<commit_message>
MRD-472 Recall type field for Part A
</commit_message>
<xml_diff>
--- a/src/main/resources/NAT Recall Part A London Template - obtained 131021.docx
+++ b/src/main/resources/NAT Recall Part A London Template - obtained 131021.docx
@@ -8798,13 +8798,13 @@
               <w:outlineLvl w:val="1"/>
               <w:rPr>
                 <w:rFonts w:ascii="Arial" w:hAnsi="Arial" w:cs="Arial"/>
-                <w:b/>
+                <w:bCs/>
               </w:rPr>
             </w:pPr>
             <w:r>
               <w:rPr>
                 <w:rFonts w:ascii="Arial" w:hAnsi="Arial" w:cs="Arial"/>
-                <w:b/>
+                <w:bCs/>
               </w:rPr>
               <w:fldChar w:fldCharType="begin">
                 <w:ffData>
@@ -8818,27 +8818,35 @@
             <w:r>
               <w:rPr>
                 <w:rFonts w:ascii="Arial" w:hAnsi="Arial" w:cs="Arial"/>
-                <w:b/>
+                <w:bCs/>
               </w:rPr>
               <w:instrText xml:space="preserve"> FORMTEXT </w:instrText>
             </w:r>
             <w:r>
               <w:rPr>
                 <w:rFonts w:ascii="Arial" w:hAnsi="Arial" w:cs="Arial"/>
-                <w:b/>
+                <w:bCs/>
               </w:rPr>
             </w:r>
             <w:r>
               <w:rPr>
                 <w:rFonts w:ascii="Arial" w:hAnsi="Arial" w:cs="Arial"/>
-                <w:b/>
+                <w:bCs/>
               </w:rPr>
               <w:fldChar w:fldCharType="separate"/>
             </w:r>
             <w:r>
               <w:rPr>
                 <w:rFonts w:ascii="Arial" w:hAnsi="Arial" w:cs="Arial"/>
-                <w:b/>
+                <w:bCs/>
+                <w:noProof/>
+              </w:rPr>
+              <w:t>{{warning_letter_details}}</w:t>
+            </w:r>
+            <w:r>
+              <w:rPr>
+                <w:rFonts w:ascii="Arial" w:hAnsi="Arial" w:cs="Arial"/>
+                <w:bCs/>
                 <w:noProof/>
               </w:rPr>
               <w:t> </w:t>
@@ -8846,39 +8854,7 @@
             <w:r>
               <w:rPr>
                 <w:rFonts w:ascii="Arial" w:hAnsi="Arial" w:cs="Arial"/>
-                <w:b/>
-                <w:noProof/>
-              </w:rPr>
-              <w:t> </w:t>
-            </w:r>
-            <w:r>
-              <w:rPr>
-                <w:rFonts w:ascii="Arial" w:hAnsi="Arial" w:cs="Arial"/>
-                <w:b/>
-                <w:noProof/>
-              </w:rPr>
-              <w:t> </w:t>
-            </w:r>
-            <w:r>
-              <w:rPr>
-                <w:rFonts w:ascii="Arial" w:hAnsi="Arial" w:cs="Arial"/>
-                <w:b/>
-                <w:noProof/>
-              </w:rPr>
-              <w:t> </w:t>
-            </w:r>
-            <w:r>
-              <w:rPr>
-                <w:rFonts w:ascii="Arial" w:hAnsi="Arial" w:cs="Arial"/>
-                <w:b/>
-                <w:noProof/>
-              </w:rPr>
-              <w:t> </w:t>
-            </w:r>
-            <w:r>
-              <w:rPr>
-                <w:rFonts w:ascii="Arial" w:hAnsi="Arial" w:cs="Arial"/>
-                <w:b/>
+                <w:bCs/>
               </w:rPr>
               <w:fldChar w:fldCharType="end"/>
             </w:r>
@@ -8930,13 +8906,13 @@
               <w:outlineLvl w:val="1"/>
               <w:rPr>
                 <w:rFonts w:ascii="Arial" w:hAnsi="Arial" w:cs="Arial"/>
-                <w:b/>
+                <w:bCs/>
               </w:rPr>
             </w:pPr>
             <w:r>
               <w:rPr>
                 <w:rFonts w:ascii="Arial" w:hAnsi="Arial" w:cs="Arial"/>
-                <w:b/>
+                <w:bCs/>
               </w:rPr>
               <w:fldChar w:fldCharType="begin">
                 <w:ffData>
@@ -8950,27 +8926,35 @@
             <w:r>
               <w:rPr>
                 <w:rFonts w:ascii="Arial" w:hAnsi="Arial" w:cs="Arial"/>
-                <w:b/>
+                <w:bCs/>
               </w:rPr>
               <w:instrText xml:space="preserve"> FORMTEXT </w:instrText>
             </w:r>
             <w:r>
               <w:rPr>
                 <w:rFonts w:ascii="Arial" w:hAnsi="Arial" w:cs="Arial"/>
-                <w:b/>
+                <w:bCs/>
               </w:rPr>
             </w:r>
             <w:r>
               <w:rPr>
                 <w:rFonts w:ascii="Arial" w:hAnsi="Arial" w:cs="Arial"/>
-                <w:b/>
+                <w:bCs/>
               </w:rPr>
               <w:fldChar w:fldCharType="separate"/>
             </w:r>
             <w:r>
               <w:rPr>
                 <w:rFonts w:ascii="Arial" w:hAnsi="Arial" w:cs="Arial"/>
-                <w:b/>
+                <w:bCs/>
+                <w:noProof/>
+              </w:rPr>
+              <w:t>{{increased_frequency_details}}</w:t>
+            </w:r>
+            <w:r>
+              <w:rPr>
+                <w:rFonts w:ascii="Arial" w:hAnsi="Arial" w:cs="Arial"/>
+                <w:bCs/>
                 <w:noProof/>
               </w:rPr>
               <w:t> </w:t>
@@ -8978,39 +8962,7 @@
             <w:r>
               <w:rPr>
                 <w:rFonts w:ascii="Arial" w:hAnsi="Arial" w:cs="Arial"/>
-                <w:b/>
-                <w:noProof/>
-              </w:rPr>
-              <w:t> </w:t>
-            </w:r>
-            <w:r>
-              <w:rPr>
-                <w:rFonts w:ascii="Arial" w:hAnsi="Arial" w:cs="Arial"/>
-                <w:b/>
-                <w:noProof/>
-              </w:rPr>
-              <w:t> </w:t>
-            </w:r>
-            <w:r>
-              <w:rPr>
-                <w:rFonts w:ascii="Arial" w:hAnsi="Arial" w:cs="Arial"/>
-                <w:b/>
-                <w:noProof/>
-              </w:rPr>
-              <w:t> </w:t>
-            </w:r>
-            <w:r>
-              <w:rPr>
-                <w:rFonts w:ascii="Arial" w:hAnsi="Arial" w:cs="Arial"/>
-                <w:b/>
-                <w:noProof/>
-              </w:rPr>
-              <w:t> </w:t>
-            </w:r>
-            <w:r>
-              <w:rPr>
-                <w:rFonts w:ascii="Arial" w:hAnsi="Arial" w:cs="Arial"/>
-                <w:b/>
+                <w:bCs/>
               </w:rPr>
               <w:fldChar w:fldCharType="end"/>
             </w:r>
@@ -9062,13 +9014,13 @@
               <w:outlineLvl w:val="1"/>
               <w:rPr>
                 <w:rFonts w:ascii="Arial" w:hAnsi="Arial" w:cs="Arial"/>
-                <w:b/>
+                <w:bCs/>
               </w:rPr>
             </w:pPr>
             <w:r>
               <w:rPr>
                 <w:rFonts w:ascii="Arial" w:hAnsi="Arial" w:cs="Arial"/>
-                <w:b/>
+                <w:bCs/>
               </w:rPr>
               <w:fldChar w:fldCharType="begin">
                 <w:ffData>
@@ -9082,27 +9034,35 @@
             <w:r>
               <w:rPr>
                 <w:rFonts w:ascii="Arial" w:hAnsi="Arial" w:cs="Arial"/>
-                <w:b/>
+                <w:bCs/>
               </w:rPr>
               <w:instrText xml:space="preserve"> FORMTEXT </w:instrText>
             </w:r>
             <w:r>
               <w:rPr>
                 <w:rFonts w:ascii="Arial" w:hAnsi="Arial" w:cs="Arial"/>
-                <w:b/>
+                <w:bCs/>
               </w:rPr>
             </w:r>
             <w:r>
               <w:rPr>
                 <w:rFonts w:ascii="Arial" w:hAnsi="Arial" w:cs="Arial"/>
-                <w:b/>
+                <w:bCs/>
               </w:rPr>
               <w:fldChar w:fldCharType="separate"/>
             </w:r>
             <w:r>
               <w:rPr>
                 <w:rFonts w:ascii="Arial" w:hAnsi="Arial" w:cs="Arial"/>
-                <w:b/>
+                <w:bCs/>
+                <w:noProof/>
+              </w:rPr>
+              <w:t>{{extra_licence_conditions_details}}</w:t>
+            </w:r>
+            <w:r>
+              <w:rPr>
+                <w:rFonts w:ascii="Arial" w:hAnsi="Arial" w:cs="Arial"/>
+                <w:bCs/>
                 <w:noProof/>
               </w:rPr>
               <w:t> </w:t>
@@ -9110,39 +9070,7 @@
             <w:r>
               <w:rPr>
                 <w:rFonts w:ascii="Arial" w:hAnsi="Arial" w:cs="Arial"/>
-                <w:b/>
-                <w:noProof/>
-              </w:rPr>
-              <w:t> </w:t>
-            </w:r>
-            <w:r>
-              <w:rPr>
-                <w:rFonts w:ascii="Arial" w:hAnsi="Arial" w:cs="Arial"/>
-                <w:b/>
-                <w:noProof/>
-              </w:rPr>
-              <w:t> </w:t>
-            </w:r>
-            <w:r>
-              <w:rPr>
-                <w:rFonts w:ascii="Arial" w:hAnsi="Arial" w:cs="Arial"/>
-                <w:b/>
-                <w:noProof/>
-              </w:rPr>
-              <w:t> </w:t>
-            </w:r>
-            <w:r>
-              <w:rPr>
-                <w:rFonts w:ascii="Arial" w:hAnsi="Arial" w:cs="Arial"/>
-                <w:b/>
-                <w:noProof/>
-              </w:rPr>
-              <w:t> </w:t>
-            </w:r>
-            <w:r>
-              <w:rPr>
-                <w:rFonts w:ascii="Arial" w:hAnsi="Arial" w:cs="Arial"/>
-                <w:b/>
+                <w:bCs/>
               </w:rPr>
               <w:fldChar w:fldCharType="end"/>
             </w:r>
@@ -9212,13 +9140,13 @@
               <w:outlineLvl w:val="1"/>
               <w:rPr>
                 <w:rFonts w:ascii="Arial" w:hAnsi="Arial" w:cs="Arial"/>
-                <w:b/>
+                <w:bCs/>
               </w:rPr>
             </w:pPr>
             <w:r>
               <w:rPr>
                 <w:rFonts w:ascii="Arial" w:hAnsi="Arial" w:cs="Arial"/>
-                <w:b/>
+                <w:bCs/>
               </w:rPr>
               <w:fldChar w:fldCharType="begin">
                 <w:ffData>
@@ -9232,27 +9160,35 @@
             <w:r>
               <w:rPr>
                 <w:rFonts w:ascii="Arial" w:hAnsi="Arial" w:cs="Arial"/>
-                <w:b/>
+                <w:bCs/>
               </w:rPr>
               <w:instrText xml:space="preserve"> FORMTEXT </w:instrText>
             </w:r>
             <w:r>
               <w:rPr>
                 <w:rFonts w:ascii="Arial" w:hAnsi="Arial" w:cs="Arial"/>
-                <w:b/>
+                <w:bCs/>
               </w:rPr>
             </w:r>
             <w:r>
               <w:rPr>
                 <w:rFonts w:ascii="Arial" w:hAnsi="Arial" w:cs="Arial"/>
-                <w:b/>
+                <w:bCs/>
               </w:rPr>
               <w:fldChar w:fldCharType="separate"/>
             </w:r>
             <w:r>
               <w:rPr>
                 <w:rFonts w:ascii="Arial" w:hAnsi="Arial" w:cs="Arial"/>
-                <w:b/>
+                <w:bCs/>
+                <w:noProof/>
+              </w:rPr>
+              <w:t>{{referral_to_other_teams_details}}</w:t>
+            </w:r>
+            <w:r>
+              <w:rPr>
+                <w:rFonts w:ascii="Arial" w:hAnsi="Arial" w:cs="Arial"/>
+                <w:bCs/>
                 <w:noProof/>
               </w:rPr>
               <w:t> </w:t>
@@ -9260,39 +9196,7 @@
             <w:r>
               <w:rPr>
                 <w:rFonts w:ascii="Arial" w:hAnsi="Arial" w:cs="Arial"/>
-                <w:b/>
-                <w:noProof/>
-              </w:rPr>
-              <w:t> </w:t>
-            </w:r>
-            <w:r>
-              <w:rPr>
-                <w:rFonts w:ascii="Arial" w:hAnsi="Arial" w:cs="Arial"/>
-                <w:b/>
-                <w:noProof/>
-              </w:rPr>
-              <w:t> </w:t>
-            </w:r>
-            <w:r>
-              <w:rPr>
-                <w:rFonts w:ascii="Arial" w:hAnsi="Arial" w:cs="Arial"/>
-                <w:b/>
-                <w:noProof/>
-              </w:rPr>
-              <w:t> </w:t>
-            </w:r>
-            <w:r>
-              <w:rPr>
-                <w:rFonts w:ascii="Arial" w:hAnsi="Arial" w:cs="Arial"/>
-                <w:b/>
-                <w:noProof/>
-              </w:rPr>
-              <w:t> </w:t>
-            </w:r>
-            <w:r>
-              <w:rPr>
-                <w:rFonts w:ascii="Arial" w:hAnsi="Arial" w:cs="Arial"/>
-                <w:b/>
+                <w:bCs/>
               </w:rPr>
               <w:fldChar w:fldCharType="end"/>
             </w:r>
@@ -9344,13 +9248,13 @@
               <w:outlineLvl w:val="1"/>
               <w:rPr>
                 <w:rFonts w:ascii="Arial" w:hAnsi="Arial" w:cs="Arial"/>
-                <w:b/>
+                <w:bCs/>
               </w:rPr>
             </w:pPr>
             <w:r>
               <w:rPr>
                 <w:rFonts w:ascii="Arial" w:hAnsi="Arial" w:cs="Arial"/>
-                <w:b/>
+                <w:bCs/>
               </w:rPr>
               <w:fldChar w:fldCharType="begin">
                 <w:ffData>
@@ -9364,27 +9268,35 @@
             <w:r>
               <w:rPr>
                 <w:rFonts w:ascii="Arial" w:hAnsi="Arial" w:cs="Arial"/>
-                <w:b/>
+                <w:bCs/>
               </w:rPr>
               <w:instrText xml:space="preserve"> FORMTEXT </w:instrText>
             </w:r>
             <w:r>
               <w:rPr>
                 <w:rFonts w:ascii="Arial" w:hAnsi="Arial" w:cs="Arial"/>
-                <w:b/>
+                <w:bCs/>
               </w:rPr>
             </w:r>
             <w:r>
               <w:rPr>
                 <w:rFonts w:ascii="Arial" w:hAnsi="Arial" w:cs="Arial"/>
-                <w:b/>
+                <w:bCs/>
               </w:rPr>
               <w:fldChar w:fldCharType="separate"/>
             </w:r>
             <w:r>
               <w:rPr>
                 <w:rFonts w:ascii="Arial" w:hAnsi="Arial" w:cs="Arial"/>
-                <w:b/>
+                <w:bCs/>
+                <w:noProof/>
+              </w:rPr>
+              <w:t>{{referral_to_partnership_agencies_details}}</w:t>
+            </w:r>
+            <w:r>
+              <w:rPr>
+                <w:rFonts w:ascii="Arial" w:hAnsi="Arial" w:cs="Arial"/>
+                <w:bCs/>
                 <w:noProof/>
               </w:rPr>
               <w:t> </w:t>
@@ -9392,39 +9304,7 @@
             <w:r>
               <w:rPr>
                 <w:rFonts w:ascii="Arial" w:hAnsi="Arial" w:cs="Arial"/>
-                <w:b/>
-                <w:noProof/>
-              </w:rPr>
-              <w:t> </w:t>
-            </w:r>
-            <w:r>
-              <w:rPr>
-                <w:rFonts w:ascii="Arial" w:hAnsi="Arial" w:cs="Arial"/>
-                <w:b/>
-                <w:noProof/>
-              </w:rPr>
-              <w:t> </w:t>
-            </w:r>
-            <w:r>
-              <w:rPr>
-                <w:rFonts w:ascii="Arial" w:hAnsi="Arial" w:cs="Arial"/>
-                <w:b/>
-                <w:noProof/>
-              </w:rPr>
-              <w:t> </w:t>
-            </w:r>
-            <w:r>
-              <w:rPr>
-                <w:rFonts w:ascii="Arial" w:hAnsi="Arial" w:cs="Arial"/>
-                <w:b/>
-                <w:noProof/>
-              </w:rPr>
-              <w:t> </w:t>
-            </w:r>
-            <w:r>
-              <w:rPr>
-                <w:rFonts w:ascii="Arial" w:hAnsi="Arial" w:cs="Arial"/>
-                <w:b/>
+                <w:bCs/>
               </w:rPr>
               <w:fldChar w:fldCharType="end"/>
             </w:r>
@@ -9476,13 +9356,13 @@
               <w:outlineLvl w:val="1"/>
               <w:rPr>
                 <w:rFonts w:ascii="Arial" w:hAnsi="Arial" w:cs="Arial"/>
-                <w:b/>
+                <w:bCs/>
               </w:rPr>
             </w:pPr>
             <w:r>
               <w:rPr>
                 <w:rFonts w:ascii="Arial" w:hAnsi="Arial" w:cs="Arial"/>
-                <w:b/>
+                <w:bCs/>
               </w:rPr>
               <w:fldChar w:fldCharType="begin">
                 <w:ffData>
@@ -9496,27 +9376,35 @@
             <w:r>
               <w:rPr>
                 <w:rFonts w:ascii="Arial" w:hAnsi="Arial" w:cs="Arial"/>
-                <w:b/>
+                <w:bCs/>
               </w:rPr>
               <w:instrText xml:space="preserve"> FORMTEXT </w:instrText>
             </w:r>
             <w:r>
               <w:rPr>
                 <w:rFonts w:ascii="Arial" w:hAnsi="Arial" w:cs="Arial"/>
-                <w:b/>
+                <w:bCs/>
               </w:rPr>
             </w:r>
             <w:r>
               <w:rPr>
                 <w:rFonts w:ascii="Arial" w:hAnsi="Arial" w:cs="Arial"/>
-                <w:b/>
+                <w:bCs/>
               </w:rPr>
               <w:fldChar w:fldCharType="separate"/>
             </w:r>
             <w:r>
               <w:rPr>
                 <w:rFonts w:ascii="Arial" w:hAnsi="Arial" w:cs="Arial"/>
-                <w:b/>
+                <w:bCs/>
+                <w:noProof/>
+              </w:rPr>
+              <w:t>{{risk_escalation_details}}</w:t>
+            </w:r>
+            <w:r>
+              <w:rPr>
+                <w:rFonts w:ascii="Arial" w:hAnsi="Arial" w:cs="Arial"/>
+                <w:bCs/>
                 <w:noProof/>
               </w:rPr>
               <w:t> </w:t>
@@ -9524,39 +9412,7 @@
             <w:r>
               <w:rPr>
                 <w:rFonts w:ascii="Arial" w:hAnsi="Arial" w:cs="Arial"/>
-                <w:b/>
-                <w:noProof/>
-              </w:rPr>
-              <w:t> </w:t>
-            </w:r>
-            <w:r>
-              <w:rPr>
-                <w:rFonts w:ascii="Arial" w:hAnsi="Arial" w:cs="Arial"/>
-                <w:b/>
-                <w:noProof/>
-              </w:rPr>
-              <w:t> </w:t>
-            </w:r>
-            <w:r>
-              <w:rPr>
-                <w:rFonts w:ascii="Arial" w:hAnsi="Arial" w:cs="Arial"/>
-                <w:b/>
-                <w:noProof/>
-              </w:rPr>
-              <w:t> </w:t>
-            </w:r>
-            <w:r>
-              <w:rPr>
-                <w:rFonts w:ascii="Arial" w:hAnsi="Arial" w:cs="Arial"/>
-                <w:b/>
-                <w:noProof/>
-              </w:rPr>
-              <w:t> </w:t>
-            </w:r>
-            <w:r>
-              <w:rPr>
-                <w:rFonts w:ascii="Arial" w:hAnsi="Arial" w:cs="Arial"/>
-                <w:b/>
+                <w:bCs/>
               </w:rPr>
               <w:fldChar w:fldCharType="end"/>
             </w:r>
@@ -9608,13 +9464,13 @@
               <w:outlineLvl w:val="1"/>
               <w:rPr>
                 <w:rFonts w:ascii="Arial" w:hAnsi="Arial" w:cs="Arial"/>
-                <w:b/>
+                <w:bCs/>
               </w:rPr>
             </w:pPr>
             <w:r>
               <w:rPr>
                 <w:rFonts w:ascii="Arial" w:hAnsi="Arial" w:cs="Arial"/>
-                <w:b/>
+                <w:bCs/>
               </w:rPr>
               <w:fldChar w:fldCharType="begin">
                 <w:ffData>
@@ -9628,27 +9484,35 @@
             <w:r>
               <w:rPr>
                 <w:rFonts w:ascii="Arial" w:hAnsi="Arial" w:cs="Arial"/>
-                <w:b/>
+                <w:bCs/>
               </w:rPr>
               <w:instrText xml:space="preserve"> FORMTEXT </w:instrText>
             </w:r>
             <w:r>
               <w:rPr>
                 <w:rFonts w:ascii="Arial" w:hAnsi="Arial" w:cs="Arial"/>
-                <w:b/>
+                <w:bCs/>
               </w:rPr>
             </w:r>
             <w:r>
               <w:rPr>
                 <w:rFonts w:ascii="Arial" w:hAnsi="Arial" w:cs="Arial"/>
-                <w:b/>
+                <w:bCs/>
               </w:rPr>
               <w:fldChar w:fldCharType="separate"/>
             </w:r>
             <w:r>
               <w:rPr>
                 <w:rFonts w:ascii="Arial" w:hAnsi="Arial" w:cs="Arial"/>
-                <w:b/>
+                <w:bCs/>
+                <w:noProof/>
+              </w:rPr>
+              <w:t>{{referral_to_approved_premises_details}}</w:t>
+            </w:r>
+            <w:r>
+              <w:rPr>
+                <w:rFonts w:ascii="Arial" w:hAnsi="Arial" w:cs="Arial"/>
+                <w:bCs/>
                 <w:noProof/>
               </w:rPr>
               <w:t> </w:t>
@@ -9656,39 +9520,7 @@
             <w:r>
               <w:rPr>
                 <w:rFonts w:ascii="Arial" w:hAnsi="Arial" w:cs="Arial"/>
-                <w:b/>
-                <w:noProof/>
-              </w:rPr>
-              <w:t> </w:t>
-            </w:r>
-            <w:r>
-              <w:rPr>
-                <w:rFonts w:ascii="Arial" w:hAnsi="Arial" w:cs="Arial"/>
-                <w:b/>
-                <w:noProof/>
-              </w:rPr>
-              <w:t> </w:t>
-            </w:r>
-            <w:r>
-              <w:rPr>
-                <w:rFonts w:ascii="Arial" w:hAnsi="Arial" w:cs="Arial"/>
-                <w:b/>
-                <w:noProof/>
-              </w:rPr>
-              <w:t> </w:t>
-            </w:r>
-            <w:r>
-              <w:rPr>
-                <w:rFonts w:ascii="Arial" w:hAnsi="Arial" w:cs="Arial"/>
-                <w:b/>
-                <w:noProof/>
-              </w:rPr>
-              <w:t> </w:t>
-            </w:r>
-            <w:r>
-              <w:rPr>
-                <w:rFonts w:ascii="Arial" w:hAnsi="Arial" w:cs="Arial"/>
-                <w:b/>
+                <w:bCs/>
               </w:rPr>
               <w:fldChar w:fldCharType="end"/>
             </w:r>
@@ -9740,13 +9572,13 @@
               <w:outlineLvl w:val="1"/>
               <w:rPr>
                 <w:rFonts w:ascii="Arial" w:hAnsi="Arial" w:cs="Arial"/>
-                <w:b/>
+                <w:bCs/>
               </w:rPr>
             </w:pPr>
             <w:r>
               <w:rPr>
                 <w:rFonts w:ascii="Arial" w:hAnsi="Arial" w:cs="Arial"/>
-                <w:b/>
+                <w:bCs/>
               </w:rPr>
               <w:fldChar w:fldCharType="begin">
                 <w:ffData>
@@ -9760,27 +9592,35 @@
             <w:r>
               <w:rPr>
                 <w:rFonts w:ascii="Arial" w:hAnsi="Arial" w:cs="Arial"/>
-                <w:b/>
+                <w:bCs/>
               </w:rPr>
               <w:instrText xml:space="preserve"> FORMTEXT </w:instrText>
             </w:r>
             <w:r>
               <w:rPr>
                 <w:rFonts w:ascii="Arial" w:hAnsi="Arial" w:cs="Arial"/>
-                <w:b/>
+                <w:bCs/>
               </w:rPr>
             </w:r>
             <w:r>
               <w:rPr>
                 <w:rFonts w:ascii="Arial" w:hAnsi="Arial" w:cs="Arial"/>
-                <w:b/>
+                <w:bCs/>
               </w:rPr>
               <w:fldChar w:fldCharType="separate"/>
             </w:r>
             <w:r>
               <w:rPr>
                 <w:rFonts w:ascii="Arial" w:hAnsi="Arial" w:cs="Arial"/>
-                <w:b/>
+                <w:bCs/>
+                <w:noProof/>
+              </w:rPr>
+              <w:t>{{drug_testing_details}}</w:t>
+            </w:r>
+            <w:r>
+              <w:rPr>
+                <w:rFonts w:ascii="Arial" w:hAnsi="Arial" w:cs="Arial"/>
+                <w:bCs/>
                 <w:noProof/>
               </w:rPr>
               <w:t> </w:t>
@@ -9788,39 +9628,7 @@
             <w:r>
               <w:rPr>
                 <w:rFonts w:ascii="Arial" w:hAnsi="Arial" w:cs="Arial"/>
-                <w:b/>
-                <w:noProof/>
-              </w:rPr>
-              <w:t> </w:t>
-            </w:r>
-            <w:r>
-              <w:rPr>
-                <w:rFonts w:ascii="Arial" w:hAnsi="Arial" w:cs="Arial"/>
-                <w:b/>
-                <w:noProof/>
-              </w:rPr>
-              <w:t> </w:t>
-            </w:r>
-            <w:r>
-              <w:rPr>
-                <w:rFonts w:ascii="Arial" w:hAnsi="Arial" w:cs="Arial"/>
-                <w:b/>
-                <w:noProof/>
-              </w:rPr>
-              <w:t> </w:t>
-            </w:r>
-            <w:r>
-              <w:rPr>
-                <w:rFonts w:ascii="Arial" w:hAnsi="Arial" w:cs="Arial"/>
-                <w:b/>
-                <w:noProof/>
-              </w:rPr>
-              <w:t> </w:t>
-            </w:r>
-            <w:r>
-              <w:rPr>
-                <w:rFonts w:ascii="Arial" w:hAnsi="Arial" w:cs="Arial"/>
-                <w:b/>
+                <w:bCs/>
               </w:rPr>
               <w:fldChar w:fldCharType="end"/>
             </w:r>
@@ -9872,13 +9680,13 @@
               <w:outlineLvl w:val="1"/>
               <w:rPr>
                 <w:rFonts w:ascii="Arial" w:hAnsi="Arial" w:cs="Arial"/>
-                <w:b/>
+                <w:bCs/>
               </w:rPr>
             </w:pPr>
             <w:r>
               <w:rPr>
                 <w:rFonts w:ascii="Arial" w:hAnsi="Arial" w:cs="Arial"/>
-                <w:b/>
+                <w:bCs/>
               </w:rPr>
               <w:fldChar w:fldCharType="begin">
                 <w:ffData>
@@ -9892,27 +9700,35 @@
             <w:r>
               <w:rPr>
                 <w:rFonts w:ascii="Arial" w:hAnsi="Arial" w:cs="Arial"/>
-                <w:b/>
+                <w:bCs/>
               </w:rPr>
               <w:instrText xml:space="preserve"> FORMTEXT </w:instrText>
             </w:r>
             <w:r>
               <w:rPr>
                 <w:rFonts w:ascii="Arial" w:hAnsi="Arial" w:cs="Arial"/>
-                <w:b/>
+                <w:bCs/>
               </w:rPr>
             </w:r>
             <w:r>
               <w:rPr>
                 <w:rFonts w:ascii="Arial" w:hAnsi="Arial" w:cs="Arial"/>
-                <w:b/>
+                <w:bCs/>
               </w:rPr>
               <w:fldChar w:fldCharType="separate"/>
             </w:r>
             <w:r>
               <w:rPr>
                 <w:rFonts w:ascii="Arial" w:hAnsi="Arial" w:cs="Arial"/>
-                <w:b/>
+                <w:bCs/>
+                <w:noProof/>
+              </w:rPr>
+              <w:t>{{alternative_to_recall_other_details}}</w:t>
+            </w:r>
+            <w:r>
+              <w:rPr>
+                <w:rFonts w:ascii="Arial" w:hAnsi="Arial" w:cs="Arial"/>
+                <w:bCs/>
                 <w:noProof/>
               </w:rPr>
               <w:t> </w:t>
@@ -9920,39 +9736,7 @@
             <w:r>
               <w:rPr>
                 <w:rFonts w:ascii="Arial" w:hAnsi="Arial" w:cs="Arial"/>
-                <w:b/>
-                <w:noProof/>
-              </w:rPr>
-              <w:t> </w:t>
-            </w:r>
-            <w:r>
-              <w:rPr>
-                <w:rFonts w:ascii="Arial" w:hAnsi="Arial" w:cs="Arial"/>
-                <w:b/>
-                <w:noProof/>
-              </w:rPr>
-              <w:t> </w:t>
-            </w:r>
-            <w:r>
-              <w:rPr>
-                <w:rFonts w:ascii="Arial" w:hAnsi="Arial" w:cs="Arial"/>
-                <w:b/>
-                <w:noProof/>
-              </w:rPr>
-              <w:t> </w:t>
-            </w:r>
-            <w:r>
-              <w:rPr>
-                <w:rFonts w:ascii="Arial" w:hAnsi="Arial" w:cs="Arial"/>
-                <w:b/>
-                <w:noProof/>
-              </w:rPr>
-              <w:t> </w:t>
-            </w:r>
-            <w:r>
-              <w:rPr>
-                <w:rFonts w:ascii="Arial" w:hAnsi="Arial" w:cs="Arial"/>
-                <w:b/>
+                <w:bCs/>
               </w:rPr>
               <w:fldChar w:fldCharType="end"/>
             </w:r>
@@ -10323,55 +10107,71 @@
           <w:b/>
           <w:color w:val="800080"/>
         </w:rPr>
-        <w:t xml:space="preserve">Select the proposed recall type, having considered the information above: </w:t>
-      </w:r>
-      <w:r>
-        <w:rPr>
-          <w:rFonts w:ascii="Arial" w:hAnsi="Arial" w:cs="Arial"/>
+        <w:t>Select the proposed recall type, having considered the information above:</w:t>
+      </w:r>
+      <w:r>
+        <w:rPr>
+          <w:rFonts w:ascii="Arial" w:hAnsi="Arial" w:cs="Arial"/>
+          <w:bCs/>
+        </w:rPr>
+        <w:t xml:space="preserve"> </w:t>
+      </w:r>
+      <w:r>
+        <w:rPr>
+          <w:rFonts w:ascii="Arial" w:hAnsi="Arial" w:cs="Arial"/>
+          <w:bCs/>
         </w:rPr>
         <w:fldChar w:fldCharType="begin">
           <w:ffData>
             <w:name w:val=""/>
             <w:enabled/>
             <w:calcOnExit w:val="0"/>
-            <w:helpText w:type="text" w:val="14. Does behaviour represent ongoing risk of serious harm at point of recall? (i.e. for the purpose of establishing whether case is suitable for a fixed term recall or standard recall, does the offender pose an ongoing risk of violent/sexual offending?"/>
-            <w:statusText w:type="text" w:val="14.Does offender present ongoing risk of serious harm at point of recall?(I E to determine whether case  suitable for FTR/standard recall)"/>
-            <w:ddList>
-              <w:listEntry w:val="Please select"/>
-              <w:listEntry w:val="Fixed"/>
-              <w:listEntry w:val="Standard"/>
-            </w:ddList>
+            <w:textInput/>
           </w:ffData>
         </w:fldChar>
       </w:r>
       <w:r>
         <w:rPr>
           <w:rFonts w:ascii="Arial" w:hAnsi="Arial" w:cs="Arial"/>
-        </w:rPr>
-        <w:instrText xml:space="preserve"> FORMDROPDOWN </w:instrText>
-      </w:r>
-      <w:r>
-        <w:rPr>
-          <w:rFonts w:ascii="Arial" w:hAnsi="Arial" w:cs="Arial"/>
-        </w:rPr>
-      </w:r>
-      <w:r>
-        <w:rPr>
-          <w:rFonts w:ascii="Arial" w:hAnsi="Arial" w:cs="Arial"/>
+          <w:bCs/>
+        </w:rPr>
+        <w:instrText xml:space="preserve"> FORMTEXT </w:instrText>
+      </w:r>
+      <w:r>
+        <w:rPr>
+          <w:rFonts w:ascii="Arial" w:hAnsi="Arial" w:cs="Arial"/>
+          <w:bCs/>
+        </w:rPr>
+      </w:r>
+      <w:r>
+        <w:rPr>
+          <w:rFonts w:ascii="Arial" w:hAnsi="Arial" w:cs="Arial"/>
+          <w:bCs/>
         </w:rPr>
         <w:fldChar w:fldCharType="separate"/>
       </w:r>
       <w:r>
         <w:rPr>
           <w:rFonts w:ascii="Arial" w:hAnsi="Arial" w:cs="Arial"/>
+          <w:bCs/>
+          <w:noProof/>
+        </w:rPr>
+        <w:t>{{recall_type}}</w:t>
+      </w:r>
+      <w:r>
+        <w:rPr>
+          <w:rFonts w:ascii="Arial" w:hAnsi="Arial" w:cs="Arial"/>
+          <w:bCs/>
+          <w:noProof/>
+        </w:rPr>
+        <w:t> </w:t>
+      </w:r>
+      <w:r>
+        <w:rPr>
+          <w:rFonts w:ascii="Arial" w:hAnsi="Arial" w:cs="Arial"/>
+          <w:bCs/>
         </w:rPr>
         <w:fldChar w:fldCharType="end"/>
-      </w:r>
-      <w:r>
-        <w:rPr>
-          <w:rFonts w:ascii="Arial" w:hAnsi="Arial" w:cs="Arial"/>
-        </w:rPr>
-        <w:tab/>
       </w:r>
       <w:r>
         <w:rPr>
@@ -10480,28 +10280,7 @@
           <w:rFonts w:ascii="Arial" w:hAnsi="Arial" w:cs="Arial"/>
           <w:noProof/>
         </w:rPr>
-        <w:t> </w:t>
-      </w:r>
-      <w:r>
-        <w:rPr>
-          <w:rFonts w:ascii="Arial" w:hAnsi="Arial" w:cs="Arial"/>
-          <w:noProof/>
-        </w:rPr>
-        <w:t> </w:t>
-      </w:r>
-      <w:r>
-        <w:rPr>
-          <w:rFonts w:ascii="Arial" w:hAnsi="Arial" w:cs="Arial"/>
-          <w:noProof/>
-        </w:rPr>
-        <w:t> </w:t>
-      </w:r>
-      <w:r>
-        <w:rPr>
-          <w:rFonts w:ascii="Arial" w:hAnsi="Arial" w:cs="Arial"/>
-          <w:noProof/>
-        </w:rPr>
-        <w:t> </w:t>
+        <w:t>{{recall_type_details}}</w:t>
       </w:r>
       <w:r>
         <w:rPr>
@@ -10784,7 +10563,6 @@
           <w:b/>
           <w:color w:val="800080"/>
         </w:rPr>
-        <w:lastRenderedPageBreak/>
         <w:t xml:space="preserve">i) Has the offender exhibited behaviour </w:t>
       </w:r>
       <w:proofErr w:type="gramStart"/>
@@ -13461,73 +13239,6 @@
         <w:rPr>
           <w:rFonts w:ascii="Arial" w:hAnsi="Arial" w:cs="Arial"/>
         </w:rPr>
-        <w:fldChar w:fldCharType="begin">
-          <w:ffData>
-            <w:name w:val=""/>
-            <w:enabled/>
-            <w:calcOnExit w:val="0"/>
-            <w:checkBox>
-              <w:sizeAuto/>
-              <w:default w:val="0"/>
-            </w:checkBox>
-          </w:ffData>
-        </w:fldChar>
-      </w:r>
-      <w:r>
-        <w:rPr>
-          <w:rFonts w:ascii="Arial" w:hAnsi="Arial" w:cs="Arial"/>
-        </w:rPr>
-        <w:instrText xml:space="preserve"> FORMCHECKBOX </w:instrText>
-      </w:r>
-      <w:r>
-        <w:rPr>
-          <w:rFonts w:ascii="Arial" w:hAnsi="Arial" w:cs="Arial"/>
-        </w:rPr>
-      </w:r>
-      <w:r>
-        <w:rPr>
-          <w:rFonts w:ascii="Arial" w:hAnsi="Arial" w:cs="Arial"/>
-        </w:rPr>
-        <w:fldChar w:fldCharType="separate"/>
-      </w:r>
-      <w:r>
-        <w:rPr>
-          <w:rFonts w:ascii="Arial" w:hAnsi="Arial" w:cs="Arial"/>
-        </w:rPr>
-        <w:fldChar w:fldCharType="end"/>
-      </w:r>
-      <w:r>
-        <w:rPr>
-          <w:rFonts w:ascii="Arial" w:hAnsi="Arial" w:cs="Arial"/>
-        </w:rPr>
-        <w:t xml:space="preserve"> </w:t>
-      </w:r>
-      <w:r>
-        <w:rPr>
-          <w:rFonts w:ascii="Arial" w:hAnsi="Arial" w:cs="Arial"/>
-          <w:color w:val="800080"/>
-        </w:rPr>
-        <w:t>Alternatives to recall have been fully explored</w:t>
-      </w:r>
-    </w:p>
-    <w:p>
-      <w:pPr>
-        <w:pBdr>
-          <w:top w:val="single" w:sz="4" w:space="1" w:color="auto"/>
-          <w:left w:val="single" w:sz="4" w:space="4" w:color="auto"/>
-          <w:bottom w:val="single" w:sz="4" w:space="1" w:color="auto"/>
-          <w:right w:val="single" w:sz="4" w:space="4" w:color="auto"/>
-        </w:pBdr>
-        <w:shd w:val="clear" w:color="auto" w:fill="C0C0C0"/>
-        <w:spacing w:line="360" w:lineRule="auto"/>
-        <w:rPr>
-          <w:rFonts w:ascii="Arial" w:hAnsi="Arial" w:cs="Arial"/>
-        </w:rPr>
-      </w:pPr>
-      <w:r>
-        <w:rPr>
-          <w:rFonts w:ascii="Arial" w:hAnsi="Arial" w:cs="Arial"/>
-        </w:rPr>
         <w:lastRenderedPageBreak/>
         <w:fldChar w:fldCharType="begin">
           <w:ffData>
@@ -13575,7 +13286,7 @@
           <w:rFonts w:ascii="Arial" w:hAnsi="Arial" w:cs="Arial"/>
           <w:color w:val="800080"/>
         </w:rPr>
-        <w:t>The recall type requested</w:t>
+        <w:t>Alternatives to recall have been fully explored</w:t>
       </w:r>
     </w:p>
     <w:p>
@@ -13642,7 +13353,7 @@
           <w:rFonts w:ascii="Arial" w:hAnsi="Arial" w:cs="Arial"/>
           <w:color w:val="800080"/>
         </w:rPr>
-        <w:t>The quality of information</w:t>
+        <w:t>The recall type requested</w:t>
       </w:r>
     </w:p>
     <w:p>
@@ -13657,7 +13368,6 @@
         <w:spacing w:line="360" w:lineRule="auto"/>
         <w:rPr>
           <w:rFonts w:ascii="Arial" w:hAnsi="Arial" w:cs="Arial"/>
-          <w:color w:val="800080"/>
         </w:rPr>
       </w:pPr>
       <w:r>
@@ -13710,6 +13420,74 @@
           <w:rFonts w:ascii="Arial" w:hAnsi="Arial" w:cs="Arial"/>
           <w:color w:val="800080"/>
         </w:rPr>
+        <w:t>The quality of information</w:t>
+      </w:r>
+    </w:p>
+    <w:p>
+      <w:pPr>
+        <w:pBdr>
+          <w:top w:val="single" w:sz="4" w:space="1" w:color="auto"/>
+          <w:left w:val="single" w:sz="4" w:space="4" w:color="auto"/>
+          <w:bottom w:val="single" w:sz="4" w:space="1" w:color="auto"/>
+          <w:right w:val="single" w:sz="4" w:space="4" w:color="auto"/>
+        </w:pBdr>
+        <w:shd w:val="clear" w:color="auto" w:fill="C0C0C0"/>
+        <w:spacing w:line="360" w:lineRule="auto"/>
+        <w:rPr>
+          <w:rFonts w:ascii="Arial" w:hAnsi="Arial" w:cs="Arial"/>
+          <w:color w:val="800080"/>
+        </w:rPr>
+      </w:pPr>
+      <w:r>
+        <w:rPr>
+          <w:rFonts w:ascii="Arial" w:hAnsi="Arial" w:cs="Arial"/>
+        </w:rPr>
+        <w:fldChar w:fldCharType="begin">
+          <w:ffData>
+            <w:name w:val=""/>
+            <w:enabled/>
+            <w:calcOnExit w:val="0"/>
+            <w:checkBox>
+              <w:sizeAuto/>
+              <w:default w:val="0"/>
+            </w:checkBox>
+          </w:ffData>
+        </w:fldChar>
+      </w:r>
+      <w:r>
+        <w:rPr>
+          <w:rFonts w:ascii="Arial" w:hAnsi="Arial" w:cs="Arial"/>
+        </w:rPr>
+        <w:instrText xml:space="preserve"> FORMCHECKBOX </w:instrText>
+      </w:r>
+      <w:r>
+        <w:rPr>
+          <w:rFonts w:ascii="Arial" w:hAnsi="Arial" w:cs="Arial"/>
+        </w:rPr>
+      </w:r>
+      <w:r>
+        <w:rPr>
+          <w:rFonts w:ascii="Arial" w:hAnsi="Arial" w:cs="Arial"/>
+        </w:rPr>
+        <w:fldChar w:fldCharType="separate"/>
+      </w:r>
+      <w:r>
+        <w:rPr>
+          <w:rFonts w:ascii="Arial" w:hAnsi="Arial" w:cs="Arial"/>
+        </w:rPr>
+        <w:fldChar w:fldCharType="end"/>
+      </w:r>
+      <w:r>
+        <w:rPr>
+          <w:rFonts w:ascii="Arial" w:hAnsi="Arial" w:cs="Arial"/>
+        </w:rPr>
+        <w:t xml:space="preserve"> </w:t>
+      </w:r>
+      <w:r>
+        <w:rPr>
+          <w:rFonts w:ascii="Arial" w:hAnsi="Arial" w:cs="Arial"/>
+          <w:color w:val="800080"/>
+        </w:rPr>
         <w:t>The offender is no longer manageable in the community</w:t>
       </w:r>
     </w:p>
@@ -16029,6 +15807,7 @@
           <w:rFonts w:ascii="Arial" w:hAnsi="Arial" w:cs="Arial"/>
           <w:color w:val="800080"/>
         </w:rPr>
+        <w:lastRenderedPageBreak/>
         <w:t xml:space="preserve">- Charge sheets/police evidence where relevant if recall relates to further offending; </w:t>
       </w:r>
       <w:r>
@@ -16100,7 +15879,6 @@
           <w:b/>
           <w:color w:val="800080"/>
         </w:rPr>
-        <w:lastRenderedPageBreak/>
         <w:t>For Young Offenders:</w:t>
       </w:r>
     </w:p>

</xml_diff>

<commit_message>
MRD-472 Recall type field for Part A (#278)
* MRD-472 Recall type field for Part A

* Remove all data from recommendations table

Co-authored-by: Jon Wyatt <jonnywyatt2@gmail.com>
</commit_message>
<xml_diff>
--- a/src/main/resources/NAT Recall Part A London Template - obtained 131021.docx
+++ b/src/main/resources/NAT Recall Part A London Template - obtained 131021.docx
@@ -8798,13 +8798,13 @@
               <w:outlineLvl w:val="1"/>
               <w:rPr>
                 <w:rFonts w:ascii="Arial" w:hAnsi="Arial" w:cs="Arial"/>
-                <w:b/>
+                <w:bCs/>
               </w:rPr>
             </w:pPr>
             <w:r>
               <w:rPr>
                 <w:rFonts w:ascii="Arial" w:hAnsi="Arial" w:cs="Arial"/>
-                <w:b/>
+                <w:bCs/>
               </w:rPr>
               <w:fldChar w:fldCharType="begin">
                 <w:ffData>
@@ -8818,27 +8818,35 @@
             <w:r>
               <w:rPr>
                 <w:rFonts w:ascii="Arial" w:hAnsi="Arial" w:cs="Arial"/>
-                <w:b/>
+                <w:bCs/>
               </w:rPr>
               <w:instrText xml:space="preserve"> FORMTEXT </w:instrText>
             </w:r>
             <w:r>
               <w:rPr>
                 <w:rFonts w:ascii="Arial" w:hAnsi="Arial" w:cs="Arial"/>
-                <w:b/>
+                <w:bCs/>
               </w:rPr>
             </w:r>
             <w:r>
               <w:rPr>
                 <w:rFonts w:ascii="Arial" w:hAnsi="Arial" w:cs="Arial"/>
-                <w:b/>
+                <w:bCs/>
               </w:rPr>
               <w:fldChar w:fldCharType="separate"/>
             </w:r>
             <w:r>
               <w:rPr>
                 <w:rFonts w:ascii="Arial" w:hAnsi="Arial" w:cs="Arial"/>
-                <w:b/>
+                <w:bCs/>
+                <w:noProof/>
+              </w:rPr>
+              <w:t>{{warning_letter_details}}</w:t>
+            </w:r>
+            <w:r>
+              <w:rPr>
+                <w:rFonts w:ascii="Arial" w:hAnsi="Arial" w:cs="Arial"/>
+                <w:bCs/>
                 <w:noProof/>
               </w:rPr>
               <w:t> </w:t>
@@ -8846,39 +8854,7 @@
             <w:r>
               <w:rPr>
                 <w:rFonts w:ascii="Arial" w:hAnsi="Arial" w:cs="Arial"/>
-                <w:b/>
-                <w:noProof/>
-              </w:rPr>
-              <w:t> </w:t>
-            </w:r>
-            <w:r>
-              <w:rPr>
-                <w:rFonts w:ascii="Arial" w:hAnsi="Arial" w:cs="Arial"/>
-                <w:b/>
-                <w:noProof/>
-              </w:rPr>
-              <w:t> </w:t>
-            </w:r>
-            <w:r>
-              <w:rPr>
-                <w:rFonts w:ascii="Arial" w:hAnsi="Arial" w:cs="Arial"/>
-                <w:b/>
-                <w:noProof/>
-              </w:rPr>
-              <w:t> </w:t>
-            </w:r>
-            <w:r>
-              <w:rPr>
-                <w:rFonts w:ascii="Arial" w:hAnsi="Arial" w:cs="Arial"/>
-                <w:b/>
-                <w:noProof/>
-              </w:rPr>
-              <w:t> </w:t>
-            </w:r>
-            <w:r>
-              <w:rPr>
-                <w:rFonts w:ascii="Arial" w:hAnsi="Arial" w:cs="Arial"/>
-                <w:b/>
+                <w:bCs/>
               </w:rPr>
               <w:fldChar w:fldCharType="end"/>
             </w:r>
@@ -8930,13 +8906,13 @@
               <w:outlineLvl w:val="1"/>
               <w:rPr>
                 <w:rFonts w:ascii="Arial" w:hAnsi="Arial" w:cs="Arial"/>
-                <w:b/>
+                <w:bCs/>
               </w:rPr>
             </w:pPr>
             <w:r>
               <w:rPr>
                 <w:rFonts w:ascii="Arial" w:hAnsi="Arial" w:cs="Arial"/>
-                <w:b/>
+                <w:bCs/>
               </w:rPr>
               <w:fldChar w:fldCharType="begin">
                 <w:ffData>
@@ -8950,27 +8926,35 @@
             <w:r>
               <w:rPr>
                 <w:rFonts w:ascii="Arial" w:hAnsi="Arial" w:cs="Arial"/>
-                <w:b/>
+                <w:bCs/>
               </w:rPr>
               <w:instrText xml:space="preserve"> FORMTEXT </w:instrText>
             </w:r>
             <w:r>
               <w:rPr>
                 <w:rFonts w:ascii="Arial" w:hAnsi="Arial" w:cs="Arial"/>
-                <w:b/>
+                <w:bCs/>
               </w:rPr>
             </w:r>
             <w:r>
               <w:rPr>
                 <w:rFonts w:ascii="Arial" w:hAnsi="Arial" w:cs="Arial"/>
-                <w:b/>
+                <w:bCs/>
               </w:rPr>
               <w:fldChar w:fldCharType="separate"/>
             </w:r>
             <w:r>
               <w:rPr>
                 <w:rFonts w:ascii="Arial" w:hAnsi="Arial" w:cs="Arial"/>
-                <w:b/>
+                <w:bCs/>
+                <w:noProof/>
+              </w:rPr>
+              <w:t>{{increased_frequency_details}}</w:t>
+            </w:r>
+            <w:r>
+              <w:rPr>
+                <w:rFonts w:ascii="Arial" w:hAnsi="Arial" w:cs="Arial"/>
+                <w:bCs/>
                 <w:noProof/>
               </w:rPr>
               <w:t> </w:t>
@@ -8978,39 +8962,7 @@
             <w:r>
               <w:rPr>
                 <w:rFonts w:ascii="Arial" w:hAnsi="Arial" w:cs="Arial"/>
-                <w:b/>
-                <w:noProof/>
-              </w:rPr>
-              <w:t> </w:t>
-            </w:r>
-            <w:r>
-              <w:rPr>
-                <w:rFonts w:ascii="Arial" w:hAnsi="Arial" w:cs="Arial"/>
-                <w:b/>
-                <w:noProof/>
-              </w:rPr>
-              <w:t> </w:t>
-            </w:r>
-            <w:r>
-              <w:rPr>
-                <w:rFonts w:ascii="Arial" w:hAnsi="Arial" w:cs="Arial"/>
-                <w:b/>
-                <w:noProof/>
-              </w:rPr>
-              <w:t> </w:t>
-            </w:r>
-            <w:r>
-              <w:rPr>
-                <w:rFonts w:ascii="Arial" w:hAnsi="Arial" w:cs="Arial"/>
-                <w:b/>
-                <w:noProof/>
-              </w:rPr>
-              <w:t> </w:t>
-            </w:r>
-            <w:r>
-              <w:rPr>
-                <w:rFonts w:ascii="Arial" w:hAnsi="Arial" w:cs="Arial"/>
-                <w:b/>
+                <w:bCs/>
               </w:rPr>
               <w:fldChar w:fldCharType="end"/>
             </w:r>
@@ -9062,13 +9014,13 @@
               <w:outlineLvl w:val="1"/>
               <w:rPr>
                 <w:rFonts w:ascii="Arial" w:hAnsi="Arial" w:cs="Arial"/>
-                <w:b/>
+                <w:bCs/>
               </w:rPr>
             </w:pPr>
             <w:r>
               <w:rPr>
                 <w:rFonts w:ascii="Arial" w:hAnsi="Arial" w:cs="Arial"/>
-                <w:b/>
+                <w:bCs/>
               </w:rPr>
               <w:fldChar w:fldCharType="begin">
                 <w:ffData>
@@ -9082,27 +9034,35 @@
             <w:r>
               <w:rPr>
                 <w:rFonts w:ascii="Arial" w:hAnsi="Arial" w:cs="Arial"/>
-                <w:b/>
+                <w:bCs/>
               </w:rPr>
               <w:instrText xml:space="preserve"> FORMTEXT </w:instrText>
             </w:r>
             <w:r>
               <w:rPr>
                 <w:rFonts w:ascii="Arial" w:hAnsi="Arial" w:cs="Arial"/>
-                <w:b/>
+                <w:bCs/>
               </w:rPr>
             </w:r>
             <w:r>
               <w:rPr>
                 <w:rFonts w:ascii="Arial" w:hAnsi="Arial" w:cs="Arial"/>
-                <w:b/>
+                <w:bCs/>
               </w:rPr>
               <w:fldChar w:fldCharType="separate"/>
             </w:r>
             <w:r>
               <w:rPr>
                 <w:rFonts w:ascii="Arial" w:hAnsi="Arial" w:cs="Arial"/>
-                <w:b/>
+                <w:bCs/>
+                <w:noProof/>
+              </w:rPr>
+              <w:t>{{extra_licence_conditions_details}}</w:t>
+            </w:r>
+            <w:r>
+              <w:rPr>
+                <w:rFonts w:ascii="Arial" w:hAnsi="Arial" w:cs="Arial"/>
+                <w:bCs/>
                 <w:noProof/>
               </w:rPr>
               <w:t> </w:t>
@@ -9110,39 +9070,7 @@
             <w:r>
               <w:rPr>
                 <w:rFonts w:ascii="Arial" w:hAnsi="Arial" w:cs="Arial"/>
-                <w:b/>
-                <w:noProof/>
-              </w:rPr>
-              <w:t> </w:t>
-            </w:r>
-            <w:r>
-              <w:rPr>
-                <w:rFonts w:ascii="Arial" w:hAnsi="Arial" w:cs="Arial"/>
-                <w:b/>
-                <w:noProof/>
-              </w:rPr>
-              <w:t> </w:t>
-            </w:r>
-            <w:r>
-              <w:rPr>
-                <w:rFonts w:ascii="Arial" w:hAnsi="Arial" w:cs="Arial"/>
-                <w:b/>
-                <w:noProof/>
-              </w:rPr>
-              <w:t> </w:t>
-            </w:r>
-            <w:r>
-              <w:rPr>
-                <w:rFonts w:ascii="Arial" w:hAnsi="Arial" w:cs="Arial"/>
-                <w:b/>
-                <w:noProof/>
-              </w:rPr>
-              <w:t> </w:t>
-            </w:r>
-            <w:r>
-              <w:rPr>
-                <w:rFonts w:ascii="Arial" w:hAnsi="Arial" w:cs="Arial"/>
-                <w:b/>
+                <w:bCs/>
               </w:rPr>
               <w:fldChar w:fldCharType="end"/>
             </w:r>
@@ -9212,13 +9140,13 @@
               <w:outlineLvl w:val="1"/>
               <w:rPr>
                 <w:rFonts w:ascii="Arial" w:hAnsi="Arial" w:cs="Arial"/>
-                <w:b/>
+                <w:bCs/>
               </w:rPr>
             </w:pPr>
             <w:r>
               <w:rPr>
                 <w:rFonts w:ascii="Arial" w:hAnsi="Arial" w:cs="Arial"/>
-                <w:b/>
+                <w:bCs/>
               </w:rPr>
               <w:fldChar w:fldCharType="begin">
                 <w:ffData>
@@ -9232,27 +9160,35 @@
             <w:r>
               <w:rPr>
                 <w:rFonts w:ascii="Arial" w:hAnsi="Arial" w:cs="Arial"/>
-                <w:b/>
+                <w:bCs/>
               </w:rPr>
               <w:instrText xml:space="preserve"> FORMTEXT </w:instrText>
             </w:r>
             <w:r>
               <w:rPr>
                 <w:rFonts w:ascii="Arial" w:hAnsi="Arial" w:cs="Arial"/>
-                <w:b/>
+                <w:bCs/>
               </w:rPr>
             </w:r>
             <w:r>
               <w:rPr>
                 <w:rFonts w:ascii="Arial" w:hAnsi="Arial" w:cs="Arial"/>
-                <w:b/>
+                <w:bCs/>
               </w:rPr>
               <w:fldChar w:fldCharType="separate"/>
             </w:r>
             <w:r>
               <w:rPr>
                 <w:rFonts w:ascii="Arial" w:hAnsi="Arial" w:cs="Arial"/>
-                <w:b/>
+                <w:bCs/>
+                <w:noProof/>
+              </w:rPr>
+              <w:t>{{referral_to_other_teams_details}}</w:t>
+            </w:r>
+            <w:r>
+              <w:rPr>
+                <w:rFonts w:ascii="Arial" w:hAnsi="Arial" w:cs="Arial"/>
+                <w:bCs/>
                 <w:noProof/>
               </w:rPr>
               <w:t> </w:t>
@@ -9260,39 +9196,7 @@
             <w:r>
               <w:rPr>
                 <w:rFonts w:ascii="Arial" w:hAnsi="Arial" w:cs="Arial"/>
-                <w:b/>
-                <w:noProof/>
-              </w:rPr>
-              <w:t> </w:t>
-            </w:r>
-            <w:r>
-              <w:rPr>
-                <w:rFonts w:ascii="Arial" w:hAnsi="Arial" w:cs="Arial"/>
-                <w:b/>
-                <w:noProof/>
-              </w:rPr>
-              <w:t> </w:t>
-            </w:r>
-            <w:r>
-              <w:rPr>
-                <w:rFonts w:ascii="Arial" w:hAnsi="Arial" w:cs="Arial"/>
-                <w:b/>
-                <w:noProof/>
-              </w:rPr>
-              <w:t> </w:t>
-            </w:r>
-            <w:r>
-              <w:rPr>
-                <w:rFonts w:ascii="Arial" w:hAnsi="Arial" w:cs="Arial"/>
-                <w:b/>
-                <w:noProof/>
-              </w:rPr>
-              <w:t> </w:t>
-            </w:r>
-            <w:r>
-              <w:rPr>
-                <w:rFonts w:ascii="Arial" w:hAnsi="Arial" w:cs="Arial"/>
-                <w:b/>
+                <w:bCs/>
               </w:rPr>
               <w:fldChar w:fldCharType="end"/>
             </w:r>
@@ -9344,13 +9248,13 @@
               <w:outlineLvl w:val="1"/>
               <w:rPr>
                 <w:rFonts w:ascii="Arial" w:hAnsi="Arial" w:cs="Arial"/>
-                <w:b/>
+                <w:bCs/>
               </w:rPr>
             </w:pPr>
             <w:r>
               <w:rPr>
                 <w:rFonts w:ascii="Arial" w:hAnsi="Arial" w:cs="Arial"/>
-                <w:b/>
+                <w:bCs/>
               </w:rPr>
               <w:fldChar w:fldCharType="begin">
                 <w:ffData>
@@ -9364,27 +9268,35 @@
             <w:r>
               <w:rPr>
                 <w:rFonts w:ascii="Arial" w:hAnsi="Arial" w:cs="Arial"/>
-                <w:b/>
+                <w:bCs/>
               </w:rPr>
               <w:instrText xml:space="preserve"> FORMTEXT </w:instrText>
             </w:r>
             <w:r>
               <w:rPr>
                 <w:rFonts w:ascii="Arial" w:hAnsi="Arial" w:cs="Arial"/>
-                <w:b/>
+                <w:bCs/>
               </w:rPr>
             </w:r>
             <w:r>
               <w:rPr>
                 <w:rFonts w:ascii="Arial" w:hAnsi="Arial" w:cs="Arial"/>
-                <w:b/>
+                <w:bCs/>
               </w:rPr>
               <w:fldChar w:fldCharType="separate"/>
             </w:r>
             <w:r>
               <w:rPr>
                 <w:rFonts w:ascii="Arial" w:hAnsi="Arial" w:cs="Arial"/>
-                <w:b/>
+                <w:bCs/>
+                <w:noProof/>
+              </w:rPr>
+              <w:t>{{referral_to_partnership_agencies_details}}</w:t>
+            </w:r>
+            <w:r>
+              <w:rPr>
+                <w:rFonts w:ascii="Arial" w:hAnsi="Arial" w:cs="Arial"/>
+                <w:bCs/>
                 <w:noProof/>
               </w:rPr>
               <w:t> </w:t>
@@ -9392,39 +9304,7 @@
             <w:r>
               <w:rPr>
                 <w:rFonts w:ascii="Arial" w:hAnsi="Arial" w:cs="Arial"/>
-                <w:b/>
-                <w:noProof/>
-              </w:rPr>
-              <w:t> </w:t>
-            </w:r>
-            <w:r>
-              <w:rPr>
-                <w:rFonts w:ascii="Arial" w:hAnsi="Arial" w:cs="Arial"/>
-                <w:b/>
-                <w:noProof/>
-              </w:rPr>
-              <w:t> </w:t>
-            </w:r>
-            <w:r>
-              <w:rPr>
-                <w:rFonts w:ascii="Arial" w:hAnsi="Arial" w:cs="Arial"/>
-                <w:b/>
-                <w:noProof/>
-              </w:rPr>
-              <w:t> </w:t>
-            </w:r>
-            <w:r>
-              <w:rPr>
-                <w:rFonts w:ascii="Arial" w:hAnsi="Arial" w:cs="Arial"/>
-                <w:b/>
-                <w:noProof/>
-              </w:rPr>
-              <w:t> </w:t>
-            </w:r>
-            <w:r>
-              <w:rPr>
-                <w:rFonts w:ascii="Arial" w:hAnsi="Arial" w:cs="Arial"/>
-                <w:b/>
+                <w:bCs/>
               </w:rPr>
               <w:fldChar w:fldCharType="end"/>
             </w:r>
@@ -9476,13 +9356,13 @@
               <w:outlineLvl w:val="1"/>
               <w:rPr>
                 <w:rFonts w:ascii="Arial" w:hAnsi="Arial" w:cs="Arial"/>
-                <w:b/>
+                <w:bCs/>
               </w:rPr>
             </w:pPr>
             <w:r>
               <w:rPr>
                 <w:rFonts w:ascii="Arial" w:hAnsi="Arial" w:cs="Arial"/>
-                <w:b/>
+                <w:bCs/>
               </w:rPr>
               <w:fldChar w:fldCharType="begin">
                 <w:ffData>
@@ -9496,27 +9376,35 @@
             <w:r>
               <w:rPr>
                 <w:rFonts w:ascii="Arial" w:hAnsi="Arial" w:cs="Arial"/>
-                <w:b/>
+                <w:bCs/>
               </w:rPr>
               <w:instrText xml:space="preserve"> FORMTEXT </w:instrText>
             </w:r>
             <w:r>
               <w:rPr>
                 <w:rFonts w:ascii="Arial" w:hAnsi="Arial" w:cs="Arial"/>
-                <w:b/>
+                <w:bCs/>
               </w:rPr>
             </w:r>
             <w:r>
               <w:rPr>
                 <w:rFonts w:ascii="Arial" w:hAnsi="Arial" w:cs="Arial"/>
-                <w:b/>
+                <w:bCs/>
               </w:rPr>
               <w:fldChar w:fldCharType="separate"/>
             </w:r>
             <w:r>
               <w:rPr>
                 <w:rFonts w:ascii="Arial" w:hAnsi="Arial" w:cs="Arial"/>
-                <w:b/>
+                <w:bCs/>
+                <w:noProof/>
+              </w:rPr>
+              <w:t>{{risk_escalation_details}}</w:t>
+            </w:r>
+            <w:r>
+              <w:rPr>
+                <w:rFonts w:ascii="Arial" w:hAnsi="Arial" w:cs="Arial"/>
+                <w:bCs/>
                 <w:noProof/>
               </w:rPr>
               <w:t> </w:t>
@@ -9524,39 +9412,7 @@
             <w:r>
               <w:rPr>
                 <w:rFonts w:ascii="Arial" w:hAnsi="Arial" w:cs="Arial"/>
-                <w:b/>
-                <w:noProof/>
-              </w:rPr>
-              <w:t> </w:t>
-            </w:r>
-            <w:r>
-              <w:rPr>
-                <w:rFonts w:ascii="Arial" w:hAnsi="Arial" w:cs="Arial"/>
-                <w:b/>
-                <w:noProof/>
-              </w:rPr>
-              <w:t> </w:t>
-            </w:r>
-            <w:r>
-              <w:rPr>
-                <w:rFonts w:ascii="Arial" w:hAnsi="Arial" w:cs="Arial"/>
-                <w:b/>
-                <w:noProof/>
-              </w:rPr>
-              <w:t> </w:t>
-            </w:r>
-            <w:r>
-              <w:rPr>
-                <w:rFonts w:ascii="Arial" w:hAnsi="Arial" w:cs="Arial"/>
-                <w:b/>
-                <w:noProof/>
-              </w:rPr>
-              <w:t> </w:t>
-            </w:r>
-            <w:r>
-              <w:rPr>
-                <w:rFonts w:ascii="Arial" w:hAnsi="Arial" w:cs="Arial"/>
-                <w:b/>
+                <w:bCs/>
               </w:rPr>
               <w:fldChar w:fldCharType="end"/>
             </w:r>
@@ -9608,13 +9464,13 @@
               <w:outlineLvl w:val="1"/>
               <w:rPr>
                 <w:rFonts w:ascii="Arial" w:hAnsi="Arial" w:cs="Arial"/>
-                <w:b/>
+                <w:bCs/>
               </w:rPr>
             </w:pPr>
             <w:r>
               <w:rPr>
                 <w:rFonts w:ascii="Arial" w:hAnsi="Arial" w:cs="Arial"/>
-                <w:b/>
+                <w:bCs/>
               </w:rPr>
               <w:fldChar w:fldCharType="begin">
                 <w:ffData>
@@ -9628,27 +9484,35 @@
             <w:r>
               <w:rPr>
                 <w:rFonts w:ascii="Arial" w:hAnsi="Arial" w:cs="Arial"/>
-                <w:b/>
+                <w:bCs/>
               </w:rPr>
               <w:instrText xml:space="preserve"> FORMTEXT </w:instrText>
             </w:r>
             <w:r>
               <w:rPr>
                 <w:rFonts w:ascii="Arial" w:hAnsi="Arial" w:cs="Arial"/>
-                <w:b/>
+                <w:bCs/>
               </w:rPr>
             </w:r>
             <w:r>
               <w:rPr>
                 <w:rFonts w:ascii="Arial" w:hAnsi="Arial" w:cs="Arial"/>
-                <w:b/>
+                <w:bCs/>
               </w:rPr>
               <w:fldChar w:fldCharType="separate"/>
             </w:r>
             <w:r>
               <w:rPr>
                 <w:rFonts w:ascii="Arial" w:hAnsi="Arial" w:cs="Arial"/>
-                <w:b/>
+                <w:bCs/>
+                <w:noProof/>
+              </w:rPr>
+              <w:t>{{referral_to_approved_premises_details}}</w:t>
+            </w:r>
+            <w:r>
+              <w:rPr>
+                <w:rFonts w:ascii="Arial" w:hAnsi="Arial" w:cs="Arial"/>
+                <w:bCs/>
                 <w:noProof/>
               </w:rPr>
               <w:t> </w:t>
@@ -9656,39 +9520,7 @@
             <w:r>
               <w:rPr>
                 <w:rFonts w:ascii="Arial" w:hAnsi="Arial" w:cs="Arial"/>
-                <w:b/>
-                <w:noProof/>
-              </w:rPr>
-              <w:t> </w:t>
-            </w:r>
-            <w:r>
-              <w:rPr>
-                <w:rFonts w:ascii="Arial" w:hAnsi="Arial" w:cs="Arial"/>
-                <w:b/>
-                <w:noProof/>
-              </w:rPr>
-              <w:t> </w:t>
-            </w:r>
-            <w:r>
-              <w:rPr>
-                <w:rFonts w:ascii="Arial" w:hAnsi="Arial" w:cs="Arial"/>
-                <w:b/>
-                <w:noProof/>
-              </w:rPr>
-              <w:t> </w:t>
-            </w:r>
-            <w:r>
-              <w:rPr>
-                <w:rFonts w:ascii="Arial" w:hAnsi="Arial" w:cs="Arial"/>
-                <w:b/>
-                <w:noProof/>
-              </w:rPr>
-              <w:t> </w:t>
-            </w:r>
-            <w:r>
-              <w:rPr>
-                <w:rFonts w:ascii="Arial" w:hAnsi="Arial" w:cs="Arial"/>
-                <w:b/>
+                <w:bCs/>
               </w:rPr>
               <w:fldChar w:fldCharType="end"/>
             </w:r>
@@ -9740,13 +9572,13 @@
               <w:outlineLvl w:val="1"/>
               <w:rPr>
                 <w:rFonts w:ascii="Arial" w:hAnsi="Arial" w:cs="Arial"/>
-                <w:b/>
+                <w:bCs/>
               </w:rPr>
             </w:pPr>
             <w:r>
               <w:rPr>
                 <w:rFonts w:ascii="Arial" w:hAnsi="Arial" w:cs="Arial"/>
-                <w:b/>
+                <w:bCs/>
               </w:rPr>
               <w:fldChar w:fldCharType="begin">
                 <w:ffData>
@@ -9760,27 +9592,35 @@
             <w:r>
               <w:rPr>
                 <w:rFonts w:ascii="Arial" w:hAnsi="Arial" w:cs="Arial"/>
-                <w:b/>
+                <w:bCs/>
               </w:rPr>
               <w:instrText xml:space="preserve"> FORMTEXT </w:instrText>
             </w:r>
             <w:r>
               <w:rPr>
                 <w:rFonts w:ascii="Arial" w:hAnsi="Arial" w:cs="Arial"/>
-                <w:b/>
+                <w:bCs/>
               </w:rPr>
             </w:r>
             <w:r>
               <w:rPr>
                 <w:rFonts w:ascii="Arial" w:hAnsi="Arial" w:cs="Arial"/>
-                <w:b/>
+                <w:bCs/>
               </w:rPr>
               <w:fldChar w:fldCharType="separate"/>
             </w:r>
             <w:r>
               <w:rPr>
                 <w:rFonts w:ascii="Arial" w:hAnsi="Arial" w:cs="Arial"/>
-                <w:b/>
+                <w:bCs/>
+                <w:noProof/>
+              </w:rPr>
+              <w:t>{{drug_testing_details}}</w:t>
+            </w:r>
+            <w:r>
+              <w:rPr>
+                <w:rFonts w:ascii="Arial" w:hAnsi="Arial" w:cs="Arial"/>
+                <w:bCs/>
                 <w:noProof/>
               </w:rPr>
               <w:t> </w:t>
@@ -9788,39 +9628,7 @@
             <w:r>
               <w:rPr>
                 <w:rFonts w:ascii="Arial" w:hAnsi="Arial" w:cs="Arial"/>
-                <w:b/>
-                <w:noProof/>
-              </w:rPr>
-              <w:t> </w:t>
-            </w:r>
-            <w:r>
-              <w:rPr>
-                <w:rFonts w:ascii="Arial" w:hAnsi="Arial" w:cs="Arial"/>
-                <w:b/>
-                <w:noProof/>
-              </w:rPr>
-              <w:t> </w:t>
-            </w:r>
-            <w:r>
-              <w:rPr>
-                <w:rFonts w:ascii="Arial" w:hAnsi="Arial" w:cs="Arial"/>
-                <w:b/>
-                <w:noProof/>
-              </w:rPr>
-              <w:t> </w:t>
-            </w:r>
-            <w:r>
-              <w:rPr>
-                <w:rFonts w:ascii="Arial" w:hAnsi="Arial" w:cs="Arial"/>
-                <w:b/>
-                <w:noProof/>
-              </w:rPr>
-              <w:t> </w:t>
-            </w:r>
-            <w:r>
-              <w:rPr>
-                <w:rFonts w:ascii="Arial" w:hAnsi="Arial" w:cs="Arial"/>
-                <w:b/>
+                <w:bCs/>
               </w:rPr>
               <w:fldChar w:fldCharType="end"/>
             </w:r>
@@ -9872,13 +9680,13 @@
               <w:outlineLvl w:val="1"/>
               <w:rPr>
                 <w:rFonts w:ascii="Arial" w:hAnsi="Arial" w:cs="Arial"/>
-                <w:b/>
+                <w:bCs/>
               </w:rPr>
             </w:pPr>
             <w:r>
               <w:rPr>
                 <w:rFonts w:ascii="Arial" w:hAnsi="Arial" w:cs="Arial"/>
-                <w:b/>
+                <w:bCs/>
               </w:rPr>
               <w:fldChar w:fldCharType="begin">
                 <w:ffData>
@@ -9892,27 +9700,35 @@
             <w:r>
               <w:rPr>
                 <w:rFonts w:ascii="Arial" w:hAnsi="Arial" w:cs="Arial"/>
-                <w:b/>
+                <w:bCs/>
               </w:rPr>
               <w:instrText xml:space="preserve"> FORMTEXT </w:instrText>
             </w:r>
             <w:r>
               <w:rPr>
                 <w:rFonts w:ascii="Arial" w:hAnsi="Arial" w:cs="Arial"/>
-                <w:b/>
+                <w:bCs/>
               </w:rPr>
             </w:r>
             <w:r>
               <w:rPr>
                 <w:rFonts w:ascii="Arial" w:hAnsi="Arial" w:cs="Arial"/>
-                <w:b/>
+                <w:bCs/>
               </w:rPr>
               <w:fldChar w:fldCharType="separate"/>
             </w:r>
             <w:r>
               <w:rPr>
                 <w:rFonts w:ascii="Arial" w:hAnsi="Arial" w:cs="Arial"/>
-                <w:b/>
+                <w:bCs/>
+                <w:noProof/>
+              </w:rPr>
+              <w:t>{{alternative_to_recall_other_details}}</w:t>
+            </w:r>
+            <w:r>
+              <w:rPr>
+                <w:rFonts w:ascii="Arial" w:hAnsi="Arial" w:cs="Arial"/>
+                <w:bCs/>
                 <w:noProof/>
               </w:rPr>
               <w:t> </w:t>
@@ -9920,39 +9736,7 @@
             <w:r>
               <w:rPr>
                 <w:rFonts w:ascii="Arial" w:hAnsi="Arial" w:cs="Arial"/>
-                <w:b/>
-                <w:noProof/>
-              </w:rPr>
-              <w:t> </w:t>
-            </w:r>
-            <w:r>
-              <w:rPr>
-                <w:rFonts w:ascii="Arial" w:hAnsi="Arial" w:cs="Arial"/>
-                <w:b/>
-                <w:noProof/>
-              </w:rPr>
-              <w:t> </w:t>
-            </w:r>
-            <w:r>
-              <w:rPr>
-                <w:rFonts w:ascii="Arial" w:hAnsi="Arial" w:cs="Arial"/>
-                <w:b/>
-                <w:noProof/>
-              </w:rPr>
-              <w:t> </w:t>
-            </w:r>
-            <w:r>
-              <w:rPr>
-                <w:rFonts w:ascii="Arial" w:hAnsi="Arial" w:cs="Arial"/>
-                <w:b/>
-                <w:noProof/>
-              </w:rPr>
-              <w:t> </w:t>
-            </w:r>
-            <w:r>
-              <w:rPr>
-                <w:rFonts w:ascii="Arial" w:hAnsi="Arial" w:cs="Arial"/>
-                <w:b/>
+                <w:bCs/>
               </w:rPr>
               <w:fldChar w:fldCharType="end"/>
             </w:r>
@@ -10323,55 +10107,71 @@
           <w:b/>
           <w:color w:val="800080"/>
         </w:rPr>
-        <w:t xml:space="preserve">Select the proposed recall type, having considered the information above: </w:t>
-      </w:r>
-      <w:r>
-        <w:rPr>
-          <w:rFonts w:ascii="Arial" w:hAnsi="Arial" w:cs="Arial"/>
+        <w:t>Select the proposed recall type, having considered the information above:</w:t>
+      </w:r>
+      <w:r>
+        <w:rPr>
+          <w:rFonts w:ascii="Arial" w:hAnsi="Arial" w:cs="Arial"/>
+          <w:bCs/>
+        </w:rPr>
+        <w:t xml:space="preserve"> </w:t>
+      </w:r>
+      <w:r>
+        <w:rPr>
+          <w:rFonts w:ascii="Arial" w:hAnsi="Arial" w:cs="Arial"/>
+          <w:bCs/>
         </w:rPr>
         <w:fldChar w:fldCharType="begin">
           <w:ffData>
             <w:name w:val=""/>
             <w:enabled/>
             <w:calcOnExit w:val="0"/>
-            <w:helpText w:type="text" w:val="14. Does behaviour represent ongoing risk of serious harm at point of recall? (i.e. for the purpose of establishing whether case is suitable for a fixed term recall or standard recall, does the offender pose an ongoing risk of violent/sexual offending?"/>
-            <w:statusText w:type="text" w:val="14.Does offender present ongoing risk of serious harm at point of recall?(I E to determine whether case  suitable for FTR/standard recall)"/>
-            <w:ddList>
-              <w:listEntry w:val="Please select"/>
-              <w:listEntry w:val="Fixed"/>
-              <w:listEntry w:val="Standard"/>
-            </w:ddList>
+            <w:textInput/>
           </w:ffData>
         </w:fldChar>
       </w:r>
       <w:r>
         <w:rPr>
           <w:rFonts w:ascii="Arial" w:hAnsi="Arial" w:cs="Arial"/>
-        </w:rPr>
-        <w:instrText xml:space="preserve"> FORMDROPDOWN </w:instrText>
-      </w:r>
-      <w:r>
-        <w:rPr>
-          <w:rFonts w:ascii="Arial" w:hAnsi="Arial" w:cs="Arial"/>
-        </w:rPr>
-      </w:r>
-      <w:r>
-        <w:rPr>
-          <w:rFonts w:ascii="Arial" w:hAnsi="Arial" w:cs="Arial"/>
+          <w:bCs/>
+        </w:rPr>
+        <w:instrText xml:space="preserve"> FORMTEXT </w:instrText>
+      </w:r>
+      <w:r>
+        <w:rPr>
+          <w:rFonts w:ascii="Arial" w:hAnsi="Arial" w:cs="Arial"/>
+          <w:bCs/>
+        </w:rPr>
+      </w:r>
+      <w:r>
+        <w:rPr>
+          <w:rFonts w:ascii="Arial" w:hAnsi="Arial" w:cs="Arial"/>
+          <w:bCs/>
         </w:rPr>
         <w:fldChar w:fldCharType="separate"/>
       </w:r>
       <w:r>
         <w:rPr>
           <w:rFonts w:ascii="Arial" w:hAnsi="Arial" w:cs="Arial"/>
+          <w:bCs/>
+          <w:noProof/>
+        </w:rPr>
+        <w:t>{{recall_type}}</w:t>
+      </w:r>
+      <w:r>
+        <w:rPr>
+          <w:rFonts w:ascii="Arial" w:hAnsi="Arial" w:cs="Arial"/>
+          <w:bCs/>
+          <w:noProof/>
+        </w:rPr>
+        <w:t> </w:t>
+      </w:r>
+      <w:r>
+        <w:rPr>
+          <w:rFonts w:ascii="Arial" w:hAnsi="Arial" w:cs="Arial"/>
+          <w:bCs/>
         </w:rPr>
         <w:fldChar w:fldCharType="end"/>
-      </w:r>
-      <w:r>
-        <w:rPr>
-          <w:rFonts w:ascii="Arial" w:hAnsi="Arial" w:cs="Arial"/>
-        </w:rPr>
-        <w:tab/>
       </w:r>
       <w:r>
         <w:rPr>
@@ -10480,28 +10280,7 @@
           <w:rFonts w:ascii="Arial" w:hAnsi="Arial" w:cs="Arial"/>
           <w:noProof/>
         </w:rPr>
-        <w:t> </w:t>
-      </w:r>
-      <w:r>
-        <w:rPr>
-          <w:rFonts w:ascii="Arial" w:hAnsi="Arial" w:cs="Arial"/>
-          <w:noProof/>
-        </w:rPr>
-        <w:t> </w:t>
-      </w:r>
-      <w:r>
-        <w:rPr>
-          <w:rFonts w:ascii="Arial" w:hAnsi="Arial" w:cs="Arial"/>
-          <w:noProof/>
-        </w:rPr>
-        <w:t> </w:t>
-      </w:r>
-      <w:r>
-        <w:rPr>
-          <w:rFonts w:ascii="Arial" w:hAnsi="Arial" w:cs="Arial"/>
-          <w:noProof/>
-        </w:rPr>
-        <w:t> </w:t>
+        <w:t>{{recall_type_details}}</w:t>
       </w:r>
       <w:r>
         <w:rPr>
@@ -10784,7 +10563,6 @@
           <w:b/>
           <w:color w:val="800080"/>
         </w:rPr>
-        <w:lastRenderedPageBreak/>
         <w:t xml:space="preserve">i) Has the offender exhibited behaviour </w:t>
       </w:r>
       <w:proofErr w:type="gramStart"/>
@@ -13461,73 +13239,6 @@
         <w:rPr>
           <w:rFonts w:ascii="Arial" w:hAnsi="Arial" w:cs="Arial"/>
         </w:rPr>
-        <w:fldChar w:fldCharType="begin">
-          <w:ffData>
-            <w:name w:val=""/>
-            <w:enabled/>
-            <w:calcOnExit w:val="0"/>
-            <w:checkBox>
-              <w:sizeAuto/>
-              <w:default w:val="0"/>
-            </w:checkBox>
-          </w:ffData>
-        </w:fldChar>
-      </w:r>
-      <w:r>
-        <w:rPr>
-          <w:rFonts w:ascii="Arial" w:hAnsi="Arial" w:cs="Arial"/>
-        </w:rPr>
-        <w:instrText xml:space="preserve"> FORMCHECKBOX </w:instrText>
-      </w:r>
-      <w:r>
-        <w:rPr>
-          <w:rFonts w:ascii="Arial" w:hAnsi="Arial" w:cs="Arial"/>
-        </w:rPr>
-      </w:r>
-      <w:r>
-        <w:rPr>
-          <w:rFonts w:ascii="Arial" w:hAnsi="Arial" w:cs="Arial"/>
-        </w:rPr>
-        <w:fldChar w:fldCharType="separate"/>
-      </w:r>
-      <w:r>
-        <w:rPr>
-          <w:rFonts w:ascii="Arial" w:hAnsi="Arial" w:cs="Arial"/>
-        </w:rPr>
-        <w:fldChar w:fldCharType="end"/>
-      </w:r>
-      <w:r>
-        <w:rPr>
-          <w:rFonts w:ascii="Arial" w:hAnsi="Arial" w:cs="Arial"/>
-        </w:rPr>
-        <w:t xml:space="preserve"> </w:t>
-      </w:r>
-      <w:r>
-        <w:rPr>
-          <w:rFonts w:ascii="Arial" w:hAnsi="Arial" w:cs="Arial"/>
-          <w:color w:val="800080"/>
-        </w:rPr>
-        <w:t>Alternatives to recall have been fully explored</w:t>
-      </w:r>
-    </w:p>
-    <w:p>
-      <w:pPr>
-        <w:pBdr>
-          <w:top w:val="single" w:sz="4" w:space="1" w:color="auto"/>
-          <w:left w:val="single" w:sz="4" w:space="4" w:color="auto"/>
-          <w:bottom w:val="single" w:sz="4" w:space="1" w:color="auto"/>
-          <w:right w:val="single" w:sz="4" w:space="4" w:color="auto"/>
-        </w:pBdr>
-        <w:shd w:val="clear" w:color="auto" w:fill="C0C0C0"/>
-        <w:spacing w:line="360" w:lineRule="auto"/>
-        <w:rPr>
-          <w:rFonts w:ascii="Arial" w:hAnsi="Arial" w:cs="Arial"/>
-        </w:rPr>
-      </w:pPr>
-      <w:r>
-        <w:rPr>
-          <w:rFonts w:ascii="Arial" w:hAnsi="Arial" w:cs="Arial"/>
-        </w:rPr>
         <w:lastRenderedPageBreak/>
         <w:fldChar w:fldCharType="begin">
           <w:ffData>
@@ -13575,7 +13286,7 @@
           <w:rFonts w:ascii="Arial" w:hAnsi="Arial" w:cs="Arial"/>
           <w:color w:val="800080"/>
         </w:rPr>
-        <w:t>The recall type requested</w:t>
+        <w:t>Alternatives to recall have been fully explored</w:t>
       </w:r>
     </w:p>
     <w:p>
@@ -13642,7 +13353,7 @@
           <w:rFonts w:ascii="Arial" w:hAnsi="Arial" w:cs="Arial"/>
           <w:color w:val="800080"/>
         </w:rPr>
-        <w:t>The quality of information</w:t>
+        <w:t>The recall type requested</w:t>
       </w:r>
     </w:p>
     <w:p>
@@ -13657,7 +13368,6 @@
         <w:spacing w:line="360" w:lineRule="auto"/>
         <w:rPr>
           <w:rFonts w:ascii="Arial" w:hAnsi="Arial" w:cs="Arial"/>
-          <w:color w:val="800080"/>
         </w:rPr>
       </w:pPr>
       <w:r>
@@ -13710,6 +13420,74 @@
           <w:rFonts w:ascii="Arial" w:hAnsi="Arial" w:cs="Arial"/>
           <w:color w:val="800080"/>
         </w:rPr>
+        <w:t>The quality of information</w:t>
+      </w:r>
+    </w:p>
+    <w:p>
+      <w:pPr>
+        <w:pBdr>
+          <w:top w:val="single" w:sz="4" w:space="1" w:color="auto"/>
+          <w:left w:val="single" w:sz="4" w:space="4" w:color="auto"/>
+          <w:bottom w:val="single" w:sz="4" w:space="1" w:color="auto"/>
+          <w:right w:val="single" w:sz="4" w:space="4" w:color="auto"/>
+        </w:pBdr>
+        <w:shd w:val="clear" w:color="auto" w:fill="C0C0C0"/>
+        <w:spacing w:line="360" w:lineRule="auto"/>
+        <w:rPr>
+          <w:rFonts w:ascii="Arial" w:hAnsi="Arial" w:cs="Arial"/>
+          <w:color w:val="800080"/>
+        </w:rPr>
+      </w:pPr>
+      <w:r>
+        <w:rPr>
+          <w:rFonts w:ascii="Arial" w:hAnsi="Arial" w:cs="Arial"/>
+        </w:rPr>
+        <w:fldChar w:fldCharType="begin">
+          <w:ffData>
+            <w:name w:val=""/>
+            <w:enabled/>
+            <w:calcOnExit w:val="0"/>
+            <w:checkBox>
+              <w:sizeAuto/>
+              <w:default w:val="0"/>
+            </w:checkBox>
+          </w:ffData>
+        </w:fldChar>
+      </w:r>
+      <w:r>
+        <w:rPr>
+          <w:rFonts w:ascii="Arial" w:hAnsi="Arial" w:cs="Arial"/>
+        </w:rPr>
+        <w:instrText xml:space="preserve"> FORMCHECKBOX </w:instrText>
+      </w:r>
+      <w:r>
+        <w:rPr>
+          <w:rFonts w:ascii="Arial" w:hAnsi="Arial" w:cs="Arial"/>
+        </w:rPr>
+      </w:r>
+      <w:r>
+        <w:rPr>
+          <w:rFonts w:ascii="Arial" w:hAnsi="Arial" w:cs="Arial"/>
+        </w:rPr>
+        <w:fldChar w:fldCharType="separate"/>
+      </w:r>
+      <w:r>
+        <w:rPr>
+          <w:rFonts w:ascii="Arial" w:hAnsi="Arial" w:cs="Arial"/>
+        </w:rPr>
+        <w:fldChar w:fldCharType="end"/>
+      </w:r>
+      <w:r>
+        <w:rPr>
+          <w:rFonts w:ascii="Arial" w:hAnsi="Arial" w:cs="Arial"/>
+        </w:rPr>
+        <w:t xml:space="preserve"> </w:t>
+      </w:r>
+      <w:r>
+        <w:rPr>
+          <w:rFonts w:ascii="Arial" w:hAnsi="Arial" w:cs="Arial"/>
+          <w:color w:val="800080"/>
+        </w:rPr>
         <w:t>The offender is no longer manageable in the community</w:t>
       </w:r>
     </w:p>
@@ -16029,6 +15807,7 @@
           <w:rFonts w:ascii="Arial" w:hAnsi="Arial" w:cs="Arial"/>
           <w:color w:val="800080"/>
         </w:rPr>
+        <w:lastRenderedPageBreak/>
         <w:t xml:space="preserve">- Charge sheets/police evidence where relevant if recall relates to further offending; </w:t>
       </w:r>
       <w:r>
@@ -16100,7 +15879,6 @@
           <w:b/>
           <w:color w:val="800080"/>
         </w:rPr>
-        <w:lastRenderedPageBreak/>
         <w:t>For Young Offenders:</w:t>
       </w:r>
     </w:p>

</xml_diff>

<commit_message>
MRD-460 Minor formatting change to Part A template for question 22
</commit_message>
<xml_diff>
--- a/src/main/resources/NAT Recall Part A London Template - obtained 131021.docx
+++ b/src/main/resources/NAT Recall Part A London Template - obtained 131021.docx
@@ -10177,57 +10177,7 @@
         <w:rPr>
           <w:rFonts w:ascii="Arial" w:hAnsi="Arial" w:cs="Arial"/>
         </w:rPr>
-        <w:tab/>
-      </w:r>
-      <w:r>
-        <w:rPr>
-          <w:rFonts w:ascii="Arial" w:hAnsi="Arial" w:cs="Arial"/>
-        </w:rPr>
-        <w:tab/>
-      </w:r>
-      <w:r>
-        <w:rPr>
-          <w:rFonts w:ascii="Arial" w:hAnsi="Arial" w:cs="Arial"/>
-        </w:rPr>
-        <w:tab/>
-      </w:r>
-      <w:r>
-        <w:rPr>
-          <w:rFonts w:ascii="Arial" w:hAnsi="Arial" w:cs="Arial"/>
-        </w:rPr>
-        <w:tab/>
-      </w:r>
-      <w:r>
-        <w:rPr>
-          <w:rFonts w:ascii="Arial" w:hAnsi="Arial" w:cs="Arial"/>
-        </w:rPr>
-        <w:tab/>
-      </w:r>
-      <w:r>
-        <w:rPr>
-          <w:rFonts w:ascii="Arial" w:hAnsi="Arial" w:cs="Arial"/>
-        </w:rPr>
-        <w:tab/>
-      </w:r>
-      <w:r>
-        <w:rPr>
-          <w:rFonts w:ascii="Arial" w:hAnsi="Arial" w:cs="Arial"/>
-        </w:rPr>
-        <w:tab/>
-        <w:t xml:space="preserve">      </w:t>
-      </w:r>
-      <w:r>
-        <w:rPr>
-          <w:rFonts w:ascii="Arial" w:hAnsi="Arial" w:cs="Arial"/>
-        </w:rPr>
-        <w:tab/>
-      </w:r>
-      <w:r>
-        <w:rPr>
-          <w:rFonts w:ascii="Arial" w:hAnsi="Arial" w:cs="Arial"/>
-        </w:rPr>
-        <w:tab/>
-        <w:t xml:space="preserve">          </w:t>
+        <w:br/>
       </w:r>
       <w:r>
         <w:rPr>

</xml_diff>

<commit_message>
MRD-460 Minor formatting change to Part A template for question 22 (#284)
</commit_message>
<xml_diff>
--- a/src/main/resources/NAT Recall Part A London Template - obtained 131021.docx
+++ b/src/main/resources/NAT Recall Part A London Template - obtained 131021.docx
@@ -10177,57 +10177,7 @@
         <w:rPr>
           <w:rFonts w:ascii="Arial" w:hAnsi="Arial" w:cs="Arial"/>
         </w:rPr>
-        <w:tab/>
-      </w:r>
-      <w:r>
-        <w:rPr>
-          <w:rFonts w:ascii="Arial" w:hAnsi="Arial" w:cs="Arial"/>
-        </w:rPr>
-        <w:tab/>
-      </w:r>
-      <w:r>
-        <w:rPr>
-          <w:rFonts w:ascii="Arial" w:hAnsi="Arial" w:cs="Arial"/>
-        </w:rPr>
-        <w:tab/>
-      </w:r>
-      <w:r>
-        <w:rPr>
-          <w:rFonts w:ascii="Arial" w:hAnsi="Arial" w:cs="Arial"/>
-        </w:rPr>
-        <w:tab/>
-      </w:r>
-      <w:r>
-        <w:rPr>
-          <w:rFonts w:ascii="Arial" w:hAnsi="Arial" w:cs="Arial"/>
-        </w:rPr>
-        <w:tab/>
-      </w:r>
-      <w:r>
-        <w:rPr>
-          <w:rFonts w:ascii="Arial" w:hAnsi="Arial" w:cs="Arial"/>
-        </w:rPr>
-        <w:tab/>
-      </w:r>
-      <w:r>
-        <w:rPr>
-          <w:rFonts w:ascii="Arial" w:hAnsi="Arial" w:cs="Arial"/>
-        </w:rPr>
-        <w:tab/>
-        <w:t xml:space="preserve">      </w:t>
-      </w:r>
-      <w:r>
-        <w:rPr>
-          <w:rFonts w:ascii="Arial" w:hAnsi="Arial" w:cs="Arial"/>
-        </w:rPr>
-        <w:tab/>
-      </w:r>
-      <w:r>
-        <w:rPr>
-          <w:rFonts w:ascii="Arial" w:hAnsi="Arial" w:cs="Arial"/>
-        </w:rPr>
-        <w:tab/>
-        <w:t xml:space="preserve">          </w:t>
+        <w:br/>
       </w:r>
       <w:r>
         <w:rPr>

</xml_diff>

<commit_message>
MRD-470 Response to probation
</commit_message>
<xml_diff>
--- a/src/main/resources/NAT Recall Part A London Template - obtained 131021.docx
+++ b/src/main/resources/NAT Recall Part A London Template - obtained 131021.docx
@@ -8555,28 +8555,7 @@
           <w:rFonts w:ascii="Arial" w:hAnsi="Arial" w:cs="Arial"/>
           <w:noProof/>
         </w:rPr>
-        <w:t> </w:t>
-      </w:r>
-      <w:r>
-        <w:rPr>
-          <w:rFonts w:ascii="Arial" w:hAnsi="Arial" w:cs="Arial"/>
-          <w:noProof/>
-        </w:rPr>
-        <w:t> </w:t>
-      </w:r>
-      <w:r>
-        <w:rPr>
-          <w:rFonts w:ascii="Arial" w:hAnsi="Arial" w:cs="Arial"/>
-          <w:noProof/>
-        </w:rPr>
-        <w:t> </w:t>
-      </w:r>
-      <w:r>
-        <w:rPr>
-          <w:rFonts w:ascii="Arial" w:hAnsi="Arial" w:cs="Arial"/>
-          <w:noProof/>
-        </w:rPr>
-        <w:t> </w:t>
+        <w:t>{{response_to_probation}}</w:t>
       </w:r>
       <w:r>
         <w:rPr>

</xml_diff>

<commit_message>
MRD-470 Response to probation (#289)
* MRD-470 Response to probation

* Improve test data for recommendation tests
</commit_message>
<xml_diff>
--- a/src/main/resources/NAT Recall Part A London Template - obtained 131021.docx
+++ b/src/main/resources/NAT Recall Part A London Template - obtained 131021.docx
@@ -8555,28 +8555,7 @@
           <w:rFonts w:ascii="Arial" w:hAnsi="Arial" w:cs="Arial"/>
           <w:noProof/>
         </w:rPr>
-        <w:t> </w:t>
-      </w:r>
-      <w:r>
-        <w:rPr>
-          <w:rFonts w:ascii="Arial" w:hAnsi="Arial" w:cs="Arial"/>
-          <w:noProof/>
-        </w:rPr>
-        <w:t> </w:t>
-      </w:r>
-      <w:r>
-        <w:rPr>
-          <w:rFonts w:ascii="Arial" w:hAnsi="Arial" w:cs="Arial"/>
-          <w:noProof/>
-        </w:rPr>
-        <w:t> </w:t>
-      </w:r>
-      <w:r>
-        <w:rPr>
-          <w:rFonts w:ascii="Arial" w:hAnsi="Arial" w:cs="Arial"/>
-          <w:noProof/>
-        </w:rPr>
-        <w:t> </w:t>
+        <w:t>{{response_to_probation}}</w:t>
       </w:r>
       <w:r>
         <w:rPr>

</xml_diff>

<commit_message>
MRD-473 Emergency recall in Part A
</commit_message>
<xml_diff>
--- a/src/main/resources/NAT Recall Part A London Template - obtained 131021.docx
+++ b/src/main/resources/NAT Recall Part A London Template - obtained 131021.docx
@@ -572,51 +572,59 @@
       <w:r>
         <w:rPr>
           <w:rFonts w:ascii="Arial" w:hAnsi="Arial" w:cs="Arial"/>
-          <w:sz w:val="28"/>
-          <w:szCs w:val="28"/>
         </w:rPr>
         <w:fldChar w:fldCharType="begin">
           <w:ffData>
-            <w:name w:val=""/>
+            <w:name w:val="FORENAME"/>
             <w:enabled/>
             <w:calcOnExit w:val="0"/>
-            <w:statusText w:type="text" w:val="Is this an emergency recall?"/>
-            <w:ddList>
-              <w:listEntry w:val="Please select"/>
-              <w:listEntry w:val="Yes "/>
-              <w:listEntry w:val="No"/>
-            </w:ddList>
+            <w:statusText w:type="text" w:val="offender forename"/>
+            <w:textInput>
+              <w:default w:val="FORENAME"/>
+            </w:textInput>
           </w:ffData>
         </w:fldChar>
       </w:r>
       <w:r>
         <w:rPr>
           <w:rFonts w:ascii="Arial" w:hAnsi="Arial" w:cs="Arial"/>
-          <w:sz w:val="28"/>
-          <w:szCs w:val="28"/>
-        </w:rPr>
-        <w:instrText xml:space="preserve"> FORMDROPDOWN </w:instrText>
-      </w:r>
-      <w:r>
-        <w:rPr>
-          <w:rFonts w:ascii="Arial" w:hAnsi="Arial" w:cs="Arial"/>
-          <w:sz w:val="28"/>
-          <w:szCs w:val="28"/>
-        </w:rPr>
-      </w:r>
-      <w:r>
-        <w:rPr>
-          <w:rFonts w:ascii="Arial" w:hAnsi="Arial" w:cs="Arial"/>
-          <w:sz w:val="28"/>
-          <w:szCs w:val="28"/>
+        </w:rPr>
+        <w:instrText xml:space="preserve"> FORMTEXT </w:instrText>
+      </w:r>
+      <w:r>
+        <w:rPr>
+          <w:rFonts w:ascii="Arial" w:hAnsi="Arial" w:cs="Arial"/>
+        </w:rPr>
+      </w:r>
+      <w:r>
+        <w:rPr>
+          <w:rFonts w:ascii="Arial" w:hAnsi="Arial" w:cs="Arial"/>
         </w:rPr>
         <w:fldChar w:fldCharType="separate"/>
       </w:r>
       <w:r>
         <w:rPr>
           <w:rFonts w:ascii="Arial" w:hAnsi="Arial" w:cs="Arial"/>
-          <w:sz w:val="28"/>
-          <w:szCs w:val="28"/>
+        </w:rPr>
+        <w:t>{{</w:t>
+      </w:r>
+      <w:proofErr w:type="spellStart"/>
+      <w:r>
+        <w:rPr>
+          <w:rFonts w:ascii="Arial" w:hAnsi="Arial" w:cs="Arial"/>
+        </w:rPr>
+        <w:t>is_this_an_emergency_recall</w:t>
+      </w:r>
+      <w:proofErr w:type="spellEnd"/>
+      <w:r>
+        <w:rPr>
+          <w:rFonts w:ascii="Arial" w:hAnsi="Arial" w:cs="Arial"/>
+        </w:rPr>
+        <w:t>}}</w:t>
+      </w:r>
+      <w:r>
+        <w:rPr>
+          <w:rFonts w:ascii="Arial" w:hAnsi="Arial" w:cs="Arial"/>
         </w:rPr>
         <w:fldChar w:fldCharType="end"/>
       </w:r>
@@ -1179,7 +1187,6 @@
           <w:b/>
           <w:color w:val="800080"/>
         </w:rPr>
-        <w:lastRenderedPageBreak/>
         <w:t>4</w:t>
       </w:r>
       <w:r>
@@ -1452,6 +1459,7 @@
           <w:b/>
           <w:color w:val="800080"/>
         </w:rPr>
+        <w:lastRenderedPageBreak/>
         <w:t>Date of birth:</w:t>
       </w:r>
       <w:r>
@@ -4366,7 +4374,6 @@
           <w:b/>
           <w:color w:val="800080"/>
         </w:rPr>
-        <w:lastRenderedPageBreak/>
         <w:t>Current contact telephone number:</w:t>
       </w:r>
       <w:r>
@@ -4587,6 +4594,7 @@
           <w:b/>
           <w:color w:val="800080"/>
         </w:rPr>
+        <w:lastRenderedPageBreak/>
         <w:t>Email address:</w:t>
       </w:r>
       <w:r>
@@ -6761,7 +6769,6 @@
           <w:b/>
           <w:color w:val="800080"/>
         </w:rPr>
-        <w:lastRenderedPageBreak/>
         <w:t>Known Adult:</w:t>
       </w:r>
       <w:r>
@@ -6964,6 +6971,7 @@
           <w:b/>
           <w:color w:val="800080"/>
         </w:rPr>
+        <w:lastRenderedPageBreak/>
         <w:t>Prisoners:</w:t>
       </w:r>
       <w:r>

</xml_diff>

<commit_message>
MRD-473 Emergency recall in Part A (#293)
</commit_message>
<xml_diff>
--- a/src/main/resources/NAT Recall Part A London Template - obtained 131021.docx
+++ b/src/main/resources/NAT Recall Part A London Template - obtained 131021.docx
@@ -572,51 +572,59 @@
       <w:r>
         <w:rPr>
           <w:rFonts w:ascii="Arial" w:hAnsi="Arial" w:cs="Arial"/>
-          <w:sz w:val="28"/>
-          <w:szCs w:val="28"/>
         </w:rPr>
         <w:fldChar w:fldCharType="begin">
           <w:ffData>
-            <w:name w:val=""/>
+            <w:name w:val="FORENAME"/>
             <w:enabled/>
             <w:calcOnExit w:val="0"/>
-            <w:statusText w:type="text" w:val="Is this an emergency recall?"/>
-            <w:ddList>
-              <w:listEntry w:val="Please select"/>
-              <w:listEntry w:val="Yes "/>
-              <w:listEntry w:val="No"/>
-            </w:ddList>
+            <w:statusText w:type="text" w:val="offender forename"/>
+            <w:textInput>
+              <w:default w:val="FORENAME"/>
+            </w:textInput>
           </w:ffData>
         </w:fldChar>
       </w:r>
       <w:r>
         <w:rPr>
           <w:rFonts w:ascii="Arial" w:hAnsi="Arial" w:cs="Arial"/>
-          <w:sz w:val="28"/>
-          <w:szCs w:val="28"/>
-        </w:rPr>
-        <w:instrText xml:space="preserve"> FORMDROPDOWN </w:instrText>
-      </w:r>
-      <w:r>
-        <w:rPr>
-          <w:rFonts w:ascii="Arial" w:hAnsi="Arial" w:cs="Arial"/>
-          <w:sz w:val="28"/>
-          <w:szCs w:val="28"/>
-        </w:rPr>
-      </w:r>
-      <w:r>
-        <w:rPr>
-          <w:rFonts w:ascii="Arial" w:hAnsi="Arial" w:cs="Arial"/>
-          <w:sz w:val="28"/>
-          <w:szCs w:val="28"/>
+        </w:rPr>
+        <w:instrText xml:space="preserve"> FORMTEXT </w:instrText>
+      </w:r>
+      <w:r>
+        <w:rPr>
+          <w:rFonts w:ascii="Arial" w:hAnsi="Arial" w:cs="Arial"/>
+        </w:rPr>
+      </w:r>
+      <w:r>
+        <w:rPr>
+          <w:rFonts w:ascii="Arial" w:hAnsi="Arial" w:cs="Arial"/>
         </w:rPr>
         <w:fldChar w:fldCharType="separate"/>
       </w:r>
       <w:r>
         <w:rPr>
           <w:rFonts w:ascii="Arial" w:hAnsi="Arial" w:cs="Arial"/>
-          <w:sz w:val="28"/>
-          <w:szCs w:val="28"/>
+        </w:rPr>
+        <w:t>{{</w:t>
+      </w:r>
+      <w:proofErr w:type="spellStart"/>
+      <w:r>
+        <w:rPr>
+          <w:rFonts w:ascii="Arial" w:hAnsi="Arial" w:cs="Arial"/>
+        </w:rPr>
+        <w:t>is_this_an_emergency_recall</w:t>
+      </w:r>
+      <w:proofErr w:type="spellEnd"/>
+      <w:r>
+        <w:rPr>
+          <w:rFonts w:ascii="Arial" w:hAnsi="Arial" w:cs="Arial"/>
+        </w:rPr>
+        <w:t>}}</w:t>
+      </w:r>
+      <w:r>
+        <w:rPr>
+          <w:rFonts w:ascii="Arial" w:hAnsi="Arial" w:cs="Arial"/>
         </w:rPr>
         <w:fldChar w:fldCharType="end"/>
       </w:r>
@@ -1179,7 +1187,6 @@
           <w:b/>
           <w:color w:val="800080"/>
         </w:rPr>
-        <w:lastRenderedPageBreak/>
         <w:t>4</w:t>
       </w:r>
       <w:r>
@@ -1452,6 +1459,7 @@
           <w:b/>
           <w:color w:val="800080"/>
         </w:rPr>
+        <w:lastRenderedPageBreak/>
         <w:t>Date of birth:</w:t>
       </w:r>
       <w:r>
@@ -4366,7 +4374,6 @@
           <w:b/>
           <w:color w:val="800080"/>
         </w:rPr>
-        <w:lastRenderedPageBreak/>
         <w:t>Current contact telephone number:</w:t>
       </w:r>
       <w:r>
@@ -4587,6 +4594,7 @@
           <w:b/>
           <w:color w:val="800080"/>
         </w:rPr>
+        <w:lastRenderedPageBreak/>
         <w:t>Email address:</w:t>
       </w:r>
       <w:r>
@@ -6761,7 +6769,6 @@
           <w:b/>
           <w:color w:val="800080"/>
         </w:rPr>
-        <w:lastRenderedPageBreak/>
         <w:t>Known Adult:</w:t>
       </w:r>
       <w:r>
@@ -6964,6 +6971,7 @@
           <w:b/>
           <w:color w:val="800080"/>
         </w:rPr>
+        <w:lastRenderedPageBreak/>
         <w:t>Prisoners:</w:t>
       </w:r>
       <w:r>

</xml_diff>

<commit_message>
MRD-474 Victim liason value for part A
</commit_message>
<xml_diff>
--- a/src/main/resources/NAT Recall Part A London Template - obtained 131021.docx
+++ b/src/main/resources/NAT Recall Part A London Template - obtained 131021.docx
@@ -606,21 +606,7 @@
         <w:rPr>
           <w:rFonts w:ascii="Arial" w:hAnsi="Arial" w:cs="Arial"/>
         </w:rPr>
-        <w:t>{{</w:t>
-      </w:r>
-      <w:proofErr w:type="spellStart"/>
-      <w:r>
-        <w:rPr>
-          <w:rFonts w:ascii="Arial" w:hAnsi="Arial" w:cs="Arial"/>
-        </w:rPr>
-        <w:t>is_this_an_emergency_recall</w:t>
-      </w:r>
-      <w:proofErr w:type="spellEnd"/>
-      <w:r>
-        <w:rPr>
-          <w:rFonts w:ascii="Arial" w:hAnsi="Arial" w:cs="Arial"/>
-        </w:rPr>
-        <w:t>}}</w:t>
+        <w:t>{{is_this_an_emergency_recall}}</w:t>
       </w:r>
       <w:r>
         <w:rPr>
@@ -6215,324 +6201,19 @@
           <w:b/>
           <w:color w:val="800080"/>
         </w:rPr>
-        <w:t xml:space="preserve">Is there a victim(s) involved </w:t>
-      </w:r>
-      <w:proofErr w:type="gramStart"/>
-      <w:r>
-        <w:rPr>
-          <w:rFonts w:ascii="Arial" w:hAnsi="Arial" w:cs="Arial"/>
-          <w:b/>
-          <w:color w:val="800080"/>
-        </w:rPr>
-        <w:t xml:space="preserve">in </w:t>
-      </w:r>
-      <w:r>
-        <w:rPr>
-          <w:rFonts w:ascii="Arial" w:hAnsi="Arial" w:cs="Arial"/>
-          <w:b/>
-          <w:color w:val="800080"/>
+        <w:t>Is there a victim(s) involved in the victim contact scheme (contact must be made with the VLO if there is victim involvement)?</w:t>
+      </w:r>
+      <w:r>
+        <w:rPr>
+          <w:rFonts w:ascii="Arial" w:hAnsi="Arial" w:cs="Arial"/>
+          <w:b/>
         </w:rPr>
         <w:t xml:space="preserve"> </w:t>
       </w:r>
       <w:r>
         <w:rPr>
           <w:rFonts w:ascii="Arial" w:hAnsi="Arial" w:cs="Arial"/>
-          <w:b/>
-          <w:color w:val="800080"/>
-        </w:rPr>
-        <w:t>the</w:t>
-      </w:r>
-      <w:proofErr w:type="gramEnd"/>
-      <w:r>
-        <w:rPr>
-          <w:rFonts w:ascii="Arial" w:hAnsi="Arial" w:cs="Arial"/>
-          <w:b/>
-          <w:color w:val="800080"/>
-        </w:rPr>
-        <w:t xml:space="preserve"> victim contact scheme (contact must be made with the VLO if there is victim involvement)?</w:t>
-      </w:r>
-      <w:r>
-        <w:rPr>
-          <w:rFonts w:ascii="Arial" w:hAnsi="Arial" w:cs="Arial"/>
-          <w:b/>
-        </w:rPr>
-        <w:t xml:space="preserve"> </w:t>
-      </w:r>
-      <w:r>
-        <w:rPr>
-          <w:rFonts w:ascii="Arial" w:hAnsi="Arial" w:cs="Arial"/>
-        </w:rPr>
-        <w:fldChar w:fldCharType="begin">
-          <w:ffData>
-            <w:name w:val=""/>
-            <w:enabled/>
-            <w:calcOnExit w:val="0"/>
-            <w:ddList>
-              <w:listEntry w:val="Please Select"/>
-              <w:listEntry w:val="Yes"/>
-              <w:listEntry w:val="No"/>
-              <w:listEntry w:val="N/A"/>
-            </w:ddList>
-          </w:ffData>
-        </w:fldChar>
-      </w:r>
-      <w:r>
-        <w:rPr>
-          <w:rFonts w:ascii="Arial" w:hAnsi="Arial" w:cs="Arial"/>
-        </w:rPr>
-        <w:instrText xml:space="preserve"> FORMDROPDOWN </w:instrText>
-      </w:r>
-      <w:r>
-        <w:rPr>
-          <w:rFonts w:ascii="Arial" w:hAnsi="Arial" w:cs="Arial"/>
-        </w:rPr>
-      </w:r>
-      <w:r>
-        <w:rPr>
-          <w:rFonts w:ascii="Arial" w:hAnsi="Arial" w:cs="Arial"/>
-        </w:rPr>
-        <w:fldChar w:fldCharType="separate"/>
-      </w:r>
-      <w:r>
-        <w:rPr>
-          <w:rFonts w:ascii="Arial" w:hAnsi="Arial" w:cs="Arial"/>
-        </w:rPr>
-        <w:fldChar w:fldCharType="end"/>
-      </w:r>
-    </w:p>
-    <w:p>
-      <w:pPr>
-        <w:keepNext/>
-        <w:pBdr>
-          <w:top w:val="single" w:sz="4" w:space="1" w:color="auto"/>
-          <w:left w:val="single" w:sz="4" w:space="4" w:color="auto"/>
-          <w:bottom w:val="single" w:sz="4" w:space="1" w:color="auto"/>
-          <w:right w:val="single" w:sz="4" w:space="4" w:color="auto"/>
-        </w:pBdr>
-        <w:tabs>
-          <w:tab w:val="left" w:pos="2805"/>
-          <w:tab w:val="left" w:pos="4680"/>
-        </w:tabs>
-        <w:rPr>
-          <w:rFonts w:ascii="Arial" w:hAnsi="Arial" w:cs="Arial"/>
-          <w:b/>
-        </w:rPr>
-      </w:pPr>
-    </w:p>
-    <w:p>
-      <w:pPr>
-        <w:keepNext/>
-        <w:pBdr>
-          <w:top w:val="single" w:sz="4" w:space="1" w:color="auto"/>
-          <w:left w:val="single" w:sz="4" w:space="4" w:color="auto"/>
-          <w:bottom w:val="single" w:sz="4" w:space="1" w:color="auto"/>
-          <w:right w:val="single" w:sz="4" w:space="4" w:color="auto"/>
-        </w:pBdr>
-        <w:tabs>
-          <w:tab w:val="left" w:pos="2805"/>
-          <w:tab w:val="left" w:pos="4680"/>
-        </w:tabs>
-        <w:rPr>
-          <w:rFonts w:ascii="Arial" w:hAnsi="Arial" w:cs="Arial"/>
-          <w:b/>
-          <w:color w:val="800080"/>
-        </w:rPr>
-      </w:pPr>
-      <w:r>
-        <w:rPr>
-          <w:rFonts w:ascii="Arial" w:hAnsi="Arial" w:cs="Arial"/>
-          <w:b/>
-          <w:color w:val="800080"/>
-        </w:rPr>
-        <w:t xml:space="preserve">If yes, the </w:t>
-      </w:r>
-      <w:r>
-        <w:rPr>
-          <w:rFonts w:ascii="Arial" w:hAnsi="Arial" w:cs="Arial"/>
-          <w:b/>
-          <w:color w:val="800080"/>
-        </w:rPr>
-        <w:t xml:space="preserve">community </w:t>
-      </w:r>
-      <w:r>
-        <w:rPr>
-          <w:rFonts w:ascii="Arial" w:hAnsi="Arial" w:cs="Arial"/>
-          <w:b/>
-          <w:color w:val="800080"/>
-        </w:rPr>
-        <w:t>offender manager must inform the VLO:</w:t>
-      </w:r>
-    </w:p>
-    <w:p>
-      <w:pPr>
-        <w:keepNext/>
-        <w:pBdr>
-          <w:top w:val="single" w:sz="4" w:space="1" w:color="auto"/>
-          <w:left w:val="single" w:sz="4" w:space="4" w:color="auto"/>
-          <w:bottom w:val="single" w:sz="4" w:space="1" w:color="auto"/>
-          <w:right w:val="single" w:sz="4" w:space="4" w:color="auto"/>
-        </w:pBdr>
-        <w:tabs>
-          <w:tab w:val="left" w:pos="2805"/>
-          <w:tab w:val="left" w:pos="4680"/>
-        </w:tabs>
-        <w:rPr>
-          <w:rFonts w:ascii="Arial" w:hAnsi="Arial" w:cs="Arial"/>
-          <w:b/>
-          <w:color w:val="800080"/>
-        </w:rPr>
-      </w:pPr>
-      <w:r>
-        <w:rPr>
-          <w:rFonts w:ascii="Arial" w:hAnsi="Arial" w:cs="Arial"/>
-          <w:b/>
-          <w:color w:val="800080"/>
-        </w:rPr>
-        <w:t xml:space="preserve"> -  of the recall request</w:t>
-      </w:r>
-    </w:p>
-    <w:p>
-      <w:pPr>
-        <w:keepNext/>
-        <w:pBdr>
-          <w:top w:val="single" w:sz="4" w:space="1" w:color="auto"/>
-          <w:left w:val="single" w:sz="4" w:space="4" w:color="auto"/>
-          <w:bottom w:val="single" w:sz="4" w:space="1" w:color="auto"/>
-          <w:right w:val="single" w:sz="4" w:space="4" w:color="auto"/>
-        </w:pBdr>
-        <w:tabs>
-          <w:tab w:val="left" w:pos="2805"/>
-          <w:tab w:val="left" w:pos="4680"/>
-        </w:tabs>
-        <w:rPr>
-          <w:rFonts w:ascii="Arial" w:hAnsi="Arial" w:cs="Arial"/>
-          <w:b/>
-          <w:color w:val="800080"/>
-        </w:rPr>
-      </w:pPr>
-      <w:r>
-        <w:rPr>
-          <w:rFonts w:ascii="Arial" w:hAnsi="Arial" w:cs="Arial"/>
-          <w:b/>
-          <w:color w:val="800080"/>
-        </w:rPr>
-        <w:t xml:space="preserve"> -  that the victim can submit a Victim Personal Statement</w:t>
-      </w:r>
-    </w:p>
-    <w:p>
-      <w:pPr>
-        <w:keepNext/>
-        <w:pBdr>
-          <w:top w:val="single" w:sz="4" w:space="1" w:color="auto"/>
-          <w:left w:val="single" w:sz="4" w:space="4" w:color="auto"/>
-          <w:bottom w:val="single" w:sz="4" w:space="1" w:color="auto"/>
-          <w:right w:val="single" w:sz="4" w:space="4" w:color="auto"/>
-        </w:pBdr>
-        <w:tabs>
-          <w:tab w:val="left" w:pos="2805"/>
-          <w:tab w:val="left" w:pos="4680"/>
-        </w:tabs>
-        <w:rPr>
-          <w:rFonts w:ascii="Arial" w:hAnsi="Arial" w:cs="Arial"/>
-          <w:b/>
-          <w:color w:val="800080"/>
-        </w:rPr>
-      </w:pPr>
-      <w:r>
-        <w:rPr>
-          <w:rFonts w:ascii="Arial" w:hAnsi="Arial" w:cs="Arial"/>
-          <w:b/>
-          <w:color w:val="800080"/>
-        </w:rPr>
-        <w:t xml:space="preserve"> -  that the victim can request a copy of any Parole Board Decision Summary or </w:t>
-      </w:r>
-    </w:p>
-    <w:p>
-      <w:pPr>
-        <w:keepNext/>
-        <w:pBdr>
-          <w:top w:val="single" w:sz="4" w:space="1" w:color="auto"/>
-          <w:left w:val="single" w:sz="4" w:space="4" w:color="auto"/>
-          <w:bottom w:val="single" w:sz="4" w:space="1" w:color="auto"/>
-          <w:right w:val="single" w:sz="4" w:space="4" w:color="auto"/>
-        </w:pBdr>
-        <w:tabs>
-          <w:tab w:val="left" w:pos="2805"/>
-          <w:tab w:val="left" w:pos="4680"/>
-        </w:tabs>
-        <w:rPr>
-          <w:rFonts w:ascii="Arial" w:hAnsi="Arial" w:cs="Arial"/>
-          <w:b/>
-          <w:color w:val="800080"/>
-        </w:rPr>
-      </w:pPr>
-      <w:r>
-        <w:rPr>
-          <w:rFonts w:ascii="Arial" w:hAnsi="Arial" w:cs="Arial"/>
-          <w:b/>
-          <w:color w:val="800080"/>
-        </w:rPr>
-        <w:t xml:space="preserve">    </w:t>
-      </w:r>
-      <w:r>
-        <w:rPr>
-          <w:rFonts w:ascii="Arial" w:hAnsi="Arial" w:cs="Arial"/>
-          <w:b/>
-          <w:color w:val="800080"/>
-        </w:rPr>
-        <w:t>Secretary of State Executive Release Decision Summary</w:t>
-      </w:r>
-    </w:p>
-    <w:p>
-      <w:pPr>
-        <w:keepNext/>
-        <w:pBdr>
-          <w:top w:val="single" w:sz="4" w:space="1" w:color="auto"/>
-          <w:left w:val="single" w:sz="4" w:space="4" w:color="auto"/>
-          <w:bottom w:val="single" w:sz="4" w:space="1" w:color="auto"/>
-          <w:right w:val="single" w:sz="4" w:space="4" w:color="auto"/>
-        </w:pBdr>
-        <w:tabs>
-          <w:tab w:val="left" w:pos="2805"/>
-          <w:tab w:val="left" w:pos="4680"/>
-        </w:tabs>
-        <w:rPr>
-          <w:rFonts w:ascii="Arial" w:hAnsi="Arial" w:cs="Arial"/>
-          <w:b/>
-          <w:color w:val="800080"/>
-        </w:rPr>
-      </w:pPr>
-    </w:p>
-    <w:p>
-      <w:pPr>
-        <w:keepNext/>
-        <w:pBdr>
-          <w:top w:val="single" w:sz="4" w:space="1" w:color="auto"/>
-          <w:left w:val="single" w:sz="4" w:space="4" w:color="auto"/>
-          <w:bottom w:val="single" w:sz="4" w:space="1" w:color="auto"/>
-          <w:right w:val="single" w:sz="4" w:space="4" w:color="auto"/>
-        </w:pBdr>
-        <w:tabs>
-          <w:tab w:val="left" w:pos="2805"/>
-          <w:tab w:val="left" w:pos="4680"/>
-        </w:tabs>
-        <w:rPr>
-          <w:rFonts w:ascii="Arial" w:hAnsi="Arial" w:cs="Arial"/>
-          <w:b/>
-        </w:rPr>
-      </w:pPr>
-      <w:r>
-        <w:rPr>
-          <w:rFonts w:ascii="Arial" w:hAnsi="Arial" w:cs="Arial"/>
-          <w:b/>
-          <w:color w:val="800080"/>
-        </w:rPr>
-        <w:t xml:space="preserve">Confirm the date the VLO was informed of the above: </w:t>
-      </w:r>
-      <w:r>
-        <w:rPr>
-          <w:rFonts w:ascii="Arial" w:hAnsi="Arial" w:cs="Arial"/>
-          <w:b/>
+          <w:bCs/>
         </w:rPr>
         <w:fldChar w:fldCharType="begin">
           <w:ffData>
@@ -6546,67 +6227,330 @@
       <w:r>
         <w:rPr>
           <w:rFonts w:ascii="Arial" w:hAnsi="Arial" w:cs="Arial"/>
-          <w:b/>
+          <w:bCs/>
         </w:rPr>
         <w:instrText xml:space="preserve"> FORMTEXT </w:instrText>
       </w:r>
       <w:r>
         <w:rPr>
           <w:rFonts w:ascii="Arial" w:hAnsi="Arial" w:cs="Arial"/>
-          <w:b/>
-        </w:rPr>
-      </w:r>
-      <w:r>
-        <w:rPr>
-          <w:rFonts w:ascii="Arial" w:hAnsi="Arial" w:cs="Arial"/>
-          <w:b/>
+          <w:bCs/>
+        </w:rPr>
+      </w:r>
+      <w:r>
+        <w:rPr>
+          <w:rFonts w:ascii="Arial" w:hAnsi="Arial" w:cs="Arial"/>
+          <w:bCs/>
         </w:rPr>
         <w:fldChar w:fldCharType="separate"/>
       </w:r>
       <w:r>
         <w:rPr>
           <w:rFonts w:ascii="Arial" w:hAnsi="Arial" w:cs="Arial"/>
-          <w:b/>
-          <w:noProof/>
-        </w:rPr>
-        <w:t> </w:t>
-      </w:r>
-      <w:r>
-        <w:rPr>
-          <w:rFonts w:ascii="Arial" w:hAnsi="Arial" w:cs="Arial"/>
-          <w:b/>
-          <w:noProof/>
-        </w:rPr>
-        <w:t> </w:t>
-      </w:r>
-      <w:r>
-        <w:rPr>
-          <w:rFonts w:ascii="Arial" w:hAnsi="Arial" w:cs="Arial"/>
-          <w:b/>
-          <w:noProof/>
-        </w:rPr>
-        <w:t> </w:t>
-      </w:r>
-      <w:r>
-        <w:rPr>
-          <w:rFonts w:ascii="Arial" w:hAnsi="Arial" w:cs="Arial"/>
-          <w:b/>
-          <w:noProof/>
-        </w:rPr>
-        <w:t> </w:t>
-      </w:r>
-      <w:r>
-        <w:rPr>
-          <w:rFonts w:ascii="Arial" w:hAnsi="Arial" w:cs="Arial"/>
-          <w:b/>
-          <w:noProof/>
-        </w:rPr>
-        <w:t> </w:t>
-      </w:r>
-      <w:r>
-        <w:rPr>
-          <w:rFonts w:ascii="Arial" w:hAnsi="Arial" w:cs="Arial"/>
-          <w:b/>
+          <w:bCs/>
+          <w:noProof/>
+        </w:rPr>
+        <w:t>{{has_victims_in_contact_scheme}}</w:t>
+      </w:r>
+      <w:r>
+        <w:rPr>
+          <w:rFonts w:ascii="Arial" w:hAnsi="Arial" w:cs="Arial"/>
+          <w:bCs/>
+          <w:noProof/>
+        </w:rPr>
+        <w:t> </w:t>
+      </w:r>
+      <w:r>
+        <w:rPr>
+          <w:rFonts w:ascii="Arial" w:hAnsi="Arial" w:cs="Arial"/>
+          <w:bCs/>
+        </w:rPr>
+        <w:fldChar w:fldCharType="end"/>
+      </w:r>
+    </w:p>
+    <w:p>
+      <w:pPr>
+        <w:keepNext/>
+        <w:pBdr>
+          <w:top w:val="single" w:sz="4" w:space="1" w:color="auto"/>
+          <w:left w:val="single" w:sz="4" w:space="4" w:color="auto"/>
+          <w:bottom w:val="single" w:sz="4" w:space="1" w:color="auto"/>
+          <w:right w:val="single" w:sz="4" w:space="4" w:color="auto"/>
+        </w:pBdr>
+        <w:tabs>
+          <w:tab w:val="left" w:pos="2805"/>
+          <w:tab w:val="left" w:pos="4680"/>
+        </w:tabs>
+        <w:rPr>
+          <w:rFonts w:ascii="Arial" w:hAnsi="Arial" w:cs="Arial"/>
+          <w:b/>
+        </w:rPr>
+      </w:pPr>
+    </w:p>
+    <w:p>
+      <w:pPr>
+        <w:keepNext/>
+        <w:pBdr>
+          <w:top w:val="single" w:sz="4" w:space="1" w:color="auto"/>
+          <w:left w:val="single" w:sz="4" w:space="4" w:color="auto"/>
+          <w:bottom w:val="single" w:sz="4" w:space="1" w:color="auto"/>
+          <w:right w:val="single" w:sz="4" w:space="4" w:color="auto"/>
+        </w:pBdr>
+        <w:tabs>
+          <w:tab w:val="left" w:pos="2805"/>
+          <w:tab w:val="left" w:pos="4680"/>
+        </w:tabs>
+        <w:rPr>
+          <w:rFonts w:ascii="Arial" w:hAnsi="Arial" w:cs="Arial"/>
+          <w:b/>
+          <w:color w:val="800080"/>
+        </w:rPr>
+      </w:pPr>
+      <w:r>
+        <w:rPr>
+          <w:rFonts w:ascii="Arial" w:hAnsi="Arial" w:cs="Arial"/>
+          <w:b/>
+          <w:color w:val="800080"/>
+        </w:rPr>
+        <w:t xml:space="preserve">If yes, the </w:t>
+      </w:r>
+      <w:r>
+        <w:rPr>
+          <w:rFonts w:ascii="Arial" w:hAnsi="Arial" w:cs="Arial"/>
+          <w:b/>
+          <w:color w:val="800080"/>
+        </w:rPr>
+        <w:t xml:space="preserve">community </w:t>
+      </w:r>
+      <w:r>
+        <w:rPr>
+          <w:rFonts w:ascii="Arial" w:hAnsi="Arial" w:cs="Arial"/>
+          <w:b/>
+          <w:color w:val="800080"/>
+        </w:rPr>
+        <w:t>offender manager must inform the VLO:</w:t>
+      </w:r>
+    </w:p>
+    <w:p>
+      <w:pPr>
+        <w:keepNext/>
+        <w:pBdr>
+          <w:top w:val="single" w:sz="4" w:space="1" w:color="auto"/>
+          <w:left w:val="single" w:sz="4" w:space="4" w:color="auto"/>
+          <w:bottom w:val="single" w:sz="4" w:space="1" w:color="auto"/>
+          <w:right w:val="single" w:sz="4" w:space="4" w:color="auto"/>
+        </w:pBdr>
+        <w:tabs>
+          <w:tab w:val="left" w:pos="2805"/>
+          <w:tab w:val="left" w:pos="4680"/>
+        </w:tabs>
+        <w:rPr>
+          <w:rFonts w:ascii="Arial" w:hAnsi="Arial" w:cs="Arial"/>
+          <w:b/>
+          <w:color w:val="800080"/>
+        </w:rPr>
+      </w:pPr>
+      <w:r>
+        <w:rPr>
+          <w:rFonts w:ascii="Arial" w:hAnsi="Arial" w:cs="Arial"/>
+          <w:b/>
+          <w:color w:val="800080"/>
+        </w:rPr>
+        <w:t xml:space="preserve"> -  of the recall request</w:t>
+      </w:r>
+    </w:p>
+    <w:p>
+      <w:pPr>
+        <w:keepNext/>
+        <w:pBdr>
+          <w:top w:val="single" w:sz="4" w:space="1" w:color="auto"/>
+          <w:left w:val="single" w:sz="4" w:space="4" w:color="auto"/>
+          <w:bottom w:val="single" w:sz="4" w:space="1" w:color="auto"/>
+          <w:right w:val="single" w:sz="4" w:space="4" w:color="auto"/>
+        </w:pBdr>
+        <w:tabs>
+          <w:tab w:val="left" w:pos="2805"/>
+          <w:tab w:val="left" w:pos="4680"/>
+        </w:tabs>
+        <w:rPr>
+          <w:rFonts w:ascii="Arial" w:hAnsi="Arial" w:cs="Arial"/>
+          <w:b/>
+          <w:color w:val="800080"/>
+        </w:rPr>
+      </w:pPr>
+      <w:r>
+        <w:rPr>
+          <w:rFonts w:ascii="Arial" w:hAnsi="Arial" w:cs="Arial"/>
+          <w:b/>
+          <w:color w:val="800080"/>
+        </w:rPr>
+        <w:t xml:space="preserve"> -  that the victim can submit a Victim Personal Statement</w:t>
+      </w:r>
+    </w:p>
+    <w:p>
+      <w:pPr>
+        <w:keepNext/>
+        <w:pBdr>
+          <w:top w:val="single" w:sz="4" w:space="1" w:color="auto"/>
+          <w:left w:val="single" w:sz="4" w:space="4" w:color="auto"/>
+          <w:bottom w:val="single" w:sz="4" w:space="1" w:color="auto"/>
+          <w:right w:val="single" w:sz="4" w:space="4" w:color="auto"/>
+        </w:pBdr>
+        <w:tabs>
+          <w:tab w:val="left" w:pos="2805"/>
+          <w:tab w:val="left" w:pos="4680"/>
+        </w:tabs>
+        <w:rPr>
+          <w:rFonts w:ascii="Arial" w:hAnsi="Arial" w:cs="Arial"/>
+          <w:b/>
+          <w:color w:val="800080"/>
+        </w:rPr>
+      </w:pPr>
+      <w:r>
+        <w:rPr>
+          <w:rFonts w:ascii="Arial" w:hAnsi="Arial" w:cs="Arial"/>
+          <w:b/>
+          <w:color w:val="800080"/>
+        </w:rPr>
+        <w:t xml:space="preserve"> -  that the victim can request a copy of any Parole Board Decision Summary or </w:t>
+      </w:r>
+    </w:p>
+    <w:p>
+      <w:pPr>
+        <w:keepNext/>
+        <w:pBdr>
+          <w:top w:val="single" w:sz="4" w:space="1" w:color="auto"/>
+          <w:left w:val="single" w:sz="4" w:space="4" w:color="auto"/>
+          <w:bottom w:val="single" w:sz="4" w:space="1" w:color="auto"/>
+          <w:right w:val="single" w:sz="4" w:space="4" w:color="auto"/>
+        </w:pBdr>
+        <w:tabs>
+          <w:tab w:val="left" w:pos="2805"/>
+          <w:tab w:val="left" w:pos="4680"/>
+        </w:tabs>
+        <w:rPr>
+          <w:rFonts w:ascii="Arial" w:hAnsi="Arial" w:cs="Arial"/>
+          <w:b/>
+          <w:color w:val="800080"/>
+        </w:rPr>
+      </w:pPr>
+      <w:r>
+        <w:rPr>
+          <w:rFonts w:ascii="Arial" w:hAnsi="Arial" w:cs="Arial"/>
+          <w:b/>
+          <w:color w:val="800080"/>
+        </w:rPr>
+        <w:t xml:space="preserve">    </w:t>
+      </w:r>
+      <w:r>
+        <w:rPr>
+          <w:rFonts w:ascii="Arial" w:hAnsi="Arial" w:cs="Arial"/>
+          <w:b/>
+          <w:color w:val="800080"/>
+        </w:rPr>
+        <w:t>Secretary of State Executive Release Decision Summary</w:t>
+      </w:r>
+    </w:p>
+    <w:p>
+      <w:pPr>
+        <w:keepNext/>
+        <w:pBdr>
+          <w:top w:val="single" w:sz="4" w:space="1" w:color="auto"/>
+          <w:left w:val="single" w:sz="4" w:space="4" w:color="auto"/>
+          <w:bottom w:val="single" w:sz="4" w:space="1" w:color="auto"/>
+          <w:right w:val="single" w:sz="4" w:space="4" w:color="auto"/>
+        </w:pBdr>
+        <w:tabs>
+          <w:tab w:val="left" w:pos="2805"/>
+          <w:tab w:val="left" w:pos="4680"/>
+        </w:tabs>
+        <w:rPr>
+          <w:rFonts w:ascii="Arial" w:hAnsi="Arial" w:cs="Arial"/>
+          <w:b/>
+          <w:color w:val="800080"/>
+        </w:rPr>
+      </w:pPr>
+    </w:p>
+    <w:p>
+      <w:pPr>
+        <w:keepNext/>
+        <w:pBdr>
+          <w:top w:val="single" w:sz="4" w:space="1" w:color="auto"/>
+          <w:left w:val="single" w:sz="4" w:space="4" w:color="auto"/>
+          <w:bottom w:val="single" w:sz="4" w:space="1" w:color="auto"/>
+          <w:right w:val="single" w:sz="4" w:space="4" w:color="auto"/>
+        </w:pBdr>
+        <w:tabs>
+          <w:tab w:val="left" w:pos="2805"/>
+          <w:tab w:val="left" w:pos="4680"/>
+        </w:tabs>
+        <w:rPr>
+          <w:rFonts w:ascii="Arial" w:hAnsi="Arial" w:cs="Arial"/>
+          <w:b/>
+        </w:rPr>
+      </w:pPr>
+      <w:r>
+        <w:rPr>
+          <w:rFonts w:ascii="Arial" w:hAnsi="Arial" w:cs="Arial"/>
+          <w:b/>
+          <w:color w:val="800080"/>
+        </w:rPr>
+        <w:t xml:space="preserve">Confirm the date the VLO was informed of the above: </w:t>
+      </w:r>
+      <w:r>
+        <w:rPr>
+          <w:rFonts w:ascii="Arial" w:hAnsi="Arial" w:cs="Arial"/>
+          <w:bCs/>
+        </w:rPr>
+        <w:fldChar w:fldCharType="begin">
+          <w:ffData>
+            <w:name w:val=""/>
+            <w:enabled/>
+            <w:calcOnExit w:val="0"/>
+            <w:textInput/>
+          </w:ffData>
+        </w:fldChar>
+      </w:r>
+      <w:r>
+        <w:rPr>
+          <w:rFonts w:ascii="Arial" w:hAnsi="Arial" w:cs="Arial"/>
+          <w:bCs/>
+        </w:rPr>
+        <w:instrText xml:space="preserve"> FORMTEXT </w:instrText>
+      </w:r>
+      <w:r>
+        <w:rPr>
+          <w:rFonts w:ascii="Arial" w:hAnsi="Arial" w:cs="Arial"/>
+          <w:bCs/>
+        </w:rPr>
+      </w:r>
+      <w:r>
+        <w:rPr>
+          <w:rFonts w:ascii="Arial" w:hAnsi="Arial" w:cs="Arial"/>
+          <w:bCs/>
+        </w:rPr>
+        <w:fldChar w:fldCharType="separate"/>
+      </w:r>
+      <w:r>
+        <w:rPr>
+          <w:rFonts w:ascii="Arial" w:hAnsi="Arial" w:cs="Arial"/>
+          <w:bCs/>
+          <w:noProof/>
+        </w:rPr>
+        <w:t>{{date_vlo_informed}}</w:t>
+      </w:r>
+      <w:r>
+        <w:rPr>
+          <w:rFonts w:ascii="Arial" w:hAnsi="Arial" w:cs="Arial"/>
+          <w:bCs/>
+          <w:noProof/>
+        </w:rPr>
+        <w:t> </w:t>
+      </w:r>
+      <w:r>
+        <w:rPr>
+          <w:rFonts w:ascii="Arial" w:hAnsi="Arial" w:cs="Arial"/>
+          <w:bCs/>
         </w:rPr>
         <w:fldChar w:fldCharType="end"/>
       </w:r>

</xml_diff>

<commit_message>
MRD-474 Victim liason value for part A (#297)
* MRD-474 Victim liason value for part A

* Improve recommendation test data
</commit_message>
<xml_diff>
--- a/src/main/resources/NAT Recall Part A London Template - obtained 131021.docx
+++ b/src/main/resources/NAT Recall Part A London Template - obtained 131021.docx
@@ -606,21 +606,7 @@
         <w:rPr>
           <w:rFonts w:ascii="Arial" w:hAnsi="Arial" w:cs="Arial"/>
         </w:rPr>
-        <w:t>{{</w:t>
-      </w:r>
-      <w:proofErr w:type="spellStart"/>
-      <w:r>
-        <w:rPr>
-          <w:rFonts w:ascii="Arial" w:hAnsi="Arial" w:cs="Arial"/>
-        </w:rPr>
-        <w:t>is_this_an_emergency_recall</w:t>
-      </w:r>
-      <w:proofErr w:type="spellEnd"/>
-      <w:r>
-        <w:rPr>
-          <w:rFonts w:ascii="Arial" w:hAnsi="Arial" w:cs="Arial"/>
-        </w:rPr>
-        <w:t>}}</w:t>
+        <w:t>{{is_this_an_emergency_recall}}</w:t>
       </w:r>
       <w:r>
         <w:rPr>
@@ -6215,324 +6201,19 @@
           <w:b/>
           <w:color w:val="800080"/>
         </w:rPr>
-        <w:t xml:space="preserve">Is there a victim(s) involved </w:t>
-      </w:r>
-      <w:proofErr w:type="gramStart"/>
-      <w:r>
-        <w:rPr>
-          <w:rFonts w:ascii="Arial" w:hAnsi="Arial" w:cs="Arial"/>
-          <w:b/>
-          <w:color w:val="800080"/>
-        </w:rPr>
-        <w:t xml:space="preserve">in </w:t>
-      </w:r>
-      <w:r>
-        <w:rPr>
-          <w:rFonts w:ascii="Arial" w:hAnsi="Arial" w:cs="Arial"/>
-          <w:b/>
-          <w:color w:val="800080"/>
+        <w:t>Is there a victim(s) involved in the victim contact scheme (contact must be made with the VLO if there is victim involvement)?</w:t>
+      </w:r>
+      <w:r>
+        <w:rPr>
+          <w:rFonts w:ascii="Arial" w:hAnsi="Arial" w:cs="Arial"/>
+          <w:b/>
         </w:rPr>
         <w:t xml:space="preserve"> </w:t>
       </w:r>
       <w:r>
         <w:rPr>
           <w:rFonts w:ascii="Arial" w:hAnsi="Arial" w:cs="Arial"/>
-          <w:b/>
-          <w:color w:val="800080"/>
-        </w:rPr>
-        <w:t>the</w:t>
-      </w:r>
-      <w:proofErr w:type="gramEnd"/>
-      <w:r>
-        <w:rPr>
-          <w:rFonts w:ascii="Arial" w:hAnsi="Arial" w:cs="Arial"/>
-          <w:b/>
-          <w:color w:val="800080"/>
-        </w:rPr>
-        <w:t xml:space="preserve"> victim contact scheme (contact must be made with the VLO if there is victim involvement)?</w:t>
-      </w:r>
-      <w:r>
-        <w:rPr>
-          <w:rFonts w:ascii="Arial" w:hAnsi="Arial" w:cs="Arial"/>
-          <w:b/>
-        </w:rPr>
-        <w:t xml:space="preserve"> </w:t>
-      </w:r>
-      <w:r>
-        <w:rPr>
-          <w:rFonts w:ascii="Arial" w:hAnsi="Arial" w:cs="Arial"/>
-        </w:rPr>
-        <w:fldChar w:fldCharType="begin">
-          <w:ffData>
-            <w:name w:val=""/>
-            <w:enabled/>
-            <w:calcOnExit w:val="0"/>
-            <w:ddList>
-              <w:listEntry w:val="Please Select"/>
-              <w:listEntry w:val="Yes"/>
-              <w:listEntry w:val="No"/>
-              <w:listEntry w:val="N/A"/>
-            </w:ddList>
-          </w:ffData>
-        </w:fldChar>
-      </w:r>
-      <w:r>
-        <w:rPr>
-          <w:rFonts w:ascii="Arial" w:hAnsi="Arial" w:cs="Arial"/>
-        </w:rPr>
-        <w:instrText xml:space="preserve"> FORMDROPDOWN </w:instrText>
-      </w:r>
-      <w:r>
-        <w:rPr>
-          <w:rFonts w:ascii="Arial" w:hAnsi="Arial" w:cs="Arial"/>
-        </w:rPr>
-      </w:r>
-      <w:r>
-        <w:rPr>
-          <w:rFonts w:ascii="Arial" w:hAnsi="Arial" w:cs="Arial"/>
-        </w:rPr>
-        <w:fldChar w:fldCharType="separate"/>
-      </w:r>
-      <w:r>
-        <w:rPr>
-          <w:rFonts w:ascii="Arial" w:hAnsi="Arial" w:cs="Arial"/>
-        </w:rPr>
-        <w:fldChar w:fldCharType="end"/>
-      </w:r>
-    </w:p>
-    <w:p>
-      <w:pPr>
-        <w:keepNext/>
-        <w:pBdr>
-          <w:top w:val="single" w:sz="4" w:space="1" w:color="auto"/>
-          <w:left w:val="single" w:sz="4" w:space="4" w:color="auto"/>
-          <w:bottom w:val="single" w:sz="4" w:space="1" w:color="auto"/>
-          <w:right w:val="single" w:sz="4" w:space="4" w:color="auto"/>
-        </w:pBdr>
-        <w:tabs>
-          <w:tab w:val="left" w:pos="2805"/>
-          <w:tab w:val="left" w:pos="4680"/>
-        </w:tabs>
-        <w:rPr>
-          <w:rFonts w:ascii="Arial" w:hAnsi="Arial" w:cs="Arial"/>
-          <w:b/>
-        </w:rPr>
-      </w:pPr>
-    </w:p>
-    <w:p>
-      <w:pPr>
-        <w:keepNext/>
-        <w:pBdr>
-          <w:top w:val="single" w:sz="4" w:space="1" w:color="auto"/>
-          <w:left w:val="single" w:sz="4" w:space="4" w:color="auto"/>
-          <w:bottom w:val="single" w:sz="4" w:space="1" w:color="auto"/>
-          <w:right w:val="single" w:sz="4" w:space="4" w:color="auto"/>
-        </w:pBdr>
-        <w:tabs>
-          <w:tab w:val="left" w:pos="2805"/>
-          <w:tab w:val="left" w:pos="4680"/>
-        </w:tabs>
-        <w:rPr>
-          <w:rFonts w:ascii="Arial" w:hAnsi="Arial" w:cs="Arial"/>
-          <w:b/>
-          <w:color w:val="800080"/>
-        </w:rPr>
-      </w:pPr>
-      <w:r>
-        <w:rPr>
-          <w:rFonts w:ascii="Arial" w:hAnsi="Arial" w:cs="Arial"/>
-          <w:b/>
-          <w:color w:val="800080"/>
-        </w:rPr>
-        <w:t xml:space="preserve">If yes, the </w:t>
-      </w:r>
-      <w:r>
-        <w:rPr>
-          <w:rFonts w:ascii="Arial" w:hAnsi="Arial" w:cs="Arial"/>
-          <w:b/>
-          <w:color w:val="800080"/>
-        </w:rPr>
-        <w:t xml:space="preserve">community </w:t>
-      </w:r>
-      <w:r>
-        <w:rPr>
-          <w:rFonts w:ascii="Arial" w:hAnsi="Arial" w:cs="Arial"/>
-          <w:b/>
-          <w:color w:val="800080"/>
-        </w:rPr>
-        <w:t>offender manager must inform the VLO:</w:t>
-      </w:r>
-    </w:p>
-    <w:p>
-      <w:pPr>
-        <w:keepNext/>
-        <w:pBdr>
-          <w:top w:val="single" w:sz="4" w:space="1" w:color="auto"/>
-          <w:left w:val="single" w:sz="4" w:space="4" w:color="auto"/>
-          <w:bottom w:val="single" w:sz="4" w:space="1" w:color="auto"/>
-          <w:right w:val="single" w:sz="4" w:space="4" w:color="auto"/>
-        </w:pBdr>
-        <w:tabs>
-          <w:tab w:val="left" w:pos="2805"/>
-          <w:tab w:val="left" w:pos="4680"/>
-        </w:tabs>
-        <w:rPr>
-          <w:rFonts w:ascii="Arial" w:hAnsi="Arial" w:cs="Arial"/>
-          <w:b/>
-          <w:color w:val="800080"/>
-        </w:rPr>
-      </w:pPr>
-      <w:r>
-        <w:rPr>
-          <w:rFonts w:ascii="Arial" w:hAnsi="Arial" w:cs="Arial"/>
-          <w:b/>
-          <w:color w:val="800080"/>
-        </w:rPr>
-        <w:t xml:space="preserve"> -  of the recall request</w:t>
-      </w:r>
-    </w:p>
-    <w:p>
-      <w:pPr>
-        <w:keepNext/>
-        <w:pBdr>
-          <w:top w:val="single" w:sz="4" w:space="1" w:color="auto"/>
-          <w:left w:val="single" w:sz="4" w:space="4" w:color="auto"/>
-          <w:bottom w:val="single" w:sz="4" w:space="1" w:color="auto"/>
-          <w:right w:val="single" w:sz="4" w:space="4" w:color="auto"/>
-        </w:pBdr>
-        <w:tabs>
-          <w:tab w:val="left" w:pos="2805"/>
-          <w:tab w:val="left" w:pos="4680"/>
-        </w:tabs>
-        <w:rPr>
-          <w:rFonts w:ascii="Arial" w:hAnsi="Arial" w:cs="Arial"/>
-          <w:b/>
-          <w:color w:val="800080"/>
-        </w:rPr>
-      </w:pPr>
-      <w:r>
-        <w:rPr>
-          <w:rFonts w:ascii="Arial" w:hAnsi="Arial" w:cs="Arial"/>
-          <w:b/>
-          <w:color w:val="800080"/>
-        </w:rPr>
-        <w:t xml:space="preserve"> -  that the victim can submit a Victim Personal Statement</w:t>
-      </w:r>
-    </w:p>
-    <w:p>
-      <w:pPr>
-        <w:keepNext/>
-        <w:pBdr>
-          <w:top w:val="single" w:sz="4" w:space="1" w:color="auto"/>
-          <w:left w:val="single" w:sz="4" w:space="4" w:color="auto"/>
-          <w:bottom w:val="single" w:sz="4" w:space="1" w:color="auto"/>
-          <w:right w:val="single" w:sz="4" w:space="4" w:color="auto"/>
-        </w:pBdr>
-        <w:tabs>
-          <w:tab w:val="left" w:pos="2805"/>
-          <w:tab w:val="left" w:pos="4680"/>
-        </w:tabs>
-        <w:rPr>
-          <w:rFonts w:ascii="Arial" w:hAnsi="Arial" w:cs="Arial"/>
-          <w:b/>
-          <w:color w:val="800080"/>
-        </w:rPr>
-      </w:pPr>
-      <w:r>
-        <w:rPr>
-          <w:rFonts w:ascii="Arial" w:hAnsi="Arial" w:cs="Arial"/>
-          <w:b/>
-          <w:color w:val="800080"/>
-        </w:rPr>
-        <w:t xml:space="preserve"> -  that the victim can request a copy of any Parole Board Decision Summary or </w:t>
-      </w:r>
-    </w:p>
-    <w:p>
-      <w:pPr>
-        <w:keepNext/>
-        <w:pBdr>
-          <w:top w:val="single" w:sz="4" w:space="1" w:color="auto"/>
-          <w:left w:val="single" w:sz="4" w:space="4" w:color="auto"/>
-          <w:bottom w:val="single" w:sz="4" w:space="1" w:color="auto"/>
-          <w:right w:val="single" w:sz="4" w:space="4" w:color="auto"/>
-        </w:pBdr>
-        <w:tabs>
-          <w:tab w:val="left" w:pos="2805"/>
-          <w:tab w:val="left" w:pos="4680"/>
-        </w:tabs>
-        <w:rPr>
-          <w:rFonts w:ascii="Arial" w:hAnsi="Arial" w:cs="Arial"/>
-          <w:b/>
-          <w:color w:val="800080"/>
-        </w:rPr>
-      </w:pPr>
-      <w:r>
-        <w:rPr>
-          <w:rFonts w:ascii="Arial" w:hAnsi="Arial" w:cs="Arial"/>
-          <w:b/>
-          <w:color w:val="800080"/>
-        </w:rPr>
-        <w:t xml:space="preserve">    </w:t>
-      </w:r>
-      <w:r>
-        <w:rPr>
-          <w:rFonts w:ascii="Arial" w:hAnsi="Arial" w:cs="Arial"/>
-          <w:b/>
-          <w:color w:val="800080"/>
-        </w:rPr>
-        <w:t>Secretary of State Executive Release Decision Summary</w:t>
-      </w:r>
-    </w:p>
-    <w:p>
-      <w:pPr>
-        <w:keepNext/>
-        <w:pBdr>
-          <w:top w:val="single" w:sz="4" w:space="1" w:color="auto"/>
-          <w:left w:val="single" w:sz="4" w:space="4" w:color="auto"/>
-          <w:bottom w:val="single" w:sz="4" w:space="1" w:color="auto"/>
-          <w:right w:val="single" w:sz="4" w:space="4" w:color="auto"/>
-        </w:pBdr>
-        <w:tabs>
-          <w:tab w:val="left" w:pos="2805"/>
-          <w:tab w:val="left" w:pos="4680"/>
-        </w:tabs>
-        <w:rPr>
-          <w:rFonts w:ascii="Arial" w:hAnsi="Arial" w:cs="Arial"/>
-          <w:b/>
-          <w:color w:val="800080"/>
-        </w:rPr>
-      </w:pPr>
-    </w:p>
-    <w:p>
-      <w:pPr>
-        <w:keepNext/>
-        <w:pBdr>
-          <w:top w:val="single" w:sz="4" w:space="1" w:color="auto"/>
-          <w:left w:val="single" w:sz="4" w:space="4" w:color="auto"/>
-          <w:bottom w:val="single" w:sz="4" w:space="1" w:color="auto"/>
-          <w:right w:val="single" w:sz="4" w:space="4" w:color="auto"/>
-        </w:pBdr>
-        <w:tabs>
-          <w:tab w:val="left" w:pos="2805"/>
-          <w:tab w:val="left" w:pos="4680"/>
-        </w:tabs>
-        <w:rPr>
-          <w:rFonts w:ascii="Arial" w:hAnsi="Arial" w:cs="Arial"/>
-          <w:b/>
-        </w:rPr>
-      </w:pPr>
-      <w:r>
-        <w:rPr>
-          <w:rFonts w:ascii="Arial" w:hAnsi="Arial" w:cs="Arial"/>
-          <w:b/>
-          <w:color w:val="800080"/>
-        </w:rPr>
-        <w:t xml:space="preserve">Confirm the date the VLO was informed of the above: </w:t>
-      </w:r>
-      <w:r>
-        <w:rPr>
-          <w:rFonts w:ascii="Arial" w:hAnsi="Arial" w:cs="Arial"/>
-          <w:b/>
+          <w:bCs/>
         </w:rPr>
         <w:fldChar w:fldCharType="begin">
           <w:ffData>
@@ -6546,67 +6227,330 @@
       <w:r>
         <w:rPr>
           <w:rFonts w:ascii="Arial" w:hAnsi="Arial" w:cs="Arial"/>
-          <w:b/>
+          <w:bCs/>
         </w:rPr>
         <w:instrText xml:space="preserve"> FORMTEXT </w:instrText>
       </w:r>
       <w:r>
         <w:rPr>
           <w:rFonts w:ascii="Arial" w:hAnsi="Arial" w:cs="Arial"/>
-          <w:b/>
-        </w:rPr>
-      </w:r>
-      <w:r>
-        <w:rPr>
-          <w:rFonts w:ascii="Arial" w:hAnsi="Arial" w:cs="Arial"/>
-          <w:b/>
+          <w:bCs/>
+        </w:rPr>
+      </w:r>
+      <w:r>
+        <w:rPr>
+          <w:rFonts w:ascii="Arial" w:hAnsi="Arial" w:cs="Arial"/>
+          <w:bCs/>
         </w:rPr>
         <w:fldChar w:fldCharType="separate"/>
       </w:r>
       <w:r>
         <w:rPr>
           <w:rFonts w:ascii="Arial" w:hAnsi="Arial" w:cs="Arial"/>
-          <w:b/>
-          <w:noProof/>
-        </w:rPr>
-        <w:t> </w:t>
-      </w:r>
-      <w:r>
-        <w:rPr>
-          <w:rFonts w:ascii="Arial" w:hAnsi="Arial" w:cs="Arial"/>
-          <w:b/>
-          <w:noProof/>
-        </w:rPr>
-        <w:t> </w:t>
-      </w:r>
-      <w:r>
-        <w:rPr>
-          <w:rFonts w:ascii="Arial" w:hAnsi="Arial" w:cs="Arial"/>
-          <w:b/>
-          <w:noProof/>
-        </w:rPr>
-        <w:t> </w:t>
-      </w:r>
-      <w:r>
-        <w:rPr>
-          <w:rFonts w:ascii="Arial" w:hAnsi="Arial" w:cs="Arial"/>
-          <w:b/>
-          <w:noProof/>
-        </w:rPr>
-        <w:t> </w:t>
-      </w:r>
-      <w:r>
-        <w:rPr>
-          <w:rFonts w:ascii="Arial" w:hAnsi="Arial" w:cs="Arial"/>
-          <w:b/>
-          <w:noProof/>
-        </w:rPr>
-        <w:t> </w:t>
-      </w:r>
-      <w:r>
-        <w:rPr>
-          <w:rFonts w:ascii="Arial" w:hAnsi="Arial" w:cs="Arial"/>
-          <w:b/>
+          <w:bCs/>
+          <w:noProof/>
+        </w:rPr>
+        <w:t>{{has_victims_in_contact_scheme}}</w:t>
+      </w:r>
+      <w:r>
+        <w:rPr>
+          <w:rFonts w:ascii="Arial" w:hAnsi="Arial" w:cs="Arial"/>
+          <w:bCs/>
+          <w:noProof/>
+        </w:rPr>
+        <w:t> </w:t>
+      </w:r>
+      <w:r>
+        <w:rPr>
+          <w:rFonts w:ascii="Arial" w:hAnsi="Arial" w:cs="Arial"/>
+          <w:bCs/>
+        </w:rPr>
+        <w:fldChar w:fldCharType="end"/>
+      </w:r>
+    </w:p>
+    <w:p>
+      <w:pPr>
+        <w:keepNext/>
+        <w:pBdr>
+          <w:top w:val="single" w:sz="4" w:space="1" w:color="auto"/>
+          <w:left w:val="single" w:sz="4" w:space="4" w:color="auto"/>
+          <w:bottom w:val="single" w:sz="4" w:space="1" w:color="auto"/>
+          <w:right w:val="single" w:sz="4" w:space="4" w:color="auto"/>
+        </w:pBdr>
+        <w:tabs>
+          <w:tab w:val="left" w:pos="2805"/>
+          <w:tab w:val="left" w:pos="4680"/>
+        </w:tabs>
+        <w:rPr>
+          <w:rFonts w:ascii="Arial" w:hAnsi="Arial" w:cs="Arial"/>
+          <w:b/>
+        </w:rPr>
+      </w:pPr>
+    </w:p>
+    <w:p>
+      <w:pPr>
+        <w:keepNext/>
+        <w:pBdr>
+          <w:top w:val="single" w:sz="4" w:space="1" w:color="auto"/>
+          <w:left w:val="single" w:sz="4" w:space="4" w:color="auto"/>
+          <w:bottom w:val="single" w:sz="4" w:space="1" w:color="auto"/>
+          <w:right w:val="single" w:sz="4" w:space="4" w:color="auto"/>
+        </w:pBdr>
+        <w:tabs>
+          <w:tab w:val="left" w:pos="2805"/>
+          <w:tab w:val="left" w:pos="4680"/>
+        </w:tabs>
+        <w:rPr>
+          <w:rFonts w:ascii="Arial" w:hAnsi="Arial" w:cs="Arial"/>
+          <w:b/>
+          <w:color w:val="800080"/>
+        </w:rPr>
+      </w:pPr>
+      <w:r>
+        <w:rPr>
+          <w:rFonts w:ascii="Arial" w:hAnsi="Arial" w:cs="Arial"/>
+          <w:b/>
+          <w:color w:val="800080"/>
+        </w:rPr>
+        <w:t xml:space="preserve">If yes, the </w:t>
+      </w:r>
+      <w:r>
+        <w:rPr>
+          <w:rFonts w:ascii="Arial" w:hAnsi="Arial" w:cs="Arial"/>
+          <w:b/>
+          <w:color w:val="800080"/>
+        </w:rPr>
+        <w:t xml:space="preserve">community </w:t>
+      </w:r>
+      <w:r>
+        <w:rPr>
+          <w:rFonts w:ascii="Arial" w:hAnsi="Arial" w:cs="Arial"/>
+          <w:b/>
+          <w:color w:val="800080"/>
+        </w:rPr>
+        <w:t>offender manager must inform the VLO:</w:t>
+      </w:r>
+    </w:p>
+    <w:p>
+      <w:pPr>
+        <w:keepNext/>
+        <w:pBdr>
+          <w:top w:val="single" w:sz="4" w:space="1" w:color="auto"/>
+          <w:left w:val="single" w:sz="4" w:space="4" w:color="auto"/>
+          <w:bottom w:val="single" w:sz="4" w:space="1" w:color="auto"/>
+          <w:right w:val="single" w:sz="4" w:space="4" w:color="auto"/>
+        </w:pBdr>
+        <w:tabs>
+          <w:tab w:val="left" w:pos="2805"/>
+          <w:tab w:val="left" w:pos="4680"/>
+        </w:tabs>
+        <w:rPr>
+          <w:rFonts w:ascii="Arial" w:hAnsi="Arial" w:cs="Arial"/>
+          <w:b/>
+          <w:color w:val="800080"/>
+        </w:rPr>
+      </w:pPr>
+      <w:r>
+        <w:rPr>
+          <w:rFonts w:ascii="Arial" w:hAnsi="Arial" w:cs="Arial"/>
+          <w:b/>
+          <w:color w:val="800080"/>
+        </w:rPr>
+        <w:t xml:space="preserve"> -  of the recall request</w:t>
+      </w:r>
+    </w:p>
+    <w:p>
+      <w:pPr>
+        <w:keepNext/>
+        <w:pBdr>
+          <w:top w:val="single" w:sz="4" w:space="1" w:color="auto"/>
+          <w:left w:val="single" w:sz="4" w:space="4" w:color="auto"/>
+          <w:bottom w:val="single" w:sz="4" w:space="1" w:color="auto"/>
+          <w:right w:val="single" w:sz="4" w:space="4" w:color="auto"/>
+        </w:pBdr>
+        <w:tabs>
+          <w:tab w:val="left" w:pos="2805"/>
+          <w:tab w:val="left" w:pos="4680"/>
+        </w:tabs>
+        <w:rPr>
+          <w:rFonts w:ascii="Arial" w:hAnsi="Arial" w:cs="Arial"/>
+          <w:b/>
+          <w:color w:val="800080"/>
+        </w:rPr>
+      </w:pPr>
+      <w:r>
+        <w:rPr>
+          <w:rFonts w:ascii="Arial" w:hAnsi="Arial" w:cs="Arial"/>
+          <w:b/>
+          <w:color w:val="800080"/>
+        </w:rPr>
+        <w:t xml:space="preserve"> -  that the victim can submit a Victim Personal Statement</w:t>
+      </w:r>
+    </w:p>
+    <w:p>
+      <w:pPr>
+        <w:keepNext/>
+        <w:pBdr>
+          <w:top w:val="single" w:sz="4" w:space="1" w:color="auto"/>
+          <w:left w:val="single" w:sz="4" w:space="4" w:color="auto"/>
+          <w:bottom w:val="single" w:sz="4" w:space="1" w:color="auto"/>
+          <w:right w:val="single" w:sz="4" w:space="4" w:color="auto"/>
+        </w:pBdr>
+        <w:tabs>
+          <w:tab w:val="left" w:pos="2805"/>
+          <w:tab w:val="left" w:pos="4680"/>
+        </w:tabs>
+        <w:rPr>
+          <w:rFonts w:ascii="Arial" w:hAnsi="Arial" w:cs="Arial"/>
+          <w:b/>
+          <w:color w:val="800080"/>
+        </w:rPr>
+      </w:pPr>
+      <w:r>
+        <w:rPr>
+          <w:rFonts w:ascii="Arial" w:hAnsi="Arial" w:cs="Arial"/>
+          <w:b/>
+          <w:color w:val="800080"/>
+        </w:rPr>
+        <w:t xml:space="preserve"> -  that the victim can request a copy of any Parole Board Decision Summary or </w:t>
+      </w:r>
+    </w:p>
+    <w:p>
+      <w:pPr>
+        <w:keepNext/>
+        <w:pBdr>
+          <w:top w:val="single" w:sz="4" w:space="1" w:color="auto"/>
+          <w:left w:val="single" w:sz="4" w:space="4" w:color="auto"/>
+          <w:bottom w:val="single" w:sz="4" w:space="1" w:color="auto"/>
+          <w:right w:val="single" w:sz="4" w:space="4" w:color="auto"/>
+        </w:pBdr>
+        <w:tabs>
+          <w:tab w:val="left" w:pos="2805"/>
+          <w:tab w:val="left" w:pos="4680"/>
+        </w:tabs>
+        <w:rPr>
+          <w:rFonts w:ascii="Arial" w:hAnsi="Arial" w:cs="Arial"/>
+          <w:b/>
+          <w:color w:val="800080"/>
+        </w:rPr>
+      </w:pPr>
+      <w:r>
+        <w:rPr>
+          <w:rFonts w:ascii="Arial" w:hAnsi="Arial" w:cs="Arial"/>
+          <w:b/>
+          <w:color w:val="800080"/>
+        </w:rPr>
+        <w:t xml:space="preserve">    </w:t>
+      </w:r>
+      <w:r>
+        <w:rPr>
+          <w:rFonts w:ascii="Arial" w:hAnsi="Arial" w:cs="Arial"/>
+          <w:b/>
+          <w:color w:val="800080"/>
+        </w:rPr>
+        <w:t>Secretary of State Executive Release Decision Summary</w:t>
+      </w:r>
+    </w:p>
+    <w:p>
+      <w:pPr>
+        <w:keepNext/>
+        <w:pBdr>
+          <w:top w:val="single" w:sz="4" w:space="1" w:color="auto"/>
+          <w:left w:val="single" w:sz="4" w:space="4" w:color="auto"/>
+          <w:bottom w:val="single" w:sz="4" w:space="1" w:color="auto"/>
+          <w:right w:val="single" w:sz="4" w:space="4" w:color="auto"/>
+        </w:pBdr>
+        <w:tabs>
+          <w:tab w:val="left" w:pos="2805"/>
+          <w:tab w:val="left" w:pos="4680"/>
+        </w:tabs>
+        <w:rPr>
+          <w:rFonts w:ascii="Arial" w:hAnsi="Arial" w:cs="Arial"/>
+          <w:b/>
+          <w:color w:val="800080"/>
+        </w:rPr>
+      </w:pPr>
+    </w:p>
+    <w:p>
+      <w:pPr>
+        <w:keepNext/>
+        <w:pBdr>
+          <w:top w:val="single" w:sz="4" w:space="1" w:color="auto"/>
+          <w:left w:val="single" w:sz="4" w:space="4" w:color="auto"/>
+          <w:bottom w:val="single" w:sz="4" w:space="1" w:color="auto"/>
+          <w:right w:val="single" w:sz="4" w:space="4" w:color="auto"/>
+        </w:pBdr>
+        <w:tabs>
+          <w:tab w:val="left" w:pos="2805"/>
+          <w:tab w:val="left" w:pos="4680"/>
+        </w:tabs>
+        <w:rPr>
+          <w:rFonts w:ascii="Arial" w:hAnsi="Arial" w:cs="Arial"/>
+          <w:b/>
+        </w:rPr>
+      </w:pPr>
+      <w:r>
+        <w:rPr>
+          <w:rFonts w:ascii="Arial" w:hAnsi="Arial" w:cs="Arial"/>
+          <w:b/>
+          <w:color w:val="800080"/>
+        </w:rPr>
+        <w:t xml:space="preserve">Confirm the date the VLO was informed of the above: </w:t>
+      </w:r>
+      <w:r>
+        <w:rPr>
+          <w:rFonts w:ascii="Arial" w:hAnsi="Arial" w:cs="Arial"/>
+          <w:bCs/>
+        </w:rPr>
+        <w:fldChar w:fldCharType="begin">
+          <w:ffData>
+            <w:name w:val=""/>
+            <w:enabled/>
+            <w:calcOnExit w:val="0"/>
+            <w:textInput/>
+          </w:ffData>
+        </w:fldChar>
+      </w:r>
+      <w:r>
+        <w:rPr>
+          <w:rFonts w:ascii="Arial" w:hAnsi="Arial" w:cs="Arial"/>
+          <w:bCs/>
+        </w:rPr>
+        <w:instrText xml:space="preserve"> FORMTEXT </w:instrText>
+      </w:r>
+      <w:r>
+        <w:rPr>
+          <w:rFonts w:ascii="Arial" w:hAnsi="Arial" w:cs="Arial"/>
+          <w:bCs/>
+        </w:rPr>
+      </w:r>
+      <w:r>
+        <w:rPr>
+          <w:rFonts w:ascii="Arial" w:hAnsi="Arial" w:cs="Arial"/>
+          <w:bCs/>
+        </w:rPr>
+        <w:fldChar w:fldCharType="separate"/>
+      </w:r>
+      <w:r>
+        <w:rPr>
+          <w:rFonts w:ascii="Arial" w:hAnsi="Arial" w:cs="Arial"/>
+          <w:bCs/>
+          <w:noProof/>
+        </w:rPr>
+        <w:t>{{date_vlo_informed}}</w:t>
+      </w:r>
+      <w:r>
+        <w:rPr>
+          <w:rFonts w:ascii="Arial" w:hAnsi="Arial" w:cs="Arial"/>
+          <w:bCs/>
+          <w:noProof/>
+        </w:rPr>
+        <w:t> </w:t>
+      </w:r>
+      <w:r>
+        <w:rPr>
+          <w:rFonts w:ascii="Arial" w:hAnsi="Arial" w:cs="Arial"/>
+          <w:bCs/>
         </w:rPr>
         <w:fldChar w:fldCharType="end"/>
       </w:r>

</xml_diff>

<commit_message>
MRD-482 Arrest issues for Part A document
</commit_message>
<xml_diff>
--- a/src/main/resources/NAT Recall Part A London Template - obtained 131021.docx
+++ b/src/main/resources/NAT Recall Part A London Template - obtained 131021.docx
@@ -4001,72 +4001,8 @@
         <w:rPr>
           <w:rFonts w:ascii="Arial" w:hAnsi="Arial" w:cs="Arial"/>
           <w:b/>
-          <w:color w:val="800080"/>
-        </w:rPr>
-        <w:t xml:space="preserve"> </w:t>
-      </w:r>
-      <w:r>
-        <w:rPr>
-          <w:rFonts w:ascii="Arial" w:hAnsi="Arial" w:cs="Arial"/>
-        </w:rPr>
-        <w:fldChar w:fldCharType="begin">
-          <w:ffData>
-            <w:name w:val=""/>
-            <w:enabled/>
-            <w:calcOnExit w:val="0"/>
-            <w:statusText w:type="text" w:val="6. are there any arrest issues of which police should be aware? If yes please provide details below."/>
-            <w:ddList>
-              <w:listEntry w:val="Please select"/>
-              <w:listEntry w:val="Yes"/>
-              <w:listEntry w:val="No"/>
-            </w:ddList>
-          </w:ffData>
-        </w:fldChar>
-      </w:r>
-      <w:r>
-        <w:rPr>
-          <w:rFonts w:ascii="Arial" w:hAnsi="Arial" w:cs="Arial"/>
-        </w:rPr>
-        <w:instrText xml:space="preserve"> FORMDROPDOWN </w:instrText>
-      </w:r>
-      <w:r>
-        <w:rPr>
-          <w:rFonts w:ascii="Arial" w:hAnsi="Arial" w:cs="Arial"/>
-        </w:rPr>
-      </w:r>
-      <w:r>
-        <w:rPr>
-          <w:rFonts w:ascii="Arial" w:hAnsi="Arial" w:cs="Arial"/>
-        </w:rPr>
-        <w:fldChar w:fldCharType="separate"/>
-      </w:r>
-      <w:r>
-        <w:rPr>
-          <w:rFonts w:ascii="Arial" w:hAnsi="Arial" w:cs="Arial"/>
-        </w:rPr>
-        <w:fldChar w:fldCharType="end"/>
-      </w:r>
-      <w:r>
-        <w:rPr>
-          <w:rFonts w:ascii="Arial" w:hAnsi="Arial" w:cs="Arial"/>
-          <w:b/>
-        </w:rPr>
-        <w:t xml:space="preserve">          </w:t>
-      </w:r>
-      <w:r>
-        <w:rPr>
-          <w:rFonts w:ascii="Arial" w:hAnsi="Arial" w:cs="Arial"/>
-          <w:b/>
-          <w:color w:val="800080"/>
-        </w:rPr>
-        <w:t>If yes, provide details below, including information about any children or vulnerable adults linked to any of the above addresses:</w:t>
-      </w:r>
-      <w:r>
-        <w:rPr>
-          <w:rFonts w:ascii="Arial" w:hAnsi="Arial" w:cs="Arial"/>
-          <w:b/>
-        </w:rPr>
-        <w:t xml:space="preserve"> </w:t>
+        </w:rPr>
+        <w:t xml:space="preserve">  </w:t>
       </w:r>
       <w:r>
         <w:rPr>
@@ -4103,28 +4039,86 @@
           <w:rFonts w:ascii="Arial" w:hAnsi="Arial" w:cs="Arial"/>
           <w:noProof/>
         </w:rPr>
-        <w:t> </w:t>
-      </w:r>
-      <w:r>
-        <w:rPr>
-          <w:rFonts w:ascii="Arial" w:hAnsi="Arial" w:cs="Arial"/>
-          <w:noProof/>
-        </w:rPr>
-        <w:t> </w:t>
-      </w:r>
-      <w:r>
-        <w:rPr>
-          <w:rFonts w:ascii="Arial" w:hAnsi="Arial" w:cs="Arial"/>
-          <w:noProof/>
-        </w:rPr>
-        <w:t> </w:t>
-      </w:r>
-      <w:r>
-        <w:rPr>
-          <w:rFonts w:ascii="Arial" w:hAnsi="Arial" w:cs="Arial"/>
-          <w:noProof/>
-        </w:rPr>
-        <w:t> </w:t>
+        <w:t>{{has_arrest_issues}}</w:t>
+      </w:r>
+      <w:r>
+        <w:rPr>
+          <w:rFonts w:ascii="Arial" w:hAnsi="Arial" w:cs="Arial"/>
+          <w:noProof/>
+        </w:rPr>
+        <w:t> </w:t>
+      </w:r>
+      <w:r>
+        <w:rPr>
+          <w:rFonts w:ascii="Arial" w:hAnsi="Arial" w:cs="Arial"/>
+        </w:rPr>
+        <w:fldChar w:fldCharType="end"/>
+      </w:r>
+      <w:r>
+        <w:rPr>
+          <w:rFonts w:ascii="Arial" w:hAnsi="Arial" w:cs="Arial"/>
+          <w:b/>
+        </w:rPr>
+        <w:t xml:space="preserve"> </w:t>
+      </w:r>
+      <w:r>
+        <w:rPr>
+          <w:rFonts w:ascii="Arial" w:hAnsi="Arial" w:cs="Arial"/>
+          <w:b/>
+        </w:rPr>
+        <w:br/>
+      </w:r>
+      <w:r>
+        <w:rPr>
+          <w:rFonts w:ascii="Arial" w:hAnsi="Arial" w:cs="Arial"/>
+          <w:b/>
+          <w:color w:val="800080"/>
+        </w:rPr>
+        <w:t>If yes, provide details below, including information about any children or vulnerable adults linked to any of the above addresses:</w:t>
+      </w:r>
+      <w:r>
+        <w:rPr>
+          <w:rFonts w:ascii="Arial" w:hAnsi="Arial" w:cs="Arial"/>
+          <w:b/>
+        </w:rPr>
+        <w:t xml:space="preserve"> </w:t>
+      </w:r>
+      <w:r>
+        <w:rPr>
+          <w:rFonts w:ascii="Arial" w:hAnsi="Arial" w:cs="Arial"/>
+        </w:rPr>
+        <w:fldChar w:fldCharType="begin">
+          <w:ffData>
+            <w:name w:val=""/>
+            <w:enabled/>
+            <w:calcOnExit w:val="0"/>
+            <w:textInput/>
+          </w:ffData>
+        </w:fldChar>
+      </w:r>
+      <w:r>
+        <w:rPr>
+          <w:rFonts w:ascii="Arial" w:hAnsi="Arial" w:cs="Arial"/>
+        </w:rPr>
+        <w:instrText xml:space="preserve"> FORMTEXT </w:instrText>
+      </w:r>
+      <w:r>
+        <w:rPr>
+          <w:rFonts w:ascii="Arial" w:hAnsi="Arial" w:cs="Arial"/>
+        </w:rPr>
+      </w:r>
+      <w:r>
+        <w:rPr>
+          <w:rFonts w:ascii="Arial" w:hAnsi="Arial" w:cs="Arial"/>
+        </w:rPr>
+        <w:fldChar w:fldCharType="separate"/>
+      </w:r>
+      <w:r>
+        <w:rPr>
+          <w:rFonts w:ascii="Arial" w:hAnsi="Arial" w:cs="Arial"/>
+          <w:noProof/>
+        </w:rPr>
+        <w:t>{{has_arrest_issues_details}}</w:t>
       </w:r>
       <w:r>
         <w:rPr>
@@ -4472,6 +4466,7 @@
           <w:b/>
           <w:color w:val="800080"/>
         </w:rPr>
+        <w:lastRenderedPageBreak/>
         <w:t xml:space="preserve">Fax number: </w:t>
       </w:r>
       <w:r>
@@ -4580,7 +4575,6 @@
           <w:b/>
           <w:color w:val="800080"/>
         </w:rPr>
-        <w:lastRenderedPageBreak/>
         <w:t>Email address:</w:t>
       </w:r>
       <w:r>
@@ -6814,6 +6808,7 @@
           <w:b/>
           <w:color w:val="800080"/>
         </w:rPr>
+        <w:lastRenderedPageBreak/>
         <w:t>Children:</w:t>
       </w:r>
       <w:r>
@@ -6915,7 +6910,6 @@
           <w:b/>
           <w:color w:val="800080"/>
         </w:rPr>
-        <w:lastRenderedPageBreak/>
         <w:t>Prisoners:</w:t>
       </w:r>
       <w:r>

</xml_diff>

<commit_message>
MRD-482 Arrest issues for Part A document (#304)
</commit_message>
<xml_diff>
--- a/src/main/resources/NAT Recall Part A London Template - obtained 131021.docx
+++ b/src/main/resources/NAT Recall Part A London Template - obtained 131021.docx
@@ -4001,72 +4001,8 @@
         <w:rPr>
           <w:rFonts w:ascii="Arial" w:hAnsi="Arial" w:cs="Arial"/>
           <w:b/>
-          <w:color w:val="800080"/>
-        </w:rPr>
-        <w:t xml:space="preserve"> </w:t>
-      </w:r>
-      <w:r>
-        <w:rPr>
-          <w:rFonts w:ascii="Arial" w:hAnsi="Arial" w:cs="Arial"/>
-        </w:rPr>
-        <w:fldChar w:fldCharType="begin">
-          <w:ffData>
-            <w:name w:val=""/>
-            <w:enabled/>
-            <w:calcOnExit w:val="0"/>
-            <w:statusText w:type="text" w:val="6. are there any arrest issues of which police should be aware? If yes please provide details below."/>
-            <w:ddList>
-              <w:listEntry w:val="Please select"/>
-              <w:listEntry w:val="Yes"/>
-              <w:listEntry w:val="No"/>
-            </w:ddList>
-          </w:ffData>
-        </w:fldChar>
-      </w:r>
-      <w:r>
-        <w:rPr>
-          <w:rFonts w:ascii="Arial" w:hAnsi="Arial" w:cs="Arial"/>
-        </w:rPr>
-        <w:instrText xml:space="preserve"> FORMDROPDOWN </w:instrText>
-      </w:r>
-      <w:r>
-        <w:rPr>
-          <w:rFonts w:ascii="Arial" w:hAnsi="Arial" w:cs="Arial"/>
-        </w:rPr>
-      </w:r>
-      <w:r>
-        <w:rPr>
-          <w:rFonts w:ascii="Arial" w:hAnsi="Arial" w:cs="Arial"/>
-        </w:rPr>
-        <w:fldChar w:fldCharType="separate"/>
-      </w:r>
-      <w:r>
-        <w:rPr>
-          <w:rFonts w:ascii="Arial" w:hAnsi="Arial" w:cs="Arial"/>
-        </w:rPr>
-        <w:fldChar w:fldCharType="end"/>
-      </w:r>
-      <w:r>
-        <w:rPr>
-          <w:rFonts w:ascii="Arial" w:hAnsi="Arial" w:cs="Arial"/>
-          <w:b/>
-        </w:rPr>
-        <w:t xml:space="preserve">          </w:t>
-      </w:r>
-      <w:r>
-        <w:rPr>
-          <w:rFonts w:ascii="Arial" w:hAnsi="Arial" w:cs="Arial"/>
-          <w:b/>
-          <w:color w:val="800080"/>
-        </w:rPr>
-        <w:t>If yes, provide details below, including information about any children or vulnerable adults linked to any of the above addresses:</w:t>
-      </w:r>
-      <w:r>
-        <w:rPr>
-          <w:rFonts w:ascii="Arial" w:hAnsi="Arial" w:cs="Arial"/>
-          <w:b/>
-        </w:rPr>
-        <w:t xml:space="preserve"> </w:t>
+        </w:rPr>
+        <w:t xml:space="preserve">  </w:t>
       </w:r>
       <w:r>
         <w:rPr>
@@ -4103,28 +4039,86 @@
           <w:rFonts w:ascii="Arial" w:hAnsi="Arial" w:cs="Arial"/>
           <w:noProof/>
         </w:rPr>
-        <w:t> </w:t>
-      </w:r>
-      <w:r>
-        <w:rPr>
-          <w:rFonts w:ascii="Arial" w:hAnsi="Arial" w:cs="Arial"/>
-          <w:noProof/>
-        </w:rPr>
-        <w:t> </w:t>
-      </w:r>
-      <w:r>
-        <w:rPr>
-          <w:rFonts w:ascii="Arial" w:hAnsi="Arial" w:cs="Arial"/>
-          <w:noProof/>
-        </w:rPr>
-        <w:t> </w:t>
-      </w:r>
-      <w:r>
-        <w:rPr>
-          <w:rFonts w:ascii="Arial" w:hAnsi="Arial" w:cs="Arial"/>
-          <w:noProof/>
-        </w:rPr>
-        <w:t> </w:t>
+        <w:t>{{has_arrest_issues}}</w:t>
+      </w:r>
+      <w:r>
+        <w:rPr>
+          <w:rFonts w:ascii="Arial" w:hAnsi="Arial" w:cs="Arial"/>
+          <w:noProof/>
+        </w:rPr>
+        <w:t> </w:t>
+      </w:r>
+      <w:r>
+        <w:rPr>
+          <w:rFonts w:ascii="Arial" w:hAnsi="Arial" w:cs="Arial"/>
+        </w:rPr>
+        <w:fldChar w:fldCharType="end"/>
+      </w:r>
+      <w:r>
+        <w:rPr>
+          <w:rFonts w:ascii="Arial" w:hAnsi="Arial" w:cs="Arial"/>
+          <w:b/>
+        </w:rPr>
+        <w:t xml:space="preserve"> </w:t>
+      </w:r>
+      <w:r>
+        <w:rPr>
+          <w:rFonts w:ascii="Arial" w:hAnsi="Arial" w:cs="Arial"/>
+          <w:b/>
+        </w:rPr>
+        <w:br/>
+      </w:r>
+      <w:r>
+        <w:rPr>
+          <w:rFonts w:ascii="Arial" w:hAnsi="Arial" w:cs="Arial"/>
+          <w:b/>
+          <w:color w:val="800080"/>
+        </w:rPr>
+        <w:t>If yes, provide details below, including information about any children or vulnerable adults linked to any of the above addresses:</w:t>
+      </w:r>
+      <w:r>
+        <w:rPr>
+          <w:rFonts w:ascii="Arial" w:hAnsi="Arial" w:cs="Arial"/>
+          <w:b/>
+        </w:rPr>
+        <w:t xml:space="preserve"> </w:t>
+      </w:r>
+      <w:r>
+        <w:rPr>
+          <w:rFonts w:ascii="Arial" w:hAnsi="Arial" w:cs="Arial"/>
+        </w:rPr>
+        <w:fldChar w:fldCharType="begin">
+          <w:ffData>
+            <w:name w:val=""/>
+            <w:enabled/>
+            <w:calcOnExit w:val="0"/>
+            <w:textInput/>
+          </w:ffData>
+        </w:fldChar>
+      </w:r>
+      <w:r>
+        <w:rPr>
+          <w:rFonts w:ascii="Arial" w:hAnsi="Arial" w:cs="Arial"/>
+        </w:rPr>
+        <w:instrText xml:space="preserve"> FORMTEXT </w:instrText>
+      </w:r>
+      <w:r>
+        <w:rPr>
+          <w:rFonts w:ascii="Arial" w:hAnsi="Arial" w:cs="Arial"/>
+        </w:rPr>
+      </w:r>
+      <w:r>
+        <w:rPr>
+          <w:rFonts w:ascii="Arial" w:hAnsi="Arial" w:cs="Arial"/>
+        </w:rPr>
+        <w:fldChar w:fldCharType="separate"/>
+      </w:r>
+      <w:r>
+        <w:rPr>
+          <w:rFonts w:ascii="Arial" w:hAnsi="Arial" w:cs="Arial"/>
+          <w:noProof/>
+        </w:rPr>
+        <w:t>{{has_arrest_issues_details}}</w:t>
       </w:r>
       <w:r>
         <w:rPr>
@@ -4472,6 +4466,7 @@
           <w:b/>
           <w:color w:val="800080"/>
         </w:rPr>
+        <w:lastRenderedPageBreak/>
         <w:t xml:space="preserve">Fax number: </w:t>
       </w:r>
       <w:r>
@@ -4580,7 +4575,6 @@
           <w:b/>
           <w:color w:val="800080"/>
         </w:rPr>
-        <w:lastRenderedPageBreak/>
         <w:t>Email address:</w:t>
       </w:r>
       <w:r>
@@ -6814,6 +6808,7 @@
           <w:b/>
           <w:color w:val="800080"/>
         </w:rPr>
+        <w:lastRenderedPageBreak/>
         <w:t>Children:</w:t>
       </w:r>
       <w:r>
@@ -6915,7 +6910,6 @@
           <w:b/>
           <w:color w:val="800080"/>
         </w:rPr>
-        <w:lastRenderedPageBreak/>
         <w:t>Prisoners:</w:t>
       </w:r>
       <w:r>

</xml_diff>

<commit_message>
MRD-475 Integrated offender management change for Part A template
</commit_message>
<xml_diff>
--- a/src/main/resources/NAT Recall Part A London Template - obtained 131021.docx
+++ b/src/main/resources/NAT Recall Part A London Template - obtained 131021.docx
@@ -6037,41 +6037,81 @@
       <w:r>
         <w:rPr>
           <w:rFonts w:ascii="Arial" w:hAnsi="Arial" w:cs="Arial"/>
+          <w:b/>
+          <w:color w:val="800080"/>
+        </w:rPr>
+        <w:br/>
+      </w:r>
+      <w:r>
+        <w:rPr>
+          <w:rFonts w:ascii="Arial" w:hAnsi="Arial" w:cs="Arial"/>
+          <w:bCs/>
         </w:rPr>
         <w:fldChar w:fldCharType="begin">
           <w:ffData>
             <w:name w:val=""/>
             <w:enabled/>
             <w:calcOnExit w:val="0"/>
-            <w:ddList>
-              <w:listEntry w:val="Please Select"/>
-              <w:listEntry w:val="N/A"/>
-              <w:listEntry w:val="Yes"/>
-              <w:listEntry w:val="No"/>
-            </w:ddList>
+            <w:textInput/>
           </w:ffData>
         </w:fldChar>
       </w:r>
       <w:r>
         <w:rPr>
           <w:rFonts w:ascii="Arial" w:hAnsi="Arial" w:cs="Arial"/>
-        </w:rPr>
-        <w:instrText xml:space="preserve"> FORMDROPDOWN </w:instrText>
-      </w:r>
-      <w:r>
-        <w:rPr>
-          <w:rFonts w:ascii="Arial" w:hAnsi="Arial" w:cs="Arial"/>
-        </w:rPr>
-      </w:r>
-      <w:r>
-        <w:rPr>
-          <w:rFonts w:ascii="Arial" w:hAnsi="Arial" w:cs="Arial"/>
+          <w:bCs/>
+        </w:rPr>
+        <w:instrText xml:space="preserve"> FORMTEXT </w:instrText>
+      </w:r>
+      <w:r>
+        <w:rPr>
+          <w:rFonts w:ascii="Arial" w:hAnsi="Arial" w:cs="Arial"/>
+          <w:bCs/>
+        </w:rPr>
+      </w:r>
+      <w:r>
+        <w:rPr>
+          <w:rFonts w:ascii="Arial" w:hAnsi="Arial" w:cs="Arial"/>
+          <w:bCs/>
         </w:rPr>
         <w:fldChar w:fldCharType="separate"/>
       </w:r>
       <w:r>
         <w:rPr>
           <w:rFonts w:ascii="Arial" w:hAnsi="Arial" w:cs="Arial"/>
+          <w:bCs/>
+          <w:noProof/>
+        </w:rPr>
+        <w:t>{{</w:t>
+      </w:r>
+      <w:r>
+        <w:rPr>
+          <w:rFonts w:ascii="Arial" w:hAnsi="Arial" w:cs="Arial"/>
+          <w:bCs/>
+          <w:noProof/>
+        </w:rPr>
+        <w:t>is_under_integrated_offender_management</w:t>
+      </w:r>
+      <w:r>
+        <w:rPr>
+          <w:rFonts w:ascii="Arial" w:hAnsi="Arial" w:cs="Arial"/>
+          <w:bCs/>
+          <w:noProof/>
+        </w:rPr>
+        <w:t>}}</w:t>
+      </w:r>
+      <w:r>
+        <w:rPr>
+          <w:rFonts w:ascii="Arial" w:hAnsi="Arial" w:cs="Arial"/>
+          <w:bCs/>
+          <w:noProof/>
+        </w:rPr>
+        <w:t> </w:t>
+      </w:r>
+      <w:r>
+        <w:rPr>
+          <w:rFonts w:ascii="Arial" w:hAnsi="Arial" w:cs="Arial"/>
+          <w:bCs/>
         </w:rPr>
         <w:fldChar w:fldCharType="end"/>
       </w:r>

</xml_diff>

<commit_message>
MRD-475 Integrated offender management change for Part A template (#310)
* MRD-475 Integrated offender management change for Part A template

* Code tidy up
</commit_message>
<xml_diff>
--- a/src/main/resources/NAT Recall Part A London Template - obtained 131021.docx
+++ b/src/main/resources/NAT Recall Part A London Template - obtained 131021.docx
@@ -6037,41 +6037,81 @@
       <w:r>
         <w:rPr>
           <w:rFonts w:ascii="Arial" w:hAnsi="Arial" w:cs="Arial"/>
+          <w:b/>
+          <w:color w:val="800080"/>
+        </w:rPr>
+        <w:br/>
+      </w:r>
+      <w:r>
+        <w:rPr>
+          <w:rFonts w:ascii="Arial" w:hAnsi="Arial" w:cs="Arial"/>
+          <w:bCs/>
         </w:rPr>
         <w:fldChar w:fldCharType="begin">
           <w:ffData>
             <w:name w:val=""/>
             <w:enabled/>
             <w:calcOnExit w:val="0"/>
-            <w:ddList>
-              <w:listEntry w:val="Please Select"/>
-              <w:listEntry w:val="N/A"/>
-              <w:listEntry w:val="Yes"/>
-              <w:listEntry w:val="No"/>
-            </w:ddList>
+            <w:textInput/>
           </w:ffData>
         </w:fldChar>
       </w:r>
       <w:r>
         <w:rPr>
           <w:rFonts w:ascii="Arial" w:hAnsi="Arial" w:cs="Arial"/>
-        </w:rPr>
-        <w:instrText xml:space="preserve"> FORMDROPDOWN </w:instrText>
-      </w:r>
-      <w:r>
-        <w:rPr>
-          <w:rFonts w:ascii="Arial" w:hAnsi="Arial" w:cs="Arial"/>
-        </w:rPr>
-      </w:r>
-      <w:r>
-        <w:rPr>
-          <w:rFonts w:ascii="Arial" w:hAnsi="Arial" w:cs="Arial"/>
+          <w:bCs/>
+        </w:rPr>
+        <w:instrText xml:space="preserve"> FORMTEXT </w:instrText>
+      </w:r>
+      <w:r>
+        <w:rPr>
+          <w:rFonts w:ascii="Arial" w:hAnsi="Arial" w:cs="Arial"/>
+          <w:bCs/>
+        </w:rPr>
+      </w:r>
+      <w:r>
+        <w:rPr>
+          <w:rFonts w:ascii="Arial" w:hAnsi="Arial" w:cs="Arial"/>
+          <w:bCs/>
         </w:rPr>
         <w:fldChar w:fldCharType="separate"/>
       </w:r>
       <w:r>
         <w:rPr>
           <w:rFonts w:ascii="Arial" w:hAnsi="Arial" w:cs="Arial"/>
+          <w:bCs/>
+          <w:noProof/>
+        </w:rPr>
+        <w:t>{{</w:t>
+      </w:r>
+      <w:r>
+        <w:rPr>
+          <w:rFonts w:ascii="Arial" w:hAnsi="Arial" w:cs="Arial"/>
+          <w:bCs/>
+          <w:noProof/>
+        </w:rPr>
+        <w:t>is_under_integrated_offender_management</w:t>
+      </w:r>
+      <w:r>
+        <w:rPr>
+          <w:rFonts w:ascii="Arial" w:hAnsi="Arial" w:cs="Arial"/>
+          <w:bCs/>
+          <w:noProof/>
+        </w:rPr>
+        <w:t>}}</w:t>
+      </w:r>
+      <w:r>
+        <w:rPr>
+          <w:rFonts w:ascii="Arial" w:hAnsi="Arial" w:cs="Arial"/>
+          <w:bCs/>
+          <w:noProof/>
+        </w:rPr>
+        <w:t> </w:t>
+      </w:r>
+      <w:r>
+        <w:rPr>
+          <w:rFonts w:ascii="Arial" w:hAnsi="Arial" w:cs="Arial"/>
+          <w:bCs/>
         </w:rPr>
         <w:fldChar w:fldCharType="end"/>
       </w:r>

</xml_diff>

<commit_message>
MRD-456 Licence conditions for Part A document
</commit_message>
<xml_diff>
--- a/src/main/resources/NAT Recall Part A London Template - obtained 131021.docx
+++ b/src/main/resources/NAT Recall Part A London Template - obtained 131021.docx
@@ -7334,8 +7334,8 @@
         <w:tblLook w:val="01E0" w:firstRow="1" w:lastRow="1" w:firstColumn="1" w:lastColumn="1" w:noHBand="0" w:noVBand="0"/>
       </w:tblPr>
       <w:tblGrid>
-        <w:gridCol w:w="7041"/>
-        <w:gridCol w:w="2133"/>
+        <w:gridCol w:w="5301"/>
+        <w:gridCol w:w="3873"/>
       </w:tblGrid>
       <w:tr>
         <w:tc>
@@ -7369,52 +7369,31 @@
               <w:jc w:val="center"/>
               <w:rPr>
                 <w:rFonts w:ascii="Arial" w:hAnsi="Arial" w:cs="Arial"/>
-                <w:b/>
+                <w:bCs/>
               </w:rPr>
             </w:pPr>
             <w:r>
               <w:rPr>
                 <w:rFonts w:ascii="Arial" w:hAnsi="Arial" w:cs="Arial"/>
-                <w:b/>
+                <w:bCs/>
               </w:rPr>
-              <w:fldChar w:fldCharType="begin">
-                <w:ffData>
-                  <w:name w:val=""/>
-                  <w:enabled/>
-                  <w:calcOnExit w:val="0"/>
-                  <w:checkBox>
-                    <w:sizeAuto/>
-                    <w:default w:val="0"/>
-                  </w:checkBox>
-                </w:ffData>
-              </w:fldChar>
+              <w:t>{{</w:t>
             </w:r>
+            <w:proofErr w:type="spellStart"/>
             <w:r>
               <w:rPr>
                 <w:rFonts w:ascii="Arial" w:hAnsi="Arial" w:cs="Arial"/>
-                <w:b/>
+                <w:bCs/>
               </w:rPr>
-              <w:instrText xml:space="preserve"> FORMCHECKBOX </w:instrText>
+              <w:t>good_behaviour_condition</w:t>
             </w:r>
+            <w:proofErr w:type="spellEnd"/>
             <w:r>
               <w:rPr>
                 <w:rFonts w:ascii="Arial" w:hAnsi="Arial" w:cs="Arial"/>
-                <w:b/>
+                <w:bCs/>
               </w:rPr>
-            </w:r>
-            <w:r>
-              <w:rPr>
-                <w:rFonts w:ascii="Arial" w:hAnsi="Arial" w:cs="Arial"/>
-                <w:b/>
-              </w:rPr>
-              <w:fldChar w:fldCharType="separate"/>
-            </w:r>
-            <w:r>
-              <w:rPr>
-                <w:rFonts w:ascii="Arial" w:hAnsi="Arial" w:cs="Arial"/>
-                <w:b/>
-              </w:rPr>
-              <w:fldChar w:fldCharType="end"/>
+              <w:t>}}</w:t>
             </w:r>
           </w:p>
         </w:tc>
@@ -7451,52 +7430,31 @@
               <w:jc w:val="center"/>
               <w:rPr>
                 <w:rFonts w:ascii="Arial" w:hAnsi="Arial" w:cs="Arial"/>
-                <w:b/>
+                <w:bCs/>
               </w:rPr>
             </w:pPr>
             <w:r>
               <w:rPr>
                 <w:rFonts w:ascii="Arial" w:hAnsi="Arial" w:cs="Arial"/>
-                <w:b/>
+                <w:bCs/>
               </w:rPr>
-              <w:fldChar w:fldCharType="begin">
-                <w:ffData>
-                  <w:name w:val=""/>
-                  <w:enabled/>
-                  <w:calcOnExit w:val="0"/>
-                  <w:checkBox>
-                    <w:sizeAuto/>
-                    <w:default w:val="0"/>
-                  </w:checkBox>
-                </w:ffData>
-              </w:fldChar>
+              <w:t>{{</w:t>
             </w:r>
+            <w:proofErr w:type="spellStart"/>
             <w:r>
               <w:rPr>
                 <w:rFonts w:ascii="Arial" w:hAnsi="Arial" w:cs="Arial"/>
-                <w:b/>
+                <w:bCs/>
               </w:rPr>
-              <w:instrText xml:space="preserve"> FORMCHECKBOX </w:instrText>
+              <w:t>no_offence_condition</w:t>
             </w:r>
+            <w:proofErr w:type="spellEnd"/>
             <w:r>
               <w:rPr>
                 <w:rFonts w:ascii="Arial" w:hAnsi="Arial" w:cs="Arial"/>
-                <w:b/>
+                <w:bCs/>
               </w:rPr>
-            </w:r>
-            <w:r>
-              <w:rPr>
-                <w:rFonts w:ascii="Arial" w:hAnsi="Arial" w:cs="Arial"/>
-                <w:b/>
-              </w:rPr>
-              <w:fldChar w:fldCharType="separate"/>
-            </w:r>
-            <w:r>
-              <w:rPr>
-                <w:rFonts w:ascii="Arial" w:hAnsi="Arial" w:cs="Arial"/>
-                <w:b/>
-              </w:rPr>
-              <w:fldChar w:fldCharType="end"/>
+              <w:t>}}</w:t>
             </w:r>
           </w:p>
         </w:tc>
@@ -7533,52 +7491,31 @@
               <w:jc w:val="center"/>
               <w:rPr>
                 <w:rFonts w:ascii="Arial" w:hAnsi="Arial" w:cs="Arial"/>
-                <w:b/>
+                <w:bCs/>
               </w:rPr>
             </w:pPr>
             <w:r>
               <w:rPr>
                 <w:rFonts w:ascii="Arial" w:hAnsi="Arial" w:cs="Arial"/>
-                <w:b/>
+                <w:bCs/>
               </w:rPr>
-              <w:fldChar w:fldCharType="begin">
-                <w:ffData>
-                  <w:name w:val=""/>
-                  <w:enabled/>
-                  <w:calcOnExit w:val="0"/>
-                  <w:checkBox>
-                    <w:sizeAuto/>
-                    <w:default w:val="0"/>
-                  </w:checkBox>
-                </w:ffData>
-              </w:fldChar>
+              <w:t>{{</w:t>
             </w:r>
+            <w:proofErr w:type="spellStart"/>
             <w:r>
               <w:rPr>
                 <w:rFonts w:ascii="Arial" w:hAnsi="Arial" w:cs="Arial"/>
-                <w:b/>
+                <w:bCs/>
               </w:rPr>
-              <w:instrText xml:space="preserve"> FORMCHECKBOX </w:instrText>
+              <w:t>keep_in_touch_condition</w:t>
             </w:r>
+            <w:proofErr w:type="spellEnd"/>
             <w:r>
               <w:rPr>
                 <w:rFonts w:ascii="Arial" w:hAnsi="Arial" w:cs="Arial"/>
-                <w:b/>
+                <w:bCs/>
               </w:rPr>
-            </w:r>
-            <w:r>
-              <w:rPr>
-                <w:rFonts w:ascii="Arial" w:hAnsi="Arial" w:cs="Arial"/>
-                <w:b/>
-              </w:rPr>
-              <w:fldChar w:fldCharType="separate"/>
-            </w:r>
-            <w:r>
-              <w:rPr>
-                <w:rFonts w:ascii="Arial" w:hAnsi="Arial" w:cs="Arial"/>
-                <w:b/>
-              </w:rPr>
-              <w:fldChar w:fldCharType="end"/>
+              <w:t>}}</w:t>
             </w:r>
           </w:p>
         </w:tc>
@@ -7615,52 +7552,31 @@
               <w:jc w:val="center"/>
               <w:rPr>
                 <w:rFonts w:ascii="Arial" w:hAnsi="Arial" w:cs="Arial"/>
-                <w:b/>
+                <w:bCs/>
               </w:rPr>
             </w:pPr>
             <w:r>
               <w:rPr>
                 <w:rFonts w:ascii="Arial" w:hAnsi="Arial" w:cs="Arial"/>
-                <w:b/>
+                <w:bCs/>
               </w:rPr>
-              <w:fldChar w:fldCharType="begin">
-                <w:ffData>
-                  <w:name w:val=""/>
-                  <w:enabled/>
-                  <w:calcOnExit w:val="0"/>
-                  <w:checkBox>
-                    <w:sizeAuto/>
-                    <w:default w:val="0"/>
-                  </w:checkBox>
-                </w:ffData>
-              </w:fldChar>
+              <w:t>{{</w:t>
             </w:r>
+            <w:proofErr w:type="spellStart"/>
             <w:r>
               <w:rPr>
                 <w:rFonts w:ascii="Arial" w:hAnsi="Arial" w:cs="Arial"/>
-                <w:b/>
+                <w:bCs/>
               </w:rPr>
-              <w:instrText xml:space="preserve"> FORMCHECKBOX </w:instrText>
+              <w:t>officer_visit_condition</w:t>
             </w:r>
+            <w:proofErr w:type="spellEnd"/>
             <w:r>
               <w:rPr>
                 <w:rFonts w:ascii="Arial" w:hAnsi="Arial" w:cs="Arial"/>
-                <w:b/>
+                <w:bCs/>
               </w:rPr>
-            </w:r>
-            <w:r>
-              <w:rPr>
-                <w:rFonts w:ascii="Arial" w:hAnsi="Arial" w:cs="Arial"/>
-                <w:b/>
-              </w:rPr>
-              <w:fldChar w:fldCharType="separate"/>
-            </w:r>
-            <w:r>
-              <w:rPr>
-                <w:rFonts w:ascii="Arial" w:hAnsi="Arial" w:cs="Arial"/>
-                <w:b/>
-              </w:rPr>
-              <w:fldChar w:fldCharType="end"/>
+              <w:t>}}</w:t>
             </w:r>
           </w:p>
         </w:tc>
@@ -7697,52 +7613,31 @@
               <w:jc w:val="center"/>
               <w:rPr>
                 <w:rFonts w:ascii="Arial" w:hAnsi="Arial" w:cs="Arial"/>
-                <w:b/>
+                <w:bCs/>
               </w:rPr>
             </w:pPr>
             <w:r>
               <w:rPr>
                 <w:rFonts w:ascii="Arial" w:hAnsi="Arial" w:cs="Arial"/>
-                <w:b/>
+                <w:bCs/>
               </w:rPr>
-              <w:fldChar w:fldCharType="begin">
-                <w:ffData>
-                  <w:name w:val=""/>
-                  <w:enabled/>
-                  <w:calcOnExit w:val="0"/>
-                  <w:checkBox>
-                    <w:sizeAuto/>
-                    <w:default w:val="0"/>
-                  </w:checkBox>
-                </w:ffData>
-              </w:fldChar>
+              <w:t>{{</w:t>
             </w:r>
+            <w:proofErr w:type="spellStart"/>
             <w:r>
               <w:rPr>
                 <w:rFonts w:ascii="Arial" w:hAnsi="Arial" w:cs="Arial"/>
-                <w:b/>
+                <w:bCs/>
               </w:rPr>
-              <w:instrText xml:space="preserve"> FORMCHECKBOX </w:instrText>
+              <w:t>address_approved_condition</w:t>
             </w:r>
+            <w:proofErr w:type="spellEnd"/>
             <w:r>
               <w:rPr>
                 <w:rFonts w:ascii="Arial" w:hAnsi="Arial" w:cs="Arial"/>
-                <w:b/>
+                <w:bCs/>
               </w:rPr>
-            </w:r>
-            <w:r>
-              <w:rPr>
-                <w:rFonts w:ascii="Arial" w:hAnsi="Arial" w:cs="Arial"/>
-                <w:b/>
-              </w:rPr>
-              <w:fldChar w:fldCharType="separate"/>
-            </w:r>
-            <w:r>
-              <w:rPr>
-                <w:rFonts w:ascii="Arial" w:hAnsi="Arial" w:cs="Arial"/>
-                <w:b/>
-              </w:rPr>
-              <w:fldChar w:fldCharType="end"/>
+              <w:t>}}</w:t>
             </w:r>
           </w:p>
         </w:tc>
@@ -7779,52 +7674,31 @@
               <w:jc w:val="center"/>
               <w:rPr>
                 <w:rFonts w:ascii="Arial" w:hAnsi="Arial" w:cs="Arial"/>
-                <w:b/>
+                <w:bCs/>
               </w:rPr>
             </w:pPr>
             <w:r>
               <w:rPr>
                 <w:rFonts w:ascii="Arial" w:hAnsi="Arial" w:cs="Arial"/>
-                <w:b/>
+                <w:bCs/>
               </w:rPr>
-              <w:fldChar w:fldCharType="begin">
-                <w:ffData>
-                  <w:name w:val=""/>
-                  <w:enabled/>
-                  <w:calcOnExit w:val="0"/>
-                  <w:checkBox>
-                    <w:sizeAuto/>
-                    <w:default w:val="0"/>
-                  </w:checkBox>
-                </w:ffData>
-              </w:fldChar>
+              <w:t>{{</w:t>
             </w:r>
+            <w:proofErr w:type="spellStart"/>
             <w:r>
               <w:rPr>
                 <w:rFonts w:ascii="Arial" w:hAnsi="Arial" w:cs="Arial"/>
-                <w:b/>
+                <w:bCs/>
               </w:rPr>
-              <w:instrText xml:space="preserve"> FORMCHECKBOX </w:instrText>
+              <w:t>no_work_undertaken_condition</w:t>
             </w:r>
+            <w:proofErr w:type="spellEnd"/>
             <w:r>
               <w:rPr>
                 <w:rFonts w:ascii="Arial" w:hAnsi="Arial" w:cs="Arial"/>
-                <w:b/>
+                <w:bCs/>
               </w:rPr>
-            </w:r>
-            <w:r>
-              <w:rPr>
-                <w:rFonts w:ascii="Arial" w:hAnsi="Arial" w:cs="Arial"/>
-                <w:b/>
-              </w:rPr>
-              <w:fldChar w:fldCharType="separate"/>
-            </w:r>
-            <w:r>
-              <w:rPr>
-                <w:rFonts w:ascii="Arial" w:hAnsi="Arial" w:cs="Arial"/>
-                <w:b/>
-              </w:rPr>
-              <w:fldChar w:fldCharType="end"/>
+              <w:t>}}</w:t>
             </w:r>
           </w:p>
         </w:tc>
@@ -7861,52 +7735,31 @@
               <w:jc w:val="center"/>
               <w:rPr>
                 <w:rFonts w:ascii="Arial" w:hAnsi="Arial" w:cs="Arial"/>
-                <w:b/>
+                <w:bCs/>
               </w:rPr>
             </w:pPr>
             <w:r>
               <w:rPr>
                 <w:rFonts w:ascii="Arial" w:hAnsi="Arial" w:cs="Arial"/>
-                <w:b/>
+                <w:bCs/>
               </w:rPr>
-              <w:fldChar w:fldCharType="begin">
-                <w:ffData>
-                  <w:name w:val=""/>
-                  <w:enabled/>
-                  <w:calcOnExit w:val="0"/>
-                  <w:checkBox>
-                    <w:sizeAuto/>
-                    <w:default w:val="0"/>
-                  </w:checkBox>
-                </w:ffData>
-              </w:fldChar>
+              <w:t>{{</w:t>
             </w:r>
+            <w:proofErr w:type="spellStart"/>
             <w:r>
               <w:rPr>
                 <w:rFonts w:ascii="Arial" w:hAnsi="Arial" w:cs="Arial"/>
-                <w:b/>
+                <w:bCs/>
               </w:rPr>
-              <w:instrText xml:space="preserve"> FORMCHECKBOX </w:instrText>
+              <w:t>no_travel_condition</w:t>
             </w:r>
+            <w:proofErr w:type="spellEnd"/>
             <w:r>
               <w:rPr>
                 <w:rFonts w:ascii="Arial" w:hAnsi="Arial" w:cs="Arial"/>
-                <w:b/>
+                <w:bCs/>
               </w:rPr>
-            </w:r>
-            <w:r>
-              <w:rPr>
-                <w:rFonts w:ascii="Arial" w:hAnsi="Arial" w:cs="Arial"/>
-                <w:b/>
-              </w:rPr>
-              <w:fldChar w:fldCharType="separate"/>
-            </w:r>
-            <w:r>
-              <w:rPr>
-                <w:rFonts w:ascii="Arial" w:hAnsi="Arial" w:cs="Arial"/>
-                <w:b/>
-              </w:rPr>
-              <w:fldChar w:fldCharType="end"/>
+              <w:t>}}</w:t>
             </w:r>
           </w:p>
         </w:tc>
@@ -8046,24 +7899,18 @@
         </w:rPr>
         <w:t xml:space="preserve"> condition:</w:t>
       </w:r>
-    </w:p>
-    <w:p>
-      <w:pPr>
-        <w:pBdr>
-          <w:top w:val="single" w:sz="4" w:space="1" w:color="auto"/>
-          <w:left w:val="single" w:sz="4" w:space="4" w:color="auto"/>
-          <w:bottom w:val="single" w:sz="4" w:space="1" w:color="auto"/>
-          <w:right w:val="single" w:sz="4" w:space="4" w:color="auto"/>
-        </w:pBdr>
-        <w:rPr>
-          <w:rFonts w:ascii="Arial" w:hAnsi="Arial" w:cs="Arial"/>
-          <w:b/>
-        </w:rPr>
-      </w:pPr>
-      <w:r>
-        <w:rPr>
-          <w:rFonts w:ascii="Arial" w:hAnsi="Arial" w:cs="Arial"/>
-          <w:b/>
+      <w:r>
+        <w:rPr>
+          <w:rFonts w:ascii="Arial" w:hAnsi="Arial" w:cs="Arial"/>
+          <w:b/>
+          <w:color w:val="800080"/>
+        </w:rPr>
+        <w:br/>
+      </w:r>
+      <w:r>
+        <w:rPr>
+          <w:rFonts w:ascii="Arial" w:hAnsi="Arial" w:cs="Arial"/>
+          <w:bCs/>
         </w:rPr>
         <w:fldChar w:fldCharType="begin">
           <w:ffData>
@@ -8077,67 +7924,59 @@
       <w:r>
         <w:rPr>
           <w:rFonts w:ascii="Arial" w:hAnsi="Arial" w:cs="Arial"/>
-          <w:b/>
+          <w:bCs/>
         </w:rPr>
         <w:instrText xml:space="preserve"> FORMTEXT </w:instrText>
       </w:r>
       <w:r>
         <w:rPr>
           <w:rFonts w:ascii="Arial" w:hAnsi="Arial" w:cs="Arial"/>
-          <w:b/>
-        </w:rPr>
-      </w:r>
-      <w:r>
-        <w:rPr>
-          <w:rFonts w:ascii="Arial" w:hAnsi="Arial" w:cs="Arial"/>
-          <w:b/>
+          <w:bCs/>
+        </w:rPr>
+      </w:r>
+      <w:r>
+        <w:rPr>
+          <w:rFonts w:ascii="Arial" w:hAnsi="Arial" w:cs="Arial"/>
+          <w:bCs/>
         </w:rPr>
         <w:fldChar w:fldCharType="separate"/>
       </w:r>
       <w:r>
         <w:rPr>
           <w:rFonts w:ascii="Arial" w:hAnsi="Arial" w:cs="Arial"/>
-          <w:b/>
-          <w:noProof/>
-        </w:rPr>
-        <w:t> </w:t>
-      </w:r>
-      <w:r>
-        <w:rPr>
-          <w:rFonts w:ascii="Arial" w:hAnsi="Arial" w:cs="Arial"/>
-          <w:b/>
-          <w:noProof/>
-        </w:rPr>
-        <w:t> </w:t>
-      </w:r>
-      <w:r>
-        <w:rPr>
-          <w:rFonts w:ascii="Arial" w:hAnsi="Arial" w:cs="Arial"/>
-          <w:b/>
-          <w:noProof/>
-        </w:rPr>
-        <w:t> </w:t>
-      </w:r>
-      <w:r>
-        <w:rPr>
-          <w:rFonts w:ascii="Arial" w:hAnsi="Arial" w:cs="Arial"/>
-          <w:b/>
-          <w:noProof/>
-        </w:rPr>
-        <w:t> </w:t>
-      </w:r>
-      <w:r>
-        <w:rPr>
-          <w:rFonts w:ascii="Arial" w:hAnsi="Arial" w:cs="Arial"/>
-          <w:b/>
-          <w:noProof/>
-        </w:rPr>
-        <w:t> </w:t>
-      </w:r>
-      <w:r>
-        <w:rPr>
-          <w:rFonts w:ascii="Arial" w:hAnsi="Arial" w:cs="Arial"/>
-          <w:b/>
+          <w:bCs/>
+          <w:noProof/>
+        </w:rPr>
+        <w:t>{{</w:t>
+      </w:r>
+      <w:r>
+        <w:rPr>
+          <w:rFonts w:ascii="Arial" w:hAnsi="Arial" w:cs="Arial"/>
+          <w:bCs/>
+          <w:noProof/>
+        </w:rPr>
+        <w:t>additional_conditions_breached</w:t>
+      </w:r>
+      <w:r>
+        <w:rPr>
+          <w:rFonts w:ascii="Arial" w:hAnsi="Arial" w:cs="Arial"/>
+          <w:bCs/>
+          <w:noProof/>
+        </w:rPr>
+        <w:t>}}</w:t>
+      </w:r>
+      <w:r>
+        <w:rPr>
+          <w:rFonts w:ascii="Arial" w:hAnsi="Arial" w:cs="Arial"/>
+          <w:bCs/>
+          <w:noProof/>
+        </w:rPr>
+        <w:t> </w:t>
+      </w:r>
+      <w:r>
+        <w:rPr>
+          <w:rFonts w:ascii="Arial" w:hAnsi="Arial" w:cs="Arial"/>
+          <w:bCs/>
         </w:rPr>
         <w:fldChar w:fldCharType="end"/>
       </w:r>

</xml_diff>

<commit_message>
MRD-456 Licence conditions for Part A document (#319)
</commit_message>
<xml_diff>
--- a/src/main/resources/NAT Recall Part A London Template - obtained 131021.docx
+++ b/src/main/resources/NAT Recall Part A London Template - obtained 131021.docx
@@ -7334,8 +7334,8 @@
         <w:tblLook w:val="01E0" w:firstRow="1" w:lastRow="1" w:firstColumn="1" w:lastColumn="1" w:noHBand="0" w:noVBand="0"/>
       </w:tblPr>
       <w:tblGrid>
-        <w:gridCol w:w="7041"/>
-        <w:gridCol w:w="2133"/>
+        <w:gridCol w:w="5301"/>
+        <w:gridCol w:w="3873"/>
       </w:tblGrid>
       <w:tr>
         <w:tc>
@@ -7369,52 +7369,31 @@
               <w:jc w:val="center"/>
               <w:rPr>
                 <w:rFonts w:ascii="Arial" w:hAnsi="Arial" w:cs="Arial"/>
-                <w:b/>
+                <w:bCs/>
               </w:rPr>
             </w:pPr>
             <w:r>
               <w:rPr>
                 <w:rFonts w:ascii="Arial" w:hAnsi="Arial" w:cs="Arial"/>
-                <w:b/>
+                <w:bCs/>
               </w:rPr>
-              <w:fldChar w:fldCharType="begin">
-                <w:ffData>
-                  <w:name w:val=""/>
-                  <w:enabled/>
-                  <w:calcOnExit w:val="0"/>
-                  <w:checkBox>
-                    <w:sizeAuto/>
-                    <w:default w:val="0"/>
-                  </w:checkBox>
-                </w:ffData>
-              </w:fldChar>
+              <w:t>{{</w:t>
             </w:r>
+            <w:proofErr w:type="spellStart"/>
             <w:r>
               <w:rPr>
                 <w:rFonts w:ascii="Arial" w:hAnsi="Arial" w:cs="Arial"/>
-                <w:b/>
+                <w:bCs/>
               </w:rPr>
-              <w:instrText xml:space="preserve"> FORMCHECKBOX </w:instrText>
+              <w:t>good_behaviour_condition</w:t>
             </w:r>
+            <w:proofErr w:type="spellEnd"/>
             <w:r>
               <w:rPr>
                 <w:rFonts w:ascii="Arial" w:hAnsi="Arial" w:cs="Arial"/>
-                <w:b/>
+                <w:bCs/>
               </w:rPr>
-            </w:r>
-            <w:r>
-              <w:rPr>
-                <w:rFonts w:ascii="Arial" w:hAnsi="Arial" w:cs="Arial"/>
-                <w:b/>
-              </w:rPr>
-              <w:fldChar w:fldCharType="separate"/>
-            </w:r>
-            <w:r>
-              <w:rPr>
-                <w:rFonts w:ascii="Arial" w:hAnsi="Arial" w:cs="Arial"/>
-                <w:b/>
-              </w:rPr>
-              <w:fldChar w:fldCharType="end"/>
+              <w:t>}}</w:t>
             </w:r>
           </w:p>
         </w:tc>
@@ -7451,52 +7430,31 @@
               <w:jc w:val="center"/>
               <w:rPr>
                 <w:rFonts w:ascii="Arial" w:hAnsi="Arial" w:cs="Arial"/>
-                <w:b/>
+                <w:bCs/>
               </w:rPr>
             </w:pPr>
             <w:r>
               <w:rPr>
                 <w:rFonts w:ascii="Arial" w:hAnsi="Arial" w:cs="Arial"/>
-                <w:b/>
+                <w:bCs/>
               </w:rPr>
-              <w:fldChar w:fldCharType="begin">
-                <w:ffData>
-                  <w:name w:val=""/>
-                  <w:enabled/>
-                  <w:calcOnExit w:val="0"/>
-                  <w:checkBox>
-                    <w:sizeAuto/>
-                    <w:default w:val="0"/>
-                  </w:checkBox>
-                </w:ffData>
-              </w:fldChar>
+              <w:t>{{</w:t>
             </w:r>
+            <w:proofErr w:type="spellStart"/>
             <w:r>
               <w:rPr>
                 <w:rFonts w:ascii="Arial" w:hAnsi="Arial" w:cs="Arial"/>
-                <w:b/>
+                <w:bCs/>
               </w:rPr>
-              <w:instrText xml:space="preserve"> FORMCHECKBOX </w:instrText>
+              <w:t>no_offence_condition</w:t>
             </w:r>
+            <w:proofErr w:type="spellEnd"/>
             <w:r>
               <w:rPr>
                 <w:rFonts w:ascii="Arial" w:hAnsi="Arial" w:cs="Arial"/>
-                <w:b/>
+                <w:bCs/>
               </w:rPr>
-            </w:r>
-            <w:r>
-              <w:rPr>
-                <w:rFonts w:ascii="Arial" w:hAnsi="Arial" w:cs="Arial"/>
-                <w:b/>
-              </w:rPr>
-              <w:fldChar w:fldCharType="separate"/>
-            </w:r>
-            <w:r>
-              <w:rPr>
-                <w:rFonts w:ascii="Arial" w:hAnsi="Arial" w:cs="Arial"/>
-                <w:b/>
-              </w:rPr>
-              <w:fldChar w:fldCharType="end"/>
+              <w:t>}}</w:t>
             </w:r>
           </w:p>
         </w:tc>
@@ -7533,52 +7491,31 @@
               <w:jc w:val="center"/>
               <w:rPr>
                 <w:rFonts w:ascii="Arial" w:hAnsi="Arial" w:cs="Arial"/>
-                <w:b/>
+                <w:bCs/>
               </w:rPr>
             </w:pPr>
             <w:r>
               <w:rPr>
                 <w:rFonts w:ascii="Arial" w:hAnsi="Arial" w:cs="Arial"/>
-                <w:b/>
+                <w:bCs/>
               </w:rPr>
-              <w:fldChar w:fldCharType="begin">
-                <w:ffData>
-                  <w:name w:val=""/>
-                  <w:enabled/>
-                  <w:calcOnExit w:val="0"/>
-                  <w:checkBox>
-                    <w:sizeAuto/>
-                    <w:default w:val="0"/>
-                  </w:checkBox>
-                </w:ffData>
-              </w:fldChar>
+              <w:t>{{</w:t>
             </w:r>
+            <w:proofErr w:type="spellStart"/>
             <w:r>
               <w:rPr>
                 <w:rFonts w:ascii="Arial" w:hAnsi="Arial" w:cs="Arial"/>
-                <w:b/>
+                <w:bCs/>
               </w:rPr>
-              <w:instrText xml:space="preserve"> FORMCHECKBOX </w:instrText>
+              <w:t>keep_in_touch_condition</w:t>
             </w:r>
+            <w:proofErr w:type="spellEnd"/>
             <w:r>
               <w:rPr>
                 <w:rFonts w:ascii="Arial" w:hAnsi="Arial" w:cs="Arial"/>
-                <w:b/>
+                <w:bCs/>
               </w:rPr>
-            </w:r>
-            <w:r>
-              <w:rPr>
-                <w:rFonts w:ascii="Arial" w:hAnsi="Arial" w:cs="Arial"/>
-                <w:b/>
-              </w:rPr>
-              <w:fldChar w:fldCharType="separate"/>
-            </w:r>
-            <w:r>
-              <w:rPr>
-                <w:rFonts w:ascii="Arial" w:hAnsi="Arial" w:cs="Arial"/>
-                <w:b/>
-              </w:rPr>
-              <w:fldChar w:fldCharType="end"/>
+              <w:t>}}</w:t>
             </w:r>
           </w:p>
         </w:tc>
@@ -7615,52 +7552,31 @@
               <w:jc w:val="center"/>
               <w:rPr>
                 <w:rFonts w:ascii="Arial" w:hAnsi="Arial" w:cs="Arial"/>
-                <w:b/>
+                <w:bCs/>
               </w:rPr>
             </w:pPr>
             <w:r>
               <w:rPr>
                 <w:rFonts w:ascii="Arial" w:hAnsi="Arial" w:cs="Arial"/>
-                <w:b/>
+                <w:bCs/>
               </w:rPr>
-              <w:fldChar w:fldCharType="begin">
-                <w:ffData>
-                  <w:name w:val=""/>
-                  <w:enabled/>
-                  <w:calcOnExit w:val="0"/>
-                  <w:checkBox>
-                    <w:sizeAuto/>
-                    <w:default w:val="0"/>
-                  </w:checkBox>
-                </w:ffData>
-              </w:fldChar>
+              <w:t>{{</w:t>
             </w:r>
+            <w:proofErr w:type="spellStart"/>
             <w:r>
               <w:rPr>
                 <w:rFonts w:ascii="Arial" w:hAnsi="Arial" w:cs="Arial"/>
-                <w:b/>
+                <w:bCs/>
               </w:rPr>
-              <w:instrText xml:space="preserve"> FORMCHECKBOX </w:instrText>
+              <w:t>officer_visit_condition</w:t>
             </w:r>
+            <w:proofErr w:type="spellEnd"/>
             <w:r>
               <w:rPr>
                 <w:rFonts w:ascii="Arial" w:hAnsi="Arial" w:cs="Arial"/>
-                <w:b/>
+                <w:bCs/>
               </w:rPr>
-            </w:r>
-            <w:r>
-              <w:rPr>
-                <w:rFonts w:ascii="Arial" w:hAnsi="Arial" w:cs="Arial"/>
-                <w:b/>
-              </w:rPr>
-              <w:fldChar w:fldCharType="separate"/>
-            </w:r>
-            <w:r>
-              <w:rPr>
-                <w:rFonts w:ascii="Arial" w:hAnsi="Arial" w:cs="Arial"/>
-                <w:b/>
-              </w:rPr>
-              <w:fldChar w:fldCharType="end"/>
+              <w:t>}}</w:t>
             </w:r>
           </w:p>
         </w:tc>
@@ -7697,52 +7613,31 @@
               <w:jc w:val="center"/>
               <w:rPr>
                 <w:rFonts w:ascii="Arial" w:hAnsi="Arial" w:cs="Arial"/>
-                <w:b/>
+                <w:bCs/>
               </w:rPr>
             </w:pPr>
             <w:r>
               <w:rPr>
                 <w:rFonts w:ascii="Arial" w:hAnsi="Arial" w:cs="Arial"/>
-                <w:b/>
+                <w:bCs/>
               </w:rPr>
-              <w:fldChar w:fldCharType="begin">
-                <w:ffData>
-                  <w:name w:val=""/>
-                  <w:enabled/>
-                  <w:calcOnExit w:val="0"/>
-                  <w:checkBox>
-                    <w:sizeAuto/>
-                    <w:default w:val="0"/>
-                  </w:checkBox>
-                </w:ffData>
-              </w:fldChar>
+              <w:t>{{</w:t>
             </w:r>
+            <w:proofErr w:type="spellStart"/>
             <w:r>
               <w:rPr>
                 <w:rFonts w:ascii="Arial" w:hAnsi="Arial" w:cs="Arial"/>
-                <w:b/>
+                <w:bCs/>
               </w:rPr>
-              <w:instrText xml:space="preserve"> FORMCHECKBOX </w:instrText>
+              <w:t>address_approved_condition</w:t>
             </w:r>
+            <w:proofErr w:type="spellEnd"/>
             <w:r>
               <w:rPr>
                 <w:rFonts w:ascii="Arial" w:hAnsi="Arial" w:cs="Arial"/>
-                <w:b/>
+                <w:bCs/>
               </w:rPr>
-            </w:r>
-            <w:r>
-              <w:rPr>
-                <w:rFonts w:ascii="Arial" w:hAnsi="Arial" w:cs="Arial"/>
-                <w:b/>
-              </w:rPr>
-              <w:fldChar w:fldCharType="separate"/>
-            </w:r>
-            <w:r>
-              <w:rPr>
-                <w:rFonts w:ascii="Arial" w:hAnsi="Arial" w:cs="Arial"/>
-                <w:b/>
-              </w:rPr>
-              <w:fldChar w:fldCharType="end"/>
+              <w:t>}}</w:t>
             </w:r>
           </w:p>
         </w:tc>
@@ -7779,52 +7674,31 @@
               <w:jc w:val="center"/>
               <w:rPr>
                 <w:rFonts w:ascii="Arial" w:hAnsi="Arial" w:cs="Arial"/>
-                <w:b/>
+                <w:bCs/>
               </w:rPr>
             </w:pPr>
             <w:r>
               <w:rPr>
                 <w:rFonts w:ascii="Arial" w:hAnsi="Arial" w:cs="Arial"/>
-                <w:b/>
+                <w:bCs/>
               </w:rPr>
-              <w:fldChar w:fldCharType="begin">
-                <w:ffData>
-                  <w:name w:val=""/>
-                  <w:enabled/>
-                  <w:calcOnExit w:val="0"/>
-                  <w:checkBox>
-                    <w:sizeAuto/>
-                    <w:default w:val="0"/>
-                  </w:checkBox>
-                </w:ffData>
-              </w:fldChar>
+              <w:t>{{</w:t>
             </w:r>
+            <w:proofErr w:type="spellStart"/>
             <w:r>
               <w:rPr>
                 <w:rFonts w:ascii="Arial" w:hAnsi="Arial" w:cs="Arial"/>
-                <w:b/>
+                <w:bCs/>
               </w:rPr>
-              <w:instrText xml:space="preserve"> FORMCHECKBOX </w:instrText>
+              <w:t>no_work_undertaken_condition</w:t>
             </w:r>
+            <w:proofErr w:type="spellEnd"/>
             <w:r>
               <w:rPr>
                 <w:rFonts w:ascii="Arial" w:hAnsi="Arial" w:cs="Arial"/>
-                <w:b/>
+                <w:bCs/>
               </w:rPr>
-            </w:r>
-            <w:r>
-              <w:rPr>
-                <w:rFonts w:ascii="Arial" w:hAnsi="Arial" w:cs="Arial"/>
-                <w:b/>
-              </w:rPr>
-              <w:fldChar w:fldCharType="separate"/>
-            </w:r>
-            <w:r>
-              <w:rPr>
-                <w:rFonts w:ascii="Arial" w:hAnsi="Arial" w:cs="Arial"/>
-                <w:b/>
-              </w:rPr>
-              <w:fldChar w:fldCharType="end"/>
+              <w:t>}}</w:t>
             </w:r>
           </w:p>
         </w:tc>
@@ -7861,52 +7735,31 @@
               <w:jc w:val="center"/>
               <w:rPr>
                 <w:rFonts w:ascii="Arial" w:hAnsi="Arial" w:cs="Arial"/>
-                <w:b/>
+                <w:bCs/>
               </w:rPr>
             </w:pPr>
             <w:r>
               <w:rPr>
                 <w:rFonts w:ascii="Arial" w:hAnsi="Arial" w:cs="Arial"/>
-                <w:b/>
+                <w:bCs/>
               </w:rPr>
-              <w:fldChar w:fldCharType="begin">
-                <w:ffData>
-                  <w:name w:val=""/>
-                  <w:enabled/>
-                  <w:calcOnExit w:val="0"/>
-                  <w:checkBox>
-                    <w:sizeAuto/>
-                    <w:default w:val="0"/>
-                  </w:checkBox>
-                </w:ffData>
-              </w:fldChar>
+              <w:t>{{</w:t>
             </w:r>
+            <w:proofErr w:type="spellStart"/>
             <w:r>
               <w:rPr>
                 <w:rFonts w:ascii="Arial" w:hAnsi="Arial" w:cs="Arial"/>
-                <w:b/>
+                <w:bCs/>
               </w:rPr>
-              <w:instrText xml:space="preserve"> FORMCHECKBOX </w:instrText>
+              <w:t>no_travel_condition</w:t>
             </w:r>
+            <w:proofErr w:type="spellEnd"/>
             <w:r>
               <w:rPr>
                 <w:rFonts w:ascii="Arial" w:hAnsi="Arial" w:cs="Arial"/>
-                <w:b/>
+                <w:bCs/>
               </w:rPr>
-            </w:r>
-            <w:r>
-              <w:rPr>
-                <w:rFonts w:ascii="Arial" w:hAnsi="Arial" w:cs="Arial"/>
-                <w:b/>
-              </w:rPr>
-              <w:fldChar w:fldCharType="separate"/>
-            </w:r>
-            <w:r>
-              <w:rPr>
-                <w:rFonts w:ascii="Arial" w:hAnsi="Arial" w:cs="Arial"/>
-                <w:b/>
-              </w:rPr>
-              <w:fldChar w:fldCharType="end"/>
+              <w:t>}}</w:t>
             </w:r>
           </w:p>
         </w:tc>
@@ -8046,24 +7899,18 @@
         </w:rPr>
         <w:t xml:space="preserve"> condition:</w:t>
       </w:r>
-    </w:p>
-    <w:p>
-      <w:pPr>
-        <w:pBdr>
-          <w:top w:val="single" w:sz="4" w:space="1" w:color="auto"/>
-          <w:left w:val="single" w:sz="4" w:space="4" w:color="auto"/>
-          <w:bottom w:val="single" w:sz="4" w:space="1" w:color="auto"/>
-          <w:right w:val="single" w:sz="4" w:space="4" w:color="auto"/>
-        </w:pBdr>
-        <w:rPr>
-          <w:rFonts w:ascii="Arial" w:hAnsi="Arial" w:cs="Arial"/>
-          <w:b/>
-        </w:rPr>
-      </w:pPr>
-      <w:r>
-        <w:rPr>
-          <w:rFonts w:ascii="Arial" w:hAnsi="Arial" w:cs="Arial"/>
-          <w:b/>
+      <w:r>
+        <w:rPr>
+          <w:rFonts w:ascii="Arial" w:hAnsi="Arial" w:cs="Arial"/>
+          <w:b/>
+          <w:color w:val="800080"/>
+        </w:rPr>
+        <w:br/>
+      </w:r>
+      <w:r>
+        <w:rPr>
+          <w:rFonts w:ascii="Arial" w:hAnsi="Arial" w:cs="Arial"/>
+          <w:bCs/>
         </w:rPr>
         <w:fldChar w:fldCharType="begin">
           <w:ffData>
@@ -8077,67 +7924,59 @@
       <w:r>
         <w:rPr>
           <w:rFonts w:ascii="Arial" w:hAnsi="Arial" w:cs="Arial"/>
-          <w:b/>
+          <w:bCs/>
         </w:rPr>
         <w:instrText xml:space="preserve"> FORMTEXT </w:instrText>
       </w:r>
       <w:r>
         <w:rPr>
           <w:rFonts w:ascii="Arial" w:hAnsi="Arial" w:cs="Arial"/>
-          <w:b/>
-        </w:rPr>
-      </w:r>
-      <w:r>
-        <w:rPr>
-          <w:rFonts w:ascii="Arial" w:hAnsi="Arial" w:cs="Arial"/>
-          <w:b/>
+          <w:bCs/>
+        </w:rPr>
+      </w:r>
+      <w:r>
+        <w:rPr>
+          <w:rFonts w:ascii="Arial" w:hAnsi="Arial" w:cs="Arial"/>
+          <w:bCs/>
         </w:rPr>
         <w:fldChar w:fldCharType="separate"/>
       </w:r>
       <w:r>
         <w:rPr>
           <w:rFonts w:ascii="Arial" w:hAnsi="Arial" w:cs="Arial"/>
-          <w:b/>
-          <w:noProof/>
-        </w:rPr>
-        <w:t> </w:t>
-      </w:r>
-      <w:r>
-        <w:rPr>
-          <w:rFonts w:ascii="Arial" w:hAnsi="Arial" w:cs="Arial"/>
-          <w:b/>
-          <w:noProof/>
-        </w:rPr>
-        <w:t> </w:t>
-      </w:r>
-      <w:r>
-        <w:rPr>
-          <w:rFonts w:ascii="Arial" w:hAnsi="Arial" w:cs="Arial"/>
-          <w:b/>
-          <w:noProof/>
-        </w:rPr>
-        <w:t> </w:t>
-      </w:r>
-      <w:r>
-        <w:rPr>
-          <w:rFonts w:ascii="Arial" w:hAnsi="Arial" w:cs="Arial"/>
-          <w:b/>
-          <w:noProof/>
-        </w:rPr>
-        <w:t> </w:t>
-      </w:r>
-      <w:r>
-        <w:rPr>
-          <w:rFonts w:ascii="Arial" w:hAnsi="Arial" w:cs="Arial"/>
-          <w:b/>
-          <w:noProof/>
-        </w:rPr>
-        <w:t> </w:t>
-      </w:r>
-      <w:r>
-        <w:rPr>
-          <w:rFonts w:ascii="Arial" w:hAnsi="Arial" w:cs="Arial"/>
-          <w:b/>
+          <w:bCs/>
+          <w:noProof/>
+        </w:rPr>
+        <w:t>{{</w:t>
+      </w:r>
+      <w:r>
+        <w:rPr>
+          <w:rFonts w:ascii="Arial" w:hAnsi="Arial" w:cs="Arial"/>
+          <w:bCs/>
+          <w:noProof/>
+        </w:rPr>
+        <w:t>additional_conditions_breached</w:t>
+      </w:r>
+      <w:r>
+        <w:rPr>
+          <w:rFonts w:ascii="Arial" w:hAnsi="Arial" w:cs="Arial"/>
+          <w:bCs/>
+          <w:noProof/>
+        </w:rPr>
+        <w:t>}}</w:t>
+      </w:r>
+      <w:r>
+        <w:rPr>
+          <w:rFonts w:ascii="Arial" w:hAnsi="Arial" w:cs="Arial"/>
+          <w:bCs/>
+          <w:noProof/>
+        </w:rPr>
+        <w:t> </w:t>
+      </w:r>
+      <w:r>
+        <w:rPr>
+          <w:rFonts w:ascii="Arial" w:hAnsi="Arial" w:cs="Arial"/>
+          <w:bCs/>
         </w:rPr>
         <w:fldChar w:fldCharType="end"/>
       </w:r>

</xml_diff>

<commit_message>
NO_JIRA_integrated-offender-management-name-correction: corrected offender management options to Yes, No and N/A to be displayed in Part A, also corrected offender management formatting on Part A.
</commit_message>
<xml_diff>
--- a/src/main/resources/NAT Recall Part A London Template - obtained 131021.docx
+++ b/src/main/resources/NAT Recall Part A London Template - obtained 131021.docx
@@ -5980,71 +5980,6 @@
       <w:r>
         <w:rPr>
           <w:rFonts w:ascii="Arial" w:hAnsi="Arial" w:cs="Arial"/>
-          <w:b/>
-          <w:color w:val="800080"/>
-        </w:rPr>
-        <w:tab/>
-      </w:r>
-      <w:r>
-        <w:rPr>
-          <w:rFonts w:ascii="Arial" w:hAnsi="Arial" w:cs="Arial"/>
-          <w:b/>
-          <w:color w:val="800080"/>
-        </w:rPr>
-        <w:tab/>
-      </w:r>
-      <w:r>
-        <w:rPr>
-          <w:rFonts w:ascii="Arial" w:hAnsi="Arial" w:cs="Arial"/>
-          <w:b/>
-          <w:color w:val="800080"/>
-        </w:rPr>
-        <w:tab/>
-      </w:r>
-      <w:r>
-        <w:rPr>
-          <w:rFonts w:ascii="Arial" w:hAnsi="Arial" w:cs="Arial"/>
-          <w:b/>
-          <w:color w:val="800080"/>
-        </w:rPr>
-        <w:tab/>
-      </w:r>
-      <w:r>
-        <w:rPr>
-          <w:rFonts w:ascii="Arial" w:hAnsi="Arial" w:cs="Arial"/>
-          <w:b/>
-          <w:color w:val="800080"/>
-        </w:rPr>
-        <w:tab/>
-      </w:r>
-      <w:r>
-        <w:rPr>
-          <w:rFonts w:ascii="Arial" w:hAnsi="Arial" w:cs="Arial"/>
-          <w:b/>
-          <w:color w:val="800080"/>
-        </w:rPr>
-        <w:tab/>
-      </w:r>
-      <w:r>
-        <w:rPr>
-          <w:rFonts w:ascii="Arial" w:hAnsi="Arial" w:cs="Arial"/>
-          <w:b/>
-          <w:color w:val="800080"/>
-        </w:rPr>
-        <w:tab/>
-        <w:t xml:space="preserve">          </w:t>
-      </w:r>
-      <w:r>
-        <w:rPr>
-          <w:rFonts w:ascii="Arial" w:hAnsi="Arial" w:cs="Arial"/>
-          <w:b/>
-          <w:color w:val="800080"/>
-        </w:rPr>
-        <w:br/>
-      </w:r>
-      <w:r>
-        <w:rPr>
-          <w:rFonts w:ascii="Arial" w:hAnsi="Arial" w:cs="Arial"/>
           <w:bCs/>
         </w:rPr>
         <w:fldChar w:fldCharType="begin">
@@ -6114,6 +6049,47 @@
           <w:bCs/>
         </w:rPr>
         <w:fldChar w:fldCharType="end"/>
+      </w:r>
+      <w:r>
+        <w:rPr>
+          <w:rFonts w:ascii="Arial" w:hAnsi="Arial" w:cs="Arial"/>
+          <w:b/>
+          <w:color w:val="800080"/>
+        </w:rPr>
+        <w:tab/>
+      </w:r>
+      <w:r>
+        <w:rPr>
+          <w:rFonts w:ascii="Arial" w:hAnsi="Arial" w:cs="Arial"/>
+          <w:b/>
+          <w:color w:val="800080"/>
+        </w:rPr>
+        <w:tab/>
+      </w:r>
+      <w:r>
+        <w:rPr>
+          <w:rFonts w:ascii="Arial" w:hAnsi="Arial" w:cs="Arial"/>
+          <w:b/>
+          <w:color w:val="800080"/>
+        </w:rPr>
+        <w:tab/>
+      </w:r>
+      <w:r>
+        <w:rPr>
+          <w:rFonts w:ascii="Arial" w:hAnsi="Arial" w:cs="Arial"/>
+          <w:b/>
+          <w:color w:val="800080"/>
+        </w:rPr>
+        <w:tab/>
+      </w:r>
+      <w:r>
+        <w:rPr>
+          <w:rFonts w:ascii="Arial" w:hAnsi="Arial" w:cs="Arial"/>
+          <w:b/>
+          <w:color w:val="800080"/>
+        </w:rPr>
+        <w:tab/>
+        <w:t xml:space="preserve">         </w:t>
       </w:r>
     </w:p>
     <w:p>

</xml_diff>

<commit_message>
NO_JIRA_integrated-offender-management-name-correction: corrected offender management options to Yes, No and N/A to be displayed in Part A, also corrected offender management formatting on Part A. (#332)
Co-authored-by: Bill Sclater <bill.sclater@equalexperts.com>
</commit_message>
<xml_diff>
--- a/src/main/resources/NAT Recall Part A London Template - obtained 131021.docx
+++ b/src/main/resources/NAT Recall Part A London Template - obtained 131021.docx
@@ -5980,71 +5980,6 @@
       <w:r>
         <w:rPr>
           <w:rFonts w:ascii="Arial" w:hAnsi="Arial" w:cs="Arial"/>
-          <w:b/>
-          <w:color w:val="800080"/>
-        </w:rPr>
-        <w:tab/>
-      </w:r>
-      <w:r>
-        <w:rPr>
-          <w:rFonts w:ascii="Arial" w:hAnsi="Arial" w:cs="Arial"/>
-          <w:b/>
-          <w:color w:val="800080"/>
-        </w:rPr>
-        <w:tab/>
-      </w:r>
-      <w:r>
-        <w:rPr>
-          <w:rFonts w:ascii="Arial" w:hAnsi="Arial" w:cs="Arial"/>
-          <w:b/>
-          <w:color w:val="800080"/>
-        </w:rPr>
-        <w:tab/>
-      </w:r>
-      <w:r>
-        <w:rPr>
-          <w:rFonts w:ascii="Arial" w:hAnsi="Arial" w:cs="Arial"/>
-          <w:b/>
-          <w:color w:val="800080"/>
-        </w:rPr>
-        <w:tab/>
-      </w:r>
-      <w:r>
-        <w:rPr>
-          <w:rFonts w:ascii="Arial" w:hAnsi="Arial" w:cs="Arial"/>
-          <w:b/>
-          <w:color w:val="800080"/>
-        </w:rPr>
-        <w:tab/>
-      </w:r>
-      <w:r>
-        <w:rPr>
-          <w:rFonts w:ascii="Arial" w:hAnsi="Arial" w:cs="Arial"/>
-          <w:b/>
-          <w:color w:val="800080"/>
-        </w:rPr>
-        <w:tab/>
-      </w:r>
-      <w:r>
-        <w:rPr>
-          <w:rFonts w:ascii="Arial" w:hAnsi="Arial" w:cs="Arial"/>
-          <w:b/>
-          <w:color w:val="800080"/>
-        </w:rPr>
-        <w:tab/>
-        <w:t xml:space="preserve">          </w:t>
-      </w:r>
-      <w:r>
-        <w:rPr>
-          <w:rFonts w:ascii="Arial" w:hAnsi="Arial" w:cs="Arial"/>
-          <w:b/>
-          <w:color w:val="800080"/>
-        </w:rPr>
-        <w:br/>
-      </w:r>
-      <w:r>
-        <w:rPr>
-          <w:rFonts w:ascii="Arial" w:hAnsi="Arial" w:cs="Arial"/>
           <w:bCs/>
         </w:rPr>
         <w:fldChar w:fldCharType="begin">
@@ -6114,6 +6049,47 @@
           <w:bCs/>
         </w:rPr>
         <w:fldChar w:fldCharType="end"/>
+      </w:r>
+      <w:r>
+        <w:rPr>
+          <w:rFonts w:ascii="Arial" w:hAnsi="Arial" w:cs="Arial"/>
+          <w:b/>
+          <w:color w:val="800080"/>
+        </w:rPr>
+        <w:tab/>
+      </w:r>
+      <w:r>
+        <w:rPr>
+          <w:rFonts w:ascii="Arial" w:hAnsi="Arial" w:cs="Arial"/>
+          <w:b/>
+          <w:color w:val="800080"/>
+        </w:rPr>
+        <w:tab/>
+      </w:r>
+      <w:r>
+        <w:rPr>
+          <w:rFonts w:ascii="Arial" w:hAnsi="Arial" w:cs="Arial"/>
+          <w:b/>
+          <w:color w:val="800080"/>
+        </w:rPr>
+        <w:tab/>
+      </w:r>
+      <w:r>
+        <w:rPr>
+          <w:rFonts w:ascii="Arial" w:hAnsi="Arial" w:cs="Arial"/>
+          <w:b/>
+          <w:color w:val="800080"/>
+        </w:rPr>
+        <w:tab/>
+      </w:r>
+      <w:r>
+        <w:rPr>
+          <w:rFonts w:ascii="Arial" w:hAnsi="Arial" w:cs="Arial"/>
+          <w:b/>
+          <w:color w:val="800080"/>
+        </w:rPr>
+        <w:tab/>
+        <w:t xml:space="preserve">         </w:t>
       </w:r>
     </w:p>
     <w:p>

</xml_diff>

<commit_message>
mrd-498_rec-flow-vulnerabilities: Added vulnerabilities to rec flow.
</commit_message>
<xml_diff>
--- a/src/main/resources/NAT Recall Part A London Template - obtained 131021.docx
+++ b/src/main/resources/NAT Recall Part A London Template - obtained 131021.docx
@@ -131,7 +131,25 @@
           <w:b/>
           <w:color w:val="8F4188"/>
         </w:rPr>
-        <w:t>Please note that this report will be disclosed to the offender, so careful consideration must be given to how any sensitive information is presented.  For further guidance please consult PI 14/2016 or PSI 15/2016.  There is also guidance available on EQuiP relating to the victim contact scheme (under 1.3.1 – Victims).’</w:t>
+        <w:t xml:space="preserve">Please note that this report will be disclosed to the offender, so careful consideration must be given to how any sensitive information is presented.  For further guidance please consult PI 14/2016 or PSI 15/2016.  There is also guidance available on </w:t>
+      </w:r>
+      <w:proofErr w:type="spellStart"/>
+      <w:r>
+        <w:rPr>
+          <w:rFonts w:ascii="Arial" w:hAnsi="Arial" w:cs="Arial"/>
+          <w:b/>
+          <w:color w:val="8F4188"/>
+        </w:rPr>
+        <w:t>EQuiP</w:t>
+      </w:r>
+      <w:proofErr w:type="spellEnd"/>
+      <w:r>
+        <w:rPr>
+          <w:rFonts w:ascii="Arial" w:hAnsi="Arial" w:cs="Arial"/>
+          <w:b/>
+          <w:color w:val="8F4188"/>
+        </w:rPr>
+        <w:t xml:space="preserve"> relating to the victim contact scheme (under 1.3.1 – Victims).’</w:t>
       </w:r>
     </w:p>
     <w:p>
@@ -157,7 +175,23 @@
           <w:rFonts w:ascii="Arial" w:hAnsi="Arial" w:cs="Arial"/>
           <w:color w:val="800080"/>
         </w:rPr>
-        <w:t>Sensitive information must be submitted as a separate document where there are concerns regarding disclosure. Non-disclosure information must be scanned, e-mailed and submitted as a separate document along with the Non-Disclosure Application Form (Annex A Pro-forma – attached to PI14/2016).</w:t>
+        <w:t>Sensitive information must be submitted as a separate document where there are concerns regarding disclosure. Non-disclosure information must be scanned, e-mailed and submitted as a separate document along with the Non-Disclosure Application Form (</w:t>
+      </w:r>
+      <w:proofErr w:type="gramStart"/>
+      <w:r>
+        <w:rPr>
+          <w:rFonts w:ascii="Arial" w:hAnsi="Arial" w:cs="Arial"/>
+          <w:color w:val="800080"/>
+        </w:rPr>
+        <w:t>Annex A Pro-forma</w:t>
+      </w:r>
+      <w:proofErr w:type="gramEnd"/>
+      <w:r>
+        <w:rPr>
+          <w:rFonts w:ascii="Arial" w:hAnsi="Arial" w:cs="Arial"/>
+          <w:color w:val="800080"/>
+        </w:rPr>
+        <w:t xml:space="preserve"> – attached to PI14/2016).</w:t>
       </w:r>
     </w:p>
     <w:p>
@@ -412,7 +446,25 @@
           <w:b/>
           <w:color w:val="800080"/>
         </w:rPr>
-        <w:t>this an Emergency recall</w:t>
+        <w:t xml:space="preserve">this an </w:t>
+      </w:r>
+      <w:proofErr w:type="gramStart"/>
+      <w:r>
+        <w:rPr>
+          <w:rFonts w:ascii="Arial" w:hAnsi="Arial" w:cs="Arial"/>
+          <w:b/>
+          <w:color w:val="800080"/>
+        </w:rPr>
+        <w:t>Emergency</w:t>
+      </w:r>
+      <w:proofErr w:type="gramEnd"/>
+      <w:r>
+        <w:rPr>
+          <w:rFonts w:ascii="Arial" w:hAnsi="Arial" w:cs="Arial"/>
+          <w:b/>
+          <w:color w:val="800080"/>
+        </w:rPr>
+        <w:t xml:space="preserve"> recall</w:t>
       </w:r>
       <w:r>
         <w:rPr>
@@ -898,8 +950,18 @@
           <w:b/>
           <w:color w:val="800080"/>
         </w:rPr>
-        <w:t>entence (Criminal Justice Act 2003, Powers of Criminal Courts (sentencing) ACT 2000, Crime &amp; Disorder Act 1998);</w:t>
-      </w:r>
+        <w:t>entence (Criminal Justice Act 2003, Powers of Criminal Courts (sentencing) ACT 2000, Crime &amp; Disorder Act 1998</w:t>
+      </w:r>
+      <w:proofErr w:type="gramStart"/>
+      <w:r>
+        <w:rPr>
+          <w:rFonts w:ascii="Arial" w:hAnsi="Arial" w:cs="Arial"/>
+          <w:b/>
+          <w:color w:val="800080"/>
+        </w:rPr>
+        <w:t>);</w:t>
+      </w:r>
+      <w:proofErr w:type="gramEnd"/>
     </w:p>
     <w:p>
       <w:pPr>
@@ -1778,7 +1840,25 @@
           <w:sz w:val="20"/>
           <w:szCs w:val="20"/>
         </w:rPr>
-        <w:t>(including British Sign Language)</w:t>
+        <w:t>(</w:t>
+      </w:r>
+      <w:proofErr w:type="gramStart"/>
+      <w:r>
+        <w:rPr>
+          <w:rFonts w:ascii="Arial" w:hAnsi="Arial" w:cs="Arial"/>
+          <w:sz w:val="20"/>
+          <w:szCs w:val="20"/>
+        </w:rPr>
+        <w:t>including</w:t>
+      </w:r>
+      <w:proofErr w:type="gramEnd"/>
+      <w:r>
+        <w:rPr>
+          <w:rFonts w:ascii="Arial" w:hAnsi="Arial" w:cs="Arial"/>
+          <w:sz w:val="20"/>
+          <w:szCs w:val="20"/>
+        </w:rPr>
+        <w:t xml:space="preserve"> British Sign Language)</w:t>
       </w:r>
       <w:r>
         <w:rPr>
@@ -4322,21 +4402,7 @@
           <w:rFonts w:ascii="Arial" w:hAnsi="Arial" w:cs="Arial"/>
           <w:noProof/>
         </w:rPr>
-        <w:t>{{</w:t>
-      </w:r>
-      <w:r>
-        <w:rPr>
-          <w:rFonts w:ascii="Arial" w:hAnsi="Arial" w:cs="Arial"/>
-          <w:noProof/>
-        </w:rPr>
-        <w:t>phone_number</w:t>
-      </w:r>
-      <w:r>
-        <w:rPr>
-          <w:rFonts w:ascii="Arial" w:hAnsi="Arial" w:cs="Arial"/>
-          <w:noProof/>
-        </w:rPr>
-        <w:t>}}</w:t>
+        <w:t>{{phone_number}}</w:t>
       </w:r>
       <w:r>
         <w:rPr>
@@ -4436,21 +4502,7 @@
           <w:rFonts w:ascii="Arial" w:hAnsi="Arial" w:cs="Arial"/>
           <w:noProof/>
         </w:rPr>
-        <w:t>{{</w:t>
-      </w:r>
-      <w:r>
-        <w:rPr>
-          <w:rFonts w:ascii="Arial" w:hAnsi="Arial" w:cs="Arial"/>
-          <w:noProof/>
-        </w:rPr>
-        <w:t>fax_number</w:t>
-      </w:r>
-      <w:r>
-        <w:rPr>
-          <w:rFonts w:ascii="Arial" w:hAnsi="Arial" w:cs="Arial"/>
-          <w:noProof/>
-        </w:rPr>
-        <w:t>}}</w:t>
+        <w:t>{{fax_number}}</w:t>
       </w:r>
       <w:r>
         <w:rPr>
@@ -4538,21 +4590,7 @@
           <w:rFonts w:ascii="Arial" w:hAnsi="Arial" w:cs="Arial"/>
           <w:noProof/>
         </w:rPr>
-        <w:t>{{</w:t>
-      </w:r>
-      <w:r>
-        <w:rPr>
-          <w:rFonts w:ascii="Arial" w:hAnsi="Arial" w:cs="Arial"/>
-          <w:noProof/>
-        </w:rPr>
-        <w:t>email_address</w:t>
-      </w:r>
-      <w:r>
-        <w:rPr>
-          <w:rFonts w:ascii="Arial" w:hAnsi="Arial" w:cs="Arial"/>
-          <w:noProof/>
-        </w:rPr>
-        <w:t>}}</w:t>
+        <w:t>{{email_address}}</w:t>
       </w:r>
       <w:r>
         <w:rPr>
@@ -4700,23 +4738,12 @@
         </w:rPr>
         <w:t>prison or police custody?</w:t>
       </w:r>
-    </w:p>
-    <w:p>
-      <w:pPr>
-        <w:pBdr>
-          <w:top w:val="single" w:sz="4" w:space="1" w:color="auto"/>
-          <w:left w:val="single" w:sz="4" w:space="4" w:color="auto"/>
-          <w:bottom w:val="single" w:sz="4" w:space="1" w:color="auto"/>
-          <w:right w:val="single" w:sz="4" w:space="4" w:color="auto"/>
-        </w:pBdr>
-        <w:tabs>
-          <w:tab w:val="left" w:pos="2880"/>
-          <w:tab w:val="left" w:pos="5049"/>
-        </w:tabs>
-        <w:rPr>
-          <w:rFonts w:ascii="Arial" w:hAnsi="Arial" w:cs="Arial"/>
-        </w:rPr>
-      </w:pPr>
+      <w:r>
+        <w:rPr>
+          <w:rFonts w:ascii="Arial" w:hAnsi="Arial" w:cs="Arial"/>
+        </w:rPr>
+        <w:t xml:space="preserve"> </w:t>
+      </w:r>
       <w:r>
         <w:rPr>
           <w:rFonts w:ascii="Arial" w:hAnsi="Arial" w:cs="Arial"/>
@@ -4726,12 +4753,11 @@
             <w:name w:val=""/>
             <w:enabled/>
             <w:calcOnExit w:val="0"/>
-            <w:ddList>
-              <w:listEntry w:val="Please Select"/>
-              <w:listEntry w:val="Yes"/>
-              <w:listEntry w:val="No"/>
-              <w:listEntry w:val="Unknown"/>
-            </w:ddList>
+            <w:helpText w:type="text" w:val="Include details of other breaches of licence, whether offender complied/engaged/participated in supervision process, attended/completed progs, worked to achieve sentence plan objectives? How responded to previous periods of supervision generally"/>
+            <w:statusText w:type="text" w:val="23. how has the offender responded to supervision to date?"/>
+            <w:textInput>
+              <w:default w:val="{{has_vulnerabilities}}"/>
+            </w:textInput>
           </w:ffData>
         </w:fldChar>
       </w:r>
@@ -4739,7 +4765,7 @@
         <w:rPr>
           <w:rFonts w:ascii="Arial" w:hAnsi="Arial" w:cs="Arial"/>
         </w:rPr>
-        <w:instrText xml:space="preserve"> FORMDROPDOWN </w:instrText>
+        <w:instrText xml:space="preserve"> FORMTEXT </w:instrText>
       </w:r>
       <w:r>
         <w:rPr>
@@ -4751,6 +4777,13 @@
           <w:rFonts w:ascii="Arial" w:hAnsi="Arial" w:cs="Arial"/>
         </w:rPr>
         <w:fldChar w:fldCharType="separate"/>
+      </w:r>
+      <w:r>
+        <w:rPr>
+          <w:rFonts w:ascii="Arial" w:hAnsi="Arial" w:cs="Arial"/>
+          <w:noProof/>
+        </w:rPr>
+        <w:t>{{has_vulnerabilities}}</w:t>
       </w:r>
       <w:r>
         <w:rPr>
@@ -5009,7 +5042,25 @@
           <w:b/>
           <w:color w:val="800080"/>
         </w:rPr>
-        <w:t>- Assessed as being at RoSH from other</w:t>
+        <w:t xml:space="preserve">- Assessed as being at </w:t>
+      </w:r>
+      <w:proofErr w:type="spellStart"/>
+      <w:r>
+        <w:rPr>
+          <w:rFonts w:ascii="Arial" w:hAnsi="Arial" w:cs="Arial"/>
+          <w:b/>
+          <w:color w:val="800080"/>
+        </w:rPr>
+        <w:t>RoSH</w:t>
+      </w:r>
+      <w:proofErr w:type="spellEnd"/>
+      <w:r>
+        <w:rPr>
+          <w:rFonts w:ascii="Arial" w:hAnsi="Arial" w:cs="Arial"/>
+          <w:b/>
+          <w:color w:val="800080"/>
+        </w:rPr>
+        <w:t xml:space="preserve"> from other</w:t>
       </w:r>
       <w:r>
         <w:rPr>
@@ -5328,7 +5379,14 @@
           <w:rFonts w:ascii="Arial" w:hAnsi="Arial" w:cs="Arial"/>
           <w:color w:val="800080"/>
         </w:rPr>
-        <w:t xml:space="preserve">: </w:t>
+        <w:t>:</w:t>
+      </w:r>
+      <w:r>
+        <w:rPr>
+          <w:rFonts w:ascii="Arial" w:hAnsi="Arial" w:cs="Arial"/>
+          <w:color w:val="800080"/>
+        </w:rPr>
+        <w:t xml:space="preserve"> </w:t>
       </w:r>
       <w:r>
         <w:rPr>
@@ -5339,7 +5397,9 @@
             <w:name w:val=""/>
             <w:enabled/>
             <w:calcOnExit w:val="0"/>
-            <w:textInput/>
+            <w:textInput>
+              <w:default w:val="{{risk_of_suicide_or_self_harm}}{{relationship_breakdown}}{{not_known}}{{none}}{{drug_or_alcohol_use}}{{domestic_abuse}}{{bullying_others}}{{being_bullied_by_others}}{{being_at_risk_of_serious_harm_from_others}}{{mental_health_concerns}}"/>
+            </w:textInput>
           </w:ffData>
         </w:fldChar>
       </w:r>
@@ -5365,35 +5425,52 @@
           <w:rFonts w:ascii="Arial" w:hAnsi="Arial" w:cs="Arial"/>
           <w:noProof/>
         </w:rPr>
-        <w:t> </w:t>
-      </w:r>
-      <w:r>
-        <w:rPr>
-          <w:rFonts w:ascii="Arial" w:hAnsi="Arial" w:cs="Arial"/>
-          <w:noProof/>
-        </w:rPr>
-        <w:t> </w:t>
-      </w:r>
-      <w:r>
-        <w:rPr>
-          <w:rFonts w:ascii="Arial" w:hAnsi="Arial" w:cs="Arial"/>
-          <w:noProof/>
-        </w:rPr>
-        <w:t> </w:t>
-      </w:r>
-      <w:r>
-        <w:rPr>
-          <w:rFonts w:ascii="Arial" w:hAnsi="Arial" w:cs="Arial"/>
-          <w:noProof/>
-        </w:rPr>
-        <w:t> </w:t>
-      </w:r>
-      <w:r>
-        <w:rPr>
-          <w:rFonts w:ascii="Arial" w:hAnsi="Arial" w:cs="Arial"/>
-          <w:noProof/>
-        </w:rPr>
-        <w:t> </w:t>
+        <w:t>{{risk_of_suicide_or_self_harm}}{{relationship_breakdown}}{{not_known}}{{none}}{{drug_or_alcohol_use}}{{domestic_abuse}}{{bullying_others}}{{being_bullied_by_others}}{{being_at_risk_of_serious_harm_from_others}}{{mental_health_concerns}}</w:t>
+      </w:r>
+      <w:r>
+        <w:rPr>
+          <w:rFonts w:ascii="Arial" w:hAnsi="Arial" w:cs="Arial"/>
+        </w:rPr>
+        <w:fldChar w:fldCharType="end"/>
+      </w:r>
+      <w:r>
+        <w:rPr>
+          <w:rFonts w:ascii="Arial" w:hAnsi="Arial" w:cs="Arial"/>
+        </w:rPr>
+        <w:fldChar w:fldCharType="begin">
+          <w:ffData>
+            <w:name w:val=""/>
+            <w:enabled/>
+            <w:calcOnExit w:val="0"/>
+            <w:textInput>
+              <w:default w:val="{{physical_health_concerns}}{{medication_taken_including_compliance_with_medication}}{{bereavement_issues}}{{learning_difficulties}}{{physical_disabilities}}{{cultural_or_language_differences}}"/>
+            </w:textInput>
+          </w:ffData>
+        </w:fldChar>
+      </w:r>
+      <w:r>
+        <w:rPr>
+          <w:rFonts w:ascii="Arial" w:hAnsi="Arial" w:cs="Arial"/>
+        </w:rPr>
+        <w:instrText xml:space="preserve"> FORMTEXT </w:instrText>
+      </w:r>
+      <w:r>
+        <w:rPr>
+          <w:rFonts w:ascii="Arial" w:hAnsi="Arial" w:cs="Arial"/>
+        </w:rPr>
+      </w:r>
+      <w:r>
+        <w:rPr>
+          <w:rFonts w:ascii="Arial" w:hAnsi="Arial" w:cs="Arial"/>
+        </w:rPr>
+        <w:fldChar w:fldCharType="separate"/>
+      </w:r>
+      <w:r>
+        <w:rPr>
+          <w:rFonts w:ascii="Arial" w:hAnsi="Arial" w:cs="Arial"/>
+          <w:noProof/>
+        </w:rPr>
+        <w:t>{{physical_health_concerns}}{{medication_taken_including_compliance_with_medication}}{{bereavement_issues}}{{learning_difficulties}}{{physical_disabilities}}{{cultural_or_language_differences}}</w:t>
       </w:r>
       <w:r>
         <w:rPr>
@@ -6030,6 +6107,7 @@
           <w:b/>
           <w:color w:val="800080"/>
         </w:rPr>
+        <w:lastRenderedPageBreak/>
         <w:t>14. VLO Contact:</w:t>
       </w:r>
       <w:r>
@@ -6728,7 +6806,6 @@
           <w:b/>
           <w:color w:val="800080"/>
         </w:rPr>
-        <w:lastRenderedPageBreak/>
         <w:t>Children:</w:t>
       </w:r>
       <w:r>
@@ -7257,7 +7334,23 @@
                 <w:rFonts w:ascii="Arial" w:hAnsi="Arial" w:cs="Arial"/>
                 <w:bCs/>
               </w:rPr>
-              <w:t>{{good_behaviour_condition}}</w:t>
+              <w:t>{{</w:t>
+            </w:r>
+            <w:proofErr w:type="spellStart"/>
+            <w:r>
+              <w:rPr>
+                <w:rFonts w:ascii="Arial" w:hAnsi="Arial" w:cs="Arial"/>
+                <w:bCs/>
+              </w:rPr>
+              <w:t>good_behaviour_condition</w:t>
+            </w:r>
+            <w:proofErr w:type="spellEnd"/>
+            <w:r>
+              <w:rPr>
+                <w:rFonts w:ascii="Arial" w:hAnsi="Arial" w:cs="Arial"/>
+                <w:bCs/>
+              </w:rPr>
+              <w:t>}}</w:t>
             </w:r>
           </w:p>
         </w:tc>
@@ -7302,7 +7395,23 @@
                 <w:rFonts w:ascii="Arial" w:hAnsi="Arial" w:cs="Arial"/>
                 <w:bCs/>
               </w:rPr>
-              <w:t>{{no_offence_condition}}</w:t>
+              <w:t>{{</w:t>
+            </w:r>
+            <w:proofErr w:type="spellStart"/>
+            <w:r>
+              <w:rPr>
+                <w:rFonts w:ascii="Arial" w:hAnsi="Arial" w:cs="Arial"/>
+                <w:bCs/>
+              </w:rPr>
+              <w:t>no_offence_condition</w:t>
+            </w:r>
+            <w:proofErr w:type="spellEnd"/>
+            <w:r>
+              <w:rPr>
+                <w:rFonts w:ascii="Arial" w:hAnsi="Arial" w:cs="Arial"/>
+                <w:bCs/>
+              </w:rPr>
+              <w:t>}}</w:t>
             </w:r>
           </w:p>
         </w:tc>
@@ -7347,7 +7456,23 @@
                 <w:rFonts w:ascii="Arial" w:hAnsi="Arial" w:cs="Arial"/>
                 <w:bCs/>
               </w:rPr>
-              <w:t>{{keep_in_touch_condition}}</w:t>
+              <w:t>{{</w:t>
+            </w:r>
+            <w:proofErr w:type="spellStart"/>
+            <w:r>
+              <w:rPr>
+                <w:rFonts w:ascii="Arial" w:hAnsi="Arial" w:cs="Arial"/>
+                <w:bCs/>
+              </w:rPr>
+              <w:t>keep_in_touch_condition</w:t>
+            </w:r>
+            <w:proofErr w:type="spellEnd"/>
+            <w:r>
+              <w:rPr>
+                <w:rFonts w:ascii="Arial" w:hAnsi="Arial" w:cs="Arial"/>
+                <w:bCs/>
+              </w:rPr>
+              <w:t>}}</w:t>
             </w:r>
           </w:p>
         </w:tc>
@@ -7392,7 +7517,23 @@
                 <w:rFonts w:ascii="Arial" w:hAnsi="Arial" w:cs="Arial"/>
                 <w:bCs/>
               </w:rPr>
-              <w:t>{{officer_visit_condition}}</w:t>
+              <w:t>{{</w:t>
+            </w:r>
+            <w:proofErr w:type="spellStart"/>
+            <w:r>
+              <w:rPr>
+                <w:rFonts w:ascii="Arial" w:hAnsi="Arial" w:cs="Arial"/>
+                <w:bCs/>
+              </w:rPr>
+              <w:t>officer_visit_condition</w:t>
+            </w:r>
+            <w:proofErr w:type="spellEnd"/>
+            <w:r>
+              <w:rPr>
+                <w:rFonts w:ascii="Arial" w:hAnsi="Arial" w:cs="Arial"/>
+                <w:bCs/>
+              </w:rPr>
+              <w:t>}}</w:t>
             </w:r>
           </w:p>
         </w:tc>
@@ -7437,7 +7578,23 @@
                 <w:rFonts w:ascii="Arial" w:hAnsi="Arial" w:cs="Arial"/>
                 <w:bCs/>
               </w:rPr>
-              <w:t>{{address_approved_condition}}</w:t>
+              <w:t>{{</w:t>
+            </w:r>
+            <w:proofErr w:type="spellStart"/>
+            <w:r>
+              <w:rPr>
+                <w:rFonts w:ascii="Arial" w:hAnsi="Arial" w:cs="Arial"/>
+                <w:bCs/>
+              </w:rPr>
+              <w:t>address_approved_condition</w:t>
+            </w:r>
+            <w:proofErr w:type="spellEnd"/>
+            <w:r>
+              <w:rPr>
+                <w:rFonts w:ascii="Arial" w:hAnsi="Arial" w:cs="Arial"/>
+                <w:bCs/>
+              </w:rPr>
+              <w:t>}}</w:t>
             </w:r>
           </w:p>
         </w:tc>
@@ -7482,7 +7639,23 @@
                 <w:rFonts w:ascii="Arial" w:hAnsi="Arial" w:cs="Arial"/>
                 <w:bCs/>
               </w:rPr>
-              <w:t>{{no_work_undertaken_condition}}</w:t>
+              <w:t>{{</w:t>
+            </w:r>
+            <w:proofErr w:type="spellStart"/>
+            <w:r>
+              <w:rPr>
+                <w:rFonts w:ascii="Arial" w:hAnsi="Arial" w:cs="Arial"/>
+                <w:bCs/>
+              </w:rPr>
+              <w:t>no_work_undertaken_condition</w:t>
+            </w:r>
+            <w:proofErr w:type="spellEnd"/>
+            <w:r>
+              <w:rPr>
+                <w:rFonts w:ascii="Arial" w:hAnsi="Arial" w:cs="Arial"/>
+                <w:bCs/>
+              </w:rPr>
+              <w:t>}}</w:t>
             </w:r>
           </w:p>
         </w:tc>
@@ -7506,7 +7679,16 @@
                 <w:b/>
                 <w:color w:val="800080"/>
               </w:rPr>
-              <w:t>g) not to travel outside the United Kingdom, the Channel Islands or the Isle of Man except with the prior permission of your supervising officer or for the purpose of immigration deportation or removal.</w:t>
+              <w:t xml:space="preserve">g) not to travel outside the United Kingdom, the Channel Islands or the Isle of Man except with the prior permission of your </w:t>
+            </w:r>
+            <w:r>
+              <w:rPr>
+                <w:rFonts w:ascii="Arial" w:hAnsi="Arial" w:cs="Arial"/>
+                <w:b/>
+                <w:color w:val="800080"/>
+              </w:rPr>
+              <w:lastRenderedPageBreak/>
+              <w:t>supervising officer or for the purpose of immigration deportation or removal.</w:t>
             </w:r>
           </w:p>
         </w:tc>
@@ -7527,7 +7709,24 @@
                 <w:rFonts w:ascii="Arial" w:hAnsi="Arial" w:cs="Arial"/>
                 <w:bCs/>
               </w:rPr>
-              <w:t>{{no_travel_condition}}</w:t>
+              <w:lastRenderedPageBreak/>
+              <w:t>{{</w:t>
+            </w:r>
+            <w:proofErr w:type="spellStart"/>
+            <w:r>
+              <w:rPr>
+                <w:rFonts w:ascii="Arial" w:hAnsi="Arial" w:cs="Arial"/>
+                <w:bCs/>
+              </w:rPr>
+              <w:t>no_travel_condition</w:t>
+            </w:r>
+            <w:proofErr w:type="spellEnd"/>
+            <w:r>
+              <w:rPr>
+                <w:rFonts w:ascii="Arial" w:hAnsi="Arial" w:cs="Arial"/>
+                <w:bCs/>
+              </w:rPr>
+              <w:t>}}</w:t>
             </w:r>
           </w:p>
         </w:tc>
@@ -8211,7 +8410,6 @@
                 <w:smallCaps/>
                 <w:color w:val="800080"/>
               </w:rPr>
-              <w:lastRenderedPageBreak/>
               <w:t xml:space="preserve">21. </w:t>
             </w:r>
             <w:r>
@@ -8675,7 +8873,25 @@
                 <w:b/>
                 <w:color w:val="800080"/>
               </w:rPr>
-              <w:t>Referral to multi-disciplinary teams (e.g. IOM, MAPPA, Gangs Unit)</w:t>
+              <w:t>Referral to multi-disciplinary teams (</w:t>
+            </w:r>
+            <w:proofErr w:type="gramStart"/>
+            <w:r>
+              <w:rPr>
+                <w:rFonts w:ascii="Arial" w:hAnsi="Arial" w:cs="Arial"/>
+                <w:b/>
+                <w:color w:val="800080"/>
+              </w:rPr>
+              <w:t>e.g.</w:t>
+            </w:r>
+            <w:proofErr w:type="gramEnd"/>
+            <w:r>
+              <w:rPr>
+                <w:rFonts w:ascii="Arial" w:hAnsi="Arial" w:cs="Arial"/>
+                <w:b/>
+                <w:color w:val="800080"/>
+              </w:rPr>
+              <w:t xml:space="preserve"> IOM, MAPPA, Gangs Unit)</w:t>
             </w:r>
           </w:p>
         </w:tc>
@@ -9337,6 +9553,7 @@
           <w:sz w:val="28"/>
           <w:szCs w:val="28"/>
         </w:rPr>
+        <w:lastRenderedPageBreak/>
         <w:t>For determinate sentenced offenders only</w:t>
       </w:r>
     </w:p>
@@ -9400,7 +9617,25 @@
           <w:b/>
           <w:color w:val="800080"/>
         </w:rPr>
-        <w:t>The offender is suitable for FTR if the identified risks can be safely managed in the community at the end of the fixed term period.  In your assessment about  the offender’s  suitability for an FTR, you must consider the following factors:</w:t>
+        <w:t xml:space="preserve">The offender is suitable for FTR if the identified risks can be safely managed in the community at the end of the fixed term period.  In your assessment </w:t>
+      </w:r>
+      <w:proofErr w:type="gramStart"/>
+      <w:r>
+        <w:rPr>
+          <w:rFonts w:ascii="Arial" w:hAnsi="Arial" w:cs="Arial"/>
+          <w:b/>
+          <w:color w:val="800080"/>
+        </w:rPr>
+        <w:t>about  the</w:t>
+      </w:r>
+      <w:proofErr w:type="gramEnd"/>
+      <w:r>
+        <w:rPr>
+          <w:rFonts w:ascii="Arial" w:hAnsi="Arial" w:cs="Arial"/>
+          <w:b/>
+          <w:color w:val="800080"/>
+        </w:rPr>
+        <w:t xml:space="preserve"> offender’s  suitability for an FTR, you must consider the following factors:</w:t>
       </w:r>
     </w:p>
     <w:p>
@@ -9430,7 +9665,25 @@
           <w:b/>
           <w:color w:val="800080"/>
         </w:rPr>
-        <w:t>- The offender’s index offence i.e. was it sexual or violent</w:t>
+        <w:t xml:space="preserve">- The offender’s index offence </w:t>
+      </w:r>
+      <w:proofErr w:type="gramStart"/>
+      <w:r>
+        <w:rPr>
+          <w:rFonts w:ascii="Arial" w:hAnsi="Arial" w:cs="Arial"/>
+          <w:b/>
+          <w:color w:val="800080"/>
+        </w:rPr>
+        <w:t>i.e.</w:t>
+      </w:r>
+      <w:proofErr w:type="gramEnd"/>
+      <w:r>
+        <w:rPr>
+          <w:rFonts w:ascii="Arial" w:hAnsi="Arial" w:cs="Arial"/>
+          <w:b/>
+          <w:color w:val="800080"/>
+        </w:rPr>
+        <w:t xml:space="preserve"> was it sexual or violent</w:t>
       </w:r>
     </w:p>
     <w:p>
@@ -9975,7 +10228,25 @@
           <w:b/>
           <w:color w:val="800080"/>
         </w:rPr>
-        <w:t>be met. Select from the options below and comment on how the offender’s behaviour meets each criteria:</w:t>
+        <w:t xml:space="preserve">be met. Select from the options below and comment on how the offender’s behaviour meets each </w:t>
+      </w:r>
+      <w:proofErr w:type="gramStart"/>
+      <w:r>
+        <w:rPr>
+          <w:rFonts w:ascii="Arial" w:hAnsi="Arial" w:cs="Arial"/>
+          <w:b/>
+          <w:color w:val="800080"/>
+        </w:rPr>
+        <w:t>criteria</w:t>
+      </w:r>
+      <w:proofErr w:type="gramEnd"/>
+      <w:r>
+        <w:rPr>
+          <w:rFonts w:ascii="Arial" w:hAnsi="Arial" w:cs="Arial"/>
+          <w:b/>
+          <w:color w:val="800080"/>
+        </w:rPr>
+        <w:t>:</w:t>
       </w:r>
     </w:p>
     <w:p>
@@ -10007,13 +10278,41 @@
           <w:rFonts w:ascii="Arial" w:hAnsi="Arial" w:cs="Arial"/>
         </w:rPr>
       </w:pPr>
-      <w:r>
-        <w:rPr>
-          <w:rFonts w:ascii="Arial" w:hAnsi="Arial" w:cs="Arial"/>
-          <w:b/>
-          <w:color w:val="800080"/>
-        </w:rPr>
-        <w:t xml:space="preserve">i) Has the offender exhibited behaviour similar to the circumstances surrounding the index offence; is there a causal link? </w:t>
+      <w:proofErr w:type="spellStart"/>
+      <w:r>
+        <w:rPr>
+          <w:rFonts w:ascii="Arial" w:hAnsi="Arial" w:cs="Arial"/>
+          <w:b/>
+          <w:color w:val="800080"/>
+        </w:rPr>
+        <w:t>i</w:t>
+      </w:r>
+      <w:proofErr w:type="spellEnd"/>
+      <w:r>
+        <w:rPr>
+          <w:rFonts w:ascii="Arial" w:hAnsi="Arial" w:cs="Arial"/>
+          <w:b/>
+          <w:color w:val="800080"/>
+        </w:rPr>
+        <w:t xml:space="preserve">) Has the offender exhibited behaviour </w:t>
+      </w:r>
+      <w:proofErr w:type="gramStart"/>
+      <w:r>
+        <w:rPr>
+          <w:rFonts w:ascii="Arial" w:hAnsi="Arial" w:cs="Arial"/>
+          <w:b/>
+          <w:color w:val="800080"/>
+        </w:rPr>
+        <w:t>similar to</w:t>
+      </w:r>
+      <w:proofErr w:type="gramEnd"/>
+      <w:r>
+        <w:rPr>
+          <w:rFonts w:ascii="Arial" w:hAnsi="Arial" w:cs="Arial"/>
+          <w:b/>
+          <w:color w:val="800080"/>
+        </w:rPr>
+        <w:t xml:space="preserve"> the circumstances surrounding the index offence; is there a causal link? </w:t>
       </w:r>
       <w:r>
         <w:rPr>
@@ -10359,7 +10658,25 @@
           <w:b/>
           <w:color w:val="800080"/>
         </w:rPr>
-        <w:t>iii) Is the offender out of touch with probation/YOT and the assumption can be made that any of (i) to (ii) may arise?</w:t>
+        <w:t>iii) Is the offender out of touch with probation/YOT and the assumption can be made that any of (</w:t>
+      </w:r>
+      <w:proofErr w:type="spellStart"/>
+      <w:r>
+        <w:rPr>
+          <w:rFonts w:ascii="Arial" w:hAnsi="Arial" w:cs="Arial"/>
+          <w:b/>
+          <w:color w:val="800080"/>
+        </w:rPr>
+        <w:t>i</w:t>
+      </w:r>
+      <w:proofErr w:type="spellEnd"/>
+      <w:r>
+        <w:rPr>
+          <w:rFonts w:ascii="Arial" w:hAnsi="Arial" w:cs="Arial"/>
+          <w:b/>
+          <w:color w:val="800080"/>
+        </w:rPr>
+        <w:t>) to (ii) may arise?</w:t>
       </w:r>
       <w:r>
         <w:rPr>
@@ -11035,15 +11352,32 @@
           <w:rFonts w:ascii="Arial" w:hAnsi="Arial" w:cs="Arial"/>
           <w:color w:val="800080"/>
         </w:rPr>
-        <w:t>Please select</w:t>
-      </w:r>
-      <w:r>
-        <w:rPr>
-          <w:rFonts w:ascii="Arial" w:hAnsi="Arial" w:cs="Arial"/>
-          <w:b/>
-          <w:color w:val="800080"/>
-        </w:rPr>
-        <w:t xml:space="preserve">)      </w:t>
+        <w:t xml:space="preserve">Please </w:t>
+      </w:r>
+      <w:proofErr w:type="gramStart"/>
+      <w:r>
+        <w:rPr>
+          <w:rFonts w:ascii="Arial" w:hAnsi="Arial" w:cs="Arial"/>
+          <w:color w:val="800080"/>
+        </w:rPr>
+        <w:t>select</w:t>
+      </w:r>
+      <w:r>
+        <w:rPr>
+          <w:rFonts w:ascii="Arial" w:hAnsi="Arial" w:cs="Arial"/>
+          <w:b/>
+          <w:color w:val="800080"/>
+        </w:rPr>
+        <w:t xml:space="preserve">)   </w:t>
+      </w:r>
+      <w:proofErr w:type="gramEnd"/>
+      <w:r>
+        <w:rPr>
+          <w:rFonts w:ascii="Arial" w:hAnsi="Arial" w:cs="Arial"/>
+          <w:b/>
+          <w:color w:val="800080"/>
+        </w:rPr>
+        <w:t xml:space="preserve">   </w:t>
       </w:r>
       <w:r>
         <w:rPr>
@@ -11608,6 +11942,7 @@
           <w:b/>
           <w:color w:val="800080"/>
         </w:rPr>
+        <w:lastRenderedPageBreak/>
         <w:t>Time (24 hour) of decision to request information</w:t>
       </w:r>
       <w:r>
@@ -12179,15 +12514,32 @@
           <w:rFonts w:ascii="Arial" w:hAnsi="Arial" w:cs="Arial"/>
           <w:color w:val="800080"/>
         </w:rPr>
-        <w:t>Please select</w:t>
-      </w:r>
-      <w:r>
-        <w:rPr>
-          <w:rFonts w:ascii="Arial" w:hAnsi="Arial" w:cs="Arial"/>
-          <w:b/>
-          <w:color w:val="800080"/>
-        </w:rPr>
-        <w:t xml:space="preserve">)     </w:t>
+        <w:t xml:space="preserve">Please </w:t>
+      </w:r>
+      <w:proofErr w:type="gramStart"/>
+      <w:r>
+        <w:rPr>
+          <w:rFonts w:ascii="Arial" w:hAnsi="Arial" w:cs="Arial"/>
+          <w:color w:val="800080"/>
+        </w:rPr>
+        <w:t>select</w:t>
+      </w:r>
+      <w:r>
+        <w:rPr>
+          <w:rFonts w:ascii="Arial" w:hAnsi="Arial" w:cs="Arial"/>
+          <w:b/>
+          <w:color w:val="800080"/>
+        </w:rPr>
+        <w:t xml:space="preserve">)   </w:t>
+      </w:r>
+      <w:proofErr w:type="gramEnd"/>
+      <w:r>
+        <w:rPr>
+          <w:rFonts w:ascii="Arial" w:hAnsi="Arial" w:cs="Arial"/>
+          <w:b/>
+          <w:color w:val="800080"/>
+        </w:rPr>
+        <w:t xml:space="preserve">  </w:t>
       </w:r>
       <w:r>
         <w:rPr>
@@ -12600,7 +12952,23 @@
           <w:rFonts w:ascii="Arial" w:hAnsi="Arial" w:cs="Arial"/>
           <w:color w:val="800080"/>
         </w:rPr>
-        <w:t>offender manager and I am endorsing:</w:t>
+        <w:t xml:space="preserve">offender </w:t>
+      </w:r>
+      <w:proofErr w:type="gramStart"/>
+      <w:r>
+        <w:rPr>
+          <w:rFonts w:ascii="Arial" w:hAnsi="Arial" w:cs="Arial"/>
+          <w:color w:val="800080"/>
+        </w:rPr>
+        <w:t>manager</w:t>
+      </w:r>
+      <w:proofErr w:type="gramEnd"/>
+      <w:r>
+        <w:rPr>
+          <w:rFonts w:ascii="Arial" w:hAnsi="Arial" w:cs="Arial"/>
+          <w:color w:val="800080"/>
+        </w:rPr>
+        <w:t xml:space="preserve"> and I am endorsing:</w:t>
       </w:r>
     </w:p>
     <w:p>
@@ -12621,7 +12989,6 @@
         <w:rPr>
           <w:rFonts w:ascii="Arial" w:hAnsi="Arial" w:cs="Arial"/>
         </w:rPr>
-        <w:lastRenderedPageBreak/>
         <w:fldChar w:fldCharType="begin">
           <w:ffData>
             <w:name w:val=""/>
@@ -13744,6 +14111,7 @@
           <w:b/>
           <w:color w:val="800080"/>
         </w:rPr>
+        <w:lastRenderedPageBreak/>
         <w:t>Name of person completing this form:</w:t>
       </w:r>
       <w:r>
@@ -15189,7 +15557,6 @@
           <w:rFonts w:ascii="Arial" w:hAnsi="Arial" w:cs="Arial"/>
           <w:color w:val="800080"/>
         </w:rPr>
-        <w:lastRenderedPageBreak/>
         <w:t xml:space="preserve">- Charge sheets/police evidence where relevant if recall relates to further offending; </w:t>
       </w:r>
       <w:r>

</xml_diff>

<commit_message>
Added vulnerabilities to rec flow. (#336)
* mrd-498_rec-flow-vulnerabilities: Added vulnerabilities to rec flow.

* mrd-498_rec-flow-vulnerabilities: removed redundant part a assert & corrected vulnerability logic to populate dropdown with NO when vulnerabilities are unknown.

Co-authored-by: Bill Sclater <bill.sclater@equalexperts.com>
</commit_message>
<xml_diff>
--- a/src/main/resources/NAT Recall Part A London Template - obtained 131021.docx
+++ b/src/main/resources/NAT Recall Part A London Template - obtained 131021.docx
@@ -131,7 +131,25 @@
           <w:b/>
           <w:color w:val="8F4188"/>
         </w:rPr>
-        <w:t>Please note that this report will be disclosed to the offender, so careful consideration must be given to how any sensitive information is presented.  For further guidance please consult PI 14/2016 or PSI 15/2016.  There is also guidance available on EQuiP relating to the victim contact scheme (under 1.3.1 – Victims).’</w:t>
+        <w:t xml:space="preserve">Please note that this report will be disclosed to the offender, so careful consideration must be given to how any sensitive information is presented.  For further guidance please consult PI 14/2016 or PSI 15/2016.  There is also guidance available on </w:t>
+      </w:r>
+      <w:proofErr w:type="spellStart"/>
+      <w:r>
+        <w:rPr>
+          <w:rFonts w:ascii="Arial" w:hAnsi="Arial" w:cs="Arial"/>
+          <w:b/>
+          <w:color w:val="8F4188"/>
+        </w:rPr>
+        <w:t>EQuiP</w:t>
+      </w:r>
+      <w:proofErr w:type="spellEnd"/>
+      <w:r>
+        <w:rPr>
+          <w:rFonts w:ascii="Arial" w:hAnsi="Arial" w:cs="Arial"/>
+          <w:b/>
+          <w:color w:val="8F4188"/>
+        </w:rPr>
+        <w:t xml:space="preserve"> relating to the victim contact scheme (under 1.3.1 – Victims).’</w:t>
       </w:r>
     </w:p>
     <w:p>
@@ -157,7 +175,23 @@
           <w:rFonts w:ascii="Arial" w:hAnsi="Arial" w:cs="Arial"/>
           <w:color w:val="800080"/>
         </w:rPr>
-        <w:t>Sensitive information must be submitted as a separate document where there are concerns regarding disclosure. Non-disclosure information must be scanned, e-mailed and submitted as a separate document along with the Non-Disclosure Application Form (Annex A Pro-forma – attached to PI14/2016).</w:t>
+        <w:t>Sensitive information must be submitted as a separate document where there are concerns regarding disclosure. Non-disclosure information must be scanned, e-mailed and submitted as a separate document along with the Non-Disclosure Application Form (</w:t>
+      </w:r>
+      <w:proofErr w:type="gramStart"/>
+      <w:r>
+        <w:rPr>
+          <w:rFonts w:ascii="Arial" w:hAnsi="Arial" w:cs="Arial"/>
+          <w:color w:val="800080"/>
+        </w:rPr>
+        <w:t>Annex A Pro-forma</w:t>
+      </w:r>
+      <w:proofErr w:type="gramEnd"/>
+      <w:r>
+        <w:rPr>
+          <w:rFonts w:ascii="Arial" w:hAnsi="Arial" w:cs="Arial"/>
+          <w:color w:val="800080"/>
+        </w:rPr>
+        <w:t xml:space="preserve"> – attached to PI14/2016).</w:t>
       </w:r>
     </w:p>
     <w:p>
@@ -412,7 +446,25 @@
           <w:b/>
           <w:color w:val="800080"/>
         </w:rPr>
-        <w:t>this an Emergency recall</w:t>
+        <w:t xml:space="preserve">this an </w:t>
+      </w:r>
+      <w:proofErr w:type="gramStart"/>
+      <w:r>
+        <w:rPr>
+          <w:rFonts w:ascii="Arial" w:hAnsi="Arial" w:cs="Arial"/>
+          <w:b/>
+          <w:color w:val="800080"/>
+        </w:rPr>
+        <w:t>Emergency</w:t>
+      </w:r>
+      <w:proofErr w:type="gramEnd"/>
+      <w:r>
+        <w:rPr>
+          <w:rFonts w:ascii="Arial" w:hAnsi="Arial" w:cs="Arial"/>
+          <w:b/>
+          <w:color w:val="800080"/>
+        </w:rPr>
+        <w:t xml:space="preserve"> recall</w:t>
       </w:r>
       <w:r>
         <w:rPr>
@@ -898,8 +950,18 @@
           <w:b/>
           <w:color w:val="800080"/>
         </w:rPr>
-        <w:t>entence (Criminal Justice Act 2003, Powers of Criminal Courts (sentencing) ACT 2000, Crime &amp; Disorder Act 1998);</w:t>
-      </w:r>
+        <w:t>entence (Criminal Justice Act 2003, Powers of Criminal Courts (sentencing) ACT 2000, Crime &amp; Disorder Act 1998</w:t>
+      </w:r>
+      <w:proofErr w:type="gramStart"/>
+      <w:r>
+        <w:rPr>
+          <w:rFonts w:ascii="Arial" w:hAnsi="Arial" w:cs="Arial"/>
+          <w:b/>
+          <w:color w:val="800080"/>
+        </w:rPr>
+        <w:t>);</w:t>
+      </w:r>
+      <w:proofErr w:type="gramEnd"/>
     </w:p>
     <w:p>
       <w:pPr>
@@ -1778,7 +1840,25 @@
           <w:sz w:val="20"/>
           <w:szCs w:val="20"/>
         </w:rPr>
-        <w:t>(including British Sign Language)</w:t>
+        <w:t>(</w:t>
+      </w:r>
+      <w:proofErr w:type="gramStart"/>
+      <w:r>
+        <w:rPr>
+          <w:rFonts w:ascii="Arial" w:hAnsi="Arial" w:cs="Arial"/>
+          <w:sz w:val="20"/>
+          <w:szCs w:val="20"/>
+        </w:rPr>
+        <w:t>including</w:t>
+      </w:r>
+      <w:proofErr w:type="gramEnd"/>
+      <w:r>
+        <w:rPr>
+          <w:rFonts w:ascii="Arial" w:hAnsi="Arial" w:cs="Arial"/>
+          <w:sz w:val="20"/>
+          <w:szCs w:val="20"/>
+        </w:rPr>
+        <w:t xml:space="preserve"> British Sign Language)</w:t>
       </w:r>
       <w:r>
         <w:rPr>
@@ -4322,21 +4402,7 @@
           <w:rFonts w:ascii="Arial" w:hAnsi="Arial" w:cs="Arial"/>
           <w:noProof/>
         </w:rPr>
-        <w:t>{{</w:t>
-      </w:r>
-      <w:r>
-        <w:rPr>
-          <w:rFonts w:ascii="Arial" w:hAnsi="Arial" w:cs="Arial"/>
-          <w:noProof/>
-        </w:rPr>
-        <w:t>phone_number</w:t>
-      </w:r>
-      <w:r>
-        <w:rPr>
-          <w:rFonts w:ascii="Arial" w:hAnsi="Arial" w:cs="Arial"/>
-          <w:noProof/>
-        </w:rPr>
-        <w:t>}}</w:t>
+        <w:t>{{phone_number}}</w:t>
       </w:r>
       <w:r>
         <w:rPr>
@@ -4436,21 +4502,7 @@
           <w:rFonts w:ascii="Arial" w:hAnsi="Arial" w:cs="Arial"/>
           <w:noProof/>
         </w:rPr>
-        <w:t>{{</w:t>
-      </w:r>
-      <w:r>
-        <w:rPr>
-          <w:rFonts w:ascii="Arial" w:hAnsi="Arial" w:cs="Arial"/>
-          <w:noProof/>
-        </w:rPr>
-        <w:t>fax_number</w:t>
-      </w:r>
-      <w:r>
-        <w:rPr>
-          <w:rFonts w:ascii="Arial" w:hAnsi="Arial" w:cs="Arial"/>
-          <w:noProof/>
-        </w:rPr>
-        <w:t>}}</w:t>
+        <w:t>{{fax_number}}</w:t>
       </w:r>
       <w:r>
         <w:rPr>
@@ -4538,21 +4590,7 @@
           <w:rFonts w:ascii="Arial" w:hAnsi="Arial" w:cs="Arial"/>
           <w:noProof/>
         </w:rPr>
-        <w:t>{{</w:t>
-      </w:r>
-      <w:r>
-        <w:rPr>
-          <w:rFonts w:ascii="Arial" w:hAnsi="Arial" w:cs="Arial"/>
-          <w:noProof/>
-        </w:rPr>
-        <w:t>email_address</w:t>
-      </w:r>
-      <w:r>
-        <w:rPr>
-          <w:rFonts w:ascii="Arial" w:hAnsi="Arial" w:cs="Arial"/>
-          <w:noProof/>
-        </w:rPr>
-        <w:t>}}</w:t>
+        <w:t>{{email_address}}</w:t>
       </w:r>
       <w:r>
         <w:rPr>
@@ -4700,23 +4738,12 @@
         </w:rPr>
         <w:t>prison or police custody?</w:t>
       </w:r>
-    </w:p>
-    <w:p>
-      <w:pPr>
-        <w:pBdr>
-          <w:top w:val="single" w:sz="4" w:space="1" w:color="auto"/>
-          <w:left w:val="single" w:sz="4" w:space="4" w:color="auto"/>
-          <w:bottom w:val="single" w:sz="4" w:space="1" w:color="auto"/>
-          <w:right w:val="single" w:sz="4" w:space="4" w:color="auto"/>
-        </w:pBdr>
-        <w:tabs>
-          <w:tab w:val="left" w:pos="2880"/>
-          <w:tab w:val="left" w:pos="5049"/>
-        </w:tabs>
-        <w:rPr>
-          <w:rFonts w:ascii="Arial" w:hAnsi="Arial" w:cs="Arial"/>
-        </w:rPr>
-      </w:pPr>
+      <w:r>
+        <w:rPr>
+          <w:rFonts w:ascii="Arial" w:hAnsi="Arial" w:cs="Arial"/>
+        </w:rPr>
+        <w:t xml:space="preserve"> </w:t>
+      </w:r>
       <w:r>
         <w:rPr>
           <w:rFonts w:ascii="Arial" w:hAnsi="Arial" w:cs="Arial"/>
@@ -4726,12 +4753,11 @@
             <w:name w:val=""/>
             <w:enabled/>
             <w:calcOnExit w:val="0"/>
-            <w:ddList>
-              <w:listEntry w:val="Please Select"/>
-              <w:listEntry w:val="Yes"/>
-              <w:listEntry w:val="No"/>
-              <w:listEntry w:val="Unknown"/>
-            </w:ddList>
+            <w:helpText w:type="text" w:val="Include details of other breaches of licence, whether offender complied/engaged/participated in supervision process, attended/completed progs, worked to achieve sentence plan objectives? How responded to previous periods of supervision generally"/>
+            <w:statusText w:type="text" w:val="23. how has the offender responded to supervision to date?"/>
+            <w:textInput>
+              <w:default w:val="{{has_vulnerabilities}}"/>
+            </w:textInput>
           </w:ffData>
         </w:fldChar>
       </w:r>
@@ -4739,7 +4765,7 @@
         <w:rPr>
           <w:rFonts w:ascii="Arial" w:hAnsi="Arial" w:cs="Arial"/>
         </w:rPr>
-        <w:instrText xml:space="preserve"> FORMDROPDOWN </w:instrText>
+        <w:instrText xml:space="preserve"> FORMTEXT </w:instrText>
       </w:r>
       <w:r>
         <w:rPr>
@@ -4751,6 +4777,13 @@
           <w:rFonts w:ascii="Arial" w:hAnsi="Arial" w:cs="Arial"/>
         </w:rPr>
         <w:fldChar w:fldCharType="separate"/>
+      </w:r>
+      <w:r>
+        <w:rPr>
+          <w:rFonts w:ascii="Arial" w:hAnsi="Arial" w:cs="Arial"/>
+          <w:noProof/>
+        </w:rPr>
+        <w:t>{{has_vulnerabilities}}</w:t>
       </w:r>
       <w:r>
         <w:rPr>
@@ -5009,7 +5042,25 @@
           <w:b/>
           <w:color w:val="800080"/>
         </w:rPr>
-        <w:t>- Assessed as being at RoSH from other</w:t>
+        <w:t xml:space="preserve">- Assessed as being at </w:t>
+      </w:r>
+      <w:proofErr w:type="spellStart"/>
+      <w:r>
+        <w:rPr>
+          <w:rFonts w:ascii="Arial" w:hAnsi="Arial" w:cs="Arial"/>
+          <w:b/>
+          <w:color w:val="800080"/>
+        </w:rPr>
+        <w:t>RoSH</w:t>
+      </w:r>
+      <w:proofErr w:type="spellEnd"/>
+      <w:r>
+        <w:rPr>
+          <w:rFonts w:ascii="Arial" w:hAnsi="Arial" w:cs="Arial"/>
+          <w:b/>
+          <w:color w:val="800080"/>
+        </w:rPr>
+        <w:t xml:space="preserve"> from other</w:t>
       </w:r>
       <w:r>
         <w:rPr>
@@ -5328,7 +5379,14 @@
           <w:rFonts w:ascii="Arial" w:hAnsi="Arial" w:cs="Arial"/>
           <w:color w:val="800080"/>
         </w:rPr>
-        <w:t xml:space="preserve">: </w:t>
+        <w:t>:</w:t>
+      </w:r>
+      <w:r>
+        <w:rPr>
+          <w:rFonts w:ascii="Arial" w:hAnsi="Arial" w:cs="Arial"/>
+          <w:color w:val="800080"/>
+        </w:rPr>
+        <w:t xml:space="preserve"> </w:t>
       </w:r>
       <w:r>
         <w:rPr>
@@ -5339,7 +5397,9 @@
             <w:name w:val=""/>
             <w:enabled/>
             <w:calcOnExit w:val="0"/>
-            <w:textInput/>
+            <w:textInput>
+              <w:default w:val="{{risk_of_suicide_or_self_harm}}{{relationship_breakdown}}{{not_known}}{{none}}{{drug_or_alcohol_use}}{{domestic_abuse}}{{bullying_others}}{{being_bullied_by_others}}{{being_at_risk_of_serious_harm_from_others}}{{mental_health_concerns}}"/>
+            </w:textInput>
           </w:ffData>
         </w:fldChar>
       </w:r>
@@ -5365,35 +5425,52 @@
           <w:rFonts w:ascii="Arial" w:hAnsi="Arial" w:cs="Arial"/>
           <w:noProof/>
         </w:rPr>
-        <w:t> </w:t>
-      </w:r>
-      <w:r>
-        <w:rPr>
-          <w:rFonts w:ascii="Arial" w:hAnsi="Arial" w:cs="Arial"/>
-          <w:noProof/>
-        </w:rPr>
-        <w:t> </w:t>
-      </w:r>
-      <w:r>
-        <w:rPr>
-          <w:rFonts w:ascii="Arial" w:hAnsi="Arial" w:cs="Arial"/>
-          <w:noProof/>
-        </w:rPr>
-        <w:t> </w:t>
-      </w:r>
-      <w:r>
-        <w:rPr>
-          <w:rFonts w:ascii="Arial" w:hAnsi="Arial" w:cs="Arial"/>
-          <w:noProof/>
-        </w:rPr>
-        <w:t> </w:t>
-      </w:r>
-      <w:r>
-        <w:rPr>
-          <w:rFonts w:ascii="Arial" w:hAnsi="Arial" w:cs="Arial"/>
-          <w:noProof/>
-        </w:rPr>
-        <w:t> </w:t>
+        <w:t>{{risk_of_suicide_or_self_harm}}{{relationship_breakdown}}{{not_known}}{{none}}{{drug_or_alcohol_use}}{{domestic_abuse}}{{bullying_others}}{{being_bullied_by_others}}{{being_at_risk_of_serious_harm_from_others}}{{mental_health_concerns}}</w:t>
+      </w:r>
+      <w:r>
+        <w:rPr>
+          <w:rFonts w:ascii="Arial" w:hAnsi="Arial" w:cs="Arial"/>
+        </w:rPr>
+        <w:fldChar w:fldCharType="end"/>
+      </w:r>
+      <w:r>
+        <w:rPr>
+          <w:rFonts w:ascii="Arial" w:hAnsi="Arial" w:cs="Arial"/>
+        </w:rPr>
+        <w:fldChar w:fldCharType="begin">
+          <w:ffData>
+            <w:name w:val=""/>
+            <w:enabled/>
+            <w:calcOnExit w:val="0"/>
+            <w:textInput>
+              <w:default w:val="{{physical_health_concerns}}{{medication_taken_including_compliance_with_medication}}{{bereavement_issues}}{{learning_difficulties}}{{physical_disabilities}}{{cultural_or_language_differences}}"/>
+            </w:textInput>
+          </w:ffData>
+        </w:fldChar>
+      </w:r>
+      <w:r>
+        <w:rPr>
+          <w:rFonts w:ascii="Arial" w:hAnsi="Arial" w:cs="Arial"/>
+        </w:rPr>
+        <w:instrText xml:space="preserve"> FORMTEXT </w:instrText>
+      </w:r>
+      <w:r>
+        <w:rPr>
+          <w:rFonts w:ascii="Arial" w:hAnsi="Arial" w:cs="Arial"/>
+        </w:rPr>
+      </w:r>
+      <w:r>
+        <w:rPr>
+          <w:rFonts w:ascii="Arial" w:hAnsi="Arial" w:cs="Arial"/>
+        </w:rPr>
+        <w:fldChar w:fldCharType="separate"/>
+      </w:r>
+      <w:r>
+        <w:rPr>
+          <w:rFonts w:ascii="Arial" w:hAnsi="Arial" w:cs="Arial"/>
+          <w:noProof/>
+        </w:rPr>
+        <w:t>{{physical_health_concerns}}{{medication_taken_including_compliance_with_medication}}{{bereavement_issues}}{{learning_difficulties}}{{physical_disabilities}}{{cultural_or_language_differences}}</w:t>
       </w:r>
       <w:r>
         <w:rPr>
@@ -6030,6 +6107,7 @@
           <w:b/>
           <w:color w:val="800080"/>
         </w:rPr>
+        <w:lastRenderedPageBreak/>
         <w:t>14. VLO Contact:</w:t>
       </w:r>
       <w:r>
@@ -6728,7 +6806,6 @@
           <w:b/>
           <w:color w:val="800080"/>
         </w:rPr>
-        <w:lastRenderedPageBreak/>
         <w:t>Children:</w:t>
       </w:r>
       <w:r>
@@ -7257,7 +7334,23 @@
                 <w:rFonts w:ascii="Arial" w:hAnsi="Arial" w:cs="Arial"/>
                 <w:bCs/>
               </w:rPr>
-              <w:t>{{good_behaviour_condition}}</w:t>
+              <w:t>{{</w:t>
+            </w:r>
+            <w:proofErr w:type="spellStart"/>
+            <w:r>
+              <w:rPr>
+                <w:rFonts w:ascii="Arial" w:hAnsi="Arial" w:cs="Arial"/>
+                <w:bCs/>
+              </w:rPr>
+              <w:t>good_behaviour_condition</w:t>
+            </w:r>
+            <w:proofErr w:type="spellEnd"/>
+            <w:r>
+              <w:rPr>
+                <w:rFonts w:ascii="Arial" w:hAnsi="Arial" w:cs="Arial"/>
+                <w:bCs/>
+              </w:rPr>
+              <w:t>}}</w:t>
             </w:r>
           </w:p>
         </w:tc>
@@ -7302,7 +7395,23 @@
                 <w:rFonts w:ascii="Arial" w:hAnsi="Arial" w:cs="Arial"/>
                 <w:bCs/>
               </w:rPr>
-              <w:t>{{no_offence_condition}}</w:t>
+              <w:t>{{</w:t>
+            </w:r>
+            <w:proofErr w:type="spellStart"/>
+            <w:r>
+              <w:rPr>
+                <w:rFonts w:ascii="Arial" w:hAnsi="Arial" w:cs="Arial"/>
+                <w:bCs/>
+              </w:rPr>
+              <w:t>no_offence_condition</w:t>
+            </w:r>
+            <w:proofErr w:type="spellEnd"/>
+            <w:r>
+              <w:rPr>
+                <w:rFonts w:ascii="Arial" w:hAnsi="Arial" w:cs="Arial"/>
+                <w:bCs/>
+              </w:rPr>
+              <w:t>}}</w:t>
             </w:r>
           </w:p>
         </w:tc>
@@ -7347,7 +7456,23 @@
                 <w:rFonts w:ascii="Arial" w:hAnsi="Arial" w:cs="Arial"/>
                 <w:bCs/>
               </w:rPr>
-              <w:t>{{keep_in_touch_condition}}</w:t>
+              <w:t>{{</w:t>
+            </w:r>
+            <w:proofErr w:type="spellStart"/>
+            <w:r>
+              <w:rPr>
+                <w:rFonts w:ascii="Arial" w:hAnsi="Arial" w:cs="Arial"/>
+                <w:bCs/>
+              </w:rPr>
+              <w:t>keep_in_touch_condition</w:t>
+            </w:r>
+            <w:proofErr w:type="spellEnd"/>
+            <w:r>
+              <w:rPr>
+                <w:rFonts w:ascii="Arial" w:hAnsi="Arial" w:cs="Arial"/>
+                <w:bCs/>
+              </w:rPr>
+              <w:t>}}</w:t>
             </w:r>
           </w:p>
         </w:tc>
@@ -7392,7 +7517,23 @@
                 <w:rFonts w:ascii="Arial" w:hAnsi="Arial" w:cs="Arial"/>
                 <w:bCs/>
               </w:rPr>
-              <w:t>{{officer_visit_condition}}</w:t>
+              <w:t>{{</w:t>
+            </w:r>
+            <w:proofErr w:type="spellStart"/>
+            <w:r>
+              <w:rPr>
+                <w:rFonts w:ascii="Arial" w:hAnsi="Arial" w:cs="Arial"/>
+                <w:bCs/>
+              </w:rPr>
+              <w:t>officer_visit_condition</w:t>
+            </w:r>
+            <w:proofErr w:type="spellEnd"/>
+            <w:r>
+              <w:rPr>
+                <w:rFonts w:ascii="Arial" w:hAnsi="Arial" w:cs="Arial"/>
+                <w:bCs/>
+              </w:rPr>
+              <w:t>}}</w:t>
             </w:r>
           </w:p>
         </w:tc>
@@ -7437,7 +7578,23 @@
                 <w:rFonts w:ascii="Arial" w:hAnsi="Arial" w:cs="Arial"/>
                 <w:bCs/>
               </w:rPr>
-              <w:t>{{address_approved_condition}}</w:t>
+              <w:t>{{</w:t>
+            </w:r>
+            <w:proofErr w:type="spellStart"/>
+            <w:r>
+              <w:rPr>
+                <w:rFonts w:ascii="Arial" w:hAnsi="Arial" w:cs="Arial"/>
+                <w:bCs/>
+              </w:rPr>
+              <w:t>address_approved_condition</w:t>
+            </w:r>
+            <w:proofErr w:type="spellEnd"/>
+            <w:r>
+              <w:rPr>
+                <w:rFonts w:ascii="Arial" w:hAnsi="Arial" w:cs="Arial"/>
+                <w:bCs/>
+              </w:rPr>
+              <w:t>}}</w:t>
             </w:r>
           </w:p>
         </w:tc>
@@ -7482,7 +7639,23 @@
                 <w:rFonts w:ascii="Arial" w:hAnsi="Arial" w:cs="Arial"/>
                 <w:bCs/>
               </w:rPr>
-              <w:t>{{no_work_undertaken_condition}}</w:t>
+              <w:t>{{</w:t>
+            </w:r>
+            <w:proofErr w:type="spellStart"/>
+            <w:r>
+              <w:rPr>
+                <w:rFonts w:ascii="Arial" w:hAnsi="Arial" w:cs="Arial"/>
+                <w:bCs/>
+              </w:rPr>
+              <w:t>no_work_undertaken_condition</w:t>
+            </w:r>
+            <w:proofErr w:type="spellEnd"/>
+            <w:r>
+              <w:rPr>
+                <w:rFonts w:ascii="Arial" w:hAnsi="Arial" w:cs="Arial"/>
+                <w:bCs/>
+              </w:rPr>
+              <w:t>}}</w:t>
             </w:r>
           </w:p>
         </w:tc>
@@ -7506,7 +7679,16 @@
                 <w:b/>
                 <w:color w:val="800080"/>
               </w:rPr>
-              <w:t>g) not to travel outside the United Kingdom, the Channel Islands or the Isle of Man except with the prior permission of your supervising officer or for the purpose of immigration deportation or removal.</w:t>
+              <w:t xml:space="preserve">g) not to travel outside the United Kingdom, the Channel Islands or the Isle of Man except with the prior permission of your </w:t>
+            </w:r>
+            <w:r>
+              <w:rPr>
+                <w:rFonts w:ascii="Arial" w:hAnsi="Arial" w:cs="Arial"/>
+                <w:b/>
+                <w:color w:val="800080"/>
+              </w:rPr>
+              <w:lastRenderedPageBreak/>
+              <w:t>supervising officer or for the purpose of immigration deportation or removal.</w:t>
             </w:r>
           </w:p>
         </w:tc>
@@ -7527,7 +7709,24 @@
                 <w:rFonts w:ascii="Arial" w:hAnsi="Arial" w:cs="Arial"/>
                 <w:bCs/>
               </w:rPr>
-              <w:t>{{no_travel_condition}}</w:t>
+              <w:lastRenderedPageBreak/>
+              <w:t>{{</w:t>
+            </w:r>
+            <w:proofErr w:type="spellStart"/>
+            <w:r>
+              <w:rPr>
+                <w:rFonts w:ascii="Arial" w:hAnsi="Arial" w:cs="Arial"/>
+                <w:bCs/>
+              </w:rPr>
+              <w:t>no_travel_condition</w:t>
+            </w:r>
+            <w:proofErr w:type="spellEnd"/>
+            <w:r>
+              <w:rPr>
+                <w:rFonts w:ascii="Arial" w:hAnsi="Arial" w:cs="Arial"/>
+                <w:bCs/>
+              </w:rPr>
+              <w:t>}}</w:t>
             </w:r>
           </w:p>
         </w:tc>
@@ -8211,7 +8410,6 @@
                 <w:smallCaps/>
                 <w:color w:val="800080"/>
               </w:rPr>
-              <w:lastRenderedPageBreak/>
               <w:t xml:space="preserve">21. </w:t>
             </w:r>
             <w:r>
@@ -8675,7 +8873,25 @@
                 <w:b/>
                 <w:color w:val="800080"/>
               </w:rPr>
-              <w:t>Referral to multi-disciplinary teams (e.g. IOM, MAPPA, Gangs Unit)</w:t>
+              <w:t>Referral to multi-disciplinary teams (</w:t>
+            </w:r>
+            <w:proofErr w:type="gramStart"/>
+            <w:r>
+              <w:rPr>
+                <w:rFonts w:ascii="Arial" w:hAnsi="Arial" w:cs="Arial"/>
+                <w:b/>
+                <w:color w:val="800080"/>
+              </w:rPr>
+              <w:t>e.g.</w:t>
+            </w:r>
+            <w:proofErr w:type="gramEnd"/>
+            <w:r>
+              <w:rPr>
+                <w:rFonts w:ascii="Arial" w:hAnsi="Arial" w:cs="Arial"/>
+                <w:b/>
+                <w:color w:val="800080"/>
+              </w:rPr>
+              <w:t xml:space="preserve"> IOM, MAPPA, Gangs Unit)</w:t>
             </w:r>
           </w:p>
         </w:tc>
@@ -9337,6 +9553,7 @@
           <w:sz w:val="28"/>
           <w:szCs w:val="28"/>
         </w:rPr>
+        <w:lastRenderedPageBreak/>
         <w:t>For determinate sentenced offenders only</w:t>
       </w:r>
     </w:p>
@@ -9400,7 +9617,25 @@
           <w:b/>
           <w:color w:val="800080"/>
         </w:rPr>
-        <w:t>The offender is suitable for FTR if the identified risks can be safely managed in the community at the end of the fixed term period.  In your assessment about  the offender’s  suitability for an FTR, you must consider the following factors:</w:t>
+        <w:t xml:space="preserve">The offender is suitable for FTR if the identified risks can be safely managed in the community at the end of the fixed term period.  In your assessment </w:t>
+      </w:r>
+      <w:proofErr w:type="gramStart"/>
+      <w:r>
+        <w:rPr>
+          <w:rFonts w:ascii="Arial" w:hAnsi="Arial" w:cs="Arial"/>
+          <w:b/>
+          <w:color w:val="800080"/>
+        </w:rPr>
+        <w:t>about  the</w:t>
+      </w:r>
+      <w:proofErr w:type="gramEnd"/>
+      <w:r>
+        <w:rPr>
+          <w:rFonts w:ascii="Arial" w:hAnsi="Arial" w:cs="Arial"/>
+          <w:b/>
+          <w:color w:val="800080"/>
+        </w:rPr>
+        <w:t xml:space="preserve"> offender’s  suitability for an FTR, you must consider the following factors:</w:t>
       </w:r>
     </w:p>
     <w:p>
@@ -9430,7 +9665,25 @@
           <w:b/>
           <w:color w:val="800080"/>
         </w:rPr>
-        <w:t>- The offender’s index offence i.e. was it sexual or violent</w:t>
+        <w:t xml:space="preserve">- The offender’s index offence </w:t>
+      </w:r>
+      <w:proofErr w:type="gramStart"/>
+      <w:r>
+        <w:rPr>
+          <w:rFonts w:ascii="Arial" w:hAnsi="Arial" w:cs="Arial"/>
+          <w:b/>
+          <w:color w:val="800080"/>
+        </w:rPr>
+        <w:t>i.e.</w:t>
+      </w:r>
+      <w:proofErr w:type="gramEnd"/>
+      <w:r>
+        <w:rPr>
+          <w:rFonts w:ascii="Arial" w:hAnsi="Arial" w:cs="Arial"/>
+          <w:b/>
+          <w:color w:val="800080"/>
+        </w:rPr>
+        <w:t xml:space="preserve"> was it sexual or violent</w:t>
       </w:r>
     </w:p>
     <w:p>
@@ -9975,7 +10228,25 @@
           <w:b/>
           <w:color w:val="800080"/>
         </w:rPr>
-        <w:t>be met. Select from the options below and comment on how the offender’s behaviour meets each criteria:</w:t>
+        <w:t xml:space="preserve">be met. Select from the options below and comment on how the offender’s behaviour meets each </w:t>
+      </w:r>
+      <w:proofErr w:type="gramStart"/>
+      <w:r>
+        <w:rPr>
+          <w:rFonts w:ascii="Arial" w:hAnsi="Arial" w:cs="Arial"/>
+          <w:b/>
+          <w:color w:val="800080"/>
+        </w:rPr>
+        <w:t>criteria</w:t>
+      </w:r>
+      <w:proofErr w:type="gramEnd"/>
+      <w:r>
+        <w:rPr>
+          <w:rFonts w:ascii="Arial" w:hAnsi="Arial" w:cs="Arial"/>
+          <w:b/>
+          <w:color w:val="800080"/>
+        </w:rPr>
+        <w:t>:</w:t>
       </w:r>
     </w:p>
     <w:p>
@@ -10007,13 +10278,41 @@
           <w:rFonts w:ascii="Arial" w:hAnsi="Arial" w:cs="Arial"/>
         </w:rPr>
       </w:pPr>
-      <w:r>
-        <w:rPr>
-          <w:rFonts w:ascii="Arial" w:hAnsi="Arial" w:cs="Arial"/>
-          <w:b/>
-          <w:color w:val="800080"/>
-        </w:rPr>
-        <w:t xml:space="preserve">i) Has the offender exhibited behaviour similar to the circumstances surrounding the index offence; is there a causal link? </w:t>
+      <w:proofErr w:type="spellStart"/>
+      <w:r>
+        <w:rPr>
+          <w:rFonts w:ascii="Arial" w:hAnsi="Arial" w:cs="Arial"/>
+          <w:b/>
+          <w:color w:val="800080"/>
+        </w:rPr>
+        <w:t>i</w:t>
+      </w:r>
+      <w:proofErr w:type="spellEnd"/>
+      <w:r>
+        <w:rPr>
+          <w:rFonts w:ascii="Arial" w:hAnsi="Arial" w:cs="Arial"/>
+          <w:b/>
+          <w:color w:val="800080"/>
+        </w:rPr>
+        <w:t xml:space="preserve">) Has the offender exhibited behaviour </w:t>
+      </w:r>
+      <w:proofErr w:type="gramStart"/>
+      <w:r>
+        <w:rPr>
+          <w:rFonts w:ascii="Arial" w:hAnsi="Arial" w:cs="Arial"/>
+          <w:b/>
+          <w:color w:val="800080"/>
+        </w:rPr>
+        <w:t>similar to</w:t>
+      </w:r>
+      <w:proofErr w:type="gramEnd"/>
+      <w:r>
+        <w:rPr>
+          <w:rFonts w:ascii="Arial" w:hAnsi="Arial" w:cs="Arial"/>
+          <w:b/>
+          <w:color w:val="800080"/>
+        </w:rPr>
+        <w:t xml:space="preserve"> the circumstances surrounding the index offence; is there a causal link? </w:t>
       </w:r>
       <w:r>
         <w:rPr>
@@ -10359,7 +10658,25 @@
           <w:b/>
           <w:color w:val="800080"/>
         </w:rPr>
-        <w:t>iii) Is the offender out of touch with probation/YOT and the assumption can be made that any of (i) to (ii) may arise?</w:t>
+        <w:t>iii) Is the offender out of touch with probation/YOT and the assumption can be made that any of (</w:t>
+      </w:r>
+      <w:proofErr w:type="spellStart"/>
+      <w:r>
+        <w:rPr>
+          <w:rFonts w:ascii="Arial" w:hAnsi="Arial" w:cs="Arial"/>
+          <w:b/>
+          <w:color w:val="800080"/>
+        </w:rPr>
+        <w:t>i</w:t>
+      </w:r>
+      <w:proofErr w:type="spellEnd"/>
+      <w:r>
+        <w:rPr>
+          <w:rFonts w:ascii="Arial" w:hAnsi="Arial" w:cs="Arial"/>
+          <w:b/>
+          <w:color w:val="800080"/>
+        </w:rPr>
+        <w:t>) to (ii) may arise?</w:t>
       </w:r>
       <w:r>
         <w:rPr>
@@ -11035,15 +11352,32 @@
           <w:rFonts w:ascii="Arial" w:hAnsi="Arial" w:cs="Arial"/>
           <w:color w:val="800080"/>
         </w:rPr>
-        <w:t>Please select</w:t>
-      </w:r>
-      <w:r>
-        <w:rPr>
-          <w:rFonts w:ascii="Arial" w:hAnsi="Arial" w:cs="Arial"/>
-          <w:b/>
-          <w:color w:val="800080"/>
-        </w:rPr>
-        <w:t xml:space="preserve">)      </w:t>
+        <w:t xml:space="preserve">Please </w:t>
+      </w:r>
+      <w:proofErr w:type="gramStart"/>
+      <w:r>
+        <w:rPr>
+          <w:rFonts w:ascii="Arial" w:hAnsi="Arial" w:cs="Arial"/>
+          <w:color w:val="800080"/>
+        </w:rPr>
+        <w:t>select</w:t>
+      </w:r>
+      <w:r>
+        <w:rPr>
+          <w:rFonts w:ascii="Arial" w:hAnsi="Arial" w:cs="Arial"/>
+          <w:b/>
+          <w:color w:val="800080"/>
+        </w:rPr>
+        <w:t xml:space="preserve">)   </w:t>
+      </w:r>
+      <w:proofErr w:type="gramEnd"/>
+      <w:r>
+        <w:rPr>
+          <w:rFonts w:ascii="Arial" w:hAnsi="Arial" w:cs="Arial"/>
+          <w:b/>
+          <w:color w:val="800080"/>
+        </w:rPr>
+        <w:t xml:space="preserve">   </w:t>
       </w:r>
       <w:r>
         <w:rPr>
@@ -11608,6 +11942,7 @@
           <w:b/>
           <w:color w:val="800080"/>
         </w:rPr>
+        <w:lastRenderedPageBreak/>
         <w:t>Time (24 hour) of decision to request information</w:t>
       </w:r>
       <w:r>
@@ -12179,15 +12514,32 @@
           <w:rFonts w:ascii="Arial" w:hAnsi="Arial" w:cs="Arial"/>
           <w:color w:val="800080"/>
         </w:rPr>
-        <w:t>Please select</w:t>
-      </w:r>
-      <w:r>
-        <w:rPr>
-          <w:rFonts w:ascii="Arial" w:hAnsi="Arial" w:cs="Arial"/>
-          <w:b/>
-          <w:color w:val="800080"/>
-        </w:rPr>
-        <w:t xml:space="preserve">)     </w:t>
+        <w:t xml:space="preserve">Please </w:t>
+      </w:r>
+      <w:proofErr w:type="gramStart"/>
+      <w:r>
+        <w:rPr>
+          <w:rFonts w:ascii="Arial" w:hAnsi="Arial" w:cs="Arial"/>
+          <w:color w:val="800080"/>
+        </w:rPr>
+        <w:t>select</w:t>
+      </w:r>
+      <w:r>
+        <w:rPr>
+          <w:rFonts w:ascii="Arial" w:hAnsi="Arial" w:cs="Arial"/>
+          <w:b/>
+          <w:color w:val="800080"/>
+        </w:rPr>
+        <w:t xml:space="preserve">)   </w:t>
+      </w:r>
+      <w:proofErr w:type="gramEnd"/>
+      <w:r>
+        <w:rPr>
+          <w:rFonts w:ascii="Arial" w:hAnsi="Arial" w:cs="Arial"/>
+          <w:b/>
+          <w:color w:val="800080"/>
+        </w:rPr>
+        <w:t xml:space="preserve">  </w:t>
       </w:r>
       <w:r>
         <w:rPr>
@@ -12600,7 +12952,23 @@
           <w:rFonts w:ascii="Arial" w:hAnsi="Arial" w:cs="Arial"/>
           <w:color w:val="800080"/>
         </w:rPr>
-        <w:t>offender manager and I am endorsing:</w:t>
+        <w:t xml:space="preserve">offender </w:t>
+      </w:r>
+      <w:proofErr w:type="gramStart"/>
+      <w:r>
+        <w:rPr>
+          <w:rFonts w:ascii="Arial" w:hAnsi="Arial" w:cs="Arial"/>
+          <w:color w:val="800080"/>
+        </w:rPr>
+        <w:t>manager</w:t>
+      </w:r>
+      <w:proofErr w:type="gramEnd"/>
+      <w:r>
+        <w:rPr>
+          <w:rFonts w:ascii="Arial" w:hAnsi="Arial" w:cs="Arial"/>
+          <w:color w:val="800080"/>
+        </w:rPr>
+        <w:t xml:space="preserve"> and I am endorsing:</w:t>
       </w:r>
     </w:p>
     <w:p>
@@ -12621,7 +12989,6 @@
         <w:rPr>
           <w:rFonts w:ascii="Arial" w:hAnsi="Arial" w:cs="Arial"/>
         </w:rPr>
-        <w:lastRenderedPageBreak/>
         <w:fldChar w:fldCharType="begin">
           <w:ffData>
             <w:name w:val=""/>
@@ -13744,6 +14111,7 @@
           <w:b/>
           <w:color w:val="800080"/>
         </w:rPr>
+        <w:lastRenderedPageBreak/>
         <w:t>Name of person completing this form:</w:t>
       </w:r>
       <w:r>
@@ -15189,7 +15557,6 @@
           <w:rFonts w:ascii="Arial" w:hAnsi="Arial" w:cs="Arial"/>
           <w:color w:val="800080"/>
         </w:rPr>
-        <w:lastRenderedPageBreak/>
         <w:t xml:space="preserve">- Charge sheets/police evidence where relevant if recall relates to further offending; </w:t>
       </w:r>
       <w:r>

</xml_diff>

<commit_message>
mrd-571_prepopulate-gender-in-part-a: Gender prepopulated in part a by adding it to Recommendation on on creation.
</commit_message>
<xml_diff>
--- a/src/main/resources/NAT Recall Part A London Template - obtained 131021.docx
+++ b/src/main/resources/NAT Recall Part A London Template - obtained 131021.docx
@@ -1911,12 +1911,10 @@
             <w:name w:val=""/>
             <w:enabled/>
             <w:calcOnExit w:val="0"/>
-            <w:statusText w:type="text" w:val="gender:"/>
-            <w:ddList>
-              <w:listEntry w:val="Please select"/>
-              <w:listEntry w:val="Male"/>
-              <w:listEntry w:val="Female"/>
-            </w:ddList>
+            <w:statusText w:type="text" w:val="C R O number"/>
+            <w:textInput>
+              <w:default w:val="{{gender}}"/>
+            </w:textInput>
           </w:ffData>
         </w:fldChar>
       </w:r>
@@ -1924,7 +1922,7 @@
         <w:rPr>
           <w:rFonts w:ascii="Arial" w:hAnsi="Arial" w:cs="Arial"/>
         </w:rPr>
-        <w:instrText xml:space="preserve"> FORMDROPDOWN </w:instrText>
+        <w:instrText xml:space="preserve"> FORMTEXT </w:instrText>
       </w:r>
       <w:r>
         <w:rPr>
@@ -1936,6 +1934,13 @@
           <w:rFonts w:ascii="Arial" w:hAnsi="Arial" w:cs="Arial"/>
         </w:rPr>
         <w:fldChar w:fldCharType="separate"/>
+      </w:r>
+      <w:r>
+        <w:rPr>
+          <w:rFonts w:ascii="Arial" w:hAnsi="Arial" w:cs="Arial"/>
+          <w:noProof/>
+        </w:rPr>
+        <w:t>{{gender}}</w:t>
       </w:r>
       <w:r>
         <w:rPr>

</xml_diff>

<commit_message>
What has led to this recall
</commit_message>
<xml_diff>
--- a/src/main/resources/NAT Recall Part A London Template - obtained 131021.docx
+++ b/src/main/resources/NAT Recall Part A London Template - obtained 131021.docx
@@ -8167,28 +8167,7 @@
           <w:rFonts w:ascii="Arial" w:hAnsi="Arial" w:cs="Arial"/>
           <w:noProof/>
         </w:rPr>
-        <w:t> </w:t>
-      </w:r>
-      <w:r>
-        <w:rPr>
-          <w:rFonts w:ascii="Arial" w:hAnsi="Arial" w:cs="Arial"/>
-          <w:noProof/>
-        </w:rPr>
-        <w:t> </w:t>
-      </w:r>
-      <w:r>
-        <w:rPr>
-          <w:rFonts w:ascii="Arial" w:hAnsi="Arial" w:cs="Arial"/>
-          <w:noProof/>
-        </w:rPr>
-        <w:t> </w:t>
-      </w:r>
-      <w:r>
-        <w:rPr>
-          <w:rFonts w:ascii="Arial" w:hAnsi="Arial" w:cs="Arial"/>
-          <w:noProof/>
-        </w:rPr>
-        <w:t> </w:t>
+        <w:t>{{what_led_to_recall}}</w:t>
       </w:r>
       <w:r>
         <w:rPr>

</xml_diff>

<commit_message>
mrd-571_prepopulate-gender-in-part-a: Gender prepopulated in part a by adding it to Recommendation on on creation. (#343)
Co-authored-by: Bill Sclater <bill.sclater@equalexperts.com>
</commit_message>
<xml_diff>
--- a/src/main/resources/NAT Recall Part A London Template - obtained 131021.docx
+++ b/src/main/resources/NAT Recall Part A London Template - obtained 131021.docx
@@ -1911,12 +1911,10 @@
             <w:name w:val=""/>
             <w:enabled/>
             <w:calcOnExit w:val="0"/>
-            <w:statusText w:type="text" w:val="gender:"/>
-            <w:ddList>
-              <w:listEntry w:val="Please select"/>
-              <w:listEntry w:val="Male"/>
-              <w:listEntry w:val="Female"/>
-            </w:ddList>
+            <w:statusText w:type="text" w:val="C R O number"/>
+            <w:textInput>
+              <w:default w:val="{{gender}}"/>
+            </w:textInput>
           </w:ffData>
         </w:fldChar>
       </w:r>
@@ -1924,7 +1922,7 @@
         <w:rPr>
           <w:rFonts w:ascii="Arial" w:hAnsi="Arial" w:cs="Arial"/>
         </w:rPr>
-        <w:instrText xml:space="preserve"> FORMDROPDOWN </w:instrText>
+        <w:instrText xml:space="preserve"> FORMTEXT </w:instrText>
       </w:r>
       <w:r>
         <w:rPr>
@@ -1936,6 +1934,13 @@
           <w:rFonts w:ascii="Arial" w:hAnsi="Arial" w:cs="Arial"/>
         </w:rPr>
         <w:fldChar w:fldCharType="separate"/>
+      </w:r>
+      <w:r>
+        <w:rPr>
+          <w:rFonts w:ascii="Arial" w:hAnsi="Arial" w:cs="Arial"/>
+          <w:noProof/>
+        </w:rPr>
+        <w:t>{{gender}}</w:t>
       </w:r>
       <w:r>
         <w:rPr>

</xml_diff>

<commit_message>
MRD-579 - What has led to this recall (#344)
Co-authored-by: Jon Wyatt <>
</commit_message>
<xml_diff>
--- a/src/main/resources/NAT Recall Part A London Template - obtained 131021.docx
+++ b/src/main/resources/NAT Recall Part A London Template - obtained 131021.docx
@@ -8167,28 +8167,7 @@
           <w:rFonts w:ascii="Arial" w:hAnsi="Arial" w:cs="Arial"/>
           <w:noProof/>
         </w:rPr>
-        <w:t> </w:t>
-      </w:r>
-      <w:r>
-        <w:rPr>
-          <w:rFonts w:ascii="Arial" w:hAnsi="Arial" w:cs="Arial"/>
-          <w:noProof/>
-        </w:rPr>
-        <w:t> </w:t>
-      </w:r>
-      <w:r>
-        <w:rPr>
-          <w:rFonts w:ascii="Arial" w:hAnsi="Arial" w:cs="Arial"/>
-          <w:noProof/>
-        </w:rPr>
-        <w:t> </w:t>
-      </w:r>
-      <w:r>
-        <w:rPr>
-          <w:rFonts w:ascii="Arial" w:hAnsi="Arial" w:cs="Arial"/>
-          <w:noProof/>
-        </w:rPr>
-        <w:t> </w:t>
+        <w:t>{{what_led_to_recall}}</w:t>
       </w:r>
       <w:r>
         <w:rPr>

</xml_diff>

<commit_message>
mrd-588_q4-young-offender-details: young offender details auto-populated in part-a.
</commit_message>
<xml_diff>
--- a/src/main/resources/NAT Recall Part A London Template - obtained 131021.docx
+++ b/src/main/resources/NAT Recall Part A London Template - obtained 131021.docx
@@ -1228,13 +1228,6 @@
         </w:rPr>
         <w:t xml:space="preserve">Full name: </w:t>
       </w:r>
-      <w:r>
-        <w:rPr>
-          <w:rFonts w:ascii="Arial" w:hAnsi="Arial" w:cs="Arial"/>
-          <w:b/>
-        </w:rPr>
-        <w:tab/>
-      </w:r>
       <w:bookmarkStart w:id="0" w:name="FORENAME"/>
       <w:r>
         <w:rPr>
@@ -1279,7 +1272,7 @@
         <w:rPr>
           <w:rFonts w:ascii="Arial" w:hAnsi="Arial" w:cs="Arial"/>
         </w:rPr>
-        <w:t>forename</w:t>
+        <w:t>name</w:t>
       </w:r>
       <w:r>
         <w:rPr>
@@ -1298,146 +1291,8 @@
         <w:rPr>
           <w:rFonts w:ascii="Arial" w:hAnsi="Arial" w:cs="Arial"/>
         </w:rPr>
-        <w:t xml:space="preserve"> </w:t>
-      </w:r>
-      <w:bookmarkStart w:id="1" w:name="FORENAME2"/>
-      <w:r>
-        <w:rPr>
-          <w:rFonts w:ascii="Arial" w:hAnsi="Arial" w:cs="Arial"/>
-        </w:rPr>
-        <w:fldChar w:fldCharType="begin">
-          <w:ffData>
-            <w:name w:val="FORENAME2"/>
-            <w:enabled/>
-            <w:calcOnExit w:val="0"/>
-            <w:statusText w:type="text" w:val="offender middle name"/>
-            <w:textInput>
-              <w:default w:val="FORENAME2"/>
-            </w:textInput>
-          </w:ffData>
-        </w:fldChar>
-      </w:r>
-      <w:r>
-        <w:rPr>
-          <w:rFonts w:ascii="Arial" w:hAnsi="Arial" w:cs="Arial"/>
-        </w:rPr>
-        <w:instrText xml:space="preserve"> FORMTEXT </w:instrText>
-      </w:r>
-      <w:r>
-        <w:rPr>
-          <w:rFonts w:ascii="Arial" w:hAnsi="Arial" w:cs="Arial"/>
-        </w:rPr>
-      </w:r>
-      <w:r>
-        <w:rPr>
-          <w:rFonts w:ascii="Arial" w:hAnsi="Arial" w:cs="Arial"/>
-        </w:rPr>
-        <w:fldChar w:fldCharType="separate"/>
-      </w:r>
-      <w:r>
-        <w:rPr>
-          <w:rFonts w:ascii="Arial" w:hAnsi="Arial" w:cs="Arial"/>
-        </w:rPr>
-        <w:t> </w:t>
-      </w:r>
-      <w:r>
-        <w:rPr>
-          <w:rFonts w:ascii="Arial" w:hAnsi="Arial" w:cs="Arial"/>
-        </w:rPr>
-        <w:t> </w:t>
-      </w:r>
-      <w:r>
-        <w:rPr>
-          <w:rFonts w:ascii="Arial" w:hAnsi="Arial" w:cs="Arial"/>
-        </w:rPr>
-        <w:t> </w:t>
-      </w:r>
-      <w:r>
-        <w:rPr>
-          <w:rFonts w:ascii="Arial" w:hAnsi="Arial" w:cs="Arial"/>
-        </w:rPr>
-        <w:t> </w:t>
-      </w:r>
-      <w:r>
-        <w:rPr>
-          <w:rFonts w:ascii="Arial" w:hAnsi="Arial" w:cs="Arial"/>
-        </w:rPr>
-        <w:t> </w:t>
-      </w:r>
-      <w:r>
-        <w:rPr>
-          <w:rFonts w:ascii="Arial" w:hAnsi="Arial" w:cs="Arial"/>
-        </w:rPr>
-        <w:fldChar w:fldCharType="end"/>
-      </w:r>
-      <w:bookmarkEnd w:id="1"/>
-      <w:r>
-        <w:rPr>
-          <w:rFonts w:ascii="Arial" w:hAnsi="Arial" w:cs="Arial"/>
-        </w:rPr>
-        <w:t xml:space="preserve"> </w:t>
-      </w:r>
-      <w:bookmarkStart w:id="2" w:name="SURNAME"/>
-      <w:r>
-        <w:rPr>
-          <w:rFonts w:ascii="Arial" w:hAnsi="Arial" w:cs="Arial"/>
-        </w:rPr>
-        <w:fldChar w:fldCharType="begin">
-          <w:ffData>
-            <w:name w:val="SURNAME"/>
-            <w:enabled/>
-            <w:calcOnExit w:val="0"/>
-            <w:statusText w:type="text" w:val="offender surname"/>
-            <w:textInput>
-              <w:default w:val="SURNAME"/>
-            </w:textInput>
-          </w:ffData>
-        </w:fldChar>
-      </w:r>
-      <w:r>
-        <w:rPr>
-          <w:rFonts w:ascii="Arial" w:hAnsi="Arial" w:cs="Arial"/>
-        </w:rPr>
-        <w:instrText xml:space="preserve"> FORMTEXT </w:instrText>
-      </w:r>
-      <w:r>
-        <w:rPr>
-          <w:rFonts w:ascii="Arial" w:hAnsi="Arial" w:cs="Arial"/>
-        </w:rPr>
-      </w:r>
-      <w:r>
-        <w:rPr>
-          <w:rFonts w:ascii="Arial" w:hAnsi="Arial" w:cs="Arial"/>
-        </w:rPr>
-        <w:fldChar w:fldCharType="separate"/>
-      </w:r>
-      <w:r>
-        <w:rPr>
-          <w:rFonts w:ascii="Arial" w:hAnsi="Arial" w:cs="Arial"/>
-        </w:rPr>
-        <w:t>{{</w:t>
-      </w:r>
-      <w:r>
-        <w:rPr>
-          <w:rFonts w:ascii="Arial" w:hAnsi="Arial" w:cs="Arial"/>
-          <w:noProof/>
-        </w:rPr>
-        <w:t>surname</w:t>
-      </w:r>
-      <w:r>
-        <w:rPr>
-          <w:rFonts w:ascii="Arial" w:hAnsi="Arial" w:cs="Arial"/>
-          <w:noProof/>
-        </w:rPr>
-        <w:t>}}</w:t>
-      </w:r>
-      <w:r>
-        <w:rPr>
-          <w:rFonts w:ascii="Arial" w:hAnsi="Arial" w:cs="Arial"/>
-        </w:rPr>
-        <w:fldChar w:fldCharType="end"/>
-      </w:r>
-      <w:bookmarkEnd w:id="2"/>
+        <w:t xml:space="preserve">  </w:t>
+      </w:r>
     </w:p>
     <w:p>
       <w:pPr>
@@ -1473,13 +1328,6 @@
         </w:rPr>
         <w:t xml:space="preserve"> </w:t>
       </w:r>
-      <w:r>
-        <w:rPr>
-          <w:rFonts w:ascii="Arial" w:hAnsi="Arial" w:cs="Arial"/>
-        </w:rPr>
-        <w:tab/>
-      </w:r>
-      <w:bookmarkStart w:id="3" w:name="DOB"/>
       <w:r>
         <w:rPr>
           <w:rFonts w:ascii="Arial" w:hAnsi="Arial" w:cs="Arial"/>
@@ -1491,11 +1339,12 @@
             <w:calcOnExit w:val="0"/>
             <w:statusText w:type="text" w:val="offender date of birth"/>
             <w:textInput>
-              <w:default w:val="DOB"/>
+              <w:default w:val="{{date_of_birth}}"/>
             </w:textInput>
           </w:ffData>
         </w:fldChar>
       </w:r>
+      <w:bookmarkStart w:id="1" w:name="DOB"/>
       <w:r>
         <w:rPr>
           <w:rFonts w:ascii="Arial" w:hAnsi="Arial" w:cs="Arial"/>
@@ -1518,7 +1367,7 @@
           <w:rFonts w:ascii="Arial" w:hAnsi="Arial" w:cs="Arial"/>
           <w:noProof/>
         </w:rPr>
-        <w:t>DOB</w:t>
+        <w:t>{{date_of_birth}}</w:t>
       </w:r>
       <w:r>
         <w:rPr>
@@ -1526,7 +1375,7 @@
         </w:rPr>
         <w:fldChar w:fldCharType="end"/>
       </w:r>
-      <w:bookmarkEnd w:id="3"/>
+      <w:bookmarkEnd w:id="1"/>
     </w:p>
     <w:p>
       <w:pPr>
@@ -1556,43 +1405,16 @@
       <w:r>
         <w:rPr>
           <w:rFonts w:ascii="Arial" w:hAnsi="Arial" w:cs="Arial"/>
-          <w:b/>
-        </w:rPr>
-        <w:tab/>
-      </w:r>
-      <w:r>
-        <w:rPr>
-          <w:rFonts w:ascii="Arial" w:hAnsi="Arial" w:cs="Arial"/>
         </w:rPr>
         <w:fldChar w:fldCharType="begin">
           <w:ffData>
             <w:name w:val=""/>
             <w:enabled/>
             <w:calcOnExit w:val="0"/>
-            <w:statusText w:type="text" w:val="ethnic category:"/>
-            <w:ddList>
-              <w:listEntry w:val="Please select"/>
-              <w:listEntry w:val="Asian or Asian British: Indian"/>
-              <w:listEntry w:val="Asian or Asian British: Pakistani"/>
-              <w:listEntry w:val="Asian or Asian British: Bangladeshi"/>
-              <w:listEntry w:val="Asian or Asian British: Chinese"/>
-              <w:listEntry w:val="Asian or Asian British: Other"/>
-              <w:listEntry w:val="Black or Black British: Caribbean"/>
-              <w:listEntry w:val="Black or Black British: African "/>
-              <w:listEntry w:val="Black or Black British: Other"/>
-              <w:listEntry w:val="Mixed: White and Black Caribbean"/>
-              <w:listEntry w:val="Mixed: White and Black African"/>
-              <w:listEntry w:val="Mixed: White and Asian"/>
-              <w:listEntry w:val="Mixed: Other"/>
-              <w:listEntry w:val="Arab"/>
-              <w:listEntry w:val="White: British/English/Welsh/Scottish/Northern Iri"/>
-              <w:listEntry w:val="White: Irish"/>
-              <w:listEntry w:val="White: Gypsy or Irish Traveller"/>
-              <w:listEntry w:val="White: Other"/>
-              <w:listEntry w:val="Other Ethnic Group"/>
-              <w:listEntry w:val="Refusal"/>
-              <w:listEntry w:val="Not Specified"/>
-            </w:ddList>
+            <w:statusText w:type="text" w:val="offender date of birth"/>
+            <w:textInput>
+              <w:default w:val="{{ethnicity}}"/>
+            </w:textInput>
           </w:ffData>
         </w:fldChar>
       </w:r>
@@ -1600,7 +1422,7 @@
         <w:rPr>
           <w:rFonts w:ascii="Arial" w:hAnsi="Arial" w:cs="Arial"/>
         </w:rPr>
-        <w:instrText xml:space="preserve"> FORMDROPDOWN </w:instrText>
+        <w:instrText xml:space="preserve"> FORMTEXT </w:instrText>
       </w:r>
       <w:r>
         <w:rPr>
@@ -1612,6 +1434,13 @@
           <w:rFonts w:ascii="Arial" w:hAnsi="Arial" w:cs="Arial"/>
         </w:rPr>
         <w:fldChar w:fldCharType="separate"/>
+      </w:r>
+      <w:r>
+        <w:rPr>
+          <w:rFonts w:ascii="Arial" w:hAnsi="Arial" w:cs="Arial"/>
+          <w:noProof/>
+        </w:rPr>
+        <w:t>{{ethnicity}}</w:t>
       </w:r>
       <w:r>
         <w:rPr>
@@ -1894,13 +1723,6 @@
           <w:color w:val="800080"/>
         </w:rPr>
         <w:t xml:space="preserve">Gender: </w:t>
-      </w:r>
-      <w:r>
-        <w:rPr>
-          <w:rFonts w:ascii="Arial" w:hAnsi="Arial" w:cs="Arial"/>
-          <w:b/>
-        </w:rPr>
-        <w:tab/>
       </w:r>
       <w:r>
         <w:rPr>
@@ -1973,14 +1795,13 @@
           <w:b/>
           <w:color w:val="800080"/>
         </w:rPr>
-        <w:t xml:space="preserve">CRO No: </w:t>
-      </w:r>
-      <w:r>
-        <w:rPr>
-          <w:rFonts w:ascii="Arial" w:hAnsi="Arial" w:cs="Arial"/>
-          <w:b/>
-        </w:rPr>
-        <w:tab/>
+        <w:t>CRO No:</w:t>
+      </w:r>
+      <w:r>
+        <w:rPr>
+          <w:rFonts w:ascii="Arial" w:hAnsi="Arial" w:cs="Arial"/>
+        </w:rPr>
+        <w:t xml:space="preserve"> </w:t>
       </w:r>
       <w:r>
         <w:rPr>
@@ -1992,7 +1813,9 @@
             <w:enabled/>
             <w:calcOnExit w:val="0"/>
             <w:statusText w:type="text" w:val="C R O number"/>
-            <w:textInput/>
+            <w:textInput>
+              <w:default w:val="{{cro_number}}"/>
+            </w:textInput>
           </w:ffData>
         </w:fldChar>
       </w:r>
@@ -2018,35 +1841,7 @@
           <w:rFonts w:ascii="Arial" w:hAnsi="Arial" w:cs="Arial"/>
           <w:noProof/>
         </w:rPr>
-        <w:t> </w:t>
-      </w:r>
-      <w:r>
-        <w:rPr>
-          <w:rFonts w:ascii="Arial" w:hAnsi="Arial" w:cs="Arial"/>
-          <w:noProof/>
-        </w:rPr>
-        <w:t> </w:t>
-      </w:r>
-      <w:r>
-        <w:rPr>
-          <w:rFonts w:ascii="Arial" w:hAnsi="Arial" w:cs="Arial"/>
-          <w:noProof/>
-        </w:rPr>
-        <w:t> </w:t>
-      </w:r>
-      <w:r>
-        <w:rPr>
-          <w:rFonts w:ascii="Arial" w:hAnsi="Arial" w:cs="Arial"/>
-          <w:noProof/>
-        </w:rPr>
-        <w:t> </w:t>
-      </w:r>
-      <w:r>
-        <w:rPr>
-          <w:rFonts w:ascii="Arial" w:hAnsi="Arial" w:cs="Arial"/>
-          <w:noProof/>
-        </w:rPr>
-        <w:t> </w:t>
+        <w:t>{{cro_number}}</w:t>
       </w:r>
       <w:r>
         <w:rPr>
@@ -2078,23 +1873,62 @@
           <w:b/>
           <w:color w:val="800080"/>
         </w:rPr>
-        <w:t xml:space="preserve">PNC No: </w:t>
-      </w:r>
-      <w:r>
-        <w:rPr>
-          <w:rFonts w:ascii="Arial" w:hAnsi="Arial" w:cs="Arial"/>
-          <w:b/>
-        </w:rPr>
-        <w:tab/>
-      </w:r>
-      <w:bookmarkStart w:id="4" w:name="PNC"/>
-      <w:r>
-        <w:rPr>
-          <w:rFonts w:ascii="Arial" w:hAnsi="Arial" w:cs="Arial"/>
-        </w:rPr>
-        <w:t>PNC</w:t>
-      </w:r>
-      <w:bookmarkEnd w:id="4"/>
+        <w:t>PNC No:</w:t>
+      </w:r>
+      <w:r>
+        <w:rPr>
+          <w:rFonts w:ascii="Arial" w:hAnsi="Arial" w:cs="Arial"/>
+          <w:b/>
+          <w:color w:val="800080"/>
+        </w:rPr>
+        <w:t xml:space="preserve"> </w:t>
+      </w:r>
+      <w:r>
+        <w:rPr>
+          <w:rFonts w:ascii="Arial" w:hAnsi="Arial" w:cs="Arial"/>
+        </w:rPr>
+        <w:fldChar w:fldCharType="begin">
+          <w:ffData>
+            <w:name w:val=""/>
+            <w:enabled/>
+            <w:calcOnExit w:val="0"/>
+            <w:statusText w:type="text" w:val="C R O number"/>
+            <w:textInput>
+              <w:default w:val="{{pnc_number}}"/>
+            </w:textInput>
+          </w:ffData>
+        </w:fldChar>
+      </w:r>
+      <w:r>
+        <w:rPr>
+          <w:rFonts w:ascii="Arial" w:hAnsi="Arial" w:cs="Arial"/>
+        </w:rPr>
+        <w:instrText xml:space="preserve"> FORMTEXT </w:instrText>
+      </w:r>
+      <w:r>
+        <w:rPr>
+          <w:rFonts w:ascii="Arial" w:hAnsi="Arial" w:cs="Arial"/>
+        </w:rPr>
+      </w:r>
+      <w:r>
+        <w:rPr>
+          <w:rFonts w:ascii="Arial" w:hAnsi="Arial" w:cs="Arial"/>
+        </w:rPr>
+        <w:fldChar w:fldCharType="separate"/>
+      </w:r>
+      <w:r>
+        <w:rPr>
+          <w:rFonts w:ascii="Arial" w:hAnsi="Arial" w:cs="Arial"/>
+          <w:noProof/>
+        </w:rPr>
+        <w:t>{{pnc_number}}</w:t>
+      </w:r>
+      <w:r>
+        <w:rPr>
+          <w:rFonts w:ascii="Arial" w:hAnsi="Arial" w:cs="Arial"/>
+        </w:rPr>
+        <w:fldChar w:fldCharType="end"/>
+      </w:r>
     </w:p>
     <w:p>
       <w:pPr>
@@ -2119,24 +1953,62 @@
           <w:b/>
           <w:color w:val="800080"/>
         </w:rPr>
-        <w:t xml:space="preserve">Prison No: </w:t>
-      </w:r>
-      <w:r>
-        <w:rPr>
-          <w:rFonts w:ascii="Arial" w:hAnsi="Arial" w:cs="Arial"/>
-          <w:b/>
-        </w:rPr>
-        <w:tab/>
-      </w:r>
-      <w:bookmarkStart w:id="5" w:name="PRISONERNUMBER"/>
-      <w:r>
-        <w:rPr>
-          <w:rFonts w:ascii="Arial" w:hAnsi="Arial" w:cs="Arial"/>
-          <w:noProof/>
-        </w:rPr>
-        <w:t>PRISONERNUMBER</w:t>
-      </w:r>
-      <w:bookmarkEnd w:id="5"/>
+        <w:t>Prison No</w:t>
+      </w:r>
+      <w:r>
+        <w:rPr>
+          <w:rFonts w:ascii="Arial" w:hAnsi="Arial" w:cs="Arial"/>
+          <w:b/>
+          <w:color w:val="800080"/>
+        </w:rPr>
+        <w:t xml:space="preserve">: </w:t>
+      </w:r>
+      <w:r>
+        <w:rPr>
+          <w:rFonts w:ascii="Arial" w:hAnsi="Arial" w:cs="Arial"/>
+        </w:rPr>
+        <w:fldChar w:fldCharType="begin">
+          <w:ffData>
+            <w:name w:val=""/>
+            <w:enabled/>
+            <w:calcOnExit w:val="0"/>
+            <w:statusText w:type="text" w:val="C R O number"/>
+            <w:textInput>
+              <w:default w:val="{{most_recent_prisoner_number}}"/>
+            </w:textInput>
+          </w:ffData>
+        </w:fldChar>
+      </w:r>
+      <w:r>
+        <w:rPr>
+          <w:rFonts w:ascii="Arial" w:hAnsi="Arial" w:cs="Arial"/>
+        </w:rPr>
+        <w:instrText xml:space="preserve"> FORMTEXT </w:instrText>
+      </w:r>
+      <w:r>
+        <w:rPr>
+          <w:rFonts w:ascii="Arial" w:hAnsi="Arial" w:cs="Arial"/>
+        </w:rPr>
+      </w:r>
+      <w:r>
+        <w:rPr>
+          <w:rFonts w:ascii="Arial" w:hAnsi="Arial" w:cs="Arial"/>
+        </w:rPr>
+        <w:fldChar w:fldCharType="separate"/>
+      </w:r>
+      <w:r>
+        <w:rPr>
+          <w:rFonts w:ascii="Arial" w:hAnsi="Arial" w:cs="Arial"/>
+          <w:noProof/>
+        </w:rPr>
+        <w:t>{{most_recent_prisoner_number}}</w:t>
+      </w:r>
+      <w:r>
+        <w:rPr>
+          <w:rFonts w:ascii="Arial" w:hAnsi="Arial" w:cs="Arial"/>
+        </w:rPr>
+        <w:fldChar w:fldCharType="end"/>
+      </w:r>
     </w:p>
     <w:p>
       <w:pPr>
@@ -2162,23 +2034,62 @@
           <w:b/>
           <w:color w:val="800080"/>
         </w:rPr>
-        <w:t>PNOMIS No:</w:t>
-      </w:r>
-      <w:r>
-        <w:rPr>
-          <w:rFonts w:ascii="Arial" w:hAnsi="Arial" w:cs="Arial"/>
-          <w:b/>
-        </w:rPr>
-        <w:tab/>
-      </w:r>
-      <w:bookmarkStart w:id="6" w:name="NOMSNO"/>
-      <w:r>
-        <w:rPr>
-          <w:rFonts w:ascii="Arial" w:hAnsi="Arial" w:cs="Arial"/>
-        </w:rPr>
-        <w:t>NOMSNO</w:t>
-      </w:r>
-      <w:bookmarkEnd w:id="6"/>
+        <w:t>PNOMIS No</w:t>
+      </w:r>
+      <w:r>
+        <w:rPr>
+          <w:rFonts w:ascii="Arial" w:hAnsi="Arial" w:cs="Arial"/>
+          <w:b/>
+          <w:color w:val="800080"/>
+        </w:rPr>
+        <w:t xml:space="preserve">: </w:t>
+      </w:r>
+      <w:r>
+        <w:rPr>
+          <w:rFonts w:ascii="Arial" w:hAnsi="Arial" w:cs="Arial"/>
+        </w:rPr>
+        <w:fldChar w:fldCharType="begin">
+          <w:ffData>
+            <w:name w:val=""/>
+            <w:enabled/>
+            <w:calcOnExit w:val="0"/>
+            <w:statusText w:type="text" w:val="C R O number"/>
+            <w:textInput>
+              <w:default w:val="{{noms_number}}"/>
+            </w:textInput>
+          </w:ffData>
+        </w:fldChar>
+      </w:r>
+      <w:r>
+        <w:rPr>
+          <w:rFonts w:ascii="Arial" w:hAnsi="Arial" w:cs="Arial"/>
+        </w:rPr>
+        <w:instrText xml:space="preserve"> FORMTEXT </w:instrText>
+      </w:r>
+      <w:r>
+        <w:rPr>
+          <w:rFonts w:ascii="Arial" w:hAnsi="Arial" w:cs="Arial"/>
+        </w:rPr>
+      </w:r>
+      <w:r>
+        <w:rPr>
+          <w:rFonts w:ascii="Arial" w:hAnsi="Arial" w:cs="Arial"/>
+        </w:rPr>
+        <w:fldChar w:fldCharType="separate"/>
+      </w:r>
+      <w:r>
+        <w:rPr>
+          <w:rFonts w:ascii="Arial" w:hAnsi="Arial" w:cs="Arial"/>
+          <w:noProof/>
+        </w:rPr>
+        <w:t>{{noms_number}}</w:t>
+      </w:r>
+      <w:r>
+        <w:rPr>
+          <w:rFonts w:ascii="Arial" w:hAnsi="Arial" w:cs="Arial"/>
+        </w:rPr>
+        <w:fldChar w:fldCharType="end"/>
+      </w:r>
     </w:p>
     <w:p>
       <w:pPr>
@@ -5471,7 +5382,7 @@
         <w:pBdr>
           <w:top w:val="single" w:sz="4" w:space="1" w:color="auto"/>
           <w:left w:val="single" w:sz="4" w:space="4" w:color="auto"/>
-          <w:bottom w:val="single" w:sz="4" w:space="0" w:color="auto"/>
+          <w:bottom w:val="single" w:sz="4" w:space="1" w:color="auto"/>
           <w:right w:val="single" w:sz="4" w:space="4" w:color="auto"/>
         </w:pBdr>
         <w:jc w:val="both"/>
@@ -5515,42 +5426,50 @@
       <w:r>
         <w:rPr>
           <w:rFonts w:ascii="Arial" w:hAnsi="Arial" w:cs="Arial"/>
+          <w:b/>
         </w:rPr>
         <w:t xml:space="preserve"> </w:t>
       </w:r>
       <w:r>
         <w:rPr>
           <w:rFonts w:ascii="Arial" w:hAnsi="Arial" w:cs="Arial"/>
+          <w:bCs/>
         </w:rPr>
         <w:fldChar w:fldCharType="begin">
           <w:ffData>
             <w:name w:val=""/>
             <w:enabled/>
             <w:calcOnExit w:val="0"/>
-            <w:textInput/>
+            <w:textInput>
+              <w:default w:val="{{has_contraband_risk}}"/>
+            </w:textInput>
           </w:ffData>
         </w:fldChar>
       </w:r>
       <w:r>
         <w:rPr>
           <w:rFonts w:ascii="Arial" w:hAnsi="Arial" w:cs="Arial"/>
+          <w:bCs/>
         </w:rPr>
         <w:instrText xml:space="preserve"> FORMTEXT </w:instrText>
       </w:r>
       <w:r>
         <w:rPr>
           <w:rFonts w:ascii="Arial" w:hAnsi="Arial" w:cs="Arial"/>
-        </w:rPr>
-      </w:r>
-      <w:r>
-        <w:rPr>
-          <w:rFonts w:ascii="Arial" w:hAnsi="Arial" w:cs="Arial"/>
+          <w:bCs/>
+        </w:rPr>
+      </w:r>
+      <w:r>
+        <w:rPr>
+          <w:rFonts w:ascii="Arial" w:hAnsi="Arial" w:cs="Arial"/>
+          <w:bCs/>
         </w:rPr>
         <w:fldChar w:fldCharType="separate"/>
       </w:r>
       <w:r>
         <w:rPr>
           <w:rFonts w:ascii="Arial" w:hAnsi="Arial" w:cs="Arial"/>
+          <w:bCs/>
           <w:noProof/>
         </w:rPr>
         <w:t>{{has_contraband_risk}}</w:t>
@@ -5558,29 +5477,9 @@
       <w:r>
         <w:rPr>
           <w:rFonts w:ascii="Arial" w:hAnsi="Arial" w:cs="Arial"/>
-          <w:noProof/>
-        </w:rPr>
-        <w:t> </w:t>
-      </w:r>
-      <w:r>
-        <w:rPr>
-          <w:rFonts w:ascii="Arial" w:hAnsi="Arial" w:cs="Arial"/>
+          <w:bCs/>
         </w:rPr>
         <w:fldChar w:fldCharType="end"/>
-      </w:r>
-      <w:r>
-        <w:rPr>
-          <w:rFonts w:ascii="Arial" w:hAnsi="Arial" w:cs="Arial"/>
-          <w:b/>
-        </w:rPr>
-        <w:t xml:space="preserve">   </w:t>
-      </w:r>
-      <w:r>
-        <w:rPr>
-          <w:rFonts w:ascii="Arial" w:hAnsi="Arial" w:cs="Arial"/>
-          <w:b/>
-        </w:rPr>
-        <w:tab/>
       </w:r>
       <w:r>
         <w:rPr>
@@ -5604,7 +5503,7 @@
         <w:pBdr>
           <w:top w:val="single" w:sz="4" w:space="1" w:color="auto"/>
           <w:left w:val="single" w:sz="4" w:space="4" w:color="auto"/>
-          <w:bottom w:val="single" w:sz="4" w:space="0" w:color="auto"/>
+          <w:bottom w:val="single" w:sz="4" w:space="1" w:color="auto"/>
           <w:right w:val="single" w:sz="4" w:space="4" w:color="auto"/>
         </w:pBdr>
         <w:jc w:val="both"/>
@@ -5638,7 +5537,9 @@
             <w:name w:val=""/>
             <w:enabled/>
             <w:calcOnExit w:val="0"/>
-            <w:textInput/>
+            <w:textInput>
+              <w:default w:val="{{has_contraband_risk_details}}"/>
+            </w:textInput>
           </w:ffData>
         </w:fldChar>
       </w:r>
@@ -5668,23 +5569,7 @@
           <w:bCs/>
           <w:noProof/>
         </w:rPr>
-        <w:t>{{has_contraband_risk_detail</w:t>
-      </w:r>
-      <w:r>
-        <w:rPr>
-          <w:rFonts w:ascii="Arial" w:hAnsi="Arial" w:cs="Arial"/>
-          <w:bCs/>
-          <w:noProof/>
-        </w:rPr>
-        <w:t>s</w:t>
-      </w:r>
-      <w:r>
-        <w:rPr>
-          <w:rFonts w:ascii="Arial" w:hAnsi="Arial" w:cs="Arial"/>
-          <w:bCs/>
-          <w:noProof/>
-        </w:rPr>
-        <w:t>}}</w:t>
+        <w:t>{{has_contraband_risk_details}}</w:t>
       </w:r>
       <w:r>
         <w:rPr>

</xml_diff>

<commit_message>
Fix field name used for details
</commit_message>
<xml_diff>
--- a/src/main/resources/NAT Recall Part A London Template - obtained 131021.docx
+++ b/src/main/resources/NAT Recall Part A London Template - obtained 131021.docx
@@ -5581,21 +5581,7 @@
           <w:rFonts w:ascii="Arial" w:hAnsi="Arial" w:cs="Arial"/>
           <w:noProof/>
         </w:rPr>
-        <w:t>{{has_</w:t>
-      </w:r>
-      <w:r>
-        <w:rPr>
-          <w:rFonts w:ascii="Arial" w:hAnsi="Arial" w:cs="Arial"/>
-          <w:noProof/>
-        </w:rPr>
-        <w:t>contraband_risk</w:t>
-      </w:r>
-      <w:r>
-        <w:rPr>
-          <w:rFonts w:ascii="Arial" w:hAnsi="Arial" w:cs="Arial"/>
-          <w:noProof/>
-        </w:rPr>
-        <w:t>}}</w:t>
+        <w:t>{{has_contraband_risk}}</w:t>
       </w:r>
       <w:r>
         <w:rPr>
@@ -5710,7 +5696,23 @@
           <w:bCs/>
           <w:noProof/>
         </w:rPr>
-        <w:t>{{has_contraband_risk_detail}}</w:t>
+        <w:t>{{has_contraband_risk_detail</w:t>
+      </w:r>
+      <w:r>
+        <w:rPr>
+          <w:rFonts w:ascii="Arial" w:hAnsi="Arial" w:cs="Arial"/>
+          <w:bCs/>
+          <w:noProof/>
+        </w:rPr>
+        <w:t>s</w:t>
+      </w:r>
+      <w:r>
+        <w:rPr>
+          <w:rFonts w:ascii="Arial" w:hAnsi="Arial" w:cs="Arial"/>
+          <w:bCs/>
+          <w:noProof/>
+        </w:rPr>
+        <w:t>}}</w:t>
       </w:r>
       <w:r>
         <w:rPr>

</xml_diff>

<commit_message>
MRD-558 - Contraband field (#345)
Co-authored-by: Jon Wyatt <>
</commit_message>
<xml_diff>
--- a/src/main/resources/NAT Recall Part A London Template - obtained 131021.docx
+++ b/src/main/resources/NAT Recall Part A London Template - obtained 131021.docx
@@ -5499,7 +5499,7 @@
         <w:pBdr>
           <w:top w:val="single" w:sz="4" w:space="1" w:color="auto"/>
           <w:left w:val="single" w:sz="4" w:space="4" w:color="auto"/>
-          <w:bottom w:val="single" w:sz="4" w:space="1" w:color="auto"/>
+          <w:bottom w:val="single" w:sz="4" w:space="0" w:color="auto"/>
           <w:right w:val="single" w:sz="4" w:space="4" w:color="auto"/>
         </w:pBdr>
         <w:jc w:val="both"/>
@@ -5538,113 +5538,17 @@
           <w:b/>
           <w:color w:val="800080"/>
         </w:rPr>
-        <w:t xml:space="preserve">Do you have any suspicions that the offender is using recall to bring contraband into the prison estate? </w:t>
-      </w:r>
-      <w:r>
-        <w:rPr>
-          <w:rFonts w:ascii="Arial" w:hAnsi="Arial" w:cs="Arial"/>
-        </w:rPr>
-        <w:fldChar w:fldCharType="begin">
-          <w:ffData>
-            <w:name w:val=""/>
-            <w:enabled/>
-            <w:calcOnExit w:val="0"/>
-            <w:ddList>
-              <w:listEntry w:val="Please Select"/>
-              <w:listEntry w:val="Yes"/>
-              <w:listEntry w:val="No"/>
-              <w:listEntry w:val="Unknown"/>
-            </w:ddList>
-          </w:ffData>
-        </w:fldChar>
-      </w:r>
-      <w:r>
-        <w:rPr>
-          <w:rFonts w:ascii="Arial" w:hAnsi="Arial" w:cs="Arial"/>
-        </w:rPr>
-        <w:instrText xml:space="preserve"> FORMDROPDOWN </w:instrText>
-      </w:r>
-      <w:r>
-        <w:rPr>
-          <w:rFonts w:ascii="Arial" w:hAnsi="Arial" w:cs="Arial"/>
-        </w:rPr>
-      </w:r>
-      <w:r>
-        <w:rPr>
-          <w:rFonts w:ascii="Arial" w:hAnsi="Arial" w:cs="Arial"/>
-        </w:rPr>
-        <w:fldChar w:fldCharType="separate"/>
-      </w:r>
-      <w:r>
-        <w:rPr>
-          <w:rFonts w:ascii="Arial" w:hAnsi="Arial" w:cs="Arial"/>
-        </w:rPr>
-        <w:fldChar w:fldCharType="end"/>
-      </w:r>
-      <w:r>
-        <w:rPr>
-          <w:rFonts w:ascii="Arial" w:hAnsi="Arial" w:cs="Arial"/>
-          <w:b/>
-        </w:rPr>
-        <w:t xml:space="preserve">    </w:t>
-      </w:r>
-      <w:r>
-        <w:rPr>
-          <w:rFonts w:ascii="Arial" w:hAnsi="Arial" w:cs="Arial"/>
-          <w:b/>
-        </w:rPr>
-        <w:tab/>
-      </w:r>
-      <w:r>
-        <w:rPr>
-          <w:rFonts w:ascii="Arial" w:hAnsi="Arial" w:cs="Arial"/>
-          <w:b/>
-        </w:rPr>
-        <w:tab/>
+        <w:t>Do you have any suspicions that the offender is using recall to bring contraband into the prison estate?</w:t>
+      </w:r>
+      <w:r>
+        <w:rPr>
+          <w:rFonts w:ascii="Arial" w:hAnsi="Arial" w:cs="Arial"/>
+        </w:rPr>
         <w:t xml:space="preserve"> </w:t>
       </w:r>
       <w:r>
         <w:rPr>
           <w:rFonts w:ascii="Arial" w:hAnsi="Arial" w:cs="Arial"/>
-          <w:b/>
-        </w:rPr>
-        <w:tab/>
-        <w:t xml:space="preserve">                 </w:t>
-      </w:r>
-    </w:p>
-    <w:p>
-      <w:pPr>
-        <w:pBdr>
-          <w:top w:val="single" w:sz="4" w:space="1" w:color="auto"/>
-          <w:left w:val="single" w:sz="4" w:space="4" w:color="auto"/>
-          <w:bottom w:val="single" w:sz="4" w:space="1" w:color="auto"/>
-          <w:right w:val="single" w:sz="4" w:space="4" w:color="auto"/>
-        </w:pBdr>
-        <w:jc w:val="both"/>
-        <w:rPr>
-          <w:rFonts w:ascii="Arial" w:hAnsi="Arial" w:cs="Arial"/>
-          <w:b/>
-        </w:rPr>
-      </w:pPr>
-      <w:r>
-        <w:rPr>
-          <w:rFonts w:ascii="Arial" w:hAnsi="Arial" w:cs="Arial"/>
-          <w:b/>
-          <w:color w:val="800080"/>
-        </w:rPr>
-        <w:t>If yes, provide details and contact your local police SPOC to share information or concerns:</w:t>
-      </w:r>
-      <w:r>
-        <w:rPr>
-          <w:rFonts w:ascii="Arial" w:hAnsi="Arial" w:cs="Arial"/>
-          <w:b/>
-        </w:rPr>
-        <w:t xml:space="preserve"> </w:t>
-      </w:r>
-      <w:r>
-        <w:rPr>
-          <w:rFonts w:ascii="Arial" w:hAnsi="Arial" w:cs="Arial"/>
-          <w:b/>
         </w:rPr>
         <w:fldChar w:fldCharType="begin">
           <w:ffData>
@@ -5658,67 +5562,162 @@
       <w:r>
         <w:rPr>
           <w:rFonts w:ascii="Arial" w:hAnsi="Arial" w:cs="Arial"/>
-          <w:b/>
         </w:rPr>
         <w:instrText xml:space="preserve"> FORMTEXT </w:instrText>
       </w:r>
       <w:r>
         <w:rPr>
           <w:rFonts w:ascii="Arial" w:hAnsi="Arial" w:cs="Arial"/>
-          <w:b/>
-        </w:rPr>
-      </w:r>
-      <w:r>
-        <w:rPr>
-          <w:rFonts w:ascii="Arial" w:hAnsi="Arial" w:cs="Arial"/>
-          <w:b/>
+        </w:rPr>
+      </w:r>
+      <w:r>
+        <w:rPr>
+          <w:rFonts w:ascii="Arial" w:hAnsi="Arial" w:cs="Arial"/>
         </w:rPr>
         <w:fldChar w:fldCharType="separate"/>
       </w:r>
       <w:r>
         <w:rPr>
           <w:rFonts w:ascii="Arial" w:hAnsi="Arial" w:cs="Arial"/>
-          <w:b/>
-          <w:noProof/>
-        </w:rPr>
-        <w:t> </w:t>
-      </w:r>
-      <w:r>
-        <w:rPr>
-          <w:rFonts w:ascii="Arial" w:hAnsi="Arial" w:cs="Arial"/>
-          <w:b/>
-          <w:noProof/>
-        </w:rPr>
-        <w:t> </w:t>
-      </w:r>
-      <w:r>
-        <w:rPr>
-          <w:rFonts w:ascii="Arial" w:hAnsi="Arial" w:cs="Arial"/>
-          <w:b/>
-          <w:noProof/>
-        </w:rPr>
-        <w:t> </w:t>
-      </w:r>
-      <w:r>
-        <w:rPr>
-          <w:rFonts w:ascii="Arial" w:hAnsi="Arial" w:cs="Arial"/>
-          <w:b/>
-          <w:noProof/>
-        </w:rPr>
-        <w:t> </w:t>
-      </w:r>
-      <w:r>
-        <w:rPr>
-          <w:rFonts w:ascii="Arial" w:hAnsi="Arial" w:cs="Arial"/>
-          <w:b/>
-          <w:noProof/>
-        </w:rPr>
-        <w:t> </w:t>
-      </w:r>
-      <w:r>
-        <w:rPr>
-          <w:rFonts w:ascii="Arial" w:hAnsi="Arial" w:cs="Arial"/>
-          <w:b/>
+          <w:noProof/>
+        </w:rPr>
+        <w:t>{{has_contraband_risk}}</w:t>
+      </w:r>
+      <w:r>
+        <w:rPr>
+          <w:rFonts w:ascii="Arial" w:hAnsi="Arial" w:cs="Arial"/>
+          <w:noProof/>
+        </w:rPr>
+        <w:t> </w:t>
+      </w:r>
+      <w:r>
+        <w:rPr>
+          <w:rFonts w:ascii="Arial" w:hAnsi="Arial" w:cs="Arial"/>
+        </w:rPr>
+        <w:fldChar w:fldCharType="end"/>
+      </w:r>
+      <w:r>
+        <w:rPr>
+          <w:rFonts w:ascii="Arial" w:hAnsi="Arial" w:cs="Arial"/>
+          <w:b/>
+        </w:rPr>
+        <w:t xml:space="preserve">   </w:t>
+      </w:r>
+      <w:r>
+        <w:rPr>
+          <w:rFonts w:ascii="Arial" w:hAnsi="Arial" w:cs="Arial"/>
+          <w:b/>
+        </w:rPr>
+        <w:tab/>
+      </w:r>
+      <w:r>
+        <w:rPr>
+          <w:rFonts w:ascii="Arial" w:hAnsi="Arial" w:cs="Arial"/>
+          <w:b/>
+        </w:rPr>
+        <w:tab/>
+        <w:t xml:space="preserve"> </w:t>
+      </w:r>
+      <w:r>
+        <w:rPr>
+          <w:rFonts w:ascii="Arial" w:hAnsi="Arial" w:cs="Arial"/>
+          <w:b/>
+        </w:rPr>
+        <w:tab/>
+        <w:t xml:space="preserve">                 </w:t>
+      </w:r>
+    </w:p>
+    <w:p>
+      <w:pPr>
+        <w:pBdr>
+          <w:top w:val="single" w:sz="4" w:space="1" w:color="auto"/>
+          <w:left w:val="single" w:sz="4" w:space="4" w:color="auto"/>
+          <w:bottom w:val="single" w:sz="4" w:space="0" w:color="auto"/>
+          <w:right w:val="single" w:sz="4" w:space="4" w:color="auto"/>
+        </w:pBdr>
+        <w:jc w:val="both"/>
+        <w:rPr>
+          <w:rFonts w:ascii="Arial" w:hAnsi="Arial" w:cs="Arial"/>
+          <w:b/>
+        </w:rPr>
+      </w:pPr>
+      <w:r>
+        <w:rPr>
+          <w:rFonts w:ascii="Arial" w:hAnsi="Arial" w:cs="Arial"/>
+          <w:b/>
+          <w:color w:val="800080"/>
+        </w:rPr>
+        <w:t>If yes, provide details and contact your local police SPOC to share information or concerns:</w:t>
+      </w:r>
+      <w:r>
+        <w:rPr>
+          <w:rFonts w:ascii="Arial" w:hAnsi="Arial" w:cs="Arial"/>
+          <w:b/>
+        </w:rPr>
+        <w:t xml:space="preserve"> </w:t>
+      </w:r>
+      <w:r>
+        <w:rPr>
+          <w:rFonts w:ascii="Arial" w:hAnsi="Arial" w:cs="Arial"/>
+          <w:bCs/>
+        </w:rPr>
+        <w:fldChar w:fldCharType="begin">
+          <w:ffData>
+            <w:name w:val=""/>
+            <w:enabled/>
+            <w:calcOnExit w:val="0"/>
+            <w:textInput/>
+          </w:ffData>
+        </w:fldChar>
+      </w:r>
+      <w:r>
+        <w:rPr>
+          <w:rFonts w:ascii="Arial" w:hAnsi="Arial" w:cs="Arial"/>
+          <w:bCs/>
+        </w:rPr>
+        <w:instrText xml:space="preserve"> FORMTEXT </w:instrText>
+      </w:r>
+      <w:r>
+        <w:rPr>
+          <w:rFonts w:ascii="Arial" w:hAnsi="Arial" w:cs="Arial"/>
+          <w:bCs/>
+        </w:rPr>
+      </w:r>
+      <w:r>
+        <w:rPr>
+          <w:rFonts w:ascii="Arial" w:hAnsi="Arial" w:cs="Arial"/>
+          <w:bCs/>
+        </w:rPr>
+        <w:fldChar w:fldCharType="separate"/>
+      </w:r>
+      <w:r>
+        <w:rPr>
+          <w:rFonts w:ascii="Arial" w:hAnsi="Arial" w:cs="Arial"/>
+          <w:bCs/>
+          <w:noProof/>
+        </w:rPr>
+        <w:t>{{has_contraband_risk_detail</w:t>
+      </w:r>
+      <w:r>
+        <w:rPr>
+          <w:rFonts w:ascii="Arial" w:hAnsi="Arial" w:cs="Arial"/>
+          <w:bCs/>
+          <w:noProof/>
+        </w:rPr>
+        <w:t>s</w:t>
+      </w:r>
+      <w:r>
+        <w:rPr>
+          <w:rFonts w:ascii="Arial" w:hAnsi="Arial" w:cs="Arial"/>
+          <w:bCs/>
+          <w:noProof/>
+        </w:rPr>
+        <w:t>}}</w:t>
+      </w:r>
+      <w:r>
+        <w:rPr>
+          <w:rFonts w:ascii="Arial" w:hAnsi="Arial" w:cs="Arial"/>
+          <w:bCs/>
         </w:rPr>
         <w:fldChar w:fldCharType="end"/>
       </w:r>

</xml_diff>

<commit_message>
Enter police custody location
</commit_message>
<xml_diff>
--- a/src/main/resources/NAT Recall Part A London Template - obtained 131021.docx
+++ b/src/main/resources/NAT Recall Part A London Template - obtained 131021.docx
@@ -3844,35 +3844,7 @@
           <w:rFonts w:ascii="Arial" w:hAnsi="Arial" w:cs="Arial"/>
           <w:noProof/>
         </w:rPr>
-        <w:t> </w:t>
-      </w:r>
-      <w:r>
-        <w:rPr>
-          <w:rFonts w:ascii="Arial" w:hAnsi="Arial" w:cs="Arial"/>
-          <w:noProof/>
-        </w:rPr>
-        <w:t> </w:t>
-      </w:r>
-      <w:r>
-        <w:rPr>
-          <w:rFonts w:ascii="Arial" w:hAnsi="Arial" w:cs="Arial"/>
-          <w:noProof/>
-        </w:rPr>
-        <w:t> </w:t>
-      </w:r>
-      <w:r>
-        <w:rPr>
-          <w:rFonts w:ascii="Arial" w:hAnsi="Arial" w:cs="Arial"/>
-          <w:noProof/>
-        </w:rPr>
-        <w:t> </w:t>
-      </w:r>
-      <w:r>
-        <w:rPr>
-          <w:rFonts w:ascii="Arial" w:hAnsi="Arial" w:cs="Arial"/>
-          <w:noProof/>
-        </w:rPr>
-        <w:t> </w:t>
+        <w:t>{{custody_status_details}}</w:t>
       </w:r>
       <w:r>
         <w:rPr>

</xml_diff>

<commit_message>
MRD-595 - Enter police custody location (#348)
* Enter police custody location

* Update unit test expectation

* Default custody status value to empty string

Co-authored-by: Jon Wyatt <>
</commit_message>
<xml_diff>
--- a/src/main/resources/NAT Recall Part A London Template - obtained 131021.docx
+++ b/src/main/resources/NAT Recall Part A London Template - obtained 131021.docx
@@ -3844,35 +3844,7 @@
           <w:rFonts w:ascii="Arial" w:hAnsi="Arial" w:cs="Arial"/>
           <w:noProof/>
         </w:rPr>
-        <w:t> </w:t>
-      </w:r>
-      <w:r>
-        <w:rPr>
-          <w:rFonts w:ascii="Arial" w:hAnsi="Arial" w:cs="Arial"/>
-          <w:noProof/>
-        </w:rPr>
-        <w:t> </w:t>
-      </w:r>
-      <w:r>
-        <w:rPr>
-          <w:rFonts w:ascii="Arial" w:hAnsi="Arial" w:cs="Arial"/>
-          <w:noProof/>
-        </w:rPr>
-        <w:t> </w:t>
-      </w:r>
-      <w:r>
-        <w:rPr>
-          <w:rFonts w:ascii="Arial" w:hAnsi="Arial" w:cs="Arial"/>
-          <w:noProof/>
-        </w:rPr>
-        <w:t> </w:t>
-      </w:r>
-      <w:r>
-        <w:rPr>
-          <w:rFonts w:ascii="Arial" w:hAnsi="Arial" w:cs="Arial"/>
-          <w:noProof/>
-        </w:rPr>
-        <w:t> </w:t>
+        <w:t>{{custody_status_details}}</w:t>
       </w:r>
       <w:r>
         <w:rPr>

</xml_diff>

<commit_message>
mrd-588_q4-young-offender-details: young offender details auto-populated in part-a. (#347)
Co-authored-by: Bill Sclater <bill.sclater@equalexperts.com>
</commit_message>
<xml_diff>
--- a/src/main/resources/NAT Recall Part A London Template - obtained 131021.docx
+++ b/src/main/resources/NAT Recall Part A London Template - obtained 131021.docx
@@ -1228,13 +1228,6 @@
         </w:rPr>
         <w:t xml:space="preserve">Full name: </w:t>
       </w:r>
-      <w:r>
-        <w:rPr>
-          <w:rFonts w:ascii="Arial" w:hAnsi="Arial" w:cs="Arial"/>
-          <w:b/>
-        </w:rPr>
-        <w:tab/>
-      </w:r>
       <w:bookmarkStart w:id="0" w:name="FORENAME"/>
       <w:r>
         <w:rPr>
@@ -1279,7 +1272,7 @@
         <w:rPr>
           <w:rFonts w:ascii="Arial" w:hAnsi="Arial" w:cs="Arial"/>
         </w:rPr>
-        <w:t>forename</w:t>
+        <w:t>name</w:t>
       </w:r>
       <w:r>
         <w:rPr>
@@ -1298,146 +1291,8 @@
         <w:rPr>
           <w:rFonts w:ascii="Arial" w:hAnsi="Arial" w:cs="Arial"/>
         </w:rPr>
-        <w:t xml:space="preserve"> </w:t>
-      </w:r>
-      <w:bookmarkStart w:id="1" w:name="FORENAME2"/>
-      <w:r>
-        <w:rPr>
-          <w:rFonts w:ascii="Arial" w:hAnsi="Arial" w:cs="Arial"/>
-        </w:rPr>
-        <w:fldChar w:fldCharType="begin">
-          <w:ffData>
-            <w:name w:val="FORENAME2"/>
-            <w:enabled/>
-            <w:calcOnExit w:val="0"/>
-            <w:statusText w:type="text" w:val="offender middle name"/>
-            <w:textInput>
-              <w:default w:val="FORENAME2"/>
-            </w:textInput>
-          </w:ffData>
-        </w:fldChar>
-      </w:r>
-      <w:r>
-        <w:rPr>
-          <w:rFonts w:ascii="Arial" w:hAnsi="Arial" w:cs="Arial"/>
-        </w:rPr>
-        <w:instrText xml:space="preserve"> FORMTEXT </w:instrText>
-      </w:r>
-      <w:r>
-        <w:rPr>
-          <w:rFonts w:ascii="Arial" w:hAnsi="Arial" w:cs="Arial"/>
-        </w:rPr>
-      </w:r>
-      <w:r>
-        <w:rPr>
-          <w:rFonts w:ascii="Arial" w:hAnsi="Arial" w:cs="Arial"/>
-        </w:rPr>
-        <w:fldChar w:fldCharType="separate"/>
-      </w:r>
-      <w:r>
-        <w:rPr>
-          <w:rFonts w:ascii="Arial" w:hAnsi="Arial" w:cs="Arial"/>
-        </w:rPr>
-        <w:t> </w:t>
-      </w:r>
-      <w:r>
-        <w:rPr>
-          <w:rFonts w:ascii="Arial" w:hAnsi="Arial" w:cs="Arial"/>
-        </w:rPr>
-        <w:t> </w:t>
-      </w:r>
-      <w:r>
-        <w:rPr>
-          <w:rFonts w:ascii="Arial" w:hAnsi="Arial" w:cs="Arial"/>
-        </w:rPr>
-        <w:t> </w:t>
-      </w:r>
-      <w:r>
-        <w:rPr>
-          <w:rFonts w:ascii="Arial" w:hAnsi="Arial" w:cs="Arial"/>
-        </w:rPr>
-        <w:t> </w:t>
-      </w:r>
-      <w:r>
-        <w:rPr>
-          <w:rFonts w:ascii="Arial" w:hAnsi="Arial" w:cs="Arial"/>
-        </w:rPr>
-        <w:t> </w:t>
-      </w:r>
-      <w:r>
-        <w:rPr>
-          <w:rFonts w:ascii="Arial" w:hAnsi="Arial" w:cs="Arial"/>
-        </w:rPr>
-        <w:fldChar w:fldCharType="end"/>
-      </w:r>
-      <w:bookmarkEnd w:id="1"/>
-      <w:r>
-        <w:rPr>
-          <w:rFonts w:ascii="Arial" w:hAnsi="Arial" w:cs="Arial"/>
-        </w:rPr>
-        <w:t xml:space="preserve"> </w:t>
-      </w:r>
-      <w:bookmarkStart w:id="2" w:name="SURNAME"/>
-      <w:r>
-        <w:rPr>
-          <w:rFonts w:ascii="Arial" w:hAnsi="Arial" w:cs="Arial"/>
-        </w:rPr>
-        <w:fldChar w:fldCharType="begin">
-          <w:ffData>
-            <w:name w:val="SURNAME"/>
-            <w:enabled/>
-            <w:calcOnExit w:val="0"/>
-            <w:statusText w:type="text" w:val="offender surname"/>
-            <w:textInput>
-              <w:default w:val="SURNAME"/>
-            </w:textInput>
-          </w:ffData>
-        </w:fldChar>
-      </w:r>
-      <w:r>
-        <w:rPr>
-          <w:rFonts w:ascii="Arial" w:hAnsi="Arial" w:cs="Arial"/>
-        </w:rPr>
-        <w:instrText xml:space="preserve"> FORMTEXT </w:instrText>
-      </w:r>
-      <w:r>
-        <w:rPr>
-          <w:rFonts w:ascii="Arial" w:hAnsi="Arial" w:cs="Arial"/>
-        </w:rPr>
-      </w:r>
-      <w:r>
-        <w:rPr>
-          <w:rFonts w:ascii="Arial" w:hAnsi="Arial" w:cs="Arial"/>
-        </w:rPr>
-        <w:fldChar w:fldCharType="separate"/>
-      </w:r>
-      <w:r>
-        <w:rPr>
-          <w:rFonts w:ascii="Arial" w:hAnsi="Arial" w:cs="Arial"/>
-        </w:rPr>
-        <w:t>{{</w:t>
-      </w:r>
-      <w:r>
-        <w:rPr>
-          <w:rFonts w:ascii="Arial" w:hAnsi="Arial" w:cs="Arial"/>
-          <w:noProof/>
-        </w:rPr>
-        <w:t>surname</w:t>
-      </w:r>
-      <w:r>
-        <w:rPr>
-          <w:rFonts w:ascii="Arial" w:hAnsi="Arial" w:cs="Arial"/>
-          <w:noProof/>
-        </w:rPr>
-        <w:t>}}</w:t>
-      </w:r>
-      <w:r>
-        <w:rPr>
-          <w:rFonts w:ascii="Arial" w:hAnsi="Arial" w:cs="Arial"/>
-        </w:rPr>
-        <w:fldChar w:fldCharType="end"/>
-      </w:r>
-      <w:bookmarkEnd w:id="2"/>
+        <w:t xml:space="preserve">  </w:t>
+      </w:r>
     </w:p>
     <w:p>
       <w:pPr>
@@ -1473,13 +1328,6 @@
         </w:rPr>
         <w:t xml:space="preserve"> </w:t>
       </w:r>
-      <w:r>
-        <w:rPr>
-          <w:rFonts w:ascii="Arial" w:hAnsi="Arial" w:cs="Arial"/>
-        </w:rPr>
-        <w:tab/>
-      </w:r>
-      <w:bookmarkStart w:id="3" w:name="DOB"/>
       <w:r>
         <w:rPr>
           <w:rFonts w:ascii="Arial" w:hAnsi="Arial" w:cs="Arial"/>
@@ -1491,11 +1339,12 @@
             <w:calcOnExit w:val="0"/>
             <w:statusText w:type="text" w:val="offender date of birth"/>
             <w:textInput>
-              <w:default w:val="DOB"/>
+              <w:default w:val="{{date_of_birth}}"/>
             </w:textInput>
           </w:ffData>
         </w:fldChar>
       </w:r>
+      <w:bookmarkStart w:id="1" w:name="DOB"/>
       <w:r>
         <w:rPr>
           <w:rFonts w:ascii="Arial" w:hAnsi="Arial" w:cs="Arial"/>
@@ -1518,7 +1367,7 @@
           <w:rFonts w:ascii="Arial" w:hAnsi="Arial" w:cs="Arial"/>
           <w:noProof/>
         </w:rPr>
-        <w:t>DOB</w:t>
+        <w:t>{{date_of_birth}}</w:t>
       </w:r>
       <w:r>
         <w:rPr>
@@ -1526,7 +1375,7 @@
         </w:rPr>
         <w:fldChar w:fldCharType="end"/>
       </w:r>
-      <w:bookmarkEnd w:id="3"/>
+      <w:bookmarkEnd w:id="1"/>
     </w:p>
     <w:p>
       <w:pPr>
@@ -1556,43 +1405,16 @@
       <w:r>
         <w:rPr>
           <w:rFonts w:ascii="Arial" w:hAnsi="Arial" w:cs="Arial"/>
-          <w:b/>
-        </w:rPr>
-        <w:tab/>
-      </w:r>
-      <w:r>
-        <w:rPr>
-          <w:rFonts w:ascii="Arial" w:hAnsi="Arial" w:cs="Arial"/>
         </w:rPr>
         <w:fldChar w:fldCharType="begin">
           <w:ffData>
             <w:name w:val=""/>
             <w:enabled/>
             <w:calcOnExit w:val="0"/>
-            <w:statusText w:type="text" w:val="ethnic category:"/>
-            <w:ddList>
-              <w:listEntry w:val="Please select"/>
-              <w:listEntry w:val="Asian or Asian British: Indian"/>
-              <w:listEntry w:val="Asian or Asian British: Pakistani"/>
-              <w:listEntry w:val="Asian or Asian British: Bangladeshi"/>
-              <w:listEntry w:val="Asian or Asian British: Chinese"/>
-              <w:listEntry w:val="Asian or Asian British: Other"/>
-              <w:listEntry w:val="Black or Black British: Caribbean"/>
-              <w:listEntry w:val="Black or Black British: African "/>
-              <w:listEntry w:val="Black or Black British: Other"/>
-              <w:listEntry w:val="Mixed: White and Black Caribbean"/>
-              <w:listEntry w:val="Mixed: White and Black African"/>
-              <w:listEntry w:val="Mixed: White and Asian"/>
-              <w:listEntry w:val="Mixed: Other"/>
-              <w:listEntry w:val="Arab"/>
-              <w:listEntry w:val="White: British/English/Welsh/Scottish/Northern Iri"/>
-              <w:listEntry w:val="White: Irish"/>
-              <w:listEntry w:val="White: Gypsy or Irish Traveller"/>
-              <w:listEntry w:val="White: Other"/>
-              <w:listEntry w:val="Other Ethnic Group"/>
-              <w:listEntry w:val="Refusal"/>
-              <w:listEntry w:val="Not Specified"/>
-            </w:ddList>
+            <w:statusText w:type="text" w:val="offender date of birth"/>
+            <w:textInput>
+              <w:default w:val="{{ethnicity}}"/>
+            </w:textInput>
           </w:ffData>
         </w:fldChar>
       </w:r>
@@ -1600,7 +1422,7 @@
         <w:rPr>
           <w:rFonts w:ascii="Arial" w:hAnsi="Arial" w:cs="Arial"/>
         </w:rPr>
-        <w:instrText xml:space="preserve"> FORMDROPDOWN </w:instrText>
+        <w:instrText xml:space="preserve"> FORMTEXT </w:instrText>
       </w:r>
       <w:r>
         <w:rPr>
@@ -1612,6 +1434,13 @@
           <w:rFonts w:ascii="Arial" w:hAnsi="Arial" w:cs="Arial"/>
         </w:rPr>
         <w:fldChar w:fldCharType="separate"/>
+      </w:r>
+      <w:r>
+        <w:rPr>
+          <w:rFonts w:ascii="Arial" w:hAnsi="Arial" w:cs="Arial"/>
+          <w:noProof/>
+        </w:rPr>
+        <w:t>{{ethnicity}}</w:t>
       </w:r>
       <w:r>
         <w:rPr>
@@ -1894,13 +1723,6 @@
           <w:color w:val="800080"/>
         </w:rPr>
         <w:t xml:space="preserve">Gender: </w:t>
-      </w:r>
-      <w:r>
-        <w:rPr>
-          <w:rFonts w:ascii="Arial" w:hAnsi="Arial" w:cs="Arial"/>
-          <w:b/>
-        </w:rPr>
-        <w:tab/>
       </w:r>
       <w:r>
         <w:rPr>
@@ -1973,14 +1795,13 @@
           <w:b/>
           <w:color w:val="800080"/>
         </w:rPr>
-        <w:t xml:space="preserve">CRO No: </w:t>
-      </w:r>
-      <w:r>
-        <w:rPr>
-          <w:rFonts w:ascii="Arial" w:hAnsi="Arial" w:cs="Arial"/>
-          <w:b/>
-        </w:rPr>
-        <w:tab/>
+        <w:t>CRO No:</w:t>
+      </w:r>
+      <w:r>
+        <w:rPr>
+          <w:rFonts w:ascii="Arial" w:hAnsi="Arial" w:cs="Arial"/>
+        </w:rPr>
+        <w:t xml:space="preserve"> </w:t>
       </w:r>
       <w:r>
         <w:rPr>
@@ -1992,7 +1813,9 @@
             <w:enabled/>
             <w:calcOnExit w:val="0"/>
             <w:statusText w:type="text" w:val="C R O number"/>
-            <w:textInput/>
+            <w:textInput>
+              <w:default w:val="{{cro_number}}"/>
+            </w:textInput>
           </w:ffData>
         </w:fldChar>
       </w:r>
@@ -2018,35 +1841,7 @@
           <w:rFonts w:ascii="Arial" w:hAnsi="Arial" w:cs="Arial"/>
           <w:noProof/>
         </w:rPr>
-        <w:t> </w:t>
-      </w:r>
-      <w:r>
-        <w:rPr>
-          <w:rFonts w:ascii="Arial" w:hAnsi="Arial" w:cs="Arial"/>
-          <w:noProof/>
-        </w:rPr>
-        <w:t> </w:t>
-      </w:r>
-      <w:r>
-        <w:rPr>
-          <w:rFonts w:ascii="Arial" w:hAnsi="Arial" w:cs="Arial"/>
-          <w:noProof/>
-        </w:rPr>
-        <w:t> </w:t>
-      </w:r>
-      <w:r>
-        <w:rPr>
-          <w:rFonts w:ascii="Arial" w:hAnsi="Arial" w:cs="Arial"/>
-          <w:noProof/>
-        </w:rPr>
-        <w:t> </w:t>
-      </w:r>
-      <w:r>
-        <w:rPr>
-          <w:rFonts w:ascii="Arial" w:hAnsi="Arial" w:cs="Arial"/>
-          <w:noProof/>
-        </w:rPr>
-        <w:t> </w:t>
+        <w:t>{{cro_number}}</w:t>
       </w:r>
       <w:r>
         <w:rPr>
@@ -2078,23 +1873,62 @@
           <w:b/>
           <w:color w:val="800080"/>
         </w:rPr>
-        <w:t xml:space="preserve">PNC No: </w:t>
-      </w:r>
-      <w:r>
-        <w:rPr>
-          <w:rFonts w:ascii="Arial" w:hAnsi="Arial" w:cs="Arial"/>
-          <w:b/>
-        </w:rPr>
-        <w:tab/>
-      </w:r>
-      <w:bookmarkStart w:id="4" w:name="PNC"/>
-      <w:r>
-        <w:rPr>
-          <w:rFonts w:ascii="Arial" w:hAnsi="Arial" w:cs="Arial"/>
-        </w:rPr>
-        <w:t>PNC</w:t>
-      </w:r>
-      <w:bookmarkEnd w:id="4"/>
+        <w:t>PNC No:</w:t>
+      </w:r>
+      <w:r>
+        <w:rPr>
+          <w:rFonts w:ascii="Arial" w:hAnsi="Arial" w:cs="Arial"/>
+          <w:b/>
+          <w:color w:val="800080"/>
+        </w:rPr>
+        <w:t xml:space="preserve"> </w:t>
+      </w:r>
+      <w:r>
+        <w:rPr>
+          <w:rFonts w:ascii="Arial" w:hAnsi="Arial" w:cs="Arial"/>
+        </w:rPr>
+        <w:fldChar w:fldCharType="begin">
+          <w:ffData>
+            <w:name w:val=""/>
+            <w:enabled/>
+            <w:calcOnExit w:val="0"/>
+            <w:statusText w:type="text" w:val="C R O number"/>
+            <w:textInput>
+              <w:default w:val="{{pnc_number}}"/>
+            </w:textInput>
+          </w:ffData>
+        </w:fldChar>
+      </w:r>
+      <w:r>
+        <w:rPr>
+          <w:rFonts w:ascii="Arial" w:hAnsi="Arial" w:cs="Arial"/>
+        </w:rPr>
+        <w:instrText xml:space="preserve"> FORMTEXT </w:instrText>
+      </w:r>
+      <w:r>
+        <w:rPr>
+          <w:rFonts w:ascii="Arial" w:hAnsi="Arial" w:cs="Arial"/>
+        </w:rPr>
+      </w:r>
+      <w:r>
+        <w:rPr>
+          <w:rFonts w:ascii="Arial" w:hAnsi="Arial" w:cs="Arial"/>
+        </w:rPr>
+        <w:fldChar w:fldCharType="separate"/>
+      </w:r>
+      <w:r>
+        <w:rPr>
+          <w:rFonts w:ascii="Arial" w:hAnsi="Arial" w:cs="Arial"/>
+          <w:noProof/>
+        </w:rPr>
+        <w:t>{{pnc_number}}</w:t>
+      </w:r>
+      <w:r>
+        <w:rPr>
+          <w:rFonts w:ascii="Arial" w:hAnsi="Arial" w:cs="Arial"/>
+        </w:rPr>
+        <w:fldChar w:fldCharType="end"/>
+      </w:r>
     </w:p>
     <w:p>
       <w:pPr>
@@ -2119,24 +1953,62 @@
           <w:b/>
           <w:color w:val="800080"/>
         </w:rPr>
-        <w:t xml:space="preserve">Prison No: </w:t>
-      </w:r>
-      <w:r>
-        <w:rPr>
-          <w:rFonts w:ascii="Arial" w:hAnsi="Arial" w:cs="Arial"/>
-          <w:b/>
-        </w:rPr>
-        <w:tab/>
-      </w:r>
-      <w:bookmarkStart w:id="5" w:name="PRISONERNUMBER"/>
-      <w:r>
-        <w:rPr>
-          <w:rFonts w:ascii="Arial" w:hAnsi="Arial" w:cs="Arial"/>
-          <w:noProof/>
-        </w:rPr>
-        <w:t>PRISONERNUMBER</w:t>
-      </w:r>
-      <w:bookmarkEnd w:id="5"/>
+        <w:t>Prison No</w:t>
+      </w:r>
+      <w:r>
+        <w:rPr>
+          <w:rFonts w:ascii="Arial" w:hAnsi="Arial" w:cs="Arial"/>
+          <w:b/>
+          <w:color w:val="800080"/>
+        </w:rPr>
+        <w:t xml:space="preserve">: </w:t>
+      </w:r>
+      <w:r>
+        <w:rPr>
+          <w:rFonts w:ascii="Arial" w:hAnsi="Arial" w:cs="Arial"/>
+        </w:rPr>
+        <w:fldChar w:fldCharType="begin">
+          <w:ffData>
+            <w:name w:val=""/>
+            <w:enabled/>
+            <w:calcOnExit w:val="0"/>
+            <w:statusText w:type="text" w:val="C R O number"/>
+            <w:textInput>
+              <w:default w:val="{{most_recent_prisoner_number}}"/>
+            </w:textInput>
+          </w:ffData>
+        </w:fldChar>
+      </w:r>
+      <w:r>
+        <w:rPr>
+          <w:rFonts w:ascii="Arial" w:hAnsi="Arial" w:cs="Arial"/>
+        </w:rPr>
+        <w:instrText xml:space="preserve"> FORMTEXT </w:instrText>
+      </w:r>
+      <w:r>
+        <w:rPr>
+          <w:rFonts w:ascii="Arial" w:hAnsi="Arial" w:cs="Arial"/>
+        </w:rPr>
+      </w:r>
+      <w:r>
+        <w:rPr>
+          <w:rFonts w:ascii="Arial" w:hAnsi="Arial" w:cs="Arial"/>
+        </w:rPr>
+        <w:fldChar w:fldCharType="separate"/>
+      </w:r>
+      <w:r>
+        <w:rPr>
+          <w:rFonts w:ascii="Arial" w:hAnsi="Arial" w:cs="Arial"/>
+          <w:noProof/>
+        </w:rPr>
+        <w:t>{{most_recent_prisoner_number}}</w:t>
+      </w:r>
+      <w:r>
+        <w:rPr>
+          <w:rFonts w:ascii="Arial" w:hAnsi="Arial" w:cs="Arial"/>
+        </w:rPr>
+        <w:fldChar w:fldCharType="end"/>
+      </w:r>
     </w:p>
     <w:p>
       <w:pPr>
@@ -2162,23 +2034,62 @@
           <w:b/>
           <w:color w:val="800080"/>
         </w:rPr>
-        <w:t>PNOMIS No:</w:t>
-      </w:r>
-      <w:r>
-        <w:rPr>
-          <w:rFonts w:ascii="Arial" w:hAnsi="Arial" w:cs="Arial"/>
-          <w:b/>
-        </w:rPr>
-        <w:tab/>
-      </w:r>
-      <w:bookmarkStart w:id="6" w:name="NOMSNO"/>
-      <w:r>
-        <w:rPr>
-          <w:rFonts w:ascii="Arial" w:hAnsi="Arial" w:cs="Arial"/>
-        </w:rPr>
-        <w:t>NOMSNO</w:t>
-      </w:r>
-      <w:bookmarkEnd w:id="6"/>
+        <w:t>PNOMIS No</w:t>
+      </w:r>
+      <w:r>
+        <w:rPr>
+          <w:rFonts w:ascii="Arial" w:hAnsi="Arial" w:cs="Arial"/>
+          <w:b/>
+          <w:color w:val="800080"/>
+        </w:rPr>
+        <w:t xml:space="preserve">: </w:t>
+      </w:r>
+      <w:r>
+        <w:rPr>
+          <w:rFonts w:ascii="Arial" w:hAnsi="Arial" w:cs="Arial"/>
+        </w:rPr>
+        <w:fldChar w:fldCharType="begin">
+          <w:ffData>
+            <w:name w:val=""/>
+            <w:enabled/>
+            <w:calcOnExit w:val="0"/>
+            <w:statusText w:type="text" w:val="C R O number"/>
+            <w:textInput>
+              <w:default w:val="{{noms_number}}"/>
+            </w:textInput>
+          </w:ffData>
+        </w:fldChar>
+      </w:r>
+      <w:r>
+        <w:rPr>
+          <w:rFonts w:ascii="Arial" w:hAnsi="Arial" w:cs="Arial"/>
+        </w:rPr>
+        <w:instrText xml:space="preserve"> FORMTEXT </w:instrText>
+      </w:r>
+      <w:r>
+        <w:rPr>
+          <w:rFonts w:ascii="Arial" w:hAnsi="Arial" w:cs="Arial"/>
+        </w:rPr>
+      </w:r>
+      <w:r>
+        <w:rPr>
+          <w:rFonts w:ascii="Arial" w:hAnsi="Arial" w:cs="Arial"/>
+        </w:rPr>
+        <w:fldChar w:fldCharType="separate"/>
+      </w:r>
+      <w:r>
+        <w:rPr>
+          <w:rFonts w:ascii="Arial" w:hAnsi="Arial" w:cs="Arial"/>
+          <w:noProof/>
+        </w:rPr>
+        <w:t>{{noms_number}}</w:t>
+      </w:r>
+      <w:r>
+        <w:rPr>
+          <w:rFonts w:ascii="Arial" w:hAnsi="Arial" w:cs="Arial"/>
+        </w:rPr>
+        <w:fldChar w:fldCharType="end"/>
+      </w:r>
     </w:p>
     <w:p>
       <w:pPr>
@@ -5471,7 +5382,7 @@
         <w:pBdr>
           <w:top w:val="single" w:sz="4" w:space="1" w:color="auto"/>
           <w:left w:val="single" w:sz="4" w:space="4" w:color="auto"/>
-          <w:bottom w:val="single" w:sz="4" w:space="0" w:color="auto"/>
+          <w:bottom w:val="single" w:sz="4" w:space="1" w:color="auto"/>
           <w:right w:val="single" w:sz="4" w:space="4" w:color="auto"/>
         </w:pBdr>
         <w:jc w:val="both"/>
@@ -5515,42 +5426,50 @@
       <w:r>
         <w:rPr>
           <w:rFonts w:ascii="Arial" w:hAnsi="Arial" w:cs="Arial"/>
+          <w:b/>
         </w:rPr>
         <w:t xml:space="preserve"> </w:t>
       </w:r>
       <w:r>
         <w:rPr>
           <w:rFonts w:ascii="Arial" w:hAnsi="Arial" w:cs="Arial"/>
+          <w:bCs/>
         </w:rPr>
         <w:fldChar w:fldCharType="begin">
           <w:ffData>
             <w:name w:val=""/>
             <w:enabled/>
             <w:calcOnExit w:val="0"/>
-            <w:textInput/>
+            <w:textInput>
+              <w:default w:val="{{has_contraband_risk}}"/>
+            </w:textInput>
           </w:ffData>
         </w:fldChar>
       </w:r>
       <w:r>
         <w:rPr>
           <w:rFonts w:ascii="Arial" w:hAnsi="Arial" w:cs="Arial"/>
+          <w:bCs/>
         </w:rPr>
         <w:instrText xml:space="preserve"> FORMTEXT </w:instrText>
       </w:r>
       <w:r>
         <w:rPr>
           <w:rFonts w:ascii="Arial" w:hAnsi="Arial" w:cs="Arial"/>
-        </w:rPr>
-      </w:r>
-      <w:r>
-        <w:rPr>
-          <w:rFonts w:ascii="Arial" w:hAnsi="Arial" w:cs="Arial"/>
+          <w:bCs/>
+        </w:rPr>
+      </w:r>
+      <w:r>
+        <w:rPr>
+          <w:rFonts w:ascii="Arial" w:hAnsi="Arial" w:cs="Arial"/>
+          <w:bCs/>
         </w:rPr>
         <w:fldChar w:fldCharType="separate"/>
       </w:r>
       <w:r>
         <w:rPr>
           <w:rFonts w:ascii="Arial" w:hAnsi="Arial" w:cs="Arial"/>
+          <w:bCs/>
           <w:noProof/>
         </w:rPr>
         <w:t>{{has_contraband_risk}}</w:t>
@@ -5558,29 +5477,9 @@
       <w:r>
         <w:rPr>
           <w:rFonts w:ascii="Arial" w:hAnsi="Arial" w:cs="Arial"/>
-          <w:noProof/>
-        </w:rPr>
-        <w:t> </w:t>
-      </w:r>
-      <w:r>
-        <w:rPr>
-          <w:rFonts w:ascii="Arial" w:hAnsi="Arial" w:cs="Arial"/>
+          <w:bCs/>
         </w:rPr>
         <w:fldChar w:fldCharType="end"/>
-      </w:r>
-      <w:r>
-        <w:rPr>
-          <w:rFonts w:ascii="Arial" w:hAnsi="Arial" w:cs="Arial"/>
-          <w:b/>
-        </w:rPr>
-        <w:t xml:space="preserve">   </w:t>
-      </w:r>
-      <w:r>
-        <w:rPr>
-          <w:rFonts w:ascii="Arial" w:hAnsi="Arial" w:cs="Arial"/>
-          <w:b/>
-        </w:rPr>
-        <w:tab/>
       </w:r>
       <w:r>
         <w:rPr>
@@ -5604,7 +5503,7 @@
         <w:pBdr>
           <w:top w:val="single" w:sz="4" w:space="1" w:color="auto"/>
           <w:left w:val="single" w:sz="4" w:space="4" w:color="auto"/>
-          <w:bottom w:val="single" w:sz="4" w:space="0" w:color="auto"/>
+          <w:bottom w:val="single" w:sz="4" w:space="1" w:color="auto"/>
           <w:right w:val="single" w:sz="4" w:space="4" w:color="auto"/>
         </w:pBdr>
         <w:jc w:val="both"/>
@@ -5638,7 +5537,9 @@
             <w:name w:val=""/>
             <w:enabled/>
             <w:calcOnExit w:val="0"/>
-            <w:textInput/>
+            <w:textInput>
+              <w:default w:val="{{has_contraband_risk_details}}"/>
+            </w:textInput>
           </w:ffData>
         </w:fldChar>
       </w:r>
@@ -5668,23 +5569,7 @@
           <w:bCs/>
           <w:noProof/>
         </w:rPr>
-        <w:t>{{has_contraband_risk_detail</w:t>
-      </w:r>
-      <w:r>
-        <w:rPr>
-          <w:rFonts w:ascii="Arial" w:hAnsi="Arial" w:cs="Arial"/>
-          <w:bCs/>
-          <w:noProof/>
-        </w:rPr>
-        <w:t>s</w:t>
-      </w:r>
-      <w:r>
-        <w:rPr>
-          <w:rFonts w:ascii="Arial" w:hAnsi="Arial" w:cs="Arial"/>
-          <w:bCs/>
-          <w:noProof/>
-        </w:rPr>
-        <w:t>}}</w:t>
+        <w:t>{{has_contraband_risk_details}}</w:t>
       </w:r>
       <w:r>
         <w:rPr>

</xml_diff>

<commit_message>
MRD-587 Part A - Question 5 sentence details
</commit_message>
<xml_diff>
--- a/src/main/resources/NAT Recall Part A London Template - obtained 131021.docx
+++ b/src/main/resources/NAT Recall Part A London Template - obtained 131021.docx
@@ -2502,7 +2502,9 @@
             <w:enabled/>
             <w:calcOnExit w:val="0"/>
             <w:statusText w:type="text" w:val="3. sentence details -index/original offence (include all offences) for which sentence received:"/>
-            <w:textInput/>
+            <w:textInput>
+              <w:default w:val="{{index_offence_description}}"/>
+            </w:textInput>
           </w:ffData>
         </w:fldChar>
       </w:r>
@@ -2528,35 +2530,7 @@
           <w:rFonts w:ascii="Arial" w:hAnsi="Arial" w:cs="Arial"/>
           <w:noProof/>
         </w:rPr>
-        <w:t> </w:t>
-      </w:r>
-      <w:r>
-        <w:rPr>
-          <w:rFonts w:ascii="Arial" w:hAnsi="Arial" w:cs="Arial"/>
-          <w:noProof/>
-        </w:rPr>
-        <w:t> </w:t>
-      </w:r>
-      <w:r>
-        <w:rPr>
-          <w:rFonts w:ascii="Arial" w:hAnsi="Arial" w:cs="Arial"/>
-          <w:noProof/>
-        </w:rPr>
-        <w:t> </w:t>
-      </w:r>
-      <w:r>
-        <w:rPr>
-          <w:rFonts w:ascii="Arial" w:hAnsi="Arial" w:cs="Arial"/>
-          <w:noProof/>
-        </w:rPr>
-        <w:t> </w:t>
-      </w:r>
-      <w:r>
-        <w:rPr>
-          <w:rFonts w:ascii="Arial" w:hAnsi="Arial" w:cs="Arial"/>
-          <w:noProof/>
-        </w:rPr>
-        <w:t> </w:t>
+        <w:t>{{index_offence_description}}</w:t>
       </w:r>
       <w:r>
         <w:rPr>
@@ -2617,7 +2591,9 @@
             <w:enabled/>
             <w:calcOnExit w:val="0"/>
             <w:statusText w:type="text" w:val="date of original offence"/>
-            <w:textInput/>
+            <w:textInput>
+              <w:default w:val="{{date_of_original_offence}}"/>
+            </w:textInput>
           </w:ffData>
         </w:fldChar>
       </w:r>
@@ -2643,35 +2619,7 @@
           <w:rFonts w:ascii="Arial" w:hAnsi="Arial" w:cs="Arial"/>
           <w:noProof/>
         </w:rPr>
-        <w:t> </w:t>
-      </w:r>
-      <w:r>
-        <w:rPr>
-          <w:rFonts w:ascii="Arial" w:hAnsi="Arial" w:cs="Arial"/>
-          <w:noProof/>
-        </w:rPr>
-        <w:t> </w:t>
-      </w:r>
-      <w:r>
-        <w:rPr>
-          <w:rFonts w:ascii="Arial" w:hAnsi="Arial" w:cs="Arial"/>
-          <w:noProof/>
-        </w:rPr>
-        <w:t> </w:t>
-      </w:r>
-      <w:r>
-        <w:rPr>
-          <w:rFonts w:ascii="Arial" w:hAnsi="Arial" w:cs="Arial"/>
-          <w:noProof/>
-        </w:rPr>
-        <w:t> </w:t>
-      </w:r>
-      <w:r>
-        <w:rPr>
-          <w:rFonts w:ascii="Arial" w:hAnsi="Arial" w:cs="Arial"/>
-          <w:noProof/>
-        </w:rPr>
-        <w:t> </w:t>
+        <w:t>{{date_of_original_offence}}</w:t>
       </w:r>
       <w:r>
         <w:rPr>
@@ -2724,7 +2672,9 @@
             <w:enabled/>
             <w:calcOnExit w:val="0"/>
             <w:statusText w:type="text" w:val="date of sentence"/>
-            <w:textInput/>
+            <w:textInput>
+              <w:default w:val="{{date_of_sentence}}"/>
+            </w:textInput>
           </w:ffData>
         </w:fldChar>
       </w:r>
@@ -2750,35 +2700,7 @@
           <w:rFonts w:ascii="Arial" w:hAnsi="Arial" w:cs="Arial"/>
           <w:noProof/>
         </w:rPr>
-        <w:t> </w:t>
-      </w:r>
-      <w:r>
-        <w:rPr>
-          <w:rFonts w:ascii="Arial" w:hAnsi="Arial" w:cs="Arial"/>
-          <w:noProof/>
-        </w:rPr>
-        <w:t> </w:t>
-      </w:r>
-      <w:r>
-        <w:rPr>
-          <w:rFonts w:ascii="Arial" w:hAnsi="Arial" w:cs="Arial"/>
-          <w:noProof/>
-        </w:rPr>
-        <w:t> </w:t>
-      </w:r>
-      <w:r>
-        <w:rPr>
-          <w:rFonts w:ascii="Arial" w:hAnsi="Arial" w:cs="Arial"/>
-          <w:noProof/>
-        </w:rPr>
-        <w:t> </w:t>
-      </w:r>
-      <w:r>
-        <w:rPr>
-          <w:rFonts w:ascii="Arial" w:hAnsi="Arial" w:cs="Arial"/>
-          <w:noProof/>
-        </w:rPr>
-        <w:t> </w:t>
+        <w:t>{{date_of_sentence}}</w:t>
       </w:r>
       <w:r>
         <w:rPr>
@@ -2831,7 +2753,9 @@
             <w:enabled/>
             <w:calcOnExit w:val="0"/>
             <w:statusText w:type="text" w:val="length of sentence"/>
-            <w:textInput/>
+            <w:textInput>
+              <w:default w:val="{{length_of_sentence}}"/>
+            </w:textInput>
           </w:ffData>
         </w:fldChar>
       </w:r>
@@ -2857,35 +2781,7 @@
           <w:rFonts w:ascii="Arial" w:hAnsi="Arial" w:cs="Arial"/>
           <w:noProof/>
         </w:rPr>
-        <w:t> </w:t>
-      </w:r>
-      <w:r>
-        <w:rPr>
-          <w:rFonts w:ascii="Arial" w:hAnsi="Arial" w:cs="Arial"/>
-          <w:noProof/>
-        </w:rPr>
-        <w:t> </w:t>
-      </w:r>
-      <w:r>
-        <w:rPr>
-          <w:rFonts w:ascii="Arial" w:hAnsi="Arial" w:cs="Arial"/>
-          <w:noProof/>
-        </w:rPr>
-        <w:t> </w:t>
-      </w:r>
-      <w:r>
-        <w:rPr>
-          <w:rFonts w:ascii="Arial" w:hAnsi="Arial" w:cs="Arial"/>
-          <w:noProof/>
-        </w:rPr>
-        <w:t> </w:t>
-      </w:r>
-      <w:r>
-        <w:rPr>
-          <w:rFonts w:ascii="Arial" w:hAnsi="Arial" w:cs="Arial"/>
-          <w:noProof/>
-        </w:rPr>
-        <w:t> </w:t>
+        <w:t>{{length_of_sentence}}</w:t>
       </w:r>
       <w:r>
         <w:rPr>
@@ -2939,7 +2835,9 @@
             <w:enabled/>
             <w:calcOnExit w:val="0"/>
             <w:statusText w:type="text" w:val="licence expiry date"/>
-            <w:textInput/>
+            <w:textInput>
+              <w:default w:val="{{licence_expiry_date}}"/>
+            </w:textInput>
           </w:ffData>
         </w:fldChar>
       </w:r>
@@ -2965,35 +2863,7 @@
           <w:rFonts w:ascii="Arial" w:hAnsi="Arial" w:cs="Arial"/>
           <w:noProof/>
         </w:rPr>
-        <w:t> </w:t>
-      </w:r>
-      <w:r>
-        <w:rPr>
-          <w:rFonts w:ascii="Arial" w:hAnsi="Arial" w:cs="Arial"/>
-          <w:noProof/>
-        </w:rPr>
-        <w:t> </w:t>
-      </w:r>
-      <w:r>
-        <w:rPr>
-          <w:rFonts w:ascii="Arial" w:hAnsi="Arial" w:cs="Arial"/>
-          <w:noProof/>
-        </w:rPr>
-        <w:t> </w:t>
-      </w:r>
-      <w:r>
-        <w:rPr>
-          <w:rFonts w:ascii="Arial" w:hAnsi="Arial" w:cs="Arial"/>
-          <w:noProof/>
-        </w:rPr>
-        <w:t> </w:t>
-      </w:r>
-      <w:r>
-        <w:rPr>
-          <w:rFonts w:ascii="Arial" w:hAnsi="Arial" w:cs="Arial"/>
-          <w:noProof/>
-        </w:rPr>
-        <w:t> </w:t>
+        <w:t>{{licence_expiry_date}}</w:t>
       </w:r>
       <w:r>
         <w:rPr>
@@ -3047,7 +2917,9 @@
             <w:enabled/>
             <w:calcOnExit w:val="0"/>
             <w:statusText w:type="text" w:val="sentence expiry date"/>
-            <w:textInput/>
+            <w:textInput>
+              <w:default w:val="{{sentence_expiry_date}}"/>
+            </w:textInput>
           </w:ffData>
         </w:fldChar>
       </w:r>
@@ -3073,35 +2945,7 @@
           <w:rFonts w:ascii="Arial" w:hAnsi="Arial" w:cs="Arial"/>
           <w:noProof/>
         </w:rPr>
-        <w:t> </w:t>
-      </w:r>
-      <w:r>
-        <w:rPr>
-          <w:rFonts w:ascii="Arial" w:hAnsi="Arial" w:cs="Arial"/>
-          <w:noProof/>
-        </w:rPr>
-        <w:t> </w:t>
-      </w:r>
-      <w:r>
-        <w:rPr>
-          <w:rFonts w:ascii="Arial" w:hAnsi="Arial" w:cs="Arial"/>
-          <w:noProof/>
-        </w:rPr>
-        <w:t> </w:t>
-      </w:r>
-      <w:r>
-        <w:rPr>
-          <w:rFonts w:ascii="Arial" w:hAnsi="Arial" w:cs="Arial"/>
-          <w:noProof/>
-        </w:rPr>
-        <w:t> </w:t>
-      </w:r>
-      <w:r>
-        <w:rPr>
-          <w:rFonts w:ascii="Arial" w:hAnsi="Arial" w:cs="Arial"/>
-          <w:noProof/>
-        </w:rPr>
-        <w:t> </w:t>
+        <w:t>{{sentence_expiry_date}}</w:t>
       </w:r>
       <w:r>
         <w:rPr>
@@ -3188,7 +3032,9 @@
             <w:enabled/>
             <w:calcOnExit w:val="0"/>
             <w:statusText w:type="text" w:val="extended sentence/E P P/E D S prisoners - custodial term:"/>
-            <w:textInput/>
+            <w:textInput>
+              <w:default w:val="{{custodial_term}}"/>
+            </w:textInput>
           </w:ffData>
         </w:fldChar>
       </w:r>
@@ -3214,35 +3060,7 @@
           <w:rFonts w:ascii="Arial" w:hAnsi="Arial" w:cs="Arial"/>
           <w:noProof/>
         </w:rPr>
-        <w:t> </w:t>
-      </w:r>
-      <w:r>
-        <w:rPr>
-          <w:rFonts w:ascii="Arial" w:hAnsi="Arial" w:cs="Arial"/>
-          <w:noProof/>
-        </w:rPr>
-        <w:t> </w:t>
-      </w:r>
-      <w:r>
-        <w:rPr>
-          <w:rFonts w:ascii="Arial" w:hAnsi="Arial" w:cs="Arial"/>
-          <w:noProof/>
-        </w:rPr>
-        <w:t> </w:t>
-      </w:r>
-      <w:r>
-        <w:rPr>
-          <w:rFonts w:ascii="Arial" w:hAnsi="Arial" w:cs="Arial"/>
-          <w:noProof/>
-        </w:rPr>
-        <w:t> </w:t>
-      </w:r>
-      <w:r>
-        <w:rPr>
-          <w:rFonts w:ascii="Arial" w:hAnsi="Arial" w:cs="Arial"/>
-          <w:noProof/>
-        </w:rPr>
-        <w:t> </w:t>
+        <w:t>{{custodial_term}}</w:t>
       </w:r>
       <w:r>
         <w:rPr>
@@ -3300,7 +3118,9 @@
             <w:enabled/>
             <w:calcOnExit w:val="0"/>
             <w:statusText w:type="text" w:val="extended sentence/E P P/E D S prisoners - extended term:"/>
-            <w:textInput/>
+            <w:textInput>
+              <w:default w:val="{{extended_term}}"/>
+            </w:textInput>
           </w:ffData>
         </w:fldChar>
       </w:r>
@@ -3326,35 +3146,7 @@
           <w:rFonts w:ascii="Arial" w:hAnsi="Arial" w:cs="Arial"/>
           <w:noProof/>
         </w:rPr>
-        <w:t> </w:t>
-      </w:r>
-      <w:r>
-        <w:rPr>
-          <w:rFonts w:ascii="Arial" w:hAnsi="Arial" w:cs="Arial"/>
-          <w:noProof/>
-        </w:rPr>
-        <w:t> </w:t>
-      </w:r>
-      <w:r>
-        <w:rPr>
-          <w:rFonts w:ascii="Arial" w:hAnsi="Arial" w:cs="Arial"/>
-          <w:noProof/>
-        </w:rPr>
-        <w:t> </w:t>
-      </w:r>
-      <w:r>
-        <w:rPr>
-          <w:rFonts w:ascii="Arial" w:hAnsi="Arial" w:cs="Arial"/>
-          <w:noProof/>
-        </w:rPr>
-        <w:t> </w:t>
-      </w:r>
-      <w:r>
-        <w:rPr>
-          <w:rFonts w:ascii="Arial" w:hAnsi="Arial" w:cs="Arial"/>
-          <w:noProof/>
-        </w:rPr>
-        <w:t> </w:t>
+        <w:t>{{extended_term}}</w:t>
       </w:r>
       <w:r>
         <w:rPr>

</xml_diff>

<commit_message>
MRD-587 Part A - Question 5 sentence details (#352)
* MRD-587 Part A - Question 5 sentence details
</commit_message>
<xml_diff>
--- a/src/main/resources/NAT Recall Part A London Template - obtained 131021.docx
+++ b/src/main/resources/NAT Recall Part A London Template - obtained 131021.docx
@@ -2502,7 +2502,9 @@
             <w:enabled/>
             <w:calcOnExit w:val="0"/>
             <w:statusText w:type="text" w:val="3. sentence details -index/original offence (include all offences) for which sentence received:"/>
-            <w:textInput/>
+            <w:textInput>
+              <w:default w:val="{{index_offence_description}}"/>
+            </w:textInput>
           </w:ffData>
         </w:fldChar>
       </w:r>
@@ -2528,35 +2530,7 @@
           <w:rFonts w:ascii="Arial" w:hAnsi="Arial" w:cs="Arial"/>
           <w:noProof/>
         </w:rPr>
-        <w:t> </w:t>
-      </w:r>
-      <w:r>
-        <w:rPr>
-          <w:rFonts w:ascii="Arial" w:hAnsi="Arial" w:cs="Arial"/>
-          <w:noProof/>
-        </w:rPr>
-        <w:t> </w:t>
-      </w:r>
-      <w:r>
-        <w:rPr>
-          <w:rFonts w:ascii="Arial" w:hAnsi="Arial" w:cs="Arial"/>
-          <w:noProof/>
-        </w:rPr>
-        <w:t> </w:t>
-      </w:r>
-      <w:r>
-        <w:rPr>
-          <w:rFonts w:ascii="Arial" w:hAnsi="Arial" w:cs="Arial"/>
-          <w:noProof/>
-        </w:rPr>
-        <w:t> </w:t>
-      </w:r>
-      <w:r>
-        <w:rPr>
-          <w:rFonts w:ascii="Arial" w:hAnsi="Arial" w:cs="Arial"/>
-          <w:noProof/>
-        </w:rPr>
-        <w:t> </w:t>
+        <w:t>{{index_offence_description}}</w:t>
       </w:r>
       <w:r>
         <w:rPr>
@@ -2617,7 +2591,9 @@
             <w:enabled/>
             <w:calcOnExit w:val="0"/>
             <w:statusText w:type="text" w:val="date of original offence"/>
-            <w:textInput/>
+            <w:textInput>
+              <w:default w:val="{{date_of_original_offence}}"/>
+            </w:textInput>
           </w:ffData>
         </w:fldChar>
       </w:r>
@@ -2643,35 +2619,7 @@
           <w:rFonts w:ascii="Arial" w:hAnsi="Arial" w:cs="Arial"/>
           <w:noProof/>
         </w:rPr>
-        <w:t> </w:t>
-      </w:r>
-      <w:r>
-        <w:rPr>
-          <w:rFonts w:ascii="Arial" w:hAnsi="Arial" w:cs="Arial"/>
-          <w:noProof/>
-        </w:rPr>
-        <w:t> </w:t>
-      </w:r>
-      <w:r>
-        <w:rPr>
-          <w:rFonts w:ascii="Arial" w:hAnsi="Arial" w:cs="Arial"/>
-          <w:noProof/>
-        </w:rPr>
-        <w:t> </w:t>
-      </w:r>
-      <w:r>
-        <w:rPr>
-          <w:rFonts w:ascii="Arial" w:hAnsi="Arial" w:cs="Arial"/>
-          <w:noProof/>
-        </w:rPr>
-        <w:t> </w:t>
-      </w:r>
-      <w:r>
-        <w:rPr>
-          <w:rFonts w:ascii="Arial" w:hAnsi="Arial" w:cs="Arial"/>
-          <w:noProof/>
-        </w:rPr>
-        <w:t> </w:t>
+        <w:t>{{date_of_original_offence}}</w:t>
       </w:r>
       <w:r>
         <w:rPr>
@@ -2724,7 +2672,9 @@
             <w:enabled/>
             <w:calcOnExit w:val="0"/>
             <w:statusText w:type="text" w:val="date of sentence"/>
-            <w:textInput/>
+            <w:textInput>
+              <w:default w:val="{{date_of_sentence}}"/>
+            </w:textInput>
           </w:ffData>
         </w:fldChar>
       </w:r>
@@ -2750,35 +2700,7 @@
           <w:rFonts w:ascii="Arial" w:hAnsi="Arial" w:cs="Arial"/>
           <w:noProof/>
         </w:rPr>
-        <w:t> </w:t>
-      </w:r>
-      <w:r>
-        <w:rPr>
-          <w:rFonts w:ascii="Arial" w:hAnsi="Arial" w:cs="Arial"/>
-          <w:noProof/>
-        </w:rPr>
-        <w:t> </w:t>
-      </w:r>
-      <w:r>
-        <w:rPr>
-          <w:rFonts w:ascii="Arial" w:hAnsi="Arial" w:cs="Arial"/>
-          <w:noProof/>
-        </w:rPr>
-        <w:t> </w:t>
-      </w:r>
-      <w:r>
-        <w:rPr>
-          <w:rFonts w:ascii="Arial" w:hAnsi="Arial" w:cs="Arial"/>
-          <w:noProof/>
-        </w:rPr>
-        <w:t> </w:t>
-      </w:r>
-      <w:r>
-        <w:rPr>
-          <w:rFonts w:ascii="Arial" w:hAnsi="Arial" w:cs="Arial"/>
-          <w:noProof/>
-        </w:rPr>
-        <w:t> </w:t>
+        <w:t>{{date_of_sentence}}</w:t>
       </w:r>
       <w:r>
         <w:rPr>
@@ -2831,7 +2753,9 @@
             <w:enabled/>
             <w:calcOnExit w:val="0"/>
             <w:statusText w:type="text" w:val="length of sentence"/>
-            <w:textInput/>
+            <w:textInput>
+              <w:default w:val="{{length_of_sentence}}"/>
+            </w:textInput>
           </w:ffData>
         </w:fldChar>
       </w:r>
@@ -2857,35 +2781,7 @@
           <w:rFonts w:ascii="Arial" w:hAnsi="Arial" w:cs="Arial"/>
           <w:noProof/>
         </w:rPr>
-        <w:t> </w:t>
-      </w:r>
-      <w:r>
-        <w:rPr>
-          <w:rFonts w:ascii="Arial" w:hAnsi="Arial" w:cs="Arial"/>
-          <w:noProof/>
-        </w:rPr>
-        <w:t> </w:t>
-      </w:r>
-      <w:r>
-        <w:rPr>
-          <w:rFonts w:ascii="Arial" w:hAnsi="Arial" w:cs="Arial"/>
-          <w:noProof/>
-        </w:rPr>
-        <w:t> </w:t>
-      </w:r>
-      <w:r>
-        <w:rPr>
-          <w:rFonts w:ascii="Arial" w:hAnsi="Arial" w:cs="Arial"/>
-          <w:noProof/>
-        </w:rPr>
-        <w:t> </w:t>
-      </w:r>
-      <w:r>
-        <w:rPr>
-          <w:rFonts w:ascii="Arial" w:hAnsi="Arial" w:cs="Arial"/>
-          <w:noProof/>
-        </w:rPr>
-        <w:t> </w:t>
+        <w:t>{{length_of_sentence}}</w:t>
       </w:r>
       <w:r>
         <w:rPr>
@@ -2939,7 +2835,9 @@
             <w:enabled/>
             <w:calcOnExit w:val="0"/>
             <w:statusText w:type="text" w:val="licence expiry date"/>
-            <w:textInput/>
+            <w:textInput>
+              <w:default w:val="{{licence_expiry_date}}"/>
+            </w:textInput>
           </w:ffData>
         </w:fldChar>
       </w:r>
@@ -2965,35 +2863,7 @@
           <w:rFonts w:ascii="Arial" w:hAnsi="Arial" w:cs="Arial"/>
           <w:noProof/>
         </w:rPr>
-        <w:t> </w:t>
-      </w:r>
-      <w:r>
-        <w:rPr>
-          <w:rFonts w:ascii="Arial" w:hAnsi="Arial" w:cs="Arial"/>
-          <w:noProof/>
-        </w:rPr>
-        <w:t> </w:t>
-      </w:r>
-      <w:r>
-        <w:rPr>
-          <w:rFonts w:ascii="Arial" w:hAnsi="Arial" w:cs="Arial"/>
-          <w:noProof/>
-        </w:rPr>
-        <w:t> </w:t>
-      </w:r>
-      <w:r>
-        <w:rPr>
-          <w:rFonts w:ascii="Arial" w:hAnsi="Arial" w:cs="Arial"/>
-          <w:noProof/>
-        </w:rPr>
-        <w:t> </w:t>
-      </w:r>
-      <w:r>
-        <w:rPr>
-          <w:rFonts w:ascii="Arial" w:hAnsi="Arial" w:cs="Arial"/>
-          <w:noProof/>
-        </w:rPr>
-        <w:t> </w:t>
+        <w:t>{{licence_expiry_date}}</w:t>
       </w:r>
       <w:r>
         <w:rPr>
@@ -3047,7 +2917,9 @@
             <w:enabled/>
             <w:calcOnExit w:val="0"/>
             <w:statusText w:type="text" w:val="sentence expiry date"/>
-            <w:textInput/>
+            <w:textInput>
+              <w:default w:val="{{sentence_expiry_date}}"/>
+            </w:textInput>
           </w:ffData>
         </w:fldChar>
       </w:r>
@@ -3073,35 +2945,7 @@
           <w:rFonts w:ascii="Arial" w:hAnsi="Arial" w:cs="Arial"/>
           <w:noProof/>
         </w:rPr>
-        <w:t> </w:t>
-      </w:r>
-      <w:r>
-        <w:rPr>
-          <w:rFonts w:ascii="Arial" w:hAnsi="Arial" w:cs="Arial"/>
-          <w:noProof/>
-        </w:rPr>
-        <w:t> </w:t>
-      </w:r>
-      <w:r>
-        <w:rPr>
-          <w:rFonts w:ascii="Arial" w:hAnsi="Arial" w:cs="Arial"/>
-          <w:noProof/>
-        </w:rPr>
-        <w:t> </w:t>
-      </w:r>
-      <w:r>
-        <w:rPr>
-          <w:rFonts w:ascii="Arial" w:hAnsi="Arial" w:cs="Arial"/>
-          <w:noProof/>
-        </w:rPr>
-        <w:t> </w:t>
-      </w:r>
-      <w:r>
-        <w:rPr>
-          <w:rFonts w:ascii="Arial" w:hAnsi="Arial" w:cs="Arial"/>
-          <w:noProof/>
-        </w:rPr>
-        <w:t> </w:t>
+        <w:t>{{sentence_expiry_date}}</w:t>
       </w:r>
       <w:r>
         <w:rPr>
@@ -3188,7 +3032,9 @@
             <w:enabled/>
             <w:calcOnExit w:val="0"/>
             <w:statusText w:type="text" w:val="extended sentence/E P P/E D S prisoners - custodial term:"/>
-            <w:textInput/>
+            <w:textInput>
+              <w:default w:val="{{custodial_term}}"/>
+            </w:textInput>
           </w:ffData>
         </w:fldChar>
       </w:r>
@@ -3214,35 +3060,7 @@
           <w:rFonts w:ascii="Arial" w:hAnsi="Arial" w:cs="Arial"/>
           <w:noProof/>
         </w:rPr>
-        <w:t> </w:t>
-      </w:r>
-      <w:r>
-        <w:rPr>
-          <w:rFonts w:ascii="Arial" w:hAnsi="Arial" w:cs="Arial"/>
-          <w:noProof/>
-        </w:rPr>
-        <w:t> </w:t>
-      </w:r>
-      <w:r>
-        <w:rPr>
-          <w:rFonts w:ascii="Arial" w:hAnsi="Arial" w:cs="Arial"/>
-          <w:noProof/>
-        </w:rPr>
-        <w:t> </w:t>
-      </w:r>
-      <w:r>
-        <w:rPr>
-          <w:rFonts w:ascii="Arial" w:hAnsi="Arial" w:cs="Arial"/>
-          <w:noProof/>
-        </w:rPr>
-        <w:t> </w:t>
-      </w:r>
-      <w:r>
-        <w:rPr>
-          <w:rFonts w:ascii="Arial" w:hAnsi="Arial" w:cs="Arial"/>
-          <w:noProof/>
-        </w:rPr>
-        <w:t> </w:t>
+        <w:t>{{custodial_term}}</w:t>
       </w:r>
       <w:r>
         <w:rPr>
@@ -3300,7 +3118,9 @@
             <w:enabled/>
             <w:calcOnExit w:val="0"/>
             <w:statusText w:type="text" w:val="extended sentence/E P P/E D S prisoners - extended term:"/>
-            <w:textInput/>
+            <w:textInput>
+              <w:default w:val="{{extended_term}}"/>
+            </w:textInput>
           </w:ffData>
         </w:fldChar>
       </w:r>
@@ -3326,35 +3146,7 @@
           <w:rFonts w:ascii="Arial" w:hAnsi="Arial" w:cs="Arial"/>
           <w:noProof/>
         </w:rPr>
-        <w:t> </w:t>
-      </w:r>
-      <w:r>
-        <w:rPr>
-          <w:rFonts w:ascii="Arial" w:hAnsi="Arial" w:cs="Arial"/>
-          <w:noProof/>
-        </w:rPr>
-        <w:t> </w:t>
-      </w:r>
-      <w:r>
-        <w:rPr>
-          <w:rFonts w:ascii="Arial" w:hAnsi="Arial" w:cs="Arial"/>
-          <w:noProof/>
-        </w:rPr>
-        <w:t> </w:t>
-      </w:r>
-      <w:r>
-        <w:rPr>
-          <w:rFonts w:ascii="Arial" w:hAnsi="Arial" w:cs="Arial"/>
-          <w:noProof/>
-        </w:rPr>
-        <w:t> </w:t>
-      </w:r>
-      <w:r>
-        <w:rPr>
-          <w:rFonts w:ascii="Arial" w:hAnsi="Arial" w:cs="Arial"/>
-          <w:noProof/>
-        </w:rPr>
-        <w:t> </w:t>
+        <w:t>{{extended_term}}</w:t>
       </w:r>
       <w:r>
         <w:rPr>

</xml_diff>

<commit_message>
mrd-573-part-a-q12-mappa-info: Moved formatting logic to Part A Service.
</commit_message>
<xml_diff>
--- a/src/main/resources/NAT Recall Part A London Template - obtained 131021.docx
+++ b/src/main/resources/NAT Recall Part A London Template - obtained 131021.docx
@@ -5469,51 +5469,53 @@
       <w:r>
         <w:rPr>
           <w:rFonts w:ascii="Arial" w:hAnsi="Arial" w:cs="Arial"/>
+          <w:bCs/>
         </w:rPr>
         <w:fldChar w:fldCharType="begin">
           <w:ffData>
             <w:name w:val=""/>
             <w:enabled/>
             <w:calcOnExit w:val="0"/>
-            <w:ddList>
-              <w:listEntry w:val="Please Select"/>
-              <w:listEntry w:val="N/A"/>
-              <w:listEntry w:val="Category 1"/>
-              <w:listEntry w:val="Category 2"/>
-              <w:listEntry w:val="Category 3"/>
-            </w:ddList>
+            <w:textInput>
+              <w:default w:val="{{mappa_category}}"/>
+            </w:textInput>
           </w:ffData>
         </w:fldChar>
       </w:r>
       <w:r>
         <w:rPr>
           <w:rFonts w:ascii="Arial" w:hAnsi="Arial" w:cs="Arial"/>
-        </w:rPr>
-        <w:instrText xml:space="preserve"> FORMDROPDOWN </w:instrText>
-      </w:r>
-      <w:r>
-        <w:rPr>
-          <w:rFonts w:ascii="Arial" w:hAnsi="Arial" w:cs="Arial"/>
-        </w:rPr>
-      </w:r>
-      <w:r>
-        <w:rPr>
-          <w:rFonts w:ascii="Arial" w:hAnsi="Arial" w:cs="Arial"/>
+          <w:bCs/>
+        </w:rPr>
+        <w:instrText xml:space="preserve"> FORMTEXT </w:instrText>
+      </w:r>
+      <w:r>
+        <w:rPr>
+          <w:rFonts w:ascii="Arial" w:hAnsi="Arial" w:cs="Arial"/>
+          <w:bCs/>
+        </w:rPr>
+      </w:r>
+      <w:r>
+        <w:rPr>
+          <w:rFonts w:ascii="Arial" w:hAnsi="Arial" w:cs="Arial"/>
+          <w:bCs/>
         </w:rPr>
         <w:fldChar w:fldCharType="separate"/>
       </w:r>
       <w:r>
         <w:rPr>
           <w:rFonts w:ascii="Arial" w:hAnsi="Arial" w:cs="Arial"/>
+          <w:bCs/>
+          <w:noProof/>
+        </w:rPr>
+        <w:t>{{mappa_category}}</w:t>
+      </w:r>
+      <w:r>
+        <w:rPr>
+          <w:rFonts w:ascii="Arial" w:hAnsi="Arial" w:cs="Arial"/>
+          <w:bCs/>
         </w:rPr>
         <w:fldChar w:fldCharType="end"/>
-      </w:r>
-      <w:r>
-        <w:rPr>
-          <w:rFonts w:ascii="Arial" w:hAnsi="Arial" w:cs="Arial"/>
-          <w:b/>
-        </w:rPr>
-        <w:t xml:space="preserve"> </w:t>
       </w:r>
     </w:p>
     <w:p>
@@ -5549,42 +5551,51 @@
       <w:r>
         <w:rPr>
           <w:rFonts w:ascii="Arial" w:hAnsi="Arial" w:cs="Arial"/>
+          <w:bCs/>
         </w:rPr>
         <w:fldChar w:fldCharType="begin">
           <w:ffData>
             <w:name w:val=""/>
             <w:enabled/>
             <w:calcOnExit w:val="0"/>
-            <w:ddList>
-              <w:listEntry w:val="Please Select"/>
-              <w:listEntry w:val="N/A"/>
-              <w:listEntry w:val="Level 1"/>
-              <w:listEntry w:val="Level 2"/>
-              <w:listEntry w:val="Level 3"/>
-            </w:ddList>
+            <w:textInput>
+              <w:default w:val="{{mappa_level}}"/>
+            </w:textInput>
           </w:ffData>
         </w:fldChar>
       </w:r>
       <w:r>
         <w:rPr>
           <w:rFonts w:ascii="Arial" w:hAnsi="Arial" w:cs="Arial"/>
-        </w:rPr>
-        <w:instrText xml:space="preserve"> FORMDROPDOWN </w:instrText>
-      </w:r>
-      <w:r>
-        <w:rPr>
-          <w:rFonts w:ascii="Arial" w:hAnsi="Arial" w:cs="Arial"/>
-        </w:rPr>
-      </w:r>
-      <w:r>
-        <w:rPr>
-          <w:rFonts w:ascii="Arial" w:hAnsi="Arial" w:cs="Arial"/>
+          <w:bCs/>
+        </w:rPr>
+        <w:instrText xml:space="preserve"> FORMTEXT </w:instrText>
+      </w:r>
+      <w:r>
+        <w:rPr>
+          <w:rFonts w:ascii="Arial" w:hAnsi="Arial" w:cs="Arial"/>
+          <w:bCs/>
+        </w:rPr>
+      </w:r>
+      <w:r>
+        <w:rPr>
+          <w:rFonts w:ascii="Arial" w:hAnsi="Arial" w:cs="Arial"/>
+          <w:bCs/>
         </w:rPr>
         <w:fldChar w:fldCharType="separate"/>
       </w:r>
       <w:r>
         <w:rPr>
           <w:rFonts w:ascii="Arial" w:hAnsi="Arial" w:cs="Arial"/>
+          <w:bCs/>
+          <w:noProof/>
+        </w:rPr>
+        <w:t>{{mappa_level}}</w:t>
+      </w:r>
+      <w:r>
+        <w:rPr>
+          <w:rFonts w:ascii="Arial" w:hAnsi="Arial" w:cs="Arial"/>
+          <w:bCs/>
         </w:rPr>
         <w:fldChar w:fldCharType="end"/>
       </w:r>

</xml_diff>

<commit_message>
Q12 MAPPA Info (#355)
* mrd-573-part-a-q12-mappa-info: Q12 Part A MAPPA Info.

* mrd-573-part-a-q12-mappa-info: Moved formatting logic to Part A Service.

Co-authored-by: Bill Sclater <bill.sclater@equalexperts.com>
</commit_message>
<xml_diff>
--- a/src/main/resources/NAT Recall Part A London Template - obtained 131021.docx
+++ b/src/main/resources/NAT Recall Part A London Template - obtained 131021.docx
@@ -5469,51 +5469,53 @@
       <w:r>
         <w:rPr>
           <w:rFonts w:ascii="Arial" w:hAnsi="Arial" w:cs="Arial"/>
+          <w:bCs/>
         </w:rPr>
         <w:fldChar w:fldCharType="begin">
           <w:ffData>
             <w:name w:val=""/>
             <w:enabled/>
             <w:calcOnExit w:val="0"/>
-            <w:ddList>
-              <w:listEntry w:val="Please Select"/>
-              <w:listEntry w:val="N/A"/>
-              <w:listEntry w:val="Category 1"/>
-              <w:listEntry w:val="Category 2"/>
-              <w:listEntry w:val="Category 3"/>
-            </w:ddList>
+            <w:textInput>
+              <w:default w:val="{{mappa_category}}"/>
+            </w:textInput>
           </w:ffData>
         </w:fldChar>
       </w:r>
       <w:r>
         <w:rPr>
           <w:rFonts w:ascii="Arial" w:hAnsi="Arial" w:cs="Arial"/>
-        </w:rPr>
-        <w:instrText xml:space="preserve"> FORMDROPDOWN </w:instrText>
-      </w:r>
-      <w:r>
-        <w:rPr>
-          <w:rFonts w:ascii="Arial" w:hAnsi="Arial" w:cs="Arial"/>
-        </w:rPr>
-      </w:r>
-      <w:r>
-        <w:rPr>
-          <w:rFonts w:ascii="Arial" w:hAnsi="Arial" w:cs="Arial"/>
+          <w:bCs/>
+        </w:rPr>
+        <w:instrText xml:space="preserve"> FORMTEXT </w:instrText>
+      </w:r>
+      <w:r>
+        <w:rPr>
+          <w:rFonts w:ascii="Arial" w:hAnsi="Arial" w:cs="Arial"/>
+          <w:bCs/>
+        </w:rPr>
+      </w:r>
+      <w:r>
+        <w:rPr>
+          <w:rFonts w:ascii="Arial" w:hAnsi="Arial" w:cs="Arial"/>
+          <w:bCs/>
         </w:rPr>
         <w:fldChar w:fldCharType="separate"/>
       </w:r>
       <w:r>
         <w:rPr>
           <w:rFonts w:ascii="Arial" w:hAnsi="Arial" w:cs="Arial"/>
+          <w:bCs/>
+          <w:noProof/>
+        </w:rPr>
+        <w:t>{{mappa_category}}</w:t>
+      </w:r>
+      <w:r>
+        <w:rPr>
+          <w:rFonts w:ascii="Arial" w:hAnsi="Arial" w:cs="Arial"/>
+          <w:bCs/>
         </w:rPr>
         <w:fldChar w:fldCharType="end"/>
-      </w:r>
-      <w:r>
-        <w:rPr>
-          <w:rFonts w:ascii="Arial" w:hAnsi="Arial" w:cs="Arial"/>
-          <w:b/>
-        </w:rPr>
-        <w:t xml:space="preserve"> </w:t>
       </w:r>
     </w:p>
     <w:p>
@@ -5549,42 +5551,51 @@
       <w:r>
         <w:rPr>
           <w:rFonts w:ascii="Arial" w:hAnsi="Arial" w:cs="Arial"/>
+          <w:bCs/>
         </w:rPr>
         <w:fldChar w:fldCharType="begin">
           <w:ffData>
             <w:name w:val=""/>
             <w:enabled/>
             <w:calcOnExit w:val="0"/>
-            <w:ddList>
-              <w:listEntry w:val="Please Select"/>
-              <w:listEntry w:val="N/A"/>
-              <w:listEntry w:val="Level 1"/>
-              <w:listEntry w:val="Level 2"/>
-              <w:listEntry w:val="Level 3"/>
-            </w:ddList>
+            <w:textInput>
+              <w:default w:val="{{mappa_level}}"/>
+            </w:textInput>
           </w:ffData>
         </w:fldChar>
       </w:r>
       <w:r>
         <w:rPr>
           <w:rFonts w:ascii="Arial" w:hAnsi="Arial" w:cs="Arial"/>
-        </w:rPr>
-        <w:instrText xml:space="preserve"> FORMDROPDOWN </w:instrText>
-      </w:r>
-      <w:r>
-        <w:rPr>
-          <w:rFonts w:ascii="Arial" w:hAnsi="Arial" w:cs="Arial"/>
-        </w:rPr>
-      </w:r>
-      <w:r>
-        <w:rPr>
-          <w:rFonts w:ascii="Arial" w:hAnsi="Arial" w:cs="Arial"/>
+          <w:bCs/>
+        </w:rPr>
+        <w:instrText xml:space="preserve"> FORMTEXT </w:instrText>
+      </w:r>
+      <w:r>
+        <w:rPr>
+          <w:rFonts w:ascii="Arial" w:hAnsi="Arial" w:cs="Arial"/>
+          <w:bCs/>
+        </w:rPr>
+      </w:r>
+      <w:r>
+        <w:rPr>
+          <w:rFonts w:ascii="Arial" w:hAnsi="Arial" w:cs="Arial"/>
+          <w:bCs/>
         </w:rPr>
         <w:fldChar w:fldCharType="separate"/>
       </w:r>
       <w:r>
         <w:rPr>
           <w:rFonts w:ascii="Arial" w:hAnsi="Arial" w:cs="Arial"/>
+          <w:bCs/>
+          <w:noProof/>
+        </w:rPr>
+        <w:t>{{mappa_level}}</w:t>
+      </w:r>
+      <w:r>
+        <w:rPr>
+          <w:rFonts w:ascii="Arial" w:hAnsi="Arial" w:cs="Arial"/>
+          <w:bCs/>
         </w:rPr>
         <w:fldChar w:fldCharType="end"/>
       </w:r>

</xml_diff>

<commit_message>
Update Part A with address details question 7
</commit_message>
<xml_diff>
--- a/src/main/resources/NAT Recall Part A London Template - obtained 131021.docx
+++ b/src/main/resources/NAT Recall Part A London Template - obtained 131021.docx
@@ -3341,28 +3341,7 @@
           <w:rFonts w:ascii="Arial" w:hAnsi="Arial" w:cs="Arial"/>
           <w:noProof/>
         </w:rPr>
-        <w:t> </w:t>
-      </w:r>
-      <w:r>
-        <w:rPr>
-          <w:rFonts w:ascii="Arial" w:hAnsi="Arial" w:cs="Arial"/>
-          <w:noProof/>
-        </w:rPr>
-        <w:t> </w:t>
-      </w:r>
-      <w:r>
-        <w:rPr>
-          <w:rFonts w:ascii="Arial" w:hAnsi="Arial" w:cs="Arial"/>
-          <w:noProof/>
-        </w:rPr>
-        <w:t> </w:t>
-      </w:r>
-      <w:r>
-        <w:rPr>
-          <w:rFonts w:ascii="Arial" w:hAnsi="Arial" w:cs="Arial"/>
-          <w:noProof/>
-        </w:rPr>
-        <w:t> </w:t>
+        <w:t>{{last_recorded_address}}</w:t>
       </w:r>
       <w:r>
         <w:rPr>
@@ -3444,28 +3423,7 @@
           <w:rFonts w:ascii="Arial" w:hAnsi="Arial" w:cs="Arial"/>
           <w:noProof/>
         </w:rPr>
-        <w:t> </w:t>
-      </w:r>
-      <w:r>
-        <w:rPr>
-          <w:rFonts w:ascii="Arial" w:hAnsi="Arial" w:cs="Arial"/>
-          <w:noProof/>
-        </w:rPr>
-        <w:t> </w:t>
-      </w:r>
-      <w:r>
-        <w:rPr>
-          <w:rFonts w:ascii="Arial" w:hAnsi="Arial" w:cs="Arial"/>
-          <w:noProof/>
-        </w:rPr>
-        <w:t> </w:t>
-      </w:r>
-      <w:r>
-        <w:rPr>
-          <w:rFonts w:ascii="Arial" w:hAnsi="Arial" w:cs="Arial"/>
-          <w:noProof/>
-        </w:rPr>
-        <w:t> </w:t>
+        <w:t>{{no_fixed_abode}}</w:t>
       </w:r>
       <w:r>
         <w:rPr>

</xml_diff>

<commit_message>
MRD-589 Multiple addresses in Part A (#356)
* MRD-589 Multiple addresses in Part A

* Update Part A with address details question 7
</commit_message>
<xml_diff>
--- a/src/main/resources/NAT Recall Part A London Template - obtained 131021.docx
+++ b/src/main/resources/NAT Recall Part A London Template - obtained 131021.docx
@@ -3341,28 +3341,7 @@
           <w:rFonts w:ascii="Arial" w:hAnsi="Arial" w:cs="Arial"/>
           <w:noProof/>
         </w:rPr>
-        <w:t> </w:t>
-      </w:r>
-      <w:r>
-        <w:rPr>
-          <w:rFonts w:ascii="Arial" w:hAnsi="Arial" w:cs="Arial"/>
-          <w:noProof/>
-        </w:rPr>
-        <w:t> </w:t>
-      </w:r>
-      <w:r>
-        <w:rPr>
-          <w:rFonts w:ascii="Arial" w:hAnsi="Arial" w:cs="Arial"/>
-          <w:noProof/>
-        </w:rPr>
-        <w:t> </w:t>
-      </w:r>
-      <w:r>
-        <w:rPr>
-          <w:rFonts w:ascii="Arial" w:hAnsi="Arial" w:cs="Arial"/>
-          <w:noProof/>
-        </w:rPr>
-        <w:t> </w:t>
+        <w:t>{{last_recorded_address}}</w:t>
       </w:r>
       <w:r>
         <w:rPr>
@@ -3444,28 +3423,7 @@
           <w:rFonts w:ascii="Arial" w:hAnsi="Arial" w:cs="Arial"/>
           <w:noProof/>
         </w:rPr>
-        <w:t> </w:t>
-      </w:r>
-      <w:r>
-        <w:rPr>
-          <w:rFonts w:ascii="Arial" w:hAnsi="Arial" w:cs="Arial"/>
-          <w:noProof/>
-        </w:rPr>
-        <w:t> </w:t>
-      </w:r>
-      <w:r>
-        <w:rPr>
-          <w:rFonts w:ascii="Arial" w:hAnsi="Arial" w:cs="Arial"/>
-          <w:noProof/>
-        </w:rPr>
-        <w:t> </w:t>
-      </w:r>
-      <w:r>
-        <w:rPr>
-          <w:rFonts w:ascii="Arial" w:hAnsi="Arial" w:cs="Arial"/>
-          <w:noProof/>
-        </w:rPr>
-        <w:t> </w:t>
+        <w:t>{{no_fixed_abode}}</w:t>
       </w:r>
       <w:r>
         <w:rPr>

</xml_diff>

<commit_message>
mrd-590_part-a-q16-details-of-index-offence: Part A Q16 details of index offence
</commit_message>
<xml_diff>
--- a/src/main/resources/NAT Recall Part A London Template - obtained 131021.docx
+++ b/src/main/resources/NAT Recall Part A London Template - obtained 131021.docx
@@ -175,23 +175,7 @@
           <w:rFonts w:ascii="Arial" w:hAnsi="Arial" w:cs="Arial"/>
           <w:color w:val="800080"/>
         </w:rPr>
-        <w:t>Sensitive information must be submitted as a separate document where there are concerns regarding disclosure. Non-disclosure information must be scanned, e-mailed and submitted as a separate document along with the Non-Disclosure Application Form (</w:t>
-      </w:r>
-      <w:proofErr w:type="gramStart"/>
-      <w:r>
-        <w:rPr>
-          <w:rFonts w:ascii="Arial" w:hAnsi="Arial" w:cs="Arial"/>
-          <w:color w:val="800080"/>
-        </w:rPr>
-        <w:t>Annex A Pro-forma</w:t>
-      </w:r>
-      <w:proofErr w:type="gramEnd"/>
-      <w:r>
-        <w:rPr>
-          <w:rFonts w:ascii="Arial" w:hAnsi="Arial" w:cs="Arial"/>
-          <w:color w:val="800080"/>
-        </w:rPr>
-        <w:t xml:space="preserve"> – attached to PI14/2016).</w:t>
+        <w:t>Sensitive information must be submitted as a separate document where there are concerns regarding disclosure. Non-disclosure information must be scanned, e-mailed and submitted as a separate document along with the Non-Disclosure Application Form (Annex A Pro-forma – attached to PI14/2016).</w:t>
       </w:r>
     </w:p>
     <w:p>
@@ -446,25 +430,7 @@
           <w:b/>
           <w:color w:val="800080"/>
         </w:rPr>
-        <w:t xml:space="preserve">this an </w:t>
-      </w:r>
-      <w:proofErr w:type="gramStart"/>
-      <w:r>
-        <w:rPr>
-          <w:rFonts w:ascii="Arial" w:hAnsi="Arial" w:cs="Arial"/>
-          <w:b/>
-          <w:color w:val="800080"/>
-        </w:rPr>
-        <w:t>Emergency</w:t>
-      </w:r>
-      <w:proofErr w:type="gramEnd"/>
-      <w:r>
-        <w:rPr>
-          <w:rFonts w:ascii="Arial" w:hAnsi="Arial" w:cs="Arial"/>
-          <w:b/>
-          <w:color w:val="800080"/>
-        </w:rPr>
-        <w:t xml:space="preserve"> recall</w:t>
+        <w:t>this an Emergency recall</w:t>
       </w:r>
       <w:r>
         <w:rPr>
@@ -926,18 +892,8 @@
           <w:b/>
           <w:color w:val="800080"/>
         </w:rPr>
-        <w:t>entence (Criminal Justice Act 2003, Powers of Criminal Courts (sentencing) ACT 2000, Crime &amp; Disorder Act 1998</w:t>
-      </w:r>
-      <w:proofErr w:type="gramStart"/>
-      <w:r>
-        <w:rPr>
-          <w:rFonts w:ascii="Arial" w:hAnsi="Arial" w:cs="Arial"/>
-          <w:b/>
-          <w:color w:val="800080"/>
-        </w:rPr>
-        <w:t>);</w:t>
-      </w:r>
-      <w:proofErr w:type="gramEnd"/>
+        <w:t>entence (Criminal Justice Act 2003, Powers of Criminal Courts (sentencing) ACT 2000, Crime &amp; Disorder Act 1998);</w:t>
+      </w:r>
     </w:p>
     <w:p>
       <w:pPr>
@@ -1645,25 +1601,7 @@
           <w:sz w:val="20"/>
           <w:szCs w:val="20"/>
         </w:rPr>
-        <w:t>(</w:t>
-      </w:r>
-      <w:proofErr w:type="gramStart"/>
-      <w:r>
-        <w:rPr>
-          <w:rFonts w:ascii="Arial" w:hAnsi="Arial" w:cs="Arial"/>
-          <w:sz w:val="20"/>
-          <w:szCs w:val="20"/>
-        </w:rPr>
-        <w:t>including</w:t>
-      </w:r>
-      <w:proofErr w:type="gramEnd"/>
-      <w:r>
-        <w:rPr>
-          <w:rFonts w:ascii="Arial" w:hAnsi="Arial" w:cs="Arial"/>
-          <w:sz w:val="20"/>
-          <w:szCs w:val="20"/>
-        </w:rPr>
-        <w:t xml:space="preserve"> British Sign Language)</w:t>
+        <w:t>(including British Sign Language)</w:t>
       </w:r>
       <w:r>
         <w:rPr>
@@ -6751,7 +6689,9 @@
             <w:enabled/>
             <w:calcOnExit w:val="0"/>
             <w:statusText w:type="text" w:val="19. details of the index offence(s). "/>
-            <w:textInput/>
+            <w:textInput>
+              <w:default w:val="{{index_offence_details}}"/>
+            </w:textInput>
           </w:ffData>
         </w:fldChar>
       </w:r>
@@ -6777,35 +6717,7 @@
           <w:rFonts w:ascii="Arial" w:hAnsi="Arial" w:cs="Arial"/>
           <w:noProof/>
         </w:rPr>
-        <w:t> </w:t>
-      </w:r>
-      <w:r>
-        <w:rPr>
-          <w:rFonts w:ascii="Arial" w:hAnsi="Arial" w:cs="Arial"/>
-          <w:noProof/>
-        </w:rPr>
-        <w:t> </w:t>
-      </w:r>
-      <w:r>
-        <w:rPr>
-          <w:rFonts w:ascii="Arial" w:hAnsi="Arial" w:cs="Arial"/>
-          <w:noProof/>
-        </w:rPr>
-        <w:t> </w:t>
-      </w:r>
-      <w:r>
-        <w:rPr>
-          <w:rFonts w:ascii="Arial" w:hAnsi="Arial" w:cs="Arial"/>
-          <w:noProof/>
-        </w:rPr>
-        <w:t> </w:t>
-      </w:r>
-      <w:r>
-        <w:rPr>
-          <w:rFonts w:ascii="Arial" w:hAnsi="Arial" w:cs="Arial"/>
-          <w:noProof/>
-        </w:rPr>
-        <w:t> </w:t>
+        <w:t>{{index_offence_details}}</w:t>
       </w:r>
       <w:r>
         <w:rPr>
@@ -8450,25 +8362,7 @@
                 <w:b/>
                 <w:color w:val="800080"/>
               </w:rPr>
-              <w:t>Referral to multi-disciplinary teams (</w:t>
-            </w:r>
-            <w:proofErr w:type="gramStart"/>
-            <w:r>
-              <w:rPr>
-                <w:rFonts w:ascii="Arial" w:hAnsi="Arial" w:cs="Arial"/>
-                <w:b/>
-                <w:color w:val="800080"/>
-              </w:rPr>
-              <w:t>e.g.</w:t>
-            </w:r>
-            <w:proofErr w:type="gramEnd"/>
-            <w:r>
-              <w:rPr>
-                <w:rFonts w:ascii="Arial" w:hAnsi="Arial" w:cs="Arial"/>
-                <w:b/>
-                <w:color w:val="800080"/>
-              </w:rPr>
-              <w:t xml:space="preserve"> IOM, MAPPA, Gangs Unit)</w:t>
+              <w:t>Referral to multi-disciplinary teams (e.g. IOM, MAPPA, Gangs Unit)</w:t>
             </w:r>
           </w:p>
         </w:tc>
@@ -9194,25 +9088,7 @@
           <w:b/>
           <w:color w:val="800080"/>
         </w:rPr>
-        <w:t xml:space="preserve">The offender is suitable for FTR if the identified risks can be safely managed in the community at the end of the fixed term period.  In your assessment </w:t>
-      </w:r>
-      <w:proofErr w:type="gramStart"/>
-      <w:r>
-        <w:rPr>
-          <w:rFonts w:ascii="Arial" w:hAnsi="Arial" w:cs="Arial"/>
-          <w:b/>
-          <w:color w:val="800080"/>
-        </w:rPr>
-        <w:t>about  the</w:t>
-      </w:r>
-      <w:proofErr w:type="gramEnd"/>
-      <w:r>
-        <w:rPr>
-          <w:rFonts w:ascii="Arial" w:hAnsi="Arial" w:cs="Arial"/>
-          <w:b/>
-          <w:color w:val="800080"/>
-        </w:rPr>
-        <w:t xml:space="preserve"> offender’s  suitability for an FTR, you must consider the following factors:</w:t>
+        <w:t>The offender is suitable for FTR if the identified risks can be safely managed in the community at the end of the fixed term period.  In your assessment about  the offender’s  suitability for an FTR, you must consider the following factors:</w:t>
       </w:r>
     </w:p>
     <w:p>
@@ -9242,25 +9118,7 @@
           <w:b/>
           <w:color w:val="800080"/>
         </w:rPr>
-        <w:t xml:space="preserve">- The offender’s index offence </w:t>
-      </w:r>
-      <w:proofErr w:type="gramStart"/>
-      <w:r>
-        <w:rPr>
-          <w:rFonts w:ascii="Arial" w:hAnsi="Arial" w:cs="Arial"/>
-          <w:b/>
-          <w:color w:val="800080"/>
-        </w:rPr>
-        <w:t>i.e.</w:t>
-      </w:r>
-      <w:proofErr w:type="gramEnd"/>
-      <w:r>
-        <w:rPr>
-          <w:rFonts w:ascii="Arial" w:hAnsi="Arial" w:cs="Arial"/>
-          <w:b/>
-          <w:color w:val="800080"/>
-        </w:rPr>
-        <w:t xml:space="preserve"> was it sexual or violent</w:t>
+        <w:t>- The offender’s index offence i.e. was it sexual or violent</w:t>
       </w:r>
     </w:p>
     <w:p>
@@ -9805,25 +9663,7 @@
           <w:b/>
           <w:color w:val="800080"/>
         </w:rPr>
-        <w:t xml:space="preserve">be met. Select from the options below and comment on how the offender’s behaviour meets each </w:t>
-      </w:r>
-      <w:proofErr w:type="gramStart"/>
-      <w:r>
-        <w:rPr>
-          <w:rFonts w:ascii="Arial" w:hAnsi="Arial" w:cs="Arial"/>
-          <w:b/>
-          <w:color w:val="800080"/>
-        </w:rPr>
-        <w:t>criteria</w:t>
-      </w:r>
-      <w:proofErr w:type="gramEnd"/>
-      <w:r>
-        <w:rPr>
-          <w:rFonts w:ascii="Arial" w:hAnsi="Arial" w:cs="Arial"/>
-          <w:b/>
-          <w:color w:val="800080"/>
-        </w:rPr>
-        <w:t>:</w:t>
+        <w:t>be met. Select from the options below and comment on how the offender’s behaviour meets each criteria:</w:t>
       </w:r>
     </w:p>
     <w:p>
@@ -9871,25 +9711,7 @@
           <w:b/>
           <w:color w:val="800080"/>
         </w:rPr>
-        <w:t xml:space="preserve">) Has the offender exhibited behaviour </w:t>
-      </w:r>
-      <w:proofErr w:type="gramStart"/>
-      <w:r>
-        <w:rPr>
-          <w:rFonts w:ascii="Arial" w:hAnsi="Arial" w:cs="Arial"/>
-          <w:b/>
-          <w:color w:val="800080"/>
-        </w:rPr>
-        <w:t>similar to</w:t>
-      </w:r>
-      <w:proofErr w:type="gramEnd"/>
-      <w:r>
-        <w:rPr>
-          <w:rFonts w:ascii="Arial" w:hAnsi="Arial" w:cs="Arial"/>
-          <w:b/>
-          <w:color w:val="800080"/>
-        </w:rPr>
-        <w:t xml:space="preserve"> the circumstances surrounding the index offence; is there a causal link? </w:t>
+        <w:t xml:space="preserve">) Has the offender exhibited behaviour similar to the circumstances surrounding the index offence; is there a causal link? </w:t>
       </w:r>
       <w:r>
         <w:rPr>
@@ -10577,7 +10399,9 @@
             <w:name w:val=""/>
             <w:enabled/>
             <w:calcOnExit w:val="0"/>
-            <w:textInput/>
+            <w:textInput>
+              <w:default w:val="{{last_person_completing_form_name}}"/>
+            </w:textInput>
           </w:ffData>
         </w:fldChar>
       </w:r>
@@ -10603,28 +10427,7 @@
           <w:rFonts w:ascii="Arial" w:hAnsi="Arial" w:cs="Arial"/>
           <w:noProof/>
         </w:rPr>
-        <w:t>{{last_person_completing_form</w:t>
-      </w:r>
-      <w:r>
-        <w:rPr>
-          <w:rFonts w:ascii="Arial" w:hAnsi="Arial" w:cs="Arial"/>
-          <w:noProof/>
-        </w:rPr>
-        <w:t>_name</w:t>
-      </w:r>
-      <w:r>
-        <w:rPr>
-          <w:rFonts w:ascii="Arial" w:hAnsi="Arial" w:cs="Arial"/>
-          <w:noProof/>
-        </w:rPr>
-        <w:t>}}</w:t>
-      </w:r>
-      <w:r>
-        <w:rPr>
-          <w:rFonts w:ascii="Arial" w:hAnsi="Arial" w:cs="Arial"/>
-          <w:noProof/>
-        </w:rPr>
-        <w:t> </w:t>
+        <w:t>{{last_person_completing_form_name}}</w:t>
       </w:r>
       <w:r>
         <w:rPr>
@@ -10823,6 +10626,12 @@
         </w:rPr>
         <w:t xml:space="preserve">  </w:t>
       </w:r>
+      <w:r>
+        <w:rPr>
+          <w:rFonts w:ascii="Arial" w:hAnsi="Arial" w:cs="Arial"/>
+        </w:rPr>
+        <w:t xml:space="preserve">  </w:t>
+      </w:r>
     </w:p>
     <w:p>
       <w:pPr>
@@ -10982,21 +10791,7 @@
           <w:rFonts w:ascii="Arial" w:hAnsi="Arial" w:cs="Arial"/>
           <w:noProof/>
         </w:rPr>
-        <w:t>{{</w:t>
-      </w:r>
-      <w:r>
-        <w:rPr>
-          <w:rFonts w:ascii="Arial" w:hAnsi="Arial" w:cs="Arial"/>
-          <w:noProof/>
-        </w:rPr>
-        <w:t>local_delivery_unit</w:t>
-      </w:r>
-      <w:r>
-        <w:rPr>
-          <w:rFonts w:ascii="Arial" w:hAnsi="Arial" w:cs="Arial"/>
-          <w:noProof/>
-        </w:rPr>
-        <w:t>}}</w:t>
+        <w:t>{{local_delivery_unit}}</w:t>
       </w:r>
       <w:r>
         <w:rPr>
@@ -11988,32 +11783,15 @@
           <w:rFonts w:ascii="Arial" w:hAnsi="Arial" w:cs="Arial"/>
           <w:color w:val="800080"/>
         </w:rPr>
-        <w:t xml:space="preserve">Please </w:t>
-      </w:r>
-      <w:proofErr w:type="gramStart"/>
-      <w:r>
-        <w:rPr>
-          <w:rFonts w:ascii="Arial" w:hAnsi="Arial" w:cs="Arial"/>
-          <w:color w:val="800080"/>
-        </w:rPr>
-        <w:t>select</w:t>
-      </w:r>
-      <w:r>
-        <w:rPr>
-          <w:rFonts w:ascii="Arial" w:hAnsi="Arial" w:cs="Arial"/>
-          <w:b/>
-          <w:color w:val="800080"/>
-        </w:rPr>
-        <w:t xml:space="preserve">)   </w:t>
-      </w:r>
-      <w:proofErr w:type="gramEnd"/>
-      <w:r>
-        <w:rPr>
-          <w:rFonts w:ascii="Arial" w:hAnsi="Arial" w:cs="Arial"/>
-          <w:b/>
-          <w:color w:val="800080"/>
-        </w:rPr>
-        <w:t xml:space="preserve">  </w:t>
+        <w:t>Please select</w:t>
+      </w:r>
+      <w:r>
+        <w:rPr>
+          <w:rFonts w:ascii="Arial" w:hAnsi="Arial" w:cs="Arial"/>
+          <w:b/>
+          <w:color w:val="800080"/>
+        </w:rPr>
+        <w:t xml:space="preserve">)     </w:t>
       </w:r>
       <w:r>
         <w:rPr>
@@ -12426,23 +12204,7 @@
           <w:rFonts w:ascii="Arial" w:hAnsi="Arial" w:cs="Arial"/>
           <w:color w:val="800080"/>
         </w:rPr>
-        <w:t xml:space="preserve">offender </w:t>
-      </w:r>
-      <w:proofErr w:type="gramStart"/>
-      <w:r>
-        <w:rPr>
-          <w:rFonts w:ascii="Arial" w:hAnsi="Arial" w:cs="Arial"/>
-          <w:color w:val="800080"/>
-        </w:rPr>
-        <w:t>manager</w:t>
-      </w:r>
-      <w:proofErr w:type="gramEnd"/>
-      <w:r>
-        <w:rPr>
-          <w:rFonts w:ascii="Arial" w:hAnsi="Arial" w:cs="Arial"/>
-          <w:color w:val="800080"/>
-        </w:rPr>
-        <w:t xml:space="preserve"> and I am endorsing:</w:t>
+        <w:t>offender manager and I am endorsing:</w:t>
       </w:r>
     </w:p>
     <w:p>

</xml_diff>

<commit_message>
Add mapping to docx
</commit_message>
<xml_diff>
--- a/src/main/resources/NAT Recall Part A London Template - obtained 131021.docx
+++ b/src/main/resources/NAT Recall Part A London Template - obtained 131021.docx
@@ -647,6 +647,8 @@
         <w:outlineLvl w:val="1"/>
         <w:rPr>
           <w:rFonts w:ascii="Arial" w:hAnsi="Arial" w:cs="Arial"/>
+          <w:sz w:val="28"/>
+          <w:szCs w:val="28"/>
         </w:rPr>
       </w:pPr>
       <w:r>
@@ -700,61 +702,24 @@
       <w:r>
         <w:rPr>
           <w:rFonts w:ascii="Arial" w:hAnsi="Arial" w:cs="Arial"/>
+          <w:b/>
+          <w:color w:val="800080"/>
         </w:rPr>
         <w:t xml:space="preserve"> </w:t>
       </w:r>
-    </w:p>
-    <w:p>
-      <w:pPr>
-        <w:keepNext/>
-        <w:pBdr>
-          <w:top w:val="single" w:sz="4" w:space="1" w:color="auto"/>
-          <w:left w:val="single" w:sz="4" w:space="4" w:color="auto"/>
-          <w:bottom w:val="single" w:sz="4" w:space="1" w:color="auto"/>
-          <w:right w:val="single" w:sz="4" w:space="4" w:color="auto"/>
-        </w:pBdr>
-        <w:suppressAutoHyphens/>
-        <w:outlineLvl w:val="1"/>
-        <w:rPr>
-          <w:rFonts w:ascii="Arial" w:hAnsi="Arial" w:cs="Arial"/>
-          <w:sz w:val="6"/>
-          <w:szCs w:val="6"/>
-        </w:rPr>
-      </w:pPr>
-    </w:p>
-    <w:p>
-      <w:pPr>
-        <w:keepNext/>
-        <w:pBdr>
-          <w:top w:val="single" w:sz="4" w:space="1" w:color="auto"/>
-          <w:left w:val="single" w:sz="4" w:space="4" w:color="auto"/>
-          <w:bottom w:val="single" w:sz="4" w:space="1" w:color="auto"/>
-          <w:right w:val="single" w:sz="4" w:space="4" w:color="auto"/>
-        </w:pBdr>
-        <w:suppressAutoHyphens/>
-        <w:outlineLvl w:val="1"/>
-        <w:rPr>
-          <w:rFonts w:ascii="Arial" w:hAnsi="Arial" w:cs="Arial"/>
-        </w:rPr>
-      </w:pPr>
       <w:r>
         <w:rPr>
           <w:rFonts w:ascii="Arial" w:hAnsi="Arial" w:cs="Arial"/>
         </w:rPr>
         <w:fldChar w:fldCharType="begin">
           <w:ffData>
-            <w:name w:val=""/>
+            <w:name w:val="FORENAME"/>
             <w:enabled/>
             <w:calcOnExit w:val="0"/>
-            <w:helpText w:type="text" w:val="All indeterminate sentence offender (lifers or I P P/D P P) are classified as emergancy recalls"/>
-            <w:statusText w:type="text" w:val="1. recommendation on recall. Is the Offender serving an indeterminate sentence (life or I P P/D P P)?"/>
-            <w:ddList>
-              <w:listEntry w:val="Please select"/>
-              <w:listEntry w:val="Yes - Lifer"/>
-              <w:listEntry w:val="Yes - IPP"/>
-              <w:listEntry w:val="Yes - DPP"/>
-              <w:listEntry w:val="No"/>
-            </w:ddList>
+            <w:statusText w:type="text" w:val="offender forename"/>
+            <w:textInput>
+              <w:default w:val="FORENAME"/>
+            </w:textInput>
           </w:ffData>
         </w:fldChar>
       </w:r>
@@ -762,7 +727,7 @@
         <w:rPr>
           <w:rFonts w:ascii="Arial" w:hAnsi="Arial" w:cs="Arial"/>
         </w:rPr>
-        <w:instrText xml:space="preserve"> FORMDROPDOWN </w:instrText>
+        <w:instrText xml:space="preserve"> FORMTEXT </w:instrText>
       </w:r>
       <w:r>
         <w:rPr>
@@ -774,6 +739,26 @@
           <w:rFonts w:ascii="Arial" w:hAnsi="Arial" w:cs="Arial"/>
         </w:rPr>
         <w:fldChar w:fldCharType="separate"/>
+      </w:r>
+      <w:r>
+        <w:rPr>
+          <w:rFonts w:ascii="Arial" w:hAnsi="Arial" w:cs="Arial"/>
+        </w:rPr>
+        <w:t>{{</w:t>
+      </w:r>
+      <w:proofErr w:type="spellStart"/>
+      <w:r>
+        <w:rPr>
+          <w:rFonts w:ascii="Arial" w:hAnsi="Arial" w:cs="Arial"/>
+        </w:rPr>
+        <w:t>indeterminate_sentence_type</w:t>
+      </w:r>
+      <w:proofErr w:type="spellEnd"/>
+      <w:r>
+        <w:rPr>
+          <w:rFonts w:ascii="Arial" w:hAnsi="Arial" w:cs="Arial"/>
+        </w:rPr>
+        <w:t>}}</w:t>
       </w:r>
       <w:r>
         <w:rPr>

</xml_diff>

<commit_message>
MRD-606 - Indeterminate sentence type (#364)
Co-authored-by: Jon Wyatt <>
</commit_message>
<xml_diff>
--- a/src/main/resources/NAT Recall Part A London Template - obtained 131021.docx
+++ b/src/main/resources/NAT Recall Part A London Template - obtained 131021.docx
@@ -647,6 +647,8 @@
         <w:outlineLvl w:val="1"/>
         <w:rPr>
           <w:rFonts w:ascii="Arial" w:hAnsi="Arial" w:cs="Arial"/>
+          <w:sz w:val="28"/>
+          <w:szCs w:val="28"/>
         </w:rPr>
       </w:pPr>
       <w:r>
@@ -700,61 +702,24 @@
       <w:r>
         <w:rPr>
           <w:rFonts w:ascii="Arial" w:hAnsi="Arial" w:cs="Arial"/>
+          <w:b/>
+          <w:color w:val="800080"/>
         </w:rPr>
         <w:t xml:space="preserve"> </w:t>
       </w:r>
-    </w:p>
-    <w:p>
-      <w:pPr>
-        <w:keepNext/>
-        <w:pBdr>
-          <w:top w:val="single" w:sz="4" w:space="1" w:color="auto"/>
-          <w:left w:val="single" w:sz="4" w:space="4" w:color="auto"/>
-          <w:bottom w:val="single" w:sz="4" w:space="1" w:color="auto"/>
-          <w:right w:val="single" w:sz="4" w:space="4" w:color="auto"/>
-        </w:pBdr>
-        <w:suppressAutoHyphens/>
-        <w:outlineLvl w:val="1"/>
-        <w:rPr>
-          <w:rFonts w:ascii="Arial" w:hAnsi="Arial" w:cs="Arial"/>
-          <w:sz w:val="6"/>
-          <w:szCs w:val="6"/>
-        </w:rPr>
-      </w:pPr>
-    </w:p>
-    <w:p>
-      <w:pPr>
-        <w:keepNext/>
-        <w:pBdr>
-          <w:top w:val="single" w:sz="4" w:space="1" w:color="auto"/>
-          <w:left w:val="single" w:sz="4" w:space="4" w:color="auto"/>
-          <w:bottom w:val="single" w:sz="4" w:space="1" w:color="auto"/>
-          <w:right w:val="single" w:sz="4" w:space="4" w:color="auto"/>
-        </w:pBdr>
-        <w:suppressAutoHyphens/>
-        <w:outlineLvl w:val="1"/>
-        <w:rPr>
-          <w:rFonts w:ascii="Arial" w:hAnsi="Arial" w:cs="Arial"/>
-        </w:rPr>
-      </w:pPr>
       <w:r>
         <w:rPr>
           <w:rFonts w:ascii="Arial" w:hAnsi="Arial" w:cs="Arial"/>
         </w:rPr>
         <w:fldChar w:fldCharType="begin">
           <w:ffData>
-            <w:name w:val=""/>
+            <w:name w:val="FORENAME"/>
             <w:enabled/>
             <w:calcOnExit w:val="0"/>
-            <w:helpText w:type="text" w:val="All indeterminate sentence offender (lifers or I P P/D P P) are classified as emergancy recalls"/>
-            <w:statusText w:type="text" w:val="1. recommendation on recall. Is the Offender serving an indeterminate sentence (life or I P P/D P P)?"/>
-            <w:ddList>
-              <w:listEntry w:val="Please select"/>
-              <w:listEntry w:val="Yes - Lifer"/>
-              <w:listEntry w:val="Yes - IPP"/>
-              <w:listEntry w:val="Yes - DPP"/>
-              <w:listEntry w:val="No"/>
-            </w:ddList>
+            <w:statusText w:type="text" w:val="offender forename"/>
+            <w:textInput>
+              <w:default w:val="FORENAME"/>
+            </w:textInput>
           </w:ffData>
         </w:fldChar>
       </w:r>
@@ -762,7 +727,7 @@
         <w:rPr>
           <w:rFonts w:ascii="Arial" w:hAnsi="Arial" w:cs="Arial"/>
         </w:rPr>
-        <w:instrText xml:space="preserve"> FORMDROPDOWN </w:instrText>
+        <w:instrText xml:space="preserve"> FORMTEXT </w:instrText>
       </w:r>
       <w:r>
         <w:rPr>
@@ -774,6 +739,26 @@
           <w:rFonts w:ascii="Arial" w:hAnsi="Arial" w:cs="Arial"/>
         </w:rPr>
         <w:fldChar w:fldCharType="separate"/>
+      </w:r>
+      <w:r>
+        <w:rPr>
+          <w:rFonts w:ascii="Arial" w:hAnsi="Arial" w:cs="Arial"/>
+        </w:rPr>
+        <w:t>{{</w:t>
+      </w:r>
+      <w:proofErr w:type="spellStart"/>
+      <w:r>
+        <w:rPr>
+          <w:rFonts w:ascii="Arial" w:hAnsi="Arial" w:cs="Arial"/>
+        </w:rPr>
+        <w:t>indeterminate_sentence_type</w:t>
+      </w:r>
+      <w:proofErr w:type="spellEnd"/>
+      <w:r>
+        <w:rPr>
+          <w:rFonts w:ascii="Arial" w:hAnsi="Arial" w:cs="Arial"/>
+        </w:rPr>
+        <w:t>}}</w:t>
       </w:r>
       <w:r>
         <w:rPr>

</xml_diff>

<commit_message>
MRD-615 - Extended sentence property (#365)
Co-authored-by: Jon Wyatt <>
</commit_message>
<xml_diff>
--- a/src/main/resources/NAT Recall Part A London Template - obtained 131021.docx
+++ b/src/main/resources/NAT Recall Part A London Template - obtained 131021.docx
@@ -744,21 +744,7 @@
         <w:rPr>
           <w:rFonts w:ascii="Arial" w:hAnsi="Arial" w:cs="Arial"/>
         </w:rPr>
-        <w:t>{{</w:t>
-      </w:r>
-      <w:proofErr w:type="spellStart"/>
-      <w:r>
-        <w:rPr>
-          <w:rFonts w:ascii="Arial" w:hAnsi="Arial" w:cs="Arial"/>
-        </w:rPr>
-        <w:t>indeterminate_sentence_type</w:t>
-      </w:r>
-      <w:proofErr w:type="spellEnd"/>
-      <w:r>
-        <w:rPr>
-          <w:rFonts w:ascii="Arial" w:hAnsi="Arial" w:cs="Arial"/>
-        </w:rPr>
-        <w:t>}}</w:t>
+        <w:t>{{indeterminate_sentence_type}}</w:t>
       </w:r>
       <w:r>
         <w:rPr>
@@ -842,14 +828,13 @@
         </w:rPr>
         <w:fldChar w:fldCharType="begin">
           <w:ffData>
-            <w:name w:val=""/>
+            <w:name w:val="FORENAME"/>
             <w:enabled/>
             <w:calcOnExit w:val="0"/>
-            <w:ddList>
-              <w:listEntry w:val="Please Select"/>
-              <w:listEntry w:val="Yes"/>
-              <w:listEntry w:val="No"/>
-            </w:ddList>
+            <w:statusText w:type="text" w:val="offender forename"/>
+            <w:textInput>
+              <w:default w:val="FORENAME"/>
+            </w:textInput>
           </w:ffData>
         </w:fldChar>
       </w:r>
@@ -857,7 +842,7 @@
         <w:rPr>
           <w:rFonts w:ascii="Arial" w:hAnsi="Arial" w:cs="Arial"/>
         </w:rPr>
-        <w:instrText xml:space="preserve"> FORMDROPDOWN </w:instrText>
+        <w:instrText xml:space="preserve"> FORMTEXT </w:instrText>
       </w:r>
       <w:r>
         <w:rPr>
@@ -869,6 +854,32 @@
           <w:rFonts w:ascii="Arial" w:hAnsi="Arial" w:cs="Arial"/>
         </w:rPr>
         <w:fldChar w:fldCharType="separate"/>
+      </w:r>
+      <w:r>
+        <w:rPr>
+          <w:rFonts w:ascii="Arial" w:hAnsi="Arial" w:cs="Arial"/>
+        </w:rPr>
+        <w:t>{{</w:t>
+      </w:r>
+      <w:proofErr w:type="spellStart"/>
+      <w:r>
+        <w:rPr>
+          <w:rFonts w:ascii="Arial" w:hAnsi="Arial" w:cs="Arial"/>
+        </w:rPr>
+        <w:t>i</w:t>
+      </w:r>
+      <w:r>
+        <w:rPr>
+          <w:rFonts w:ascii="Arial" w:hAnsi="Arial" w:cs="Arial"/>
+        </w:rPr>
+        <w:t>s_extended_sentence</w:t>
+      </w:r>
+      <w:proofErr w:type="spellEnd"/>
+      <w:r>
+        <w:rPr>
+          <w:rFonts w:ascii="Arial" w:hAnsi="Arial" w:cs="Arial"/>
+        </w:rPr>
+        <w:t>}}</w:t>
       </w:r>
       <w:r>
         <w:rPr>

</xml_diff>

<commit_message>
MRD-591 Part A Q25 Practioner information
</commit_message>
<xml_diff>
--- a/src/main/resources/NAT Recall Part A London Template - obtained 131021.docx
+++ b/src/main/resources/NAT Recall Part A London Template - obtained 131021.docx
@@ -859,27 +859,7 @@
         <w:rPr>
           <w:rFonts w:ascii="Arial" w:hAnsi="Arial" w:cs="Arial"/>
         </w:rPr>
-        <w:t>{{</w:t>
-      </w:r>
-      <w:proofErr w:type="spellStart"/>
-      <w:r>
-        <w:rPr>
-          <w:rFonts w:ascii="Arial" w:hAnsi="Arial" w:cs="Arial"/>
-        </w:rPr>
-        <w:t>i</w:t>
-      </w:r>
-      <w:r>
-        <w:rPr>
-          <w:rFonts w:ascii="Arial" w:hAnsi="Arial" w:cs="Arial"/>
-        </w:rPr>
-        <w:t>s_extended_sentence</w:t>
-      </w:r>
-      <w:proofErr w:type="spellEnd"/>
-      <w:r>
-        <w:rPr>
-          <w:rFonts w:ascii="Arial" w:hAnsi="Arial" w:cs="Arial"/>
-        </w:rPr>
-        <w:t>}}</w:t>
+        <w:t>{{is_extended_sentence}}</w:t>
       </w:r>
       <w:r>
         <w:rPr>
@@ -10623,28 +10603,7 @@
           <w:rFonts w:ascii="Arial" w:hAnsi="Arial" w:cs="Arial"/>
           <w:noProof/>
         </w:rPr>
-        <w:t> </w:t>
-      </w:r>
-      <w:r>
-        <w:rPr>
-          <w:rFonts w:ascii="Arial" w:hAnsi="Arial" w:cs="Arial"/>
-          <w:noProof/>
-        </w:rPr>
-        <w:t> </w:t>
-      </w:r>
-      <w:r>
-        <w:rPr>
-          <w:rFonts w:ascii="Arial" w:hAnsi="Arial" w:cs="Arial"/>
-          <w:noProof/>
-        </w:rPr>
-        <w:t> </w:t>
-      </w:r>
-      <w:r>
-        <w:rPr>
-          <w:rFonts w:ascii="Arial" w:hAnsi="Arial" w:cs="Arial"/>
-          <w:noProof/>
-        </w:rPr>
-        <w:t> </w:t>
+        <w:t>{{last_person_completing_form}}</w:t>
       </w:r>
       <w:r>
         <w:rPr>
@@ -10910,218 +10869,6 @@
           <w:rFonts w:ascii="Arial" w:hAnsi="Arial" w:cs="Arial"/>
           <w:b/>
         </w:rPr>
-        <w:tab/>
-      </w:r>
-      <w:r>
-        <w:rPr>
-          <w:rFonts w:ascii="Arial" w:hAnsi="Arial" w:cs="Arial"/>
-          <w:b/>
-        </w:rPr>
-        <w:t xml:space="preserve">London </w:t>
-      </w:r>
-    </w:p>
-    <w:p>
-      <w:pPr>
-        <w:pBdr>
-          <w:top w:val="single" w:sz="4" w:space="1" w:color="auto"/>
-          <w:left w:val="single" w:sz="4" w:space="4" w:color="auto"/>
-          <w:bottom w:val="single" w:sz="4" w:space="1" w:color="auto"/>
-          <w:right w:val="single" w:sz="4" w:space="4" w:color="auto"/>
-        </w:pBdr>
-        <w:tabs>
-          <w:tab w:val="left" w:pos="1440"/>
-        </w:tabs>
-        <w:spacing w:line="360" w:lineRule="auto"/>
-        <w:rPr>
-          <w:rFonts w:ascii="Arial" w:hAnsi="Arial" w:cs="Arial"/>
-        </w:rPr>
-      </w:pPr>
-      <w:r>
-        <w:rPr>
-          <w:rFonts w:ascii="Arial" w:hAnsi="Arial" w:cs="Arial"/>
-          <w:b/>
-          <w:color w:val="800080"/>
-        </w:rPr>
-        <w:t>LDU (</w:t>
-      </w:r>
-      <w:r>
-        <w:rPr>
-          <w:rFonts w:ascii="Arial" w:hAnsi="Arial" w:cs="Arial"/>
-          <w:color w:val="800080"/>
-        </w:rPr>
-        <w:t xml:space="preserve">Please </w:t>
-      </w:r>
-      <w:proofErr w:type="gramStart"/>
-      <w:r>
-        <w:rPr>
-          <w:rFonts w:ascii="Arial" w:hAnsi="Arial" w:cs="Arial"/>
-          <w:color w:val="800080"/>
-        </w:rPr>
-        <w:t>select</w:t>
-      </w:r>
-      <w:r>
-        <w:rPr>
-          <w:rFonts w:ascii="Arial" w:hAnsi="Arial" w:cs="Arial"/>
-          <w:b/>
-          <w:color w:val="800080"/>
-        </w:rPr>
-        <w:t xml:space="preserve">)   </w:t>
-      </w:r>
-      <w:proofErr w:type="gramEnd"/>
-      <w:r>
-        <w:rPr>
-          <w:rFonts w:ascii="Arial" w:hAnsi="Arial" w:cs="Arial"/>
-          <w:b/>
-          <w:color w:val="800080"/>
-        </w:rPr>
-        <w:t xml:space="preserve">   </w:t>
-      </w:r>
-      <w:r>
-        <w:rPr>
-          <w:rFonts w:ascii="Arial" w:hAnsi="Arial" w:cs="Arial"/>
-        </w:rPr>
-        <w:fldChar w:fldCharType="begin">
-          <w:ffData>
-            <w:name w:val=""/>
-            <w:enabled/>
-            <w:calcOnExit w:val="0"/>
-            <w:ddList>
-              <w:listEntry w:val="A-H "/>
-              <w:listEntry w:val="Barking, Dagenham, Havering"/>
-              <w:listEntry w:val="Barnet"/>
-              <w:listEntry w:val="Bexley"/>
-              <w:listEntry w:val="Brent"/>
-              <w:listEntry w:val="Bromley"/>
-              <w:listEntry w:val="Camden &amp; Islington"/>
-              <w:listEntry w:val="Croydon"/>
-              <w:listEntry w:val="Ealing"/>
-              <w:listEntry w:val="Enfield"/>
-              <w:listEntry w:val="Greenwich"/>
-              <w:listEntry w:val="Hackney"/>
-              <w:listEntry w:val="Hammersmith and Fulham"/>
-              <w:listEntry w:val="Haringey"/>
-              <w:listEntry w:val="Harrow"/>
-              <w:listEntry w:val="Hillingdon"/>
-              <w:listEntry w:val="Hounslow"/>
-            </w:ddList>
-          </w:ffData>
-        </w:fldChar>
-      </w:r>
-      <w:r>
-        <w:rPr>
-          <w:rFonts w:ascii="Arial" w:hAnsi="Arial" w:cs="Arial"/>
-        </w:rPr>
-        <w:instrText xml:space="preserve"> FORMDROPDOWN </w:instrText>
-      </w:r>
-      <w:r>
-        <w:rPr>
-          <w:rFonts w:ascii="Arial" w:hAnsi="Arial" w:cs="Arial"/>
-        </w:rPr>
-      </w:r>
-      <w:r>
-        <w:rPr>
-          <w:rFonts w:ascii="Arial" w:hAnsi="Arial" w:cs="Arial"/>
-        </w:rPr>
-        <w:fldChar w:fldCharType="separate"/>
-      </w:r>
-      <w:r>
-        <w:rPr>
-          <w:rFonts w:ascii="Arial" w:hAnsi="Arial" w:cs="Arial"/>
-        </w:rPr>
-        <w:fldChar w:fldCharType="end"/>
-      </w:r>
-      <w:r>
-        <w:rPr>
-          <w:rFonts w:ascii="Arial" w:hAnsi="Arial" w:cs="Arial"/>
-          <w:b/>
-        </w:rPr>
-        <w:t xml:space="preserve">  </w:t>
-      </w:r>
-      <w:r>
-        <w:rPr>
-          <w:rFonts w:ascii="Arial" w:hAnsi="Arial" w:cs="Arial"/>
-        </w:rPr>
-        <w:t xml:space="preserve">or </w:t>
-      </w:r>
-      <w:r>
-        <w:rPr>
-          <w:rFonts w:ascii="Arial" w:hAnsi="Arial" w:cs="Arial"/>
-        </w:rPr>
-        <w:fldChar w:fldCharType="begin">
-          <w:ffData>
-            <w:name w:val=""/>
-            <w:enabled/>
-            <w:calcOnExit w:val="0"/>
-            <w:ddList>
-              <w:listEntry w:val="I - Z"/>
-              <w:listEntry w:val="Kensington, Chelsea, Westminster"/>
-              <w:listEntry w:val="Kingston &amp; Richmond"/>
-              <w:listEntry w:val="Lambeth"/>
-              <w:listEntry w:val="Lewisham"/>
-              <w:listEntry w:val="Merton &amp; Sutton"/>
-              <w:listEntry w:val="Newham"/>
-              <w:listEntry w:val="Redbridge"/>
-              <w:listEntry w:val="Southwark"/>
-              <w:listEntry w:val="Tower Hamlets"/>
-              <w:listEntry w:val="Waltham Forest"/>
-              <w:listEntry w:val="Wandsworth"/>
-            </w:ddList>
-          </w:ffData>
-        </w:fldChar>
-      </w:r>
-      <w:r>
-        <w:rPr>
-          <w:rFonts w:ascii="Arial" w:hAnsi="Arial" w:cs="Arial"/>
-        </w:rPr>
-        <w:instrText xml:space="preserve"> FORMDROPDOWN </w:instrText>
-      </w:r>
-      <w:r>
-        <w:rPr>
-          <w:rFonts w:ascii="Arial" w:hAnsi="Arial" w:cs="Arial"/>
-        </w:rPr>
-      </w:r>
-      <w:r>
-        <w:rPr>
-          <w:rFonts w:ascii="Arial" w:hAnsi="Arial" w:cs="Arial"/>
-        </w:rPr>
-        <w:fldChar w:fldCharType="separate"/>
-      </w:r>
-      <w:r>
-        <w:rPr>
-          <w:rFonts w:ascii="Arial" w:hAnsi="Arial" w:cs="Arial"/>
-        </w:rPr>
-        <w:fldChar w:fldCharType="end"/>
-      </w:r>
-    </w:p>
-    <w:p>
-      <w:pPr>
-        <w:pBdr>
-          <w:top w:val="single" w:sz="4" w:space="1" w:color="auto"/>
-          <w:left w:val="single" w:sz="4" w:space="4" w:color="auto"/>
-          <w:bottom w:val="single" w:sz="4" w:space="1" w:color="auto"/>
-          <w:right w:val="single" w:sz="4" w:space="4" w:color="auto"/>
-        </w:pBdr>
-        <w:tabs>
-          <w:tab w:val="left" w:pos="1440"/>
-        </w:tabs>
-        <w:spacing w:line="360" w:lineRule="auto"/>
-        <w:rPr>
-          <w:rFonts w:ascii="Arial" w:hAnsi="Arial" w:cs="Arial"/>
-        </w:rPr>
-      </w:pPr>
-      <w:r>
-        <w:rPr>
-          <w:rFonts w:ascii="Arial" w:hAnsi="Arial" w:cs="Arial"/>
-          <w:b/>
-          <w:color w:val="800080"/>
-        </w:rPr>
-        <w:t>Switchboard Telephone Number:</w:t>
-      </w:r>
-      <w:r>
-        <w:rPr>
-          <w:rFonts w:ascii="Arial" w:hAnsi="Arial" w:cs="Arial"/>
-          <w:b/>
-        </w:rPr>
         <w:t xml:space="preserve"> </w:t>
       </w:r>
       <w:r>
@@ -11159,28 +10906,7 @@
           <w:rFonts w:ascii="Arial" w:hAnsi="Arial" w:cs="Arial"/>
           <w:noProof/>
         </w:rPr>
-        <w:t> </w:t>
-      </w:r>
-      <w:r>
-        <w:rPr>
-          <w:rFonts w:ascii="Arial" w:hAnsi="Arial" w:cs="Arial"/>
-          <w:noProof/>
-        </w:rPr>
-        <w:t> </w:t>
-      </w:r>
-      <w:r>
-        <w:rPr>
-          <w:rFonts w:ascii="Arial" w:hAnsi="Arial" w:cs="Arial"/>
-          <w:noProof/>
-        </w:rPr>
-        <w:t> </w:t>
-      </w:r>
-      <w:r>
-        <w:rPr>
-          <w:rFonts w:ascii="Arial" w:hAnsi="Arial" w:cs="Arial"/>
-          <w:noProof/>
-        </w:rPr>
-        <w:t> </w:t>
+        <w:t>{{region}}</w:t>
       </w:r>
       <w:r>
         <w:rPr>
@@ -11218,14 +10944,15 @@
           <w:b/>
           <w:color w:val="800080"/>
         </w:rPr>
-        <w:t>Fax Number:</w:t>
-      </w:r>
-      <w:r>
-        <w:rPr>
-          <w:rFonts w:ascii="Arial" w:hAnsi="Arial" w:cs="Arial"/>
-          <w:b/>
-        </w:rPr>
-        <w:t xml:space="preserve"> </w:t>
+        <w:t>LDU</w:t>
+      </w:r>
+      <w:r>
+        <w:rPr>
+          <w:rFonts w:ascii="Arial" w:hAnsi="Arial" w:cs="Arial"/>
+          <w:b/>
+          <w:color w:val="800080"/>
+        </w:rPr>
+        <w:t xml:space="preserve">: </w:t>
       </w:r>
       <w:r>
         <w:rPr>
@@ -11262,28 +10989,21 @@
           <w:rFonts w:ascii="Arial" w:hAnsi="Arial" w:cs="Arial"/>
           <w:noProof/>
         </w:rPr>
-        <w:t> </w:t>
-      </w:r>
-      <w:r>
-        <w:rPr>
-          <w:rFonts w:ascii="Arial" w:hAnsi="Arial" w:cs="Arial"/>
-          <w:noProof/>
-        </w:rPr>
-        <w:t> </w:t>
-      </w:r>
-      <w:r>
-        <w:rPr>
-          <w:rFonts w:ascii="Arial" w:hAnsi="Arial" w:cs="Arial"/>
-          <w:noProof/>
-        </w:rPr>
-        <w:t> </w:t>
-      </w:r>
-      <w:r>
-        <w:rPr>
-          <w:rFonts w:ascii="Arial" w:hAnsi="Arial" w:cs="Arial"/>
-          <w:noProof/>
-        </w:rPr>
-        <w:t> </w:t>
+        <w:t>{{</w:t>
+      </w:r>
+      <w:r>
+        <w:rPr>
+          <w:rFonts w:ascii="Arial" w:hAnsi="Arial" w:cs="Arial"/>
+          <w:noProof/>
+        </w:rPr>
+        <w:t>local_delivery_unit</w:t>
+      </w:r>
+      <w:r>
+        <w:rPr>
+          <w:rFonts w:ascii="Arial" w:hAnsi="Arial" w:cs="Arial"/>
+          <w:noProof/>
+        </w:rPr>
+        <w:t>}}</w:t>
       </w:r>
       <w:r>
         <w:rPr>
@@ -11321,18 +11041,12 @@
           <w:b/>
           <w:color w:val="800080"/>
         </w:rPr>
-        <w:t>E-mail address to which PPCS should respond including a functional mailbox</w:t>
-      </w:r>
-      <w:r>
-        <w:rPr>
-          <w:rFonts w:ascii="Arial" w:hAnsi="Arial" w:cs="Arial"/>
-          <w:color w:val="800080"/>
-        </w:rPr>
-        <w:t>:</w:t>
-      </w:r>
-      <w:r>
-        <w:rPr>
-          <w:rFonts w:ascii="Arial" w:hAnsi="Arial" w:cs="Arial"/>
+        <w:t>Switchboard Telephone Number:</w:t>
+      </w:r>
+      <w:r>
+        <w:rPr>
+          <w:rFonts w:ascii="Arial" w:hAnsi="Arial" w:cs="Arial"/>
+          <w:b/>
         </w:rPr>
         <w:t xml:space="preserve"> </w:t>
       </w:r>
@@ -11430,18 +11144,12 @@
           <w:b/>
           <w:color w:val="800080"/>
         </w:rPr>
-        <w:t>Date of decision to request revocation</w:t>
-      </w:r>
-      <w:r>
-        <w:rPr>
-          <w:rFonts w:ascii="Arial" w:hAnsi="Arial" w:cs="Arial"/>
-          <w:color w:val="800080"/>
-        </w:rPr>
-        <w:t>:</w:t>
-      </w:r>
-      <w:r>
-        <w:rPr>
-          <w:rFonts w:ascii="Arial" w:hAnsi="Arial" w:cs="Arial"/>
+        <w:t>Fax Number:</w:t>
+      </w:r>
+      <w:r>
+        <w:rPr>
+          <w:rFonts w:ascii="Arial" w:hAnsi="Arial" w:cs="Arial"/>
+          <w:b/>
         </w:rPr>
         <w:t xml:space="preserve"> </w:t>
       </w:r>
@@ -11539,8 +11247,7 @@
           <w:b/>
           <w:color w:val="800080"/>
         </w:rPr>
-        <w:lastRenderedPageBreak/>
-        <w:t>Time (24 hour) of decision to request information</w:t>
+        <w:t>E-mail address to which PPCS should respond including a functional mailbox</w:t>
       </w:r>
       <w:r>
         <w:rPr>
@@ -11612,6 +11319,183 @@
           <w:noProof/>
         </w:rPr>
         <w:t> </w:t>
+      </w:r>
+      <w:r>
+        <w:rPr>
+          <w:rFonts w:ascii="Arial" w:hAnsi="Arial" w:cs="Arial"/>
+          <w:noProof/>
+        </w:rPr>
+        <w:t> </w:t>
+      </w:r>
+      <w:r>
+        <w:rPr>
+          <w:rFonts w:ascii="Arial" w:hAnsi="Arial" w:cs="Arial"/>
+        </w:rPr>
+        <w:fldChar w:fldCharType="end"/>
+      </w:r>
+    </w:p>
+    <w:p>
+      <w:pPr>
+        <w:pBdr>
+          <w:top w:val="single" w:sz="4" w:space="1" w:color="auto"/>
+          <w:left w:val="single" w:sz="4" w:space="4" w:color="auto"/>
+          <w:bottom w:val="single" w:sz="4" w:space="1" w:color="auto"/>
+          <w:right w:val="single" w:sz="4" w:space="4" w:color="auto"/>
+        </w:pBdr>
+        <w:tabs>
+          <w:tab w:val="left" w:pos="1440"/>
+        </w:tabs>
+        <w:spacing w:line="360" w:lineRule="auto"/>
+        <w:rPr>
+          <w:rFonts w:ascii="Arial" w:hAnsi="Arial" w:cs="Arial"/>
+        </w:rPr>
+      </w:pPr>
+      <w:r>
+        <w:rPr>
+          <w:rFonts w:ascii="Arial" w:hAnsi="Arial" w:cs="Arial"/>
+          <w:b/>
+          <w:color w:val="800080"/>
+        </w:rPr>
+        <w:t>Date of decision to request revocation</w:t>
+      </w:r>
+      <w:r>
+        <w:rPr>
+          <w:rFonts w:ascii="Arial" w:hAnsi="Arial" w:cs="Arial"/>
+          <w:color w:val="800080"/>
+        </w:rPr>
+        <w:t>:</w:t>
+      </w:r>
+      <w:r>
+        <w:rPr>
+          <w:rFonts w:ascii="Arial" w:hAnsi="Arial" w:cs="Arial"/>
+        </w:rPr>
+        <w:t xml:space="preserve"> </w:t>
+      </w:r>
+      <w:r>
+        <w:rPr>
+          <w:rFonts w:ascii="Arial" w:hAnsi="Arial" w:cs="Arial"/>
+        </w:rPr>
+        <w:fldChar w:fldCharType="begin">
+          <w:ffData>
+            <w:name w:val=""/>
+            <w:enabled/>
+            <w:calcOnExit w:val="0"/>
+            <w:textInput/>
+          </w:ffData>
+        </w:fldChar>
+      </w:r>
+      <w:r>
+        <w:rPr>
+          <w:rFonts w:ascii="Arial" w:hAnsi="Arial" w:cs="Arial"/>
+        </w:rPr>
+        <w:instrText xml:space="preserve"> FORMTEXT </w:instrText>
+      </w:r>
+      <w:r>
+        <w:rPr>
+          <w:rFonts w:ascii="Arial" w:hAnsi="Arial" w:cs="Arial"/>
+        </w:rPr>
+      </w:r>
+      <w:r>
+        <w:rPr>
+          <w:rFonts w:ascii="Arial" w:hAnsi="Arial" w:cs="Arial"/>
+        </w:rPr>
+        <w:fldChar w:fldCharType="separate"/>
+      </w:r>
+      <w:r>
+        <w:rPr>
+          <w:rFonts w:ascii="Arial" w:hAnsi="Arial" w:cs="Arial"/>
+          <w:noProof/>
+        </w:rPr>
+        <w:t>{{date_of_decision}}</w:t>
+      </w:r>
+      <w:r>
+        <w:rPr>
+          <w:rFonts w:ascii="Arial" w:hAnsi="Arial" w:cs="Arial"/>
+          <w:noProof/>
+        </w:rPr>
+        <w:t> </w:t>
+      </w:r>
+      <w:r>
+        <w:rPr>
+          <w:rFonts w:ascii="Arial" w:hAnsi="Arial" w:cs="Arial"/>
+        </w:rPr>
+        <w:fldChar w:fldCharType="end"/>
+      </w:r>
+    </w:p>
+    <w:p>
+      <w:pPr>
+        <w:pBdr>
+          <w:top w:val="single" w:sz="4" w:space="1" w:color="auto"/>
+          <w:left w:val="single" w:sz="4" w:space="4" w:color="auto"/>
+          <w:bottom w:val="single" w:sz="4" w:space="1" w:color="auto"/>
+          <w:right w:val="single" w:sz="4" w:space="4" w:color="auto"/>
+        </w:pBdr>
+        <w:tabs>
+          <w:tab w:val="left" w:pos="1440"/>
+        </w:tabs>
+        <w:spacing w:line="360" w:lineRule="auto"/>
+        <w:rPr>
+          <w:rFonts w:ascii="Arial" w:hAnsi="Arial" w:cs="Arial"/>
+        </w:rPr>
+      </w:pPr>
+      <w:r>
+        <w:rPr>
+          <w:rFonts w:ascii="Arial" w:hAnsi="Arial" w:cs="Arial"/>
+          <w:b/>
+          <w:color w:val="800080"/>
+        </w:rPr>
+        <w:lastRenderedPageBreak/>
+        <w:t>Time (24 hour) of decision to request information</w:t>
+      </w:r>
+      <w:r>
+        <w:rPr>
+          <w:rFonts w:ascii="Arial" w:hAnsi="Arial" w:cs="Arial"/>
+          <w:color w:val="800080"/>
+        </w:rPr>
+        <w:t>:</w:t>
+      </w:r>
+      <w:r>
+        <w:rPr>
+          <w:rFonts w:ascii="Arial" w:hAnsi="Arial" w:cs="Arial"/>
+        </w:rPr>
+        <w:t xml:space="preserve"> </w:t>
+      </w:r>
+      <w:r>
+        <w:rPr>
+          <w:rFonts w:ascii="Arial" w:hAnsi="Arial" w:cs="Arial"/>
+        </w:rPr>
+        <w:fldChar w:fldCharType="begin">
+          <w:ffData>
+            <w:name w:val=""/>
+            <w:enabled/>
+            <w:calcOnExit w:val="0"/>
+            <w:textInput/>
+          </w:ffData>
+        </w:fldChar>
+      </w:r>
+      <w:r>
+        <w:rPr>
+          <w:rFonts w:ascii="Arial" w:hAnsi="Arial" w:cs="Arial"/>
+        </w:rPr>
+        <w:instrText xml:space="preserve"> FORMTEXT </w:instrText>
+      </w:r>
+      <w:r>
+        <w:rPr>
+          <w:rFonts w:ascii="Arial" w:hAnsi="Arial" w:cs="Arial"/>
+        </w:rPr>
+      </w:r>
+      <w:r>
+        <w:rPr>
+          <w:rFonts w:ascii="Arial" w:hAnsi="Arial" w:cs="Arial"/>
+        </w:rPr>
+        <w:fldChar w:fldCharType="separate"/>
+      </w:r>
+      <w:r>
+        <w:rPr>
+          <w:rFonts w:ascii="Arial" w:hAnsi="Arial" w:cs="Arial"/>
+          <w:noProof/>
+        </w:rPr>
+        <w:t>{{time_of_decision}}</w:t>
       </w:r>
       <w:r>
         <w:rPr>

</xml_diff>

<commit_message>
MRD-591 Part A Q25 Practioner information (#368)
</commit_message>
<xml_diff>
--- a/src/main/resources/NAT Recall Part A London Template - obtained 131021.docx
+++ b/src/main/resources/NAT Recall Part A London Template - obtained 131021.docx
@@ -859,27 +859,7 @@
         <w:rPr>
           <w:rFonts w:ascii="Arial" w:hAnsi="Arial" w:cs="Arial"/>
         </w:rPr>
-        <w:t>{{</w:t>
-      </w:r>
-      <w:proofErr w:type="spellStart"/>
-      <w:r>
-        <w:rPr>
-          <w:rFonts w:ascii="Arial" w:hAnsi="Arial" w:cs="Arial"/>
-        </w:rPr>
-        <w:t>i</w:t>
-      </w:r>
-      <w:r>
-        <w:rPr>
-          <w:rFonts w:ascii="Arial" w:hAnsi="Arial" w:cs="Arial"/>
-        </w:rPr>
-        <w:t>s_extended_sentence</w:t>
-      </w:r>
-      <w:proofErr w:type="spellEnd"/>
-      <w:r>
-        <w:rPr>
-          <w:rFonts w:ascii="Arial" w:hAnsi="Arial" w:cs="Arial"/>
-        </w:rPr>
-        <w:t>}}</w:t>
+        <w:t>{{is_extended_sentence}}</w:t>
       </w:r>
       <w:r>
         <w:rPr>
@@ -10623,28 +10603,7 @@
           <w:rFonts w:ascii="Arial" w:hAnsi="Arial" w:cs="Arial"/>
           <w:noProof/>
         </w:rPr>
-        <w:t> </w:t>
-      </w:r>
-      <w:r>
-        <w:rPr>
-          <w:rFonts w:ascii="Arial" w:hAnsi="Arial" w:cs="Arial"/>
-          <w:noProof/>
-        </w:rPr>
-        <w:t> </w:t>
-      </w:r>
-      <w:r>
-        <w:rPr>
-          <w:rFonts w:ascii="Arial" w:hAnsi="Arial" w:cs="Arial"/>
-          <w:noProof/>
-        </w:rPr>
-        <w:t> </w:t>
-      </w:r>
-      <w:r>
-        <w:rPr>
-          <w:rFonts w:ascii="Arial" w:hAnsi="Arial" w:cs="Arial"/>
-          <w:noProof/>
-        </w:rPr>
-        <w:t> </w:t>
+        <w:t>{{last_person_completing_form}}</w:t>
       </w:r>
       <w:r>
         <w:rPr>
@@ -10910,218 +10869,6 @@
           <w:rFonts w:ascii="Arial" w:hAnsi="Arial" w:cs="Arial"/>
           <w:b/>
         </w:rPr>
-        <w:tab/>
-      </w:r>
-      <w:r>
-        <w:rPr>
-          <w:rFonts w:ascii="Arial" w:hAnsi="Arial" w:cs="Arial"/>
-          <w:b/>
-        </w:rPr>
-        <w:t xml:space="preserve">London </w:t>
-      </w:r>
-    </w:p>
-    <w:p>
-      <w:pPr>
-        <w:pBdr>
-          <w:top w:val="single" w:sz="4" w:space="1" w:color="auto"/>
-          <w:left w:val="single" w:sz="4" w:space="4" w:color="auto"/>
-          <w:bottom w:val="single" w:sz="4" w:space="1" w:color="auto"/>
-          <w:right w:val="single" w:sz="4" w:space="4" w:color="auto"/>
-        </w:pBdr>
-        <w:tabs>
-          <w:tab w:val="left" w:pos="1440"/>
-        </w:tabs>
-        <w:spacing w:line="360" w:lineRule="auto"/>
-        <w:rPr>
-          <w:rFonts w:ascii="Arial" w:hAnsi="Arial" w:cs="Arial"/>
-        </w:rPr>
-      </w:pPr>
-      <w:r>
-        <w:rPr>
-          <w:rFonts w:ascii="Arial" w:hAnsi="Arial" w:cs="Arial"/>
-          <w:b/>
-          <w:color w:val="800080"/>
-        </w:rPr>
-        <w:t>LDU (</w:t>
-      </w:r>
-      <w:r>
-        <w:rPr>
-          <w:rFonts w:ascii="Arial" w:hAnsi="Arial" w:cs="Arial"/>
-          <w:color w:val="800080"/>
-        </w:rPr>
-        <w:t xml:space="preserve">Please </w:t>
-      </w:r>
-      <w:proofErr w:type="gramStart"/>
-      <w:r>
-        <w:rPr>
-          <w:rFonts w:ascii="Arial" w:hAnsi="Arial" w:cs="Arial"/>
-          <w:color w:val="800080"/>
-        </w:rPr>
-        <w:t>select</w:t>
-      </w:r>
-      <w:r>
-        <w:rPr>
-          <w:rFonts w:ascii="Arial" w:hAnsi="Arial" w:cs="Arial"/>
-          <w:b/>
-          <w:color w:val="800080"/>
-        </w:rPr>
-        <w:t xml:space="preserve">)   </w:t>
-      </w:r>
-      <w:proofErr w:type="gramEnd"/>
-      <w:r>
-        <w:rPr>
-          <w:rFonts w:ascii="Arial" w:hAnsi="Arial" w:cs="Arial"/>
-          <w:b/>
-          <w:color w:val="800080"/>
-        </w:rPr>
-        <w:t xml:space="preserve">   </w:t>
-      </w:r>
-      <w:r>
-        <w:rPr>
-          <w:rFonts w:ascii="Arial" w:hAnsi="Arial" w:cs="Arial"/>
-        </w:rPr>
-        <w:fldChar w:fldCharType="begin">
-          <w:ffData>
-            <w:name w:val=""/>
-            <w:enabled/>
-            <w:calcOnExit w:val="0"/>
-            <w:ddList>
-              <w:listEntry w:val="A-H "/>
-              <w:listEntry w:val="Barking, Dagenham, Havering"/>
-              <w:listEntry w:val="Barnet"/>
-              <w:listEntry w:val="Bexley"/>
-              <w:listEntry w:val="Brent"/>
-              <w:listEntry w:val="Bromley"/>
-              <w:listEntry w:val="Camden &amp; Islington"/>
-              <w:listEntry w:val="Croydon"/>
-              <w:listEntry w:val="Ealing"/>
-              <w:listEntry w:val="Enfield"/>
-              <w:listEntry w:val="Greenwich"/>
-              <w:listEntry w:val="Hackney"/>
-              <w:listEntry w:val="Hammersmith and Fulham"/>
-              <w:listEntry w:val="Haringey"/>
-              <w:listEntry w:val="Harrow"/>
-              <w:listEntry w:val="Hillingdon"/>
-              <w:listEntry w:val="Hounslow"/>
-            </w:ddList>
-          </w:ffData>
-        </w:fldChar>
-      </w:r>
-      <w:r>
-        <w:rPr>
-          <w:rFonts w:ascii="Arial" w:hAnsi="Arial" w:cs="Arial"/>
-        </w:rPr>
-        <w:instrText xml:space="preserve"> FORMDROPDOWN </w:instrText>
-      </w:r>
-      <w:r>
-        <w:rPr>
-          <w:rFonts w:ascii="Arial" w:hAnsi="Arial" w:cs="Arial"/>
-        </w:rPr>
-      </w:r>
-      <w:r>
-        <w:rPr>
-          <w:rFonts w:ascii="Arial" w:hAnsi="Arial" w:cs="Arial"/>
-        </w:rPr>
-        <w:fldChar w:fldCharType="separate"/>
-      </w:r>
-      <w:r>
-        <w:rPr>
-          <w:rFonts w:ascii="Arial" w:hAnsi="Arial" w:cs="Arial"/>
-        </w:rPr>
-        <w:fldChar w:fldCharType="end"/>
-      </w:r>
-      <w:r>
-        <w:rPr>
-          <w:rFonts w:ascii="Arial" w:hAnsi="Arial" w:cs="Arial"/>
-          <w:b/>
-        </w:rPr>
-        <w:t xml:space="preserve">  </w:t>
-      </w:r>
-      <w:r>
-        <w:rPr>
-          <w:rFonts w:ascii="Arial" w:hAnsi="Arial" w:cs="Arial"/>
-        </w:rPr>
-        <w:t xml:space="preserve">or </w:t>
-      </w:r>
-      <w:r>
-        <w:rPr>
-          <w:rFonts w:ascii="Arial" w:hAnsi="Arial" w:cs="Arial"/>
-        </w:rPr>
-        <w:fldChar w:fldCharType="begin">
-          <w:ffData>
-            <w:name w:val=""/>
-            <w:enabled/>
-            <w:calcOnExit w:val="0"/>
-            <w:ddList>
-              <w:listEntry w:val="I - Z"/>
-              <w:listEntry w:val="Kensington, Chelsea, Westminster"/>
-              <w:listEntry w:val="Kingston &amp; Richmond"/>
-              <w:listEntry w:val="Lambeth"/>
-              <w:listEntry w:val="Lewisham"/>
-              <w:listEntry w:val="Merton &amp; Sutton"/>
-              <w:listEntry w:val="Newham"/>
-              <w:listEntry w:val="Redbridge"/>
-              <w:listEntry w:val="Southwark"/>
-              <w:listEntry w:val="Tower Hamlets"/>
-              <w:listEntry w:val="Waltham Forest"/>
-              <w:listEntry w:val="Wandsworth"/>
-            </w:ddList>
-          </w:ffData>
-        </w:fldChar>
-      </w:r>
-      <w:r>
-        <w:rPr>
-          <w:rFonts w:ascii="Arial" w:hAnsi="Arial" w:cs="Arial"/>
-        </w:rPr>
-        <w:instrText xml:space="preserve"> FORMDROPDOWN </w:instrText>
-      </w:r>
-      <w:r>
-        <w:rPr>
-          <w:rFonts w:ascii="Arial" w:hAnsi="Arial" w:cs="Arial"/>
-        </w:rPr>
-      </w:r>
-      <w:r>
-        <w:rPr>
-          <w:rFonts w:ascii="Arial" w:hAnsi="Arial" w:cs="Arial"/>
-        </w:rPr>
-        <w:fldChar w:fldCharType="separate"/>
-      </w:r>
-      <w:r>
-        <w:rPr>
-          <w:rFonts w:ascii="Arial" w:hAnsi="Arial" w:cs="Arial"/>
-        </w:rPr>
-        <w:fldChar w:fldCharType="end"/>
-      </w:r>
-    </w:p>
-    <w:p>
-      <w:pPr>
-        <w:pBdr>
-          <w:top w:val="single" w:sz="4" w:space="1" w:color="auto"/>
-          <w:left w:val="single" w:sz="4" w:space="4" w:color="auto"/>
-          <w:bottom w:val="single" w:sz="4" w:space="1" w:color="auto"/>
-          <w:right w:val="single" w:sz="4" w:space="4" w:color="auto"/>
-        </w:pBdr>
-        <w:tabs>
-          <w:tab w:val="left" w:pos="1440"/>
-        </w:tabs>
-        <w:spacing w:line="360" w:lineRule="auto"/>
-        <w:rPr>
-          <w:rFonts w:ascii="Arial" w:hAnsi="Arial" w:cs="Arial"/>
-        </w:rPr>
-      </w:pPr>
-      <w:r>
-        <w:rPr>
-          <w:rFonts w:ascii="Arial" w:hAnsi="Arial" w:cs="Arial"/>
-          <w:b/>
-          <w:color w:val="800080"/>
-        </w:rPr>
-        <w:t>Switchboard Telephone Number:</w:t>
-      </w:r>
-      <w:r>
-        <w:rPr>
-          <w:rFonts w:ascii="Arial" w:hAnsi="Arial" w:cs="Arial"/>
-          <w:b/>
-        </w:rPr>
         <w:t xml:space="preserve"> </w:t>
       </w:r>
       <w:r>
@@ -11159,28 +10906,7 @@
           <w:rFonts w:ascii="Arial" w:hAnsi="Arial" w:cs="Arial"/>
           <w:noProof/>
         </w:rPr>
-        <w:t> </w:t>
-      </w:r>
-      <w:r>
-        <w:rPr>
-          <w:rFonts w:ascii="Arial" w:hAnsi="Arial" w:cs="Arial"/>
-          <w:noProof/>
-        </w:rPr>
-        <w:t> </w:t>
-      </w:r>
-      <w:r>
-        <w:rPr>
-          <w:rFonts w:ascii="Arial" w:hAnsi="Arial" w:cs="Arial"/>
-          <w:noProof/>
-        </w:rPr>
-        <w:t> </w:t>
-      </w:r>
-      <w:r>
-        <w:rPr>
-          <w:rFonts w:ascii="Arial" w:hAnsi="Arial" w:cs="Arial"/>
-          <w:noProof/>
-        </w:rPr>
-        <w:t> </w:t>
+        <w:t>{{region}}</w:t>
       </w:r>
       <w:r>
         <w:rPr>
@@ -11218,14 +10944,15 @@
           <w:b/>
           <w:color w:val="800080"/>
         </w:rPr>
-        <w:t>Fax Number:</w:t>
-      </w:r>
-      <w:r>
-        <w:rPr>
-          <w:rFonts w:ascii="Arial" w:hAnsi="Arial" w:cs="Arial"/>
-          <w:b/>
-        </w:rPr>
-        <w:t xml:space="preserve"> </w:t>
+        <w:t>LDU</w:t>
+      </w:r>
+      <w:r>
+        <w:rPr>
+          <w:rFonts w:ascii="Arial" w:hAnsi="Arial" w:cs="Arial"/>
+          <w:b/>
+          <w:color w:val="800080"/>
+        </w:rPr>
+        <w:t xml:space="preserve">: </w:t>
       </w:r>
       <w:r>
         <w:rPr>
@@ -11262,28 +10989,21 @@
           <w:rFonts w:ascii="Arial" w:hAnsi="Arial" w:cs="Arial"/>
           <w:noProof/>
         </w:rPr>
-        <w:t> </w:t>
-      </w:r>
-      <w:r>
-        <w:rPr>
-          <w:rFonts w:ascii="Arial" w:hAnsi="Arial" w:cs="Arial"/>
-          <w:noProof/>
-        </w:rPr>
-        <w:t> </w:t>
-      </w:r>
-      <w:r>
-        <w:rPr>
-          <w:rFonts w:ascii="Arial" w:hAnsi="Arial" w:cs="Arial"/>
-          <w:noProof/>
-        </w:rPr>
-        <w:t> </w:t>
-      </w:r>
-      <w:r>
-        <w:rPr>
-          <w:rFonts w:ascii="Arial" w:hAnsi="Arial" w:cs="Arial"/>
-          <w:noProof/>
-        </w:rPr>
-        <w:t> </w:t>
+        <w:t>{{</w:t>
+      </w:r>
+      <w:r>
+        <w:rPr>
+          <w:rFonts w:ascii="Arial" w:hAnsi="Arial" w:cs="Arial"/>
+          <w:noProof/>
+        </w:rPr>
+        <w:t>local_delivery_unit</w:t>
+      </w:r>
+      <w:r>
+        <w:rPr>
+          <w:rFonts w:ascii="Arial" w:hAnsi="Arial" w:cs="Arial"/>
+          <w:noProof/>
+        </w:rPr>
+        <w:t>}}</w:t>
       </w:r>
       <w:r>
         <w:rPr>
@@ -11321,18 +11041,12 @@
           <w:b/>
           <w:color w:val="800080"/>
         </w:rPr>
-        <w:t>E-mail address to which PPCS should respond including a functional mailbox</w:t>
-      </w:r>
-      <w:r>
-        <w:rPr>
-          <w:rFonts w:ascii="Arial" w:hAnsi="Arial" w:cs="Arial"/>
-          <w:color w:val="800080"/>
-        </w:rPr>
-        <w:t>:</w:t>
-      </w:r>
-      <w:r>
-        <w:rPr>
-          <w:rFonts w:ascii="Arial" w:hAnsi="Arial" w:cs="Arial"/>
+        <w:t>Switchboard Telephone Number:</w:t>
+      </w:r>
+      <w:r>
+        <w:rPr>
+          <w:rFonts w:ascii="Arial" w:hAnsi="Arial" w:cs="Arial"/>
+          <w:b/>
         </w:rPr>
         <w:t xml:space="preserve"> </w:t>
       </w:r>
@@ -11430,18 +11144,12 @@
           <w:b/>
           <w:color w:val="800080"/>
         </w:rPr>
-        <w:t>Date of decision to request revocation</w:t>
-      </w:r>
-      <w:r>
-        <w:rPr>
-          <w:rFonts w:ascii="Arial" w:hAnsi="Arial" w:cs="Arial"/>
-          <w:color w:val="800080"/>
-        </w:rPr>
-        <w:t>:</w:t>
-      </w:r>
-      <w:r>
-        <w:rPr>
-          <w:rFonts w:ascii="Arial" w:hAnsi="Arial" w:cs="Arial"/>
+        <w:t>Fax Number:</w:t>
+      </w:r>
+      <w:r>
+        <w:rPr>
+          <w:rFonts w:ascii="Arial" w:hAnsi="Arial" w:cs="Arial"/>
+          <w:b/>
         </w:rPr>
         <w:t xml:space="preserve"> </w:t>
       </w:r>
@@ -11539,8 +11247,7 @@
           <w:b/>
           <w:color w:val="800080"/>
         </w:rPr>
-        <w:lastRenderedPageBreak/>
-        <w:t>Time (24 hour) of decision to request information</w:t>
+        <w:t>E-mail address to which PPCS should respond including a functional mailbox</w:t>
       </w:r>
       <w:r>
         <w:rPr>
@@ -11612,6 +11319,183 @@
           <w:noProof/>
         </w:rPr>
         <w:t> </w:t>
+      </w:r>
+      <w:r>
+        <w:rPr>
+          <w:rFonts w:ascii="Arial" w:hAnsi="Arial" w:cs="Arial"/>
+          <w:noProof/>
+        </w:rPr>
+        <w:t> </w:t>
+      </w:r>
+      <w:r>
+        <w:rPr>
+          <w:rFonts w:ascii="Arial" w:hAnsi="Arial" w:cs="Arial"/>
+        </w:rPr>
+        <w:fldChar w:fldCharType="end"/>
+      </w:r>
+    </w:p>
+    <w:p>
+      <w:pPr>
+        <w:pBdr>
+          <w:top w:val="single" w:sz="4" w:space="1" w:color="auto"/>
+          <w:left w:val="single" w:sz="4" w:space="4" w:color="auto"/>
+          <w:bottom w:val="single" w:sz="4" w:space="1" w:color="auto"/>
+          <w:right w:val="single" w:sz="4" w:space="4" w:color="auto"/>
+        </w:pBdr>
+        <w:tabs>
+          <w:tab w:val="left" w:pos="1440"/>
+        </w:tabs>
+        <w:spacing w:line="360" w:lineRule="auto"/>
+        <w:rPr>
+          <w:rFonts w:ascii="Arial" w:hAnsi="Arial" w:cs="Arial"/>
+        </w:rPr>
+      </w:pPr>
+      <w:r>
+        <w:rPr>
+          <w:rFonts w:ascii="Arial" w:hAnsi="Arial" w:cs="Arial"/>
+          <w:b/>
+          <w:color w:val="800080"/>
+        </w:rPr>
+        <w:t>Date of decision to request revocation</w:t>
+      </w:r>
+      <w:r>
+        <w:rPr>
+          <w:rFonts w:ascii="Arial" w:hAnsi="Arial" w:cs="Arial"/>
+          <w:color w:val="800080"/>
+        </w:rPr>
+        <w:t>:</w:t>
+      </w:r>
+      <w:r>
+        <w:rPr>
+          <w:rFonts w:ascii="Arial" w:hAnsi="Arial" w:cs="Arial"/>
+        </w:rPr>
+        <w:t xml:space="preserve"> </w:t>
+      </w:r>
+      <w:r>
+        <w:rPr>
+          <w:rFonts w:ascii="Arial" w:hAnsi="Arial" w:cs="Arial"/>
+        </w:rPr>
+        <w:fldChar w:fldCharType="begin">
+          <w:ffData>
+            <w:name w:val=""/>
+            <w:enabled/>
+            <w:calcOnExit w:val="0"/>
+            <w:textInput/>
+          </w:ffData>
+        </w:fldChar>
+      </w:r>
+      <w:r>
+        <w:rPr>
+          <w:rFonts w:ascii="Arial" w:hAnsi="Arial" w:cs="Arial"/>
+        </w:rPr>
+        <w:instrText xml:space="preserve"> FORMTEXT </w:instrText>
+      </w:r>
+      <w:r>
+        <w:rPr>
+          <w:rFonts w:ascii="Arial" w:hAnsi="Arial" w:cs="Arial"/>
+        </w:rPr>
+      </w:r>
+      <w:r>
+        <w:rPr>
+          <w:rFonts w:ascii="Arial" w:hAnsi="Arial" w:cs="Arial"/>
+        </w:rPr>
+        <w:fldChar w:fldCharType="separate"/>
+      </w:r>
+      <w:r>
+        <w:rPr>
+          <w:rFonts w:ascii="Arial" w:hAnsi="Arial" w:cs="Arial"/>
+          <w:noProof/>
+        </w:rPr>
+        <w:t>{{date_of_decision}}</w:t>
+      </w:r>
+      <w:r>
+        <w:rPr>
+          <w:rFonts w:ascii="Arial" w:hAnsi="Arial" w:cs="Arial"/>
+          <w:noProof/>
+        </w:rPr>
+        <w:t> </w:t>
+      </w:r>
+      <w:r>
+        <w:rPr>
+          <w:rFonts w:ascii="Arial" w:hAnsi="Arial" w:cs="Arial"/>
+        </w:rPr>
+        <w:fldChar w:fldCharType="end"/>
+      </w:r>
+    </w:p>
+    <w:p>
+      <w:pPr>
+        <w:pBdr>
+          <w:top w:val="single" w:sz="4" w:space="1" w:color="auto"/>
+          <w:left w:val="single" w:sz="4" w:space="4" w:color="auto"/>
+          <w:bottom w:val="single" w:sz="4" w:space="1" w:color="auto"/>
+          <w:right w:val="single" w:sz="4" w:space="4" w:color="auto"/>
+        </w:pBdr>
+        <w:tabs>
+          <w:tab w:val="left" w:pos="1440"/>
+        </w:tabs>
+        <w:spacing w:line="360" w:lineRule="auto"/>
+        <w:rPr>
+          <w:rFonts w:ascii="Arial" w:hAnsi="Arial" w:cs="Arial"/>
+        </w:rPr>
+      </w:pPr>
+      <w:r>
+        <w:rPr>
+          <w:rFonts w:ascii="Arial" w:hAnsi="Arial" w:cs="Arial"/>
+          <w:b/>
+          <w:color w:val="800080"/>
+        </w:rPr>
+        <w:lastRenderedPageBreak/>
+        <w:t>Time (24 hour) of decision to request information</w:t>
+      </w:r>
+      <w:r>
+        <w:rPr>
+          <w:rFonts w:ascii="Arial" w:hAnsi="Arial" w:cs="Arial"/>
+          <w:color w:val="800080"/>
+        </w:rPr>
+        <w:t>:</w:t>
+      </w:r>
+      <w:r>
+        <w:rPr>
+          <w:rFonts w:ascii="Arial" w:hAnsi="Arial" w:cs="Arial"/>
+        </w:rPr>
+        <w:t xml:space="preserve"> </w:t>
+      </w:r>
+      <w:r>
+        <w:rPr>
+          <w:rFonts w:ascii="Arial" w:hAnsi="Arial" w:cs="Arial"/>
+        </w:rPr>
+        <w:fldChar w:fldCharType="begin">
+          <w:ffData>
+            <w:name w:val=""/>
+            <w:enabled/>
+            <w:calcOnExit w:val="0"/>
+            <w:textInput/>
+          </w:ffData>
+        </w:fldChar>
+      </w:r>
+      <w:r>
+        <w:rPr>
+          <w:rFonts w:ascii="Arial" w:hAnsi="Arial" w:cs="Arial"/>
+        </w:rPr>
+        <w:instrText xml:space="preserve"> FORMTEXT </w:instrText>
+      </w:r>
+      <w:r>
+        <w:rPr>
+          <w:rFonts w:ascii="Arial" w:hAnsi="Arial" w:cs="Arial"/>
+        </w:rPr>
+      </w:r>
+      <w:r>
+        <w:rPr>
+          <w:rFonts w:ascii="Arial" w:hAnsi="Arial" w:cs="Arial"/>
+        </w:rPr>
+        <w:fldChar w:fldCharType="separate"/>
+      </w:r>
+      <w:r>
+        <w:rPr>
+          <w:rFonts w:ascii="Arial" w:hAnsi="Arial" w:cs="Arial"/>
+          <w:noProof/>
+        </w:rPr>
+        <w:t>{{time_of_decision}}</w:t>
       </w:r>
       <w:r>
         <w:rPr>

</xml_diff>

<commit_message>
MRD-620 Part A question 25 user email
</commit_message>
<xml_diff>
--- a/src/main/resources/NAT Recall Part A London Template - obtained 131021.docx
+++ b/src/main/resources/NAT Recall Part A London Template - obtained 131021.docx
@@ -10603,7 +10603,21 @@
           <w:rFonts w:ascii="Arial" w:hAnsi="Arial" w:cs="Arial"/>
           <w:noProof/>
         </w:rPr>
-        <w:t>{{last_person_completing_form}}</w:t>
+        <w:t>{{last_person_completing_form</w:t>
+      </w:r>
+      <w:r>
+        <w:rPr>
+          <w:rFonts w:ascii="Arial" w:hAnsi="Arial" w:cs="Arial"/>
+          <w:noProof/>
+        </w:rPr>
+        <w:t>_name</w:t>
+      </w:r>
+      <w:r>
+        <w:rPr>
+          <w:rFonts w:ascii="Arial" w:hAnsi="Arial" w:cs="Arial"/>
+          <w:noProof/>
+        </w:rPr>
+        <w:t>}}</w:t>
       </w:r>
       <w:r>
         <w:rPr>
@@ -10788,28 +10802,7 @@
           <w:rFonts w:ascii="Arial" w:hAnsi="Arial" w:cs="Arial"/>
           <w:noProof/>
         </w:rPr>
-        <w:t> </w:t>
-      </w:r>
-      <w:r>
-        <w:rPr>
-          <w:rFonts w:ascii="Arial" w:hAnsi="Arial" w:cs="Arial"/>
-          <w:noProof/>
-        </w:rPr>
-        <w:t> </w:t>
-      </w:r>
-      <w:r>
-        <w:rPr>
-          <w:rFonts w:ascii="Arial" w:hAnsi="Arial" w:cs="Arial"/>
-          <w:noProof/>
-        </w:rPr>
-        <w:t> </w:t>
-      </w:r>
-      <w:r>
-        <w:rPr>
-          <w:rFonts w:ascii="Arial" w:hAnsi="Arial" w:cs="Arial"/>
-          <w:noProof/>
-        </w:rPr>
-        <w:t> </w:t>
+        <w:t>{{last_person_completing_form_email}}</w:t>
       </w:r>
       <w:r>
         <w:rPr>

</xml_diff>

<commit_message>
MRD-620 Part A question 25 user email (#369)
</commit_message>
<xml_diff>
--- a/src/main/resources/NAT Recall Part A London Template - obtained 131021.docx
+++ b/src/main/resources/NAT Recall Part A London Template - obtained 131021.docx
@@ -10603,7 +10603,21 @@
           <w:rFonts w:ascii="Arial" w:hAnsi="Arial" w:cs="Arial"/>
           <w:noProof/>
         </w:rPr>
-        <w:t>{{last_person_completing_form}}</w:t>
+        <w:t>{{last_person_completing_form</w:t>
+      </w:r>
+      <w:r>
+        <w:rPr>
+          <w:rFonts w:ascii="Arial" w:hAnsi="Arial" w:cs="Arial"/>
+          <w:noProof/>
+        </w:rPr>
+        <w:t>_name</w:t>
+      </w:r>
+      <w:r>
+        <w:rPr>
+          <w:rFonts w:ascii="Arial" w:hAnsi="Arial" w:cs="Arial"/>
+          <w:noProof/>
+        </w:rPr>
+        <w:t>}}</w:t>
       </w:r>
       <w:r>
         <w:rPr>
@@ -10788,28 +10802,7 @@
           <w:rFonts w:ascii="Arial" w:hAnsi="Arial" w:cs="Arial"/>
           <w:noProof/>
         </w:rPr>
-        <w:t> </w:t>
-      </w:r>
-      <w:r>
-        <w:rPr>
-          <w:rFonts w:ascii="Arial" w:hAnsi="Arial" w:cs="Arial"/>
-          <w:noProof/>
-        </w:rPr>
-        <w:t> </w:t>
-      </w:r>
-      <w:r>
-        <w:rPr>
-          <w:rFonts w:ascii="Arial" w:hAnsi="Arial" w:cs="Arial"/>
-          <w:noProof/>
-        </w:rPr>
-        <w:t> </w:t>
-      </w:r>
-      <w:r>
-        <w:rPr>
-          <w:rFonts w:ascii="Arial" w:hAnsi="Arial" w:cs="Arial"/>
-          <w:noProof/>
-        </w:rPr>
-        <w:t> </w:t>
+        <w:t>{{last_person_completing_form_email}}</w:t>
       </w:r>
       <w:r>
         <w:rPr>

</xml_diff>

<commit_message>
mrd-590_part-a-q16-details-of-index-offence: Part A Q16 details of index offence (#370)
Co-authored-by: Bill Sclater <bill.sclater@equalexperts.com>
</commit_message>
<xml_diff>
--- a/src/main/resources/NAT Recall Part A London Template - obtained 131021.docx
+++ b/src/main/resources/NAT Recall Part A London Template - obtained 131021.docx
@@ -175,23 +175,7 @@
           <w:rFonts w:ascii="Arial" w:hAnsi="Arial" w:cs="Arial"/>
           <w:color w:val="800080"/>
         </w:rPr>
-        <w:t>Sensitive information must be submitted as a separate document where there are concerns regarding disclosure. Non-disclosure information must be scanned, e-mailed and submitted as a separate document along with the Non-Disclosure Application Form (</w:t>
-      </w:r>
-      <w:proofErr w:type="gramStart"/>
-      <w:r>
-        <w:rPr>
-          <w:rFonts w:ascii="Arial" w:hAnsi="Arial" w:cs="Arial"/>
-          <w:color w:val="800080"/>
-        </w:rPr>
-        <w:t>Annex A Pro-forma</w:t>
-      </w:r>
-      <w:proofErr w:type="gramEnd"/>
-      <w:r>
-        <w:rPr>
-          <w:rFonts w:ascii="Arial" w:hAnsi="Arial" w:cs="Arial"/>
-          <w:color w:val="800080"/>
-        </w:rPr>
-        <w:t xml:space="preserve"> – attached to PI14/2016).</w:t>
+        <w:t>Sensitive information must be submitted as a separate document where there are concerns regarding disclosure. Non-disclosure information must be scanned, e-mailed and submitted as a separate document along with the Non-Disclosure Application Form (Annex A Pro-forma – attached to PI14/2016).</w:t>
       </w:r>
     </w:p>
     <w:p>
@@ -446,25 +430,7 @@
           <w:b/>
           <w:color w:val="800080"/>
         </w:rPr>
-        <w:t xml:space="preserve">this an </w:t>
-      </w:r>
-      <w:proofErr w:type="gramStart"/>
-      <w:r>
-        <w:rPr>
-          <w:rFonts w:ascii="Arial" w:hAnsi="Arial" w:cs="Arial"/>
-          <w:b/>
-          <w:color w:val="800080"/>
-        </w:rPr>
-        <w:t>Emergency</w:t>
-      </w:r>
-      <w:proofErr w:type="gramEnd"/>
-      <w:r>
-        <w:rPr>
-          <w:rFonts w:ascii="Arial" w:hAnsi="Arial" w:cs="Arial"/>
-          <w:b/>
-          <w:color w:val="800080"/>
-        </w:rPr>
-        <w:t xml:space="preserve"> recall</w:t>
+        <w:t>this an Emergency recall</w:t>
       </w:r>
       <w:r>
         <w:rPr>
@@ -926,18 +892,8 @@
           <w:b/>
           <w:color w:val="800080"/>
         </w:rPr>
-        <w:t>entence (Criminal Justice Act 2003, Powers of Criminal Courts (sentencing) ACT 2000, Crime &amp; Disorder Act 1998</w:t>
-      </w:r>
-      <w:proofErr w:type="gramStart"/>
-      <w:r>
-        <w:rPr>
-          <w:rFonts w:ascii="Arial" w:hAnsi="Arial" w:cs="Arial"/>
-          <w:b/>
-          <w:color w:val="800080"/>
-        </w:rPr>
-        <w:t>);</w:t>
-      </w:r>
-      <w:proofErr w:type="gramEnd"/>
+        <w:t>entence (Criminal Justice Act 2003, Powers of Criminal Courts (sentencing) ACT 2000, Crime &amp; Disorder Act 1998);</w:t>
+      </w:r>
     </w:p>
     <w:p>
       <w:pPr>
@@ -1645,25 +1601,7 @@
           <w:sz w:val="20"/>
           <w:szCs w:val="20"/>
         </w:rPr>
-        <w:t>(</w:t>
-      </w:r>
-      <w:proofErr w:type="gramStart"/>
-      <w:r>
-        <w:rPr>
-          <w:rFonts w:ascii="Arial" w:hAnsi="Arial" w:cs="Arial"/>
-          <w:sz w:val="20"/>
-          <w:szCs w:val="20"/>
-        </w:rPr>
-        <w:t>including</w:t>
-      </w:r>
-      <w:proofErr w:type="gramEnd"/>
-      <w:r>
-        <w:rPr>
-          <w:rFonts w:ascii="Arial" w:hAnsi="Arial" w:cs="Arial"/>
-          <w:sz w:val="20"/>
-          <w:szCs w:val="20"/>
-        </w:rPr>
-        <w:t xml:space="preserve"> British Sign Language)</w:t>
+        <w:t>(including British Sign Language)</w:t>
       </w:r>
       <w:r>
         <w:rPr>
@@ -6751,7 +6689,9 @@
             <w:enabled/>
             <w:calcOnExit w:val="0"/>
             <w:statusText w:type="text" w:val="19. details of the index offence(s). "/>
-            <w:textInput/>
+            <w:textInput>
+              <w:default w:val="{{index_offence_details}}"/>
+            </w:textInput>
           </w:ffData>
         </w:fldChar>
       </w:r>
@@ -6777,35 +6717,7 @@
           <w:rFonts w:ascii="Arial" w:hAnsi="Arial" w:cs="Arial"/>
           <w:noProof/>
         </w:rPr>
-        <w:t> </w:t>
-      </w:r>
-      <w:r>
-        <w:rPr>
-          <w:rFonts w:ascii="Arial" w:hAnsi="Arial" w:cs="Arial"/>
-          <w:noProof/>
-        </w:rPr>
-        <w:t> </w:t>
-      </w:r>
-      <w:r>
-        <w:rPr>
-          <w:rFonts w:ascii="Arial" w:hAnsi="Arial" w:cs="Arial"/>
-          <w:noProof/>
-        </w:rPr>
-        <w:t> </w:t>
-      </w:r>
-      <w:r>
-        <w:rPr>
-          <w:rFonts w:ascii="Arial" w:hAnsi="Arial" w:cs="Arial"/>
-          <w:noProof/>
-        </w:rPr>
-        <w:t> </w:t>
-      </w:r>
-      <w:r>
-        <w:rPr>
-          <w:rFonts w:ascii="Arial" w:hAnsi="Arial" w:cs="Arial"/>
-          <w:noProof/>
-        </w:rPr>
-        <w:t> </w:t>
+        <w:t>{{index_offence_details}}</w:t>
       </w:r>
       <w:r>
         <w:rPr>
@@ -8450,25 +8362,7 @@
                 <w:b/>
                 <w:color w:val="800080"/>
               </w:rPr>
-              <w:t>Referral to multi-disciplinary teams (</w:t>
-            </w:r>
-            <w:proofErr w:type="gramStart"/>
-            <w:r>
-              <w:rPr>
-                <w:rFonts w:ascii="Arial" w:hAnsi="Arial" w:cs="Arial"/>
-                <w:b/>
-                <w:color w:val="800080"/>
-              </w:rPr>
-              <w:t>e.g.</w:t>
-            </w:r>
-            <w:proofErr w:type="gramEnd"/>
-            <w:r>
-              <w:rPr>
-                <w:rFonts w:ascii="Arial" w:hAnsi="Arial" w:cs="Arial"/>
-                <w:b/>
-                <w:color w:val="800080"/>
-              </w:rPr>
-              <w:t xml:space="preserve"> IOM, MAPPA, Gangs Unit)</w:t>
+              <w:t>Referral to multi-disciplinary teams (e.g. IOM, MAPPA, Gangs Unit)</w:t>
             </w:r>
           </w:p>
         </w:tc>
@@ -9194,25 +9088,7 @@
           <w:b/>
           <w:color w:val="800080"/>
         </w:rPr>
-        <w:t xml:space="preserve">The offender is suitable for FTR if the identified risks can be safely managed in the community at the end of the fixed term period.  In your assessment </w:t>
-      </w:r>
-      <w:proofErr w:type="gramStart"/>
-      <w:r>
-        <w:rPr>
-          <w:rFonts w:ascii="Arial" w:hAnsi="Arial" w:cs="Arial"/>
-          <w:b/>
-          <w:color w:val="800080"/>
-        </w:rPr>
-        <w:t>about  the</w:t>
-      </w:r>
-      <w:proofErr w:type="gramEnd"/>
-      <w:r>
-        <w:rPr>
-          <w:rFonts w:ascii="Arial" w:hAnsi="Arial" w:cs="Arial"/>
-          <w:b/>
-          <w:color w:val="800080"/>
-        </w:rPr>
-        <w:t xml:space="preserve"> offender’s  suitability for an FTR, you must consider the following factors:</w:t>
+        <w:t>The offender is suitable for FTR if the identified risks can be safely managed in the community at the end of the fixed term period.  In your assessment about  the offender’s  suitability for an FTR, you must consider the following factors:</w:t>
       </w:r>
     </w:p>
     <w:p>
@@ -9242,25 +9118,7 @@
           <w:b/>
           <w:color w:val="800080"/>
         </w:rPr>
-        <w:t xml:space="preserve">- The offender’s index offence </w:t>
-      </w:r>
-      <w:proofErr w:type="gramStart"/>
-      <w:r>
-        <w:rPr>
-          <w:rFonts w:ascii="Arial" w:hAnsi="Arial" w:cs="Arial"/>
-          <w:b/>
-          <w:color w:val="800080"/>
-        </w:rPr>
-        <w:t>i.e.</w:t>
-      </w:r>
-      <w:proofErr w:type="gramEnd"/>
-      <w:r>
-        <w:rPr>
-          <w:rFonts w:ascii="Arial" w:hAnsi="Arial" w:cs="Arial"/>
-          <w:b/>
-          <w:color w:val="800080"/>
-        </w:rPr>
-        <w:t xml:space="preserve"> was it sexual or violent</w:t>
+        <w:t>- The offender’s index offence i.e. was it sexual or violent</w:t>
       </w:r>
     </w:p>
     <w:p>
@@ -9805,25 +9663,7 @@
           <w:b/>
           <w:color w:val="800080"/>
         </w:rPr>
-        <w:t xml:space="preserve">be met. Select from the options below and comment on how the offender’s behaviour meets each </w:t>
-      </w:r>
-      <w:proofErr w:type="gramStart"/>
-      <w:r>
-        <w:rPr>
-          <w:rFonts w:ascii="Arial" w:hAnsi="Arial" w:cs="Arial"/>
-          <w:b/>
-          <w:color w:val="800080"/>
-        </w:rPr>
-        <w:t>criteria</w:t>
-      </w:r>
-      <w:proofErr w:type="gramEnd"/>
-      <w:r>
-        <w:rPr>
-          <w:rFonts w:ascii="Arial" w:hAnsi="Arial" w:cs="Arial"/>
-          <w:b/>
-          <w:color w:val="800080"/>
-        </w:rPr>
-        <w:t>:</w:t>
+        <w:t>be met. Select from the options below and comment on how the offender’s behaviour meets each criteria:</w:t>
       </w:r>
     </w:p>
     <w:p>
@@ -9871,25 +9711,7 @@
           <w:b/>
           <w:color w:val="800080"/>
         </w:rPr>
-        <w:t xml:space="preserve">) Has the offender exhibited behaviour </w:t>
-      </w:r>
-      <w:proofErr w:type="gramStart"/>
-      <w:r>
-        <w:rPr>
-          <w:rFonts w:ascii="Arial" w:hAnsi="Arial" w:cs="Arial"/>
-          <w:b/>
-          <w:color w:val="800080"/>
-        </w:rPr>
-        <w:t>similar to</w:t>
-      </w:r>
-      <w:proofErr w:type="gramEnd"/>
-      <w:r>
-        <w:rPr>
-          <w:rFonts w:ascii="Arial" w:hAnsi="Arial" w:cs="Arial"/>
-          <w:b/>
-          <w:color w:val="800080"/>
-        </w:rPr>
-        <w:t xml:space="preserve"> the circumstances surrounding the index offence; is there a causal link? </w:t>
+        <w:t xml:space="preserve">) Has the offender exhibited behaviour similar to the circumstances surrounding the index offence; is there a causal link? </w:t>
       </w:r>
       <w:r>
         <w:rPr>
@@ -10577,7 +10399,9 @@
             <w:name w:val=""/>
             <w:enabled/>
             <w:calcOnExit w:val="0"/>
-            <w:textInput/>
+            <w:textInput>
+              <w:default w:val="{{last_person_completing_form_name}}"/>
+            </w:textInput>
           </w:ffData>
         </w:fldChar>
       </w:r>
@@ -10603,28 +10427,7 @@
           <w:rFonts w:ascii="Arial" w:hAnsi="Arial" w:cs="Arial"/>
           <w:noProof/>
         </w:rPr>
-        <w:t>{{last_person_completing_form</w:t>
-      </w:r>
-      <w:r>
-        <w:rPr>
-          <w:rFonts w:ascii="Arial" w:hAnsi="Arial" w:cs="Arial"/>
-          <w:noProof/>
-        </w:rPr>
-        <w:t>_name</w:t>
-      </w:r>
-      <w:r>
-        <w:rPr>
-          <w:rFonts w:ascii="Arial" w:hAnsi="Arial" w:cs="Arial"/>
-          <w:noProof/>
-        </w:rPr>
-        <w:t>}}</w:t>
-      </w:r>
-      <w:r>
-        <w:rPr>
-          <w:rFonts w:ascii="Arial" w:hAnsi="Arial" w:cs="Arial"/>
-          <w:noProof/>
-        </w:rPr>
-        <w:t> </w:t>
+        <w:t>{{last_person_completing_form_name}}</w:t>
       </w:r>
       <w:r>
         <w:rPr>
@@ -10823,6 +10626,12 @@
         </w:rPr>
         <w:t xml:space="preserve">  </w:t>
       </w:r>
+      <w:r>
+        <w:rPr>
+          <w:rFonts w:ascii="Arial" w:hAnsi="Arial" w:cs="Arial"/>
+        </w:rPr>
+        <w:t xml:space="preserve">  </w:t>
+      </w:r>
     </w:p>
     <w:p>
       <w:pPr>
@@ -10982,21 +10791,7 @@
           <w:rFonts w:ascii="Arial" w:hAnsi="Arial" w:cs="Arial"/>
           <w:noProof/>
         </w:rPr>
-        <w:t>{{</w:t>
-      </w:r>
-      <w:r>
-        <w:rPr>
-          <w:rFonts w:ascii="Arial" w:hAnsi="Arial" w:cs="Arial"/>
-          <w:noProof/>
-        </w:rPr>
-        <w:t>local_delivery_unit</w:t>
-      </w:r>
-      <w:r>
-        <w:rPr>
-          <w:rFonts w:ascii="Arial" w:hAnsi="Arial" w:cs="Arial"/>
-          <w:noProof/>
-        </w:rPr>
-        <w:t>}}</w:t>
+        <w:t>{{local_delivery_unit}}</w:t>
       </w:r>
       <w:r>
         <w:rPr>
@@ -11988,32 +11783,15 @@
           <w:rFonts w:ascii="Arial" w:hAnsi="Arial" w:cs="Arial"/>
           <w:color w:val="800080"/>
         </w:rPr>
-        <w:t xml:space="preserve">Please </w:t>
-      </w:r>
-      <w:proofErr w:type="gramStart"/>
-      <w:r>
-        <w:rPr>
-          <w:rFonts w:ascii="Arial" w:hAnsi="Arial" w:cs="Arial"/>
-          <w:color w:val="800080"/>
-        </w:rPr>
-        <w:t>select</w:t>
-      </w:r>
-      <w:r>
-        <w:rPr>
-          <w:rFonts w:ascii="Arial" w:hAnsi="Arial" w:cs="Arial"/>
-          <w:b/>
-          <w:color w:val="800080"/>
-        </w:rPr>
-        <w:t xml:space="preserve">)   </w:t>
-      </w:r>
-      <w:proofErr w:type="gramEnd"/>
-      <w:r>
-        <w:rPr>
-          <w:rFonts w:ascii="Arial" w:hAnsi="Arial" w:cs="Arial"/>
-          <w:b/>
-          <w:color w:val="800080"/>
-        </w:rPr>
-        <w:t xml:space="preserve">  </w:t>
+        <w:t>Please select</w:t>
+      </w:r>
+      <w:r>
+        <w:rPr>
+          <w:rFonts w:ascii="Arial" w:hAnsi="Arial" w:cs="Arial"/>
+          <w:b/>
+          <w:color w:val="800080"/>
+        </w:rPr>
+        <w:t xml:space="preserve">)     </w:t>
       </w:r>
       <w:r>
         <w:rPr>
@@ -12426,23 +12204,7 @@
           <w:rFonts w:ascii="Arial" w:hAnsi="Arial" w:cs="Arial"/>
           <w:color w:val="800080"/>
         </w:rPr>
-        <w:t xml:space="preserve">offender </w:t>
-      </w:r>
-      <w:proofErr w:type="gramStart"/>
-      <w:r>
-        <w:rPr>
-          <w:rFonts w:ascii="Arial" w:hAnsi="Arial" w:cs="Arial"/>
-          <w:color w:val="800080"/>
-        </w:rPr>
-        <w:t>manager</w:t>
-      </w:r>
-      <w:proofErr w:type="gramEnd"/>
-      <w:r>
-        <w:rPr>
-          <w:rFonts w:ascii="Arial" w:hAnsi="Arial" w:cs="Arial"/>
-          <w:color w:val="800080"/>
-        </w:rPr>
-        <w:t xml:space="preserve"> and I am endorsing:</w:t>
+        <w:t>offender manager and I am endorsing:</w:t>
       </w:r>
     </w:p>
     <w:p>

</xml_diff>

<commit_message>
MRD-665 Fixed term additional licence conditions in Part A
</commit_message>
<xml_diff>
--- a/src/main/resources/NAT Recall Part A London Template - obtained 131021.docx
+++ b/src/main/resources/NAT Recall Part A London Template - obtained 131021.docx
@@ -175,7 +175,23 @@
           <w:rFonts w:ascii="Arial" w:hAnsi="Arial" w:cs="Arial"/>
           <w:color w:val="800080"/>
         </w:rPr>
-        <w:t>Sensitive information must be submitted as a separate document where there are concerns regarding disclosure. Non-disclosure information must be scanned, e-mailed and submitted as a separate document along with the Non-Disclosure Application Form (Annex A Pro-forma – attached to PI14/2016).</w:t>
+        <w:t>Sensitive information must be submitted as a separate document where there are concerns regarding disclosure. Non-disclosure information must be scanned, e-mailed and submitted as a separate document along with the Non-Disclosure Application Form (</w:t>
+      </w:r>
+      <w:proofErr w:type="gramStart"/>
+      <w:r>
+        <w:rPr>
+          <w:rFonts w:ascii="Arial" w:hAnsi="Arial" w:cs="Arial"/>
+          <w:color w:val="800080"/>
+        </w:rPr>
+        <w:t>Annex A Pro-forma</w:t>
+      </w:r>
+      <w:proofErr w:type="gramEnd"/>
+      <w:r>
+        <w:rPr>
+          <w:rFonts w:ascii="Arial" w:hAnsi="Arial" w:cs="Arial"/>
+          <w:color w:val="800080"/>
+        </w:rPr>
+        <w:t xml:space="preserve"> – attached to PI14/2016).</w:t>
       </w:r>
     </w:p>
     <w:p>
@@ -430,7 +446,25 @@
           <w:b/>
           <w:color w:val="800080"/>
         </w:rPr>
-        <w:t>this an Emergency recall</w:t>
+        <w:t xml:space="preserve">this an </w:t>
+      </w:r>
+      <w:proofErr w:type="gramStart"/>
+      <w:r>
+        <w:rPr>
+          <w:rFonts w:ascii="Arial" w:hAnsi="Arial" w:cs="Arial"/>
+          <w:b/>
+          <w:color w:val="800080"/>
+        </w:rPr>
+        <w:t>Emergency</w:t>
+      </w:r>
+      <w:proofErr w:type="gramEnd"/>
+      <w:r>
+        <w:rPr>
+          <w:rFonts w:ascii="Arial" w:hAnsi="Arial" w:cs="Arial"/>
+          <w:b/>
+          <w:color w:val="800080"/>
+        </w:rPr>
+        <w:t xml:space="preserve"> recall</w:t>
       </w:r>
       <w:r>
         <w:rPr>
@@ -892,8 +926,18 @@
           <w:b/>
           <w:color w:val="800080"/>
         </w:rPr>
-        <w:t>entence (Criminal Justice Act 2003, Powers of Criminal Courts (sentencing) ACT 2000, Crime &amp; Disorder Act 1998);</w:t>
-      </w:r>
+        <w:t>entence (Criminal Justice Act 2003, Powers of Criminal Courts (sentencing) ACT 2000, Crime &amp; Disorder Act 1998</w:t>
+      </w:r>
+      <w:proofErr w:type="gramStart"/>
+      <w:r>
+        <w:rPr>
+          <w:rFonts w:ascii="Arial" w:hAnsi="Arial" w:cs="Arial"/>
+          <w:b/>
+          <w:color w:val="800080"/>
+        </w:rPr>
+        <w:t>);</w:t>
+      </w:r>
+      <w:proofErr w:type="gramEnd"/>
     </w:p>
     <w:p>
       <w:pPr>
@@ -1601,7 +1645,25 @@
           <w:sz w:val="20"/>
           <w:szCs w:val="20"/>
         </w:rPr>
-        <w:t>(including British Sign Language)</w:t>
+        <w:t>(</w:t>
+      </w:r>
+      <w:proofErr w:type="gramStart"/>
+      <w:r>
+        <w:rPr>
+          <w:rFonts w:ascii="Arial" w:hAnsi="Arial" w:cs="Arial"/>
+          <w:sz w:val="20"/>
+          <w:szCs w:val="20"/>
+        </w:rPr>
+        <w:t>including</w:t>
+      </w:r>
+      <w:proofErr w:type="gramEnd"/>
+      <w:r>
+        <w:rPr>
+          <w:rFonts w:ascii="Arial" w:hAnsi="Arial" w:cs="Arial"/>
+          <w:sz w:val="20"/>
+          <w:szCs w:val="20"/>
+        </w:rPr>
+        <w:t xml:space="preserve"> British Sign Language)</w:t>
       </w:r>
       <w:r>
         <w:rPr>
@@ -8362,7 +8424,25 @@
                 <w:b/>
                 <w:color w:val="800080"/>
               </w:rPr>
-              <w:t>Referral to multi-disciplinary teams (e.g. IOM, MAPPA, Gangs Unit)</w:t>
+              <w:t>Referral to multi-disciplinary teams (</w:t>
+            </w:r>
+            <w:proofErr w:type="gramStart"/>
+            <w:r>
+              <w:rPr>
+                <w:rFonts w:ascii="Arial" w:hAnsi="Arial" w:cs="Arial"/>
+                <w:b/>
+                <w:color w:val="800080"/>
+              </w:rPr>
+              <w:t>e.g.</w:t>
+            </w:r>
+            <w:proofErr w:type="gramEnd"/>
+            <w:r>
+              <w:rPr>
+                <w:rFonts w:ascii="Arial" w:hAnsi="Arial" w:cs="Arial"/>
+                <w:b/>
+                <w:color w:val="800080"/>
+              </w:rPr>
+              <w:t xml:space="preserve"> IOM, MAPPA, Gangs Unit)</w:t>
             </w:r>
           </w:p>
         </w:tc>
@@ -9088,7 +9168,25 @@
           <w:b/>
           <w:color w:val="800080"/>
         </w:rPr>
-        <w:t>The offender is suitable for FTR if the identified risks can be safely managed in the community at the end of the fixed term period.  In your assessment about  the offender’s  suitability for an FTR, you must consider the following factors:</w:t>
+        <w:t xml:space="preserve">The offender is suitable for FTR if the identified risks can be safely managed in the community at the end of the fixed term period.  In your assessment </w:t>
+      </w:r>
+      <w:proofErr w:type="gramStart"/>
+      <w:r>
+        <w:rPr>
+          <w:rFonts w:ascii="Arial" w:hAnsi="Arial" w:cs="Arial"/>
+          <w:b/>
+          <w:color w:val="800080"/>
+        </w:rPr>
+        <w:t>about  the</w:t>
+      </w:r>
+      <w:proofErr w:type="gramEnd"/>
+      <w:r>
+        <w:rPr>
+          <w:rFonts w:ascii="Arial" w:hAnsi="Arial" w:cs="Arial"/>
+          <w:b/>
+          <w:color w:val="800080"/>
+        </w:rPr>
+        <w:t xml:space="preserve"> offender’s  suitability for an FTR, you must consider the following factors:</w:t>
       </w:r>
     </w:p>
     <w:p>
@@ -9118,7 +9216,25 @@
           <w:b/>
           <w:color w:val="800080"/>
         </w:rPr>
-        <w:t>- The offender’s index offence i.e. was it sexual or violent</w:t>
+        <w:t xml:space="preserve">- The offender’s index offence </w:t>
+      </w:r>
+      <w:proofErr w:type="gramStart"/>
+      <w:r>
+        <w:rPr>
+          <w:rFonts w:ascii="Arial" w:hAnsi="Arial" w:cs="Arial"/>
+          <w:b/>
+          <w:color w:val="800080"/>
+        </w:rPr>
+        <w:t>i.e.</w:t>
+      </w:r>
+      <w:proofErr w:type="gramEnd"/>
+      <w:r>
+        <w:rPr>
+          <w:rFonts w:ascii="Arial" w:hAnsi="Arial" w:cs="Arial"/>
+          <w:b/>
+          <w:color w:val="800080"/>
+        </w:rPr>
+        <w:t xml:space="preserve"> was it sexual or violent</w:t>
       </w:r>
     </w:p>
     <w:p>
@@ -9538,28 +9654,7 @@
           <w:rFonts w:ascii="Arial" w:hAnsi="Arial" w:cs="Arial"/>
           <w:noProof/>
         </w:rPr>
-        <w:t> </w:t>
-      </w:r>
-      <w:r>
-        <w:rPr>
-          <w:rFonts w:ascii="Arial" w:hAnsi="Arial" w:cs="Arial"/>
-          <w:noProof/>
-        </w:rPr>
-        <w:t> </w:t>
-      </w:r>
-      <w:r>
-        <w:rPr>
-          <w:rFonts w:ascii="Arial" w:hAnsi="Arial" w:cs="Arial"/>
-          <w:noProof/>
-        </w:rPr>
-        <w:t> </w:t>
-      </w:r>
-      <w:r>
-        <w:rPr>
-          <w:rFonts w:ascii="Arial" w:hAnsi="Arial" w:cs="Arial"/>
-          <w:noProof/>
-        </w:rPr>
-        <w:t> </w:t>
+        <w:t>{{additional_licence_conditions}}</w:t>
       </w:r>
       <w:r>
         <w:rPr>
@@ -9663,7 +9758,25 @@
           <w:b/>
           <w:color w:val="800080"/>
         </w:rPr>
-        <w:t>be met. Select from the options below and comment on how the offender’s behaviour meets each criteria:</w:t>
+        <w:t xml:space="preserve">be met. Select from the options below and comment on how the offender’s behaviour meets each </w:t>
+      </w:r>
+      <w:proofErr w:type="gramStart"/>
+      <w:r>
+        <w:rPr>
+          <w:rFonts w:ascii="Arial" w:hAnsi="Arial" w:cs="Arial"/>
+          <w:b/>
+          <w:color w:val="800080"/>
+        </w:rPr>
+        <w:t>criteria</w:t>
+      </w:r>
+      <w:proofErr w:type="gramEnd"/>
+      <w:r>
+        <w:rPr>
+          <w:rFonts w:ascii="Arial" w:hAnsi="Arial" w:cs="Arial"/>
+          <w:b/>
+          <w:color w:val="800080"/>
+        </w:rPr>
+        <w:t>:</w:t>
       </w:r>
     </w:p>
     <w:p>
@@ -9711,7 +9824,25 @@
           <w:b/>
           <w:color w:val="800080"/>
         </w:rPr>
-        <w:t xml:space="preserve">) Has the offender exhibited behaviour similar to the circumstances surrounding the index offence; is there a causal link? </w:t>
+        <w:t xml:space="preserve">) Has the offender exhibited behaviour </w:t>
+      </w:r>
+      <w:proofErr w:type="gramStart"/>
+      <w:r>
+        <w:rPr>
+          <w:rFonts w:ascii="Arial" w:hAnsi="Arial" w:cs="Arial"/>
+          <w:b/>
+          <w:color w:val="800080"/>
+        </w:rPr>
+        <w:t>similar to</w:t>
+      </w:r>
+      <w:proofErr w:type="gramEnd"/>
+      <w:r>
+        <w:rPr>
+          <w:rFonts w:ascii="Arial" w:hAnsi="Arial" w:cs="Arial"/>
+          <w:b/>
+          <w:color w:val="800080"/>
+        </w:rPr>
+        <w:t xml:space="preserve"> the circumstances surrounding the index offence; is there a causal link? </w:t>
       </w:r>
       <w:r>
         <w:rPr>
@@ -11783,15 +11914,32 @@
           <w:rFonts w:ascii="Arial" w:hAnsi="Arial" w:cs="Arial"/>
           <w:color w:val="800080"/>
         </w:rPr>
-        <w:t>Please select</w:t>
-      </w:r>
-      <w:r>
-        <w:rPr>
-          <w:rFonts w:ascii="Arial" w:hAnsi="Arial" w:cs="Arial"/>
-          <w:b/>
-          <w:color w:val="800080"/>
-        </w:rPr>
-        <w:t xml:space="preserve">)     </w:t>
+        <w:t xml:space="preserve">Please </w:t>
+      </w:r>
+      <w:proofErr w:type="gramStart"/>
+      <w:r>
+        <w:rPr>
+          <w:rFonts w:ascii="Arial" w:hAnsi="Arial" w:cs="Arial"/>
+          <w:color w:val="800080"/>
+        </w:rPr>
+        <w:t>select</w:t>
+      </w:r>
+      <w:r>
+        <w:rPr>
+          <w:rFonts w:ascii="Arial" w:hAnsi="Arial" w:cs="Arial"/>
+          <w:b/>
+          <w:color w:val="800080"/>
+        </w:rPr>
+        <w:t xml:space="preserve">)   </w:t>
+      </w:r>
+      <w:proofErr w:type="gramEnd"/>
+      <w:r>
+        <w:rPr>
+          <w:rFonts w:ascii="Arial" w:hAnsi="Arial" w:cs="Arial"/>
+          <w:b/>
+          <w:color w:val="800080"/>
+        </w:rPr>
+        <w:t xml:space="preserve">  </w:t>
       </w:r>
       <w:r>
         <w:rPr>
@@ -12204,7 +12352,23 @@
           <w:rFonts w:ascii="Arial" w:hAnsi="Arial" w:cs="Arial"/>
           <w:color w:val="800080"/>
         </w:rPr>
-        <w:t>offender manager and I am endorsing:</w:t>
+        <w:t xml:space="preserve">offender </w:t>
+      </w:r>
+      <w:proofErr w:type="gramStart"/>
+      <w:r>
+        <w:rPr>
+          <w:rFonts w:ascii="Arial" w:hAnsi="Arial" w:cs="Arial"/>
+          <w:color w:val="800080"/>
+        </w:rPr>
+        <w:t>manager</w:t>
+      </w:r>
+      <w:proofErr w:type="gramEnd"/>
+      <w:r>
+        <w:rPr>
+          <w:rFonts w:ascii="Arial" w:hAnsi="Arial" w:cs="Arial"/>
+          <w:color w:val="800080"/>
+        </w:rPr>
+        <w:t xml:space="preserve"> and I am endorsing:</w:t>
       </w:r>
     </w:p>
     <w:p>

</xml_diff>

<commit_message>
MRD-665 Fixed term additional licence conditions in Part A (#374)
* MRD-665 Fixed term additional licence conditions in Part A

* Address comments

* MRD-665 change payload of fixedTermAdditionalLicenceConditions field
</commit_message>
<xml_diff>
--- a/src/main/resources/NAT Recall Part A London Template - obtained 131021.docx
+++ b/src/main/resources/NAT Recall Part A London Template - obtained 131021.docx
@@ -175,7 +175,23 @@
           <w:rFonts w:ascii="Arial" w:hAnsi="Arial" w:cs="Arial"/>
           <w:color w:val="800080"/>
         </w:rPr>
-        <w:t>Sensitive information must be submitted as a separate document where there are concerns regarding disclosure. Non-disclosure information must be scanned, e-mailed and submitted as a separate document along with the Non-Disclosure Application Form (Annex A Pro-forma – attached to PI14/2016).</w:t>
+        <w:t>Sensitive information must be submitted as a separate document where there are concerns regarding disclosure. Non-disclosure information must be scanned, e-mailed and submitted as a separate document along with the Non-Disclosure Application Form (</w:t>
+      </w:r>
+      <w:proofErr w:type="gramStart"/>
+      <w:r>
+        <w:rPr>
+          <w:rFonts w:ascii="Arial" w:hAnsi="Arial" w:cs="Arial"/>
+          <w:color w:val="800080"/>
+        </w:rPr>
+        <w:t>Annex A Pro-forma</w:t>
+      </w:r>
+      <w:proofErr w:type="gramEnd"/>
+      <w:r>
+        <w:rPr>
+          <w:rFonts w:ascii="Arial" w:hAnsi="Arial" w:cs="Arial"/>
+          <w:color w:val="800080"/>
+        </w:rPr>
+        <w:t xml:space="preserve"> – attached to PI14/2016).</w:t>
       </w:r>
     </w:p>
     <w:p>
@@ -430,7 +446,25 @@
           <w:b/>
           <w:color w:val="800080"/>
         </w:rPr>
-        <w:t>this an Emergency recall</w:t>
+        <w:t xml:space="preserve">this an </w:t>
+      </w:r>
+      <w:proofErr w:type="gramStart"/>
+      <w:r>
+        <w:rPr>
+          <w:rFonts w:ascii="Arial" w:hAnsi="Arial" w:cs="Arial"/>
+          <w:b/>
+          <w:color w:val="800080"/>
+        </w:rPr>
+        <w:t>Emergency</w:t>
+      </w:r>
+      <w:proofErr w:type="gramEnd"/>
+      <w:r>
+        <w:rPr>
+          <w:rFonts w:ascii="Arial" w:hAnsi="Arial" w:cs="Arial"/>
+          <w:b/>
+          <w:color w:val="800080"/>
+        </w:rPr>
+        <w:t xml:space="preserve"> recall</w:t>
       </w:r>
       <w:r>
         <w:rPr>
@@ -892,8 +926,18 @@
           <w:b/>
           <w:color w:val="800080"/>
         </w:rPr>
-        <w:t>entence (Criminal Justice Act 2003, Powers of Criminal Courts (sentencing) ACT 2000, Crime &amp; Disorder Act 1998);</w:t>
-      </w:r>
+        <w:t>entence (Criminal Justice Act 2003, Powers of Criminal Courts (sentencing) ACT 2000, Crime &amp; Disorder Act 1998</w:t>
+      </w:r>
+      <w:proofErr w:type="gramStart"/>
+      <w:r>
+        <w:rPr>
+          <w:rFonts w:ascii="Arial" w:hAnsi="Arial" w:cs="Arial"/>
+          <w:b/>
+          <w:color w:val="800080"/>
+        </w:rPr>
+        <w:t>);</w:t>
+      </w:r>
+      <w:proofErr w:type="gramEnd"/>
     </w:p>
     <w:p>
       <w:pPr>
@@ -1601,7 +1645,25 @@
           <w:sz w:val="20"/>
           <w:szCs w:val="20"/>
         </w:rPr>
-        <w:t>(including British Sign Language)</w:t>
+        <w:t>(</w:t>
+      </w:r>
+      <w:proofErr w:type="gramStart"/>
+      <w:r>
+        <w:rPr>
+          <w:rFonts w:ascii="Arial" w:hAnsi="Arial" w:cs="Arial"/>
+          <w:sz w:val="20"/>
+          <w:szCs w:val="20"/>
+        </w:rPr>
+        <w:t>including</w:t>
+      </w:r>
+      <w:proofErr w:type="gramEnd"/>
+      <w:r>
+        <w:rPr>
+          <w:rFonts w:ascii="Arial" w:hAnsi="Arial" w:cs="Arial"/>
+          <w:sz w:val="20"/>
+          <w:szCs w:val="20"/>
+        </w:rPr>
+        <w:t xml:space="preserve"> British Sign Language)</w:t>
       </w:r>
       <w:r>
         <w:rPr>
@@ -8362,7 +8424,25 @@
                 <w:b/>
                 <w:color w:val="800080"/>
               </w:rPr>
-              <w:t>Referral to multi-disciplinary teams (e.g. IOM, MAPPA, Gangs Unit)</w:t>
+              <w:t>Referral to multi-disciplinary teams (</w:t>
+            </w:r>
+            <w:proofErr w:type="gramStart"/>
+            <w:r>
+              <w:rPr>
+                <w:rFonts w:ascii="Arial" w:hAnsi="Arial" w:cs="Arial"/>
+                <w:b/>
+                <w:color w:val="800080"/>
+              </w:rPr>
+              <w:t>e.g.</w:t>
+            </w:r>
+            <w:proofErr w:type="gramEnd"/>
+            <w:r>
+              <w:rPr>
+                <w:rFonts w:ascii="Arial" w:hAnsi="Arial" w:cs="Arial"/>
+                <w:b/>
+                <w:color w:val="800080"/>
+              </w:rPr>
+              <w:t xml:space="preserve"> IOM, MAPPA, Gangs Unit)</w:t>
             </w:r>
           </w:p>
         </w:tc>
@@ -9088,7 +9168,25 @@
           <w:b/>
           <w:color w:val="800080"/>
         </w:rPr>
-        <w:t>The offender is suitable for FTR if the identified risks can be safely managed in the community at the end of the fixed term period.  In your assessment about  the offender’s  suitability for an FTR, you must consider the following factors:</w:t>
+        <w:t xml:space="preserve">The offender is suitable for FTR if the identified risks can be safely managed in the community at the end of the fixed term period.  In your assessment </w:t>
+      </w:r>
+      <w:proofErr w:type="gramStart"/>
+      <w:r>
+        <w:rPr>
+          <w:rFonts w:ascii="Arial" w:hAnsi="Arial" w:cs="Arial"/>
+          <w:b/>
+          <w:color w:val="800080"/>
+        </w:rPr>
+        <w:t>about  the</w:t>
+      </w:r>
+      <w:proofErr w:type="gramEnd"/>
+      <w:r>
+        <w:rPr>
+          <w:rFonts w:ascii="Arial" w:hAnsi="Arial" w:cs="Arial"/>
+          <w:b/>
+          <w:color w:val="800080"/>
+        </w:rPr>
+        <w:t xml:space="preserve"> offender’s  suitability for an FTR, you must consider the following factors:</w:t>
       </w:r>
     </w:p>
     <w:p>
@@ -9118,7 +9216,25 @@
           <w:b/>
           <w:color w:val="800080"/>
         </w:rPr>
-        <w:t>- The offender’s index offence i.e. was it sexual or violent</w:t>
+        <w:t xml:space="preserve">- The offender’s index offence </w:t>
+      </w:r>
+      <w:proofErr w:type="gramStart"/>
+      <w:r>
+        <w:rPr>
+          <w:rFonts w:ascii="Arial" w:hAnsi="Arial" w:cs="Arial"/>
+          <w:b/>
+          <w:color w:val="800080"/>
+        </w:rPr>
+        <w:t>i.e.</w:t>
+      </w:r>
+      <w:proofErr w:type="gramEnd"/>
+      <w:r>
+        <w:rPr>
+          <w:rFonts w:ascii="Arial" w:hAnsi="Arial" w:cs="Arial"/>
+          <w:b/>
+          <w:color w:val="800080"/>
+        </w:rPr>
+        <w:t xml:space="preserve"> was it sexual or violent</w:t>
       </w:r>
     </w:p>
     <w:p>
@@ -9538,28 +9654,21 @@
           <w:rFonts w:ascii="Arial" w:hAnsi="Arial" w:cs="Arial"/>
           <w:noProof/>
         </w:rPr>
-        <w:t> </w:t>
-      </w:r>
-      <w:r>
-        <w:rPr>
-          <w:rFonts w:ascii="Arial" w:hAnsi="Arial" w:cs="Arial"/>
-          <w:noProof/>
-        </w:rPr>
-        <w:t> </w:t>
-      </w:r>
-      <w:r>
-        <w:rPr>
-          <w:rFonts w:ascii="Arial" w:hAnsi="Arial" w:cs="Arial"/>
-          <w:noProof/>
-        </w:rPr>
-        <w:t> </w:t>
-      </w:r>
-      <w:r>
-        <w:rPr>
-          <w:rFonts w:ascii="Arial" w:hAnsi="Arial" w:cs="Arial"/>
-          <w:noProof/>
-        </w:rPr>
-        <w:t> </w:t>
+        <w:t>{{</w:t>
+      </w:r>
+      <w:r>
+        <w:rPr>
+          <w:rFonts w:ascii="Arial" w:hAnsi="Arial" w:cs="Arial"/>
+          <w:noProof/>
+        </w:rPr>
+        <w:t>fixed_term_</w:t>
+      </w:r>
+      <w:r>
+        <w:rPr>
+          <w:rFonts w:ascii="Arial" w:hAnsi="Arial" w:cs="Arial"/>
+          <w:noProof/>
+        </w:rPr>
+        <w:t>additional_licence_conditions}}</w:t>
       </w:r>
       <w:r>
         <w:rPr>
@@ -9663,7 +9772,25 @@
           <w:b/>
           <w:color w:val="800080"/>
         </w:rPr>
-        <w:t>be met. Select from the options below and comment on how the offender’s behaviour meets each criteria:</w:t>
+        <w:t xml:space="preserve">be met. Select from the options below and comment on how the offender’s behaviour meets each </w:t>
+      </w:r>
+      <w:proofErr w:type="gramStart"/>
+      <w:r>
+        <w:rPr>
+          <w:rFonts w:ascii="Arial" w:hAnsi="Arial" w:cs="Arial"/>
+          <w:b/>
+          <w:color w:val="800080"/>
+        </w:rPr>
+        <w:t>criteria</w:t>
+      </w:r>
+      <w:proofErr w:type="gramEnd"/>
+      <w:r>
+        <w:rPr>
+          <w:rFonts w:ascii="Arial" w:hAnsi="Arial" w:cs="Arial"/>
+          <w:b/>
+          <w:color w:val="800080"/>
+        </w:rPr>
+        <w:t>:</w:t>
       </w:r>
     </w:p>
     <w:p>
@@ -9711,7 +9838,25 @@
           <w:b/>
           <w:color w:val="800080"/>
         </w:rPr>
-        <w:t xml:space="preserve">) Has the offender exhibited behaviour similar to the circumstances surrounding the index offence; is there a causal link? </w:t>
+        <w:t xml:space="preserve">) Has the offender exhibited behaviour </w:t>
+      </w:r>
+      <w:proofErr w:type="gramStart"/>
+      <w:r>
+        <w:rPr>
+          <w:rFonts w:ascii="Arial" w:hAnsi="Arial" w:cs="Arial"/>
+          <w:b/>
+          <w:color w:val="800080"/>
+        </w:rPr>
+        <w:t>similar to</w:t>
+      </w:r>
+      <w:proofErr w:type="gramEnd"/>
+      <w:r>
+        <w:rPr>
+          <w:rFonts w:ascii="Arial" w:hAnsi="Arial" w:cs="Arial"/>
+          <w:b/>
+          <w:color w:val="800080"/>
+        </w:rPr>
+        <w:t xml:space="preserve"> the circumstances surrounding the index offence; is there a causal link? </w:t>
       </w:r>
       <w:r>
         <w:rPr>
@@ -11783,15 +11928,32 @@
           <w:rFonts w:ascii="Arial" w:hAnsi="Arial" w:cs="Arial"/>
           <w:color w:val="800080"/>
         </w:rPr>
-        <w:t>Please select</w:t>
-      </w:r>
-      <w:r>
-        <w:rPr>
-          <w:rFonts w:ascii="Arial" w:hAnsi="Arial" w:cs="Arial"/>
-          <w:b/>
-          <w:color w:val="800080"/>
-        </w:rPr>
-        <w:t xml:space="preserve">)     </w:t>
+        <w:t xml:space="preserve">Please </w:t>
+      </w:r>
+      <w:proofErr w:type="gramStart"/>
+      <w:r>
+        <w:rPr>
+          <w:rFonts w:ascii="Arial" w:hAnsi="Arial" w:cs="Arial"/>
+          <w:color w:val="800080"/>
+        </w:rPr>
+        <w:t>select</w:t>
+      </w:r>
+      <w:r>
+        <w:rPr>
+          <w:rFonts w:ascii="Arial" w:hAnsi="Arial" w:cs="Arial"/>
+          <w:b/>
+          <w:color w:val="800080"/>
+        </w:rPr>
+        <w:t xml:space="preserve">)   </w:t>
+      </w:r>
+      <w:proofErr w:type="gramEnd"/>
+      <w:r>
+        <w:rPr>
+          <w:rFonts w:ascii="Arial" w:hAnsi="Arial" w:cs="Arial"/>
+          <w:b/>
+          <w:color w:val="800080"/>
+        </w:rPr>
+        <w:t xml:space="preserve">  </w:t>
       </w:r>
       <w:r>
         <w:rPr>
@@ -12204,7 +12366,23 @@
           <w:rFonts w:ascii="Arial" w:hAnsi="Arial" w:cs="Arial"/>
           <w:color w:val="800080"/>
         </w:rPr>
-        <w:t>offender manager and I am endorsing:</w:t>
+        <w:t xml:space="preserve">offender </w:t>
+      </w:r>
+      <w:proofErr w:type="gramStart"/>
+      <w:r>
+        <w:rPr>
+          <w:rFonts w:ascii="Arial" w:hAnsi="Arial" w:cs="Arial"/>
+          <w:color w:val="800080"/>
+        </w:rPr>
+        <w:t>manager</w:t>
+      </w:r>
+      <w:proofErr w:type="gramEnd"/>
+      <w:r>
+        <w:rPr>
+          <w:rFonts w:ascii="Arial" w:hAnsi="Arial" w:cs="Arial"/>
+          <w:color w:val="800080"/>
+        </w:rPr>
+        <w:t xml:space="preserve"> and I am endorsing:</w:t>
       </w:r>
     </w:p>
     <w:p>

</xml_diff>

<commit_message>
mrd-649_indeterminate-or-extended-sentence-details: added updated Part A
</commit_message>
<xml_diff>
--- a/src/main/resources/NAT Recall Part A London Template - obtained 131021.docx
+++ b/src/main/resources/NAT Recall Part A London Template - obtained 131021.docx
@@ -9861,24 +9861,15 @@
       <w:r>
         <w:rPr>
           <w:rFonts w:ascii="Arial" w:hAnsi="Arial" w:cs="Arial"/>
-          <w:b/>
-        </w:rPr>
-        <w:t xml:space="preserve"> </w:t>
-      </w:r>
-      <w:r>
-        <w:rPr>
-          <w:rFonts w:ascii="Arial" w:hAnsi="Arial" w:cs="Arial"/>
         </w:rPr>
         <w:fldChar w:fldCharType="begin">
           <w:ffData>
             <w:name w:val=""/>
             <w:enabled/>
             <w:calcOnExit w:val="0"/>
-            <w:ddList>
-              <w:listEntry w:val="Please Select"/>
-              <w:listEntry w:val="Yes"/>
-              <w:listEntry w:val="No"/>
-            </w:ddList>
+            <w:textInput>
+              <w:default w:val="{{behaviour_similar_to_index_offence_present}}"/>
+            </w:textInput>
           </w:ffData>
         </w:fldChar>
       </w:r>
@@ -9886,7 +9877,7 @@
         <w:rPr>
           <w:rFonts w:ascii="Arial" w:hAnsi="Arial" w:cs="Arial"/>
         </w:rPr>
-        <w:instrText xml:space="preserve"> FORMDROPDOWN </w:instrText>
+        <w:instrText xml:space="preserve"> FORMTEXT </w:instrText>
       </w:r>
       <w:r>
         <w:rPr>
@@ -9902,21 +9893,28 @@
       <w:r>
         <w:rPr>
           <w:rFonts w:ascii="Arial" w:hAnsi="Arial" w:cs="Arial"/>
+          <w:noProof/>
+        </w:rPr>
+        <w:t>{{behaviour_similar_to_index_offence_present}}</w:t>
+      </w:r>
+      <w:r>
+        <w:rPr>
+          <w:rFonts w:ascii="Arial" w:hAnsi="Arial" w:cs="Arial"/>
         </w:rPr>
         <w:fldChar w:fldCharType="end"/>
       </w:r>
       <w:r>
         <w:rPr>
           <w:rFonts w:ascii="Arial" w:hAnsi="Arial" w:cs="Arial"/>
+          <w:b/>
         </w:rPr>
         <w:t xml:space="preserve"> </w:t>
       </w:r>
       <w:r>
         <w:rPr>
           <w:rFonts w:ascii="Arial" w:hAnsi="Arial" w:cs="Arial"/>
-          <w:b/>
-        </w:rPr>
-        <w:t xml:space="preserve">   </w:t>
+        </w:rPr>
+        <w:t xml:space="preserve"> </w:t>
       </w:r>
       <w:r>
         <w:rPr>
@@ -9942,7 +9940,9 @@
             <w:name w:val=""/>
             <w:enabled/>
             <w:calcOnExit w:val="0"/>
-            <w:textInput/>
+            <w:textInput>
+              <w:default w:val="{{behaviour_similar_to_index_offence}}"/>
+            </w:textInput>
           </w:ffData>
         </w:fldChar>
       </w:r>
@@ -9968,35 +9968,7 @@
           <w:rFonts w:ascii="Arial" w:hAnsi="Arial" w:cs="Arial"/>
           <w:noProof/>
         </w:rPr>
-        <w:t> </w:t>
-      </w:r>
-      <w:r>
-        <w:rPr>
-          <w:rFonts w:ascii="Arial" w:hAnsi="Arial" w:cs="Arial"/>
-          <w:noProof/>
-        </w:rPr>
-        <w:t> </w:t>
-      </w:r>
-      <w:r>
-        <w:rPr>
-          <w:rFonts w:ascii="Arial" w:hAnsi="Arial" w:cs="Arial"/>
-          <w:noProof/>
-        </w:rPr>
-        <w:t> </w:t>
-      </w:r>
-      <w:r>
-        <w:rPr>
-          <w:rFonts w:ascii="Arial" w:hAnsi="Arial" w:cs="Arial"/>
-          <w:noProof/>
-        </w:rPr>
-        <w:t> </w:t>
-      </w:r>
-      <w:r>
-        <w:rPr>
-          <w:rFonts w:ascii="Arial" w:hAnsi="Arial" w:cs="Arial"/>
-          <w:noProof/>
-        </w:rPr>
-        <w:t> </w:t>
+        <w:t>{{behaviour_similar_to_index_offence}}</w:t>
       </w:r>
       <w:r>
         <w:rPr>
@@ -10046,6 +10018,7 @@
         <w:rPr>
           <w:rFonts w:ascii="Arial" w:hAnsi="Arial" w:cs="Arial"/>
           <w:b/>
+          <w:color w:val="800080"/>
         </w:rPr>
         <w:t xml:space="preserve"> </w:t>
       </w:r>
@@ -10058,11 +10031,9 @@
             <w:name w:val=""/>
             <w:enabled/>
             <w:calcOnExit w:val="0"/>
-            <w:ddList>
-              <w:listEntry w:val="Please Select"/>
-              <w:listEntry w:val="Yes"/>
-              <w:listEntry w:val="No"/>
-            </w:ddList>
+            <w:textInput>
+              <w:default w:val="{{behaviour_leading_to_sexual_or_violent_offence_present}}"/>
+            </w:textInput>
           </w:ffData>
         </w:fldChar>
       </w:r>
@@ -10070,7 +10041,7 @@
         <w:rPr>
           <w:rFonts w:ascii="Arial" w:hAnsi="Arial" w:cs="Arial"/>
         </w:rPr>
-        <w:instrText xml:space="preserve"> FORMDROPDOWN </w:instrText>
+        <w:instrText xml:space="preserve"> FORMTEXT </w:instrText>
       </w:r>
       <w:r>
         <w:rPr>
@@ -10086,21 +10057,22 @@
       <w:r>
         <w:rPr>
           <w:rFonts w:ascii="Arial" w:hAnsi="Arial" w:cs="Arial"/>
+          <w:noProof/>
+        </w:rPr>
+        <w:t>{{behaviour_leading_to_sexual_or_violent_offence_present}}</w:t>
+      </w:r>
+      <w:r>
+        <w:rPr>
+          <w:rFonts w:ascii="Arial" w:hAnsi="Arial" w:cs="Arial"/>
         </w:rPr>
         <w:fldChar w:fldCharType="end"/>
       </w:r>
       <w:r>
         <w:rPr>
           <w:rFonts w:ascii="Arial" w:hAnsi="Arial" w:cs="Arial"/>
-        </w:rPr>
-        <w:t xml:space="preserve"> </w:t>
-      </w:r>
-      <w:r>
-        <w:rPr>
-          <w:rFonts w:ascii="Arial" w:hAnsi="Arial" w:cs="Arial"/>
-          <w:b/>
-        </w:rPr>
-        <w:t xml:space="preserve">   </w:t>
+          <w:b/>
+        </w:rPr>
+        <w:t xml:space="preserve">  </w:t>
       </w:r>
       <w:r>
         <w:rPr>
@@ -10119,7 +10091,9 @@
             <w:name w:val=""/>
             <w:enabled/>
             <w:calcOnExit w:val="0"/>
-            <w:textInput/>
+            <w:textInput>
+              <w:default w:val="{{behaviour_leading_to_sexual_or_violent_offence}}"/>
+            </w:textInput>
           </w:ffData>
         </w:fldChar>
       </w:r>
@@ -10145,35 +10119,7 @@
           <w:rFonts w:ascii="Arial" w:hAnsi="Arial" w:cs="Arial"/>
           <w:noProof/>
         </w:rPr>
-        <w:t> </w:t>
-      </w:r>
-      <w:r>
-        <w:rPr>
-          <w:rFonts w:ascii="Arial" w:hAnsi="Arial" w:cs="Arial"/>
-          <w:noProof/>
-        </w:rPr>
-        <w:t> </w:t>
-      </w:r>
-      <w:r>
-        <w:rPr>
-          <w:rFonts w:ascii="Arial" w:hAnsi="Arial" w:cs="Arial"/>
-          <w:noProof/>
-        </w:rPr>
-        <w:t> </w:t>
-      </w:r>
-      <w:r>
-        <w:rPr>
-          <w:rFonts w:ascii="Arial" w:hAnsi="Arial" w:cs="Arial"/>
-          <w:noProof/>
-        </w:rPr>
-        <w:t> </w:t>
-      </w:r>
-      <w:r>
-        <w:rPr>
-          <w:rFonts w:ascii="Arial" w:hAnsi="Arial" w:cs="Arial"/>
-          <w:noProof/>
-        </w:rPr>
-        <w:t> </w:t>
+        <w:t>{{behaviour_leading_to_sexual_or_violent_offence}}</w:t>
       </w:r>
       <w:r>
         <w:rPr>
@@ -10226,6 +10172,7 @@
         <w:rPr>
           <w:rFonts w:ascii="Arial" w:hAnsi="Arial" w:cs="Arial"/>
           <w:b/>
+          <w:color w:val="800080"/>
         </w:rPr>
         <w:t xml:space="preserve"> </w:t>
       </w:r>
@@ -10238,11 +10185,9 @@
             <w:name w:val=""/>
             <w:enabled/>
             <w:calcOnExit w:val="0"/>
-            <w:ddList>
-              <w:listEntry w:val="Please Select"/>
-              <w:listEntry w:val="Yes"/>
-              <w:listEntry w:val="No"/>
-            </w:ddList>
+            <w:textInput>
+              <w:default w:val="{{out_of_touch_present}}"/>
+            </w:textInput>
           </w:ffData>
         </w:fldChar>
       </w:r>
@@ -10250,7 +10195,7 @@
         <w:rPr>
           <w:rFonts w:ascii="Arial" w:hAnsi="Arial" w:cs="Arial"/>
         </w:rPr>
-        <w:instrText xml:space="preserve"> FORMDROPDOWN </w:instrText>
+        <w:instrText xml:space="preserve"> FORMTEXT </w:instrText>
       </w:r>
       <w:r>
         <w:rPr>
@@ -10262,6 +10207,13 @@
           <w:rFonts w:ascii="Arial" w:hAnsi="Arial" w:cs="Arial"/>
         </w:rPr>
         <w:fldChar w:fldCharType="separate"/>
+      </w:r>
+      <w:r>
+        <w:rPr>
+          <w:rFonts w:ascii="Arial" w:hAnsi="Arial" w:cs="Arial"/>
+          <w:noProof/>
+        </w:rPr>
+        <w:t>{{out_of_touch_present}}</w:t>
       </w:r>
       <w:r>
         <w:rPr>
@@ -10306,7 +10258,9 @@
             <w:name w:val=""/>
             <w:enabled/>
             <w:calcOnExit w:val="0"/>
-            <w:textInput/>
+            <w:textInput>
+              <w:default w:val="{{out_of_touch}}"/>
+            </w:textInput>
           </w:ffData>
         </w:fldChar>
       </w:r>
@@ -10332,35 +10286,7 @@
           <w:rFonts w:ascii="Arial" w:hAnsi="Arial" w:cs="Arial"/>
           <w:noProof/>
         </w:rPr>
-        <w:t> </w:t>
-      </w:r>
-      <w:r>
-        <w:rPr>
-          <w:rFonts w:ascii="Arial" w:hAnsi="Arial" w:cs="Arial"/>
-          <w:noProof/>
-        </w:rPr>
-        <w:t> </w:t>
-      </w:r>
-      <w:r>
-        <w:rPr>
-          <w:rFonts w:ascii="Arial" w:hAnsi="Arial" w:cs="Arial"/>
-          <w:noProof/>
-        </w:rPr>
-        <w:t> </w:t>
-      </w:r>
-      <w:r>
-        <w:rPr>
-          <w:rFonts w:ascii="Arial" w:hAnsi="Arial" w:cs="Arial"/>
-          <w:noProof/>
-        </w:rPr>
-        <w:t> </w:t>
-      </w:r>
-      <w:r>
-        <w:rPr>
-          <w:rFonts w:ascii="Arial" w:hAnsi="Arial" w:cs="Arial"/>
-          <w:noProof/>
-        </w:rPr>
-        <w:t> </w:t>
+        <w:t>{{out_of_touch}}</w:t>
       </w:r>
       <w:r>
         <w:rPr>
@@ -11180,6 +11106,7 @@
           <w:b/>
           <w:color w:val="800080"/>
         </w:rPr>
+        <w:lastRenderedPageBreak/>
         <w:t>E-mail address to which PPCS should respond including a functional mailbox</w:t>
       </w:r>
       <w:r>
@@ -11377,7 +11304,6 @@
           <w:b/>
           <w:color w:val="800080"/>
         </w:rPr>
-        <w:lastRenderedPageBreak/>
         <w:t>Time (24 hour) of decision to request information</w:t>
       </w:r>
       <w:r>
@@ -13394,6 +13320,7 @@
           <w:rFonts w:ascii="Arial" w:hAnsi="Arial" w:cs="Arial"/>
           <w:color w:val="800080"/>
         </w:rPr>
+        <w:lastRenderedPageBreak/>
         <w:t>This means you are endorsing both the recall and the quality and content of the recall report.</w:t>
       </w:r>
     </w:p>
@@ -13525,7 +13452,6 @@
           <w:b/>
           <w:color w:val="800080"/>
         </w:rPr>
-        <w:lastRenderedPageBreak/>
         <w:t>Name of person completing this form:</w:t>
       </w:r>
       <w:r>

</xml_diff>

<commit_message>
MRD-649 Q24 indeterminate/extended sentence details Part A and recommendation update. (#378)
* MRD-649: Q24 indeterminate/extended sentence details Part A and recommendation update.

* MRD-649: Update contract for indeterminate or extended sentence
</commit_message>
<xml_diff>
--- a/src/main/resources/NAT Recall Part A London Template - obtained 131021.docx
+++ b/src/main/resources/NAT Recall Part A London Template - obtained 131021.docx
@@ -9861,24 +9861,15 @@
       <w:r>
         <w:rPr>
           <w:rFonts w:ascii="Arial" w:hAnsi="Arial" w:cs="Arial"/>
-          <w:b/>
-        </w:rPr>
-        <w:t xml:space="preserve"> </w:t>
-      </w:r>
-      <w:r>
-        <w:rPr>
-          <w:rFonts w:ascii="Arial" w:hAnsi="Arial" w:cs="Arial"/>
         </w:rPr>
         <w:fldChar w:fldCharType="begin">
           <w:ffData>
             <w:name w:val=""/>
             <w:enabled/>
             <w:calcOnExit w:val="0"/>
-            <w:ddList>
-              <w:listEntry w:val="Please Select"/>
-              <w:listEntry w:val="Yes"/>
-              <w:listEntry w:val="No"/>
-            </w:ddList>
+            <w:textInput>
+              <w:default w:val="{{behaviour_similar_to_index_offence_present}}"/>
+            </w:textInput>
           </w:ffData>
         </w:fldChar>
       </w:r>
@@ -9886,7 +9877,7 @@
         <w:rPr>
           <w:rFonts w:ascii="Arial" w:hAnsi="Arial" w:cs="Arial"/>
         </w:rPr>
-        <w:instrText xml:space="preserve"> FORMDROPDOWN </w:instrText>
+        <w:instrText xml:space="preserve"> FORMTEXT </w:instrText>
       </w:r>
       <w:r>
         <w:rPr>
@@ -9902,21 +9893,28 @@
       <w:r>
         <w:rPr>
           <w:rFonts w:ascii="Arial" w:hAnsi="Arial" w:cs="Arial"/>
+          <w:noProof/>
+        </w:rPr>
+        <w:t>{{behaviour_similar_to_index_offence_present}}</w:t>
+      </w:r>
+      <w:r>
+        <w:rPr>
+          <w:rFonts w:ascii="Arial" w:hAnsi="Arial" w:cs="Arial"/>
         </w:rPr>
         <w:fldChar w:fldCharType="end"/>
       </w:r>
       <w:r>
         <w:rPr>
           <w:rFonts w:ascii="Arial" w:hAnsi="Arial" w:cs="Arial"/>
+          <w:b/>
         </w:rPr>
         <w:t xml:space="preserve"> </w:t>
       </w:r>
       <w:r>
         <w:rPr>
           <w:rFonts w:ascii="Arial" w:hAnsi="Arial" w:cs="Arial"/>
-          <w:b/>
-        </w:rPr>
-        <w:t xml:space="preserve">   </w:t>
+        </w:rPr>
+        <w:t xml:space="preserve"> </w:t>
       </w:r>
       <w:r>
         <w:rPr>
@@ -9942,7 +9940,9 @@
             <w:name w:val=""/>
             <w:enabled/>
             <w:calcOnExit w:val="0"/>
-            <w:textInput/>
+            <w:textInput>
+              <w:default w:val="{{behaviour_similar_to_index_offence}}"/>
+            </w:textInput>
           </w:ffData>
         </w:fldChar>
       </w:r>
@@ -9968,35 +9968,7 @@
           <w:rFonts w:ascii="Arial" w:hAnsi="Arial" w:cs="Arial"/>
           <w:noProof/>
         </w:rPr>
-        <w:t> </w:t>
-      </w:r>
-      <w:r>
-        <w:rPr>
-          <w:rFonts w:ascii="Arial" w:hAnsi="Arial" w:cs="Arial"/>
-          <w:noProof/>
-        </w:rPr>
-        <w:t> </w:t>
-      </w:r>
-      <w:r>
-        <w:rPr>
-          <w:rFonts w:ascii="Arial" w:hAnsi="Arial" w:cs="Arial"/>
-          <w:noProof/>
-        </w:rPr>
-        <w:t> </w:t>
-      </w:r>
-      <w:r>
-        <w:rPr>
-          <w:rFonts w:ascii="Arial" w:hAnsi="Arial" w:cs="Arial"/>
-          <w:noProof/>
-        </w:rPr>
-        <w:t> </w:t>
-      </w:r>
-      <w:r>
-        <w:rPr>
-          <w:rFonts w:ascii="Arial" w:hAnsi="Arial" w:cs="Arial"/>
-          <w:noProof/>
-        </w:rPr>
-        <w:t> </w:t>
+        <w:t>{{behaviour_similar_to_index_offence}}</w:t>
       </w:r>
       <w:r>
         <w:rPr>
@@ -10046,6 +10018,7 @@
         <w:rPr>
           <w:rFonts w:ascii="Arial" w:hAnsi="Arial" w:cs="Arial"/>
           <w:b/>
+          <w:color w:val="800080"/>
         </w:rPr>
         <w:t xml:space="preserve"> </w:t>
       </w:r>
@@ -10058,11 +10031,9 @@
             <w:name w:val=""/>
             <w:enabled/>
             <w:calcOnExit w:val="0"/>
-            <w:ddList>
-              <w:listEntry w:val="Please Select"/>
-              <w:listEntry w:val="Yes"/>
-              <w:listEntry w:val="No"/>
-            </w:ddList>
+            <w:textInput>
+              <w:default w:val="{{behaviour_leading_to_sexual_or_violent_offence_present}}"/>
+            </w:textInput>
           </w:ffData>
         </w:fldChar>
       </w:r>
@@ -10070,7 +10041,7 @@
         <w:rPr>
           <w:rFonts w:ascii="Arial" w:hAnsi="Arial" w:cs="Arial"/>
         </w:rPr>
-        <w:instrText xml:space="preserve"> FORMDROPDOWN </w:instrText>
+        <w:instrText xml:space="preserve"> FORMTEXT </w:instrText>
       </w:r>
       <w:r>
         <w:rPr>
@@ -10086,21 +10057,22 @@
       <w:r>
         <w:rPr>
           <w:rFonts w:ascii="Arial" w:hAnsi="Arial" w:cs="Arial"/>
+          <w:noProof/>
+        </w:rPr>
+        <w:t>{{behaviour_leading_to_sexual_or_violent_offence_present}}</w:t>
+      </w:r>
+      <w:r>
+        <w:rPr>
+          <w:rFonts w:ascii="Arial" w:hAnsi="Arial" w:cs="Arial"/>
         </w:rPr>
         <w:fldChar w:fldCharType="end"/>
       </w:r>
       <w:r>
         <w:rPr>
           <w:rFonts w:ascii="Arial" w:hAnsi="Arial" w:cs="Arial"/>
-        </w:rPr>
-        <w:t xml:space="preserve"> </w:t>
-      </w:r>
-      <w:r>
-        <w:rPr>
-          <w:rFonts w:ascii="Arial" w:hAnsi="Arial" w:cs="Arial"/>
-          <w:b/>
-        </w:rPr>
-        <w:t xml:space="preserve">   </w:t>
+          <w:b/>
+        </w:rPr>
+        <w:t xml:space="preserve">  </w:t>
       </w:r>
       <w:r>
         <w:rPr>
@@ -10119,7 +10091,9 @@
             <w:name w:val=""/>
             <w:enabled/>
             <w:calcOnExit w:val="0"/>
-            <w:textInput/>
+            <w:textInput>
+              <w:default w:val="{{behaviour_leading_to_sexual_or_violent_offence}}"/>
+            </w:textInput>
           </w:ffData>
         </w:fldChar>
       </w:r>
@@ -10145,35 +10119,7 @@
           <w:rFonts w:ascii="Arial" w:hAnsi="Arial" w:cs="Arial"/>
           <w:noProof/>
         </w:rPr>
-        <w:t> </w:t>
-      </w:r>
-      <w:r>
-        <w:rPr>
-          <w:rFonts w:ascii="Arial" w:hAnsi="Arial" w:cs="Arial"/>
-          <w:noProof/>
-        </w:rPr>
-        <w:t> </w:t>
-      </w:r>
-      <w:r>
-        <w:rPr>
-          <w:rFonts w:ascii="Arial" w:hAnsi="Arial" w:cs="Arial"/>
-          <w:noProof/>
-        </w:rPr>
-        <w:t> </w:t>
-      </w:r>
-      <w:r>
-        <w:rPr>
-          <w:rFonts w:ascii="Arial" w:hAnsi="Arial" w:cs="Arial"/>
-          <w:noProof/>
-        </w:rPr>
-        <w:t> </w:t>
-      </w:r>
-      <w:r>
-        <w:rPr>
-          <w:rFonts w:ascii="Arial" w:hAnsi="Arial" w:cs="Arial"/>
-          <w:noProof/>
-        </w:rPr>
-        <w:t> </w:t>
+        <w:t>{{behaviour_leading_to_sexual_or_violent_offence}}</w:t>
       </w:r>
       <w:r>
         <w:rPr>
@@ -10226,6 +10172,7 @@
         <w:rPr>
           <w:rFonts w:ascii="Arial" w:hAnsi="Arial" w:cs="Arial"/>
           <w:b/>
+          <w:color w:val="800080"/>
         </w:rPr>
         <w:t xml:space="preserve"> </w:t>
       </w:r>
@@ -10238,11 +10185,9 @@
             <w:name w:val=""/>
             <w:enabled/>
             <w:calcOnExit w:val="0"/>
-            <w:ddList>
-              <w:listEntry w:val="Please Select"/>
-              <w:listEntry w:val="Yes"/>
-              <w:listEntry w:val="No"/>
-            </w:ddList>
+            <w:textInput>
+              <w:default w:val="{{out_of_touch_present}}"/>
+            </w:textInput>
           </w:ffData>
         </w:fldChar>
       </w:r>
@@ -10250,7 +10195,7 @@
         <w:rPr>
           <w:rFonts w:ascii="Arial" w:hAnsi="Arial" w:cs="Arial"/>
         </w:rPr>
-        <w:instrText xml:space="preserve"> FORMDROPDOWN </w:instrText>
+        <w:instrText xml:space="preserve"> FORMTEXT </w:instrText>
       </w:r>
       <w:r>
         <w:rPr>
@@ -10262,6 +10207,13 @@
           <w:rFonts w:ascii="Arial" w:hAnsi="Arial" w:cs="Arial"/>
         </w:rPr>
         <w:fldChar w:fldCharType="separate"/>
+      </w:r>
+      <w:r>
+        <w:rPr>
+          <w:rFonts w:ascii="Arial" w:hAnsi="Arial" w:cs="Arial"/>
+          <w:noProof/>
+        </w:rPr>
+        <w:t>{{out_of_touch_present}}</w:t>
       </w:r>
       <w:r>
         <w:rPr>
@@ -10306,7 +10258,9 @@
             <w:name w:val=""/>
             <w:enabled/>
             <w:calcOnExit w:val="0"/>
-            <w:textInput/>
+            <w:textInput>
+              <w:default w:val="{{out_of_touch}}"/>
+            </w:textInput>
           </w:ffData>
         </w:fldChar>
       </w:r>
@@ -10332,35 +10286,7 @@
           <w:rFonts w:ascii="Arial" w:hAnsi="Arial" w:cs="Arial"/>
           <w:noProof/>
         </w:rPr>
-        <w:t> </w:t>
-      </w:r>
-      <w:r>
-        <w:rPr>
-          <w:rFonts w:ascii="Arial" w:hAnsi="Arial" w:cs="Arial"/>
-          <w:noProof/>
-        </w:rPr>
-        <w:t> </w:t>
-      </w:r>
-      <w:r>
-        <w:rPr>
-          <w:rFonts w:ascii="Arial" w:hAnsi="Arial" w:cs="Arial"/>
-          <w:noProof/>
-        </w:rPr>
-        <w:t> </w:t>
-      </w:r>
-      <w:r>
-        <w:rPr>
-          <w:rFonts w:ascii="Arial" w:hAnsi="Arial" w:cs="Arial"/>
-          <w:noProof/>
-        </w:rPr>
-        <w:t> </w:t>
-      </w:r>
-      <w:r>
-        <w:rPr>
-          <w:rFonts w:ascii="Arial" w:hAnsi="Arial" w:cs="Arial"/>
-          <w:noProof/>
-        </w:rPr>
-        <w:t> </w:t>
+        <w:t>{{out_of_touch}}</w:t>
       </w:r>
       <w:r>
         <w:rPr>
@@ -11180,6 +11106,7 @@
           <w:b/>
           <w:color w:val="800080"/>
         </w:rPr>
+        <w:lastRenderedPageBreak/>
         <w:t>E-mail address to which PPCS should respond including a functional mailbox</w:t>
       </w:r>
       <w:r>
@@ -11377,7 +11304,6 @@
           <w:b/>
           <w:color w:val="800080"/>
         </w:rPr>
-        <w:lastRenderedPageBreak/>
         <w:t>Time (24 hour) of decision to request information</w:t>
       </w:r>
       <w:r>
@@ -13394,6 +13320,7 @@
           <w:rFonts w:ascii="Arial" w:hAnsi="Arial" w:cs="Arial"/>
           <w:color w:val="800080"/>
         </w:rPr>
+        <w:lastRenderedPageBreak/>
         <w:t>This means you are endorsing both the recall and the quality and content of the recall report.</w:t>
       </w:r>
     </w:p>
@@ -13525,7 +13452,6 @@
           <w:b/>
           <w:color w:val="800080"/>
         </w:rPr>
-        <w:lastRenderedPageBreak/>
         <w:t>Name of person completing this form:</w:t>
       </w:r>
       <w:r>

</xml_diff>

<commit_message>
MRD-631 Part A other possible addresses
</commit_message>
<xml_diff>
--- a/src/main/resources/NAT Recall Part A London Template - obtained 131021.docx
+++ b/src/main/resources/NAT Recall Part A London Template - obtained 131021.docx
@@ -3524,8 +3524,7 @@
             <w:name w:val=""/>
             <w:enabled/>
             <w:calcOnExit w:val="0"/>
-            <w:helpText w:type="text" w:val="This might also include additional information which will assist Police in locating the offender. For e.g. mobile telephone numbers, known associates or family members and drug agencies used."/>
-            <w:statusText w:type="text" w:val="any other possible addresses"/>
+            <w:statusText w:type="text" w:val="last recorded address including no fixed abode"/>
             <w:textInput/>
           </w:ffData>
         </w:fldChar>
@@ -3552,35 +3551,21 @@
           <w:rFonts w:ascii="Arial" w:hAnsi="Arial" w:cs="Arial"/>
           <w:noProof/>
         </w:rPr>
-        <w:t> </w:t>
+        <w:t>{{</w:t>
       </w:r>
       <w:r>
         <w:rPr>
           <w:rFonts w:ascii="Arial" w:hAnsi="Arial" w:cs="Arial"/>
           <w:noProof/>
         </w:rPr>
-        <w:t> </w:t>
+        <w:t>other_possible_addresses</w:t>
       </w:r>
       <w:r>
         <w:rPr>
           <w:rFonts w:ascii="Arial" w:hAnsi="Arial" w:cs="Arial"/>
           <w:noProof/>
         </w:rPr>
-        <w:t> </w:t>
-      </w:r>
-      <w:r>
-        <w:rPr>
-          <w:rFonts w:ascii="Arial" w:hAnsi="Arial" w:cs="Arial"/>
-          <w:noProof/>
-        </w:rPr>
-        <w:t> </w:t>
-      </w:r>
-      <w:r>
-        <w:rPr>
-          <w:rFonts w:ascii="Arial" w:hAnsi="Arial" w:cs="Arial"/>
-          <w:noProof/>
-        </w:rPr>
-        <w:t> </w:t>
+        <w:t>}}</w:t>
       </w:r>
       <w:r>
         <w:rPr>

</xml_diff>

<commit_message>
MRD-631 Part A other possible addresses (#382)
</commit_message>
<xml_diff>
--- a/src/main/resources/NAT Recall Part A London Template - obtained 131021.docx
+++ b/src/main/resources/NAT Recall Part A London Template - obtained 131021.docx
@@ -3524,8 +3524,7 @@
             <w:name w:val=""/>
             <w:enabled/>
             <w:calcOnExit w:val="0"/>
-            <w:helpText w:type="text" w:val="This might also include additional information which will assist Police in locating the offender. For e.g. mobile telephone numbers, known associates or family members and drug agencies used."/>
-            <w:statusText w:type="text" w:val="any other possible addresses"/>
+            <w:statusText w:type="text" w:val="last recorded address including no fixed abode"/>
             <w:textInput/>
           </w:ffData>
         </w:fldChar>
@@ -3552,35 +3551,21 @@
           <w:rFonts w:ascii="Arial" w:hAnsi="Arial" w:cs="Arial"/>
           <w:noProof/>
         </w:rPr>
-        <w:t> </w:t>
+        <w:t>{{</w:t>
       </w:r>
       <w:r>
         <w:rPr>
           <w:rFonts w:ascii="Arial" w:hAnsi="Arial" w:cs="Arial"/>
           <w:noProof/>
         </w:rPr>
-        <w:t> </w:t>
+        <w:t>other_possible_addresses</w:t>
       </w:r>
       <w:r>
         <w:rPr>
           <w:rFonts w:ascii="Arial" w:hAnsi="Arial" w:cs="Arial"/>
           <w:noProof/>
         </w:rPr>
-        <w:t> </w:t>
-      </w:r>
-      <w:r>
-        <w:rPr>
-          <w:rFonts w:ascii="Arial" w:hAnsi="Arial" w:cs="Arial"/>
-          <w:noProof/>
-        </w:rPr>
-        <w:t> </w:t>
-      </w:r>
-      <w:r>
-        <w:rPr>
-          <w:rFonts w:ascii="Arial" w:hAnsi="Arial" w:cs="Arial"/>
-          <w:noProof/>
-        </w:rPr>
-        <w:t> </w:t>
+        <w:t>}}</w:t>
       </w:r>
       <w:r>
         <w:rPr>

</xml_diff>

<commit_message>
mrd-708_remove-q26-hardcoding: Q26 hardcoding of London region removed from Part A form.
</commit_message>
<xml_diff>
--- a/src/main/resources/NAT Recall Part A London Template - obtained 131021.docx
+++ b/src/main/resources/NAT Recall Part A London Template - obtained 131021.docx
@@ -3551,21 +3551,7 @@
           <w:rFonts w:ascii="Arial" w:hAnsi="Arial" w:cs="Arial"/>
           <w:noProof/>
         </w:rPr>
-        <w:t>{{</w:t>
-      </w:r>
-      <w:r>
-        <w:rPr>
-          <w:rFonts w:ascii="Arial" w:hAnsi="Arial" w:cs="Arial"/>
-          <w:noProof/>
-        </w:rPr>
-        <w:t>other_possible_addresses</w:t>
-      </w:r>
-      <w:r>
-        <w:rPr>
-          <w:rFonts w:ascii="Arial" w:hAnsi="Arial" w:cs="Arial"/>
-          <w:noProof/>
-        </w:rPr>
-        <w:t>}}</w:t>
+        <w:t>{{other_possible_addresses}}</w:t>
       </w:r>
       <w:r>
         <w:rPr>
@@ -11785,29 +11771,78 @@
           <w:b/>
           <w:color w:val="800080"/>
         </w:rPr>
-        <w:t xml:space="preserve"> </w:t>
-      </w:r>
-      <w:r>
-        <w:rPr>
-          <w:rFonts w:ascii="Arial" w:hAnsi="Arial" w:cs="Arial"/>
-          <w:b/>
-        </w:rPr>
-        <w:tab/>
-      </w:r>
-      <w:r>
-        <w:rPr>
-          <w:rFonts w:ascii="Arial" w:hAnsi="Arial" w:cs="Arial"/>
-          <w:b/>
-        </w:rPr>
-        <w:tab/>
-        <w:t xml:space="preserve">    </w:t>
-      </w:r>
-      <w:r>
-        <w:rPr>
-          <w:rFonts w:ascii="Arial" w:hAnsi="Arial" w:cs="Arial"/>
-          <w:b/>
-        </w:rPr>
-        <w:t>London</w:t>
+        <w:t xml:space="preserve">: </w:t>
+      </w:r>
+      <w:r>
+        <w:rPr>
+          <w:rFonts w:ascii="Arial" w:hAnsi="Arial" w:cs="Arial"/>
+        </w:rPr>
+        <w:fldChar w:fldCharType="begin">
+          <w:ffData>
+            <w:name w:val=""/>
+            <w:enabled/>
+            <w:calcOnExit w:val="0"/>
+            <w:textInput/>
+          </w:ffData>
+        </w:fldChar>
+      </w:r>
+      <w:r>
+        <w:rPr>
+          <w:rFonts w:ascii="Arial" w:hAnsi="Arial" w:cs="Arial"/>
+        </w:rPr>
+        <w:instrText xml:space="preserve"> FORMTEXT </w:instrText>
+      </w:r>
+      <w:r>
+        <w:rPr>
+          <w:rFonts w:ascii="Arial" w:hAnsi="Arial" w:cs="Arial"/>
+        </w:rPr>
+      </w:r>
+      <w:r>
+        <w:rPr>
+          <w:rFonts w:ascii="Arial" w:hAnsi="Arial" w:cs="Arial"/>
+        </w:rPr>
+        <w:fldChar w:fldCharType="separate"/>
+      </w:r>
+      <w:r>
+        <w:rPr>
+          <w:rFonts w:ascii="Arial" w:hAnsi="Arial" w:cs="Arial"/>
+          <w:noProof/>
+        </w:rPr>
+        <w:t> </w:t>
+      </w:r>
+      <w:r>
+        <w:rPr>
+          <w:rFonts w:ascii="Arial" w:hAnsi="Arial" w:cs="Arial"/>
+          <w:noProof/>
+        </w:rPr>
+        <w:t> </w:t>
+      </w:r>
+      <w:r>
+        <w:rPr>
+          <w:rFonts w:ascii="Arial" w:hAnsi="Arial" w:cs="Arial"/>
+          <w:noProof/>
+        </w:rPr>
+        <w:t> </w:t>
+      </w:r>
+      <w:r>
+        <w:rPr>
+          <w:rFonts w:ascii="Arial" w:hAnsi="Arial" w:cs="Arial"/>
+          <w:noProof/>
+        </w:rPr>
+        <w:t> </w:t>
+      </w:r>
+      <w:r>
+        <w:rPr>
+          <w:rFonts w:ascii="Arial" w:hAnsi="Arial" w:cs="Arial"/>
+          <w:noProof/>
+        </w:rPr>
+        <w:t> </w:t>
+      </w:r>
+      <w:r>
+        <w:rPr>
+          <w:rFonts w:ascii="Arial" w:hAnsi="Arial" w:cs="Arial"/>
+        </w:rPr>
+        <w:fldChar w:fldCharType="end"/>
       </w:r>
     </w:p>
     <w:p>
@@ -11832,39 +11867,15 @@
           <w:b/>
           <w:color w:val="800080"/>
         </w:rPr>
-        <w:t>LDU (</w:t>
-      </w:r>
-      <w:r>
-        <w:rPr>
-          <w:rFonts w:ascii="Arial" w:hAnsi="Arial" w:cs="Arial"/>
-          <w:color w:val="800080"/>
-        </w:rPr>
-        <w:t xml:space="preserve">Please </w:t>
-      </w:r>
-      <w:proofErr w:type="gramStart"/>
-      <w:r>
-        <w:rPr>
-          <w:rFonts w:ascii="Arial" w:hAnsi="Arial" w:cs="Arial"/>
-          <w:color w:val="800080"/>
-        </w:rPr>
-        <w:t>select</w:t>
-      </w:r>
-      <w:r>
-        <w:rPr>
-          <w:rFonts w:ascii="Arial" w:hAnsi="Arial" w:cs="Arial"/>
-          <w:b/>
-          <w:color w:val="800080"/>
-        </w:rPr>
-        <w:t xml:space="preserve">)   </w:t>
-      </w:r>
-      <w:proofErr w:type="gramEnd"/>
-      <w:r>
-        <w:rPr>
-          <w:rFonts w:ascii="Arial" w:hAnsi="Arial" w:cs="Arial"/>
-          <w:b/>
-          <w:color w:val="800080"/>
-        </w:rPr>
-        <w:t xml:space="preserve">  </w:t>
+        <w:t>LDU</w:t>
+      </w:r>
+      <w:r>
+        <w:rPr>
+          <w:rFonts w:ascii="Arial" w:hAnsi="Arial" w:cs="Arial"/>
+          <w:b/>
+          <w:color w:val="800080"/>
+        </w:rPr>
+        <w:t xml:space="preserve">: </w:t>
       </w:r>
       <w:r>
         <w:rPr>
@@ -11875,25 +11886,7 @@
             <w:name w:val=""/>
             <w:enabled/>
             <w:calcOnExit w:val="0"/>
-            <w:ddList>
-              <w:listEntry w:val="A-H "/>
-              <w:listEntry w:val="Barking, Dagenham, Havering"/>
-              <w:listEntry w:val="Barnet"/>
-              <w:listEntry w:val="Bexley"/>
-              <w:listEntry w:val="Brent"/>
-              <w:listEntry w:val="Bromley"/>
-              <w:listEntry w:val="Camden &amp; Islington"/>
-              <w:listEntry w:val="Croydon"/>
-              <w:listEntry w:val="Ealing"/>
-              <w:listEntry w:val="Enfield"/>
-              <w:listEntry w:val="Greenwich"/>
-              <w:listEntry w:val="Hackney"/>
-              <w:listEntry w:val="Hammersmith and Fulham"/>
-              <w:listEntry w:val="Haringey"/>
-              <w:listEntry w:val="Harrow"/>
-              <w:listEntry w:val="Hillingdon"/>
-              <w:listEntry w:val="Hounslow"/>
-            </w:ddList>
+            <w:textInput/>
           </w:ffData>
         </w:fldChar>
       </w:r>
@@ -11901,7 +11894,7 @@
         <w:rPr>
           <w:rFonts w:ascii="Arial" w:hAnsi="Arial" w:cs="Arial"/>
         </w:rPr>
-        <w:instrText xml:space="preserve"> FORMDROPDOWN </w:instrText>
+        <w:instrText xml:space="preserve"> FORMTEXT </w:instrText>
       </w:r>
       <w:r>
         <w:rPr>
@@ -11917,64 +11910,37 @@
       <w:r>
         <w:rPr>
           <w:rFonts w:ascii="Arial" w:hAnsi="Arial" w:cs="Arial"/>
-        </w:rPr>
-        <w:fldChar w:fldCharType="end"/>
-      </w:r>
-      <w:r>
-        <w:rPr>
-          <w:rFonts w:ascii="Arial" w:hAnsi="Arial" w:cs="Arial"/>
-          <w:b/>
-        </w:rPr>
-        <w:t xml:space="preserve">  </w:t>
-      </w:r>
-      <w:r>
-        <w:rPr>
-          <w:rFonts w:ascii="Arial" w:hAnsi="Arial" w:cs="Arial"/>
-        </w:rPr>
-        <w:t xml:space="preserve">or </w:t>
-      </w:r>
-      <w:r>
-        <w:rPr>
-          <w:rFonts w:ascii="Arial" w:hAnsi="Arial" w:cs="Arial"/>
-        </w:rPr>
-        <w:fldChar w:fldCharType="begin">
-          <w:ffData>
-            <w:name w:val=""/>
-            <w:enabled/>
-            <w:calcOnExit w:val="0"/>
-            <w:ddList>
-              <w:listEntry w:val="I - Z"/>
-              <w:listEntry w:val="Kensington, Chelsea, Westminster"/>
-              <w:listEntry w:val="Kingston &amp; Richmond"/>
-              <w:listEntry w:val="Lambeth"/>
-              <w:listEntry w:val="Lewisham"/>
-              <w:listEntry w:val="Merton &amp; Sutton"/>
-              <w:listEntry w:val="Newham"/>
-              <w:listEntry w:val="Redbridge"/>
-              <w:listEntry w:val="Southwark"/>
-              <w:listEntry w:val="Tower Hamlets"/>
-              <w:listEntry w:val="Waltham Forest"/>
-              <w:listEntry w:val="Wandsworth"/>
-            </w:ddList>
-          </w:ffData>
-        </w:fldChar>
-      </w:r>
-      <w:r>
-        <w:rPr>
-          <w:rFonts w:ascii="Arial" w:hAnsi="Arial" w:cs="Arial"/>
-        </w:rPr>
-        <w:instrText xml:space="preserve"> FORMDROPDOWN </w:instrText>
-      </w:r>
-      <w:r>
-        <w:rPr>
-          <w:rFonts w:ascii="Arial" w:hAnsi="Arial" w:cs="Arial"/>
-        </w:rPr>
-      </w:r>
-      <w:r>
-        <w:rPr>
-          <w:rFonts w:ascii="Arial" w:hAnsi="Arial" w:cs="Arial"/>
-        </w:rPr>
-        <w:fldChar w:fldCharType="separate"/>
+          <w:noProof/>
+        </w:rPr>
+        <w:t> </w:t>
+      </w:r>
+      <w:r>
+        <w:rPr>
+          <w:rFonts w:ascii="Arial" w:hAnsi="Arial" w:cs="Arial"/>
+          <w:noProof/>
+        </w:rPr>
+        <w:t> </w:t>
+      </w:r>
+      <w:r>
+        <w:rPr>
+          <w:rFonts w:ascii="Arial" w:hAnsi="Arial" w:cs="Arial"/>
+          <w:noProof/>
+        </w:rPr>
+        <w:t> </w:t>
+      </w:r>
+      <w:r>
+        <w:rPr>
+          <w:rFonts w:ascii="Arial" w:hAnsi="Arial" w:cs="Arial"/>
+          <w:noProof/>
+        </w:rPr>
+        <w:t> </w:t>
+      </w:r>
+      <w:r>
+        <w:rPr>
+          <w:rFonts w:ascii="Arial" w:hAnsi="Arial" w:cs="Arial"/>
+          <w:noProof/>
+        </w:rPr>
+        <w:t> </w:t>
       </w:r>
       <w:r>
         <w:rPr>

</xml_diff>

<commit_message>
mrd-708_remove-q26-hardcoding: Q26 hardcoding of London region removed from Part A form. (#395)
</commit_message>
<xml_diff>
--- a/src/main/resources/NAT Recall Part A London Template - obtained 131021.docx
+++ b/src/main/resources/NAT Recall Part A London Template - obtained 131021.docx
@@ -3551,21 +3551,7 @@
           <w:rFonts w:ascii="Arial" w:hAnsi="Arial" w:cs="Arial"/>
           <w:noProof/>
         </w:rPr>
-        <w:t>{{</w:t>
-      </w:r>
-      <w:r>
-        <w:rPr>
-          <w:rFonts w:ascii="Arial" w:hAnsi="Arial" w:cs="Arial"/>
-          <w:noProof/>
-        </w:rPr>
-        <w:t>other_possible_addresses</w:t>
-      </w:r>
-      <w:r>
-        <w:rPr>
-          <w:rFonts w:ascii="Arial" w:hAnsi="Arial" w:cs="Arial"/>
-          <w:noProof/>
-        </w:rPr>
-        <w:t>}}</w:t>
+        <w:t>{{other_possible_addresses}}</w:t>
       </w:r>
       <w:r>
         <w:rPr>
@@ -11785,29 +11771,78 @@
           <w:b/>
           <w:color w:val="800080"/>
         </w:rPr>
-        <w:t xml:space="preserve"> </w:t>
-      </w:r>
-      <w:r>
-        <w:rPr>
-          <w:rFonts w:ascii="Arial" w:hAnsi="Arial" w:cs="Arial"/>
-          <w:b/>
-        </w:rPr>
-        <w:tab/>
-      </w:r>
-      <w:r>
-        <w:rPr>
-          <w:rFonts w:ascii="Arial" w:hAnsi="Arial" w:cs="Arial"/>
-          <w:b/>
-        </w:rPr>
-        <w:tab/>
-        <w:t xml:space="preserve">    </w:t>
-      </w:r>
-      <w:r>
-        <w:rPr>
-          <w:rFonts w:ascii="Arial" w:hAnsi="Arial" w:cs="Arial"/>
-          <w:b/>
-        </w:rPr>
-        <w:t>London</w:t>
+        <w:t xml:space="preserve">: </w:t>
+      </w:r>
+      <w:r>
+        <w:rPr>
+          <w:rFonts w:ascii="Arial" w:hAnsi="Arial" w:cs="Arial"/>
+        </w:rPr>
+        <w:fldChar w:fldCharType="begin">
+          <w:ffData>
+            <w:name w:val=""/>
+            <w:enabled/>
+            <w:calcOnExit w:val="0"/>
+            <w:textInput/>
+          </w:ffData>
+        </w:fldChar>
+      </w:r>
+      <w:r>
+        <w:rPr>
+          <w:rFonts w:ascii="Arial" w:hAnsi="Arial" w:cs="Arial"/>
+        </w:rPr>
+        <w:instrText xml:space="preserve"> FORMTEXT </w:instrText>
+      </w:r>
+      <w:r>
+        <w:rPr>
+          <w:rFonts w:ascii="Arial" w:hAnsi="Arial" w:cs="Arial"/>
+        </w:rPr>
+      </w:r>
+      <w:r>
+        <w:rPr>
+          <w:rFonts w:ascii="Arial" w:hAnsi="Arial" w:cs="Arial"/>
+        </w:rPr>
+        <w:fldChar w:fldCharType="separate"/>
+      </w:r>
+      <w:r>
+        <w:rPr>
+          <w:rFonts w:ascii="Arial" w:hAnsi="Arial" w:cs="Arial"/>
+          <w:noProof/>
+        </w:rPr>
+        <w:t> </w:t>
+      </w:r>
+      <w:r>
+        <w:rPr>
+          <w:rFonts w:ascii="Arial" w:hAnsi="Arial" w:cs="Arial"/>
+          <w:noProof/>
+        </w:rPr>
+        <w:t> </w:t>
+      </w:r>
+      <w:r>
+        <w:rPr>
+          <w:rFonts w:ascii="Arial" w:hAnsi="Arial" w:cs="Arial"/>
+          <w:noProof/>
+        </w:rPr>
+        <w:t> </w:t>
+      </w:r>
+      <w:r>
+        <w:rPr>
+          <w:rFonts w:ascii="Arial" w:hAnsi="Arial" w:cs="Arial"/>
+          <w:noProof/>
+        </w:rPr>
+        <w:t> </w:t>
+      </w:r>
+      <w:r>
+        <w:rPr>
+          <w:rFonts w:ascii="Arial" w:hAnsi="Arial" w:cs="Arial"/>
+          <w:noProof/>
+        </w:rPr>
+        <w:t> </w:t>
+      </w:r>
+      <w:r>
+        <w:rPr>
+          <w:rFonts w:ascii="Arial" w:hAnsi="Arial" w:cs="Arial"/>
+        </w:rPr>
+        <w:fldChar w:fldCharType="end"/>
       </w:r>
     </w:p>
     <w:p>
@@ -11832,39 +11867,15 @@
           <w:b/>
           <w:color w:val="800080"/>
         </w:rPr>
-        <w:t>LDU (</w:t>
-      </w:r>
-      <w:r>
-        <w:rPr>
-          <w:rFonts w:ascii="Arial" w:hAnsi="Arial" w:cs="Arial"/>
-          <w:color w:val="800080"/>
-        </w:rPr>
-        <w:t xml:space="preserve">Please </w:t>
-      </w:r>
-      <w:proofErr w:type="gramStart"/>
-      <w:r>
-        <w:rPr>
-          <w:rFonts w:ascii="Arial" w:hAnsi="Arial" w:cs="Arial"/>
-          <w:color w:val="800080"/>
-        </w:rPr>
-        <w:t>select</w:t>
-      </w:r>
-      <w:r>
-        <w:rPr>
-          <w:rFonts w:ascii="Arial" w:hAnsi="Arial" w:cs="Arial"/>
-          <w:b/>
-          <w:color w:val="800080"/>
-        </w:rPr>
-        <w:t xml:space="preserve">)   </w:t>
-      </w:r>
-      <w:proofErr w:type="gramEnd"/>
-      <w:r>
-        <w:rPr>
-          <w:rFonts w:ascii="Arial" w:hAnsi="Arial" w:cs="Arial"/>
-          <w:b/>
-          <w:color w:val="800080"/>
-        </w:rPr>
-        <w:t xml:space="preserve">  </w:t>
+        <w:t>LDU</w:t>
+      </w:r>
+      <w:r>
+        <w:rPr>
+          <w:rFonts w:ascii="Arial" w:hAnsi="Arial" w:cs="Arial"/>
+          <w:b/>
+          <w:color w:val="800080"/>
+        </w:rPr>
+        <w:t xml:space="preserve">: </w:t>
       </w:r>
       <w:r>
         <w:rPr>
@@ -11875,25 +11886,7 @@
             <w:name w:val=""/>
             <w:enabled/>
             <w:calcOnExit w:val="0"/>
-            <w:ddList>
-              <w:listEntry w:val="A-H "/>
-              <w:listEntry w:val="Barking, Dagenham, Havering"/>
-              <w:listEntry w:val="Barnet"/>
-              <w:listEntry w:val="Bexley"/>
-              <w:listEntry w:val="Brent"/>
-              <w:listEntry w:val="Bromley"/>
-              <w:listEntry w:val="Camden &amp; Islington"/>
-              <w:listEntry w:val="Croydon"/>
-              <w:listEntry w:val="Ealing"/>
-              <w:listEntry w:val="Enfield"/>
-              <w:listEntry w:val="Greenwich"/>
-              <w:listEntry w:val="Hackney"/>
-              <w:listEntry w:val="Hammersmith and Fulham"/>
-              <w:listEntry w:val="Haringey"/>
-              <w:listEntry w:val="Harrow"/>
-              <w:listEntry w:val="Hillingdon"/>
-              <w:listEntry w:val="Hounslow"/>
-            </w:ddList>
+            <w:textInput/>
           </w:ffData>
         </w:fldChar>
       </w:r>
@@ -11901,7 +11894,7 @@
         <w:rPr>
           <w:rFonts w:ascii="Arial" w:hAnsi="Arial" w:cs="Arial"/>
         </w:rPr>
-        <w:instrText xml:space="preserve"> FORMDROPDOWN </w:instrText>
+        <w:instrText xml:space="preserve"> FORMTEXT </w:instrText>
       </w:r>
       <w:r>
         <w:rPr>
@@ -11917,64 +11910,37 @@
       <w:r>
         <w:rPr>
           <w:rFonts w:ascii="Arial" w:hAnsi="Arial" w:cs="Arial"/>
-        </w:rPr>
-        <w:fldChar w:fldCharType="end"/>
-      </w:r>
-      <w:r>
-        <w:rPr>
-          <w:rFonts w:ascii="Arial" w:hAnsi="Arial" w:cs="Arial"/>
-          <w:b/>
-        </w:rPr>
-        <w:t xml:space="preserve">  </w:t>
-      </w:r>
-      <w:r>
-        <w:rPr>
-          <w:rFonts w:ascii="Arial" w:hAnsi="Arial" w:cs="Arial"/>
-        </w:rPr>
-        <w:t xml:space="preserve">or </w:t>
-      </w:r>
-      <w:r>
-        <w:rPr>
-          <w:rFonts w:ascii="Arial" w:hAnsi="Arial" w:cs="Arial"/>
-        </w:rPr>
-        <w:fldChar w:fldCharType="begin">
-          <w:ffData>
-            <w:name w:val=""/>
-            <w:enabled/>
-            <w:calcOnExit w:val="0"/>
-            <w:ddList>
-              <w:listEntry w:val="I - Z"/>
-              <w:listEntry w:val="Kensington, Chelsea, Westminster"/>
-              <w:listEntry w:val="Kingston &amp; Richmond"/>
-              <w:listEntry w:val="Lambeth"/>
-              <w:listEntry w:val="Lewisham"/>
-              <w:listEntry w:val="Merton &amp; Sutton"/>
-              <w:listEntry w:val="Newham"/>
-              <w:listEntry w:val="Redbridge"/>
-              <w:listEntry w:val="Southwark"/>
-              <w:listEntry w:val="Tower Hamlets"/>
-              <w:listEntry w:val="Waltham Forest"/>
-              <w:listEntry w:val="Wandsworth"/>
-            </w:ddList>
-          </w:ffData>
-        </w:fldChar>
-      </w:r>
-      <w:r>
-        <w:rPr>
-          <w:rFonts w:ascii="Arial" w:hAnsi="Arial" w:cs="Arial"/>
-        </w:rPr>
-        <w:instrText xml:space="preserve"> FORMDROPDOWN </w:instrText>
-      </w:r>
-      <w:r>
-        <w:rPr>
-          <w:rFonts w:ascii="Arial" w:hAnsi="Arial" w:cs="Arial"/>
-        </w:rPr>
-      </w:r>
-      <w:r>
-        <w:rPr>
-          <w:rFonts w:ascii="Arial" w:hAnsi="Arial" w:cs="Arial"/>
-        </w:rPr>
-        <w:fldChar w:fldCharType="separate"/>
+          <w:noProof/>
+        </w:rPr>
+        <w:t> </w:t>
+      </w:r>
+      <w:r>
+        <w:rPr>
+          <w:rFonts w:ascii="Arial" w:hAnsi="Arial" w:cs="Arial"/>
+          <w:noProof/>
+        </w:rPr>
+        <w:t> </w:t>
+      </w:r>
+      <w:r>
+        <w:rPr>
+          <w:rFonts w:ascii="Arial" w:hAnsi="Arial" w:cs="Arial"/>
+          <w:noProof/>
+        </w:rPr>
+        <w:t> </w:t>
+      </w:r>
+      <w:r>
+        <w:rPr>
+          <w:rFonts w:ascii="Arial" w:hAnsi="Arial" w:cs="Arial"/>
+          <w:noProof/>
+        </w:rPr>
+        <w:t> </w:t>
+      </w:r>
+      <w:r>
+        <w:rPr>
+          <w:rFonts w:ascii="Arial" w:hAnsi="Arial" w:cs="Arial"/>
+          <w:noProof/>
+        </w:rPr>
+        <w:t> </w:t>
       </w:r>
       <w:r>
         <w:rPr>

</xml_diff>

<commit_message>
mrd-755_update-part-a-with-ppcs-changes: Added 2 new licence conditions and updated Part A Template to latest.
</commit_message>
<xml_diff>
--- a/src/main/resources/NAT Recall Part A London Template - obtained 131021.docx
+++ b/src/main/resources/NAT Recall Part A London Template - obtained 131021.docx
@@ -86,10 +86,10 @@
     </w:p>
     <w:p>
       <w:pPr>
+        <w:ind w:left="1" w:hanging="3"/>
         <w:jc w:val="center"/>
         <w:rPr>
-          <w:rFonts w:ascii="Arial" w:hAnsi="Arial" w:cs="Arial"/>
-          <w:b/>
+          <w:rFonts w:ascii="Arial" w:eastAsia="Arial" w:hAnsi="Arial" w:cs="Arial"/>
           <w:color w:val="800080"/>
           <w:sz w:val="28"/>
           <w:szCs w:val="28"/>
@@ -97,7 +97,7 @@
       </w:pPr>
       <w:r>
         <w:rPr>
-          <w:rFonts w:ascii="Arial" w:hAnsi="Arial" w:cs="Arial"/>
+          <w:rFonts w:ascii="Arial" w:eastAsia="Arial" w:hAnsi="Arial" w:cs="Arial"/>
           <w:b/>
           <w:color w:val="800080"/>
           <w:sz w:val="28"/>
@@ -108,111 +108,128 @@
     </w:p>
     <w:p>
       <w:pPr>
+        <w:ind w:hanging="2"/>
         <w:jc w:val="center"/>
         <w:rPr>
-          <w:rFonts w:ascii="Arial" w:hAnsi="Arial" w:cs="Arial"/>
-          <w:b/>
+          <w:rFonts w:ascii="Arial" w:eastAsia="Arial" w:hAnsi="Arial" w:cs="Arial"/>
           <w:color w:val="800080"/>
         </w:rPr>
       </w:pPr>
     </w:p>
     <w:p>
       <w:pPr>
+        <w:ind w:hanging="2"/>
         <w:jc w:val="center"/>
         <w:rPr>
-          <w:rFonts w:ascii="Arial" w:hAnsi="Arial" w:cs="Arial"/>
-          <w:b/>
-          <w:color w:val="8F4188"/>
-        </w:rPr>
-      </w:pPr>
-      <w:r>
-        <w:rPr>
-          <w:rFonts w:ascii="Arial" w:hAnsi="Arial" w:cs="Arial"/>
-          <w:b/>
-          <w:color w:val="8F4188"/>
-        </w:rPr>
-        <w:t xml:space="preserve">Please note that this report will be disclosed to the offender, so careful consideration must be given to how any sensitive information is presented.  For further guidance please consult PI 14/2016 or PSI 15/2016.  There is also guidance available on </w:t>
+          <w:rFonts w:ascii="Arial" w:eastAsia="Arial" w:hAnsi="Arial" w:cs="Arial"/>
+          <w:color w:val="800080"/>
+        </w:rPr>
+      </w:pPr>
+      <w:r>
+        <w:rPr>
+          <w:rFonts w:ascii="Arial" w:eastAsia="Arial" w:hAnsi="Arial" w:cs="Arial"/>
+          <w:b/>
+          <w:color w:val="800080"/>
+        </w:rPr>
+        <w:t xml:space="preserve">Please note that this report will be disclosed to the offender, so careful consideration must be given to how any sensitive information is presented.  For further guidance please consult the Handling Sensitive Information Policy Framework, available on </w:t>
+      </w:r>
+      <w:hyperlink r:id="rId7">
+        <w:r>
+          <w:rPr>
+            <w:rFonts w:ascii="Arial" w:eastAsia="Arial" w:hAnsi="Arial" w:cs="Arial"/>
+            <w:b/>
+            <w:color w:val="800080"/>
+            <w:u w:val="single"/>
+          </w:rPr>
+          <w:t>www.gov.uk</w:t>
+        </w:r>
+      </w:hyperlink>
+      <w:r>
+        <w:rPr>
+          <w:rFonts w:ascii="Arial" w:eastAsia="Arial" w:hAnsi="Arial" w:cs="Arial"/>
+          <w:b/>
+          <w:color w:val="800080"/>
+        </w:rPr>
+        <w:t xml:space="preserve">.  There is also guidance available on </w:t>
       </w:r>
       <w:proofErr w:type="spellStart"/>
       <w:r>
         <w:rPr>
-          <w:rFonts w:ascii="Arial" w:hAnsi="Arial" w:cs="Arial"/>
-          <w:b/>
-          <w:color w:val="8F4188"/>
+          <w:rFonts w:ascii="Arial" w:eastAsia="Arial" w:hAnsi="Arial" w:cs="Arial"/>
+          <w:b/>
+          <w:color w:val="800080"/>
         </w:rPr>
         <w:t>EQuiP</w:t>
       </w:r>
       <w:proofErr w:type="spellEnd"/>
       <w:r>
         <w:rPr>
-          <w:rFonts w:ascii="Arial" w:hAnsi="Arial" w:cs="Arial"/>
-          <w:b/>
-          <w:color w:val="8F4188"/>
-        </w:rPr>
-        <w:t xml:space="preserve"> relating to the victim contact scheme (under 1.3.1 – Victims).’</w:t>
+          <w:rFonts w:ascii="Arial" w:eastAsia="Arial" w:hAnsi="Arial" w:cs="Arial"/>
+          <w:b/>
+          <w:color w:val="800080"/>
+        </w:rPr>
+        <w:t xml:space="preserve"> relating to the victim contact scheme (under 1.3.1 – Victims).</w:t>
       </w:r>
     </w:p>
     <w:p>
       <w:pPr>
+        <w:ind w:hanging="2"/>
         <w:jc w:val="center"/>
         <w:rPr>
-          <w:rFonts w:ascii="Arial" w:hAnsi="Arial" w:cs="Arial"/>
-          <w:b/>
+          <w:rFonts w:ascii="Arial" w:eastAsia="Arial" w:hAnsi="Arial" w:cs="Arial"/>
           <w:color w:val="800080"/>
         </w:rPr>
       </w:pPr>
     </w:p>
     <w:p>
       <w:pPr>
+        <w:ind w:hanging="2"/>
         <w:jc w:val="center"/>
         <w:rPr>
-          <w:rFonts w:ascii="Arial" w:hAnsi="Arial" w:cs="Arial"/>
-          <w:color w:val="800080"/>
-        </w:rPr>
-      </w:pPr>
-      <w:r>
-        <w:rPr>
-          <w:rFonts w:ascii="Arial" w:hAnsi="Arial" w:cs="Arial"/>
-          <w:color w:val="800080"/>
-        </w:rPr>
-        <w:t>Sensitive information must be submitted as a separate document where there are concerns regarding disclosure. Non-disclosure information must be scanned, e-mailed and submitted as a separate document along with the Non-Disclosure Application Form (</w:t>
-      </w:r>
-      <w:proofErr w:type="gramStart"/>
-      <w:r>
-        <w:rPr>
-          <w:rFonts w:ascii="Arial" w:hAnsi="Arial" w:cs="Arial"/>
-          <w:color w:val="800080"/>
-        </w:rPr>
-        <w:t>Annex A Pro-forma</w:t>
-      </w:r>
-      <w:proofErr w:type="gramEnd"/>
-      <w:r>
-        <w:rPr>
-          <w:rFonts w:ascii="Arial" w:hAnsi="Arial" w:cs="Arial"/>
-          <w:color w:val="800080"/>
-        </w:rPr>
-        <w:t xml:space="preserve"> – attached to PI14/2016).</w:t>
+          <w:rFonts w:ascii="Arial" w:eastAsia="Arial" w:hAnsi="Arial" w:cs="Arial"/>
+          <w:color w:val="800080"/>
+        </w:rPr>
+      </w:pPr>
+      <w:r>
+        <w:rPr>
+          <w:rFonts w:ascii="Arial" w:eastAsia="Arial" w:hAnsi="Arial" w:cs="Arial"/>
+          <w:b/>
+          <w:color w:val="800080"/>
+        </w:rPr>
+        <w:t>Sensitive information must be submitted as a separate document where there are concerns regarding disclosure. Non-disclosure information must be scanned, e-mailed and submitted as a separate document</w:t>
       </w:r>
     </w:p>
     <w:p>
       <w:pPr>
+        <w:ind w:hanging="2"/>
         <w:jc w:val="center"/>
         <w:rPr>
-          <w:rFonts w:ascii="Arial" w:hAnsi="Arial" w:cs="Arial"/>
-          <w:b/>
+          <w:rFonts w:ascii="Arial" w:eastAsia="Arial" w:hAnsi="Arial" w:cs="Arial"/>
           <w:color w:val="800080"/>
         </w:rPr>
       </w:pPr>
     </w:p>
     <w:p>
       <w:pPr>
+        <w:ind w:left="1" w:hanging="3"/>
         <w:jc w:val="center"/>
         <w:rPr>
-          <w:rFonts w:ascii="Arial" w:hAnsi="Arial" w:cs="Arial"/>
-          <w:b/>
-          <w:color w:val="800080"/>
-        </w:rPr>
-      </w:pPr>
+          <w:rFonts w:ascii="Arial" w:eastAsia="Arial" w:hAnsi="Arial" w:cs="Arial"/>
+          <w:color w:val="800080"/>
+          <w:sz w:val="28"/>
+          <w:szCs w:val="28"/>
+        </w:rPr>
+      </w:pPr>
+      <w:r>
+        <w:rPr>
+          <w:rFonts w:ascii="Arial" w:eastAsia="Arial" w:hAnsi="Arial" w:cs="Arial"/>
+          <w:b/>
+          <w:color w:val="800080"/>
+          <w:sz w:val="28"/>
+          <w:szCs w:val="28"/>
+        </w:rPr>
+        <w:t xml:space="preserve">Please confirm that you have considered all alternatives to recall prior to completion of this form. </w:t>
+      </w:r>
     </w:p>
     <w:p>
       <w:pPr>
@@ -220,7 +237,6 @@
         <w:rPr>
           <w:rFonts w:ascii="Arial" w:hAnsi="Arial" w:cs="Arial"/>
           <w:b/>
-          <w:color w:val="800080"/>
           <w:sz w:val="28"/>
           <w:szCs w:val="28"/>
         </w:rPr>
@@ -229,23 +245,11 @@
         <w:rPr>
           <w:rFonts w:ascii="Arial" w:hAnsi="Arial" w:cs="Arial"/>
           <w:b/>
-          <w:color w:val="800080"/>
           <w:sz w:val="28"/>
           <w:szCs w:val="28"/>
         </w:rPr>
-        <w:t xml:space="preserve">Please confirm that you have considered all alternatives to recall prior to completion of this form. </w:t>
-      </w:r>
-    </w:p>
-    <w:p>
-      <w:pPr>
-        <w:jc w:val="center"/>
-        <w:rPr>
-          <w:rFonts w:ascii="Arial" w:hAnsi="Arial" w:cs="Arial"/>
-          <w:b/>
-          <w:sz w:val="28"/>
-          <w:szCs w:val="28"/>
-        </w:rPr>
-      </w:pPr>
+        <w:t xml:space="preserve"> </w:t>
+      </w:r>
       <w:r>
         <w:rPr>
           <w:rFonts w:ascii="Arial" w:hAnsi="Arial" w:cs="Arial"/>
@@ -398,8 +402,8 @@
           <w:color w:val="800080"/>
         </w:rPr>
         <w:sectPr>
-          <w:headerReference w:type="default" r:id="rId7"/>
-          <w:footerReference w:type="default" r:id="rId8"/>
+          <w:headerReference w:type="default" r:id="rId8"/>
+          <w:footerReference w:type="default" r:id="rId9"/>
           <w:type w:val="continuous"/>
           <w:pgSz w:w="11906" w:h="16838" w:code="9"/>
           <w:pgMar w:top="1079" w:right="1361" w:bottom="1078" w:left="1361" w:header="709" w:footer="709" w:gutter="0"/>
@@ -1294,7 +1298,6 @@
           <w:b/>
           <w:color w:val="800080"/>
         </w:rPr>
-        <w:lastRenderedPageBreak/>
         <w:t>Date of birth:</w:t>
       </w:r>
       <w:r>
@@ -1376,6 +1379,7 @@
           <w:b/>
           <w:color w:val="800080"/>
         </w:rPr>
+        <w:lastRenderedPageBreak/>
         <w:t xml:space="preserve">Ethnic category: </w:t>
       </w:r>
       <w:r>
@@ -4040,7 +4044,6 @@
           <w:b/>
           <w:color w:val="800080"/>
         </w:rPr>
-        <w:lastRenderedPageBreak/>
         <w:t xml:space="preserve">Fax number: </w:t>
       </w:r>
       <w:r>
@@ -4129,6 +4132,7 @@
           <w:b/>
           <w:color w:val="800080"/>
         </w:rPr>
+        <w:lastRenderedPageBreak/>
         <w:t>Email address:</w:t>
       </w:r>
       <w:r>
@@ -6822,7 +6826,7 @@
     </w:p>
     <w:tbl>
       <w:tblPr>
-        <w:tblW w:w="0" w:type="auto"/>
+        <w:tblW w:w="9305" w:type="dxa"/>
         <w:tblBorders>
           <w:top w:val="single" w:sz="4" w:space="0" w:color="auto"/>
           <w:left w:val="single" w:sz="4" w:space="0" w:color="auto"/>
@@ -6834,13 +6838,16 @@
         <w:tblLook w:val="01E0" w:firstRow="1" w:lastRow="1" w:firstColumn="1" w:lastColumn="1" w:noHBand="0" w:noVBand="0"/>
       </w:tblPr>
       <w:tblGrid>
-        <w:gridCol w:w="5301"/>
-        <w:gridCol w:w="3873"/>
+        <w:gridCol w:w="5377"/>
+        <w:gridCol w:w="3928"/>
       </w:tblGrid>
       <w:tr>
+        <w:trPr>
+          <w:trHeight w:val="885"/>
+        </w:trPr>
         <w:tc>
           <w:tcPr>
-            <w:tcW w:w="7041" w:type="dxa"/>
+            <w:tcW w:w="5377" w:type="dxa"/>
           </w:tcPr>
           <w:p>
             <w:pPr>
@@ -6862,7 +6869,7 @@
         </w:tc>
         <w:tc>
           <w:tcPr>
-            <w:tcW w:w="2133" w:type="dxa"/>
+            <w:tcW w:w="3928" w:type="dxa"/>
           </w:tcPr>
           <w:p>
             <w:pPr>
@@ -6899,9 +6906,12 @@
         </w:tc>
       </w:tr>
       <w:tr>
+        <w:trPr>
+          <w:trHeight w:val="295"/>
+        </w:trPr>
         <w:tc>
           <w:tcPr>
-            <w:tcW w:w="7041" w:type="dxa"/>
+            <w:tcW w:w="5377" w:type="dxa"/>
           </w:tcPr>
           <w:p>
             <w:pPr>
@@ -6923,7 +6933,7 @@
         </w:tc>
         <w:tc>
           <w:tcPr>
-            <w:tcW w:w="2133" w:type="dxa"/>
+            <w:tcW w:w="3928" w:type="dxa"/>
           </w:tcPr>
           <w:p>
             <w:pPr>
@@ -6960,9 +6970,12 @@
         </w:tc>
       </w:tr>
       <w:tr>
+        <w:trPr>
+          <w:trHeight w:val="872"/>
+        </w:trPr>
         <w:tc>
           <w:tcPr>
-            <w:tcW w:w="7041" w:type="dxa"/>
+            <w:tcW w:w="5377" w:type="dxa"/>
           </w:tcPr>
           <w:p>
             <w:pPr>
@@ -6984,7 +6997,7 @@
         </w:tc>
         <w:tc>
           <w:tcPr>
-            <w:tcW w:w="2133" w:type="dxa"/>
+            <w:tcW w:w="3928" w:type="dxa"/>
           </w:tcPr>
           <w:p>
             <w:pPr>
@@ -7021,9 +7034,12 @@
         </w:tc>
       </w:tr>
       <w:tr>
+        <w:trPr>
+          <w:trHeight w:val="885"/>
+        </w:trPr>
         <w:tc>
           <w:tcPr>
-            <w:tcW w:w="7041" w:type="dxa"/>
+            <w:tcW w:w="5377" w:type="dxa"/>
           </w:tcPr>
           <w:p>
             <w:pPr>
@@ -7045,7 +7061,7 @@
         </w:tc>
         <w:tc>
           <w:tcPr>
-            <w:tcW w:w="2133" w:type="dxa"/>
+            <w:tcW w:w="3928" w:type="dxa"/>
           </w:tcPr>
           <w:p>
             <w:pPr>
@@ -7082,9 +7098,12 @@
         </w:tc>
       </w:tr>
       <w:tr>
+        <w:trPr>
+          <w:trHeight w:val="1475"/>
+        </w:trPr>
         <w:tc>
           <w:tcPr>
-            <w:tcW w:w="7041" w:type="dxa"/>
+            <w:tcW w:w="5377" w:type="dxa"/>
           </w:tcPr>
           <w:p>
             <w:pPr>
@@ -7106,7 +7125,7 @@
         </w:tc>
         <w:tc>
           <w:tcPr>
-            <w:tcW w:w="2133" w:type="dxa"/>
+            <w:tcW w:w="3928" w:type="dxa"/>
           </w:tcPr>
           <w:p>
             <w:pPr>
@@ -7143,9 +7162,12 @@
         </w:tc>
       </w:tr>
       <w:tr>
+        <w:trPr>
+          <w:trHeight w:val="2655"/>
+        </w:trPr>
         <w:tc>
           <w:tcPr>
-            <w:tcW w:w="7041" w:type="dxa"/>
+            <w:tcW w:w="5377" w:type="dxa"/>
           </w:tcPr>
           <w:p>
             <w:pPr>
@@ -7161,13 +7183,50 @@
                 <w:b/>
                 <w:color w:val="800080"/>
               </w:rPr>
-              <w:t>f) not undertake work, or a particular type of work, unless it is approved by the supervising officer and notify the supervising officer in advance of any proposal to undertake work or a particular type of work;</w:t>
+              <w:t xml:space="preserve">f) not undertake work, or a particular type of work, unless it is approved by the supervising officer and notify the supervising officer in advance of any proposal to undertake work or a particular type of </w:t>
             </w:r>
+            <w:proofErr w:type="gramStart"/>
+            <w:r>
+              <w:rPr>
+                <w:rFonts w:ascii="Arial" w:hAnsi="Arial" w:cs="Arial"/>
+                <w:b/>
+                <w:color w:val="800080"/>
+              </w:rPr>
+              <w:t>work;</w:t>
+            </w:r>
+            <w:proofErr w:type="gramEnd"/>
+          </w:p>
+          <w:p>
+            <w:pPr>
+              <w:rPr>
+                <w:rFonts w:ascii="Arial" w:hAnsi="Arial" w:cs="Arial"/>
+                <w:b/>
+                <w:color w:val="800080"/>
+              </w:rPr>
+            </w:pPr>
+          </w:p>
+          <w:p>
+            <w:pPr>
+              <w:rPr>
+                <w:rFonts w:ascii="Arial" w:hAnsi="Arial" w:cs="Arial"/>
+                <w:b/>
+                <w:color w:val="800080"/>
+              </w:rPr>
+            </w:pPr>
+          </w:p>
+          <w:p>
+            <w:pPr>
+              <w:rPr>
+                <w:rFonts w:ascii="Arial" w:hAnsi="Arial" w:cs="Arial"/>
+                <w:b/>
+                <w:color w:val="800080"/>
+              </w:rPr>
+            </w:pPr>
           </w:p>
         </w:tc>
         <w:tc>
           <w:tcPr>
-            <w:tcW w:w="2133" w:type="dxa"/>
+            <w:tcW w:w="3928" w:type="dxa"/>
           </w:tcPr>
           <w:p>
             <w:pPr>
@@ -7204,9 +7263,12 @@
         </w:tc>
       </w:tr>
       <w:tr>
+        <w:trPr>
+          <w:trHeight w:val="1475"/>
+        </w:trPr>
         <w:tc>
           <w:tcPr>
-            <w:tcW w:w="7041" w:type="dxa"/>
+            <w:tcW w:w="5377" w:type="dxa"/>
           </w:tcPr>
           <w:p>
             <w:pPr>
@@ -7222,7 +7284,11 @@
                 <w:b/>
                 <w:color w:val="800080"/>
               </w:rPr>
-              <w:t xml:space="preserve">g) not to travel outside the United Kingdom, the Channel Islands or the Isle of Man except with the prior permission of your </w:t>
+              <w:lastRenderedPageBreak/>
+              <w:t xml:space="preserve">g) not to travel outside the United Kingdom, the Channel Islands or the Isle of Man except with </w:t>
+            </w:r>
+            <w:r>
+              <w:t>the</w:t>
             </w:r>
             <w:r>
               <w:rPr>
@@ -7230,14 +7296,13 @@
                 <w:b/>
                 <w:color w:val="800080"/>
               </w:rPr>
-              <w:lastRenderedPageBreak/>
-              <w:t>supervising officer or for the purpose of immigration deportation or removal.</w:t>
+              <w:t xml:space="preserve"> prior permission of your supervising officer or for the purpose of immigration deportation or removal.</w:t>
             </w:r>
           </w:p>
         </w:tc>
         <w:tc>
           <w:tcPr>
-            <w:tcW w:w="2133" w:type="dxa"/>
+            <w:tcW w:w="3928" w:type="dxa"/>
           </w:tcPr>
           <w:p>
             <w:pPr>
@@ -7252,7 +7317,6 @@
                 <w:rFonts w:ascii="Arial" w:hAnsi="Arial" w:cs="Arial"/>
                 <w:bCs/>
               </w:rPr>
-              <w:lastRenderedPageBreak/>
               <w:t>{{</w:t>
             </w:r>
             <w:proofErr w:type="spellStart"/>
@@ -7262,6 +7326,160 @@
                 <w:bCs/>
               </w:rPr>
               <w:t>no_travel_condition</w:t>
+            </w:r>
+            <w:proofErr w:type="spellEnd"/>
+            <w:r>
+              <w:rPr>
+                <w:rFonts w:ascii="Arial" w:hAnsi="Arial" w:cs="Arial"/>
+                <w:bCs/>
+              </w:rPr>
+              <w:t>}}</w:t>
+            </w:r>
+          </w:p>
+        </w:tc>
+      </w:tr>
+      <w:tr>
+        <w:trPr>
+          <w:trHeight w:val="1475"/>
+        </w:trPr>
+        <w:tc>
+          <w:tcPr>
+            <w:tcW w:w="5377" w:type="dxa"/>
+          </w:tcPr>
+          <w:p>
+            <w:pPr>
+              <w:rPr>
+                <w:rFonts w:ascii="Arial" w:hAnsi="Arial" w:cs="Arial"/>
+                <w:b/>
+                <w:color w:val="800080"/>
+              </w:rPr>
+            </w:pPr>
+            <w:r>
+              <w:rPr>
+                <w:rFonts w:ascii="Arial" w:hAnsi="Arial" w:cs="Arial"/>
+                <w:b/>
+                <w:color w:val="800080"/>
+              </w:rPr>
+              <w:t xml:space="preserve">h) </w:t>
+            </w:r>
+            <w:r>
+              <w:rPr>
+                <w:rFonts w:ascii="Arial" w:hAnsi="Arial" w:cs="Arial"/>
+                <w:b/>
+                <w:color w:val="800080"/>
+              </w:rPr>
+              <w:t>Tell your supervising officer if you use a name which is different to the name or names which appear on your licence.</w:t>
+            </w:r>
+          </w:p>
+        </w:tc>
+        <w:tc>
+          <w:tcPr>
+            <w:tcW w:w="3928" w:type="dxa"/>
+          </w:tcPr>
+          <w:p>
+            <w:pPr>
+              <w:jc w:val="center"/>
+              <w:rPr>
+                <w:rFonts w:ascii="Arial" w:hAnsi="Arial" w:cs="Arial"/>
+                <w:bCs/>
+              </w:rPr>
+            </w:pPr>
+            <w:r>
+              <w:rPr>
+                <w:rFonts w:ascii="Arial" w:hAnsi="Arial" w:cs="Arial"/>
+                <w:bCs/>
+              </w:rPr>
+              <w:t>{{</w:t>
+            </w:r>
+            <w:proofErr w:type="spellStart"/>
+            <w:r>
+              <w:rPr>
+                <w:rFonts w:ascii="Arial" w:hAnsi="Arial" w:cs="Arial"/>
+                <w:bCs/>
+              </w:rPr>
+              <w:t>other_name_known_by</w:t>
+            </w:r>
+            <w:proofErr w:type="spellEnd"/>
+            <w:r>
+              <w:rPr>
+                <w:rFonts w:ascii="Arial" w:hAnsi="Arial" w:cs="Arial"/>
+                <w:bCs/>
+              </w:rPr>
+              <w:t>}}</w:t>
+            </w:r>
+          </w:p>
+        </w:tc>
+      </w:tr>
+      <w:tr>
+        <w:trPr>
+          <w:trHeight w:val="1475"/>
+        </w:trPr>
+        <w:tc>
+          <w:tcPr>
+            <w:tcW w:w="5377" w:type="dxa"/>
+          </w:tcPr>
+          <w:p>
+            <w:pPr>
+              <w:rPr>
+                <w:rFonts w:ascii="Arial" w:hAnsi="Arial" w:cs="Arial"/>
+                <w:b/>
+                <w:color w:val="800080"/>
+              </w:rPr>
+            </w:pPr>
+            <w:proofErr w:type="spellStart"/>
+            <w:r>
+              <w:rPr>
+                <w:rFonts w:ascii="Arial" w:hAnsi="Arial" w:cs="Arial"/>
+                <w:b/>
+                <w:color w:val="800080"/>
+              </w:rPr>
+              <w:t>i</w:t>
+            </w:r>
+            <w:proofErr w:type="spellEnd"/>
+            <w:r>
+              <w:rPr>
+                <w:rFonts w:ascii="Arial" w:hAnsi="Arial" w:cs="Arial"/>
+                <w:b/>
+                <w:color w:val="800080"/>
+              </w:rPr>
+              <w:t xml:space="preserve">) </w:t>
+            </w:r>
+            <w:r>
+              <w:rPr>
+                <w:rFonts w:ascii="Arial" w:hAnsi="Arial" w:cs="Arial"/>
+                <w:b/>
+                <w:color w:val="800080"/>
+              </w:rPr>
+              <w:t>Tell your supervising officer if you change or add any contact details, including phone number or email.</w:t>
+            </w:r>
+          </w:p>
+        </w:tc>
+        <w:tc>
+          <w:tcPr>
+            <w:tcW w:w="3928" w:type="dxa"/>
+          </w:tcPr>
+          <w:p>
+            <w:pPr>
+              <w:jc w:val="center"/>
+              <w:rPr>
+                <w:rFonts w:ascii="Arial" w:hAnsi="Arial" w:cs="Arial"/>
+                <w:bCs/>
+              </w:rPr>
+            </w:pPr>
+            <w:r>
+              <w:rPr>
+                <w:rFonts w:ascii="Arial" w:hAnsi="Arial" w:cs="Arial"/>
+                <w:bCs/>
+              </w:rPr>
+              <w:t>{{</w:t>
+            </w:r>
+            <w:proofErr w:type="spellStart"/>
+            <w:r>
+              <w:rPr>
+                <w:rFonts w:ascii="Arial" w:hAnsi="Arial" w:cs="Arial"/>
+                <w:bCs/>
+              </w:rPr>
+              <w:t>contact_details_changed</w:t>
             </w:r>
             <w:proofErr w:type="spellEnd"/>
             <w:r>
@@ -7932,6 +8150,7 @@
                 <w:smallCaps/>
                 <w:color w:val="800080"/>
               </w:rPr>
+              <w:lastRenderedPageBreak/>
               <w:t xml:space="preserve">21. </w:t>
             </w:r>
             <w:r>
@@ -9075,7 +9294,6 @@
           <w:sz w:val="28"/>
           <w:szCs w:val="28"/>
         </w:rPr>
-        <w:lastRenderedPageBreak/>
         <w:t>For determinate sentenced offenders only</w:t>
       </w:r>
     </w:p>
@@ -11077,7 +11295,6 @@
           <w:b/>
           <w:color w:val="800080"/>
         </w:rPr>
-        <w:lastRenderedPageBreak/>
         <w:t>E-mail address to which PPCS should respond including a functional mailbox</w:t>
       </w:r>
       <w:r>
@@ -12096,6 +12313,7 @@
           <w:b/>
           <w:color w:val="800080"/>
         </w:rPr>
+        <w:lastRenderedPageBreak/>
         <w:t>27</w:t>
       </w:r>
       <w:r>
@@ -13271,7 +13489,6 @@
           <w:rFonts w:ascii="Arial" w:hAnsi="Arial" w:cs="Arial"/>
           <w:color w:val="800080"/>
         </w:rPr>
-        <w:lastRenderedPageBreak/>
         <w:t>This means you are endorsing both the recall and the quality and content of the recall report.</w:t>
       </w:r>
     </w:p>
@@ -14320,6 +14537,7 @@
           <w:rFonts w:ascii="Arial" w:hAnsi="Arial" w:cs="Arial"/>
           <w:color w:val="800080"/>
         </w:rPr>
+        <w:lastRenderedPageBreak/>
         <w:t xml:space="preserve">- </w:t>
       </w:r>
       <w:r>
@@ -17811,6 +18029,95 @@
     </w:lvl>
   </w:abstractNum>
   <w:abstractNum w:abstractNumId="17" w15:restartNumberingAfterBreak="0">
+    <w:nsid w:val="2D0C58AB"/>
+    <w:multiLevelType w:val="hybridMultilevel"/>
+    <w:tmpl w:val="E40E87B0"/>
+    <w:lvl w:ilvl="0" w:tplc="1180A1C8">
+      <w:start w:val="1"/>
+      <w:numFmt w:val="lowerRoman"/>
+      <w:lvlText w:val="%1)"/>
+      <w:lvlJc w:val="left"/>
+      <w:pPr>
+        <w:ind w:left="1080" w:hanging="720"/>
+      </w:pPr>
+      <w:rPr>
+        <w:rFonts w:hint="default"/>
+      </w:rPr>
+    </w:lvl>
+    <w:lvl w:ilvl="1" w:tplc="08090019" w:tentative="1">
+      <w:start w:val="1"/>
+      <w:numFmt w:val="lowerLetter"/>
+      <w:lvlText w:val="%2."/>
+      <w:lvlJc w:val="left"/>
+      <w:pPr>
+        <w:ind w:left="1440" w:hanging="360"/>
+      </w:pPr>
+    </w:lvl>
+    <w:lvl w:ilvl="2" w:tplc="0809001B" w:tentative="1">
+      <w:start w:val="1"/>
+      <w:numFmt w:val="lowerRoman"/>
+      <w:lvlText w:val="%3."/>
+      <w:lvlJc w:val="right"/>
+      <w:pPr>
+        <w:ind w:left="2160" w:hanging="180"/>
+      </w:pPr>
+    </w:lvl>
+    <w:lvl w:ilvl="3" w:tplc="0809000F" w:tentative="1">
+      <w:start w:val="1"/>
+      <w:numFmt w:val="decimal"/>
+      <w:lvlText w:val="%4."/>
+      <w:lvlJc w:val="left"/>
+      <w:pPr>
+        <w:ind w:left="2880" w:hanging="360"/>
+      </w:pPr>
+    </w:lvl>
+    <w:lvl w:ilvl="4" w:tplc="08090019" w:tentative="1">
+      <w:start w:val="1"/>
+      <w:numFmt w:val="lowerLetter"/>
+      <w:lvlText w:val="%5."/>
+      <w:lvlJc w:val="left"/>
+      <w:pPr>
+        <w:ind w:left="3600" w:hanging="360"/>
+      </w:pPr>
+    </w:lvl>
+    <w:lvl w:ilvl="5" w:tplc="0809001B" w:tentative="1">
+      <w:start w:val="1"/>
+      <w:numFmt w:val="lowerRoman"/>
+      <w:lvlText w:val="%6."/>
+      <w:lvlJc w:val="right"/>
+      <w:pPr>
+        <w:ind w:left="4320" w:hanging="180"/>
+      </w:pPr>
+    </w:lvl>
+    <w:lvl w:ilvl="6" w:tplc="0809000F" w:tentative="1">
+      <w:start w:val="1"/>
+      <w:numFmt w:val="decimal"/>
+      <w:lvlText w:val="%7."/>
+      <w:lvlJc w:val="left"/>
+      <w:pPr>
+        <w:ind w:left="5040" w:hanging="360"/>
+      </w:pPr>
+    </w:lvl>
+    <w:lvl w:ilvl="7" w:tplc="08090019" w:tentative="1">
+      <w:start w:val="1"/>
+      <w:numFmt w:val="lowerLetter"/>
+      <w:lvlText w:val="%8."/>
+      <w:lvlJc w:val="left"/>
+      <w:pPr>
+        <w:ind w:left="5760" w:hanging="360"/>
+      </w:pPr>
+    </w:lvl>
+    <w:lvl w:ilvl="8" w:tplc="0809001B" w:tentative="1">
+      <w:start w:val="1"/>
+      <w:numFmt w:val="lowerRoman"/>
+      <w:lvlText w:val="%9."/>
+      <w:lvlJc w:val="right"/>
+      <w:pPr>
+        <w:ind w:left="6480" w:hanging="180"/>
+      </w:pPr>
+    </w:lvl>
+  </w:abstractNum>
+  <w:abstractNum w:abstractNumId="18" w15:restartNumberingAfterBreak="0">
     <w:nsid w:val="3B2670C7"/>
     <w:multiLevelType w:val="hybridMultilevel"/>
     <w:tmpl w:val="087AAE42"/>
@@ -17950,7 +18257,7 @@
       </w:rPr>
     </w:lvl>
   </w:abstractNum>
-  <w:abstractNum w:abstractNumId="18" w15:restartNumberingAfterBreak="0">
+  <w:abstractNum w:abstractNumId="19" w15:restartNumberingAfterBreak="0">
     <w:nsid w:val="3D25652B"/>
     <w:multiLevelType w:val="hybridMultilevel"/>
     <w:tmpl w:val="BF46793C"/>
@@ -18090,7 +18397,7 @@
       </w:rPr>
     </w:lvl>
   </w:abstractNum>
-  <w:abstractNum w:abstractNumId="19" w15:restartNumberingAfterBreak="0">
+  <w:abstractNum w:abstractNumId="20" w15:restartNumberingAfterBreak="0">
     <w:nsid w:val="3E591B24"/>
     <w:multiLevelType w:val="hybridMultilevel"/>
     <w:tmpl w:val="D2046176"/>
@@ -18230,7 +18537,7 @@
       </w:rPr>
     </w:lvl>
   </w:abstractNum>
-  <w:abstractNum w:abstractNumId="20" w15:restartNumberingAfterBreak="0">
+  <w:abstractNum w:abstractNumId="21" w15:restartNumberingAfterBreak="0">
     <w:nsid w:val="3F1D0789"/>
     <w:multiLevelType w:val="multilevel"/>
     <w:tmpl w:val="06F672A2"/>
@@ -18370,7 +18677,7 @@
       </w:rPr>
     </w:lvl>
   </w:abstractNum>
-  <w:abstractNum w:abstractNumId="21" w15:restartNumberingAfterBreak="0">
+  <w:abstractNum w:abstractNumId="22" w15:restartNumberingAfterBreak="0">
     <w:nsid w:val="3F387AA9"/>
     <w:multiLevelType w:val="hybridMultilevel"/>
     <w:tmpl w:val="4C582468"/>
@@ -18510,7 +18817,7 @@
       </w:rPr>
     </w:lvl>
   </w:abstractNum>
-  <w:abstractNum w:abstractNumId="22" w15:restartNumberingAfterBreak="0">
+  <w:abstractNum w:abstractNumId="23" w15:restartNumberingAfterBreak="0">
     <w:nsid w:val="3FBF346B"/>
     <w:multiLevelType w:val="hybridMultilevel"/>
     <w:tmpl w:val="709A2C5A"/>
@@ -18650,7 +18957,7 @@
       </w:rPr>
     </w:lvl>
   </w:abstractNum>
-  <w:abstractNum w:abstractNumId="23" w15:restartNumberingAfterBreak="0">
+  <w:abstractNum w:abstractNumId="24" w15:restartNumberingAfterBreak="0">
     <w:nsid w:val="3FED1E2A"/>
     <w:multiLevelType w:val="hybridMultilevel"/>
     <w:tmpl w:val="E8046CF6"/>
@@ -18790,7 +19097,7 @@
       </w:rPr>
     </w:lvl>
   </w:abstractNum>
-  <w:abstractNum w:abstractNumId="24" w15:restartNumberingAfterBreak="0">
+  <w:abstractNum w:abstractNumId="25" w15:restartNumberingAfterBreak="0">
     <w:nsid w:val="40A658B7"/>
     <w:multiLevelType w:val="hybridMultilevel"/>
     <w:tmpl w:val="982C33D4"/>
@@ -18929,7 +19236,7 @@
       </w:rPr>
     </w:lvl>
   </w:abstractNum>
-  <w:abstractNum w:abstractNumId="25" w15:restartNumberingAfterBreak="0">
+  <w:abstractNum w:abstractNumId="26" w15:restartNumberingAfterBreak="0">
     <w:nsid w:val="43D61D96"/>
     <w:multiLevelType w:val="hybridMultilevel"/>
     <w:tmpl w:val="6BAC0EB6"/>
@@ -19073,7 +19380,7 @@
       </w:rPr>
     </w:lvl>
   </w:abstractNum>
-  <w:abstractNum w:abstractNumId="26" w15:restartNumberingAfterBreak="0">
+  <w:abstractNum w:abstractNumId="27" w15:restartNumberingAfterBreak="0">
     <w:nsid w:val="47914D13"/>
     <w:multiLevelType w:val="hybridMultilevel"/>
     <w:tmpl w:val="4EDCBB6A"/>
@@ -19213,7 +19520,7 @@
       </w:rPr>
     </w:lvl>
   </w:abstractNum>
-  <w:abstractNum w:abstractNumId="27" w15:restartNumberingAfterBreak="0">
+  <w:abstractNum w:abstractNumId="28" w15:restartNumberingAfterBreak="0">
     <w:nsid w:val="48DD1C33"/>
     <w:multiLevelType w:val="hybridMultilevel"/>
     <w:tmpl w:val="4740B9B2"/>
@@ -19357,7 +19664,7 @@
       </w:rPr>
     </w:lvl>
   </w:abstractNum>
-  <w:abstractNum w:abstractNumId="28" w15:restartNumberingAfterBreak="0">
+  <w:abstractNum w:abstractNumId="29" w15:restartNumberingAfterBreak="0">
     <w:nsid w:val="4D2D6AC4"/>
     <w:multiLevelType w:val="hybridMultilevel"/>
     <w:tmpl w:val="085E41C6"/>
@@ -19497,7 +19804,7 @@
       </w:rPr>
     </w:lvl>
   </w:abstractNum>
-  <w:abstractNum w:abstractNumId="29" w15:restartNumberingAfterBreak="0">
+  <w:abstractNum w:abstractNumId="30" w15:restartNumberingAfterBreak="0">
     <w:nsid w:val="4E9C00BC"/>
     <w:multiLevelType w:val="hybridMultilevel"/>
     <w:tmpl w:val="BC163F16"/>
@@ -19636,7 +19943,7 @@
       </w:rPr>
     </w:lvl>
   </w:abstractNum>
-  <w:abstractNum w:abstractNumId="30" w15:restartNumberingAfterBreak="0">
+  <w:abstractNum w:abstractNumId="31" w15:restartNumberingAfterBreak="0">
     <w:nsid w:val="4FE00D41"/>
     <w:multiLevelType w:val="hybridMultilevel"/>
     <w:tmpl w:val="A2A88276"/>
@@ -19776,7 +20083,7 @@
       </w:rPr>
     </w:lvl>
   </w:abstractNum>
-  <w:abstractNum w:abstractNumId="31" w15:restartNumberingAfterBreak="0">
+  <w:abstractNum w:abstractNumId="32" w15:restartNumberingAfterBreak="0">
     <w:nsid w:val="51F5684A"/>
     <w:multiLevelType w:val="hybridMultilevel"/>
     <w:tmpl w:val="28AA8F4E"/>
@@ -19920,7 +20227,7 @@
       </w:rPr>
     </w:lvl>
   </w:abstractNum>
-  <w:abstractNum w:abstractNumId="32" w15:restartNumberingAfterBreak="0">
+  <w:abstractNum w:abstractNumId="33" w15:restartNumberingAfterBreak="0">
     <w:nsid w:val="52B35DAB"/>
     <w:multiLevelType w:val="hybridMultilevel"/>
     <w:tmpl w:val="981E5C72"/>
@@ -20060,7 +20367,7 @@
       </w:rPr>
     </w:lvl>
   </w:abstractNum>
-  <w:abstractNum w:abstractNumId="33" w15:restartNumberingAfterBreak="0">
+  <w:abstractNum w:abstractNumId="34" w15:restartNumberingAfterBreak="0">
     <w:nsid w:val="5F7D0BDA"/>
     <w:multiLevelType w:val="hybridMultilevel"/>
     <w:tmpl w:val="EF7C189C"/>
@@ -20200,7 +20507,7 @@
       </w:rPr>
     </w:lvl>
   </w:abstractNum>
-  <w:abstractNum w:abstractNumId="34" w15:restartNumberingAfterBreak="0">
+  <w:abstractNum w:abstractNumId="35" w15:restartNumberingAfterBreak="0">
     <w:nsid w:val="5FDA098B"/>
     <w:multiLevelType w:val="hybridMultilevel"/>
     <w:tmpl w:val="03448EA6"/>
@@ -20344,7 +20651,96 @@
       </w:rPr>
     </w:lvl>
   </w:abstractNum>
-  <w:abstractNum w:abstractNumId="35" w15:restartNumberingAfterBreak="0">
+  <w:abstractNum w:abstractNumId="36" w15:restartNumberingAfterBreak="0">
+    <w:nsid w:val="62BB7D62"/>
+    <w:multiLevelType w:val="hybridMultilevel"/>
+    <w:tmpl w:val="ED626B82"/>
+    <w:lvl w:ilvl="0" w:tplc="CBEA5164">
+      <w:start w:val="1"/>
+      <w:numFmt w:val="lowerRoman"/>
+      <w:lvlText w:val="%1)"/>
+      <w:lvlJc w:val="left"/>
+      <w:pPr>
+        <w:ind w:left="1080" w:hanging="720"/>
+      </w:pPr>
+      <w:rPr>
+        <w:rFonts w:hint="default"/>
+      </w:rPr>
+    </w:lvl>
+    <w:lvl w:ilvl="1" w:tplc="08090019" w:tentative="1">
+      <w:start w:val="1"/>
+      <w:numFmt w:val="lowerLetter"/>
+      <w:lvlText w:val="%2."/>
+      <w:lvlJc w:val="left"/>
+      <w:pPr>
+        <w:ind w:left="1440" w:hanging="360"/>
+      </w:pPr>
+    </w:lvl>
+    <w:lvl w:ilvl="2" w:tplc="0809001B" w:tentative="1">
+      <w:start w:val="1"/>
+      <w:numFmt w:val="lowerRoman"/>
+      <w:lvlText w:val="%3."/>
+      <w:lvlJc w:val="right"/>
+      <w:pPr>
+        <w:ind w:left="2160" w:hanging="180"/>
+      </w:pPr>
+    </w:lvl>
+    <w:lvl w:ilvl="3" w:tplc="0809000F" w:tentative="1">
+      <w:start w:val="1"/>
+      <w:numFmt w:val="decimal"/>
+      <w:lvlText w:val="%4."/>
+      <w:lvlJc w:val="left"/>
+      <w:pPr>
+        <w:ind w:left="2880" w:hanging="360"/>
+      </w:pPr>
+    </w:lvl>
+    <w:lvl w:ilvl="4" w:tplc="08090019" w:tentative="1">
+      <w:start w:val="1"/>
+      <w:numFmt w:val="lowerLetter"/>
+      <w:lvlText w:val="%5."/>
+      <w:lvlJc w:val="left"/>
+      <w:pPr>
+        <w:ind w:left="3600" w:hanging="360"/>
+      </w:pPr>
+    </w:lvl>
+    <w:lvl w:ilvl="5" w:tplc="0809001B" w:tentative="1">
+      <w:start w:val="1"/>
+      <w:numFmt w:val="lowerRoman"/>
+      <w:lvlText w:val="%6."/>
+      <w:lvlJc w:val="right"/>
+      <w:pPr>
+        <w:ind w:left="4320" w:hanging="180"/>
+      </w:pPr>
+    </w:lvl>
+    <w:lvl w:ilvl="6" w:tplc="0809000F" w:tentative="1">
+      <w:start w:val="1"/>
+      <w:numFmt w:val="decimal"/>
+      <w:lvlText w:val="%7."/>
+      <w:lvlJc w:val="left"/>
+      <w:pPr>
+        <w:ind w:left="5040" w:hanging="360"/>
+      </w:pPr>
+    </w:lvl>
+    <w:lvl w:ilvl="7" w:tplc="08090019" w:tentative="1">
+      <w:start w:val="1"/>
+      <w:numFmt w:val="lowerLetter"/>
+      <w:lvlText w:val="%8."/>
+      <w:lvlJc w:val="left"/>
+      <w:pPr>
+        <w:ind w:left="5760" w:hanging="360"/>
+      </w:pPr>
+    </w:lvl>
+    <w:lvl w:ilvl="8" w:tplc="0809001B" w:tentative="1">
+      <w:start w:val="1"/>
+      <w:numFmt w:val="lowerRoman"/>
+      <w:lvlText w:val="%9."/>
+      <w:lvlJc w:val="right"/>
+      <w:pPr>
+        <w:ind w:left="6480" w:hanging="180"/>
+      </w:pPr>
+    </w:lvl>
+  </w:abstractNum>
+  <w:abstractNum w:abstractNumId="37" w15:restartNumberingAfterBreak="0">
     <w:nsid w:val="706D61D7"/>
     <w:multiLevelType w:val="hybridMultilevel"/>
     <w:tmpl w:val="034E0ECC"/>
@@ -20484,7 +20880,7 @@
       </w:rPr>
     </w:lvl>
   </w:abstractNum>
-  <w:abstractNum w:abstractNumId="36" w15:restartNumberingAfterBreak="0">
+  <w:abstractNum w:abstractNumId="38" w15:restartNumberingAfterBreak="0">
     <w:nsid w:val="7948180C"/>
     <w:multiLevelType w:val="hybridMultilevel"/>
     <w:tmpl w:val="8C982686"/>
@@ -20624,7 +21020,7 @@
       </w:rPr>
     </w:lvl>
   </w:abstractNum>
-  <w:abstractNum w:abstractNumId="37" w15:restartNumberingAfterBreak="0">
+  <w:abstractNum w:abstractNumId="39" w15:restartNumberingAfterBreak="0">
     <w:nsid w:val="7A1420D1"/>
     <w:multiLevelType w:val="hybridMultilevel"/>
     <w:tmpl w:val="3F7E5274"/>
@@ -20764,7 +21160,7 @@
       </w:rPr>
     </w:lvl>
   </w:abstractNum>
-  <w:abstractNum w:abstractNumId="38" w15:restartNumberingAfterBreak="0">
+  <w:abstractNum w:abstractNumId="40" w15:restartNumberingAfterBreak="0">
     <w:nsid w:val="7AFD0411"/>
     <w:multiLevelType w:val="hybridMultilevel"/>
     <w:tmpl w:val="592C8410"/>
@@ -20904,7 +21300,7 @@
       </w:rPr>
     </w:lvl>
   </w:abstractNum>
-  <w:abstractNum w:abstractNumId="39" w15:restartNumberingAfterBreak="0">
+  <w:abstractNum w:abstractNumId="41" w15:restartNumberingAfterBreak="0">
     <w:nsid w:val="7B721CD8"/>
     <w:multiLevelType w:val="hybridMultilevel"/>
     <w:tmpl w:val="420E86AC"/>
@@ -21047,7 +21443,7 @@
     </w:lvl>
   </w:abstractNum>
   <w:num w:numId="1" w16cid:durableId="342821552">
-    <w:abstractNumId w:val="24"/>
+    <w:abstractNumId w:val="25"/>
   </w:num>
   <w:num w:numId="2" w16cid:durableId="980117114">
     <w:abstractNumId w:val="0"/>
@@ -21056,7 +21452,7 @@
     <w:abstractNumId w:val="15"/>
   </w:num>
   <w:num w:numId="4" w16cid:durableId="999428986">
-    <w:abstractNumId w:val="39"/>
+    <w:abstractNumId w:val="41"/>
   </w:num>
   <w:num w:numId="5" w16cid:durableId="1735156955">
     <w:abstractNumId w:val="4"/>
@@ -21071,37 +21467,37 @@
     <w:abstractNumId w:val="11"/>
   </w:num>
   <w:num w:numId="9" w16cid:durableId="1177040775">
+    <w:abstractNumId w:val="20"/>
+  </w:num>
+  <w:num w:numId="10" w16cid:durableId="1766611364">
     <w:abstractNumId w:val="19"/>
   </w:num>
-  <w:num w:numId="10" w16cid:durableId="1766611364">
-    <w:abstractNumId w:val="18"/>
-  </w:num>
   <w:num w:numId="11" w16cid:durableId="892430278">
-    <w:abstractNumId w:val="36"/>
+    <w:abstractNumId w:val="38"/>
   </w:num>
   <w:num w:numId="12" w16cid:durableId="1464810710">
-    <w:abstractNumId w:val="38"/>
+    <w:abstractNumId w:val="40"/>
   </w:num>
   <w:num w:numId="13" w16cid:durableId="338042732">
-    <w:abstractNumId w:val="17"/>
+    <w:abstractNumId w:val="18"/>
   </w:num>
   <w:num w:numId="14" w16cid:durableId="504319681">
     <w:abstractNumId w:val="16"/>
   </w:num>
   <w:num w:numId="15" w16cid:durableId="9334933">
-    <w:abstractNumId w:val="29"/>
+    <w:abstractNumId w:val="30"/>
   </w:num>
   <w:num w:numId="16" w16cid:durableId="1548105411">
+    <w:abstractNumId w:val="27"/>
+  </w:num>
+  <w:num w:numId="17" w16cid:durableId="216354167">
+    <w:abstractNumId w:val="28"/>
+  </w:num>
+  <w:num w:numId="18" w16cid:durableId="228424353">
     <w:abstractNumId w:val="26"/>
   </w:num>
-  <w:num w:numId="17" w16cid:durableId="216354167">
-    <w:abstractNumId w:val="27"/>
-  </w:num>
-  <w:num w:numId="18" w16cid:durableId="228424353">
-    <w:abstractNumId w:val="25"/>
-  </w:num>
   <w:num w:numId="19" w16cid:durableId="1408769361">
-    <w:abstractNumId w:val="34"/>
+    <w:abstractNumId w:val="35"/>
   </w:num>
   <w:num w:numId="20" w16cid:durableId="1572420425">
     <w:abstractNumId w:val="3"/>
@@ -21110,7 +21506,7 @@
     <w:abstractNumId w:val="2"/>
   </w:num>
   <w:num w:numId="22" w16cid:durableId="1524971971">
-    <w:abstractNumId w:val="31"/>
+    <w:abstractNumId w:val="32"/>
   </w:num>
   <w:num w:numId="23" w16cid:durableId="1041901159">
     <w:abstractNumId w:val="5"/>
@@ -21119,43 +21515,43 @@
     <w:abstractNumId w:val="7"/>
   </w:num>
   <w:num w:numId="25" w16cid:durableId="1880167413">
-    <w:abstractNumId w:val="30"/>
+    <w:abstractNumId w:val="31"/>
   </w:num>
   <w:num w:numId="26" w16cid:durableId="1659073848">
     <w:abstractNumId w:val="12"/>
   </w:num>
   <w:num w:numId="27" w16cid:durableId="806436055">
-    <w:abstractNumId w:val="22"/>
+    <w:abstractNumId w:val="23"/>
   </w:num>
   <w:num w:numId="28" w16cid:durableId="924267918">
-    <w:abstractNumId w:val="37"/>
+    <w:abstractNumId w:val="39"/>
   </w:num>
   <w:num w:numId="29" w16cid:durableId="1423647791">
-    <w:abstractNumId w:val="33"/>
+    <w:abstractNumId w:val="34"/>
   </w:num>
   <w:num w:numId="30" w16cid:durableId="1217400052">
     <w:abstractNumId w:val="8"/>
   </w:num>
   <w:num w:numId="31" w16cid:durableId="320890706">
-    <w:abstractNumId w:val="35"/>
+    <w:abstractNumId w:val="37"/>
   </w:num>
   <w:num w:numId="32" w16cid:durableId="218907863">
-    <w:abstractNumId w:val="23"/>
+    <w:abstractNumId w:val="24"/>
   </w:num>
   <w:num w:numId="33" w16cid:durableId="910428872">
     <w:abstractNumId w:val="1"/>
   </w:num>
   <w:num w:numId="34" w16cid:durableId="1060902027">
-    <w:abstractNumId w:val="28"/>
+    <w:abstractNumId w:val="29"/>
   </w:num>
   <w:num w:numId="35" w16cid:durableId="976881449">
-    <w:abstractNumId w:val="32"/>
+    <w:abstractNumId w:val="33"/>
   </w:num>
   <w:num w:numId="36" w16cid:durableId="1540161823">
-    <w:abstractNumId w:val="20"/>
+    <w:abstractNumId w:val="21"/>
   </w:num>
   <w:num w:numId="37" w16cid:durableId="775833321">
-    <w:abstractNumId w:val="21"/>
+    <w:abstractNumId w:val="22"/>
   </w:num>
   <w:num w:numId="38" w16cid:durableId="324092901">
     <w:abstractNumId w:val="10"/>
@@ -21165,6 +21561,12 @@
   </w:num>
   <w:num w:numId="40" w16cid:durableId="1294481288">
     <w:abstractNumId w:val="6"/>
+  </w:num>
+  <w:num w:numId="41" w16cid:durableId="36009483">
+    <w:abstractNumId w:val="36"/>
+  </w:num>
+  <w:num w:numId="42" w16cid:durableId="602689501">
+    <w:abstractNumId w:val="17"/>
   </w:num>
 </w:numbering>
 </file>

</xml_diff>

<commit_message>
mrd-755_update-part-a-with-ppcs-changes: Added 2 new licence conditions and updated Part A Template to latest. (#441)
</commit_message>
<xml_diff>
--- a/src/main/resources/NAT Recall Part A London Template - obtained 131021.docx
+++ b/src/main/resources/NAT Recall Part A London Template - obtained 131021.docx
@@ -86,10 +86,10 @@
     </w:p>
     <w:p>
       <w:pPr>
+        <w:ind w:left="1" w:hanging="3"/>
         <w:jc w:val="center"/>
         <w:rPr>
-          <w:rFonts w:ascii="Arial" w:hAnsi="Arial" w:cs="Arial"/>
-          <w:b/>
+          <w:rFonts w:ascii="Arial" w:eastAsia="Arial" w:hAnsi="Arial" w:cs="Arial"/>
           <w:color w:val="800080"/>
           <w:sz w:val="28"/>
           <w:szCs w:val="28"/>
@@ -97,7 +97,7 @@
       </w:pPr>
       <w:r>
         <w:rPr>
-          <w:rFonts w:ascii="Arial" w:hAnsi="Arial" w:cs="Arial"/>
+          <w:rFonts w:ascii="Arial" w:eastAsia="Arial" w:hAnsi="Arial" w:cs="Arial"/>
           <w:b/>
           <w:color w:val="800080"/>
           <w:sz w:val="28"/>
@@ -108,111 +108,128 @@
     </w:p>
     <w:p>
       <w:pPr>
+        <w:ind w:hanging="2"/>
         <w:jc w:val="center"/>
         <w:rPr>
-          <w:rFonts w:ascii="Arial" w:hAnsi="Arial" w:cs="Arial"/>
-          <w:b/>
+          <w:rFonts w:ascii="Arial" w:eastAsia="Arial" w:hAnsi="Arial" w:cs="Arial"/>
           <w:color w:val="800080"/>
         </w:rPr>
       </w:pPr>
     </w:p>
     <w:p>
       <w:pPr>
+        <w:ind w:hanging="2"/>
         <w:jc w:val="center"/>
         <w:rPr>
-          <w:rFonts w:ascii="Arial" w:hAnsi="Arial" w:cs="Arial"/>
-          <w:b/>
-          <w:color w:val="8F4188"/>
-        </w:rPr>
-      </w:pPr>
-      <w:r>
-        <w:rPr>
-          <w:rFonts w:ascii="Arial" w:hAnsi="Arial" w:cs="Arial"/>
-          <w:b/>
-          <w:color w:val="8F4188"/>
-        </w:rPr>
-        <w:t xml:space="preserve">Please note that this report will be disclosed to the offender, so careful consideration must be given to how any sensitive information is presented.  For further guidance please consult PI 14/2016 or PSI 15/2016.  There is also guidance available on </w:t>
+          <w:rFonts w:ascii="Arial" w:eastAsia="Arial" w:hAnsi="Arial" w:cs="Arial"/>
+          <w:color w:val="800080"/>
+        </w:rPr>
+      </w:pPr>
+      <w:r>
+        <w:rPr>
+          <w:rFonts w:ascii="Arial" w:eastAsia="Arial" w:hAnsi="Arial" w:cs="Arial"/>
+          <w:b/>
+          <w:color w:val="800080"/>
+        </w:rPr>
+        <w:t xml:space="preserve">Please note that this report will be disclosed to the offender, so careful consideration must be given to how any sensitive information is presented.  For further guidance please consult the Handling Sensitive Information Policy Framework, available on </w:t>
+      </w:r>
+      <w:hyperlink r:id="rId7">
+        <w:r>
+          <w:rPr>
+            <w:rFonts w:ascii="Arial" w:eastAsia="Arial" w:hAnsi="Arial" w:cs="Arial"/>
+            <w:b/>
+            <w:color w:val="800080"/>
+            <w:u w:val="single"/>
+          </w:rPr>
+          <w:t>www.gov.uk</w:t>
+        </w:r>
+      </w:hyperlink>
+      <w:r>
+        <w:rPr>
+          <w:rFonts w:ascii="Arial" w:eastAsia="Arial" w:hAnsi="Arial" w:cs="Arial"/>
+          <w:b/>
+          <w:color w:val="800080"/>
+        </w:rPr>
+        <w:t xml:space="preserve">.  There is also guidance available on </w:t>
       </w:r>
       <w:proofErr w:type="spellStart"/>
       <w:r>
         <w:rPr>
-          <w:rFonts w:ascii="Arial" w:hAnsi="Arial" w:cs="Arial"/>
-          <w:b/>
-          <w:color w:val="8F4188"/>
+          <w:rFonts w:ascii="Arial" w:eastAsia="Arial" w:hAnsi="Arial" w:cs="Arial"/>
+          <w:b/>
+          <w:color w:val="800080"/>
         </w:rPr>
         <w:t>EQuiP</w:t>
       </w:r>
       <w:proofErr w:type="spellEnd"/>
       <w:r>
         <w:rPr>
-          <w:rFonts w:ascii="Arial" w:hAnsi="Arial" w:cs="Arial"/>
-          <w:b/>
-          <w:color w:val="8F4188"/>
-        </w:rPr>
-        <w:t xml:space="preserve"> relating to the victim contact scheme (under 1.3.1 – Victims).’</w:t>
+          <w:rFonts w:ascii="Arial" w:eastAsia="Arial" w:hAnsi="Arial" w:cs="Arial"/>
+          <w:b/>
+          <w:color w:val="800080"/>
+        </w:rPr>
+        <w:t xml:space="preserve"> relating to the victim contact scheme (under 1.3.1 – Victims).</w:t>
       </w:r>
     </w:p>
     <w:p>
       <w:pPr>
+        <w:ind w:hanging="2"/>
         <w:jc w:val="center"/>
         <w:rPr>
-          <w:rFonts w:ascii="Arial" w:hAnsi="Arial" w:cs="Arial"/>
-          <w:b/>
+          <w:rFonts w:ascii="Arial" w:eastAsia="Arial" w:hAnsi="Arial" w:cs="Arial"/>
           <w:color w:val="800080"/>
         </w:rPr>
       </w:pPr>
     </w:p>
     <w:p>
       <w:pPr>
+        <w:ind w:hanging="2"/>
         <w:jc w:val="center"/>
         <w:rPr>
-          <w:rFonts w:ascii="Arial" w:hAnsi="Arial" w:cs="Arial"/>
-          <w:color w:val="800080"/>
-        </w:rPr>
-      </w:pPr>
-      <w:r>
-        <w:rPr>
-          <w:rFonts w:ascii="Arial" w:hAnsi="Arial" w:cs="Arial"/>
-          <w:color w:val="800080"/>
-        </w:rPr>
-        <w:t>Sensitive information must be submitted as a separate document where there are concerns regarding disclosure. Non-disclosure information must be scanned, e-mailed and submitted as a separate document along with the Non-Disclosure Application Form (</w:t>
-      </w:r>
-      <w:proofErr w:type="gramStart"/>
-      <w:r>
-        <w:rPr>
-          <w:rFonts w:ascii="Arial" w:hAnsi="Arial" w:cs="Arial"/>
-          <w:color w:val="800080"/>
-        </w:rPr>
-        <w:t>Annex A Pro-forma</w:t>
-      </w:r>
-      <w:proofErr w:type="gramEnd"/>
-      <w:r>
-        <w:rPr>
-          <w:rFonts w:ascii="Arial" w:hAnsi="Arial" w:cs="Arial"/>
-          <w:color w:val="800080"/>
-        </w:rPr>
-        <w:t xml:space="preserve"> – attached to PI14/2016).</w:t>
+          <w:rFonts w:ascii="Arial" w:eastAsia="Arial" w:hAnsi="Arial" w:cs="Arial"/>
+          <w:color w:val="800080"/>
+        </w:rPr>
+      </w:pPr>
+      <w:r>
+        <w:rPr>
+          <w:rFonts w:ascii="Arial" w:eastAsia="Arial" w:hAnsi="Arial" w:cs="Arial"/>
+          <w:b/>
+          <w:color w:val="800080"/>
+        </w:rPr>
+        <w:t>Sensitive information must be submitted as a separate document where there are concerns regarding disclosure. Non-disclosure information must be scanned, e-mailed and submitted as a separate document</w:t>
       </w:r>
     </w:p>
     <w:p>
       <w:pPr>
+        <w:ind w:hanging="2"/>
         <w:jc w:val="center"/>
         <w:rPr>
-          <w:rFonts w:ascii="Arial" w:hAnsi="Arial" w:cs="Arial"/>
-          <w:b/>
+          <w:rFonts w:ascii="Arial" w:eastAsia="Arial" w:hAnsi="Arial" w:cs="Arial"/>
           <w:color w:val="800080"/>
         </w:rPr>
       </w:pPr>
     </w:p>
     <w:p>
       <w:pPr>
+        <w:ind w:left="1" w:hanging="3"/>
         <w:jc w:val="center"/>
         <w:rPr>
-          <w:rFonts w:ascii="Arial" w:hAnsi="Arial" w:cs="Arial"/>
-          <w:b/>
-          <w:color w:val="800080"/>
-        </w:rPr>
-      </w:pPr>
+          <w:rFonts w:ascii="Arial" w:eastAsia="Arial" w:hAnsi="Arial" w:cs="Arial"/>
+          <w:color w:val="800080"/>
+          <w:sz w:val="28"/>
+          <w:szCs w:val="28"/>
+        </w:rPr>
+      </w:pPr>
+      <w:r>
+        <w:rPr>
+          <w:rFonts w:ascii="Arial" w:eastAsia="Arial" w:hAnsi="Arial" w:cs="Arial"/>
+          <w:b/>
+          <w:color w:val="800080"/>
+          <w:sz w:val="28"/>
+          <w:szCs w:val="28"/>
+        </w:rPr>
+        <w:t xml:space="preserve">Please confirm that you have considered all alternatives to recall prior to completion of this form. </w:t>
+      </w:r>
     </w:p>
     <w:p>
       <w:pPr>
@@ -220,7 +237,6 @@
         <w:rPr>
           <w:rFonts w:ascii="Arial" w:hAnsi="Arial" w:cs="Arial"/>
           <w:b/>
-          <w:color w:val="800080"/>
           <w:sz w:val="28"/>
           <w:szCs w:val="28"/>
         </w:rPr>
@@ -229,23 +245,11 @@
         <w:rPr>
           <w:rFonts w:ascii="Arial" w:hAnsi="Arial" w:cs="Arial"/>
           <w:b/>
-          <w:color w:val="800080"/>
           <w:sz w:val="28"/>
           <w:szCs w:val="28"/>
         </w:rPr>
-        <w:t xml:space="preserve">Please confirm that you have considered all alternatives to recall prior to completion of this form. </w:t>
-      </w:r>
-    </w:p>
-    <w:p>
-      <w:pPr>
-        <w:jc w:val="center"/>
-        <w:rPr>
-          <w:rFonts w:ascii="Arial" w:hAnsi="Arial" w:cs="Arial"/>
-          <w:b/>
-          <w:sz w:val="28"/>
-          <w:szCs w:val="28"/>
-        </w:rPr>
-      </w:pPr>
+        <w:t xml:space="preserve"> </w:t>
+      </w:r>
       <w:r>
         <w:rPr>
           <w:rFonts w:ascii="Arial" w:hAnsi="Arial" w:cs="Arial"/>
@@ -398,8 +402,8 @@
           <w:color w:val="800080"/>
         </w:rPr>
         <w:sectPr>
-          <w:headerReference w:type="default" r:id="rId7"/>
-          <w:footerReference w:type="default" r:id="rId8"/>
+          <w:headerReference w:type="default" r:id="rId8"/>
+          <w:footerReference w:type="default" r:id="rId9"/>
           <w:type w:val="continuous"/>
           <w:pgSz w:w="11906" w:h="16838" w:code="9"/>
           <w:pgMar w:top="1079" w:right="1361" w:bottom="1078" w:left="1361" w:header="709" w:footer="709" w:gutter="0"/>
@@ -1294,7 +1298,6 @@
           <w:b/>
           <w:color w:val="800080"/>
         </w:rPr>
-        <w:lastRenderedPageBreak/>
         <w:t>Date of birth:</w:t>
       </w:r>
       <w:r>
@@ -1376,6 +1379,7 @@
           <w:b/>
           <w:color w:val="800080"/>
         </w:rPr>
+        <w:lastRenderedPageBreak/>
         <w:t xml:space="preserve">Ethnic category: </w:t>
       </w:r>
       <w:r>
@@ -4040,7 +4044,6 @@
           <w:b/>
           <w:color w:val="800080"/>
         </w:rPr>
-        <w:lastRenderedPageBreak/>
         <w:t xml:space="preserve">Fax number: </w:t>
       </w:r>
       <w:r>
@@ -4129,6 +4132,7 @@
           <w:b/>
           <w:color w:val="800080"/>
         </w:rPr>
+        <w:lastRenderedPageBreak/>
         <w:t>Email address:</w:t>
       </w:r>
       <w:r>
@@ -6822,7 +6826,7 @@
     </w:p>
     <w:tbl>
       <w:tblPr>
-        <w:tblW w:w="0" w:type="auto"/>
+        <w:tblW w:w="9305" w:type="dxa"/>
         <w:tblBorders>
           <w:top w:val="single" w:sz="4" w:space="0" w:color="auto"/>
           <w:left w:val="single" w:sz="4" w:space="0" w:color="auto"/>
@@ -6834,13 +6838,16 @@
         <w:tblLook w:val="01E0" w:firstRow="1" w:lastRow="1" w:firstColumn="1" w:lastColumn="1" w:noHBand="0" w:noVBand="0"/>
       </w:tblPr>
       <w:tblGrid>
-        <w:gridCol w:w="5301"/>
-        <w:gridCol w:w="3873"/>
+        <w:gridCol w:w="5377"/>
+        <w:gridCol w:w="3928"/>
       </w:tblGrid>
       <w:tr>
+        <w:trPr>
+          <w:trHeight w:val="885"/>
+        </w:trPr>
         <w:tc>
           <w:tcPr>
-            <w:tcW w:w="7041" w:type="dxa"/>
+            <w:tcW w:w="5377" w:type="dxa"/>
           </w:tcPr>
           <w:p>
             <w:pPr>
@@ -6862,7 +6869,7 @@
         </w:tc>
         <w:tc>
           <w:tcPr>
-            <w:tcW w:w="2133" w:type="dxa"/>
+            <w:tcW w:w="3928" w:type="dxa"/>
           </w:tcPr>
           <w:p>
             <w:pPr>
@@ -6899,9 +6906,12 @@
         </w:tc>
       </w:tr>
       <w:tr>
+        <w:trPr>
+          <w:trHeight w:val="295"/>
+        </w:trPr>
         <w:tc>
           <w:tcPr>
-            <w:tcW w:w="7041" w:type="dxa"/>
+            <w:tcW w:w="5377" w:type="dxa"/>
           </w:tcPr>
           <w:p>
             <w:pPr>
@@ -6923,7 +6933,7 @@
         </w:tc>
         <w:tc>
           <w:tcPr>
-            <w:tcW w:w="2133" w:type="dxa"/>
+            <w:tcW w:w="3928" w:type="dxa"/>
           </w:tcPr>
           <w:p>
             <w:pPr>
@@ -6960,9 +6970,12 @@
         </w:tc>
       </w:tr>
       <w:tr>
+        <w:trPr>
+          <w:trHeight w:val="872"/>
+        </w:trPr>
         <w:tc>
           <w:tcPr>
-            <w:tcW w:w="7041" w:type="dxa"/>
+            <w:tcW w:w="5377" w:type="dxa"/>
           </w:tcPr>
           <w:p>
             <w:pPr>
@@ -6984,7 +6997,7 @@
         </w:tc>
         <w:tc>
           <w:tcPr>
-            <w:tcW w:w="2133" w:type="dxa"/>
+            <w:tcW w:w="3928" w:type="dxa"/>
           </w:tcPr>
           <w:p>
             <w:pPr>
@@ -7021,9 +7034,12 @@
         </w:tc>
       </w:tr>
       <w:tr>
+        <w:trPr>
+          <w:trHeight w:val="885"/>
+        </w:trPr>
         <w:tc>
           <w:tcPr>
-            <w:tcW w:w="7041" w:type="dxa"/>
+            <w:tcW w:w="5377" w:type="dxa"/>
           </w:tcPr>
           <w:p>
             <w:pPr>
@@ -7045,7 +7061,7 @@
         </w:tc>
         <w:tc>
           <w:tcPr>
-            <w:tcW w:w="2133" w:type="dxa"/>
+            <w:tcW w:w="3928" w:type="dxa"/>
           </w:tcPr>
           <w:p>
             <w:pPr>
@@ -7082,9 +7098,12 @@
         </w:tc>
       </w:tr>
       <w:tr>
+        <w:trPr>
+          <w:trHeight w:val="1475"/>
+        </w:trPr>
         <w:tc>
           <w:tcPr>
-            <w:tcW w:w="7041" w:type="dxa"/>
+            <w:tcW w:w="5377" w:type="dxa"/>
           </w:tcPr>
           <w:p>
             <w:pPr>
@@ -7106,7 +7125,7 @@
         </w:tc>
         <w:tc>
           <w:tcPr>
-            <w:tcW w:w="2133" w:type="dxa"/>
+            <w:tcW w:w="3928" w:type="dxa"/>
           </w:tcPr>
           <w:p>
             <w:pPr>
@@ -7143,9 +7162,12 @@
         </w:tc>
       </w:tr>
       <w:tr>
+        <w:trPr>
+          <w:trHeight w:val="2655"/>
+        </w:trPr>
         <w:tc>
           <w:tcPr>
-            <w:tcW w:w="7041" w:type="dxa"/>
+            <w:tcW w:w="5377" w:type="dxa"/>
           </w:tcPr>
           <w:p>
             <w:pPr>
@@ -7161,13 +7183,50 @@
                 <w:b/>
                 <w:color w:val="800080"/>
               </w:rPr>
-              <w:t>f) not undertake work, or a particular type of work, unless it is approved by the supervising officer and notify the supervising officer in advance of any proposal to undertake work or a particular type of work;</w:t>
+              <w:t xml:space="preserve">f) not undertake work, or a particular type of work, unless it is approved by the supervising officer and notify the supervising officer in advance of any proposal to undertake work or a particular type of </w:t>
             </w:r>
+            <w:proofErr w:type="gramStart"/>
+            <w:r>
+              <w:rPr>
+                <w:rFonts w:ascii="Arial" w:hAnsi="Arial" w:cs="Arial"/>
+                <w:b/>
+                <w:color w:val="800080"/>
+              </w:rPr>
+              <w:t>work;</w:t>
+            </w:r>
+            <w:proofErr w:type="gramEnd"/>
+          </w:p>
+          <w:p>
+            <w:pPr>
+              <w:rPr>
+                <w:rFonts w:ascii="Arial" w:hAnsi="Arial" w:cs="Arial"/>
+                <w:b/>
+                <w:color w:val="800080"/>
+              </w:rPr>
+            </w:pPr>
+          </w:p>
+          <w:p>
+            <w:pPr>
+              <w:rPr>
+                <w:rFonts w:ascii="Arial" w:hAnsi="Arial" w:cs="Arial"/>
+                <w:b/>
+                <w:color w:val="800080"/>
+              </w:rPr>
+            </w:pPr>
+          </w:p>
+          <w:p>
+            <w:pPr>
+              <w:rPr>
+                <w:rFonts w:ascii="Arial" w:hAnsi="Arial" w:cs="Arial"/>
+                <w:b/>
+                <w:color w:val="800080"/>
+              </w:rPr>
+            </w:pPr>
           </w:p>
         </w:tc>
         <w:tc>
           <w:tcPr>
-            <w:tcW w:w="2133" w:type="dxa"/>
+            <w:tcW w:w="3928" w:type="dxa"/>
           </w:tcPr>
           <w:p>
             <w:pPr>
@@ -7204,9 +7263,12 @@
         </w:tc>
       </w:tr>
       <w:tr>
+        <w:trPr>
+          <w:trHeight w:val="1475"/>
+        </w:trPr>
         <w:tc>
           <w:tcPr>
-            <w:tcW w:w="7041" w:type="dxa"/>
+            <w:tcW w:w="5377" w:type="dxa"/>
           </w:tcPr>
           <w:p>
             <w:pPr>
@@ -7222,7 +7284,11 @@
                 <w:b/>
                 <w:color w:val="800080"/>
               </w:rPr>
-              <w:t xml:space="preserve">g) not to travel outside the United Kingdom, the Channel Islands or the Isle of Man except with the prior permission of your </w:t>
+              <w:lastRenderedPageBreak/>
+              <w:t xml:space="preserve">g) not to travel outside the United Kingdom, the Channel Islands or the Isle of Man except with </w:t>
+            </w:r>
+            <w:r>
+              <w:t>the</w:t>
             </w:r>
             <w:r>
               <w:rPr>
@@ -7230,14 +7296,13 @@
                 <w:b/>
                 <w:color w:val="800080"/>
               </w:rPr>
-              <w:lastRenderedPageBreak/>
-              <w:t>supervising officer or for the purpose of immigration deportation or removal.</w:t>
+              <w:t xml:space="preserve"> prior permission of your supervising officer or for the purpose of immigration deportation or removal.</w:t>
             </w:r>
           </w:p>
         </w:tc>
         <w:tc>
           <w:tcPr>
-            <w:tcW w:w="2133" w:type="dxa"/>
+            <w:tcW w:w="3928" w:type="dxa"/>
           </w:tcPr>
           <w:p>
             <w:pPr>
@@ -7252,7 +7317,6 @@
                 <w:rFonts w:ascii="Arial" w:hAnsi="Arial" w:cs="Arial"/>
                 <w:bCs/>
               </w:rPr>
-              <w:lastRenderedPageBreak/>
               <w:t>{{</w:t>
             </w:r>
             <w:proofErr w:type="spellStart"/>
@@ -7262,6 +7326,160 @@
                 <w:bCs/>
               </w:rPr>
               <w:t>no_travel_condition</w:t>
+            </w:r>
+            <w:proofErr w:type="spellEnd"/>
+            <w:r>
+              <w:rPr>
+                <w:rFonts w:ascii="Arial" w:hAnsi="Arial" w:cs="Arial"/>
+                <w:bCs/>
+              </w:rPr>
+              <w:t>}}</w:t>
+            </w:r>
+          </w:p>
+        </w:tc>
+      </w:tr>
+      <w:tr>
+        <w:trPr>
+          <w:trHeight w:val="1475"/>
+        </w:trPr>
+        <w:tc>
+          <w:tcPr>
+            <w:tcW w:w="5377" w:type="dxa"/>
+          </w:tcPr>
+          <w:p>
+            <w:pPr>
+              <w:rPr>
+                <w:rFonts w:ascii="Arial" w:hAnsi="Arial" w:cs="Arial"/>
+                <w:b/>
+                <w:color w:val="800080"/>
+              </w:rPr>
+            </w:pPr>
+            <w:r>
+              <w:rPr>
+                <w:rFonts w:ascii="Arial" w:hAnsi="Arial" w:cs="Arial"/>
+                <w:b/>
+                <w:color w:val="800080"/>
+              </w:rPr>
+              <w:t xml:space="preserve">h) </w:t>
+            </w:r>
+            <w:r>
+              <w:rPr>
+                <w:rFonts w:ascii="Arial" w:hAnsi="Arial" w:cs="Arial"/>
+                <w:b/>
+                <w:color w:val="800080"/>
+              </w:rPr>
+              <w:t>Tell your supervising officer if you use a name which is different to the name or names which appear on your licence.</w:t>
+            </w:r>
+          </w:p>
+        </w:tc>
+        <w:tc>
+          <w:tcPr>
+            <w:tcW w:w="3928" w:type="dxa"/>
+          </w:tcPr>
+          <w:p>
+            <w:pPr>
+              <w:jc w:val="center"/>
+              <w:rPr>
+                <w:rFonts w:ascii="Arial" w:hAnsi="Arial" w:cs="Arial"/>
+                <w:bCs/>
+              </w:rPr>
+            </w:pPr>
+            <w:r>
+              <w:rPr>
+                <w:rFonts w:ascii="Arial" w:hAnsi="Arial" w:cs="Arial"/>
+                <w:bCs/>
+              </w:rPr>
+              <w:t>{{</w:t>
+            </w:r>
+            <w:proofErr w:type="spellStart"/>
+            <w:r>
+              <w:rPr>
+                <w:rFonts w:ascii="Arial" w:hAnsi="Arial" w:cs="Arial"/>
+                <w:bCs/>
+              </w:rPr>
+              <w:t>other_name_known_by</w:t>
+            </w:r>
+            <w:proofErr w:type="spellEnd"/>
+            <w:r>
+              <w:rPr>
+                <w:rFonts w:ascii="Arial" w:hAnsi="Arial" w:cs="Arial"/>
+                <w:bCs/>
+              </w:rPr>
+              <w:t>}}</w:t>
+            </w:r>
+          </w:p>
+        </w:tc>
+      </w:tr>
+      <w:tr>
+        <w:trPr>
+          <w:trHeight w:val="1475"/>
+        </w:trPr>
+        <w:tc>
+          <w:tcPr>
+            <w:tcW w:w="5377" w:type="dxa"/>
+          </w:tcPr>
+          <w:p>
+            <w:pPr>
+              <w:rPr>
+                <w:rFonts w:ascii="Arial" w:hAnsi="Arial" w:cs="Arial"/>
+                <w:b/>
+                <w:color w:val="800080"/>
+              </w:rPr>
+            </w:pPr>
+            <w:proofErr w:type="spellStart"/>
+            <w:r>
+              <w:rPr>
+                <w:rFonts w:ascii="Arial" w:hAnsi="Arial" w:cs="Arial"/>
+                <w:b/>
+                <w:color w:val="800080"/>
+              </w:rPr>
+              <w:t>i</w:t>
+            </w:r>
+            <w:proofErr w:type="spellEnd"/>
+            <w:r>
+              <w:rPr>
+                <w:rFonts w:ascii="Arial" w:hAnsi="Arial" w:cs="Arial"/>
+                <w:b/>
+                <w:color w:val="800080"/>
+              </w:rPr>
+              <w:t xml:space="preserve">) </w:t>
+            </w:r>
+            <w:r>
+              <w:rPr>
+                <w:rFonts w:ascii="Arial" w:hAnsi="Arial" w:cs="Arial"/>
+                <w:b/>
+                <w:color w:val="800080"/>
+              </w:rPr>
+              <w:t>Tell your supervising officer if you change or add any contact details, including phone number or email.</w:t>
+            </w:r>
+          </w:p>
+        </w:tc>
+        <w:tc>
+          <w:tcPr>
+            <w:tcW w:w="3928" w:type="dxa"/>
+          </w:tcPr>
+          <w:p>
+            <w:pPr>
+              <w:jc w:val="center"/>
+              <w:rPr>
+                <w:rFonts w:ascii="Arial" w:hAnsi="Arial" w:cs="Arial"/>
+                <w:bCs/>
+              </w:rPr>
+            </w:pPr>
+            <w:r>
+              <w:rPr>
+                <w:rFonts w:ascii="Arial" w:hAnsi="Arial" w:cs="Arial"/>
+                <w:bCs/>
+              </w:rPr>
+              <w:t>{{</w:t>
+            </w:r>
+            <w:proofErr w:type="spellStart"/>
+            <w:r>
+              <w:rPr>
+                <w:rFonts w:ascii="Arial" w:hAnsi="Arial" w:cs="Arial"/>
+                <w:bCs/>
+              </w:rPr>
+              <w:t>contact_details_changed</w:t>
             </w:r>
             <w:proofErr w:type="spellEnd"/>
             <w:r>
@@ -7932,6 +8150,7 @@
                 <w:smallCaps/>
                 <w:color w:val="800080"/>
               </w:rPr>
+              <w:lastRenderedPageBreak/>
               <w:t xml:space="preserve">21. </w:t>
             </w:r>
             <w:r>
@@ -9075,7 +9294,6 @@
           <w:sz w:val="28"/>
           <w:szCs w:val="28"/>
         </w:rPr>
-        <w:lastRenderedPageBreak/>
         <w:t>For determinate sentenced offenders only</w:t>
       </w:r>
     </w:p>
@@ -11077,7 +11295,6 @@
           <w:b/>
           <w:color w:val="800080"/>
         </w:rPr>
-        <w:lastRenderedPageBreak/>
         <w:t>E-mail address to which PPCS should respond including a functional mailbox</w:t>
       </w:r>
       <w:r>
@@ -12096,6 +12313,7 @@
           <w:b/>
           <w:color w:val="800080"/>
         </w:rPr>
+        <w:lastRenderedPageBreak/>
         <w:t>27</w:t>
       </w:r>
       <w:r>
@@ -13271,7 +13489,6 @@
           <w:rFonts w:ascii="Arial" w:hAnsi="Arial" w:cs="Arial"/>
           <w:color w:val="800080"/>
         </w:rPr>
-        <w:lastRenderedPageBreak/>
         <w:t>This means you are endorsing both the recall and the quality and content of the recall report.</w:t>
       </w:r>
     </w:p>
@@ -14320,6 +14537,7 @@
           <w:rFonts w:ascii="Arial" w:hAnsi="Arial" w:cs="Arial"/>
           <w:color w:val="800080"/>
         </w:rPr>
+        <w:lastRenderedPageBreak/>
         <w:t xml:space="preserve">- </w:t>
       </w:r>
       <w:r>
@@ -17811,6 +18029,95 @@
     </w:lvl>
   </w:abstractNum>
   <w:abstractNum w:abstractNumId="17" w15:restartNumberingAfterBreak="0">
+    <w:nsid w:val="2D0C58AB"/>
+    <w:multiLevelType w:val="hybridMultilevel"/>
+    <w:tmpl w:val="E40E87B0"/>
+    <w:lvl w:ilvl="0" w:tplc="1180A1C8">
+      <w:start w:val="1"/>
+      <w:numFmt w:val="lowerRoman"/>
+      <w:lvlText w:val="%1)"/>
+      <w:lvlJc w:val="left"/>
+      <w:pPr>
+        <w:ind w:left="1080" w:hanging="720"/>
+      </w:pPr>
+      <w:rPr>
+        <w:rFonts w:hint="default"/>
+      </w:rPr>
+    </w:lvl>
+    <w:lvl w:ilvl="1" w:tplc="08090019" w:tentative="1">
+      <w:start w:val="1"/>
+      <w:numFmt w:val="lowerLetter"/>
+      <w:lvlText w:val="%2."/>
+      <w:lvlJc w:val="left"/>
+      <w:pPr>
+        <w:ind w:left="1440" w:hanging="360"/>
+      </w:pPr>
+    </w:lvl>
+    <w:lvl w:ilvl="2" w:tplc="0809001B" w:tentative="1">
+      <w:start w:val="1"/>
+      <w:numFmt w:val="lowerRoman"/>
+      <w:lvlText w:val="%3."/>
+      <w:lvlJc w:val="right"/>
+      <w:pPr>
+        <w:ind w:left="2160" w:hanging="180"/>
+      </w:pPr>
+    </w:lvl>
+    <w:lvl w:ilvl="3" w:tplc="0809000F" w:tentative="1">
+      <w:start w:val="1"/>
+      <w:numFmt w:val="decimal"/>
+      <w:lvlText w:val="%4."/>
+      <w:lvlJc w:val="left"/>
+      <w:pPr>
+        <w:ind w:left="2880" w:hanging="360"/>
+      </w:pPr>
+    </w:lvl>
+    <w:lvl w:ilvl="4" w:tplc="08090019" w:tentative="1">
+      <w:start w:val="1"/>
+      <w:numFmt w:val="lowerLetter"/>
+      <w:lvlText w:val="%5."/>
+      <w:lvlJc w:val="left"/>
+      <w:pPr>
+        <w:ind w:left="3600" w:hanging="360"/>
+      </w:pPr>
+    </w:lvl>
+    <w:lvl w:ilvl="5" w:tplc="0809001B" w:tentative="1">
+      <w:start w:val="1"/>
+      <w:numFmt w:val="lowerRoman"/>
+      <w:lvlText w:val="%6."/>
+      <w:lvlJc w:val="right"/>
+      <w:pPr>
+        <w:ind w:left="4320" w:hanging="180"/>
+      </w:pPr>
+    </w:lvl>
+    <w:lvl w:ilvl="6" w:tplc="0809000F" w:tentative="1">
+      <w:start w:val="1"/>
+      <w:numFmt w:val="decimal"/>
+      <w:lvlText w:val="%7."/>
+      <w:lvlJc w:val="left"/>
+      <w:pPr>
+        <w:ind w:left="5040" w:hanging="360"/>
+      </w:pPr>
+    </w:lvl>
+    <w:lvl w:ilvl="7" w:tplc="08090019" w:tentative="1">
+      <w:start w:val="1"/>
+      <w:numFmt w:val="lowerLetter"/>
+      <w:lvlText w:val="%8."/>
+      <w:lvlJc w:val="left"/>
+      <w:pPr>
+        <w:ind w:left="5760" w:hanging="360"/>
+      </w:pPr>
+    </w:lvl>
+    <w:lvl w:ilvl="8" w:tplc="0809001B" w:tentative="1">
+      <w:start w:val="1"/>
+      <w:numFmt w:val="lowerRoman"/>
+      <w:lvlText w:val="%9."/>
+      <w:lvlJc w:val="right"/>
+      <w:pPr>
+        <w:ind w:left="6480" w:hanging="180"/>
+      </w:pPr>
+    </w:lvl>
+  </w:abstractNum>
+  <w:abstractNum w:abstractNumId="18" w15:restartNumberingAfterBreak="0">
     <w:nsid w:val="3B2670C7"/>
     <w:multiLevelType w:val="hybridMultilevel"/>
     <w:tmpl w:val="087AAE42"/>
@@ -17950,7 +18257,7 @@
       </w:rPr>
     </w:lvl>
   </w:abstractNum>
-  <w:abstractNum w:abstractNumId="18" w15:restartNumberingAfterBreak="0">
+  <w:abstractNum w:abstractNumId="19" w15:restartNumberingAfterBreak="0">
     <w:nsid w:val="3D25652B"/>
     <w:multiLevelType w:val="hybridMultilevel"/>
     <w:tmpl w:val="BF46793C"/>
@@ -18090,7 +18397,7 @@
       </w:rPr>
     </w:lvl>
   </w:abstractNum>
-  <w:abstractNum w:abstractNumId="19" w15:restartNumberingAfterBreak="0">
+  <w:abstractNum w:abstractNumId="20" w15:restartNumberingAfterBreak="0">
     <w:nsid w:val="3E591B24"/>
     <w:multiLevelType w:val="hybridMultilevel"/>
     <w:tmpl w:val="D2046176"/>
@@ -18230,7 +18537,7 @@
       </w:rPr>
     </w:lvl>
   </w:abstractNum>
-  <w:abstractNum w:abstractNumId="20" w15:restartNumberingAfterBreak="0">
+  <w:abstractNum w:abstractNumId="21" w15:restartNumberingAfterBreak="0">
     <w:nsid w:val="3F1D0789"/>
     <w:multiLevelType w:val="multilevel"/>
     <w:tmpl w:val="06F672A2"/>
@@ -18370,7 +18677,7 @@
       </w:rPr>
     </w:lvl>
   </w:abstractNum>
-  <w:abstractNum w:abstractNumId="21" w15:restartNumberingAfterBreak="0">
+  <w:abstractNum w:abstractNumId="22" w15:restartNumberingAfterBreak="0">
     <w:nsid w:val="3F387AA9"/>
     <w:multiLevelType w:val="hybridMultilevel"/>
     <w:tmpl w:val="4C582468"/>
@@ -18510,7 +18817,7 @@
       </w:rPr>
     </w:lvl>
   </w:abstractNum>
-  <w:abstractNum w:abstractNumId="22" w15:restartNumberingAfterBreak="0">
+  <w:abstractNum w:abstractNumId="23" w15:restartNumberingAfterBreak="0">
     <w:nsid w:val="3FBF346B"/>
     <w:multiLevelType w:val="hybridMultilevel"/>
     <w:tmpl w:val="709A2C5A"/>
@@ -18650,7 +18957,7 @@
       </w:rPr>
     </w:lvl>
   </w:abstractNum>
-  <w:abstractNum w:abstractNumId="23" w15:restartNumberingAfterBreak="0">
+  <w:abstractNum w:abstractNumId="24" w15:restartNumberingAfterBreak="0">
     <w:nsid w:val="3FED1E2A"/>
     <w:multiLevelType w:val="hybridMultilevel"/>
     <w:tmpl w:val="E8046CF6"/>
@@ -18790,7 +19097,7 @@
       </w:rPr>
     </w:lvl>
   </w:abstractNum>
-  <w:abstractNum w:abstractNumId="24" w15:restartNumberingAfterBreak="0">
+  <w:abstractNum w:abstractNumId="25" w15:restartNumberingAfterBreak="0">
     <w:nsid w:val="40A658B7"/>
     <w:multiLevelType w:val="hybridMultilevel"/>
     <w:tmpl w:val="982C33D4"/>
@@ -18929,7 +19236,7 @@
       </w:rPr>
     </w:lvl>
   </w:abstractNum>
-  <w:abstractNum w:abstractNumId="25" w15:restartNumberingAfterBreak="0">
+  <w:abstractNum w:abstractNumId="26" w15:restartNumberingAfterBreak="0">
     <w:nsid w:val="43D61D96"/>
     <w:multiLevelType w:val="hybridMultilevel"/>
     <w:tmpl w:val="6BAC0EB6"/>
@@ -19073,7 +19380,7 @@
       </w:rPr>
     </w:lvl>
   </w:abstractNum>
-  <w:abstractNum w:abstractNumId="26" w15:restartNumberingAfterBreak="0">
+  <w:abstractNum w:abstractNumId="27" w15:restartNumberingAfterBreak="0">
     <w:nsid w:val="47914D13"/>
     <w:multiLevelType w:val="hybridMultilevel"/>
     <w:tmpl w:val="4EDCBB6A"/>
@@ -19213,7 +19520,7 @@
       </w:rPr>
     </w:lvl>
   </w:abstractNum>
-  <w:abstractNum w:abstractNumId="27" w15:restartNumberingAfterBreak="0">
+  <w:abstractNum w:abstractNumId="28" w15:restartNumberingAfterBreak="0">
     <w:nsid w:val="48DD1C33"/>
     <w:multiLevelType w:val="hybridMultilevel"/>
     <w:tmpl w:val="4740B9B2"/>
@@ -19357,7 +19664,7 @@
       </w:rPr>
     </w:lvl>
   </w:abstractNum>
-  <w:abstractNum w:abstractNumId="28" w15:restartNumberingAfterBreak="0">
+  <w:abstractNum w:abstractNumId="29" w15:restartNumberingAfterBreak="0">
     <w:nsid w:val="4D2D6AC4"/>
     <w:multiLevelType w:val="hybridMultilevel"/>
     <w:tmpl w:val="085E41C6"/>
@@ -19497,7 +19804,7 @@
       </w:rPr>
     </w:lvl>
   </w:abstractNum>
-  <w:abstractNum w:abstractNumId="29" w15:restartNumberingAfterBreak="0">
+  <w:abstractNum w:abstractNumId="30" w15:restartNumberingAfterBreak="0">
     <w:nsid w:val="4E9C00BC"/>
     <w:multiLevelType w:val="hybridMultilevel"/>
     <w:tmpl w:val="BC163F16"/>
@@ -19636,7 +19943,7 @@
       </w:rPr>
     </w:lvl>
   </w:abstractNum>
-  <w:abstractNum w:abstractNumId="30" w15:restartNumberingAfterBreak="0">
+  <w:abstractNum w:abstractNumId="31" w15:restartNumberingAfterBreak="0">
     <w:nsid w:val="4FE00D41"/>
     <w:multiLevelType w:val="hybridMultilevel"/>
     <w:tmpl w:val="A2A88276"/>
@@ -19776,7 +20083,7 @@
       </w:rPr>
     </w:lvl>
   </w:abstractNum>
-  <w:abstractNum w:abstractNumId="31" w15:restartNumberingAfterBreak="0">
+  <w:abstractNum w:abstractNumId="32" w15:restartNumberingAfterBreak="0">
     <w:nsid w:val="51F5684A"/>
     <w:multiLevelType w:val="hybridMultilevel"/>
     <w:tmpl w:val="28AA8F4E"/>
@@ -19920,7 +20227,7 @@
       </w:rPr>
     </w:lvl>
   </w:abstractNum>
-  <w:abstractNum w:abstractNumId="32" w15:restartNumberingAfterBreak="0">
+  <w:abstractNum w:abstractNumId="33" w15:restartNumberingAfterBreak="0">
     <w:nsid w:val="52B35DAB"/>
     <w:multiLevelType w:val="hybridMultilevel"/>
     <w:tmpl w:val="981E5C72"/>
@@ -20060,7 +20367,7 @@
       </w:rPr>
     </w:lvl>
   </w:abstractNum>
-  <w:abstractNum w:abstractNumId="33" w15:restartNumberingAfterBreak="0">
+  <w:abstractNum w:abstractNumId="34" w15:restartNumberingAfterBreak="0">
     <w:nsid w:val="5F7D0BDA"/>
     <w:multiLevelType w:val="hybridMultilevel"/>
     <w:tmpl w:val="EF7C189C"/>
@@ -20200,7 +20507,7 @@
       </w:rPr>
     </w:lvl>
   </w:abstractNum>
-  <w:abstractNum w:abstractNumId="34" w15:restartNumberingAfterBreak="0">
+  <w:abstractNum w:abstractNumId="35" w15:restartNumberingAfterBreak="0">
     <w:nsid w:val="5FDA098B"/>
     <w:multiLevelType w:val="hybridMultilevel"/>
     <w:tmpl w:val="03448EA6"/>
@@ -20344,7 +20651,96 @@
       </w:rPr>
     </w:lvl>
   </w:abstractNum>
-  <w:abstractNum w:abstractNumId="35" w15:restartNumberingAfterBreak="0">
+  <w:abstractNum w:abstractNumId="36" w15:restartNumberingAfterBreak="0">
+    <w:nsid w:val="62BB7D62"/>
+    <w:multiLevelType w:val="hybridMultilevel"/>
+    <w:tmpl w:val="ED626B82"/>
+    <w:lvl w:ilvl="0" w:tplc="CBEA5164">
+      <w:start w:val="1"/>
+      <w:numFmt w:val="lowerRoman"/>
+      <w:lvlText w:val="%1)"/>
+      <w:lvlJc w:val="left"/>
+      <w:pPr>
+        <w:ind w:left="1080" w:hanging="720"/>
+      </w:pPr>
+      <w:rPr>
+        <w:rFonts w:hint="default"/>
+      </w:rPr>
+    </w:lvl>
+    <w:lvl w:ilvl="1" w:tplc="08090019" w:tentative="1">
+      <w:start w:val="1"/>
+      <w:numFmt w:val="lowerLetter"/>
+      <w:lvlText w:val="%2."/>
+      <w:lvlJc w:val="left"/>
+      <w:pPr>
+        <w:ind w:left="1440" w:hanging="360"/>
+      </w:pPr>
+    </w:lvl>
+    <w:lvl w:ilvl="2" w:tplc="0809001B" w:tentative="1">
+      <w:start w:val="1"/>
+      <w:numFmt w:val="lowerRoman"/>
+      <w:lvlText w:val="%3."/>
+      <w:lvlJc w:val="right"/>
+      <w:pPr>
+        <w:ind w:left="2160" w:hanging="180"/>
+      </w:pPr>
+    </w:lvl>
+    <w:lvl w:ilvl="3" w:tplc="0809000F" w:tentative="1">
+      <w:start w:val="1"/>
+      <w:numFmt w:val="decimal"/>
+      <w:lvlText w:val="%4."/>
+      <w:lvlJc w:val="left"/>
+      <w:pPr>
+        <w:ind w:left="2880" w:hanging="360"/>
+      </w:pPr>
+    </w:lvl>
+    <w:lvl w:ilvl="4" w:tplc="08090019" w:tentative="1">
+      <w:start w:val="1"/>
+      <w:numFmt w:val="lowerLetter"/>
+      <w:lvlText w:val="%5."/>
+      <w:lvlJc w:val="left"/>
+      <w:pPr>
+        <w:ind w:left="3600" w:hanging="360"/>
+      </w:pPr>
+    </w:lvl>
+    <w:lvl w:ilvl="5" w:tplc="0809001B" w:tentative="1">
+      <w:start w:val="1"/>
+      <w:numFmt w:val="lowerRoman"/>
+      <w:lvlText w:val="%6."/>
+      <w:lvlJc w:val="right"/>
+      <w:pPr>
+        <w:ind w:left="4320" w:hanging="180"/>
+      </w:pPr>
+    </w:lvl>
+    <w:lvl w:ilvl="6" w:tplc="0809000F" w:tentative="1">
+      <w:start w:val="1"/>
+      <w:numFmt w:val="decimal"/>
+      <w:lvlText w:val="%7."/>
+      <w:lvlJc w:val="left"/>
+      <w:pPr>
+        <w:ind w:left="5040" w:hanging="360"/>
+      </w:pPr>
+    </w:lvl>
+    <w:lvl w:ilvl="7" w:tplc="08090019" w:tentative="1">
+      <w:start w:val="1"/>
+      <w:numFmt w:val="lowerLetter"/>
+      <w:lvlText w:val="%8."/>
+      <w:lvlJc w:val="left"/>
+      <w:pPr>
+        <w:ind w:left="5760" w:hanging="360"/>
+      </w:pPr>
+    </w:lvl>
+    <w:lvl w:ilvl="8" w:tplc="0809001B" w:tentative="1">
+      <w:start w:val="1"/>
+      <w:numFmt w:val="lowerRoman"/>
+      <w:lvlText w:val="%9."/>
+      <w:lvlJc w:val="right"/>
+      <w:pPr>
+        <w:ind w:left="6480" w:hanging="180"/>
+      </w:pPr>
+    </w:lvl>
+  </w:abstractNum>
+  <w:abstractNum w:abstractNumId="37" w15:restartNumberingAfterBreak="0">
     <w:nsid w:val="706D61D7"/>
     <w:multiLevelType w:val="hybridMultilevel"/>
     <w:tmpl w:val="034E0ECC"/>
@@ -20484,7 +20880,7 @@
       </w:rPr>
     </w:lvl>
   </w:abstractNum>
-  <w:abstractNum w:abstractNumId="36" w15:restartNumberingAfterBreak="0">
+  <w:abstractNum w:abstractNumId="38" w15:restartNumberingAfterBreak="0">
     <w:nsid w:val="7948180C"/>
     <w:multiLevelType w:val="hybridMultilevel"/>
     <w:tmpl w:val="8C982686"/>
@@ -20624,7 +21020,7 @@
       </w:rPr>
     </w:lvl>
   </w:abstractNum>
-  <w:abstractNum w:abstractNumId="37" w15:restartNumberingAfterBreak="0">
+  <w:abstractNum w:abstractNumId="39" w15:restartNumberingAfterBreak="0">
     <w:nsid w:val="7A1420D1"/>
     <w:multiLevelType w:val="hybridMultilevel"/>
     <w:tmpl w:val="3F7E5274"/>
@@ -20764,7 +21160,7 @@
       </w:rPr>
     </w:lvl>
   </w:abstractNum>
-  <w:abstractNum w:abstractNumId="38" w15:restartNumberingAfterBreak="0">
+  <w:abstractNum w:abstractNumId="40" w15:restartNumberingAfterBreak="0">
     <w:nsid w:val="7AFD0411"/>
     <w:multiLevelType w:val="hybridMultilevel"/>
     <w:tmpl w:val="592C8410"/>
@@ -20904,7 +21300,7 @@
       </w:rPr>
     </w:lvl>
   </w:abstractNum>
-  <w:abstractNum w:abstractNumId="39" w15:restartNumberingAfterBreak="0">
+  <w:abstractNum w:abstractNumId="41" w15:restartNumberingAfterBreak="0">
     <w:nsid w:val="7B721CD8"/>
     <w:multiLevelType w:val="hybridMultilevel"/>
     <w:tmpl w:val="420E86AC"/>
@@ -21047,7 +21443,7 @@
     </w:lvl>
   </w:abstractNum>
   <w:num w:numId="1" w16cid:durableId="342821552">
-    <w:abstractNumId w:val="24"/>
+    <w:abstractNumId w:val="25"/>
   </w:num>
   <w:num w:numId="2" w16cid:durableId="980117114">
     <w:abstractNumId w:val="0"/>
@@ -21056,7 +21452,7 @@
     <w:abstractNumId w:val="15"/>
   </w:num>
   <w:num w:numId="4" w16cid:durableId="999428986">
-    <w:abstractNumId w:val="39"/>
+    <w:abstractNumId w:val="41"/>
   </w:num>
   <w:num w:numId="5" w16cid:durableId="1735156955">
     <w:abstractNumId w:val="4"/>
@@ -21071,37 +21467,37 @@
     <w:abstractNumId w:val="11"/>
   </w:num>
   <w:num w:numId="9" w16cid:durableId="1177040775">
+    <w:abstractNumId w:val="20"/>
+  </w:num>
+  <w:num w:numId="10" w16cid:durableId="1766611364">
     <w:abstractNumId w:val="19"/>
   </w:num>
-  <w:num w:numId="10" w16cid:durableId="1766611364">
-    <w:abstractNumId w:val="18"/>
-  </w:num>
   <w:num w:numId="11" w16cid:durableId="892430278">
-    <w:abstractNumId w:val="36"/>
+    <w:abstractNumId w:val="38"/>
   </w:num>
   <w:num w:numId="12" w16cid:durableId="1464810710">
-    <w:abstractNumId w:val="38"/>
+    <w:abstractNumId w:val="40"/>
   </w:num>
   <w:num w:numId="13" w16cid:durableId="338042732">
-    <w:abstractNumId w:val="17"/>
+    <w:abstractNumId w:val="18"/>
   </w:num>
   <w:num w:numId="14" w16cid:durableId="504319681">
     <w:abstractNumId w:val="16"/>
   </w:num>
   <w:num w:numId="15" w16cid:durableId="9334933">
-    <w:abstractNumId w:val="29"/>
+    <w:abstractNumId w:val="30"/>
   </w:num>
   <w:num w:numId="16" w16cid:durableId="1548105411">
+    <w:abstractNumId w:val="27"/>
+  </w:num>
+  <w:num w:numId="17" w16cid:durableId="216354167">
+    <w:abstractNumId w:val="28"/>
+  </w:num>
+  <w:num w:numId="18" w16cid:durableId="228424353">
     <w:abstractNumId w:val="26"/>
   </w:num>
-  <w:num w:numId="17" w16cid:durableId="216354167">
-    <w:abstractNumId w:val="27"/>
-  </w:num>
-  <w:num w:numId="18" w16cid:durableId="228424353">
-    <w:abstractNumId w:val="25"/>
-  </w:num>
   <w:num w:numId="19" w16cid:durableId="1408769361">
-    <w:abstractNumId w:val="34"/>
+    <w:abstractNumId w:val="35"/>
   </w:num>
   <w:num w:numId="20" w16cid:durableId="1572420425">
     <w:abstractNumId w:val="3"/>
@@ -21110,7 +21506,7 @@
     <w:abstractNumId w:val="2"/>
   </w:num>
   <w:num w:numId="22" w16cid:durableId="1524971971">
-    <w:abstractNumId w:val="31"/>
+    <w:abstractNumId w:val="32"/>
   </w:num>
   <w:num w:numId="23" w16cid:durableId="1041901159">
     <w:abstractNumId w:val="5"/>
@@ -21119,43 +21515,43 @@
     <w:abstractNumId w:val="7"/>
   </w:num>
   <w:num w:numId="25" w16cid:durableId="1880167413">
-    <w:abstractNumId w:val="30"/>
+    <w:abstractNumId w:val="31"/>
   </w:num>
   <w:num w:numId="26" w16cid:durableId="1659073848">
     <w:abstractNumId w:val="12"/>
   </w:num>
   <w:num w:numId="27" w16cid:durableId="806436055">
-    <w:abstractNumId w:val="22"/>
+    <w:abstractNumId w:val="23"/>
   </w:num>
   <w:num w:numId="28" w16cid:durableId="924267918">
-    <w:abstractNumId w:val="37"/>
+    <w:abstractNumId w:val="39"/>
   </w:num>
   <w:num w:numId="29" w16cid:durableId="1423647791">
-    <w:abstractNumId w:val="33"/>
+    <w:abstractNumId w:val="34"/>
   </w:num>
   <w:num w:numId="30" w16cid:durableId="1217400052">
     <w:abstractNumId w:val="8"/>
   </w:num>
   <w:num w:numId="31" w16cid:durableId="320890706">
-    <w:abstractNumId w:val="35"/>
+    <w:abstractNumId w:val="37"/>
   </w:num>
   <w:num w:numId="32" w16cid:durableId="218907863">
-    <w:abstractNumId w:val="23"/>
+    <w:abstractNumId w:val="24"/>
   </w:num>
   <w:num w:numId="33" w16cid:durableId="910428872">
     <w:abstractNumId w:val="1"/>
   </w:num>
   <w:num w:numId="34" w16cid:durableId="1060902027">
-    <w:abstractNumId w:val="28"/>
+    <w:abstractNumId w:val="29"/>
   </w:num>
   <w:num w:numId="35" w16cid:durableId="976881449">
-    <w:abstractNumId w:val="32"/>
+    <w:abstractNumId w:val="33"/>
   </w:num>
   <w:num w:numId="36" w16cid:durableId="1540161823">
-    <w:abstractNumId w:val="20"/>
+    <w:abstractNumId w:val="21"/>
   </w:num>
   <w:num w:numId="37" w16cid:durableId="775833321">
-    <w:abstractNumId w:val="21"/>
+    <w:abstractNumId w:val="22"/>
   </w:num>
   <w:num w:numId="38" w16cid:durableId="324092901">
     <w:abstractNumId w:val="10"/>
@@ -21165,6 +21561,12 @@
   </w:num>
   <w:num w:numId="40" w16cid:durableId="1294481288">
     <w:abstractNumId w:val="6"/>
+  </w:num>
+  <w:num w:numId="41" w16cid:durableId="36009483">
+    <w:abstractNumId w:val="36"/>
+  </w:num>
+  <w:num w:numId="42" w16cid:durableId="602689501">
+    <w:abstractNumId w:val="17"/>
   </w:num>
 </w:numbering>
 </file>

</xml_diff>

<commit_message>
mrd-755_remove-crc-escalation-from-part-a: Removed CRC escalation from part A and corrected Word Doc formatting on licence conditions option g.
</commit_message>
<xml_diff>
--- a/src/main/resources/NAT Recall Part A London Template - obtained 131021.docx
+++ b/src/main/resources/NAT Recall Part A London Template - obtained 131021.docx
@@ -150,25 +150,7 @@
           <w:b/>
           <w:color w:val="800080"/>
         </w:rPr>
-        <w:t xml:space="preserve">.  There is also guidance available on </w:t>
-      </w:r>
-      <w:proofErr w:type="spellStart"/>
-      <w:r>
-        <w:rPr>
-          <w:rFonts w:ascii="Arial" w:eastAsia="Arial" w:hAnsi="Arial" w:cs="Arial"/>
-          <w:b/>
-          <w:color w:val="800080"/>
-        </w:rPr>
-        <w:t>EQuiP</w:t>
-      </w:r>
-      <w:proofErr w:type="spellEnd"/>
-      <w:r>
-        <w:rPr>
-          <w:rFonts w:ascii="Arial" w:eastAsia="Arial" w:hAnsi="Arial" w:cs="Arial"/>
-          <w:b/>
-          <w:color w:val="800080"/>
-        </w:rPr>
-        <w:t xml:space="preserve"> relating to the victim contact scheme (under 1.3.1 – Victims).</w:t>
+        <w:t>.  There is also guidance available on EQuiP relating to the victim contact scheme (under 1.3.1 – Victims).</w:t>
       </w:r>
     </w:p>
     <w:p>
@@ -450,25 +432,7 @@
           <w:b/>
           <w:color w:val="800080"/>
         </w:rPr>
-        <w:t xml:space="preserve">this an </w:t>
-      </w:r>
-      <w:proofErr w:type="gramStart"/>
-      <w:r>
-        <w:rPr>
-          <w:rFonts w:ascii="Arial" w:hAnsi="Arial" w:cs="Arial"/>
-          <w:b/>
-          <w:color w:val="800080"/>
-        </w:rPr>
-        <w:t>Emergency</w:t>
-      </w:r>
-      <w:proofErr w:type="gramEnd"/>
-      <w:r>
-        <w:rPr>
-          <w:rFonts w:ascii="Arial" w:hAnsi="Arial" w:cs="Arial"/>
-          <w:b/>
-          <w:color w:val="800080"/>
-        </w:rPr>
-        <w:t xml:space="preserve"> recall</w:t>
+        <w:t>this an Emergency recall</w:t>
       </w:r>
       <w:r>
         <w:rPr>
@@ -930,18 +894,8 @@
           <w:b/>
           <w:color w:val="800080"/>
         </w:rPr>
-        <w:t>entence (Criminal Justice Act 2003, Powers of Criminal Courts (sentencing) ACT 2000, Crime &amp; Disorder Act 1998</w:t>
-      </w:r>
-      <w:proofErr w:type="gramStart"/>
-      <w:r>
-        <w:rPr>
-          <w:rFonts w:ascii="Arial" w:hAnsi="Arial" w:cs="Arial"/>
-          <w:b/>
-          <w:color w:val="800080"/>
-        </w:rPr>
-        <w:t>);</w:t>
-      </w:r>
-      <w:proofErr w:type="gramEnd"/>
+        <w:t>entence (Criminal Justice Act 2003, Powers of Criminal Courts (sentencing) ACT 2000, Crime &amp; Disorder Act 1998);</w:t>
+      </w:r>
     </w:p>
     <w:p>
       <w:pPr>
@@ -1649,25 +1603,7 @@
           <w:sz w:val="20"/>
           <w:szCs w:val="20"/>
         </w:rPr>
-        <w:t>(</w:t>
-      </w:r>
-      <w:proofErr w:type="gramStart"/>
-      <w:r>
-        <w:rPr>
-          <w:rFonts w:ascii="Arial" w:hAnsi="Arial" w:cs="Arial"/>
-          <w:sz w:val="20"/>
-          <w:szCs w:val="20"/>
-        </w:rPr>
-        <w:t>including</w:t>
-      </w:r>
-      <w:proofErr w:type="gramEnd"/>
-      <w:r>
-        <w:rPr>
-          <w:rFonts w:ascii="Arial" w:hAnsi="Arial" w:cs="Arial"/>
-          <w:sz w:val="20"/>
-          <w:szCs w:val="20"/>
-        </w:rPr>
-        <w:t xml:space="preserve"> British Sign Language)</w:t>
+        <w:t>(including British Sign Language)</w:t>
       </w:r>
       <w:r>
         <w:rPr>
@@ -4631,25 +4567,7 @@
           <w:b/>
           <w:color w:val="800080"/>
         </w:rPr>
-        <w:t xml:space="preserve">- Assessed as being at </w:t>
-      </w:r>
-      <w:proofErr w:type="spellStart"/>
-      <w:r>
-        <w:rPr>
-          <w:rFonts w:ascii="Arial" w:hAnsi="Arial" w:cs="Arial"/>
-          <w:b/>
-          <w:color w:val="800080"/>
-        </w:rPr>
-        <w:t>RoSH</w:t>
-      </w:r>
-      <w:proofErr w:type="spellEnd"/>
-      <w:r>
-        <w:rPr>
-          <w:rFonts w:ascii="Arial" w:hAnsi="Arial" w:cs="Arial"/>
-          <w:b/>
-          <w:color w:val="800080"/>
-        </w:rPr>
-        <w:t xml:space="preserve"> from other</w:t>
+        <w:t>- Assessed as being at RoSH from other</w:t>
       </w:r>
       <w:r>
         <w:rPr>
@@ -6884,23 +6802,7 @@
                 <w:rFonts w:ascii="Arial" w:hAnsi="Arial" w:cs="Arial"/>
                 <w:bCs/>
               </w:rPr>
-              <w:t>{{</w:t>
-            </w:r>
-            <w:proofErr w:type="spellStart"/>
-            <w:r>
-              <w:rPr>
-                <w:rFonts w:ascii="Arial" w:hAnsi="Arial" w:cs="Arial"/>
-                <w:bCs/>
-              </w:rPr>
-              <w:t>good_behaviour_condition</w:t>
-            </w:r>
-            <w:proofErr w:type="spellEnd"/>
-            <w:r>
-              <w:rPr>
-                <w:rFonts w:ascii="Arial" w:hAnsi="Arial" w:cs="Arial"/>
-                <w:bCs/>
-              </w:rPr>
-              <w:t>}}</w:t>
+              <w:t>{{good_behaviour_condition}}</w:t>
             </w:r>
           </w:p>
         </w:tc>
@@ -6948,23 +6850,7 @@
                 <w:rFonts w:ascii="Arial" w:hAnsi="Arial" w:cs="Arial"/>
                 <w:bCs/>
               </w:rPr>
-              <w:t>{{</w:t>
-            </w:r>
-            <w:proofErr w:type="spellStart"/>
-            <w:r>
-              <w:rPr>
-                <w:rFonts w:ascii="Arial" w:hAnsi="Arial" w:cs="Arial"/>
-                <w:bCs/>
-              </w:rPr>
-              <w:t>no_offence_condition</w:t>
-            </w:r>
-            <w:proofErr w:type="spellEnd"/>
-            <w:r>
-              <w:rPr>
-                <w:rFonts w:ascii="Arial" w:hAnsi="Arial" w:cs="Arial"/>
-                <w:bCs/>
-              </w:rPr>
-              <w:t>}}</w:t>
+              <w:t>{{no_offence_condition}}</w:t>
             </w:r>
           </w:p>
         </w:tc>
@@ -7012,23 +6898,7 @@
                 <w:rFonts w:ascii="Arial" w:hAnsi="Arial" w:cs="Arial"/>
                 <w:bCs/>
               </w:rPr>
-              <w:t>{{</w:t>
-            </w:r>
-            <w:proofErr w:type="spellStart"/>
-            <w:r>
-              <w:rPr>
-                <w:rFonts w:ascii="Arial" w:hAnsi="Arial" w:cs="Arial"/>
-                <w:bCs/>
-              </w:rPr>
-              <w:t>keep_in_touch_condition</w:t>
-            </w:r>
-            <w:proofErr w:type="spellEnd"/>
-            <w:r>
-              <w:rPr>
-                <w:rFonts w:ascii="Arial" w:hAnsi="Arial" w:cs="Arial"/>
-                <w:bCs/>
-              </w:rPr>
-              <w:t>}}</w:t>
+              <w:t>{{keep_in_touch_condition}}</w:t>
             </w:r>
           </w:p>
         </w:tc>
@@ -7076,23 +6946,7 @@
                 <w:rFonts w:ascii="Arial" w:hAnsi="Arial" w:cs="Arial"/>
                 <w:bCs/>
               </w:rPr>
-              <w:t>{{</w:t>
-            </w:r>
-            <w:proofErr w:type="spellStart"/>
-            <w:r>
-              <w:rPr>
-                <w:rFonts w:ascii="Arial" w:hAnsi="Arial" w:cs="Arial"/>
-                <w:bCs/>
-              </w:rPr>
-              <w:t>officer_visit_condition</w:t>
-            </w:r>
-            <w:proofErr w:type="spellEnd"/>
-            <w:r>
-              <w:rPr>
-                <w:rFonts w:ascii="Arial" w:hAnsi="Arial" w:cs="Arial"/>
-                <w:bCs/>
-              </w:rPr>
-              <w:t>}}</w:t>
+              <w:t>{{officer_visit_condition}}</w:t>
             </w:r>
           </w:p>
         </w:tc>
@@ -7140,23 +6994,7 @@
                 <w:rFonts w:ascii="Arial" w:hAnsi="Arial" w:cs="Arial"/>
                 <w:bCs/>
               </w:rPr>
-              <w:t>{{</w:t>
-            </w:r>
-            <w:proofErr w:type="spellStart"/>
-            <w:r>
-              <w:rPr>
-                <w:rFonts w:ascii="Arial" w:hAnsi="Arial" w:cs="Arial"/>
-                <w:bCs/>
-              </w:rPr>
-              <w:t>address_approved_condition</w:t>
-            </w:r>
-            <w:proofErr w:type="spellEnd"/>
-            <w:r>
-              <w:rPr>
-                <w:rFonts w:ascii="Arial" w:hAnsi="Arial" w:cs="Arial"/>
-                <w:bCs/>
-              </w:rPr>
-              <w:t>}}</w:t>
+              <w:t>{{address_approved_condition}}</w:t>
             </w:r>
           </w:p>
         </w:tc>
@@ -7183,18 +7021,8 @@
                 <w:b/>
                 <w:color w:val="800080"/>
               </w:rPr>
-              <w:t xml:space="preserve">f) not undertake work, or a particular type of work, unless it is approved by the supervising officer and notify the supervising officer in advance of any proposal to undertake work or a particular type of </w:t>
+              <w:t>f) not undertake work, or a particular type of work, unless it is approved by the supervising officer and notify the supervising officer in advance of any proposal to undertake work or a particular type of work;</w:t>
             </w:r>
-            <w:proofErr w:type="gramStart"/>
-            <w:r>
-              <w:rPr>
-                <w:rFonts w:ascii="Arial" w:hAnsi="Arial" w:cs="Arial"/>
-                <w:b/>
-                <w:color w:val="800080"/>
-              </w:rPr>
-              <w:t>work;</w:t>
-            </w:r>
-            <w:proofErr w:type="gramEnd"/>
           </w:p>
           <w:p>
             <w:pPr>
@@ -7241,23 +7069,7 @@
                 <w:rFonts w:ascii="Arial" w:hAnsi="Arial" w:cs="Arial"/>
                 <w:bCs/>
               </w:rPr>
-              <w:t>{{</w:t>
-            </w:r>
-            <w:proofErr w:type="spellStart"/>
-            <w:r>
-              <w:rPr>
-                <w:rFonts w:ascii="Arial" w:hAnsi="Arial" w:cs="Arial"/>
-                <w:bCs/>
-              </w:rPr>
-              <w:t>no_work_undertaken_condition</w:t>
-            </w:r>
-            <w:proofErr w:type="spellEnd"/>
-            <w:r>
-              <w:rPr>
-                <w:rFonts w:ascii="Arial" w:hAnsi="Arial" w:cs="Arial"/>
-                <w:bCs/>
-              </w:rPr>
-              <w:t>}}</w:t>
+              <w:t>{{no_work_undertaken_condition}}</w:t>
             </w:r>
           </w:p>
         </w:tc>
@@ -7285,10 +7097,15 @@
                 <w:color w:val="800080"/>
               </w:rPr>
               <w:lastRenderedPageBreak/>
-              <w:t xml:space="preserve">g) not to travel outside the United Kingdom, the Channel Islands or the Isle of Man except with </w:t>
+              <w:t>g) not to travel outside the United Kingdom, the Channel Islands or the Isle of Man except with</w:t>
             </w:r>
             <w:r>
-              <w:t>the</w:t>
+              <w:rPr>
+                <w:rFonts w:ascii="Arial" w:hAnsi="Arial" w:cs="Arial"/>
+                <w:b/>
+                <w:color w:val="800080"/>
+              </w:rPr>
+              <w:t xml:space="preserve"> the</w:t>
             </w:r>
             <w:r>
               <w:rPr>
@@ -7317,23 +7134,7 @@
                 <w:rFonts w:ascii="Arial" w:hAnsi="Arial" w:cs="Arial"/>
                 <w:bCs/>
               </w:rPr>
-              <w:t>{{</w:t>
-            </w:r>
-            <w:proofErr w:type="spellStart"/>
-            <w:r>
-              <w:rPr>
-                <w:rFonts w:ascii="Arial" w:hAnsi="Arial" w:cs="Arial"/>
-                <w:bCs/>
-              </w:rPr>
-              <w:t>no_travel_condition</w:t>
-            </w:r>
-            <w:proofErr w:type="spellEnd"/>
-            <w:r>
-              <w:rPr>
-                <w:rFonts w:ascii="Arial" w:hAnsi="Arial" w:cs="Arial"/>
-                <w:bCs/>
-              </w:rPr>
-              <w:t>}}</w:t>
+              <w:t>{{no_travel_condition}}</w:t>
             </w:r>
           </w:p>
         </w:tc>
@@ -7391,7 +7192,6 @@
               </w:rPr>
               <w:t>{{</w:t>
             </w:r>
-            <w:proofErr w:type="spellStart"/>
             <w:r>
               <w:rPr>
                 <w:rFonts w:ascii="Arial" w:hAnsi="Arial" w:cs="Arial"/>
@@ -7399,7 +7199,6 @@
               </w:rPr>
               <w:t>other_name_known_by</w:t>
             </w:r>
-            <w:proofErr w:type="spellEnd"/>
             <w:r>
               <w:rPr>
                 <w:rFonts w:ascii="Arial" w:hAnsi="Arial" w:cs="Arial"/>
@@ -7426,23 +7225,13 @@
                 <w:color w:val="800080"/>
               </w:rPr>
             </w:pPr>
-            <w:proofErr w:type="spellStart"/>
             <w:r>
               <w:rPr>
                 <w:rFonts w:ascii="Arial" w:hAnsi="Arial" w:cs="Arial"/>
                 <w:b/>
                 <w:color w:val="800080"/>
               </w:rPr>
-              <w:t>i</w:t>
-            </w:r>
-            <w:proofErr w:type="spellEnd"/>
-            <w:r>
-              <w:rPr>
-                <w:rFonts w:ascii="Arial" w:hAnsi="Arial" w:cs="Arial"/>
-                <w:b/>
-                <w:color w:val="800080"/>
-              </w:rPr>
-              <w:t xml:space="preserve">) </w:t>
+              <w:t xml:space="preserve">i) </w:t>
             </w:r>
             <w:r>
               <w:rPr>
@@ -7473,7 +7262,6 @@
               </w:rPr>
               <w:t>{{</w:t>
             </w:r>
-            <w:proofErr w:type="spellStart"/>
             <w:r>
               <w:rPr>
                 <w:rFonts w:ascii="Arial" w:hAnsi="Arial" w:cs="Arial"/>
@@ -7481,7 +7269,6 @@
               </w:rPr>
               <w:t>contact_details_changed</w:t>
             </w:r>
-            <w:proofErr w:type="spellEnd"/>
             <w:r>
               <w:rPr>
                 <w:rFonts w:ascii="Arial" w:hAnsi="Arial" w:cs="Arial"/>
@@ -8614,25 +8401,7 @@
                 <w:b/>
                 <w:color w:val="800080"/>
               </w:rPr>
-              <w:t>Referral to multi-disciplinary teams (</w:t>
-            </w:r>
-            <w:proofErr w:type="gramStart"/>
-            <w:r>
-              <w:rPr>
-                <w:rFonts w:ascii="Arial" w:hAnsi="Arial" w:cs="Arial"/>
-                <w:b/>
-                <w:color w:val="800080"/>
-              </w:rPr>
-              <w:t>e.g.</w:t>
-            </w:r>
-            <w:proofErr w:type="gramEnd"/>
-            <w:r>
-              <w:rPr>
-                <w:rFonts w:ascii="Arial" w:hAnsi="Arial" w:cs="Arial"/>
-                <w:b/>
-                <w:color w:val="800080"/>
-              </w:rPr>
-              <w:t xml:space="preserve"> IOM, MAPPA, Gangs Unit)</w:t>
+              <w:t>Referral to multi-disciplinary teams (e.g. IOM, MAPPA, Gangs Unit)</w:t>
             </w:r>
           </w:p>
         </w:tc>
@@ -8803,114 +8572,6 @@
                 <w:noProof/>
               </w:rPr>
               <w:t>{{referral_to_partnership_agencies_details}}</w:t>
-            </w:r>
-            <w:r>
-              <w:rPr>
-                <w:rFonts w:ascii="Arial" w:hAnsi="Arial" w:cs="Arial"/>
-                <w:bCs/>
-                <w:noProof/>
-              </w:rPr>
-              <w:t> </w:t>
-            </w:r>
-            <w:r>
-              <w:rPr>
-                <w:rFonts w:ascii="Arial" w:hAnsi="Arial" w:cs="Arial"/>
-                <w:bCs/>
-              </w:rPr>
-              <w:fldChar w:fldCharType="end"/>
-            </w:r>
-          </w:p>
-        </w:tc>
-      </w:tr>
-      <w:tr>
-        <w:tc>
-          <w:tcPr>
-            <w:tcW w:w="4409" w:type="dxa"/>
-          </w:tcPr>
-          <w:p>
-            <w:pPr>
-              <w:keepNext/>
-              <w:tabs>
-                <w:tab w:val="num" w:pos="900"/>
-              </w:tabs>
-              <w:suppressAutoHyphens/>
-              <w:spacing w:before="120" w:after="120"/>
-              <w:outlineLvl w:val="1"/>
-              <w:rPr>
-                <w:rFonts w:ascii="Arial" w:hAnsi="Arial" w:cs="Arial"/>
-                <w:b/>
-                <w:color w:val="800080"/>
-              </w:rPr>
-            </w:pPr>
-            <w:r>
-              <w:rPr>
-                <w:rFonts w:ascii="Arial" w:hAnsi="Arial" w:cs="Arial"/>
-                <w:b/>
-                <w:color w:val="800080"/>
-              </w:rPr>
-              <w:t>Risk Escalation (CRC cases)</w:t>
-            </w:r>
-          </w:p>
-        </w:tc>
-        <w:tc>
-          <w:tcPr>
-            <w:tcW w:w="4991" w:type="dxa"/>
-          </w:tcPr>
-          <w:p>
-            <w:pPr>
-              <w:keepNext/>
-              <w:tabs>
-                <w:tab w:val="num" w:pos="900"/>
-              </w:tabs>
-              <w:suppressAutoHyphens/>
-              <w:spacing w:before="120" w:after="120"/>
-              <w:outlineLvl w:val="1"/>
-              <w:rPr>
-                <w:rFonts w:ascii="Arial" w:hAnsi="Arial" w:cs="Arial"/>
-                <w:bCs/>
-              </w:rPr>
-            </w:pPr>
-            <w:r>
-              <w:rPr>
-                <w:rFonts w:ascii="Arial" w:hAnsi="Arial" w:cs="Arial"/>
-                <w:bCs/>
-              </w:rPr>
-              <w:fldChar w:fldCharType="begin">
-                <w:ffData>
-                  <w:name w:val=""/>
-                  <w:enabled/>
-                  <w:calcOnExit w:val="0"/>
-                  <w:textInput/>
-                </w:ffData>
-              </w:fldChar>
-            </w:r>
-            <w:r>
-              <w:rPr>
-                <w:rFonts w:ascii="Arial" w:hAnsi="Arial" w:cs="Arial"/>
-                <w:bCs/>
-              </w:rPr>
-              <w:instrText xml:space="preserve"> FORMTEXT </w:instrText>
-            </w:r>
-            <w:r>
-              <w:rPr>
-                <w:rFonts w:ascii="Arial" w:hAnsi="Arial" w:cs="Arial"/>
-                <w:bCs/>
-              </w:rPr>
-            </w:r>
-            <w:r>
-              <w:rPr>
-                <w:rFonts w:ascii="Arial" w:hAnsi="Arial" w:cs="Arial"/>
-                <w:bCs/>
-              </w:rPr>
-              <w:fldChar w:fldCharType="separate"/>
-            </w:r>
-            <w:r>
-              <w:rPr>
-                <w:rFonts w:ascii="Arial" w:hAnsi="Arial" w:cs="Arial"/>
-                <w:bCs/>
-                <w:noProof/>
-              </w:rPr>
-              <w:t>{{risk_escalation_details}}</w:t>
             </w:r>
             <w:r>
               <w:rPr>
@@ -9357,25 +9018,7 @@
           <w:b/>
           <w:color w:val="800080"/>
         </w:rPr>
-        <w:t xml:space="preserve">The offender is suitable for FTR if the identified risks can be safely managed in the community at the end of the fixed term period.  In your assessment </w:t>
-      </w:r>
-      <w:proofErr w:type="gramStart"/>
-      <w:r>
-        <w:rPr>
-          <w:rFonts w:ascii="Arial" w:hAnsi="Arial" w:cs="Arial"/>
-          <w:b/>
-          <w:color w:val="800080"/>
-        </w:rPr>
-        <w:t>about  the</w:t>
-      </w:r>
-      <w:proofErr w:type="gramEnd"/>
-      <w:r>
-        <w:rPr>
-          <w:rFonts w:ascii="Arial" w:hAnsi="Arial" w:cs="Arial"/>
-          <w:b/>
-          <w:color w:val="800080"/>
-        </w:rPr>
-        <w:t xml:space="preserve"> offender’s  suitability for an FTR, you must consider the following factors:</w:t>
+        <w:t>The offender is suitable for FTR if the identified risks can be safely managed in the community at the end of the fixed term period.  In your assessment about  the offender’s  suitability for an FTR, you must consider the following factors:</w:t>
       </w:r>
     </w:p>
     <w:p>
@@ -9405,25 +9048,7 @@
           <w:b/>
           <w:color w:val="800080"/>
         </w:rPr>
-        <w:t xml:space="preserve">- The offender’s index offence </w:t>
-      </w:r>
-      <w:proofErr w:type="gramStart"/>
-      <w:r>
-        <w:rPr>
-          <w:rFonts w:ascii="Arial" w:hAnsi="Arial" w:cs="Arial"/>
-          <w:b/>
-          <w:color w:val="800080"/>
-        </w:rPr>
-        <w:t>i.e.</w:t>
-      </w:r>
-      <w:proofErr w:type="gramEnd"/>
-      <w:r>
-        <w:rPr>
-          <w:rFonts w:ascii="Arial" w:hAnsi="Arial" w:cs="Arial"/>
-          <w:b/>
-          <w:color w:val="800080"/>
-        </w:rPr>
-        <w:t xml:space="preserve"> was it sexual or violent</w:t>
+        <w:t>- The offender’s index offence i.e. was it sexual or violent</w:t>
       </w:r>
     </w:p>
     <w:p>
@@ -9961,25 +9586,7 @@
           <w:b/>
           <w:color w:val="800080"/>
         </w:rPr>
-        <w:t xml:space="preserve">be met. Select from the options below and comment on how the offender’s behaviour meets each </w:t>
-      </w:r>
-      <w:proofErr w:type="gramStart"/>
-      <w:r>
-        <w:rPr>
-          <w:rFonts w:ascii="Arial" w:hAnsi="Arial" w:cs="Arial"/>
-          <w:b/>
-          <w:color w:val="800080"/>
-        </w:rPr>
-        <w:t>criteria</w:t>
-      </w:r>
-      <w:proofErr w:type="gramEnd"/>
-      <w:r>
-        <w:rPr>
-          <w:rFonts w:ascii="Arial" w:hAnsi="Arial" w:cs="Arial"/>
-          <w:b/>
-          <w:color w:val="800080"/>
-        </w:rPr>
-        <w:t>:</w:t>
+        <w:t>be met. Select from the options below and comment on how the offender’s behaviour meets each criteria:</w:t>
       </w:r>
     </w:p>
     <w:p>
@@ -10011,41 +9618,14 @@
           <w:rFonts w:ascii="Arial" w:hAnsi="Arial" w:cs="Arial"/>
         </w:rPr>
       </w:pPr>
-      <w:proofErr w:type="spellStart"/>
-      <w:r>
-        <w:rPr>
-          <w:rFonts w:ascii="Arial" w:hAnsi="Arial" w:cs="Arial"/>
-          <w:b/>
-          <w:color w:val="800080"/>
-        </w:rPr>
-        <w:t>i</w:t>
-      </w:r>
-      <w:proofErr w:type="spellEnd"/>
-      <w:r>
-        <w:rPr>
-          <w:rFonts w:ascii="Arial" w:hAnsi="Arial" w:cs="Arial"/>
-          <w:b/>
-          <w:color w:val="800080"/>
-        </w:rPr>
-        <w:t xml:space="preserve">) Has the offender exhibited behaviour </w:t>
-      </w:r>
-      <w:proofErr w:type="gramStart"/>
-      <w:r>
-        <w:rPr>
-          <w:rFonts w:ascii="Arial" w:hAnsi="Arial" w:cs="Arial"/>
-          <w:b/>
-          <w:color w:val="800080"/>
-        </w:rPr>
-        <w:t>similar to</w:t>
-      </w:r>
-      <w:proofErr w:type="gramEnd"/>
-      <w:r>
-        <w:rPr>
-          <w:rFonts w:ascii="Arial" w:hAnsi="Arial" w:cs="Arial"/>
-          <w:b/>
-          <w:color w:val="800080"/>
-        </w:rPr>
-        <w:t xml:space="preserve"> the circumstances surrounding the index offence; is there a causal link? </w:t>
+      <w:r>
+        <w:rPr>
+          <w:rFonts w:ascii="Arial" w:hAnsi="Arial" w:cs="Arial"/>
+          <w:b/>
+          <w:color w:val="800080"/>
+        </w:rPr>
+        <w:lastRenderedPageBreak/>
+        <w:t xml:space="preserve">i) Has the offender exhibited behaviour similar to the circumstances surrounding the index offence; is there a causal link? </w:t>
       </w:r>
       <w:r>
         <w:rPr>
@@ -10337,25 +9917,7 @@
           <w:b/>
           <w:color w:val="800080"/>
         </w:rPr>
-        <w:t>iii) Is the offender out of touch with probation/YOT and the assumption can be made that any of (</w:t>
-      </w:r>
-      <w:proofErr w:type="spellStart"/>
-      <w:r>
-        <w:rPr>
-          <w:rFonts w:ascii="Arial" w:hAnsi="Arial" w:cs="Arial"/>
-          <w:b/>
-          <w:color w:val="800080"/>
-        </w:rPr>
-        <w:t>i</w:t>
-      </w:r>
-      <w:proofErr w:type="spellEnd"/>
-      <w:r>
-        <w:rPr>
-          <w:rFonts w:ascii="Arial" w:hAnsi="Arial" w:cs="Arial"/>
-          <w:b/>
-          <w:color w:val="800080"/>
-        </w:rPr>
-        <w:t>) to (ii) may arise?</w:t>
+        <w:t>iii) Is the offender out of touch with probation/YOT and the assumption can be made that any of (i) to (ii) may arise?</w:t>
       </w:r>
       <w:r>
         <w:rPr>
@@ -12461,23 +12023,7 @@
           <w:rFonts w:ascii="Arial" w:hAnsi="Arial" w:cs="Arial"/>
           <w:color w:val="800080"/>
         </w:rPr>
-        <w:t xml:space="preserve">offender </w:t>
-      </w:r>
-      <w:proofErr w:type="gramStart"/>
-      <w:r>
-        <w:rPr>
-          <w:rFonts w:ascii="Arial" w:hAnsi="Arial" w:cs="Arial"/>
-          <w:color w:val="800080"/>
-        </w:rPr>
-        <w:t>manager</w:t>
-      </w:r>
-      <w:proofErr w:type="gramEnd"/>
-      <w:r>
-        <w:rPr>
-          <w:rFonts w:ascii="Arial" w:hAnsi="Arial" w:cs="Arial"/>
-          <w:color w:val="800080"/>
-        </w:rPr>
-        <w:t xml:space="preserve"> and I am endorsing:</w:t>
+        <w:t>offender manager and I am endorsing:</w:t>
       </w:r>
     </w:p>
     <w:p>

</xml_diff>

<commit_message>
mrd-755_remove-crc-escalation-from-part-a: Removed CRC escalation from part A and corrected Word Doc formatting on licence conditions option g. (#456)
</commit_message>
<xml_diff>
--- a/src/main/resources/NAT Recall Part A London Template - obtained 131021.docx
+++ b/src/main/resources/NAT Recall Part A London Template - obtained 131021.docx
@@ -150,25 +150,7 @@
           <w:b/>
           <w:color w:val="800080"/>
         </w:rPr>
-        <w:t xml:space="preserve">.  There is also guidance available on </w:t>
-      </w:r>
-      <w:proofErr w:type="spellStart"/>
-      <w:r>
-        <w:rPr>
-          <w:rFonts w:ascii="Arial" w:eastAsia="Arial" w:hAnsi="Arial" w:cs="Arial"/>
-          <w:b/>
-          <w:color w:val="800080"/>
-        </w:rPr>
-        <w:t>EQuiP</w:t>
-      </w:r>
-      <w:proofErr w:type="spellEnd"/>
-      <w:r>
-        <w:rPr>
-          <w:rFonts w:ascii="Arial" w:eastAsia="Arial" w:hAnsi="Arial" w:cs="Arial"/>
-          <w:b/>
-          <w:color w:val="800080"/>
-        </w:rPr>
-        <w:t xml:space="preserve"> relating to the victim contact scheme (under 1.3.1 – Victims).</w:t>
+        <w:t>.  There is also guidance available on EQuiP relating to the victim contact scheme (under 1.3.1 – Victims).</w:t>
       </w:r>
     </w:p>
     <w:p>
@@ -450,25 +432,7 @@
           <w:b/>
           <w:color w:val="800080"/>
         </w:rPr>
-        <w:t xml:space="preserve">this an </w:t>
-      </w:r>
-      <w:proofErr w:type="gramStart"/>
-      <w:r>
-        <w:rPr>
-          <w:rFonts w:ascii="Arial" w:hAnsi="Arial" w:cs="Arial"/>
-          <w:b/>
-          <w:color w:val="800080"/>
-        </w:rPr>
-        <w:t>Emergency</w:t>
-      </w:r>
-      <w:proofErr w:type="gramEnd"/>
-      <w:r>
-        <w:rPr>
-          <w:rFonts w:ascii="Arial" w:hAnsi="Arial" w:cs="Arial"/>
-          <w:b/>
-          <w:color w:val="800080"/>
-        </w:rPr>
-        <w:t xml:space="preserve"> recall</w:t>
+        <w:t>this an Emergency recall</w:t>
       </w:r>
       <w:r>
         <w:rPr>
@@ -930,18 +894,8 @@
           <w:b/>
           <w:color w:val="800080"/>
         </w:rPr>
-        <w:t>entence (Criminal Justice Act 2003, Powers of Criminal Courts (sentencing) ACT 2000, Crime &amp; Disorder Act 1998</w:t>
-      </w:r>
-      <w:proofErr w:type="gramStart"/>
-      <w:r>
-        <w:rPr>
-          <w:rFonts w:ascii="Arial" w:hAnsi="Arial" w:cs="Arial"/>
-          <w:b/>
-          <w:color w:val="800080"/>
-        </w:rPr>
-        <w:t>);</w:t>
-      </w:r>
-      <w:proofErr w:type="gramEnd"/>
+        <w:t>entence (Criminal Justice Act 2003, Powers of Criminal Courts (sentencing) ACT 2000, Crime &amp; Disorder Act 1998);</w:t>
+      </w:r>
     </w:p>
     <w:p>
       <w:pPr>
@@ -1649,25 +1603,7 @@
           <w:sz w:val="20"/>
           <w:szCs w:val="20"/>
         </w:rPr>
-        <w:t>(</w:t>
-      </w:r>
-      <w:proofErr w:type="gramStart"/>
-      <w:r>
-        <w:rPr>
-          <w:rFonts w:ascii="Arial" w:hAnsi="Arial" w:cs="Arial"/>
-          <w:sz w:val="20"/>
-          <w:szCs w:val="20"/>
-        </w:rPr>
-        <w:t>including</w:t>
-      </w:r>
-      <w:proofErr w:type="gramEnd"/>
-      <w:r>
-        <w:rPr>
-          <w:rFonts w:ascii="Arial" w:hAnsi="Arial" w:cs="Arial"/>
-          <w:sz w:val="20"/>
-          <w:szCs w:val="20"/>
-        </w:rPr>
-        <w:t xml:space="preserve"> British Sign Language)</w:t>
+        <w:t>(including British Sign Language)</w:t>
       </w:r>
       <w:r>
         <w:rPr>
@@ -4631,25 +4567,7 @@
           <w:b/>
           <w:color w:val="800080"/>
         </w:rPr>
-        <w:t xml:space="preserve">- Assessed as being at </w:t>
-      </w:r>
-      <w:proofErr w:type="spellStart"/>
-      <w:r>
-        <w:rPr>
-          <w:rFonts w:ascii="Arial" w:hAnsi="Arial" w:cs="Arial"/>
-          <w:b/>
-          <w:color w:val="800080"/>
-        </w:rPr>
-        <w:t>RoSH</w:t>
-      </w:r>
-      <w:proofErr w:type="spellEnd"/>
-      <w:r>
-        <w:rPr>
-          <w:rFonts w:ascii="Arial" w:hAnsi="Arial" w:cs="Arial"/>
-          <w:b/>
-          <w:color w:val="800080"/>
-        </w:rPr>
-        <w:t xml:space="preserve"> from other</w:t>
+        <w:t>- Assessed as being at RoSH from other</w:t>
       </w:r>
       <w:r>
         <w:rPr>
@@ -6884,23 +6802,7 @@
                 <w:rFonts w:ascii="Arial" w:hAnsi="Arial" w:cs="Arial"/>
                 <w:bCs/>
               </w:rPr>
-              <w:t>{{</w:t>
-            </w:r>
-            <w:proofErr w:type="spellStart"/>
-            <w:r>
-              <w:rPr>
-                <w:rFonts w:ascii="Arial" w:hAnsi="Arial" w:cs="Arial"/>
-                <w:bCs/>
-              </w:rPr>
-              <w:t>good_behaviour_condition</w:t>
-            </w:r>
-            <w:proofErr w:type="spellEnd"/>
-            <w:r>
-              <w:rPr>
-                <w:rFonts w:ascii="Arial" w:hAnsi="Arial" w:cs="Arial"/>
-                <w:bCs/>
-              </w:rPr>
-              <w:t>}}</w:t>
+              <w:t>{{good_behaviour_condition}}</w:t>
             </w:r>
           </w:p>
         </w:tc>
@@ -6948,23 +6850,7 @@
                 <w:rFonts w:ascii="Arial" w:hAnsi="Arial" w:cs="Arial"/>
                 <w:bCs/>
               </w:rPr>
-              <w:t>{{</w:t>
-            </w:r>
-            <w:proofErr w:type="spellStart"/>
-            <w:r>
-              <w:rPr>
-                <w:rFonts w:ascii="Arial" w:hAnsi="Arial" w:cs="Arial"/>
-                <w:bCs/>
-              </w:rPr>
-              <w:t>no_offence_condition</w:t>
-            </w:r>
-            <w:proofErr w:type="spellEnd"/>
-            <w:r>
-              <w:rPr>
-                <w:rFonts w:ascii="Arial" w:hAnsi="Arial" w:cs="Arial"/>
-                <w:bCs/>
-              </w:rPr>
-              <w:t>}}</w:t>
+              <w:t>{{no_offence_condition}}</w:t>
             </w:r>
           </w:p>
         </w:tc>
@@ -7012,23 +6898,7 @@
                 <w:rFonts w:ascii="Arial" w:hAnsi="Arial" w:cs="Arial"/>
                 <w:bCs/>
               </w:rPr>
-              <w:t>{{</w:t>
-            </w:r>
-            <w:proofErr w:type="spellStart"/>
-            <w:r>
-              <w:rPr>
-                <w:rFonts w:ascii="Arial" w:hAnsi="Arial" w:cs="Arial"/>
-                <w:bCs/>
-              </w:rPr>
-              <w:t>keep_in_touch_condition</w:t>
-            </w:r>
-            <w:proofErr w:type="spellEnd"/>
-            <w:r>
-              <w:rPr>
-                <w:rFonts w:ascii="Arial" w:hAnsi="Arial" w:cs="Arial"/>
-                <w:bCs/>
-              </w:rPr>
-              <w:t>}}</w:t>
+              <w:t>{{keep_in_touch_condition}}</w:t>
             </w:r>
           </w:p>
         </w:tc>
@@ -7076,23 +6946,7 @@
                 <w:rFonts w:ascii="Arial" w:hAnsi="Arial" w:cs="Arial"/>
                 <w:bCs/>
               </w:rPr>
-              <w:t>{{</w:t>
-            </w:r>
-            <w:proofErr w:type="spellStart"/>
-            <w:r>
-              <w:rPr>
-                <w:rFonts w:ascii="Arial" w:hAnsi="Arial" w:cs="Arial"/>
-                <w:bCs/>
-              </w:rPr>
-              <w:t>officer_visit_condition</w:t>
-            </w:r>
-            <w:proofErr w:type="spellEnd"/>
-            <w:r>
-              <w:rPr>
-                <w:rFonts w:ascii="Arial" w:hAnsi="Arial" w:cs="Arial"/>
-                <w:bCs/>
-              </w:rPr>
-              <w:t>}}</w:t>
+              <w:t>{{officer_visit_condition}}</w:t>
             </w:r>
           </w:p>
         </w:tc>
@@ -7140,23 +6994,7 @@
                 <w:rFonts w:ascii="Arial" w:hAnsi="Arial" w:cs="Arial"/>
                 <w:bCs/>
               </w:rPr>
-              <w:t>{{</w:t>
-            </w:r>
-            <w:proofErr w:type="spellStart"/>
-            <w:r>
-              <w:rPr>
-                <w:rFonts w:ascii="Arial" w:hAnsi="Arial" w:cs="Arial"/>
-                <w:bCs/>
-              </w:rPr>
-              <w:t>address_approved_condition</w:t>
-            </w:r>
-            <w:proofErr w:type="spellEnd"/>
-            <w:r>
-              <w:rPr>
-                <w:rFonts w:ascii="Arial" w:hAnsi="Arial" w:cs="Arial"/>
-                <w:bCs/>
-              </w:rPr>
-              <w:t>}}</w:t>
+              <w:t>{{address_approved_condition}}</w:t>
             </w:r>
           </w:p>
         </w:tc>
@@ -7183,18 +7021,8 @@
                 <w:b/>
                 <w:color w:val="800080"/>
               </w:rPr>
-              <w:t xml:space="preserve">f) not undertake work, or a particular type of work, unless it is approved by the supervising officer and notify the supervising officer in advance of any proposal to undertake work or a particular type of </w:t>
+              <w:t>f) not undertake work, or a particular type of work, unless it is approved by the supervising officer and notify the supervising officer in advance of any proposal to undertake work or a particular type of work;</w:t>
             </w:r>
-            <w:proofErr w:type="gramStart"/>
-            <w:r>
-              <w:rPr>
-                <w:rFonts w:ascii="Arial" w:hAnsi="Arial" w:cs="Arial"/>
-                <w:b/>
-                <w:color w:val="800080"/>
-              </w:rPr>
-              <w:t>work;</w:t>
-            </w:r>
-            <w:proofErr w:type="gramEnd"/>
           </w:p>
           <w:p>
             <w:pPr>
@@ -7241,23 +7069,7 @@
                 <w:rFonts w:ascii="Arial" w:hAnsi="Arial" w:cs="Arial"/>
                 <w:bCs/>
               </w:rPr>
-              <w:t>{{</w:t>
-            </w:r>
-            <w:proofErr w:type="spellStart"/>
-            <w:r>
-              <w:rPr>
-                <w:rFonts w:ascii="Arial" w:hAnsi="Arial" w:cs="Arial"/>
-                <w:bCs/>
-              </w:rPr>
-              <w:t>no_work_undertaken_condition</w:t>
-            </w:r>
-            <w:proofErr w:type="spellEnd"/>
-            <w:r>
-              <w:rPr>
-                <w:rFonts w:ascii="Arial" w:hAnsi="Arial" w:cs="Arial"/>
-                <w:bCs/>
-              </w:rPr>
-              <w:t>}}</w:t>
+              <w:t>{{no_work_undertaken_condition}}</w:t>
             </w:r>
           </w:p>
         </w:tc>
@@ -7285,10 +7097,15 @@
                 <w:color w:val="800080"/>
               </w:rPr>
               <w:lastRenderedPageBreak/>
-              <w:t xml:space="preserve">g) not to travel outside the United Kingdom, the Channel Islands or the Isle of Man except with </w:t>
+              <w:t>g) not to travel outside the United Kingdom, the Channel Islands or the Isle of Man except with</w:t>
             </w:r>
             <w:r>
-              <w:t>the</w:t>
+              <w:rPr>
+                <w:rFonts w:ascii="Arial" w:hAnsi="Arial" w:cs="Arial"/>
+                <w:b/>
+                <w:color w:val="800080"/>
+              </w:rPr>
+              <w:t xml:space="preserve"> the</w:t>
             </w:r>
             <w:r>
               <w:rPr>
@@ -7317,23 +7134,7 @@
                 <w:rFonts w:ascii="Arial" w:hAnsi="Arial" w:cs="Arial"/>
                 <w:bCs/>
               </w:rPr>
-              <w:t>{{</w:t>
-            </w:r>
-            <w:proofErr w:type="spellStart"/>
-            <w:r>
-              <w:rPr>
-                <w:rFonts w:ascii="Arial" w:hAnsi="Arial" w:cs="Arial"/>
-                <w:bCs/>
-              </w:rPr>
-              <w:t>no_travel_condition</w:t>
-            </w:r>
-            <w:proofErr w:type="spellEnd"/>
-            <w:r>
-              <w:rPr>
-                <w:rFonts w:ascii="Arial" w:hAnsi="Arial" w:cs="Arial"/>
-                <w:bCs/>
-              </w:rPr>
-              <w:t>}}</w:t>
+              <w:t>{{no_travel_condition}}</w:t>
             </w:r>
           </w:p>
         </w:tc>
@@ -7391,7 +7192,6 @@
               </w:rPr>
               <w:t>{{</w:t>
             </w:r>
-            <w:proofErr w:type="spellStart"/>
             <w:r>
               <w:rPr>
                 <w:rFonts w:ascii="Arial" w:hAnsi="Arial" w:cs="Arial"/>
@@ -7399,7 +7199,6 @@
               </w:rPr>
               <w:t>other_name_known_by</w:t>
             </w:r>
-            <w:proofErr w:type="spellEnd"/>
             <w:r>
               <w:rPr>
                 <w:rFonts w:ascii="Arial" w:hAnsi="Arial" w:cs="Arial"/>
@@ -7426,23 +7225,13 @@
                 <w:color w:val="800080"/>
               </w:rPr>
             </w:pPr>
-            <w:proofErr w:type="spellStart"/>
             <w:r>
               <w:rPr>
                 <w:rFonts w:ascii="Arial" w:hAnsi="Arial" w:cs="Arial"/>
                 <w:b/>
                 <w:color w:val="800080"/>
               </w:rPr>
-              <w:t>i</w:t>
-            </w:r>
-            <w:proofErr w:type="spellEnd"/>
-            <w:r>
-              <w:rPr>
-                <w:rFonts w:ascii="Arial" w:hAnsi="Arial" w:cs="Arial"/>
-                <w:b/>
-                <w:color w:val="800080"/>
-              </w:rPr>
-              <w:t xml:space="preserve">) </w:t>
+              <w:t xml:space="preserve">i) </w:t>
             </w:r>
             <w:r>
               <w:rPr>
@@ -7473,7 +7262,6 @@
               </w:rPr>
               <w:t>{{</w:t>
             </w:r>
-            <w:proofErr w:type="spellStart"/>
             <w:r>
               <w:rPr>
                 <w:rFonts w:ascii="Arial" w:hAnsi="Arial" w:cs="Arial"/>
@@ -7481,7 +7269,6 @@
               </w:rPr>
               <w:t>contact_details_changed</w:t>
             </w:r>
-            <w:proofErr w:type="spellEnd"/>
             <w:r>
               <w:rPr>
                 <w:rFonts w:ascii="Arial" w:hAnsi="Arial" w:cs="Arial"/>
@@ -8614,25 +8401,7 @@
                 <w:b/>
                 <w:color w:val="800080"/>
               </w:rPr>
-              <w:t>Referral to multi-disciplinary teams (</w:t>
-            </w:r>
-            <w:proofErr w:type="gramStart"/>
-            <w:r>
-              <w:rPr>
-                <w:rFonts w:ascii="Arial" w:hAnsi="Arial" w:cs="Arial"/>
-                <w:b/>
-                <w:color w:val="800080"/>
-              </w:rPr>
-              <w:t>e.g.</w:t>
-            </w:r>
-            <w:proofErr w:type="gramEnd"/>
-            <w:r>
-              <w:rPr>
-                <w:rFonts w:ascii="Arial" w:hAnsi="Arial" w:cs="Arial"/>
-                <w:b/>
-                <w:color w:val="800080"/>
-              </w:rPr>
-              <w:t xml:space="preserve"> IOM, MAPPA, Gangs Unit)</w:t>
+              <w:t>Referral to multi-disciplinary teams (e.g. IOM, MAPPA, Gangs Unit)</w:t>
             </w:r>
           </w:p>
         </w:tc>
@@ -8803,114 +8572,6 @@
                 <w:noProof/>
               </w:rPr>
               <w:t>{{referral_to_partnership_agencies_details}}</w:t>
-            </w:r>
-            <w:r>
-              <w:rPr>
-                <w:rFonts w:ascii="Arial" w:hAnsi="Arial" w:cs="Arial"/>
-                <w:bCs/>
-                <w:noProof/>
-              </w:rPr>
-              <w:t> </w:t>
-            </w:r>
-            <w:r>
-              <w:rPr>
-                <w:rFonts w:ascii="Arial" w:hAnsi="Arial" w:cs="Arial"/>
-                <w:bCs/>
-              </w:rPr>
-              <w:fldChar w:fldCharType="end"/>
-            </w:r>
-          </w:p>
-        </w:tc>
-      </w:tr>
-      <w:tr>
-        <w:tc>
-          <w:tcPr>
-            <w:tcW w:w="4409" w:type="dxa"/>
-          </w:tcPr>
-          <w:p>
-            <w:pPr>
-              <w:keepNext/>
-              <w:tabs>
-                <w:tab w:val="num" w:pos="900"/>
-              </w:tabs>
-              <w:suppressAutoHyphens/>
-              <w:spacing w:before="120" w:after="120"/>
-              <w:outlineLvl w:val="1"/>
-              <w:rPr>
-                <w:rFonts w:ascii="Arial" w:hAnsi="Arial" w:cs="Arial"/>
-                <w:b/>
-                <w:color w:val="800080"/>
-              </w:rPr>
-            </w:pPr>
-            <w:r>
-              <w:rPr>
-                <w:rFonts w:ascii="Arial" w:hAnsi="Arial" w:cs="Arial"/>
-                <w:b/>
-                <w:color w:val="800080"/>
-              </w:rPr>
-              <w:t>Risk Escalation (CRC cases)</w:t>
-            </w:r>
-          </w:p>
-        </w:tc>
-        <w:tc>
-          <w:tcPr>
-            <w:tcW w:w="4991" w:type="dxa"/>
-          </w:tcPr>
-          <w:p>
-            <w:pPr>
-              <w:keepNext/>
-              <w:tabs>
-                <w:tab w:val="num" w:pos="900"/>
-              </w:tabs>
-              <w:suppressAutoHyphens/>
-              <w:spacing w:before="120" w:after="120"/>
-              <w:outlineLvl w:val="1"/>
-              <w:rPr>
-                <w:rFonts w:ascii="Arial" w:hAnsi="Arial" w:cs="Arial"/>
-                <w:bCs/>
-              </w:rPr>
-            </w:pPr>
-            <w:r>
-              <w:rPr>
-                <w:rFonts w:ascii="Arial" w:hAnsi="Arial" w:cs="Arial"/>
-                <w:bCs/>
-              </w:rPr>
-              <w:fldChar w:fldCharType="begin">
-                <w:ffData>
-                  <w:name w:val=""/>
-                  <w:enabled/>
-                  <w:calcOnExit w:val="0"/>
-                  <w:textInput/>
-                </w:ffData>
-              </w:fldChar>
-            </w:r>
-            <w:r>
-              <w:rPr>
-                <w:rFonts w:ascii="Arial" w:hAnsi="Arial" w:cs="Arial"/>
-                <w:bCs/>
-              </w:rPr>
-              <w:instrText xml:space="preserve"> FORMTEXT </w:instrText>
-            </w:r>
-            <w:r>
-              <w:rPr>
-                <w:rFonts w:ascii="Arial" w:hAnsi="Arial" w:cs="Arial"/>
-                <w:bCs/>
-              </w:rPr>
-            </w:r>
-            <w:r>
-              <w:rPr>
-                <w:rFonts w:ascii="Arial" w:hAnsi="Arial" w:cs="Arial"/>
-                <w:bCs/>
-              </w:rPr>
-              <w:fldChar w:fldCharType="separate"/>
-            </w:r>
-            <w:r>
-              <w:rPr>
-                <w:rFonts w:ascii="Arial" w:hAnsi="Arial" w:cs="Arial"/>
-                <w:bCs/>
-                <w:noProof/>
-              </w:rPr>
-              <w:t>{{risk_escalation_details}}</w:t>
             </w:r>
             <w:r>
               <w:rPr>
@@ -9357,25 +9018,7 @@
           <w:b/>
           <w:color w:val="800080"/>
         </w:rPr>
-        <w:t xml:space="preserve">The offender is suitable for FTR if the identified risks can be safely managed in the community at the end of the fixed term period.  In your assessment </w:t>
-      </w:r>
-      <w:proofErr w:type="gramStart"/>
-      <w:r>
-        <w:rPr>
-          <w:rFonts w:ascii="Arial" w:hAnsi="Arial" w:cs="Arial"/>
-          <w:b/>
-          <w:color w:val="800080"/>
-        </w:rPr>
-        <w:t>about  the</w:t>
-      </w:r>
-      <w:proofErr w:type="gramEnd"/>
-      <w:r>
-        <w:rPr>
-          <w:rFonts w:ascii="Arial" w:hAnsi="Arial" w:cs="Arial"/>
-          <w:b/>
-          <w:color w:val="800080"/>
-        </w:rPr>
-        <w:t xml:space="preserve"> offender’s  suitability for an FTR, you must consider the following factors:</w:t>
+        <w:t>The offender is suitable for FTR if the identified risks can be safely managed in the community at the end of the fixed term period.  In your assessment about  the offender’s  suitability for an FTR, you must consider the following factors:</w:t>
       </w:r>
     </w:p>
     <w:p>
@@ -9405,25 +9048,7 @@
           <w:b/>
           <w:color w:val="800080"/>
         </w:rPr>
-        <w:t xml:space="preserve">- The offender’s index offence </w:t>
-      </w:r>
-      <w:proofErr w:type="gramStart"/>
-      <w:r>
-        <w:rPr>
-          <w:rFonts w:ascii="Arial" w:hAnsi="Arial" w:cs="Arial"/>
-          <w:b/>
-          <w:color w:val="800080"/>
-        </w:rPr>
-        <w:t>i.e.</w:t>
-      </w:r>
-      <w:proofErr w:type="gramEnd"/>
-      <w:r>
-        <w:rPr>
-          <w:rFonts w:ascii="Arial" w:hAnsi="Arial" w:cs="Arial"/>
-          <w:b/>
-          <w:color w:val="800080"/>
-        </w:rPr>
-        <w:t xml:space="preserve"> was it sexual or violent</w:t>
+        <w:t>- The offender’s index offence i.e. was it sexual or violent</w:t>
       </w:r>
     </w:p>
     <w:p>
@@ -9961,25 +9586,7 @@
           <w:b/>
           <w:color w:val="800080"/>
         </w:rPr>
-        <w:t xml:space="preserve">be met. Select from the options below and comment on how the offender’s behaviour meets each </w:t>
-      </w:r>
-      <w:proofErr w:type="gramStart"/>
-      <w:r>
-        <w:rPr>
-          <w:rFonts w:ascii="Arial" w:hAnsi="Arial" w:cs="Arial"/>
-          <w:b/>
-          <w:color w:val="800080"/>
-        </w:rPr>
-        <w:t>criteria</w:t>
-      </w:r>
-      <w:proofErr w:type="gramEnd"/>
-      <w:r>
-        <w:rPr>
-          <w:rFonts w:ascii="Arial" w:hAnsi="Arial" w:cs="Arial"/>
-          <w:b/>
-          <w:color w:val="800080"/>
-        </w:rPr>
-        <w:t>:</w:t>
+        <w:t>be met. Select from the options below and comment on how the offender’s behaviour meets each criteria:</w:t>
       </w:r>
     </w:p>
     <w:p>
@@ -10011,41 +9618,14 @@
           <w:rFonts w:ascii="Arial" w:hAnsi="Arial" w:cs="Arial"/>
         </w:rPr>
       </w:pPr>
-      <w:proofErr w:type="spellStart"/>
-      <w:r>
-        <w:rPr>
-          <w:rFonts w:ascii="Arial" w:hAnsi="Arial" w:cs="Arial"/>
-          <w:b/>
-          <w:color w:val="800080"/>
-        </w:rPr>
-        <w:t>i</w:t>
-      </w:r>
-      <w:proofErr w:type="spellEnd"/>
-      <w:r>
-        <w:rPr>
-          <w:rFonts w:ascii="Arial" w:hAnsi="Arial" w:cs="Arial"/>
-          <w:b/>
-          <w:color w:val="800080"/>
-        </w:rPr>
-        <w:t xml:space="preserve">) Has the offender exhibited behaviour </w:t>
-      </w:r>
-      <w:proofErr w:type="gramStart"/>
-      <w:r>
-        <w:rPr>
-          <w:rFonts w:ascii="Arial" w:hAnsi="Arial" w:cs="Arial"/>
-          <w:b/>
-          <w:color w:val="800080"/>
-        </w:rPr>
-        <w:t>similar to</w:t>
-      </w:r>
-      <w:proofErr w:type="gramEnd"/>
-      <w:r>
-        <w:rPr>
-          <w:rFonts w:ascii="Arial" w:hAnsi="Arial" w:cs="Arial"/>
-          <w:b/>
-          <w:color w:val="800080"/>
-        </w:rPr>
-        <w:t xml:space="preserve"> the circumstances surrounding the index offence; is there a causal link? </w:t>
+      <w:r>
+        <w:rPr>
+          <w:rFonts w:ascii="Arial" w:hAnsi="Arial" w:cs="Arial"/>
+          <w:b/>
+          <w:color w:val="800080"/>
+        </w:rPr>
+        <w:lastRenderedPageBreak/>
+        <w:t xml:space="preserve">i) Has the offender exhibited behaviour similar to the circumstances surrounding the index offence; is there a causal link? </w:t>
       </w:r>
       <w:r>
         <w:rPr>
@@ -10337,25 +9917,7 @@
           <w:b/>
           <w:color w:val="800080"/>
         </w:rPr>
-        <w:t>iii) Is the offender out of touch with probation/YOT and the assumption can be made that any of (</w:t>
-      </w:r>
-      <w:proofErr w:type="spellStart"/>
-      <w:r>
-        <w:rPr>
-          <w:rFonts w:ascii="Arial" w:hAnsi="Arial" w:cs="Arial"/>
-          <w:b/>
-          <w:color w:val="800080"/>
-        </w:rPr>
-        <w:t>i</w:t>
-      </w:r>
-      <w:proofErr w:type="spellEnd"/>
-      <w:r>
-        <w:rPr>
-          <w:rFonts w:ascii="Arial" w:hAnsi="Arial" w:cs="Arial"/>
-          <w:b/>
-          <w:color w:val="800080"/>
-        </w:rPr>
-        <w:t>) to (ii) may arise?</w:t>
+        <w:t>iii) Is the offender out of touch with probation/YOT and the assumption can be made that any of (i) to (ii) may arise?</w:t>
       </w:r>
       <w:r>
         <w:rPr>
@@ -12461,23 +12023,7 @@
           <w:rFonts w:ascii="Arial" w:hAnsi="Arial" w:cs="Arial"/>
           <w:color w:val="800080"/>
         </w:rPr>
-        <w:t xml:space="preserve">offender </w:t>
-      </w:r>
-      <w:proofErr w:type="gramStart"/>
-      <w:r>
-        <w:rPr>
-          <w:rFonts w:ascii="Arial" w:hAnsi="Arial" w:cs="Arial"/>
-          <w:color w:val="800080"/>
-        </w:rPr>
-        <w:t>manager</w:t>
-      </w:r>
-      <w:proofErr w:type="gramEnd"/>
-      <w:r>
-        <w:rPr>
-          <w:rFonts w:ascii="Arial" w:hAnsi="Arial" w:cs="Arial"/>
-          <w:color w:val="800080"/>
-        </w:rPr>
-        <w:t xml:space="preserve"> and I am endorsing:</w:t>
+        <w:t>offender manager and I am endorsing:</w:t>
       </w:r>
     </w:p>
     <w:p>

</xml_diff>

<commit_message>
MRD-796 Part A primary language field
</commit_message>
<xml_diff>
--- a/src/main/resources/NAT Recall Part A London Template - obtained 131021.docx
+++ b/src/main/resources/NAT Recall Part A London Template - obtained 131021.docx
@@ -1432,7 +1432,10 @@
             <w:name w:val=""/>
             <w:enabled/>
             <w:calcOnExit w:val="0"/>
-            <w:textInput/>
+            <w:statusText w:type="text" w:val="C R O number"/>
+            <w:textInput>
+              <w:default w:val="{{primary_language}}"/>
+            </w:textInput>
           </w:ffData>
         </w:fldChar>
       </w:r>
@@ -1458,35 +1461,7 @@
           <w:rFonts w:ascii="Arial" w:hAnsi="Arial" w:cs="Arial"/>
           <w:noProof/>
         </w:rPr>
-        <w:t> </w:t>
-      </w:r>
-      <w:r>
-        <w:rPr>
-          <w:rFonts w:ascii="Arial" w:hAnsi="Arial" w:cs="Arial"/>
-          <w:noProof/>
-        </w:rPr>
-        <w:t> </w:t>
-      </w:r>
-      <w:r>
-        <w:rPr>
-          <w:rFonts w:ascii="Arial" w:hAnsi="Arial" w:cs="Arial"/>
-          <w:noProof/>
-        </w:rPr>
-        <w:t> </w:t>
-      </w:r>
-      <w:r>
-        <w:rPr>
-          <w:rFonts w:ascii="Arial" w:hAnsi="Arial" w:cs="Arial"/>
-          <w:noProof/>
-        </w:rPr>
-        <w:t> </w:t>
-      </w:r>
-      <w:r>
-        <w:rPr>
-          <w:rFonts w:ascii="Arial" w:hAnsi="Arial" w:cs="Arial"/>
-          <w:noProof/>
-        </w:rPr>
-        <w:t> </w:t>
+        <w:t>{{primary_language}}</w:t>
       </w:r>
       <w:r>
         <w:rPr>
@@ -1498,13 +1473,18 @@
         <w:rPr>
           <w:rFonts w:ascii="Arial" w:hAnsi="Arial" w:cs="Arial"/>
         </w:rPr>
-        <w:tab/>
-      </w:r>
-      <w:r>
-        <w:rPr>
-          <w:rFonts w:ascii="Arial" w:hAnsi="Arial" w:cs="Arial"/>
-        </w:rPr>
-        <w:tab/>
+        <w:t xml:space="preserve">  </w:t>
+      </w:r>
+      <w:r>
+        <w:rPr>
+          <w:rFonts w:ascii="Arial" w:hAnsi="Arial" w:cs="Arial"/>
+        </w:rPr>
+        <w:t xml:space="preserve"> </w:t>
+      </w:r>
+      <w:r>
+        <w:rPr>
+          <w:rFonts w:ascii="Arial" w:hAnsi="Arial" w:cs="Arial"/>
+        </w:rPr>
         <w:t xml:space="preserve">Spoken: </w:t>
       </w:r>
       <w:r>
@@ -1516,7 +1496,10 @@
             <w:name w:val=""/>
             <w:enabled/>
             <w:calcOnExit w:val="0"/>
-            <w:textInput/>
+            <w:statusText w:type="text" w:val="C R O number"/>
+            <w:textInput>
+              <w:default w:val="{{primary_language}}"/>
+            </w:textInput>
           </w:ffData>
         </w:fldChar>
       </w:r>
@@ -1542,35 +1525,7 @@
           <w:rFonts w:ascii="Arial" w:hAnsi="Arial" w:cs="Arial"/>
           <w:noProof/>
         </w:rPr>
-        <w:t> </w:t>
-      </w:r>
-      <w:r>
-        <w:rPr>
-          <w:rFonts w:ascii="Arial" w:hAnsi="Arial" w:cs="Arial"/>
-          <w:noProof/>
-        </w:rPr>
-        <w:t> </w:t>
-      </w:r>
-      <w:r>
-        <w:rPr>
-          <w:rFonts w:ascii="Arial" w:hAnsi="Arial" w:cs="Arial"/>
-          <w:noProof/>
-        </w:rPr>
-        <w:t> </w:t>
-      </w:r>
-      <w:r>
-        <w:rPr>
-          <w:rFonts w:ascii="Arial" w:hAnsi="Arial" w:cs="Arial"/>
-          <w:noProof/>
-        </w:rPr>
-        <w:t> </w:t>
-      </w:r>
-      <w:r>
-        <w:rPr>
-          <w:rFonts w:ascii="Arial" w:hAnsi="Arial" w:cs="Arial"/>
-          <w:noProof/>
-        </w:rPr>
-        <w:t> </w:t>
+        <w:t>{{primary_language}}</w:t>
       </w:r>
       <w:r>
         <w:rPr>
@@ -3980,6 +3935,7 @@
           <w:b/>
           <w:color w:val="800080"/>
         </w:rPr>
+        <w:lastRenderedPageBreak/>
         <w:t xml:space="preserve">Fax number: </w:t>
       </w:r>
       <w:r>
@@ -4068,7 +4024,6 @@
           <w:b/>
           <w:color w:val="800080"/>
         </w:rPr>
-        <w:lastRenderedPageBreak/>
         <w:t>Email address:</w:t>
       </w:r>
       <w:r>

</xml_diff>

<commit_message>
MRD-796 Part A primary language field (#471)
</commit_message>
<xml_diff>
--- a/src/main/resources/NAT Recall Part A London Template - obtained 131021.docx
+++ b/src/main/resources/NAT Recall Part A London Template - obtained 131021.docx
@@ -1432,7 +1432,10 @@
             <w:name w:val=""/>
             <w:enabled/>
             <w:calcOnExit w:val="0"/>
-            <w:textInput/>
+            <w:statusText w:type="text" w:val="C R O number"/>
+            <w:textInput>
+              <w:default w:val="{{primary_language}}"/>
+            </w:textInput>
           </w:ffData>
         </w:fldChar>
       </w:r>
@@ -1458,35 +1461,7 @@
           <w:rFonts w:ascii="Arial" w:hAnsi="Arial" w:cs="Arial"/>
           <w:noProof/>
         </w:rPr>
-        <w:t> </w:t>
-      </w:r>
-      <w:r>
-        <w:rPr>
-          <w:rFonts w:ascii="Arial" w:hAnsi="Arial" w:cs="Arial"/>
-          <w:noProof/>
-        </w:rPr>
-        <w:t> </w:t>
-      </w:r>
-      <w:r>
-        <w:rPr>
-          <w:rFonts w:ascii="Arial" w:hAnsi="Arial" w:cs="Arial"/>
-          <w:noProof/>
-        </w:rPr>
-        <w:t> </w:t>
-      </w:r>
-      <w:r>
-        <w:rPr>
-          <w:rFonts w:ascii="Arial" w:hAnsi="Arial" w:cs="Arial"/>
-          <w:noProof/>
-        </w:rPr>
-        <w:t> </w:t>
-      </w:r>
-      <w:r>
-        <w:rPr>
-          <w:rFonts w:ascii="Arial" w:hAnsi="Arial" w:cs="Arial"/>
-          <w:noProof/>
-        </w:rPr>
-        <w:t> </w:t>
+        <w:t>{{primary_language}}</w:t>
       </w:r>
       <w:r>
         <w:rPr>
@@ -1498,13 +1473,18 @@
         <w:rPr>
           <w:rFonts w:ascii="Arial" w:hAnsi="Arial" w:cs="Arial"/>
         </w:rPr>
-        <w:tab/>
-      </w:r>
-      <w:r>
-        <w:rPr>
-          <w:rFonts w:ascii="Arial" w:hAnsi="Arial" w:cs="Arial"/>
-        </w:rPr>
-        <w:tab/>
+        <w:t xml:space="preserve">  </w:t>
+      </w:r>
+      <w:r>
+        <w:rPr>
+          <w:rFonts w:ascii="Arial" w:hAnsi="Arial" w:cs="Arial"/>
+        </w:rPr>
+        <w:t xml:space="preserve"> </w:t>
+      </w:r>
+      <w:r>
+        <w:rPr>
+          <w:rFonts w:ascii="Arial" w:hAnsi="Arial" w:cs="Arial"/>
+        </w:rPr>
         <w:t xml:space="preserve">Spoken: </w:t>
       </w:r>
       <w:r>
@@ -1516,7 +1496,10 @@
             <w:name w:val=""/>
             <w:enabled/>
             <w:calcOnExit w:val="0"/>
-            <w:textInput/>
+            <w:statusText w:type="text" w:val="C R O number"/>
+            <w:textInput>
+              <w:default w:val="{{primary_language}}"/>
+            </w:textInput>
           </w:ffData>
         </w:fldChar>
       </w:r>
@@ -1542,35 +1525,7 @@
           <w:rFonts w:ascii="Arial" w:hAnsi="Arial" w:cs="Arial"/>
           <w:noProof/>
         </w:rPr>
-        <w:t> </w:t>
-      </w:r>
-      <w:r>
-        <w:rPr>
-          <w:rFonts w:ascii="Arial" w:hAnsi="Arial" w:cs="Arial"/>
-          <w:noProof/>
-        </w:rPr>
-        <w:t> </w:t>
-      </w:r>
-      <w:r>
-        <w:rPr>
-          <w:rFonts w:ascii="Arial" w:hAnsi="Arial" w:cs="Arial"/>
-          <w:noProof/>
-        </w:rPr>
-        <w:t> </w:t>
-      </w:r>
-      <w:r>
-        <w:rPr>
-          <w:rFonts w:ascii="Arial" w:hAnsi="Arial" w:cs="Arial"/>
-          <w:noProof/>
-        </w:rPr>
-        <w:t> </w:t>
-      </w:r>
-      <w:r>
-        <w:rPr>
-          <w:rFonts w:ascii="Arial" w:hAnsi="Arial" w:cs="Arial"/>
-          <w:noProof/>
-        </w:rPr>
-        <w:t> </w:t>
+        <w:t>{{primary_language}}</w:t>
       </w:r>
       <w:r>
         <w:rPr>
@@ -3980,6 +3935,7 @@
           <w:b/>
           <w:color w:val="800080"/>
         </w:rPr>
+        <w:lastRenderedPageBreak/>
         <w:t xml:space="preserve">Fax number: </w:t>
       </w:r>
       <w:r>
@@ -4068,7 +4024,6 @@
           <w:b/>
           <w:color w:val="800080"/>
         </w:rPr>
-        <w:lastRenderedPageBreak/>
         <w:t>Email address:</w:t>
       </w:r>
       <w:r>

</xml_diff>

<commit_message>
MRD-898 Update Part A with Question 4 details
</commit_message>
<xml_diff>
--- a/src/main/resources/NAT Recall Part A London Template - obtained 131021.docx
+++ b/src/main/resources/NAT Recall Part A London Template - obtained 131021.docx
@@ -150,7 +150,25 @@
           <w:b/>
           <w:color w:val="800080"/>
         </w:rPr>
-        <w:t>.  There is also guidance available on EQuiP relating to the victim contact scheme (under 1.3.1 – Victims).</w:t>
+        <w:t xml:space="preserve">.  There is also guidance available on </w:t>
+      </w:r>
+      <w:proofErr w:type="spellStart"/>
+      <w:r>
+        <w:rPr>
+          <w:rFonts w:ascii="Arial" w:eastAsia="Arial" w:hAnsi="Arial" w:cs="Arial"/>
+          <w:b/>
+          <w:color w:val="800080"/>
+        </w:rPr>
+        <w:t>EQuiP</w:t>
+      </w:r>
+      <w:proofErr w:type="spellEnd"/>
+      <w:r>
+        <w:rPr>
+          <w:rFonts w:ascii="Arial" w:eastAsia="Arial" w:hAnsi="Arial" w:cs="Arial"/>
+          <w:b/>
+          <w:color w:val="800080"/>
+        </w:rPr>
+        <w:t xml:space="preserve"> relating to the victim contact scheme (under 1.3.1 – Victims).</w:t>
       </w:r>
     </w:p>
     <w:p>
@@ -178,7 +196,25 @@
           <w:b/>
           <w:color w:val="800080"/>
         </w:rPr>
-        <w:t>Sensitive information must be submitted as a separate document where there are concerns regarding disclosure. Non-disclosure information must be scanned, e-mailed and submitted as a separate document</w:t>
+        <w:t xml:space="preserve">Sensitive information must be submitted as a separate document where there are concerns regarding disclosure. Non-disclosure information must be scanned, </w:t>
+      </w:r>
+      <w:proofErr w:type="gramStart"/>
+      <w:r>
+        <w:rPr>
+          <w:rFonts w:ascii="Arial" w:eastAsia="Arial" w:hAnsi="Arial" w:cs="Arial"/>
+          <w:b/>
+          <w:color w:val="800080"/>
+        </w:rPr>
+        <w:t>e-mailed</w:t>
+      </w:r>
+      <w:proofErr w:type="gramEnd"/>
+      <w:r>
+        <w:rPr>
+          <w:rFonts w:ascii="Arial" w:eastAsia="Arial" w:hAnsi="Arial" w:cs="Arial"/>
+          <w:b/>
+          <w:color w:val="800080"/>
+        </w:rPr>
+        <w:t xml:space="preserve"> and submitted as a separate document</w:t>
       </w:r>
     </w:p>
     <w:p>
@@ -432,7 +468,25 @@
           <w:b/>
           <w:color w:val="800080"/>
         </w:rPr>
-        <w:t>this an Emergency recall</w:t>
+        <w:t xml:space="preserve">this an </w:t>
+      </w:r>
+      <w:proofErr w:type="gramStart"/>
+      <w:r>
+        <w:rPr>
+          <w:rFonts w:ascii="Arial" w:hAnsi="Arial" w:cs="Arial"/>
+          <w:b/>
+          <w:color w:val="800080"/>
+        </w:rPr>
+        <w:t>Emergency</w:t>
+      </w:r>
+      <w:proofErr w:type="gramEnd"/>
+      <w:r>
+        <w:rPr>
+          <w:rFonts w:ascii="Arial" w:hAnsi="Arial" w:cs="Arial"/>
+          <w:b/>
+          <w:color w:val="800080"/>
+        </w:rPr>
+        <w:t xml:space="preserve"> recall</w:t>
       </w:r>
       <w:r>
         <w:rPr>
@@ -894,8 +948,18 @@
           <w:b/>
           <w:color w:val="800080"/>
         </w:rPr>
-        <w:t>entence (Criminal Justice Act 2003, Powers of Criminal Courts (sentencing) ACT 2000, Crime &amp; Disorder Act 1998);</w:t>
-      </w:r>
+        <w:t>entence (Criminal Justice Act 2003, Powers of Criminal Courts (sentencing) ACT 2000, Crime &amp; Disorder Act 1998</w:t>
+      </w:r>
+      <w:proofErr w:type="gramStart"/>
+      <w:r>
+        <w:rPr>
+          <w:rFonts w:ascii="Arial" w:hAnsi="Arial" w:cs="Arial"/>
+          <w:b/>
+          <w:color w:val="800080"/>
+        </w:rPr>
+        <w:t>);</w:t>
+      </w:r>
+      <w:proofErr w:type="gramEnd"/>
     </w:p>
     <w:p>
       <w:pPr>
@@ -1558,7 +1622,25 @@
           <w:sz w:val="20"/>
           <w:szCs w:val="20"/>
         </w:rPr>
-        <w:t>(including British Sign Language)</w:t>
+        <w:t>(</w:t>
+      </w:r>
+      <w:proofErr w:type="gramStart"/>
+      <w:r>
+        <w:rPr>
+          <w:rFonts w:ascii="Arial" w:hAnsi="Arial" w:cs="Arial"/>
+          <w:sz w:val="20"/>
+          <w:szCs w:val="20"/>
+        </w:rPr>
+        <w:t>including</w:t>
+      </w:r>
+      <w:proofErr w:type="gramEnd"/>
+      <w:r>
+        <w:rPr>
+          <w:rFonts w:ascii="Arial" w:hAnsi="Arial" w:cs="Arial"/>
+          <w:sz w:val="20"/>
+          <w:szCs w:val="20"/>
+        </w:rPr>
+        <w:t xml:space="preserve"> British Sign Language)</w:t>
       </w:r>
       <w:r>
         <w:rPr>
@@ -2003,8 +2085,10 @@
             <w:name w:val=""/>
             <w:enabled/>
             <w:calcOnExit w:val="0"/>
-            <w:statusText w:type="text" w:val="releasing prison/custodial establishment"/>
-            <w:textInput/>
+            <w:statusText w:type="text" w:val="C R O number"/>
+            <w:textInput>
+              <w:default w:val="{{last_releasing_prison}}"/>
+            </w:textInput>
           </w:ffData>
         </w:fldChar>
       </w:r>
@@ -2030,35 +2114,7 @@
           <w:rFonts w:ascii="Arial" w:hAnsi="Arial" w:cs="Arial"/>
           <w:noProof/>
         </w:rPr>
-        <w:t> </w:t>
-      </w:r>
-      <w:r>
-        <w:rPr>
-          <w:rFonts w:ascii="Arial" w:hAnsi="Arial" w:cs="Arial"/>
-          <w:noProof/>
-        </w:rPr>
-        <w:t> </w:t>
-      </w:r>
-      <w:r>
-        <w:rPr>
-          <w:rFonts w:ascii="Arial" w:hAnsi="Arial" w:cs="Arial"/>
-          <w:noProof/>
-        </w:rPr>
-        <w:t> </w:t>
-      </w:r>
-      <w:r>
-        <w:rPr>
-          <w:rFonts w:ascii="Arial" w:hAnsi="Arial" w:cs="Arial"/>
-          <w:noProof/>
-        </w:rPr>
-        <w:t> </w:t>
-      </w:r>
-      <w:r>
-        <w:rPr>
-          <w:rFonts w:ascii="Arial" w:hAnsi="Arial" w:cs="Arial"/>
-          <w:noProof/>
-        </w:rPr>
-        <w:t> </w:t>
+        <w:t>{{last_releasing_prison}}</w:t>
       </w:r>
       <w:r>
         <w:rPr>
@@ -2108,7 +2164,10 @@
             <w:name w:val=""/>
             <w:enabled/>
             <w:calcOnExit w:val="0"/>
-            <w:textInput/>
+            <w:statusText w:type="text" w:val="C R O number"/>
+            <w:textInput>
+              <w:default w:val="{{date_of_last_release}}"/>
+            </w:textInput>
           </w:ffData>
         </w:fldChar>
       </w:r>
@@ -2134,35 +2193,7 @@
           <w:rFonts w:ascii="Arial" w:hAnsi="Arial" w:cs="Arial"/>
           <w:noProof/>
         </w:rPr>
-        <w:t> </w:t>
-      </w:r>
-      <w:r>
-        <w:rPr>
-          <w:rFonts w:ascii="Arial" w:hAnsi="Arial" w:cs="Arial"/>
-          <w:noProof/>
-        </w:rPr>
-        <w:t> </w:t>
-      </w:r>
-      <w:r>
-        <w:rPr>
-          <w:rFonts w:ascii="Arial" w:hAnsi="Arial" w:cs="Arial"/>
-          <w:noProof/>
-        </w:rPr>
-        <w:t> </w:t>
-      </w:r>
-      <w:r>
-        <w:rPr>
-          <w:rFonts w:ascii="Arial" w:hAnsi="Arial" w:cs="Arial"/>
-          <w:noProof/>
-        </w:rPr>
-        <w:t> </w:t>
-      </w:r>
-      <w:r>
-        <w:rPr>
-          <w:rFonts w:ascii="Arial" w:hAnsi="Arial" w:cs="Arial"/>
-          <w:noProof/>
-        </w:rPr>
-        <w:t> </w:t>
+        <w:t>{{date_of_last_release}}</w:t>
       </w:r>
       <w:r>
         <w:rPr>
@@ -2218,7 +2249,10 @@
             <w:name w:val=""/>
             <w:enabled/>
             <w:calcOnExit w:val="0"/>
-            <w:textInput/>
+            <w:statusText w:type="text" w:val="C R O number"/>
+            <w:textInput>
+              <w:default w:val="{{date_of_previous_recalls}}"/>
+            </w:textInput>
           </w:ffData>
         </w:fldChar>
       </w:r>
@@ -2244,35 +2278,7 @@
           <w:rFonts w:ascii="Arial" w:hAnsi="Arial" w:cs="Arial"/>
           <w:noProof/>
         </w:rPr>
-        <w:t> </w:t>
-      </w:r>
-      <w:r>
-        <w:rPr>
-          <w:rFonts w:ascii="Arial" w:hAnsi="Arial" w:cs="Arial"/>
-          <w:noProof/>
-        </w:rPr>
-        <w:t> </w:t>
-      </w:r>
-      <w:r>
-        <w:rPr>
-          <w:rFonts w:ascii="Arial" w:hAnsi="Arial" w:cs="Arial"/>
-          <w:noProof/>
-        </w:rPr>
-        <w:t> </w:t>
-      </w:r>
-      <w:r>
-        <w:rPr>
-          <w:rFonts w:ascii="Arial" w:hAnsi="Arial" w:cs="Arial"/>
-          <w:noProof/>
-        </w:rPr>
-        <w:t> </w:t>
-      </w:r>
-      <w:r>
-        <w:rPr>
-          <w:rFonts w:ascii="Arial" w:hAnsi="Arial" w:cs="Arial"/>
-          <w:noProof/>
-        </w:rPr>
-        <w:t> </w:t>
+        <w:t>{{date_of_previous_recalls}}</w:t>
       </w:r>
       <w:r>
         <w:rPr>
@@ -4370,7 +4376,25 @@
           <w:b/>
           <w:color w:val="800080"/>
         </w:rPr>
-        <w:t>- Relationship breakdown as a result of recall</w:t>
+        <w:t xml:space="preserve">- Relationship breakdown </w:t>
+      </w:r>
+      <w:proofErr w:type="gramStart"/>
+      <w:r>
+        <w:rPr>
+          <w:rFonts w:ascii="Arial" w:hAnsi="Arial" w:cs="Arial"/>
+          <w:b/>
+          <w:color w:val="800080"/>
+        </w:rPr>
+        <w:t>as a result of</w:t>
+      </w:r>
+      <w:proofErr w:type="gramEnd"/>
+      <w:r>
+        <w:rPr>
+          <w:rFonts w:ascii="Arial" w:hAnsi="Arial" w:cs="Arial"/>
+          <w:b/>
+          <w:color w:val="800080"/>
+        </w:rPr>
+        <w:t xml:space="preserve"> recall</w:t>
       </w:r>
     </w:p>
     <w:p>
@@ -4522,7 +4546,25 @@
           <w:b/>
           <w:color w:val="800080"/>
         </w:rPr>
-        <w:t>- Assessed as being at RoSH from other</w:t>
+        <w:t xml:space="preserve">- Assessed as being at </w:t>
+      </w:r>
+      <w:proofErr w:type="spellStart"/>
+      <w:r>
+        <w:rPr>
+          <w:rFonts w:ascii="Arial" w:hAnsi="Arial" w:cs="Arial"/>
+          <w:b/>
+          <w:color w:val="800080"/>
+        </w:rPr>
+        <w:t>RoSH</w:t>
+      </w:r>
+      <w:proofErr w:type="spellEnd"/>
+      <w:r>
+        <w:rPr>
+          <w:rFonts w:ascii="Arial" w:hAnsi="Arial" w:cs="Arial"/>
+          <w:b/>
+          <w:color w:val="800080"/>
+        </w:rPr>
+        <w:t xml:space="preserve"> from other</w:t>
       </w:r>
       <w:r>
         <w:rPr>
@@ -6757,7 +6799,23 @@
                 <w:rFonts w:ascii="Arial" w:hAnsi="Arial" w:cs="Arial"/>
                 <w:bCs/>
               </w:rPr>
-              <w:t>{{good_behaviour_condition}}</w:t>
+              <w:t>{{</w:t>
+            </w:r>
+            <w:proofErr w:type="spellStart"/>
+            <w:r>
+              <w:rPr>
+                <w:rFonts w:ascii="Arial" w:hAnsi="Arial" w:cs="Arial"/>
+                <w:bCs/>
+              </w:rPr>
+              <w:t>good_behaviour_condition</w:t>
+            </w:r>
+            <w:proofErr w:type="spellEnd"/>
+            <w:r>
+              <w:rPr>
+                <w:rFonts w:ascii="Arial" w:hAnsi="Arial" w:cs="Arial"/>
+                <w:bCs/>
+              </w:rPr>
+              <w:t>}}</w:t>
             </w:r>
           </w:p>
         </w:tc>
@@ -6805,7 +6863,23 @@
                 <w:rFonts w:ascii="Arial" w:hAnsi="Arial" w:cs="Arial"/>
                 <w:bCs/>
               </w:rPr>
-              <w:t>{{no_offence_condition}}</w:t>
+              <w:t>{{</w:t>
+            </w:r>
+            <w:proofErr w:type="spellStart"/>
+            <w:r>
+              <w:rPr>
+                <w:rFonts w:ascii="Arial" w:hAnsi="Arial" w:cs="Arial"/>
+                <w:bCs/>
+              </w:rPr>
+              <w:t>no_offence_condition</w:t>
+            </w:r>
+            <w:proofErr w:type="spellEnd"/>
+            <w:r>
+              <w:rPr>
+                <w:rFonts w:ascii="Arial" w:hAnsi="Arial" w:cs="Arial"/>
+                <w:bCs/>
+              </w:rPr>
+              <w:t>}}</w:t>
             </w:r>
           </w:p>
         </w:tc>
@@ -6853,7 +6927,23 @@
                 <w:rFonts w:ascii="Arial" w:hAnsi="Arial" w:cs="Arial"/>
                 <w:bCs/>
               </w:rPr>
-              <w:t>{{keep_in_touch_condition}}</w:t>
+              <w:t>{{</w:t>
+            </w:r>
+            <w:proofErr w:type="spellStart"/>
+            <w:r>
+              <w:rPr>
+                <w:rFonts w:ascii="Arial" w:hAnsi="Arial" w:cs="Arial"/>
+                <w:bCs/>
+              </w:rPr>
+              <w:t>keep_in_touch_condition</w:t>
+            </w:r>
+            <w:proofErr w:type="spellEnd"/>
+            <w:r>
+              <w:rPr>
+                <w:rFonts w:ascii="Arial" w:hAnsi="Arial" w:cs="Arial"/>
+                <w:bCs/>
+              </w:rPr>
+              <w:t>}}</w:t>
             </w:r>
           </w:p>
         </w:tc>
@@ -6901,7 +6991,23 @@
                 <w:rFonts w:ascii="Arial" w:hAnsi="Arial" w:cs="Arial"/>
                 <w:bCs/>
               </w:rPr>
-              <w:t>{{officer_visit_condition}}</w:t>
+              <w:t>{{</w:t>
+            </w:r>
+            <w:proofErr w:type="spellStart"/>
+            <w:r>
+              <w:rPr>
+                <w:rFonts w:ascii="Arial" w:hAnsi="Arial" w:cs="Arial"/>
+                <w:bCs/>
+              </w:rPr>
+              <w:t>officer_visit_condition</w:t>
+            </w:r>
+            <w:proofErr w:type="spellEnd"/>
+            <w:r>
+              <w:rPr>
+                <w:rFonts w:ascii="Arial" w:hAnsi="Arial" w:cs="Arial"/>
+                <w:bCs/>
+              </w:rPr>
+              <w:t>}}</w:t>
             </w:r>
           </w:p>
         </w:tc>
@@ -6949,7 +7055,23 @@
                 <w:rFonts w:ascii="Arial" w:hAnsi="Arial" w:cs="Arial"/>
                 <w:bCs/>
               </w:rPr>
-              <w:t>{{address_approved_condition}}</w:t>
+              <w:t>{{</w:t>
+            </w:r>
+            <w:proofErr w:type="spellStart"/>
+            <w:r>
+              <w:rPr>
+                <w:rFonts w:ascii="Arial" w:hAnsi="Arial" w:cs="Arial"/>
+                <w:bCs/>
+              </w:rPr>
+              <w:t>address_approved_condition</w:t>
+            </w:r>
+            <w:proofErr w:type="spellEnd"/>
+            <w:r>
+              <w:rPr>
+                <w:rFonts w:ascii="Arial" w:hAnsi="Arial" w:cs="Arial"/>
+                <w:bCs/>
+              </w:rPr>
+              <w:t>}}</w:t>
             </w:r>
           </w:p>
         </w:tc>
@@ -6976,8 +7098,18 @@
                 <w:b/>
                 <w:color w:val="800080"/>
               </w:rPr>
-              <w:t>f) not undertake work, or a particular type of work, unless it is approved by the supervising officer and notify the supervising officer in advance of any proposal to undertake work or a particular type of work;</w:t>
+              <w:t xml:space="preserve">f) not undertake work, or a particular type of work, unless it is approved by the supervising officer and notify the supervising officer in advance of any proposal to undertake work or a particular type of </w:t>
             </w:r>
+            <w:proofErr w:type="gramStart"/>
+            <w:r>
+              <w:rPr>
+                <w:rFonts w:ascii="Arial" w:hAnsi="Arial" w:cs="Arial"/>
+                <w:b/>
+                <w:color w:val="800080"/>
+              </w:rPr>
+              <w:t>work;</w:t>
+            </w:r>
+            <w:proofErr w:type="gramEnd"/>
           </w:p>
           <w:p>
             <w:pPr>
@@ -7024,7 +7156,23 @@
                 <w:rFonts w:ascii="Arial" w:hAnsi="Arial" w:cs="Arial"/>
                 <w:bCs/>
               </w:rPr>
-              <w:t>{{no_work_undertaken_condition}}</w:t>
+              <w:t>{{</w:t>
+            </w:r>
+            <w:proofErr w:type="spellStart"/>
+            <w:r>
+              <w:rPr>
+                <w:rFonts w:ascii="Arial" w:hAnsi="Arial" w:cs="Arial"/>
+                <w:bCs/>
+              </w:rPr>
+              <w:t>no_work_undertaken_condition</w:t>
+            </w:r>
+            <w:proofErr w:type="spellEnd"/>
+            <w:r>
+              <w:rPr>
+                <w:rFonts w:ascii="Arial" w:hAnsi="Arial" w:cs="Arial"/>
+                <w:bCs/>
+              </w:rPr>
+              <w:t>}}</w:t>
             </w:r>
           </w:p>
         </w:tc>
@@ -7052,7 +7200,25 @@
                 <w:color w:val="800080"/>
               </w:rPr>
               <w:lastRenderedPageBreak/>
-              <w:t>g) not to travel outside the United Kingdom, the Channel Islands or the Isle of Man except with</w:t>
+              <w:t xml:space="preserve">g) not to travel outside the United Kingdom, the Channel </w:t>
+            </w:r>
+            <w:proofErr w:type="gramStart"/>
+            <w:r>
+              <w:rPr>
+                <w:rFonts w:ascii="Arial" w:hAnsi="Arial" w:cs="Arial"/>
+                <w:b/>
+                <w:color w:val="800080"/>
+              </w:rPr>
+              <w:t>Islands</w:t>
+            </w:r>
+            <w:proofErr w:type="gramEnd"/>
+            <w:r>
+              <w:rPr>
+                <w:rFonts w:ascii="Arial" w:hAnsi="Arial" w:cs="Arial"/>
+                <w:b/>
+                <w:color w:val="800080"/>
+              </w:rPr>
+              <w:t xml:space="preserve"> or the Isle of Man except with</w:t>
             </w:r>
             <w:r>
               <w:rPr>
@@ -7089,7 +7255,23 @@
                 <w:rFonts w:ascii="Arial" w:hAnsi="Arial" w:cs="Arial"/>
                 <w:bCs/>
               </w:rPr>
-              <w:t>{{no_travel_condition}}</w:t>
+              <w:t>{{</w:t>
+            </w:r>
+            <w:proofErr w:type="spellStart"/>
+            <w:r>
+              <w:rPr>
+                <w:rFonts w:ascii="Arial" w:hAnsi="Arial" w:cs="Arial"/>
+                <w:bCs/>
+              </w:rPr>
+              <w:t>no_travel_condition</w:t>
+            </w:r>
+            <w:proofErr w:type="spellEnd"/>
+            <w:r>
+              <w:rPr>
+                <w:rFonts w:ascii="Arial" w:hAnsi="Arial" w:cs="Arial"/>
+                <w:bCs/>
+              </w:rPr>
+              <w:t>}}</w:t>
             </w:r>
           </w:p>
         </w:tc>
@@ -7147,6 +7329,7 @@
               </w:rPr>
               <w:t>{{</w:t>
             </w:r>
+            <w:proofErr w:type="spellStart"/>
             <w:r>
               <w:rPr>
                 <w:rFonts w:ascii="Arial" w:hAnsi="Arial" w:cs="Arial"/>
@@ -7154,6 +7337,7 @@
               </w:rPr>
               <w:t>other_name_known_by</w:t>
             </w:r>
+            <w:proofErr w:type="spellEnd"/>
             <w:r>
               <w:rPr>
                 <w:rFonts w:ascii="Arial" w:hAnsi="Arial" w:cs="Arial"/>
@@ -7180,13 +7364,23 @@
                 <w:color w:val="800080"/>
               </w:rPr>
             </w:pPr>
+            <w:proofErr w:type="spellStart"/>
             <w:r>
               <w:rPr>
                 <w:rFonts w:ascii="Arial" w:hAnsi="Arial" w:cs="Arial"/>
                 <w:b/>
                 <w:color w:val="800080"/>
               </w:rPr>
-              <w:t xml:space="preserve">i) </w:t>
+              <w:t>i</w:t>
+            </w:r>
+            <w:proofErr w:type="spellEnd"/>
+            <w:r>
+              <w:rPr>
+                <w:rFonts w:ascii="Arial" w:hAnsi="Arial" w:cs="Arial"/>
+                <w:b/>
+                <w:color w:val="800080"/>
+              </w:rPr>
+              <w:t xml:space="preserve">) </w:t>
             </w:r>
             <w:r>
               <w:rPr>
@@ -7217,6 +7411,7 @@
               </w:rPr>
               <w:t>{{</w:t>
             </w:r>
+            <w:proofErr w:type="spellStart"/>
             <w:r>
               <w:rPr>
                 <w:rFonts w:ascii="Arial" w:hAnsi="Arial" w:cs="Arial"/>
@@ -7224,6 +7419,7 @@
               </w:rPr>
               <w:t>contact_details_changed</w:t>
             </w:r>
+            <w:proofErr w:type="spellEnd"/>
             <w:r>
               <w:rPr>
                 <w:rFonts w:ascii="Arial" w:hAnsi="Arial" w:cs="Arial"/>
@@ -8356,7 +8552,25 @@
                 <w:b/>
                 <w:color w:val="800080"/>
               </w:rPr>
-              <w:t>Referral to multi-disciplinary teams (e.g. IOM, MAPPA, Gangs Unit)</w:t>
+              <w:t>Referral to multi-disciplinary teams (</w:t>
+            </w:r>
+            <w:proofErr w:type="gramStart"/>
+            <w:r>
+              <w:rPr>
+                <w:rFonts w:ascii="Arial" w:hAnsi="Arial" w:cs="Arial"/>
+                <w:b/>
+                <w:color w:val="800080"/>
+              </w:rPr>
+              <w:t>e.g.</w:t>
+            </w:r>
+            <w:proofErr w:type="gramEnd"/>
+            <w:r>
+              <w:rPr>
+                <w:rFonts w:ascii="Arial" w:hAnsi="Arial" w:cs="Arial"/>
+                <w:b/>
+                <w:color w:val="800080"/>
+              </w:rPr>
+              <w:t xml:space="preserve"> IOM, MAPPA, Gangs Unit)</w:t>
             </w:r>
           </w:p>
         </w:tc>
@@ -8973,7 +9187,25 @@
           <w:b/>
           <w:color w:val="800080"/>
         </w:rPr>
-        <w:t>The offender is suitable for FTR if the identified risks can be safely managed in the community at the end of the fixed term period.  In your assessment about  the offender’s  suitability for an FTR, you must consider the following factors:</w:t>
+        <w:t xml:space="preserve">The offender is suitable for FTR if the identified risks can be safely managed in the community at the end of the fixed term period.  In your assessment </w:t>
+      </w:r>
+      <w:proofErr w:type="gramStart"/>
+      <w:r>
+        <w:rPr>
+          <w:rFonts w:ascii="Arial" w:hAnsi="Arial" w:cs="Arial"/>
+          <w:b/>
+          <w:color w:val="800080"/>
+        </w:rPr>
+        <w:t>about  the</w:t>
+      </w:r>
+      <w:proofErr w:type="gramEnd"/>
+      <w:r>
+        <w:rPr>
+          <w:rFonts w:ascii="Arial" w:hAnsi="Arial" w:cs="Arial"/>
+          <w:b/>
+          <w:color w:val="800080"/>
+        </w:rPr>
+        <w:t xml:space="preserve"> offender’s  suitability for an FTR, you must consider the following factors:</w:t>
       </w:r>
     </w:p>
     <w:p>
@@ -9003,7 +9235,25 @@
           <w:b/>
           <w:color w:val="800080"/>
         </w:rPr>
-        <w:t>- The offender’s index offence i.e. was it sexual or violent</w:t>
+        <w:t xml:space="preserve">- The offender’s index offence </w:t>
+      </w:r>
+      <w:proofErr w:type="gramStart"/>
+      <w:r>
+        <w:rPr>
+          <w:rFonts w:ascii="Arial" w:hAnsi="Arial" w:cs="Arial"/>
+          <w:b/>
+          <w:color w:val="800080"/>
+        </w:rPr>
+        <w:t>i.e.</w:t>
+      </w:r>
+      <w:proofErr w:type="gramEnd"/>
+      <w:r>
+        <w:rPr>
+          <w:rFonts w:ascii="Arial" w:hAnsi="Arial" w:cs="Arial"/>
+          <w:b/>
+          <w:color w:val="800080"/>
+        </w:rPr>
+        <w:t xml:space="preserve"> was it sexual or violent</w:t>
       </w:r>
     </w:p>
     <w:p>
@@ -9541,7 +9791,25 @@
           <w:b/>
           <w:color w:val="800080"/>
         </w:rPr>
-        <w:t>be met. Select from the options below and comment on how the offender’s behaviour meets each criteria:</w:t>
+        <w:t xml:space="preserve">be met. Select from the options below and comment on how the offender’s behaviour meets each </w:t>
+      </w:r>
+      <w:proofErr w:type="gramStart"/>
+      <w:r>
+        <w:rPr>
+          <w:rFonts w:ascii="Arial" w:hAnsi="Arial" w:cs="Arial"/>
+          <w:b/>
+          <w:color w:val="800080"/>
+        </w:rPr>
+        <w:t>criteria</w:t>
+      </w:r>
+      <w:proofErr w:type="gramEnd"/>
+      <w:r>
+        <w:rPr>
+          <w:rFonts w:ascii="Arial" w:hAnsi="Arial" w:cs="Arial"/>
+          <w:b/>
+          <w:color w:val="800080"/>
+        </w:rPr>
+        <w:t>:</w:t>
       </w:r>
     </w:p>
     <w:p>
@@ -9573,6 +9841,7 @@
           <w:rFonts w:ascii="Arial" w:hAnsi="Arial" w:cs="Arial"/>
         </w:rPr>
       </w:pPr>
+      <w:proofErr w:type="spellStart"/>
       <w:r>
         <w:rPr>
           <w:rFonts w:ascii="Arial" w:hAnsi="Arial" w:cs="Arial"/>
@@ -9580,7 +9849,34 @@
           <w:color w:val="800080"/>
         </w:rPr>
         <w:lastRenderedPageBreak/>
-        <w:t xml:space="preserve">i) Has the offender exhibited behaviour similar to the circumstances surrounding the index offence; is there a causal link? </w:t>
+        <w:t>i</w:t>
+      </w:r>
+      <w:proofErr w:type="spellEnd"/>
+      <w:r>
+        <w:rPr>
+          <w:rFonts w:ascii="Arial" w:hAnsi="Arial" w:cs="Arial"/>
+          <w:b/>
+          <w:color w:val="800080"/>
+        </w:rPr>
+        <w:t xml:space="preserve">) Has the offender exhibited behaviour </w:t>
+      </w:r>
+      <w:proofErr w:type="gramStart"/>
+      <w:r>
+        <w:rPr>
+          <w:rFonts w:ascii="Arial" w:hAnsi="Arial" w:cs="Arial"/>
+          <w:b/>
+          <w:color w:val="800080"/>
+        </w:rPr>
+        <w:t>similar to</w:t>
+      </w:r>
+      <w:proofErr w:type="gramEnd"/>
+      <w:r>
+        <w:rPr>
+          <w:rFonts w:ascii="Arial" w:hAnsi="Arial" w:cs="Arial"/>
+          <w:b/>
+          <w:color w:val="800080"/>
+        </w:rPr>
+        <w:t xml:space="preserve"> the circumstances surrounding the index offence; is there a causal link? </w:t>
       </w:r>
       <w:r>
         <w:rPr>
@@ -9872,7 +10168,25 @@
           <w:b/>
           <w:color w:val="800080"/>
         </w:rPr>
-        <w:t>iii) Is the offender out of touch with probation/YOT and the assumption can be made that any of (i) to (ii) may arise?</w:t>
+        <w:t>iii) Is the offender out of touch with probation/YOT and the assumption can be made that any of (</w:t>
+      </w:r>
+      <w:proofErr w:type="spellStart"/>
+      <w:r>
+        <w:rPr>
+          <w:rFonts w:ascii="Arial" w:hAnsi="Arial" w:cs="Arial"/>
+          <w:b/>
+          <w:color w:val="800080"/>
+        </w:rPr>
+        <w:t>i</w:t>
+      </w:r>
+      <w:proofErr w:type="spellEnd"/>
+      <w:r>
+        <w:rPr>
+          <w:rFonts w:ascii="Arial" w:hAnsi="Arial" w:cs="Arial"/>
+          <w:b/>
+          <w:color w:val="800080"/>
+        </w:rPr>
+        <w:t>) to (ii) may arise?</w:t>
       </w:r>
       <w:r>
         <w:rPr>
@@ -11978,7 +12292,23 @@
           <w:rFonts w:ascii="Arial" w:hAnsi="Arial" w:cs="Arial"/>
           <w:color w:val="800080"/>
         </w:rPr>
-        <w:t>offender manager and I am endorsing:</w:t>
+        <w:t xml:space="preserve">offender </w:t>
+      </w:r>
+      <w:proofErr w:type="gramStart"/>
+      <w:r>
+        <w:rPr>
+          <w:rFonts w:ascii="Arial" w:hAnsi="Arial" w:cs="Arial"/>
+          <w:color w:val="800080"/>
+        </w:rPr>
+        <w:t>manager</w:t>
+      </w:r>
+      <w:proofErr w:type="gramEnd"/>
+      <w:r>
+        <w:rPr>
+          <w:rFonts w:ascii="Arial" w:hAnsi="Arial" w:cs="Arial"/>
+          <w:color w:val="800080"/>
+        </w:rPr>
+        <w:t xml:space="preserve"> and I am endorsing:</w:t>
       </w:r>
     </w:p>
     <w:p>

</xml_diff>

<commit_message>
Mrd 898 previous release details (#500)
* MRD-898 Initial draft for previous release details

* MRD-898 Update Part A with Question 4 details

* MRD-898 Add refresh page parameter to update controller

* MRD-898 previous release details

* Mrd 899 previous recalls (#501)

* MRD-899 Previous recalls

* MRD-898 Temporarily add patch back in
</commit_message>
<xml_diff>
--- a/src/main/resources/NAT Recall Part A London Template - obtained 131021.docx
+++ b/src/main/resources/NAT Recall Part A London Template - obtained 131021.docx
@@ -150,7 +150,25 @@
           <w:b/>
           <w:color w:val="800080"/>
         </w:rPr>
-        <w:t>.  There is also guidance available on EQuiP relating to the victim contact scheme (under 1.3.1 – Victims).</w:t>
+        <w:t xml:space="preserve">.  There is also guidance available on </w:t>
+      </w:r>
+      <w:proofErr w:type="spellStart"/>
+      <w:r>
+        <w:rPr>
+          <w:rFonts w:ascii="Arial" w:eastAsia="Arial" w:hAnsi="Arial" w:cs="Arial"/>
+          <w:b/>
+          <w:color w:val="800080"/>
+        </w:rPr>
+        <w:t>EQuiP</w:t>
+      </w:r>
+      <w:proofErr w:type="spellEnd"/>
+      <w:r>
+        <w:rPr>
+          <w:rFonts w:ascii="Arial" w:eastAsia="Arial" w:hAnsi="Arial" w:cs="Arial"/>
+          <w:b/>
+          <w:color w:val="800080"/>
+        </w:rPr>
+        <w:t xml:space="preserve"> relating to the victim contact scheme (under 1.3.1 – Victims).</w:t>
       </w:r>
     </w:p>
     <w:p>
@@ -178,7 +196,25 @@
           <w:b/>
           <w:color w:val="800080"/>
         </w:rPr>
-        <w:t>Sensitive information must be submitted as a separate document where there are concerns regarding disclosure. Non-disclosure information must be scanned, e-mailed and submitted as a separate document</w:t>
+        <w:t xml:space="preserve">Sensitive information must be submitted as a separate document where there are concerns regarding disclosure. Non-disclosure information must be scanned, </w:t>
+      </w:r>
+      <w:proofErr w:type="gramStart"/>
+      <w:r>
+        <w:rPr>
+          <w:rFonts w:ascii="Arial" w:eastAsia="Arial" w:hAnsi="Arial" w:cs="Arial"/>
+          <w:b/>
+          <w:color w:val="800080"/>
+        </w:rPr>
+        <w:t>e-mailed</w:t>
+      </w:r>
+      <w:proofErr w:type="gramEnd"/>
+      <w:r>
+        <w:rPr>
+          <w:rFonts w:ascii="Arial" w:eastAsia="Arial" w:hAnsi="Arial" w:cs="Arial"/>
+          <w:b/>
+          <w:color w:val="800080"/>
+        </w:rPr>
+        <w:t xml:space="preserve"> and submitted as a separate document</w:t>
       </w:r>
     </w:p>
     <w:p>
@@ -432,7 +468,25 @@
           <w:b/>
           <w:color w:val="800080"/>
         </w:rPr>
-        <w:t>this an Emergency recall</w:t>
+        <w:t xml:space="preserve">this an </w:t>
+      </w:r>
+      <w:proofErr w:type="gramStart"/>
+      <w:r>
+        <w:rPr>
+          <w:rFonts w:ascii="Arial" w:hAnsi="Arial" w:cs="Arial"/>
+          <w:b/>
+          <w:color w:val="800080"/>
+        </w:rPr>
+        <w:t>Emergency</w:t>
+      </w:r>
+      <w:proofErr w:type="gramEnd"/>
+      <w:r>
+        <w:rPr>
+          <w:rFonts w:ascii="Arial" w:hAnsi="Arial" w:cs="Arial"/>
+          <w:b/>
+          <w:color w:val="800080"/>
+        </w:rPr>
+        <w:t xml:space="preserve"> recall</w:t>
       </w:r>
       <w:r>
         <w:rPr>
@@ -894,8 +948,18 @@
           <w:b/>
           <w:color w:val="800080"/>
         </w:rPr>
-        <w:t>entence (Criminal Justice Act 2003, Powers of Criminal Courts (sentencing) ACT 2000, Crime &amp; Disorder Act 1998);</w:t>
-      </w:r>
+        <w:t>entence (Criminal Justice Act 2003, Powers of Criminal Courts (sentencing) ACT 2000, Crime &amp; Disorder Act 1998</w:t>
+      </w:r>
+      <w:proofErr w:type="gramStart"/>
+      <w:r>
+        <w:rPr>
+          <w:rFonts w:ascii="Arial" w:hAnsi="Arial" w:cs="Arial"/>
+          <w:b/>
+          <w:color w:val="800080"/>
+        </w:rPr>
+        <w:t>);</w:t>
+      </w:r>
+      <w:proofErr w:type="gramEnd"/>
     </w:p>
     <w:p>
       <w:pPr>
@@ -1558,7 +1622,25 @@
           <w:sz w:val="20"/>
           <w:szCs w:val="20"/>
         </w:rPr>
-        <w:t>(including British Sign Language)</w:t>
+        <w:t>(</w:t>
+      </w:r>
+      <w:proofErr w:type="gramStart"/>
+      <w:r>
+        <w:rPr>
+          <w:rFonts w:ascii="Arial" w:hAnsi="Arial" w:cs="Arial"/>
+          <w:sz w:val="20"/>
+          <w:szCs w:val="20"/>
+        </w:rPr>
+        <w:t>including</w:t>
+      </w:r>
+      <w:proofErr w:type="gramEnd"/>
+      <w:r>
+        <w:rPr>
+          <w:rFonts w:ascii="Arial" w:hAnsi="Arial" w:cs="Arial"/>
+          <w:sz w:val="20"/>
+          <w:szCs w:val="20"/>
+        </w:rPr>
+        <w:t xml:space="preserve"> British Sign Language)</w:t>
       </w:r>
       <w:r>
         <w:rPr>
@@ -2003,8 +2085,10 @@
             <w:name w:val=""/>
             <w:enabled/>
             <w:calcOnExit w:val="0"/>
-            <w:statusText w:type="text" w:val="releasing prison/custodial establishment"/>
-            <w:textInput/>
+            <w:statusText w:type="text" w:val="C R O number"/>
+            <w:textInput>
+              <w:default w:val="{{last_releasing_prison}}"/>
+            </w:textInput>
           </w:ffData>
         </w:fldChar>
       </w:r>
@@ -2030,35 +2114,7 @@
           <w:rFonts w:ascii="Arial" w:hAnsi="Arial" w:cs="Arial"/>
           <w:noProof/>
         </w:rPr>
-        <w:t> </w:t>
-      </w:r>
-      <w:r>
-        <w:rPr>
-          <w:rFonts w:ascii="Arial" w:hAnsi="Arial" w:cs="Arial"/>
-          <w:noProof/>
-        </w:rPr>
-        <w:t> </w:t>
-      </w:r>
-      <w:r>
-        <w:rPr>
-          <w:rFonts w:ascii="Arial" w:hAnsi="Arial" w:cs="Arial"/>
-          <w:noProof/>
-        </w:rPr>
-        <w:t> </w:t>
-      </w:r>
-      <w:r>
-        <w:rPr>
-          <w:rFonts w:ascii="Arial" w:hAnsi="Arial" w:cs="Arial"/>
-          <w:noProof/>
-        </w:rPr>
-        <w:t> </w:t>
-      </w:r>
-      <w:r>
-        <w:rPr>
-          <w:rFonts w:ascii="Arial" w:hAnsi="Arial" w:cs="Arial"/>
-          <w:noProof/>
-        </w:rPr>
-        <w:t> </w:t>
+        <w:t>{{last_releasing_prison}}</w:t>
       </w:r>
       <w:r>
         <w:rPr>
@@ -2108,7 +2164,10 @@
             <w:name w:val=""/>
             <w:enabled/>
             <w:calcOnExit w:val="0"/>
-            <w:textInput/>
+            <w:statusText w:type="text" w:val="C R O number"/>
+            <w:textInput>
+              <w:default w:val="{{date_of_last_release}}"/>
+            </w:textInput>
           </w:ffData>
         </w:fldChar>
       </w:r>
@@ -2134,35 +2193,7 @@
           <w:rFonts w:ascii="Arial" w:hAnsi="Arial" w:cs="Arial"/>
           <w:noProof/>
         </w:rPr>
-        <w:t> </w:t>
-      </w:r>
-      <w:r>
-        <w:rPr>
-          <w:rFonts w:ascii="Arial" w:hAnsi="Arial" w:cs="Arial"/>
-          <w:noProof/>
-        </w:rPr>
-        <w:t> </w:t>
-      </w:r>
-      <w:r>
-        <w:rPr>
-          <w:rFonts w:ascii="Arial" w:hAnsi="Arial" w:cs="Arial"/>
-          <w:noProof/>
-        </w:rPr>
-        <w:t> </w:t>
-      </w:r>
-      <w:r>
-        <w:rPr>
-          <w:rFonts w:ascii="Arial" w:hAnsi="Arial" w:cs="Arial"/>
-          <w:noProof/>
-        </w:rPr>
-        <w:t> </w:t>
-      </w:r>
-      <w:r>
-        <w:rPr>
-          <w:rFonts w:ascii="Arial" w:hAnsi="Arial" w:cs="Arial"/>
-          <w:noProof/>
-        </w:rPr>
-        <w:t> </w:t>
+        <w:t>{{date_of_last_release}}</w:t>
       </w:r>
       <w:r>
         <w:rPr>
@@ -2218,7 +2249,10 @@
             <w:name w:val=""/>
             <w:enabled/>
             <w:calcOnExit w:val="0"/>
-            <w:textInput/>
+            <w:statusText w:type="text" w:val="C R O number"/>
+            <w:textInput>
+              <w:default w:val="{{date_of_previous_recalls}}"/>
+            </w:textInput>
           </w:ffData>
         </w:fldChar>
       </w:r>
@@ -2244,35 +2278,7 @@
           <w:rFonts w:ascii="Arial" w:hAnsi="Arial" w:cs="Arial"/>
           <w:noProof/>
         </w:rPr>
-        <w:t> </w:t>
-      </w:r>
-      <w:r>
-        <w:rPr>
-          <w:rFonts w:ascii="Arial" w:hAnsi="Arial" w:cs="Arial"/>
-          <w:noProof/>
-        </w:rPr>
-        <w:t> </w:t>
-      </w:r>
-      <w:r>
-        <w:rPr>
-          <w:rFonts w:ascii="Arial" w:hAnsi="Arial" w:cs="Arial"/>
-          <w:noProof/>
-        </w:rPr>
-        <w:t> </w:t>
-      </w:r>
-      <w:r>
-        <w:rPr>
-          <w:rFonts w:ascii="Arial" w:hAnsi="Arial" w:cs="Arial"/>
-          <w:noProof/>
-        </w:rPr>
-        <w:t> </w:t>
-      </w:r>
-      <w:r>
-        <w:rPr>
-          <w:rFonts w:ascii="Arial" w:hAnsi="Arial" w:cs="Arial"/>
-          <w:noProof/>
-        </w:rPr>
-        <w:t> </w:t>
+        <w:t>{{date_of_previous_recalls}}</w:t>
       </w:r>
       <w:r>
         <w:rPr>
@@ -4370,7 +4376,25 @@
           <w:b/>
           <w:color w:val="800080"/>
         </w:rPr>
-        <w:t>- Relationship breakdown as a result of recall</w:t>
+        <w:t xml:space="preserve">- Relationship breakdown </w:t>
+      </w:r>
+      <w:proofErr w:type="gramStart"/>
+      <w:r>
+        <w:rPr>
+          <w:rFonts w:ascii="Arial" w:hAnsi="Arial" w:cs="Arial"/>
+          <w:b/>
+          <w:color w:val="800080"/>
+        </w:rPr>
+        <w:t>as a result of</w:t>
+      </w:r>
+      <w:proofErr w:type="gramEnd"/>
+      <w:r>
+        <w:rPr>
+          <w:rFonts w:ascii="Arial" w:hAnsi="Arial" w:cs="Arial"/>
+          <w:b/>
+          <w:color w:val="800080"/>
+        </w:rPr>
+        <w:t xml:space="preserve"> recall</w:t>
       </w:r>
     </w:p>
     <w:p>
@@ -4522,7 +4546,25 @@
           <w:b/>
           <w:color w:val="800080"/>
         </w:rPr>
-        <w:t>- Assessed as being at RoSH from other</w:t>
+        <w:t xml:space="preserve">- Assessed as being at </w:t>
+      </w:r>
+      <w:proofErr w:type="spellStart"/>
+      <w:r>
+        <w:rPr>
+          <w:rFonts w:ascii="Arial" w:hAnsi="Arial" w:cs="Arial"/>
+          <w:b/>
+          <w:color w:val="800080"/>
+        </w:rPr>
+        <w:t>RoSH</w:t>
+      </w:r>
+      <w:proofErr w:type="spellEnd"/>
+      <w:r>
+        <w:rPr>
+          <w:rFonts w:ascii="Arial" w:hAnsi="Arial" w:cs="Arial"/>
+          <w:b/>
+          <w:color w:val="800080"/>
+        </w:rPr>
+        <w:t xml:space="preserve"> from other</w:t>
       </w:r>
       <w:r>
         <w:rPr>
@@ -6757,7 +6799,23 @@
                 <w:rFonts w:ascii="Arial" w:hAnsi="Arial" w:cs="Arial"/>
                 <w:bCs/>
               </w:rPr>
-              <w:t>{{good_behaviour_condition}}</w:t>
+              <w:t>{{</w:t>
+            </w:r>
+            <w:proofErr w:type="spellStart"/>
+            <w:r>
+              <w:rPr>
+                <w:rFonts w:ascii="Arial" w:hAnsi="Arial" w:cs="Arial"/>
+                <w:bCs/>
+              </w:rPr>
+              <w:t>good_behaviour_condition</w:t>
+            </w:r>
+            <w:proofErr w:type="spellEnd"/>
+            <w:r>
+              <w:rPr>
+                <w:rFonts w:ascii="Arial" w:hAnsi="Arial" w:cs="Arial"/>
+                <w:bCs/>
+              </w:rPr>
+              <w:t>}}</w:t>
             </w:r>
           </w:p>
         </w:tc>
@@ -6805,7 +6863,23 @@
                 <w:rFonts w:ascii="Arial" w:hAnsi="Arial" w:cs="Arial"/>
                 <w:bCs/>
               </w:rPr>
-              <w:t>{{no_offence_condition}}</w:t>
+              <w:t>{{</w:t>
+            </w:r>
+            <w:proofErr w:type="spellStart"/>
+            <w:r>
+              <w:rPr>
+                <w:rFonts w:ascii="Arial" w:hAnsi="Arial" w:cs="Arial"/>
+                <w:bCs/>
+              </w:rPr>
+              <w:t>no_offence_condition</w:t>
+            </w:r>
+            <w:proofErr w:type="spellEnd"/>
+            <w:r>
+              <w:rPr>
+                <w:rFonts w:ascii="Arial" w:hAnsi="Arial" w:cs="Arial"/>
+                <w:bCs/>
+              </w:rPr>
+              <w:t>}}</w:t>
             </w:r>
           </w:p>
         </w:tc>
@@ -6853,7 +6927,23 @@
                 <w:rFonts w:ascii="Arial" w:hAnsi="Arial" w:cs="Arial"/>
                 <w:bCs/>
               </w:rPr>
-              <w:t>{{keep_in_touch_condition}}</w:t>
+              <w:t>{{</w:t>
+            </w:r>
+            <w:proofErr w:type="spellStart"/>
+            <w:r>
+              <w:rPr>
+                <w:rFonts w:ascii="Arial" w:hAnsi="Arial" w:cs="Arial"/>
+                <w:bCs/>
+              </w:rPr>
+              <w:t>keep_in_touch_condition</w:t>
+            </w:r>
+            <w:proofErr w:type="spellEnd"/>
+            <w:r>
+              <w:rPr>
+                <w:rFonts w:ascii="Arial" w:hAnsi="Arial" w:cs="Arial"/>
+                <w:bCs/>
+              </w:rPr>
+              <w:t>}}</w:t>
             </w:r>
           </w:p>
         </w:tc>
@@ -6901,7 +6991,23 @@
                 <w:rFonts w:ascii="Arial" w:hAnsi="Arial" w:cs="Arial"/>
                 <w:bCs/>
               </w:rPr>
-              <w:t>{{officer_visit_condition}}</w:t>
+              <w:t>{{</w:t>
+            </w:r>
+            <w:proofErr w:type="spellStart"/>
+            <w:r>
+              <w:rPr>
+                <w:rFonts w:ascii="Arial" w:hAnsi="Arial" w:cs="Arial"/>
+                <w:bCs/>
+              </w:rPr>
+              <w:t>officer_visit_condition</w:t>
+            </w:r>
+            <w:proofErr w:type="spellEnd"/>
+            <w:r>
+              <w:rPr>
+                <w:rFonts w:ascii="Arial" w:hAnsi="Arial" w:cs="Arial"/>
+                <w:bCs/>
+              </w:rPr>
+              <w:t>}}</w:t>
             </w:r>
           </w:p>
         </w:tc>
@@ -6949,7 +7055,23 @@
                 <w:rFonts w:ascii="Arial" w:hAnsi="Arial" w:cs="Arial"/>
                 <w:bCs/>
               </w:rPr>
-              <w:t>{{address_approved_condition}}</w:t>
+              <w:t>{{</w:t>
+            </w:r>
+            <w:proofErr w:type="spellStart"/>
+            <w:r>
+              <w:rPr>
+                <w:rFonts w:ascii="Arial" w:hAnsi="Arial" w:cs="Arial"/>
+                <w:bCs/>
+              </w:rPr>
+              <w:t>address_approved_condition</w:t>
+            </w:r>
+            <w:proofErr w:type="spellEnd"/>
+            <w:r>
+              <w:rPr>
+                <w:rFonts w:ascii="Arial" w:hAnsi="Arial" w:cs="Arial"/>
+                <w:bCs/>
+              </w:rPr>
+              <w:t>}}</w:t>
             </w:r>
           </w:p>
         </w:tc>
@@ -6976,8 +7098,18 @@
                 <w:b/>
                 <w:color w:val="800080"/>
               </w:rPr>
-              <w:t>f) not undertake work, or a particular type of work, unless it is approved by the supervising officer and notify the supervising officer in advance of any proposal to undertake work or a particular type of work;</w:t>
+              <w:t xml:space="preserve">f) not undertake work, or a particular type of work, unless it is approved by the supervising officer and notify the supervising officer in advance of any proposal to undertake work or a particular type of </w:t>
             </w:r>
+            <w:proofErr w:type="gramStart"/>
+            <w:r>
+              <w:rPr>
+                <w:rFonts w:ascii="Arial" w:hAnsi="Arial" w:cs="Arial"/>
+                <w:b/>
+                <w:color w:val="800080"/>
+              </w:rPr>
+              <w:t>work;</w:t>
+            </w:r>
+            <w:proofErr w:type="gramEnd"/>
           </w:p>
           <w:p>
             <w:pPr>
@@ -7024,7 +7156,23 @@
                 <w:rFonts w:ascii="Arial" w:hAnsi="Arial" w:cs="Arial"/>
                 <w:bCs/>
               </w:rPr>
-              <w:t>{{no_work_undertaken_condition}}</w:t>
+              <w:t>{{</w:t>
+            </w:r>
+            <w:proofErr w:type="spellStart"/>
+            <w:r>
+              <w:rPr>
+                <w:rFonts w:ascii="Arial" w:hAnsi="Arial" w:cs="Arial"/>
+                <w:bCs/>
+              </w:rPr>
+              <w:t>no_work_undertaken_condition</w:t>
+            </w:r>
+            <w:proofErr w:type="spellEnd"/>
+            <w:r>
+              <w:rPr>
+                <w:rFonts w:ascii="Arial" w:hAnsi="Arial" w:cs="Arial"/>
+                <w:bCs/>
+              </w:rPr>
+              <w:t>}}</w:t>
             </w:r>
           </w:p>
         </w:tc>
@@ -7052,7 +7200,25 @@
                 <w:color w:val="800080"/>
               </w:rPr>
               <w:lastRenderedPageBreak/>
-              <w:t>g) not to travel outside the United Kingdom, the Channel Islands or the Isle of Man except with</w:t>
+              <w:t xml:space="preserve">g) not to travel outside the United Kingdom, the Channel </w:t>
+            </w:r>
+            <w:proofErr w:type="gramStart"/>
+            <w:r>
+              <w:rPr>
+                <w:rFonts w:ascii="Arial" w:hAnsi="Arial" w:cs="Arial"/>
+                <w:b/>
+                <w:color w:val="800080"/>
+              </w:rPr>
+              <w:t>Islands</w:t>
+            </w:r>
+            <w:proofErr w:type="gramEnd"/>
+            <w:r>
+              <w:rPr>
+                <w:rFonts w:ascii="Arial" w:hAnsi="Arial" w:cs="Arial"/>
+                <w:b/>
+                <w:color w:val="800080"/>
+              </w:rPr>
+              <w:t xml:space="preserve"> or the Isle of Man except with</w:t>
             </w:r>
             <w:r>
               <w:rPr>
@@ -7089,7 +7255,23 @@
                 <w:rFonts w:ascii="Arial" w:hAnsi="Arial" w:cs="Arial"/>
                 <w:bCs/>
               </w:rPr>
-              <w:t>{{no_travel_condition}}</w:t>
+              <w:t>{{</w:t>
+            </w:r>
+            <w:proofErr w:type="spellStart"/>
+            <w:r>
+              <w:rPr>
+                <w:rFonts w:ascii="Arial" w:hAnsi="Arial" w:cs="Arial"/>
+                <w:bCs/>
+              </w:rPr>
+              <w:t>no_travel_condition</w:t>
+            </w:r>
+            <w:proofErr w:type="spellEnd"/>
+            <w:r>
+              <w:rPr>
+                <w:rFonts w:ascii="Arial" w:hAnsi="Arial" w:cs="Arial"/>
+                <w:bCs/>
+              </w:rPr>
+              <w:t>}}</w:t>
             </w:r>
           </w:p>
         </w:tc>
@@ -7147,6 +7329,7 @@
               </w:rPr>
               <w:t>{{</w:t>
             </w:r>
+            <w:proofErr w:type="spellStart"/>
             <w:r>
               <w:rPr>
                 <w:rFonts w:ascii="Arial" w:hAnsi="Arial" w:cs="Arial"/>
@@ -7154,6 +7337,7 @@
               </w:rPr>
               <w:t>other_name_known_by</w:t>
             </w:r>
+            <w:proofErr w:type="spellEnd"/>
             <w:r>
               <w:rPr>
                 <w:rFonts w:ascii="Arial" w:hAnsi="Arial" w:cs="Arial"/>
@@ -7180,13 +7364,23 @@
                 <w:color w:val="800080"/>
               </w:rPr>
             </w:pPr>
+            <w:proofErr w:type="spellStart"/>
             <w:r>
               <w:rPr>
                 <w:rFonts w:ascii="Arial" w:hAnsi="Arial" w:cs="Arial"/>
                 <w:b/>
                 <w:color w:val="800080"/>
               </w:rPr>
-              <w:t xml:space="preserve">i) </w:t>
+              <w:t>i</w:t>
+            </w:r>
+            <w:proofErr w:type="spellEnd"/>
+            <w:r>
+              <w:rPr>
+                <w:rFonts w:ascii="Arial" w:hAnsi="Arial" w:cs="Arial"/>
+                <w:b/>
+                <w:color w:val="800080"/>
+              </w:rPr>
+              <w:t xml:space="preserve">) </w:t>
             </w:r>
             <w:r>
               <w:rPr>
@@ -7217,6 +7411,7 @@
               </w:rPr>
               <w:t>{{</w:t>
             </w:r>
+            <w:proofErr w:type="spellStart"/>
             <w:r>
               <w:rPr>
                 <w:rFonts w:ascii="Arial" w:hAnsi="Arial" w:cs="Arial"/>
@@ -7224,6 +7419,7 @@
               </w:rPr>
               <w:t>contact_details_changed</w:t>
             </w:r>
+            <w:proofErr w:type="spellEnd"/>
             <w:r>
               <w:rPr>
                 <w:rFonts w:ascii="Arial" w:hAnsi="Arial" w:cs="Arial"/>
@@ -8356,7 +8552,25 @@
                 <w:b/>
                 <w:color w:val="800080"/>
               </w:rPr>
-              <w:t>Referral to multi-disciplinary teams (e.g. IOM, MAPPA, Gangs Unit)</w:t>
+              <w:t>Referral to multi-disciplinary teams (</w:t>
+            </w:r>
+            <w:proofErr w:type="gramStart"/>
+            <w:r>
+              <w:rPr>
+                <w:rFonts w:ascii="Arial" w:hAnsi="Arial" w:cs="Arial"/>
+                <w:b/>
+                <w:color w:val="800080"/>
+              </w:rPr>
+              <w:t>e.g.</w:t>
+            </w:r>
+            <w:proofErr w:type="gramEnd"/>
+            <w:r>
+              <w:rPr>
+                <w:rFonts w:ascii="Arial" w:hAnsi="Arial" w:cs="Arial"/>
+                <w:b/>
+                <w:color w:val="800080"/>
+              </w:rPr>
+              <w:t xml:space="preserve"> IOM, MAPPA, Gangs Unit)</w:t>
             </w:r>
           </w:p>
         </w:tc>
@@ -8973,7 +9187,25 @@
           <w:b/>
           <w:color w:val="800080"/>
         </w:rPr>
-        <w:t>The offender is suitable for FTR if the identified risks can be safely managed in the community at the end of the fixed term period.  In your assessment about  the offender’s  suitability for an FTR, you must consider the following factors:</w:t>
+        <w:t xml:space="preserve">The offender is suitable for FTR if the identified risks can be safely managed in the community at the end of the fixed term period.  In your assessment </w:t>
+      </w:r>
+      <w:proofErr w:type="gramStart"/>
+      <w:r>
+        <w:rPr>
+          <w:rFonts w:ascii="Arial" w:hAnsi="Arial" w:cs="Arial"/>
+          <w:b/>
+          <w:color w:val="800080"/>
+        </w:rPr>
+        <w:t>about  the</w:t>
+      </w:r>
+      <w:proofErr w:type="gramEnd"/>
+      <w:r>
+        <w:rPr>
+          <w:rFonts w:ascii="Arial" w:hAnsi="Arial" w:cs="Arial"/>
+          <w:b/>
+          <w:color w:val="800080"/>
+        </w:rPr>
+        <w:t xml:space="preserve"> offender’s  suitability for an FTR, you must consider the following factors:</w:t>
       </w:r>
     </w:p>
     <w:p>
@@ -9003,7 +9235,25 @@
           <w:b/>
           <w:color w:val="800080"/>
         </w:rPr>
-        <w:t>- The offender’s index offence i.e. was it sexual or violent</w:t>
+        <w:t xml:space="preserve">- The offender’s index offence </w:t>
+      </w:r>
+      <w:proofErr w:type="gramStart"/>
+      <w:r>
+        <w:rPr>
+          <w:rFonts w:ascii="Arial" w:hAnsi="Arial" w:cs="Arial"/>
+          <w:b/>
+          <w:color w:val="800080"/>
+        </w:rPr>
+        <w:t>i.e.</w:t>
+      </w:r>
+      <w:proofErr w:type="gramEnd"/>
+      <w:r>
+        <w:rPr>
+          <w:rFonts w:ascii="Arial" w:hAnsi="Arial" w:cs="Arial"/>
+          <w:b/>
+          <w:color w:val="800080"/>
+        </w:rPr>
+        <w:t xml:space="preserve"> was it sexual or violent</w:t>
       </w:r>
     </w:p>
     <w:p>
@@ -9541,7 +9791,25 @@
           <w:b/>
           <w:color w:val="800080"/>
         </w:rPr>
-        <w:t>be met. Select from the options below and comment on how the offender’s behaviour meets each criteria:</w:t>
+        <w:t xml:space="preserve">be met. Select from the options below and comment on how the offender’s behaviour meets each </w:t>
+      </w:r>
+      <w:proofErr w:type="gramStart"/>
+      <w:r>
+        <w:rPr>
+          <w:rFonts w:ascii="Arial" w:hAnsi="Arial" w:cs="Arial"/>
+          <w:b/>
+          <w:color w:val="800080"/>
+        </w:rPr>
+        <w:t>criteria</w:t>
+      </w:r>
+      <w:proofErr w:type="gramEnd"/>
+      <w:r>
+        <w:rPr>
+          <w:rFonts w:ascii="Arial" w:hAnsi="Arial" w:cs="Arial"/>
+          <w:b/>
+          <w:color w:val="800080"/>
+        </w:rPr>
+        <w:t>:</w:t>
       </w:r>
     </w:p>
     <w:p>
@@ -9573,6 +9841,7 @@
           <w:rFonts w:ascii="Arial" w:hAnsi="Arial" w:cs="Arial"/>
         </w:rPr>
       </w:pPr>
+      <w:proofErr w:type="spellStart"/>
       <w:r>
         <w:rPr>
           <w:rFonts w:ascii="Arial" w:hAnsi="Arial" w:cs="Arial"/>
@@ -9580,7 +9849,34 @@
           <w:color w:val="800080"/>
         </w:rPr>
         <w:lastRenderedPageBreak/>
-        <w:t xml:space="preserve">i) Has the offender exhibited behaviour similar to the circumstances surrounding the index offence; is there a causal link? </w:t>
+        <w:t>i</w:t>
+      </w:r>
+      <w:proofErr w:type="spellEnd"/>
+      <w:r>
+        <w:rPr>
+          <w:rFonts w:ascii="Arial" w:hAnsi="Arial" w:cs="Arial"/>
+          <w:b/>
+          <w:color w:val="800080"/>
+        </w:rPr>
+        <w:t xml:space="preserve">) Has the offender exhibited behaviour </w:t>
+      </w:r>
+      <w:proofErr w:type="gramStart"/>
+      <w:r>
+        <w:rPr>
+          <w:rFonts w:ascii="Arial" w:hAnsi="Arial" w:cs="Arial"/>
+          <w:b/>
+          <w:color w:val="800080"/>
+        </w:rPr>
+        <w:t>similar to</w:t>
+      </w:r>
+      <w:proofErr w:type="gramEnd"/>
+      <w:r>
+        <w:rPr>
+          <w:rFonts w:ascii="Arial" w:hAnsi="Arial" w:cs="Arial"/>
+          <w:b/>
+          <w:color w:val="800080"/>
+        </w:rPr>
+        <w:t xml:space="preserve"> the circumstances surrounding the index offence; is there a causal link? </w:t>
       </w:r>
       <w:r>
         <w:rPr>
@@ -9872,7 +10168,25 @@
           <w:b/>
           <w:color w:val="800080"/>
         </w:rPr>
-        <w:t>iii) Is the offender out of touch with probation/YOT and the assumption can be made that any of (i) to (ii) may arise?</w:t>
+        <w:t>iii) Is the offender out of touch with probation/YOT and the assumption can be made that any of (</w:t>
+      </w:r>
+      <w:proofErr w:type="spellStart"/>
+      <w:r>
+        <w:rPr>
+          <w:rFonts w:ascii="Arial" w:hAnsi="Arial" w:cs="Arial"/>
+          <w:b/>
+          <w:color w:val="800080"/>
+        </w:rPr>
+        <w:t>i</w:t>
+      </w:r>
+      <w:proofErr w:type="spellEnd"/>
+      <w:r>
+        <w:rPr>
+          <w:rFonts w:ascii="Arial" w:hAnsi="Arial" w:cs="Arial"/>
+          <w:b/>
+          <w:color w:val="800080"/>
+        </w:rPr>
+        <w:t>) to (ii) may arise?</w:t>
       </w:r>
       <w:r>
         <w:rPr>
@@ -11978,7 +12292,23 @@
           <w:rFonts w:ascii="Arial" w:hAnsi="Arial" w:cs="Arial"/>
           <w:color w:val="800080"/>
         </w:rPr>
-        <w:t>offender manager and I am endorsing:</w:t>
+        <w:t xml:space="preserve">offender </w:t>
+      </w:r>
+      <w:proofErr w:type="gramStart"/>
+      <w:r>
+        <w:rPr>
+          <w:rFonts w:ascii="Arial" w:hAnsi="Arial" w:cs="Arial"/>
+          <w:color w:val="800080"/>
+        </w:rPr>
+        <w:t>manager</w:t>
+      </w:r>
+      <w:proofErr w:type="gramEnd"/>
+      <w:r>
+        <w:rPr>
+          <w:rFonts w:ascii="Arial" w:hAnsi="Arial" w:cs="Arial"/>
+          <w:color w:val="800080"/>
+        </w:rPr>
+        <w:t xml:space="preserve"> and I am endorsing:</w:t>
       </w:r>
     </w:p>
     <w:p>

</xml_diff>

<commit_message>
MRD-919 Question 15 RoSH data on Part A
</commit_message>
<xml_diff>
--- a/src/main/resources/NAT Recall Part A London Template - obtained 131021.docx
+++ b/src/main/resources/NAT Recall Part A London Template - obtained 131021.docx
@@ -6083,59 +6083,60 @@
       <w:r>
         <w:rPr>
           <w:rFonts w:ascii="Arial" w:hAnsi="Arial" w:cs="Arial"/>
-          <w:b/>
+          <w:bCs/>
         </w:rPr>
         <w:t xml:space="preserve"> </w:t>
       </w:r>
       <w:r>
         <w:rPr>
           <w:rFonts w:ascii="Arial" w:hAnsi="Arial" w:cs="Arial"/>
+          <w:bCs/>
         </w:rPr>
         <w:fldChar w:fldCharType="begin">
           <w:ffData>
             <w:name w:val=""/>
             <w:enabled/>
             <w:calcOnExit w:val="0"/>
-            <w:ddList>
-              <w:listEntry w:val="Please Select"/>
-              <w:listEntry w:val="N/A"/>
-              <w:listEntry w:val="Low"/>
-              <w:listEntry w:val="Medium"/>
-              <w:listEntry w:val="High"/>
-              <w:listEntry w:val="Very High"/>
-            </w:ddList>
+            <w:textInput>
+              <w:default w:val="{{risk_to_public}}"/>
+            </w:textInput>
           </w:ffData>
         </w:fldChar>
       </w:r>
       <w:r>
         <w:rPr>
           <w:rFonts w:ascii="Arial" w:hAnsi="Arial" w:cs="Arial"/>
-        </w:rPr>
-        <w:instrText xml:space="preserve"> FORMDROPDOWN </w:instrText>
-      </w:r>
-      <w:r>
-        <w:rPr>
-          <w:rFonts w:ascii="Arial" w:hAnsi="Arial" w:cs="Arial"/>
-        </w:rPr>
-      </w:r>
-      <w:r>
-        <w:rPr>
-          <w:rFonts w:ascii="Arial" w:hAnsi="Arial" w:cs="Arial"/>
+          <w:bCs/>
+        </w:rPr>
+        <w:instrText xml:space="preserve"> FORMTEXT </w:instrText>
+      </w:r>
+      <w:r>
+        <w:rPr>
+          <w:rFonts w:ascii="Arial" w:hAnsi="Arial" w:cs="Arial"/>
+          <w:bCs/>
+        </w:rPr>
+      </w:r>
+      <w:r>
+        <w:rPr>
+          <w:rFonts w:ascii="Arial" w:hAnsi="Arial" w:cs="Arial"/>
+          <w:bCs/>
         </w:rPr>
         <w:fldChar w:fldCharType="separate"/>
       </w:r>
       <w:r>
         <w:rPr>
           <w:rFonts w:ascii="Arial" w:hAnsi="Arial" w:cs="Arial"/>
+          <w:bCs/>
+          <w:noProof/>
+        </w:rPr>
+        <w:t>{{risk_to_public}}</w:t>
+      </w:r>
+      <w:r>
+        <w:rPr>
+          <w:rFonts w:ascii="Arial" w:hAnsi="Arial" w:cs="Arial"/>
+          <w:bCs/>
         </w:rPr>
         <w:fldChar w:fldCharType="end"/>
-      </w:r>
-      <w:r>
-        <w:rPr>
-          <w:rFonts w:ascii="Arial" w:hAnsi="Arial" w:cs="Arial"/>
-          <w:b/>
-        </w:rPr>
-        <w:tab/>
       </w:r>
       <w:r>
         <w:rPr>
@@ -6198,56 +6199,65 @@
       <w:r>
         <w:rPr>
           <w:rFonts w:ascii="Arial" w:hAnsi="Arial" w:cs="Arial"/>
-          <w:b/>
+          <w:bCs/>
         </w:rPr>
         <w:t xml:space="preserve"> </w:t>
       </w:r>
       <w:r>
         <w:rPr>
           <w:rFonts w:ascii="Arial" w:hAnsi="Arial" w:cs="Arial"/>
+          <w:bCs/>
         </w:rPr>
         <w:fldChar w:fldCharType="begin">
           <w:ffData>
             <w:name w:val=""/>
             <w:enabled/>
             <w:calcOnExit w:val="0"/>
-            <w:ddList>
-              <w:listEntry w:val="Please Select"/>
-              <w:listEntry w:val="N/A"/>
-              <w:listEntry w:val="Low"/>
-              <w:listEntry w:val="Medium"/>
-              <w:listEntry w:val="High"/>
-              <w:listEntry w:val="Very High"/>
-            </w:ddList>
+            <w:textInput>
+              <w:default w:val="{{risk_to_known_adult}}"/>
+            </w:textInput>
           </w:ffData>
         </w:fldChar>
       </w:r>
       <w:r>
         <w:rPr>
           <w:rFonts w:ascii="Arial" w:hAnsi="Arial" w:cs="Arial"/>
-        </w:rPr>
-        <w:instrText xml:space="preserve"> FORMDROPDOWN </w:instrText>
-      </w:r>
-      <w:r>
-        <w:rPr>
-          <w:rFonts w:ascii="Arial" w:hAnsi="Arial" w:cs="Arial"/>
-        </w:rPr>
-      </w:r>
-      <w:r>
-        <w:rPr>
-          <w:rFonts w:ascii="Arial" w:hAnsi="Arial" w:cs="Arial"/>
+          <w:bCs/>
+        </w:rPr>
+        <w:instrText xml:space="preserve"> FORMTEXT </w:instrText>
+      </w:r>
+      <w:r>
+        <w:rPr>
+          <w:rFonts w:ascii="Arial" w:hAnsi="Arial" w:cs="Arial"/>
+          <w:bCs/>
+        </w:rPr>
+      </w:r>
+      <w:r>
+        <w:rPr>
+          <w:rFonts w:ascii="Arial" w:hAnsi="Arial" w:cs="Arial"/>
+          <w:bCs/>
         </w:rPr>
         <w:fldChar w:fldCharType="separate"/>
       </w:r>
       <w:r>
         <w:rPr>
           <w:rFonts w:ascii="Arial" w:hAnsi="Arial" w:cs="Arial"/>
+          <w:bCs/>
+          <w:noProof/>
+        </w:rPr>
+        <w:t>{{risk_to_known_adult}}</w:t>
+      </w:r>
+      <w:r>
+        <w:rPr>
+          <w:rFonts w:ascii="Arial" w:hAnsi="Arial" w:cs="Arial"/>
+          <w:bCs/>
         </w:rPr>
         <w:fldChar w:fldCharType="end"/>
       </w:r>
       <w:r>
         <w:rPr>
           <w:rFonts w:ascii="Arial" w:hAnsi="Arial" w:cs="Arial"/>
+          <w:bCs/>
         </w:rPr>
         <w:tab/>
       </w:r>
@@ -6286,15 +6296,29 @@
           <w:rFonts w:ascii="Arial" w:hAnsi="Arial" w:cs="Arial"/>
         </w:rPr>
         <w:tab/>
-        <w:t xml:space="preserve">      </w:t>
-      </w:r>
-      <w:r>
-        <w:rPr>
-          <w:rFonts w:ascii="Arial" w:hAnsi="Arial" w:cs="Arial"/>
-          <w:b/>
-          <w:color w:val="800080"/>
-        </w:rPr>
-        <w:t>Children:</w:t>
+      </w:r>
+      <w:r>
+        <w:rPr>
+          <w:rFonts w:ascii="Arial" w:hAnsi="Arial" w:cs="Arial"/>
+          <w:b/>
+        </w:rPr>
+        <w:t xml:space="preserve">        </w:t>
+      </w:r>
+      <w:r>
+        <w:rPr>
+          <w:rFonts w:ascii="Arial" w:hAnsi="Arial" w:cs="Arial"/>
+          <w:b/>
+          <w:color w:val="800080"/>
+        </w:rPr>
+        <w:t>Children</w:t>
+      </w:r>
+      <w:r>
+        <w:rPr>
+          <w:rFonts w:ascii="Arial" w:hAnsi="Arial" w:cs="Arial"/>
+          <w:b/>
+          <w:color w:val="800080"/>
+        </w:rPr>
+        <w:t>:</w:t>
       </w:r>
       <w:r>
         <w:rPr>
@@ -6306,88 +6330,103 @@
       <w:r>
         <w:rPr>
           <w:rFonts w:ascii="Arial" w:hAnsi="Arial" w:cs="Arial"/>
+          <w:bCs/>
         </w:rPr>
         <w:fldChar w:fldCharType="begin">
           <w:ffData>
             <w:name w:val=""/>
             <w:enabled/>
             <w:calcOnExit w:val="0"/>
-            <w:ddList>
-              <w:listEntry w:val="Please Select"/>
-              <w:listEntry w:val="N/A"/>
-              <w:listEntry w:val="Low"/>
-              <w:listEntry w:val="Medium"/>
-              <w:listEntry w:val="High"/>
-              <w:listEntry w:val="Very High"/>
-            </w:ddList>
+            <w:textInput>
+              <w:default w:val="{{risk_to_children}}"/>
+            </w:textInput>
           </w:ffData>
         </w:fldChar>
       </w:r>
       <w:r>
         <w:rPr>
           <w:rFonts w:ascii="Arial" w:hAnsi="Arial" w:cs="Arial"/>
-        </w:rPr>
-        <w:instrText xml:space="preserve"> FORMDROPDOWN </w:instrText>
-      </w:r>
-      <w:r>
-        <w:rPr>
-          <w:rFonts w:ascii="Arial" w:hAnsi="Arial" w:cs="Arial"/>
-        </w:rPr>
-      </w:r>
-      <w:r>
-        <w:rPr>
-          <w:rFonts w:ascii="Arial" w:hAnsi="Arial" w:cs="Arial"/>
+          <w:bCs/>
+        </w:rPr>
+        <w:instrText xml:space="preserve"> FORMTEXT </w:instrText>
+      </w:r>
+      <w:r>
+        <w:rPr>
+          <w:rFonts w:ascii="Arial" w:hAnsi="Arial" w:cs="Arial"/>
+          <w:bCs/>
+        </w:rPr>
+      </w:r>
+      <w:r>
+        <w:rPr>
+          <w:rFonts w:ascii="Arial" w:hAnsi="Arial" w:cs="Arial"/>
+          <w:bCs/>
         </w:rPr>
         <w:fldChar w:fldCharType="separate"/>
       </w:r>
       <w:r>
         <w:rPr>
           <w:rFonts w:ascii="Arial" w:hAnsi="Arial" w:cs="Arial"/>
+          <w:bCs/>
+          <w:noProof/>
+        </w:rPr>
+        <w:t>{{risk_to_children}}</w:t>
+      </w:r>
+      <w:r>
+        <w:rPr>
+          <w:rFonts w:ascii="Arial" w:hAnsi="Arial" w:cs="Arial"/>
+          <w:bCs/>
         </w:rPr>
         <w:fldChar w:fldCharType="end"/>
       </w:r>
       <w:r>
         <w:rPr>
           <w:rFonts w:ascii="Arial" w:hAnsi="Arial" w:cs="Arial"/>
+          <w:b/>
         </w:rPr>
         <w:tab/>
       </w:r>
       <w:r>
         <w:rPr>
           <w:rFonts w:ascii="Arial" w:hAnsi="Arial" w:cs="Arial"/>
+          <w:b/>
         </w:rPr>
         <w:tab/>
       </w:r>
       <w:r>
         <w:rPr>
           <w:rFonts w:ascii="Arial" w:hAnsi="Arial" w:cs="Arial"/>
+          <w:b/>
         </w:rPr>
         <w:tab/>
       </w:r>
       <w:r>
         <w:rPr>
           <w:rFonts w:ascii="Arial" w:hAnsi="Arial" w:cs="Arial"/>
+          <w:b/>
         </w:rPr>
         <w:tab/>
       </w:r>
       <w:r>
         <w:rPr>
           <w:rFonts w:ascii="Arial" w:hAnsi="Arial" w:cs="Arial"/>
+          <w:b/>
         </w:rPr>
         <w:tab/>
       </w:r>
       <w:r>
         <w:rPr>
           <w:rFonts w:ascii="Arial" w:hAnsi="Arial" w:cs="Arial"/>
+          <w:b/>
         </w:rPr>
         <w:tab/>
       </w:r>
       <w:r>
         <w:rPr>
           <w:rFonts w:ascii="Arial" w:hAnsi="Arial" w:cs="Arial"/>
+          <w:b/>
         </w:rPr>
         <w:tab/>
-        <w:t xml:space="preserve">                 </w:t>
+        <w:t xml:space="preserve">        </w:t>
       </w:r>
       <w:r>
         <w:rPr>
@@ -6407,51 +6446,53 @@
       <w:r>
         <w:rPr>
           <w:rFonts w:ascii="Arial" w:hAnsi="Arial" w:cs="Arial"/>
+          <w:bCs/>
         </w:rPr>
         <w:fldChar w:fldCharType="begin">
           <w:ffData>
             <w:name w:val=""/>
             <w:enabled/>
             <w:calcOnExit w:val="0"/>
-            <w:ddList>
-              <w:listEntry w:val="Please Select"/>
-              <w:listEntry w:val="N/A"/>
-              <w:listEntry w:val="Low"/>
-              <w:listEntry w:val="Medium"/>
-              <w:listEntry w:val="High"/>
-              <w:listEntry w:val="Very High"/>
-            </w:ddList>
+            <w:textInput>
+              <w:default w:val="{{risk_to_prisoners}}"/>
+            </w:textInput>
           </w:ffData>
         </w:fldChar>
       </w:r>
       <w:r>
         <w:rPr>
           <w:rFonts w:ascii="Arial" w:hAnsi="Arial" w:cs="Arial"/>
-        </w:rPr>
-        <w:instrText xml:space="preserve"> FORMDROPDOWN </w:instrText>
-      </w:r>
-      <w:r>
-        <w:rPr>
-          <w:rFonts w:ascii="Arial" w:hAnsi="Arial" w:cs="Arial"/>
-        </w:rPr>
-      </w:r>
-      <w:r>
-        <w:rPr>
-          <w:rFonts w:ascii="Arial" w:hAnsi="Arial" w:cs="Arial"/>
+          <w:bCs/>
+        </w:rPr>
+        <w:instrText xml:space="preserve"> FORMTEXT </w:instrText>
+      </w:r>
+      <w:r>
+        <w:rPr>
+          <w:rFonts w:ascii="Arial" w:hAnsi="Arial" w:cs="Arial"/>
+          <w:bCs/>
+        </w:rPr>
+      </w:r>
+      <w:r>
+        <w:rPr>
+          <w:rFonts w:ascii="Arial" w:hAnsi="Arial" w:cs="Arial"/>
+          <w:bCs/>
         </w:rPr>
         <w:fldChar w:fldCharType="separate"/>
       </w:r>
       <w:r>
         <w:rPr>
           <w:rFonts w:ascii="Arial" w:hAnsi="Arial" w:cs="Arial"/>
+          <w:bCs/>
+          <w:noProof/>
+        </w:rPr>
+        <w:t>{{risk_to_prisoners}}</w:t>
+      </w:r>
+      <w:r>
+        <w:rPr>
+          <w:rFonts w:ascii="Arial" w:hAnsi="Arial" w:cs="Arial"/>
+          <w:bCs/>
         </w:rPr>
         <w:fldChar w:fldCharType="end"/>
-      </w:r>
-      <w:r>
-        <w:rPr>
-          <w:rFonts w:ascii="Arial" w:hAnsi="Arial" w:cs="Arial"/>
-        </w:rPr>
-        <w:tab/>
       </w:r>
       <w:r>
         <w:rPr>
@@ -6514,43 +6555,51 @@
       <w:r>
         <w:rPr>
           <w:rFonts w:ascii="Arial" w:hAnsi="Arial" w:cs="Arial"/>
+          <w:bCs/>
         </w:rPr>
         <w:fldChar w:fldCharType="begin">
           <w:ffData>
             <w:name w:val=""/>
             <w:enabled/>
             <w:calcOnExit w:val="0"/>
-            <w:ddList>
-              <w:listEntry w:val="Please Select"/>
-              <w:listEntry w:val="N/A"/>
-              <w:listEntry w:val="Low"/>
-              <w:listEntry w:val="Medium"/>
-              <w:listEntry w:val="High"/>
-              <w:listEntry w:val="Very High"/>
-            </w:ddList>
+            <w:textInput>
+              <w:default w:val="{{risk_to_staff}}"/>
+            </w:textInput>
           </w:ffData>
         </w:fldChar>
       </w:r>
       <w:r>
         <w:rPr>
           <w:rFonts w:ascii="Arial" w:hAnsi="Arial" w:cs="Arial"/>
-        </w:rPr>
-        <w:instrText xml:space="preserve"> FORMDROPDOWN </w:instrText>
-      </w:r>
-      <w:r>
-        <w:rPr>
-          <w:rFonts w:ascii="Arial" w:hAnsi="Arial" w:cs="Arial"/>
-        </w:rPr>
-      </w:r>
-      <w:r>
-        <w:rPr>
-          <w:rFonts w:ascii="Arial" w:hAnsi="Arial" w:cs="Arial"/>
+          <w:bCs/>
+        </w:rPr>
+        <w:instrText xml:space="preserve"> FORMTEXT </w:instrText>
+      </w:r>
+      <w:r>
+        <w:rPr>
+          <w:rFonts w:ascii="Arial" w:hAnsi="Arial" w:cs="Arial"/>
+          <w:bCs/>
+        </w:rPr>
+      </w:r>
+      <w:r>
+        <w:rPr>
+          <w:rFonts w:ascii="Arial" w:hAnsi="Arial" w:cs="Arial"/>
+          <w:bCs/>
         </w:rPr>
         <w:fldChar w:fldCharType="separate"/>
       </w:r>
       <w:r>
         <w:rPr>
           <w:rFonts w:ascii="Arial" w:hAnsi="Arial" w:cs="Arial"/>
+          <w:bCs/>
+          <w:noProof/>
+        </w:rPr>
+        <w:t>{{risk_to_staff}}</w:t>
+      </w:r>
+      <w:r>
+        <w:rPr>
+          <w:rFonts w:ascii="Arial" w:hAnsi="Arial" w:cs="Arial"/>
+          <w:bCs/>
         </w:rPr>
         <w:fldChar w:fldCharType="end"/>
       </w:r>

</xml_diff>

<commit_message>
MRD-919 Question 15 RoSH data on Part A (#563)
* MRD-919 Question 15 RoSH data on Part A

* CS fixes
</commit_message>
<xml_diff>
--- a/src/main/resources/NAT Recall Part A London Template - obtained 131021.docx
+++ b/src/main/resources/NAT Recall Part A London Template - obtained 131021.docx
@@ -6083,59 +6083,60 @@
       <w:r>
         <w:rPr>
           <w:rFonts w:ascii="Arial" w:hAnsi="Arial" w:cs="Arial"/>
-          <w:b/>
+          <w:bCs/>
         </w:rPr>
         <w:t xml:space="preserve"> </w:t>
       </w:r>
       <w:r>
         <w:rPr>
           <w:rFonts w:ascii="Arial" w:hAnsi="Arial" w:cs="Arial"/>
+          <w:bCs/>
         </w:rPr>
         <w:fldChar w:fldCharType="begin">
           <w:ffData>
             <w:name w:val=""/>
             <w:enabled/>
             <w:calcOnExit w:val="0"/>
-            <w:ddList>
-              <w:listEntry w:val="Please Select"/>
-              <w:listEntry w:val="N/A"/>
-              <w:listEntry w:val="Low"/>
-              <w:listEntry w:val="Medium"/>
-              <w:listEntry w:val="High"/>
-              <w:listEntry w:val="Very High"/>
-            </w:ddList>
+            <w:textInput>
+              <w:default w:val="{{risk_to_public}}"/>
+            </w:textInput>
           </w:ffData>
         </w:fldChar>
       </w:r>
       <w:r>
         <w:rPr>
           <w:rFonts w:ascii="Arial" w:hAnsi="Arial" w:cs="Arial"/>
-        </w:rPr>
-        <w:instrText xml:space="preserve"> FORMDROPDOWN </w:instrText>
-      </w:r>
-      <w:r>
-        <w:rPr>
-          <w:rFonts w:ascii="Arial" w:hAnsi="Arial" w:cs="Arial"/>
-        </w:rPr>
-      </w:r>
-      <w:r>
-        <w:rPr>
-          <w:rFonts w:ascii="Arial" w:hAnsi="Arial" w:cs="Arial"/>
+          <w:bCs/>
+        </w:rPr>
+        <w:instrText xml:space="preserve"> FORMTEXT </w:instrText>
+      </w:r>
+      <w:r>
+        <w:rPr>
+          <w:rFonts w:ascii="Arial" w:hAnsi="Arial" w:cs="Arial"/>
+          <w:bCs/>
+        </w:rPr>
+      </w:r>
+      <w:r>
+        <w:rPr>
+          <w:rFonts w:ascii="Arial" w:hAnsi="Arial" w:cs="Arial"/>
+          <w:bCs/>
         </w:rPr>
         <w:fldChar w:fldCharType="separate"/>
       </w:r>
       <w:r>
         <w:rPr>
           <w:rFonts w:ascii="Arial" w:hAnsi="Arial" w:cs="Arial"/>
+          <w:bCs/>
+          <w:noProof/>
+        </w:rPr>
+        <w:t>{{risk_to_public}}</w:t>
+      </w:r>
+      <w:r>
+        <w:rPr>
+          <w:rFonts w:ascii="Arial" w:hAnsi="Arial" w:cs="Arial"/>
+          <w:bCs/>
         </w:rPr>
         <w:fldChar w:fldCharType="end"/>
-      </w:r>
-      <w:r>
-        <w:rPr>
-          <w:rFonts w:ascii="Arial" w:hAnsi="Arial" w:cs="Arial"/>
-          <w:b/>
-        </w:rPr>
-        <w:tab/>
       </w:r>
       <w:r>
         <w:rPr>
@@ -6198,56 +6199,65 @@
       <w:r>
         <w:rPr>
           <w:rFonts w:ascii="Arial" w:hAnsi="Arial" w:cs="Arial"/>
-          <w:b/>
+          <w:bCs/>
         </w:rPr>
         <w:t xml:space="preserve"> </w:t>
       </w:r>
       <w:r>
         <w:rPr>
           <w:rFonts w:ascii="Arial" w:hAnsi="Arial" w:cs="Arial"/>
+          <w:bCs/>
         </w:rPr>
         <w:fldChar w:fldCharType="begin">
           <w:ffData>
             <w:name w:val=""/>
             <w:enabled/>
             <w:calcOnExit w:val="0"/>
-            <w:ddList>
-              <w:listEntry w:val="Please Select"/>
-              <w:listEntry w:val="N/A"/>
-              <w:listEntry w:val="Low"/>
-              <w:listEntry w:val="Medium"/>
-              <w:listEntry w:val="High"/>
-              <w:listEntry w:val="Very High"/>
-            </w:ddList>
+            <w:textInput>
+              <w:default w:val="{{risk_to_known_adult}}"/>
+            </w:textInput>
           </w:ffData>
         </w:fldChar>
       </w:r>
       <w:r>
         <w:rPr>
           <w:rFonts w:ascii="Arial" w:hAnsi="Arial" w:cs="Arial"/>
-        </w:rPr>
-        <w:instrText xml:space="preserve"> FORMDROPDOWN </w:instrText>
-      </w:r>
-      <w:r>
-        <w:rPr>
-          <w:rFonts w:ascii="Arial" w:hAnsi="Arial" w:cs="Arial"/>
-        </w:rPr>
-      </w:r>
-      <w:r>
-        <w:rPr>
-          <w:rFonts w:ascii="Arial" w:hAnsi="Arial" w:cs="Arial"/>
+          <w:bCs/>
+        </w:rPr>
+        <w:instrText xml:space="preserve"> FORMTEXT </w:instrText>
+      </w:r>
+      <w:r>
+        <w:rPr>
+          <w:rFonts w:ascii="Arial" w:hAnsi="Arial" w:cs="Arial"/>
+          <w:bCs/>
+        </w:rPr>
+      </w:r>
+      <w:r>
+        <w:rPr>
+          <w:rFonts w:ascii="Arial" w:hAnsi="Arial" w:cs="Arial"/>
+          <w:bCs/>
         </w:rPr>
         <w:fldChar w:fldCharType="separate"/>
       </w:r>
       <w:r>
         <w:rPr>
           <w:rFonts w:ascii="Arial" w:hAnsi="Arial" w:cs="Arial"/>
+          <w:bCs/>
+          <w:noProof/>
+        </w:rPr>
+        <w:t>{{risk_to_known_adult}}</w:t>
+      </w:r>
+      <w:r>
+        <w:rPr>
+          <w:rFonts w:ascii="Arial" w:hAnsi="Arial" w:cs="Arial"/>
+          <w:bCs/>
         </w:rPr>
         <w:fldChar w:fldCharType="end"/>
       </w:r>
       <w:r>
         <w:rPr>
           <w:rFonts w:ascii="Arial" w:hAnsi="Arial" w:cs="Arial"/>
+          <w:bCs/>
         </w:rPr>
         <w:tab/>
       </w:r>
@@ -6286,15 +6296,29 @@
           <w:rFonts w:ascii="Arial" w:hAnsi="Arial" w:cs="Arial"/>
         </w:rPr>
         <w:tab/>
-        <w:t xml:space="preserve">      </w:t>
-      </w:r>
-      <w:r>
-        <w:rPr>
-          <w:rFonts w:ascii="Arial" w:hAnsi="Arial" w:cs="Arial"/>
-          <w:b/>
-          <w:color w:val="800080"/>
-        </w:rPr>
-        <w:t>Children:</w:t>
+      </w:r>
+      <w:r>
+        <w:rPr>
+          <w:rFonts w:ascii="Arial" w:hAnsi="Arial" w:cs="Arial"/>
+          <w:b/>
+        </w:rPr>
+        <w:t xml:space="preserve">        </w:t>
+      </w:r>
+      <w:r>
+        <w:rPr>
+          <w:rFonts w:ascii="Arial" w:hAnsi="Arial" w:cs="Arial"/>
+          <w:b/>
+          <w:color w:val="800080"/>
+        </w:rPr>
+        <w:t>Children</w:t>
+      </w:r>
+      <w:r>
+        <w:rPr>
+          <w:rFonts w:ascii="Arial" w:hAnsi="Arial" w:cs="Arial"/>
+          <w:b/>
+          <w:color w:val="800080"/>
+        </w:rPr>
+        <w:t>:</w:t>
       </w:r>
       <w:r>
         <w:rPr>
@@ -6306,88 +6330,103 @@
       <w:r>
         <w:rPr>
           <w:rFonts w:ascii="Arial" w:hAnsi="Arial" w:cs="Arial"/>
+          <w:bCs/>
         </w:rPr>
         <w:fldChar w:fldCharType="begin">
           <w:ffData>
             <w:name w:val=""/>
             <w:enabled/>
             <w:calcOnExit w:val="0"/>
-            <w:ddList>
-              <w:listEntry w:val="Please Select"/>
-              <w:listEntry w:val="N/A"/>
-              <w:listEntry w:val="Low"/>
-              <w:listEntry w:val="Medium"/>
-              <w:listEntry w:val="High"/>
-              <w:listEntry w:val="Very High"/>
-            </w:ddList>
+            <w:textInput>
+              <w:default w:val="{{risk_to_children}}"/>
+            </w:textInput>
           </w:ffData>
         </w:fldChar>
       </w:r>
       <w:r>
         <w:rPr>
           <w:rFonts w:ascii="Arial" w:hAnsi="Arial" w:cs="Arial"/>
-        </w:rPr>
-        <w:instrText xml:space="preserve"> FORMDROPDOWN </w:instrText>
-      </w:r>
-      <w:r>
-        <w:rPr>
-          <w:rFonts w:ascii="Arial" w:hAnsi="Arial" w:cs="Arial"/>
-        </w:rPr>
-      </w:r>
-      <w:r>
-        <w:rPr>
-          <w:rFonts w:ascii="Arial" w:hAnsi="Arial" w:cs="Arial"/>
+          <w:bCs/>
+        </w:rPr>
+        <w:instrText xml:space="preserve"> FORMTEXT </w:instrText>
+      </w:r>
+      <w:r>
+        <w:rPr>
+          <w:rFonts w:ascii="Arial" w:hAnsi="Arial" w:cs="Arial"/>
+          <w:bCs/>
+        </w:rPr>
+      </w:r>
+      <w:r>
+        <w:rPr>
+          <w:rFonts w:ascii="Arial" w:hAnsi="Arial" w:cs="Arial"/>
+          <w:bCs/>
         </w:rPr>
         <w:fldChar w:fldCharType="separate"/>
       </w:r>
       <w:r>
         <w:rPr>
           <w:rFonts w:ascii="Arial" w:hAnsi="Arial" w:cs="Arial"/>
+          <w:bCs/>
+          <w:noProof/>
+        </w:rPr>
+        <w:t>{{risk_to_children}}</w:t>
+      </w:r>
+      <w:r>
+        <w:rPr>
+          <w:rFonts w:ascii="Arial" w:hAnsi="Arial" w:cs="Arial"/>
+          <w:bCs/>
         </w:rPr>
         <w:fldChar w:fldCharType="end"/>
       </w:r>
       <w:r>
         <w:rPr>
           <w:rFonts w:ascii="Arial" w:hAnsi="Arial" w:cs="Arial"/>
+          <w:b/>
         </w:rPr>
         <w:tab/>
       </w:r>
       <w:r>
         <w:rPr>
           <w:rFonts w:ascii="Arial" w:hAnsi="Arial" w:cs="Arial"/>
+          <w:b/>
         </w:rPr>
         <w:tab/>
       </w:r>
       <w:r>
         <w:rPr>
           <w:rFonts w:ascii="Arial" w:hAnsi="Arial" w:cs="Arial"/>
+          <w:b/>
         </w:rPr>
         <w:tab/>
       </w:r>
       <w:r>
         <w:rPr>
           <w:rFonts w:ascii="Arial" w:hAnsi="Arial" w:cs="Arial"/>
+          <w:b/>
         </w:rPr>
         <w:tab/>
       </w:r>
       <w:r>
         <w:rPr>
           <w:rFonts w:ascii="Arial" w:hAnsi="Arial" w:cs="Arial"/>
+          <w:b/>
         </w:rPr>
         <w:tab/>
       </w:r>
       <w:r>
         <w:rPr>
           <w:rFonts w:ascii="Arial" w:hAnsi="Arial" w:cs="Arial"/>
+          <w:b/>
         </w:rPr>
         <w:tab/>
       </w:r>
       <w:r>
         <w:rPr>
           <w:rFonts w:ascii="Arial" w:hAnsi="Arial" w:cs="Arial"/>
+          <w:b/>
         </w:rPr>
         <w:tab/>
-        <w:t xml:space="preserve">                 </w:t>
+        <w:t xml:space="preserve">        </w:t>
       </w:r>
       <w:r>
         <w:rPr>
@@ -6407,51 +6446,53 @@
       <w:r>
         <w:rPr>
           <w:rFonts w:ascii="Arial" w:hAnsi="Arial" w:cs="Arial"/>
+          <w:bCs/>
         </w:rPr>
         <w:fldChar w:fldCharType="begin">
           <w:ffData>
             <w:name w:val=""/>
             <w:enabled/>
             <w:calcOnExit w:val="0"/>
-            <w:ddList>
-              <w:listEntry w:val="Please Select"/>
-              <w:listEntry w:val="N/A"/>
-              <w:listEntry w:val="Low"/>
-              <w:listEntry w:val="Medium"/>
-              <w:listEntry w:val="High"/>
-              <w:listEntry w:val="Very High"/>
-            </w:ddList>
+            <w:textInput>
+              <w:default w:val="{{risk_to_prisoners}}"/>
+            </w:textInput>
           </w:ffData>
         </w:fldChar>
       </w:r>
       <w:r>
         <w:rPr>
           <w:rFonts w:ascii="Arial" w:hAnsi="Arial" w:cs="Arial"/>
-        </w:rPr>
-        <w:instrText xml:space="preserve"> FORMDROPDOWN </w:instrText>
-      </w:r>
-      <w:r>
-        <w:rPr>
-          <w:rFonts w:ascii="Arial" w:hAnsi="Arial" w:cs="Arial"/>
-        </w:rPr>
-      </w:r>
-      <w:r>
-        <w:rPr>
-          <w:rFonts w:ascii="Arial" w:hAnsi="Arial" w:cs="Arial"/>
+          <w:bCs/>
+        </w:rPr>
+        <w:instrText xml:space="preserve"> FORMTEXT </w:instrText>
+      </w:r>
+      <w:r>
+        <w:rPr>
+          <w:rFonts w:ascii="Arial" w:hAnsi="Arial" w:cs="Arial"/>
+          <w:bCs/>
+        </w:rPr>
+      </w:r>
+      <w:r>
+        <w:rPr>
+          <w:rFonts w:ascii="Arial" w:hAnsi="Arial" w:cs="Arial"/>
+          <w:bCs/>
         </w:rPr>
         <w:fldChar w:fldCharType="separate"/>
       </w:r>
       <w:r>
         <w:rPr>
           <w:rFonts w:ascii="Arial" w:hAnsi="Arial" w:cs="Arial"/>
+          <w:bCs/>
+          <w:noProof/>
+        </w:rPr>
+        <w:t>{{risk_to_prisoners}}</w:t>
+      </w:r>
+      <w:r>
+        <w:rPr>
+          <w:rFonts w:ascii="Arial" w:hAnsi="Arial" w:cs="Arial"/>
+          <w:bCs/>
         </w:rPr>
         <w:fldChar w:fldCharType="end"/>
-      </w:r>
-      <w:r>
-        <w:rPr>
-          <w:rFonts w:ascii="Arial" w:hAnsi="Arial" w:cs="Arial"/>
-        </w:rPr>
-        <w:tab/>
       </w:r>
       <w:r>
         <w:rPr>
@@ -6514,43 +6555,51 @@
       <w:r>
         <w:rPr>
           <w:rFonts w:ascii="Arial" w:hAnsi="Arial" w:cs="Arial"/>
+          <w:bCs/>
         </w:rPr>
         <w:fldChar w:fldCharType="begin">
           <w:ffData>
             <w:name w:val=""/>
             <w:enabled/>
             <w:calcOnExit w:val="0"/>
-            <w:ddList>
-              <w:listEntry w:val="Please Select"/>
-              <w:listEntry w:val="N/A"/>
-              <w:listEntry w:val="Low"/>
-              <w:listEntry w:val="Medium"/>
-              <w:listEntry w:val="High"/>
-              <w:listEntry w:val="Very High"/>
-            </w:ddList>
+            <w:textInput>
+              <w:default w:val="{{risk_to_staff}}"/>
+            </w:textInput>
           </w:ffData>
         </w:fldChar>
       </w:r>
       <w:r>
         <w:rPr>
           <w:rFonts w:ascii="Arial" w:hAnsi="Arial" w:cs="Arial"/>
-        </w:rPr>
-        <w:instrText xml:space="preserve"> FORMDROPDOWN </w:instrText>
-      </w:r>
-      <w:r>
-        <w:rPr>
-          <w:rFonts w:ascii="Arial" w:hAnsi="Arial" w:cs="Arial"/>
-        </w:rPr>
-      </w:r>
-      <w:r>
-        <w:rPr>
-          <w:rFonts w:ascii="Arial" w:hAnsi="Arial" w:cs="Arial"/>
+          <w:bCs/>
+        </w:rPr>
+        <w:instrText xml:space="preserve"> FORMTEXT </w:instrText>
+      </w:r>
+      <w:r>
+        <w:rPr>
+          <w:rFonts w:ascii="Arial" w:hAnsi="Arial" w:cs="Arial"/>
+          <w:bCs/>
+        </w:rPr>
+      </w:r>
+      <w:r>
+        <w:rPr>
+          <w:rFonts w:ascii="Arial" w:hAnsi="Arial" w:cs="Arial"/>
+          <w:bCs/>
         </w:rPr>
         <w:fldChar w:fldCharType="separate"/>
       </w:r>
       <w:r>
         <w:rPr>
           <w:rFonts w:ascii="Arial" w:hAnsi="Arial" w:cs="Arial"/>
+          <w:bCs/>
+          <w:noProof/>
+        </w:rPr>
+        <w:t>{{risk_to_staff}}</w:t>
+      </w:r>
+      <w:r>
+        <w:rPr>
+          <w:rFonts w:ascii="Arial" w:hAnsi="Arial" w:cs="Arial"/>
+          <w:bCs/>
         </w:rPr>
         <w:fldChar w:fldCharType="end"/>
       </w:r>

</xml_diff>

<commit_message>
mrd-991_prefix-dates-with-labels-in-part-a: new arrangement of last/previous release dates on part a
</commit_message>
<xml_diff>
--- a/src/main/resources/NAT Recall Part A London Template - obtained 131021.docx
+++ b/src/main/resources/NAT Recall Part A London Template - obtained 131021.docx
@@ -591,13 +591,7 @@
         <w:rPr>
           <w:rFonts w:ascii="Arial" w:hAnsi="Arial" w:cs="Arial"/>
         </w:rPr>
-        <w:t>}</w:t>
-      </w:r>
-      <w:r>
-        <w:rPr>
-          <w:rFonts w:ascii="Arial" w:hAnsi="Arial" w:cs="Arial"/>
-        </w:rPr>
-        <w:t>}</w:t>
+        <w:t>}}</w:t>
       </w:r>
     </w:p>
     <w:p>
@@ -678,13 +672,7 @@
         <w:rPr>
           <w:rFonts w:ascii="Arial" w:hAnsi="Arial" w:cs="Arial"/>
         </w:rPr>
-        <w:t>{</w:t>
-      </w:r>
-      <w:r>
-        <w:rPr>
-          <w:rFonts w:ascii="Arial" w:hAnsi="Arial" w:cs="Arial"/>
-        </w:rPr>
-        <w:t>{</w:t>
+        <w:t>{{</w:t>
       </w:r>
       <w:proofErr w:type="spellStart"/>
       <w:r>
@@ -1232,14 +1220,7 @@
           <w:rFonts w:ascii="Arial" w:hAnsi="Arial" w:cs="Arial"/>
           <w:noProof/>
         </w:rPr>
-        <w:t>{ethnicity}</w:t>
-      </w:r>
-      <w:r>
-        <w:rPr>
-          <w:rFonts w:ascii="Arial" w:hAnsi="Arial" w:cs="Arial"/>
-          <w:noProof/>
-        </w:rPr>
-        <w:t>}</w:t>
+        <w:t>{ethnicity}}</w:t>
       </w:r>
     </w:p>
     <w:p>
@@ -1309,68 +1290,54 @@
           <w:rFonts w:ascii="Arial" w:hAnsi="Arial" w:cs="Arial"/>
           <w:noProof/>
         </w:rPr>
-        <w:t>}</w:t>
+        <w:t>}}</w:t>
+      </w:r>
+      <w:r>
+        <w:rPr>
+          <w:rFonts w:ascii="Arial" w:hAnsi="Arial" w:cs="Arial"/>
+        </w:rPr>
+        <w:t xml:space="preserve">  </w:t>
+      </w:r>
+      <w:r>
+        <w:rPr>
+          <w:rFonts w:ascii="Arial" w:hAnsi="Arial" w:cs="Arial"/>
+        </w:rPr>
+        <w:t xml:space="preserve"> </w:t>
+      </w:r>
+      <w:r>
+        <w:rPr>
+          <w:rFonts w:ascii="Arial" w:hAnsi="Arial" w:cs="Arial"/>
+        </w:rPr>
+        <w:t xml:space="preserve">Spoken: </w:t>
+      </w:r>
+      <w:r>
+        <w:rPr>
+          <w:rFonts w:ascii="Arial" w:hAnsi="Arial" w:cs="Arial"/>
+        </w:rPr>
+        <w:t>{</w:t>
       </w:r>
       <w:r>
         <w:rPr>
           <w:rFonts w:ascii="Arial" w:hAnsi="Arial" w:cs="Arial"/>
           <w:noProof/>
         </w:rPr>
-        <w:t>}</w:t>
-      </w:r>
-      <w:r>
-        <w:rPr>
-          <w:rFonts w:ascii="Arial" w:hAnsi="Arial" w:cs="Arial"/>
-        </w:rPr>
-        <w:t xml:space="preserve">  </w:t>
-      </w:r>
-      <w:r>
-        <w:rPr>
-          <w:rFonts w:ascii="Arial" w:hAnsi="Arial" w:cs="Arial"/>
-        </w:rPr>
-        <w:t xml:space="preserve"> </w:t>
-      </w:r>
-      <w:r>
-        <w:rPr>
-          <w:rFonts w:ascii="Arial" w:hAnsi="Arial" w:cs="Arial"/>
-        </w:rPr>
-        <w:t xml:space="preserve">Spoken: </w:t>
-      </w:r>
-      <w:r>
-        <w:rPr>
-          <w:rFonts w:ascii="Arial" w:hAnsi="Arial" w:cs="Arial"/>
-        </w:rPr>
         <w:t>{</w:t>
       </w:r>
+      <w:proofErr w:type="spellStart"/>
       <w:r>
         <w:rPr>
           <w:rFonts w:ascii="Arial" w:hAnsi="Arial" w:cs="Arial"/>
           <w:noProof/>
         </w:rPr>
-        <w:t>{</w:t>
-      </w:r>
-      <w:proofErr w:type="spellStart"/>
+        <w:t>primary_language</w:t>
+      </w:r>
+      <w:proofErr w:type="spellEnd"/>
       <w:r>
         <w:rPr>
           <w:rFonts w:ascii="Arial" w:hAnsi="Arial" w:cs="Arial"/>
           <w:noProof/>
         </w:rPr>
-        <w:t>primary_language</w:t>
-      </w:r>
-      <w:proofErr w:type="spellEnd"/>
-      <w:r>
-        <w:rPr>
-          <w:rFonts w:ascii="Arial" w:hAnsi="Arial" w:cs="Arial"/>
-          <w:noProof/>
-        </w:rPr>
-        <w:t>}</w:t>
-      </w:r>
-      <w:r>
-        <w:rPr>
-          <w:rFonts w:ascii="Arial" w:hAnsi="Arial" w:cs="Arial"/>
-          <w:noProof/>
-        </w:rPr>
-        <w:t>}</w:t>
+        <w:t>}}</w:t>
       </w:r>
     </w:p>
     <w:p>
@@ -1445,14 +1412,7 @@
           <w:rFonts w:ascii="Arial" w:hAnsi="Arial" w:cs="Arial"/>
           <w:noProof/>
         </w:rPr>
-        <w:t>{gender}</w:t>
-      </w:r>
-      <w:r>
-        <w:rPr>
-          <w:rFonts w:ascii="Arial" w:hAnsi="Arial" w:cs="Arial"/>
-          <w:noProof/>
-        </w:rPr>
-        <w:t>}</w:t>
+        <w:t>{gender}}</w:t>
       </w:r>
     </w:p>
     <w:p>
@@ -1514,14 +1474,7 @@
           <w:rFonts w:ascii="Arial" w:hAnsi="Arial" w:cs="Arial"/>
           <w:noProof/>
         </w:rPr>
-        <w:t>}</w:t>
-      </w:r>
-      <w:r>
-        <w:rPr>
-          <w:rFonts w:ascii="Arial" w:hAnsi="Arial" w:cs="Arial"/>
-          <w:noProof/>
-        </w:rPr>
-        <w:t>}</w:t>
+        <w:t>}}</w:t>
       </w:r>
     </w:p>
     <w:p>
@@ -1584,14 +1537,7 @@
           <w:rFonts w:ascii="Arial" w:hAnsi="Arial" w:cs="Arial"/>
           <w:noProof/>
         </w:rPr>
-        <w:t>}</w:t>
-      </w:r>
-      <w:r>
-        <w:rPr>
-          <w:rFonts w:ascii="Arial" w:hAnsi="Arial" w:cs="Arial"/>
-          <w:noProof/>
-        </w:rPr>
-        <w:t>}</w:t>
+        <w:t>}}</w:t>
       </w:r>
     </w:p>
     <w:p>
@@ -1654,14 +1600,7 @@
           <w:rFonts w:ascii="Arial" w:hAnsi="Arial" w:cs="Arial"/>
           <w:noProof/>
         </w:rPr>
-        <w:t>}</w:t>
-      </w:r>
-      <w:r>
-        <w:rPr>
-          <w:rFonts w:ascii="Arial" w:hAnsi="Arial" w:cs="Arial"/>
-          <w:noProof/>
-        </w:rPr>
-        <w:t>}</w:t>
+        <w:t>}}</w:t>
       </w:r>
     </w:p>
     <w:p>
@@ -1725,14 +1664,7 @@
           <w:rFonts w:ascii="Arial" w:hAnsi="Arial" w:cs="Arial"/>
           <w:noProof/>
         </w:rPr>
-        <w:t>}</w:t>
-      </w:r>
-      <w:r>
-        <w:rPr>
-          <w:rFonts w:ascii="Arial" w:hAnsi="Arial" w:cs="Arial"/>
-          <w:noProof/>
-        </w:rPr>
-        <w:t>}</w:t>
+        <w:t>}}</w:t>
       </w:r>
     </w:p>
     <w:p>
@@ -1805,6 +1737,7 @@
         <w:spacing w:before="120" w:after="120"/>
         <w:rPr>
           <w:rFonts w:ascii="Arial" w:hAnsi="Arial" w:cs="Arial"/>
+          <w:color w:val="800080"/>
         </w:rPr>
       </w:pPr>
       <w:r>
@@ -1822,6 +1755,31 @@
         </w:rPr>
         <w:t xml:space="preserve">: </w:t>
       </w:r>
+    </w:p>
+    <w:p>
+      <w:pPr>
+        <w:pBdr>
+          <w:top w:val="single" w:sz="4" w:space="1" w:color="auto"/>
+          <w:left w:val="single" w:sz="4" w:space="4" w:color="auto"/>
+          <w:bottom w:val="single" w:sz="4" w:space="1" w:color="auto"/>
+          <w:right w:val="single" w:sz="4" w:space="4" w:color="auto"/>
+        </w:pBdr>
+        <w:tabs>
+          <w:tab w:val="left" w:pos="2992"/>
+          <w:tab w:val="left" w:pos="4680"/>
+        </w:tabs>
+        <w:spacing w:before="120" w:after="120"/>
+        <w:rPr>
+          <w:rFonts w:ascii="Arial" w:hAnsi="Arial" w:cs="Arial"/>
+        </w:rPr>
+      </w:pPr>
+      <w:r>
+        <w:rPr>
+          <w:rFonts w:ascii="Arial" w:hAnsi="Arial" w:cs="Arial"/>
+          <w:color w:val="800080"/>
+        </w:rPr>
+        <w:t xml:space="preserve">Last release: </w:t>
+      </w:r>
       <w:r>
         <w:rPr>
           <w:rFonts w:ascii="Arial" w:hAnsi="Arial" w:cs="Arial"/>
@@ -1841,7 +1799,14 @@
           <w:rFonts w:ascii="Arial" w:hAnsi="Arial" w:cs="Arial"/>
           <w:noProof/>
         </w:rPr>
-        <w:t>date_of_last_release</w:t>
+        <w:t>last_release</w:t>
+      </w:r>
+      <w:r>
+        <w:rPr>
+          <w:rFonts w:ascii="Arial" w:hAnsi="Arial" w:cs="Arial"/>
+          <w:noProof/>
+        </w:rPr>
+        <w:t>_date</w:t>
       </w:r>
       <w:proofErr w:type="spellEnd"/>
       <w:r>
@@ -1849,14 +1814,103 @@
           <w:rFonts w:ascii="Arial" w:hAnsi="Arial" w:cs="Arial"/>
           <w:noProof/>
         </w:rPr>
-        <w:t>}</w:t>
+        <w:t>}}</w:t>
+      </w:r>
+    </w:p>
+    <w:p>
+      <w:pPr>
+        <w:pBdr>
+          <w:top w:val="single" w:sz="4" w:space="1" w:color="auto"/>
+          <w:left w:val="single" w:sz="4" w:space="4" w:color="auto"/>
+          <w:bottom w:val="single" w:sz="4" w:space="1" w:color="auto"/>
+          <w:right w:val="single" w:sz="4" w:space="4" w:color="auto"/>
+        </w:pBdr>
+        <w:tabs>
+          <w:tab w:val="left" w:pos="2992"/>
+          <w:tab w:val="left" w:pos="4680"/>
+        </w:tabs>
+        <w:spacing w:before="120" w:after="120"/>
+        <w:rPr>
+          <w:rFonts w:ascii="Arial" w:hAnsi="Arial" w:cs="Arial"/>
+        </w:rPr>
+      </w:pPr>
+      <w:r>
+        <w:rPr>
+          <w:rFonts w:ascii="Arial" w:hAnsi="Arial" w:cs="Arial"/>
+          <w:color w:val="800080"/>
+        </w:rPr>
+        <w:t>Previous</w:t>
+      </w:r>
+      <w:r>
+        <w:rPr>
+          <w:rFonts w:ascii="Arial" w:hAnsi="Arial" w:cs="Arial"/>
+          <w:color w:val="800080"/>
+        </w:rPr>
+        <w:t xml:space="preserve"> release</w:t>
+      </w:r>
+      <w:r>
+        <w:rPr>
+          <w:rFonts w:ascii="Arial" w:hAnsi="Arial" w:cs="Arial"/>
+          <w:color w:val="800080"/>
+        </w:rPr>
+        <w:t>s</w:t>
+      </w:r>
+      <w:r>
+        <w:rPr>
+          <w:rFonts w:ascii="Arial" w:hAnsi="Arial" w:cs="Arial"/>
+          <w:color w:val="800080"/>
+        </w:rPr>
+        <w:t xml:space="preserve">: </w:t>
+      </w:r>
+      <w:r>
+        <w:rPr>
+          <w:rFonts w:ascii="Arial" w:hAnsi="Arial" w:cs="Arial"/>
+        </w:rPr>
+        <w:t>{</w:t>
       </w:r>
       <w:r>
         <w:rPr>
           <w:rFonts w:ascii="Arial" w:hAnsi="Arial" w:cs="Arial"/>
           <w:noProof/>
         </w:rPr>
-        <w:t>}</w:t>
+        <w:t>{</w:t>
+      </w:r>
+      <w:proofErr w:type="spellStart"/>
+      <w:r>
+        <w:rPr>
+          <w:rFonts w:ascii="Arial" w:hAnsi="Arial" w:cs="Arial"/>
+          <w:noProof/>
+        </w:rPr>
+        <w:t>date</w:t>
+      </w:r>
+      <w:r>
+        <w:rPr>
+          <w:rFonts w:ascii="Arial" w:hAnsi="Arial" w:cs="Arial"/>
+          <w:noProof/>
+        </w:rPr>
+        <w:t>s</w:t>
+      </w:r>
+      <w:r>
+        <w:rPr>
+          <w:rFonts w:ascii="Arial" w:hAnsi="Arial" w:cs="Arial"/>
+          <w:noProof/>
+        </w:rPr>
+        <w:t>_of_last_release</w:t>
+      </w:r>
+      <w:r>
+        <w:rPr>
+          <w:rFonts w:ascii="Arial" w:hAnsi="Arial" w:cs="Arial"/>
+          <w:noProof/>
+        </w:rPr>
+        <w:t>s</w:t>
+      </w:r>
+      <w:proofErr w:type="spellEnd"/>
+      <w:r>
+        <w:rPr>
+          <w:rFonts w:ascii="Arial" w:hAnsi="Arial" w:cs="Arial"/>
+          <w:noProof/>
+        </w:rPr>
+        <w:t>}}</w:t>
       </w:r>
     </w:p>
     <w:p>
@@ -1924,14 +1978,7 @@
           <w:rFonts w:ascii="Arial" w:hAnsi="Arial" w:cs="Arial"/>
           <w:noProof/>
         </w:rPr>
-        <w:t>}</w:t>
-      </w:r>
-      <w:r>
-        <w:rPr>
-          <w:rFonts w:ascii="Arial" w:hAnsi="Arial" w:cs="Arial"/>
-          <w:noProof/>
-        </w:rPr>
-        <w:t>}</w:t>
+        <w:t>}}</w:t>
       </w:r>
     </w:p>
     <w:p>
@@ -2043,14 +2090,7 @@
           <w:rFonts w:ascii="Arial" w:hAnsi="Arial" w:cs="Arial"/>
           <w:noProof/>
         </w:rPr>
-        <w:t>}</w:t>
-      </w:r>
-      <w:r>
-        <w:rPr>
-          <w:rFonts w:ascii="Arial" w:hAnsi="Arial" w:cs="Arial"/>
-          <w:noProof/>
-        </w:rPr>
-        <w:t>}</w:t>
+        <w:t>}}</w:t>
       </w:r>
     </w:p>
     <w:p>
@@ -2122,14 +2162,7 @@
           <w:rFonts w:ascii="Arial" w:hAnsi="Arial" w:cs="Arial"/>
           <w:noProof/>
         </w:rPr>
-        <w:t>}</w:t>
-      </w:r>
-      <w:r>
-        <w:rPr>
-          <w:rFonts w:ascii="Arial" w:hAnsi="Arial" w:cs="Arial"/>
-          <w:noProof/>
-        </w:rPr>
-        <w:t>}</w:t>
+        <w:t>}}</w:t>
       </w:r>
     </w:p>
     <w:p>
@@ -2193,14 +2226,7 @@
           <w:rFonts w:ascii="Arial" w:hAnsi="Arial" w:cs="Arial"/>
           <w:noProof/>
         </w:rPr>
-        <w:t>}</w:t>
-      </w:r>
-      <w:r>
-        <w:rPr>
-          <w:rFonts w:ascii="Arial" w:hAnsi="Arial" w:cs="Arial"/>
-          <w:noProof/>
-        </w:rPr>
-        <w:t>}</w:t>
+        <w:t>}}</w:t>
       </w:r>
     </w:p>
     <w:p>
@@ -2264,14 +2290,7 @@
           <w:rFonts w:ascii="Arial" w:hAnsi="Arial" w:cs="Arial"/>
           <w:noProof/>
         </w:rPr>
-        <w:t>}</w:t>
-      </w:r>
-      <w:r>
-        <w:rPr>
-          <w:rFonts w:ascii="Arial" w:hAnsi="Arial" w:cs="Arial"/>
-          <w:noProof/>
-        </w:rPr>
-        <w:t>}</w:t>
+        <w:t>}}</w:t>
       </w:r>
     </w:p>
     <w:p>
@@ -2336,14 +2355,7 @@
           <w:rFonts w:ascii="Arial" w:hAnsi="Arial" w:cs="Arial"/>
           <w:noProof/>
         </w:rPr>
-        <w:t>}</w:t>
-      </w:r>
-      <w:r>
-        <w:rPr>
-          <w:rFonts w:ascii="Arial" w:hAnsi="Arial" w:cs="Arial"/>
-          <w:noProof/>
-        </w:rPr>
-        <w:t>}</w:t>
+        <w:t>}}</w:t>
       </w:r>
     </w:p>
     <w:p>
@@ -2408,14 +2420,7 @@
           <w:rFonts w:ascii="Arial" w:hAnsi="Arial" w:cs="Arial"/>
           <w:noProof/>
         </w:rPr>
-        <w:t>}</w:t>
-      </w:r>
-      <w:r>
-        <w:rPr>
-          <w:rFonts w:ascii="Arial" w:hAnsi="Arial" w:cs="Arial"/>
-          <w:noProof/>
-        </w:rPr>
-        <w:t>}</w:t>
+        <w:t>}}</w:t>
       </w:r>
     </w:p>
     <w:p>
@@ -2513,14 +2518,7 @@
           <w:rFonts w:ascii="Arial" w:hAnsi="Arial" w:cs="Arial"/>
           <w:noProof/>
         </w:rPr>
-        <w:t>}</w:t>
-      </w:r>
-      <w:r>
-        <w:rPr>
-          <w:rFonts w:ascii="Arial" w:hAnsi="Arial" w:cs="Arial"/>
-          <w:noProof/>
-        </w:rPr>
-        <w:t>}</w:t>
+        <w:t>}}</w:t>
       </w:r>
     </w:p>
     <w:p>
@@ -2567,28 +2565,7 @@
           <w:rFonts w:ascii="Arial" w:hAnsi="Arial" w:cs="Arial"/>
           <w:noProof/>
         </w:rPr>
-        <w:t>{</w:t>
-      </w:r>
-      <w:r>
-        <w:rPr>
-          <w:rFonts w:ascii="Arial" w:hAnsi="Arial" w:cs="Arial"/>
-          <w:noProof/>
-        </w:rPr>
-        <w:t>{</w:t>
-      </w:r>
-      <w:r>
-        <w:rPr>
-          <w:rFonts w:ascii="Arial" w:hAnsi="Arial" w:cs="Arial"/>
-          <w:noProof/>
-        </w:rPr>
-        <w:t>extended_term}</w:t>
-      </w:r>
-      <w:r>
-        <w:rPr>
-          <w:rFonts w:ascii="Arial" w:hAnsi="Arial" w:cs="Arial"/>
-          <w:noProof/>
-        </w:rPr>
-        <w:t>}</w:t>
+        <w:t>{{extended_term}}</w:t>
       </w:r>
     </w:p>
     <w:p>
@@ -2660,14 +2637,7 @@
           <w:rFonts w:ascii="Arial" w:hAnsi="Arial" w:cs="Arial"/>
           <w:noProof/>
         </w:rPr>
-        <w:t>}</w:t>
-      </w:r>
-      <w:r>
-        <w:rPr>
-          <w:rFonts w:ascii="Arial" w:hAnsi="Arial" w:cs="Arial"/>
-          <w:noProof/>
-        </w:rPr>
-        <w:t>}</w:t>
+        <w:t>}}</w:t>
       </w:r>
     </w:p>
     <w:p>
@@ -2751,14 +2721,7 @@
           <w:rFonts w:ascii="Arial" w:hAnsi="Arial" w:cs="Arial"/>
           <w:noProof/>
         </w:rPr>
-        <w:t>}</w:t>
-      </w:r>
-      <w:r>
-        <w:rPr>
-          <w:rFonts w:ascii="Arial" w:hAnsi="Arial" w:cs="Arial"/>
-          <w:noProof/>
-        </w:rPr>
-        <w:t>}</w:t>
+        <w:t>}}</w:t>
       </w:r>
     </w:p>
     <w:p>
@@ -2796,28 +2759,7 @@
           <w:rFonts w:ascii="Arial" w:hAnsi="Arial" w:cs="Arial"/>
           <w:noProof/>
         </w:rPr>
-        <w:t>{</w:t>
-      </w:r>
-      <w:r>
-        <w:rPr>
-          <w:rFonts w:ascii="Arial" w:hAnsi="Arial" w:cs="Arial"/>
-          <w:noProof/>
-        </w:rPr>
-        <w:t>{</w:t>
-      </w:r>
-      <w:r>
-        <w:rPr>
-          <w:rFonts w:ascii="Arial" w:hAnsi="Arial" w:cs="Arial"/>
-          <w:noProof/>
-        </w:rPr>
-        <w:t>no_fixed_abode}</w:t>
-      </w:r>
-      <w:r>
-        <w:rPr>
-          <w:rFonts w:ascii="Arial" w:hAnsi="Arial" w:cs="Arial"/>
-          <w:noProof/>
-        </w:rPr>
-        <w:t>}</w:t>
+        <w:t>{{no_fixed_abode}}</w:t>
       </w:r>
     </w:p>
     <w:p>
@@ -2877,14 +2819,7 @@
           <w:rFonts w:ascii="Arial" w:hAnsi="Arial" w:cs="Arial"/>
           <w:noProof/>
         </w:rPr>
-        <w:t>}</w:t>
-      </w:r>
-      <w:r>
-        <w:rPr>
-          <w:rFonts w:ascii="Arial" w:hAnsi="Arial" w:cs="Arial"/>
-          <w:noProof/>
-        </w:rPr>
-        <w:t>}</w:t>
+        <w:t>}}</w:t>
       </w:r>
     </w:p>
     <w:p>
@@ -2917,28 +2852,7 @@
           <w:rFonts w:ascii="Arial" w:hAnsi="Arial" w:cs="Arial"/>
           <w:noProof/>
         </w:rPr>
-        <w:t>{</w:t>
-      </w:r>
-      <w:r>
-        <w:rPr>
-          <w:rFonts w:ascii="Arial" w:hAnsi="Arial" w:cs="Arial"/>
-          <w:noProof/>
-        </w:rPr>
-        <w:t>{</w:t>
-      </w:r>
-      <w:r>
-        <w:rPr>
-          <w:rFonts w:ascii="Arial" w:hAnsi="Arial" w:cs="Arial"/>
-          <w:noProof/>
-        </w:rPr>
-        <w:t>other_possible_addresses}</w:t>
-      </w:r>
-      <w:r>
-        <w:rPr>
-          <w:rFonts w:ascii="Arial" w:hAnsi="Arial" w:cs="Arial"/>
-          <w:noProof/>
-        </w:rPr>
-        <w:t>}</w:t>
+        <w:t>{{other_possible_addresses}}</w:t>
       </w:r>
       <w:r>
         <w:rPr>
@@ -2993,85 +2907,43 @@
           <w:rFonts w:ascii="Arial" w:hAnsi="Arial" w:cs="Arial"/>
           <w:noProof/>
         </w:rPr>
-        <w:t>{</w:t>
+        <w:t>{{has_arrest_issues}}</w:t>
+      </w:r>
+      <w:r>
+        <w:rPr>
+          <w:rFonts w:ascii="Arial" w:hAnsi="Arial" w:cs="Arial"/>
+          <w:b/>
+        </w:rPr>
+        <w:t xml:space="preserve"> </w:t>
+      </w:r>
+      <w:r>
+        <w:rPr>
+          <w:rFonts w:ascii="Arial" w:hAnsi="Arial" w:cs="Arial"/>
+          <w:b/>
+        </w:rPr>
+        <w:br/>
+      </w:r>
+      <w:r>
+        <w:rPr>
+          <w:rFonts w:ascii="Arial" w:hAnsi="Arial" w:cs="Arial"/>
+          <w:b/>
+          <w:color w:val="800080"/>
+        </w:rPr>
+        <w:t>If yes, provide details below, including information about any children or vulnerable adults linked to any of the above addresses:</w:t>
+      </w:r>
+      <w:r>
+        <w:rPr>
+          <w:rFonts w:ascii="Arial" w:hAnsi="Arial" w:cs="Arial"/>
+          <w:b/>
+        </w:rPr>
+        <w:t xml:space="preserve"> </w:t>
       </w:r>
       <w:r>
         <w:rPr>
           <w:rFonts w:ascii="Arial" w:hAnsi="Arial" w:cs="Arial"/>
           <w:noProof/>
         </w:rPr>
-        <w:t>{</w:t>
-      </w:r>
-      <w:r>
-        <w:rPr>
-          <w:rFonts w:ascii="Arial" w:hAnsi="Arial" w:cs="Arial"/>
-          <w:noProof/>
-        </w:rPr>
-        <w:t>has_arrest_issues}</w:t>
-      </w:r>
-      <w:r>
-        <w:rPr>
-          <w:rFonts w:ascii="Arial" w:hAnsi="Arial" w:cs="Arial"/>
-          <w:noProof/>
-        </w:rPr>
-        <w:t>}</w:t>
-      </w:r>
-      <w:r>
-        <w:rPr>
-          <w:rFonts w:ascii="Arial" w:hAnsi="Arial" w:cs="Arial"/>
-          <w:b/>
-        </w:rPr>
-        <w:t xml:space="preserve"> </w:t>
-      </w:r>
-      <w:r>
-        <w:rPr>
-          <w:rFonts w:ascii="Arial" w:hAnsi="Arial" w:cs="Arial"/>
-          <w:b/>
-        </w:rPr>
-        <w:br/>
-      </w:r>
-      <w:r>
-        <w:rPr>
-          <w:rFonts w:ascii="Arial" w:hAnsi="Arial" w:cs="Arial"/>
-          <w:b/>
-          <w:color w:val="800080"/>
-        </w:rPr>
-        <w:t>If yes, provide details below, including information about any children or vulnerable adults linked to any of the above addresses:</w:t>
-      </w:r>
-      <w:r>
-        <w:rPr>
-          <w:rFonts w:ascii="Arial" w:hAnsi="Arial" w:cs="Arial"/>
-          <w:b/>
-        </w:rPr>
-        <w:t xml:space="preserve"> </w:t>
-      </w:r>
-      <w:r>
-        <w:rPr>
-          <w:rFonts w:ascii="Arial" w:hAnsi="Arial" w:cs="Arial"/>
-          <w:noProof/>
-        </w:rPr>
-        <w:t>{</w:t>
-      </w:r>
-      <w:r>
-        <w:rPr>
-          <w:rFonts w:ascii="Arial" w:hAnsi="Arial" w:cs="Arial"/>
-          <w:noProof/>
-        </w:rPr>
-        <w:t>{</w:t>
-      </w:r>
-      <w:r>
-        <w:rPr>
-          <w:rFonts w:ascii="Arial" w:hAnsi="Arial" w:cs="Arial"/>
-          <w:noProof/>
-        </w:rPr>
-        <w:t>has_arrest_issues_details}</w:t>
-      </w:r>
-      <w:r>
-        <w:rPr>
-          <w:rFonts w:ascii="Arial" w:hAnsi="Arial" w:cs="Arial"/>
-          <w:noProof/>
-        </w:rPr>
-        <w:t>}</w:t>
+        <w:t>{{has_arrest_issues_details}}</w:t>
       </w:r>
       <w:r>
         <w:rPr>
@@ -3192,6 +3064,7 @@
           <w:b/>
           <w:color w:val="800080"/>
         </w:rPr>
+        <w:lastRenderedPageBreak/>
         <w:t xml:space="preserve">Police single point of contact name: </w:t>
       </w:r>
       <w:r>
@@ -3214,14 +3087,7 @@
           <w:rFonts w:ascii="Arial" w:hAnsi="Arial" w:cs="Arial"/>
           <w:noProof/>
         </w:rPr>
-        <w:t>}</w:t>
-      </w:r>
-      <w:r>
-        <w:rPr>
-          <w:rFonts w:ascii="Arial" w:hAnsi="Arial" w:cs="Arial"/>
-          <w:noProof/>
-        </w:rPr>
-        <w:t>}</w:t>
+        <w:t>}}</w:t>
       </w:r>
     </w:p>
     <w:p>
@@ -3283,14 +3149,7 @@
           <w:rFonts w:ascii="Arial" w:hAnsi="Arial" w:cs="Arial"/>
           <w:noProof/>
         </w:rPr>
-        <w:t>}</w:t>
-      </w:r>
-      <w:r>
-        <w:rPr>
-          <w:rFonts w:ascii="Arial" w:hAnsi="Arial" w:cs="Arial"/>
-          <w:noProof/>
-        </w:rPr>
-        <w:t>}</w:t>
+        <w:t>}}</w:t>
       </w:r>
       <w:r>
         <w:rPr>
@@ -3330,7 +3189,6 @@
           <w:b/>
           <w:color w:val="800080"/>
         </w:rPr>
-        <w:lastRenderedPageBreak/>
         <w:t xml:space="preserve">Fax number: </w:t>
       </w:r>
       <w:r>
@@ -3367,14 +3225,7 @@
           <w:rFonts w:ascii="Arial" w:hAnsi="Arial" w:cs="Arial"/>
           <w:noProof/>
         </w:rPr>
-        <w:t>}</w:t>
-      </w:r>
-      <w:r>
-        <w:rPr>
-          <w:rFonts w:ascii="Arial" w:hAnsi="Arial" w:cs="Arial"/>
-          <w:noProof/>
-        </w:rPr>
-        <w:t>}</w:t>
+        <w:t>}}</w:t>
       </w:r>
     </w:p>
     <w:p>
@@ -3417,28 +3268,7 @@
           <w:rFonts w:ascii="Arial" w:hAnsi="Arial" w:cs="Arial"/>
           <w:noProof/>
         </w:rPr>
-        <w:t>{</w:t>
-      </w:r>
-      <w:r>
-        <w:rPr>
-          <w:rFonts w:ascii="Arial" w:hAnsi="Arial" w:cs="Arial"/>
-          <w:noProof/>
-        </w:rPr>
-        <w:t>{</w:t>
-      </w:r>
-      <w:r>
-        <w:rPr>
-          <w:rFonts w:ascii="Arial" w:hAnsi="Arial" w:cs="Arial"/>
-          <w:noProof/>
-        </w:rPr>
-        <w:t>email_address}</w:t>
-      </w:r>
-      <w:r>
-        <w:rPr>
-          <w:rFonts w:ascii="Arial" w:hAnsi="Arial" w:cs="Arial"/>
-          <w:noProof/>
-        </w:rPr>
-        <w:t>}</w:t>
+        <w:t>{{email_address}}</w:t>
       </w:r>
     </w:p>
     <w:p>
@@ -3584,28 +3414,7 @@
           <w:rFonts w:ascii="Arial" w:hAnsi="Arial" w:cs="Arial"/>
           <w:noProof/>
         </w:rPr>
-        <w:t>{</w:t>
-      </w:r>
-      <w:r>
-        <w:rPr>
-          <w:rFonts w:ascii="Arial" w:hAnsi="Arial" w:cs="Arial"/>
-          <w:noProof/>
-        </w:rPr>
-        <w:t>{</w:t>
-      </w:r>
-      <w:r>
-        <w:rPr>
-          <w:rFonts w:ascii="Arial" w:hAnsi="Arial" w:cs="Arial"/>
-          <w:noProof/>
-        </w:rPr>
-        <w:t>has_vulnerabilities}</w:t>
-      </w:r>
-      <w:r>
-        <w:rPr>
-          <w:rFonts w:ascii="Arial" w:hAnsi="Arial" w:cs="Arial"/>
-          <w:noProof/>
-        </w:rPr>
-        <w:t>}</w:t>
+        <w:t>{{has_vulnerabilities}}</w:t>
       </w:r>
     </w:p>
     <w:p>

</xml_diff>

<commit_message>
mrd-991_prefix-dates-with-labels-in-part-a: new arrangement of last/previous release dates on part a (#574)
</commit_message>
<xml_diff>
--- a/src/main/resources/NAT Recall Part A London Template - obtained 131021.docx
+++ b/src/main/resources/NAT Recall Part A London Template - obtained 131021.docx
@@ -591,13 +591,7 @@
         <w:rPr>
           <w:rFonts w:ascii="Arial" w:hAnsi="Arial" w:cs="Arial"/>
         </w:rPr>
-        <w:t>}</w:t>
-      </w:r>
-      <w:r>
-        <w:rPr>
-          <w:rFonts w:ascii="Arial" w:hAnsi="Arial" w:cs="Arial"/>
-        </w:rPr>
-        <w:t>}</w:t>
+        <w:t>}}</w:t>
       </w:r>
     </w:p>
     <w:p>
@@ -678,13 +672,7 @@
         <w:rPr>
           <w:rFonts w:ascii="Arial" w:hAnsi="Arial" w:cs="Arial"/>
         </w:rPr>
-        <w:t>{</w:t>
-      </w:r>
-      <w:r>
-        <w:rPr>
-          <w:rFonts w:ascii="Arial" w:hAnsi="Arial" w:cs="Arial"/>
-        </w:rPr>
-        <w:t>{</w:t>
+        <w:t>{{</w:t>
       </w:r>
       <w:proofErr w:type="spellStart"/>
       <w:r>
@@ -1232,14 +1220,7 @@
           <w:rFonts w:ascii="Arial" w:hAnsi="Arial" w:cs="Arial"/>
           <w:noProof/>
         </w:rPr>
-        <w:t>{ethnicity}</w:t>
-      </w:r>
-      <w:r>
-        <w:rPr>
-          <w:rFonts w:ascii="Arial" w:hAnsi="Arial" w:cs="Arial"/>
-          <w:noProof/>
-        </w:rPr>
-        <w:t>}</w:t>
+        <w:t>{ethnicity}}</w:t>
       </w:r>
     </w:p>
     <w:p>
@@ -1309,68 +1290,54 @@
           <w:rFonts w:ascii="Arial" w:hAnsi="Arial" w:cs="Arial"/>
           <w:noProof/>
         </w:rPr>
-        <w:t>}</w:t>
+        <w:t>}}</w:t>
+      </w:r>
+      <w:r>
+        <w:rPr>
+          <w:rFonts w:ascii="Arial" w:hAnsi="Arial" w:cs="Arial"/>
+        </w:rPr>
+        <w:t xml:space="preserve">  </w:t>
+      </w:r>
+      <w:r>
+        <w:rPr>
+          <w:rFonts w:ascii="Arial" w:hAnsi="Arial" w:cs="Arial"/>
+        </w:rPr>
+        <w:t xml:space="preserve"> </w:t>
+      </w:r>
+      <w:r>
+        <w:rPr>
+          <w:rFonts w:ascii="Arial" w:hAnsi="Arial" w:cs="Arial"/>
+        </w:rPr>
+        <w:t xml:space="preserve">Spoken: </w:t>
+      </w:r>
+      <w:r>
+        <w:rPr>
+          <w:rFonts w:ascii="Arial" w:hAnsi="Arial" w:cs="Arial"/>
+        </w:rPr>
+        <w:t>{</w:t>
       </w:r>
       <w:r>
         <w:rPr>
           <w:rFonts w:ascii="Arial" w:hAnsi="Arial" w:cs="Arial"/>
           <w:noProof/>
         </w:rPr>
-        <w:t>}</w:t>
-      </w:r>
-      <w:r>
-        <w:rPr>
-          <w:rFonts w:ascii="Arial" w:hAnsi="Arial" w:cs="Arial"/>
-        </w:rPr>
-        <w:t xml:space="preserve">  </w:t>
-      </w:r>
-      <w:r>
-        <w:rPr>
-          <w:rFonts w:ascii="Arial" w:hAnsi="Arial" w:cs="Arial"/>
-        </w:rPr>
-        <w:t xml:space="preserve"> </w:t>
-      </w:r>
-      <w:r>
-        <w:rPr>
-          <w:rFonts w:ascii="Arial" w:hAnsi="Arial" w:cs="Arial"/>
-        </w:rPr>
-        <w:t xml:space="preserve">Spoken: </w:t>
-      </w:r>
-      <w:r>
-        <w:rPr>
-          <w:rFonts w:ascii="Arial" w:hAnsi="Arial" w:cs="Arial"/>
-        </w:rPr>
         <w:t>{</w:t>
       </w:r>
+      <w:proofErr w:type="spellStart"/>
       <w:r>
         <w:rPr>
           <w:rFonts w:ascii="Arial" w:hAnsi="Arial" w:cs="Arial"/>
           <w:noProof/>
         </w:rPr>
-        <w:t>{</w:t>
-      </w:r>
-      <w:proofErr w:type="spellStart"/>
+        <w:t>primary_language</w:t>
+      </w:r>
+      <w:proofErr w:type="spellEnd"/>
       <w:r>
         <w:rPr>
           <w:rFonts w:ascii="Arial" w:hAnsi="Arial" w:cs="Arial"/>
           <w:noProof/>
         </w:rPr>
-        <w:t>primary_language</w:t>
-      </w:r>
-      <w:proofErr w:type="spellEnd"/>
-      <w:r>
-        <w:rPr>
-          <w:rFonts w:ascii="Arial" w:hAnsi="Arial" w:cs="Arial"/>
-          <w:noProof/>
-        </w:rPr>
-        <w:t>}</w:t>
-      </w:r>
-      <w:r>
-        <w:rPr>
-          <w:rFonts w:ascii="Arial" w:hAnsi="Arial" w:cs="Arial"/>
-          <w:noProof/>
-        </w:rPr>
-        <w:t>}</w:t>
+        <w:t>}}</w:t>
       </w:r>
     </w:p>
     <w:p>
@@ -1445,14 +1412,7 @@
           <w:rFonts w:ascii="Arial" w:hAnsi="Arial" w:cs="Arial"/>
           <w:noProof/>
         </w:rPr>
-        <w:t>{gender}</w:t>
-      </w:r>
-      <w:r>
-        <w:rPr>
-          <w:rFonts w:ascii="Arial" w:hAnsi="Arial" w:cs="Arial"/>
-          <w:noProof/>
-        </w:rPr>
-        <w:t>}</w:t>
+        <w:t>{gender}}</w:t>
       </w:r>
     </w:p>
     <w:p>
@@ -1514,14 +1474,7 @@
           <w:rFonts w:ascii="Arial" w:hAnsi="Arial" w:cs="Arial"/>
           <w:noProof/>
         </w:rPr>
-        <w:t>}</w:t>
-      </w:r>
-      <w:r>
-        <w:rPr>
-          <w:rFonts w:ascii="Arial" w:hAnsi="Arial" w:cs="Arial"/>
-          <w:noProof/>
-        </w:rPr>
-        <w:t>}</w:t>
+        <w:t>}}</w:t>
       </w:r>
     </w:p>
     <w:p>
@@ -1584,14 +1537,7 @@
           <w:rFonts w:ascii="Arial" w:hAnsi="Arial" w:cs="Arial"/>
           <w:noProof/>
         </w:rPr>
-        <w:t>}</w:t>
-      </w:r>
-      <w:r>
-        <w:rPr>
-          <w:rFonts w:ascii="Arial" w:hAnsi="Arial" w:cs="Arial"/>
-          <w:noProof/>
-        </w:rPr>
-        <w:t>}</w:t>
+        <w:t>}}</w:t>
       </w:r>
     </w:p>
     <w:p>
@@ -1654,14 +1600,7 @@
           <w:rFonts w:ascii="Arial" w:hAnsi="Arial" w:cs="Arial"/>
           <w:noProof/>
         </w:rPr>
-        <w:t>}</w:t>
-      </w:r>
-      <w:r>
-        <w:rPr>
-          <w:rFonts w:ascii="Arial" w:hAnsi="Arial" w:cs="Arial"/>
-          <w:noProof/>
-        </w:rPr>
-        <w:t>}</w:t>
+        <w:t>}}</w:t>
       </w:r>
     </w:p>
     <w:p>
@@ -1725,14 +1664,7 @@
           <w:rFonts w:ascii="Arial" w:hAnsi="Arial" w:cs="Arial"/>
           <w:noProof/>
         </w:rPr>
-        <w:t>}</w:t>
-      </w:r>
-      <w:r>
-        <w:rPr>
-          <w:rFonts w:ascii="Arial" w:hAnsi="Arial" w:cs="Arial"/>
-          <w:noProof/>
-        </w:rPr>
-        <w:t>}</w:t>
+        <w:t>}}</w:t>
       </w:r>
     </w:p>
     <w:p>
@@ -1805,6 +1737,7 @@
         <w:spacing w:before="120" w:after="120"/>
         <w:rPr>
           <w:rFonts w:ascii="Arial" w:hAnsi="Arial" w:cs="Arial"/>
+          <w:color w:val="800080"/>
         </w:rPr>
       </w:pPr>
       <w:r>
@@ -1822,6 +1755,31 @@
         </w:rPr>
         <w:t xml:space="preserve">: </w:t>
       </w:r>
+    </w:p>
+    <w:p>
+      <w:pPr>
+        <w:pBdr>
+          <w:top w:val="single" w:sz="4" w:space="1" w:color="auto"/>
+          <w:left w:val="single" w:sz="4" w:space="4" w:color="auto"/>
+          <w:bottom w:val="single" w:sz="4" w:space="1" w:color="auto"/>
+          <w:right w:val="single" w:sz="4" w:space="4" w:color="auto"/>
+        </w:pBdr>
+        <w:tabs>
+          <w:tab w:val="left" w:pos="2992"/>
+          <w:tab w:val="left" w:pos="4680"/>
+        </w:tabs>
+        <w:spacing w:before="120" w:after="120"/>
+        <w:rPr>
+          <w:rFonts w:ascii="Arial" w:hAnsi="Arial" w:cs="Arial"/>
+        </w:rPr>
+      </w:pPr>
+      <w:r>
+        <w:rPr>
+          <w:rFonts w:ascii="Arial" w:hAnsi="Arial" w:cs="Arial"/>
+          <w:color w:val="800080"/>
+        </w:rPr>
+        <w:t xml:space="preserve">Last release: </w:t>
+      </w:r>
       <w:r>
         <w:rPr>
           <w:rFonts w:ascii="Arial" w:hAnsi="Arial" w:cs="Arial"/>
@@ -1841,7 +1799,14 @@
           <w:rFonts w:ascii="Arial" w:hAnsi="Arial" w:cs="Arial"/>
           <w:noProof/>
         </w:rPr>
-        <w:t>date_of_last_release</w:t>
+        <w:t>last_release</w:t>
+      </w:r>
+      <w:r>
+        <w:rPr>
+          <w:rFonts w:ascii="Arial" w:hAnsi="Arial" w:cs="Arial"/>
+          <w:noProof/>
+        </w:rPr>
+        <w:t>_date</w:t>
       </w:r>
       <w:proofErr w:type="spellEnd"/>
       <w:r>
@@ -1849,14 +1814,103 @@
           <w:rFonts w:ascii="Arial" w:hAnsi="Arial" w:cs="Arial"/>
           <w:noProof/>
         </w:rPr>
-        <w:t>}</w:t>
+        <w:t>}}</w:t>
+      </w:r>
+    </w:p>
+    <w:p>
+      <w:pPr>
+        <w:pBdr>
+          <w:top w:val="single" w:sz="4" w:space="1" w:color="auto"/>
+          <w:left w:val="single" w:sz="4" w:space="4" w:color="auto"/>
+          <w:bottom w:val="single" w:sz="4" w:space="1" w:color="auto"/>
+          <w:right w:val="single" w:sz="4" w:space="4" w:color="auto"/>
+        </w:pBdr>
+        <w:tabs>
+          <w:tab w:val="left" w:pos="2992"/>
+          <w:tab w:val="left" w:pos="4680"/>
+        </w:tabs>
+        <w:spacing w:before="120" w:after="120"/>
+        <w:rPr>
+          <w:rFonts w:ascii="Arial" w:hAnsi="Arial" w:cs="Arial"/>
+        </w:rPr>
+      </w:pPr>
+      <w:r>
+        <w:rPr>
+          <w:rFonts w:ascii="Arial" w:hAnsi="Arial" w:cs="Arial"/>
+          <w:color w:val="800080"/>
+        </w:rPr>
+        <w:t>Previous</w:t>
+      </w:r>
+      <w:r>
+        <w:rPr>
+          <w:rFonts w:ascii="Arial" w:hAnsi="Arial" w:cs="Arial"/>
+          <w:color w:val="800080"/>
+        </w:rPr>
+        <w:t xml:space="preserve"> release</w:t>
+      </w:r>
+      <w:r>
+        <w:rPr>
+          <w:rFonts w:ascii="Arial" w:hAnsi="Arial" w:cs="Arial"/>
+          <w:color w:val="800080"/>
+        </w:rPr>
+        <w:t>s</w:t>
+      </w:r>
+      <w:r>
+        <w:rPr>
+          <w:rFonts w:ascii="Arial" w:hAnsi="Arial" w:cs="Arial"/>
+          <w:color w:val="800080"/>
+        </w:rPr>
+        <w:t xml:space="preserve">: </w:t>
+      </w:r>
+      <w:r>
+        <w:rPr>
+          <w:rFonts w:ascii="Arial" w:hAnsi="Arial" w:cs="Arial"/>
+        </w:rPr>
+        <w:t>{</w:t>
       </w:r>
       <w:r>
         <w:rPr>
           <w:rFonts w:ascii="Arial" w:hAnsi="Arial" w:cs="Arial"/>
           <w:noProof/>
         </w:rPr>
-        <w:t>}</w:t>
+        <w:t>{</w:t>
+      </w:r>
+      <w:proofErr w:type="spellStart"/>
+      <w:r>
+        <w:rPr>
+          <w:rFonts w:ascii="Arial" w:hAnsi="Arial" w:cs="Arial"/>
+          <w:noProof/>
+        </w:rPr>
+        <w:t>date</w:t>
+      </w:r>
+      <w:r>
+        <w:rPr>
+          <w:rFonts w:ascii="Arial" w:hAnsi="Arial" w:cs="Arial"/>
+          <w:noProof/>
+        </w:rPr>
+        <w:t>s</w:t>
+      </w:r>
+      <w:r>
+        <w:rPr>
+          <w:rFonts w:ascii="Arial" w:hAnsi="Arial" w:cs="Arial"/>
+          <w:noProof/>
+        </w:rPr>
+        <w:t>_of_last_release</w:t>
+      </w:r>
+      <w:r>
+        <w:rPr>
+          <w:rFonts w:ascii="Arial" w:hAnsi="Arial" w:cs="Arial"/>
+          <w:noProof/>
+        </w:rPr>
+        <w:t>s</w:t>
+      </w:r>
+      <w:proofErr w:type="spellEnd"/>
+      <w:r>
+        <w:rPr>
+          <w:rFonts w:ascii="Arial" w:hAnsi="Arial" w:cs="Arial"/>
+          <w:noProof/>
+        </w:rPr>
+        <w:t>}}</w:t>
       </w:r>
     </w:p>
     <w:p>
@@ -1924,14 +1978,7 @@
           <w:rFonts w:ascii="Arial" w:hAnsi="Arial" w:cs="Arial"/>
           <w:noProof/>
         </w:rPr>
-        <w:t>}</w:t>
-      </w:r>
-      <w:r>
-        <w:rPr>
-          <w:rFonts w:ascii="Arial" w:hAnsi="Arial" w:cs="Arial"/>
-          <w:noProof/>
-        </w:rPr>
-        <w:t>}</w:t>
+        <w:t>}}</w:t>
       </w:r>
     </w:p>
     <w:p>
@@ -2043,14 +2090,7 @@
           <w:rFonts w:ascii="Arial" w:hAnsi="Arial" w:cs="Arial"/>
           <w:noProof/>
         </w:rPr>
-        <w:t>}</w:t>
-      </w:r>
-      <w:r>
-        <w:rPr>
-          <w:rFonts w:ascii="Arial" w:hAnsi="Arial" w:cs="Arial"/>
-          <w:noProof/>
-        </w:rPr>
-        <w:t>}</w:t>
+        <w:t>}}</w:t>
       </w:r>
     </w:p>
     <w:p>
@@ -2122,14 +2162,7 @@
           <w:rFonts w:ascii="Arial" w:hAnsi="Arial" w:cs="Arial"/>
           <w:noProof/>
         </w:rPr>
-        <w:t>}</w:t>
-      </w:r>
-      <w:r>
-        <w:rPr>
-          <w:rFonts w:ascii="Arial" w:hAnsi="Arial" w:cs="Arial"/>
-          <w:noProof/>
-        </w:rPr>
-        <w:t>}</w:t>
+        <w:t>}}</w:t>
       </w:r>
     </w:p>
     <w:p>
@@ -2193,14 +2226,7 @@
           <w:rFonts w:ascii="Arial" w:hAnsi="Arial" w:cs="Arial"/>
           <w:noProof/>
         </w:rPr>
-        <w:t>}</w:t>
-      </w:r>
-      <w:r>
-        <w:rPr>
-          <w:rFonts w:ascii="Arial" w:hAnsi="Arial" w:cs="Arial"/>
-          <w:noProof/>
-        </w:rPr>
-        <w:t>}</w:t>
+        <w:t>}}</w:t>
       </w:r>
     </w:p>
     <w:p>
@@ -2264,14 +2290,7 @@
           <w:rFonts w:ascii="Arial" w:hAnsi="Arial" w:cs="Arial"/>
           <w:noProof/>
         </w:rPr>
-        <w:t>}</w:t>
-      </w:r>
-      <w:r>
-        <w:rPr>
-          <w:rFonts w:ascii="Arial" w:hAnsi="Arial" w:cs="Arial"/>
-          <w:noProof/>
-        </w:rPr>
-        <w:t>}</w:t>
+        <w:t>}}</w:t>
       </w:r>
     </w:p>
     <w:p>
@@ -2336,14 +2355,7 @@
           <w:rFonts w:ascii="Arial" w:hAnsi="Arial" w:cs="Arial"/>
           <w:noProof/>
         </w:rPr>
-        <w:t>}</w:t>
-      </w:r>
-      <w:r>
-        <w:rPr>
-          <w:rFonts w:ascii="Arial" w:hAnsi="Arial" w:cs="Arial"/>
-          <w:noProof/>
-        </w:rPr>
-        <w:t>}</w:t>
+        <w:t>}}</w:t>
       </w:r>
     </w:p>
     <w:p>
@@ -2408,14 +2420,7 @@
           <w:rFonts w:ascii="Arial" w:hAnsi="Arial" w:cs="Arial"/>
           <w:noProof/>
         </w:rPr>
-        <w:t>}</w:t>
-      </w:r>
-      <w:r>
-        <w:rPr>
-          <w:rFonts w:ascii="Arial" w:hAnsi="Arial" w:cs="Arial"/>
-          <w:noProof/>
-        </w:rPr>
-        <w:t>}</w:t>
+        <w:t>}}</w:t>
       </w:r>
     </w:p>
     <w:p>
@@ -2513,14 +2518,7 @@
           <w:rFonts w:ascii="Arial" w:hAnsi="Arial" w:cs="Arial"/>
           <w:noProof/>
         </w:rPr>
-        <w:t>}</w:t>
-      </w:r>
-      <w:r>
-        <w:rPr>
-          <w:rFonts w:ascii="Arial" w:hAnsi="Arial" w:cs="Arial"/>
-          <w:noProof/>
-        </w:rPr>
-        <w:t>}</w:t>
+        <w:t>}}</w:t>
       </w:r>
     </w:p>
     <w:p>
@@ -2567,28 +2565,7 @@
           <w:rFonts w:ascii="Arial" w:hAnsi="Arial" w:cs="Arial"/>
           <w:noProof/>
         </w:rPr>
-        <w:t>{</w:t>
-      </w:r>
-      <w:r>
-        <w:rPr>
-          <w:rFonts w:ascii="Arial" w:hAnsi="Arial" w:cs="Arial"/>
-          <w:noProof/>
-        </w:rPr>
-        <w:t>{</w:t>
-      </w:r>
-      <w:r>
-        <w:rPr>
-          <w:rFonts w:ascii="Arial" w:hAnsi="Arial" w:cs="Arial"/>
-          <w:noProof/>
-        </w:rPr>
-        <w:t>extended_term}</w:t>
-      </w:r>
-      <w:r>
-        <w:rPr>
-          <w:rFonts w:ascii="Arial" w:hAnsi="Arial" w:cs="Arial"/>
-          <w:noProof/>
-        </w:rPr>
-        <w:t>}</w:t>
+        <w:t>{{extended_term}}</w:t>
       </w:r>
     </w:p>
     <w:p>
@@ -2660,14 +2637,7 @@
           <w:rFonts w:ascii="Arial" w:hAnsi="Arial" w:cs="Arial"/>
           <w:noProof/>
         </w:rPr>
-        <w:t>}</w:t>
-      </w:r>
-      <w:r>
-        <w:rPr>
-          <w:rFonts w:ascii="Arial" w:hAnsi="Arial" w:cs="Arial"/>
-          <w:noProof/>
-        </w:rPr>
-        <w:t>}</w:t>
+        <w:t>}}</w:t>
       </w:r>
     </w:p>
     <w:p>
@@ -2751,14 +2721,7 @@
           <w:rFonts w:ascii="Arial" w:hAnsi="Arial" w:cs="Arial"/>
           <w:noProof/>
         </w:rPr>
-        <w:t>}</w:t>
-      </w:r>
-      <w:r>
-        <w:rPr>
-          <w:rFonts w:ascii="Arial" w:hAnsi="Arial" w:cs="Arial"/>
-          <w:noProof/>
-        </w:rPr>
-        <w:t>}</w:t>
+        <w:t>}}</w:t>
       </w:r>
     </w:p>
     <w:p>
@@ -2796,28 +2759,7 @@
           <w:rFonts w:ascii="Arial" w:hAnsi="Arial" w:cs="Arial"/>
           <w:noProof/>
         </w:rPr>
-        <w:t>{</w:t>
-      </w:r>
-      <w:r>
-        <w:rPr>
-          <w:rFonts w:ascii="Arial" w:hAnsi="Arial" w:cs="Arial"/>
-          <w:noProof/>
-        </w:rPr>
-        <w:t>{</w:t>
-      </w:r>
-      <w:r>
-        <w:rPr>
-          <w:rFonts w:ascii="Arial" w:hAnsi="Arial" w:cs="Arial"/>
-          <w:noProof/>
-        </w:rPr>
-        <w:t>no_fixed_abode}</w:t>
-      </w:r>
-      <w:r>
-        <w:rPr>
-          <w:rFonts w:ascii="Arial" w:hAnsi="Arial" w:cs="Arial"/>
-          <w:noProof/>
-        </w:rPr>
-        <w:t>}</w:t>
+        <w:t>{{no_fixed_abode}}</w:t>
       </w:r>
     </w:p>
     <w:p>
@@ -2877,14 +2819,7 @@
           <w:rFonts w:ascii="Arial" w:hAnsi="Arial" w:cs="Arial"/>
           <w:noProof/>
         </w:rPr>
-        <w:t>}</w:t>
-      </w:r>
-      <w:r>
-        <w:rPr>
-          <w:rFonts w:ascii="Arial" w:hAnsi="Arial" w:cs="Arial"/>
-          <w:noProof/>
-        </w:rPr>
-        <w:t>}</w:t>
+        <w:t>}}</w:t>
       </w:r>
     </w:p>
     <w:p>
@@ -2917,28 +2852,7 @@
           <w:rFonts w:ascii="Arial" w:hAnsi="Arial" w:cs="Arial"/>
           <w:noProof/>
         </w:rPr>
-        <w:t>{</w:t>
-      </w:r>
-      <w:r>
-        <w:rPr>
-          <w:rFonts w:ascii="Arial" w:hAnsi="Arial" w:cs="Arial"/>
-          <w:noProof/>
-        </w:rPr>
-        <w:t>{</w:t>
-      </w:r>
-      <w:r>
-        <w:rPr>
-          <w:rFonts w:ascii="Arial" w:hAnsi="Arial" w:cs="Arial"/>
-          <w:noProof/>
-        </w:rPr>
-        <w:t>other_possible_addresses}</w:t>
-      </w:r>
-      <w:r>
-        <w:rPr>
-          <w:rFonts w:ascii="Arial" w:hAnsi="Arial" w:cs="Arial"/>
-          <w:noProof/>
-        </w:rPr>
-        <w:t>}</w:t>
+        <w:t>{{other_possible_addresses}}</w:t>
       </w:r>
       <w:r>
         <w:rPr>
@@ -2993,85 +2907,43 @@
           <w:rFonts w:ascii="Arial" w:hAnsi="Arial" w:cs="Arial"/>
           <w:noProof/>
         </w:rPr>
-        <w:t>{</w:t>
+        <w:t>{{has_arrest_issues}}</w:t>
+      </w:r>
+      <w:r>
+        <w:rPr>
+          <w:rFonts w:ascii="Arial" w:hAnsi="Arial" w:cs="Arial"/>
+          <w:b/>
+        </w:rPr>
+        <w:t xml:space="preserve"> </w:t>
+      </w:r>
+      <w:r>
+        <w:rPr>
+          <w:rFonts w:ascii="Arial" w:hAnsi="Arial" w:cs="Arial"/>
+          <w:b/>
+        </w:rPr>
+        <w:br/>
+      </w:r>
+      <w:r>
+        <w:rPr>
+          <w:rFonts w:ascii="Arial" w:hAnsi="Arial" w:cs="Arial"/>
+          <w:b/>
+          <w:color w:val="800080"/>
+        </w:rPr>
+        <w:t>If yes, provide details below, including information about any children or vulnerable adults linked to any of the above addresses:</w:t>
+      </w:r>
+      <w:r>
+        <w:rPr>
+          <w:rFonts w:ascii="Arial" w:hAnsi="Arial" w:cs="Arial"/>
+          <w:b/>
+        </w:rPr>
+        <w:t xml:space="preserve"> </w:t>
       </w:r>
       <w:r>
         <w:rPr>
           <w:rFonts w:ascii="Arial" w:hAnsi="Arial" w:cs="Arial"/>
           <w:noProof/>
         </w:rPr>
-        <w:t>{</w:t>
-      </w:r>
-      <w:r>
-        <w:rPr>
-          <w:rFonts w:ascii="Arial" w:hAnsi="Arial" w:cs="Arial"/>
-          <w:noProof/>
-        </w:rPr>
-        <w:t>has_arrest_issues}</w:t>
-      </w:r>
-      <w:r>
-        <w:rPr>
-          <w:rFonts w:ascii="Arial" w:hAnsi="Arial" w:cs="Arial"/>
-          <w:noProof/>
-        </w:rPr>
-        <w:t>}</w:t>
-      </w:r>
-      <w:r>
-        <w:rPr>
-          <w:rFonts w:ascii="Arial" w:hAnsi="Arial" w:cs="Arial"/>
-          <w:b/>
-        </w:rPr>
-        <w:t xml:space="preserve"> </w:t>
-      </w:r>
-      <w:r>
-        <w:rPr>
-          <w:rFonts w:ascii="Arial" w:hAnsi="Arial" w:cs="Arial"/>
-          <w:b/>
-        </w:rPr>
-        <w:br/>
-      </w:r>
-      <w:r>
-        <w:rPr>
-          <w:rFonts w:ascii="Arial" w:hAnsi="Arial" w:cs="Arial"/>
-          <w:b/>
-          <w:color w:val="800080"/>
-        </w:rPr>
-        <w:t>If yes, provide details below, including information about any children or vulnerable adults linked to any of the above addresses:</w:t>
-      </w:r>
-      <w:r>
-        <w:rPr>
-          <w:rFonts w:ascii="Arial" w:hAnsi="Arial" w:cs="Arial"/>
-          <w:b/>
-        </w:rPr>
-        <w:t xml:space="preserve"> </w:t>
-      </w:r>
-      <w:r>
-        <w:rPr>
-          <w:rFonts w:ascii="Arial" w:hAnsi="Arial" w:cs="Arial"/>
-          <w:noProof/>
-        </w:rPr>
-        <w:t>{</w:t>
-      </w:r>
-      <w:r>
-        <w:rPr>
-          <w:rFonts w:ascii="Arial" w:hAnsi="Arial" w:cs="Arial"/>
-          <w:noProof/>
-        </w:rPr>
-        <w:t>{</w:t>
-      </w:r>
-      <w:r>
-        <w:rPr>
-          <w:rFonts w:ascii="Arial" w:hAnsi="Arial" w:cs="Arial"/>
-          <w:noProof/>
-        </w:rPr>
-        <w:t>has_arrest_issues_details}</w:t>
-      </w:r>
-      <w:r>
-        <w:rPr>
-          <w:rFonts w:ascii="Arial" w:hAnsi="Arial" w:cs="Arial"/>
-          <w:noProof/>
-        </w:rPr>
-        <w:t>}</w:t>
+        <w:t>{{has_arrest_issues_details}}</w:t>
       </w:r>
       <w:r>
         <w:rPr>
@@ -3192,6 +3064,7 @@
           <w:b/>
           <w:color w:val="800080"/>
         </w:rPr>
+        <w:lastRenderedPageBreak/>
         <w:t xml:space="preserve">Police single point of contact name: </w:t>
       </w:r>
       <w:r>
@@ -3214,14 +3087,7 @@
           <w:rFonts w:ascii="Arial" w:hAnsi="Arial" w:cs="Arial"/>
           <w:noProof/>
         </w:rPr>
-        <w:t>}</w:t>
-      </w:r>
-      <w:r>
-        <w:rPr>
-          <w:rFonts w:ascii="Arial" w:hAnsi="Arial" w:cs="Arial"/>
-          <w:noProof/>
-        </w:rPr>
-        <w:t>}</w:t>
+        <w:t>}}</w:t>
       </w:r>
     </w:p>
     <w:p>
@@ -3283,14 +3149,7 @@
           <w:rFonts w:ascii="Arial" w:hAnsi="Arial" w:cs="Arial"/>
           <w:noProof/>
         </w:rPr>
-        <w:t>}</w:t>
-      </w:r>
-      <w:r>
-        <w:rPr>
-          <w:rFonts w:ascii="Arial" w:hAnsi="Arial" w:cs="Arial"/>
-          <w:noProof/>
-        </w:rPr>
-        <w:t>}</w:t>
+        <w:t>}}</w:t>
       </w:r>
       <w:r>
         <w:rPr>
@@ -3330,7 +3189,6 @@
           <w:b/>
           <w:color w:val="800080"/>
         </w:rPr>
-        <w:lastRenderedPageBreak/>
         <w:t xml:space="preserve">Fax number: </w:t>
       </w:r>
       <w:r>
@@ -3367,14 +3225,7 @@
           <w:rFonts w:ascii="Arial" w:hAnsi="Arial" w:cs="Arial"/>
           <w:noProof/>
         </w:rPr>
-        <w:t>}</w:t>
-      </w:r>
-      <w:r>
-        <w:rPr>
-          <w:rFonts w:ascii="Arial" w:hAnsi="Arial" w:cs="Arial"/>
-          <w:noProof/>
-        </w:rPr>
-        <w:t>}</w:t>
+        <w:t>}}</w:t>
       </w:r>
     </w:p>
     <w:p>
@@ -3417,28 +3268,7 @@
           <w:rFonts w:ascii="Arial" w:hAnsi="Arial" w:cs="Arial"/>
           <w:noProof/>
         </w:rPr>
-        <w:t>{</w:t>
-      </w:r>
-      <w:r>
-        <w:rPr>
-          <w:rFonts w:ascii="Arial" w:hAnsi="Arial" w:cs="Arial"/>
-          <w:noProof/>
-        </w:rPr>
-        <w:t>{</w:t>
-      </w:r>
-      <w:r>
-        <w:rPr>
-          <w:rFonts w:ascii="Arial" w:hAnsi="Arial" w:cs="Arial"/>
-          <w:noProof/>
-        </w:rPr>
-        <w:t>email_address}</w:t>
-      </w:r>
-      <w:r>
-        <w:rPr>
-          <w:rFonts w:ascii="Arial" w:hAnsi="Arial" w:cs="Arial"/>
-          <w:noProof/>
-        </w:rPr>
-        <w:t>}</w:t>
+        <w:t>{{email_address}}</w:t>
       </w:r>
     </w:p>
     <w:p>
@@ -3584,28 +3414,7 @@
           <w:rFonts w:ascii="Arial" w:hAnsi="Arial" w:cs="Arial"/>
           <w:noProof/>
         </w:rPr>
-        <w:t>{</w:t>
-      </w:r>
-      <w:r>
-        <w:rPr>
-          <w:rFonts w:ascii="Arial" w:hAnsi="Arial" w:cs="Arial"/>
-          <w:noProof/>
-        </w:rPr>
-        <w:t>{</w:t>
-      </w:r>
-      <w:r>
-        <w:rPr>
-          <w:rFonts w:ascii="Arial" w:hAnsi="Arial" w:cs="Arial"/>
-          <w:noProof/>
-        </w:rPr>
-        <w:t>has_vulnerabilities}</w:t>
-      </w:r>
-      <w:r>
-        <w:rPr>
-          <w:rFonts w:ascii="Arial" w:hAnsi="Arial" w:cs="Arial"/>
-          <w:noProof/>
-        </w:rPr>
-        <w:t>}</w:t>
+        <w:t>{{has_vulnerabilities}}</w:t>
       </w:r>
     </w:p>
     <w:p>

</xml_diff>

<commit_message>
Update styles to headings
</commit_message>
<xml_diff>
--- a/src/main/resources/NAT Recall Part A London Template - obtained 131021.docx
+++ b/src/main/resources/NAT Recall Part A London Template - obtained 131021.docx
@@ -16,7 +16,7 @@
     </w:p>
     <w:p>
       <w:pPr>
-        <w:pStyle w:val="Style1"/>
+        <w:pStyle w:val="Heading1"/>
       </w:pPr>
       <w:r>
         <w:t>PART A: Recall Report</w:t>
@@ -186,6 +186,14 @@
           <w:color w:val="800080"/>
         </w:rPr>
         <w:t xml:space="preserve"> and submitted as a separate document</w:t>
+      </w:r>
+      <w:r>
+        <w:rPr>
+          <w:rFonts w:ascii="Arial" w:eastAsia="Arial" w:hAnsi="Arial" w:cs="Arial"/>
+          <w:bCs/>
+          <w:color w:val="800080"/>
+        </w:rPr>
+        <w:t>.</w:t>
       </w:r>
     </w:p>
     <w:p>
@@ -343,7 +351,7 @@
     </w:p>
     <w:p>
       <w:pPr>
-        <w:pStyle w:val="Style3"/>
+        <w:pStyle w:val="Heading2"/>
       </w:pPr>
       <w:r>
         <w:t xml:space="preserve">Recommendation on Recall </w:t>
@@ -380,16 +388,10 @@
     </w:p>
     <w:p>
       <w:pPr>
-        <w:pStyle w:val="Style4"/>
-      </w:pPr>
-      <w:r>
-        <w:t xml:space="preserve">1. </w:t>
-      </w:r>
-      <w:r>
-        <w:t xml:space="preserve">Is </w:t>
-      </w:r>
-      <w:r>
-        <w:t xml:space="preserve">this an </w:t>
+        <w:pStyle w:val="Heading3"/>
+      </w:pPr>
+      <w:r>
+        <w:t xml:space="preserve">1. Is this an </w:t>
       </w:r>
       <w:proofErr w:type="gramStart"/>
       <w:r>
@@ -397,10 +399,7 @@
       </w:r>
       <w:proofErr w:type="gramEnd"/>
       <w:r>
-        <w:t xml:space="preserve"> recall</w:t>
-      </w:r>
-      <w:r>
-        <w:t xml:space="preserve">? </w:t>
+        <w:t xml:space="preserve"> recall? </w:t>
       </w:r>
     </w:p>
     <w:p>
@@ -532,9 +531,8 @@
     </w:p>
     <w:p>
       <w:pPr>
-        <w:pStyle w:val="Style4"/>
-        <w:rPr>
-          <w:b w:val="0"/>
+        <w:pStyle w:val="Heading3"/>
+        <w:rPr>
           <w:color w:val="auto"/>
         </w:rPr>
       </w:pPr>
@@ -615,9 +613,8 @@
     </w:p>
     <w:p>
       <w:pPr>
-        <w:pStyle w:val="Style4"/>
-        <w:rPr>
-          <w:b w:val="0"/>
+        <w:pStyle w:val="Heading3"/>
+        <w:rPr>
           <w:color w:val="auto"/>
         </w:rPr>
       </w:pPr>
@@ -800,7 +797,7 @@
     </w:p>
     <w:p>
       <w:pPr>
-        <w:pStyle w:val="Style4"/>
+        <w:pStyle w:val="Heading3"/>
       </w:pPr>
       <w:r>
         <w:t>4</w:t>
@@ -1607,7 +1604,7 @@
     </w:p>
     <w:p>
       <w:pPr>
-        <w:pStyle w:val="Style4"/>
+        <w:pStyle w:val="Heading3"/>
       </w:pPr>
       <w:r>
         <w:t>5</w:t>
@@ -2213,72 +2210,86 @@
       </w:pPr>
       <w:r>
         <w:rPr>
+          <w:rStyle w:val="Heading3Char"/>
+        </w:rPr>
+        <w:t>6. Is the</w:t>
+      </w:r>
+      <w:r>
+        <w:rPr>
+          <w:rStyle w:val="Heading3Char"/>
+        </w:rPr>
+        <w:t xml:space="preserve"> offender currently in police custody or prison custody?</w:t>
+      </w:r>
+      <w:r>
+        <w:rPr>
           <w:rFonts w:ascii="Arial" w:hAnsi="Arial" w:cs="Arial"/>
           <w:b/>
           <w:color w:val="800080"/>
         </w:rPr>
-        <w:t>6. Is the</w:t>
-      </w:r>
-      <w:r>
-        <w:rPr>
-          <w:rFonts w:ascii="Arial" w:hAnsi="Arial" w:cs="Arial"/>
+        <w:t xml:space="preserve"> </w:t>
+      </w:r>
+      <w:r>
+        <w:rPr>
+          <w:rFonts w:ascii="Arial" w:hAnsi="Arial" w:cs="Arial"/>
+          <w:noProof/>
+        </w:rPr>
+        <w:t>{{</w:t>
+      </w:r>
+      <w:proofErr w:type="spellStart"/>
+      <w:r>
+        <w:rPr>
+          <w:rFonts w:ascii="Arial" w:hAnsi="Arial" w:cs="Arial"/>
+          <w:noProof/>
+        </w:rPr>
+        <w:t>custody_status</w:t>
+      </w:r>
+      <w:proofErr w:type="spellEnd"/>
+      <w:r>
+        <w:rPr>
+          <w:rFonts w:ascii="Arial" w:hAnsi="Arial" w:cs="Arial"/>
+          <w:noProof/>
+        </w:rPr>
+        <w:t>}}</w:t>
+      </w:r>
+    </w:p>
+    <w:p>
+      <w:pPr>
+        <w:pStyle w:val="Style4"/>
+      </w:pPr>
+      <w:r>
+        <w:rPr>
+          <w:rStyle w:val="Heading3Char"/>
+        </w:rPr>
+        <w:t>7</w:t>
+      </w:r>
+      <w:r>
+        <w:rPr>
+          <w:rStyle w:val="Heading3Char"/>
           <w:b/>
-          <w:color w:val="800080"/>
-        </w:rPr>
-        <w:t xml:space="preserve"> offender currently in police custody or prison custody?</w:t>
-      </w:r>
-      <w:r>
-        <w:rPr>
-          <w:rFonts w:ascii="Arial" w:hAnsi="Arial" w:cs="Arial"/>
-          <w:b/>
-          <w:color w:val="800080"/>
+        </w:rPr>
+        <w:t>. Last recorded address where s/he should be residing:</w:t>
+      </w:r>
+      <w:r>
+        <w:rPr>
+          <w:rStyle w:val="Heading3Char"/>
         </w:rPr>
         <w:t xml:space="preserve"> </w:t>
       </w:r>
       <w:r>
         <w:rPr>
-          <w:rFonts w:ascii="Arial" w:hAnsi="Arial" w:cs="Arial"/>
-          <w:noProof/>
-        </w:rPr>
-        <w:t>{{</w:t>
-      </w:r>
-      <w:proofErr w:type="spellStart"/>
-      <w:r>
-        <w:rPr>
-          <w:rFonts w:ascii="Arial" w:hAnsi="Arial" w:cs="Arial"/>
-          <w:noProof/>
-        </w:rPr>
-        <w:t>custody_status</w:t>
-      </w:r>
-      <w:proofErr w:type="spellEnd"/>
-      <w:r>
-        <w:rPr>
-          <w:rFonts w:ascii="Arial" w:hAnsi="Arial" w:cs="Arial"/>
-          <w:noProof/>
-        </w:rPr>
-        <w:t>}}</w:t>
-      </w:r>
-    </w:p>
-    <w:p>
-      <w:pPr>
-        <w:pStyle w:val="Style4"/>
-      </w:pPr>
-      <w:r>
-        <w:t>7</w:t>
-      </w:r>
-      <w:r>
-        <w:t xml:space="preserve">. Last recorded address where s/he </w:t>
-      </w:r>
-      <w:r>
-        <w:t xml:space="preserve">should be residing: </w:t>
-      </w:r>
-      <w:r>
-        <w:rPr>
           <w:b w:val="0"/>
           <w:noProof/>
           <w:color w:val="auto"/>
         </w:rPr>
-        <w:t>{{last_recorded_address}}</w:t>
+        <w:t>{{l</w:t>
+      </w:r>
+      <w:r>
+        <w:rPr>
+          <w:b w:val="0"/>
+          <w:noProof/>
+          <w:color w:val="auto"/>
+        </w:rPr>
+        <w:t>ast_recorded_address}}</w:t>
       </w:r>
     </w:p>
     <w:p>
@@ -2423,10 +2434,11 @@
         <w:pStyle w:val="Style4"/>
       </w:pPr>
       <w:r>
-        <w:t>8.</w:t>
-      </w:r>
-      <w:r>
-        <w:t xml:space="preserve"> Are there any arrest issues of which police should be aware?</w:t>
+        <w:rPr>
+          <w:rStyle w:val="Heading3Char"/>
+          <w:b/>
+        </w:rPr>
+        <w:t>8. Are there any arrest issues of which police should be aware?</w:t>
       </w:r>
       <w:r>
         <w:t xml:space="preserve">  </w:t>
@@ -2484,7 +2496,7 @@
     </w:p>
     <w:p>
       <w:pPr>
-        <w:pStyle w:val="Style4"/>
+        <w:pStyle w:val="Heading3"/>
       </w:pPr>
       <w:r>
         <w:lastRenderedPageBreak/>
@@ -2784,33 +2796,17 @@
         </w:rPr>
       </w:pPr>
       <w:r>
-        <w:t>1</w:t>
-      </w:r>
-      <w:r>
-        <w:t>0</w:t>
-      </w:r>
-      <w:r>
-        <w:t xml:space="preserve">. </w:t>
-      </w:r>
-      <w:r>
-        <w:t>Are there</w:t>
-      </w:r>
-      <w:r>
-        <w:t xml:space="preserve"> any vulnerability issues </w:t>
-      </w:r>
-      <w:r>
-        <w:t xml:space="preserve">and/or diversity needs </w:t>
-      </w:r>
-      <w:r>
-        <w:t xml:space="preserve">in </w:t>
-      </w:r>
-      <w:r>
-        <w:t xml:space="preserve">view of arrest and subsequent location at </w:t>
-      </w:r>
-      <w:r>
-        <w:t>prison or police custody?</w:t>
-      </w:r>
-      <w:r>
+        <w:rPr>
+          <w:rStyle w:val="Heading3Char"/>
+          <w:b/>
+          <w:bCs/>
+        </w:rPr>
+        <w:t>10. Are there any vulnerability issues and/or diversity needs in view of arrest and subsequent location at prison or police custody?</w:t>
+      </w:r>
+      <w:r>
+        <w:rPr>
+          <w:bCs/>
+        </w:rPr>
         <w:t xml:space="preserve"> </w:t>
       </w:r>
       <w:r>
@@ -2854,14 +2850,14 @@
         </w:tabs>
         <w:rPr>
           <w:rFonts w:ascii="Arial" w:hAnsi="Arial" w:cs="Arial"/>
-          <w:b/>
-          <w:color w:val="800080"/>
-        </w:rPr>
-      </w:pPr>
-      <w:r>
-        <w:rPr>
-          <w:rFonts w:ascii="Arial" w:hAnsi="Arial" w:cs="Arial"/>
-          <w:b/>
+          <w:bCs/>
+          <w:color w:val="800080"/>
+        </w:rPr>
+      </w:pPr>
+      <w:r>
+        <w:rPr>
+          <w:rFonts w:ascii="Arial" w:hAnsi="Arial" w:cs="Arial"/>
+          <w:bCs/>
           <w:color w:val="800080"/>
         </w:rPr>
         <w:t>Consider the following:</w:t>
@@ -2882,14 +2878,14 @@
         </w:tabs>
         <w:rPr>
           <w:rFonts w:ascii="Arial" w:hAnsi="Arial" w:cs="Arial"/>
-          <w:b/>
-          <w:color w:val="800080"/>
-        </w:rPr>
-      </w:pPr>
-      <w:r>
-        <w:rPr>
-          <w:rFonts w:ascii="Arial" w:hAnsi="Arial" w:cs="Arial"/>
-          <w:b/>
+          <w:bCs/>
+          <w:color w:val="800080"/>
+        </w:rPr>
+      </w:pPr>
+      <w:r>
+        <w:rPr>
+          <w:rFonts w:ascii="Arial" w:hAnsi="Arial" w:cs="Arial"/>
+          <w:bCs/>
           <w:color w:val="800080"/>
         </w:rPr>
         <w:t>- Risk of suicide or self-harm</w:t>
@@ -2910,14 +2906,14 @@
         </w:tabs>
         <w:rPr>
           <w:rFonts w:ascii="Arial" w:hAnsi="Arial" w:cs="Arial"/>
-          <w:b/>
-          <w:color w:val="800080"/>
-        </w:rPr>
-      </w:pPr>
-      <w:r>
-        <w:rPr>
-          <w:rFonts w:ascii="Arial" w:hAnsi="Arial" w:cs="Arial"/>
-          <w:b/>
+          <w:bCs/>
+          <w:color w:val="800080"/>
+        </w:rPr>
+      </w:pPr>
+      <w:r>
+        <w:rPr>
+          <w:rFonts w:ascii="Arial" w:hAnsi="Arial" w:cs="Arial"/>
+          <w:bCs/>
           <w:color w:val="800080"/>
         </w:rPr>
         <w:t xml:space="preserve">- Relationship breakdown </w:t>
@@ -2926,7 +2922,7 @@
       <w:r>
         <w:rPr>
           <w:rFonts w:ascii="Arial" w:hAnsi="Arial" w:cs="Arial"/>
-          <w:b/>
+          <w:bCs/>
           <w:color w:val="800080"/>
         </w:rPr>
         <w:t>as a result of</w:t>
@@ -2935,7 +2931,7 @@
       <w:r>
         <w:rPr>
           <w:rFonts w:ascii="Arial" w:hAnsi="Arial" w:cs="Arial"/>
-          <w:b/>
+          <w:bCs/>
           <w:color w:val="800080"/>
         </w:rPr>
         <w:t xml:space="preserve"> recall</w:t>
@@ -2956,14 +2952,14 @@
         </w:tabs>
         <w:rPr>
           <w:rFonts w:ascii="Arial" w:hAnsi="Arial" w:cs="Arial"/>
-          <w:b/>
-          <w:color w:val="800080"/>
-        </w:rPr>
-      </w:pPr>
-      <w:r>
-        <w:rPr>
-          <w:rFonts w:ascii="Arial" w:hAnsi="Arial" w:cs="Arial"/>
-          <w:b/>
+          <w:bCs/>
+          <w:color w:val="800080"/>
+        </w:rPr>
+      </w:pPr>
+      <w:r>
+        <w:rPr>
+          <w:rFonts w:ascii="Arial" w:hAnsi="Arial" w:cs="Arial"/>
+          <w:bCs/>
           <w:color w:val="800080"/>
         </w:rPr>
         <w:t xml:space="preserve">- Domestic </w:t>
@@ -2971,7 +2967,7 @@
       <w:r>
         <w:rPr>
           <w:rFonts w:ascii="Arial" w:hAnsi="Arial" w:cs="Arial"/>
-          <w:b/>
+          <w:bCs/>
           <w:color w:val="800080"/>
         </w:rPr>
         <w:t>abuse</w:t>
@@ -2979,7 +2975,7 @@
       <w:r>
         <w:rPr>
           <w:rFonts w:ascii="Arial" w:hAnsi="Arial" w:cs="Arial"/>
-          <w:b/>
+          <w:bCs/>
           <w:color w:val="800080"/>
         </w:rPr>
         <w:t xml:space="preserve"> issues</w:t>
@@ -3000,25 +2996,17 @@
         </w:tabs>
         <w:rPr>
           <w:rFonts w:ascii="Arial" w:hAnsi="Arial" w:cs="Arial"/>
-          <w:b/>
-          <w:color w:val="800080"/>
-        </w:rPr>
-      </w:pPr>
-      <w:r>
-        <w:rPr>
-          <w:rFonts w:ascii="Arial" w:hAnsi="Arial" w:cs="Arial"/>
-          <w:b/>
-          <w:color w:val="800080"/>
-        </w:rPr>
-        <w:t>- Substance misuse concerns (drugs and /or alcohol</w:t>
-      </w:r>
-      <w:r>
-        <w:rPr>
-          <w:rFonts w:ascii="Arial" w:hAnsi="Arial" w:cs="Arial"/>
-          <w:b/>
-          <w:color w:val="800080"/>
-        </w:rPr>
-        <w:t>)</w:t>
+          <w:bCs/>
+          <w:color w:val="800080"/>
+        </w:rPr>
+      </w:pPr>
+      <w:r>
+        <w:rPr>
+          <w:rFonts w:ascii="Arial" w:hAnsi="Arial" w:cs="Arial"/>
+          <w:bCs/>
+          <w:color w:val="800080"/>
+        </w:rPr>
+        <w:t>- Substance misuse concerns (drugs and /or alcohol)</w:t>
       </w:r>
     </w:p>
     <w:p>
@@ -3036,33 +3024,17 @@
         </w:tabs>
         <w:rPr>
           <w:rFonts w:ascii="Arial" w:hAnsi="Arial" w:cs="Arial"/>
-          <w:b/>
-          <w:color w:val="800080"/>
-        </w:rPr>
-      </w:pPr>
-      <w:r>
-        <w:rPr>
-          <w:rFonts w:ascii="Arial" w:hAnsi="Arial" w:cs="Arial"/>
-          <w:b/>
-          <w:color w:val="800080"/>
-        </w:rPr>
-        <w:t>- Risk to others by bull</w:t>
-      </w:r>
-      <w:r>
-        <w:rPr>
-          <w:rFonts w:ascii="Arial" w:hAnsi="Arial" w:cs="Arial"/>
-          <w:b/>
-          <w:color w:val="800080"/>
-        </w:rPr>
-        <w:t>y</w:t>
-      </w:r>
-      <w:r>
-        <w:rPr>
-          <w:rFonts w:ascii="Arial" w:hAnsi="Arial" w:cs="Arial"/>
-          <w:b/>
-          <w:color w:val="800080"/>
-        </w:rPr>
-        <w:t>ing behaviour/vulnerability to bullying</w:t>
+          <w:bCs/>
+          <w:color w:val="800080"/>
+        </w:rPr>
+      </w:pPr>
+      <w:r>
+        <w:rPr>
+          <w:rFonts w:ascii="Arial" w:hAnsi="Arial" w:cs="Arial"/>
+          <w:bCs/>
+          <w:color w:val="800080"/>
+        </w:rPr>
+        <w:t>- Risk to others by bullying behaviour/vulnerability to bullying</w:t>
       </w:r>
     </w:p>
     <w:p>
@@ -3080,14 +3052,14 @@
         </w:tabs>
         <w:rPr>
           <w:rFonts w:ascii="Arial" w:hAnsi="Arial" w:cs="Arial"/>
-          <w:b/>
-          <w:color w:val="800080"/>
-        </w:rPr>
-      </w:pPr>
-      <w:r>
-        <w:rPr>
-          <w:rFonts w:ascii="Arial" w:hAnsi="Arial" w:cs="Arial"/>
-          <w:b/>
+          <w:bCs/>
+          <w:color w:val="800080"/>
+        </w:rPr>
+      </w:pPr>
+      <w:r>
+        <w:rPr>
+          <w:rFonts w:ascii="Arial" w:hAnsi="Arial" w:cs="Arial"/>
+          <w:bCs/>
           <w:color w:val="800080"/>
         </w:rPr>
         <w:t xml:space="preserve">- Assessed as being at </w:t>
@@ -3096,7 +3068,7 @@
       <w:r>
         <w:rPr>
           <w:rFonts w:ascii="Arial" w:hAnsi="Arial" w:cs="Arial"/>
-          <w:b/>
+          <w:bCs/>
           <w:color w:val="800080"/>
         </w:rPr>
         <w:t>RoSH</w:t>
@@ -3105,7 +3077,7 @@
       <w:r>
         <w:rPr>
           <w:rFonts w:ascii="Arial" w:hAnsi="Arial" w:cs="Arial"/>
-          <w:b/>
+          <w:bCs/>
           <w:color w:val="800080"/>
         </w:rPr>
         <w:t xml:space="preserve"> from other</w:t>
@@ -3113,7 +3085,7 @@
       <w:r>
         <w:rPr>
           <w:rFonts w:ascii="Arial" w:hAnsi="Arial" w:cs="Arial"/>
-          <w:b/>
+          <w:bCs/>
           <w:color w:val="800080"/>
         </w:rPr>
         <w:t>s</w:t>
@@ -3134,41 +3106,17 @@
         </w:tabs>
         <w:rPr>
           <w:rFonts w:ascii="Arial" w:hAnsi="Arial" w:cs="Arial"/>
-          <w:b/>
-          <w:color w:val="800080"/>
-        </w:rPr>
-      </w:pPr>
-      <w:r>
-        <w:rPr>
-          <w:rFonts w:ascii="Arial" w:hAnsi="Arial" w:cs="Arial"/>
-          <w:b/>
-          <w:color w:val="800080"/>
-        </w:rPr>
-        <w:t xml:space="preserve">- </w:t>
-      </w:r>
-      <w:r>
-        <w:rPr>
-          <w:rFonts w:ascii="Arial" w:hAnsi="Arial" w:cs="Arial"/>
-          <w:b/>
-          <w:color w:val="800080"/>
-        </w:rPr>
-        <w:t>Adult or child s</w:t>
-      </w:r>
-      <w:r>
-        <w:rPr>
-          <w:rFonts w:ascii="Arial" w:hAnsi="Arial" w:cs="Arial"/>
-          <w:b/>
-          <w:color w:val="800080"/>
-        </w:rPr>
-        <w:t>afeguarding concerns</w:t>
-      </w:r>
-      <w:r>
-        <w:rPr>
-          <w:rFonts w:ascii="Arial" w:hAnsi="Arial" w:cs="Arial"/>
-          <w:b/>
-          <w:color w:val="800080"/>
-        </w:rPr>
-        <w:t xml:space="preserve">. </w:t>
+          <w:bCs/>
+          <w:color w:val="800080"/>
+        </w:rPr>
+      </w:pPr>
+      <w:r>
+        <w:rPr>
+          <w:rFonts w:ascii="Arial" w:hAnsi="Arial" w:cs="Arial"/>
+          <w:bCs/>
+          <w:color w:val="800080"/>
+        </w:rPr>
+        <w:t xml:space="preserve">- Adult or child safeguarding concerns. </w:t>
       </w:r>
     </w:p>
     <w:p>
@@ -3186,70 +3134,22 @@
         </w:tabs>
         <w:rPr>
           <w:rFonts w:ascii="Arial" w:hAnsi="Arial" w:cs="Arial"/>
-          <w:b/>
-          <w:color w:val="800080"/>
-        </w:rPr>
-      </w:pPr>
-      <w:r>
-        <w:rPr>
-          <w:rFonts w:ascii="Arial" w:hAnsi="Arial" w:cs="Arial"/>
-          <w:b/>
-          <w:color w:val="800080"/>
-        </w:rPr>
-        <w:t>-</w:t>
-      </w:r>
-      <w:r>
-        <w:rPr>
-          <w:rFonts w:ascii="Arial" w:hAnsi="Arial" w:cs="Arial"/>
-          <w:b/>
-          <w:color w:val="800080"/>
-        </w:rPr>
-        <w:t xml:space="preserve"> </w:t>
-      </w:r>
-      <w:r>
-        <w:rPr>
-          <w:rFonts w:ascii="Arial" w:hAnsi="Arial" w:cs="Arial"/>
-          <w:b/>
-          <w:color w:val="800080"/>
-        </w:rPr>
-        <w:t>Mental Health concerns</w:t>
-      </w:r>
-      <w:r>
-        <w:rPr>
-          <w:rFonts w:ascii="Arial" w:hAnsi="Arial" w:cs="Arial"/>
-          <w:b/>
-          <w:color w:val="800080"/>
-        </w:rPr>
-        <w:t>/conditions</w:t>
-      </w:r>
-      <w:r>
-        <w:rPr>
-          <w:rFonts w:ascii="Arial" w:hAnsi="Arial" w:cs="Arial"/>
-          <w:b/>
-          <w:color w:val="800080"/>
-        </w:rPr>
-        <w:t xml:space="preserve"> (including </w:t>
-      </w:r>
-      <w:r>
-        <w:rPr>
-          <w:rFonts w:ascii="Arial" w:hAnsi="Arial" w:cs="Arial"/>
-          <w:b/>
-          <w:color w:val="800080"/>
-        </w:rPr>
-        <w:t xml:space="preserve">details of and </w:t>
-      </w:r>
-      <w:r>
-        <w:rPr>
-          <w:rFonts w:ascii="Arial" w:hAnsi="Arial" w:cs="Arial"/>
-          <w:b/>
-          <w:color w:val="800080"/>
-        </w:rPr>
-        <w:t>compliance with medication</w:t>
-      </w:r>
-      <w:r>
-        <w:rPr>
-          <w:rFonts w:ascii="Arial" w:hAnsi="Arial" w:cs="Arial"/>
-          <w:b/>
+          <w:bCs/>
+          <w:color w:val="800080"/>
+        </w:rPr>
+      </w:pPr>
+      <w:r>
+        <w:rPr>
+          <w:rFonts w:ascii="Arial" w:hAnsi="Arial" w:cs="Arial"/>
+          <w:bCs/>
+          <w:color w:val="800080"/>
+        </w:rPr>
+        <w:t>- Mental Health concerns/conditions (including details of and compliance with medication</w:t>
+      </w:r>
+      <w:r>
+        <w:rPr>
+          <w:rFonts w:ascii="Arial" w:hAnsi="Arial" w:cs="Arial"/>
+          <w:bCs/>
           <w:color w:val="800080"/>
         </w:rPr>
         <w:t>)</w:t>
@@ -3270,14 +3170,14 @@
         </w:tabs>
         <w:rPr>
           <w:rFonts w:ascii="Arial" w:hAnsi="Arial" w:cs="Arial"/>
-          <w:b/>
-          <w:color w:val="800080"/>
-        </w:rPr>
-      </w:pPr>
-      <w:r>
-        <w:rPr>
-          <w:rFonts w:ascii="Arial" w:hAnsi="Arial" w:cs="Arial"/>
-          <w:b/>
+          <w:bCs/>
+          <w:color w:val="800080"/>
+        </w:rPr>
+      </w:pPr>
+      <w:r>
+        <w:rPr>
+          <w:rFonts w:ascii="Arial" w:hAnsi="Arial" w:cs="Arial"/>
+          <w:bCs/>
           <w:color w:val="800080"/>
         </w:rPr>
         <w:t>- Any health concerns/conditions (including details of and compliance with medication</w:t>
@@ -3298,14 +3198,14 @@
         </w:tabs>
         <w:rPr>
           <w:rFonts w:ascii="Arial" w:hAnsi="Arial" w:cs="Arial"/>
-          <w:b/>
-          <w:color w:val="800080"/>
-        </w:rPr>
-      </w:pPr>
-      <w:r>
-        <w:rPr>
-          <w:rFonts w:ascii="Arial" w:hAnsi="Arial" w:cs="Arial"/>
-          <w:b/>
+          <w:bCs/>
+          <w:color w:val="800080"/>
+        </w:rPr>
+      </w:pPr>
+      <w:r>
+        <w:rPr>
+          <w:rFonts w:ascii="Arial" w:hAnsi="Arial" w:cs="Arial"/>
+          <w:bCs/>
           <w:color w:val="800080"/>
         </w:rPr>
         <w:t>- Bereavement issues</w:t>
@@ -3326,30 +3226,22 @@
         </w:tabs>
         <w:rPr>
           <w:rFonts w:ascii="Arial" w:hAnsi="Arial" w:cs="Arial"/>
-          <w:b/>
-          <w:color w:val="800080"/>
-        </w:rPr>
-      </w:pPr>
-      <w:r>
-        <w:rPr>
-          <w:rFonts w:ascii="Arial" w:hAnsi="Arial" w:cs="Arial"/>
-          <w:b/>
-          <w:color w:val="800080"/>
-        </w:rPr>
-        <w:t xml:space="preserve">- Learning </w:t>
-      </w:r>
-      <w:r>
-        <w:rPr>
-          <w:rFonts w:ascii="Arial" w:hAnsi="Arial" w:cs="Arial"/>
-          <w:b/>
-          <w:color w:val="800080"/>
-        </w:rPr>
-        <w:t xml:space="preserve">difficulties or </w:t>
-      </w:r>
-      <w:r>
-        <w:rPr>
-          <w:rFonts w:ascii="Arial" w:hAnsi="Arial" w:cs="Arial"/>
-          <w:b/>
+          <w:bCs/>
+          <w:color w:val="800080"/>
+        </w:rPr>
+      </w:pPr>
+      <w:r>
+        <w:rPr>
+          <w:rFonts w:ascii="Arial" w:hAnsi="Arial" w:cs="Arial"/>
+          <w:bCs/>
+          <w:color w:val="800080"/>
+        </w:rPr>
+        <w:t xml:space="preserve">- Learning difficulties or </w:t>
+      </w:r>
+      <w:r>
+        <w:rPr>
+          <w:rFonts w:ascii="Arial" w:hAnsi="Arial" w:cs="Arial"/>
+          <w:bCs/>
           <w:color w:val="800080"/>
         </w:rPr>
         <w:t>disabilities</w:t>
@@ -3357,18 +3249,10 @@
       <w:r>
         <w:rPr>
           <w:rFonts w:ascii="Arial" w:hAnsi="Arial" w:cs="Arial"/>
-          <w:b/>
-          <w:color w:val="800080"/>
-        </w:rPr>
-        <w:t xml:space="preserve"> </w:t>
-      </w:r>
-      <w:r>
-        <w:rPr>
-          <w:rFonts w:ascii="Arial" w:hAnsi="Arial" w:cs="Arial"/>
-          <w:b/>
-          <w:color w:val="800080"/>
-        </w:rPr>
-        <w:t>or physical disabilities</w:t>
+          <w:bCs/>
+          <w:color w:val="800080"/>
+        </w:rPr>
+        <w:t xml:space="preserve"> or physical disabilities</w:t>
       </w:r>
     </w:p>
     <w:p>
@@ -3386,13 +3270,14 @@
         </w:tabs>
         <w:rPr>
           <w:rFonts w:ascii="Arial" w:hAnsi="Arial" w:cs="Arial"/>
-          <w:color w:val="800080"/>
-        </w:rPr>
-      </w:pPr>
-      <w:r>
-        <w:rPr>
-          <w:rFonts w:ascii="Arial" w:hAnsi="Arial" w:cs="Arial"/>
-          <w:b/>
+          <w:bCs/>
+          <w:color w:val="800080"/>
+        </w:rPr>
+      </w:pPr>
+      <w:r>
+        <w:rPr>
+          <w:rFonts w:ascii="Arial" w:hAnsi="Arial" w:cs="Arial"/>
+          <w:bCs/>
           <w:color w:val="800080"/>
         </w:rPr>
         <w:t>- Ethnicity/cultural language</w:t>
@@ -3417,21 +3302,15 @@
       <w:r>
         <w:rPr>
           <w:rFonts w:ascii="Arial" w:hAnsi="Arial" w:cs="Arial"/>
-          <w:b/>
-          <w:color w:val="800080"/>
-        </w:rPr>
-        <w:t>If yes, provide details</w:t>
-      </w:r>
-      <w:r>
-        <w:rPr>
-          <w:rFonts w:ascii="Arial" w:hAnsi="Arial" w:cs="Arial"/>
-          <w:color w:val="800080"/>
-        </w:rPr>
-        <w:t>:</w:t>
-      </w:r>
-      <w:r>
-        <w:rPr>
-          <w:rFonts w:ascii="Arial" w:hAnsi="Arial" w:cs="Arial"/>
+          <w:bCs/>
+          <w:color w:val="800080"/>
+        </w:rPr>
+        <w:t>If yes, provide details:</w:t>
+      </w:r>
+      <w:r>
+        <w:rPr>
+          <w:rFonts w:ascii="Arial" w:hAnsi="Arial" w:cs="Arial"/>
+          <w:bCs/>
           <w:color w:val="800080"/>
         </w:rPr>
         <w:t xml:space="preserve"> </w:t>
@@ -3458,18 +3337,18 @@
         <w:pStyle w:val="Style4"/>
       </w:pPr>
       <w:r>
-        <w:t>1</w:t>
-      </w:r>
-      <w:r>
-        <w:t>1</w:t>
-      </w:r>
-      <w:r>
-        <w:t xml:space="preserve">. </w:t>
-      </w:r>
-      <w:r>
-        <w:t>Do you have any suspicions that the offender is using recall to bring contraband into the prison estate?</w:t>
-      </w:r>
-      <w:r>
+        <w:rPr>
+          <w:rStyle w:val="Heading3Char"/>
+          <w:b/>
+          <w:bCs/>
+        </w:rPr>
+        <w:t>11. Do you have any suspicions that the offender is using recall to bring contraband into the prison estate?</w:t>
+      </w:r>
+      <w:r>
+        <w:rPr>
+          <w:rStyle w:val="Heading3Char"/>
+          <w:bCs/>
+        </w:rPr>
         <w:t xml:space="preserve"> </w:t>
       </w:r>
       <w:r>
@@ -3583,7 +3462,7 @@
     </w:p>
     <w:p>
       <w:pPr>
-        <w:pStyle w:val="Style4"/>
+        <w:pStyle w:val="Heading3"/>
       </w:pPr>
       <w:r>
         <w:t>1</w:t>
@@ -3724,7 +3603,13 @@
         <w:pStyle w:val="Style4"/>
       </w:pPr>
       <w:r>
-        <w:t xml:space="preserve">13. Registered PPO/IOM: </w:t>
+        <w:rPr>
+          <w:rStyle w:val="Heading3Char"/>
+        </w:rPr>
+        <w:t>13. Registered PPO/IOM:</w:t>
+      </w:r>
+      <w:r>
+        <w:t xml:space="preserve"> </w:t>
       </w:r>
       <w:r>
         <w:rPr>
@@ -3775,7 +3660,7 @@
     </w:p>
     <w:p>
       <w:pPr>
-        <w:pStyle w:val="Style4"/>
+        <w:pStyle w:val="Heading3"/>
       </w:pPr>
       <w:r>
         <w:lastRenderedPageBreak/>
@@ -4100,7 +3985,7 @@
     </w:p>
     <w:p>
       <w:pPr>
-        <w:pStyle w:val="Style4"/>
+        <w:pStyle w:val="Heading3"/>
       </w:pPr>
       <w:r>
         <w:t>15. Current Risk of Serious Harm Assessment at time of this recall:</w:t>
@@ -4442,7 +4327,7 @@
     </w:p>
     <w:p>
       <w:pPr>
-        <w:pStyle w:val="Style4"/>
+        <w:pStyle w:val="Heading3"/>
         <w:rPr>
           <w:sz w:val="6"/>
           <w:szCs w:val="6"/>
@@ -4524,7 +4409,7 @@
     </w:p>
     <w:p>
       <w:pPr>
-        <w:pStyle w:val="Style4"/>
+        <w:pStyle w:val="Heading3"/>
       </w:pPr>
       <w:r>
         <w:t>17. Tick all standard licence conditions which have been breached:</w:t>
@@ -5213,34 +5098,12 @@
         <w:pStyle w:val="Style4"/>
       </w:pPr>
       <w:r>
-        <w:t>18. I</w:t>
-      </w:r>
-      <w:r>
-        <w:t xml:space="preserve">f any additional </w:t>
-      </w:r>
-      <w:r>
-        <w:t>li</w:t>
-      </w:r>
-      <w:r>
-        <w:t xml:space="preserve">cence </w:t>
-      </w:r>
-      <w:r>
-        <w:t>c</w:t>
-      </w:r>
-      <w:r>
-        <w:t>ondition</w:t>
-      </w:r>
-      <w:r>
-        <w:t>(s)</w:t>
-      </w:r>
-      <w:r>
-        <w:t xml:space="preserve"> has been breached, write out each breach</w:t>
-      </w:r>
-      <w:r>
-        <w:t>ed</w:t>
-      </w:r>
-      <w:r>
-        <w:t xml:space="preserve"> condition:</w:t>
+        <w:rPr>
+          <w:rStyle w:val="Heading3Char"/>
+          <w:b/>
+          <w:bCs/>
+        </w:rPr>
+        <w:t>18. If any additional licence condition(s) has been breached, write out each breached condition:</w:t>
       </w:r>
       <w:r>
         <w:br/>
@@ -5311,7 +5174,7 @@
     </w:p>
     <w:p>
       <w:pPr>
-        <w:pStyle w:val="Style4"/>
+        <w:pStyle w:val="Heading3"/>
       </w:pPr>
       <w:r>
         <w:t>19</w:t>
@@ -5415,7 +5278,7 @@
     </w:p>
     <w:p>
       <w:pPr>
-        <w:pStyle w:val="Style4"/>
+        <w:pStyle w:val="Heading3"/>
         <w:rPr>
           <w:sz w:val="6"/>
           <w:szCs w:val="6"/>
@@ -5502,7 +5365,7 @@
           </w:tcPr>
           <w:p>
             <w:pPr>
-              <w:pStyle w:val="Style4"/>
+              <w:pStyle w:val="Heading3"/>
               <w:rPr>
                 <w:sz w:val="28"/>
                 <w:szCs w:val="28"/>
@@ -6227,7 +6090,7 @@
     </w:p>
     <w:p>
       <w:pPr>
-        <w:pStyle w:val="Style3"/>
+        <w:pStyle w:val="Heading2"/>
         <w:pBdr>
           <w:bottom w:val="none" w:sz="0" w:space="0" w:color="auto"/>
         </w:pBdr>
@@ -6268,14 +6131,14 @@
         <w:suppressAutoHyphens/>
         <w:rPr>
           <w:rFonts w:ascii="Arial" w:hAnsi="Arial" w:cs="Arial"/>
-          <w:b/>
-          <w:color w:val="800080"/>
-        </w:rPr>
-      </w:pPr>
-      <w:r>
-        <w:rPr>
-          <w:rFonts w:ascii="Arial" w:hAnsi="Arial" w:cs="Arial"/>
-          <w:b/>
+          <w:bCs/>
+          <w:color w:val="800080"/>
+        </w:rPr>
+      </w:pPr>
+      <w:r>
+        <w:rPr>
+          <w:rFonts w:ascii="Arial" w:hAnsi="Arial" w:cs="Arial"/>
+          <w:bCs/>
           <w:color w:val="800080"/>
         </w:rPr>
         <w:t xml:space="preserve">The offender is suitable for FTR if the identified risks can be safely managed in the community at the end of the fixed term period.  In your assessment </w:t>
@@ -6284,7 +6147,7 @@
       <w:r>
         <w:rPr>
           <w:rFonts w:ascii="Arial" w:hAnsi="Arial" w:cs="Arial"/>
-          <w:b/>
+          <w:bCs/>
           <w:color w:val="800080"/>
         </w:rPr>
         <w:t>about  the</w:t>
@@ -6293,7 +6156,7 @@
       <w:r>
         <w:rPr>
           <w:rFonts w:ascii="Arial" w:hAnsi="Arial" w:cs="Arial"/>
-          <w:b/>
+          <w:bCs/>
           <w:color w:val="800080"/>
         </w:rPr>
         <w:t xml:space="preserve"> offender’s  suitability for an FTR, you must consider the following factors:</w:t>
@@ -6316,14 +6179,14 @@
         <w:suppressAutoHyphens/>
         <w:rPr>
           <w:rFonts w:ascii="Arial" w:hAnsi="Arial" w:cs="Arial"/>
-          <w:b/>
-          <w:color w:val="800080"/>
-        </w:rPr>
-      </w:pPr>
-      <w:r>
-        <w:rPr>
-          <w:rFonts w:ascii="Arial" w:hAnsi="Arial" w:cs="Arial"/>
-          <w:b/>
+          <w:bCs/>
+          <w:color w:val="800080"/>
+        </w:rPr>
+      </w:pPr>
+      <w:r>
+        <w:rPr>
+          <w:rFonts w:ascii="Arial" w:hAnsi="Arial" w:cs="Arial"/>
+          <w:bCs/>
           <w:color w:val="800080"/>
         </w:rPr>
         <w:t xml:space="preserve">- The offender’s index offence </w:t>
@@ -6332,7 +6195,7 @@
       <w:r>
         <w:rPr>
           <w:rFonts w:ascii="Arial" w:hAnsi="Arial" w:cs="Arial"/>
-          <w:b/>
+          <w:bCs/>
           <w:color w:val="800080"/>
         </w:rPr>
         <w:t>i.e.</w:t>
@@ -6341,7 +6204,7 @@
       <w:r>
         <w:rPr>
           <w:rFonts w:ascii="Arial" w:hAnsi="Arial" w:cs="Arial"/>
-          <w:b/>
+          <w:bCs/>
           <w:color w:val="800080"/>
         </w:rPr>
         <w:t xml:space="preserve"> was it sexual or violent</w:t>
@@ -6364,14 +6227,14 @@
         <w:suppressAutoHyphens/>
         <w:rPr>
           <w:rFonts w:ascii="Arial" w:hAnsi="Arial" w:cs="Arial"/>
-          <w:b/>
-          <w:color w:val="800080"/>
-        </w:rPr>
-      </w:pPr>
-      <w:r>
-        <w:rPr>
-          <w:rFonts w:ascii="Arial" w:hAnsi="Arial" w:cs="Arial"/>
-          <w:b/>
+          <w:bCs/>
+          <w:color w:val="800080"/>
+        </w:rPr>
+      </w:pPr>
+      <w:r>
+        <w:rPr>
+          <w:rFonts w:ascii="Arial" w:hAnsi="Arial" w:cs="Arial"/>
+          <w:bCs/>
           <w:color w:val="800080"/>
         </w:rPr>
         <w:t>- The offender’s previous offending</w:t>
@@ -6394,14 +6257,14 @@
         <w:suppressAutoHyphens/>
         <w:rPr>
           <w:rFonts w:ascii="Arial" w:hAnsi="Arial" w:cs="Arial"/>
-          <w:b/>
-          <w:color w:val="800080"/>
-        </w:rPr>
-      </w:pPr>
-      <w:r>
-        <w:rPr>
-          <w:rFonts w:ascii="Arial" w:hAnsi="Arial" w:cs="Arial"/>
-          <w:b/>
+          <w:bCs/>
+          <w:color w:val="800080"/>
+        </w:rPr>
+      </w:pPr>
+      <w:r>
+        <w:rPr>
+          <w:rFonts w:ascii="Arial" w:hAnsi="Arial" w:cs="Arial"/>
+          <w:bCs/>
           <w:color w:val="800080"/>
         </w:rPr>
         <w:t xml:space="preserve">- Current behaviours and attitudes </w:t>
@@ -6424,14 +6287,14 @@
         <w:suppressAutoHyphens/>
         <w:rPr>
           <w:rFonts w:ascii="Arial" w:hAnsi="Arial" w:cs="Arial"/>
-          <w:b/>
-          <w:color w:val="800080"/>
-        </w:rPr>
-      </w:pPr>
-      <w:r>
-        <w:rPr>
-          <w:rFonts w:ascii="Arial" w:hAnsi="Arial" w:cs="Arial"/>
-          <w:b/>
+          <w:bCs/>
+          <w:color w:val="800080"/>
+        </w:rPr>
+      </w:pPr>
+      <w:r>
+        <w:rPr>
+          <w:rFonts w:ascii="Arial" w:hAnsi="Arial" w:cs="Arial"/>
+          <w:bCs/>
           <w:color w:val="800080"/>
         </w:rPr>
         <w:t>- Manageability of risk in the community on re-release at day 14 or 28</w:t>
@@ -6453,14 +6316,14 @@
         <w:suppressAutoHyphens/>
         <w:rPr>
           <w:rFonts w:ascii="Arial" w:hAnsi="Arial" w:cs="Arial"/>
-          <w:b/>
-          <w:color w:val="800080"/>
-        </w:rPr>
-      </w:pPr>
-      <w:r>
-        <w:rPr>
-          <w:rFonts w:ascii="Arial" w:hAnsi="Arial" w:cs="Arial"/>
-          <w:b/>
+          <w:bCs/>
+          <w:color w:val="800080"/>
+        </w:rPr>
+      </w:pPr>
+      <w:r>
+        <w:rPr>
+          <w:rFonts w:ascii="Arial" w:hAnsi="Arial" w:cs="Arial"/>
+          <w:bCs/>
           <w:color w:val="800080"/>
         </w:rPr>
         <w:t>- Risk factors</w:t>
@@ -6468,7 +6331,7 @@
       <w:r>
         <w:rPr>
           <w:rFonts w:ascii="Arial" w:hAnsi="Arial" w:cs="Arial"/>
-          <w:b/>
+          <w:bCs/>
           <w:color w:val="800080"/>
         </w:rPr>
         <w:tab/>
@@ -6492,14 +6355,14 @@
         <w:suppressAutoHyphens/>
         <w:rPr>
           <w:rFonts w:ascii="Arial" w:hAnsi="Arial" w:cs="Arial"/>
-          <w:b/>
-          <w:color w:val="800080"/>
-        </w:rPr>
-      </w:pPr>
-      <w:r>
-        <w:rPr>
-          <w:rFonts w:ascii="Arial" w:hAnsi="Arial" w:cs="Arial"/>
-          <w:b/>
+          <w:bCs/>
+          <w:color w:val="800080"/>
+        </w:rPr>
+      </w:pPr>
+      <w:r>
+        <w:rPr>
+          <w:rFonts w:ascii="Arial" w:hAnsi="Arial" w:cs="Arial"/>
+          <w:bCs/>
           <w:color w:val="800080"/>
         </w:rPr>
         <w:t>- Risk assessment</w:t>
@@ -6518,13 +6381,12 @@
         </w:rPr>
       </w:pPr>
       <w:r>
-        <w:t>22</w:t>
-      </w:r>
-      <w:r>
-        <w:t xml:space="preserve">. </w:t>
-      </w:r>
-      <w:r>
-        <w:t>Select the proposed recall type, having considered the information above:</w:t>
+        <w:rPr>
+          <w:rStyle w:val="Heading3Char"/>
+          <w:b/>
+          <w:bCs/>
+        </w:rPr>
+        <w:t>22. Select the proposed recall type, having considered the information above:</w:t>
       </w:r>
       <w:r>
         <w:rPr>
@@ -6607,13 +6469,12 @@
         </w:rPr>
       </w:pPr>
       <w:r>
-        <w:t>2</w:t>
-      </w:r>
-      <w:r>
-        <w:t>3</w:t>
-      </w:r>
-      <w:r>
-        <w:t>. If you are proposing a Fixed Term Recall, a new licence will be prepared by the prison. Therefore, write out any additional non-standard licence conditions you want added to the offender’s licence:</w:t>
+        <w:rPr>
+          <w:rStyle w:val="Heading3Char"/>
+          <w:b/>
+          <w:bCs/>
+        </w:rPr>
+        <w:t>23. If you are proposing a Fixed Term Recall, a new licence will be prepared by the prison. Therefore, write out any additional non-standard licence conditions you want added to the offender’s licence:</w:t>
       </w:r>
       <w:r>
         <w:t xml:space="preserve"> </w:t>
@@ -6665,7 +6526,7 @@
     </w:p>
     <w:p>
       <w:pPr>
-        <w:pStyle w:val="Style3"/>
+        <w:pStyle w:val="Heading2"/>
       </w:pPr>
       <w:r>
         <w:t>For indeterminate and extended sentence offenders only</w:t>
@@ -6673,7 +6534,7 @@
     </w:p>
     <w:p>
       <w:pPr>
-        <w:pStyle w:val="Style4"/>
+        <w:pStyle w:val="Heading3"/>
       </w:pPr>
       <w:r>
         <w:t>24. When recalling an ISP or ESP the law requires that at least one o</w:t>
@@ -7134,7 +6995,7 @@
     </w:p>
     <w:p>
       <w:pPr>
-        <w:pStyle w:val="Style4"/>
+        <w:pStyle w:val="Heading3"/>
       </w:pPr>
       <w:r>
         <w:t>25</w:t>
@@ -7951,7 +7812,7 @@
     </w:p>
     <w:p>
       <w:pPr>
-        <w:pStyle w:val="Style4"/>
+        <w:pStyle w:val="Heading3"/>
       </w:pPr>
       <w:r>
         <w:t>26. If different from above, deta</w:t>
@@ -8631,7 +8492,7 @@
     </w:p>
     <w:p>
       <w:pPr>
-        <w:pStyle w:val="Style4"/>
+        <w:pStyle w:val="Heading3"/>
       </w:pPr>
       <w:r>
         <w:t>27</w:t>
@@ -8640,7 +8501,10 @@
         <w:t xml:space="preserve">. </w:t>
       </w:r>
       <w:r>
-        <w:t xml:space="preserve">Endorsement of Recall Report and Risk Assessment by PS/YOT Line Manager </w:t>
+        <w:t>Endorsement of Recall Report and Risk Assessment by PS/YOT Line Manager</w:t>
+      </w:r>
+      <w:r>
+        <w:t>.</w:t>
       </w:r>
     </w:p>
     <w:p>
@@ -9600,7 +9464,7 @@
     </w:p>
     <w:p>
       <w:pPr>
-        <w:pStyle w:val="Style4"/>
+        <w:pStyle w:val="Heading3"/>
       </w:pPr>
       <w:r>
         <w:t>28</w:t>
@@ -10623,7 +10487,7 @@
     </w:p>
     <w:p>
       <w:pPr>
-        <w:pStyle w:val="Style4"/>
+        <w:pStyle w:val="Heading3"/>
       </w:pPr>
       <w:r>
         <w:t>29</w:t>
@@ -10635,27 +10499,15 @@
     <w:p>
       <w:pPr>
         <w:pStyle w:val="Heading2"/>
-        <w:pBdr>
-          <w:top w:val="single" w:sz="4" w:space="1" w:color="auto"/>
-          <w:left w:val="single" w:sz="4" w:space="4" w:color="auto"/>
-          <w:bottom w:val="single" w:sz="4" w:space="1" w:color="auto"/>
-          <w:right w:val="single" w:sz="4" w:space="4" w:color="auto"/>
-        </w:pBdr>
-        <w:shd w:val="clear" w:color="auto" w:fill="CCCCCC"/>
-        <w:spacing w:before="120" w:after="120"/>
-        <w:rPr>
-          <w:rFonts w:ascii="Arial" w:hAnsi="Arial" w:cs="Arial"/>
+        <w:rPr>
           <w:b w:val="0"/>
-          <w:color w:val="800080"/>
-          <w:lang w:val="en-GB" w:eastAsia="en-GB"/>
-        </w:rPr>
-      </w:pPr>
-      <w:r>
-        <w:rPr>
-          <w:rFonts w:ascii="Arial" w:hAnsi="Arial" w:cs="Arial"/>
+          <w:bCs/>
+        </w:rPr>
+      </w:pPr>
+      <w:r>
+        <w:rPr>
           <w:b w:val="0"/>
-          <w:color w:val="800080"/>
-          <w:lang w:val="en-GB" w:eastAsia="en-GB"/>
+          <w:bCs/>
         </w:rPr>
         <w:t>Please scan and email copies of the following documents to PPCS and indicate in your covering email any documents that are missing and why:</w:t>
       </w:r>
@@ -11852,7 +11704,6 @@
     <w:lvl w:ilvl="1">
       <w:start w:val="1"/>
       <w:numFmt w:val="none"/>
-      <w:pStyle w:val="Heading2"/>
       <w:suff w:val="nothing"/>
       <w:lvlText w:val=""/>
       <w:lvlJc w:val="left"/>
@@ -11868,7 +11719,6 @@
     <w:lvl w:ilvl="2">
       <w:start w:val="1"/>
       <w:numFmt w:val="none"/>
-      <w:pStyle w:val="Heading3"/>
       <w:suff w:val="nothing"/>
       <w:lvlText w:val=""/>
       <w:lvlJc w:val="left"/>
@@ -18167,53 +18017,38 @@
       <w:szCs w:val="24"/>
     </w:rPr>
   </w:style>
+  <w:style w:type="paragraph" w:styleId="Heading1">
+    <w:name w:val="heading 1"/>
+    <w:basedOn w:val="Style1"/>
+    <w:next w:val="Normal"/>
+    <w:link w:val="Heading1Char"/>
+    <w:qFormat/>
+    <w:locked/>
+    <w:rsid w:val="002022B9"/>
+    <w:pPr>
+      <w:outlineLvl w:val="0"/>
+    </w:pPr>
+  </w:style>
   <w:style w:type="paragraph" w:styleId="Heading2">
     <w:name w:val="heading 2"/>
-    <w:basedOn w:val="Normal"/>
+    <w:basedOn w:val="Style3"/>
     <w:next w:val="Normal"/>
     <w:link w:val="Heading2Char"/>
     <w:uiPriority w:val="99"/>
     <w:qFormat/>
-    <w:pPr>
-      <w:keepNext/>
-      <w:numPr>
-        <w:ilvl w:val="1"/>
-        <w:numId w:val="2"/>
-      </w:numPr>
-      <w:suppressAutoHyphens/>
-      <w:spacing w:before="240" w:after="60"/>
-      <w:outlineLvl w:val="1"/>
-    </w:pPr>
-    <w:rPr>
-      <w:b/>
-      <w:lang w:val="en-US" w:eastAsia="ar-SA"/>
-    </w:rPr>
+    <w:rsid w:val="002022B9"/>
   </w:style>
   <w:style w:type="paragraph" w:styleId="Heading3">
     <w:name w:val="heading 3"/>
-    <w:basedOn w:val="Normal"/>
+    <w:basedOn w:val="Style4"/>
     <w:next w:val="Normal"/>
     <w:link w:val="Heading3Char"/>
     <w:uiPriority w:val="99"/>
     <w:qFormat/>
+    <w:rsid w:val="002022B9"/>
     <w:pPr>
-      <w:keepNext/>
-      <w:numPr>
-        <w:ilvl w:val="2"/>
-        <w:numId w:val="2"/>
-      </w:numPr>
-      <w:suppressAutoHyphens/>
-      <w:spacing w:before="240" w:after="60"/>
       <w:outlineLvl w:val="2"/>
     </w:pPr>
-    <w:rPr>
-      <w:rFonts w:ascii="Cambria" w:hAnsi="Cambria"/>
-      <w:b/>
-      <w:bCs/>
-      <w:sz w:val="26"/>
-      <w:szCs w:val="26"/>
-      <w:lang w:eastAsia="ar-SA"/>
-    </w:rPr>
   </w:style>
   <w:style w:type="character" w:default="1" w:styleId="DefaultParagraphFont">
     <w:name w:val="Default Paragraph Font"/>
@@ -18246,24 +18081,26 @@
     <w:link w:val="Heading2"/>
     <w:uiPriority w:val="99"/>
     <w:locked/>
+    <w:rsid w:val="002022B9"/>
     <w:rPr>
+      <w:rFonts w:ascii="Arial" w:hAnsi="Arial" w:cs="Arial"/>
       <w:b/>
+      <w:color w:val="800080"/>
       <w:sz w:val="24"/>
-      <w:lang w:val="en-US" w:eastAsia="ar-SA" w:bidi="ar-SA"/>
+      <w:szCs w:val="24"/>
     </w:rPr>
   </w:style>
   <w:style w:type="character" w:customStyle="1" w:styleId="Heading3Char">
     <w:name w:val="Heading 3 Char"/>
     <w:link w:val="Heading3"/>
-    <w:uiPriority w:val="9"/>
-    <w:semiHidden/>
-    <w:rsid w:val="008754A6"/>
+    <w:uiPriority w:val="99"/>
+    <w:rsid w:val="002022B9"/>
     <w:rPr>
-      <w:rFonts w:ascii="Cambria" w:eastAsia="Times New Roman" w:hAnsi="Cambria" w:cs="Times New Roman"/>
+      <w:rFonts w:ascii="Arial" w:hAnsi="Arial" w:cs="Arial"/>
       <w:b/>
-      <w:bCs/>
-      <w:sz w:val="26"/>
-      <w:szCs w:val="26"/>
+      <w:color w:val="800080"/>
+      <w:sz w:val="24"/>
+      <w:szCs w:val="24"/>
     </w:rPr>
   </w:style>
   <w:style w:type="paragraph" w:styleId="Header">
@@ -18448,7 +18285,6 @@
   <w:style w:type="paragraph" w:customStyle="1" w:styleId="Style1">
     <w:name w:val="Style1"/>
     <w:basedOn w:val="Normal"/>
-    <w:qFormat/>
     <w:rsid w:val="00C657A0"/>
     <w:pPr>
       <w:pBdr>
@@ -18470,7 +18306,6 @@
   <w:style w:type="paragraph" w:customStyle="1" w:styleId="Style2">
     <w:name w:val="Style2"/>
     <w:basedOn w:val="Normal"/>
-    <w:qFormat/>
     <w:rsid w:val="00C657A0"/>
     <w:pPr>
       <w:ind w:left="1" w:hanging="3"/>
@@ -18487,7 +18322,6 @@
   <w:style w:type="paragraph" w:customStyle="1" w:styleId="Style3">
     <w:name w:val="Style3"/>
     <w:basedOn w:val="Normal"/>
-    <w:qFormat/>
     <w:rsid w:val="00C657A0"/>
     <w:pPr>
       <w:keepNext/>
@@ -18511,7 +18345,6 @@
   <w:style w:type="paragraph" w:customStyle="1" w:styleId="Style4">
     <w:name w:val="Style4"/>
     <w:basedOn w:val="Normal"/>
-    <w:qFormat/>
     <w:rsid w:val="00C657A0"/>
     <w:pPr>
       <w:keepNext/>
@@ -18552,6 +18385,19 @@
       <w:rFonts w:ascii="Arial" w:hAnsi="Arial" w:cs="Arial"/>
       <w:b/>
       <w:color w:val="800080"/>
+    </w:rPr>
+  </w:style>
+  <w:style w:type="character" w:customStyle="1" w:styleId="Heading1Char">
+    <w:name w:val="Heading 1 Char"/>
+    <w:basedOn w:val="DefaultParagraphFont"/>
+    <w:link w:val="Heading1"/>
+    <w:rsid w:val="002022B9"/>
+    <w:rPr>
+      <w:rFonts w:ascii="Arial" w:hAnsi="Arial" w:cs="Arial"/>
+      <w:b/>
+      <w:color w:val="800080"/>
+      <w:sz w:val="36"/>
+      <w:szCs w:val="36"/>
     </w:rPr>
   </w:style>
 </w:styles>

</xml_diff>

<commit_message>
Apply outline levels to Part A
</commit_message>
<xml_diff>
--- a/src/main/resources/NAT Recall Part A London Template - obtained 131021.docx
+++ b/src/main/resources/NAT Recall Part A London Template - obtained 131021.docx
@@ -23,6 +23,7 @@
           <w:right w:val="single" w:sz="8" w:space="4" w:color="auto"/>
         </w:pBdr>
         <w:jc w:val="both"/>
+        <w:outlineLvl w:val="0"/>
         <w:rPr>
           <w:rFonts w:ascii="Arial" w:hAnsi="Arial" w:cs="Arial"/>
           <w:sz w:val="36"/>
@@ -367,40 +368,6 @@
           <w:rFonts w:ascii="Arial" w:hAnsi="Arial" w:cs="Arial"/>
           <w:b/>
         </w:rPr>
-      </w:pPr>
-      <w:r>
-        <w:rPr>
-          <w:rFonts w:ascii="Arial" w:hAnsi="Arial" w:cs="Arial"/>
-          <w:b/>
-          <w:color w:val="800080"/>
-        </w:rPr>
-        <w:t>Recommendation on Recall</w:t>
-      </w:r>
-      <w:r>
-        <w:rPr>
-          <w:rFonts w:ascii="Arial" w:hAnsi="Arial" w:cs="Arial"/>
-          <w:b/>
-        </w:rPr>
-        <w:t xml:space="preserve"> </w:t>
-      </w:r>
-    </w:p>
-    <w:p>
-      <w:pPr>
-        <w:keepNext/>
-        <w:pBdr>
-          <w:top w:val="single" w:sz="4" w:space="1" w:color="auto"/>
-          <w:left w:val="single" w:sz="4" w:space="4" w:color="auto"/>
-          <w:bottom w:val="single" w:sz="4" w:space="1" w:color="auto"/>
-          <w:right w:val="single" w:sz="4" w:space="4" w:color="auto"/>
-        </w:pBdr>
-        <w:suppressAutoHyphens/>
-        <w:spacing w:before="120"/>
-        <w:outlineLvl w:val="1"/>
-        <w:rPr>
-          <w:rFonts w:ascii="Arial" w:hAnsi="Arial" w:cs="Arial"/>
-          <w:b/>
-          <w:color w:val="800080"/>
-        </w:rPr>
         <w:sectPr>
           <w:headerReference w:type="default" r:id="rId8"/>
           <w:footerReference w:type="default" r:id="rId9"/>
@@ -412,6 +379,21 @@
           <w:docGrid w:linePitch="360"/>
         </w:sectPr>
       </w:pPr>
+      <w:r>
+        <w:rPr>
+          <w:rFonts w:ascii="Arial" w:hAnsi="Arial" w:cs="Arial"/>
+          <w:b/>
+          <w:color w:val="800080"/>
+        </w:rPr>
+        <w:t>Recommendation on Recall</w:t>
+      </w:r>
+      <w:r>
+        <w:rPr>
+          <w:rFonts w:ascii="Arial" w:hAnsi="Arial" w:cs="Arial"/>
+          <w:b/>
+        </w:rPr>
+        <w:t xml:space="preserve"> </w:t>
+      </w:r>
     </w:p>
     <w:p>
       <w:pPr>
@@ -423,7 +405,7 @@
           <w:right w:val="single" w:sz="4" w:space="4" w:color="auto"/>
         </w:pBdr>
         <w:suppressAutoHyphens/>
-        <w:outlineLvl w:val="1"/>
+        <w:outlineLvl w:val="2"/>
         <w:rPr>
           <w:rFonts w:ascii="Arial" w:hAnsi="Arial" w:cs="Arial"/>
         </w:rPr>
@@ -450,7 +432,25 @@
           <w:b/>
           <w:color w:val="800080"/>
         </w:rPr>
-        <w:t>this an Emergency recall</w:t>
+        <w:t xml:space="preserve">this an </w:t>
+      </w:r>
+      <w:proofErr w:type="gramStart"/>
+      <w:r>
+        <w:rPr>
+          <w:rFonts w:ascii="Arial" w:hAnsi="Arial" w:cs="Arial"/>
+          <w:b/>
+          <w:color w:val="800080"/>
+        </w:rPr>
+        <w:t>Emergency</w:t>
+      </w:r>
+      <w:proofErr w:type="gramEnd"/>
+      <w:r>
+        <w:rPr>
+          <w:rFonts w:ascii="Arial" w:hAnsi="Arial" w:cs="Arial"/>
+          <w:b/>
+          <w:color w:val="800080"/>
+        </w:rPr>
+        <w:t xml:space="preserve"> recall</w:t>
       </w:r>
       <w:r>
         <w:rPr>
@@ -477,7 +477,6 @@
           <w:right w:val="single" w:sz="4" w:space="4" w:color="auto"/>
         </w:pBdr>
         <w:suppressAutoHyphens/>
-        <w:outlineLvl w:val="1"/>
         <w:rPr>
           <w:rFonts w:ascii="Arial" w:hAnsi="Arial" w:cs="Arial"/>
           <w:color w:val="800080"/>
@@ -501,7 +500,6 @@
           <w:right w:val="single" w:sz="4" w:space="4" w:color="auto"/>
         </w:pBdr>
         <w:suppressAutoHyphens/>
-        <w:outlineLvl w:val="1"/>
         <w:rPr>
           <w:rFonts w:ascii="Arial" w:hAnsi="Arial" w:cs="Arial"/>
           <w:color w:val="800080"/>
@@ -566,7 +564,6 @@
         </w:pBdr>
         <w:suppressAutoHyphens/>
         <w:spacing w:before="120" w:after="120"/>
-        <w:outlineLvl w:val="1"/>
         <w:rPr>
           <w:rFonts w:ascii="Arial" w:hAnsi="Arial" w:cs="Arial"/>
           <w:sz w:val="28"/>
@@ -605,7 +602,7 @@
         </w:pBdr>
         <w:suppressAutoHyphens/>
         <w:spacing w:before="120"/>
-        <w:outlineLvl w:val="1"/>
+        <w:outlineLvl w:val="2"/>
         <w:rPr>
           <w:rFonts w:ascii="Arial" w:hAnsi="Arial" w:cs="Arial"/>
           <w:sz w:val="28"/>
@@ -728,6 +725,7 @@
           <w:right w:val="single" w:sz="4" w:space="4" w:color="auto"/>
         </w:pBdr>
         <w:spacing w:after="120"/>
+        <w:outlineLvl w:val="2"/>
         <w:rPr>
           <w:rFonts w:ascii="Arial" w:hAnsi="Arial" w:cs="Arial"/>
           <w:b/>
@@ -756,7 +754,16 @@
           <w:b/>
           <w:color w:val="800080"/>
         </w:rPr>
-        <w:t xml:space="preserve"> one of the following: </w:t>
+        <w:t xml:space="preserve"> one of the following</w:t>
+      </w:r>
+      <w:proofErr w:type="gramStart"/>
+      <w:r>
+        <w:rPr>
+          <w:rFonts w:ascii="Arial" w:hAnsi="Arial" w:cs="Arial"/>
+          <w:b/>
+          <w:color w:val="800080"/>
+        </w:rPr>
+        <w:t xml:space="preserve">: </w:t>
       </w:r>
       <w:r>
         <w:rPr>
@@ -770,7 +777,14 @@
         <w:rPr>
           <w:rFonts w:ascii="Arial" w:hAnsi="Arial" w:cs="Arial"/>
         </w:rPr>
-        <w:t>{{</w:t>
+        <w:t>{</w:t>
+      </w:r>
+      <w:proofErr w:type="gramEnd"/>
+      <w:r>
+        <w:rPr>
+          <w:rFonts w:ascii="Arial" w:hAnsi="Arial" w:cs="Arial"/>
+        </w:rPr>
+        <w:t>{</w:t>
       </w:r>
       <w:proofErr w:type="spellStart"/>
       <w:r>
@@ -845,8 +859,18 @@
           <w:b/>
           <w:color w:val="800080"/>
         </w:rPr>
-        <w:t>entence (Criminal Justice Act 2003, Powers of Criminal Courts (sentencing) ACT 2000, Crime &amp; Disorder Act 1998);</w:t>
-      </w:r>
+        <w:t>entence (Criminal Justice Act 2003, Powers of Criminal Courts (sentencing) ACT 2000, Crime &amp; Disorder Act 1998</w:t>
+      </w:r>
+      <w:proofErr w:type="gramStart"/>
+      <w:r>
+        <w:rPr>
+          <w:rFonts w:ascii="Arial" w:hAnsi="Arial" w:cs="Arial"/>
+          <w:b/>
+          <w:color w:val="800080"/>
+        </w:rPr>
+        <w:t>);</w:t>
+      </w:r>
+      <w:proofErr w:type="gramEnd"/>
     </w:p>
     <w:p>
       <w:pPr>
@@ -1063,7 +1087,7 @@
         </w:pBdr>
         <w:suppressAutoHyphens/>
         <w:spacing w:before="120" w:after="120"/>
-        <w:outlineLvl w:val="1"/>
+        <w:outlineLvl w:val="2"/>
         <w:rPr>
           <w:rFonts w:ascii="Arial" w:hAnsi="Arial" w:cs="Arial"/>
           <w:b/>
@@ -1285,6 +1309,7 @@
         <w:t>primary_language</w:t>
       </w:r>
       <w:proofErr w:type="spellEnd"/>
+      <w:proofErr w:type="gramStart"/>
       <w:r>
         <w:rPr>
           <w:rFonts w:ascii="Arial" w:hAnsi="Arial" w:cs="Arial"/>
@@ -1304,6 +1329,7 @@
         </w:rPr>
         <w:t xml:space="preserve"> </w:t>
       </w:r>
+      <w:proofErr w:type="gramEnd"/>
       <w:r>
         <w:rPr>
           <w:rFonts w:ascii="Arial" w:hAnsi="Arial" w:cs="Arial"/>
@@ -1364,7 +1390,25 @@
           <w:sz w:val="20"/>
           <w:szCs w:val="20"/>
         </w:rPr>
-        <w:t>(including British Sign Language)</w:t>
+        <w:t>(</w:t>
+      </w:r>
+      <w:proofErr w:type="gramStart"/>
+      <w:r>
+        <w:rPr>
+          <w:rFonts w:ascii="Arial" w:hAnsi="Arial" w:cs="Arial"/>
+          <w:sz w:val="20"/>
+          <w:szCs w:val="20"/>
+        </w:rPr>
+        <w:t>including</w:t>
+      </w:r>
+      <w:proofErr w:type="gramEnd"/>
+      <w:r>
+        <w:rPr>
+          <w:rFonts w:ascii="Arial" w:hAnsi="Arial" w:cs="Arial"/>
+          <w:sz w:val="20"/>
+          <w:szCs w:val="20"/>
+        </w:rPr>
+        <w:t xml:space="preserve"> British Sign Language)</w:t>
       </w:r>
       <w:r>
         <w:rPr>
@@ -1839,28 +1883,7 @@
           <w:rFonts w:ascii="Arial" w:hAnsi="Arial" w:cs="Arial"/>
           <w:color w:val="800080"/>
         </w:rPr>
-        <w:t>Previous</w:t>
-      </w:r>
-      <w:r>
-        <w:rPr>
-          <w:rFonts w:ascii="Arial" w:hAnsi="Arial" w:cs="Arial"/>
-          <w:color w:val="800080"/>
-        </w:rPr>
-        <w:t xml:space="preserve"> release</w:t>
-      </w:r>
-      <w:r>
-        <w:rPr>
-          <w:rFonts w:ascii="Arial" w:hAnsi="Arial" w:cs="Arial"/>
-          <w:color w:val="800080"/>
-        </w:rPr>
-        <w:t>s</w:t>
-      </w:r>
-      <w:r>
-        <w:rPr>
-          <w:rFonts w:ascii="Arial" w:hAnsi="Arial" w:cs="Arial"/>
-          <w:color w:val="800080"/>
-        </w:rPr>
-        <w:t xml:space="preserve">: </w:t>
+        <w:t xml:space="preserve">Previous releases: </w:t>
       </w:r>
       <w:r>
         <w:rPr>
@@ -1924,7 +1947,6 @@
           <w:between w:val="single" w:sz="4" w:space="1" w:color="auto"/>
         </w:pBdr>
         <w:suppressAutoHyphens/>
-        <w:outlineLvl w:val="1"/>
         <w:rPr>
           <w:rFonts w:ascii="Arial" w:hAnsi="Arial" w:cs="Arial"/>
           <w:b/>
@@ -1992,7 +2014,7 @@
         </w:pBdr>
         <w:suppressAutoHyphens/>
         <w:spacing w:before="120" w:after="120"/>
-        <w:outlineLvl w:val="1"/>
+        <w:outlineLvl w:val="2"/>
         <w:rPr>
           <w:rFonts w:ascii="Arial" w:hAnsi="Arial" w:cs="Arial"/>
           <w:b/>
@@ -2581,6 +2603,7 @@
           <w:tab w:val="left" w:pos="2992"/>
           <w:tab w:val="left" w:pos="5049"/>
         </w:tabs>
+        <w:outlineLvl w:val="2"/>
         <w:rPr>
           <w:rFonts w:ascii="Arial" w:hAnsi="Arial" w:cs="Arial"/>
           <w:b/>
@@ -2653,6 +2676,7 @@
           <w:tab w:val="left" w:pos="4680"/>
         </w:tabs>
         <w:spacing w:before="120" w:after="120"/>
+        <w:outlineLvl w:val="2"/>
         <w:rPr>
           <w:rFonts w:ascii="Arial" w:hAnsi="Arial" w:cs="Arial"/>
         </w:rPr>
@@ -2965,6 +2989,7 @@
           <w:tab w:val="left" w:pos="4650"/>
         </w:tabs>
         <w:spacing w:line="360" w:lineRule="auto"/>
+        <w:outlineLvl w:val="2"/>
         <w:rPr>
           <w:rFonts w:ascii="Arial" w:hAnsi="Arial" w:cs="Arial"/>
           <w:b/>
@@ -3189,7 +3214,16 @@
           <w:b/>
           <w:color w:val="800080"/>
         </w:rPr>
-        <w:t xml:space="preserve">Fax number: </w:t>
+        <w:t>Fax number</w:t>
+      </w:r>
+      <w:proofErr w:type="gramStart"/>
+      <w:r>
+        <w:rPr>
+          <w:rFonts w:ascii="Arial" w:hAnsi="Arial" w:cs="Arial"/>
+          <w:b/>
+          <w:color w:val="800080"/>
+        </w:rPr>
+        <w:t xml:space="preserve">: </w:t>
       </w:r>
       <w:r>
         <w:rPr>
@@ -3204,6 +3238,7 @@
         </w:rPr>
         <w:t>{</w:t>
       </w:r>
+      <w:proofErr w:type="gramEnd"/>
       <w:r>
         <w:rPr>
           <w:rFonts w:ascii="Arial" w:hAnsi="Arial" w:cs="Arial"/>
@@ -3325,6 +3360,7 @@
           <w:tab w:val="left" w:pos="2880"/>
           <w:tab w:val="left" w:pos="5049"/>
         </w:tabs>
+        <w:outlineLvl w:val="2"/>
         <w:rPr>
           <w:rFonts w:ascii="Arial" w:hAnsi="Arial" w:cs="Arial"/>
           <w:b/>
@@ -4039,6 +4075,7 @@
           <w:right w:val="single" w:sz="4" w:space="4" w:color="auto"/>
         </w:pBdr>
         <w:jc w:val="both"/>
+        <w:outlineLvl w:val="2"/>
         <w:rPr>
           <w:rFonts w:ascii="Arial" w:hAnsi="Arial" w:cs="Arial"/>
           <w:b/>
@@ -4195,6 +4232,7 @@
         </w:pBdr>
         <w:spacing w:line="360" w:lineRule="auto"/>
         <w:jc w:val="both"/>
+        <w:outlineLvl w:val="2"/>
         <w:rPr>
           <w:rFonts w:ascii="Arial" w:hAnsi="Arial" w:cs="Arial"/>
           <w:b/>
@@ -4358,6 +4396,7 @@
           <w:between w:val="single" w:sz="4" w:space="1" w:color="auto"/>
         </w:pBdr>
         <w:jc w:val="both"/>
+        <w:outlineLvl w:val="2"/>
         <w:rPr>
           <w:rFonts w:ascii="Arial" w:hAnsi="Arial" w:cs="Arial"/>
         </w:rPr>
@@ -4450,6 +4489,7 @@
           <w:tab w:val="left" w:pos="2805"/>
           <w:tab w:val="left" w:pos="4680"/>
         </w:tabs>
+        <w:outlineLvl w:val="2"/>
         <w:rPr>
           <w:rFonts w:ascii="Arial" w:hAnsi="Arial" w:cs="Arial"/>
           <w:b/>
@@ -4848,7 +4888,6 @@
         </w:tabs>
         <w:suppressAutoHyphens/>
         <w:spacing w:before="120" w:after="120" w:line="360" w:lineRule="auto"/>
-        <w:outlineLvl w:val="1"/>
         <w:rPr>
           <w:rFonts w:ascii="Arial" w:hAnsi="Arial" w:cs="Arial"/>
           <w:b/>
@@ -5290,7 +5329,7 @@
         </w:tabs>
         <w:suppressAutoHyphens/>
         <w:spacing w:before="120" w:after="120"/>
-        <w:outlineLvl w:val="1"/>
+        <w:outlineLvl w:val="2"/>
         <w:rPr>
           <w:rFonts w:ascii="Arial" w:hAnsi="Arial" w:cs="Arial"/>
           <w:sz w:val="6"/>
@@ -5397,6 +5436,7 @@
         <w:tabs>
           <w:tab w:val="right" w:pos="9184"/>
         </w:tabs>
+        <w:outlineLvl w:val="2"/>
         <w:rPr>
           <w:rFonts w:ascii="Arial" w:hAnsi="Arial" w:cs="Arial"/>
           <w:b/>
@@ -5779,8 +5819,18 @@
                 <w:b/>
                 <w:color w:val="800080"/>
               </w:rPr>
-              <w:t>f) not undertake work, or a particular type of work, unless it is approved by the supervising officer and notify the supervising officer in advance of any proposal to undertake work or a particular type of work;</w:t>
+              <w:t xml:space="preserve">f) not undertake work, or a particular type of work, unless it is approved by the supervising officer and notify the supervising officer in advance of any proposal to undertake work or a particular type of </w:t>
             </w:r>
+            <w:proofErr w:type="gramStart"/>
+            <w:r>
+              <w:rPr>
+                <w:rFonts w:ascii="Arial" w:hAnsi="Arial" w:cs="Arial"/>
+                <w:b/>
+                <w:color w:val="800080"/>
+              </w:rPr>
+              <w:t>work;</w:t>
+            </w:r>
+            <w:proofErr w:type="gramEnd"/>
           </w:p>
           <w:p>
             <w:pPr>
@@ -6132,6 +6182,7 @@
           <w:bottom w:val="single" w:sz="4" w:space="1" w:color="auto"/>
           <w:right w:val="single" w:sz="4" w:space="4" w:color="auto"/>
         </w:pBdr>
+        <w:outlineLvl w:val="2"/>
         <w:rPr>
           <w:rFonts w:ascii="Arial" w:hAnsi="Arial" w:cs="Arial"/>
           <w:b/>
@@ -6298,6 +6349,7 @@
           <w:bottom w:val="single" w:sz="4" w:space="1" w:color="auto"/>
           <w:right w:val="single" w:sz="4" w:space="4" w:color="auto"/>
         </w:pBdr>
+        <w:outlineLvl w:val="2"/>
         <w:rPr>
           <w:rFonts w:ascii="Arial" w:hAnsi="Arial" w:cs="Arial"/>
           <w:b/>
@@ -6489,7 +6541,7 @@
         </w:tabs>
         <w:suppressAutoHyphens/>
         <w:spacing w:before="120" w:after="120"/>
-        <w:outlineLvl w:val="1"/>
+        <w:outlineLvl w:val="2"/>
         <w:rPr>
           <w:rFonts w:ascii="Arial" w:hAnsi="Arial" w:cs="Arial"/>
           <w:b/>
@@ -6614,7 +6666,7 @@
               </w:tabs>
               <w:suppressAutoHyphens/>
               <w:spacing w:before="120" w:after="120"/>
-              <w:outlineLvl w:val="1"/>
+              <w:outlineLvl w:val="2"/>
               <w:rPr>
                 <w:rFonts w:ascii="Arial" w:hAnsi="Arial" w:cs="Arial"/>
                 <w:b/>
@@ -6991,7 +7043,25 @@
                 <w:b/>
                 <w:color w:val="800080"/>
               </w:rPr>
-              <w:t>Referral to multi-disciplinary teams (e.g. IOM, MAPPA, Gangs Unit)</w:t>
+              <w:t>Referral to multi-disciplinary teams (</w:t>
+            </w:r>
+            <w:proofErr w:type="gramStart"/>
+            <w:r>
+              <w:rPr>
+                <w:rFonts w:ascii="Arial" w:hAnsi="Arial" w:cs="Arial"/>
+                <w:b/>
+                <w:color w:val="800080"/>
+              </w:rPr>
+              <w:t>e.g.</w:t>
+            </w:r>
+            <w:proofErr w:type="gramEnd"/>
+            <w:r>
+              <w:rPr>
+                <w:rFonts w:ascii="Arial" w:hAnsi="Arial" w:cs="Arial"/>
+                <w:b/>
+                <w:color w:val="800080"/>
+              </w:rPr>
+              <w:t xml:space="preserve"> IOM, MAPPA, Gangs Unit)</w:t>
             </w:r>
           </w:p>
         </w:tc>
@@ -7389,7 +7459,6 @@
         </w:pBdr>
         <w:suppressAutoHyphens/>
         <w:spacing w:before="120"/>
-        <w:outlineLvl w:val="1"/>
         <w:rPr>
           <w:rFonts w:ascii="Arial" w:hAnsi="Arial" w:cs="Arial"/>
         </w:rPr>
@@ -7438,7 +7507,25 @@
           <w:b/>
           <w:color w:val="800080"/>
         </w:rPr>
-        <w:t>The offender is suitable for FTR if the identified risks can be safely managed in the community at the end of the fixed term period.  In your assessment about  the offender’s  suitability for an FTR, you must consider the following factors:</w:t>
+        <w:t xml:space="preserve">The offender is suitable for FTR if the identified risks can be safely managed in the community at the end of the fixed term period.  In your assessment </w:t>
+      </w:r>
+      <w:proofErr w:type="gramStart"/>
+      <w:r>
+        <w:rPr>
+          <w:rFonts w:ascii="Arial" w:hAnsi="Arial" w:cs="Arial"/>
+          <w:b/>
+          <w:color w:val="800080"/>
+        </w:rPr>
+        <w:t>about  the</w:t>
+      </w:r>
+      <w:proofErr w:type="gramEnd"/>
+      <w:r>
+        <w:rPr>
+          <w:rFonts w:ascii="Arial" w:hAnsi="Arial" w:cs="Arial"/>
+          <w:b/>
+          <w:color w:val="800080"/>
+        </w:rPr>
+        <w:t xml:space="preserve"> offender’s  suitability for an FTR, you must consider the following factors:</w:t>
       </w:r>
     </w:p>
     <w:p>
@@ -7468,7 +7555,25 @@
           <w:b/>
           <w:color w:val="800080"/>
         </w:rPr>
-        <w:t>- The offender’s index offence i.e. was it sexual or violent</w:t>
+        <w:t xml:space="preserve">- The offender’s index offence </w:t>
+      </w:r>
+      <w:proofErr w:type="gramStart"/>
+      <w:r>
+        <w:rPr>
+          <w:rFonts w:ascii="Arial" w:hAnsi="Arial" w:cs="Arial"/>
+          <w:b/>
+          <w:color w:val="800080"/>
+        </w:rPr>
+        <w:t>i.e.</w:t>
+      </w:r>
+      <w:proofErr w:type="gramEnd"/>
+      <w:r>
+        <w:rPr>
+          <w:rFonts w:ascii="Arial" w:hAnsi="Arial" w:cs="Arial"/>
+          <w:b/>
+          <w:color w:val="800080"/>
+        </w:rPr>
+        <w:t xml:space="preserve"> was it sexual or violent</w:t>
       </w:r>
     </w:p>
     <w:p>
@@ -7744,6 +7849,7 @@
           <w:bottom w:val="single" w:sz="4" w:space="1" w:color="auto"/>
           <w:right w:val="single" w:sz="4" w:space="4" w:color="auto"/>
         </w:pBdr>
+        <w:outlineLvl w:val="2"/>
         <w:rPr>
           <w:rFonts w:ascii="Arial" w:hAnsi="Arial" w:cs="Arial"/>
           <w:b/>
@@ -7832,6 +7938,7 @@
     <w:p>
       <w:pPr>
         <w:jc w:val="both"/>
+        <w:outlineLvl w:val="1"/>
         <w:rPr>
           <w:rFonts w:ascii="Arial" w:hAnsi="Arial" w:cs="Arial"/>
           <w:b/>
@@ -7860,6 +7967,7 @@
           <w:right w:val="single" w:sz="4" w:space="4" w:color="auto"/>
         </w:pBdr>
         <w:jc w:val="both"/>
+        <w:outlineLvl w:val="2"/>
         <w:rPr>
           <w:rFonts w:ascii="Arial" w:hAnsi="Arial" w:cs="Arial"/>
           <w:b/>
@@ -7896,7 +8004,25 @@
           <w:b/>
           <w:color w:val="800080"/>
         </w:rPr>
-        <w:t>be met. Select from the options below and comment on how the offender’s behaviour meets each criteria:</w:t>
+        <w:t xml:space="preserve">be met. Select from the options below and comment on how the offender’s behaviour meets each </w:t>
+      </w:r>
+      <w:proofErr w:type="gramStart"/>
+      <w:r>
+        <w:rPr>
+          <w:rFonts w:ascii="Arial" w:hAnsi="Arial" w:cs="Arial"/>
+          <w:b/>
+          <w:color w:val="800080"/>
+        </w:rPr>
+        <w:t>criteria</w:t>
+      </w:r>
+      <w:proofErr w:type="gramEnd"/>
+      <w:r>
+        <w:rPr>
+          <w:rFonts w:ascii="Arial" w:hAnsi="Arial" w:cs="Arial"/>
+          <w:b/>
+          <w:color w:val="800080"/>
+        </w:rPr>
+        <w:t>:</w:t>
       </w:r>
     </w:p>
     <w:p>
@@ -7944,7 +8070,25 @@
           <w:b/>
           <w:color w:val="800080"/>
         </w:rPr>
-        <w:t xml:space="preserve">) Has the offender exhibited behaviour similar to the circumstances surrounding the index offence; is there a causal link? </w:t>
+        <w:t xml:space="preserve">) Has the offender exhibited behaviour </w:t>
+      </w:r>
+      <w:proofErr w:type="gramStart"/>
+      <w:r>
+        <w:rPr>
+          <w:rFonts w:ascii="Arial" w:hAnsi="Arial" w:cs="Arial"/>
+          <w:b/>
+          <w:color w:val="800080"/>
+        </w:rPr>
+        <w:t>similar to</w:t>
+      </w:r>
+      <w:proofErr w:type="gramEnd"/>
+      <w:r>
+        <w:rPr>
+          <w:rFonts w:ascii="Arial" w:hAnsi="Arial" w:cs="Arial"/>
+          <w:b/>
+          <w:color w:val="800080"/>
+        </w:rPr>
+        <w:t xml:space="preserve"> the circumstances surrounding the index offence; is there a causal link? </w:t>
       </w:r>
       <w:r>
         <w:rPr>
@@ -7961,6 +8105,7 @@
         <w:t>behaviour_similar_to_index_offence_present</w:t>
       </w:r>
       <w:proofErr w:type="spellEnd"/>
+      <w:proofErr w:type="gramStart"/>
       <w:r>
         <w:rPr>
           <w:rFonts w:ascii="Arial" w:hAnsi="Arial" w:cs="Arial"/>
@@ -7986,7 +8131,16 @@
           <w:b/>
           <w:color w:val="800080"/>
         </w:rPr>
-        <w:t>Please Comment:</w:t>
+        <w:t>Please</w:t>
+      </w:r>
+      <w:proofErr w:type="gramEnd"/>
+      <w:r>
+        <w:rPr>
+          <w:rFonts w:ascii="Arial" w:hAnsi="Arial" w:cs="Arial"/>
+          <w:b/>
+          <w:color w:val="800080"/>
+        </w:rPr>
+        <w:t xml:space="preserve"> Comment:</w:t>
       </w:r>
       <w:r>
         <w:rPr>
@@ -8075,6 +8229,7 @@
         <w:t>behaviour_leading_to_sexual_or_violent_offence_present</w:t>
       </w:r>
       <w:proofErr w:type="spellEnd"/>
+      <w:proofErr w:type="gramStart"/>
       <w:r>
         <w:rPr>
           <w:rFonts w:ascii="Arial" w:hAnsi="Arial" w:cs="Arial"/>
@@ -8094,7 +8249,16 @@
           <w:b/>
           <w:color w:val="800080"/>
         </w:rPr>
-        <w:t xml:space="preserve">Please Comment: </w:t>
+        <w:t>Please</w:t>
+      </w:r>
+      <w:proofErr w:type="gramEnd"/>
+      <w:r>
+        <w:rPr>
+          <w:rFonts w:ascii="Arial" w:hAnsi="Arial" w:cs="Arial"/>
+          <w:b/>
+          <w:color w:val="800080"/>
+        </w:rPr>
+        <w:t xml:space="preserve"> Comment: </w:t>
       </w:r>
       <w:r>
         <w:rPr>
@@ -8179,6 +8343,7 @@
         <w:t>out_of_touch_present</w:t>
       </w:r>
       <w:proofErr w:type="spellEnd"/>
+      <w:proofErr w:type="gramStart"/>
       <w:r>
         <w:rPr>
           <w:rFonts w:ascii="Arial" w:hAnsi="Arial" w:cs="Arial"/>
@@ -8196,7 +8361,15 @@
           <w:rFonts w:ascii="Arial" w:hAnsi="Arial" w:cs="Arial"/>
           <w:b/>
         </w:rPr>
-        <w:t xml:space="preserve">   </w:t>
+        <w:t xml:space="preserve">  </w:t>
+      </w:r>
+      <w:proofErr w:type="gramEnd"/>
+      <w:r>
+        <w:rPr>
+          <w:rFonts w:ascii="Arial" w:hAnsi="Arial" w:cs="Arial"/>
+          <w:b/>
+        </w:rPr>
+        <w:t xml:space="preserve"> </w:t>
       </w:r>
       <w:r>
         <w:rPr>
@@ -8293,6 +8466,7 @@
         <w:tabs>
           <w:tab w:val="left" w:pos="1440"/>
         </w:tabs>
+        <w:outlineLvl w:val="2"/>
         <w:rPr>
           <w:rFonts w:ascii="Arial" w:hAnsi="Arial" w:cs="Arial"/>
           <w:b/>
@@ -8611,7 +8785,16 @@
           <w:b/>
           <w:color w:val="800080"/>
         </w:rPr>
-        <w:t>Region:</w:t>
+        <w:t>Region</w:t>
+      </w:r>
+      <w:proofErr w:type="gramStart"/>
+      <w:r>
+        <w:rPr>
+          <w:rFonts w:ascii="Arial" w:hAnsi="Arial" w:cs="Arial"/>
+          <w:b/>
+          <w:color w:val="800080"/>
+        </w:rPr>
+        <w:t>:</w:t>
       </w:r>
       <w:r>
         <w:rPr>
@@ -8632,7 +8815,14 @@
         <w:rPr>
           <w:rFonts w:ascii="Arial" w:hAnsi="Arial" w:cs="Arial"/>
         </w:rPr>
-        <w:t>{{region}}</w:t>
+        <w:t>{</w:t>
+      </w:r>
+      <w:proofErr w:type="gramEnd"/>
+      <w:r>
+        <w:rPr>
+          <w:rFonts w:ascii="Arial" w:hAnsi="Arial" w:cs="Arial"/>
+        </w:rPr>
+        <w:t>{region}}</w:t>
       </w:r>
     </w:p>
     <w:p>
@@ -9139,6 +9329,7 @@
           <w:right w:val="single" w:sz="4" w:space="4" w:color="auto"/>
         </w:pBdr>
         <w:jc w:val="both"/>
+        <w:outlineLvl w:val="2"/>
         <w:rPr>
           <w:rFonts w:ascii="Arial" w:hAnsi="Arial" w:cs="Arial"/>
           <w:b/>
@@ -9861,7 +10052,7 @@
         </w:tabs>
         <w:suppressAutoHyphens/>
         <w:spacing w:before="120" w:after="120"/>
-        <w:outlineLvl w:val="1"/>
+        <w:outlineLvl w:val="2"/>
         <w:rPr>
           <w:rFonts w:ascii="Arial" w:hAnsi="Arial" w:cs="Arial"/>
           <w:b/>
@@ -9906,7 +10097,6 @@
         <w:shd w:val="clear" w:color="auto" w:fill="CCCCCC"/>
         <w:suppressAutoHyphens/>
         <w:spacing w:before="120" w:after="120"/>
-        <w:outlineLvl w:val="1"/>
         <w:rPr>
           <w:rFonts w:ascii="Arial" w:hAnsi="Arial" w:cs="Arial"/>
           <w:b/>
@@ -10022,7 +10212,23 @@
           <w:rFonts w:ascii="Arial" w:hAnsi="Arial" w:cs="Arial"/>
           <w:color w:val="800080"/>
         </w:rPr>
-        <w:t>offender manager and I am endorsing:</w:t>
+        <w:t xml:space="preserve">offender </w:t>
+      </w:r>
+      <w:proofErr w:type="gramStart"/>
+      <w:r>
+        <w:rPr>
+          <w:rFonts w:ascii="Arial" w:hAnsi="Arial" w:cs="Arial"/>
+          <w:color w:val="800080"/>
+        </w:rPr>
+        <w:t>manager</w:t>
+      </w:r>
+      <w:proofErr w:type="gramEnd"/>
+      <w:r>
+        <w:rPr>
+          <w:rFonts w:ascii="Arial" w:hAnsi="Arial" w:cs="Arial"/>
+          <w:color w:val="800080"/>
+        </w:rPr>
+        <w:t xml:space="preserve"> and I am endorsing:</w:t>
       </w:r>
     </w:p>
     <w:p>
@@ -10859,7 +11065,7 @@
         </w:tabs>
         <w:suppressAutoHyphens/>
         <w:spacing w:before="120" w:after="120"/>
-        <w:outlineLvl w:val="1"/>
+        <w:outlineLvl w:val="2"/>
         <w:rPr>
           <w:rFonts w:ascii="Arial" w:hAnsi="Arial" w:cs="Arial"/>
           <w:b/>
@@ -10919,7 +11125,6 @@
         <w:shd w:val="clear" w:color="auto" w:fill="CCCCCC"/>
         <w:suppressAutoHyphens/>
         <w:spacing w:before="120" w:after="120"/>
-        <w:outlineLvl w:val="1"/>
         <w:rPr>
           <w:rFonts w:ascii="Arial" w:hAnsi="Arial" w:cs="Arial"/>
           <w:b/>
@@ -11923,7 +12128,7 @@
         </w:tabs>
         <w:suppressAutoHyphens/>
         <w:spacing w:before="120" w:after="120"/>
-        <w:outlineLvl w:val="1"/>
+        <w:outlineLvl w:val="2"/>
         <w:rPr>
           <w:rFonts w:ascii="Arial" w:hAnsi="Arial" w:cs="Arial"/>
           <w:b/>

</xml_diff>

<commit_message>
Apply missing Part A doc headings
</commit_message>
<xml_diff>
--- a/src/main/resources/NAT Recall Part A London Template - obtained 131021.docx
+++ b/src/main/resources/NAT Recall Part A London Template - obtained 131021.docx
@@ -2899,6 +2899,7 @@
           <w:tab w:val="left" w:pos="4680"/>
         </w:tabs>
         <w:spacing w:before="120" w:after="120"/>
+        <w:outlineLvl w:val="2"/>
         <w:rPr>
           <w:rFonts w:ascii="Arial" w:hAnsi="Arial" w:cs="Arial"/>
         </w:rPr>
@@ -4888,6 +4889,7 @@
         </w:tabs>
         <w:suppressAutoHyphens/>
         <w:spacing w:before="120" w:after="120" w:line="360" w:lineRule="auto"/>
+        <w:outlineLvl w:val="2"/>
         <w:rPr>
           <w:rFonts w:ascii="Arial" w:hAnsi="Arial" w:cs="Arial"/>
           <w:b/>
@@ -6634,6 +6636,74 @@
         <w:t>}}</w:t>
       </w:r>
     </w:p>
+    <w:p>
+      <w:pPr>
+        <w:rPr>
+          <w:rFonts w:ascii="Arial" w:hAnsi="Arial" w:cs="Arial"/>
+          <w:b/>
+          <w:sz w:val="4"/>
+          <w:szCs w:val="4"/>
+          <w:u w:val="single"/>
+        </w:rPr>
+      </w:pPr>
+      <w:r>
+        <w:rPr>
+          <w:rFonts w:ascii="Arial" w:hAnsi="Arial" w:cs="Arial"/>
+          <w:b/>
+          <w:sz w:val="4"/>
+          <w:szCs w:val="4"/>
+          <w:u w:val="single"/>
+        </w:rPr>
+        <w:br w:type="page"/>
+      </w:r>
+    </w:p>
+    <w:p>
+      <w:pPr>
+        <w:jc w:val="both"/>
+        <w:rPr>
+          <w:rFonts w:ascii="Arial" w:hAnsi="Arial" w:cs="Arial"/>
+          <w:b/>
+          <w:sz w:val="4"/>
+          <w:szCs w:val="4"/>
+          <w:u w:val="single"/>
+        </w:rPr>
+      </w:pPr>
+    </w:p>
+    <w:p>
+      <w:pPr>
+        <w:pBdr>
+          <w:top w:val="single" w:sz="4" w:space="1" w:color="auto"/>
+          <w:left w:val="single" w:sz="4" w:space="4" w:color="auto"/>
+          <w:bottom w:val="single" w:sz="4" w:space="1" w:color="auto"/>
+          <w:right w:val="single" w:sz="4" w:space="9" w:color="auto"/>
+        </w:pBdr>
+        <w:tabs>
+          <w:tab w:val="right" w:pos="9184"/>
+        </w:tabs>
+        <w:outlineLvl w:val="2"/>
+        <w:rPr>
+          <w:rFonts w:ascii="Arial" w:hAnsi="Arial" w:cs="Arial"/>
+          <w:b/>
+          <w:color w:val="800080"/>
+        </w:rPr>
+      </w:pPr>
+      <w:r>
+        <w:rPr>
+          <w:rFonts w:ascii="Arial" w:hAnsi="Arial" w:cs="Arial"/>
+          <w:b/>
+          <w:color w:val="800080"/>
+        </w:rPr>
+        <w:t xml:space="preserve">21. </w:t>
+      </w:r>
+      <w:r>
+        <w:rPr>
+          <w:rFonts w:ascii="Arial" w:hAnsi="Arial" w:cs="Arial"/>
+          <w:b/>
+          <w:color w:val="800080"/>
+        </w:rPr>
+        <w:t>What alternatives to recall have been taken to try to secure compliance and manage risk prior to requesting recall?  Provide full details below including dates:</w:t>
+      </w:r>
+    </w:p>
     <w:tbl>
       <w:tblPr>
         <w:tblW w:w="9400" w:type="dxa"/>
@@ -6652,49 +6722,6 @@
         <w:gridCol w:w="4409"/>
         <w:gridCol w:w="4991"/>
       </w:tblGrid>
-      <w:tr>
-        <w:tc>
-          <w:tcPr>
-            <w:tcW w:w="9400" w:type="dxa"/>
-            <w:gridSpan w:val="2"/>
-          </w:tcPr>
-          <w:p>
-            <w:pPr>
-              <w:keepNext/>
-              <w:tabs>
-                <w:tab w:val="num" w:pos="900"/>
-              </w:tabs>
-              <w:suppressAutoHyphens/>
-              <w:spacing w:before="120" w:after="120"/>
-              <w:outlineLvl w:val="2"/>
-              <w:rPr>
-                <w:rFonts w:ascii="Arial" w:hAnsi="Arial" w:cs="Arial"/>
-                <w:b/>
-                <w:sz w:val="28"/>
-                <w:szCs w:val="28"/>
-              </w:rPr>
-            </w:pPr>
-            <w:r>
-              <w:rPr>
-                <w:rFonts w:ascii="Arial" w:hAnsi="Arial" w:cs="Arial"/>
-                <w:b/>
-                <w:smallCaps/>
-                <w:color w:val="800080"/>
-              </w:rPr>
-              <w:lastRenderedPageBreak/>
-              <w:t xml:space="preserve">21. </w:t>
-            </w:r>
-            <w:r>
-              <w:rPr>
-                <w:rFonts w:ascii="Arial" w:hAnsi="Arial" w:cs="Arial"/>
-                <w:b/>
-                <w:color w:val="800080"/>
-              </w:rPr>
-              <w:t>What alternatives to recall have been taken to try to secure compliance and manage risk prior to requesting recall?  Provide full details below including dates:</w:t>
-            </w:r>
-          </w:p>
-        </w:tc>
-      </w:tr>
       <w:tr>
         <w:tc>
           <w:tcPr>
@@ -7742,6 +7769,7 @@
           <w:right w:val="single" w:sz="4" w:space="4" w:color="auto"/>
           <w:between w:val="single" w:sz="4" w:space="1" w:color="auto"/>
         </w:pBdr>
+        <w:outlineLvl w:val="2"/>
         <w:rPr>
           <w:rFonts w:ascii="Arial" w:hAnsi="Arial" w:cs="Arial"/>
         </w:rPr>

</xml_diff>

<commit_message>
MRD-1077 - Apply missing Part A doc headings (#582)
Co-authored-by: Jon Wyatt <>
</commit_message>
<xml_diff>
--- a/src/main/resources/NAT Recall Part A London Template - obtained 131021.docx
+++ b/src/main/resources/NAT Recall Part A London Template - obtained 131021.docx
@@ -2899,6 +2899,7 @@
           <w:tab w:val="left" w:pos="4680"/>
         </w:tabs>
         <w:spacing w:before="120" w:after="120"/>
+        <w:outlineLvl w:val="2"/>
         <w:rPr>
           <w:rFonts w:ascii="Arial" w:hAnsi="Arial" w:cs="Arial"/>
         </w:rPr>
@@ -4888,6 +4889,7 @@
         </w:tabs>
         <w:suppressAutoHyphens/>
         <w:spacing w:before="120" w:after="120" w:line="360" w:lineRule="auto"/>
+        <w:outlineLvl w:val="2"/>
         <w:rPr>
           <w:rFonts w:ascii="Arial" w:hAnsi="Arial" w:cs="Arial"/>
           <w:b/>
@@ -6634,6 +6636,74 @@
         <w:t>}}</w:t>
       </w:r>
     </w:p>
+    <w:p>
+      <w:pPr>
+        <w:rPr>
+          <w:rFonts w:ascii="Arial" w:hAnsi="Arial" w:cs="Arial"/>
+          <w:b/>
+          <w:sz w:val="4"/>
+          <w:szCs w:val="4"/>
+          <w:u w:val="single"/>
+        </w:rPr>
+      </w:pPr>
+      <w:r>
+        <w:rPr>
+          <w:rFonts w:ascii="Arial" w:hAnsi="Arial" w:cs="Arial"/>
+          <w:b/>
+          <w:sz w:val="4"/>
+          <w:szCs w:val="4"/>
+          <w:u w:val="single"/>
+        </w:rPr>
+        <w:br w:type="page"/>
+      </w:r>
+    </w:p>
+    <w:p>
+      <w:pPr>
+        <w:jc w:val="both"/>
+        <w:rPr>
+          <w:rFonts w:ascii="Arial" w:hAnsi="Arial" w:cs="Arial"/>
+          <w:b/>
+          <w:sz w:val="4"/>
+          <w:szCs w:val="4"/>
+          <w:u w:val="single"/>
+        </w:rPr>
+      </w:pPr>
+    </w:p>
+    <w:p>
+      <w:pPr>
+        <w:pBdr>
+          <w:top w:val="single" w:sz="4" w:space="1" w:color="auto"/>
+          <w:left w:val="single" w:sz="4" w:space="4" w:color="auto"/>
+          <w:bottom w:val="single" w:sz="4" w:space="1" w:color="auto"/>
+          <w:right w:val="single" w:sz="4" w:space="9" w:color="auto"/>
+        </w:pBdr>
+        <w:tabs>
+          <w:tab w:val="right" w:pos="9184"/>
+        </w:tabs>
+        <w:outlineLvl w:val="2"/>
+        <w:rPr>
+          <w:rFonts w:ascii="Arial" w:hAnsi="Arial" w:cs="Arial"/>
+          <w:b/>
+          <w:color w:val="800080"/>
+        </w:rPr>
+      </w:pPr>
+      <w:r>
+        <w:rPr>
+          <w:rFonts w:ascii="Arial" w:hAnsi="Arial" w:cs="Arial"/>
+          <w:b/>
+          <w:color w:val="800080"/>
+        </w:rPr>
+        <w:t xml:space="preserve">21. </w:t>
+      </w:r>
+      <w:r>
+        <w:rPr>
+          <w:rFonts w:ascii="Arial" w:hAnsi="Arial" w:cs="Arial"/>
+          <w:b/>
+          <w:color w:val="800080"/>
+        </w:rPr>
+        <w:t>What alternatives to recall have been taken to try to secure compliance and manage risk prior to requesting recall?  Provide full details below including dates:</w:t>
+      </w:r>
+    </w:p>
     <w:tbl>
       <w:tblPr>
         <w:tblW w:w="9400" w:type="dxa"/>
@@ -6652,49 +6722,6 @@
         <w:gridCol w:w="4409"/>
         <w:gridCol w:w="4991"/>
       </w:tblGrid>
-      <w:tr>
-        <w:tc>
-          <w:tcPr>
-            <w:tcW w:w="9400" w:type="dxa"/>
-            <w:gridSpan w:val="2"/>
-          </w:tcPr>
-          <w:p>
-            <w:pPr>
-              <w:keepNext/>
-              <w:tabs>
-                <w:tab w:val="num" w:pos="900"/>
-              </w:tabs>
-              <w:suppressAutoHyphens/>
-              <w:spacing w:before="120" w:after="120"/>
-              <w:outlineLvl w:val="2"/>
-              <w:rPr>
-                <w:rFonts w:ascii="Arial" w:hAnsi="Arial" w:cs="Arial"/>
-                <w:b/>
-                <w:sz w:val="28"/>
-                <w:szCs w:val="28"/>
-              </w:rPr>
-            </w:pPr>
-            <w:r>
-              <w:rPr>
-                <w:rFonts w:ascii="Arial" w:hAnsi="Arial" w:cs="Arial"/>
-                <w:b/>
-                <w:smallCaps/>
-                <w:color w:val="800080"/>
-              </w:rPr>
-              <w:lastRenderedPageBreak/>
-              <w:t xml:space="preserve">21. </w:t>
-            </w:r>
-            <w:r>
-              <w:rPr>
-                <w:rFonts w:ascii="Arial" w:hAnsi="Arial" w:cs="Arial"/>
-                <w:b/>
-                <w:color w:val="800080"/>
-              </w:rPr>
-              <w:t>What alternatives to recall have been taken to try to secure compliance and manage risk prior to requesting recall?  Provide full details below including dates:</w:t>
-            </w:r>
-          </w:p>
-        </w:tc>
-      </w:tr>
       <w:tr>
         <w:tc>
           <w:tcPr>
@@ -7742,6 +7769,7 @@
           <w:right w:val="single" w:sz="4" w:space="4" w:color="auto"/>
           <w:between w:val="single" w:sz="4" w:space="1" w:color="auto"/>
         </w:pBdr>
+        <w:outlineLvl w:val="2"/>
         <w:rPr>
           <w:rFonts w:ascii="Arial" w:hAnsi="Arial" w:cs="Arial"/>
         </w:rPr>

</xml_diff>

<commit_message>
mrd-1383_countersignature-part-a: SPO countersignature details added to Part A
</commit_message>
<xml_diff>
--- a/src/main/resources/NAT Recall Part A London Template - obtained 131021.docx
+++ b/src/main/resources/NAT Recall Part A London Template - obtained 131021.docx
@@ -1,6 +1,6 @@
 
 <file path=word/document.xml><?xml version="1.0" encoding="utf-8"?>
-<w:document xmlns:wpc="http://schemas.microsoft.com/office/word/2010/wordprocessingCanvas" xmlns:cx="http://schemas.microsoft.com/office/drawing/2014/chartex" xmlns:cx1="http://schemas.microsoft.com/office/drawing/2015/9/8/chartex" xmlns:cx2="http://schemas.microsoft.com/office/drawing/2015/10/21/chartex" xmlns:cx3="http://schemas.microsoft.com/office/drawing/2016/5/9/chartex" xmlns:cx4="http://schemas.microsoft.com/office/drawing/2016/5/10/chartex" xmlns:cx5="http://schemas.microsoft.com/office/drawing/2016/5/11/chartex" xmlns:cx6="http://schemas.microsoft.com/office/drawing/2016/5/12/chartex" xmlns:cx7="http://schemas.microsoft.com/office/drawing/2016/5/13/chartex" xmlns:cx8="http://schemas.microsoft.com/office/drawing/2016/5/14/chartex" xmlns:mc="http://schemas.openxmlformats.org/markup-compatibility/2006" xmlns:aink="http://schemas.microsoft.com/office/drawing/2016/ink" xmlns:am3d="http://schemas.microsoft.com/office/drawing/2017/model3d" xmlns:o="urn:schemas-microsoft-com:office:office" xmlns:oel="http://schemas.microsoft.com/office/2019/extlst" xmlns:r="http://schemas.openxmlformats.org/officeDocument/2006/relationships" xmlns:m="http://schemas.openxmlformats.org/officeDocument/2006/math" xmlns:v="urn:schemas-microsoft-com:vml" xmlns:wp14="http://schemas.microsoft.com/office/word/2010/wordprocessingDrawing" xmlns:wp="http://schemas.openxmlformats.org/drawingml/2006/wordprocessingDrawing" xmlns:w10="urn:schemas-microsoft-com:office:word" xmlns:w="http://schemas.openxmlformats.org/wordprocessingml/2006/main" xmlns:w14="http://schemas.microsoft.com/office/word/2010/wordml" xmlns:w15="http://schemas.microsoft.com/office/word/2012/wordml" xmlns:w16cex="http://schemas.microsoft.com/office/word/2018/wordml/cex" xmlns:w16cid="http://schemas.microsoft.com/office/word/2016/wordml/cid" xmlns:w16="http://schemas.microsoft.com/office/word/2018/wordml" xmlns:w16sdtdh="http://schemas.microsoft.com/office/word/2020/wordml/sdtdatahash" xmlns:w16se="http://schemas.microsoft.com/office/word/2015/wordml/symex" xmlns:wpg="http://schemas.microsoft.com/office/word/2010/wordprocessingGroup" xmlns:wpi="http://schemas.microsoft.com/office/word/2010/wordprocessingInk" xmlns:wne="http://schemas.microsoft.com/office/word/2006/wordml" xmlns:wps="http://schemas.microsoft.com/office/word/2010/wordprocessingShape" mc:Ignorable="w14 w15 w16se w16cid w16 w16cex w16sdtdh wp14">
+<w:document xmlns:wpc="http://schemas.microsoft.com/office/word/2010/wordprocessingCanvas" xmlns:cx="http://schemas.microsoft.com/office/drawing/2014/chartex" xmlns:cx1="http://schemas.microsoft.com/office/drawing/2015/9/8/chartex" xmlns:cx2="http://schemas.microsoft.com/office/drawing/2015/10/21/chartex" xmlns:cx3="http://schemas.microsoft.com/office/drawing/2016/5/9/chartex" xmlns:cx4="http://schemas.microsoft.com/office/drawing/2016/5/10/chartex" xmlns:cx5="http://schemas.microsoft.com/office/drawing/2016/5/11/chartex" xmlns:cx6="http://schemas.microsoft.com/office/drawing/2016/5/12/chartex" xmlns:cx7="http://schemas.microsoft.com/office/drawing/2016/5/13/chartex" xmlns:cx8="http://schemas.microsoft.com/office/drawing/2016/5/14/chartex" xmlns:mc="http://schemas.openxmlformats.org/markup-compatibility/2006" xmlns:aink="http://schemas.microsoft.com/office/drawing/2016/ink" xmlns:am3d="http://schemas.microsoft.com/office/drawing/2017/model3d" xmlns:o="urn:schemas-microsoft-com:office:office" xmlns:oel="http://schemas.microsoft.com/office/2019/extlst" xmlns:r="http://schemas.openxmlformats.org/officeDocument/2006/relationships" xmlns:m="http://schemas.openxmlformats.org/officeDocument/2006/math" xmlns:v="urn:schemas-microsoft-com:vml" xmlns:wp14="http://schemas.microsoft.com/office/word/2010/wordprocessingDrawing" xmlns:wp="http://schemas.openxmlformats.org/drawingml/2006/wordprocessingDrawing" xmlns:w10="urn:schemas-microsoft-com:office:word" xmlns:w="http://schemas.openxmlformats.org/wordprocessingml/2006/main" xmlns:w14="http://schemas.microsoft.com/office/word/2010/wordml" xmlns:w15="http://schemas.microsoft.com/office/word/2012/wordml" xmlns:w16cex="http://schemas.microsoft.com/office/word/2018/wordml/cex" xmlns:w16cid="http://schemas.microsoft.com/office/word/2016/wordml/cid" xmlns:w16="http://schemas.microsoft.com/office/word/2018/wordml" xmlns:w16du="http://schemas.microsoft.com/office/word/2023/wordml/word16du" xmlns:w16sdtdh="http://schemas.microsoft.com/office/word/2020/wordml/sdtdatahash" xmlns:w16se="http://schemas.microsoft.com/office/word/2015/wordml/symex" xmlns:wpg="http://schemas.microsoft.com/office/word/2010/wordprocessingGroup" xmlns:wpi="http://schemas.microsoft.com/office/word/2010/wordprocessingInk" xmlns:wne="http://schemas.microsoft.com/office/word/2006/wordml" xmlns:wps="http://schemas.microsoft.com/office/word/2010/wordprocessingShape" mc:Ignorable="w14 w15 w16se w16cid w16 w16cex w16sdtdh wp14">
   <w:body>
     <w:p>
       <w:pPr>
@@ -11312,7 +11312,9 @@
             <w:name w:val=""/>
             <w:enabled/>
             <w:calcOnExit w:val="0"/>
-            <w:textInput/>
+            <w:textInput>
+              <w:default w:val="{{countersign_spo_exposition}}"/>
+            </w:textInput>
           </w:ffData>
         </w:fldChar>
       </w:r>
@@ -11338,35 +11340,7 @@
           <w:rFonts w:ascii="Arial" w:hAnsi="Arial" w:cs="Arial"/>
           <w:noProof/>
         </w:rPr>
-        <w:t> </w:t>
-      </w:r>
-      <w:r>
-        <w:rPr>
-          <w:rFonts w:ascii="Arial" w:hAnsi="Arial" w:cs="Arial"/>
-          <w:noProof/>
-        </w:rPr>
-        <w:t> </w:t>
-      </w:r>
-      <w:r>
-        <w:rPr>
-          <w:rFonts w:ascii="Arial" w:hAnsi="Arial" w:cs="Arial"/>
-          <w:noProof/>
-        </w:rPr>
-        <w:t> </w:t>
-      </w:r>
-      <w:r>
-        <w:rPr>
-          <w:rFonts w:ascii="Arial" w:hAnsi="Arial" w:cs="Arial"/>
-          <w:noProof/>
-        </w:rPr>
-        <w:t> </w:t>
-      </w:r>
-      <w:r>
-        <w:rPr>
-          <w:rFonts w:ascii="Arial" w:hAnsi="Arial" w:cs="Arial"/>
-          <w:noProof/>
-        </w:rPr>
-        <w:t> </w:t>
+        <w:t>{{countersign_spo_exposition}}</w:t>
       </w:r>
       <w:r>
         <w:rPr>
@@ -11417,7 +11391,9 @@
             <w:enabled/>
             <w:calcOnExit w:val="0"/>
             <w:statusText w:type="text" w:val="senior manager authorisation  - Name:"/>
-            <w:textInput/>
+            <w:textInput>
+              <w:default w:val="{{countersign_spo_name}}"/>
+            </w:textInput>
           </w:ffData>
         </w:fldChar>
       </w:r>
@@ -11443,35 +11419,7 @@
           <w:rFonts w:ascii="Arial" w:hAnsi="Arial" w:cs="Arial"/>
           <w:noProof/>
         </w:rPr>
-        <w:t> </w:t>
-      </w:r>
-      <w:r>
-        <w:rPr>
-          <w:rFonts w:ascii="Arial" w:hAnsi="Arial" w:cs="Arial"/>
-          <w:noProof/>
-        </w:rPr>
-        <w:t> </w:t>
-      </w:r>
-      <w:r>
-        <w:rPr>
-          <w:rFonts w:ascii="Arial" w:hAnsi="Arial" w:cs="Arial"/>
-          <w:noProof/>
-        </w:rPr>
-        <w:t> </w:t>
-      </w:r>
-      <w:r>
-        <w:rPr>
-          <w:rFonts w:ascii="Arial" w:hAnsi="Arial" w:cs="Arial"/>
-          <w:noProof/>
-        </w:rPr>
-        <w:t> </w:t>
-      </w:r>
-      <w:r>
-        <w:rPr>
-          <w:rFonts w:ascii="Arial" w:hAnsi="Arial" w:cs="Arial"/>
-          <w:noProof/>
-        </w:rPr>
-        <w:t> </w:t>
+        <w:t>{{countersign_spo_name}}</w:t>
       </w:r>
       <w:r>
         <w:rPr>
@@ -11515,81 +11463,51 @@
       <w:r>
         <w:rPr>
           <w:rFonts w:ascii="Arial" w:hAnsi="Arial" w:cs="Arial"/>
-          <w:b/>
+          <w:bCs/>
         </w:rPr>
         <w:fldChar w:fldCharType="begin">
           <w:ffData>
             <w:name w:val=""/>
             <w:enabled/>
             <w:calcOnExit w:val="0"/>
-            <w:textInput/>
+            <w:textInput>
+              <w:default w:val="{{countersign_spo_telephone}}"/>
+            </w:textInput>
           </w:ffData>
         </w:fldChar>
       </w:r>
       <w:r>
         <w:rPr>
           <w:rFonts w:ascii="Arial" w:hAnsi="Arial" w:cs="Arial"/>
-          <w:b/>
+          <w:bCs/>
         </w:rPr>
         <w:instrText xml:space="preserve"> FORMTEXT </w:instrText>
       </w:r>
       <w:r>
         <w:rPr>
           <w:rFonts w:ascii="Arial" w:hAnsi="Arial" w:cs="Arial"/>
-          <w:b/>
-        </w:rPr>
-      </w:r>
-      <w:r>
-        <w:rPr>
-          <w:rFonts w:ascii="Arial" w:hAnsi="Arial" w:cs="Arial"/>
-          <w:b/>
+          <w:bCs/>
+        </w:rPr>
+      </w:r>
+      <w:r>
+        <w:rPr>
+          <w:rFonts w:ascii="Arial" w:hAnsi="Arial" w:cs="Arial"/>
+          <w:bCs/>
         </w:rPr>
         <w:fldChar w:fldCharType="separate"/>
       </w:r>
       <w:r>
         <w:rPr>
           <w:rFonts w:ascii="Arial" w:hAnsi="Arial" w:cs="Arial"/>
-          <w:b/>
+          <w:bCs/>
           <w:noProof/>
         </w:rPr>
-        <w:t> </w:t>
-      </w:r>
-      <w:r>
-        <w:rPr>
-          <w:rFonts w:ascii="Arial" w:hAnsi="Arial" w:cs="Arial"/>
-          <w:b/>
-          <w:noProof/>
-        </w:rPr>
-        <w:t> </w:t>
-      </w:r>
-      <w:r>
-        <w:rPr>
-          <w:rFonts w:ascii="Arial" w:hAnsi="Arial" w:cs="Arial"/>
-          <w:b/>
-          <w:noProof/>
-        </w:rPr>
-        <w:t> </w:t>
-      </w:r>
-      <w:r>
-        <w:rPr>
-          <w:rFonts w:ascii="Arial" w:hAnsi="Arial" w:cs="Arial"/>
-          <w:b/>
-          <w:noProof/>
-        </w:rPr>
-        <w:t> </w:t>
-      </w:r>
-      <w:r>
-        <w:rPr>
-          <w:rFonts w:ascii="Arial" w:hAnsi="Arial" w:cs="Arial"/>
-          <w:b/>
-          <w:noProof/>
-        </w:rPr>
-        <w:t> </w:t>
-      </w:r>
-      <w:r>
-        <w:rPr>
-          <w:rFonts w:ascii="Arial" w:hAnsi="Arial" w:cs="Arial"/>
-          <w:b/>
+        <w:t>{{countersign_spo_telephone}}</w:t>
+      </w:r>
+      <w:r>
+        <w:rPr>
+          <w:rFonts w:ascii="Arial" w:hAnsi="Arial" w:cs="Arial"/>
+          <w:bCs/>
         </w:rPr>
         <w:fldChar w:fldCharType="end"/>
       </w:r>
@@ -11748,7 +11666,9 @@
             <w:enabled/>
             <w:calcOnExit w:val="0"/>
             <w:statusText w:type="text" w:val="senior manager authorisation  - date:"/>
-            <w:textInput/>
+            <w:textInput>
+              <w:default w:val="{{countersign_spo_date}}"/>
+            </w:textInput>
           </w:ffData>
         </w:fldChar>
       </w:r>
@@ -11774,35 +11694,7 @@
           <w:rFonts w:ascii="Arial" w:hAnsi="Arial" w:cs="Arial"/>
           <w:noProof/>
         </w:rPr>
-        <w:t> </w:t>
-      </w:r>
-      <w:r>
-        <w:rPr>
-          <w:rFonts w:ascii="Arial" w:hAnsi="Arial" w:cs="Arial"/>
-          <w:noProof/>
-        </w:rPr>
-        <w:t> </w:t>
-      </w:r>
-      <w:r>
-        <w:rPr>
-          <w:rFonts w:ascii="Arial" w:hAnsi="Arial" w:cs="Arial"/>
-          <w:noProof/>
-        </w:rPr>
-        <w:t> </w:t>
-      </w:r>
-      <w:r>
-        <w:rPr>
-          <w:rFonts w:ascii="Arial" w:hAnsi="Arial" w:cs="Arial"/>
-          <w:noProof/>
-        </w:rPr>
-        <w:t> </w:t>
-      </w:r>
-      <w:r>
-        <w:rPr>
-          <w:rFonts w:ascii="Arial" w:hAnsi="Arial" w:cs="Arial"/>
-          <w:noProof/>
-        </w:rPr>
-        <w:t> </w:t>
+        <w:t>{{countersign_spo_date}}</w:t>
       </w:r>
       <w:r>
         <w:rPr>
@@ -11853,7 +11745,9 @@
             <w:enabled/>
             <w:calcOnExit w:val="0"/>
             <w:statusText w:type="text" w:val="senior manager authorisation  - time (24hr):"/>
-            <w:textInput/>
+            <w:textInput>
+              <w:default w:val="{{countersign_spo_time}}"/>
+            </w:textInput>
           </w:ffData>
         </w:fldChar>
       </w:r>
@@ -11879,35 +11773,7 @@
           <w:rFonts w:ascii="Arial" w:hAnsi="Arial" w:cs="Arial"/>
           <w:noProof/>
         </w:rPr>
-        <w:t> </w:t>
-      </w:r>
-      <w:r>
-        <w:rPr>
-          <w:rFonts w:ascii="Arial" w:hAnsi="Arial" w:cs="Arial"/>
-          <w:noProof/>
-        </w:rPr>
-        <w:t> </w:t>
-      </w:r>
-      <w:r>
-        <w:rPr>
-          <w:rFonts w:ascii="Arial" w:hAnsi="Arial" w:cs="Arial"/>
-          <w:noProof/>
-        </w:rPr>
-        <w:t> </w:t>
-      </w:r>
-      <w:r>
-        <w:rPr>
-          <w:rFonts w:ascii="Arial" w:hAnsi="Arial" w:cs="Arial"/>
-          <w:noProof/>
-        </w:rPr>
-        <w:t> </w:t>
-      </w:r>
-      <w:r>
-        <w:rPr>
-          <w:rFonts w:ascii="Arial" w:hAnsi="Arial" w:cs="Arial"/>
-          <w:noProof/>
-        </w:rPr>
-        <w:t> </w:t>
+        <w:t>{{countersign_spo_time}}</w:t>
       </w:r>
       <w:r>
         <w:rPr>
@@ -13122,7 +12988,7 @@
 </file>
 
 <file path=word/endnotes.xml><?xml version="1.0" encoding="utf-8"?>
-<w:endnotes xmlns:wpc="http://schemas.microsoft.com/office/word/2010/wordprocessingCanvas" xmlns:cx="http://schemas.microsoft.com/office/drawing/2014/chartex" xmlns:cx1="http://schemas.microsoft.com/office/drawing/2015/9/8/chartex" xmlns:cx2="http://schemas.microsoft.com/office/drawing/2015/10/21/chartex" xmlns:cx3="http://schemas.microsoft.com/office/drawing/2016/5/9/chartex" xmlns:cx4="http://schemas.microsoft.com/office/drawing/2016/5/10/chartex" xmlns:cx5="http://schemas.microsoft.com/office/drawing/2016/5/11/chartex" xmlns:cx6="http://schemas.microsoft.com/office/drawing/2016/5/12/chartex" xmlns:cx7="http://schemas.microsoft.com/office/drawing/2016/5/13/chartex" xmlns:cx8="http://schemas.microsoft.com/office/drawing/2016/5/14/chartex" xmlns:mc="http://schemas.openxmlformats.org/markup-compatibility/2006" xmlns:aink="http://schemas.microsoft.com/office/drawing/2016/ink" xmlns:am3d="http://schemas.microsoft.com/office/drawing/2017/model3d" xmlns:o="urn:schemas-microsoft-com:office:office" xmlns:oel="http://schemas.microsoft.com/office/2019/extlst" xmlns:r="http://schemas.openxmlformats.org/officeDocument/2006/relationships" xmlns:m="http://schemas.openxmlformats.org/officeDocument/2006/math" xmlns:v="urn:schemas-microsoft-com:vml" xmlns:wp14="http://schemas.microsoft.com/office/word/2010/wordprocessingDrawing" xmlns:wp="http://schemas.openxmlformats.org/drawingml/2006/wordprocessingDrawing" xmlns:w10="urn:schemas-microsoft-com:office:word" xmlns:w="http://schemas.openxmlformats.org/wordprocessingml/2006/main" xmlns:w14="http://schemas.microsoft.com/office/word/2010/wordml" xmlns:w15="http://schemas.microsoft.com/office/word/2012/wordml" xmlns:w16cex="http://schemas.microsoft.com/office/word/2018/wordml/cex" xmlns:w16cid="http://schemas.microsoft.com/office/word/2016/wordml/cid" xmlns:w16="http://schemas.microsoft.com/office/word/2018/wordml" xmlns:w16sdtdh="http://schemas.microsoft.com/office/word/2020/wordml/sdtdatahash" xmlns:w16se="http://schemas.microsoft.com/office/word/2015/wordml/symex" xmlns:wpg="http://schemas.microsoft.com/office/word/2010/wordprocessingGroup" xmlns:wpi="http://schemas.microsoft.com/office/word/2010/wordprocessingInk" xmlns:wne="http://schemas.microsoft.com/office/word/2006/wordml" xmlns:wps="http://schemas.microsoft.com/office/word/2010/wordprocessingShape" mc:Ignorable="w14 w15 w16se w16cid w16 w16cex w16sdtdh wp14">
+<w:endnotes xmlns:wpc="http://schemas.microsoft.com/office/word/2010/wordprocessingCanvas" xmlns:cx="http://schemas.microsoft.com/office/drawing/2014/chartex" xmlns:cx1="http://schemas.microsoft.com/office/drawing/2015/9/8/chartex" xmlns:cx2="http://schemas.microsoft.com/office/drawing/2015/10/21/chartex" xmlns:cx3="http://schemas.microsoft.com/office/drawing/2016/5/9/chartex" xmlns:cx4="http://schemas.microsoft.com/office/drawing/2016/5/10/chartex" xmlns:cx5="http://schemas.microsoft.com/office/drawing/2016/5/11/chartex" xmlns:cx6="http://schemas.microsoft.com/office/drawing/2016/5/12/chartex" xmlns:cx7="http://schemas.microsoft.com/office/drawing/2016/5/13/chartex" xmlns:cx8="http://schemas.microsoft.com/office/drawing/2016/5/14/chartex" xmlns:mc="http://schemas.openxmlformats.org/markup-compatibility/2006" xmlns:aink="http://schemas.microsoft.com/office/drawing/2016/ink" xmlns:am3d="http://schemas.microsoft.com/office/drawing/2017/model3d" xmlns:o="urn:schemas-microsoft-com:office:office" xmlns:oel="http://schemas.microsoft.com/office/2019/extlst" xmlns:r="http://schemas.openxmlformats.org/officeDocument/2006/relationships" xmlns:m="http://schemas.openxmlformats.org/officeDocument/2006/math" xmlns:v="urn:schemas-microsoft-com:vml" xmlns:wp14="http://schemas.microsoft.com/office/word/2010/wordprocessingDrawing" xmlns:wp="http://schemas.openxmlformats.org/drawingml/2006/wordprocessingDrawing" xmlns:w10="urn:schemas-microsoft-com:office:word" xmlns:w="http://schemas.openxmlformats.org/wordprocessingml/2006/main" xmlns:w14="http://schemas.microsoft.com/office/word/2010/wordml" xmlns:w15="http://schemas.microsoft.com/office/word/2012/wordml" xmlns:w16cex="http://schemas.microsoft.com/office/word/2018/wordml/cex" xmlns:w16cid="http://schemas.microsoft.com/office/word/2016/wordml/cid" xmlns:w16="http://schemas.microsoft.com/office/word/2018/wordml" xmlns:w16du="http://schemas.microsoft.com/office/word/2023/wordml/word16du" xmlns:w16sdtdh="http://schemas.microsoft.com/office/word/2020/wordml/sdtdatahash" xmlns:w16se="http://schemas.microsoft.com/office/word/2015/wordml/symex" xmlns:wpg="http://schemas.microsoft.com/office/word/2010/wordprocessingGroup" xmlns:wpi="http://schemas.microsoft.com/office/word/2010/wordprocessingInk" xmlns:wne="http://schemas.microsoft.com/office/word/2006/wordml" xmlns:wps="http://schemas.microsoft.com/office/word/2010/wordprocessingShape" mc:Ignorable="w14 w15 w16se w16cid w16 w16cex w16sdtdh wp14">
   <w:endnote w:type="separator" w:id="-1">
     <w:p>
       <w:r>
@@ -13141,7 +13007,7 @@
 </file>
 
 <file path=word/footer1.xml><?xml version="1.0" encoding="utf-8"?>
-<w:ftr xmlns:wpc="http://schemas.microsoft.com/office/word/2010/wordprocessingCanvas" xmlns:cx="http://schemas.microsoft.com/office/drawing/2014/chartex" xmlns:cx1="http://schemas.microsoft.com/office/drawing/2015/9/8/chartex" xmlns:cx2="http://schemas.microsoft.com/office/drawing/2015/10/21/chartex" xmlns:cx3="http://schemas.microsoft.com/office/drawing/2016/5/9/chartex" xmlns:cx4="http://schemas.microsoft.com/office/drawing/2016/5/10/chartex" xmlns:cx5="http://schemas.microsoft.com/office/drawing/2016/5/11/chartex" xmlns:cx6="http://schemas.microsoft.com/office/drawing/2016/5/12/chartex" xmlns:cx7="http://schemas.microsoft.com/office/drawing/2016/5/13/chartex" xmlns:cx8="http://schemas.microsoft.com/office/drawing/2016/5/14/chartex" xmlns:mc="http://schemas.openxmlformats.org/markup-compatibility/2006" xmlns:aink="http://schemas.microsoft.com/office/drawing/2016/ink" xmlns:am3d="http://schemas.microsoft.com/office/drawing/2017/model3d" xmlns:o="urn:schemas-microsoft-com:office:office" xmlns:oel="http://schemas.microsoft.com/office/2019/extlst" xmlns:r="http://schemas.openxmlformats.org/officeDocument/2006/relationships" xmlns:m="http://schemas.openxmlformats.org/officeDocument/2006/math" xmlns:v="urn:schemas-microsoft-com:vml" xmlns:wp14="http://schemas.microsoft.com/office/word/2010/wordprocessingDrawing" xmlns:wp="http://schemas.openxmlformats.org/drawingml/2006/wordprocessingDrawing" xmlns:w10="urn:schemas-microsoft-com:office:word" xmlns:w="http://schemas.openxmlformats.org/wordprocessingml/2006/main" xmlns:w14="http://schemas.microsoft.com/office/word/2010/wordml" xmlns:w15="http://schemas.microsoft.com/office/word/2012/wordml" xmlns:w16cex="http://schemas.microsoft.com/office/word/2018/wordml/cex" xmlns:w16cid="http://schemas.microsoft.com/office/word/2016/wordml/cid" xmlns:w16="http://schemas.microsoft.com/office/word/2018/wordml" xmlns:w16sdtdh="http://schemas.microsoft.com/office/word/2020/wordml/sdtdatahash" xmlns:w16se="http://schemas.microsoft.com/office/word/2015/wordml/symex" xmlns:wpg="http://schemas.microsoft.com/office/word/2010/wordprocessingGroup" xmlns:wpi="http://schemas.microsoft.com/office/word/2010/wordprocessingInk" xmlns:wne="http://schemas.microsoft.com/office/word/2006/wordml" xmlns:wps="http://schemas.microsoft.com/office/word/2010/wordprocessingShape" mc:Ignorable="w14 w15 w16se w16cid w16 w16cex w16sdtdh wp14">
+<w:ftr xmlns:wpc="http://schemas.microsoft.com/office/word/2010/wordprocessingCanvas" xmlns:cx="http://schemas.microsoft.com/office/drawing/2014/chartex" xmlns:cx1="http://schemas.microsoft.com/office/drawing/2015/9/8/chartex" xmlns:cx2="http://schemas.microsoft.com/office/drawing/2015/10/21/chartex" xmlns:cx3="http://schemas.microsoft.com/office/drawing/2016/5/9/chartex" xmlns:cx4="http://schemas.microsoft.com/office/drawing/2016/5/10/chartex" xmlns:cx5="http://schemas.microsoft.com/office/drawing/2016/5/11/chartex" xmlns:cx6="http://schemas.microsoft.com/office/drawing/2016/5/12/chartex" xmlns:cx7="http://schemas.microsoft.com/office/drawing/2016/5/13/chartex" xmlns:cx8="http://schemas.microsoft.com/office/drawing/2016/5/14/chartex" xmlns:mc="http://schemas.openxmlformats.org/markup-compatibility/2006" xmlns:aink="http://schemas.microsoft.com/office/drawing/2016/ink" xmlns:am3d="http://schemas.microsoft.com/office/drawing/2017/model3d" xmlns:o="urn:schemas-microsoft-com:office:office" xmlns:oel="http://schemas.microsoft.com/office/2019/extlst" xmlns:r="http://schemas.openxmlformats.org/officeDocument/2006/relationships" xmlns:m="http://schemas.openxmlformats.org/officeDocument/2006/math" xmlns:v="urn:schemas-microsoft-com:vml" xmlns:wp14="http://schemas.microsoft.com/office/word/2010/wordprocessingDrawing" xmlns:wp="http://schemas.openxmlformats.org/drawingml/2006/wordprocessingDrawing" xmlns:w10="urn:schemas-microsoft-com:office:word" xmlns:w="http://schemas.openxmlformats.org/wordprocessingml/2006/main" xmlns:w14="http://schemas.microsoft.com/office/word/2010/wordml" xmlns:w15="http://schemas.microsoft.com/office/word/2012/wordml" xmlns:w16cex="http://schemas.microsoft.com/office/word/2018/wordml/cex" xmlns:w16cid="http://schemas.microsoft.com/office/word/2016/wordml/cid" xmlns:w16="http://schemas.microsoft.com/office/word/2018/wordml" xmlns:w16du="http://schemas.microsoft.com/office/word/2023/wordml/word16du" xmlns:w16sdtdh="http://schemas.microsoft.com/office/word/2020/wordml/sdtdatahash" xmlns:w16se="http://schemas.microsoft.com/office/word/2015/wordml/symex" xmlns:wpg="http://schemas.microsoft.com/office/word/2010/wordprocessingGroup" xmlns:wpi="http://schemas.microsoft.com/office/word/2010/wordprocessingInk" xmlns:wne="http://schemas.microsoft.com/office/word/2006/wordml" xmlns:wps="http://schemas.microsoft.com/office/word/2010/wordprocessingShape" mc:Ignorable="w14 w15 w16se w16cid w16 w16cex w16sdtdh wp14">
   <w:p>
     <w:pPr>
       <w:pStyle w:val="Header"/>
@@ -13213,7 +13079,7 @@
 </file>
 
 <file path=word/footnotes.xml><?xml version="1.0" encoding="utf-8"?>
-<w:footnotes xmlns:wpc="http://schemas.microsoft.com/office/word/2010/wordprocessingCanvas" xmlns:cx="http://schemas.microsoft.com/office/drawing/2014/chartex" xmlns:cx1="http://schemas.microsoft.com/office/drawing/2015/9/8/chartex" xmlns:cx2="http://schemas.microsoft.com/office/drawing/2015/10/21/chartex" xmlns:cx3="http://schemas.microsoft.com/office/drawing/2016/5/9/chartex" xmlns:cx4="http://schemas.microsoft.com/office/drawing/2016/5/10/chartex" xmlns:cx5="http://schemas.microsoft.com/office/drawing/2016/5/11/chartex" xmlns:cx6="http://schemas.microsoft.com/office/drawing/2016/5/12/chartex" xmlns:cx7="http://schemas.microsoft.com/office/drawing/2016/5/13/chartex" xmlns:cx8="http://schemas.microsoft.com/office/drawing/2016/5/14/chartex" xmlns:mc="http://schemas.openxmlformats.org/markup-compatibility/2006" xmlns:aink="http://schemas.microsoft.com/office/drawing/2016/ink" xmlns:am3d="http://schemas.microsoft.com/office/drawing/2017/model3d" xmlns:o="urn:schemas-microsoft-com:office:office" xmlns:oel="http://schemas.microsoft.com/office/2019/extlst" xmlns:r="http://schemas.openxmlformats.org/officeDocument/2006/relationships" xmlns:m="http://schemas.openxmlformats.org/officeDocument/2006/math" xmlns:v="urn:schemas-microsoft-com:vml" xmlns:wp14="http://schemas.microsoft.com/office/word/2010/wordprocessingDrawing" xmlns:wp="http://schemas.openxmlformats.org/drawingml/2006/wordprocessingDrawing" xmlns:w10="urn:schemas-microsoft-com:office:word" xmlns:w="http://schemas.openxmlformats.org/wordprocessingml/2006/main" xmlns:w14="http://schemas.microsoft.com/office/word/2010/wordml" xmlns:w15="http://schemas.microsoft.com/office/word/2012/wordml" xmlns:w16cex="http://schemas.microsoft.com/office/word/2018/wordml/cex" xmlns:w16cid="http://schemas.microsoft.com/office/word/2016/wordml/cid" xmlns:w16="http://schemas.microsoft.com/office/word/2018/wordml" xmlns:w16sdtdh="http://schemas.microsoft.com/office/word/2020/wordml/sdtdatahash" xmlns:w16se="http://schemas.microsoft.com/office/word/2015/wordml/symex" xmlns:wpg="http://schemas.microsoft.com/office/word/2010/wordprocessingGroup" xmlns:wpi="http://schemas.microsoft.com/office/word/2010/wordprocessingInk" xmlns:wne="http://schemas.microsoft.com/office/word/2006/wordml" xmlns:wps="http://schemas.microsoft.com/office/word/2010/wordprocessingShape" mc:Ignorable="w14 w15 w16se w16cid w16 w16cex w16sdtdh wp14">
+<w:footnotes xmlns:wpc="http://schemas.microsoft.com/office/word/2010/wordprocessingCanvas" xmlns:cx="http://schemas.microsoft.com/office/drawing/2014/chartex" xmlns:cx1="http://schemas.microsoft.com/office/drawing/2015/9/8/chartex" xmlns:cx2="http://schemas.microsoft.com/office/drawing/2015/10/21/chartex" xmlns:cx3="http://schemas.microsoft.com/office/drawing/2016/5/9/chartex" xmlns:cx4="http://schemas.microsoft.com/office/drawing/2016/5/10/chartex" xmlns:cx5="http://schemas.microsoft.com/office/drawing/2016/5/11/chartex" xmlns:cx6="http://schemas.microsoft.com/office/drawing/2016/5/12/chartex" xmlns:cx7="http://schemas.microsoft.com/office/drawing/2016/5/13/chartex" xmlns:cx8="http://schemas.microsoft.com/office/drawing/2016/5/14/chartex" xmlns:mc="http://schemas.openxmlformats.org/markup-compatibility/2006" xmlns:aink="http://schemas.microsoft.com/office/drawing/2016/ink" xmlns:am3d="http://schemas.microsoft.com/office/drawing/2017/model3d" xmlns:o="urn:schemas-microsoft-com:office:office" xmlns:oel="http://schemas.microsoft.com/office/2019/extlst" xmlns:r="http://schemas.openxmlformats.org/officeDocument/2006/relationships" xmlns:m="http://schemas.openxmlformats.org/officeDocument/2006/math" xmlns:v="urn:schemas-microsoft-com:vml" xmlns:wp14="http://schemas.microsoft.com/office/word/2010/wordprocessingDrawing" xmlns:wp="http://schemas.openxmlformats.org/drawingml/2006/wordprocessingDrawing" xmlns:w10="urn:schemas-microsoft-com:office:word" xmlns:w="http://schemas.openxmlformats.org/wordprocessingml/2006/main" xmlns:w14="http://schemas.microsoft.com/office/word/2010/wordml" xmlns:w15="http://schemas.microsoft.com/office/word/2012/wordml" xmlns:w16cex="http://schemas.microsoft.com/office/word/2018/wordml/cex" xmlns:w16cid="http://schemas.microsoft.com/office/word/2016/wordml/cid" xmlns:w16="http://schemas.microsoft.com/office/word/2018/wordml" xmlns:w16du="http://schemas.microsoft.com/office/word/2023/wordml/word16du" xmlns:w16sdtdh="http://schemas.microsoft.com/office/word/2020/wordml/sdtdatahash" xmlns:w16se="http://schemas.microsoft.com/office/word/2015/wordml/symex" xmlns:wpg="http://schemas.microsoft.com/office/word/2010/wordprocessingGroup" xmlns:wpi="http://schemas.microsoft.com/office/word/2010/wordprocessingInk" xmlns:wne="http://schemas.microsoft.com/office/word/2006/wordml" xmlns:wps="http://schemas.microsoft.com/office/word/2010/wordprocessingShape" mc:Ignorable="w14 w15 w16se w16cid w16 w16cex w16sdtdh wp14">
   <w:footnote w:type="separator" w:id="-1">
     <w:p>
       <w:r>
@@ -13232,7 +13098,7 @@
 </file>
 
 <file path=word/header1.xml><?xml version="1.0" encoding="utf-8"?>
-<w:hdr xmlns:wpc="http://schemas.microsoft.com/office/word/2010/wordprocessingCanvas" xmlns:cx="http://schemas.microsoft.com/office/drawing/2014/chartex" xmlns:cx1="http://schemas.microsoft.com/office/drawing/2015/9/8/chartex" xmlns:cx2="http://schemas.microsoft.com/office/drawing/2015/10/21/chartex" xmlns:cx3="http://schemas.microsoft.com/office/drawing/2016/5/9/chartex" xmlns:cx4="http://schemas.microsoft.com/office/drawing/2016/5/10/chartex" xmlns:cx5="http://schemas.microsoft.com/office/drawing/2016/5/11/chartex" xmlns:cx6="http://schemas.microsoft.com/office/drawing/2016/5/12/chartex" xmlns:cx7="http://schemas.microsoft.com/office/drawing/2016/5/13/chartex" xmlns:cx8="http://schemas.microsoft.com/office/drawing/2016/5/14/chartex" xmlns:mc="http://schemas.openxmlformats.org/markup-compatibility/2006" xmlns:aink="http://schemas.microsoft.com/office/drawing/2016/ink" xmlns:am3d="http://schemas.microsoft.com/office/drawing/2017/model3d" xmlns:o="urn:schemas-microsoft-com:office:office" xmlns:oel="http://schemas.microsoft.com/office/2019/extlst" xmlns:r="http://schemas.openxmlformats.org/officeDocument/2006/relationships" xmlns:m="http://schemas.openxmlformats.org/officeDocument/2006/math" xmlns:v="urn:schemas-microsoft-com:vml" xmlns:wp14="http://schemas.microsoft.com/office/word/2010/wordprocessingDrawing" xmlns:wp="http://schemas.openxmlformats.org/drawingml/2006/wordprocessingDrawing" xmlns:w10="urn:schemas-microsoft-com:office:word" xmlns:w="http://schemas.openxmlformats.org/wordprocessingml/2006/main" xmlns:w14="http://schemas.microsoft.com/office/word/2010/wordml" xmlns:w15="http://schemas.microsoft.com/office/word/2012/wordml" xmlns:w16cex="http://schemas.microsoft.com/office/word/2018/wordml/cex" xmlns:w16cid="http://schemas.microsoft.com/office/word/2016/wordml/cid" xmlns:w16="http://schemas.microsoft.com/office/word/2018/wordml" xmlns:w16sdtdh="http://schemas.microsoft.com/office/word/2020/wordml/sdtdatahash" xmlns:w16se="http://schemas.microsoft.com/office/word/2015/wordml/symex" xmlns:wpg="http://schemas.microsoft.com/office/word/2010/wordprocessingGroup" xmlns:wpi="http://schemas.microsoft.com/office/word/2010/wordprocessingInk" xmlns:wne="http://schemas.microsoft.com/office/word/2006/wordml" xmlns:wps="http://schemas.microsoft.com/office/word/2010/wordprocessingShape" mc:Ignorable="w14 w15 w16se w16cid w16 w16cex w16sdtdh wp14">
+<w:hdr xmlns:wpc="http://schemas.microsoft.com/office/word/2010/wordprocessingCanvas" xmlns:cx="http://schemas.microsoft.com/office/drawing/2014/chartex" xmlns:cx1="http://schemas.microsoft.com/office/drawing/2015/9/8/chartex" xmlns:cx2="http://schemas.microsoft.com/office/drawing/2015/10/21/chartex" xmlns:cx3="http://schemas.microsoft.com/office/drawing/2016/5/9/chartex" xmlns:cx4="http://schemas.microsoft.com/office/drawing/2016/5/10/chartex" xmlns:cx5="http://schemas.microsoft.com/office/drawing/2016/5/11/chartex" xmlns:cx6="http://schemas.microsoft.com/office/drawing/2016/5/12/chartex" xmlns:cx7="http://schemas.microsoft.com/office/drawing/2016/5/13/chartex" xmlns:cx8="http://schemas.microsoft.com/office/drawing/2016/5/14/chartex" xmlns:mc="http://schemas.openxmlformats.org/markup-compatibility/2006" xmlns:aink="http://schemas.microsoft.com/office/drawing/2016/ink" xmlns:am3d="http://schemas.microsoft.com/office/drawing/2017/model3d" xmlns:o="urn:schemas-microsoft-com:office:office" xmlns:oel="http://schemas.microsoft.com/office/2019/extlst" xmlns:r="http://schemas.openxmlformats.org/officeDocument/2006/relationships" xmlns:m="http://schemas.openxmlformats.org/officeDocument/2006/math" xmlns:v="urn:schemas-microsoft-com:vml" xmlns:wp14="http://schemas.microsoft.com/office/word/2010/wordprocessingDrawing" xmlns:wp="http://schemas.openxmlformats.org/drawingml/2006/wordprocessingDrawing" xmlns:w10="urn:schemas-microsoft-com:office:word" xmlns:w="http://schemas.openxmlformats.org/wordprocessingml/2006/main" xmlns:w14="http://schemas.microsoft.com/office/word/2010/wordml" xmlns:w15="http://schemas.microsoft.com/office/word/2012/wordml" xmlns:w16cex="http://schemas.microsoft.com/office/word/2018/wordml/cex" xmlns:w16cid="http://schemas.microsoft.com/office/word/2016/wordml/cid" xmlns:w16="http://schemas.microsoft.com/office/word/2018/wordml" xmlns:w16du="http://schemas.microsoft.com/office/word/2023/wordml/word16du" xmlns:w16sdtdh="http://schemas.microsoft.com/office/word/2020/wordml/sdtdatahash" xmlns:w16se="http://schemas.microsoft.com/office/word/2015/wordml/symex" xmlns:wpg="http://schemas.microsoft.com/office/word/2010/wordprocessingGroup" xmlns:wpi="http://schemas.microsoft.com/office/word/2010/wordprocessingInk" xmlns:wne="http://schemas.microsoft.com/office/word/2006/wordml" xmlns:wps="http://schemas.microsoft.com/office/word/2010/wordprocessingShape" mc:Ignorable="w14 w15 w16se w16cid w16 w16cex w16sdtdh wp14">
   <w:p>
     <w:pPr>
       <w:pStyle w:val="Header"/>
@@ -13408,7 +13274,7 @@
 </file>
 
 <file path=word/numbering.xml><?xml version="1.0" encoding="utf-8"?>
-<w:numbering xmlns:wpc="http://schemas.microsoft.com/office/word/2010/wordprocessingCanvas" xmlns:cx="http://schemas.microsoft.com/office/drawing/2014/chartex" xmlns:cx1="http://schemas.microsoft.com/office/drawing/2015/9/8/chartex" xmlns:cx2="http://schemas.microsoft.com/office/drawing/2015/10/21/chartex" xmlns:cx3="http://schemas.microsoft.com/office/drawing/2016/5/9/chartex" xmlns:cx4="http://schemas.microsoft.com/office/drawing/2016/5/10/chartex" xmlns:cx5="http://schemas.microsoft.com/office/drawing/2016/5/11/chartex" xmlns:cx6="http://schemas.microsoft.com/office/drawing/2016/5/12/chartex" xmlns:cx7="http://schemas.microsoft.com/office/drawing/2016/5/13/chartex" xmlns:cx8="http://schemas.microsoft.com/office/drawing/2016/5/14/chartex" xmlns:mc="http://schemas.openxmlformats.org/markup-compatibility/2006" xmlns:aink="http://schemas.microsoft.com/office/drawing/2016/ink" xmlns:am3d="http://schemas.microsoft.com/office/drawing/2017/model3d" xmlns:o="urn:schemas-microsoft-com:office:office" xmlns:oel="http://schemas.microsoft.com/office/2019/extlst" xmlns:r="http://schemas.openxmlformats.org/officeDocument/2006/relationships" xmlns:m="http://schemas.openxmlformats.org/officeDocument/2006/math" xmlns:v="urn:schemas-microsoft-com:vml" xmlns:wp14="http://schemas.microsoft.com/office/word/2010/wordprocessingDrawing" xmlns:wp="http://schemas.openxmlformats.org/drawingml/2006/wordprocessingDrawing" xmlns:w10="urn:schemas-microsoft-com:office:word" xmlns:w="http://schemas.openxmlformats.org/wordprocessingml/2006/main" xmlns:w14="http://schemas.microsoft.com/office/word/2010/wordml" xmlns:w15="http://schemas.microsoft.com/office/word/2012/wordml" xmlns:w16cex="http://schemas.microsoft.com/office/word/2018/wordml/cex" xmlns:w16cid="http://schemas.microsoft.com/office/word/2016/wordml/cid" xmlns:w16="http://schemas.microsoft.com/office/word/2018/wordml" xmlns:w16sdtdh="http://schemas.microsoft.com/office/word/2020/wordml/sdtdatahash" xmlns:w16se="http://schemas.microsoft.com/office/word/2015/wordml/symex" xmlns:wpg="http://schemas.microsoft.com/office/word/2010/wordprocessingGroup" xmlns:wpi="http://schemas.microsoft.com/office/word/2010/wordprocessingInk" xmlns:wne="http://schemas.microsoft.com/office/word/2006/wordml" xmlns:wps="http://schemas.microsoft.com/office/word/2010/wordprocessingShape" mc:Ignorable="w14 w15 w16se w16cid w16 w16cex w16sdtdh wp14">
+<w:numbering xmlns:wpc="http://schemas.microsoft.com/office/word/2010/wordprocessingCanvas" xmlns:cx="http://schemas.microsoft.com/office/drawing/2014/chartex" xmlns:cx1="http://schemas.microsoft.com/office/drawing/2015/9/8/chartex" xmlns:cx2="http://schemas.microsoft.com/office/drawing/2015/10/21/chartex" xmlns:cx3="http://schemas.microsoft.com/office/drawing/2016/5/9/chartex" xmlns:cx4="http://schemas.microsoft.com/office/drawing/2016/5/10/chartex" xmlns:cx5="http://schemas.microsoft.com/office/drawing/2016/5/11/chartex" xmlns:cx6="http://schemas.microsoft.com/office/drawing/2016/5/12/chartex" xmlns:cx7="http://schemas.microsoft.com/office/drawing/2016/5/13/chartex" xmlns:cx8="http://schemas.microsoft.com/office/drawing/2016/5/14/chartex" xmlns:mc="http://schemas.openxmlformats.org/markup-compatibility/2006" xmlns:aink="http://schemas.microsoft.com/office/drawing/2016/ink" xmlns:am3d="http://schemas.microsoft.com/office/drawing/2017/model3d" xmlns:o="urn:schemas-microsoft-com:office:office" xmlns:oel="http://schemas.microsoft.com/office/2019/extlst" xmlns:r="http://schemas.openxmlformats.org/officeDocument/2006/relationships" xmlns:m="http://schemas.openxmlformats.org/officeDocument/2006/math" xmlns:v="urn:schemas-microsoft-com:vml" xmlns:wp14="http://schemas.microsoft.com/office/word/2010/wordprocessingDrawing" xmlns:wp="http://schemas.openxmlformats.org/drawingml/2006/wordprocessingDrawing" xmlns:w10="urn:schemas-microsoft-com:office:word" xmlns:w="http://schemas.openxmlformats.org/wordprocessingml/2006/main" xmlns:w14="http://schemas.microsoft.com/office/word/2010/wordml" xmlns:w15="http://schemas.microsoft.com/office/word/2012/wordml" xmlns:w16cex="http://schemas.microsoft.com/office/word/2018/wordml/cex" xmlns:w16cid="http://schemas.microsoft.com/office/word/2016/wordml/cid" xmlns:w16="http://schemas.microsoft.com/office/word/2018/wordml" xmlns:w16du="http://schemas.microsoft.com/office/word/2023/wordml/word16du" xmlns:w16sdtdh="http://schemas.microsoft.com/office/word/2020/wordml/sdtdatahash" xmlns:w16se="http://schemas.microsoft.com/office/word/2015/wordml/symex" xmlns:wpg="http://schemas.microsoft.com/office/word/2010/wordprocessingGroup" xmlns:wpi="http://schemas.microsoft.com/office/word/2010/wordprocessingInk" xmlns:wne="http://schemas.microsoft.com/office/word/2006/wordml" xmlns:wps="http://schemas.microsoft.com/office/word/2010/wordprocessingShape" mc:Ignorable="w14 w15 w16se w16cid w16 w16cex w16sdtdh wp14">
   <w:abstractNum w:abstractNumId="0" w15:restartNumberingAfterBreak="0">
     <w:nsid w:val="0000000E"/>
     <w:multiLevelType w:val="multilevel"/>

</xml_diff>

<commit_message>
mrd-1383_countersignature-part-a: SPO countersignature details added to Part A (#636)
</commit_message>
<xml_diff>
--- a/src/main/resources/NAT Recall Part A London Template - obtained 131021.docx
+++ b/src/main/resources/NAT Recall Part A London Template - obtained 131021.docx
@@ -1,6 +1,6 @@
 
 <file path=word/document.xml><?xml version="1.0" encoding="utf-8"?>
-<w:document xmlns:wpc="http://schemas.microsoft.com/office/word/2010/wordprocessingCanvas" xmlns:cx="http://schemas.microsoft.com/office/drawing/2014/chartex" xmlns:cx1="http://schemas.microsoft.com/office/drawing/2015/9/8/chartex" xmlns:cx2="http://schemas.microsoft.com/office/drawing/2015/10/21/chartex" xmlns:cx3="http://schemas.microsoft.com/office/drawing/2016/5/9/chartex" xmlns:cx4="http://schemas.microsoft.com/office/drawing/2016/5/10/chartex" xmlns:cx5="http://schemas.microsoft.com/office/drawing/2016/5/11/chartex" xmlns:cx6="http://schemas.microsoft.com/office/drawing/2016/5/12/chartex" xmlns:cx7="http://schemas.microsoft.com/office/drawing/2016/5/13/chartex" xmlns:cx8="http://schemas.microsoft.com/office/drawing/2016/5/14/chartex" xmlns:mc="http://schemas.openxmlformats.org/markup-compatibility/2006" xmlns:aink="http://schemas.microsoft.com/office/drawing/2016/ink" xmlns:am3d="http://schemas.microsoft.com/office/drawing/2017/model3d" xmlns:o="urn:schemas-microsoft-com:office:office" xmlns:oel="http://schemas.microsoft.com/office/2019/extlst" xmlns:r="http://schemas.openxmlformats.org/officeDocument/2006/relationships" xmlns:m="http://schemas.openxmlformats.org/officeDocument/2006/math" xmlns:v="urn:schemas-microsoft-com:vml" xmlns:wp14="http://schemas.microsoft.com/office/word/2010/wordprocessingDrawing" xmlns:wp="http://schemas.openxmlformats.org/drawingml/2006/wordprocessingDrawing" xmlns:w10="urn:schemas-microsoft-com:office:word" xmlns:w="http://schemas.openxmlformats.org/wordprocessingml/2006/main" xmlns:w14="http://schemas.microsoft.com/office/word/2010/wordml" xmlns:w15="http://schemas.microsoft.com/office/word/2012/wordml" xmlns:w16cex="http://schemas.microsoft.com/office/word/2018/wordml/cex" xmlns:w16cid="http://schemas.microsoft.com/office/word/2016/wordml/cid" xmlns:w16="http://schemas.microsoft.com/office/word/2018/wordml" xmlns:w16sdtdh="http://schemas.microsoft.com/office/word/2020/wordml/sdtdatahash" xmlns:w16se="http://schemas.microsoft.com/office/word/2015/wordml/symex" xmlns:wpg="http://schemas.microsoft.com/office/word/2010/wordprocessingGroup" xmlns:wpi="http://schemas.microsoft.com/office/word/2010/wordprocessingInk" xmlns:wne="http://schemas.microsoft.com/office/word/2006/wordml" xmlns:wps="http://schemas.microsoft.com/office/word/2010/wordprocessingShape" mc:Ignorable="w14 w15 w16se w16cid w16 w16cex w16sdtdh wp14">
+<w:document xmlns:wpc="http://schemas.microsoft.com/office/word/2010/wordprocessingCanvas" xmlns:cx="http://schemas.microsoft.com/office/drawing/2014/chartex" xmlns:cx1="http://schemas.microsoft.com/office/drawing/2015/9/8/chartex" xmlns:cx2="http://schemas.microsoft.com/office/drawing/2015/10/21/chartex" xmlns:cx3="http://schemas.microsoft.com/office/drawing/2016/5/9/chartex" xmlns:cx4="http://schemas.microsoft.com/office/drawing/2016/5/10/chartex" xmlns:cx5="http://schemas.microsoft.com/office/drawing/2016/5/11/chartex" xmlns:cx6="http://schemas.microsoft.com/office/drawing/2016/5/12/chartex" xmlns:cx7="http://schemas.microsoft.com/office/drawing/2016/5/13/chartex" xmlns:cx8="http://schemas.microsoft.com/office/drawing/2016/5/14/chartex" xmlns:mc="http://schemas.openxmlformats.org/markup-compatibility/2006" xmlns:aink="http://schemas.microsoft.com/office/drawing/2016/ink" xmlns:am3d="http://schemas.microsoft.com/office/drawing/2017/model3d" xmlns:o="urn:schemas-microsoft-com:office:office" xmlns:oel="http://schemas.microsoft.com/office/2019/extlst" xmlns:r="http://schemas.openxmlformats.org/officeDocument/2006/relationships" xmlns:m="http://schemas.openxmlformats.org/officeDocument/2006/math" xmlns:v="urn:schemas-microsoft-com:vml" xmlns:wp14="http://schemas.microsoft.com/office/word/2010/wordprocessingDrawing" xmlns:wp="http://schemas.openxmlformats.org/drawingml/2006/wordprocessingDrawing" xmlns:w10="urn:schemas-microsoft-com:office:word" xmlns:w="http://schemas.openxmlformats.org/wordprocessingml/2006/main" xmlns:w14="http://schemas.microsoft.com/office/word/2010/wordml" xmlns:w15="http://schemas.microsoft.com/office/word/2012/wordml" xmlns:w16cex="http://schemas.microsoft.com/office/word/2018/wordml/cex" xmlns:w16cid="http://schemas.microsoft.com/office/word/2016/wordml/cid" xmlns:w16="http://schemas.microsoft.com/office/word/2018/wordml" xmlns:w16du="http://schemas.microsoft.com/office/word/2023/wordml/word16du" xmlns:w16sdtdh="http://schemas.microsoft.com/office/word/2020/wordml/sdtdatahash" xmlns:w16se="http://schemas.microsoft.com/office/word/2015/wordml/symex" xmlns:wpg="http://schemas.microsoft.com/office/word/2010/wordprocessingGroup" xmlns:wpi="http://schemas.microsoft.com/office/word/2010/wordprocessingInk" xmlns:wne="http://schemas.microsoft.com/office/word/2006/wordml" xmlns:wps="http://schemas.microsoft.com/office/word/2010/wordprocessingShape" mc:Ignorable="w14 w15 w16se w16cid w16 w16cex w16sdtdh wp14">
   <w:body>
     <w:p>
       <w:pPr>
@@ -11312,7 +11312,9 @@
             <w:name w:val=""/>
             <w:enabled/>
             <w:calcOnExit w:val="0"/>
-            <w:textInput/>
+            <w:textInput>
+              <w:default w:val="{{countersign_spo_exposition}}"/>
+            </w:textInput>
           </w:ffData>
         </w:fldChar>
       </w:r>
@@ -11338,35 +11340,7 @@
           <w:rFonts w:ascii="Arial" w:hAnsi="Arial" w:cs="Arial"/>
           <w:noProof/>
         </w:rPr>
-        <w:t> </w:t>
-      </w:r>
-      <w:r>
-        <w:rPr>
-          <w:rFonts w:ascii="Arial" w:hAnsi="Arial" w:cs="Arial"/>
-          <w:noProof/>
-        </w:rPr>
-        <w:t> </w:t>
-      </w:r>
-      <w:r>
-        <w:rPr>
-          <w:rFonts w:ascii="Arial" w:hAnsi="Arial" w:cs="Arial"/>
-          <w:noProof/>
-        </w:rPr>
-        <w:t> </w:t>
-      </w:r>
-      <w:r>
-        <w:rPr>
-          <w:rFonts w:ascii="Arial" w:hAnsi="Arial" w:cs="Arial"/>
-          <w:noProof/>
-        </w:rPr>
-        <w:t> </w:t>
-      </w:r>
-      <w:r>
-        <w:rPr>
-          <w:rFonts w:ascii="Arial" w:hAnsi="Arial" w:cs="Arial"/>
-          <w:noProof/>
-        </w:rPr>
-        <w:t> </w:t>
+        <w:t>{{countersign_spo_exposition}}</w:t>
       </w:r>
       <w:r>
         <w:rPr>
@@ -11417,7 +11391,9 @@
             <w:enabled/>
             <w:calcOnExit w:val="0"/>
             <w:statusText w:type="text" w:val="senior manager authorisation  - Name:"/>
-            <w:textInput/>
+            <w:textInput>
+              <w:default w:val="{{countersign_spo_name}}"/>
+            </w:textInput>
           </w:ffData>
         </w:fldChar>
       </w:r>
@@ -11443,35 +11419,7 @@
           <w:rFonts w:ascii="Arial" w:hAnsi="Arial" w:cs="Arial"/>
           <w:noProof/>
         </w:rPr>
-        <w:t> </w:t>
-      </w:r>
-      <w:r>
-        <w:rPr>
-          <w:rFonts w:ascii="Arial" w:hAnsi="Arial" w:cs="Arial"/>
-          <w:noProof/>
-        </w:rPr>
-        <w:t> </w:t>
-      </w:r>
-      <w:r>
-        <w:rPr>
-          <w:rFonts w:ascii="Arial" w:hAnsi="Arial" w:cs="Arial"/>
-          <w:noProof/>
-        </w:rPr>
-        <w:t> </w:t>
-      </w:r>
-      <w:r>
-        <w:rPr>
-          <w:rFonts w:ascii="Arial" w:hAnsi="Arial" w:cs="Arial"/>
-          <w:noProof/>
-        </w:rPr>
-        <w:t> </w:t>
-      </w:r>
-      <w:r>
-        <w:rPr>
-          <w:rFonts w:ascii="Arial" w:hAnsi="Arial" w:cs="Arial"/>
-          <w:noProof/>
-        </w:rPr>
-        <w:t> </w:t>
+        <w:t>{{countersign_spo_name}}</w:t>
       </w:r>
       <w:r>
         <w:rPr>
@@ -11515,81 +11463,51 @@
       <w:r>
         <w:rPr>
           <w:rFonts w:ascii="Arial" w:hAnsi="Arial" w:cs="Arial"/>
-          <w:b/>
+          <w:bCs/>
         </w:rPr>
         <w:fldChar w:fldCharType="begin">
           <w:ffData>
             <w:name w:val=""/>
             <w:enabled/>
             <w:calcOnExit w:val="0"/>
-            <w:textInput/>
+            <w:textInput>
+              <w:default w:val="{{countersign_spo_telephone}}"/>
+            </w:textInput>
           </w:ffData>
         </w:fldChar>
       </w:r>
       <w:r>
         <w:rPr>
           <w:rFonts w:ascii="Arial" w:hAnsi="Arial" w:cs="Arial"/>
-          <w:b/>
+          <w:bCs/>
         </w:rPr>
         <w:instrText xml:space="preserve"> FORMTEXT </w:instrText>
       </w:r>
       <w:r>
         <w:rPr>
           <w:rFonts w:ascii="Arial" w:hAnsi="Arial" w:cs="Arial"/>
-          <w:b/>
-        </w:rPr>
-      </w:r>
-      <w:r>
-        <w:rPr>
-          <w:rFonts w:ascii="Arial" w:hAnsi="Arial" w:cs="Arial"/>
-          <w:b/>
+          <w:bCs/>
+        </w:rPr>
+      </w:r>
+      <w:r>
+        <w:rPr>
+          <w:rFonts w:ascii="Arial" w:hAnsi="Arial" w:cs="Arial"/>
+          <w:bCs/>
         </w:rPr>
         <w:fldChar w:fldCharType="separate"/>
       </w:r>
       <w:r>
         <w:rPr>
           <w:rFonts w:ascii="Arial" w:hAnsi="Arial" w:cs="Arial"/>
-          <w:b/>
+          <w:bCs/>
           <w:noProof/>
         </w:rPr>
-        <w:t> </w:t>
-      </w:r>
-      <w:r>
-        <w:rPr>
-          <w:rFonts w:ascii="Arial" w:hAnsi="Arial" w:cs="Arial"/>
-          <w:b/>
-          <w:noProof/>
-        </w:rPr>
-        <w:t> </w:t>
-      </w:r>
-      <w:r>
-        <w:rPr>
-          <w:rFonts w:ascii="Arial" w:hAnsi="Arial" w:cs="Arial"/>
-          <w:b/>
-          <w:noProof/>
-        </w:rPr>
-        <w:t> </w:t>
-      </w:r>
-      <w:r>
-        <w:rPr>
-          <w:rFonts w:ascii="Arial" w:hAnsi="Arial" w:cs="Arial"/>
-          <w:b/>
-          <w:noProof/>
-        </w:rPr>
-        <w:t> </w:t>
-      </w:r>
-      <w:r>
-        <w:rPr>
-          <w:rFonts w:ascii="Arial" w:hAnsi="Arial" w:cs="Arial"/>
-          <w:b/>
-          <w:noProof/>
-        </w:rPr>
-        <w:t> </w:t>
-      </w:r>
-      <w:r>
-        <w:rPr>
-          <w:rFonts w:ascii="Arial" w:hAnsi="Arial" w:cs="Arial"/>
-          <w:b/>
+        <w:t>{{countersign_spo_telephone}}</w:t>
+      </w:r>
+      <w:r>
+        <w:rPr>
+          <w:rFonts w:ascii="Arial" w:hAnsi="Arial" w:cs="Arial"/>
+          <w:bCs/>
         </w:rPr>
         <w:fldChar w:fldCharType="end"/>
       </w:r>
@@ -11748,7 +11666,9 @@
             <w:enabled/>
             <w:calcOnExit w:val="0"/>
             <w:statusText w:type="text" w:val="senior manager authorisation  - date:"/>
-            <w:textInput/>
+            <w:textInput>
+              <w:default w:val="{{countersign_spo_date}}"/>
+            </w:textInput>
           </w:ffData>
         </w:fldChar>
       </w:r>
@@ -11774,35 +11694,7 @@
           <w:rFonts w:ascii="Arial" w:hAnsi="Arial" w:cs="Arial"/>
           <w:noProof/>
         </w:rPr>
-        <w:t> </w:t>
-      </w:r>
-      <w:r>
-        <w:rPr>
-          <w:rFonts w:ascii="Arial" w:hAnsi="Arial" w:cs="Arial"/>
-          <w:noProof/>
-        </w:rPr>
-        <w:t> </w:t>
-      </w:r>
-      <w:r>
-        <w:rPr>
-          <w:rFonts w:ascii="Arial" w:hAnsi="Arial" w:cs="Arial"/>
-          <w:noProof/>
-        </w:rPr>
-        <w:t> </w:t>
-      </w:r>
-      <w:r>
-        <w:rPr>
-          <w:rFonts w:ascii="Arial" w:hAnsi="Arial" w:cs="Arial"/>
-          <w:noProof/>
-        </w:rPr>
-        <w:t> </w:t>
-      </w:r>
-      <w:r>
-        <w:rPr>
-          <w:rFonts w:ascii="Arial" w:hAnsi="Arial" w:cs="Arial"/>
-          <w:noProof/>
-        </w:rPr>
-        <w:t> </w:t>
+        <w:t>{{countersign_spo_date}}</w:t>
       </w:r>
       <w:r>
         <w:rPr>
@@ -11853,7 +11745,9 @@
             <w:enabled/>
             <w:calcOnExit w:val="0"/>
             <w:statusText w:type="text" w:val="senior manager authorisation  - time (24hr):"/>
-            <w:textInput/>
+            <w:textInput>
+              <w:default w:val="{{countersign_spo_time}}"/>
+            </w:textInput>
           </w:ffData>
         </w:fldChar>
       </w:r>
@@ -11879,35 +11773,7 @@
           <w:rFonts w:ascii="Arial" w:hAnsi="Arial" w:cs="Arial"/>
           <w:noProof/>
         </w:rPr>
-        <w:t> </w:t>
-      </w:r>
-      <w:r>
-        <w:rPr>
-          <w:rFonts w:ascii="Arial" w:hAnsi="Arial" w:cs="Arial"/>
-          <w:noProof/>
-        </w:rPr>
-        <w:t> </w:t>
-      </w:r>
-      <w:r>
-        <w:rPr>
-          <w:rFonts w:ascii="Arial" w:hAnsi="Arial" w:cs="Arial"/>
-          <w:noProof/>
-        </w:rPr>
-        <w:t> </w:t>
-      </w:r>
-      <w:r>
-        <w:rPr>
-          <w:rFonts w:ascii="Arial" w:hAnsi="Arial" w:cs="Arial"/>
-          <w:noProof/>
-        </w:rPr>
-        <w:t> </w:t>
-      </w:r>
-      <w:r>
-        <w:rPr>
-          <w:rFonts w:ascii="Arial" w:hAnsi="Arial" w:cs="Arial"/>
-          <w:noProof/>
-        </w:rPr>
-        <w:t> </w:t>
+        <w:t>{{countersign_spo_time}}</w:t>
       </w:r>
       <w:r>
         <w:rPr>
@@ -13122,7 +12988,7 @@
 </file>
 
 <file path=word/endnotes.xml><?xml version="1.0" encoding="utf-8"?>
-<w:endnotes xmlns:wpc="http://schemas.microsoft.com/office/word/2010/wordprocessingCanvas" xmlns:cx="http://schemas.microsoft.com/office/drawing/2014/chartex" xmlns:cx1="http://schemas.microsoft.com/office/drawing/2015/9/8/chartex" xmlns:cx2="http://schemas.microsoft.com/office/drawing/2015/10/21/chartex" xmlns:cx3="http://schemas.microsoft.com/office/drawing/2016/5/9/chartex" xmlns:cx4="http://schemas.microsoft.com/office/drawing/2016/5/10/chartex" xmlns:cx5="http://schemas.microsoft.com/office/drawing/2016/5/11/chartex" xmlns:cx6="http://schemas.microsoft.com/office/drawing/2016/5/12/chartex" xmlns:cx7="http://schemas.microsoft.com/office/drawing/2016/5/13/chartex" xmlns:cx8="http://schemas.microsoft.com/office/drawing/2016/5/14/chartex" xmlns:mc="http://schemas.openxmlformats.org/markup-compatibility/2006" xmlns:aink="http://schemas.microsoft.com/office/drawing/2016/ink" xmlns:am3d="http://schemas.microsoft.com/office/drawing/2017/model3d" xmlns:o="urn:schemas-microsoft-com:office:office" xmlns:oel="http://schemas.microsoft.com/office/2019/extlst" xmlns:r="http://schemas.openxmlformats.org/officeDocument/2006/relationships" xmlns:m="http://schemas.openxmlformats.org/officeDocument/2006/math" xmlns:v="urn:schemas-microsoft-com:vml" xmlns:wp14="http://schemas.microsoft.com/office/word/2010/wordprocessingDrawing" xmlns:wp="http://schemas.openxmlformats.org/drawingml/2006/wordprocessingDrawing" xmlns:w10="urn:schemas-microsoft-com:office:word" xmlns:w="http://schemas.openxmlformats.org/wordprocessingml/2006/main" xmlns:w14="http://schemas.microsoft.com/office/word/2010/wordml" xmlns:w15="http://schemas.microsoft.com/office/word/2012/wordml" xmlns:w16cex="http://schemas.microsoft.com/office/word/2018/wordml/cex" xmlns:w16cid="http://schemas.microsoft.com/office/word/2016/wordml/cid" xmlns:w16="http://schemas.microsoft.com/office/word/2018/wordml" xmlns:w16sdtdh="http://schemas.microsoft.com/office/word/2020/wordml/sdtdatahash" xmlns:w16se="http://schemas.microsoft.com/office/word/2015/wordml/symex" xmlns:wpg="http://schemas.microsoft.com/office/word/2010/wordprocessingGroup" xmlns:wpi="http://schemas.microsoft.com/office/word/2010/wordprocessingInk" xmlns:wne="http://schemas.microsoft.com/office/word/2006/wordml" xmlns:wps="http://schemas.microsoft.com/office/word/2010/wordprocessingShape" mc:Ignorable="w14 w15 w16se w16cid w16 w16cex w16sdtdh wp14">
+<w:endnotes xmlns:wpc="http://schemas.microsoft.com/office/word/2010/wordprocessingCanvas" xmlns:cx="http://schemas.microsoft.com/office/drawing/2014/chartex" xmlns:cx1="http://schemas.microsoft.com/office/drawing/2015/9/8/chartex" xmlns:cx2="http://schemas.microsoft.com/office/drawing/2015/10/21/chartex" xmlns:cx3="http://schemas.microsoft.com/office/drawing/2016/5/9/chartex" xmlns:cx4="http://schemas.microsoft.com/office/drawing/2016/5/10/chartex" xmlns:cx5="http://schemas.microsoft.com/office/drawing/2016/5/11/chartex" xmlns:cx6="http://schemas.microsoft.com/office/drawing/2016/5/12/chartex" xmlns:cx7="http://schemas.microsoft.com/office/drawing/2016/5/13/chartex" xmlns:cx8="http://schemas.microsoft.com/office/drawing/2016/5/14/chartex" xmlns:mc="http://schemas.openxmlformats.org/markup-compatibility/2006" xmlns:aink="http://schemas.microsoft.com/office/drawing/2016/ink" xmlns:am3d="http://schemas.microsoft.com/office/drawing/2017/model3d" xmlns:o="urn:schemas-microsoft-com:office:office" xmlns:oel="http://schemas.microsoft.com/office/2019/extlst" xmlns:r="http://schemas.openxmlformats.org/officeDocument/2006/relationships" xmlns:m="http://schemas.openxmlformats.org/officeDocument/2006/math" xmlns:v="urn:schemas-microsoft-com:vml" xmlns:wp14="http://schemas.microsoft.com/office/word/2010/wordprocessingDrawing" xmlns:wp="http://schemas.openxmlformats.org/drawingml/2006/wordprocessingDrawing" xmlns:w10="urn:schemas-microsoft-com:office:word" xmlns:w="http://schemas.openxmlformats.org/wordprocessingml/2006/main" xmlns:w14="http://schemas.microsoft.com/office/word/2010/wordml" xmlns:w15="http://schemas.microsoft.com/office/word/2012/wordml" xmlns:w16cex="http://schemas.microsoft.com/office/word/2018/wordml/cex" xmlns:w16cid="http://schemas.microsoft.com/office/word/2016/wordml/cid" xmlns:w16="http://schemas.microsoft.com/office/word/2018/wordml" xmlns:w16du="http://schemas.microsoft.com/office/word/2023/wordml/word16du" xmlns:w16sdtdh="http://schemas.microsoft.com/office/word/2020/wordml/sdtdatahash" xmlns:w16se="http://schemas.microsoft.com/office/word/2015/wordml/symex" xmlns:wpg="http://schemas.microsoft.com/office/word/2010/wordprocessingGroup" xmlns:wpi="http://schemas.microsoft.com/office/word/2010/wordprocessingInk" xmlns:wne="http://schemas.microsoft.com/office/word/2006/wordml" xmlns:wps="http://schemas.microsoft.com/office/word/2010/wordprocessingShape" mc:Ignorable="w14 w15 w16se w16cid w16 w16cex w16sdtdh wp14">
   <w:endnote w:type="separator" w:id="-1">
     <w:p>
       <w:r>
@@ -13141,7 +13007,7 @@
 </file>
 
 <file path=word/footer1.xml><?xml version="1.0" encoding="utf-8"?>
-<w:ftr xmlns:wpc="http://schemas.microsoft.com/office/word/2010/wordprocessingCanvas" xmlns:cx="http://schemas.microsoft.com/office/drawing/2014/chartex" xmlns:cx1="http://schemas.microsoft.com/office/drawing/2015/9/8/chartex" xmlns:cx2="http://schemas.microsoft.com/office/drawing/2015/10/21/chartex" xmlns:cx3="http://schemas.microsoft.com/office/drawing/2016/5/9/chartex" xmlns:cx4="http://schemas.microsoft.com/office/drawing/2016/5/10/chartex" xmlns:cx5="http://schemas.microsoft.com/office/drawing/2016/5/11/chartex" xmlns:cx6="http://schemas.microsoft.com/office/drawing/2016/5/12/chartex" xmlns:cx7="http://schemas.microsoft.com/office/drawing/2016/5/13/chartex" xmlns:cx8="http://schemas.microsoft.com/office/drawing/2016/5/14/chartex" xmlns:mc="http://schemas.openxmlformats.org/markup-compatibility/2006" xmlns:aink="http://schemas.microsoft.com/office/drawing/2016/ink" xmlns:am3d="http://schemas.microsoft.com/office/drawing/2017/model3d" xmlns:o="urn:schemas-microsoft-com:office:office" xmlns:oel="http://schemas.microsoft.com/office/2019/extlst" xmlns:r="http://schemas.openxmlformats.org/officeDocument/2006/relationships" xmlns:m="http://schemas.openxmlformats.org/officeDocument/2006/math" xmlns:v="urn:schemas-microsoft-com:vml" xmlns:wp14="http://schemas.microsoft.com/office/word/2010/wordprocessingDrawing" xmlns:wp="http://schemas.openxmlformats.org/drawingml/2006/wordprocessingDrawing" xmlns:w10="urn:schemas-microsoft-com:office:word" xmlns:w="http://schemas.openxmlformats.org/wordprocessingml/2006/main" xmlns:w14="http://schemas.microsoft.com/office/word/2010/wordml" xmlns:w15="http://schemas.microsoft.com/office/word/2012/wordml" xmlns:w16cex="http://schemas.microsoft.com/office/word/2018/wordml/cex" xmlns:w16cid="http://schemas.microsoft.com/office/word/2016/wordml/cid" xmlns:w16="http://schemas.microsoft.com/office/word/2018/wordml" xmlns:w16sdtdh="http://schemas.microsoft.com/office/word/2020/wordml/sdtdatahash" xmlns:w16se="http://schemas.microsoft.com/office/word/2015/wordml/symex" xmlns:wpg="http://schemas.microsoft.com/office/word/2010/wordprocessingGroup" xmlns:wpi="http://schemas.microsoft.com/office/word/2010/wordprocessingInk" xmlns:wne="http://schemas.microsoft.com/office/word/2006/wordml" xmlns:wps="http://schemas.microsoft.com/office/word/2010/wordprocessingShape" mc:Ignorable="w14 w15 w16se w16cid w16 w16cex w16sdtdh wp14">
+<w:ftr xmlns:wpc="http://schemas.microsoft.com/office/word/2010/wordprocessingCanvas" xmlns:cx="http://schemas.microsoft.com/office/drawing/2014/chartex" xmlns:cx1="http://schemas.microsoft.com/office/drawing/2015/9/8/chartex" xmlns:cx2="http://schemas.microsoft.com/office/drawing/2015/10/21/chartex" xmlns:cx3="http://schemas.microsoft.com/office/drawing/2016/5/9/chartex" xmlns:cx4="http://schemas.microsoft.com/office/drawing/2016/5/10/chartex" xmlns:cx5="http://schemas.microsoft.com/office/drawing/2016/5/11/chartex" xmlns:cx6="http://schemas.microsoft.com/office/drawing/2016/5/12/chartex" xmlns:cx7="http://schemas.microsoft.com/office/drawing/2016/5/13/chartex" xmlns:cx8="http://schemas.microsoft.com/office/drawing/2016/5/14/chartex" xmlns:mc="http://schemas.openxmlformats.org/markup-compatibility/2006" xmlns:aink="http://schemas.microsoft.com/office/drawing/2016/ink" xmlns:am3d="http://schemas.microsoft.com/office/drawing/2017/model3d" xmlns:o="urn:schemas-microsoft-com:office:office" xmlns:oel="http://schemas.microsoft.com/office/2019/extlst" xmlns:r="http://schemas.openxmlformats.org/officeDocument/2006/relationships" xmlns:m="http://schemas.openxmlformats.org/officeDocument/2006/math" xmlns:v="urn:schemas-microsoft-com:vml" xmlns:wp14="http://schemas.microsoft.com/office/word/2010/wordprocessingDrawing" xmlns:wp="http://schemas.openxmlformats.org/drawingml/2006/wordprocessingDrawing" xmlns:w10="urn:schemas-microsoft-com:office:word" xmlns:w="http://schemas.openxmlformats.org/wordprocessingml/2006/main" xmlns:w14="http://schemas.microsoft.com/office/word/2010/wordml" xmlns:w15="http://schemas.microsoft.com/office/word/2012/wordml" xmlns:w16cex="http://schemas.microsoft.com/office/word/2018/wordml/cex" xmlns:w16cid="http://schemas.microsoft.com/office/word/2016/wordml/cid" xmlns:w16="http://schemas.microsoft.com/office/word/2018/wordml" xmlns:w16du="http://schemas.microsoft.com/office/word/2023/wordml/word16du" xmlns:w16sdtdh="http://schemas.microsoft.com/office/word/2020/wordml/sdtdatahash" xmlns:w16se="http://schemas.microsoft.com/office/word/2015/wordml/symex" xmlns:wpg="http://schemas.microsoft.com/office/word/2010/wordprocessingGroup" xmlns:wpi="http://schemas.microsoft.com/office/word/2010/wordprocessingInk" xmlns:wne="http://schemas.microsoft.com/office/word/2006/wordml" xmlns:wps="http://schemas.microsoft.com/office/word/2010/wordprocessingShape" mc:Ignorable="w14 w15 w16se w16cid w16 w16cex w16sdtdh wp14">
   <w:p>
     <w:pPr>
       <w:pStyle w:val="Header"/>
@@ -13213,7 +13079,7 @@
 </file>
 
 <file path=word/footnotes.xml><?xml version="1.0" encoding="utf-8"?>
-<w:footnotes xmlns:wpc="http://schemas.microsoft.com/office/word/2010/wordprocessingCanvas" xmlns:cx="http://schemas.microsoft.com/office/drawing/2014/chartex" xmlns:cx1="http://schemas.microsoft.com/office/drawing/2015/9/8/chartex" xmlns:cx2="http://schemas.microsoft.com/office/drawing/2015/10/21/chartex" xmlns:cx3="http://schemas.microsoft.com/office/drawing/2016/5/9/chartex" xmlns:cx4="http://schemas.microsoft.com/office/drawing/2016/5/10/chartex" xmlns:cx5="http://schemas.microsoft.com/office/drawing/2016/5/11/chartex" xmlns:cx6="http://schemas.microsoft.com/office/drawing/2016/5/12/chartex" xmlns:cx7="http://schemas.microsoft.com/office/drawing/2016/5/13/chartex" xmlns:cx8="http://schemas.microsoft.com/office/drawing/2016/5/14/chartex" xmlns:mc="http://schemas.openxmlformats.org/markup-compatibility/2006" xmlns:aink="http://schemas.microsoft.com/office/drawing/2016/ink" xmlns:am3d="http://schemas.microsoft.com/office/drawing/2017/model3d" xmlns:o="urn:schemas-microsoft-com:office:office" xmlns:oel="http://schemas.microsoft.com/office/2019/extlst" xmlns:r="http://schemas.openxmlformats.org/officeDocument/2006/relationships" xmlns:m="http://schemas.openxmlformats.org/officeDocument/2006/math" xmlns:v="urn:schemas-microsoft-com:vml" xmlns:wp14="http://schemas.microsoft.com/office/word/2010/wordprocessingDrawing" xmlns:wp="http://schemas.openxmlformats.org/drawingml/2006/wordprocessingDrawing" xmlns:w10="urn:schemas-microsoft-com:office:word" xmlns:w="http://schemas.openxmlformats.org/wordprocessingml/2006/main" xmlns:w14="http://schemas.microsoft.com/office/word/2010/wordml" xmlns:w15="http://schemas.microsoft.com/office/word/2012/wordml" xmlns:w16cex="http://schemas.microsoft.com/office/word/2018/wordml/cex" xmlns:w16cid="http://schemas.microsoft.com/office/word/2016/wordml/cid" xmlns:w16="http://schemas.microsoft.com/office/word/2018/wordml" xmlns:w16sdtdh="http://schemas.microsoft.com/office/word/2020/wordml/sdtdatahash" xmlns:w16se="http://schemas.microsoft.com/office/word/2015/wordml/symex" xmlns:wpg="http://schemas.microsoft.com/office/word/2010/wordprocessingGroup" xmlns:wpi="http://schemas.microsoft.com/office/word/2010/wordprocessingInk" xmlns:wne="http://schemas.microsoft.com/office/word/2006/wordml" xmlns:wps="http://schemas.microsoft.com/office/word/2010/wordprocessingShape" mc:Ignorable="w14 w15 w16se w16cid w16 w16cex w16sdtdh wp14">
+<w:footnotes xmlns:wpc="http://schemas.microsoft.com/office/word/2010/wordprocessingCanvas" xmlns:cx="http://schemas.microsoft.com/office/drawing/2014/chartex" xmlns:cx1="http://schemas.microsoft.com/office/drawing/2015/9/8/chartex" xmlns:cx2="http://schemas.microsoft.com/office/drawing/2015/10/21/chartex" xmlns:cx3="http://schemas.microsoft.com/office/drawing/2016/5/9/chartex" xmlns:cx4="http://schemas.microsoft.com/office/drawing/2016/5/10/chartex" xmlns:cx5="http://schemas.microsoft.com/office/drawing/2016/5/11/chartex" xmlns:cx6="http://schemas.microsoft.com/office/drawing/2016/5/12/chartex" xmlns:cx7="http://schemas.microsoft.com/office/drawing/2016/5/13/chartex" xmlns:cx8="http://schemas.microsoft.com/office/drawing/2016/5/14/chartex" xmlns:mc="http://schemas.openxmlformats.org/markup-compatibility/2006" xmlns:aink="http://schemas.microsoft.com/office/drawing/2016/ink" xmlns:am3d="http://schemas.microsoft.com/office/drawing/2017/model3d" xmlns:o="urn:schemas-microsoft-com:office:office" xmlns:oel="http://schemas.microsoft.com/office/2019/extlst" xmlns:r="http://schemas.openxmlformats.org/officeDocument/2006/relationships" xmlns:m="http://schemas.openxmlformats.org/officeDocument/2006/math" xmlns:v="urn:schemas-microsoft-com:vml" xmlns:wp14="http://schemas.microsoft.com/office/word/2010/wordprocessingDrawing" xmlns:wp="http://schemas.openxmlformats.org/drawingml/2006/wordprocessingDrawing" xmlns:w10="urn:schemas-microsoft-com:office:word" xmlns:w="http://schemas.openxmlformats.org/wordprocessingml/2006/main" xmlns:w14="http://schemas.microsoft.com/office/word/2010/wordml" xmlns:w15="http://schemas.microsoft.com/office/word/2012/wordml" xmlns:w16cex="http://schemas.microsoft.com/office/word/2018/wordml/cex" xmlns:w16cid="http://schemas.microsoft.com/office/word/2016/wordml/cid" xmlns:w16="http://schemas.microsoft.com/office/word/2018/wordml" xmlns:w16du="http://schemas.microsoft.com/office/word/2023/wordml/word16du" xmlns:w16sdtdh="http://schemas.microsoft.com/office/word/2020/wordml/sdtdatahash" xmlns:w16se="http://schemas.microsoft.com/office/word/2015/wordml/symex" xmlns:wpg="http://schemas.microsoft.com/office/word/2010/wordprocessingGroup" xmlns:wpi="http://schemas.microsoft.com/office/word/2010/wordprocessingInk" xmlns:wne="http://schemas.microsoft.com/office/word/2006/wordml" xmlns:wps="http://schemas.microsoft.com/office/word/2010/wordprocessingShape" mc:Ignorable="w14 w15 w16se w16cid w16 w16cex w16sdtdh wp14">
   <w:footnote w:type="separator" w:id="-1">
     <w:p>
       <w:r>
@@ -13232,7 +13098,7 @@
 </file>
 
 <file path=word/header1.xml><?xml version="1.0" encoding="utf-8"?>
-<w:hdr xmlns:wpc="http://schemas.microsoft.com/office/word/2010/wordprocessingCanvas" xmlns:cx="http://schemas.microsoft.com/office/drawing/2014/chartex" xmlns:cx1="http://schemas.microsoft.com/office/drawing/2015/9/8/chartex" xmlns:cx2="http://schemas.microsoft.com/office/drawing/2015/10/21/chartex" xmlns:cx3="http://schemas.microsoft.com/office/drawing/2016/5/9/chartex" xmlns:cx4="http://schemas.microsoft.com/office/drawing/2016/5/10/chartex" xmlns:cx5="http://schemas.microsoft.com/office/drawing/2016/5/11/chartex" xmlns:cx6="http://schemas.microsoft.com/office/drawing/2016/5/12/chartex" xmlns:cx7="http://schemas.microsoft.com/office/drawing/2016/5/13/chartex" xmlns:cx8="http://schemas.microsoft.com/office/drawing/2016/5/14/chartex" xmlns:mc="http://schemas.openxmlformats.org/markup-compatibility/2006" xmlns:aink="http://schemas.microsoft.com/office/drawing/2016/ink" xmlns:am3d="http://schemas.microsoft.com/office/drawing/2017/model3d" xmlns:o="urn:schemas-microsoft-com:office:office" xmlns:oel="http://schemas.microsoft.com/office/2019/extlst" xmlns:r="http://schemas.openxmlformats.org/officeDocument/2006/relationships" xmlns:m="http://schemas.openxmlformats.org/officeDocument/2006/math" xmlns:v="urn:schemas-microsoft-com:vml" xmlns:wp14="http://schemas.microsoft.com/office/word/2010/wordprocessingDrawing" xmlns:wp="http://schemas.openxmlformats.org/drawingml/2006/wordprocessingDrawing" xmlns:w10="urn:schemas-microsoft-com:office:word" xmlns:w="http://schemas.openxmlformats.org/wordprocessingml/2006/main" xmlns:w14="http://schemas.microsoft.com/office/word/2010/wordml" xmlns:w15="http://schemas.microsoft.com/office/word/2012/wordml" xmlns:w16cex="http://schemas.microsoft.com/office/word/2018/wordml/cex" xmlns:w16cid="http://schemas.microsoft.com/office/word/2016/wordml/cid" xmlns:w16="http://schemas.microsoft.com/office/word/2018/wordml" xmlns:w16sdtdh="http://schemas.microsoft.com/office/word/2020/wordml/sdtdatahash" xmlns:w16se="http://schemas.microsoft.com/office/word/2015/wordml/symex" xmlns:wpg="http://schemas.microsoft.com/office/word/2010/wordprocessingGroup" xmlns:wpi="http://schemas.microsoft.com/office/word/2010/wordprocessingInk" xmlns:wne="http://schemas.microsoft.com/office/word/2006/wordml" xmlns:wps="http://schemas.microsoft.com/office/word/2010/wordprocessingShape" mc:Ignorable="w14 w15 w16se w16cid w16 w16cex w16sdtdh wp14">
+<w:hdr xmlns:wpc="http://schemas.microsoft.com/office/word/2010/wordprocessingCanvas" xmlns:cx="http://schemas.microsoft.com/office/drawing/2014/chartex" xmlns:cx1="http://schemas.microsoft.com/office/drawing/2015/9/8/chartex" xmlns:cx2="http://schemas.microsoft.com/office/drawing/2015/10/21/chartex" xmlns:cx3="http://schemas.microsoft.com/office/drawing/2016/5/9/chartex" xmlns:cx4="http://schemas.microsoft.com/office/drawing/2016/5/10/chartex" xmlns:cx5="http://schemas.microsoft.com/office/drawing/2016/5/11/chartex" xmlns:cx6="http://schemas.microsoft.com/office/drawing/2016/5/12/chartex" xmlns:cx7="http://schemas.microsoft.com/office/drawing/2016/5/13/chartex" xmlns:cx8="http://schemas.microsoft.com/office/drawing/2016/5/14/chartex" xmlns:mc="http://schemas.openxmlformats.org/markup-compatibility/2006" xmlns:aink="http://schemas.microsoft.com/office/drawing/2016/ink" xmlns:am3d="http://schemas.microsoft.com/office/drawing/2017/model3d" xmlns:o="urn:schemas-microsoft-com:office:office" xmlns:oel="http://schemas.microsoft.com/office/2019/extlst" xmlns:r="http://schemas.openxmlformats.org/officeDocument/2006/relationships" xmlns:m="http://schemas.openxmlformats.org/officeDocument/2006/math" xmlns:v="urn:schemas-microsoft-com:vml" xmlns:wp14="http://schemas.microsoft.com/office/word/2010/wordprocessingDrawing" xmlns:wp="http://schemas.openxmlformats.org/drawingml/2006/wordprocessingDrawing" xmlns:w10="urn:schemas-microsoft-com:office:word" xmlns:w="http://schemas.openxmlformats.org/wordprocessingml/2006/main" xmlns:w14="http://schemas.microsoft.com/office/word/2010/wordml" xmlns:w15="http://schemas.microsoft.com/office/word/2012/wordml" xmlns:w16cex="http://schemas.microsoft.com/office/word/2018/wordml/cex" xmlns:w16cid="http://schemas.microsoft.com/office/word/2016/wordml/cid" xmlns:w16="http://schemas.microsoft.com/office/word/2018/wordml" xmlns:w16du="http://schemas.microsoft.com/office/word/2023/wordml/word16du" xmlns:w16sdtdh="http://schemas.microsoft.com/office/word/2020/wordml/sdtdatahash" xmlns:w16se="http://schemas.microsoft.com/office/word/2015/wordml/symex" xmlns:wpg="http://schemas.microsoft.com/office/word/2010/wordprocessingGroup" xmlns:wpi="http://schemas.microsoft.com/office/word/2010/wordprocessingInk" xmlns:wne="http://schemas.microsoft.com/office/word/2006/wordml" xmlns:wps="http://schemas.microsoft.com/office/word/2010/wordprocessingShape" mc:Ignorable="w14 w15 w16se w16cid w16 w16cex w16sdtdh wp14">
   <w:p>
     <w:pPr>
       <w:pStyle w:val="Header"/>
@@ -13408,7 +13274,7 @@
 </file>
 
 <file path=word/numbering.xml><?xml version="1.0" encoding="utf-8"?>
-<w:numbering xmlns:wpc="http://schemas.microsoft.com/office/word/2010/wordprocessingCanvas" xmlns:cx="http://schemas.microsoft.com/office/drawing/2014/chartex" xmlns:cx1="http://schemas.microsoft.com/office/drawing/2015/9/8/chartex" xmlns:cx2="http://schemas.microsoft.com/office/drawing/2015/10/21/chartex" xmlns:cx3="http://schemas.microsoft.com/office/drawing/2016/5/9/chartex" xmlns:cx4="http://schemas.microsoft.com/office/drawing/2016/5/10/chartex" xmlns:cx5="http://schemas.microsoft.com/office/drawing/2016/5/11/chartex" xmlns:cx6="http://schemas.microsoft.com/office/drawing/2016/5/12/chartex" xmlns:cx7="http://schemas.microsoft.com/office/drawing/2016/5/13/chartex" xmlns:cx8="http://schemas.microsoft.com/office/drawing/2016/5/14/chartex" xmlns:mc="http://schemas.openxmlformats.org/markup-compatibility/2006" xmlns:aink="http://schemas.microsoft.com/office/drawing/2016/ink" xmlns:am3d="http://schemas.microsoft.com/office/drawing/2017/model3d" xmlns:o="urn:schemas-microsoft-com:office:office" xmlns:oel="http://schemas.microsoft.com/office/2019/extlst" xmlns:r="http://schemas.openxmlformats.org/officeDocument/2006/relationships" xmlns:m="http://schemas.openxmlformats.org/officeDocument/2006/math" xmlns:v="urn:schemas-microsoft-com:vml" xmlns:wp14="http://schemas.microsoft.com/office/word/2010/wordprocessingDrawing" xmlns:wp="http://schemas.openxmlformats.org/drawingml/2006/wordprocessingDrawing" xmlns:w10="urn:schemas-microsoft-com:office:word" xmlns:w="http://schemas.openxmlformats.org/wordprocessingml/2006/main" xmlns:w14="http://schemas.microsoft.com/office/word/2010/wordml" xmlns:w15="http://schemas.microsoft.com/office/word/2012/wordml" xmlns:w16cex="http://schemas.microsoft.com/office/word/2018/wordml/cex" xmlns:w16cid="http://schemas.microsoft.com/office/word/2016/wordml/cid" xmlns:w16="http://schemas.microsoft.com/office/word/2018/wordml" xmlns:w16sdtdh="http://schemas.microsoft.com/office/word/2020/wordml/sdtdatahash" xmlns:w16se="http://schemas.microsoft.com/office/word/2015/wordml/symex" xmlns:wpg="http://schemas.microsoft.com/office/word/2010/wordprocessingGroup" xmlns:wpi="http://schemas.microsoft.com/office/word/2010/wordprocessingInk" xmlns:wne="http://schemas.microsoft.com/office/word/2006/wordml" xmlns:wps="http://schemas.microsoft.com/office/word/2010/wordprocessingShape" mc:Ignorable="w14 w15 w16se w16cid w16 w16cex w16sdtdh wp14">
+<w:numbering xmlns:wpc="http://schemas.microsoft.com/office/word/2010/wordprocessingCanvas" xmlns:cx="http://schemas.microsoft.com/office/drawing/2014/chartex" xmlns:cx1="http://schemas.microsoft.com/office/drawing/2015/9/8/chartex" xmlns:cx2="http://schemas.microsoft.com/office/drawing/2015/10/21/chartex" xmlns:cx3="http://schemas.microsoft.com/office/drawing/2016/5/9/chartex" xmlns:cx4="http://schemas.microsoft.com/office/drawing/2016/5/10/chartex" xmlns:cx5="http://schemas.microsoft.com/office/drawing/2016/5/11/chartex" xmlns:cx6="http://schemas.microsoft.com/office/drawing/2016/5/12/chartex" xmlns:cx7="http://schemas.microsoft.com/office/drawing/2016/5/13/chartex" xmlns:cx8="http://schemas.microsoft.com/office/drawing/2016/5/14/chartex" xmlns:mc="http://schemas.openxmlformats.org/markup-compatibility/2006" xmlns:aink="http://schemas.microsoft.com/office/drawing/2016/ink" xmlns:am3d="http://schemas.microsoft.com/office/drawing/2017/model3d" xmlns:o="urn:schemas-microsoft-com:office:office" xmlns:oel="http://schemas.microsoft.com/office/2019/extlst" xmlns:r="http://schemas.openxmlformats.org/officeDocument/2006/relationships" xmlns:m="http://schemas.openxmlformats.org/officeDocument/2006/math" xmlns:v="urn:schemas-microsoft-com:vml" xmlns:wp14="http://schemas.microsoft.com/office/word/2010/wordprocessingDrawing" xmlns:wp="http://schemas.openxmlformats.org/drawingml/2006/wordprocessingDrawing" xmlns:w10="urn:schemas-microsoft-com:office:word" xmlns:w="http://schemas.openxmlformats.org/wordprocessingml/2006/main" xmlns:w14="http://schemas.microsoft.com/office/word/2010/wordml" xmlns:w15="http://schemas.microsoft.com/office/word/2012/wordml" xmlns:w16cex="http://schemas.microsoft.com/office/word/2018/wordml/cex" xmlns:w16cid="http://schemas.microsoft.com/office/word/2016/wordml/cid" xmlns:w16="http://schemas.microsoft.com/office/word/2018/wordml" xmlns:w16du="http://schemas.microsoft.com/office/word/2023/wordml/word16du" xmlns:w16sdtdh="http://schemas.microsoft.com/office/word/2020/wordml/sdtdatahash" xmlns:w16se="http://schemas.microsoft.com/office/word/2015/wordml/symex" xmlns:wpg="http://schemas.microsoft.com/office/word/2010/wordprocessingGroup" xmlns:wpi="http://schemas.microsoft.com/office/word/2010/wordprocessingInk" xmlns:wne="http://schemas.microsoft.com/office/word/2006/wordml" xmlns:wps="http://schemas.microsoft.com/office/word/2010/wordprocessingShape" mc:Ignorable="w14 w15 w16se w16cid w16 w16cex w16sdtdh wp14">
   <w:abstractNum w:abstractNumId="0" w15:restartNumberingAfterBreak="0">
     <w:nsid w:val="0000000E"/>
     <w:multiLevelType w:val="multilevel"/>

</xml_diff>

<commit_message>
mrd-1383_countersignature-part-a:corrected Word document changes around spo countersigning
</commit_message>
<xml_diff>
--- a/src/main/resources/NAT Recall Part A London Template - obtained 131021.docx
+++ b/src/main/resources/NAT Recall Part A London Template - obtained 131021.docx
@@ -10573,7 +10573,9 @@
             <w:name w:val=""/>
             <w:enabled/>
             <w:calcOnExit w:val="0"/>
-            <w:textInput/>
+            <w:textInput>
+              <w:default w:val="{{countersign_spo_exposition}}"/>
+            </w:textInput>
           </w:ffData>
         </w:fldChar>
       </w:r>
@@ -10599,35 +10601,7 @@
           <w:rFonts w:ascii="Arial" w:hAnsi="Arial" w:cs="Arial"/>
           <w:noProof/>
         </w:rPr>
-        <w:t> </w:t>
-      </w:r>
-      <w:r>
-        <w:rPr>
-          <w:rFonts w:ascii="Arial" w:hAnsi="Arial" w:cs="Arial"/>
-          <w:noProof/>
-        </w:rPr>
-        <w:t> </w:t>
-      </w:r>
-      <w:r>
-        <w:rPr>
-          <w:rFonts w:ascii="Arial" w:hAnsi="Arial" w:cs="Arial"/>
-          <w:noProof/>
-        </w:rPr>
-        <w:t> </w:t>
-      </w:r>
-      <w:r>
-        <w:rPr>
-          <w:rFonts w:ascii="Arial" w:hAnsi="Arial" w:cs="Arial"/>
-          <w:noProof/>
-        </w:rPr>
-        <w:t> </w:t>
-      </w:r>
-      <w:r>
-        <w:rPr>
-          <w:rFonts w:ascii="Arial" w:hAnsi="Arial" w:cs="Arial"/>
-          <w:noProof/>
-        </w:rPr>
-        <w:t> </w:t>
+        <w:t>{{countersign_spo_exposition}}</w:t>
       </w:r>
       <w:r>
         <w:rPr>
@@ -10678,7 +10652,9 @@
             <w:enabled/>
             <w:calcOnExit w:val="0"/>
             <w:statusText w:type="text" w:val="endorsement of request for recall and risk assessment by line manager - Name:mqm13v"/>
-            <w:textInput/>
+            <w:textInput>
+              <w:default w:val="{{countersign_spo_name}}"/>
+            </w:textInput>
           </w:ffData>
         </w:fldChar>
       </w:r>
@@ -10704,35 +10680,7 @@
           <w:rFonts w:ascii="Arial" w:hAnsi="Arial" w:cs="Arial"/>
           <w:noProof/>
         </w:rPr>
-        <w:t> </w:t>
-      </w:r>
-      <w:r>
-        <w:rPr>
-          <w:rFonts w:ascii="Arial" w:hAnsi="Arial" w:cs="Arial"/>
-          <w:noProof/>
-        </w:rPr>
-        <w:t> </w:t>
-      </w:r>
-      <w:r>
-        <w:rPr>
-          <w:rFonts w:ascii="Arial" w:hAnsi="Arial" w:cs="Arial"/>
-          <w:noProof/>
-        </w:rPr>
-        <w:t> </w:t>
-      </w:r>
-      <w:r>
-        <w:rPr>
-          <w:rFonts w:ascii="Arial" w:hAnsi="Arial" w:cs="Arial"/>
-          <w:noProof/>
-        </w:rPr>
-        <w:t> </w:t>
-      </w:r>
-      <w:r>
-        <w:rPr>
-          <w:rFonts w:ascii="Arial" w:hAnsi="Arial" w:cs="Arial"/>
-          <w:noProof/>
-        </w:rPr>
-        <w:t> </w:t>
+        <w:t>{{countersign_spo_name}}</w:t>
       </w:r>
       <w:r>
         <w:rPr>
@@ -10899,7 +10847,9 @@
             <w:name w:val=""/>
             <w:enabled/>
             <w:calcOnExit w:val="0"/>
-            <w:textInput/>
+            <w:textInput>
+              <w:default w:val="{{countersign_spo_telephone}}"/>
+            </w:textInput>
           </w:ffData>
         </w:fldChar>
       </w:r>
@@ -10925,35 +10875,7 @@
           <w:rFonts w:ascii="Arial" w:hAnsi="Arial" w:cs="Arial"/>
           <w:noProof/>
         </w:rPr>
-        <w:t> </w:t>
-      </w:r>
-      <w:r>
-        <w:rPr>
-          <w:rFonts w:ascii="Arial" w:hAnsi="Arial" w:cs="Arial"/>
-          <w:noProof/>
-        </w:rPr>
-        <w:t> </w:t>
-      </w:r>
-      <w:r>
-        <w:rPr>
-          <w:rFonts w:ascii="Arial" w:hAnsi="Arial" w:cs="Arial"/>
-          <w:noProof/>
-        </w:rPr>
-        <w:t> </w:t>
-      </w:r>
-      <w:r>
-        <w:rPr>
-          <w:rFonts w:ascii="Arial" w:hAnsi="Arial" w:cs="Arial"/>
-          <w:noProof/>
-        </w:rPr>
-        <w:t> </w:t>
-      </w:r>
-      <w:r>
-        <w:rPr>
-          <w:rFonts w:ascii="Arial" w:hAnsi="Arial" w:cs="Arial"/>
-          <w:noProof/>
-        </w:rPr>
-        <w:t> </w:t>
+        <w:t>{{countersign_spo_telephone}}</w:t>
       </w:r>
       <w:r>
         <w:rPr>
@@ -11005,7 +10927,9 @@
             <w:enabled/>
             <w:calcOnExit w:val="0"/>
             <w:statusText w:type="text" w:val="endorsement of request for recall and risk assessment by line manager - date:"/>
-            <w:textInput/>
+            <w:textInput>
+              <w:default w:val="{{countersign_spo_date}}"/>
+            </w:textInput>
           </w:ffData>
         </w:fldChar>
       </w:r>
@@ -11031,35 +10955,7 @@
           <w:rFonts w:ascii="Arial" w:hAnsi="Arial" w:cs="Arial"/>
           <w:noProof/>
         </w:rPr>
-        <w:t> </w:t>
-      </w:r>
-      <w:r>
-        <w:rPr>
-          <w:rFonts w:ascii="Arial" w:hAnsi="Arial" w:cs="Arial"/>
-          <w:noProof/>
-        </w:rPr>
-        <w:t> </w:t>
-      </w:r>
-      <w:r>
-        <w:rPr>
-          <w:rFonts w:ascii="Arial" w:hAnsi="Arial" w:cs="Arial"/>
-          <w:noProof/>
-        </w:rPr>
-        <w:t> </w:t>
-      </w:r>
-      <w:r>
-        <w:rPr>
-          <w:rFonts w:ascii="Arial" w:hAnsi="Arial" w:cs="Arial"/>
-          <w:noProof/>
-        </w:rPr>
-        <w:t> </w:t>
-      </w:r>
-      <w:r>
-        <w:rPr>
-          <w:rFonts w:ascii="Arial" w:hAnsi="Arial" w:cs="Arial"/>
-          <w:noProof/>
-        </w:rPr>
-        <w:t> </w:t>
+        <w:t>{{countersign_spo_date}}</w:t>
       </w:r>
       <w:r>
         <w:rPr>
@@ -11312,9 +11208,7 @@
             <w:name w:val=""/>
             <w:enabled/>
             <w:calcOnExit w:val="0"/>
-            <w:textInput>
-              <w:default w:val="{{countersign_spo_exposition}}"/>
-            </w:textInput>
+            <w:textInput/>
           </w:ffData>
         </w:fldChar>
       </w:r>
@@ -11340,7 +11234,35 @@
           <w:rFonts w:ascii="Arial" w:hAnsi="Arial" w:cs="Arial"/>
           <w:noProof/>
         </w:rPr>
-        <w:t>{{countersign_spo_exposition}}</w:t>
+        <w:t> </w:t>
+      </w:r>
+      <w:r>
+        <w:rPr>
+          <w:rFonts w:ascii="Arial" w:hAnsi="Arial" w:cs="Arial"/>
+          <w:noProof/>
+        </w:rPr>
+        <w:t> </w:t>
+      </w:r>
+      <w:r>
+        <w:rPr>
+          <w:rFonts w:ascii="Arial" w:hAnsi="Arial" w:cs="Arial"/>
+          <w:noProof/>
+        </w:rPr>
+        <w:t> </w:t>
+      </w:r>
+      <w:r>
+        <w:rPr>
+          <w:rFonts w:ascii="Arial" w:hAnsi="Arial" w:cs="Arial"/>
+          <w:noProof/>
+        </w:rPr>
+        <w:t> </w:t>
+      </w:r>
+      <w:r>
+        <w:rPr>
+          <w:rFonts w:ascii="Arial" w:hAnsi="Arial" w:cs="Arial"/>
+          <w:noProof/>
+        </w:rPr>
+        <w:t> </w:t>
       </w:r>
       <w:r>
         <w:rPr>
@@ -11391,9 +11313,7 @@
             <w:enabled/>
             <w:calcOnExit w:val="0"/>
             <w:statusText w:type="text" w:val="senior manager authorisation  - Name:"/>
-            <w:textInput>
-              <w:default w:val="{{countersign_spo_name}}"/>
-            </w:textInput>
+            <w:textInput/>
           </w:ffData>
         </w:fldChar>
       </w:r>
@@ -11419,7 +11339,35 @@
           <w:rFonts w:ascii="Arial" w:hAnsi="Arial" w:cs="Arial"/>
           <w:noProof/>
         </w:rPr>
-        <w:t>{{countersign_spo_name}}</w:t>
+        <w:t> </w:t>
+      </w:r>
+      <w:r>
+        <w:rPr>
+          <w:rFonts w:ascii="Arial" w:hAnsi="Arial" w:cs="Arial"/>
+          <w:noProof/>
+        </w:rPr>
+        <w:t> </w:t>
+      </w:r>
+      <w:r>
+        <w:rPr>
+          <w:rFonts w:ascii="Arial" w:hAnsi="Arial" w:cs="Arial"/>
+          <w:noProof/>
+        </w:rPr>
+        <w:t> </w:t>
+      </w:r>
+      <w:r>
+        <w:rPr>
+          <w:rFonts w:ascii="Arial" w:hAnsi="Arial" w:cs="Arial"/>
+          <w:noProof/>
+        </w:rPr>
+        <w:t> </w:t>
+      </w:r>
+      <w:r>
+        <w:rPr>
+          <w:rFonts w:ascii="Arial" w:hAnsi="Arial" w:cs="Arial"/>
+          <w:noProof/>
+        </w:rPr>
+        <w:t> </w:t>
       </w:r>
       <w:r>
         <w:rPr>
@@ -11470,9 +11418,7 @@
             <w:name w:val=""/>
             <w:enabled/>
             <w:calcOnExit w:val="0"/>
-            <w:textInput>
-              <w:default w:val="{{countersign_spo_telephone}}"/>
-            </w:textInput>
+            <w:textInput/>
           </w:ffData>
         </w:fldChar>
       </w:r>
@@ -11502,7 +11448,39 @@
           <w:bCs/>
           <w:noProof/>
         </w:rPr>
-        <w:t>{{countersign_spo_telephone}}</w:t>
+        <w:t> </w:t>
+      </w:r>
+      <w:r>
+        <w:rPr>
+          <w:rFonts w:ascii="Arial" w:hAnsi="Arial" w:cs="Arial"/>
+          <w:bCs/>
+          <w:noProof/>
+        </w:rPr>
+        <w:t> </w:t>
+      </w:r>
+      <w:r>
+        <w:rPr>
+          <w:rFonts w:ascii="Arial" w:hAnsi="Arial" w:cs="Arial"/>
+          <w:bCs/>
+          <w:noProof/>
+        </w:rPr>
+        <w:t> </w:t>
+      </w:r>
+      <w:r>
+        <w:rPr>
+          <w:rFonts w:ascii="Arial" w:hAnsi="Arial" w:cs="Arial"/>
+          <w:bCs/>
+          <w:noProof/>
+        </w:rPr>
+        <w:t> </w:t>
+      </w:r>
+      <w:r>
+        <w:rPr>
+          <w:rFonts w:ascii="Arial" w:hAnsi="Arial" w:cs="Arial"/>
+          <w:bCs/>
+          <w:noProof/>
+        </w:rPr>
+        <w:t> </w:t>
       </w:r>
       <w:r>
         <w:rPr>
@@ -11666,9 +11644,7 @@
             <w:enabled/>
             <w:calcOnExit w:val="0"/>
             <w:statusText w:type="text" w:val="senior manager authorisation  - date:"/>
-            <w:textInput>
-              <w:default w:val="{{countersign_spo_date}}"/>
-            </w:textInput>
+            <w:textInput/>
           </w:ffData>
         </w:fldChar>
       </w:r>
@@ -11694,7 +11670,35 @@
           <w:rFonts w:ascii="Arial" w:hAnsi="Arial" w:cs="Arial"/>
           <w:noProof/>
         </w:rPr>
-        <w:t>{{countersign_spo_date}}</w:t>
+        <w:t> </w:t>
+      </w:r>
+      <w:r>
+        <w:rPr>
+          <w:rFonts w:ascii="Arial" w:hAnsi="Arial" w:cs="Arial"/>
+          <w:noProof/>
+        </w:rPr>
+        <w:t> </w:t>
+      </w:r>
+      <w:r>
+        <w:rPr>
+          <w:rFonts w:ascii="Arial" w:hAnsi="Arial" w:cs="Arial"/>
+          <w:noProof/>
+        </w:rPr>
+        <w:t> </w:t>
+      </w:r>
+      <w:r>
+        <w:rPr>
+          <w:rFonts w:ascii="Arial" w:hAnsi="Arial" w:cs="Arial"/>
+          <w:noProof/>
+        </w:rPr>
+        <w:t> </w:t>
+      </w:r>
+      <w:r>
+        <w:rPr>
+          <w:rFonts w:ascii="Arial" w:hAnsi="Arial" w:cs="Arial"/>
+          <w:noProof/>
+        </w:rPr>
+        <w:t> </w:t>
       </w:r>
       <w:r>
         <w:rPr>
@@ -11745,9 +11749,7 @@
             <w:enabled/>
             <w:calcOnExit w:val="0"/>
             <w:statusText w:type="text" w:val="senior manager authorisation  - time (24hr):"/>
-            <w:textInput>
-              <w:default w:val="{{countersign_spo_time}}"/>
-            </w:textInput>
+            <w:textInput/>
           </w:ffData>
         </w:fldChar>
       </w:r>
@@ -11773,7 +11775,35 @@
           <w:rFonts w:ascii="Arial" w:hAnsi="Arial" w:cs="Arial"/>
           <w:noProof/>
         </w:rPr>
-        <w:t>{{countersign_spo_time}}</w:t>
+        <w:t> </w:t>
+      </w:r>
+      <w:r>
+        <w:rPr>
+          <w:rFonts w:ascii="Arial" w:hAnsi="Arial" w:cs="Arial"/>
+          <w:noProof/>
+        </w:rPr>
+        <w:t> </w:t>
+      </w:r>
+      <w:r>
+        <w:rPr>
+          <w:rFonts w:ascii="Arial" w:hAnsi="Arial" w:cs="Arial"/>
+          <w:noProof/>
+        </w:rPr>
+        <w:t> </w:t>
+      </w:r>
+      <w:r>
+        <w:rPr>
+          <w:rFonts w:ascii="Arial" w:hAnsi="Arial" w:cs="Arial"/>
+          <w:noProof/>
+        </w:rPr>
+        <w:t> </w:t>
+      </w:r>
+      <w:r>
+        <w:rPr>
+          <w:rFonts w:ascii="Arial" w:hAnsi="Arial" w:cs="Arial"/>
+          <w:noProof/>
+        </w:rPr>
+        <w:t> </w:t>
       </w:r>
       <w:r>
         <w:rPr>

</xml_diff>

<commit_message>
mrd-1391_aco-countersigning: Added word doc (Part A) details for ACO countersign
</commit_message>
<xml_diff>
--- a/src/main/resources/NAT Recall Part A London Template - obtained 131021.docx
+++ b/src/main/resources/NAT Recall Part A London Template - obtained 131021.docx
@@ -11208,7 +11208,9 @@
             <w:name w:val=""/>
             <w:enabled/>
             <w:calcOnExit w:val="0"/>
-            <w:textInput/>
+            <w:textInput>
+              <w:default w:val="{{countersign_aco_exposition}}"/>
+            </w:textInput>
           </w:ffData>
         </w:fldChar>
       </w:r>
@@ -11234,35 +11236,7 @@
           <w:rFonts w:ascii="Arial" w:hAnsi="Arial" w:cs="Arial"/>
           <w:noProof/>
         </w:rPr>
-        <w:t> </w:t>
-      </w:r>
-      <w:r>
-        <w:rPr>
-          <w:rFonts w:ascii="Arial" w:hAnsi="Arial" w:cs="Arial"/>
-          <w:noProof/>
-        </w:rPr>
-        <w:t> </w:t>
-      </w:r>
-      <w:r>
-        <w:rPr>
-          <w:rFonts w:ascii="Arial" w:hAnsi="Arial" w:cs="Arial"/>
-          <w:noProof/>
-        </w:rPr>
-        <w:t> </w:t>
-      </w:r>
-      <w:r>
-        <w:rPr>
-          <w:rFonts w:ascii="Arial" w:hAnsi="Arial" w:cs="Arial"/>
-          <w:noProof/>
-        </w:rPr>
-        <w:t> </w:t>
-      </w:r>
-      <w:r>
-        <w:rPr>
-          <w:rFonts w:ascii="Arial" w:hAnsi="Arial" w:cs="Arial"/>
-          <w:noProof/>
-        </w:rPr>
-        <w:t> </w:t>
+        <w:t>{{countersign_aco_exposition}}</w:t>
       </w:r>
       <w:r>
         <w:rPr>
@@ -11313,7 +11287,9 @@
             <w:enabled/>
             <w:calcOnExit w:val="0"/>
             <w:statusText w:type="text" w:val="senior manager authorisation  - Name:"/>
-            <w:textInput/>
+            <w:textInput>
+              <w:default w:val="{{countersign_aco_name}}"/>
+            </w:textInput>
           </w:ffData>
         </w:fldChar>
       </w:r>
@@ -11339,35 +11315,7 @@
           <w:rFonts w:ascii="Arial" w:hAnsi="Arial" w:cs="Arial"/>
           <w:noProof/>
         </w:rPr>
-        <w:t> </w:t>
-      </w:r>
-      <w:r>
-        <w:rPr>
-          <w:rFonts w:ascii="Arial" w:hAnsi="Arial" w:cs="Arial"/>
-          <w:noProof/>
-        </w:rPr>
-        <w:t> </w:t>
-      </w:r>
-      <w:r>
-        <w:rPr>
-          <w:rFonts w:ascii="Arial" w:hAnsi="Arial" w:cs="Arial"/>
-          <w:noProof/>
-        </w:rPr>
-        <w:t> </w:t>
-      </w:r>
-      <w:r>
-        <w:rPr>
-          <w:rFonts w:ascii="Arial" w:hAnsi="Arial" w:cs="Arial"/>
-          <w:noProof/>
-        </w:rPr>
-        <w:t> </w:t>
-      </w:r>
-      <w:r>
-        <w:rPr>
-          <w:rFonts w:ascii="Arial" w:hAnsi="Arial" w:cs="Arial"/>
-          <w:noProof/>
-        </w:rPr>
-        <w:t> </w:t>
+        <w:t>{{countersign_aco_name}}</w:t>
       </w:r>
       <w:r>
         <w:rPr>
@@ -11418,7 +11366,9 @@
             <w:name w:val=""/>
             <w:enabled/>
             <w:calcOnExit w:val="0"/>
-            <w:textInput/>
+            <w:textInput>
+              <w:default w:val="{{countersign_aco_telephone}}"/>
+            </w:textInput>
           </w:ffData>
         </w:fldChar>
       </w:r>
@@ -11448,39 +11398,7 @@
           <w:bCs/>
           <w:noProof/>
         </w:rPr>
-        <w:t> </w:t>
-      </w:r>
-      <w:r>
-        <w:rPr>
-          <w:rFonts w:ascii="Arial" w:hAnsi="Arial" w:cs="Arial"/>
-          <w:bCs/>
-          <w:noProof/>
-        </w:rPr>
-        <w:t> </w:t>
-      </w:r>
-      <w:r>
-        <w:rPr>
-          <w:rFonts w:ascii="Arial" w:hAnsi="Arial" w:cs="Arial"/>
-          <w:bCs/>
-          <w:noProof/>
-        </w:rPr>
-        <w:t> </w:t>
-      </w:r>
-      <w:r>
-        <w:rPr>
-          <w:rFonts w:ascii="Arial" w:hAnsi="Arial" w:cs="Arial"/>
-          <w:bCs/>
-          <w:noProof/>
-        </w:rPr>
-        <w:t> </w:t>
-      </w:r>
-      <w:r>
-        <w:rPr>
-          <w:rFonts w:ascii="Arial" w:hAnsi="Arial" w:cs="Arial"/>
-          <w:bCs/>
-          <w:noProof/>
-        </w:rPr>
-        <w:t> </w:t>
+        <w:t>{{countersign_aco_telephone}}</w:t>
       </w:r>
       <w:r>
         <w:rPr>
@@ -11644,7 +11562,9 @@
             <w:enabled/>
             <w:calcOnExit w:val="0"/>
             <w:statusText w:type="text" w:val="senior manager authorisation  - date:"/>
-            <w:textInput/>
+            <w:textInput>
+              <w:default w:val="{{countersign_aco_date}}"/>
+            </w:textInput>
           </w:ffData>
         </w:fldChar>
       </w:r>
@@ -11670,35 +11590,7 @@
           <w:rFonts w:ascii="Arial" w:hAnsi="Arial" w:cs="Arial"/>
           <w:noProof/>
         </w:rPr>
-        <w:t> </w:t>
-      </w:r>
-      <w:r>
-        <w:rPr>
-          <w:rFonts w:ascii="Arial" w:hAnsi="Arial" w:cs="Arial"/>
-          <w:noProof/>
-        </w:rPr>
-        <w:t> </w:t>
-      </w:r>
-      <w:r>
-        <w:rPr>
-          <w:rFonts w:ascii="Arial" w:hAnsi="Arial" w:cs="Arial"/>
-          <w:noProof/>
-        </w:rPr>
-        <w:t> </w:t>
-      </w:r>
-      <w:r>
-        <w:rPr>
-          <w:rFonts w:ascii="Arial" w:hAnsi="Arial" w:cs="Arial"/>
-          <w:noProof/>
-        </w:rPr>
-        <w:t> </w:t>
-      </w:r>
-      <w:r>
-        <w:rPr>
-          <w:rFonts w:ascii="Arial" w:hAnsi="Arial" w:cs="Arial"/>
-          <w:noProof/>
-        </w:rPr>
-        <w:t> </w:t>
+        <w:t>{{countersign_aco_date}}</w:t>
       </w:r>
       <w:r>
         <w:rPr>
@@ -11749,7 +11641,9 @@
             <w:enabled/>
             <w:calcOnExit w:val="0"/>
             <w:statusText w:type="text" w:val="senior manager authorisation  - time (24hr):"/>
-            <w:textInput/>
+            <w:textInput>
+              <w:default w:val="{{countersign_aco_time}}"/>
+            </w:textInput>
           </w:ffData>
         </w:fldChar>
       </w:r>
@@ -11775,35 +11669,7 @@
           <w:rFonts w:ascii="Arial" w:hAnsi="Arial" w:cs="Arial"/>
           <w:noProof/>
         </w:rPr>
-        <w:t> </w:t>
-      </w:r>
-      <w:r>
-        <w:rPr>
-          <w:rFonts w:ascii="Arial" w:hAnsi="Arial" w:cs="Arial"/>
-          <w:noProof/>
-        </w:rPr>
-        <w:t> </w:t>
-      </w:r>
-      <w:r>
-        <w:rPr>
-          <w:rFonts w:ascii="Arial" w:hAnsi="Arial" w:cs="Arial"/>
-          <w:noProof/>
-        </w:rPr>
-        <w:t> </w:t>
-      </w:r>
-      <w:r>
-        <w:rPr>
-          <w:rFonts w:ascii="Arial" w:hAnsi="Arial" w:cs="Arial"/>
-          <w:noProof/>
-        </w:rPr>
-        <w:t> </w:t>
-      </w:r>
-      <w:r>
-        <w:rPr>
-          <w:rFonts w:ascii="Arial" w:hAnsi="Arial" w:cs="Arial"/>
-          <w:noProof/>
-        </w:rPr>
-        <w:t> </w:t>
+        <w:t>{{countersign_aco_time}}</w:t>
       </w:r>
       <w:r>
         <w:rPr>

</xml_diff>

<commit_message>
mrd-1391_aco-countersigning: Added word doc (Part A) details for ACO countersign (#638)
</commit_message>
<xml_diff>
--- a/src/main/resources/NAT Recall Part A London Template - obtained 131021.docx
+++ b/src/main/resources/NAT Recall Part A London Template - obtained 131021.docx
@@ -11208,7 +11208,9 @@
             <w:name w:val=""/>
             <w:enabled/>
             <w:calcOnExit w:val="0"/>
-            <w:textInput/>
+            <w:textInput>
+              <w:default w:val="{{countersign_aco_exposition}}"/>
+            </w:textInput>
           </w:ffData>
         </w:fldChar>
       </w:r>
@@ -11234,35 +11236,7 @@
           <w:rFonts w:ascii="Arial" w:hAnsi="Arial" w:cs="Arial"/>
           <w:noProof/>
         </w:rPr>
-        <w:t> </w:t>
-      </w:r>
-      <w:r>
-        <w:rPr>
-          <w:rFonts w:ascii="Arial" w:hAnsi="Arial" w:cs="Arial"/>
-          <w:noProof/>
-        </w:rPr>
-        <w:t> </w:t>
-      </w:r>
-      <w:r>
-        <w:rPr>
-          <w:rFonts w:ascii="Arial" w:hAnsi="Arial" w:cs="Arial"/>
-          <w:noProof/>
-        </w:rPr>
-        <w:t> </w:t>
-      </w:r>
-      <w:r>
-        <w:rPr>
-          <w:rFonts w:ascii="Arial" w:hAnsi="Arial" w:cs="Arial"/>
-          <w:noProof/>
-        </w:rPr>
-        <w:t> </w:t>
-      </w:r>
-      <w:r>
-        <w:rPr>
-          <w:rFonts w:ascii="Arial" w:hAnsi="Arial" w:cs="Arial"/>
-          <w:noProof/>
-        </w:rPr>
-        <w:t> </w:t>
+        <w:t>{{countersign_aco_exposition}}</w:t>
       </w:r>
       <w:r>
         <w:rPr>
@@ -11313,7 +11287,9 @@
             <w:enabled/>
             <w:calcOnExit w:val="0"/>
             <w:statusText w:type="text" w:val="senior manager authorisation  - Name:"/>
-            <w:textInput/>
+            <w:textInput>
+              <w:default w:val="{{countersign_aco_name}}"/>
+            </w:textInput>
           </w:ffData>
         </w:fldChar>
       </w:r>
@@ -11339,35 +11315,7 @@
           <w:rFonts w:ascii="Arial" w:hAnsi="Arial" w:cs="Arial"/>
           <w:noProof/>
         </w:rPr>
-        <w:t> </w:t>
-      </w:r>
-      <w:r>
-        <w:rPr>
-          <w:rFonts w:ascii="Arial" w:hAnsi="Arial" w:cs="Arial"/>
-          <w:noProof/>
-        </w:rPr>
-        <w:t> </w:t>
-      </w:r>
-      <w:r>
-        <w:rPr>
-          <w:rFonts w:ascii="Arial" w:hAnsi="Arial" w:cs="Arial"/>
-          <w:noProof/>
-        </w:rPr>
-        <w:t> </w:t>
-      </w:r>
-      <w:r>
-        <w:rPr>
-          <w:rFonts w:ascii="Arial" w:hAnsi="Arial" w:cs="Arial"/>
-          <w:noProof/>
-        </w:rPr>
-        <w:t> </w:t>
-      </w:r>
-      <w:r>
-        <w:rPr>
-          <w:rFonts w:ascii="Arial" w:hAnsi="Arial" w:cs="Arial"/>
-          <w:noProof/>
-        </w:rPr>
-        <w:t> </w:t>
+        <w:t>{{countersign_aco_name}}</w:t>
       </w:r>
       <w:r>
         <w:rPr>
@@ -11418,7 +11366,9 @@
             <w:name w:val=""/>
             <w:enabled/>
             <w:calcOnExit w:val="0"/>
-            <w:textInput/>
+            <w:textInput>
+              <w:default w:val="{{countersign_aco_telephone}}"/>
+            </w:textInput>
           </w:ffData>
         </w:fldChar>
       </w:r>
@@ -11448,39 +11398,7 @@
           <w:bCs/>
           <w:noProof/>
         </w:rPr>
-        <w:t> </w:t>
-      </w:r>
-      <w:r>
-        <w:rPr>
-          <w:rFonts w:ascii="Arial" w:hAnsi="Arial" w:cs="Arial"/>
-          <w:bCs/>
-          <w:noProof/>
-        </w:rPr>
-        <w:t> </w:t>
-      </w:r>
-      <w:r>
-        <w:rPr>
-          <w:rFonts w:ascii="Arial" w:hAnsi="Arial" w:cs="Arial"/>
-          <w:bCs/>
-          <w:noProof/>
-        </w:rPr>
-        <w:t> </w:t>
-      </w:r>
-      <w:r>
-        <w:rPr>
-          <w:rFonts w:ascii="Arial" w:hAnsi="Arial" w:cs="Arial"/>
-          <w:bCs/>
-          <w:noProof/>
-        </w:rPr>
-        <w:t> </w:t>
-      </w:r>
-      <w:r>
-        <w:rPr>
-          <w:rFonts w:ascii="Arial" w:hAnsi="Arial" w:cs="Arial"/>
-          <w:bCs/>
-          <w:noProof/>
-        </w:rPr>
-        <w:t> </w:t>
+        <w:t>{{countersign_aco_telephone}}</w:t>
       </w:r>
       <w:r>
         <w:rPr>
@@ -11644,7 +11562,9 @@
             <w:enabled/>
             <w:calcOnExit w:val="0"/>
             <w:statusText w:type="text" w:val="senior manager authorisation  - date:"/>
-            <w:textInput/>
+            <w:textInput>
+              <w:default w:val="{{countersign_aco_date}}"/>
+            </w:textInput>
           </w:ffData>
         </w:fldChar>
       </w:r>
@@ -11670,35 +11590,7 @@
           <w:rFonts w:ascii="Arial" w:hAnsi="Arial" w:cs="Arial"/>
           <w:noProof/>
         </w:rPr>
-        <w:t> </w:t>
-      </w:r>
-      <w:r>
-        <w:rPr>
-          <w:rFonts w:ascii="Arial" w:hAnsi="Arial" w:cs="Arial"/>
-          <w:noProof/>
-        </w:rPr>
-        <w:t> </w:t>
-      </w:r>
-      <w:r>
-        <w:rPr>
-          <w:rFonts w:ascii="Arial" w:hAnsi="Arial" w:cs="Arial"/>
-          <w:noProof/>
-        </w:rPr>
-        <w:t> </w:t>
-      </w:r>
-      <w:r>
-        <w:rPr>
-          <w:rFonts w:ascii="Arial" w:hAnsi="Arial" w:cs="Arial"/>
-          <w:noProof/>
-        </w:rPr>
-        <w:t> </w:t>
-      </w:r>
-      <w:r>
-        <w:rPr>
-          <w:rFonts w:ascii="Arial" w:hAnsi="Arial" w:cs="Arial"/>
-          <w:noProof/>
-        </w:rPr>
-        <w:t> </w:t>
+        <w:t>{{countersign_aco_date}}</w:t>
       </w:r>
       <w:r>
         <w:rPr>
@@ -11749,7 +11641,9 @@
             <w:enabled/>
             <w:calcOnExit w:val="0"/>
             <w:statusText w:type="text" w:val="senior manager authorisation  - time (24hr):"/>
-            <w:textInput/>
+            <w:textInput>
+              <w:default w:val="{{countersign_aco_time}}"/>
+            </w:textInput>
           </w:ffData>
         </w:fldChar>
       </w:r>
@@ -11775,35 +11669,7 @@
           <w:rFonts w:ascii="Arial" w:hAnsi="Arial" w:cs="Arial"/>
           <w:noProof/>
         </w:rPr>
-        <w:t> </w:t>
-      </w:r>
-      <w:r>
-        <w:rPr>
-          <w:rFonts w:ascii="Arial" w:hAnsi="Arial" w:cs="Arial"/>
-          <w:noProof/>
-        </w:rPr>
-        <w:t> </w:t>
-      </w:r>
-      <w:r>
-        <w:rPr>
-          <w:rFonts w:ascii="Arial" w:hAnsi="Arial" w:cs="Arial"/>
-          <w:noProof/>
-        </w:rPr>
-        <w:t> </w:t>
-      </w:r>
-      <w:r>
-        <w:rPr>
-          <w:rFonts w:ascii="Arial" w:hAnsi="Arial" w:cs="Arial"/>
-          <w:noProof/>
-        </w:rPr>
-        <w:t> </w:t>
-      </w:r>
-      <w:r>
-        <w:rPr>
-          <w:rFonts w:ascii="Arial" w:hAnsi="Arial" w:cs="Arial"/>
-          <w:noProof/>
-        </w:rPr>
-        <w:t> </w:t>
+        <w:t>{{countersign_aco_time}}</w:t>
       </w:r>
       <w:r>
         <w:rPr>

</xml_diff>

<commit_message>
mrd-1405_countersigning-tickboxes: Populate tickboxes in sections 27 and 28 on Part A
</commit_message>
<xml_diff>
--- a/src/main/resources/NAT Recall Part A London Template - obtained 131021.docx
+++ b/src/main/resources/NAT Recall Part A London Template - obtained 131021.docx
@@ -10149,7 +10149,128 @@
       <w:r>
         <w:rPr>
           <w:rFonts w:ascii="Arial" w:hAnsi="Arial" w:cs="Arial"/>
-          <w:b/>
+        </w:rPr>
+        <w:fldChar w:fldCharType="begin">
+          <w:ffData>
+            <w:name w:val=""/>
+            <w:enabled/>
+            <w:calcOnExit w:val="0"/>
+            <w:statusText w:type="text" w:val="endorsement of request for recall and risk assessment by line manager - e mail address:"/>
+            <w:textInput>
+              <w:default w:val="{{spo_countersign_complete}}"/>
+            </w:textInput>
+          </w:ffData>
+        </w:fldChar>
+      </w:r>
+      <w:r>
+        <w:rPr>
+          <w:rFonts w:ascii="Arial" w:hAnsi="Arial" w:cs="Arial"/>
+        </w:rPr>
+        <w:instrText xml:space="preserve"> FORMTEXT </w:instrText>
+      </w:r>
+      <w:r>
+        <w:rPr>
+          <w:rFonts w:ascii="Arial" w:hAnsi="Arial" w:cs="Arial"/>
+        </w:rPr>
+      </w:r>
+      <w:r>
+        <w:rPr>
+          <w:rFonts w:ascii="Arial" w:hAnsi="Arial" w:cs="Arial"/>
+        </w:rPr>
+        <w:fldChar w:fldCharType="separate"/>
+      </w:r>
+      <w:r>
+        <w:rPr>
+          <w:rFonts w:ascii="Arial" w:hAnsi="Arial" w:cs="Arial"/>
+          <w:noProof/>
+        </w:rPr>
+        <w:t>{{spo_countersign_complete}}</w:t>
+      </w:r>
+      <w:r>
+        <w:rPr>
+          <w:rFonts w:ascii="Arial" w:hAnsi="Arial" w:cs="Arial"/>
+        </w:rPr>
+        <w:fldChar w:fldCharType="end"/>
+      </w:r>
+      <w:r>
+        <w:rPr>
+          <w:rFonts w:ascii="Arial" w:hAnsi="Arial" w:cs="Arial"/>
+          <w:b/>
+          <w:color w:val="800080"/>
+        </w:rPr>
+        <w:t>Tick Box</w:t>
+      </w:r>
+    </w:p>
+    <w:p>
+      <w:pPr>
+        <w:pBdr>
+          <w:top w:val="single" w:sz="4" w:space="1" w:color="auto"/>
+          <w:left w:val="single" w:sz="4" w:space="4" w:color="auto"/>
+          <w:bottom w:val="single" w:sz="4" w:space="1" w:color="auto"/>
+          <w:right w:val="single" w:sz="4" w:space="4" w:color="auto"/>
+        </w:pBdr>
+        <w:shd w:val="clear" w:color="auto" w:fill="C0C0C0"/>
+        <w:spacing w:line="360" w:lineRule="auto"/>
+        <w:rPr>
+          <w:rFonts w:ascii="Arial" w:hAnsi="Arial" w:cs="Arial"/>
+          <w:color w:val="800080"/>
+        </w:rPr>
+      </w:pPr>
+      <w:r>
+        <w:rPr>
+          <w:rFonts w:ascii="Arial" w:hAnsi="Arial" w:cs="Arial"/>
+          <w:color w:val="800080"/>
+        </w:rPr>
+        <w:t xml:space="preserve">I have discussed all aspects of this case with the </w:t>
+      </w:r>
+      <w:r>
+        <w:rPr>
+          <w:rFonts w:ascii="Arial" w:hAnsi="Arial" w:cs="Arial"/>
+          <w:color w:val="800080"/>
+        </w:rPr>
+        <w:t xml:space="preserve">community </w:t>
+      </w:r>
+      <w:r>
+        <w:rPr>
+          <w:rFonts w:ascii="Arial" w:hAnsi="Arial" w:cs="Arial"/>
+          <w:color w:val="800080"/>
+        </w:rPr>
+        <w:t xml:space="preserve">offender </w:t>
+      </w:r>
+      <w:proofErr w:type="gramStart"/>
+      <w:r>
+        <w:rPr>
+          <w:rFonts w:ascii="Arial" w:hAnsi="Arial" w:cs="Arial"/>
+          <w:color w:val="800080"/>
+        </w:rPr>
+        <w:t>manager</w:t>
+      </w:r>
+      <w:proofErr w:type="gramEnd"/>
+      <w:r>
+        <w:rPr>
+          <w:rFonts w:ascii="Arial" w:hAnsi="Arial" w:cs="Arial"/>
+          <w:color w:val="800080"/>
+        </w:rPr>
+        <w:t xml:space="preserve"> and I am endorsing:</w:t>
+      </w:r>
+    </w:p>
+    <w:p>
+      <w:pPr>
+        <w:pBdr>
+          <w:top w:val="single" w:sz="4" w:space="1" w:color="auto"/>
+          <w:left w:val="single" w:sz="4" w:space="4" w:color="auto"/>
+          <w:bottom w:val="single" w:sz="4" w:space="1" w:color="auto"/>
+          <w:right w:val="single" w:sz="4" w:space="4" w:color="auto"/>
+        </w:pBdr>
+        <w:shd w:val="clear" w:color="auto" w:fill="C0C0C0"/>
+        <w:spacing w:line="360" w:lineRule="auto"/>
+        <w:rPr>
+          <w:rFonts w:ascii="Arial" w:hAnsi="Arial" w:cs="Arial"/>
+        </w:rPr>
+      </w:pPr>
+      <w:r>
+        <w:rPr>
+          <w:rFonts w:ascii="Arial" w:hAnsi="Arial" w:cs="Arial"/>
         </w:rPr>
         <w:fldChar w:fldCharType="begin">
           <w:ffData>
@@ -10166,97 +10287,38 @@
       <w:r>
         <w:rPr>
           <w:rFonts w:ascii="Arial" w:hAnsi="Arial" w:cs="Arial"/>
-          <w:b/>
         </w:rPr>
         <w:instrText xml:space="preserve"> FORMCHECKBOX </w:instrText>
       </w:r>
       <w:r>
         <w:rPr>
           <w:rFonts w:ascii="Arial" w:hAnsi="Arial" w:cs="Arial"/>
-          <w:b/>
-        </w:rPr>
-      </w:r>
-      <w:r>
-        <w:rPr>
-          <w:rFonts w:ascii="Arial" w:hAnsi="Arial" w:cs="Arial"/>
-          <w:b/>
+        </w:rPr>
+      </w:r>
+      <w:r>
+        <w:rPr>
+          <w:rFonts w:ascii="Arial" w:hAnsi="Arial" w:cs="Arial"/>
         </w:rPr>
         <w:fldChar w:fldCharType="separate"/>
       </w:r>
       <w:r>
         <w:rPr>
           <w:rFonts w:ascii="Arial" w:hAnsi="Arial" w:cs="Arial"/>
-          <w:b/>
         </w:rPr>
         <w:fldChar w:fldCharType="end"/>
       </w:r>
       <w:r>
         <w:rPr>
           <w:rFonts w:ascii="Arial" w:hAnsi="Arial" w:cs="Arial"/>
-          <w:b/>
         </w:rPr>
         <w:t xml:space="preserve"> </w:t>
       </w:r>
       <w:r>
         <w:rPr>
           <w:rFonts w:ascii="Arial" w:hAnsi="Arial" w:cs="Arial"/>
-          <w:b/>
-          <w:color w:val="800080"/>
-        </w:rPr>
-        <w:t>Tick Box</w:t>
-      </w:r>
-    </w:p>
-    <w:p>
-      <w:pPr>
-        <w:pBdr>
-          <w:top w:val="single" w:sz="4" w:space="1" w:color="auto"/>
-          <w:left w:val="single" w:sz="4" w:space="4" w:color="auto"/>
-          <w:bottom w:val="single" w:sz="4" w:space="1" w:color="auto"/>
-          <w:right w:val="single" w:sz="4" w:space="4" w:color="auto"/>
-        </w:pBdr>
-        <w:shd w:val="clear" w:color="auto" w:fill="C0C0C0"/>
-        <w:spacing w:line="360" w:lineRule="auto"/>
-        <w:rPr>
-          <w:rFonts w:ascii="Arial" w:hAnsi="Arial" w:cs="Arial"/>
-          <w:color w:val="800080"/>
-        </w:rPr>
-      </w:pPr>
-      <w:r>
-        <w:rPr>
-          <w:rFonts w:ascii="Arial" w:hAnsi="Arial" w:cs="Arial"/>
-          <w:color w:val="800080"/>
-        </w:rPr>
-        <w:t xml:space="preserve">I have discussed all aspects of this case with the </w:t>
-      </w:r>
-      <w:r>
-        <w:rPr>
-          <w:rFonts w:ascii="Arial" w:hAnsi="Arial" w:cs="Arial"/>
-          <w:color w:val="800080"/>
-        </w:rPr>
-        <w:t xml:space="preserve">community </w:t>
-      </w:r>
-      <w:r>
-        <w:rPr>
-          <w:rFonts w:ascii="Arial" w:hAnsi="Arial" w:cs="Arial"/>
-          <w:color w:val="800080"/>
-        </w:rPr>
-        <w:t xml:space="preserve">offender </w:t>
-      </w:r>
-      <w:proofErr w:type="gramStart"/>
-      <w:r>
-        <w:rPr>
-          <w:rFonts w:ascii="Arial" w:hAnsi="Arial" w:cs="Arial"/>
-          <w:color w:val="800080"/>
-        </w:rPr>
-        <w:t>manager</w:t>
-      </w:r>
-      <w:proofErr w:type="gramEnd"/>
-      <w:r>
-        <w:rPr>
-          <w:rFonts w:ascii="Arial" w:hAnsi="Arial" w:cs="Arial"/>
-          <w:color w:val="800080"/>
-        </w:rPr>
-        <w:t xml:space="preserve"> and I am endorsing:</w:t>
+          <w:color w:val="800080"/>
+        </w:rPr>
+        <w:t>Alternatives to recall have been fully explored</w:t>
       </w:r>
     </w:p>
     <w:p>
@@ -10323,7 +10385,7 @@
           <w:rFonts w:ascii="Arial" w:hAnsi="Arial" w:cs="Arial"/>
           <w:color w:val="800080"/>
         </w:rPr>
-        <w:t>Alternatives to recall have been fully explored</w:t>
+        <w:t>The recall type requested</w:t>
       </w:r>
     </w:p>
     <w:p>
@@ -10390,7 +10452,7 @@
           <w:rFonts w:ascii="Arial" w:hAnsi="Arial" w:cs="Arial"/>
           <w:color w:val="800080"/>
         </w:rPr>
-        <w:t>The recall type requested</w:t>
+        <w:t>The quality of information</w:t>
       </w:r>
     </w:p>
     <w:p>
@@ -10405,6 +10467,7 @@
         <w:spacing w:line="360" w:lineRule="auto"/>
         <w:rPr>
           <w:rFonts w:ascii="Arial" w:hAnsi="Arial" w:cs="Arial"/>
+          <w:color w:val="800080"/>
         </w:rPr>
       </w:pPr>
       <w:r>
@@ -10457,74 +10520,6 @@
           <w:rFonts w:ascii="Arial" w:hAnsi="Arial" w:cs="Arial"/>
           <w:color w:val="800080"/>
         </w:rPr>
-        <w:t>The quality of information</w:t>
-      </w:r>
-    </w:p>
-    <w:p>
-      <w:pPr>
-        <w:pBdr>
-          <w:top w:val="single" w:sz="4" w:space="1" w:color="auto"/>
-          <w:left w:val="single" w:sz="4" w:space="4" w:color="auto"/>
-          <w:bottom w:val="single" w:sz="4" w:space="1" w:color="auto"/>
-          <w:right w:val="single" w:sz="4" w:space="4" w:color="auto"/>
-        </w:pBdr>
-        <w:shd w:val="clear" w:color="auto" w:fill="C0C0C0"/>
-        <w:spacing w:line="360" w:lineRule="auto"/>
-        <w:rPr>
-          <w:rFonts w:ascii="Arial" w:hAnsi="Arial" w:cs="Arial"/>
-          <w:color w:val="800080"/>
-        </w:rPr>
-      </w:pPr>
-      <w:r>
-        <w:rPr>
-          <w:rFonts w:ascii="Arial" w:hAnsi="Arial" w:cs="Arial"/>
-        </w:rPr>
-        <w:fldChar w:fldCharType="begin">
-          <w:ffData>
-            <w:name w:val=""/>
-            <w:enabled/>
-            <w:calcOnExit w:val="0"/>
-            <w:checkBox>
-              <w:sizeAuto/>
-              <w:default w:val="0"/>
-            </w:checkBox>
-          </w:ffData>
-        </w:fldChar>
-      </w:r>
-      <w:r>
-        <w:rPr>
-          <w:rFonts w:ascii="Arial" w:hAnsi="Arial" w:cs="Arial"/>
-        </w:rPr>
-        <w:instrText xml:space="preserve"> FORMCHECKBOX </w:instrText>
-      </w:r>
-      <w:r>
-        <w:rPr>
-          <w:rFonts w:ascii="Arial" w:hAnsi="Arial" w:cs="Arial"/>
-        </w:rPr>
-      </w:r>
-      <w:r>
-        <w:rPr>
-          <w:rFonts w:ascii="Arial" w:hAnsi="Arial" w:cs="Arial"/>
-        </w:rPr>
-        <w:fldChar w:fldCharType="separate"/>
-      </w:r>
-      <w:r>
-        <w:rPr>
-          <w:rFonts w:ascii="Arial" w:hAnsi="Arial" w:cs="Arial"/>
-        </w:rPr>
-        <w:fldChar w:fldCharType="end"/>
-      </w:r>
-      <w:r>
-        <w:rPr>
-          <w:rFonts w:ascii="Arial" w:hAnsi="Arial" w:cs="Arial"/>
-        </w:rPr>
-        <w:t xml:space="preserve"> </w:t>
-      </w:r>
-      <w:r>
-        <w:rPr>
-          <w:rFonts w:ascii="Arial" w:hAnsi="Arial" w:cs="Arial"/>
-          <w:color w:val="800080"/>
-        </w:rPr>
         <w:t>The offender is no longer manageable in the community</w:t>
       </w:r>
     </w:p>
@@ -11065,53 +11060,48 @@
       <w:r>
         <w:rPr>
           <w:rFonts w:ascii="Arial" w:hAnsi="Arial" w:cs="Arial"/>
-          <w:b/>
         </w:rPr>
         <w:fldChar w:fldCharType="begin">
           <w:ffData>
             <w:name w:val=""/>
             <w:enabled/>
             <w:calcOnExit w:val="0"/>
-            <w:checkBox>
-              <w:sizeAuto/>
-              <w:default w:val="0"/>
-            </w:checkBox>
+            <w:statusText w:type="text" w:val="senior manager authorisation  - e mail address:"/>
+            <w:textInput>
+              <w:default w:val="{{aco_countersign_complete}}"/>
+            </w:textInput>
           </w:ffData>
         </w:fldChar>
       </w:r>
       <w:r>
         <w:rPr>
           <w:rFonts w:ascii="Arial" w:hAnsi="Arial" w:cs="Arial"/>
-          <w:b/>
-        </w:rPr>
-        <w:instrText xml:space="preserve"> FORMCHECKBOX </w:instrText>
-      </w:r>
-      <w:r>
-        <w:rPr>
-          <w:rFonts w:ascii="Arial" w:hAnsi="Arial" w:cs="Arial"/>
-          <w:b/>
-        </w:rPr>
-      </w:r>
-      <w:r>
-        <w:rPr>
-          <w:rFonts w:ascii="Arial" w:hAnsi="Arial" w:cs="Arial"/>
-          <w:b/>
+        </w:rPr>
+        <w:instrText xml:space="preserve"> FORMTEXT </w:instrText>
+      </w:r>
+      <w:r>
+        <w:rPr>
+          <w:rFonts w:ascii="Arial" w:hAnsi="Arial" w:cs="Arial"/>
+        </w:rPr>
+      </w:r>
+      <w:r>
+        <w:rPr>
+          <w:rFonts w:ascii="Arial" w:hAnsi="Arial" w:cs="Arial"/>
         </w:rPr>
         <w:fldChar w:fldCharType="separate"/>
       </w:r>
       <w:r>
         <w:rPr>
           <w:rFonts w:ascii="Arial" w:hAnsi="Arial" w:cs="Arial"/>
-          <w:b/>
+          <w:noProof/>
+        </w:rPr>
+        <w:t>{{aco_countersign_complete}}</w:t>
+      </w:r>
+      <w:r>
+        <w:rPr>
+          <w:rFonts w:ascii="Arial" w:hAnsi="Arial" w:cs="Arial"/>
         </w:rPr>
         <w:fldChar w:fldCharType="end"/>
-      </w:r>
-      <w:r>
-        <w:rPr>
-          <w:rFonts w:ascii="Arial" w:hAnsi="Arial" w:cs="Arial"/>
-          <w:b/>
-        </w:rPr>
-        <w:t xml:space="preserve"> </w:t>
       </w:r>
       <w:r>
         <w:rPr>

</xml_diff>

<commit_message>
mrd-1405_countersigning-tickboxes: Populate tickboxes in sections 27 and 28 on Part A (#639)
</commit_message>
<xml_diff>
--- a/src/main/resources/NAT Recall Part A London Template - obtained 131021.docx
+++ b/src/main/resources/NAT Recall Part A London Template - obtained 131021.docx
@@ -10149,7 +10149,128 @@
       <w:r>
         <w:rPr>
           <w:rFonts w:ascii="Arial" w:hAnsi="Arial" w:cs="Arial"/>
-          <w:b/>
+        </w:rPr>
+        <w:fldChar w:fldCharType="begin">
+          <w:ffData>
+            <w:name w:val=""/>
+            <w:enabled/>
+            <w:calcOnExit w:val="0"/>
+            <w:statusText w:type="text" w:val="endorsement of request for recall and risk assessment by line manager - e mail address:"/>
+            <w:textInput>
+              <w:default w:val="{{spo_countersign_complete}}"/>
+            </w:textInput>
+          </w:ffData>
+        </w:fldChar>
+      </w:r>
+      <w:r>
+        <w:rPr>
+          <w:rFonts w:ascii="Arial" w:hAnsi="Arial" w:cs="Arial"/>
+        </w:rPr>
+        <w:instrText xml:space="preserve"> FORMTEXT </w:instrText>
+      </w:r>
+      <w:r>
+        <w:rPr>
+          <w:rFonts w:ascii="Arial" w:hAnsi="Arial" w:cs="Arial"/>
+        </w:rPr>
+      </w:r>
+      <w:r>
+        <w:rPr>
+          <w:rFonts w:ascii="Arial" w:hAnsi="Arial" w:cs="Arial"/>
+        </w:rPr>
+        <w:fldChar w:fldCharType="separate"/>
+      </w:r>
+      <w:r>
+        <w:rPr>
+          <w:rFonts w:ascii="Arial" w:hAnsi="Arial" w:cs="Arial"/>
+          <w:noProof/>
+        </w:rPr>
+        <w:t>{{spo_countersign_complete}}</w:t>
+      </w:r>
+      <w:r>
+        <w:rPr>
+          <w:rFonts w:ascii="Arial" w:hAnsi="Arial" w:cs="Arial"/>
+        </w:rPr>
+        <w:fldChar w:fldCharType="end"/>
+      </w:r>
+      <w:r>
+        <w:rPr>
+          <w:rFonts w:ascii="Arial" w:hAnsi="Arial" w:cs="Arial"/>
+          <w:b/>
+          <w:color w:val="800080"/>
+        </w:rPr>
+        <w:t>Tick Box</w:t>
+      </w:r>
+    </w:p>
+    <w:p>
+      <w:pPr>
+        <w:pBdr>
+          <w:top w:val="single" w:sz="4" w:space="1" w:color="auto"/>
+          <w:left w:val="single" w:sz="4" w:space="4" w:color="auto"/>
+          <w:bottom w:val="single" w:sz="4" w:space="1" w:color="auto"/>
+          <w:right w:val="single" w:sz="4" w:space="4" w:color="auto"/>
+        </w:pBdr>
+        <w:shd w:val="clear" w:color="auto" w:fill="C0C0C0"/>
+        <w:spacing w:line="360" w:lineRule="auto"/>
+        <w:rPr>
+          <w:rFonts w:ascii="Arial" w:hAnsi="Arial" w:cs="Arial"/>
+          <w:color w:val="800080"/>
+        </w:rPr>
+      </w:pPr>
+      <w:r>
+        <w:rPr>
+          <w:rFonts w:ascii="Arial" w:hAnsi="Arial" w:cs="Arial"/>
+          <w:color w:val="800080"/>
+        </w:rPr>
+        <w:t xml:space="preserve">I have discussed all aspects of this case with the </w:t>
+      </w:r>
+      <w:r>
+        <w:rPr>
+          <w:rFonts w:ascii="Arial" w:hAnsi="Arial" w:cs="Arial"/>
+          <w:color w:val="800080"/>
+        </w:rPr>
+        <w:t xml:space="preserve">community </w:t>
+      </w:r>
+      <w:r>
+        <w:rPr>
+          <w:rFonts w:ascii="Arial" w:hAnsi="Arial" w:cs="Arial"/>
+          <w:color w:val="800080"/>
+        </w:rPr>
+        <w:t xml:space="preserve">offender </w:t>
+      </w:r>
+      <w:proofErr w:type="gramStart"/>
+      <w:r>
+        <w:rPr>
+          <w:rFonts w:ascii="Arial" w:hAnsi="Arial" w:cs="Arial"/>
+          <w:color w:val="800080"/>
+        </w:rPr>
+        <w:t>manager</w:t>
+      </w:r>
+      <w:proofErr w:type="gramEnd"/>
+      <w:r>
+        <w:rPr>
+          <w:rFonts w:ascii="Arial" w:hAnsi="Arial" w:cs="Arial"/>
+          <w:color w:val="800080"/>
+        </w:rPr>
+        <w:t xml:space="preserve"> and I am endorsing:</w:t>
+      </w:r>
+    </w:p>
+    <w:p>
+      <w:pPr>
+        <w:pBdr>
+          <w:top w:val="single" w:sz="4" w:space="1" w:color="auto"/>
+          <w:left w:val="single" w:sz="4" w:space="4" w:color="auto"/>
+          <w:bottom w:val="single" w:sz="4" w:space="1" w:color="auto"/>
+          <w:right w:val="single" w:sz="4" w:space="4" w:color="auto"/>
+        </w:pBdr>
+        <w:shd w:val="clear" w:color="auto" w:fill="C0C0C0"/>
+        <w:spacing w:line="360" w:lineRule="auto"/>
+        <w:rPr>
+          <w:rFonts w:ascii="Arial" w:hAnsi="Arial" w:cs="Arial"/>
+        </w:rPr>
+      </w:pPr>
+      <w:r>
+        <w:rPr>
+          <w:rFonts w:ascii="Arial" w:hAnsi="Arial" w:cs="Arial"/>
         </w:rPr>
         <w:fldChar w:fldCharType="begin">
           <w:ffData>
@@ -10166,97 +10287,38 @@
       <w:r>
         <w:rPr>
           <w:rFonts w:ascii="Arial" w:hAnsi="Arial" w:cs="Arial"/>
-          <w:b/>
         </w:rPr>
         <w:instrText xml:space="preserve"> FORMCHECKBOX </w:instrText>
       </w:r>
       <w:r>
         <w:rPr>
           <w:rFonts w:ascii="Arial" w:hAnsi="Arial" w:cs="Arial"/>
-          <w:b/>
-        </w:rPr>
-      </w:r>
-      <w:r>
-        <w:rPr>
-          <w:rFonts w:ascii="Arial" w:hAnsi="Arial" w:cs="Arial"/>
-          <w:b/>
+        </w:rPr>
+      </w:r>
+      <w:r>
+        <w:rPr>
+          <w:rFonts w:ascii="Arial" w:hAnsi="Arial" w:cs="Arial"/>
         </w:rPr>
         <w:fldChar w:fldCharType="separate"/>
       </w:r>
       <w:r>
         <w:rPr>
           <w:rFonts w:ascii="Arial" w:hAnsi="Arial" w:cs="Arial"/>
-          <w:b/>
         </w:rPr>
         <w:fldChar w:fldCharType="end"/>
       </w:r>
       <w:r>
         <w:rPr>
           <w:rFonts w:ascii="Arial" w:hAnsi="Arial" w:cs="Arial"/>
-          <w:b/>
         </w:rPr>
         <w:t xml:space="preserve"> </w:t>
       </w:r>
       <w:r>
         <w:rPr>
           <w:rFonts w:ascii="Arial" w:hAnsi="Arial" w:cs="Arial"/>
-          <w:b/>
-          <w:color w:val="800080"/>
-        </w:rPr>
-        <w:t>Tick Box</w:t>
-      </w:r>
-    </w:p>
-    <w:p>
-      <w:pPr>
-        <w:pBdr>
-          <w:top w:val="single" w:sz="4" w:space="1" w:color="auto"/>
-          <w:left w:val="single" w:sz="4" w:space="4" w:color="auto"/>
-          <w:bottom w:val="single" w:sz="4" w:space="1" w:color="auto"/>
-          <w:right w:val="single" w:sz="4" w:space="4" w:color="auto"/>
-        </w:pBdr>
-        <w:shd w:val="clear" w:color="auto" w:fill="C0C0C0"/>
-        <w:spacing w:line="360" w:lineRule="auto"/>
-        <w:rPr>
-          <w:rFonts w:ascii="Arial" w:hAnsi="Arial" w:cs="Arial"/>
-          <w:color w:val="800080"/>
-        </w:rPr>
-      </w:pPr>
-      <w:r>
-        <w:rPr>
-          <w:rFonts w:ascii="Arial" w:hAnsi="Arial" w:cs="Arial"/>
-          <w:color w:val="800080"/>
-        </w:rPr>
-        <w:t xml:space="preserve">I have discussed all aspects of this case with the </w:t>
-      </w:r>
-      <w:r>
-        <w:rPr>
-          <w:rFonts w:ascii="Arial" w:hAnsi="Arial" w:cs="Arial"/>
-          <w:color w:val="800080"/>
-        </w:rPr>
-        <w:t xml:space="preserve">community </w:t>
-      </w:r>
-      <w:r>
-        <w:rPr>
-          <w:rFonts w:ascii="Arial" w:hAnsi="Arial" w:cs="Arial"/>
-          <w:color w:val="800080"/>
-        </w:rPr>
-        <w:t xml:space="preserve">offender </w:t>
-      </w:r>
-      <w:proofErr w:type="gramStart"/>
-      <w:r>
-        <w:rPr>
-          <w:rFonts w:ascii="Arial" w:hAnsi="Arial" w:cs="Arial"/>
-          <w:color w:val="800080"/>
-        </w:rPr>
-        <w:t>manager</w:t>
-      </w:r>
-      <w:proofErr w:type="gramEnd"/>
-      <w:r>
-        <w:rPr>
-          <w:rFonts w:ascii="Arial" w:hAnsi="Arial" w:cs="Arial"/>
-          <w:color w:val="800080"/>
-        </w:rPr>
-        <w:t xml:space="preserve"> and I am endorsing:</w:t>
+          <w:color w:val="800080"/>
+        </w:rPr>
+        <w:t>Alternatives to recall have been fully explored</w:t>
       </w:r>
     </w:p>
     <w:p>
@@ -10323,7 +10385,7 @@
           <w:rFonts w:ascii="Arial" w:hAnsi="Arial" w:cs="Arial"/>
           <w:color w:val="800080"/>
         </w:rPr>
-        <w:t>Alternatives to recall have been fully explored</w:t>
+        <w:t>The recall type requested</w:t>
       </w:r>
     </w:p>
     <w:p>
@@ -10390,7 +10452,7 @@
           <w:rFonts w:ascii="Arial" w:hAnsi="Arial" w:cs="Arial"/>
           <w:color w:val="800080"/>
         </w:rPr>
-        <w:t>The recall type requested</w:t>
+        <w:t>The quality of information</w:t>
       </w:r>
     </w:p>
     <w:p>
@@ -10405,6 +10467,7 @@
         <w:spacing w:line="360" w:lineRule="auto"/>
         <w:rPr>
           <w:rFonts w:ascii="Arial" w:hAnsi="Arial" w:cs="Arial"/>
+          <w:color w:val="800080"/>
         </w:rPr>
       </w:pPr>
       <w:r>
@@ -10457,74 +10520,6 @@
           <w:rFonts w:ascii="Arial" w:hAnsi="Arial" w:cs="Arial"/>
           <w:color w:val="800080"/>
         </w:rPr>
-        <w:t>The quality of information</w:t>
-      </w:r>
-    </w:p>
-    <w:p>
-      <w:pPr>
-        <w:pBdr>
-          <w:top w:val="single" w:sz="4" w:space="1" w:color="auto"/>
-          <w:left w:val="single" w:sz="4" w:space="4" w:color="auto"/>
-          <w:bottom w:val="single" w:sz="4" w:space="1" w:color="auto"/>
-          <w:right w:val="single" w:sz="4" w:space="4" w:color="auto"/>
-        </w:pBdr>
-        <w:shd w:val="clear" w:color="auto" w:fill="C0C0C0"/>
-        <w:spacing w:line="360" w:lineRule="auto"/>
-        <w:rPr>
-          <w:rFonts w:ascii="Arial" w:hAnsi="Arial" w:cs="Arial"/>
-          <w:color w:val="800080"/>
-        </w:rPr>
-      </w:pPr>
-      <w:r>
-        <w:rPr>
-          <w:rFonts w:ascii="Arial" w:hAnsi="Arial" w:cs="Arial"/>
-        </w:rPr>
-        <w:fldChar w:fldCharType="begin">
-          <w:ffData>
-            <w:name w:val=""/>
-            <w:enabled/>
-            <w:calcOnExit w:val="0"/>
-            <w:checkBox>
-              <w:sizeAuto/>
-              <w:default w:val="0"/>
-            </w:checkBox>
-          </w:ffData>
-        </w:fldChar>
-      </w:r>
-      <w:r>
-        <w:rPr>
-          <w:rFonts w:ascii="Arial" w:hAnsi="Arial" w:cs="Arial"/>
-        </w:rPr>
-        <w:instrText xml:space="preserve"> FORMCHECKBOX </w:instrText>
-      </w:r>
-      <w:r>
-        <w:rPr>
-          <w:rFonts w:ascii="Arial" w:hAnsi="Arial" w:cs="Arial"/>
-        </w:rPr>
-      </w:r>
-      <w:r>
-        <w:rPr>
-          <w:rFonts w:ascii="Arial" w:hAnsi="Arial" w:cs="Arial"/>
-        </w:rPr>
-        <w:fldChar w:fldCharType="separate"/>
-      </w:r>
-      <w:r>
-        <w:rPr>
-          <w:rFonts w:ascii="Arial" w:hAnsi="Arial" w:cs="Arial"/>
-        </w:rPr>
-        <w:fldChar w:fldCharType="end"/>
-      </w:r>
-      <w:r>
-        <w:rPr>
-          <w:rFonts w:ascii="Arial" w:hAnsi="Arial" w:cs="Arial"/>
-        </w:rPr>
-        <w:t xml:space="preserve"> </w:t>
-      </w:r>
-      <w:r>
-        <w:rPr>
-          <w:rFonts w:ascii="Arial" w:hAnsi="Arial" w:cs="Arial"/>
-          <w:color w:val="800080"/>
-        </w:rPr>
         <w:t>The offender is no longer manageable in the community</w:t>
       </w:r>
     </w:p>
@@ -11065,53 +11060,48 @@
       <w:r>
         <w:rPr>
           <w:rFonts w:ascii="Arial" w:hAnsi="Arial" w:cs="Arial"/>
-          <w:b/>
         </w:rPr>
         <w:fldChar w:fldCharType="begin">
           <w:ffData>
             <w:name w:val=""/>
             <w:enabled/>
             <w:calcOnExit w:val="0"/>
-            <w:checkBox>
-              <w:sizeAuto/>
-              <w:default w:val="0"/>
-            </w:checkBox>
+            <w:statusText w:type="text" w:val="senior manager authorisation  - e mail address:"/>
+            <w:textInput>
+              <w:default w:val="{{aco_countersign_complete}}"/>
+            </w:textInput>
           </w:ffData>
         </w:fldChar>
       </w:r>
       <w:r>
         <w:rPr>
           <w:rFonts w:ascii="Arial" w:hAnsi="Arial" w:cs="Arial"/>
-          <w:b/>
-        </w:rPr>
-        <w:instrText xml:space="preserve"> FORMCHECKBOX </w:instrText>
-      </w:r>
-      <w:r>
-        <w:rPr>
-          <w:rFonts w:ascii="Arial" w:hAnsi="Arial" w:cs="Arial"/>
-          <w:b/>
-        </w:rPr>
-      </w:r>
-      <w:r>
-        <w:rPr>
-          <w:rFonts w:ascii="Arial" w:hAnsi="Arial" w:cs="Arial"/>
-          <w:b/>
+        </w:rPr>
+        <w:instrText xml:space="preserve"> FORMTEXT </w:instrText>
+      </w:r>
+      <w:r>
+        <w:rPr>
+          <w:rFonts w:ascii="Arial" w:hAnsi="Arial" w:cs="Arial"/>
+        </w:rPr>
+      </w:r>
+      <w:r>
+        <w:rPr>
+          <w:rFonts w:ascii="Arial" w:hAnsi="Arial" w:cs="Arial"/>
         </w:rPr>
         <w:fldChar w:fldCharType="separate"/>
       </w:r>
       <w:r>
         <w:rPr>
           <w:rFonts w:ascii="Arial" w:hAnsi="Arial" w:cs="Arial"/>
-          <w:b/>
+          <w:noProof/>
+        </w:rPr>
+        <w:t>{{aco_countersign_complete}}</w:t>
+      </w:r>
+      <w:r>
+        <w:rPr>
+          <w:rFonts w:ascii="Arial" w:hAnsi="Arial" w:cs="Arial"/>
         </w:rPr>
         <w:fldChar w:fldCharType="end"/>
-      </w:r>
-      <w:r>
-        <w:rPr>
-          <w:rFonts w:ascii="Arial" w:hAnsi="Arial" w:cs="Arial"/>
-          <w:b/>
-        </w:rPr>
-        <w:t xml:space="preserve"> </w:t>
       </w:r>
       <w:r>
         <w:rPr>

</xml_diff>

<commit_message>
no_jira-part-a-missing-field-fix: added missing Adult and child safeguarding concerns to part A
</commit_message>
<xml_diff>
--- a/src/main/resources/NAT Recall Part A London Template - obtained 131021.docx
+++ b/src/main/resources/NAT Recall Part A London Template - obtained 131021.docx
@@ -151,25 +151,7 @@
           <w:b/>
           <w:color w:val="800080"/>
         </w:rPr>
-        <w:t xml:space="preserve">.  There is also guidance available on </w:t>
-      </w:r>
-      <w:proofErr w:type="spellStart"/>
-      <w:r>
-        <w:rPr>
-          <w:rFonts w:ascii="Arial" w:eastAsia="Arial" w:hAnsi="Arial" w:cs="Arial"/>
-          <w:b/>
-          <w:color w:val="800080"/>
-        </w:rPr>
-        <w:t>EQuiP</w:t>
-      </w:r>
-      <w:proofErr w:type="spellEnd"/>
-      <w:r>
-        <w:rPr>
-          <w:rFonts w:ascii="Arial" w:eastAsia="Arial" w:hAnsi="Arial" w:cs="Arial"/>
-          <w:b/>
-          <w:color w:val="800080"/>
-        </w:rPr>
-        <w:t xml:space="preserve"> relating to the victim contact scheme (under 1.3.1 – Victims).</w:t>
+        <w:t>.  There is also guidance available on EQuiP relating to the victim contact scheme (under 1.3.1 – Victims).</w:t>
       </w:r>
     </w:p>
     <w:p>
@@ -432,25 +414,7 @@
           <w:b/>
           <w:color w:val="800080"/>
         </w:rPr>
-        <w:t xml:space="preserve">this an </w:t>
-      </w:r>
-      <w:proofErr w:type="gramStart"/>
-      <w:r>
-        <w:rPr>
-          <w:rFonts w:ascii="Arial" w:hAnsi="Arial" w:cs="Arial"/>
-          <w:b/>
-          <w:color w:val="800080"/>
-        </w:rPr>
-        <w:t>Emergency</w:t>
-      </w:r>
-      <w:proofErr w:type="gramEnd"/>
-      <w:r>
-        <w:rPr>
-          <w:rFonts w:ascii="Arial" w:hAnsi="Arial" w:cs="Arial"/>
-          <w:b/>
-          <w:color w:val="800080"/>
-        </w:rPr>
-        <w:t xml:space="preserve"> recall</w:t>
+        <w:t>this an Emergency recall</w:t>
       </w:r>
       <w:r>
         <w:rPr>
@@ -574,21 +538,7 @@
         <w:rPr>
           <w:rFonts w:ascii="Arial" w:hAnsi="Arial" w:cs="Arial"/>
         </w:rPr>
-        <w:t>{{</w:t>
-      </w:r>
-      <w:proofErr w:type="spellStart"/>
-      <w:r>
-        <w:rPr>
-          <w:rFonts w:ascii="Arial" w:hAnsi="Arial" w:cs="Arial"/>
-        </w:rPr>
-        <w:t>is_this_an_emergency_recall</w:t>
-      </w:r>
-      <w:proofErr w:type="spellEnd"/>
-      <w:r>
-        <w:rPr>
-          <w:rFonts w:ascii="Arial" w:hAnsi="Arial" w:cs="Arial"/>
-        </w:rPr>
-        <w:t>}}</w:t>
+        <w:t>{{is_this_an_emergency_recall}}</w:t>
       </w:r>
     </w:p>
     <w:p>
@@ -669,21 +619,7 @@
         <w:rPr>
           <w:rFonts w:ascii="Arial" w:hAnsi="Arial" w:cs="Arial"/>
         </w:rPr>
-        <w:t>{{</w:t>
-      </w:r>
-      <w:proofErr w:type="spellStart"/>
-      <w:r>
-        <w:rPr>
-          <w:rFonts w:ascii="Arial" w:hAnsi="Arial" w:cs="Arial"/>
-        </w:rPr>
-        <w:t>indeterminate_sentence_type</w:t>
-      </w:r>
-      <w:proofErr w:type="spellEnd"/>
-      <w:r>
-        <w:rPr>
-          <w:rFonts w:ascii="Arial" w:hAnsi="Arial" w:cs="Arial"/>
-        </w:rPr>
-        <w:t>}}</w:t>
+        <w:t>{{indeterminate_sentence_type}}</w:t>
       </w:r>
     </w:p>
     <w:p>
@@ -754,16 +690,7 @@
           <w:b/>
           <w:color w:val="800080"/>
         </w:rPr>
-        <w:t xml:space="preserve"> one of the following</w:t>
-      </w:r>
-      <w:proofErr w:type="gramStart"/>
-      <w:r>
-        <w:rPr>
-          <w:rFonts w:ascii="Arial" w:hAnsi="Arial" w:cs="Arial"/>
-          <w:b/>
-          <w:color w:val="800080"/>
-        </w:rPr>
-        <w:t xml:space="preserve">: </w:t>
+        <w:t xml:space="preserve"> one of the following: </w:t>
       </w:r>
       <w:r>
         <w:rPr>
@@ -777,28 +704,7 @@
         <w:rPr>
           <w:rFonts w:ascii="Arial" w:hAnsi="Arial" w:cs="Arial"/>
         </w:rPr>
-        <w:t>{</w:t>
-      </w:r>
-      <w:proofErr w:type="gramEnd"/>
-      <w:r>
-        <w:rPr>
-          <w:rFonts w:ascii="Arial" w:hAnsi="Arial" w:cs="Arial"/>
-        </w:rPr>
-        <w:t>{</w:t>
-      </w:r>
-      <w:proofErr w:type="spellStart"/>
-      <w:r>
-        <w:rPr>
-          <w:rFonts w:ascii="Arial" w:hAnsi="Arial" w:cs="Arial"/>
-        </w:rPr>
-        <w:t>is_extended_sentence</w:t>
-      </w:r>
-      <w:proofErr w:type="spellEnd"/>
-      <w:r>
-        <w:rPr>
-          <w:rFonts w:ascii="Arial" w:hAnsi="Arial" w:cs="Arial"/>
-        </w:rPr>
-        <w:t>}}</w:t>
+        <w:t>{{is_extended_sentence}}</w:t>
       </w:r>
     </w:p>
     <w:p>
@@ -859,18 +765,8 @@
           <w:b/>
           <w:color w:val="800080"/>
         </w:rPr>
-        <w:t>entence (Criminal Justice Act 2003, Powers of Criminal Courts (sentencing) ACT 2000, Crime &amp; Disorder Act 1998</w:t>
-      </w:r>
-      <w:proofErr w:type="gramStart"/>
-      <w:r>
-        <w:rPr>
-          <w:rFonts w:ascii="Arial" w:hAnsi="Arial" w:cs="Arial"/>
-          <w:b/>
-          <w:color w:val="800080"/>
-        </w:rPr>
-        <w:t>);</w:t>
-      </w:r>
-      <w:proofErr w:type="gramEnd"/>
+        <w:t>entence (Criminal Justice Act 2003, Powers of Criminal Courts (sentencing) ACT 2000, Crime &amp; Disorder Act 1998);</w:t>
+      </w:r>
     </w:p>
     <w:p>
       <w:pPr>
@@ -1188,23 +1084,7 @@
           <w:rFonts w:ascii="Arial" w:hAnsi="Arial" w:cs="Arial"/>
           <w:noProof/>
         </w:rPr>
-        <w:t>{</w:t>
-      </w:r>
-      <w:proofErr w:type="spellStart"/>
-      <w:r>
-        <w:rPr>
-          <w:rFonts w:ascii="Arial" w:hAnsi="Arial" w:cs="Arial"/>
-          <w:noProof/>
-        </w:rPr>
-        <w:t>date_of_birth</w:t>
-      </w:r>
-      <w:proofErr w:type="spellEnd"/>
-      <w:r>
-        <w:rPr>
-          <w:rFonts w:ascii="Arial" w:hAnsi="Arial" w:cs="Arial"/>
-          <w:noProof/>
-        </w:rPr>
-        <w:t>}}</w:t>
+        <w:t>{date_of_birth}}</w:t>
       </w:r>
     </w:p>
     <w:p>
@@ -1298,72 +1178,38 @@
           <w:rFonts w:ascii="Arial" w:hAnsi="Arial" w:cs="Arial"/>
           <w:noProof/>
         </w:rPr>
+        <w:t>{primary_language}}</w:t>
+      </w:r>
+      <w:r>
+        <w:rPr>
+          <w:rFonts w:ascii="Arial" w:hAnsi="Arial" w:cs="Arial"/>
+        </w:rPr>
+        <w:t xml:space="preserve">  </w:t>
+      </w:r>
+      <w:r>
+        <w:rPr>
+          <w:rFonts w:ascii="Arial" w:hAnsi="Arial" w:cs="Arial"/>
+        </w:rPr>
+        <w:t xml:space="preserve"> </w:t>
+      </w:r>
+      <w:r>
+        <w:rPr>
+          <w:rFonts w:ascii="Arial" w:hAnsi="Arial" w:cs="Arial"/>
+        </w:rPr>
+        <w:t xml:space="preserve">Spoken: </w:t>
+      </w:r>
+      <w:r>
+        <w:rPr>
+          <w:rFonts w:ascii="Arial" w:hAnsi="Arial" w:cs="Arial"/>
+        </w:rPr>
         <w:t>{</w:t>
       </w:r>
-      <w:proofErr w:type="spellStart"/>
       <w:r>
         <w:rPr>
           <w:rFonts w:ascii="Arial" w:hAnsi="Arial" w:cs="Arial"/>
           <w:noProof/>
         </w:rPr>
-        <w:t>primary_language</w:t>
-      </w:r>
-      <w:proofErr w:type="spellEnd"/>
-      <w:proofErr w:type="gramStart"/>
-      <w:r>
-        <w:rPr>
-          <w:rFonts w:ascii="Arial" w:hAnsi="Arial" w:cs="Arial"/>
-          <w:noProof/>
-        </w:rPr>
-        <w:t>}}</w:t>
-      </w:r>
-      <w:r>
-        <w:rPr>
-          <w:rFonts w:ascii="Arial" w:hAnsi="Arial" w:cs="Arial"/>
-        </w:rPr>
-        <w:t xml:space="preserve">  </w:t>
-      </w:r>
-      <w:r>
-        <w:rPr>
-          <w:rFonts w:ascii="Arial" w:hAnsi="Arial" w:cs="Arial"/>
-        </w:rPr>
-        <w:t xml:space="preserve"> </w:t>
-      </w:r>
-      <w:proofErr w:type="gramEnd"/>
-      <w:r>
-        <w:rPr>
-          <w:rFonts w:ascii="Arial" w:hAnsi="Arial" w:cs="Arial"/>
-        </w:rPr>
-        <w:t xml:space="preserve">Spoken: </w:t>
-      </w:r>
-      <w:r>
-        <w:rPr>
-          <w:rFonts w:ascii="Arial" w:hAnsi="Arial" w:cs="Arial"/>
-        </w:rPr>
-        <w:t>{</w:t>
-      </w:r>
-      <w:r>
-        <w:rPr>
-          <w:rFonts w:ascii="Arial" w:hAnsi="Arial" w:cs="Arial"/>
-          <w:noProof/>
-        </w:rPr>
-        <w:t>{</w:t>
-      </w:r>
-      <w:proofErr w:type="spellStart"/>
-      <w:r>
-        <w:rPr>
-          <w:rFonts w:ascii="Arial" w:hAnsi="Arial" w:cs="Arial"/>
-          <w:noProof/>
-        </w:rPr>
-        <w:t>primary_language</w:t>
-      </w:r>
-      <w:proofErr w:type="spellEnd"/>
-      <w:r>
-        <w:rPr>
-          <w:rFonts w:ascii="Arial" w:hAnsi="Arial" w:cs="Arial"/>
-          <w:noProof/>
-        </w:rPr>
-        <w:t>}}</w:t>
+        <w:t>{primary_language}}</w:t>
       </w:r>
     </w:p>
     <w:p>
@@ -1390,25 +1236,7 @@
           <w:sz w:val="20"/>
           <w:szCs w:val="20"/>
         </w:rPr>
-        <w:t>(</w:t>
-      </w:r>
-      <w:proofErr w:type="gramStart"/>
-      <w:r>
-        <w:rPr>
-          <w:rFonts w:ascii="Arial" w:hAnsi="Arial" w:cs="Arial"/>
-          <w:sz w:val="20"/>
-          <w:szCs w:val="20"/>
-        </w:rPr>
-        <w:t>including</w:t>
-      </w:r>
-      <w:proofErr w:type="gramEnd"/>
-      <w:r>
-        <w:rPr>
-          <w:rFonts w:ascii="Arial" w:hAnsi="Arial" w:cs="Arial"/>
-          <w:sz w:val="20"/>
-          <w:szCs w:val="20"/>
-        </w:rPr>
-        <w:t xml:space="preserve"> British Sign Language)</w:t>
+        <w:t>(including British Sign Language)</w:t>
       </w:r>
       <w:r>
         <w:rPr>
@@ -1502,23 +1330,7 @@
           <w:rFonts w:ascii="Arial" w:hAnsi="Arial" w:cs="Arial"/>
           <w:noProof/>
         </w:rPr>
-        <w:t>{</w:t>
-      </w:r>
-      <w:proofErr w:type="spellStart"/>
-      <w:r>
-        <w:rPr>
-          <w:rFonts w:ascii="Arial" w:hAnsi="Arial" w:cs="Arial"/>
-          <w:noProof/>
-        </w:rPr>
-        <w:t>cro_number</w:t>
-      </w:r>
-      <w:proofErr w:type="spellEnd"/>
-      <w:r>
-        <w:rPr>
-          <w:rFonts w:ascii="Arial" w:hAnsi="Arial" w:cs="Arial"/>
-          <w:noProof/>
-        </w:rPr>
-        <w:t>}}</w:t>
+        <w:t>{cro_number}}</w:t>
       </w:r>
     </w:p>
     <w:p>
@@ -1565,23 +1377,7 @@
           <w:rFonts w:ascii="Arial" w:hAnsi="Arial" w:cs="Arial"/>
           <w:noProof/>
         </w:rPr>
-        <w:t>{</w:t>
-      </w:r>
-      <w:proofErr w:type="spellStart"/>
-      <w:r>
-        <w:rPr>
-          <w:rFonts w:ascii="Arial" w:hAnsi="Arial" w:cs="Arial"/>
-          <w:noProof/>
-        </w:rPr>
-        <w:t>pnc_number</w:t>
-      </w:r>
-      <w:proofErr w:type="spellEnd"/>
-      <w:r>
-        <w:rPr>
-          <w:rFonts w:ascii="Arial" w:hAnsi="Arial" w:cs="Arial"/>
-          <w:noProof/>
-        </w:rPr>
-        <w:t>}}</w:t>
+        <w:t>{pnc_number}}</w:t>
       </w:r>
     </w:p>
     <w:p>
@@ -1628,23 +1424,7 @@
           <w:rFonts w:ascii="Arial" w:hAnsi="Arial" w:cs="Arial"/>
           <w:noProof/>
         </w:rPr>
-        <w:t>{</w:t>
-      </w:r>
-      <w:proofErr w:type="spellStart"/>
-      <w:r>
-        <w:rPr>
-          <w:rFonts w:ascii="Arial" w:hAnsi="Arial" w:cs="Arial"/>
-          <w:noProof/>
-        </w:rPr>
-        <w:t>most_recent_prisoner_number</w:t>
-      </w:r>
-      <w:proofErr w:type="spellEnd"/>
-      <w:r>
-        <w:rPr>
-          <w:rFonts w:ascii="Arial" w:hAnsi="Arial" w:cs="Arial"/>
-          <w:noProof/>
-        </w:rPr>
-        <w:t>}}</w:t>
+        <w:t>{most_recent_prisoner_number}}</w:t>
       </w:r>
     </w:p>
     <w:p>
@@ -1692,23 +1472,7 @@
           <w:rFonts w:ascii="Arial" w:hAnsi="Arial" w:cs="Arial"/>
           <w:noProof/>
         </w:rPr>
-        <w:t>{</w:t>
-      </w:r>
-      <w:proofErr w:type="spellStart"/>
-      <w:r>
-        <w:rPr>
-          <w:rFonts w:ascii="Arial" w:hAnsi="Arial" w:cs="Arial"/>
-          <w:noProof/>
-        </w:rPr>
-        <w:t>noms_number</w:t>
-      </w:r>
-      <w:proofErr w:type="spellEnd"/>
-      <w:r>
-        <w:rPr>
-          <w:rFonts w:ascii="Arial" w:hAnsi="Arial" w:cs="Arial"/>
-          <w:noProof/>
-        </w:rPr>
-        <w:t>}}</w:t>
+        <w:t>{noms_number}}</w:t>
       </w:r>
     </w:p>
     <w:p>
@@ -1747,23 +1511,7 @@
           <w:rFonts w:ascii="Arial" w:hAnsi="Arial" w:cs="Arial"/>
           <w:noProof/>
         </w:rPr>
-        <w:t>{</w:t>
-      </w:r>
-      <w:proofErr w:type="spellStart"/>
-      <w:r>
-        <w:rPr>
-          <w:rFonts w:ascii="Arial" w:hAnsi="Arial" w:cs="Arial"/>
-          <w:noProof/>
-        </w:rPr>
-        <w:t>last_releasing_prison</w:t>
-      </w:r>
-      <w:proofErr w:type="spellEnd"/>
-      <w:r>
-        <w:rPr>
-          <w:rFonts w:ascii="Arial" w:hAnsi="Arial" w:cs="Arial"/>
-          <w:noProof/>
-        </w:rPr>
-        <w:t>}}</w:t>
+        <w:t>{last_releasing_prison}}</w:t>
       </w:r>
     </w:p>
     <w:p>
@@ -1835,24 +1583,15 @@
           <w:rFonts w:ascii="Arial" w:hAnsi="Arial" w:cs="Arial"/>
           <w:noProof/>
         </w:rPr>
-        <w:t>{</w:t>
-      </w:r>
-      <w:proofErr w:type="spellStart"/>
+        <w:t>{last_release</w:t>
+      </w:r>
       <w:r>
         <w:rPr>
           <w:rFonts w:ascii="Arial" w:hAnsi="Arial" w:cs="Arial"/>
           <w:noProof/>
         </w:rPr>
-        <w:t>last_release</w:t>
-      </w:r>
-      <w:r>
-        <w:rPr>
-          <w:rFonts w:ascii="Arial" w:hAnsi="Arial" w:cs="Arial"/>
-          <w:noProof/>
-        </w:rPr>
         <w:t>_date</w:t>
       </w:r>
-      <w:proofErr w:type="spellEnd"/>
       <w:r>
         <w:rPr>
           <w:rFonts w:ascii="Arial" w:hAnsi="Arial" w:cs="Arial"/>
@@ -1896,38 +1635,29 @@
           <w:rFonts w:ascii="Arial" w:hAnsi="Arial" w:cs="Arial"/>
           <w:noProof/>
         </w:rPr>
-        <w:t>{</w:t>
-      </w:r>
-      <w:proofErr w:type="spellStart"/>
+        <w:t>{date</w:t>
+      </w:r>
       <w:r>
         <w:rPr>
           <w:rFonts w:ascii="Arial" w:hAnsi="Arial" w:cs="Arial"/>
           <w:noProof/>
         </w:rPr>
-        <w:t>date</w:t>
+        <w:t>s</w:t>
       </w:r>
       <w:r>
         <w:rPr>
           <w:rFonts w:ascii="Arial" w:hAnsi="Arial" w:cs="Arial"/>
           <w:noProof/>
         </w:rPr>
+        <w:t>_of_last_release</w:t>
+      </w:r>
+      <w:r>
+        <w:rPr>
+          <w:rFonts w:ascii="Arial" w:hAnsi="Arial" w:cs="Arial"/>
+          <w:noProof/>
+        </w:rPr>
         <w:t>s</w:t>
       </w:r>
-      <w:r>
-        <w:rPr>
-          <w:rFonts w:ascii="Arial" w:hAnsi="Arial" w:cs="Arial"/>
-          <w:noProof/>
-        </w:rPr>
-        <w:t>_of_last_release</w:t>
-      </w:r>
-      <w:r>
-        <w:rPr>
-          <w:rFonts w:ascii="Arial" w:hAnsi="Arial" w:cs="Arial"/>
-          <w:noProof/>
-        </w:rPr>
-        <w:t>s</w:t>
-      </w:r>
-      <w:proofErr w:type="spellEnd"/>
       <w:r>
         <w:rPr>
           <w:rFonts w:ascii="Arial" w:hAnsi="Arial" w:cs="Arial"/>
@@ -1984,23 +1714,7 @@
           <w:rFonts w:ascii="Arial" w:hAnsi="Arial" w:cs="Arial"/>
           <w:noProof/>
         </w:rPr>
-        <w:t>{</w:t>
-      </w:r>
-      <w:proofErr w:type="spellStart"/>
-      <w:r>
-        <w:rPr>
-          <w:rFonts w:ascii="Arial" w:hAnsi="Arial" w:cs="Arial"/>
-          <w:noProof/>
-        </w:rPr>
-        <w:t>date_of_previous_recalls</w:t>
-      </w:r>
-      <w:proofErr w:type="spellEnd"/>
-      <w:r>
-        <w:rPr>
-          <w:rFonts w:ascii="Arial" w:hAnsi="Arial" w:cs="Arial"/>
-          <w:noProof/>
-        </w:rPr>
-        <w:t>}}</w:t>
+        <w:t>{date_of_previous_recalls}}</w:t>
       </w:r>
     </w:p>
     <w:p>
@@ -2096,23 +1810,7 @@
           <w:rFonts w:ascii="Arial" w:hAnsi="Arial" w:cs="Arial"/>
           <w:noProof/>
         </w:rPr>
-        <w:t>{</w:t>
-      </w:r>
-      <w:proofErr w:type="spellStart"/>
-      <w:r>
-        <w:rPr>
-          <w:rFonts w:ascii="Arial" w:hAnsi="Arial" w:cs="Arial"/>
-          <w:noProof/>
-        </w:rPr>
-        <w:t>index_offence_description</w:t>
-      </w:r>
-      <w:proofErr w:type="spellEnd"/>
-      <w:r>
-        <w:rPr>
-          <w:rFonts w:ascii="Arial" w:hAnsi="Arial" w:cs="Arial"/>
-          <w:noProof/>
-        </w:rPr>
-        <w:t>}}</w:t>
+        <w:t>{index_offence_description}}</w:t>
       </w:r>
     </w:p>
     <w:p>
@@ -2168,23 +1866,7 @@
           <w:rFonts w:ascii="Arial" w:hAnsi="Arial" w:cs="Arial"/>
           <w:noProof/>
         </w:rPr>
-        <w:t>{</w:t>
-      </w:r>
-      <w:proofErr w:type="spellStart"/>
-      <w:r>
-        <w:rPr>
-          <w:rFonts w:ascii="Arial" w:hAnsi="Arial" w:cs="Arial"/>
-          <w:noProof/>
-        </w:rPr>
-        <w:t>date_of_original_offence</w:t>
-      </w:r>
-      <w:proofErr w:type="spellEnd"/>
-      <w:r>
-        <w:rPr>
-          <w:rFonts w:ascii="Arial" w:hAnsi="Arial" w:cs="Arial"/>
-          <w:noProof/>
-        </w:rPr>
-        <w:t>}}</w:t>
+        <w:t>{date_of_original_offence}}</w:t>
       </w:r>
     </w:p>
     <w:p>
@@ -2232,23 +1914,7 @@
           <w:rFonts w:ascii="Arial" w:hAnsi="Arial" w:cs="Arial"/>
           <w:noProof/>
         </w:rPr>
-        <w:t>{</w:t>
-      </w:r>
-      <w:proofErr w:type="spellStart"/>
-      <w:r>
-        <w:rPr>
-          <w:rFonts w:ascii="Arial" w:hAnsi="Arial" w:cs="Arial"/>
-          <w:noProof/>
-        </w:rPr>
-        <w:t>date_of_sentence</w:t>
-      </w:r>
-      <w:proofErr w:type="spellEnd"/>
-      <w:r>
-        <w:rPr>
-          <w:rFonts w:ascii="Arial" w:hAnsi="Arial" w:cs="Arial"/>
-          <w:noProof/>
-        </w:rPr>
-        <w:t>}}</w:t>
+        <w:t>{date_of_sentence}}</w:t>
       </w:r>
     </w:p>
     <w:p>
@@ -2296,23 +1962,7 @@
           <w:rFonts w:ascii="Arial" w:hAnsi="Arial" w:cs="Arial"/>
           <w:noProof/>
         </w:rPr>
-        <w:t>{</w:t>
-      </w:r>
-      <w:proofErr w:type="spellStart"/>
-      <w:r>
-        <w:rPr>
-          <w:rFonts w:ascii="Arial" w:hAnsi="Arial" w:cs="Arial"/>
-          <w:noProof/>
-        </w:rPr>
-        <w:t>length_of_sentence</w:t>
-      </w:r>
-      <w:proofErr w:type="spellEnd"/>
-      <w:r>
-        <w:rPr>
-          <w:rFonts w:ascii="Arial" w:hAnsi="Arial" w:cs="Arial"/>
-          <w:noProof/>
-        </w:rPr>
-        <w:t>}}</w:t>
+        <w:t>{length_of_sentence}}</w:t>
       </w:r>
     </w:p>
     <w:p>
@@ -2361,23 +2011,7 @@
           <w:rFonts w:ascii="Arial" w:hAnsi="Arial" w:cs="Arial"/>
           <w:noProof/>
         </w:rPr>
-        <w:t>{</w:t>
-      </w:r>
-      <w:proofErr w:type="spellStart"/>
-      <w:r>
-        <w:rPr>
-          <w:rFonts w:ascii="Arial" w:hAnsi="Arial" w:cs="Arial"/>
-          <w:noProof/>
-        </w:rPr>
-        <w:t>licence_expiry_date</w:t>
-      </w:r>
-      <w:proofErr w:type="spellEnd"/>
-      <w:r>
-        <w:rPr>
-          <w:rFonts w:ascii="Arial" w:hAnsi="Arial" w:cs="Arial"/>
-          <w:noProof/>
-        </w:rPr>
-        <w:t>}}</w:t>
+        <w:t>{licence_expiry_date}}</w:t>
       </w:r>
     </w:p>
     <w:p>
@@ -2426,23 +2060,7 @@
           <w:rFonts w:ascii="Arial" w:hAnsi="Arial" w:cs="Arial"/>
           <w:noProof/>
         </w:rPr>
-        <w:t>{</w:t>
-      </w:r>
-      <w:proofErr w:type="spellStart"/>
-      <w:r>
-        <w:rPr>
-          <w:rFonts w:ascii="Arial" w:hAnsi="Arial" w:cs="Arial"/>
-          <w:noProof/>
-        </w:rPr>
-        <w:t>sentence_expiry_date</w:t>
-      </w:r>
-      <w:proofErr w:type="spellEnd"/>
-      <w:r>
-        <w:rPr>
-          <w:rFonts w:ascii="Arial" w:hAnsi="Arial" w:cs="Arial"/>
-          <w:noProof/>
-        </w:rPr>
-        <w:t>}}</w:t>
+        <w:t>{sentence_expiry_date}}</w:t>
       </w:r>
     </w:p>
     <w:p>
@@ -2524,23 +2142,7 @@
           <w:rFonts w:ascii="Arial" w:hAnsi="Arial" w:cs="Arial"/>
           <w:noProof/>
         </w:rPr>
-        <w:t>{</w:t>
-      </w:r>
-      <w:proofErr w:type="spellStart"/>
-      <w:r>
-        <w:rPr>
-          <w:rFonts w:ascii="Arial" w:hAnsi="Arial" w:cs="Arial"/>
-          <w:noProof/>
-        </w:rPr>
-        <w:t>custodial_term</w:t>
-      </w:r>
-      <w:proofErr w:type="spellEnd"/>
-      <w:r>
-        <w:rPr>
-          <w:rFonts w:ascii="Arial" w:hAnsi="Arial" w:cs="Arial"/>
-          <w:noProof/>
-        </w:rPr>
-        <w:t>}}</w:t>
+        <w:t>{custodial_term}}</w:t>
       </w:r>
     </w:p>
     <w:p>
@@ -2646,21 +2248,12 @@
         </w:rPr>
         <w:t>{{</w:t>
       </w:r>
-      <w:proofErr w:type="spellStart"/>
       <w:r>
         <w:rPr>
           <w:rFonts w:ascii="Arial" w:hAnsi="Arial" w:cs="Arial"/>
           <w:noProof/>
         </w:rPr>
-        <w:t>custody_status</w:t>
-      </w:r>
-      <w:proofErr w:type="spellEnd"/>
-      <w:r>
-        <w:rPr>
-          <w:rFonts w:ascii="Arial" w:hAnsi="Arial" w:cs="Arial"/>
-          <w:noProof/>
-        </w:rPr>
-        <w:t>}}</w:t>
+        <w:t>custody_status}}</w:t>
       </w:r>
     </w:p>
     <w:p>
@@ -2729,23 +2322,7 @@
           <w:rFonts w:ascii="Arial" w:hAnsi="Arial" w:cs="Arial"/>
           <w:noProof/>
         </w:rPr>
-        <w:t>{</w:t>
-      </w:r>
-      <w:proofErr w:type="spellStart"/>
-      <w:r>
-        <w:rPr>
-          <w:rFonts w:ascii="Arial" w:hAnsi="Arial" w:cs="Arial"/>
-          <w:noProof/>
-        </w:rPr>
-        <w:t>last_recorded_address</w:t>
-      </w:r>
-      <w:proofErr w:type="spellEnd"/>
-      <w:r>
-        <w:rPr>
-          <w:rFonts w:ascii="Arial" w:hAnsi="Arial" w:cs="Arial"/>
-          <w:noProof/>
-        </w:rPr>
-        <w:t>}}</w:t>
+        <w:t>{last_recorded_address}}</w:t>
       </w:r>
     </w:p>
     <w:p>
@@ -2827,23 +2404,7 @@
           <w:rFonts w:ascii="Arial" w:hAnsi="Arial" w:cs="Arial"/>
           <w:noProof/>
         </w:rPr>
-        <w:t>{</w:t>
-      </w:r>
-      <w:proofErr w:type="spellStart"/>
-      <w:r>
-        <w:rPr>
-          <w:rFonts w:ascii="Arial" w:hAnsi="Arial" w:cs="Arial"/>
-          <w:noProof/>
-        </w:rPr>
-        <w:t>custody_status_details</w:t>
-      </w:r>
-      <w:proofErr w:type="spellEnd"/>
-      <w:r>
-        <w:rPr>
-          <w:rFonts w:ascii="Arial" w:hAnsi="Arial" w:cs="Arial"/>
-          <w:noProof/>
-        </w:rPr>
-        <w:t>}}</w:t>
+        <w:t>{custody_status_details}}</w:t>
       </w:r>
     </w:p>
     <w:p>
@@ -3099,21 +2660,12 @@
         </w:rPr>
         <w:t>{{</w:t>
       </w:r>
-      <w:proofErr w:type="spellStart"/>
       <w:r>
         <w:rPr>
           <w:rFonts w:ascii="Arial" w:hAnsi="Arial" w:cs="Arial"/>
           <w:noProof/>
         </w:rPr>
-        <w:t>contact_name</w:t>
-      </w:r>
-      <w:proofErr w:type="spellEnd"/>
-      <w:r>
-        <w:rPr>
-          <w:rFonts w:ascii="Arial" w:hAnsi="Arial" w:cs="Arial"/>
-          <w:noProof/>
-        </w:rPr>
-        <w:t>}}</w:t>
+        <w:t>contact_name}}</w:t>
       </w:r>
     </w:p>
     <w:p>
@@ -3159,23 +2711,7 @@
           <w:rFonts w:ascii="Arial" w:hAnsi="Arial" w:cs="Arial"/>
           <w:noProof/>
         </w:rPr>
-        <w:t>{</w:t>
-      </w:r>
-      <w:proofErr w:type="spellStart"/>
-      <w:r>
-        <w:rPr>
-          <w:rFonts w:ascii="Arial" w:hAnsi="Arial" w:cs="Arial"/>
-          <w:noProof/>
-        </w:rPr>
-        <w:t>phone_number</w:t>
-      </w:r>
-      <w:proofErr w:type="spellEnd"/>
-      <w:r>
-        <w:rPr>
-          <w:rFonts w:ascii="Arial" w:hAnsi="Arial" w:cs="Arial"/>
-          <w:noProof/>
-        </w:rPr>
-        <w:t>}}</w:t>
+        <w:t>{phone_number}}</w:t>
       </w:r>
       <w:r>
         <w:rPr>
@@ -3215,16 +2751,7 @@
           <w:b/>
           <w:color w:val="800080"/>
         </w:rPr>
-        <w:t>Fax number</w:t>
-      </w:r>
-      <w:proofErr w:type="gramStart"/>
-      <w:r>
-        <w:rPr>
-          <w:rFonts w:ascii="Arial" w:hAnsi="Arial" w:cs="Arial"/>
-          <w:b/>
-          <w:color w:val="800080"/>
-        </w:rPr>
-        <w:t xml:space="preserve">: </w:t>
+        <w:t xml:space="preserve">Fax number: </w:t>
       </w:r>
       <w:r>
         <w:rPr>
@@ -3239,29 +2766,12 @@
         </w:rPr>
         <w:t>{</w:t>
       </w:r>
-      <w:proofErr w:type="gramEnd"/>
       <w:r>
         <w:rPr>
           <w:rFonts w:ascii="Arial" w:hAnsi="Arial" w:cs="Arial"/>
           <w:noProof/>
         </w:rPr>
-        <w:t>{</w:t>
-      </w:r>
-      <w:proofErr w:type="spellStart"/>
-      <w:r>
-        <w:rPr>
-          <w:rFonts w:ascii="Arial" w:hAnsi="Arial" w:cs="Arial"/>
-          <w:noProof/>
-        </w:rPr>
-        <w:t>fax_number</w:t>
-      </w:r>
-      <w:proofErr w:type="spellEnd"/>
-      <w:r>
-        <w:rPr>
-          <w:rFonts w:ascii="Arial" w:hAnsi="Arial" w:cs="Arial"/>
-          <w:noProof/>
-        </w:rPr>
-        <w:t>}}</w:t>
+        <w:t>{fax_number}}</w:t>
       </w:r>
     </w:p>
     <w:p>
@@ -3704,25 +3214,7 @@
           <w:b/>
           <w:color w:val="800080"/>
         </w:rPr>
-        <w:t xml:space="preserve">- Assessed as being at </w:t>
-      </w:r>
-      <w:proofErr w:type="spellStart"/>
-      <w:r>
-        <w:rPr>
-          <w:rFonts w:ascii="Arial" w:hAnsi="Arial" w:cs="Arial"/>
-          <w:b/>
-          <w:color w:val="800080"/>
-        </w:rPr>
-        <w:t>RoSH</w:t>
-      </w:r>
-      <w:proofErr w:type="spellEnd"/>
-      <w:r>
-        <w:rPr>
-          <w:rFonts w:ascii="Arial" w:hAnsi="Arial" w:cs="Arial"/>
-          <w:b/>
-          <w:color w:val="800080"/>
-        </w:rPr>
-        <w:t xml:space="preserve"> from other</w:t>
+        <w:t>- Assessed as being at RoSH from other</w:t>
       </w:r>
       <w:r>
         <w:rPr>
@@ -4055,6 +3547,12 @@
           <w:rFonts w:ascii="Arial" w:hAnsi="Arial" w:cs="Arial"/>
         </w:rPr>
         <w:t>{{risk_of_suicide_or_self_harm}}{{relationship_breakdown}}{{not_known}}{{none}}{{drug_or_alcohol_use}}{{domestic_abuse}}{{bullying_others}}{{being_bullied_by_others}}{{being_at_risk_of_serious_harm_from_others}}{{mental_health_concerns}}{{physical_health_concerns}}{{medication_taken_including_compliance_with_medication}}{{bereavement_issues}}{{learning_difficulties}}{{physical_disabilities}}{{cultural_or_language_differences}}</w:t>
+      </w:r>
+      <w:r>
+        <w:rPr>
+          <w:rFonts w:ascii="Arial" w:hAnsi="Arial" w:cs="Arial"/>
+        </w:rPr>
+        <w:t>{{adult_or_child_safeguarding_concerns}}</w:t>
       </w:r>
     </w:p>
     <w:p>
@@ -4126,23 +3624,7 @@
           <w:rFonts w:ascii="Arial" w:hAnsi="Arial" w:cs="Arial"/>
           <w:bCs/>
         </w:rPr>
-        <w:t>{{</w:t>
-      </w:r>
-      <w:proofErr w:type="spellStart"/>
-      <w:r>
-        <w:rPr>
-          <w:rFonts w:ascii="Arial" w:hAnsi="Arial" w:cs="Arial"/>
-          <w:bCs/>
-        </w:rPr>
-        <w:t>has_contraband_risk</w:t>
-      </w:r>
-      <w:proofErr w:type="spellEnd"/>
-      <w:r>
-        <w:rPr>
-          <w:rFonts w:ascii="Arial" w:hAnsi="Arial" w:cs="Arial"/>
-          <w:bCs/>
-        </w:rPr>
-        <w:t>}}</w:t>
+        <w:t>{{has_contraband_risk}}</w:t>
       </w:r>
       <w:r>
         <w:rPr>
@@ -4187,23 +3669,7 @@
           <w:rFonts w:ascii="Arial" w:hAnsi="Arial" w:cs="Arial"/>
           <w:bCs/>
         </w:rPr>
-        <w:t>{{</w:t>
-      </w:r>
-      <w:proofErr w:type="spellStart"/>
-      <w:r>
-        <w:rPr>
-          <w:rFonts w:ascii="Arial" w:hAnsi="Arial" w:cs="Arial"/>
-          <w:bCs/>
-        </w:rPr>
-        <w:t>has_contraband_risk_details</w:t>
-      </w:r>
-      <w:proofErr w:type="spellEnd"/>
-      <w:r>
-        <w:rPr>
-          <w:rFonts w:ascii="Arial" w:hAnsi="Arial" w:cs="Arial"/>
-          <w:bCs/>
-        </w:rPr>
-        <w:t>}}</w:t>
+        <w:t>{{has_contraband_risk_details}}</w:t>
       </w:r>
       <w:r>
         <w:rPr>
@@ -4314,23 +3780,7 @@
           <w:rFonts w:ascii="Arial" w:hAnsi="Arial" w:cs="Arial"/>
           <w:bCs/>
         </w:rPr>
-        <w:t>{{</w:t>
-      </w:r>
-      <w:proofErr w:type="spellStart"/>
-      <w:r>
-        <w:rPr>
-          <w:rFonts w:ascii="Arial" w:hAnsi="Arial" w:cs="Arial"/>
-          <w:bCs/>
-        </w:rPr>
-        <w:t>mappa_category</w:t>
-      </w:r>
-      <w:proofErr w:type="spellEnd"/>
-      <w:r>
-        <w:rPr>
-          <w:rFonts w:ascii="Arial" w:hAnsi="Arial" w:cs="Arial"/>
-          <w:bCs/>
-        </w:rPr>
-        <w:t>}}</w:t>
+        <w:t>{{mappa_category}}</w:t>
       </w:r>
     </w:p>
     <w:p>
@@ -4368,23 +3818,7 @@
           <w:rFonts w:ascii="Arial" w:hAnsi="Arial" w:cs="Arial"/>
           <w:bCs/>
         </w:rPr>
-        <w:t>{{</w:t>
-      </w:r>
-      <w:proofErr w:type="spellStart"/>
-      <w:r>
-        <w:rPr>
-          <w:rFonts w:ascii="Arial" w:hAnsi="Arial" w:cs="Arial"/>
-          <w:bCs/>
-        </w:rPr>
-        <w:t>mappa_level</w:t>
-      </w:r>
-      <w:proofErr w:type="spellEnd"/>
-      <w:r>
-        <w:rPr>
-          <w:rFonts w:ascii="Arial" w:hAnsi="Arial" w:cs="Arial"/>
-          <w:bCs/>
-        </w:rPr>
-        <w:t>}}</w:t>
+        <w:t>{{mappa_level}}</w:t>
       </w:r>
     </w:p>
     <w:p>
@@ -4415,23 +3849,7 @@
           <w:rFonts w:ascii="Arial" w:hAnsi="Arial" w:cs="Arial"/>
           <w:bCs/>
         </w:rPr>
-        <w:t>{{</w:t>
-      </w:r>
-      <w:proofErr w:type="spellStart"/>
-      <w:r>
-        <w:rPr>
-          <w:rFonts w:ascii="Arial" w:hAnsi="Arial" w:cs="Arial"/>
-          <w:bCs/>
-        </w:rPr>
-        <w:t>is_under_integrated_offender_management</w:t>
-      </w:r>
-      <w:proofErr w:type="spellEnd"/>
-      <w:r>
-        <w:rPr>
-          <w:rFonts w:ascii="Arial" w:hAnsi="Arial" w:cs="Arial"/>
-          <w:bCs/>
-        </w:rPr>
-        <w:t>}}</w:t>
+        <w:t>{{is_under_integrated_offender_management}}</w:t>
       </w:r>
       <w:r>
         <w:rPr>
@@ -4602,23 +4020,7 @@
           <w:rFonts w:ascii="Arial" w:hAnsi="Arial" w:cs="Arial"/>
           <w:bCs/>
         </w:rPr>
-        <w:t>{{</w:t>
-      </w:r>
-      <w:proofErr w:type="spellStart"/>
-      <w:r>
-        <w:rPr>
-          <w:rFonts w:ascii="Arial" w:hAnsi="Arial" w:cs="Arial"/>
-          <w:bCs/>
-        </w:rPr>
-        <w:t>has_victims_in_contact_scheme</w:t>
-      </w:r>
-      <w:proofErr w:type="spellEnd"/>
-      <w:r>
-        <w:rPr>
-          <w:rFonts w:ascii="Arial" w:hAnsi="Arial" w:cs="Arial"/>
-          <w:bCs/>
-        </w:rPr>
-        <w:t>}}</w:t>
+        <w:t>{{has_victims_in_contact_scheme}}</w:t>
       </w:r>
     </w:p>
     <w:p>
@@ -4855,23 +4257,7 @@
           <w:rFonts w:ascii="Arial" w:hAnsi="Arial" w:cs="Arial"/>
           <w:bCs/>
         </w:rPr>
-        <w:t>{{</w:t>
-      </w:r>
-      <w:proofErr w:type="spellStart"/>
-      <w:r>
-        <w:rPr>
-          <w:rFonts w:ascii="Arial" w:hAnsi="Arial" w:cs="Arial"/>
-          <w:bCs/>
-        </w:rPr>
-        <w:t>date_vlo_informed</w:t>
-      </w:r>
-      <w:proofErr w:type="spellEnd"/>
-      <w:r>
-        <w:rPr>
-          <w:rFonts w:ascii="Arial" w:hAnsi="Arial" w:cs="Arial"/>
-          <w:bCs/>
-        </w:rPr>
-        <w:t>}}</w:t>
+        <w:t>{{date_vlo_informed}}</w:t>
       </w:r>
     </w:p>
     <w:p>
@@ -4931,23 +4317,7 @@
           <w:rFonts w:ascii="Arial" w:hAnsi="Arial" w:cs="Arial"/>
           <w:bCs/>
         </w:rPr>
-        <w:t>{{</w:t>
-      </w:r>
-      <w:proofErr w:type="spellStart"/>
-      <w:r>
-        <w:rPr>
-          <w:rFonts w:ascii="Arial" w:hAnsi="Arial" w:cs="Arial"/>
-          <w:bCs/>
-        </w:rPr>
-        <w:t>risk_to_public</w:t>
-      </w:r>
-      <w:proofErr w:type="spellEnd"/>
-      <w:r>
-        <w:rPr>
-          <w:rFonts w:ascii="Arial" w:hAnsi="Arial" w:cs="Arial"/>
-          <w:bCs/>
-        </w:rPr>
-        <w:t>}}</w:t>
+        <w:t>{{risk_to_public}}</w:t>
       </w:r>
       <w:r>
         <w:rPr>
@@ -5019,119 +4389,87 @@
           <w:rFonts w:ascii="Arial" w:hAnsi="Arial" w:cs="Arial"/>
           <w:bCs/>
         </w:rPr>
-        <w:t>{{</w:t>
-      </w:r>
-      <w:proofErr w:type="spellStart"/>
+        <w:t>{{risk_to_known_adult}}</w:t>
+      </w:r>
       <w:r>
         <w:rPr>
           <w:rFonts w:ascii="Arial" w:hAnsi="Arial" w:cs="Arial"/>
           <w:bCs/>
         </w:rPr>
-        <w:t>risk_to_known_adult</w:t>
-      </w:r>
-      <w:proofErr w:type="spellEnd"/>
+        <w:tab/>
+      </w:r>
+      <w:r>
+        <w:rPr>
+          <w:rFonts w:ascii="Arial" w:hAnsi="Arial" w:cs="Arial"/>
+        </w:rPr>
+        <w:tab/>
+      </w:r>
+      <w:r>
+        <w:rPr>
+          <w:rFonts w:ascii="Arial" w:hAnsi="Arial" w:cs="Arial"/>
+        </w:rPr>
+        <w:tab/>
+      </w:r>
+      <w:r>
+        <w:rPr>
+          <w:rFonts w:ascii="Arial" w:hAnsi="Arial" w:cs="Arial"/>
+        </w:rPr>
+        <w:tab/>
+      </w:r>
+      <w:r>
+        <w:rPr>
+          <w:rFonts w:ascii="Arial" w:hAnsi="Arial" w:cs="Arial"/>
+        </w:rPr>
+        <w:tab/>
+      </w:r>
+      <w:r>
+        <w:rPr>
+          <w:rFonts w:ascii="Arial" w:hAnsi="Arial" w:cs="Arial"/>
+        </w:rPr>
+        <w:tab/>
+      </w:r>
+      <w:r>
+        <w:rPr>
+          <w:rFonts w:ascii="Arial" w:hAnsi="Arial" w:cs="Arial"/>
+        </w:rPr>
+        <w:tab/>
+      </w:r>
+      <w:r>
+        <w:rPr>
+          <w:rFonts w:ascii="Arial" w:hAnsi="Arial" w:cs="Arial"/>
+          <w:b/>
+        </w:rPr>
+        <w:t xml:space="preserve">        </w:t>
+      </w:r>
+      <w:r>
+        <w:rPr>
+          <w:rFonts w:ascii="Arial" w:hAnsi="Arial" w:cs="Arial"/>
+          <w:b/>
+          <w:color w:val="800080"/>
+        </w:rPr>
+        <w:t>Children</w:t>
+      </w:r>
+      <w:r>
+        <w:rPr>
+          <w:rFonts w:ascii="Arial" w:hAnsi="Arial" w:cs="Arial"/>
+          <w:b/>
+          <w:color w:val="800080"/>
+        </w:rPr>
+        <w:t>:</w:t>
+      </w:r>
+      <w:r>
+        <w:rPr>
+          <w:rFonts w:ascii="Arial" w:hAnsi="Arial" w:cs="Arial"/>
+          <w:b/>
+        </w:rPr>
+        <w:t xml:space="preserve"> </w:t>
+      </w:r>
       <w:r>
         <w:rPr>
           <w:rFonts w:ascii="Arial" w:hAnsi="Arial" w:cs="Arial"/>
           <w:bCs/>
         </w:rPr>
-        <w:t>}}</w:t>
-      </w:r>
-      <w:r>
-        <w:rPr>
-          <w:rFonts w:ascii="Arial" w:hAnsi="Arial" w:cs="Arial"/>
-          <w:bCs/>
-        </w:rPr>
-        <w:tab/>
-      </w:r>
-      <w:r>
-        <w:rPr>
-          <w:rFonts w:ascii="Arial" w:hAnsi="Arial" w:cs="Arial"/>
-        </w:rPr>
-        <w:tab/>
-      </w:r>
-      <w:r>
-        <w:rPr>
-          <w:rFonts w:ascii="Arial" w:hAnsi="Arial" w:cs="Arial"/>
-        </w:rPr>
-        <w:tab/>
-      </w:r>
-      <w:r>
-        <w:rPr>
-          <w:rFonts w:ascii="Arial" w:hAnsi="Arial" w:cs="Arial"/>
-        </w:rPr>
-        <w:tab/>
-      </w:r>
-      <w:r>
-        <w:rPr>
-          <w:rFonts w:ascii="Arial" w:hAnsi="Arial" w:cs="Arial"/>
-        </w:rPr>
-        <w:tab/>
-      </w:r>
-      <w:r>
-        <w:rPr>
-          <w:rFonts w:ascii="Arial" w:hAnsi="Arial" w:cs="Arial"/>
-        </w:rPr>
-        <w:tab/>
-      </w:r>
-      <w:r>
-        <w:rPr>
-          <w:rFonts w:ascii="Arial" w:hAnsi="Arial" w:cs="Arial"/>
-        </w:rPr>
-        <w:tab/>
-      </w:r>
-      <w:r>
-        <w:rPr>
-          <w:rFonts w:ascii="Arial" w:hAnsi="Arial" w:cs="Arial"/>
-          <w:b/>
-        </w:rPr>
-        <w:t xml:space="preserve">        </w:t>
-      </w:r>
-      <w:r>
-        <w:rPr>
-          <w:rFonts w:ascii="Arial" w:hAnsi="Arial" w:cs="Arial"/>
-          <w:b/>
-          <w:color w:val="800080"/>
-        </w:rPr>
-        <w:t>Children</w:t>
-      </w:r>
-      <w:r>
-        <w:rPr>
-          <w:rFonts w:ascii="Arial" w:hAnsi="Arial" w:cs="Arial"/>
-          <w:b/>
-          <w:color w:val="800080"/>
-        </w:rPr>
-        <w:t>:</w:t>
-      </w:r>
-      <w:r>
-        <w:rPr>
-          <w:rFonts w:ascii="Arial" w:hAnsi="Arial" w:cs="Arial"/>
-          <w:b/>
-        </w:rPr>
-        <w:t xml:space="preserve"> </w:t>
-      </w:r>
-      <w:r>
-        <w:rPr>
-          <w:rFonts w:ascii="Arial" w:hAnsi="Arial" w:cs="Arial"/>
-          <w:bCs/>
-        </w:rPr>
-        <w:t>{{</w:t>
-      </w:r>
-      <w:proofErr w:type="spellStart"/>
-      <w:r>
-        <w:rPr>
-          <w:rFonts w:ascii="Arial" w:hAnsi="Arial" w:cs="Arial"/>
-          <w:bCs/>
-        </w:rPr>
-        <w:t>risk_to_children</w:t>
-      </w:r>
-      <w:proofErr w:type="spellEnd"/>
-      <w:r>
-        <w:rPr>
-          <w:rFonts w:ascii="Arial" w:hAnsi="Arial" w:cs="Arial"/>
-          <w:bCs/>
-        </w:rPr>
-        <w:t>}}</w:t>
+        <w:t>{{risk_to_children}}</w:t>
       </w:r>
       <w:r>
         <w:rPr>
@@ -5203,23 +4541,7 @@
           <w:rFonts w:ascii="Arial" w:hAnsi="Arial" w:cs="Arial"/>
           <w:bCs/>
         </w:rPr>
-        <w:t>{{</w:t>
-      </w:r>
-      <w:proofErr w:type="spellStart"/>
-      <w:r>
-        <w:rPr>
-          <w:rFonts w:ascii="Arial" w:hAnsi="Arial" w:cs="Arial"/>
-          <w:bCs/>
-        </w:rPr>
-        <w:t>risk_to_prisoners</w:t>
-      </w:r>
-      <w:proofErr w:type="spellEnd"/>
-      <w:r>
-        <w:rPr>
-          <w:rFonts w:ascii="Arial" w:hAnsi="Arial" w:cs="Arial"/>
-          <w:bCs/>
-        </w:rPr>
-        <w:t>}}</w:t>
+        <w:t>{{risk_to_prisoners}}</w:t>
       </w:r>
       <w:r>
         <w:rPr>
@@ -5284,23 +4606,7 @@
           <w:rFonts w:ascii="Arial" w:hAnsi="Arial" w:cs="Arial"/>
           <w:bCs/>
         </w:rPr>
-        <w:t>{{</w:t>
-      </w:r>
-      <w:proofErr w:type="spellStart"/>
-      <w:r>
-        <w:rPr>
-          <w:rFonts w:ascii="Arial" w:hAnsi="Arial" w:cs="Arial"/>
-          <w:bCs/>
-        </w:rPr>
-        <w:t>risk_to_staff</w:t>
-      </w:r>
-      <w:proofErr w:type="spellEnd"/>
-      <w:r>
-        <w:rPr>
-          <w:rFonts w:ascii="Arial" w:hAnsi="Arial" w:cs="Arial"/>
-          <w:bCs/>
-        </w:rPr>
-        <w:t>}}</w:t>
+        <w:t>{{risk_to_staff}}</w:t>
       </w:r>
     </w:p>
     <w:p>
@@ -5383,21 +4689,7 @@
         <w:rPr>
           <w:rFonts w:ascii="Arial" w:hAnsi="Arial" w:cs="Arial"/>
         </w:rPr>
-        <w:t>{{</w:t>
-      </w:r>
-      <w:proofErr w:type="spellStart"/>
-      <w:r>
-        <w:rPr>
-          <w:rFonts w:ascii="Arial" w:hAnsi="Arial" w:cs="Arial"/>
-        </w:rPr>
-        <w:t>index_offence_details</w:t>
-      </w:r>
-      <w:proofErr w:type="spellEnd"/>
-      <w:r>
-        <w:rPr>
-          <w:rFonts w:ascii="Arial" w:hAnsi="Arial" w:cs="Arial"/>
-        </w:rPr>
-        <w:t>}}</w:t>
+        <w:t>{{index_offence_details}}</w:t>
       </w:r>
     </w:p>
     <w:p>
@@ -5522,23 +4814,7 @@
                 <w:rFonts w:ascii="Arial" w:hAnsi="Arial" w:cs="Arial"/>
                 <w:bCs/>
               </w:rPr>
-              <w:t>{{</w:t>
-            </w:r>
-            <w:proofErr w:type="spellStart"/>
-            <w:r>
-              <w:rPr>
-                <w:rFonts w:ascii="Arial" w:hAnsi="Arial" w:cs="Arial"/>
-                <w:bCs/>
-              </w:rPr>
-              <w:t>good_behaviour_condition</w:t>
-            </w:r>
-            <w:proofErr w:type="spellEnd"/>
-            <w:r>
-              <w:rPr>
-                <w:rFonts w:ascii="Arial" w:hAnsi="Arial" w:cs="Arial"/>
-                <w:bCs/>
-              </w:rPr>
-              <w:t>}}</w:t>
+              <w:t>{{good_behaviour_condition}}</w:t>
             </w:r>
           </w:p>
         </w:tc>
@@ -5586,23 +4862,7 @@
                 <w:rFonts w:ascii="Arial" w:hAnsi="Arial" w:cs="Arial"/>
                 <w:bCs/>
               </w:rPr>
-              <w:t>{{</w:t>
-            </w:r>
-            <w:proofErr w:type="spellStart"/>
-            <w:r>
-              <w:rPr>
-                <w:rFonts w:ascii="Arial" w:hAnsi="Arial" w:cs="Arial"/>
-                <w:bCs/>
-              </w:rPr>
-              <w:t>no_offence_condition</w:t>
-            </w:r>
-            <w:proofErr w:type="spellEnd"/>
-            <w:r>
-              <w:rPr>
-                <w:rFonts w:ascii="Arial" w:hAnsi="Arial" w:cs="Arial"/>
-                <w:bCs/>
-              </w:rPr>
-              <w:t>}}</w:t>
+              <w:t>{{no_offence_condition}}</w:t>
             </w:r>
           </w:p>
         </w:tc>
@@ -5650,23 +4910,7 @@
                 <w:rFonts w:ascii="Arial" w:hAnsi="Arial" w:cs="Arial"/>
                 <w:bCs/>
               </w:rPr>
-              <w:t>{{</w:t>
-            </w:r>
-            <w:proofErr w:type="spellStart"/>
-            <w:r>
-              <w:rPr>
-                <w:rFonts w:ascii="Arial" w:hAnsi="Arial" w:cs="Arial"/>
-                <w:bCs/>
-              </w:rPr>
-              <w:t>keep_in_touch_condition</w:t>
-            </w:r>
-            <w:proofErr w:type="spellEnd"/>
-            <w:r>
-              <w:rPr>
-                <w:rFonts w:ascii="Arial" w:hAnsi="Arial" w:cs="Arial"/>
-                <w:bCs/>
-              </w:rPr>
-              <w:t>}}</w:t>
+              <w:t>{{keep_in_touch_condition}}</w:t>
             </w:r>
           </w:p>
         </w:tc>
@@ -5714,23 +4958,7 @@
                 <w:rFonts w:ascii="Arial" w:hAnsi="Arial" w:cs="Arial"/>
                 <w:bCs/>
               </w:rPr>
-              <w:t>{{</w:t>
-            </w:r>
-            <w:proofErr w:type="spellStart"/>
-            <w:r>
-              <w:rPr>
-                <w:rFonts w:ascii="Arial" w:hAnsi="Arial" w:cs="Arial"/>
-                <w:bCs/>
-              </w:rPr>
-              <w:t>officer_visit_condition</w:t>
-            </w:r>
-            <w:proofErr w:type="spellEnd"/>
-            <w:r>
-              <w:rPr>
-                <w:rFonts w:ascii="Arial" w:hAnsi="Arial" w:cs="Arial"/>
-                <w:bCs/>
-              </w:rPr>
-              <w:t>}}</w:t>
+              <w:t>{{officer_visit_condition}}</w:t>
             </w:r>
           </w:p>
         </w:tc>
@@ -5778,23 +5006,7 @@
                 <w:rFonts w:ascii="Arial" w:hAnsi="Arial" w:cs="Arial"/>
                 <w:bCs/>
               </w:rPr>
-              <w:t>{{</w:t>
-            </w:r>
-            <w:proofErr w:type="spellStart"/>
-            <w:r>
-              <w:rPr>
-                <w:rFonts w:ascii="Arial" w:hAnsi="Arial" w:cs="Arial"/>
-                <w:bCs/>
-              </w:rPr>
-              <w:t>address_approved_condition</w:t>
-            </w:r>
-            <w:proofErr w:type="spellEnd"/>
-            <w:r>
-              <w:rPr>
-                <w:rFonts w:ascii="Arial" w:hAnsi="Arial" w:cs="Arial"/>
-                <w:bCs/>
-              </w:rPr>
-              <w:t>}}</w:t>
+              <w:t>{{address_approved_condition}}</w:t>
             </w:r>
           </w:p>
         </w:tc>
@@ -5821,18 +5033,8 @@
                 <w:b/>
                 <w:color w:val="800080"/>
               </w:rPr>
-              <w:t xml:space="preserve">f) not undertake work, or a particular type of work, unless it is approved by the supervising officer and notify the supervising officer in advance of any proposal to undertake work or a particular type of </w:t>
+              <w:t>f) not undertake work, or a particular type of work, unless it is approved by the supervising officer and notify the supervising officer in advance of any proposal to undertake work or a particular type of work;</w:t>
             </w:r>
-            <w:proofErr w:type="gramStart"/>
-            <w:r>
-              <w:rPr>
-                <w:rFonts w:ascii="Arial" w:hAnsi="Arial" w:cs="Arial"/>
-                <w:b/>
-                <w:color w:val="800080"/>
-              </w:rPr>
-              <w:t>work;</w:t>
-            </w:r>
-            <w:proofErr w:type="gramEnd"/>
           </w:p>
           <w:p>
             <w:pPr>
@@ -5879,23 +5081,7 @@
                 <w:rFonts w:ascii="Arial" w:hAnsi="Arial" w:cs="Arial"/>
                 <w:bCs/>
               </w:rPr>
-              <w:t>{{</w:t>
-            </w:r>
-            <w:proofErr w:type="spellStart"/>
-            <w:r>
-              <w:rPr>
-                <w:rFonts w:ascii="Arial" w:hAnsi="Arial" w:cs="Arial"/>
-                <w:bCs/>
-              </w:rPr>
-              <w:t>no_work_undertaken_condition</w:t>
-            </w:r>
-            <w:proofErr w:type="spellEnd"/>
-            <w:r>
-              <w:rPr>
-                <w:rFonts w:ascii="Arial" w:hAnsi="Arial" w:cs="Arial"/>
-                <w:bCs/>
-              </w:rPr>
-              <w:t>}}</w:t>
+              <w:t>{{no_work_undertaken_condition}}</w:t>
             </w:r>
           </w:p>
         </w:tc>
@@ -5960,23 +5146,7 @@
                 <w:rFonts w:ascii="Arial" w:hAnsi="Arial" w:cs="Arial"/>
                 <w:bCs/>
               </w:rPr>
-              <w:t>{{</w:t>
-            </w:r>
-            <w:proofErr w:type="spellStart"/>
-            <w:r>
-              <w:rPr>
-                <w:rFonts w:ascii="Arial" w:hAnsi="Arial" w:cs="Arial"/>
-                <w:bCs/>
-              </w:rPr>
-              <w:t>no_travel_condition</w:t>
-            </w:r>
-            <w:proofErr w:type="spellEnd"/>
-            <w:r>
-              <w:rPr>
-                <w:rFonts w:ascii="Arial" w:hAnsi="Arial" w:cs="Arial"/>
-                <w:bCs/>
-              </w:rPr>
-              <w:t>}}</w:t>
+              <w:t>{{no_travel_condition}}</w:t>
             </w:r>
           </w:p>
         </w:tc>
@@ -6034,7 +5204,6 @@
               </w:rPr>
               <w:t>{{</w:t>
             </w:r>
-            <w:proofErr w:type="spellStart"/>
             <w:r>
               <w:rPr>
                 <w:rFonts w:ascii="Arial" w:hAnsi="Arial" w:cs="Arial"/>
@@ -6042,7 +5211,6 @@
               </w:rPr>
               <w:t>other_name_known_by</w:t>
             </w:r>
-            <w:proofErr w:type="spellEnd"/>
             <w:r>
               <w:rPr>
                 <w:rFonts w:ascii="Arial" w:hAnsi="Arial" w:cs="Arial"/>
@@ -6069,23 +5237,13 @@
                 <w:color w:val="800080"/>
               </w:rPr>
             </w:pPr>
-            <w:proofErr w:type="spellStart"/>
             <w:r>
               <w:rPr>
                 <w:rFonts w:ascii="Arial" w:hAnsi="Arial" w:cs="Arial"/>
                 <w:b/>
                 <w:color w:val="800080"/>
               </w:rPr>
-              <w:t>i</w:t>
-            </w:r>
-            <w:proofErr w:type="spellEnd"/>
-            <w:r>
-              <w:rPr>
-                <w:rFonts w:ascii="Arial" w:hAnsi="Arial" w:cs="Arial"/>
-                <w:b/>
-                <w:color w:val="800080"/>
-              </w:rPr>
-              <w:t xml:space="preserve">) </w:t>
+              <w:t xml:space="preserve">i) </w:t>
             </w:r>
             <w:r>
               <w:rPr>
@@ -6116,7 +5274,6 @@
               </w:rPr>
               <w:t>{{</w:t>
             </w:r>
-            <w:proofErr w:type="spellStart"/>
             <w:r>
               <w:rPr>
                 <w:rFonts w:ascii="Arial" w:hAnsi="Arial" w:cs="Arial"/>
@@ -6124,7 +5281,6 @@
               </w:rPr>
               <w:t>contact_details_changed</w:t>
             </w:r>
-            <w:proofErr w:type="spellEnd"/>
             <w:r>
               <w:rPr>
                 <w:rFonts w:ascii="Arial" w:hAnsi="Arial" w:cs="Arial"/>
@@ -6284,23 +5440,7 @@
           <w:rFonts w:ascii="Arial" w:hAnsi="Arial" w:cs="Arial"/>
           <w:bCs/>
         </w:rPr>
-        <w:t>{{</w:t>
-      </w:r>
-      <w:proofErr w:type="spellStart"/>
-      <w:r>
-        <w:rPr>
-          <w:rFonts w:ascii="Arial" w:hAnsi="Arial" w:cs="Arial"/>
-          <w:bCs/>
-        </w:rPr>
-        <w:t>additional_conditions_breached</w:t>
-      </w:r>
-      <w:proofErr w:type="spellEnd"/>
-      <w:r>
-        <w:rPr>
-          <w:rFonts w:ascii="Arial" w:hAnsi="Arial" w:cs="Arial"/>
-          <w:bCs/>
-        </w:rPr>
-        <w:t>}}</w:t>
+        <w:t>{{additional_conditions_breached}}</w:t>
       </w:r>
     </w:p>
     <w:p>
@@ -6487,21 +5627,7 @@
         <w:rPr>
           <w:rFonts w:ascii="Arial" w:hAnsi="Arial" w:cs="Arial"/>
         </w:rPr>
-        <w:t>{{</w:t>
-      </w:r>
-      <w:proofErr w:type="spellStart"/>
-      <w:r>
-        <w:rPr>
-          <w:rFonts w:ascii="Arial" w:hAnsi="Arial" w:cs="Arial"/>
-        </w:rPr>
-        <w:t>what_led_to_recall</w:t>
-      </w:r>
-      <w:proofErr w:type="spellEnd"/>
-      <w:r>
-        <w:rPr>
-          <w:rFonts w:ascii="Arial" w:hAnsi="Arial" w:cs="Arial"/>
-        </w:rPr>
-        <w:t>}}</w:t>
+        <w:t>{{what_led_to_recall}}</w:t>
       </w:r>
     </w:p>
     <w:p>
@@ -6619,21 +5745,7 @@
         <w:rPr>
           <w:rFonts w:ascii="Arial" w:hAnsi="Arial" w:cs="Arial"/>
         </w:rPr>
-        <w:t>{{</w:t>
-      </w:r>
-      <w:proofErr w:type="spellStart"/>
-      <w:r>
-        <w:rPr>
-          <w:rFonts w:ascii="Arial" w:hAnsi="Arial" w:cs="Arial"/>
-        </w:rPr>
-        <w:t>response_to_probation</w:t>
-      </w:r>
-      <w:proofErr w:type="spellEnd"/>
-      <w:r>
-        <w:rPr>
-          <w:rFonts w:ascii="Arial" w:hAnsi="Arial" w:cs="Arial"/>
-        </w:rPr>
-        <w:t>}}</w:t>
+        <w:t>{{response_to_probation}}</w:t>
       </w:r>
     </w:p>
     <w:p>
@@ -6875,23 +5987,7 @@
                 <w:rFonts w:ascii="Arial" w:hAnsi="Arial" w:cs="Arial"/>
                 <w:bCs/>
               </w:rPr>
-              <w:t>{{</w:t>
-            </w:r>
-            <w:proofErr w:type="spellStart"/>
-            <w:r>
-              <w:rPr>
-                <w:rFonts w:ascii="Arial" w:hAnsi="Arial" w:cs="Arial"/>
-                <w:bCs/>
-              </w:rPr>
-              <w:t>warning_letter_details</w:t>
-            </w:r>
-            <w:proofErr w:type="spellEnd"/>
-            <w:r>
-              <w:rPr>
-                <w:rFonts w:ascii="Arial" w:hAnsi="Arial" w:cs="Arial"/>
-                <w:bCs/>
-              </w:rPr>
-              <w:t>}}</w:t>
+              <w:t>{{warning_letter_details}}</w:t>
             </w:r>
           </w:p>
         </w:tc>
@@ -6949,23 +6045,7 @@
                 <w:rFonts w:ascii="Arial" w:hAnsi="Arial" w:cs="Arial"/>
                 <w:bCs/>
               </w:rPr>
-              <w:t>{{</w:t>
-            </w:r>
-            <w:proofErr w:type="spellStart"/>
-            <w:r>
-              <w:rPr>
-                <w:rFonts w:ascii="Arial" w:hAnsi="Arial" w:cs="Arial"/>
-                <w:bCs/>
-              </w:rPr>
-              <w:t>increased_frequency_details</w:t>
-            </w:r>
-            <w:proofErr w:type="spellEnd"/>
-            <w:r>
-              <w:rPr>
-                <w:rFonts w:ascii="Arial" w:hAnsi="Arial" w:cs="Arial"/>
-                <w:bCs/>
-              </w:rPr>
-              <w:t>}}</w:t>
+              <w:t>{{increased_frequency_details}}</w:t>
             </w:r>
           </w:p>
         </w:tc>
@@ -7023,23 +6103,7 @@
                 <w:rFonts w:ascii="Arial" w:hAnsi="Arial" w:cs="Arial"/>
                 <w:bCs/>
               </w:rPr>
-              <w:t>{{</w:t>
-            </w:r>
-            <w:proofErr w:type="spellStart"/>
-            <w:r>
-              <w:rPr>
-                <w:rFonts w:ascii="Arial" w:hAnsi="Arial" w:cs="Arial"/>
-                <w:bCs/>
-              </w:rPr>
-              <w:t>extra_licence_conditions_details</w:t>
-            </w:r>
-            <w:proofErr w:type="spellEnd"/>
-            <w:r>
-              <w:rPr>
-                <w:rFonts w:ascii="Arial" w:hAnsi="Arial" w:cs="Arial"/>
-                <w:bCs/>
-              </w:rPr>
-              <w:t>}}</w:t>
+              <w:t>{{extra_licence_conditions_details}}</w:t>
             </w:r>
           </w:p>
         </w:tc>
@@ -7070,25 +6134,7 @@
                 <w:b/>
                 <w:color w:val="800080"/>
               </w:rPr>
-              <w:t>Referral to multi-disciplinary teams (</w:t>
-            </w:r>
-            <w:proofErr w:type="gramStart"/>
-            <w:r>
-              <w:rPr>
-                <w:rFonts w:ascii="Arial" w:hAnsi="Arial" w:cs="Arial"/>
-                <w:b/>
-                <w:color w:val="800080"/>
-              </w:rPr>
-              <w:t>e.g.</w:t>
-            </w:r>
-            <w:proofErr w:type="gramEnd"/>
-            <w:r>
-              <w:rPr>
-                <w:rFonts w:ascii="Arial" w:hAnsi="Arial" w:cs="Arial"/>
-                <w:b/>
-                <w:color w:val="800080"/>
-              </w:rPr>
-              <w:t xml:space="preserve"> IOM, MAPPA, Gangs Unit)</w:t>
+              <w:t>Referral to multi-disciplinary teams (e.g. IOM, MAPPA, Gangs Unit)</w:t>
             </w:r>
           </w:p>
         </w:tc>
@@ -7115,23 +6161,7 @@
                 <w:rFonts w:ascii="Arial" w:hAnsi="Arial" w:cs="Arial"/>
                 <w:bCs/>
               </w:rPr>
-              <w:t>{{</w:t>
-            </w:r>
-            <w:proofErr w:type="spellStart"/>
-            <w:r>
-              <w:rPr>
-                <w:rFonts w:ascii="Arial" w:hAnsi="Arial" w:cs="Arial"/>
-                <w:bCs/>
-              </w:rPr>
-              <w:t>referral_to_other_teams_details</w:t>
-            </w:r>
-            <w:proofErr w:type="spellEnd"/>
-            <w:r>
-              <w:rPr>
-                <w:rFonts w:ascii="Arial" w:hAnsi="Arial" w:cs="Arial"/>
-                <w:bCs/>
-              </w:rPr>
-              <w:t>}}</w:t>
+              <w:t>{{referral_to_other_teams_details}}</w:t>
             </w:r>
           </w:p>
         </w:tc>
@@ -7189,23 +6219,7 @@
                 <w:rFonts w:ascii="Arial" w:hAnsi="Arial" w:cs="Arial"/>
                 <w:bCs/>
               </w:rPr>
-              <w:t>{{</w:t>
-            </w:r>
-            <w:proofErr w:type="spellStart"/>
-            <w:r>
-              <w:rPr>
-                <w:rFonts w:ascii="Arial" w:hAnsi="Arial" w:cs="Arial"/>
-                <w:bCs/>
-              </w:rPr>
-              <w:t>referral_to_partnership_agencies_details</w:t>
-            </w:r>
-            <w:proofErr w:type="spellEnd"/>
-            <w:r>
-              <w:rPr>
-                <w:rFonts w:ascii="Arial" w:hAnsi="Arial" w:cs="Arial"/>
-                <w:bCs/>
-              </w:rPr>
-              <w:t>}}</w:t>
+              <w:t>{{referral_to_partnership_agencies_details}}</w:t>
             </w:r>
           </w:p>
         </w:tc>
@@ -7263,23 +6277,7 @@
                 <w:rFonts w:ascii="Arial" w:hAnsi="Arial" w:cs="Arial"/>
                 <w:bCs/>
               </w:rPr>
-              <w:t>{{</w:t>
-            </w:r>
-            <w:proofErr w:type="spellStart"/>
-            <w:r>
-              <w:rPr>
-                <w:rFonts w:ascii="Arial" w:hAnsi="Arial" w:cs="Arial"/>
-                <w:bCs/>
-              </w:rPr>
-              <w:t>referral_to_approved_premises_details</w:t>
-            </w:r>
-            <w:proofErr w:type="spellEnd"/>
-            <w:r>
-              <w:rPr>
-                <w:rFonts w:ascii="Arial" w:hAnsi="Arial" w:cs="Arial"/>
-                <w:bCs/>
-              </w:rPr>
-              <w:t>}}</w:t>
+              <w:t>{{referral_to_approved_premises_details}}</w:t>
             </w:r>
           </w:p>
         </w:tc>
@@ -7337,23 +6335,7 @@
                 <w:rFonts w:ascii="Arial" w:hAnsi="Arial" w:cs="Arial"/>
                 <w:bCs/>
               </w:rPr>
-              <w:t>{{</w:t>
-            </w:r>
-            <w:proofErr w:type="spellStart"/>
-            <w:r>
-              <w:rPr>
-                <w:rFonts w:ascii="Arial" w:hAnsi="Arial" w:cs="Arial"/>
-                <w:bCs/>
-              </w:rPr>
-              <w:t>drug_testing_details</w:t>
-            </w:r>
-            <w:proofErr w:type="spellEnd"/>
-            <w:r>
-              <w:rPr>
-                <w:rFonts w:ascii="Arial" w:hAnsi="Arial" w:cs="Arial"/>
-                <w:bCs/>
-              </w:rPr>
-              <w:t>}}</w:t>
+              <w:t>{{drug_testing_details}}</w:t>
             </w:r>
           </w:p>
         </w:tc>
@@ -7411,23 +6393,7 @@
                 <w:rFonts w:ascii="Arial" w:hAnsi="Arial" w:cs="Arial"/>
                 <w:bCs/>
               </w:rPr>
-              <w:t>{{</w:t>
-            </w:r>
-            <w:proofErr w:type="spellStart"/>
-            <w:r>
-              <w:rPr>
-                <w:rFonts w:ascii="Arial" w:hAnsi="Arial" w:cs="Arial"/>
-                <w:bCs/>
-              </w:rPr>
-              <w:t>alternative_to_recall_other_details</w:t>
-            </w:r>
-            <w:proofErr w:type="spellEnd"/>
-            <w:r>
-              <w:rPr>
-                <w:rFonts w:ascii="Arial" w:hAnsi="Arial" w:cs="Arial"/>
-                <w:bCs/>
-              </w:rPr>
-              <w:t>}}</w:t>
+              <w:t>{{alternative_to_recall_other_details}}</w:t>
             </w:r>
           </w:p>
         </w:tc>
@@ -7534,25 +6500,7 @@
           <w:b/>
           <w:color w:val="800080"/>
         </w:rPr>
-        <w:t xml:space="preserve">The offender is suitable for FTR if the identified risks can be safely managed in the community at the end of the fixed term period.  In your assessment </w:t>
-      </w:r>
-      <w:proofErr w:type="gramStart"/>
-      <w:r>
-        <w:rPr>
-          <w:rFonts w:ascii="Arial" w:hAnsi="Arial" w:cs="Arial"/>
-          <w:b/>
-          <w:color w:val="800080"/>
-        </w:rPr>
-        <w:t>about  the</w:t>
-      </w:r>
-      <w:proofErr w:type="gramEnd"/>
-      <w:r>
-        <w:rPr>
-          <w:rFonts w:ascii="Arial" w:hAnsi="Arial" w:cs="Arial"/>
-          <w:b/>
-          <w:color w:val="800080"/>
-        </w:rPr>
-        <w:t xml:space="preserve"> offender’s  suitability for an FTR, you must consider the following factors:</w:t>
+        <w:t>The offender is suitable for FTR if the identified risks can be safely managed in the community at the end of the fixed term period.  In your assessment about  the offender’s  suitability for an FTR, you must consider the following factors:</w:t>
       </w:r>
     </w:p>
     <w:p>
@@ -7582,25 +6530,7 @@
           <w:b/>
           <w:color w:val="800080"/>
         </w:rPr>
-        <w:t xml:space="preserve">- The offender’s index offence </w:t>
-      </w:r>
-      <w:proofErr w:type="gramStart"/>
-      <w:r>
-        <w:rPr>
-          <w:rFonts w:ascii="Arial" w:hAnsi="Arial" w:cs="Arial"/>
-          <w:b/>
-          <w:color w:val="800080"/>
-        </w:rPr>
-        <w:t>i.e.</w:t>
-      </w:r>
-      <w:proofErr w:type="gramEnd"/>
-      <w:r>
-        <w:rPr>
-          <w:rFonts w:ascii="Arial" w:hAnsi="Arial" w:cs="Arial"/>
-          <w:b/>
-          <w:color w:val="800080"/>
-        </w:rPr>
-        <w:t xml:space="preserve"> was it sexual or violent</w:t>
+        <w:t>- The offender’s index offence i.e. was it sexual or violent</w:t>
       </w:r>
     </w:p>
     <w:p>
@@ -7810,23 +6740,7 @@
           <w:rFonts w:ascii="Arial" w:hAnsi="Arial" w:cs="Arial"/>
           <w:bCs/>
         </w:rPr>
-        <w:t>{{</w:t>
-      </w:r>
-      <w:proofErr w:type="spellStart"/>
-      <w:r>
-        <w:rPr>
-          <w:rFonts w:ascii="Arial" w:hAnsi="Arial" w:cs="Arial"/>
-          <w:bCs/>
-        </w:rPr>
-        <w:t>recall_type</w:t>
-      </w:r>
-      <w:proofErr w:type="spellEnd"/>
-      <w:r>
-        <w:rPr>
-          <w:rFonts w:ascii="Arial" w:hAnsi="Arial" w:cs="Arial"/>
-          <w:bCs/>
-        </w:rPr>
-        <w:t>}}</w:t>
+        <w:t>{{recall_type}}</w:t>
       </w:r>
       <w:r>
         <w:rPr>
@@ -7852,21 +6766,7 @@
         <w:rPr>
           <w:rFonts w:ascii="Arial" w:hAnsi="Arial" w:cs="Arial"/>
         </w:rPr>
-        <w:t>{{</w:t>
-      </w:r>
-      <w:proofErr w:type="spellStart"/>
-      <w:r>
-        <w:rPr>
-          <w:rFonts w:ascii="Arial" w:hAnsi="Arial" w:cs="Arial"/>
-        </w:rPr>
-        <w:t>recall_type_details</w:t>
-      </w:r>
-      <w:proofErr w:type="spellEnd"/>
-      <w:r>
-        <w:rPr>
-          <w:rFonts w:ascii="Arial" w:hAnsi="Arial" w:cs="Arial"/>
-        </w:rPr>
-        <w:t>}}</w:t>
+        <w:t>{{recall_type_details}}</w:t>
       </w:r>
     </w:p>
     <w:p>
@@ -7925,21 +6825,7 @@
         <w:rPr>
           <w:rFonts w:ascii="Arial" w:hAnsi="Arial" w:cs="Arial"/>
         </w:rPr>
-        <w:t>{{</w:t>
-      </w:r>
-      <w:proofErr w:type="spellStart"/>
-      <w:r>
-        <w:rPr>
-          <w:rFonts w:ascii="Arial" w:hAnsi="Arial" w:cs="Arial"/>
-        </w:rPr>
-        <w:t>fixed_term_additional_licence_conditions</w:t>
-      </w:r>
-      <w:proofErr w:type="spellEnd"/>
-      <w:r>
-        <w:rPr>
-          <w:rFonts w:ascii="Arial" w:hAnsi="Arial" w:cs="Arial"/>
-        </w:rPr>
-        <w:t>}}</w:t>
+        <w:t>{{fixed_term_additional_licence_conditions}}</w:t>
       </w:r>
     </w:p>
     <w:p>
@@ -8032,25 +6918,7 @@
           <w:b/>
           <w:color w:val="800080"/>
         </w:rPr>
-        <w:t xml:space="preserve">be met. Select from the options below and comment on how the offender’s behaviour meets each </w:t>
-      </w:r>
-      <w:proofErr w:type="gramStart"/>
-      <w:r>
-        <w:rPr>
-          <w:rFonts w:ascii="Arial" w:hAnsi="Arial" w:cs="Arial"/>
-          <w:b/>
-          <w:color w:val="800080"/>
-        </w:rPr>
-        <w:t>criteria</w:t>
-      </w:r>
-      <w:proofErr w:type="gramEnd"/>
-      <w:r>
-        <w:rPr>
-          <w:rFonts w:ascii="Arial" w:hAnsi="Arial" w:cs="Arial"/>
-          <w:b/>
-          <w:color w:val="800080"/>
-        </w:rPr>
-        <w:t>:</w:t>
+        <w:t>be met. Select from the options below and comment on how the offender’s behaviour meets each criteria:</w:t>
       </w:r>
     </w:p>
     <w:p>
@@ -8082,63 +6950,20 @@
           <w:rFonts w:ascii="Arial" w:hAnsi="Arial" w:cs="Arial"/>
         </w:rPr>
       </w:pPr>
-      <w:proofErr w:type="spellStart"/>
-      <w:r>
-        <w:rPr>
-          <w:rFonts w:ascii="Arial" w:hAnsi="Arial" w:cs="Arial"/>
-          <w:b/>
-          <w:color w:val="800080"/>
-        </w:rPr>
-        <w:t>i</w:t>
-      </w:r>
-      <w:proofErr w:type="spellEnd"/>
-      <w:r>
-        <w:rPr>
-          <w:rFonts w:ascii="Arial" w:hAnsi="Arial" w:cs="Arial"/>
-          <w:b/>
-          <w:color w:val="800080"/>
-        </w:rPr>
-        <w:t xml:space="preserve">) Has the offender exhibited behaviour </w:t>
-      </w:r>
-      <w:proofErr w:type="gramStart"/>
-      <w:r>
-        <w:rPr>
-          <w:rFonts w:ascii="Arial" w:hAnsi="Arial" w:cs="Arial"/>
-          <w:b/>
-          <w:color w:val="800080"/>
-        </w:rPr>
-        <w:t>similar to</w:t>
-      </w:r>
-      <w:proofErr w:type="gramEnd"/>
-      <w:r>
-        <w:rPr>
-          <w:rFonts w:ascii="Arial" w:hAnsi="Arial" w:cs="Arial"/>
-          <w:b/>
-          <w:color w:val="800080"/>
-        </w:rPr>
-        <w:t xml:space="preserve"> the circumstances surrounding the index offence; is there a causal link? </w:t>
+      <w:r>
+        <w:rPr>
+          <w:rFonts w:ascii="Arial" w:hAnsi="Arial" w:cs="Arial"/>
+          <w:b/>
+          <w:color w:val="800080"/>
+        </w:rPr>
+        <w:t xml:space="preserve">i) Has the offender exhibited behaviour similar to the circumstances surrounding the index offence; is there a causal link? </w:t>
       </w:r>
       <w:r>
         <w:rPr>
           <w:rFonts w:ascii="Arial" w:hAnsi="Arial" w:cs="Arial"/>
         </w:rPr>
         <w:lastRenderedPageBreak/>
-        <w:t>{{</w:t>
-      </w:r>
-      <w:proofErr w:type="spellStart"/>
-      <w:r>
-        <w:rPr>
-          <w:rFonts w:ascii="Arial" w:hAnsi="Arial" w:cs="Arial"/>
-        </w:rPr>
-        <w:t>behaviour_similar_to_index_offence_present</w:t>
-      </w:r>
-      <w:proofErr w:type="spellEnd"/>
-      <w:proofErr w:type="gramStart"/>
-      <w:r>
-        <w:rPr>
-          <w:rFonts w:ascii="Arial" w:hAnsi="Arial" w:cs="Arial"/>
-        </w:rPr>
-        <w:t>}}</w:t>
+        <w:t>{{behaviour_similar_to_index_offence_present}}</w:t>
       </w:r>
       <w:r>
         <w:rPr>
@@ -8159,16 +6984,7 @@
           <w:b/>
           <w:color w:val="800080"/>
         </w:rPr>
-        <w:t>Please</w:t>
-      </w:r>
-      <w:proofErr w:type="gramEnd"/>
-      <w:r>
-        <w:rPr>
-          <w:rFonts w:ascii="Arial" w:hAnsi="Arial" w:cs="Arial"/>
-          <w:b/>
-          <w:color w:val="800080"/>
-        </w:rPr>
-        <w:t xml:space="preserve"> Comment:</w:t>
+        <w:t>Please Comment:</w:t>
       </w:r>
       <w:r>
         <w:rPr>
@@ -8181,21 +6997,7 @@
         <w:rPr>
           <w:rFonts w:ascii="Arial" w:hAnsi="Arial" w:cs="Arial"/>
         </w:rPr>
-        <w:t>{{</w:t>
-      </w:r>
-      <w:proofErr w:type="spellStart"/>
-      <w:r>
-        <w:rPr>
-          <w:rFonts w:ascii="Arial" w:hAnsi="Arial" w:cs="Arial"/>
-        </w:rPr>
-        <w:t>behaviour_similar_to_index_offence</w:t>
-      </w:r>
-      <w:proofErr w:type="spellEnd"/>
-      <w:r>
-        <w:rPr>
-          <w:rFonts w:ascii="Arial" w:hAnsi="Arial" w:cs="Arial"/>
-        </w:rPr>
-        <w:t>}}</w:t>
+        <w:t>{{behaviour_similar_to_index_offence}}</w:t>
       </w:r>
     </w:p>
     <w:p>
@@ -8247,22 +7049,7 @@
         <w:rPr>
           <w:rFonts w:ascii="Arial" w:hAnsi="Arial" w:cs="Arial"/>
         </w:rPr>
-        <w:t>{{</w:t>
-      </w:r>
-      <w:proofErr w:type="spellStart"/>
-      <w:r>
-        <w:rPr>
-          <w:rFonts w:ascii="Arial" w:hAnsi="Arial" w:cs="Arial"/>
-        </w:rPr>
-        <w:t>behaviour_leading_to_sexual_or_violent_offence_present</w:t>
-      </w:r>
-      <w:proofErr w:type="spellEnd"/>
-      <w:proofErr w:type="gramStart"/>
-      <w:r>
-        <w:rPr>
-          <w:rFonts w:ascii="Arial" w:hAnsi="Arial" w:cs="Arial"/>
-        </w:rPr>
-        <w:t>}}</w:t>
+        <w:t>{{behaviour_leading_to_sexual_or_violent_offence_present}}</w:t>
       </w:r>
       <w:r>
         <w:rPr>
@@ -8277,36 +7064,13 @@
           <w:b/>
           <w:color w:val="800080"/>
         </w:rPr>
-        <w:t>Please</w:t>
-      </w:r>
-      <w:proofErr w:type="gramEnd"/>
-      <w:r>
-        <w:rPr>
-          <w:rFonts w:ascii="Arial" w:hAnsi="Arial" w:cs="Arial"/>
-          <w:b/>
-          <w:color w:val="800080"/>
-        </w:rPr>
-        <w:t xml:space="preserve"> Comment: </w:t>
-      </w:r>
-      <w:r>
-        <w:rPr>
-          <w:rFonts w:ascii="Arial" w:hAnsi="Arial" w:cs="Arial"/>
-        </w:rPr>
-        <w:t>{{</w:t>
-      </w:r>
-      <w:proofErr w:type="spellStart"/>
-      <w:r>
-        <w:rPr>
-          <w:rFonts w:ascii="Arial" w:hAnsi="Arial" w:cs="Arial"/>
-        </w:rPr>
-        <w:t>behaviour_leading_to_sexual_or_violent_offence</w:t>
-      </w:r>
-      <w:proofErr w:type="spellEnd"/>
-      <w:r>
-        <w:rPr>
-          <w:rFonts w:ascii="Arial" w:hAnsi="Arial" w:cs="Arial"/>
-        </w:rPr>
-        <w:t>}}</w:t>
+        <w:t xml:space="preserve">Please Comment: </w:t>
+      </w:r>
+      <w:r>
+        <w:rPr>
+          <w:rFonts w:ascii="Arial" w:hAnsi="Arial" w:cs="Arial"/>
+        </w:rPr>
+        <w:t>{{behaviour_leading_to_sexual_or_violent_offence}}</w:t>
       </w:r>
     </w:p>
     <w:p>
@@ -8329,25 +7093,7 @@
           <w:b/>
           <w:color w:val="800080"/>
         </w:rPr>
-        <w:t>iii) Is the offender out of touch with probation/YOT and the assumption can be made that any of (</w:t>
-      </w:r>
-      <w:proofErr w:type="spellStart"/>
-      <w:r>
-        <w:rPr>
-          <w:rFonts w:ascii="Arial" w:hAnsi="Arial" w:cs="Arial"/>
-          <w:b/>
-          <w:color w:val="800080"/>
-        </w:rPr>
-        <w:t>i</w:t>
-      </w:r>
-      <w:proofErr w:type="spellEnd"/>
-      <w:r>
-        <w:rPr>
-          <w:rFonts w:ascii="Arial" w:hAnsi="Arial" w:cs="Arial"/>
-          <w:b/>
-          <w:color w:val="800080"/>
-        </w:rPr>
-        <w:t>) to (ii) may arise?</w:t>
+        <w:t>iii) Is the offender out of touch with probation/YOT and the assumption can be made that any of (i) to (ii) may arise?</w:t>
       </w:r>
       <w:r>
         <w:rPr>
@@ -8361,22 +7107,7 @@
         <w:rPr>
           <w:rFonts w:ascii="Arial" w:hAnsi="Arial" w:cs="Arial"/>
         </w:rPr>
-        <w:t>{{</w:t>
-      </w:r>
-      <w:proofErr w:type="spellStart"/>
-      <w:r>
-        <w:rPr>
-          <w:rFonts w:ascii="Arial" w:hAnsi="Arial" w:cs="Arial"/>
-        </w:rPr>
-        <w:t>out_of_touch_present</w:t>
-      </w:r>
-      <w:proofErr w:type="spellEnd"/>
-      <w:proofErr w:type="gramStart"/>
-      <w:r>
-        <w:rPr>
-          <w:rFonts w:ascii="Arial" w:hAnsi="Arial" w:cs="Arial"/>
-        </w:rPr>
-        <w:t>}}</w:t>
+        <w:t>{{out_of_touch_present}}</w:t>
       </w:r>
       <w:r>
         <w:rPr>
@@ -8389,9 +7120,16 @@
           <w:rFonts w:ascii="Arial" w:hAnsi="Arial" w:cs="Arial"/>
           <w:b/>
         </w:rPr>
-        <w:t xml:space="preserve">  </w:t>
-      </w:r>
-      <w:proofErr w:type="gramEnd"/>
+        <w:t xml:space="preserve">   </w:t>
+      </w:r>
+      <w:r>
+        <w:rPr>
+          <w:rFonts w:ascii="Arial" w:hAnsi="Arial" w:cs="Arial"/>
+          <w:b/>
+          <w:color w:val="800080"/>
+        </w:rPr>
+        <w:t>Please Comment:</w:t>
+      </w:r>
       <w:r>
         <w:rPr>
           <w:rFonts w:ascii="Arial" w:hAnsi="Arial" w:cs="Arial"/>
@@ -8402,37 +7140,8 @@
       <w:r>
         <w:rPr>
           <w:rFonts w:ascii="Arial" w:hAnsi="Arial" w:cs="Arial"/>
-          <w:b/>
-          <w:color w:val="800080"/>
-        </w:rPr>
-        <w:t>Please Comment:</w:t>
-      </w:r>
-      <w:r>
-        <w:rPr>
-          <w:rFonts w:ascii="Arial" w:hAnsi="Arial" w:cs="Arial"/>
-          <w:b/>
-        </w:rPr>
-        <w:t xml:space="preserve"> </w:t>
-      </w:r>
-      <w:r>
-        <w:rPr>
-          <w:rFonts w:ascii="Arial" w:hAnsi="Arial" w:cs="Arial"/>
-        </w:rPr>
-        <w:t>{{</w:t>
-      </w:r>
-      <w:proofErr w:type="spellStart"/>
-      <w:r>
-        <w:rPr>
-          <w:rFonts w:ascii="Arial" w:hAnsi="Arial" w:cs="Arial"/>
-        </w:rPr>
-        <w:t>out_of_touch</w:t>
-      </w:r>
-      <w:proofErr w:type="spellEnd"/>
-      <w:r>
-        <w:rPr>
-          <w:rFonts w:ascii="Arial" w:hAnsi="Arial" w:cs="Arial"/>
-        </w:rPr>
-        <w:t>}}</w:t>
+        </w:rPr>
+        <w:t>{{out_of_touch}}</w:t>
       </w:r>
     </w:p>
     <w:p>
@@ -8606,21 +7315,7 @@
         <w:rPr>
           <w:rFonts w:ascii="Arial" w:hAnsi="Arial" w:cs="Arial"/>
         </w:rPr>
-        <w:t>{{</w:t>
-      </w:r>
-      <w:proofErr w:type="spellStart"/>
-      <w:r>
-        <w:rPr>
-          <w:rFonts w:ascii="Arial" w:hAnsi="Arial" w:cs="Arial"/>
-        </w:rPr>
-        <w:t>last_person_completing_form_name</w:t>
-      </w:r>
-      <w:proofErr w:type="spellEnd"/>
-      <w:r>
-        <w:rPr>
-          <w:rFonts w:ascii="Arial" w:hAnsi="Arial" w:cs="Arial"/>
-        </w:rPr>
-        <w:t>}}</w:t>
+        <w:t>{{last_person_completing_form_name}}</w:t>
       </w:r>
     </w:p>
     <w:p>
@@ -8761,21 +7456,7 @@
         <w:rPr>
           <w:rFonts w:ascii="Arial" w:hAnsi="Arial" w:cs="Arial"/>
         </w:rPr>
-        <w:t>{{</w:t>
-      </w:r>
-      <w:proofErr w:type="spellStart"/>
-      <w:r>
-        <w:rPr>
-          <w:rFonts w:ascii="Arial" w:hAnsi="Arial" w:cs="Arial"/>
-        </w:rPr>
-        <w:t>last_person_completing_form_email</w:t>
-      </w:r>
-      <w:proofErr w:type="spellEnd"/>
-      <w:r>
-        <w:rPr>
-          <w:rFonts w:ascii="Arial" w:hAnsi="Arial" w:cs="Arial"/>
-        </w:rPr>
-        <w:t>}}</w:t>
+        <w:t>{{last_person_completing_form_email}}</w:t>
       </w:r>
       <w:r>
         <w:rPr>
@@ -8813,16 +7494,7 @@
           <w:b/>
           <w:color w:val="800080"/>
         </w:rPr>
-        <w:t>Region</w:t>
-      </w:r>
-      <w:proofErr w:type="gramStart"/>
-      <w:r>
-        <w:rPr>
-          <w:rFonts w:ascii="Arial" w:hAnsi="Arial" w:cs="Arial"/>
-          <w:b/>
-          <w:color w:val="800080"/>
-        </w:rPr>
-        <w:t>:</w:t>
+        <w:t>Region:</w:t>
       </w:r>
       <w:r>
         <w:rPr>
@@ -8843,14 +7515,7 @@
         <w:rPr>
           <w:rFonts w:ascii="Arial" w:hAnsi="Arial" w:cs="Arial"/>
         </w:rPr>
-        <w:t>{</w:t>
-      </w:r>
-      <w:proofErr w:type="gramEnd"/>
-      <w:r>
-        <w:rPr>
-          <w:rFonts w:ascii="Arial" w:hAnsi="Arial" w:cs="Arial"/>
-        </w:rPr>
-        <w:t>{region}}</w:t>
+        <w:t>{{region}}</w:t>
       </w:r>
     </w:p>
     <w:p>
@@ -8889,21 +7554,7 @@
         <w:rPr>
           <w:rFonts w:ascii="Arial" w:hAnsi="Arial" w:cs="Arial"/>
         </w:rPr>
-        <w:t>{{</w:t>
-      </w:r>
-      <w:proofErr w:type="spellStart"/>
-      <w:r>
-        <w:rPr>
-          <w:rFonts w:ascii="Arial" w:hAnsi="Arial" w:cs="Arial"/>
-        </w:rPr>
-        <w:t>local_delivery_unit</w:t>
-      </w:r>
-      <w:proofErr w:type="spellEnd"/>
-      <w:r>
-        <w:rPr>
-          <w:rFonts w:ascii="Arial" w:hAnsi="Arial" w:cs="Arial"/>
-        </w:rPr>
-        <w:t>}}</w:t>
+        <w:t>{{local_delivery_unit}}</w:t>
       </w:r>
     </w:p>
     <w:p>
@@ -9262,21 +7913,7 @@
         <w:rPr>
           <w:rFonts w:ascii="Arial" w:hAnsi="Arial" w:cs="Arial"/>
         </w:rPr>
-        <w:t>{{</w:t>
-      </w:r>
-      <w:proofErr w:type="spellStart"/>
-      <w:r>
-        <w:rPr>
-          <w:rFonts w:ascii="Arial" w:hAnsi="Arial" w:cs="Arial"/>
-        </w:rPr>
-        <w:t>date_of_decision</w:t>
-      </w:r>
-      <w:proofErr w:type="spellEnd"/>
-      <w:r>
-        <w:rPr>
-          <w:rFonts w:ascii="Arial" w:hAnsi="Arial" w:cs="Arial"/>
-        </w:rPr>
-        <w:t>}}</w:t>
+        <w:t>{{date_of_decision}}</w:t>
       </w:r>
     </w:p>
     <w:p>
@@ -9320,21 +7957,7 @@
         <w:rPr>
           <w:rFonts w:ascii="Arial" w:hAnsi="Arial" w:cs="Arial"/>
         </w:rPr>
-        <w:t>{{</w:t>
-      </w:r>
-      <w:proofErr w:type="spellStart"/>
-      <w:r>
-        <w:rPr>
-          <w:rFonts w:ascii="Arial" w:hAnsi="Arial" w:cs="Arial"/>
-        </w:rPr>
-        <w:t>time_of_decision</w:t>
-      </w:r>
-      <w:proofErr w:type="spellEnd"/>
-      <w:r>
-        <w:rPr>
-          <w:rFonts w:ascii="Arial" w:hAnsi="Arial" w:cs="Arial"/>
-        </w:rPr>
-        <w:t>}}</w:t>
+        <w:t>{{time_of_decision}}</w:t>
       </w:r>
     </w:p>
     <w:p>
@@ -10235,23 +8858,7 @@
           <w:rFonts w:ascii="Arial" w:hAnsi="Arial" w:cs="Arial"/>
           <w:color w:val="800080"/>
         </w:rPr>
-        <w:t xml:space="preserve">offender </w:t>
-      </w:r>
-      <w:proofErr w:type="gramStart"/>
-      <w:r>
-        <w:rPr>
-          <w:rFonts w:ascii="Arial" w:hAnsi="Arial" w:cs="Arial"/>
-          <w:color w:val="800080"/>
-        </w:rPr>
-        <w:t>manager</w:t>
-      </w:r>
-      <w:proofErr w:type="gramEnd"/>
-      <w:r>
-        <w:rPr>
-          <w:rFonts w:ascii="Arial" w:hAnsi="Arial" w:cs="Arial"/>
-          <w:color w:val="800080"/>
-        </w:rPr>
-        <w:t xml:space="preserve"> and I am endorsing:</w:t>
+        <w:t>offender manager and I am endorsing:</w:t>
       </w:r>
     </w:p>
     <w:p>

</xml_diff>

<commit_message>
no_jira-part-a-missing-field-fix: added missing Adult and child safeguarding concerns to part A (#648)
</commit_message>
<xml_diff>
--- a/src/main/resources/NAT Recall Part A London Template - obtained 131021.docx
+++ b/src/main/resources/NAT Recall Part A London Template - obtained 131021.docx
@@ -151,25 +151,7 @@
           <w:b/>
           <w:color w:val="800080"/>
         </w:rPr>
-        <w:t xml:space="preserve">.  There is also guidance available on </w:t>
-      </w:r>
-      <w:proofErr w:type="spellStart"/>
-      <w:r>
-        <w:rPr>
-          <w:rFonts w:ascii="Arial" w:eastAsia="Arial" w:hAnsi="Arial" w:cs="Arial"/>
-          <w:b/>
-          <w:color w:val="800080"/>
-        </w:rPr>
-        <w:t>EQuiP</w:t>
-      </w:r>
-      <w:proofErr w:type="spellEnd"/>
-      <w:r>
-        <w:rPr>
-          <w:rFonts w:ascii="Arial" w:eastAsia="Arial" w:hAnsi="Arial" w:cs="Arial"/>
-          <w:b/>
-          <w:color w:val="800080"/>
-        </w:rPr>
-        <w:t xml:space="preserve"> relating to the victim contact scheme (under 1.3.1 – Victims).</w:t>
+        <w:t>.  There is also guidance available on EQuiP relating to the victim contact scheme (under 1.3.1 – Victims).</w:t>
       </w:r>
     </w:p>
     <w:p>
@@ -432,25 +414,7 @@
           <w:b/>
           <w:color w:val="800080"/>
         </w:rPr>
-        <w:t xml:space="preserve">this an </w:t>
-      </w:r>
-      <w:proofErr w:type="gramStart"/>
-      <w:r>
-        <w:rPr>
-          <w:rFonts w:ascii="Arial" w:hAnsi="Arial" w:cs="Arial"/>
-          <w:b/>
-          <w:color w:val="800080"/>
-        </w:rPr>
-        <w:t>Emergency</w:t>
-      </w:r>
-      <w:proofErr w:type="gramEnd"/>
-      <w:r>
-        <w:rPr>
-          <w:rFonts w:ascii="Arial" w:hAnsi="Arial" w:cs="Arial"/>
-          <w:b/>
-          <w:color w:val="800080"/>
-        </w:rPr>
-        <w:t xml:space="preserve"> recall</w:t>
+        <w:t>this an Emergency recall</w:t>
       </w:r>
       <w:r>
         <w:rPr>
@@ -574,21 +538,7 @@
         <w:rPr>
           <w:rFonts w:ascii="Arial" w:hAnsi="Arial" w:cs="Arial"/>
         </w:rPr>
-        <w:t>{{</w:t>
-      </w:r>
-      <w:proofErr w:type="spellStart"/>
-      <w:r>
-        <w:rPr>
-          <w:rFonts w:ascii="Arial" w:hAnsi="Arial" w:cs="Arial"/>
-        </w:rPr>
-        <w:t>is_this_an_emergency_recall</w:t>
-      </w:r>
-      <w:proofErr w:type="spellEnd"/>
-      <w:r>
-        <w:rPr>
-          <w:rFonts w:ascii="Arial" w:hAnsi="Arial" w:cs="Arial"/>
-        </w:rPr>
-        <w:t>}}</w:t>
+        <w:t>{{is_this_an_emergency_recall}}</w:t>
       </w:r>
     </w:p>
     <w:p>
@@ -669,21 +619,7 @@
         <w:rPr>
           <w:rFonts w:ascii="Arial" w:hAnsi="Arial" w:cs="Arial"/>
         </w:rPr>
-        <w:t>{{</w:t>
-      </w:r>
-      <w:proofErr w:type="spellStart"/>
-      <w:r>
-        <w:rPr>
-          <w:rFonts w:ascii="Arial" w:hAnsi="Arial" w:cs="Arial"/>
-        </w:rPr>
-        <w:t>indeterminate_sentence_type</w:t>
-      </w:r>
-      <w:proofErr w:type="spellEnd"/>
-      <w:r>
-        <w:rPr>
-          <w:rFonts w:ascii="Arial" w:hAnsi="Arial" w:cs="Arial"/>
-        </w:rPr>
-        <w:t>}}</w:t>
+        <w:t>{{indeterminate_sentence_type}}</w:t>
       </w:r>
     </w:p>
     <w:p>
@@ -754,16 +690,7 @@
           <w:b/>
           <w:color w:val="800080"/>
         </w:rPr>
-        <w:t xml:space="preserve"> one of the following</w:t>
-      </w:r>
-      <w:proofErr w:type="gramStart"/>
-      <w:r>
-        <w:rPr>
-          <w:rFonts w:ascii="Arial" w:hAnsi="Arial" w:cs="Arial"/>
-          <w:b/>
-          <w:color w:val="800080"/>
-        </w:rPr>
-        <w:t xml:space="preserve">: </w:t>
+        <w:t xml:space="preserve"> one of the following: </w:t>
       </w:r>
       <w:r>
         <w:rPr>
@@ -777,28 +704,7 @@
         <w:rPr>
           <w:rFonts w:ascii="Arial" w:hAnsi="Arial" w:cs="Arial"/>
         </w:rPr>
-        <w:t>{</w:t>
-      </w:r>
-      <w:proofErr w:type="gramEnd"/>
-      <w:r>
-        <w:rPr>
-          <w:rFonts w:ascii="Arial" w:hAnsi="Arial" w:cs="Arial"/>
-        </w:rPr>
-        <w:t>{</w:t>
-      </w:r>
-      <w:proofErr w:type="spellStart"/>
-      <w:r>
-        <w:rPr>
-          <w:rFonts w:ascii="Arial" w:hAnsi="Arial" w:cs="Arial"/>
-        </w:rPr>
-        <w:t>is_extended_sentence</w:t>
-      </w:r>
-      <w:proofErr w:type="spellEnd"/>
-      <w:r>
-        <w:rPr>
-          <w:rFonts w:ascii="Arial" w:hAnsi="Arial" w:cs="Arial"/>
-        </w:rPr>
-        <w:t>}}</w:t>
+        <w:t>{{is_extended_sentence}}</w:t>
       </w:r>
     </w:p>
     <w:p>
@@ -859,18 +765,8 @@
           <w:b/>
           <w:color w:val="800080"/>
         </w:rPr>
-        <w:t>entence (Criminal Justice Act 2003, Powers of Criminal Courts (sentencing) ACT 2000, Crime &amp; Disorder Act 1998</w:t>
-      </w:r>
-      <w:proofErr w:type="gramStart"/>
-      <w:r>
-        <w:rPr>
-          <w:rFonts w:ascii="Arial" w:hAnsi="Arial" w:cs="Arial"/>
-          <w:b/>
-          <w:color w:val="800080"/>
-        </w:rPr>
-        <w:t>);</w:t>
-      </w:r>
-      <w:proofErr w:type="gramEnd"/>
+        <w:t>entence (Criminal Justice Act 2003, Powers of Criminal Courts (sentencing) ACT 2000, Crime &amp; Disorder Act 1998);</w:t>
+      </w:r>
     </w:p>
     <w:p>
       <w:pPr>
@@ -1188,23 +1084,7 @@
           <w:rFonts w:ascii="Arial" w:hAnsi="Arial" w:cs="Arial"/>
           <w:noProof/>
         </w:rPr>
-        <w:t>{</w:t>
-      </w:r>
-      <w:proofErr w:type="spellStart"/>
-      <w:r>
-        <w:rPr>
-          <w:rFonts w:ascii="Arial" w:hAnsi="Arial" w:cs="Arial"/>
-          <w:noProof/>
-        </w:rPr>
-        <w:t>date_of_birth</w:t>
-      </w:r>
-      <w:proofErr w:type="spellEnd"/>
-      <w:r>
-        <w:rPr>
-          <w:rFonts w:ascii="Arial" w:hAnsi="Arial" w:cs="Arial"/>
-          <w:noProof/>
-        </w:rPr>
-        <w:t>}}</w:t>
+        <w:t>{date_of_birth}}</w:t>
       </w:r>
     </w:p>
     <w:p>
@@ -1298,72 +1178,38 @@
           <w:rFonts w:ascii="Arial" w:hAnsi="Arial" w:cs="Arial"/>
           <w:noProof/>
         </w:rPr>
+        <w:t>{primary_language}}</w:t>
+      </w:r>
+      <w:r>
+        <w:rPr>
+          <w:rFonts w:ascii="Arial" w:hAnsi="Arial" w:cs="Arial"/>
+        </w:rPr>
+        <w:t xml:space="preserve">  </w:t>
+      </w:r>
+      <w:r>
+        <w:rPr>
+          <w:rFonts w:ascii="Arial" w:hAnsi="Arial" w:cs="Arial"/>
+        </w:rPr>
+        <w:t xml:space="preserve"> </w:t>
+      </w:r>
+      <w:r>
+        <w:rPr>
+          <w:rFonts w:ascii="Arial" w:hAnsi="Arial" w:cs="Arial"/>
+        </w:rPr>
+        <w:t xml:space="preserve">Spoken: </w:t>
+      </w:r>
+      <w:r>
+        <w:rPr>
+          <w:rFonts w:ascii="Arial" w:hAnsi="Arial" w:cs="Arial"/>
+        </w:rPr>
         <w:t>{</w:t>
       </w:r>
-      <w:proofErr w:type="spellStart"/>
       <w:r>
         <w:rPr>
           <w:rFonts w:ascii="Arial" w:hAnsi="Arial" w:cs="Arial"/>
           <w:noProof/>
         </w:rPr>
-        <w:t>primary_language</w:t>
-      </w:r>
-      <w:proofErr w:type="spellEnd"/>
-      <w:proofErr w:type="gramStart"/>
-      <w:r>
-        <w:rPr>
-          <w:rFonts w:ascii="Arial" w:hAnsi="Arial" w:cs="Arial"/>
-          <w:noProof/>
-        </w:rPr>
-        <w:t>}}</w:t>
-      </w:r>
-      <w:r>
-        <w:rPr>
-          <w:rFonts w:ascii="Arial" w:hAnsi="Arial" w:cs="Arial"/>
-        </w:rPr>
-        <w:t xml:space="preserve">  </w:t>
-      </w:r>
-      <w:r>
-        <w:rPr>
-          <w:rFonts w:ascii="Arial" w:hAnsi="Arial" w:cs="Arial"/>
-        </w:rPr>
-        <w:t xml:space="preserve"> </w:t>
-      </w:r>
-      <w:proofErr w:type="gramEnd"/>
-      <w:r>
-        <w:rPr>
-          <w:rFonts w:ascii="Arial" w:hAnsi="Arial" w:cs="Arial"/>
-        </w:rPr>
-        <w:t xml:space="preserve">Spoken: </w:t>
-      </w:r>
-      <w:r>
-        <w:rPr>
-          <w:rFonts w:ascii="Arial" w:hAnsi="Arial" w:cs="Arial"/>
-        </w:rPr>
-        <w:t>{</w:t>
-      </w:r>
-      <w:r>
-        <w:rPr>
-          <w:rFonts w:ascii="Arial" w:hAnsi="Arial" w:cs="Arial"/>
-          <w:noProof/>
-        </w:rPr>
-        <w:t>{</w:t>
-      </w:r>
-      <w:proofErr w:type="spellStart"/>
-      <w:r>
-        <w:rPr>
-          <w:rFonts w:ascii="Arial" w:hAnsi="Arial" w:cs="Arial"/>
-          <w:noProof/>
-        </w:rPr>
-        <w:t>primary_language</w:t>
-      </w:r>
-      <w:proofErr w:type="spellEnd"/>
-      <w:r>
-        <w:rPr>
-          <w:rFonts w:ascii="Arial" w:hAnsi="Arial" w:cs="Arial"/>
-          <w:noProof/>
-        </w:rPr>
-        <w:t>}}</w:t>
+        <w:t>{primary_language}}</w:t>
       </w:r>
     </w:p>
     <w:p>
@@ -1390,25 +1236,7 @@
           <w:sz w:val="20"/>
           <w:szCs w:val="20"/>
         </w:rPr>
-        <w:t>(</w:t>
-      </w:r>
-      <w:proofErr w:type="gramStart"/>
-      <w:r>
-        <w:rPr>
-          <w:rFonts w:ascii="Arial" w:hAnsi="Arial" w:cs="Arial"/>
-          <w:sz w:val="20"/>
-          <w:szCs w:val="20"/>
-        </w:rPr>
-        <w:t>including</w:t>
-      </w:r>
-      <w:proofErr w:type="gramEnd"/>
-      <w:r>
-        <w:rPr>
-          <w:rFonts w:ascii="Arial" w:hAnsi="Arial" w:cs="Arial"/>
-          <w:sz w:val="20"/>
-          <w:szCs w:val="20"/>
-        </w:rPr>
-        <w:t xml:space="preserve"> British Sign Language)</w:t>
+        <w:t>(including British Sign Language)</w:t>
       </w:r>
       <w:r>
         <w:rPr>
@@ -1502,23 +1330,7 @@
           <w:rFonts w:ascii="Arial" w:hAnsi="Arial" w:cs="Arial"/>
           <w:noProof/>
         </w:rPr>
-        <w:t>{</w:t>
-      </w:r>
-      <w:proofErr w:type="spellStart"/>
-      <w:r>
-        <w:rPr>
-          <w:rFonts w:ascii="Arial" w:hAnsi="Arial" w:cs="Arial"/>
-          <w:noProof/>
-        </w:rPr>
-        <w:t>cro_number</w:t>
-      </w:r>
-      <w:proofErr w:type="spellEnd"/>
-      <w:r>
-        <w:rPr>
-          <w:rFonts w:ascii="Arial" w:hAnsi="Arial" w:cs="Arial"/>
-          <w:noProof/>
-        </w:rPr>
-        <w:t>}}</w:t>
+        <w:t>{cro_number}}</w:t>
       </w:r>
     </w:p>
     <w:p>
@@ -1565,23 +1377,7 @@
           <w:rFonts w:ascii="Arial" w:hAnsi="Arial" w:cs="Arial"/>
           <w:noProof/>
         </w:rPr>
-        <w:t>{</w:t>
-      </w:r>
-      <w:proofErr w:type="spellStart"/>
-      <w:r>
-        <w:rPr>
-          <w:rFonts w:ascii="Arial" w:hAnsi="Arial" w:cs="Arial"/>
-          <w:noProof/>
-        </w:rPr>
-        <w:t>pnc_number</w:t>
-      </w:r>
-      <w:proofErr w:type="spellEnd"/>
-      <w:r>
-        <w:rPr>
-          <w:rFonts w:ascii="Arial" w:hAnsi="Arial" w:cs="Arial"/>
-          <w:noProof/>
-        </w:rPr>
-        <w:t>}}</w:t>
+        <w:t>{pnc_number}}</w:t>
       </w:r>
     </w:p>
     <w:p>
@@ -1628,23 +1424,7 @@
           <w:rFonts w:ascii="Arial" w:hAnsi="Arial" w:cs="Arial"/>
           <w:noProof/>
         </w:rPr>
-        <w:t>{</w:t>
-      </w:r>
-      <w:proofErr w:type="spellStart"/>
-      <w:r>
-        <w:rPr>
-          <w:rFonts w:ascii="Arial" w:hAnsi="Arial" w:cs="Arial"/>
-          <w:noProof/>
-        </w:rPr>
-        <w:t>most_recent_prisoner_number</w:t>
-      </w:r>
-      <w:proofErr w:type="spellEnd"/>
-      <w:r>
-        <w:rPr>
-          <w:rFonts w:ascii="Arial" w:hAnsi="Arial" w:cs="Arial"/>
-          <w:noProof/>
-        </w:rPr>
-        <w:t>}}</w:t>
+        <w:t>{most_recent_prisoner_number}}</w:t>
       </w:r>
     </w:p>
     <w:p>
@@ -1692,23 +1472,7 @@
           <w:rFonts w:ascii="Arial" w:hAnsi="Arial" w:cs="Arial"/>
           <w:noProof/>
         </w:rPr>
-        <w:t>{</w:t>
-      </w:r>
-      <w:proofErr w:type="spellStart"/>
-      <w:r>
-        <w:rPr>
-          <w:rFonts w:ascii="Arial" w:hAnsi="Arial" w:cs="Arial"/>
-          <w:noProof/>
-        </w:rPr>
-        <w:t>noms_number</w:t>
-      </w:r>
-      <w:proofErr w:type="spellEnd"/>
-      <w:r>
-        <w:rPr>
-          <w:rFonts w:ascii="Arial" w:hAnsi="Arial" w:cs="Arial"/>
-          <w:noProof/>
-        </w:rPr>
-        <w:t>}}</w:t>
+        <w:t>{noms_number}}</w:t>
       </w:r>
     </w:p>
     <w:p>
@@ -1747,23 +1511,7 @@
           <w:rFonts w:ascii="Arial" w:hAnsi="Arial" w:cs="Arial"/>
           <w:noProof/>
         </w:rPr>
-        <w:t>{</w:t>
-      </w:r>
-      <w:proofErr w:type="spellStart"/>
-      <w:r>
-        <w:rPr>
-          <w:rFonts w:ascii="Arial" w:hAnsi="Arial" w:cs="Arial"/>
-          <w:noProof/>
-        </w:rPr>
-        <w:t>last_releasing_prison</w:t>
-      </w:r>
-      <w:proofErr w:type="spellEnd"/>
-      <w:r>
-        <w:rPr>
-          <w:rFonts w:ascii="Arial" w:hAnsi="Arial" w:cs="Arial"/>
-          <w:noProof/>
-        </w:rPr>
-        <w:t>}}</w:t>
+        <w:t>{last_releasing_prison}}</w:t>
       </w:r>
     </w:p>
     <w:p>
@@ -1835,24 +1583,15 @@
           <w:rFonts w:ascii="Arial" w:hAnsi="Arial" w:cs="Arial"/>
           <w:noProof/>
         </w:rPr>
-        <w:t>{</w:t>
-      </w:r>
-      <w:proofErr w:type="spellStart"/>
+        <w:t>{last_release</w:t>
+      </w:r>
       <w:r>
         <w:rPr>
           <w:rFonts w:ascii="Arial" w:hAnsi="Arial" w:cs="Arial"/>
           <w:noProof/>
         </w:rPr>
-        <w:t>last_release</w:t>
-      </w:r>
-      <w:r>
-        <w:rPr>
-          <w:rFonts w:ascii="Arial" w:hAnsi="Arial" w:cs="Arial"/>
-          <w:noProof/>
-        </w:rPr>
         <w:t>_date</w:t>
       </w:r>
-      <w:proofErr w:type="spellEnd"/>
       <w:r>
         <w:rPr>
           <w:rFonts w:ascii="Arial" w:hAnsi="Arial" w:cs="Arial"/>
@@ -1896,38 +1635,29 @@
           <w:rFonts w:ascii="Arial" w:hAnsi="Arial" w:cs="Arial"/>
           <w:noProof/>
         </w:rPr>
-        <w:t>{</w:t>
-      </w:r>
-      <w:proofErr w:type="spellStart"/>
+        <w:t>{date</w:t>
+      </w:r>
       <w:r>
         <w:rPr>
           <w:rFonts w:ascii="Arial" w:hAnsi="Arial" w:cs="Arial"/>
           <w:noProof/>
         </w:rPr>
-        <w:t>date</w:t>
+        <w:t>s</w:t>
       </w:r>
       <w:r>
         <w:rPr>
           <w:rFonts w:ascii="Arial" w:hAnsi="Arial" w:cs="Arial"/>
           <w:noProof/>
         </w:rPr>
+        <w:t>_of_last_release</w:t>
+      </w:r>
+      <w:r>
+        <w:rPr>
+          <w:rFonts w:ascii="Arial" w:hAnsi="Arial" w:cs="Arial"/>
+          <w:noProof/>
+        </w:rPr>
         <w:t>s</w:t>
       </w:r>
-      <w:r>
-        <w:rPr>
-          <w:rFonts w:ascii="Arial" w:hAnsi="Arial" w:cs="Arial"/>
-          <w:noProof/>
-        </w:rPr>
-        <w:t>_of_last_release</w:t>
-      </w:r>
-      <w:r>
-        <w:rPr>
-          <w:rFonts w:ascii="Arial" w:hAnsi="Arial" w:cs="Arial"/>
-          <w:noProof/>
-        </w:rPr>
-        <w:t>s</w:t>
-      </w:r>
-      <w:proofErr w:type="spellEnd"/>
       <w:r>
         <w:rPr>
           <w:rFonts w:ascii="Arial" w:hAnsi="Arial" w:cs="Arial"/>
@@ -1984,23 +1714,7 @@
           <w:rFonts w:ascii="Arial" w:hAnsi="Arial" w:cs="Arial"/>
           <w:noProof/>
         </w:rPr>
-        <w:t>{</w:t>
-      </w:r>
-      <w:proofErr w:type="spellStart"/>
-      <w:r>
-        <w:rPr>
-          <w:rFonts w:ascii="Arial" w:hAnsi="Arial" w:cs="Arial"/>
-          <w:noProof/>
-        </w:rPr>
-        <w:t>date_of_previous_recalls</w:t>
-      </w:r>
-      <w:proofErr w:type="spellEnd"/>
-      <w:r>
-        <w:rPr>
-          <w:rFonts w:ascii="Arial" w:hAnsi="Arial" w:cs="Arial"/>
-          <w:noProof/>
-        </w:rPr>
-        <w:t>}}</w:t>
+        <w:t>{date_of_previous_recalls}}</w:t>
       </w:r>
     </w:p>
     <w:p>
@@ -2096,23 +1810,7 @@
           <w:rFonts w:ascii="Arial" w:hAnsi="Arial" w:cs="Arial"/>
           <w:noProof/>
         </w:rPr>
-        <w:t>{</w:t>
-      </w:r>
-      <w:proofErr w:type="spellStart"/>
-      <w:r>
-        <w:rPr>
-          <w:rFonts w:ascii="Arial" w:hAnsi="Arial" w:cs="Arial"/>
-          <w:noProof/>
-        </w:rPr>
-        <w:t>index_offence_description</w:t>
-      </w:r>
-      <w:proofErr w:type="spellEnd"/>
-      <w:r>
-        <w:rPr>
-          <w:rFonts w:ascii="Arial" w:hAnsi="Arial" w:cs="Arial"/>
-          <w:noProof/>
-        </w:rPr>
-        <w:t>}}</w:t>
+        <w:t>{index_offence_description}}</w:t>
       </w:r>
     </w:p>
     <w:p>
@@ -2168,23 +1866,7 @@
           <w:rFonts w:ascii="Arial" w:hAnsi="Arial" w:cs="Arial"/>
           <w:noProof/>
         </w:rPr>
-        <w:t>{</w:t>
-      </w:r>
-      <w:proofErr w:type="spellStart"/>
-      <w:r>
-        <w:rPr>
-          <w:rFonts w:ascii="Arial" w:hAnsi="Arial" w:cs="Arial"/>
-          <w:noProof/>
-        </w:rPr>
-        <w:t>date_of_original_offence</w:t>
-      </w:r>
-      <w:proofErr w:type="spellEnd"/>
-      <w:r>
-        <w:rPr>
-          <w:rFonts w:ascii="Arial" w:hAnsi="Arial" w:cs="Arial"/>
-          <w:noProof/>
-        </w:rPr>
-        <w:t>}}</w:t>
+        <w:t>{date_of_original_offence}}</w:t>
       </w:r>
     </w:p>
     <w:p>
@@ -2232,23 +1914,7 @@
           <w:rFonts w:ascii="Arial" w:hAnsi="Arial" w:cs="Arial"/>
           <w:noProof/>
         </w:rPr>
-        <w:t>{</w:t>
-      </w:r>
-      <w:proofErr w:type="spellStart"/>
-      <w:r>
-        <w:rPr>
-          <w:rFonts w:ascii="Arial" w:hAnsi="Arial" w:cs="Arial"/>
-          <w:noProof/>
-        </w:rPr>
-        <w:t>date_of_sentence</w:t>
-      </w:r>
-      <w:proofErr w:type="spellEnd"/>
-      <w:r>
-        <w:rPr>
-          <w:rFonts w:ascii="Arial" w:hAnsi="Arial" w:cs="Arial"/>
-          <w:noProof/>
-        </w:rPr>
-        <w:t>}}</w:t>
+        <w:t>{date_of_sentence}}</w:t>
       </w:r>
     </w:p>
     <w:p>
@@ -2296,23 +1962,7 @@
           <w:rFonts w:ascii="Arial" w:hAnsi="Arial" w:cs="Arial"/>
           <w:noProof/>
         </w:rPr>
-        <w:t>{</w:t>
-      </w:r>
-      <w:proofErr w:type="spellStart"/>
-      <w:r>
-        <w:rPr>
-          <w:rFonts w:ascii="Arial" w:hAnsi="Arial" w:cs="Arial"/>
-          <w:noProof/>
-        </w:rPr>
-        <w:t>length_of_sentence</w:t>
-      </w:r>
-      <w:proofErr w:type="spellEnd"/>
-      <w:r>
-        <w:rPr>
-          <w:rFonts w:ascii="Arial" w:hAnsi="Arial" w:cs="Arial"/>
-          <w:noProof/>
-        </w:rPr>
-        <w:t>}}</w:t>
+        <w:t>{length_of_sentence}}</w:t>
       </w:r>
     </w:p>
     <w:p>
@@ -2361,23 +2011,7 @@
           <w:rFonts w:ascii="Arial" w:hAnsi="Arial" w:cs="Arial"/>
           <w:noProof/>
         </w:rPr>
-        <w:t>{</w:t>
-      </w:r>
-      <w:proofErr w:type="spellStart"/>
-      <w:r>
-        <w:rPr>
-          <w:rFonts w:ascii="Arial" w:hAnsi="Arial" w:cs="Arial"/>
-          <w:noProof/>
-        </w:rPr>
-        <w:t>licence_expiry_date</w:t>
-      </w:r>
-      <w:proofErr w:type="spellEnd"/>
-      <w:r>
-        <w:rPr>
-          <w:rFonts w:ascii="Arial" w:hAnsi="Arial" w:cs="Arial"/>
-          <w:noProof/>
-        </w:rPr>
-        <w:t>}}</w:t>
+        <w:t>{licence_expiry_date}}</w:t>
       </w:r>
     </w:p>
     <w:p>
@@ -2426,23 +2060,7 @@
           <w:rFonts w:ascii="Arial" w:hAnsi="Arial" w:cs="Arial"/>
           <w:noProof/>
         </w:rPr>
-        <w:t>{</w:t>
-      </w:r>
-      <w:proofErr w:type="spellStart"/>
-      <w:r>
-        <w:rPr>
-          <w:rFonts w:ascii="Arial" w:hAnsi="Arial" w:cs="Arial"/>
-          <w:noProof/>
-        </w:rPr>
-        <w:t>sentence_expiry_date</w:t>
-      </w:r>
-      <w:proofErr w:type="spellEnd"/>
-      <w:r>
-        <w:rPr>
-          <w:rFonts w:ascii="Arial" w:hAnsi="Arial" w:cs="Arial"/>
-          <w:noProof/>
-        </w:rPr>
-        <w:t>}}</w:t>
+        <w:t>{sentence_expiry_date}}</w:t>
       </w:r>
     </w:p>
     <w:p>
@@ -2524,23 +2142,7 @@
           <w:rFonts w:ascii="Arial" w:hAnsi="Arial" w:cs="Arial"/>
           <w:noProof/>
         </w:rPr>
-        <w:t>{</w:t>
-      </w:r>
-      <w:proofErr w:type="spellStart"/>
-      <w:r>
-        <w:rPr>
-          <w:rFonts w:ascii="Arial" w:hAnsi="Arial" w:cs="Arial"/>
-          <w:noProof/>
-        </w:rPr>
-        <w:t>custodial_term</w:t>
-      </w:r>
-      <w:proofErr w:type="spellEnd"/>
-      <w:r>
-        <w:rPr>
-          <w:rFonts w:ascii="Arial" w:hAnsi="Arial" w:cs="Arial"/>
-          <w:noProof/>
-        </w:rPr>
-        <w:t>}}</w:t>
+        <w:t>{custodial_term}}</w:t>
       </w:r>
     </w:p>
     <w:p>
@@ -2646,21 +2248,12 @@
         </w:rPr>
         <w:t>{{</w:t>
       </w:r>
-      <w:proofErr w:type="spellStart"/>
       <w:r>
         <w:rPr>
           <w:rFonts w:ascii="Arial" w:hAnsi="Arial" w:cs="Arial"/>
           <w:noProof/>
         </w:rPr>
-        <w:t>custody_status</w:t>
-      </w:r>
-      <w:proofErr w:type="spellEnd"/>
-      <w:r>
-        <w:rPr>
-          <w:rFonts w:ascii="Arial" w:hAnsi="Arial" w:cs="Arial"/>
-          <w:noProof/>
-        </w:rPr>
-        <w:t>}}</w:t>
+        <w:t>custody_status}}</w:t>
       </w:r>
     </w:p>
     <w:p>
@@ -2729,23 +2322,7 @@
           <w:rFonts w:ascii="Arial" w:hAnsi="Arial" w:cs="Arial"/>
           <w:noProof/>
         </w:rPr>
-        <w:t>{</w:t>
-      </w:r>
-      <w:proofErr w:type="spellStart"/>
-      <w:r>
-        <w:rPr>
-          <w:rFonts w:ascii="Arial" w:hAnsi="Arial" w:cs="Arial"/>
-          <w:noProof/>
-        </w:rPr>
-        <w:t>last_recorded_address</w:t>
-      </w:r>
-      <w:proofErr w:type="spellEnd"/>
-      <w:r>
-        <w:rPr>
-          <w:rFonts w:ascii="Arial" w:hAnsi="Arial" w:cs="Arial"/>
-          <w:noProof/>
-        </w:rPr>
-        <w:t>}}</w:t>
+        <w:t>{last_recorded_address}}</w:t>
       </w:r>
     </w:p>
     <w:p>
@@ -2827,23 +2404,7 @@
           <w:rFonts w:ascii="Arial" w:hAnsi="Arial" w:cs="Arial"/>
           <w:noProof/>
         </w:rPr>
-        <w:t>{</w:t>
-      </w:r>
-      <w:proofErr w:type="spellStart"/>
-      <w:r>
-        <w:rPr>
-          <w:rFonts w:ascii="Arial" w:hAnsi="Arial" w:cs="Arial"/>
-          <w:noProof/>
-        </w:rPr>
-        <w:t>custody_status_details</w:t>
-      </w:r>
-      <w:proofErr w:type="spellEnd"/>
-      <w:r>
-        <w:rPr>
-          <w:rFonts w:ascii="Arial" w:hAnsi="Arial" w:cs="Arial"/>
-          <w:noProof/>
-        </w:rPr>
-        <w:t>}}</w:t>
+        <w:t>{custody_status_details}}</w:t>
       </w:r>
     </w:p>
     <w:p>
@@ -3099,21 +2660,12 @@
         </w:rPr>
         <w:t>{{</w:t>
       </w:r>
-      <w:proofErr w:type="spellStart"/>
       <w:r>
         <w:rPr>
           <w:rFonts w:ascii="Arial" w:hAnsi="Arial" w:cs="Arial"/>
           <w:noProof/>
         </w:rPr>
-        <w:t>contact_name</w:t>
-      </w:r>
-      <w:proofErr w:type="spellEnd"/>
-      <w:r>
-        <w:rPr>
-          <w:rFonts w:ascii="Arial" w:hAnsi="Arial" w:cs="Arial"/>
-          <w:noProof/>
-        </w:rPr>
-        <w:t>}}</w:t>
+        <w:t>contact_name}}</w:t>
       </w:r>
     </w:p>
     <w:p>
@@ -3159,23 +2711,7 @@
           <w:rFonts w:ascii="Arial" w:hAnsi="Arial" w:cs="Arial"/>
           <w:noProof/>
         </w:rPr>
-        <w:t>{</w:t>
-      </w:r>
-      <w:proofErr w:type="spellStart"/>
-      <w:r>
-        <w:rPr>
-          <w:rFonts w:ascii="Arial" w:hAnsi="Arial" w:cs="Arial"/>
-          <w:noProof/>
-        </w:rPr>
-        <w:t>phone_number</w:t>
-      </w:r>
-      <w:proofErr w:type="spellEnd"/>
-      <w:r>
-        <w:rPr>
-          <w:rFonts w:ascii="Arial" w:hAnsi="Arial" w:cs="Arial"/>
-          <w:noProof/>
-        </w:rPr>
-        <w:t>}}</w:t>
+        <w:t>{phone_number}}</w:t>
       </w:r>
       <w:r>
         <w:rPr>
@@ -3215,16 +2751,7 @@
           <w:b/>
           <w:color w:val="800080"/>
         </w:rPr>
-        <w:t>Fax number</w:t>
-      </w:r>
-      <w:proofErr w:type="gramStart"/>
-      <w:r>
-        <w:rPr>
-          <w:rFonts w:ascii="Arial" w:hAnsi="Arial" w:cs="Arial"/>
-          <w:b/>
-          <w:color w:val="800080"/>
-        </w:rPr>
-        <w:t xml:space="preserve">: </w:t>
+        <w:t xml:space="preserve">Fax number: </w:t>
       </w:r>
       <w:r>
         <w:rPr>
@@ -3239,29 +2766,12 @@
         </w:rPr>
         <w:t>{</w:t>
       </w:r>
-      <w:proofErr w:type="gramEnd"/>
       <w:r>
         <w:rPr>
           <w:rFonts w:ascii="Arial" w:hAnsi="Arial" w:cs="Arial"/>
           <w:noProof/>
         </w:rPr>
-        <w:t>{</w:t>
-      </w:r>
-      <w:proofErr w:type="spellStart"/>
-      <w:r>
-        <w:rPr>
-          <w:rFonts w:ascii="Arial" w:hAnsi="Arial" w:cs="Arial"/>
-          <w:noProof/>
-        </w:rPr>
-        <w:t>fax_number</w:t>
-      </w:r>
-      <w:proofErr w:type="spellEnd"/>
-      <w:r>
-        <w:rPr>
-          <w:rFonts w:ascii="Arial" w:hAnsi="Arial" w:cs="Arial"/>
-          <w:noProof/>
-        </w:rPr>
-        <w:t>}}</w:t>
+        <w:t>{fax_number}}</w:t>
       </w:r>
     </w:p>
     <w:p>
@@ -3704,25 +3214,7 @@
           <w:b/>
           <w:color w:val="800080"/>
         </w:rPr>
-        <w:t xml:space="preserve">- Assessed as being at </w:t>
-      </w:r>
-      <w:proofErr w:type="spellStart"/>
-      <w:r>
-        <w:rPr>
-          <w:rFonts w:ascii="Arial" w:hAnsi="Arial" w:cs="Arial"/>
-          <w:b/>
-          <w:color w:val="800080"/>
-        </w:rPr>
-        <w:t>RoSH</w:t>
-      </w:r>
-      <w:proofErr w:type="spellEnd"/>
-      <w:r>
-        <w:rPr>
-          <w:rFonts w:ascii="Arial" w:hAnsi="Arial" w:cs="Arial"/>
-          <w:b/>
-          <w:color w:val="800080"/>
-        </w:rPr>
-        <w:t xml:space="preserve"> from other</w:t>
+        <w:t>- Assessed as being at RoSH from other</w:t>
       </w:r>
       <w:r>
         <w:rPr>
@@ -4055,6 +3547,12 @@
           <w:rFonts w:ascii="Arial" w:hAnsi="Arial" w:cs="Arial"/>
         </w:rPr>
         <w:t>{{risk_of_suicide_or_self_harm}}{{relationship_breakdown}}{{not_known}}{{none}}{{drug_or_alcohol_use}}{{domestic_abuse}}{{bullying_others}}{{being_bullied_by_others}}{{being_at_risk_of_serious_harm_from_others}}{{mental_health_concerns}}{{physical_health_concerns}}{{medication_taken_including_compliance_with_medication}}{{bereavement_issues}}{{learning_difficulties}}{{physical_disabilities}}{{cultural_or_language_differences}}</w:t>
+      </w:r>
+      <w:r>
+        <w:rPr>
+          <w:rFonts w:ascii="Arial" w:hAnsi="Arial" w:cs="Arial"/>
+        </w:rPr>
+        <w:t>{{adult_or_child_safeguarding_concerns}}</w:t>
       </w:r>
     </w:p>
     <w:p>
@@ -4126,23 +3624,7 @@
           <w:rFonts w:ascii="Arial" w:hAnsi="Arial" w:cs="Arial"/>
           <w:bCs/>
         </w:rPr>
-        <w:t>{{</w:t>
-      </w:r>
-      <w:proofErr w:type="spellStart"/>
-      <w:r>
-        <w:rPr>
-          <w:rFonts w:ascii="Arial" w:hAnsi="Arial" w:cs="Arial"/>
-          <w:bCs/>
-        </w:rPr>
-        <w:t>has_contraband_risk</w:t>
-      </w:r>
-      <w:proofErr w:type="spellEnd"/>
-      <w:r>
-        <w:rPr>
-          <w:rFonts w:ascii="Arial" w:hAnsi="Arial" w:cs="Arial"/>
-          <w:bCs/>
-        </w:rPr>
-        <w:t>}}</w:t>
+        <w:t>{{has_contraband_risk}}</w:t>
       </w:r>
       <w:r>
         <w:rPr>
@@ -4187,23 +3669,7 @@
           <w:rFonts w:ascii="Arial" w:hAnsi="Arial" w:cs="Arial"/>
           <w:bCs/>
         </w:rPr>
-        <w:t>{{</w:t>
-      </w:r>
-      <w:proofErr w:type="spellStart"/>
-      <w:r>
-        <w:rPr>
-          <w:rFonts w:ascii="Arial" w:hAnsi="Arial" w:cs="Arial"/>
-          <w:bCs/>
-        </w:rPr>
-        <w:t>has_contraband_risk_details</w:t>
-      </w:r>
-      <w:proofErr w:type="spellEnd"/>
-      <w:r>
-        <w:rPr>
-          <w:rFonts w:ascii="Arial" w:hAnsi="Arial" w:cs="Arial"/>
-          <w:bCs/>
-        </w:rPr>
-        <w:t>}}</w:t>
+        <w:t>{{has_contraband_risk_details}}</w:t>
       </w:r>
       <w:r>
         <w:rPr>
@@ -4314,23 +3780,7 @@
           <w:rFonts w:ascii="Arial" w:hAnsi="Arial" w:cs="Arial"/>
           <w:bCs/>
         </w:rPr>
-        <w:t>{{</w:t>
-      </w:r>
-      <w:proofErr w:type="spellStart"/>
-      <w:r>
-        <w:rPr>
-          <w:rFonts w:ascii="Arial" w:hAnsi="Arial" w:cs="Arial"/>
-          <w:bCs/>
-        </w:rPr>
-        <w:t>mappa_category</w:t>
-      </w:r>
-      <w:proofErr w:type="spellEnd"/>
-      <w:r>
-        <w:rPr>
-          <w:rFonts w:ascii="Arial" w:hAnsi="Arial" w:cs="Arial"/>
-          <w:bCs/>
-        </w:rPr>
-        <w:t>}}</w:t>
+        <w:t>{{mappa_category}}</w:t>
       </w:r>
     </w:p>
     <w:p>
@@ -4368,23 +3818,7 @@
           <w:rFonts w:ascii="Arial" w:hAnsi="Arial" w:cs="Arial"/>
           <w:bCs/>
         </w:rPr>
-        <w:t>{{</w:t>
-      </w:r>
-      <w:proofErr w:type="spellStart"/>
-      <w:r>
-        <w:rPr>
-          <w:rFonts w:ascii="Arial" w:hAnsi="Arial" w:cs="Arial"/>
-          <w:bCs/>
-        </w:rPr>
-        <w:t>mappa_level</w:t>
-      </w:r>
-      <w:proofErr w:type="spellEnd"/>
-      <w:r>
-        <w:rPr>
-          <w:rFonts w:ascii="Arial" w:hAnsi="Arial" w:cs="Arial"/>
-          <w:bCs/>
-        </w:rPr>
-        <w:t>}}</w:t>
+        <w:t>{{mappa_level}}</w:t>
       </w:r>
     </w:p>
     <w:p>
@@ -4415,23 +3849,7 @@
           <w:rFonts w:ascii="Arial" w:hAnsi="Arial" w:cs="Arial"/>
           <w:bCs/>
         </w:rPr>
-        <w:t>{{</w:t>
-      </w:r>
-      <w:proofErr w:type="spellStart"/>
-      <w:r>
-        <w:rPr>
-          <w:rFonts w:ascii="Arial" w:hAnsi="Arial" w:cs="Arial"/>
-          <w:bCs/>
-        </w:rPr>
-        <w:t>is_under_integrated_offender_management</w:t>
-      </w:r>
-      <w:proofErr w:type="spellEnd"/>
-      <w:r>
-        <w:rPr>
-          <w:rFonts w:ascii="Arial" w:hAnsi="Arial" w:cs="Arial"/>
-          <w:bCs/>
-        </w:rPr>
-        <w:t>}}</w:t>
+        <w:t>{{is_under_integrated_offender_management}}</w:t>
       </w:r>
       <w:r>
         <w:rPr>
@@ -4602,23 +4020,7 @@
           <w:rFonts w:ascii="Arial" w:hAnsi="Arial" w:cs="Arial"/>
           <w:bCs/>
         </w:rPr>
-        <w:t>{{</w:t>
-      </w:r>
-      <w:proofErr w:type="spellStart"/>
-      <w:r>
-        <w:rPr>
-          <w:rFonts w:ascii="Arial" w:hAnsi="Arial" w:cs="Arial"/>
-          <w:bCs/>
-        </w:rPr>
-        <w:t>has_victims_in_contact_scheme</w:t>
-      </w:r>
-      <w:proofErr w:type="spellEnd"/>
-      <w:r>
-        <w:rPr>
-          <w:rFonts w:ascii="Arial" w:hAnsi="Arial" w:cs="Arial"/>
-          <w:bCs/>
-        </w:rPr>
-        <w:t>}}</w:t>
+        <w:t>{{has_victims_in_contact_scheme}}</w:t>
       </w:r>
     </w:p>
     <w:p>
@@ -4855,23 +4257,7 @@
           <w:rFonts w:ascii="Arial" w:hAnsi="Arial" w:cs="Arial"/>
           <w:bCs/>
         </w:rPr>
-        <w:t>{{</w:t>
-      </w:r>
-      <w:proofErr w:type="spellStart"/>
-      <w:r>
-        <w:rPr>
-          <w:rFonts w:ascii="Arial" w:hAnsi="Arial" w:cs="Arial"/>
-          <w:bCs/>
-        </w:rPr>
-        <w:t>date_vlo_informed</w:t>
-      </w:r>
-      <w:proofErr w:type="spellEnd"/>
-      <w:r>
-        <w:rPr>
-          <w:rFonts w:ascii="Arial" w:hAnsi="Arial" w:cs="Arial"/>
-          <w:bCs/>
-        </w:rPr>
-        <w:t>}}</w:t>
+        <w:t>{{date_vlo_informed}}</w:t>
       </w:r>
     </w:p>
     <w:p>
@@ -4931,23 +4317,7 @@
           <w:rFonts w:ascii="Arial" w:hAnsi="Arial" w:cs="Arial"/>
           <w:bCs/>
         </w:rPr>
-        <w:t>{{</w:t>
-      </w:r>
-      <w:proofErr w:type="spellStart"/>
-      <w:r>
-        <w:rPr>
-          <w:rFonts w:ascii="Arial" w:hAnsi="Arial" w:cs="Arial"/>
-          <w:bCs/>
-        </w:rPr>
-        <w:t>risk_to_public</w:t>
-      </w:r>
-      <w:proofErr w:type="spellEnd"/>
-      <w:r>
-        <w:rPr>
-          <w:rFonts w:ascii="Arial" w:hAnsi="Arial" w:cs="Arial"/>
-          <w:bCs/>
-        </w:rPr>
-        <w:t>}}</w:t>
+        <w:t>{{risk_to_public}}</w:t>
       </w:r>
       <w:r>
         <w:rPr>
@@ -5019,119 +4389,87 @@
           <w:rFonts w:ascii="Arial" w:hAnsi="Arial" w:cs="Arial"/>
           <w:bCs/>
         </w:rPr>
-        <w:t>{{</w:t>
-      </w:r>
-      <w:proofErr w:type="spellStart"/>
+        <w:t>{{risk_to_known_adult}}</w:t>
+      </w:r>
       <w:r>
         <w:rPr>
           <w:rFonts w:ascii="Arial" w:hAnsi="Arial" w:cs="Arial"/>
           <w:bCs/>
         </w:rPr>
-        <w:t>risk_to_known_adult</w:t>
-      </w:r>
-      <w:proofErr w:type="spellEnd"/>
+        <w:tab/>
+      </w:r>
+      <w:r>
+        <w:rPr>
+          <w:rFonts w:ascii="Arial" w:hAnsi="Arial" w:cs="Arial"/>
+        </w:rPr>
+        <w:tab/>
+      </w:r>
+      <w:r>
+        <w:rPr>
+          <w:rFonts w:ascii="Arial" w:hAnsi="Arial" w:cs="Arial"/>
+        </w:rPr>
+        <w:tab/>
+      </w:r>
+      <w:r>
+        <w:rPr>
+          <w:rFonts w:ascii="Arial" w:hAnsi="Arial" w:cs="Arial"/>
+        </w:rPr>
+        <w:tab/>
+      </w:r>
+      <w:r>
+        <w:rPr>
+          <w:rFonts w:ascii="Arial" w:hAnsi="Arial" w:cs="Arial"/>
+        </w:rPr>
+        <w:tab/>
+      </w:r>
+      <w:r>
+        <w:rPr>
+          <w:rFonts w:ascii="Arial" w:hAnsi="Arial" w:cs="Arial"/>
+        </w:rPr>
+        <w:tab/>
+      </w:r>
+      <w:r>
+        <w:rPr>
+          <w:rFonts w:ascii="Arial" w:hAnsi="Arial" w:cs="Arial"/>
+        </w:rPr>
+        <w:tab/>
+      </w:r>
+      <w:r>
+        <w:rPr>
+          <w:rFonts w:ascii="Arial" w:hAnsi="Arial" w:cs="Arial"/>
+          <w:b/>
+        </w:rPr>
+        <w:t xml:space="preserve">        </w:t>
+      </w:r>
+      <w:r>
+        <w:rPr>
+          <w:rFonts w:ascii="Arial" w:hAnsi="Arial" w:cs="Arial"/>
+          <w:b/>
+          <w:color w:val="800080"/>
+        </w:rPr>
+        <w:t>Children</w:t>
+      </w:r>
+      <w:r>
+        <w:rPr>
+          <w:rFonts w:ascii="Arial" w:hAnsi="Arial" w:cs="Arial"/>
+          <w:b/>
+          <w:color w:val="800080"/>
+        </w:rPr>
+        <w:t>:</w:t>
+      </w:r>
+      <w:r>
+        <w:rPr>
+          <w:rFonts w:ascii="Arial" w:hAnsi="Arial" w:cs="Arial"/>
+          <w:b/>
+        </w:rPr>
+        <w:t xml:space="preserve"> </w:t>
+      </w:r>
       <w:r>
         <w:rPr>
           <w:rFonts w:ascii="Arial" w:hAnsi="Arial" w:cs="Arial"/>
           <w:bCs/>
         </w:rPr>
-        <w:t>}}</w:t>
-      </w:r>
-      <w:r>
-        <w:rPr>
-          <w:rFonts w:ascii="Arial" w:hAnsi="Arial" w:cs="Arial"/>
-          <w:bCs/>
-        </w:rPr>
-        <w:tab/>
-      </w:r>
-      <w:r>
-        <w:rPr>
-          <w:rFonts w:ascii="Arial" w:hAnsi="Arial" w:cs="Arial"/>
-        </w:rPr>
-        <w:tab/>
-      </w:r>
-      <w:r>
-        <w:rPr>
-          <w:rFonts w:ascii="Arial" w:hAnsi="Arial" w:cs="Arial"/>
-        </w:rPr>
-        <w:tab/>
-      </w:r>
-      <w:r>
-        <w:rPr>
-          <w:rFonts w:ascii="Arial" w:hAnsi="Arial" w:cs="Arial"/>
-        </w:rPr>
-        <w:tab/>
-      </w:r>
-      <w:r>
-        <w:rPr>
-          <w:rFonts w:ascii="Arial" w:hAnsi="Arial" w:cs="Arial"/>
-        </w:rPr>
-        <w:tab/>
-      </w:r>
-      <w:r>
-        <w:rPr>
-          <w:rFonts w:ascii="Arial" w:hAnsi="Arial" w:cs="Arial"/>
-        </w:rPr>
-        <w:tab/>
-      </w:r>
-      <w:r>
-        <w:rPr>
-          <w:rFonts w:ascii="Arial" w:hAnsi="Arial" w:cs="Arial"/>
-        </w:rPr>
-        <w:tab/>
-      </w:r>
-      <w:r>
-        <w:rPr>
-          <w:rFonts w:ascii="Arial" w:hAnsi="Arial" w:cs="Arial"/>
-          <w:b/>
-        </w:rPr>
-        <w:t xml:space="preserve">        </w:t>
-      </w:r>
-      <w:r>
-        <w:rPr>
-          <w:rFonts w:ascii="Arial" w:hAnsi="Arial" w:cs="Arial"/>
-          <w:b/>
-          <w:color w:val="800080"/>
-        </w:rPr>
-        <w:t>Children</w:t>
-      </w:r>
-      <w:r>
-        <w:rPr>
-          <w:rFonts w:ascii="Arial" w:hAnsi="Arial" w:cs="Arial"/>
-          <w:b/>
-          <w:color w:val="800080"/>
-        </w:rPr>
-        <w:t>:</w:t>
-      </w:r>
-      <w:r>
-        <w:rPr>
-          <w:rFonts w:ascii="Arial" w:hAnsi="Arial" w:cs="Arial"/>
-          <w:b/>
-        </w:rPr>
-        <w:t xml:space="preserve"> </w:t>
-      </w:r>
-      <w:r>
-        <w:rPr>
-          <w:rFonts w:ascii="Arial" w:hAnsi="Arial" w:cs="Arial"/>
-          <w:bCs/>
-        </w:rPr>
-        <w:t>{{</w:t>
-      </w:r>
-      <w:proofErr w:type="spellStart"/>
-      <w:r>
-        <w:rPr>
-          <w:rFonts w:ascii="Arial" w:hAnsi="Arial" w:cs="Arial"/>
-          <w:bCs/>
-        </w:rPr>
-        <w:t>risk_to_children</w:t>
-      </w:r>
-      <w:proofErr w:type="spellEnd"/>
-      <w:r>
-        <w:rPr>
-          <w:rFonts w:ascii="Arial" w:hAnsi="Arial" w:cs="Arial"/>
-          <w:bCs/>
-        </w:rPr>
-        <w:t>}}</w:t>
+        <w:t>{{risk_to_children}}</w:t>
       </w:r>
       <w:r>
         <w:rPr>
@@ -5203,23 +4541,7 @@
           <w:rFonts w:ascii="Arial" w:hAnsi="Arial" w:cs="Arial"/>
           <w:bCs/>
         </w:rPr>
-        <w:t>{{</w:t>
-      </w:r>
-      <w:proofErr w:type="spellStart"/>
-      <w:r>
-        <w:rPr>
-          <w:rFonts w:ascii="Arial" w:hAnsi="Arial" w:cs="Arial"/>
-          <w:bCs/>
-        </w:rPr>
-        <w:t>risk_to_prisoners</w:t>
-      </w:r>
-      <w:proofErr w:type="spellEnd"/>
-      <w:r>
-        <w:rPr>
-          <w:rFonts w:ascii="Arial" w:hAnsi="Arial" w:cs="Arial"/>
-          <w:bCs/>
-        </w:rPr>
-        <w:t>}}</w:t>
+        <w:t>{{risk_to_prisoners}}</w:t>
       </w:r>
       <w:r>
         <w:rPr>
@@ -5284,23 +4606,7 @@
           <w:rFonts w:ascii="Arial" w:hAnsi="Arial" w:cs="Arial"/>
           <w:bCs/>
         </w:rPr>
-        <w:t>{{</w:t>
-      </w:r>
-      <w:proofErr w:type="spellStart"/>
-      <w:r>
-        <w:rPr>
-          <w:rFonts w:ascii="Arial" w:hAnsi="Arial" w:cs="Arial"/>
-          <w:bCs/>
-        </w:rPr>
-        <w:t>risk_to_staff</w:t>
-      </w:r>
-      <w:proofErr w:type="spellEnd"/>
-      <w:r>
-        <w:rPr>
-          <w:rFonts w:ascii="Arial" w:hAnsi="Arial" w:cs="Arial"/>
-          <w:bCs/>
-        </w:rPr>
-        <w:t>}}</w:t>
+        <w:t>{{risk_to_staff}}</w:t>
       </w:r>
     </w:p>
     <w:p>
@@ -5383,21 +4689,7 @@
         <w:rPr>
           <w:rFonts w:ascii="Arial" w:hAnsi="Arial" w:cs="Arial"/>
         </w:rPr>
-        <w:t>{{</w:t>
-      </w:r>
-      <w:proofErr w:type="spellStart"/>
-      <w:r>
-        <w:rPr>
-          <w:rFonts w:ascii="Arial" w:hAnsi="Arial" w:cs="Arial"/>
-        </w:rPr>
-        <w:t>index_offence_details</w:t>
-      </w:r>
-      <w:proofErr w:type="spellEnd"/>
-      <w:r>
-        <w:rPr>
-          <w:rFonts w:ascii="Arial" w:hAnsi="Arial" w:cs="Arial"/>
-        </w:rPr>
-        <w:t>}}</w:t>
+        <w:t>{{index_offence_details}}</w:t>
       </w:r>
     </w:p>
     <w:p>
@@ -5522,23 +4814,7 @@
                 <w:rFonts w:ascii="Arial" w:hAnsi="Arial" w:cs="Arial"/>
                 <w:bCs/>
               </w:rPr>
-              <w:t>{{</w:t>
-            </w:r>
-            <w:proofErr w:type="spellStart"/>
-            <w:r>
-              <w:rPr>
-                <w:rFonts w:ascii="Arial" w:hAnsi="Arial" w:cs="Arial"/>
-                <w:bCs/>
-              </w:rPr>
-              <w:t>good_behaviour_condition</w:t>
-            </w:r>
-            <w:proofErr w:type="spellEnd"/>
-            <w:r>
-              <w:rPr>
-                <w:rFonts w:ascii="Arial" w:hAnsi="Arial" w:cs="Arial"/>
-                <w:bCs/>
-              </w:rPr>
-              <w:t>}}</w:t>
+              <w:t>{{good_behaviour_condition}}</w:t>
             </w:r>
           </w:p>
         </w:tc>
@@ -5586,23 +4862,7 @@
                 <w:rFonts w:ascii="Arial" w:hAnsi="Arial" w:cs="Arial"/>
                 <w:bCs/>
               </w:rPr>
-              <w:t>{{</w:t>
-            </w:r>
-            <w:proofErr w:type="spellStart"/>
-            <w:r>
-              <w:rPr>
-                <w:rFonts w:ascii="Arial" w:hAnsi="Arial" w:cs="Arial"/>
-                <w:bCs/>
-              </w:rPr>
-              <w:t>no_offence_condition</w:t>
-            </w:r>
-            <w:proofErr w:type="spellEnd"/>
-            <w:r>
-              <w:rPr>
-                <w:rFonts w:ascii="Arial" w:hAnsi="Arial" w:cs="Arial"/>
-                <w:bCs/>
-              </w:rPr>
-              <w:t>}}</w:t>
+              <w:t>{{no_offence_condition}}</w:t>
             </w:r>
           </w:p>
         </w:tc>
@@ -5650,23 +4910,7 @@
                 <w:rFonts w:ascii="Arial" w:hAnsi="Arial" w:cs="Arial"/>
                 <w:bCs/>
               </w:rPr>
-              <w:t>{{</w:t>
-            </w:r>
-            <w:proofErr w:type="spellStart"/>
-            <w:r>
-              <w:rPr>
-                <w:rFonts w:ascii="Arial" w:hAnsi="Arial" w:cs="Arial"/>
-                <w:bCs/>
-              </w:rPr>
-              <w:t>keep_in_touch_condition</w:t>
-            </w:r>
-            <w:proofErr w:type="spellEnd"/>
-            <w:r>
-              <w:rPr>
-                <w:rFonts w:ascii="Arial" w:hAnsi="Arial" w:cs="Arial"/>
-                <w:bCs/>
-              </w:rPr>
-              <w:t>}}</w:t>
+              <w:t>{{keep_in_touch_condition}}</w:t>
             </w:r>
           </w:p>
         </w:tc>
@@ -5714,23 +4958,7 @@
                 <w:rFonts w:ascii="Arial" w:hAnsi="Arial" w:cs="Arial"/>
                 <w:bCs/>
               </w:rPr>
-              <w:t>{{</w:t>
-            </w:r>
-            <w:proofErr w:type="spellStart"/>
-            <w:r>
-              <w:rPr>
-                <w:rFonts w:ascii="Arial" w:hAnsi="Arial" w:cs="Arial"/>
-                <w:bCs/>
-              </w:rPr>
-              <w:t>officer_visit_condition</w:t>
-            </w:r>
-            <w:proofErr w:type="spellEnd"/>
-            <w:r>
-              <w:rPr>
-                <w:rFonts w:ascii="Arial" w:hAnsi="Arial" w:cs="Arial"/>
-                <w:bCs/>
-              </w:rPr>
-              <w:t>}}</w:t>
+              <w:t>{{officer_visit_condition}}</w:t>
             </w:r>
           </w:p>
         </w:tc>
@@ -5778,23 +5006,7 @@
                 <w:rFonts w:ascii="Arial" w:hAnsi="Arial" w:cs="Arial"/>
                 <w:bCs/>
               </w:rPr>
-              <w:t>{{</w:t>
-            </w:r>
-            <w:proofErr w:type="spellStart"/>
-            <w:r>
-              <w:rPr>
-                <w:rFonts w:ascii="Arial" w:hAnsi="Arial" w:cs="Arial"/>
-                <w:bCs/>
-              </w:rPr>
-              <w:t>address_approved_condition</w:t>
-            </w:r>
-            <w:proofErr w:type="spellEnd"/>
-            <w:r>
-              <w:rPr>
-                <w:rFonts w:ascii="Arial" w:hAnsi="Arial" w:cs="Arial"/>
-                <w:bCs/>
-              </w:rPr>
-              <w:t>}}</w:t>
+              <w:t>{{address_approved_condition}}</w:t>
             </w:r>
           </w:p>
         </w:tc>
@@ -5821,18 +5033,8 @@
                 <w:b/>
                 <w:color w:val="800080"/>
               </w:rPr>
-              <w:t xml:space="preserve">f) not undertake work, or a particular type of work, unless it is approved by the supervising officer and notify the supervising officer in advance of any proposal to undertake work or a particular type of </w:t>
+              <w:t>f) not undertake work, or a particular type of work, unless it is approved by the supervising officer and notify the supervising officer in advance of any proposal to undertake work or a particular type of work;</w:t>
             </w:r>
-            <w:proofErr w:type="gramStart"/>
-            <w:r>
-              <w:rPr>
-                <w:rFonts w:ascii="Arial" w:hAnsi="Arial" w:cs="Arial"/>
-                <w:b/>
-                <w:color w:val="800080"/>
-              </w:rPr>
-              <w:t>work;</w:t>
-            </w:r>
-            <w:proofErr w:type="gramEnd"/>
           </w:p>
           <w:p>
             <w:pPr>
@@ -5879,23 +5081,7 @@
                 <w:rFonts w:ascii="Arial" w:hAnsi="Arial" w:cs="Arial"/>
                 <w:bCs/>
               </w:rPr>
-              <w:t>{{</w:t>
-            </w:r>
-            <w:proofErr w:type="spellStart"/>
-            <w:r>
-              <w:rPr>
-                <w:rFonts w:ascii="Arial" w:hAnsi="Arial" w:cs="Arial"/>
-                <w:bCs/>
-              </w:rPr>
-              <w:t>no_work_undertaken_condition</w:t>
-            </w:r>
-            <w:proofErr w:type="spellEnd"/>
-            <w:r>
-              <w:rPr>
-                <w:rFonts w:ascii="Arial" w:hAnsi="Arial" w:cs="Arial"/>
-                <w:bCs/>
-              </w:rPr>
-              <w:t>}}</w:t>
+              <w:t>{{no_work_undertaken_condition}}</w:t>
             </w:r>
           </w:p>
         </w:tc>
@@ -5960,23 +5146,7 @@
                 <w:rFonts w:ascii="Arial" w:hAnsi="Arial" w:cs="Arial"/>
                 <w:bCs/>
               </w:rPr>
-              <w:t>{{</w:t>
-            </w:r>
-            <w:proofErr w:type="spellStart"/>
-            <w:r>
-              <w:rPr>
-                <w:rFonts w:ascii="Arial" w:hAnsi="Arial" w:cs="Arial"/>
-                <w:bCs/>
-              </w:rPr>
-              <w:t>no_travel_condition</w:t>
-            </w:r>
-            <w:proofErr w:type="spellEnd"/>
-            <w:r>
-              <w:rPr>
-                <w:rFonts w:ascii="Arial" w:hAnsi="Arial" w:cs="Arial"/>
-                <w:bCs/>
-              </w:rPr>
-              <w:t>}}</w:t>
+              <w:t>{{no_travel_condition}}</w:t>
             </w:r>
           </w:p>
         </w:tc>
@@ -6034,7 +5204,6 @@
               </w:rPr>
               <w:t>{{</w:t>
             </w:r>
-            <w:proofErr w:type="spellStart"/>
             <w:r>
               <w:rPr>
                 <w:rFonts w:ascii="Arial" w:hAnsi="Arial" w:cs="Arial"/>
@@ -6042,7 +5211,6 @@
               </w:rPr>
               <w:t>other_name_known_by</w:t>
             </w:r>
-            <w:proofErr w:type="spellEnd"/>
             <w:r>
               <w:rPr>
                 <w:rFonts w:ascii="Arial" w:hAnsi="Arial" w:cs="Arial"/>
@@ -6069,23 +5237,13 @@
                 <w:color w:val="800080"/>
               </w:rPr>
             </w:pPr>
-            <w:proofErr w:type="spellStart"/>
             <w:r>
               <w:rPr>
                 <w:rFonts w:ascii="Arial" w:hAnsi="Arial" w:cs="Arial"/>
                 <w:b/>
                 <w:color w:val="800080"/>
               </w:rPr>
-              <w:t>i</w:t>
-            </w:r>
-            <w:proofErr w:type="spellEnd"/>
-            <w:r>
-              <w:rPr>
-                <w:rFonts w:ascii="Arial" w:hAnsi="Arial" w:cs="Arial"/>
-                <w:b/>
-                <w:color w:val="800080"/>
-              </w:rPr>
-              <w:t xml:space="preserve">) </w:t>
+              <w:t xml:space="preserve">i) </w:t>
             </w:r>
             <w:r>
               <w:rPr>
@@ -6116,7 +5274,6 @@
               </w:rPr>
               <w:t>{{</w:t>
             </w:r>
-            <w:proofErr w:type="spellStart"/>
             <w:r>
               <w:rPr>
                 <w:rFonts w:ascii="Arial" w:hAnsi="Arial" w:cs="Arial"/>
@@ -6124,7 +5281,6 @@
               </w:rPr>
               <w:t>contact_details_changed</w:t>
             </w:r>
-            <w:proofErr w:type="spellEnd"/>
             <w:r>
               <w:rPr>
                 <w:rFonts w:ascii="Arial" w:hAnsi="Arial" w:cs="Arial"/>
@@ -6284,23 +5440,7 @@
           <w:rFonts w:ascii="Arial" w:hAnsi="Arial" w:cs="Arial"/>
           <w:bCs/>
         </w:rPr>
-        <w:t>{{</w:t>
-      </w:r>
-      <w:proofErr w:type="spellStart"/>
-      <w:r>
-        <w:rPr>
-          <w:rFonts w:ascii="Arial" w:hAnsi="Arial" w:cs="Arial"/>
-          <w:bCs/>
-        </w:rPr>
-        <w:t>additional_conditions_breached</w:t>
-      </w:r>
-      <w:proofErr w:type="spellEnd"/>
-      <w:r>
-        <w:rPr>
-          <w:rFonts w:ascii="Arial" w:hAnsi="Arial" w:cs="Arial"/>
-          <w:bCs/>
-        </w:rPr>
-        <w:t>}}</w:t>
+        <w:t>{{additional_conditions_breached}}</w:t>
       </w:r>
     </w:p>
     <w:p>
@@ -6487,21 +5627,7 @@
         <w:rPr>
           <w:rFonts w:ascii="Arial" w:hAnsi="Arial" w:cs="Arial"/>
         </w:rPr>
-        <w:t>{{</w:t>
-      </w:r>
-      <w:proofErr w:type="spellStart"/>
-      <w:r>
-        <w:rPr>
-          <w:rFonts w:ascii="Arial" w:hAnsi="Arial" w:cs="Arial"/>
-        </w:rPr>
-        <w:t>what_led_to_recall</w:t>
-      </w:r>
-      <w:proofErr w:type="spellEnd"/>
-      <w:r>
-        <w:rPr>
-          <w:rFonts w:ascii="Arial" w:hAnsi="Arial" w:cs="Arial"/>
-        </w:rPr>
-        <w:t>}}</w:t>
+        <w:t>{{what_led_to_recall}}</w:t>
       </w:r>
     </w:p>
     <w:p>
@@ -6619,21 +5745,7 @@
         <w:rPr>
           <w:rFonts w:ascii="Arial" w:hAnsi="Arial" w:cs="Arial"/>
         </w:rPr>
-        <w:t>{{</w:t>
-      </w:r>
-      <w:proofErr w:type="spellStart"/>
-      <w:r>
-        <w:rPr>
-          <w:rFonts w:ascii="Arial" w:hAnsi="Arial" w:cs="Arial"/>
-        </w:rPr>
-        <w:t>response_to_probation</w:t>
-      </w:r>
-      <w:proofErr w:type="spellEnd"/>
-      <w:r>
-        <w:rPr>
-          <w:rFonts w:ascii="Arial" w:hAnsi="Arial" w:cs="Arial"/>
-        </w:rPr>
-        <w:t>}}</w:t>
+        <w:t>{{response_to_probation}}</w:t>
       </w:r>
     </w:p>
     <w:p>
@@ -6875,23 +5987,7 @@
                 <w:rFonts w:ascii="Arial" w:hAnsi="Arial" w:cs="Arial"/>
                 <w:bCs/>
               </w:rPr>
-              <w:t>{{</w:t>
-            </w:r>
-            <w:proofErr w:type="spellStart"/>
-            <w:r>
-              <w:rPr>
-                <w:rFonts w:ascii="Arial" w:hAnsi="Arial" w:cs="Arial"/>
-                <w:bCs/>
-              </w:rPr>
-              <w:t>warning_letter_details</w:t>
-            </w:r>
-            <w:proofErr w:type="spellEnd"/>
-            <w:r>
-              <w:rPr>
-                <w:rFonts w:ascii="Arial" w:hAnsi="Arial" w:cs="Arial"/>
-                <w:bCs/>
-              </w:rPr>
-              <w:t>}}</w:t>
+              <w:t>{{warning_letter_details}}</w:t>
             </w:r>
           </w:p>
         </w:tc>
@@ -6949,23 +6045,7 @@
                 <w:rFonts w:ascii="Arial" w:hAnsi="Arial" w:cs="Arial"/>
                 <w:bCs/>
               </w:rPr>
-              <w:t>{{</w:t>
-            </w:r>
-            <w:proofErr w:type="spellStart"/>
-            <w:r>
-              <w:rPr>
-                <w:rFonts w:ascii="Arial" w:hAnsi="Arial" w:cs="Arial"/>
-                <w:bCs/>
-              </w:rPr>
-              <w:t>increased_frequency_details</w:t>
-            </w:r>
-            <w:proofErr w:type="spellEnd"/>
-            <w:r>
-              <w:rPr>
-                <w:rFonts w:ascii="Arial" w:hAnsi="Arial" w:cs="Arial"/>
-                <w:bCs/>
-              </w:rPr>
-              <w:t>}}</w:t>
+              <w:t>{{increased_frequency_details}}</w:t>
             </w:r>
           </w:p>
         </w:tc>
@@ -7023,23 +6103,7 @@
                 <w:rFonts w:ascii="Arial" w:hAnsi="Arial" w:cs="Arial"/>
                 <w:bCs/>
               </w:rPr>
-              <w:t>{{</w:t>
-            </w:r>
-            <w:proofErr w:type="spellStart"/>
-            <w:r>
-              <w:rPr>
-                <w:rFonts w:ascii="Arial" w:hAnsi="Arial" w:cs="Arial"/>
-                <w:bCs/>
-              </w:rPr>
-              <w:t>extra_licence_conditions_details</w:t>
-            </w:r>
-            <w:proofErr w:type="spellEnd"/>
-            <w:r>
-              <w:rPr>
-                <w:rFonts w:ascii="Arial" w:hAnsi="Arial" w:cs="Arial"/>
-                <w:bCs/>
-              </w:rPr>
-              <w:t>}}</w:t>
+              <w:t>{{extra_licence_conditions_details}}</w:t>
             </w:r>
           </w:p>
         </w:tc>
@@ -7070,25 +6134,7 @@
                 <w:b/>
                 <w:color w:val="800080"/>
               </w:rPr>
-              <w:t>Referral to multi-disciplinary teams (</w:t>
-            </w:r>
-            <w:proofErr w:type="gramStart"/>
-            <w:r>
-              <w:rPr>
-                <w:rFonts w:ascii="Arial" w:hAnsi="Arial" w:cs="Arial"/>
-                <w:b/>
-                <w:color w:val="800080"/>
-              </w:rPr>
-              <w:t>e.g.</w:t>
-            </w:r>
-            <w:proofErr w:type="gramEnd"/>
-            <w:r>
-              <w:rPr>
-                <w:rFonts w:ascii="Arial" w:hAnsi="Arial" w:cs="Arial"/>
-                <w:b/>
-                <w:color w:val="800080"/>
-              </w:rPr>
-              <w:t xml:space="preserve"> IOM, MAPPA, Gangs Unit)</w:t>
+              <w:t>Referral to multi-disciplinary teams (e.g. IOM, MAPPA, Gangs Unit)</w:t>
             </w:r>
           </w:p>
         </w:tc>
@@ -7115,23 +6161,7 @@
                 <w:rFonts w:ascii="Arial" w:hAnsi="Arial" w:cs="Arial"/>
                 <w:bCs/>
               </w:rPr>
-              <w:t>{{</w:t>
-            </w:r>
-            <w:proofErr w:type="spellStart"/>
-            <w:r>
-              <w:rPr>
-                <w:rFonts w:ascii="Arial" w:hAnsi="Arial" w:cs="Arial"/>
-                <w:bCs/>
-              </w:rPr>
-              <w:t>referral_to_other_teams_details</w:t>
-            </w:r>
-            <w:proofErr w:type="spellEnd"/>
-            <w:r>
-              <w:rPr>
-                <w:rFonts w:ascii="Arial" w:hAnsi="Arial" w:cs="Arial"/>
-                <w:bCs/>
-              </w:rPr>
-              <w:t>}}</w:t>
+              <w:t>{{referral_to_other_teams_details}}</w:t>
             </w:r>
           </w:p>
         </w:tc>
@@ -7189,23 +6219,7 @@
                 <w:rFonts w:ascii="Arial" w:hAnsi="Arial" w:cs="Arial"/>
                 <w:bCs/>
               </w:rPr>
-              <w:t>{{</w:t>
-            </w:r>
-            <w:proofErr w:type="spellStart"/>
-            <w:r>
-              <w:rPr>
-                <w:rFonts w:ascii="Arial" w:hAnsi="Arial" w:cs="Arial"/>
-                <w:bCs/>
-              </w:rPr>
-              <w:t>referral_to_partnership_agencies_details</w:t>
-            </w:r>
-            <w:proofErr w:type="spellEnd"/>
-            <w:r>
-              <w:rPr>
-                <w:rFonts w:ascii="Arial" w:hAnsi="Arial" w:cs="Arial"/>
-                <w:bCs/>
-              </w:rPr>
-              <w:t>}}</w:t>
+              <w:t>{{referral_to_partnership_agencies_details}}</w:t>
             </w:r>
           </w:p>
         </w:tc>
@@ -7263,23 +6277,7 @@
                 <w:rFonts w:ascii="Arial" w:hAnsi="Arial" w:cs="Arial"/>
                 <w:bCs/>
               </w:rPr>
-              <w:t>{{</w:t>
-            </w:r>
-            <w:proofErr w:type="spellStart"/>
-            <w:r>
-              <w:rPr>
-                <w:rFonts w:ascii="Arial" w:hAnsi="Arial" w:cs="Arial"/>
-                <w:bCs/>
-              </w:rPr>
-              <w:t>referral_to_approved_premises_details</w:t>
-            </w:r>
-            <w:proofErr w:type="spellEnd"/>
-            <w:r>
-              <w:rPr>
-                <w:rFonts w:ascii="Arial" w:hAnsi="Arial" w:cs="Arial"/>
-                <w:bCs/>
-              </w:rPr>
-              <w:t>}}</w:t>
+              <w:t>{{referral_to_approved_premises_details}}</w:t>
             </w:r>
           </w:p>
         </w:tc>
@@ -7337,23 +6335,7 @@
                 <w:rFonts w:ascii="Arial" w:hAnsi="Arial" w:cs="Arial"/>
                 <w:bCs/>
               </w:rPr>
-              <w:t>{{</w:t>
-            </w:r>
-            <w:proofErr w:type="spellStart"/>
-            <w:r>
-              <w:rPr>
-                <w:rFonts w:ascii="Arial" w:hAnsi="Arial" w:cs="Arial"/>
-                <w:bCs/>
-              </w:rPr>
-              <w:t>drug_testing_details</w:t>
-            </w:r>
-            <w:proofErr w:type="spellEnd"/>
-            <w:r>
-              <w:rPr>
-                <w:rFonts w:ascii="Arial" w:hAnsi="Arial" w:cs="Arial"/>
-                <w:bCs/>
-              </w:rPr>
-              <w:t>}}</w:t>
+              <w:t>{{drug_testing_details}}</w:t>
             </w:r>
           </w:p>
         </w:tc>
@@ -7411,23 +6393,7 @@
                 <w:rFonts w:ascii="Arial" w:hAnsi="Arial" w:cs="Arial"/>
                 <w:bCs/>
               </w:rPr>
-              <w:t>{{</w:t>
-            </w:r>
-            <w:proofErr w:type="spellStart"/>
-            <w:r>
-              <w:rPr>
-                <w:rFonts w:ascii="Arial" w:hAnsi="Arial" w:cs="Arial"/>
-                <w:bCs/>
-              </w:rPr>
-              <w:t>alternative_to_recall_other_details</w:t>
-            </w:r>
-            <w:proofErr w:type="spellEnd"/>
-            <w:r>
-              <w:rPr>
-                <w:rFonts w:ascii="Arial" w:hAnsi="Arial" w:cs="Arial"/>
-                <w:bCs/>
-              </w:rPr>
-              <w:t>}}</w:t>
+              <w:t>{{alternative_to_recall_other_details}}</w:t>
             </w:r>
           </w:p>
         </w:tc>
@@ -7534,25 +6500,7 @@
           <w:b/>
           <w:color w:val="800080"/>
         </w:rPr>
-        <w:t xml:space="preserve">The offender is suitable for FTR if the identified risks can be safely managed in the community at the end of the fixed term period.  In your assessment </w:t>
-      </w:r>
-      <w:proofErr w:type="gramStart"/>
-      <w:r>
-        <w:rPr>
-          <w:rFonts w:ascii="Arial" w:hAnsi="Arial" w:cs="Arial"/>
-          <w:b/>
-          <w:color w:val="800080"/>
-        </w:rPr>
-        <w:t>about  the</w:t>
-      </w:r>
-      <w:proofErr w:type="gramEnd"/>
-      <w:r>
-        <w:rPr>
-          <w:rFonts w:ascii="Arial" w:hAnsi="Arial" w:cs="Arial"/>
-          <w:b/>
-          <w:color w:val="800080"/>
-        </w:rPr>
-        <w:t xml:space="preserve"> offender’s  suitability for an FTR, you must consider the following factors:</w:t>
+        <w:t>The offender is suitable for FTR if the identified risks can be safely managed in the community at the end of the fixed term period.  In your assessment about  the offender’s  suitability for an FTR, you must consider the following factors:</w:t>
       </w:r>
     </w:p>
     <w:p>
@@ -7582,25 +6530,7 @@
           <w:b/>
           <w:color w:val="800080"/>
         </w:rPr>
-        <w:t xml:space="preserve">- The offender’s index offence </w:t>
-      </w:r>
-      <w:proofErr w:type="gramStart"/>
-      <w:r>
-        <w:rPr>
-          <w:rFonts w:ascii="Arial" w:hAnsi="Arial" w:cs="Arial"/>
-          <w:b/>
-          <w:color w:val="800080"/>
-        </w:rPr>
-        <w:t>i.e.</w:t>
-      </w:r>
-      <w:proofErr w:type="gramEnd"/>
-      <w:r>
-        <w:rPr>
-          <w:rFonts w:ascii="Arial" w:hAnsi="Arial" w:cs="Arial"/>
-          <w:b/>
-          <w:color w:val="800080"/>
-        </w:rPr>
-        <w:t xml:space="preserve"> was it sexual or violent</w:t>
+        <w:t>- The offender’s index offence i.e. was it sexual or violent</w:t>
       </w:r>
     </w:p>
     <w:p>
@@ -7810,23 +6740,7 @@
           <w:rFonts w:ascii="Arial" w:hAnsi="Arial" w:cs="Arial"/>
           <w:bCs/>
         </w:rPr>
-        <w:t>{{</w:t>
-      </w:r>
-      <w:proofErr w:type="spellStart"/>
-      <w:r>
-        <w:rPr>
-          <w:rFonts w:ascii="Arial" w:hAnsi="Arial" w:cs="Arial"/>
-          <w:bCs/>
-        </w:rPr>
-        <w:t>recall_type</w:t>
-      </w:r>
-      <w:proofErr w:type="spellEnd"/>
-      <w:r>
-        <w:rPr>
-          <w:rFonts w:ascii="Arial" w:hAnsi="Arial" w:cs="Arial"/>
-          <w:bCs/>
-        </w:rPr>
-        <w:t>}}</w:t>
+        <w:t>{{recall_type}}</w:t>
       </w:r>
       <w:r>
         <w:rPr>
@@ -7852,21 +6766,7 @@
         <w:rPr>
           <w:rFonts w:ascii="Arial" w:hAnsi="Arial" w:cs="Arial"/>
         </w:rPr>
-        <w:t>{{</w:t>
-      </w:r>
-      <w:proofErr w:type="spellStart"/>
-      <w:r>
-        <w:rPr>
-          <w:rFonts w:ascii="Arial" w:hAnsi="Arial" w:cs="Arial"/>
-        </w:rPr>
-        <w:t>recall_type_details</w:t>
-      </w:r>
-      <w:proofErr w:type="spellEnd"/>
-      <w:r>
-        <w:rPr>
-          <w:rFonts w:ascii="Arial" w:hAnsi="Arial" w:cs="Arial"/>
-        </w:rPr>
-        <w:t>}}</w:t>
+        <w:t>{{recall_type_details}}</w:t>
       </w:r>
     </w:p>
     <w:p>
@@ -7925,21 +6825,7 @@
         <w:rPr>
           <w:rFonts w:ascii="Arial" w:hAnsi="Arial" w:cs="Arial"/>
         </w:rPr>
-        <w:t>{{</w:t>
-      </w:r>
-      <w:proofErr w:type="spellStart"/>
-      <w:r>
-        <w:rPr>
-          <w:rFonts w:ascii="Arial" w:hAnsi="Arial" w:cs="Arial"/>
-        </w:rPr>
-        <w:t>fixed_term_additional_licence_conditions</w:t>
-      </w:r>
-      <w:proofErr w:type="spellEnd"/>
-      <w:r>
-        <w:rPr>
-          <w:rFonts w:ascii="Arial" w:hAnsi="Arial" w:cs="Arial"/>
-        </w:rPr>
-        <w:t>}}</w:t>
+        <w:t>{{fixed_term_additional_licence_conditions}}</w:t>
       </w:r>
     </w:p>
     <w:p>
@@ -8032,25 +6918,7 @@
           <w:b/>
           <w:color w:val="800080"/>
         </w:rPr>
-        <w:t xml:space="preserve">be met. Select from the options below and comment on how the offender’s behaviour meets each </w:t>
-      </w:r>
-      <w:proofErr w:type="gramStart"/>
-      <w:r>
-        <w:rPr>
-          <w:rFonts w:ascii="Arial" w:hAnsi="Arial" w:cs="Arial"/>
-          <w:b/>
-          <w:color w:val="800080"/>
-        </w:rPr>
-        <w:t>criteria</w:t>
-      </w:r>
-      <w:proofErr w:type="gramEnd"/>
-      <w:r>
-        <w:rPr>
-          <w:rFonts w:ascii="Arial" w:hAnsi="Arial" w:cs="Arial"/>
-          <w:b/>
-          <w:color w:val="800080"/>
-        </w:rPr>
-        <w:t>:</w:t>
+        <w:t>be met. Select from the options below and comment on how the offender’s behaviour meets each criteria:</w:t>
       </w:r>
     </w:p>
     <w:p>
@@ -8082,63 +6950,20 @@
           <w:rFonts w:ascii="Arial" w:hAnsi="Arial" w:cs="Arial"/>
         </w:rPr>
       </w:pPr>
-      <w:proofErr w:type="spellStart"/>
-      <w:r>
-        <w:rPr>
-          <w:rFonts w:ascii="Arial" w:hAnsi="Arial" w:cs="Arial"/>
-          <w:b/>
-          <w:color w:val="800080"/>
-        </w:rPr>
-        <w:t>i</w:t>
-      </w:r>
-      <w:proofErr w:type="spellEnd"/>
-      <w:r>
-        <w:rPr>
-          <w:rFonts w:ascii="Arial" w:hAnsi="Arial" w:cs="Arial"/>
-          <w:b/>
-          <w:color w:val="800080"/>
-        </w:rPr>
-        <w:t xml:space="preserve">) Has the offender exhibited behaviour </w:t>
-      </w:r>
-      <w:proofErr w:type="gramStart"/>
-      <w:r>
-        <w:rPr>
-          <w:rFonts w:ascii="Arial" w:hAnsi="Arial" w:cs="Arial"/>
-          <w:b/>
-          <w:color w:val="800080"/>
-        </w:rPr>
-        <w:t>similar to</w:t>
-      </w:r>
-      <w:proofErr w:type="gramEnd"/>
-      <w:r>
-        <w:rPr>
-          <w:rFonts w:ascii="Arial" w:hAnsi="Arial" w:cs="Arial"/>
-          <w:b/>
-          <w:color w:val="800080"/>
-        </w:rPr>
-        <w:t xml:space="preserve"> the circumstances surrounding the index offence; is there a causal link? </w:t>
+      <w:r>
+        <w:rPr>
+          <w:rFonts w:ascii="Arial" w:hAnsi="Arial" w:cs="Arial"/>
+          <w:b/>
+          <w:color w:val="800080"/>
+        </w:rPr>
+        <w:t xml:space="preserve">i) Has the offender exhibited behaviour similar to the circumstances surrounding the index offence; is there a causal link? </w:t>
       </w:r>
       <w:r>
         <w:rPr>
           <w:rFonts w:ascii="Arial" w:hAnsi="Arial" w:cs="Arial"/>
         </w:rPr>
         <w:lastRenderedPageBreak/>
-        <w:t>{{</w:t>
-      </w:r>
-      <w:proofErr w:type="spellStart"/>
-      <w:r>
-        <w:rPr>
-          <w:rFonts w:ascii="Arial" w:hAnsi="Arial" w:cs="Arial"/>
-        </w:rPr>
-        <w:t>behaviour_similar_to_index_offence_present</w:t>
-      </w:r>
-      <w:proofErr w:type="spellEnd"/>
-      <w:proofErr w:type="gramStart"/>
-      <w:r>
-        <w:rPr>
-          <w:rFonts w:ascii="Arial" w:hAnsi="Arial" w:cs="Arial"/>
-        </w:rPr>
-        <w:t>}}</w:t>
+        <w:t>{{behaviour_similar_to_index_offence_present}}</w:t>
       </w:r>
       <w:r>
         <w:rPr>
@@ -8159,16 +6984,7 @@
           <w:b/>
           <w:color w:val="800080"/>
         </w:rPr>
-        <w:t>Please</w:t>
-      </w:r>
-      <w:proofErr w:type="gramEnd"/>
-      <w:r>
-        <w:rPr>
-          <w:rFonts w:ascii="Arial" w:hAnsi="Arial" w:cs="Arial"/>
-          <w:b/>
-          <w:color w:val="800080"/>
-        </w:rPr>
-        <w:t xml:space="preserve"> Comment:</w:t>
+        <w:t>Please Comment:</w:t>
       </w:r>
       <w:r>
         <w:rPr>
@@ -8181,21 +6997,7 @@
         <w:rPr>
           <w:rFonts w:ascii="Arial" w:hAnsi="Arial" w:cs="Arial"/>
         </w:rPr>
-        <w:t>{{</w:t>
-      </w:r>
-      <w:proofErr w:type="spellStart"/>
-      <w:r>
-        <w:rPr>
-          <w:rFonts w:ascii="Arial" w:hAnsi="Arial" w:cs="Arial"/>
-        </w:rPr>
-        <w:t>behaviour_similar_to_index_offence</w:t>
-      </w:r>
-      <w:proofErr w:type="spellEnd"/>
-      <w:r>
-        <w:rPr>
-          <w:rFonts w:ascii="Arial" w:hAnsi="Arial" w:cs="Arial"/>
-        </w:rPr>
-        <w:t>}}</w:t>
+        <w:t>{{behaviour_similar_to_index_offence}}</w:t>
       </w:r>
     </w:p>
     <w:p>
@@ -8247,22 +7049,7 @@
         <w:rPr>
           <w:rFonts w:ascii="Arial" w:hAnsi="Arial" w:cs="Arial"/>
         </w:rPr>
-        <w:t>{{</w:t>
-      </w:r>
-      <w:proofErr w:type="spellStart"/>
-      <w:r>
-        <w:rPr>
-          <w:rFonts w:ascii="Arial" w:hAnsi="Arial" w:cs="Arial"/>
-        </w:rPr>
-        <w:t>behaviour_leading_to_sexual_or_violent_offence_present</w:t>
-      </w:r>
-      <w:proofErr w:type="spellEnd"/>
-      <w:proofErr w:type="gramStart"/>
-      <w:r>
-        <w:rPr>
-          <w:rFonts w:ascii="Arial" w:hAnsi="Arial" w:cs="Arial"/>
-        </w:rPr>
-        <w:t>}}</w:t>
+        <w:t>{{behaviour_leading_to_sexual_or_violent_offence_present}}</w:t>
       </w:r>
       <w:r>
         <w:rPr>
@@ -8277,36 +7064,13 @@
           <w:b/>
           <w:color w:val="800080"/>
         </w:rPr>
-        <w:t>Please</w:t>
-      </w:r>
-      <w:proofErr w:type="gramEnd"/>
-      <w:r>
-        <w:rPr>
-          <w:rFonts w:ascii="Arial" w:hAnsi="Arial" w:cs="Arial"/>
-          <w:b/>
-          <w:color w:val="800080"/>
-        </w:rPr>
-        <w:t xml:space="preserve"> Comment: </w:t>
-      </w:r>
-      <w:r>
-        <w:rPr>
-          <w:rFonts w:ascii="Arial" w:hAnsi="Arial" w:cs="Arial"/>
-        </w:rPr>
-        <w:t>{{</w:t>
-      </w:r>
-      <w:proofErr w:type="spellStart"/>
-      <w:r>
-        <w:rPr>
-          <w:rFonts w:ascii="Arial" w:hAnsi="Arial" w:cs="Arial"/>
-        </w:rPr>
-        <w:t>behaviour_leading_to_sexual_or_violent_offence</w:t>
-      </w:r>
-      <w:proofErr w:type="spellEnd"/>
-      <w:r>
-        <w:rPr>
-          <w:rFonts w:ascii="Arial" w:hAnsi="Arial" w:cs="Arial"/>
-        </w:rPr>
-        <w:t>}}</w:t>
+        <w:t xml:space="preserve">Please Comment: </w:t>
+      </w:r>
+      <w:r>
+        <w:rPr>
+          <w:rFonts w:ascii="Arial" w:hAnsi="Arial" w:cs="Arial"/>
+        </w:rPr>
+        <w:t>{{behaviour_leading_to_sexual_or_violent_offence}}</w:t>
       </w:r>
     </w:p>
     <w:p>
@@ -8329,25 +7093,7 @@
           <w:b/>
           <w:color w:val="800080"/>
         </w:rPr>
-        <w:t>iii) Is the offender out of touch with probation/YOT and the assumption can be made that any of (</w:t>
-      </w:r>
-      <w:proofErr w:type="spellStart"/>
-      <w:r>
-        <w:rPr>
-          <w:rFonts w:ascii="Arial" w:hAnsi="Arial" w:cs="Arial"/>
-          <w:b/>
-          <w:color w:val="800080"/>
-        </w:rPr>
-        <w:t>i</w:t>
-      </w:r>
-      <w:proofErr w:type="spellEnd"/>
-      <w:r>
-        <w:rPr>
-          <w:rFonts w:ascii="Arial" w:hAnsi="Arial" w:cs="Arial"/>
-          <w:b/>
-          <w:color w:val="800080"/>
-        </w:rPr>
-        <w:t>) to (ii) may arise?</w:t>
+        <w:t>iii) Is the offender out of touch with probation/YOT and the assumption can be made that any of (i) to (ii) may arise?</w:t>
       </w:r>
       <w:r>
         <w:rPr>
@@ -8361,22 +7107,7 @@
         <w:rPr>
           <w:rFonts w:ascii="Arial" w:hAnsi="Arial" w:cs="Arial"/>
         </w:rPr>
-        <w:t>{{</w:t>
-      </w:r>
-      <w:proofErr w:type="spellStart"/>
-      <w:r>
-        <w:rPr>
-          <w:rFonts w:ascii="Arial" w:hAnsi="Arial" w:cs="Arial"/>
-        </w:rPr>
-        <w:t>out_of_touch_present</w:t>
-      </w:r>
-      <w:proofErr w:type="spellEnd"/>
-      <w:proofErr w:type="gramStart"/>
-      <w:r>
-        <w:rPr>
-          <w:rFonts w:ascii="Arial" w:hAnsi="Arial" w:cs="Arial"/>
-        </w:rPr>
-        <w:t>}}</w:t>
+        <w:t>{{out_of_touch_present}}</w:t>
       </w:r>
       <w:r>
         <w:rPr>
@@ -8389,9 +7120,16 @@
           <w:rFonts w:ascii="Arial" w:hAnsi="Arial" w:cs="Arial"/>
           <w:b/>
         </w:rPr>
-        <w:t xml:space="preserve">  </w:t>
-      </w:r>
-      <w:proofErr w:type="gramEnd"/>
+        <w:t xml:space="preserve">   </w:t>
+      </w:r>
+      <w:r>
+        <w:rPr>
+          <w:rFonts w:ascii="Arial" w:hAnsi="Arial" w:cs="Arial"/>
+          <w:b/>
+          <w:color w:val="800080"/>
+        </w:rPr>
+        <w:t>Please Comment:</w:t>
+      </w:r>
       <w:r>
         <w:rPr>
           <w:rFonts w:ascii="Arial" w:hAnsi="Arial" w:cs="Arial"/>
@@ -8402,37 +7140,8 @@
       <w:r>
         <w:rPr>
           <w:rFonts w:ascii="Arial" w:hAnsi="Arial" w:cs="Arial"/>
-          <w:b/>
-          <w:color w:val="800080"/>
-        </w:rPr>
-        <w:t>Please Comment:</w:t>
-      </w:r>
-      <w:r>
-        <w:rPr>
-          <w:rFonts w:ascii="Arial" w:hAnsi="Arial" w:cs="Arial"/>
-          <w:b/>
-        </w:rPr>
-        <w:t xml:space="preserve"> </w:t>
-      </w:r>
-      <w:r>
-        <w:rPr>
-          <w:rFonts w:ascii="Arial" w:hAnsi="Arial" w:cs="Arial"/>
-        </w:rPr>
-        <w:t>{{</w:t>
-      </w:r>
-      <w:proofErr w:type="spellStart"/>
-      <w:r>
-        <w:rPr>
-          <w:rFonts w:ascii="Arial" w:hAnsi="Arial" w:cs="Arial"/>
-        </w:rPr>
-        <w:t>out_of_touch</w:t>
-      </w:r>
-      <w:proofErr w:type="spellEnd"/>
-      <w:r>
-        <w:rPr>
-          <w:rFonts w:ascii="Arial" w:hAnsi="Arial" w:cs="Arial"/>
-        </w:rPr>
-        <w:t>}}</w:t>
+        </w:rPr>
+        <w:t>{{out_of_touch}}</w:t>
       </w:r>
     </w:p>
     <w:p>
@@ -8606,21 +7315,7 @@
         <w:rPr>
           <w:rFonts w:ascii="Arial" w:hAnsi="Arial" w:cs="Arial"/>
         </w:rPr>
-        <w:t>{{</w:t>
-      </w:r>
-      <w:proofErr w:type="spellStart"/>
-      <w:r>
-        <w:rPr>
-          <w:rFonts w:ascii="Arial" w:hAnsi="Arial" w:cs="Arial"/>
-        </w:rPr>
-        <w:t>last_person_completing_form_name</w:t>
-      </w:r>
-      <w:proofErr w:type="spellEnd"/>
-      <w:r>
-        <w:rPr>
-          <w:rFonts w:ascii="Arial" w:hAnsi="Arial" w:cs="Arial"/>
-        </w:rPr>
-        <w:t>}}</w:t>
+        <w:t>{{last_person_completing_form_name}}</w:t>
       </w:r>
     </w:p>
     <w:p>
@@ -8761,21 +7456,7 @@
         <w:rPr>
           <w:rFonts w:ascii="Arial" w:hAnsi="Arial" w:cs="Arial"/>
         </w:rPr>
-        <w:t>{{</w:t>
-      </w:r>
-      <w:proofErr w:type="spellStart"/>
-      <w:r>
-        <w:rPr>
-          <w:rFonts w:ascii="Arial" w:hAnsi="Arial" w:cs="Arial"/>
-        </w:rPr>
-        <w:t>last_person_completing_form_email</w:t>
-      </w:r>
-      <w:proofErr w:type="spellEnd"/>
-      <w:r>
-        <w:rPr>
-          <w:rFonts w:ascii="Arial" w:hAnsi="Arial" w:cs="Arial"/>
-        </w:rPr>
-        <w:t>}}</w:t>
+        <w:t>{{last_person_completing_form_email}}</w:t>
       </w:r>
       <w:r>
         <w:rPr>
@@ -8813,16 +7494,7 @@
           <w:b/>
           <w:color w:val="800080"/>
         </w:rPr>
-        <w:t>Region</w:t>
-      </w:r>
-      <w:proofErr w:type="gramStart"/>
-      <w:r>
-        <w:rPr>
-          <w:rFonts w:ascii="Arial" w:hAnsi="Arial" w:cs="Arial"/>
-          <w:b/>
-          <w:color w:val="800080"/>
-        </w:rPr>
-        <w:t>:</w:t>
+        <w:t>Region:</w:t>
       </w:r>
       <w:r>
         <w:rPr>
@@ -8843,14 +7515,7 @@
         <w:rPr>
           <w:rFonts w:ascii="Arial" w:hAnsi="Arial" w:cs="Arial"/>
         </w:rPr>
-        <w:t>{</w:t>
-      </w:r>
-      <w:proofErr w:type="gramEnd"/>
-      <w:r>
-        <w:rPr>
-          <w:rFonts w:ascii="Arial" w:hAnsi="Arial" w:cs="Arial"/>
-        </w:rPr>
-        <w:t>{region}}</w:t>
+        <w:t>{{region}}</w:t>
       </w:r>
     </w:p>
     <w:p>
@@ -8889,21 +7554,7 @@
         <w:rPr>
           <w:rFonts w:ascii="Arial" w:hAnsi="Arial" w:cs="Arial"/>
         </w:rPr>
-        <w:t>{{</w:t>
-      </w:r>
-      <w:proofErr w:type="spellStart"/>
-      <w:r>
-        <w:rPr>
-          <w:rFonts w:ascii="Arial" w:hAnsi="Arial" w:cs="Arial"/>
-        </w:rPr>
-        <w:t>local_delivery_unit</w:t>
-      </w:r>
-      <w:proofErr w:type="spellEnd"/>
-      <w:r>
-        <w:rPr>
-          <w:rFonts w:ascii="Arial" w:hAnsi="Arial" w:cs="Arial"/>
-        </w:rPr>
-        <w:t>}}</w:t>
+        <w:t>{{local_delivery_unit}}</w:t>
       </w:r>
     </w:p>
     <w:p>
@@ -9262,21 +7913,7 @@
         <w:rPr>
           <w:rFonts w:ascii="Arial" w:hAnsi="Arial" w:cs="Arial"/>
         </w:rPr>
-        <w:t>{{</w:t>
-      </w:r>
-      <w:proofErr w:type="spellStart"/>
-      <w:r>
-        <w:rPr>
-          <w:rFonts w:ascii="Arial" w:hAnsi="Arial" w:cs="Arial"/>
-        </w:rPr>
-        <w:t>date_of_decision</w:t>
-      </w:r>
-      <w:proofErr w:type="spellEnd"/>
-      <w:r>
-        <w:rPr>
-          <w:rFonts w:ascii="Arial" w:hAnsi="Arial" w:cs="Arial"/>
-        </w:rPr>
-        <w:t>}}</w:t>
+        <w:t>{{date_of_decision}}</w:t>
       </w:r>
     </w:p>
     <w:p>
@@ -9320,21 +7957,7 @@
         <w:rPr>
           <w:rFonts w:ascii="Arial" w:hAnsi="Arial" w:cs="Arial"/>
         </w:rPr>
-        <w:t>{{</w:t>
-      </w:r>
-      <w:proofErr w:type="spellStart"/>
-      <w:r>
-        <w:rPr>
-          <w:rFonts w:ascii="Arial" w:hAnsi="Arial" w:cs="Arial"/>
-        </w:rPr>
-        <w:t>time_of_decision</w:t>
-      </w:r>
-      <w:proofErr w:type="spellEnd"/>
-      <w:r>
-        <w:rPr>
-          <w:rFonts w:ascii="Arial" w:hAnsi="Arial" w:cs="Arial"/>
-        </w:rPr>
-        <w:t>}}</w:t>
+        <w:t>{{time_of_decision}}</w:t>
       </w:r>
     </w:p>
     <w:p>
@@ -10235,23 +8858,7 @@
           <w:rFonts w:ascii="Arial" w:hAnsi="Arial" w:cs="Arial"/>
           <w:color w:val="800080"/>
         </w:rPr>
-        <w:t xml:space="preserve">offender </w:t>
-      </w:r>
-      <w:proofErr w:type="gramStart"/>
-      <w:r>
-        <w:rPr>
-          <w:rFonts w:ascii="Arial" w:hAnsi="Arial" w:cs="Arial"/>
-          <w:color w:val="800080"/>
-        </w:rPr>
-        <w:t>manager</w:t>
-      </w:r>
-      <w:proofErr w:type="gramEnd"/>
-      <w:r>
-        <w:rPr>
-          <w:rFonts w:ascii="Arial" w:hAnsi="Arial" w:cs="Arial"/>
-          <w:color w:val="800080"/>
-        </w:rPr>
-        <w:t xml:space="preserve"> and I am endorsing:</w:t>
+        <w:t>offender manager and I am endorsing:</w:t>
       </w:r>
     </w:p>
     <w:p>

</xml_diff>

<commit_message>
mrd-1548_part-a-q27-28-populate-email-address: email addresses in part-a populateed and added to rec statuse record
</commit_message>
<xml_diff>
--- a/src/main/resources/NAT Recall Part A London Template - obtained 131021.docx
+++ b/src/main/resources/NAT Recall Part A London Template - obtained 131021.docx
@@ -10803,7 +10803,9 @@
             <w:enabled/>
             <w:calcOnExit w:val="0"/>
             <w:statusText w:type="text" w:val="endorsement of request for recall and risk assessment by line manager - e mail address:"/>
-            <w:textInput/>
+            <w:textInput>
+              <w:default w:val="{{countersign_spo_email}}"/>
+            </w:textInput>
           </w:ffData>
         </w:fldChar>
       </w:r>
@@ -10829,35 +10831,7 @@
           <w:rFonts w:ascii="Arial" w:hAnsi="Arial" w:cs="Arial"/>
           <w:noProof/>
         </w:rPr>
-        <w:t> </w:t>
-      </w:r>
-      <w:r>
-        <w:rPr>
-          <w:rFonts w:ascii="Arial" w:hAnsi="Arial" w:cs="Arial"/>
-          <w:noProof/>
-        </w:rPr>
-        <w:t> </w:t>
-      </w:r>
-      <w:r>
-        <w:rPr>
-          <w:rFonts w:ascii="Arial" w:hAnsi="Arial" w:cs="Arial"/>
-          <w:noProof/>
-        </w:rPr>
-        <w:t> </w:t>
-      </w:r>
-      <w:r>
-        <w:rPr>
-          <w:rFonts w:ascii="Arial" w:hAnsi="Arial" w:cs="Arial"/>
-          <w:noProof/>
-        </w:rPr>
-        <w:t> </w:t>
-      </w:r>
-      <w:r>
-        <w:rPr>
-          <w:rFonts w:ascii="Arial" w:hAnsi="Arial" w:cs="Arial"/>
-          <w:noProof/>
-        </w:rPr>
-        <w:t> </w:t>
+        <w:t>{{countersign_spo_email}}</w:t>
       </w:r>
       <w:r>
         <w:rPr>
@@ -11511,7 +11485,9 @@
             <w:enabled/>
             <w:calcOnExit w:val="0"/>
             <w:statusText w:type="text" w:val="senior manager authorisation  - e mail address:"/>
-            <w:textInput/>
+            <w:textInput>
+              <w:default w:val="{{countersign_aco_email}}"/>
+            </w:textInput>
           </w:ffData>
         </w:fldChar>
       </w:r>
@@ -11537,35 +11513,7 @@
           <w:rFonts w:ascii="Arial" w:hAnsi="Arial" w:cs="Arial"/>
           <w:noProof/>
         </w:rPr>
-        <w:t> </w:t>
-      </w:r>
-      <w:r>
-        <w:rPr>
-          <w:rFonts w:ascii="Arial" w:hAnsi="Arial" w:cs="Arial"/>
-          <w:noProof/>
-        </w:rPr>
-        <w:t> </w:t>
-      </w:r>
-      <w:r>
-        <w:rPr>
-          <w:rFonts w:ascii="Arial" w:hAnsi="Arial" w:cs="Arial"/>
-          <w:noProof/>
-        </w:rPr>
-        <w:t> </w:t>
-      </w:r>
-      <w:r>
-        <w:rPr>
-          <w:rFonts w:ascii="Arial" w:hAnsi="Arial" w:cs="Arial"/>
-          <w:noProof/>
-        </w:rPr>
-        <w:t> </w:t>
-      </w:r>
-      <w:r>
-        <w:rPr>
-          <w:rFonts w:ascii="Arial" w:hAnsi="Arial" w:cs="Arial"/>
-          <w:noProof/>
-        </w:rPr>
-        <w:t> </w:t>
+        <w:t>{{countersign_aco_email}}</w:t>
       </w:r>
       <w:r>
         <w:rPr>

</xml_diff>

<commit_message>
mrd-1548_part-a-q27-28-populate-email-address: email addresses in part-a populated and added to rec statuses record (#664)
* mrd-1548_part-a-q27-28-populate-email-address: email addresses in part-a populateed and added to rec statuse record

* mrd-1548_part-a-q27-28-populate-email-address: added extra tests

* mrd-1548_part-a-q27-28-populate-email-address: refactored tests around adding email to status
</commit_message>
<xml_diff>
--- a/src/main/resources/NAT Recall Part A London Template - obtained 131021.docx
+++ b/src/main/resources/NAT Recall Part A London Template - obtained 131021.docx
@@ -10803,7 +10803,9 @@
             <w:enabled/>
             <w:calcOnExit w:val="0"/>
             <w:statusText w:type="text" w:val="endorsement of request for recall and risk assessment by line manager - e mail address:"/>
-            <w:textInput/>
+            <w:textInput>
+              <w:default w:val="{{countersign_spo_email}}"/>
+            </w:textInput>
           </w:ffData>
         </w:fldChar>
       </w:r>
@@ -10829,35 +10831,7 @@
           <w:rFonts w:ascii="Arial" w:hAnsi="Arial" w:cs="Arial"/>
           <w:noProof/>
         </w:rPr>
-        <w:t> </w:t>
-      </w:r>
-      <w:r>
-        <w:rPr>
-          <w:rFonts w:ascii="Arial" w:hAnsi="Arial" w:cs="Arial"/>
-          <w:noProof/>
-        </w:rPr>
-        <w:t> </w:t>
-      </w:r>
-      <w:r>
-        <w:rPr>
-          <w:rFonts w:ascii="Arial" w:hAnsi="Arial" w:cs="Arial"/>
-          <w:noProof/>
-        </w:rPr>
-        <w:t> </w:t>
-      </w:r>
-      <w:r>
-        <w:rPr>
-          <w:rFonts w:ascii="Arial" w:hAnsi="Arial" w:cs="Arial"/>
-          <w:noProof/>
-        </w:rPr>
-        <w:t> </w:t>
-      </w:r>
-      <w:r>
-        <w:rPr>
-          <w:rFonts w:ascii="Arial" w:hAnsi="Arial" w:cs="Arial"/>
-          <w:noProof/>
-        </w:rPr>
-        <w:t> </w:t>
+        <w:t>{{countersign_spo_email}}</w:t>
       </w:r>
       <w:r>
         <w:rPr>
@@ -11511,7 +11485,9 @@
             <w:enabled/>
             <w:calcOnExit w:val="0"/>
             <w:statusText w:type="text" w:val="senior manager authorisation  - e mail address:"/>
-            <w:textInput/>
+            <w:textInput>
+              <w:default w:val="{{countersign_aco_email}}"/>
+            </w:textInput>
           </w:ffData>
         </w:fldChar>
       </w:r>
@@ -11537,35 +11513,7 @@
           <w:rFonts w:ascii="Arial" w:hAnsi="Arial" w:cs="Arial"/>
           <w:noProof/>
         </w:rPr>
-        <w:t> </w:t>
-      </w:r>
-      <w:r>
-        <w:rPr>
-          <w:rFonts w:ascii="Arial" w:hAnsi="Arial" w:cs="Arial"/>
-          <w:noProof/>
-        </w:rPr>
-        <w:t> </w:t>
-      </w:r>
-      <w:r>
-        <w:rPr>
-          <w:rFonts w:ascii="Arial" w:hAnsi="Arial" w:cs="Arial"/>
-          <w:noProof/>
-        </w:rPr>
-        <w:t> </w:t>
-      </w:r>
-      <w:r>
-        <w:rPr>
-          <w:rFonts w:ascii="Arial" w:hAnsi="Arial" w:cs="Arial"/>
-          <w:noProof/>
-        </w:rPr>
-        <w:t> </w:t>
-      </w:r>
-      <w:r>
-        <w:rPr>
-          <w:rFonts w:ascii="Arial" w:hAnsi="Arial" w:cs="Arial"/>
-          <w:noProof/>
-        </w:rPr>
-        <w:t> </w:t>
+        <w:t>{{countersign_aco_email}}</w:t>
       </w:r>
       <w:r>
         <w:rPr>

</xml_diff>

<commit_message>
mrd-1546_spo-user-info-written-in-pp-section-on-part-a: correction to pp details on part a
</commit_message>
<xml_diff>
--- a/src/main/resources/NAT Recall Part A London Template - obtained 131021.docx
+++ b/src/main/resources/NAT Recall Part A London Template - obtained 131021.docx
@@ -151,25 +151,7 @@
           <w:b/>
           <w:color w:val="800080"/>
         </w:rPr>
-        <w:t xml:space="preserve">.  There is also guidance available on </w:t>
-      </w:r>
-      <w:proofErr w:type="spellStart"/>
-      <w:r>
-        <w:rPr>
-          <w:rFonts w:ascii="Arial" w:eastAsia="Arial" w:hAnsi="Arial" w:cs="Arial"/>
-          <w:b/>
-          <w:color w:val="800080"/>
-        </w:rPr>
-        <w:t>EQuiP</w:t>
-      </w:r>
-      <w:proofErr w:type="spellEnd"/>
-      <w:r>
-        <w:rPr>
-          <w:rFonts w:ascii="Arial" w:eastAsia="Arial" w:hAnsi="Arial" w:cs="Arial"/>
-          <w:b/>
-          <w:color w:val="800080"/>
-        </w:rPr>
-        <w:t xml:space="preserve"> relating to the victim contact scheme (under 1.3.1 – Victims).</w:t>
+        <w:t>.  There is also guidance available on EQuiP relating to the victim contact scheme (under 1.3.1 – Victims).</w:t>
       </w:r>
     </w:p>
     <w:p>
@@ -197,18 +179,8 @@
           <w:b/>
           <w:color w:val="800080"/>
         </w:rPr>
-        <w:t xml:space="preserve">Sensitive information must be submitted as a separate document where there are concerns regarding disclosure. Non-disclosure information must be scanned, e-mailed and submitted as a separate </w:t>
-      </w:r>
-      <w:proofErr w:type="gramStart"/>
-      <w:r>
-        <w:rPr>
-          <w:rFonts w:ascii="Arial" w:eastAsia="Arial" w:hAnsi="Arial" w:cs="Arial"/>
-          <w:b/>
-          <w:color w:val="800080"/>
-        </w:rPr>
-        <w:t>document</w:t>
-      </w:r>
-      <w:proofErr w:type="gramEnd"/>
+        <w:t>Sensitive information must be submitted as a separate document where there are concerns regarding disclosure. Non-disclosure information must be scanned, e-mailed and submitted as a separate document</w:t>
+      </w:r>
     </w:p>
     <w:p>
       <w:pPr>
@@ -442,25 +414,7 @@
           <w:b/>
           <w:color w:val="800080"/>
         </w:rPr>
-        <w:t xml:space="preserve">this an </w:t>
-      </w:r>
-      <w:proofErr w:type="gramStart"/>
-      <w:r>
-        <w:rPr>
-          <w:rFonts w:ascii="Arial" w:hAnsi="Arial" w:cs="Arial"/>
-          <w:b/>
-          <w:color w:val="800080"/>
-        </w:rPr>
-        <w:t>Emergency</w:t>
-      </w:r>
-      <w:proofErr w:type="gramEnd"/>
-      <w:r>
-        <w:rPr>
-          <w:rFonts w:ascii="Arial" w:hAnsi="Arial" w:cs="Arial"/>
-          <w:b/>
-          <w:color w:val="800080"/>
-        </w:rPr>
-        <w:t xml:space="preserve"> recall</w:t>
+        <w:t>this an Emergency recall</w:t>
       </w:r>
       <w:r>
         <w:rPr>
@@ -584,21 +538,7 @@
         <w:rPr>
           <w:rFonts w:ascii="Arial" w:hAnsi="Arial" w:cs="Arial"/>
         </w:rPr>
-        <w:t>{{</w:t>
-      </w:r>
-      <w:proofErr w:type="spellStart"/>
-      <w:r>
-        <w:rPr>
-          <w:rFonts w:ascii="Arial" w:hAnsi="Arial" w:cs="Arial"/>
-        </w:rPr>
-        <w:t>is_this_an_emergency_recall</w:t>
-      </w:r>
-      <w:proofErr w:type="spellEnd"/>
-      <w:r>
-        <w:rPr>
-          <w:rFonts w:ascii="Arial" w:hAnsi="Arial" w:cs="Arial"/>
-        </w:rPr>
-        <w:t>}}</w:t>
+        <w:t>{{is_this_an_emergency_recall}}</w:t>
       </w:r>
     </w:p>
     <w:p>
@@ -679,21 +619,7 @@
         <w:rPr>
           <w:rFonts w:ascii="Arial" w:hAnsi="Arial" w:cs="Arial"/>
         </w:rPr>
-        <w:t>{{</w:t>
-      </w:r>
-      <w:proofErr w:type="spellStart"/>
-      <w:r>
-        <w:rPr>
-          <w:rFonts w:ascii="Arial" w:hAnsi="Arial" w:cs="Arial"/>
-        </w:rPr>
-        <w:t>indeterminate_sentence_type</w:t>
-      </w:r>
-      <w:proofErr w:type="spellEnd"/>
-      <w:r>
-        <w:rPr>
-          <w:rFonts w:ascii="Arial" w:hAnsi="Arial" w:cs="Arial"/>
-        </w:rPr>
-        <w:t>}}</w:t>
+        <w:t>{{indeterminate_sentence_type}}</w:t>
       </w:r>
     </w:p>
     <w:p>
@@ -764,16 +690,7 @@
           <w:b/>
           <w:color w:val="800080"/>
         </w:rPr>
-        <w:t xml:space="preserve"> one of the following</w:t>
-      </w:r>
-      <w:proofErr w:type="gramStart"/>
-      <w:r>
-        <w:rPr>
-          <w:rFonts w:ascii="Arial" w:hAnsi="Arial" w:cs="Arial"/>
-          <w:b/>
-          <w:color w:val="800080"/>
-        </w:rPr>
-        <w:t xml:space="preserve">: </w:t>
+        <w:t xml:space="preserve"> one of the following: </w:t>
       </w:r>
       <w:r>
         <w:rPr>
@@ -787,28 +704,7 @@
         <w:rPr>
           <w:rFonts w:ascii="Arial" w:hAnsi="Arial" w:cs="Arial"/>
         </w:rPr>
-        <w:t>{</w:t>
-      </w:r>
-      <w:proofErr w:type="gramEnd"/>
-      <w:r>
-        <w:rPr>
-          <w:rFonts w:ascii="Arial" w:hAnsi="Arial" w:cs="Arial"/>
-        </w:rPr>
-        <w:t>{</w:t>
-      </w:r>
-      <w:proofErr w:type="spellStart"/>
-      <w:r>
-        <w:rPr>
-          <w:rFonts w:ascii="Arial" w:hAnsi="Arial" w:cs="Arial"/>
-        </w:rPr>
-        <w:t>is_extended_sentence</w:t>
-      </w:r>
-      <w:proofErr w:type="spellEnd"/>
-      <w:r>
-        <w:rPr>
-          <w:rFonts w:ascii="Arial" w:hAnsi="Arial" w:cs="Arial"/>
-        </w:rPr>
-        <w:t>}}</w:t>
+        <w:t>{{is_extended_sentence}}</w:t>
       </w:r>
     </w:p>
     <w:p>
@@ -869,18 +765,8 @@
           <w:b/>
           <w:color w:val="800080"/>
         </w:rPr>
-        <w:t>entence (Criminal Justice Act 2003, Powers of Criminal Courts (sentencing) ACT 2000, Crime &amp; Disorder Act 1998</w:t>
-      </w:r>
-      <w:proofErr w:type="gramStart"/>
-      <w:r>
-        <w:rPr>
-          <w:rFonts w:ascii="Arial" w:hAnsi="Arial" w:cs="Arial"/>
-          <w:b/>
-          <w:color w:val="800080"/>
-        </w:rPr>
-        <w:t>);</w:t>
-      </w:r>
-      <w:proofErr w:type="gramEnd"/>
+        <w:t>entence (Criminal Justice Act 2003, Powers of Criminal Courts (sentencing) ACT 2000, Crime &amp; Disorder Act 1998);</w:t>
+      </w:r>
     </w:p>
     <w:p>
       <w:pPr>
@@ -1198,23 +1084,7 @@
           <w:rFonts w:ascii="Arial" w:hAnsi="Arial" w:cs="Arial"/>
           <w:noProof/>
         </w:rPr>
-        <w:t>{</w:t>
-      </w:r>
-      <w:proofErr w:type="spellStart"/>
-      <w:r>
-        <w:rPr>
-          <w:rFonts w:ascii="Arial" w:hAnsi="Arial" w:cs="Arial"/>
-          <w:noProof/>
-        </w:rPr>
-        <w:t>date_of_birth</w:t>
-      </w:r>
-      <w:proofErr w:type="spellEnd"/>
-      <w:r>
-        <w:rPr>
-          <w:rFonts w:ascii="Arial" w:hAnsi="Arial" w:cs="Arial"/>
-          <w:noProof/>
-        </w:rPr>
-        <w:t>}}</w:t>
+        <w:t>{date_of_birth}}</w:t>
       </w:r>
     </w:p>
     <w:p>
@@ -1308,72 +1178,38 @@
           <w:rFonts w:ascii="Arial" w:hAnsi="Arial" w:cs="Arial"/>
           <w:noProof/>
         </w:rPr>
+        <w:t>{primary_language}}</w:t>
+      </w:r>
+      <w:r>
+        <w:rPr>
+          <w:rFonts w:ascii="Arial" w:hAnsi="Arial" w:cs="Arial"/>
+        </w:rPr>
+        <w:t xml:space="preserve">  </w:t>
+      </w:r>
+      <w:r>
+        <w:rPr>
+          <w:rFonts w:ascii="Arial" w:hAnsi="Arial" w:cs="Arial"/>
+        </w:rPr>
+        <w:t xml:space="preserve"> </w:t>
+      </w:r>
+      <w:r>
+        <w:rPr>
+          <w:rFonts w:ascii="Arial" w:hAnsi="Arial" w:cs="Arial"/>
+        </w:rPr>
+        <w:t xml:space="preserve">Spoken: </w:t>
+      </w:r>
+      <w:r>
+        <w:rPr>
+          <w:rFonts w:ascii="Arial" w:hAnsi="Arial" w:cs="Arial"/>
+        </w:rPr>
         <w:t>{</w:t>
       </w:r>
-      <w:proofErr w:type="spellStart"/>
       <w:r>
         <w:rPr>
           <w:rFonts w:ascii="Arial" w:hAnsi="Arial" w:cs="Arial"/>
           <w:noProof/>
         </w:rPr>
-        <w:t>primary_language</w:t>
-      </w:r>
-      <w:proofErr w:type="spellEnd"/>
-      <w:proofErr w:type="gramStart"/>
-      <w:r>
-        <w:rPr>
-          <w:rFonts w:ascii="Arial" w:hAnsi="Arial" w:cs="Arial"/>
-          <w:noProof/>
-        </w:rPr>
-        <w:t>}}</w:t>
-      </w:r>
-      <w:r>
-        <w:rPr>
-          <w:rFonts w:ascii="Arial" w:hAnsi="Arial" w:cs="Arial"/>
-        </w:rPr>
-        <w:t xml:space="preserve">  </w:t>
-      </w:r>
-      <w:r>
-        <w:rPr>
-          <w:rFonts w:ascii="Arial" w:hAnsi="Arial" w:cs="Arial"/>
-        </w:rPr>
-        <w:t xml:space="preserve"> </w:t>
-      </w:r>
-      <w:proofErr w:type="gramEnd"/>
-      <w:r>
-        <w:rPr>
-          <w:rFonts w:ascii="Arial" w:hAnsi="Arial" w:cs="Arial"/>
-        </w:rPr>
-        <w:t xml:space="preserve">Spoken: </w:t>
-      </w:r>
-      <w:r>
-        <w:rPr>
-          <w:rFonts w:ascii="Arial" w:hAnsi="Arial" w:cs="Arial"/>
-        </w:rPr>
-        <w:t>{</w:t>
-      </w:r>
-      <w:r>
-        <w:rPr>
-          <w:rFonts w:ascii="Arial" w:hAnsi="Arial" w:cs="Arial"/>
-          <w:noProof/>
-        </w:rPr>
-        <w:t>{</w:t>
-      </w:r>
-      <w:proofErr w:type="spellStart"/>
-      <w:r>
-        <w:rPr>
-          <w:rFonts w:ascii="Arial" w:hAnsi="Arial" w:cs="Arial"/>
-          <w:noProof/>
-        </w:rPr>
-        <w:t>primary_language</w:t>
-      </w:r>
-      <w:proofErr w:type="spellEnd"/>
-      <w:r>
-        <w:rPr>
-          <w:rFonts w:ascii="Arial" w:hAnsi="Arial" w:cs="Arial"/>
-          <w:noProof/>
-        </w:rPr>
-        <w:t>}}</w:t>
+        <w:t>{primary_language}}</w:t>
       </w:r>
     </w:p>
     <w:p>
@@ -1400,25 +1236,7 @@
           <w:sz w:val="20"/>
           <w:szCs w:val="20"/>
         </w:rPr>
-        <w:t>(</w:t>
-      </w:r>
-      <w:proofErr w:type="gramStart"/>
-      <w:r>
-        <w:rPr>
-          <w:rFonts w:ascii="Arial" w:hAnsi="Arial" w:cs="Arial"/>
-          <w:sz w:val="20"/>
-          <w:szCs w:val="20"/>
-        </w:rPr>
-        <w:t>including</w:t>
-      </w:r>
-      <w:proofErr w:type="gramEnd"/>
-      <w:r>
-        <w:rPr>
-          <w:rFonts w:ascii="Arial" w:hAnsi="Arial" w:cs="Arial"/>
-          <w:sz w:val="20"/>
-          <w:szCs w:val="20"/>
-        </w:rPr>
-        <w:t xml:space="preserve"> British Sign Language)</w:t>
+        <w:t>(including British Sign Language)</w:t>
       </w:r>
       <w:r>
         <w:rPr>
@@ -1512,23 +1330,7 @@
           <w:rFonts w:ascii="Arial" w:hAnsi="Arial" w:cs="Arial"/>
           <w:noProof/>
         </w:rPr>
-        <w:t>{</w:t>
-      </w:r>
-      <w:proofErr w:type="spellStart"/>
-      <w:r>
-        <w:rPr>
-          <w:rFonts w:ascii="Arial" w:hAnsi="Arial" w:cs="Arial"/>
-          <w:noProof/>
-        </w:rPr>
-        <w:t>cro_number</w:t>
-      </w:r>
-      <w:proofErr w:type="spellEnd"/>
-      <w:r>
-        <w:rPr>
-          <w:rFonts w:ascii="Arial" w:hAnsi="Arial" w:cs="Arial"/>
-          <w:noProof/>
-        </w:rPr>
-        <w:t>}}</w:t>
+        <w:t>{cro_number}}</w:t>
       </w:r>
     </w:p>
     <w:p>
@@ -1575,23 +1377,7 @@
           <w:rFonts w:ascii="Arial" w:hAnsi="Arial" w:cs="Arial"/>
           <w:noProof/>
         </w:rPr>
-        <w:t>{</w:t>
-      </w:r>
-      <w:proofErr w:type="spellStart"/>
-      <w:r>
-        <w:rPr>
-          <w:rFonts w:ascii="Arial" w:hAnsi="Arial" w:cs="Arial"/>
-          <w:noProof/>
-        </w:rPr>
-        <w:t>pnc_number</w:t>
-      </w:r>
-      <w:proofErr w:type="spellEnd"/>
-      <w:r>
-        <w:rPr>
-          <w:rFonts w:ascii="Arial" w:hAnsi="Arial" w:cs="Arial"/>
-          <w:noProof/>
-        </w:rPr>
-        <w:t>}}</w:t>
+        <w:t>{pnc_number}}</w:t>
       </w:r>
     </w:p>
     <w:p>
@@ -1638,23 +1424,7 @@
           <w:rFonts w:ascii="Arial" w:hAnsi="Arial" w:cs="Arial"/>
           <w:noProof/>
         </w:rPr>
-        <w:t>{</w:t>
-      </w:r>
-      <w:proofErr w:type="spellStart"/>
-      <w:r>
-        <w:rPr>
-          <w:rFonts w:ascii="Arial" w:hAnsi="Arial" w:cs="Arial"/>
-          <w:noProof/>
-        </w:rPr>
-        <w:t>most_recent_prisoner_number</w:t>
-      </w:r>
-      <w:proofErr w:type="spellEnd"/>
-      <w:r>
-        <w:rPr>
-          <w:rFonts w:ascii="Arial" w:hAnsi="Arial" w:cs="Arial"/>
-          <w:noProof/>
-        </w:rPr>
-        <w:t>}}</w:t>
+        <w:t>{most_recent_prisoner_number}}</w:t>
       </w:r>
     </w:p>
     <w:p>
@@ -1702,23 +1472,7 @@
           <w:rFonts w:ascii="Arial" w:hAnsi="Arial" w:cs="Arial"/>
           <w:noProof/>
         </w:rPr>
-        <w:t>{</w:t>
-      </w:r>
-      <w:proofErr w:type="spellStart"/>
-      <w:r>
-        <w:rPr>
-          <w:rFonts w:ascii="Arial" w:hAnsi="Arial" w:cs="Arial"/>
-          <w:noProof/>
-        </w:rPr>
-        <w:t>noms_number</w:t>
-      </w:r>
-      <w:proofErr w:type="spellEnd"/>
-      <w:r>
-        <w:rPr>
-          <w:rFonts w:ascii="Arial" w:hAnsi="Arial" w:cs="Arial"/>
-          <w:noProof/>
-        </w:rPr>
-        <w:t>}}</w:t>
+        <w:t>{noms_number}}</w:t>
       </w:r>
     </w:p>
     <w:p>
@@ -1757,23 +1511,7 @@
           <w:rFonts w:ascii="Arial" w:hAnsi="Arial" w:cs="Arial"/>
           <w:noProof/>
         </w:rPr>
-        <w:t>{</w:t>
-      </w:r>
-      <w:proofErr w:type="spellStart"/>
-      <w:r>
-        <w:rPr>
-          <w:rFonts w:ascii="Arial" w:hAnsi="Arial" w:cs="Arial"/>
-          <w:noProof/>
-        </w:rPr>
-        <w:t>last_releasing_prison</w:t>
-      </w:r>
-      <w:proofErr w:type="spellEnd"/>
-      <w:r>
-        <w:rPr>
-          <w:rFonts w:ascii="Arial" w:hAnsi="Arial" w:cs="Arial"/>
-          <w:noProof/>
-        </w:rPr>
-        <w:t>}}</w:t>
+        <w:t>{last_releasing_prison}}</w:t>
       </w:r>
     </w:p>
     <w:p>
@@ -1845,24 +1583,15 @@
           <w:rFonts w:ascii="Arial" w:hAnsi="Arial" w:cs="Arial"/>
           <w:noProof/>
         </w:rPr>
-        <w:t>{</w:t>
-      </w:r>
-      <w:proofErr w:type="spellStart"/>
+        <w:t>{last_release</w:t>
+      </w:r>
       <w:r>
         <w:rPr>
           <w:rFonts w:ascii="Arial" w:hAnsi="Arial" w:cs="Arial"/>
           <w:noProof/>
         </w:rPr>
-        <w:t>last_release</w:t>
-      </w:r>
-      <w:r>
-        <w:rPr>
-          <w:rFonts w:ascii="Arial" w:hAnsi="Arial" w:cs="Arial"/>
-          <w:noProof/>
-        </w:rPr>
         <w:t>_date</w:t>
       </w:r>
-      <w:proofErr w:type="spellEnd"/>
       <w:r>
         <w:rPr>
           <w:rFonts w:ascii="Arial" w:hAnsi="Arial" w:cs="Arial"/>
@@ -1906,38 +1635,29 @@
           <w:rFonts w:ascii="Arial" w:hAnsi="Arial" w:cs="Arial"/>
           <w:noProof/>
         </w:rPr>
-        <w:t>{</w:t>
-      </w:r>
-      <w:proofErr w:type="spellStart"/>
+        <w:t>{date</w:t>
+      </w:r>
       <w:r>
         <w:rPr>
           <w:rFonts w:ascii="Arial" w:hAnsi="Arial" w:cs="Arial"/>
           <w:noProof/>
         </w:rPr>
-        <w:t>date</w:t>
+        <w:t>s</w:t>
       </w:r>
       <w:r>
         <w:rPr>
           <w:rFonts w:ascii="Arial" w:hAnsi="Arial" w:cs="Arial"/>
           <w:noProof/>
         </w:rPr>
+        <w:t>_of_last_release</w:t>
+      </w:r>
+      <w:r>
+        <w:rPr>
+          <w:rFonts w:ascii="Arial" w:hAnsi="Arial" w:cs="Arial"/>
+          <w:noProof/>
+        </w:rPr>
         <w:t>s</w:t>
       </w:r>
-      <w:r>
-        <w:rPr>
-          <w:rFonts w:ascii="Arial" w:hAnsi="Arial" w:cs="Arial"/>
-          <w:noProof/>
-        </w:rPr>
-        <w:t>_of_last_release</w:t>
-      </w:r>
-      <w:r>
-        <w:rPr>
-          <w:rFonts w:ascii="Arial" w:hAnsi="Arial" w:cs="Arial"/>
-          <w:noProof/>
-        </w:rPr>
-        <w:t>s</w:t>
-      </w:r>
-      <w:proofErr w:type="spellEnd"/>
       <w:r>
         <w:rPr>
           <w:rFonts w:ascii="Arial" w:hAnsi="Arial" w:cs="Arial"/>
@@ -1994,23 +1714,7 @@
           <w:rFonts w:ascii="Arial" w:hAnsi="Arial" w:cs="Arial"/>
           <w:noProof/>
         </w:rPr>
-        <w:t>{</w:t>
-      </w:r>
-      <w:proofErr w:type="spellStart"/>
-      <w:r>
-        <w:rPr>
-          <w:rFonts w:ascii="Arial" w:hAnsi="Arial" w:cs="Arial"/>
-          <w:noProof/>
-        </w:rPr>
-        <w:t>date_of_previous_recalls</w:t>
-      </w:r>
-      <w:proofErr w:type="spellEnd"/>
-      <w:r>
-        <w:rPr>
-          <w:rFonts w:ascii="Arial" w:hAnsi="Arial" w:cs="Arial"/>
-          <w:noProof/>
-        </w:rPr>
-        <w:t>}}</w:t>
+        <w:t>{date_of_previous_recalls}}</w:t>
       </w:r>
     </w:p>
     <w:p>
@@ -2106,23 +1810,7 @@
           <w:rFonts w:ascii="Arial" w:hAnsi="Arial" w:cs="Arial"/>
           <w:noProof/>
         </w:rPr>
-        <w:t>{</w:t>
-      </w:r>
-      <w:proofErr w:type="spellStart"/>
-      <w:r>
-        <w:rPr>
-          <w:rFonts w:ascii="Arial" w:hAnsi="Arial" w:cs="Arial"/>
-          <w:noProof/>
-        </w:rPr>
-        <w:t>index_offence_description</w:t>
-      </w:r>
-      <w:proofErr w:type="spellEnd"/>
-      <w:r>
-        <w:rPr>
-          <w:rFonts w:ascii="Arial" w:hAnsi="Arial" w:cs="Arial"/>
-          <w:noProof/>
-        </w:rPr>
-        <w:t>}}</w:t>
+        <w:t>{index_offence_description}}</w:t>
       </w:r>
     </w:p>
     <w:p>
@@ -2178,23 +1866,7 @@
           <w:rFonts w:ascii="Arial" w:hAnsi="Arial" w:cs="Arial"/>
           <w:noProof/>
         </w:rPr>
-        <w:t>{</w:t>
-      </w:r>
-      <w:proofErr w:type="spellStart"/>
-      <w:r>
-        <w:rPr>
-          <w:rFonts w:ascii="Arial" w:hAnsi="Arial" w:cs="Arial"/>
-          <w:noProof/>
-        </w:rPr>
-        <w:t>date_of_original_offence</w:t>
-      </w:r>
-      <w:proofErr w:type="spellEnd"/>
-      <w:r>
-        <w:rPr>
-          <w:rFonts w:ascii="Arial" w:hAnsi="Arial" w:cs="Arial"/>
-          <w:noProof/>
-        </w:rPr>
-        <w:t>}}</w:t>
+        <w:t>{date_of_original_offence}}</w:t>
       </w:r>
     </w:p>
     <w:p>
@@ -2242,23 +1914,7 @@
           <w:rFonts w:ascii="Arial" w:hAnsi="Arial" w:cs="Arial"/>
           <w:noProof/>
         </w:rPr>
-        <w:t>{</w:t>
-      </w:r>
-      <w:proofErr w:type="spellStart"/>
-      <w:r>
-        <w:rPr>
-          <w:rFonts w:ascii="Arial" w:hAnsi="Arial" w:cs="Arial"/>
-          <w:noProof/>
-        </w:rPr>
-        <w:t>date_of_sentence</w:t>
-      </w:r>
-      <w:proofErr w:type="spellEnd"/>
-      <w:r>
-        <w:rPr>
-          <w:rFonts w:ascii="Arial" w:hAnsi="Arial" w:cs="Arial"/>
-          <w:noProof/>
-        </w:rPr>
-        <w:t>}}</w:t>
+        <w:t>{date_of_sentence}}</w:t>
       </w:r>
     </w:p>
     <w:p>
@@ -2306,23 +1962,7 @@
           <w:rFonts w:ascii="Arial" w:hAnsi="Arial" w:cs="Arial"/>
           <w:noProof/>
         </w:rPr>
-        <w:t>{</w:t>
-      </w:r>
-      <w:proofErr w:type="spellStart"/>
-      <w:r>
-        <w:rPr>
-          <w:rFonts w:ascii="Arial" w:hAnsi="Arial" w:cs="Arial"/>
-          <w:noProof/>
-        </w:rPr>
-        <w:t>length_of_sentence</w:t>
-      </w:r>
-      <w:proofErr w:type="spellEnd"/>
-      <w:r>
-        <w:rPr>
-          <w:rFonts w:ascii="Arial" w:hAnsi="Arial" w:cs="Arial"/>
-          <w:noProof/>
-        </w:rPr>
-        <w:t>}}</w:t>
+        <w:t>{length_of_sentence}}</w:t>
       </w:r>
     </w:p>
     <w:p>
@@ -2371,23 +2011,7 @@
           <w:rFonts w:ascii="Arial" w:hAnsi="Arial" w:cs="Arial"/>
           <w:noProof/>
         </w:rPr>
-        <w:t>{</w:t>
-      </w:r>
-      <w:proofErr w:type="spellStart"/>
-      <w:r>
-        <w:rPr>
-          <w:rFonts w:ascii="Arial" w:hAnsi="Arial" w:cs="Arial"/>
-          <w:noProof/>
-        </w:rPr>
-        <w:t>licence_expiry_date</w:t>
-      </w:r>
-      <w:proofErr w:type="spellEnd"/>
-      <w:r>
-        <w:rPr>
-          <w:rFonts w:ascii="Arial" w:hAnsi="Arial" w:cs="Arial"/>
-          <w:noProof/>
-        </w:rPr>
-        <w:t>}}</w:t>
+        <w:t>{licence_expiry_date}}</w:t>
       </w:r>
     </w:p>
     <w:p>
@@ -2436,23 +2060,7 @@
           <w:rFonts w:ascii="Arial" w:hAnsi="Arial" w:cs="Arial"/>
           <w:noProof/>
         </w:rPr>
-        <w:t>{</w:t>
-      </w:r>
-      <w:proofErr w:type="spellStart"/>
-      <w:r>
-        <w:rPr>
-          <w:rFonts w:ascii="Arial" w:hAnsi="Arial" w:cs="Arial"/>
-          <w:noProof/>
-        </w:rPr>
-        <w:t>sentence_expiry_date</w:t>
-      </w:r>
-      <w:proofErr w:type="spellEnd"/>
-      <w:r>
-        <w:rPr>
-          <w:rFonts w:ascii="Arial" w:hAnsi="Arial" w:cs="Arial"/>
-          <w:noProof/>
-        </w:rPr>
-        <w:t>}}</w:t>
+        <w:t>{sentence_expiry_date}}</w:t>
       </w:r>
     </w:p>
     <w:p>
@@ -2534,23 +2142,7 @@
           <w:rFonts w:ascii="Arial" w:hAnsi="Arial" w:cs="Arial"/>
           <w:noProof/>
         </w:rPr>
-        <w:t>{</w:t>
-      </w:r>
-      <w:proofErr w:type="spellStart"/>
-      <w:r>
-        <w:rPr>
-          <w:rFonts w:ascii="Arial" w:hAnsi="Arial" w:cs="Arial"/>
-          <w:noProof/>
-        </w:rPr>
-        <w:t>custodial_term</w:t>
-      </w:r>
-      <w:proofErr w:type="spellEnd"/>
-      <w:r>
-        <w:rPr>
-          <w:rFonts w:ascii="Arial" w:hAnsi="Arial" w:cs="Arial"/>
-          <w:noProof/>
-        </w:rPr>
-        <w:t>}}</w:t>
+        <w:t>{custodial_term}}</w:t>
       </w:r>
     </w:p>
     <w:p>
@@ -2656,21 +2248,12 @@
         </w:rPr>
         <w:t>{{</w:t>
       </w:r>
-      <w:proofErr w:type="spellStart"/>
       <w:r>
         <w:rPr>
           <w:rFonts w:ascii="Arial" w:hAnsi="Arial" w:cs="Arial"/>
           <w:noProof/>
         </w:rPr>
-        <w:t>custody_status</w:t>
-      </w:r>
-      <w:proofErr w:type="spellEnd"/>
-      <w:r>
-        <w:rPr>
-          <w:rFonts w:ascii="Arial" w:hAnsi="Arial" w:cs="Arial"/>
-          <w:noProof/>
-        </w:rPr>
-        <w:t>}}</w:t>
+        <w:t>custody_status}}</w:t>
       </w:r>
     </w:p>
     <w:p>
@@ -2739,23 +2322,7 @@
           <w:rFonts w:ascii="Arial" w:hAnsi="Arial" w:cs="Arial"/>
           <w:noProof/>
         </w:rPr>
-        <w:t>{</w:t>
-      </w:r>
-      <w:proofErr w:type="spellStart"/>
-      <w:r>
-        <w:rPr>
-          <w:rFonts w:ascii="Arial" w:hAnsi="Arial" w:cs="Arial"/>
-          <w:noProof/>
-        </w:rPr>
-        <w:t>last_recorded_address</w:t>
-      </w:r>
-      <w:proofErr w:type="spellEnd"/>
-      <w:r>
-        <w:rPr>
-          <w:rFonts w:ascii="Arial" w:hAnsi="Arial" w:cs="Arial"/>
-          <w:noProof/>
-        </w:rPr>
-        <w:t>}}</w:t>
+        <w:t>{last_recorded_address}}</w:t>
       </w:r>
     </w:p>
     <w:p>
@@ -2837,23 +2404,7 @@
           <w:rFonts w:ascii="Arial" w:hAnsi="Arial" w:cs="Arial"/>
           <w:noProof/>
         </w:rPr>
-        <w:t>{</w:t>
-      </w:r>
-      <w:proofErr w:type="spellStart"/>
-      <w:r>
-        <w:rPr>
-          <w:rFonts w:ascii="Arial" w:hAnsi="Arial" w:cs="Arial"/>
-          <w:noProof/>
-        </w:rPr>
-        <w:t>custody_status_details</w:t>
-      </w:r>
-      <w:proofErr w:type="spellEnd"/>
-      <w:r>
-        <w:rPr>
-          <w:rFonts w:ascii="Arial" w:hAnsi="Arial" w:cs="Arial"/>
-          <w:noProof/>
-        </w:rPr>
-        <w:t>}}</w:t>
+        <w:t>{custody_status_details}}</w:t>
       </w:r>
     </w:p>
     <w:p>
@@ -3109,21 +2660,12 @@
         </w:rPr>
         <w:t>{{</w:t>
       </w:r>
-      <w:proofErr w:type="spellStart"/>
       <w:r>
         <w:rPr>
           <w:rFonts w:ascii="Arial" w:hAnsi="Arial" w:cs="Arial"/>
           <w:noProof/>
         </w:rPr>
-        <w:t>contact_name</w:t>
-      </w:r>
-      <w:proofErr w:type="spellEnd"/>
-      <w:r>
-        <w:rPr>
-          <w:rFonts w:ascii="Arial" w:hAnsi="Arial" w:cs="Arial"/>
-          <w:noProof/>
-        </w:rPr>
-        <w:t>}}</w:t>
+        <w:t>contact_name}}</w:t>
       </w:r>
     </w:p>
     <w:p>
@@ -3169,23 +2711,7 @@
           <w:rFonts w:ascii="Arial" w:hAnsi="Arial" w:cs="Arial"/>
           <w:noProof/>
         </w:rPr>
-        <w:t>{</w:t>
-      </w:r>
-      <w:proofErr w:type="spellStart"/>
-      <w:r>
-        <w:rPr>
-          <w:rFonts w:ascii="Arial" w:hAnsi="Arial" w:cs="Arial"/>
-          <w:noProof/>
-        </w:rPr>
-        <w:t>phone_number</w:t>
-      </w:r>
-      <w:proofErr w:type="spellEnd"/>
-      <w:r>
-        <w:rPr>
-          <w:rFonts w:ascii="Arial" w:hAnsi="Arial" w:cs="Arial"/>
-          <w:noProof/>
-        </w:rPr>
-        <w:t>}}</w:t>
+        <w:t>{phone_number}}</w:t>
       </w:r>
       <w:r>
         <w:rPr>
@@ -3225,16 +2751,7 @@
           <w:b/>
           <w:color w:val="800080"/>
         </w:rPr>
-        <w:t>Fax number</w:t>
-      </w:r>
-      <w:proofErr w:type="gramStart"/>
-      <w:r>
-        <w:rPr>
-          <w:rFonts w:ascii="Arial" w:hAnsi="Arial" w:cs="Arial"/>
-          <w:b/>
-          <w:color w:val="800080"/>
-        </w:rPr>
-        <w:t xml:space="preserve">: </w:t>
+        <w:t xml:space="preserve">Fax number: </w:t>
       </w:r>
       <w:r>
         <w:rPr>
@@ -3249,29 +2766,12 @@
         </w:rPr>
         <w:t>{</w:t>
       </w:r>
-      <w:proofErr w:type="gramEnd"/>
       <w:r>
         <w:rPr>
           <w:rFonts w:ascii="Arial" w:hAnsi="Arial" w:cs="Arial"/>
           <w:noProof/>
         </w:rPr>
-        <w:t>{</w:t>
-      </w:r>
-      <w:proofErr w:type="spellStart"/>
-      <w:r>
-        <w:rPr>
-          <w:rFonts w:ascii="Arial" w:hAnsi="Arial" w:cs="Arial"/>
-          <w:noProof/>
-        </w:rPr>
-        <w:t>fax_number</w:t>
-      </w:r>
-      <w:proofErr w:type="spellEnd"/>
-      <w:r>
-        <w:rPr>
-          <w:rFonts w:ascii="Arial" w:hAnsi="Arial" w:cs="Arial"/>
-          <w:noProof/>
-        </w:rPr>
-        <w:t>}}</w:t>
+        <w:t>{fax_number}}</w:t>
       </w:r>
     </w:p>
     <w:p>
@@ -3714,25 +3214,7 @@
           <w:b/>
           <w:color w:val="800080"/>
         </w:rPr>
-        <w:t xml:space="preserve">- Assessed as being at </w:t>
-      </w:r>
-      <w:proofErr w:type="spellStart"/>
-      <w:r>
-        <w:rPr>
-          <w:rFonts w:ascii="Arial" w:hAnsi="Arial" w:cs="Arial"/>
-          <w:b/>
-          <w:color w:val="800080"/>
-        </w:rPr>
-        <w:t>RoSH</w:t>
-      </w:r>
-      <w:proofErr w:type="spellEnd"/>
-      <w:r>
-        <w:rPr>
-          <w:rFonts w:ascii="Arial" w:hAnsi="Arial" w:cs="Arial"/>
-          <w:b/>
-          <w:color w:val="800080"/>
-        </w:rPr>
-        <w:t xml:space="preserve"> from other</w:t>
+        <w:t>- Assessed as being at RoSH from other</w:t>
       </w:r>
       <w:r>
         <w:rPr>
@@ -4142,23 +3624,7 @@
           <w:rFonts w:ascii="Arial" w:hAnsi="Arial" w:cs="Arial"/>
           <w:bCs/>
         </w:rPr>
-        <w:t>{{</w:t>
-      </w:r>
-      <w:proofErr w:type="spellStart"/>
-      <w:r>
-        <w:rPr>
-          <w:rFonts w:ascii="Arial" w:hAnsi="Arial" w:cs="Arial"/>
-          <w:bCs/>
-        </w:rPr>
-        <w:t>has_contraband_risk</w:t>
-      </w:r>
-      <w:proofErr w:type="spellEnd"/>
-      <w:r>
-        <w:rPr>
-          <w:rFonts w:ascii="Arial" w:hAnsi="Arial" w:cs="Arial"/>
-          <w:bCs/>
-        </w:rPr>
-        <w:t>}}</w:t>
+        <w:t>{{has_contraband_risk}}</w:t>
       </w:r>
       <w:r>
         <w:rPr>
@@ -4203,23 +3669,7 @@
           <w:rFonts w:ascii="Arial" w:hAnsi="Arial" w:cs="Arial"/>
           <w:bCs/>
         </w:rPr>
-        <w:t>{{</w:t>
-      </w:r>
-      <w:proofErr w:type="spellStart"/>
-      <w:r>
-        <w:rPr>
-          <w:rFonts w:ascii="Arial" w:hAnsi="Arial" w:cs="Arial"/>
-          <w:bCs/>
-        </w:rPr>
-        <w:t>has_contraband_risk_details</w:t>
-      </w:r>
-      <w:proofErr w:type="spellEnd"/>
-      <w:r>
-        <w:rPr>
-          <w:rFonts w:ascii="Arial" w:hAnsi="Arial" w:cs="Arial"/>
-          <w:bCs/>
-        </w:rPr>
-        <w:t>}}</w:t>
+        <w:t>{{has_contraband_risk_details}}</w:t>
       </w:r>
       <w:r>
         <w:rPr>
@@ -4330,23 +3780,7 @@
           <w:rFonts w:ascii="Arial" w:hAnsi="Arial" w:cs="Arial"/>
           <w:bCs/>
         </w:rPr>
-        <w:t>{{</w:t>
-      </w:r>
-      <w:proofErr w:type="spellStart"/>
-      <w:r>
-        <w:rPr>
-          <w:rFonts w:ascii="Arial" w:hAnsi="Arial" w:cs="Arial"/>
-          <w:bCs/>
-        </w:rPr>
-        <w:t>mappa_category</w:t>
-      </w:r>
-      <w:proofErr w:type="spellEnd"/>
-      <w:r>
-        <w:rPr>
-          <w:rFonts w:ascii="Arial" w:hAnsi="Arial" w:cs="Arial"/>
-          <w:bCs/>
-        </w:rPr>
-        <w:t>}}</w:t>
+        <w:t>{{mappa_category}}</w:t>
       </w:r>
     </w:p>
     <w:p>
@@ -4384,23 +3818,7 @@
           <w:rFonts w:ascii="Arial" w:hAnsi="Arial" w:cs="Arial"/>
           <w:bCs/>
         </w:rPr>
-        <w:t>{{</w:t>
-      </w:r>
-      <w:proofErr w:type="spellStart"/>
-      <w:r>
-        <w:rPr>
-          <w:rFonts w:ascii="Arial" w:hAnsi="Arial" w:cs="Arial"/>
-          <w:bCs/>
-        </w:rPr>
-        <w:t>mappa_level</w:t>
-      </w:r>
-      <w:proofErr w:type="spellEnd"/>
-      <w:r>
-        <w:rPr>
-          <w:rFonts w:ascii="Arial" w:hAnsi="Arial" w:cs="Arial"/>
-          <w:bCs/>
-        </w:rPr>
-        <w:t>}}</w:t>
+        <w:t>{{mappa_level}}</w:t>
       </w:r>
     </w:p>
     <w:p>
@@ -4431,23 +3849,7 @@
           <w:rFonts w:ascii="Arial" w:hAnsi="Arial" w:cs="Arial"/>
           <w:bCs/>
         </w:rPr>
-        <w:t>{{</w:t>
-      </w:r>
-      <w:proofErr w:type="spellStart"/>
-      <w:r>
-        <w:rPr>
-          <w:rFonts w:ascii="Arial" w:hAnsi="Arial" w:cs="Arial"/>
-          <w:bCs/>
-        </w:rPr>
-        <w:t>is_under_integrated_offender_management</w:t>
-      </w:r>
-      <w:proofErr w:type="spellEnd"/>
-      <w:r>
-        <w:rPr>
-          <w:rFonts w:ascii="Arial" w:hAnsi="Arial" w:cs="Arial"/>
-          <w:bCs/>
-        </w:rPr>
-        <w:t>}}</w:t>
+        <w:t>{{is_under_integrated_offender_management}}</w:t>
       </w:r>
       <w:r>
         <w:rPr>
@@ -4618,23 +4020,7 @@
           <w:rFonts w:ascii="Arial" w:hAnsi="Arial" w:cs="Arial"/>
           <w:bCs/>
         </w:rPr>
-        <w:t>{{</w:t>
-      </w:r>
-      <w:proofErr w:type="spellStart"/>
-      <w:r>
-        <w:rPr>
-          <w:rFonts w:ascii="Arial" w:hAnsi="Arial" w:cs="Arial"/>
-          <w:bCs/>
-        </w:rPr>
-        <w:t>has_victims_in_contact_scheme</w:t>
-      </w:r>
-      <w:proofErr w:type="spellEnd"/>
-      <w:r>
-        <w:rPr>
-          <w:rFonts w:ascii="Arial" w:hAnsi="Arial" w:cs="Arial"/>
-          <w:bCs/>
-        </w:rPr>
-        <w:t>}}</w:t>
+        <w:t>{{has_victims_in_contact_scheme}}</w:t>
       </w:r>
     </w:p>
     <w:p>
@@ -4871,23 +4257,7 @@
           <w:rFonts w:ascii="Arial" w:hAnsi="Arial" w:cs="Arial"/>
           <w:bCs/>
         </w:rPr>
-        <w:t>{{</w:t>
-      </w:r>
-      <w:proofErr w:type="spellStart"/>
-      <w:r>
-        <w:rPr>
-          <w:rFonts w:ascii="Arial" w:hAnsi="Arial" w:cs="Arial"/>
-          <w:bCs/>
-        </w:rPr>
-        <w:t>date_vlo_informed</w:t>
-      </w:r>
-      <w:proofErr w:type="spellEnd"/>
-      <w:r>
-        <w:rPr>
-          <w:rFonts w:ascii="Arial" w:hAnsi="Arial" w:cs="Arial"/>
-          <w:bCs/>
-        </w:rPr>
-        <w:t>}}</w:t>
+        <w:t>{{date_vlo_informed}}</w:t>
       </w:r>
     </w:p>
     <w:p>
@@ -4947,23 +4317,7 @@
           <w:rFonts w:ascii="Arial" w:hAnsi="Arial" w:cs="Arial"/>
           <w:bCs/>
         </w:rPr>
-        <w:t>{{</w:t>
-      </w:r>
-      <w:proofErr w:type="spellStart"/>
-      <w:r>
-        <w:rPr>
-          <w:rFonts w:ascii="Arial" w:hAnsi="Arial" w:cs="Arial"/>
-          <w:bCs/>
-        </w:rPr>
-        <w:t>risk_to_public</w:t>
-      </w:r>
-      <w:proofErr w:type="spellEnd"/>
-      <w:r>
-        <w:rPr>
-          <w:rFonts w:ascii="Arial" w:hAnsi="Arial" w:cs="Arial"/>
-          <w:bCs/>
-        </w:rPr>
-        <w:t>}}</w:t>
+        <w:t>{{risk_to_public}}</w:t>
       </w:r>
       <w:r>
         <w:rPr>
@@ -5035,119 +4389,87 @@
           <w:rFonts w:ascii="Arial" w:hAnsi="Arial" w:cs="Arial"/>
           <w:bCs/>
         </w:rPr>
-        <w:t>{{</w:t>
-      </w:r>
-      <w:proofErr w:type="spellStart"/>
+        <w:t>{{risk_to_known_adult}}</w:t>
+      </w:r>
       <w:r>
         <w:rPr>
           <w:rFonts w:ascii="Arial" w:hAnsi="Arial" w:cs="Arial"/>
           <w:bCs/>
         </w:rPr>
-        <w:t>risk_to_known_adult</w:t>
-      </w:r>
-      <w:proofErr w:type="spellEnd"/>
+        <w:tab/>
+      </w:r>
+      <w:r>
+        <w:rPr>
+          <w:rFonts w:ascii="Arial" w:hAnsi="Arial" w:cs="Arial"/>
+        </w:rPr>
+        <w:tab/>
+      </w:r>
+      <w:r>
+        <w:rPr>
+          <w:rFonts w:ascii="Arial" w:hAnsi="Arial" w:cs="Arial"/>
+        </w:rPr>
+        <w:tab/>
+      </w:r>
+      <w:r>
+        <w:rPr>
+          <w:rFonts w:ascii="Arial" w:hAnsi="Arial" w:cs="Arial"/>
+        </w:rPr>
+        <w:tab/>
+      </w:r>
+      <w:r>
+        <w:rPr>
+          <w:rFonts w:ascii="Arial" w:hAnsi="Arial" w:cs="Arial"/>
+        </w:rPr>
+        <w:tab/>
+      </w:r>
+      <w:r>
+        <w:rPr>
+          <w:rFonts w:ascii="Arial" w:hAnsi="Arial" w:cs="Arial"/>
+        </w:rPr>
+        <w:tab/>
+      </w:r>
+      <w:r>
+        <w:rPr>
+          <w:rFonts w:ascii="Arial" w:hAnsi="Arial" w:cs="Arial"/>
+        </w:rPr>
+        <w:tab/>
+      </w:r>
+      <w:r>
+        <w:rPr>
+          <w:rFonts w:ascii="Arial" w:hAnsi="Arial" w:cs="Arial"/>
+          <w:b/>
+        </w:rPr>
+        <w:t xml:space="preserve">        </w:t>
+      </w:r>
+      <w:r>
+        <w:rPr>
+          <w:rFonts w:ascii="Arial" w:hAnsi="Arial" w:cs="Arial"/>
+          <w:b/>
+          <w:color w:val="800080"/>
+        </w:rPr>
+        <w:t>Children</w:t>
+      </w:r>
+      <w:r>
+        <w:rPr>
+          <w:rFonts w:ascii="Arial" w:hAnsi="Arial" w:cs="Arial"/>
+          <w:b/>
+          <w:color w:val="800080"/>
+        </w:rPr>
+        <w:t>:</w:t>
+      </w:r>
+      <w:r>
+        <w:rPr>
+          <w:rFonts w:ascii="Arial" w:hAnsi="Arial" w:cs="Arial"/>
+          <w:b/>
+        </w:rPr>
+        <w:t xml:space="preserve"> </w:t>
+      </w:r>
       <w:r>
         <w:rPr>
           <w:rFonts w:ascii="Arial" w:hAnsi="Arial" w:cs="Arial"/>
           <w:bCs/>
         </w:rPr>
-        <w:t>}}</w:t>
-      </w:r>
-      <w:r>
-        <w:rPr>
-          <w:rFonts w:ascii="Arial" w:hAnsi="Arial" w:cs="Arial"/>
-          <w:bCs/>
-        </w:rPr>
-        <w:tab/>
-      </w:r>
-      <w:r>
-        <w:rPr>
-          <w:rFonts w:ascii="Arial" w:hAnsi="Arial" w:cs="Arial"/>
-        </w:rPr>
-        <w:tab/>
-      </w:r>
-      <w:r>
-        <w:rPr>
-          <w:rFonts w:ascii="Arial" w:hAnsi="Arial" w:cs="Arial"/>
-        </w:rPr>
-        <w:tab/>
-      </w:r>
-      <w:r>
-        <w:rPr>
-          <w:rFonts w:ascii="Arial" w:hAnsi="Arial" w:cs="Arial"/>
-        </w:rPr>
-        <w:tab/>
-      </w:r>
-      <w:r>
-        <w:rPr>
-          <w:rFonts w:ascii="Arial" w:hAnsi="Arial" w:cs="Arial"/>
-        </w:rPr>
-        <w:tab/>
-      </w:r>
-      <w:r>
-        <w:rPr>
-          <w:rFonts w:ascii="Arial" w:hAnsi="Arial" w:cs="Arial"/>
-        </w:rPr>
-        <w:tab/>
-      </w:r>
-      <w:r>
-        <w:rPr>
-          <w:rFonts w:ascii="Arial" w:hAnsi="Arial" w:cs="Arial"/>
-        </w:rPr>
-        <w:tab/>
-      </w:r>
-      <w:r>
-        <w:rPr>
-          <w:rFonts w:ascii="Arial" w:hAnsi="Arial" w:cs="Arial"/>
-          <w:b/>
-        </w:rPr>
-        <w:t xml:space="preserve">        </w:t>
-      </w:r>
-      <w:r>
-        <w:rPr>
-          <w:rFonts w:ascii="Arial" w:hAnsi="Arial" w:cs="Arial"/>
-          <w:b/>
-          <w:color w:val="800080"/>
-        </w:rPr>
-        <w:t>Children</w:t>
-      </w:r>
-      <w:r>
-        <w:rPr>
-          <w:rFonts w:ascii="Arial" w:hAnsi="Arial" w:cs="Arial"/>
-          <w:b/>
-          <w:color w:val="800080"/>
-        </w:rPr>
-        <w:t>:</w:t>
-      </w:r>
-      <w:r>
-        <w:rPr>
-          <w:rFonts w:ascii="Arial" w:hAnsi="Arial" w:cs="Arial"/>
-          <w:b/>
-        </w:rPr>
-        <w:t xml:space="preserve"> </w:t>
-      </w:r>
-      <w:r>
-        <w:rPr>
-          <w:rFonts w:ascii="Arial" w:hAnsi="Arial" w:cs="Arial"/>
-          <w:bCs/>
-        </w:rPr>
-        <w:t>{{</w:t>
-      </w:r>
-      <w:proofErr w:type="spellStart"/>
-      <w:r>
-        <w:rPr>
-          <w:rFonts w:ascii="Arial" w:hAnsi="Arial" w:cs="Arial"/>
-          <w:bCs/>
-        </w:rPr>
-        <w:t>risk_to_children</w:t>
-      </w:r>
-      <w:proofErr w:type="spellEnd"/>
-      <w:r>
-        <w:rPr>
-          <w:rFonts w:ascii="Arial" w:hAnsi="Arial" w:cs="Arial"/>
-          <w:bCs/>
-        </w:rPr>
-        <w:t>}}</w:t>
+        <w:t>{{risk_to_children}}</w:t>
       </w:r>
       <w:r>
         <w:rPr>
@@ -5219,23 +4541,7 @@
           <w:rFonts w:ascii="Arial" w:hAnsi="Arial" w:cs="Arial"/>
           <w:bCs/>
         </w:rPr>
-        <w:t>{{</w:t>
-      </w:r>
-      <w:proofErr w:type="spellStart"/>
-      <w:r>
-        <w:rPr>
-          <w:rFonts w:ascii="Arial" w:hAnsi="Arial" w:cs="Arial"/>
-          <w:bCs/>
-        </w:rPr>
-        <w:t>risk_to_prisoners</w:t>
-      </w:r>
-      <w:proofErr w:type="spellEnd"/>
-      <w:r>
-        <w:rPr>
-          <w:rFonts w:ascii="Arial" w:hAnsi="Arial" w:cs="Arial"/>
-          <w:bCs/>
-        </w:rPr>
-        <w:t>}}</w:t>
+        <w:t>{{risk_to_prisoners}}</w:t>
       </w:r>
       <w:r>
         <w:rPr>
@@ -5300,23 +4606,7 @@
           <w:rFonts w:ascii="Arial" w:hAnsi="Arial" w:cs="Arial"/>
           <w:bCs/>
         </w:rPr>
-        <w:t>{{</w:t>
-      </w:r>
-      <w:proofErr w:type="spellStart"/>
-      <w:r>
-        <w:rPr>
-          <w:rFonts w:ascii="Arial" w:hAnsi="Arial" w:cs="Arial"/>
-          <w:bCs/>
-        </w:rPr>
-        <w:t>risk_to_staff</w:t>
-      </w:r>
-      <w:proofErr w:type="spellEnd"/>
-      <w:r>
-        <w:rPr>
-          <w:rFonts w:ascii="Arial" w:hAnsi="Arial" w:cs="Arial"/>
-          <w:bCs/>
-        </w:rPr>
-        <w:t>}}</w:t>
+        <w:t>{{risk_to_staff}}</w:t>
       </w:r>
     </w:p>
     <w:p>
@@ -5399,21 +4689,7 @@
         <w:rPr>
           <w:rFonts w:ascii="Arial" w:hAnsi="Arial" w:cs="Arial"/>
         </w:rPr>
-        <w:t>{{</w:t>
-      </w:r>
-      <w:proofErr w:type="spellStart"/>
-      <w:r>
-        <w:rPr>
-          <w:rFonts w:ascii="Arial" w:hAnsi="Arial" w:cs="Arial"/>
-        </w:rPr>
-        <w:t>index_offence_details</w:t>
-      </w:r>
-      <w:proofErr w:type="spellEnd"/>
-      <w:r>
-        <w:rPr>
-          <w:rFonts w:ascii="Arial" w:hAnsi="Arial" w:cs="Arial"/>
-        </w:rPr>
-        <w:t>}}</w:t>
+        <w:t>{{index_offence_details}}</w:t>
       </w:r>
     </w:p>
     <w:p>
@@ -5538,23 +4814,7 @@
                 <w:rFonts w:ascii="Arial" w:hAnsi="Arial" w:cs="Arial"/>
                 <w:bCs/>
               </w:rPr>
-              <w:t>{{</w:t>
-            </w:r>
-            <w:proofErr w:type="spellStart"/>
-            <w:r>
-              <w:rPr>
-                <w:rFonts w:ascii="Arial" w:hAnsi="Arial" w:cs="Arial"/>
-                <w:bCs/>
-              </w:rPr>
-              <w:t>good_behaviour_condition</w:t>
-            </w:r>
-            <w:proofErr w:type="spellEnd"/>
-            <w:r>
-              <w:rPr>
-                <w:rFonts w:ascii="Arial" w:hAnsi="Arial" w:cs="Arial"/>
-                <w:bCs/>
-              </w:rPr>
-              <w:t>}}</w:t>
+              <w:t>{{good_behaviour_condition}}</w:t>
             </w:r>
           </w:p>
         </w:tc>
@@ -5602,23 +4862,7 @@
                 <w:rFonts w:ascii="Arial" w:hAnsi="Arial" w:cs="Arial"/>
                 <w:bCs/>
               </w:rPr>
-              <w:t>{{</w:t>
-            </w:r>
-            <w:proofErr w:type="spellStart"/>
-            <w:r>
-              <w:rPr>
-                <w:rFonts w:ascii="Arial" w:hAnsi="Arial" w:cs="Arial"/>
-                <w:bCs/>
-              </w:rPr>
-              <w:t>no_offence_condition</w:t>
-            </w:r>
-            <w:proofErr w:type="spellEnd"/>
-            <w:r>
-              <w:rPr>
-                <w:rFonts w:ascii="Arial" w:hAnsi="Arial" w:cs="Arial"/>
-                <w:bCs/>
-              </w:rPr>
-              <w:t>}}</w:t>
+              <w:t>{{no_offence_condition}}</w:t>
             </w:r>
           </w:p>
         </w:tc>
@@ -5666,23 +4910,7 @@
                 <w:rFonts w:ascii="Arial" w:hAnsi="Arial" w:cs="Arial"/>
                 <w:bCs/>
               </w:rPr>
-              <w:t>{{</w:t>
-            </w:r>
-            <w:proofErr w:type="spellStart"/>
-            <w:r>
-              <w:rPr>
-                <w:rFonts w:ascii="Arial" w:hAnsi="Arial" w:cs="Arial"/>
-                <w:bCs/>
-              </w:rPr>
-              <w:t>keep_in_touch_condition</w:t>
-            </w:r>
-            <w:proofErr w:type="spellEnd"/>
-            <w:r>
-              <w:rPr>
-                <w:rFonts w:ascii="Arial" w:hAnsi="Arial" w:cs="Arial"/>
-                <w:bCs/>
-              </w:rPr>
-              <w:t>}}</w:t>
+              <w:t>{{keep_in_touch_condition}}</w:t>
             </w:r>
           </w:p>
         </w:tc>
@@ -5730,23 +4958,7 @@
                 <w:rFonts w:ascii="Arial" w:hAnsi="Arial" w:cs="Arial"/>
                 <w:bCs/>
               </w:rPr>
-              <w:t>{{</w:t>
-            </w:r>
-            <w:proofErr w:type="spellStart"/>
-            <w:r>
-              <w:rPr>
-                <w:rFonts w:ascii="Arial" w:hAnsi="Arial" w:cs="Arial"/>
-                <w:bCs/>
-              </w:rPr>
-              <w:t>officer_visit_condition</w:t>
-            </w:r>
-            <w:proofErr w:type="spellEnd"/>
-            <w:r>
-              <w:rPr>
-                <w:rFonts w:ascii="Arial" w:hAnsi="Arial" w:cs="Arial"/>
-                <w:bCs/>
-              </w:rPr>
-              <w:t>}}</w:t>
+              <w:t>{{officer_visit_condition}}</w:t>
             </w:r>
           </w:p>
         </w:tc>
@@ -5794,23 +5006,7 @@
                 <w:rFonts w:ascii="Arial" w:hAnsi="Arial" w:cs="Arial"/>
                 <w:bCs/>
               </w:rPr>
-              <w:t>{{</w:t>
-            </w:r>
-            <w:proofErr w:type="spellStart"/>
-            <w:r>
-              <w:rPr>
-                <w:rFonts w:ascii="Arial" w:hAnsi="Arial" w:cs="Arial"/>
-                <w:bCs/>
-              </w:rPr>
-              <w:t>address_approved_condition</w:t>
-            </w:r>
-            <w:proofErr w:type="spellEnd"/>
-            <w:r>
-              <w:rPr>
-                <w:rFonts w:ascii="Arial" w:hAnsi="Arial" w:cs="Arial"/>
-                <w:bCs/>
-              </w:rPr>
-              <w:t>}}</w:t>
+              <w:t>{{address_approved_condition}}</w:t>
             </w:r>
           </w:p>
         </w:tc>
@@ -5837,18 +5033,8 @@
                 <w:b/>
                 <w:color w:val="800080"/>
               </w:rPr>
-              <w:t xml:space="preserve">f) not undertake work, or a particular type of work, unless it is approved by the supervising officer and notify the supervising officer in advance of any proposal to undertake work or a particular type of </w:t>
+              <w:t>f) not undertake work, or a particular type of work, unless it is approved by the supervising officer and notify the supervising officer in advance of any proposal to undertake work or a particular type of work;</w:t>
             </w:r>
-            <w:proofErr w:type="gramStart"/>
-            <w:r>
-              <w:rPr>
-                <w:rFonts w:ascii="Arial" w:hAnsi="Arial" w:cs="Arial"/>
-                <w:b/>
-                <w:color w:val="800080"/>
-              </w:rPr>
-              <w:t>work;</w:t>
-            </w:r>
-            <w:proofErr w:type="gramEnd"/>
           </w:p>
           <w:p>
             <w:pPr>
@@ -5895,23 +5081,7 @@
                 <w:rFonts w:ascii="Arial" w:hAnsi="Arial" w:cs="Arial"/>
                 <w:bCs/>
               </w:rPr>
-              <w:t>{{</w:t>
-            </w:r>
-            <w:proofErr w:type="spellStart"/>
-            <w:r>
-              <w:rPr>
-                <w:rFonts w:ascii="Arial" w:hAnsi="Arial" w:cs="Arial"/>
-                <w:bCs/>
-              </w:rPr>
-              <w:t>no_work_undertaken_condition</w:t>
-            </w:r>
-            <w:proofErr w:type="spellEnd"/>
-            <w:r>
-              <w:rPr>
-                <w:rFonts w:ascii="Arial" w:hAnsi="Arial" w:cs="Arial"/>
-                <w:bCs/>
-              </w:rPr>
-              <w:t>}}</w:t>
+              <w:t>{{no_work_undertaken_condition}}</w:t>
             </w:r>
           </w:p>
         </w:tc>
@@ -5976,23 +5146,7 @@
                 <w:rFonts w:ascii="Arial" w:hAnsi="Arial" w:cs="Arial"/>
                 <w:bCs/>
               </w:rPr>
-              <w:t>{{</w:t>
-            </w:r>
-            <w:proofErr w:type="spellStart"/>
-            <w:r>
-              <w:rPr>
-                <w:rFonts w:ascii="Arial" w:hAnsi="Arial" w:cs="Arial"/>
-                <w:bCs/>
-              </w:rPr>
-              <w:t>no_travel_condition</w:t>
-            </w:r>
-            <w:proofErr w:type="spellEnd"/>
-            <w:r>
-              <w:rPr>
-                <w:rFonts w:ascii="Arial" w:hAnsi="Arial" w:cs="Arial"/>
-                <w:bCs/>
-              </w:rPr>
-              <w:t>}}</w:t>
+              <w:t>{{no_travel_condition}}</w:t>
             </w:r>
           </w:p>
         </w:tc>
@@ -6050,7 +5204,6 @@
               </w:rPr>
               <w:t>{{</w:t>
             </w:r>
-            <w:proofErr w:type="spellStart"/>
             <w:r>
               <w:rPr>
                 <w:rFonts w:ascii="Arial" w:hAnsi="Arial" w:cs="Arial"/>
@@ -6058,7 +5211,6 @@
               </w:rPr>
               <w:t>other_name_known_by</w:t>
             </w:r>
-            <w:proofErr w:type="spellEnd"/>
             <w:r>
               <w:rPr>
                 <w:rFonts w:ascii="Arial" w:hAnsi="Arial" w:cs="Arial"/>
@@ -6085,23 +5237,13 @@
                 <w:color w:val="800080"/>
               </w:rPr>
             </w:pPr>
-            <w:proofErr w:type="spellStart"/>
             <w:r>
               <w:rPr>
                 <w:rFonts w:ascii="Arial" w:hAnsi="Arial" w:cs="Arial"/>
                 <w:b/>
                 <w:color w:val="800080"/>
               </w:rPr>
-              <w:t>i</w:t>
-            </w:r>
-            <w:proofErr w:type="spellEnd"/>
-            <w:r>
-              <w:rPr>
-                <w:rFonts w:ascii="Arial" w:hAnsi="Arial" w:cs="Arial"/>
-                <w:b/>
-                <w:color w:val="800080"/>
-              </w:rPr>
-              <w:t xml:space="preserve">) </w:t>
+              <w:t xml:space="preserve">i) </w:t>
             </w:r>
             <w:r>
               <w:rPr>
@@ -6132,7 +5274,6 @@
               </w:rPr>
               <w:t>{{</w:t>
             </w:r>
-            <w:proofErr w:type="spellStart"/>
             <w:r>
               <w:rPr>
                 <w:rFonts w:ascii="Arial" w:hAnsi="Arial" w:cs="Arial"/>
@@ -6140,7 +5281,6 @@
               </w:rPr>
               <w:t>contact_details_changed</w:t>
             </w:r>
-            <w:proofErr w:type="spellEnd"/>
             <w:r>
               <w:rPr>
                 <w:rFonts w:ascii="Arial" w:hAnsi="Arial" w:cs="Arial"/>
@@ -6300,23 +5440,7 @@
           <w:rFonts w:ascii="Arial" w:hAnsi="Arial" w:cs="Arial"/>
           <w:bCs/>
         </w:rPr>
-        <w:t>{{</w:t>
-      </w:r>
-      <w:proofErr w:type="spellStart"/>
-      <w:r>
-        <w:rPr>
-          <w:rFonts w:ascii="Arial" w:hAnsi="Arial" w:cs="Arial"/>
-          <w:bCs/>
-        </w:rPr>
-        <w:t>additional_conditions_breached</w:t>
-      </w:r>
-      <w:proofErr w:type="spellEnd"/>
-      <w:r>
-        <w:rPr>
-          <w:rFonts w:ascii="Arial" w:hAnsi="Arial" w:cs="Arial"/>
-          <w:bCs/>
-        </w:rPr>
-        <w:t>}}</w:t>
+        <w:t>{{additional_conditions_breached}}</w:t>
       </w:r>
     </w:p>
     <w:p>
@@ -6503,21 +5627,7 @@
         <w:rPr>
           <w:rFonts w:ascii="Arial" w:hAnsi="Arial" w:cs="Arial"/>
         </w:rPr>
-        <w:t>{{</w:t>
-      </w:r>
-      <w:proofErr w:type="spellStart"/>
-      <w:r>
-        <w:rPr>
-          <w:rFonts w:ascii="Arial" w:hAnsi="Arial" w:cs="Arial"/>
-        </w:rPr>
-        <w:t>what_led_to_recall</w:t>
-      </w:r>
-      <w:proofErr w:type="spellEnd"/>
-      <w:r>
-        <w:rPr>
-          <w:rFonts w:ascii="Arial" w:hAnsi="Arial" w:cs="Arial"/>
-        </w:rPr>
-        <w:t>}}</w:t>
+        <w:t>{{what_led_to_recall}}</w:t>
       </w:r>
     </w:p>
     <w:p>
@@ -6635,21 +5745,7 @@
         <w:rPr>
           <w:rFonts w:ascii="Arial" w:hAnsi="Arial" w:cs="Arial"/>
         </w:rPr>
-        <w:t>{{</w:t>
-      </w:r>
-      <w:proofErr w:type="spellStart"/>
-      <w:r>
-        <w:rPr>
-          <w:rFonts w:ascii="Arial" w:hAnsi="Arial" w:cs="Arial"/>
-        </w:rPr>
-        <w:t>response_to_probation</w:t>
-      </w:r>
-      <w:proofErr w:type="spellEnd"/>
-      <w:r>
-        <w:rPr>
-          <w:rFonts w:ascii="Arial" w:hAnsi="Arial" w:cs="Arial"/>
-        </w:rPr>
-        <w:t>}}</w:t>
+        <w:t>{{response_to_probation}}</w:t>
       </w:r>
     </w:p>
     <w:p>
@@ -6891,23 +5987,7 @@
                 <w:rFonts w:ascii="Arial" w:hAnsi="Arial" w:cs="Arial"/>
                 <w:bCs/>
               </w:rPr>
-              <w:t>{{</w:t>
-            </w:r>
-            <w:proofErr w:type="spellStart"/>
-            <w:r>
-              <w:rPr>
-                <w:rFonts w:ascii="Arial" w:hAnsi="Arial" w:cs="Arial"/>
-                <w:bCs/>
-              </w:rPr>
-              <w:t>warning_letter_details</w:t>
-            </w:r>
-            <w:proofErr w:type="spellEnd"/>
-            <w:r>
-              <w:rPr>
-                <w:rFonts w:ascii="Arial" w:hAnsi="Arial" w:cs="Arial"/>
-                <w:bCs/>
-              </w:rPr>
-              <w:t>}}</w:t>
+              <w:t>{{warning_letter_details}}</w:t>
             </w:r>
           </w:p>
         </w:tc>
@@ -6965,23 +6045,7 @@
                 <w:rFonts w:ascii="Arial" w:hAnsi="Arial" w:cs="Arial"/>
                 <w:bCs/>
               </w:rPr>
-              <w:t>{{</w:t>
-            </w:r>
-            <w:proofErr w:type="spellStart"/>
-            <w:r>
-              <w:rPr>
-                <w:rFonts w:ascii="Arial" w:hAnsi="Arial" w:cs="Arial"/>
-                <w:bCs/>
-              </w:rPr>
-              <w:t>increased_frequency_details</w:t>
-            </w:r>
-            <w:proofErr w:type="spellEnd"/>
-            <w:r>
-              <w:rPr>
-                <w:rFonts w:ascii="Arial" w:hAnsi="Arial" w:cs="Arial"/>
-                <w:bCs/>
-              </w:rPr>
-              <w:t>}}</w:t>
+              <w:t>{{increased_frequency_details}}</w:t>
             </w:r>
           </w:p>
         </w:tc>
@@ -7039,23 +6103,7 @@
                 <w:rFonts w:ascii="Arial" w:hAnsi="Arial" w:cs="Arial"/>
                 <w:bCs/>
               </w:rPr>
-              <w:t>{{</w:t>
-            </w:r>
-            <w:proofErr w:type="spellStart"/>
-            <w:r>
-              <w:rPr>
-                <w:rFonts w:ascii="Arial" w:hAnsi="Arial" w:cs="Arial"/>
-                <w:bCs/>
-              </w:rPr>
-              <w:t>extra_licence_conditions_details</w:t>
-            </w:r>
-            <w:proofErr w:type="spellEnd"/>
-            <w:r>
-              <w:rPr>
-                <w:rFonts w:ascii="Arial" w:hAnsi="Arial" w:cs="Arial"/>
-                <w:bCs/>
-              </w:rPr>
-              <w:t>}}</w:t>
+              <w:t>{{extra_licence_conditions_details}}</w:t>
             </w:r>
           </w:p>
         </w:tc>
@@ -7086,25 +6134,7 @@
                 <w:b/>
                 <w:color w:val="800080"/>
               </w:rPr>
-              <w:t>Referral to multi-disciplinary teams (</w:t>
-            </w:r>
-            <w:proofErr w:type="gramStart"/>
-            <w:r>
-              <w:rPr>
-                <w:rFonts w:ascii="Arial" w:hAnsi="Arial" w:cs="Arial"/>
-                <w:b/>
-                <w:color w:val="800080"/>
-              </w:rPr>
-              <w:t>e.g.</w:t>
-            </w:r>
-            <w:proofErr w:type="gramEnd"/>
-            <w:r>
-              <w:rPr>
-                <w:rFonts w:ascii="Arial" w:hAnsi="Arial" w:cs="Arial"/>
-                <w:b/>
-                <w:color w:val="800080"/>
-              </w:rPr>
-              <w:t xml:space="preserve"> IOM, MAPPA, Gangs Unit)</w:t>
+              <w:t>Referral to multi-disciplinary teams (e.g. IOM, MAPPA, Gangs Unit)</w:t>
             </w:r>
           </w:p>
         </w:tc>
@@ -7131,23 +6161,7 @@
                 <w:rFonts w:ascii="Arial" w:hAnsi="Arial" w:cs="Arial"/>
                 <w:bCs/>
               </w:rPr>
-              <w:t>{{</w:t>
-            </w:r>
-            <w:proofErr w:type="spellStart"/>
-            <w:r>
-              <w:rPr>
-                <w:rFonts w:ascii="Arial" w:hAnsi="Arial" w:cs="Arial"/>
-                <w:bCs/>
-              </w:rPr>
-              <w:t>referral_to_other_teams_details</w:t>
-            </w:r>
-            <w:proofErr w:type="spellEnd"/>
-            <w:r>
-              <w:rPr>
-                <w:rFonts w:ascii="Arial" w:hAnsi="Arial" w:cs="Arial"/>
-                <w:bCs/>
-              </w:rPr>
-              <w:t>}}</w:t>
+              <w:t>{{referral_to_other_teams_details}}</w:t>
             </w:r>
           </w:p>
         </w:tc>
@@ -7205,23 +6219,7 @@
                 <w:rFonts w:ascii="Arial" w:hAnsi="Arial" w:cs="Arial"/>
                 <w:bCs/>
               </w:rPr>
-              <w:t>{{</w:t>
-            </w:r>
-            <w:proofErr w:type="spellStart"/>
-            <w:r>
-              <w:rPr>
-                <w:rFonts w:ascii="Arial" w:hAnsi="Arial" w:cs="Arial"/>
-                <w:bCs/>
-              </w:rPr>
-              <w:t>referral_to_partnership_agencies_details</w:t>
-            </w:r>
-            <w:proofErr w:type="spellEnd"/>
-            <w:r>
-              <w:rPr>
-                <w:rFonts w:ascii="Arial" w:hAnsi="Arial" w:cs="Arial"/>
-                <w:bCs/>
-              </w:rPr>
-              <w:t>}}</w:t>
+              <w:t>{{referral_to_partnership_agencies_details}}</w:t>
             </w:r>
           </w:p>
         </w:tc>
@@ -7279,23 +6277,7 @@
                 <w:rFonts w:ascii="Arial" w:hAnsi="Arial" w:cs="Arial"/>
                 <w:bCs/>
               </w:rPr>
-              <w:t>{{</w:t>
-            </w:r>
-            <w:proofErr w:type="spellStart"/>
-            <w:r>
-              <w:rPr>
-                <w:rFonts w:ascii="Arial" w:hAnsi="Arial" w:cs="Arial"/>
-                <w:bCs/>
-              </w:rPr>
-              <w:t>referral_to_approved_premises_details</w:t>
-            </w:r>
-            <w:proofErr w:type="spellEnd"/>
-            <w:r>
-              <w:rPr>
-                <w:rFonts w:ascii="Arial" w:hAnsi="Arial" w:cs="Arial"/>
-                <w:bCs/>
-              </w:rPr>
-              <w:t>}}</w:t>
+              <w:t>{{referral_to_approved_premises_details}}</w:t>
             </w:r>
           </w:p>
         </w:tc>
@@ -7353,23 +6335,7 @@
                 <w:rFonts w:ascii="Arial" w:hAnsi="Arial" w:cs="Arial"/>
                 <w:bCs/>
               </w:rPr>
-              <w:t>{{</w:t>
-            </w:r>
-            <w:proofErr w:type="spellStart"/>
-            <w:r>
-              <w:rPr>
-                <w:rFonts w:ascii="Arial" w:hAnsi="Arial" w:cs="Arial"/>
-                <w:bCs/>
-              </w:rPr>
-              <w:t>drug_testing_details</w:t>
-            </w:r>
-            <w:proofErr w:type="spellEnd"/>
-            <w:r>
-              <w:rPr>
-                <w:rFonts w:ascii="Arial" w:hAnsi="Arial" w:cs="Arial"/>
-                <w:bCs/>
-              </w:rPr>
-              <w:t>}}</w:t>
+              <w:t>{{drug_testing_details}}</w:t>
             </w:r>
           </w:p>
         </w:tc>
@@ -7427,23 +6393,7 @@
                 <w:rFonts w:ascii="Arial" w:hAnsi="Arial" w:cs="Arial"/>
                 <w:bCs/>
               </w:rPr>
-              <w:t>{{</w:t>
-            </w:r>
-            <w:proofErr w:type="spellStart"/>
-            <w:r>
-              <w:rPr>
-                <w:rFonts w:ascii="Arial" w:hAnsi="Arial" w:cs="Arial"/>
-                <w:bCs/>
-              </w:rPr>
-              <w:t>alternative_to_recall_other_details</w:t>
-            </w:r>
-            <w:proofErr w:type="spellEnd"/>
-            <w:r>
-              <w:rPr>
-                <w:rFonts w:ascii="Arial" w:hAnsi="Arial" w:cs="Arial"/>
-                <w:bCs/>
-              </w:rPr>
-              <w:t>}}</w:t>
+              <w:t>{{alternative_to_recall_other_details}}</w:t>
             </w:r>
           </w:p>
         </w:tc>
@@ -7550,25 +6500,7 @@
           <w:b/>
           <w:color w:val="800080"/>
         </w:rPr>
-        <w:t xml:space="preserve">The offender is suitable for FTR if the identified risks can be safely managed in the community at the end of the fixed term period.  In your assessment </w:t>
-      </w:r>
-      <w:proofErr w:type="gramStart"/>
-      <w:r>
-        <w:rPr>
-          <w:rFonts w:ascii="Arial" w:hAnsi="Arial" w:cs="Arial"/>
-          <w:b/>
-          <w:color w:val="800080"/>
-        </w:rPr>
-        <w:t>about  the</w:t>
-      </w:r>
-      <w:proofErr w:type="gramEnd"/>
-      <w:r>
-        <w:rPr>
-          <w:rFonts w:ascii="Arial" w:hAnsi="Arial" w:cs="Arial"/>
-          <w:b/>
-          <w:color w:val="800080"/>
-        </w:rPr>
-        <w:t xml:space="preserve"> offender’s  suitability for an FTR, you must consider the following factors:</w:t>
+        <w:t>The offender is suitable for FTR if the identified risks can be safely managed in the community at the end of the fixed term period.  In your assessment about  the offender’s  suitability for an FTR, you must consider the following factors:</w:t>
       </w:r>
     </w:p>
     <w:p>
@@ -7598,25 +6530,7 @@
           <w:b/>
           <w:color w:val="800080"/>
         </w:rPr>
-        <w:t xml:space="preserve">- The offender’s index offence </w:t>
-      </w:r>
-      <w:proofErr w:type="gramStart"/>
-      <w:r>
-        <w:rPr>
-          <w:rFonts w:ascii="Arial" w:hAnsi="Arial" w:cs="Arial"/>
-          <w:b/>
-          <w:color w:val="800080"/>
-        </w:rPr>
-        <w:t>i.e.</w:t>
-      </w:r>
-      <w:proofErr w:type="gramEnd"/>
-      <w:r>
-        <w:rPr>
-          <w:rFonts w:ascii="Arial" w:hAnsi="Arial" w:cs="Arial"/>
-          <w:b/>
-          <w:color w:val="800080"/>
-        </w:rPr>
-        <w:t xml:space="preserve"> was it sexual or violent</w:t>
+        <w:t>- The offender’s index offence i.e. was it sexual or violent</w:t>
       </w:r>
     </w:p>
     <w:p>
@@ -7826,23 +6740,7 @@
           <w:rFonts w:ascii="Arial" w:hAnsi="Arial" w:cs="Arial"/>
           <w:bCs/>
         </w:rPr>
-        <w:t>{{</w:t>
-      </w:r>
-      <w:proofErr w:type="spellStart"/>
-      <w:r>
-        <w:rPr>
-          <w:rFonts w:ascii="Arial" w:hAnsi="Arial" w:cs="Arial"/>
-          <w:bCs/>
-        </w:rPr>
-        <w:t>recall_type</w:t>
-      </w:r>
-      <w:proofErr w:type="spellEnd"/>
-      <w:r>
-        <w:rPr>
-          <w:rFonts w:ascii="Arial" w:hAnsi="Arial" w:cs="Arial"/>
-          <w:bCs/>
-        </w:rPr>
-        <w:t>}}</w:t>
+        <w:t>{{recall_type}}</w:t>
       </w:r>
       <w:r>
         <w:rPr>
@@ -7868,21 +6766,7 @@
         <w:rPr>
           <w:rFonts w:ascii="Arial" w:hAnsi="Arial" w:cs="Arial"/>
         </w:rPr>
-        <w:t>{{</w:t>
-      </w:r>
-      <w:proofErr w:type="spellStart"/>
-      <w:r>
-        <w:rPr>
-          <w:rFonts w:ascii="Arial" w:hAnsi="Arial" w:cs="Arial"/>
-        </w:rPr>
-        <w:t>recall_type_details</w:t>
-      </w:r>
-      <w:proofErr w:type="spellEnd"/>
-      <w:r>
-        <w:rPr>
-          <w:rFonts w:ascii="Arial" w:hAnsi="Arial" w:cs="Arial"/>
-        </w:rPr>
-        <w:t>}}</w:t>
+        <w:t>{{recall_type_details}}</w:t>
       </w:r>
     </w:p>
     <w:p>
@@ -7941,21 +6825,7 @@
         <w:rPr>
           <w:rFonts w:ascii="Arial" w:hAnsi="Arial" w:cs="Arial"/>
         </w:rPr>
-        <w:t>{{</w:t>
-      </w:r>
-      <w:proofErr w:type="spellStart"/>
-      <w:r>
-        <w:rPr>
-          <w:rFonts w:ascii="Arial" w:hAnsi="Arial" w:cs="Arial"/>
-        </w:rPr>
-        <w:t>fixed_term_additional_licence_conditions</w:t>
-      </w:r>
-      <w:proofErr w:type="spellEnd"/>
-      <w:r>
-        <w:rPr>
-          <w:rFonts w:ascii="Arial" w:hAnsi="Arial" w:cs="Arial"/>
-        </w:rPr>
-        <w:t>}}</w:t>
+        <w:t>{{fixed_term_additional_licence_conditions}}</w:t>
       </w:r>
     </w:p>
     <w:p>
@@ -8048,25 +6918,7 @@
           <w:b/>
           <w:color w:val="800080"/>
         </w:rPr>
-        <w:t xml:space="preserve">be met. Select from the options below and comment on how the offender’s behaviour meets each </w:t>
-      </w:r>
-      <w:proofErr w:type="gramStart"/>
-      <w:r>
-        <w:rPr>
-          <w:rFonts w:ascii="Arial" w:hAnsi="Arial" w:cs="Arial"/>
-          <w:b/>
-          <w:color w:val="800080"/>
-        </w:rPr>
-        <w:t>criteria</w:t>
-      </w:r>
-      <w:proofErr w:type="gramEnd"/>
-      <w:r>
-        <w:rPr>
-          <w:rFonts w:ascii="Arial" w:hAnsi="Arial" w:cs="Arial"/>
-          <w:b/>
-          <w:color w:val="800080"/>
-        </w:rPr>
-        <w:t>:</w:t>
+        <w:t>be met. Select from the options below and comment on how the offender’s behaviour meets each criteria:</w:t>
       </w:r>
     </w:p>
     <w:p>
@@ -8098,63 +6950,20 @@
           <w:rFonts w:ascii="Arial" w:hAnsi="Arial" w:cs="Arial"/>
         </w:rPr>
       </w:pPr>
-      <w:proofErr w:type="spellStart"/>
-      <w:r>
-        <w:rPr>
-          <w:rFonts w:ascii="Arial" w:hAnsi="Arial" w:cs="Arial"/>
-          <w:b/>
-          <w:color w:val="800080"/>
-        </w:rPr>
-        <w:t>i</w:t>
-      </w:r>
-      <w:proofErr w:type="spellEnd"/>
-      <w:r>
-        <w:rPr>
-          <w:rFonts w:ascii="Arial" w:hAnsi="Arial" w:cs="Arial"/>
-          <w:b/>
-          <w:color w:val="800080"/>
-        </w:rPr>
-        <w:t xml:space="preserve">) Has the offender exhibited behaviour </w:t>
-      </w:r>
-      <w:proofErr w:type="gramStart"/>
-      <w:r>
-        <w:rPr>
-          <w:rFonts w:ascii="Arial" w:hAnsi="Arial" w:cs="Arial"/>
-          <w:b/>
-          <w:color w:val="800080"/>
-        </w:rPr>
-        <w:t>similar to</w:t>
-      </w:r>
-      <w:proofErr w:type="gramEnd"/>
-      <w:r>
-        <w:rPr>
-          <w:rFonts w:ascii="Arial" w:hAnsi="Arial" w:cs="Arial"/>
-          <w:b/>
-          <w:color w:val="800080"/>
-        </w:rPr>
-        <w:t xml:space="preserve"> the circumstances surrounding the index offence; is there a causal link? </w:t>
+      <w:r>
+        <w:rPr>
+          <w:rFonts w:ascii="Arial" w:hAnsi="Arial" w:cs="Arial"/>
+          <w:b/>
+          <w:color w:val="800080"/>
+        </w:rPr>
+        <w:t xml:space="preserve">i) Has the offender exhibited behaviour similar to the circumstances surrounding the index offence; is there a causal link? </w:t>
       </w:r>
       <w:r>
         <w:rPr>
           <w:rFonts w:ascii="Arial" w:hAnsi="Arial" w:cs="Arial"/>
         </w:rPr>
         <w:lastRenderedPageBreak/>
-        <w:t>{{</w:t>
-      </w:r>
-      <w:proofErr w:type="spellStart"/>
-      <w:r>
-        <w:rPr>
-          <w:rFonts w:ascii="Arial" w:hAnsi="Arial" w:cs="Arial"/>
-        </w:rPr>
-        <w:t>behaviour_similar_to_index_offence_present</w:t>
-      </w:r>
-      <w:proofErr w:type="spellEnd"/>
-      <w:proofErr w:type="gramStart"/>
-      <w:r>
-        <w:rPr>
-          <w:rFonts w:ascii="Arial" w:hAnsi="Arial" w:cs="Arial"/>
-        </w:rPr>
-        <w:t>}}</w:t>
+        <w:t>{{behaviour_similar_to_index_offence_present}}</w:t>
       </w:r>
       <w:r>
         <w:rPr>
@@ -8175,16 +6984,7 @@
           <w:b/>
           <w:color w:val="800080"/>
         </w:rPr>
-        <w:t>Please</w:t>
-      </w:r>
-      <w:proofErr w:type="gramEnd"/>
-      <w:r>
-        <w:rPr>
-          <w:rFonts w:ascii="Arial" w:hAnsi="Arial" w:cs="Arial"/>
-          <w:b/>
-          <w:color w:val="800080"/>
-        </w:rPr>
-        <w:t xml:space="preserve"> Comment:</w:t>
+        <w:t>Please Comment:</w:t>
       </w:r>
       <w:r>
         <w:rPr>
@@ -8197,21 +6997,7 @@
         <w:rPr>
           <w:rFonts w:ascii="Arial" w:hAnsi="Arial" w:cs="Arial"/>
         </w:rPr>
-        <w:t>{{</w:t>
-      </w:r>
-      <w:proofErr w:type="spellStart"/>
-      <w:r>
-        <w:rPr>
-          <w:rFonts w:ascii="Arial" w:hAnsi="Arial" w:cs="Arial"/>
-        </w:rPr>
-        <w:t>behaviour_similar_to_index_offence</w:t>
-      </w:r>
-      <w:proofErr w:type="spellEnd"/>
-      <w:r>
-        <w:rPr>
-          <w:rFonts w:ascii="Arial" w:hAnsi="Arial" w:cs="Arial"/>
-        </w:rPr>
-        <w:t>}}</w:t>
+        <w:t>{{behaviour_similar_to_index_offence}}</w:t>
       </w:r>
     </w:p>
     <w:p>
@@ -8263,22 +7049,7 @@
         <w:rPr>
           <w:rFonts w:ascii="Arial" w:hAnsi="Arial" w:cs="Arial"/>
         </w:rPr>
-        <w:t>{{</w:t>
-      </w:r>
-      <w:proofErr w:type="spellStart"/>
-      <w:r>
-        <w:rPr>
-          <w:rFonts w:ascii="Arial" w:hAnsi="Arial" w:cs="Arial"/>
-        </w:rPr>
-        <w:t>behaviour_leading_to_sexual_or_violent_offence_present</w:t>
-      </w:r>
-      <w:proofErr w:type="spellEnd"/>
-      <w:proofErr w:type="gramStart"/>
-      <w:r>
-        <w:rPr>
-          <w:rFonts w:ascii="Arial" w:hAnsi="Arial" w:cs="Arial"/>
-        </w:rPr>
-        <w:t>}}</w:t>
+        <w:t>{{behaviour_leading_to_sexual_or_violent_offence_present}}</w:t>
       </w:r>
       <w:r>
         <w:rPr>
@@ -8293,36 +7064,13 @@
           <w:b/>
           <w:color w:val="800080"/>
         </w:rPr>
-        <w:t>Please</w:t>
-      </w:r>
-      <w:proofErr w:type="gramEnd"/>
-      <w:r>
-        <w:rPr>
-          <w:rFonts w:ascii="Arial" w:hAnsi="Arial" w:cs="Arial"/>
-          <w:b/>
-          <w:color w:val="800080"/>
-        </w:rPr>
-        <w:t xml:space="preserve"> Comment: </w:t>
-      </w:r>
-      <w:r>
-        <w:rPr>
-          <w:rFonts w:ascii="Arial" w:hAnsi="Arial" w:cs="Arial"/>
-        </w:rPr>
-        <w:t>{{</w:t>
-      </w:r>
-      <w:proofErr w:type="spellStart"/>
-      <w:r>
-        <w:rPr>
-          <w:rFonts w:ascii="Arial" w:hAnsi="Arial" w:cs="Arial"/>
-        </w:rPr>
-        <w:t>behaviour_leading_to_sexual_or_violent_offence</w:t>
-      </w:r>
-      <w:proofErr w:type="spellEnd"/>
-      <w:r>
-        <w:rPr>
-          <w:rFonts w:ascii="Arial" w:hAnsi="Arial" w:cs="Arial"/>
-        </w:rPr>
-        <w:t>}}</w:t>
+        <w:t xml:space="preserve">Please Comment: </w:t>
+      </w:r>
+      <w:r>
+        <w:rPr>
+          <w:rFonts w:ascii="Arial" w:hAnsi="Arial" w:cs="Arial"/>
+        </w:rPr>
+        <w:t>{{behaviour_leading_to_sexual_or_violent_offence}}</w:t>
       </w:r>
     </w:p>
     <w:p>
@@ -8345,25 +7093,7 @@
           <w:b/>
           <w:color w:val="800080"/>
         </w:rPr>
-        <w:t>iii) Is the offender out of touch with probation/YOT and the assumption can be made that any of (</w:t>
-      </w:r>
-      <w:proofErr w:type="spellStart"/>
-      <w:r>
-        <w:rPr>
-          <w:rFonts w:ascii="Arial" w:hAnsi="Arial" w:cs="Arial"/>
-          <w:b/>
-          <w:color w:val="800080"/>
-        </w:rPr>
-        <w:t>i</w:t>
-      </w:r>
-      <w:proofErr w:type="spellEnd"/>
-      <w:r>
-        <w:rPr>
-          <w:rFonts w:ascii="Arial" w:hAnsi="Arial" w:cs="Arial"/>
-          <w:b/>
-          <w:color w:val="800080"/>
-        </w:rPr>
-        <w:t>) to (ii) may arise?</w:t>
+        <w:t>iii) Is the offender out of touch with probation/YOT and the assumption can be made that any of (i) to (ii) may arise?</w:t>
       </w:r>
       <w:r>
         <w:rPr>
@@ -8377,22 +7107,7 @@
         <w:rPr>
           <w:rFonts w:ascii="Arial" w:hAnsi="Arial" w:cs="Arial"/>
         </w:rPr>
-        <w:t>{{</w:t>
-      </w:r>
-      <w:proofErr w:type="spellStart"/>
-      <w:r>
-        <w:rPr>
-          <w:rFonts w:ascii="Arial" w:hAnsi="Arial" w:cs="Arial"/>
-        </w:rPr>
-        <w:t>out_of_touch_present</w:t>
-      </w:r>
-      <w:proofErr w:type="spellEnd"/>
-      <w:proofErr w:type="gramStart"/>
-      <w:r>
-        <w:rPr>
-          <w:rFonts w:ascii="Arial" w:hAnsi="Arial" w:cs="Arial"/>
-        </w:rPr>
-        <w:t>}}</w:t>
+        <w:t>{{out_of_touch_present}}</w:t>
       </w:r>
       <w:r>
         <w:rPr>
@@ -8405,9 +7120,16 @@
           <w:rFonts w:ascii="Arial" w:hAnsi="Arial" w:cs="Arial"/>
           <w:b/>
         </w:rPr>
-        <w:t xml:space="preserve">  </w:t>
-      </w:r>
-      <w:proofErr w:type="gramEnd"/>
+        <w:t xml:space="preserve">   </w:t>
+      </w:r>
+      <w:r>
+        <w:rPr>
+          <w:rFonts w:ascii="Arial" w:hAnsi="Arial" w:cs="Arial"/>
+          <w:b/>
+          <w:color w:val="800080"/>
+        </w:rPr>
+        <w:t>Please Comment:</w:t>
+      </w:r>
       <w:r>
         <w:rPr>
           <w:rFonts w:ascii="Arial" w:hAnsi="Arial" w:cs="Arial"/>
@@ -8418,37 +7140,8 @@
       <w:r>
         <w:rPr>
           <w:rFonts w:ascii="Arial" w:hAnsi="Arial" w:cs="Arial"/>
-          <w:b/>
-          <w:color w:val="800080"/>
-        </w:rPr>
-        <w:t>Please Comment:</w:t>
-      </w:r>
-      <w:r>
-        <w:rPr>
-          <w:rFonts w:ascii="Arial" w:hAnsi="Arial" w:cs="Arial"/>
-          <w:b/>
-        </w:rPr>
-        <w:t xml:space="preserve"> </w:t>
-      </w:r>
-      <w:r>
-        <w:rPr>
-          <w:rFonts w:ascii="Arial" w:hAnsi="Arial" w:cs="Arial"/>
-        </w:rPr>
-        <w:t>{{</w:t>
-      </w:r>
-      <w:proofErr w:type="spellStart"/>
-      <w:r>
-        <w:rPr>
-          <w:rFonts w:ascii="Arial" w:hAnsi="Arial" w:cs="Arial"/>
-        </w:rPr>
-        <w:t>out_of_touch</w:t>
-      </w:r>
-      <w:proofErr w:type="spellEnd"/>
-      <w:r>
-        <w:rPr>
-          <w:rFonts w:ascii="Arial" w:hAnsi="Arial" w:cs="Arial"/>
-        </w:rPr>
-        <w:t>}}</w:t>
+        </w:rPr>
+        <w:t>{{out_of_touch}}</w:t>
       </w:r>
     </w:p>
     <w:p>
@@ -8624,19 +7317,17 @@
         </w:rPr>
         <w:t>{{</w:t>
       </w:r>
-      <w:proofErr w:type="spellStart"/>
-      <w:r>
-        <w:rPr>
-          <w:rFonts w:ascii="Arial" w:hAnsi="Arial" w:cs="Arial"/>
-        </w:rPr>
-        <w:t>last_person_completing_form_name</w:t>
-      </w:r>
-      <w:proofErr w:type="spellEnd"/>
-      <w:r>
-        <w:rPr>
-          <w:rFonts w:ascii="Arial" w:hAnsi="Arial" w:cs="Arial"/>
-        </w:rPr>
-        <w:t>}}</w:t>
+      <w:r>
+        <w:rPr>
+          <w:rFonts w:ascii="Arial" w:hAnsi="Arial" w:cs="Arial"/>
+        </w:rPr>
+        <w:t>pp</w:t>
+      </w:r>
+      <w:r>
+        <w:rPr>
+          <w:rFonts w:ascii="Arial" w:hAnsi="Arial" w:cs="Arial"/>
+        </w:rPr>
+        <w:t>_name}}</w:t>
       </w:r>
     </w:p>
     <w:p>
@@ -8779,19 +7470,17 @@
         </w:rPr>
         <w:t>{{</w:t>
       </w:r>
-      <w:proofErr w:type="spellStart"/>
-      <w:r>
-        <w:rPr>
-          <w:rFonts w:ascii="Arial" w:hAnsi="Arial" w:cs="Arial"/>
-        </w:rPr>
-        <w:t>last_person_completing_form_email</w:t>
-      </w:r>
-      <w:proofErr w:type="spellEnd"/>
-      <w:r>
-        <w:rPr>
-          <w:rFonts w:ascii="Arial" w:hAnsi="Arial" w:cs="Arial"/>
-        </w:rPr>
-        <w:t>}}</w:t>
+      <w:r>
+        <w:rPr>
+          <w:rFonts w:ascii="Arial" w:hAnsi="Arial" w:cs="Arial"/>
+        </w:rPr>
+        <w:t>pp</w:t>
+      </w:r>
+      <w:r>
+        <w:rPr>
+          <w:rFonts w:ascii="Arial" w:hAnsi="Arial" w:cs="Arial"/>
+        </w:rPr>
+        <w:t>_email}}</w:t>
       </w:r>
       <w:r>
         <w:rPr>
@@ -8829,16 +7518,7 @@
           <w:b/>
           <w:color w:val="800080"/>
         </w:rPr>
-        <w:t>Region</w:t>
-      </w:r>
-      <w:proofErr w:type="gramStart"/>
-      <w:r>
-        <w:rPr>
-          <w:rFonts w:ascii="Arial" w:hAnsi="Arial" w:cs="Arial"/>
-          <w:b/>
-          <w:color w:val="800080"/>
-        </w:rPr>
-        <w:t>:</w:t>
+        <w:t>Region:</w:t>
       </w:r>
       <w:r>
         <w:rPr>
@@ -8859,14 +7539,7 @@
         <w:rPr>
           <w:rFonts w:ascii="Arial" w:hAnsi="Arial" w:cs="Arial"/>
         </w:rPr>
-        <w:t>{</w:t>
-      </w:r>
-      <w:proofErr w:type="gramEnd"/>
-      <w:r>
-        <w:rPr>
-          <w:rFonts w:ascii="Arial" w:hAnsi="Arial" w:cs="Arial"/>
-        </w:rPr>
-        <w:t>{region}}</w:t>
+        <w:t>{{region}}</w:t>
       </w:r>
     </w:p>
     <w:p>
@@ -8905,21 +7578,7 @@
         <w:rPr>
           <w:rFonts w:ascii="Arial" w:hAnsi="Arial" w:cs="Arial"/>
         </w:rPr>
-        <w:t>{{</w:t>
-      </w:r>
-      <w:proofErr w:type="spellStart"/>
-      <w:r>
-        <w:rPr>
-          <w:rFonts w:ascii="Arial" w:hAnsi="Arial" w:cs="Arial"/>
-        </w:rPr>
-        <w:t>local_delivery_unit</w:t>
-      </w:r>
-      <w:proofErr w:type="spellEnd"/>
-      <w:r>
-        <w:rPr>
-          <w:rFonts w:ascii="Arial" w:hAnsi="Arial" w:cs="Arial"/>
-        </w:rPr>
-        <w:t>}}</w:t>
+        <w:t>{{local_delivery_unit}}</w:t>
       </w:r>
     </w:p>
     <w:p>
@@ -9278,21 +7937,7 @@
         <w:rPr>
           <w:rFonts w:ascii="Arial" w:hAnsi="Arial" w:cs="Arial"/>
         </w:rPr>
-        <w:t>{{</w:t>
-      </w:r>
-      <w:proofErr w:type="spellStart"/>
-      <w:r>
-        <w:rPr>
-          <w:rFonts w:ascii="Arial" w:hAnsi="Arial" w:cs="Arial"/>
-        </w:rPr>
-        <w:t>date_of_decision</w:t>
-      </w:r>
-      <w:proofErr w:type="spellEnd"/>
-      <w:r>
-        <w:rPr>
-          <w:rFonts w:ascii="Arial" w:hAnsi="Arial" w:cs="Arial"/>
-        </w:rPr>
-        <w:t>}}</w:t>
+        <w:t>{{date_of_decision}}</w:t>
       </w:r>
     </w:p>
     <w:p>
@@ -9336,21 +7981,7 @@
         <w:rPr>
           <w:rFonts w:ascii="Arial" w:hAnsi="Arial" w:cs="Arial"/>
         </w:rPr>
-        <w:t>{{</w:t>
-      </w:r>
-      <w:proofErr w:type="spellStart"/>
-      <w:r>
-        <w:rPr>
-          <w:rFonts w:ascii="Arial" w:hAnsi="Arial" w:cs="Arial"/>
-        </w:rPr>
-        <w:t>time_of_decision</w:t>
-      </w:r>
-      <w:proofErr w:type="spellEnd"/>
-      <w:r>
-        <w:rPr>
-          <w:rFonts w:ascii="Arial" w:hAnsi="Arial" w:cs="Arial"/>
-        </w:rPr>
-        <w:t>}}</w:t>
+        <w:t>{{time_of_decision}}</w:t>
       </w:r>
     </w:p>
     <w:p>
@@ -10251,23 +8882,7 @@
           <w:rFonts w:ascii="Arial" w:hAnsi="Arial" w:cs="Arial"/>
           <w:color w:val="800080"/>
         </w:rPr>
-        <w:t xml:space="preserve">offender </w:t>
-      </w:r>
-      <w:proofErr w:type="gramStart"/>
-      <w:r>
-        <w:rPr>
-          <w:rFonts w:ascii="Arial" w:hAnsi="Arial" w:cs="Arial"/>
-          <w:color w:val="800080"/>
-        </w:rPr>
-        <w:t>manager</w:t>
-      </w:r>
-      <w:proofErr w:type="gramEnd"/>
-      <w:r>
-        <w:rPr>
-          <w:rFonts w:ascii="Arial" w:hAnsi="Arial" w:cs="Arial"/>
-          <w:color w:val="800080"/>
-        </w:rPr>
-        <w:t xml:space="preserve"> and I am endorsing:</w:t>
+        <w:t>offender manager and I am endorsing:</w:t>
       </w:r>
     </w:p>
     <w:p>
@@ -10341,17 +8956,8 @@
           <w:rFonts w:ascii="Arial" w:hAnsi="Arial" w:cs="Arial"/>
           <w:color w:val="800080"/>
         </w:rPr>
-        <w:t xml:space="preserve">Alternatives to recall have been fully </w:t>
-      </w:r>
-      <w:proofErr w:type="gramStart"/>
-      <w:r>
-        <w:rPr>
-          <w:rFonts w:ascii="Arial" w:hAnsi="Arial" w:cs="Arial"/>
-          <w:color w:val="800080"/>
-        </w:rPr>
-        <w:t>explored</w:t>
-      </w:r>
-      <w:proofErr w:type="gramEnd"/>
+        <w:t>Alternatives to recall have been fully explored</w:t>
+      </w:r>
     </w:p>
     <w:p>
       <w:pPr>
@@ -10424,17 +9030,8 @@
           <w:rFonts w:ascii="Arial" w:hAnsi="Arial" w:cs="Arial"/>
           <w:color w:val="800080"/>
         </w:rPr>
-        <w:t xml:space="preserve">The recall type </w:t>
-      </w:r>
-      <w:proofErr w:type="gramStart"/>
-      <w:r>
-        <w:rPr>
-          <w:rFonts w:ascii="Arial" w:hAnsi="Arial" w:cs="Arial"/>
-          <w:color w:val="800080"/>
-        </w:rPr>
-        <w:t>requested</w:t>
-      </w:r>
-      <w:proofErr w:type="gramEnd"/>
+        <w:t>The recall type requested</w:t>
+      </w:r>
     </w:p>
     <w:p>
       <w:pPr>
@@ -10582,17 +9179,8 @@
           <w:rFonts w:ascii="Arial" w:hAnsi="Arial" w:cs="Arial"/>
           <w:color w:val="800080"/>
         </w:rPr>
-        <w:t xml:space="preserve">The offender is no longer manageable in the </w:t>
-      </w:r>
-      <w:proofErr w:type="gramStart"/>
-      <w:r>
-        <w:rPr>
-          <w:rFonts w:ascii="Arial" w:hAnsi="Arial" w:cs="Arial"/>
-          <w:color w:val="800080"/>
-        </w:rPr>
-        <w:t>community</w:t>
-      </w:r>
-      <w:proofErr w:type="gramEnd"/>
+        <w:t>The offender is no longer manageable in the community</w:t>
+      </w:r>
     </w:p>
     <w:p>
       <w:pPr>

</xml_diff>

<commit_message>
mrd-1546_spo-user-info-written-in-pp-section-on-part-a: correction to pp details on part a (#666)
* mrd-1546_spo-user-info-written-in-pp-section-on-part-a: correction to pp details on part a

* mrd-1546_spo-user-info-written-in-pp-section-on-part-a: added aextra stubbing on /user endpoint for SPO and ACO users

* mrd-1546_spo-user-info-written-in-pp-section-on-part-a: metadata for part a removed from recommendation document and extracted from statuses
</commit_message>
<xml_diff>
--- a/src/main/resources/NAT Recall Part A London Template - obtained 131021.docx
+++ b/src/main/resources/NAT Recall Part A London Template - obtained 131021.docx
@@ -151,25 +151,7 @@
           <w:b/>
           <w:color w:val="800080"/>
         </w:rPr>
-        <w:t xml:space="preserve">.  There is also guidance available on </w:t>
-      </w:r>
-      <w:proofErr w:type="spellStart"/>
-      <w:r>
-        <w:rPr>
-          <w:rFonts w:ascii="Arial" w:eastAsia="Arial" w:hAnsi="Arial" w:cs="Arial"/>
-          <w:b/>
-          <w:color w:val="800080"/>
-        </w:rPr>
-        <w:t>EQuiP</w:t>
-      </w:r>
-      <w:proofErr w:type="spellEnd"/>
-      <w:r>
-        <w:rPr>
-          <w:rFonts w:ascii="Arial" w:eastAsia="Arial" w:hAnsi="Arial" w:cs="Arial"/>
-          <w:b/>
-          <w:color w:val="800080"/>
-        </w:rPr>
-        <w:t xml:space="preserve"> relating to the victim contact scheme (under 1.3.1 – Victims).</w:t>
+        <w:t>.  There is also guidance available on EQuiP relating to the victim contact scheme (under 1.3.1 – Victims).</w:t>
       </w:r>
     </w:p>
     <w:p>
@@ -197,18 +179,8 @@
           <w:b/>
           <w:color w:val="800080"/>
         </w:rPr>
-        <w:t xml:space="preserve">Sensitive information must be submitted as a separate document where there are concerns regarding disclosure. Non-disclosure information must be scanned, e-mailed and submitted as a separate </w:t>
-      </w:r>
-      <w:proofErr w:type="gramStart"/>
-      <w:r>
-        <w:rPr>
-          <w:rFonts w:ascii="Arial" w:eastAsia="Arial" w:hAnsi="Arial" w:cs="Arial"/>
-          <w:b/>
-          <w:color w:val="800080"/>
-        </w:rPr>
-        <w:t>document</w:t>
-      </w:r>
-      <w:proofErr w:type="gramEnd"/>
+        <w:t>Sensitive information must be submitted as a separate document where there are concerns regarding disclosure. Non-disclosure information must be scanned, e-mailed and submitted as a separate document</w:t>
+      </w:r>
     </w:p>
     <w:p>
       <w:pPr>
@@ -442,25 +414,7 @@
           <w:b/>
           <w:color w:val="800080"/>
         </w:rPr>
-        <w:t xml:space="preserve">this an </w:t>
-      </w:r>
-      <w:proofErr w:type="gramStart"/>
-      <w:r>
-        <w:rPr>
-          <w:rFonts w:ascii="Arial" w:hAnsi="Arial" w:cs="Arial"/>
-          <w:b/>
-          <w:color w:val="800080"/>
-        </w:rPr>
-        <w:t>Emergency</w:t>
-      </w:r>
-      <w:proofErr w:type="gramEnd"/>
-      <w:r>
-        <w:rPr>
-          <w:rFonts w:ascii="Arial" w:hAnsi="Arial" w:cs="Arial"/>
-          <w:b/>
-          <w:color w:val="800080"/>
-        </w:rPr>
-        <w:t xml:space="preserve"> recall</w:t>
+        <w:t>this an Emergency recall</w:t>
       </w:r>
       <w:r>
         <w:rPr>
@@ -584,21 +538,7 @@
         <w:rPr>
           <w:rFonts w:ascii="Arial" w:hAnsi="Arial" w:cs="Arial"/>
         </w:rPr>
-        <w:t>{{</w:t>
-      </w:r>
-      <w:proofErr w:type="spellStart"/>
-      <w:r>
-        <w:rPr>
-          <w:rFonts w:ascii="Arial" w:hAnsi="Arial" w:cs="Arial"/>
-        </w:rPr>
-        <w:t>is_this_an_emergency_recall</w:t>
-      </w:r>
-      <w:proofErr w:type="spellEnd"/>
-      <w:r>
-        <w:rPr>
-          <w:rFonts w:ascii="Arial" w:hAnsi="Arial" w:cs="Arial"/>
-        </w:rPr>
-        <w:t>}}</w:t>
+        <w:t>{{is_this_an_emergency_recall}}</w:t>
       </w:r>
     </w:p>
     <w:p>
@@ -679,21 +619,7 @@
         <w:rPr>
           <w:rFonts w:ascii="Arial" w:hAnsi="Arial" w:cs="Arial"/>
         </w:rPr>
-        <w:t>{{</w:t>
-      </w:r>
-      <w:proofErr w:type="spellStart"/>
-      <w:r>
-        <w:rPr>
-          <w:rFonts w:ascii="Arial" w:hAnsi="Arial" w:cs="Arial"/>
-        </w:rPr>
-        <w:t>indeterminate_sentence_type</w:t>
-      </w:r>
-      <w:proofErr w:type="spellEnd"/>
-      <w:r>
-        <w:rPr>
-          <w:rFonts w:ascii="Arial" w:hAnsi="Arial" w:cs="Arial"/>
-        </w:rPr>
-        <w:t>}}</w:t>
+        <w:t>{{indeterminate_sentence_type}}</w:t>
       </w:r>
     </w:p>
     <w:p>
@@ -764,16 +690,7 @@
           <w:b/>
           <w:color w:val="800080"/>
         </w:rPr>
-        <w:t xml:space="preserve"> one of the following</w:t>
-      </w:r>
-      <w:proofErr w:type="gramStart"/>
-      <w:r>
-        <w:rPr>
-          <w:rFonts w:ascii="Arial" w:hAnsi="Arial" w:cs="Arial"/>
-          <w:b/>
-          <w:color w:val="800080"/>
-        </w:rPr>
-        <w:t xml:space="preserve">: </w:t>
+        <w:t xml:space="preserve"> one of the following: </w:t>
       </w:r>
       <w:r>
         <w:rPr>
@@ -787,28 +704,7 @@
         <w:rPr>
           <w:rFonts w:ascii="Arial" w:hAnsi="Arial" w:cs="Arial"/>
         </w:rPr>
-        <w:t>{</w:t>
-      </w:r>
-      <w:proofErr w:type="gramEnd"/>
-      <w:r>
-        <w:rPr>
-          <w:rFonts w:ascii="Arial" w:hAnsi="Arial" w:cs="Arial"/>
-        </w:rPr>
-        <w:t>{</w:t>
-      </w:r>
-      <w:proofErr w:type="spellStart"/>
-      <w:r>
-        <w:rPr>
-          <w:rFonts w:ascii="Arial" w:hAnsi="Arial" w:cs="Arial"/>
-        </w:rPr>
-        <w:t>is_extended_sentence</w:t>
-      </w:r>
-      <w:proofErr w:type="spellEnd"/>
-      <w:r>
-        <w:rPr>
-          <w:rFonts w:ascii="Arial" w:hAnsi="Arial" w:cs="Arial"/>
-        </w:rPr>
-        <w:t>}}</w:t>
+        <w:t>{{is_extended_sentence}}</w:t>
       </w:r>
     </w:p>
     <w:p>
@@ -869,18 +765,8 @@
           <w:b/>
           <w:color w:val="800080"/>
         </w:rPr>
-        <w:t>entence (Criminal Justice Act 2003, Powers of Criminal Courts (sentencing) ACT 2000, Crime &amp; Disorder Act 1998</w:t>
-      </w:r>
-      <w:proofErr w:type="gramStart"/>
-      <w:r>
-        <w:rPr>
-          <w:rFonts w:ascii="Arial" w:hAnsi="Arial" w:cs="Arial"/>
-          <w:b/>
-          <w:color w:val="800080"/>
-        </w:rPr>
-        <w:t>);</w:t>
-      </w:r>
-      <w:proofErr w:type="gramEnd"/>
+        <w:t>entence (Criminal Justice Act 2003, Powers of Criminal Courts (sentencing) ACT 2000, Crime &amp; Disorder Act 1998);</w:t>
+      </w:r>
     </w:p>
     <w:p>
       <w:pPr>
@@ -1198,23 +1084,7 @@
           <w:rFonts w:ascii="Arial" w:hAnsi="Arial" w:cs="Arial"/>
           <w:noProof/>
         </w:rPr>
-        <w:t>{</w:t>
-      </w:r>
-      <w:proofErr w:type="spellStart"/>
-      <w:r>
-        <w:rPr>
-          <w:rFonts w:ascii="Arial" w:hAnsi="Arial" w:cs="Arial"/>
-          <w:noProof/>
-        </w:rPr>
-        <w:t>date_of_birth</w:t>
-      </w:r>
-      <w:proofErr w:type="spellEnd"/>
-      <w:r>
-        <w:rPr>
-          <w:rFonts w:ascii="Arial" w:hAnsi="Arial" w:cs="Arial"/>
-          <w:noProof/>
-        </w:rPr>
-        <w:t>}}</w:t>
+        <w:t>{date_of_birth}}</w:t>
       </w:r>
     </w:p>
     <w:p>
@@ -1308,72 +1178,38 @@
           <w:rFonts w:ascii="Arial" w:hAnsi="Arial" w:cs="Arial"/>
           <w:noProof/>
         </w:rPr>
+        <w:t>{primary_language}}</w:t>
+      </w:r>
+      <w:r>
+        <w:rPr>
+          <w:rFonts w:ascii="Arial" w:hAnsi="Arial" w:cs="Arial"/>
+        </w:rPr>
+        <w:t xml:space="preserve">  </w:t>
+      </w:r>
+      <w:r>
+        <w:rPr>
+          <w:rFonts w:ascii="Arial" w:hAnsi="Arial" w:cs="Arial"/>
+        </w:rPr>
+        <w:t xml:space="preserve"> </w:t>
+      </w:r>
+      <w:r>
+        <w:rPr>
+          <w:rFonts w:ascii="Arial" w:hAnsi="Arial" w:cs="Arial"/>
+        </w:rPr>
+        <w:t xml:space="preserve">Spoken: </w:t>
+      </w:r>
+      <w:r>
+        <w:rPr>
+          <w:rFonts w:ascii="Arial" w:hAnsi="Arial" w:cs="Arial"/>
+        </w:rPr>
         <w:t>{</w:t>
       </w:r>
-      <w:proofErr w:type="spellStart"/>
       <w:r>
         <w:rPr>
           <w:rFonts w:ascii="Arial" w:hAnsi="Arial" w:cs="Arial"/>
           <w:noProof/>
         </w:rPr>
-        <w:t>primary_language</w:t>
-      </w:r>
-      <w:proofErr w:type="spellEnd"/>
-      <w:proofErr w:type="gramStart"/>
-      <w:r>
-        <w:rPr>
-          <w:rFonts w:ascii="Arial" w:hAnsi="Arial" w:cs="Arial"/>
-          <w:noProof/>
-        </w:rPr>
-        <w:t>}}</w:t>
-      </w:r>
-      <w:r>
-        <w:rPr>
-          <w:rFonts w:ascii="Arial" w:hAnsi="Arial" w:cs="Arial"/>
-        </w:rPr>
-        <w:t xml:space="preserve">  </w:t>
-      </w:r>
-      <w:r>
-        <w:rPr>
-          <w:rFonts w:ascii="Arial" w:hAnsi="Arial" w:cs="Arial"/>
-        </w:rPr>
-        <w:t xml:space="preserve"> </w:t>
-      </w:r>
-      <w:proofErr w:type="gramEnd"/>
-      <w:r>
-        <w:rPr>
-          <w:rFonts w:ascii="Arial" w:hAnsi="Arial" w:cs="Arial"/>
-        </w:rPr>
-        <w:t xml:space="preserve">Spoken: </w:t>
-      </w:r>
-      <w:r>
-        <w:rPr>
-          <w:rFonts w:ascii="Arial" w:hAnsi="Arial" w:cs="Arial"/>
-        </w:rPr>
-        <w:t>{</w:t>
-      </w:r>
-      <w:r>
-        <w:rPr>
-          <w:rFonts w:ascii="Arial" w:hAnsi="Arial" w:cs="Arial"/>
-          <w:noProof/>
-        </w:rPr>
-        <w:t>{</w:t>
-      </w:r>
-      <w:proofErr w:type="spellStart"/>
-      <w:r>
-        <w:rPr>
-          <w:rFonts w:ascii="Arial" w:hAnsi="Arial" w:cs="Arial"/>
-          <w:noProof/>
-        </w:rPr>
-        <w:t>primary_language</w:t>
-      </w:r>
-      <w:proofErr w:type="spellEnd"/>
-      <w:r>
-        <w:rPr>
-          <w:rFonts w:ascii="Arial" w:hAnsi="Arial" w:cs="Arial"/>
-          <w:noProof/>
-        </w:rPr>
-        <w:t>}}</w:t>
+        <w:t>{primary_language}}</w:t>
       </w:r>
     </w:p>
     <w:p>
@@ -1400,25 +1236,7 @@
           <w:sz w:val="20"/>
           <w:szCs w:val="20"/>
         </w:rPr>
-        <w:t>(</w:t>
-      </w:r>
-      <w:proofErr w:type="gramStart"/>
-      <w:r>
-        <w:rPr>
-          <w:rFonts w:ascii="Arial" w:hAnsi="Arial" w:cs="Arial"/>
-          <w:sz w:val="20"/>
-          <w:szCs w:val="20"/>
-        </w:rPr>
-        <w:t>including</w:t>
-      </w:r>
-      <w:proofErr w:type="gramEnd"/>
-      <w:r>
-        <w:rPr>
-          <w:rFonts w:ascii="Arial" w:hAnsi="Arial" w:cs="Arial"/>
-          <w:sz w:val="20"/>
-          <w:szCs w:val="20"/>
-        </w:rPr>
-        <w:t xml:space="preserve"> British Sign Language)</w:t>
+        <w:t>(including British Sign Language)</w:t>
       </w:r>
       <w:r>
         <w:rPr>
@@ -1512,23 +1330,7 @@
           <w:rFonts w:ascii="Arial" w:hAnsi="Arial" w:cs="Arial"/>
           <w:noProof/>
         </w:rPr>
-        <w:t>{</w:t>
-      </w:r>
-      <w:proofErr w:type="spellStart"/>
-      <w:r>
-        <w:rPr>
-          <w:rFonts w:ascii="Arial" w:hAnsi="Arial" w:cs="Arial"/>
-          <w:noProof/>
-        </w:rPr>
-        <w:t>cro_number</w:t>
-      </w:r>
-      <w:proofErr w:type="spellEnd"/>
-      <w:r>
-        <w:rPr>
-          <w:rFonts w:ascii="Arial" w:hAnsi="Arial" w:cs="Arial"/>
-          <w:noProof/>
-        </w:rPr>
-        <w:t>}}</w:t>
+        <w:t>{cro_number}}</w:t>
       </w:r>
     </w:p>
     <w:p>
@@ -1575,23 +1377,7 @@
           <w:rFonts w:ascii="Arial" w:hAnsi="Arial" w:cs="Arial"/>
           <w:noProof/>
         </w:rPr>
-        <w:t>{</w:t>
-      </w:r>
-      <w:proofErr w:type="spellStart"/>
-      <w:r>
-        <w:rPr>
-          <w:rFonts w:ascii="Arial" w:hAnsi="Arial" w:cs="Arial"/>
-          <w:noProof/>
-        </w:rPr>
-        <w:t>pnc_number</w:t>
-      </w:r>
-      <w:proofErr w:type="spellEnd"/>
-      <w:r>
-        <w:rPr>
-          <w:rFonts w:ascii="Arial" w:hAnsi="Arial" w:cs="Arial"/>
-          <w:noProof/>
-        </w:rPr>
-        <w:t>}}</w:t>
+        <w:t>{pnc_number}}</w:t>
       </w:r>
     </w:p>
     <w:p>
@@ -1638,23 +1424,7 @@
           <w:rFonts w:ascii="Arial" w:hAnsi="Arial" w:cs="Arial"/>
           <w:noProof/>
         </w:rPr>
-        <w:t>{</w:t>
-      </w:r>
-      <w:proofErr w:type="spellStart"/>
-      <w:r>
-        <w:rPr>
-          <w:rFonts w:ascii="Arial" w:hAnsi="Arial" w:cs="Arial"/>
-          <w:noProof/>
-        </w:rPr>
-        <w:t>most_recent_prisoner_number</w:t>
-      </w:r>
-      <w:proofErr w:type="spellEnd"/>
-      <w:r>
-        <w:rPr>
-          <w:rFonts w:ascii="Arial" w:hAnsi="Arial" w:cs="Arial"/>
-          <w:noProof/>
-        </w:rPr>
-        <w:t>}}</w:t>
+        <w:t>{most_recent_prisoner_number}}</w:t>
       </w:r>
     </w:p>
     <w:p>
@@ -1702,23 +1472,7 @@
           <w:rFonts w:ascii="Arial" w:hAnsi="Arial" w:cs="Arial"/>
           <w:noProof/>
         </w:rPr>
-        <w:t>{</w:t>
-      </w:r>
-      <w:proofErr w:type="spellStart"/>
-      <w:r>
-        <w:rPr>
-          <w:rFonts w:ascii="Arial" w:hAnsi="Arial" w:cs="Arial"/>
-          <w:noProof/>
-        </w:rPr>
-        <w:t>noms_number</w:t>
-      </w:r>
-      <w:proofErr w:type="spellEnd"/>
-      <w:r>
-        <w:rPr>
-          <w:rFonts w:ascii="Arial" w:hAnsi="Arial" w:cs="Arial"/>
-          <w:noProof/>
-        </w:rPr>
-        <w:t>}}</w:t>
+        <w:t>{noms_number}}</w:t>
       </w:r>
     </w:p>
     <w:p>
@@ -1757,23 +1511,7 @@
           <w:rFonts w:ascii="Arial" w:hAnsi="Arial" w:cs="Arial"/>
           <w:noProof/>
         </w:rPr>
-        <w:t>{</w:t>
-      </w:r>
-      <w:proofErr w:type="spellStart"/>
-      <w:r>
-        <w:rPr>
-          <w:rFonts w:ascii="Arial" w:hAnsi="Arial" w:cs="Arial"/>
-          <w:noProof/>
-        </w:rPr>
-        <w:t>last_releasing_prison</w:t>
-      </w:r>
-      <w:proofErr w:type="spellEnd"/>
-      <w:r>
-        <w:rPr>
-          <w:rFonts w:ascii="Arial" w:hAnsi="Arial" w:cs="Arial"/>
-          <w:noProof/>
-        </w:rPr>
-        <w:t>}}</w:t>
+        <w:t>{last_releasing_prison}}</w:t>
       </w:r>
     </w:p>
     <w:p>
@@ -1845,24 +1583,15 @@
           <w:rFonts w:ascii="Arial" w:hAnsi="Arial" w:cs="Arial"/>
           <w:noProof/>
         </w:rPr>
-        <w:t>{</w:t>
-      </w:r>
-      <w:proofErr w:type="spellStart"/>
+        <w:t>{last_release</w:t>
+      </w:r>
       <w:r>
         <w:rPr>
           <w:rFonts w:ascii="Arial" w:hAnsi="Arial" w:cs="Arial"/>
           <w:noProof/>
         </w:rPr>
-        <w:t>last_release</w:t>
-      </w:r>
-      <w:r>
-        <w:rPr>
-          <w:rFonts w:ascii="Arial" w:hAnsi="Arial" w:cs="Arial"/>
-          <w:noProof/>
-        </w:rPr>
         <w:t>_date</w:t>
       </w:r>
-      <w:proofErr w:type="spellEnd"/>
       <w:r>
         <w:rPr>
           <w:rFonts w:ascii="Arial" w:hAnsi="Arial" w:cs="Arial"/>
@@ -1906,38 +1635,29 @@
           <w:rFonts w:ascii="Arial" w:hAnsi="Arial" w:cs="Arial"/>
           <w:noProof/>
         </w:rPr>
-        <w:t>{</w:t>
-      </w:r>
-      <w:proofErr w:type="spellStart"/>
+        <w:t>{date</w:t>
+      </w:r>
       <w:r>
         <w:rPr>
           <w:rFonts w:ascii="Arial" w:hAnsi="Arial" w:cs="Arial"/>
           <w:noProof/>
         </w:rPr>
-        <w:t>date</w:t>
+        <w:t>s</w:t>
       </w:r>
       <w:r>
         <w:rPr>
           <w:rFonts w:ascii="Arial" w:hAnsi="Arial" w:cs="Arial"/>
           <w:noProof/>
         </w:rPr>
+        <w:t>_of_last_release</w:t>
+      </w:r>
+      <w:r>
+        <w:rPr>
+          <w:rFonts w:ascii="Arial" w:hAnsi="Arial" w:cs="Arial"/>
+          <w:noProof/>
+        </w:rPr>
         <w:t>s</w:t>
       </w:r>
-      <w:r>
-        <w:rPr>
-          <w:rFonts w:ascii="Arial" w:hAnsi="Arial" w:cs="Arial"/>
-          <w:noProof/>
-        </w:rPr>
-        <w:t>_of_last_release</w:t>
-      </w:r>
-      <w:r>
-        <w:rPr>
-          <w:rFonts w:ascii="Arial" w:hAnsi="Arial" w:cs="Arial"/>
-          <w:noProof/>
-        </w:rPr>
-        <w:t>s</w:t>
-      </w:r>
-      <w:proofErr w:type="spellEnd"/>
       <w:r>
         <w:rPr>
           <w:rFonts w:ascii="Arial" w:hAnsi="Arial" w:cs="Arial"/>
@@ -1994,23 +1714,7 @@
           <w:rFonts w:ascii="Arial" w:hAnsi="Arial" w:cs="Arial"/>
           <w:noProof/>
         </w:rPr>
-        <w:t>{</w:t>
-      </w:r>
-      <w:proofErr w:type="spellStart"/>
-      <w:r>
-        <w:rPr>
-          <w:rFonts w:ascii="Arial" w:hAnsi="Arial" w:cs="Arial"/>
-          <w:noProof/>
-        </w:rPr>
-        <w:t>date_of_previous_recalls</w:t>
-      </w:r>
-      <w:proofErr w:type="spellEnd"/>
-      <w:r>
-        <w:rPr>
-          <w:rFonts w:ascii="Arial" w:hAnsi="Arial" w:cs="Arial"/>
-          <w:noProof/>
-        </w:rPr>
-        <w:t>}}</w:t>
+        <w:t>{date_of_previous_recalls}}</w:t>
       </w:r>
     </w:p>
     <w:p>
@@ -2106,23 +1810,7 @@
           <w:rFonts w:ascii="Arial" w:hAnsi="Arial" w:cs="Arial"/>
           <w:noProof/>
         </w:rPr>
-        <w:t>{</w:t>
-      </w:r>
-      <w:proofErr w:type="spellStart"/>
-      <w:r>
-        <w:rPr>
-          <w:rFonts w:ascii="Arial" w:hAnsi="Arial" w:cs="Arial"/>
-          <w:noProof/>
-        </w:rPr>
-        <w:t>index_offence_description</w:t>
-      </w:r>
-      <w:proofErr w:type="spellEnd"/>
-      <w:r>
-        <w:rPr>
-          <w:rFonts w:ascii="Arial" w:hAnsi="Arial" w:cs="Arial"/>
-          <w:noProof/>
-        </w:rPr>
-        <w:t>}}</w:t>
+        <w:t>{index_offence_description}}</w:t>
       </w:r>
     </w:p>
     <w:p>
@@ -2178,23 +1866,7 @@
           <w:rFonts w:ascii="Arial" w:hAnsi="Arial" w:cs="Arial"/>
           <w:noProof/>
         </w:rPr>
-        <w:t>{</w:t>
-      </w:r>
-      <w:proofErr w:type="spellStart"/>
-      <w:r>
-        <w:rPr>
-          <w:rFonts w:ascii="Arial" w:hAnsi="Arial" w:cs="Arial"/>
-          <w:noProof/>
-        </w:rPr>
-        <w:t>date_of_original_offence</w:t>
-      </w:r>
-      <w:proofErr w:type="spellEnd"/>
-      <w:r>
-        <w:rPr>
-          <w:rFonts w:ascii="Arial" w:hAnsi="Arial" w:cs="Arial"/>
-          <w:noProof/>
-        </w:rPr>
-        <w:t>}}</w:t>
+        <w:t>{date_of_original_offence}}</w:t>
       </w:r>
     </w:p>
     <w:p>
@@ -2242,23 +1914,7 @@
           <w:rFonts w:ascii="Arial" w:hAnsi="Arial" w:cs="Arial"/>
           <w:noProof/>
         </w:rPr>
-        <w:t>{</w:t>
-      </w:r>
-      <w:proofErr w:type="spellStart"/>
-      <w:r>
-        <w:rPr>
-          <w:rFonts w:ascii="Arial" w:hAnsi="Arial" w:cs="Arial"/>
-          <w:noProof/>
-        </w:rPr>
-        <w:t>date_of_sentence</w:t>
-      </w:r>
-      <w:proofErr w:type="spellEnd"/>
-      <w:r>
-        <w:rPr>
-          <w:rFonts w:ascii="Arial" w:hAnsi="Arial" w:cs="Arial"/>
-          <w:noProof/>
-        </w:rPr>
-        <w:t>}}</w:t>
+        <w:t>{date_of_sentence}}</w:t>
       </w:r>
     </w:p>
     <w:p>
@@ -2306,23 +1962,7 @@
           <w:rFonts w:ascii="Arial" w:hAnsi="Arial" w:cs="Arial"/>
           <w:noProof/>
         </w:rPr>
-        <w:t>{</w:t>
-      </w:r>
-      <w:proofErr w:type="spellStart"/>
-      <w:r>
-        <w:rPr>
-          <w:rFonts w:ascii="Arial" w:hAnsi="Arial" w:cs="Arial"/>
-          <w:noProof/>
-        </w:rPr>
-        <w:t>length_of_sentence</w:t>
-      </w:r>
-      <w:proofErr w:type="spellEnd"/>
-      <w:r>
-        <w:rPr>
-          <w:rFonts w:ascii="Arial" w:hAnsi="Arial" w:cs="Arial"/>
-          <w:noProof/>
-        </w:rPr>
-        <w:t>}}</w:t>
+        <w:t>{length_of_sentence}}</w:t>
       </w:r>
     </w:p>
     <w:p>
@@ -2371,23 +2011,7 @@
           <w:rFonts w:ascii="Arial" w:hAnsi="Arial" w:cs="Arial"/>
           <w:noProof/>
         </w:rPr>
-        <w:t>{</w:t>
-      </w:r>
-      <w:proofErr w:type="spellStart"/>
-      <w:r>
-        <w:rPr>
-          <w:rFonts w:ascii="Arial" w:hAnsi="Arial" w:cs="Arial"/>
-          <w:noProof/>
-        </w:rPr>
-        <w:t>licence_expiry_date</w:t>
-      </w:r>
-      <w:proofErr w:type="spellEnd"/>
-      <w:r>
-        <w:rPr>
-          <w:rFonts w:ascii="Arial" w:hAnsi="Arial" w:cs="Arial"/>
-          <w:noProof/>
-        </w:rPr>
-        <w:t>}}</w:t>
+        <w:t>{licence_expiry_date}}</w:t>
       </w:r>
     </w:p>
     <w:p>
@@ -2436,23 +2060,7 @@
           <w:rFonts w:ascii="Arial" w:hAnsi="Arial" w:cs="Arial"/>
           <w:noProof/>
         </w:rPr>
-        <w:t>{</w:t>
-      </w:r>
-      <w:proofErr w:type="spellStart"/>
-      <w:r>
-        <w:rPr>
-          <w:rFonts w:ascii="Arial" w:hAnsi="Arial" w:cs="Arial"/>
-          <w:noProof/>
-        </w:rPr>
-        <w:t>sentence_expiry_date</w:t>
-      </w:r>
-      <w:proofErr w:type="spellEnd"/>
-      <w:r>
-        <w:rPr>
-          <w:rFonts w:ascii="Arial" w:hAnsi="Arial" w:cs="Arial"/>
-          <w:noProof/>
-        </w:rPr>
-        <w:t>}}</w:t>
+        <w:t>{sentence_expiry_date}}</w:t>
       </w:r>
     </w:p>
     <w:p>
@@ -2534,23 +2142,7 @@
           <w:rFonts w:ascii="Arial" w:hAnsi="Arial" w:cs="Arial"/>
           <w:noProof/>
         </w:rPr>
-        <w:t>{</w:t>
-      </w:r>
-      <w:proofErr w:type="spellStart"/>
-      <w:r>
-        <w:rPr>
-          <w:rFonts w:ascii="Arial" w:hAnsi="Arial" w:cs="Arial"/>
-          <w:noProof/>
-        </w:rPr>
-        <w:t>custodial_term</w:t>
-      </w:r>
-      <w:proofErr w:type="spellEnd"/>
-      <w:r>
-        <w:rPr>
-          <w:rFonts w:ascii="Arial" w:hAnsi="Arial" w:cs="Arial"/>
-          <w:noProof/>
-        </w:rPr>
-        <w:t>}}</w:t>
+        <w:t>{custodial_term}}</w:t>
       </w:r>
     </w:p>
     <w:p>
@@ -2656,21 +2248,12 @@
         </w:rPr>
         <w:t>{{</w:t>
       </w:r>
-      <w:proofErr w:type="spellStart"/>
       <w:r>
         <w:rPr>
           <w:rFonts w:ascii="Arial" w:hAnsi="Arial" w:cs="Arial"/>
           <w:noProof/>
         </w:rPr>
-        <w:t>custody_status</w:t>
-      </w:r>
-      <w:proofErr w:type="spellEnd"/>
-      <w:r>
-        <w:rPr>
-          <w:rFonts w:ascii="Arial" w:hAnsi="Arial" w:cs="Arial"/>
-          <w:noProof/>
-        </w:rPr>
-        <w:t>}}</w:t>
+        <w:t>custody_status}}</w:t>
       </w:r>
     </w:p>
     <w:p>
@@ -2739,23 +2322,7 @@
           <w:rFonts w:ascii="Arial" w:hAnsi="Arial" w:cs="Arial"/>
           <w:noProof/>
         </w:rPr>
-        <w:t>{</w:t>
-      </w:r>
-      <w:proofErr w:type="spellStart"/>
-      <w:r>
-        <w:rPr>
-          <w:rFonts w:ascii="Arial" w:hAnsi="Arial" w:cs="Arial"/>
-          <w:noProof/>
-        </w:rPr>
-        <w:t>last_recorded_address</w:t>
-      </w:r>
-      <w:proofErr w:type="spellEnd"/>
-      <w:r>
-        <w:rPr>
-          <w:rFonts w:ascii="Arial" w:hAnsi="Arial" w:cs="Arial"/>
-          <w:noProof/>
-        </w:rPr>
-        <w:t>}}</w:t>
+        <w:t>{last_recorded_address}}</w:t>
       </w:r>
     </w:p>
     <w:p>
@@ -2837,23 +2404,7 @@
           <w:rFonts w:ascii="Arial" w:hAnsi="Arial" w:cs="Arial"/>
           <w:noProof/>
         </w:rPr>
-        <w:t>{</w:t>
-      </w:r>
-      <w:proofErr w:type="spellStart"/>
-      <w:r>
-        <w:rPr>
-          <w:rFonts w:ascii="Arial" w:hAnsi="Arial" w:cs="Arial"/>
-          <w:noProof/>
-        </w:rPr>
-        <w:t>custody_status_details</w:t>
-      </w:r>
-      <w:proofErr w:type="spellEnd"/>
-      <w:r>
-        <w:rPr>
-          <w:rFonts w:ascii="Arial" w:hAnsi="Arial" w:cs="Arial"/>
-          <w:noProof/>
-        </w:rPr>
-        <w:t>}}</w:t>
+        <w:t>{custody_status_details}}</w:t>
       </w:r>
     </w:p>
     <w:p>
@@ -3109,21 +2660,12 @@
         </w:rPr>
         <w:t>{{</w:t>
       </w:r>
-      <w:proofErr w:type="spellStart"/>
       <w:r>
         <w:rPr>
           <w:rFonts w:ascii="Arial" w:hAnsi="Arial" w:cs="Arial"/>
           <w:noProof/>
         </w:rPr>
-        <w:t>contact_name</w:t>
-      </w:r>
-      <w:proofErr w:type="spellEnd"/>
-      <w:r>
-        <w:rPr>
-          <w:rFonts w:ascii="Arial" w:hAnsi="Arial" w:cs="Arial"/>
-          <w:noProof/>
-        </w:rPr>
-        <w:t>}}</w:t>
+        <w:t>contact_name}}</w:t>
       </w:r>
     </w:p>
     <w:p>
@@ -3169,23 +2711,7 @@
           <w:rFonts w:ascii="Arial" w:hAnsi="Arial" w:cs="Arial"/>
           <w:noProof/>
         </w:rPr>
-        <w:t>{</w:t>
-      </w:r>
-      <w:proofErr w:type="spellStart"/>
-      <w:r>
-        <w:rPr>
-          <w:rFonts w:ascii="Arial" w:hAnsi="Arial" w:cs="Arial"/>
-          <w:noProof/>
-        </w:rPr>
-        <w:t>phone_number</w:t>
-      </w:r>
-      <w:proofErr w:type="spellEnd"/>
-      <w:r>
-        <w:rPr>
-          <w:rFonts w:ascii="Arial" w:hAnsi="Arial" w:cs="Arial"/>
-          <w:noProof/>
-        </w:rPr>
-        <w:t>}}</w:t>
+        <w:t>{phone_number}}</w:t>
       </w:r>
       <w:r>
         <w:rPr>
@@ -3225,16 +2751,7 @@
           <w:b/>
           <w:color w:val="800080"/>
         </w:rPr>
-        <w:t>Fax number</w:t>
-      </w:r>
-      <w:proofErr w:type="gramStart"/>
-      <w:r>
-        <w:rPr>
-          <w:rFonts w:ascii="Arial" w:hAnsi="Arial" w:cs="Arial"/>
-          <w:b/>
-          <w:color w:val="800080"/>
-        </w:rPr>
-        <w:t xml:space="preserve">: </w:t>
+        <w:t xml:space="preserve">Fax number: </w:t>
       </w:r>
       <w:r>
         <w:rPr>
@@ -3249,29 +2766,12 @@
         </w:rPr>
         <w:t>{</w:t>
       </w:r>
-      <w:proofErr w:type="gramEnd"/>
       <w:r>
         <w:rPr>
           <w:rFonts w:ascii="Arial" w:hAnsi="Arial" w:cs="Arial"/>
           <w:noProof/>
         </w:rPr>
-        <w:t>{</w:t>
-      </w:r>
-      <w:proofErr w:type="spellStart"/>
-      <w:r>
-        <w:rPr>
-          <w:rFonts w:ascii="Arial" w:hAnsi="Arial" w:cs="Arial"/>
-          <w:noProof/>
-        </w:rPr>
-        <w:t>fax_number</w:t>
-      </w:r>
-      <w:proofErr w:type="spellEnd"/>
-      <w:r>
-        <w:rPr>
-          <w:rFonts w:ascii="Arial" w:hAnsi="Arial" w:cs="Arial"/>
-          <w:noProof/>
-        </w:rPr>
-        <w:t>}}</w:t>
+        <w:t>{fax_number}}</w:t>
       </w:r>
     </w:p>
     <w:p>
@@ -3714,25 +3214,7 @@
           <w:b/>
           <w:color w:val="800080"/>
         </w:rPr>
-        <w:t xml:space="preserve">- Assessed as being at </w:t>
-      </w:r>
-      <w:proofErr w:type="spellStart"/>
-      <w:r>
-        <w:rPr>
-          <w:rFonts w:ascii="Arial" w:hAnsi="Arial" w:cs="Arial"/>
-          <w:b/>
-          <w:color w:val="800080"/>
-        </w:rPr>
-        <w:t>RoSH</w:t>
-      </w:r>
-      <w:proofErr w:type="spellEnd"/>
-      <w:r>
-        <w:rPr>
-          <w:rFonts w:ascii="Arial" w:hAnsi="Arial" w:cs="Arial"/>
-          <w:b/>
-          <w:color w:val="800080"/>
-        </w:rPr>
-        <w:t xml:space="preserve"> from other</w:t>
+        <w:t>- Assessed as being at RoSH from other</w:t>
       </w:r>
       <w:r>
         <w:rPr>
@@ -4142,23 +3624,7 @@
           <w:rFonts w:ascii="Arial" w:hAnsi="Arial" w:cs="Arial"/>
           <w:bCs/>
         </w:rPr>
-        <w:t>{{</w:t>
-      </w:r>
-      <w:proofErr w:type="spellStart"/>
-      <w:r>
-        <w:rPr>
-          <w:rFonts w:ascii="Arial" w:hAnsi="Arial" w:cs="Arial"/>
-          <w:bCs/>
-        </w:rPr>
-        <w:t>has_contraband_risk</w:t>
-      </w:r>
-      <w:proofErr w:type="spellEnd"/>
-      <w:r>
-        <w:rPr>
-          <w:rFonts w:ascii="Arial" w:hAnsi="Arial" w:cs="Arial"/>
-          <w:bCs/>
-        </w:rPr>
-        <w:t>}}</w:t>
+        <w:t>{{has_contraband_risk}}</w:t>
       </w:r>
       <w:r>
         <w:rPr>
@@ -4203,23 +3669,7 @@
           <w:rFonts w:ascii="Arial" w:hAnsi="Arial" w:cs="Arial"/>
           <w:bCs/>
         </w:rPr>
-        <w:t>{{</w:t>
-      </w:r>
-      <w:proofErr w:type="spellStart"/>
-      <w:r>
-        <w:rPr>
-          <w:rFonts w:ascii="Arial" w:hAnsi="Arial" w:cs="Arial"/>
-          <w:bCs/>
-        </w:rPr>
-        <w:t>has_contraband_risk_details</w:t>
-      </w:r>
-      <w:proofErr w:type="spellEnd"/>
-      <w:r>
-        <w:rPr>
-          <w:rFonts w:ascii="Arial" w:hAnsi="Arial" w:cs="Arial"/>
-          <w:bCs/>
-        </w:rPr>
-        <w:t>}}</w:t>
+        <w:t>{{has_contraband_risk_details}}</w:t>
       </w:r>
       <w:r>
         <w:rPr>
@@ -4330,23 +3780,7 @@
           <w:rFonts w:ascii="Arial" w:hAnsi="Arial" w:cs="Arial"/>
           <w:bCs/>
         </w:rPr>
-        <w:t>{{</w:t>
-      </w:r>
-      <w:proofErr w:type="spellStart"/>
-      <w:r>
-        <w:rPr>
-          <w:rFonts w:ascii="Arial" w:hAnsi="Arial" w:cs="Arial"/>
-          <w:bCs/>
-        </w:rPr>
-        <w:t>mappa_category</w:t>
-      </w:r>
-      <w:proofErr w:type="spellEnd"/>
-      <w:r>
-        <w:rPr>
-          <w:rFonts w:ascii="Arial" w:hAnsi="Arial" w:cs="Arial"/>
-          <w:bCs/>
-        </w:rPr>
-        <w:t>}}</w:t>
+        <w:t>{{mappa_category}}</w:t>
       </w:r>
     </w:p>
     <w:p>
@@ -4384,23 +3818,7 @@
           <w:rFonts w:ascii="Arial" w:hAnsi="Arial" w:cs="Arial"/>
           <w:bCs/>
         </w:rPr>
-        <w:t>{{</w:t>
-      </w:r>
-      <w:proofErr w:type="spellStart"/>
-      <w:r>
-        <w:rPr>
-          <w:rFonts w:ascii="Arial" w:hAnsi="Arial" w:cs="Arial"/>
-          <w:bCs/>
-        </w:rPr>
-        <w:t>mappa_level</w:t>
-      </w:r>
-      <w:proofErr w:type="spellEnd"/>
-      <w:r>
-        <w:rPr>
-          <w:rFonts w:ascii="Arial" w:hAnsi="Arial" w:cs="Arial"/>
-          <w:bCs/>
-        </w:rPr>
-        <w:t>}}</w:t>
+        <w:t>{{mappa_level}}</w:t>
       </w:r>
     </w:p>
     <w:p>
@@ -4431,23 +3849,7 @@
           <w:rFonts w:ascii="Arial" w:hAnsi="Arial" w:cs="Arial"/>
           <w:bCs/>
         </w:rPr>
-        <w:t>{{</w:t>
-      </w:r>
-      <w:proofErr w:type="spellStart"/>
-      <w:r>
-        <w:rPr>
-          <w:rFonts w:ascii="Arial" w:hAnsi="Arial" w:cs="Arial"/>
-          <w:bCs/>
-        </w:rPr>
-        <w:t>is_under_integrated_offender_management</w:t>
-      </w:r>
-      <w:proofErr w:type="spellEnd"/>
-      <w:r>
-        <w:rPr>
-          <w:rFonts w:ascii="Arial" w:hAnsi="Arial" w:cs="Arial"/>
-          <w:bCs/>
-        </w:rPr>
-        <w:t>}}</w:t>
+        <w:t>{{is_under_integrated_offender_management}}</w:t>
       </w:r>
       <w:r>
         <w:rPr>
@@ -4618,23 +4020,7 @@
           <w:rFonts w:ascii="Arial" w:hAnsi="Arial" w:cs="Arial"/>
           <w:bCs/>
         </w:rPr>
-        <w:t>{{</w:t>
-      </w:r>
-      <w:proofErr w:type="spellStart"/>
-      <w:r>
-        <w:rPr>
-          <w:rFonts w:ascii="Arial" w:hAnsi="Arial" w:cs="Arial"/>
-          <w:bCs/>
-        </w:rPr>
-        <w:t>has_victims_in_contact_scheme</w:t>
-      </w:r>
-      <w:proofErr w:type="spellEnd"/>
-      <w:r>
-        <w:rPr>
-          <w:rFonts w:ascii="Arial" w:hAnsi="Arial" w:cs="Arial"/>
-          <w:bCs/>
-        </w:rPr>
-        <w:t>}}</w:t>
+        <w:t>{{has_victims_in_contact_scheme}}</w:t>
       </w:r>
     </w:p>
     <w:p>
@@ -4871,23 +4257,7 @@
           <w:rFonts w:ascii="Arial" w:hAnsi="Arial" w:cs="Arial"/>
           <w:bCs/>
         </w:rPr>
-        <w:t>{{</w:t>
-      </w:r>
-      <w:proofErr w:type="spellStart"/>
-      <w:r>
-        <w:rPr>
-          <w:rFonts w:ascii="Arial" w:hAnsi="Arial" w:cs="Arial"/>
-          <w:bCs/>
-        </w:rPr>
-        <w:t>date_vlo_informed</w:t>
-      </w:r>
-      <w:proofErr w:type="spellEnd"/>
-      <w:r>
-        <w:rPr>
-          <w:rFonts w:ascii="Arial" w:hAnsi="Arial" w:cs="Arial"/>
-          <w:bCs/>
-        </w:rPr>
-        <w:t>}}</w:t>
+        <w:t>{{date_vlo_informed}}</w:t>
       </w:r>
     </w:p>
     <w:p>
@@ -4947,23 +4317,7 @@
           <w:rFonts w:ascii="Arial" w:hAnsi="Arial" w:cs="Arial"/>
           <w:bCs/>
         </w:rPr>
-        <w:t>{{</w:t>
-      </w:r>
-      <w:proofErr w:type="spellStart"/>
-      <w:r>
-        <w:rPr>
-          <w:rFonts w:ascii="Arial" w:hAnsi="Arial" w:cs="Arial"/>
-          <w:bCs/>
-        </w:rPr>
-        <w:t>risk_to_public</w:t>
-      </w:r>
-      <w:proofErr w:type="spellEnd"/>
-      <w:r>
-        <w:rPr>
-          <w:rFonts w:ascii="Arial" w:hAnsi="Arial" w:cs="Arial"/>
-          <w:bCs/>
-        </w:rPr>
-        <w:t>}}</w:t>
+        <w:t>{{risk_to_public}}</w:t>
       </w:r>
       <w:r>
         <w:rPr>
@@ -5035,119 +4389,87 @@
           <w:rFonts w:ascii="Arial" w:hAnsi="Arial" w:cs="Arial"/>
           <w:bCs/>
         </w:rPr>
-        <w:t>{{</w:t>
-      </w:r>
-      <w:proofErr w:type="spellStart"/>
+        <w:t>{{risk_to_known_adult}}</w:t>
+      </w:r>
       <w:r>
         <w:rPr>
           <w:rFonts w:ascii="Arial" w:hAnsi="Arial" w:cs="Arial"/>
           <w:bCs/>
         </w:rPr>
-        <w:t>risk_to_known_adult</w:t>
-      </w:r>
-      <w:proofErr w:type="spellEnd"/>
+        <w:tab/>
+      </w:r>
+      <w:r>
+        <w:rPr>
+          <w:rFonts w:ascii="Arial" w:hAnsi="Arial" w:cs="Arial"/>
+        </w:rPr>
+        <w:tab/>
+      </w:r>
+      <w:r>
+        <w:rPr>
+          <w:rFonts w:ascii="Arial" w:hAnsi="Arial" w:cs="Arial"/>
+        </w:rPr>
+        <w:tab/>
+      </w:r>
+      <w:r>
+        <w:rPr>
+          <w:rFonts w:ascii="Arial" w:hAnsi="Arial" w:cs="Arial"/>
+        </w:rPr>
+        <w:tab/>
+      </w:r>
+      <w:r>
+        <w:rPr>
+          <w:rFonts w:ascii="Arial" w:hAnsi="Arial" w:cs="Arial"/>
+        </w:rPr>
+        <w:tab/>
+      </w:r>
+      <w:r>
+        <w:rPr>
+          <w:rFonts w:ascii="Arial" w:hAnsi="Arial" w:cs="Arial"/>
+        </w:rPr>
+        <w:tab/>
+      </w:r>
+      <w:r>
+        <w:rPr>
+          <w:rFonts w:ascii="Arial" w:hAnsi="Arial" w:cs="Arial"/>
+        </w:rPr>
+        <w:tab/>
+      </w:r>
+      <w:r>
+        <w:rPr>
+          <w:rFonts w:ascii="Arial" w:hAnsi="Arial" w:cs="Arial"/>
+          <w:b/>
+        </w:rPr>
+        <w:t xml:space="preserve">        </w:t>
+      </w:r>
+      <w:r>
+        <w:rPr>
+          <w:rFonts w:ascii="Arial" w:hAnsi="Arial" w:cs="Arial"/>
+          <w:b/>
+          <w:color w:val="800080"/>
+        </w:rPr>
+        <w:t>Children</w:t>
+      </w:r>
+      <w:r>
+        <w:rPr>
+          <w:rFonts w:ascii="Arial" w:hAnsi="Arial" w:cs="Arial"/>
+          <w:b/>
+          <w:color w:val="800080"/>
+        </w:rPr>
+        <w:t>:</w:t>
+      </w:r>
+      <w:r>
+        <w:rPr>
+          <w:rFonts w:ascii="Arial" w:hAnsi="Arial" w:cs="Arial"/>
+          <w:b/>
+        </w:rPr>
+        <w:t xml:space="preserve"> </w:t>
+      </w:r>
       <w:r>
         <w:rPr>
           <w:rFonts w:ascii="Arial" w:hAnsi="Arial" w:cs="Arial"/>
           <w:bCs/>
         </w:rPr>
-        <w:t>}}</w:t>
-      </w:r>
-      <w:r>
-        <w:rPr>
-          <w:rFonts w:ascii="Arial" w:hAnsi="Arial" w:cs="Arial"/>
-          <w:bCs/>
-        </w:rPr>
-        <w:tab/>
-      </w:r>
-      <w:r>
-        <w:rPr>
-          <w:rFonts w:ascii="Arial" w:hAnsi="Arial" w:cs="Arial"/>
-        </w:rPr>
-        <w:tab/>
-      </w:r>
-      <w:r>
-        <w:rPr>
-          <w:rFonts w:ascii="Arial" w:hAnsi="Arial" w:cs="Arial"/>
-        </w:rPr>
-        <w:tab/>
-      </w:r>
-      <w:r>
-        <w:rPr>
-          <w:rFonts w:ascii="Arial" w:hAnsi="Arial" w:cs="Arial"/>
-        </w:rPr>
-        <w:tab/>
-      </w:r>
-      <w:r>
-        <w:rPr>
-          <w:rFonts w:ascii="Arial" w:hAnsi="Arial" w:cs="Arial"/>
-        </w:rPr>
-        <w:tab/>
-      </w:r>
-      <w:r>
-        <w:rPr>
-          <w:rFonts w:ascii="Arial" w:hAnsi="Arial" w:cs="Arial"/>
-        </w:rPr>
-        <w:tab/>
-      </w:r>
-      <w:r>
-        <w:rPr>
-          <w:rFonts w:ascii="Arial" w:hAnsi="Arial" w:cs="Arial"/>
-        </w:rPr>
-        <w:tab/>
-      </w:r>
-      <w:r>
-        <w:rPr>
-          <w:rFonts w:ascii="Arial" w:hAnsi="Arial" w:cs="Arial"/>
-          <w:b/>
-        </w:rPr>
-        <w:t xml:space="preserve">        </w:t>
-      </w:r>
-      <w:r>
-        <w:rPr>
-          <w:rFonts w:ascii="Arial" w:hAnsi="Arial" w:cs="Arial"/>
-          <w:b/>
-          <w:color w:val="800080"/>
-        </w:rPr>
-        <w:t>Children</w:t>
-      </w:r>
-      <w:r>
-        <w:rPr>
-          <w:rFonts w:ascii="Arial" w:hAnsi="Arial" w:cs="Arial"/>
-          <w:b/>
-          <w:color w:val="800080"/>
-        </w:rPr>
-        <w:t>:</w:t>
-      </w:r>
-      <w:r>
-        <w:rPr>
-          <w:rFonts w:ascii="Arial" w:hAnsi="Arial" w:cs="Arial"/>
-          <w:b/>
-        </w:rPr>
-        <w:t xml:space="preserve"> </w:t>
-      </w:r>
-      <w:r>
-        <w:rPr>
-          <w:rFonts w:ascii="Arial" w:hAnsi="Arial" w:cs="Arial"/>
-          <w:bCs/>
-        </w:rPr>
-        <w:t>{{</w:t>
-      </w:r>
-      <w:proofErr w:type="spellStart"/>
-      <w:r>
-        <w:rPr>
-          <w:rFonts w:ascii="Arial" w:hAnsi="Arial" w:cs="Arial"/>
-          <w:bCs/>
-        </w:rPr>
-        <w:t>risk_to_children</w:t>
-      </w:r>
-      <w:proofErr w:type="spellEnd"/>
-      <w:r>
-        <w:rPr>
-          <w:rFonts w:ascii="Arial" w:hAnsi="Arial" w:cs="Arial"/>
-          <w:bCs/>
-        </w:rPr>
-        <w:t>}}</w:t>
+        <w:t>{{risk_to_children}}</w:t>
       </w:r>
       <w:r>
         <w:rPr>
@@ -5219,23 +4541,7 @@
           <w:rFonts w:ascii="Arial" w:hAnsi="Arial" w:cs="Arial"/>
           <w:bCs/>
         </w:rPr>
-        <w:t>{{</w:t>
-      </w:r>
-      <w:proofErr w:type="spellStart"/>
-      <w:r>
-        <w:rPr>
-          <w:rFonts w:ascii="Arial" w:hAnsi="Arial" w:cs="Arial"/>
-          <w:bCs/>
-        </w:rPr>
-        <w:t>risk_to_prisoners</w:t>
-      </w:r>
-      <w:proofErr w:type="spellEnd"/>
-      <w:r>
-        <w:rPr>
-          <w:rFonts w:ascii="Arial" w:hAnsi="Arial" w:cs="Arial"/>
-          <w:bCs/>
-        </w:rPr>
-        <w:t>}}</w:t>
+        <w:t>{{risk_to_prisoners}}</w:t>
       </w:r>
       <w:r>
         <w:rPr>
@@ -5300,23 +4606,7 @@
           <w:rFonts w:ascii="Arial" w:hAnsi="Arial" w:cs="Arial"/>
           <w:bCs/>
         </w:rPr>
-        <w:t>{{</w:t>
-      </w:r>
-      <w:proofErr w:type="spellStart"/>
-      <w:r>
-        <w:rPr>
-          <w:rFonts w:ascii="Arial" w:hAnsi="Arial" w:cs="Arial"/>
-          <w:bCs/>
-        </w:rPr>
-        <w:t>risk_to_staff</w:t>
-      </w:r>
-      <w:proofErr w:type="spellEnd"/>
-      <w:r>
-        <w:rPr>
-          <w:rFonts w:ascii="Arial" w:hAnsi="Arial" w:cs="Arial"/>
-          <w:bCs/>
-        </w:rPr>
-        <w:t>}}</w:t>
+        <w:t>{{risk_to_staff}}</w:t>
       </w:r>
     </w:p>
     <w:p>
@@ -5399,21 +4689,7 @@
         <w:rPr>
           <w:rFonts w:ascii="Arial" w:hAnsi="Arial" w:cs="Arial"/>
         </w:rPr>
-        <w:t>{{</w:t>
-      </w:r>
-      <w:proofErr w:type="spellStart"/>
-      <w:r>
-        <w:rPr>
-          <w:rFonts w:ascii="Arial" w:hAnsi="Arial" w:cs="Arial"/>
-        </w:rPr>
-        <w:t>index_offence_details</w:t>
-      </w:r>
-      <w:proofErr w:type="spellEnd"/>
-      <w:r>
-        <w:rPr>
-          <w:rFonts w:ascii="Arial" w:hAnsi="Arial" w:cs="Arial"/>
-        </w:rPr>
-        <w:t>}}</w:t>
+        <w:t>{{index_offence_details}}</w:t>
       </w:r>
     </w:p>
     <w:p>
@@ -5538,23 +4814,7 @@
                 <w:rFonts w:ascii="Arial" w:hAnsi="Arial" w:cs="Arial"/>
                 <w:bCs/>
               </w:rPr>
-              <w:t>{{</w:t>
-            </w:r>
-            <w:proofErr w:type="spellStart"/>
-            <w:r>
-              <w:rPr>
-                <w:rFonts w:ascii="Arial" w:hAnsi="Arial" w:cs="Arial"/>
-                <w:bCs/>
-              </w:rPr>
-              <w:t>good_behaviour_condition</w:t>
-            </w:r>
-            <w:proofErr w:type="spellEnd"/>
-            <w:r>
-              <w:rPr>
-                <w:rFonts w:ascii="Arial" w:hAnsi="Arial" w:cs="Arial"/>
-                <w:bCs/>
-              </w:rPr>
-              <w:t>}}</w:t>
+              <w:t>{{good_behaviour_condition}}</w:t>
             </w:r>
           </w:p>
         </w:tc>
@@ -5602,23 +4862,7 @@
                 <w:rFonts w:ascii="Arial" w:hAnsi="Arial" w:cs="Arial"/>
                 <w:bCs/>
               </w:rPr>
-              <w:t>{{</w:t>
-            </w:r>
-            <w:proofErr w:type="spellStart"/>
-            <w:r>
-              <w:rPr>
-                <w:rFonts w:ascii="Arial" w:hAnsi="Arial" w:cs="Arial"/>
-                <w:bCs/>
-              </w:rPr>
-              <w:t>no_offence_condition</w:t>
-            </w:r>
-            <w:proofErr w:type="spellEnd"/>
-            <w:r>
-              <w:rPr>
-                <w:rFonts w:ascii="Arial" w:hAnsi="Arial" w:cs="Arial"/>
-                <w:bCs/>
-              </w:rPr>
-              <w:t>}}</w:t>
+              <w:t>{{no_offence_condition}}</w:t>
             </w:r>
           </w:p>
         </w:tc>
@@ -5666,23 +4910,7 @@
                 <w:rFonts w:ascii="Arial" w:hAnsi="Arial" w:cs="Arial"/>
                 <w:bCs/>
               </w:rPr>
-              <w:t>{{</w:t>
-            </w:r>
-            <w:proofErr w:type="spellStart"/>
-            <w:r>
-              <w:rPr>
-                <w:rFonts w:ascii="Arial" w:hAnsi="Arial" w:cs="Arial"/>
-                <w:bCs/>
-              </w:rPr>
-              <w:t>keep_in_touch_condition</w:t>
-            </w:r>
-            <w:proofErr w:type="spellEnd"/>
-            <w:r>
-              <w:rPr>
-                <w:rFonts w:ascii="Arial" w:hAnsi="Arial" w:cs="Arial"/>
-                <w:bCs/>
-              </w:rPr>
-              <w:t>}}</w:t>
+              <w:t>{{keep_in_touch_condition}}</w:t>
             </w:r>
           </w:p>
         </w:tc>
@@ -5730,23 +4958,7 @@
                 <w:rFonts w:ascii="Arial" w:hAnsi="Arial" w:cs="Arial"/>
                 <w:bCs/>
               </w:rPr>
-              <w:t>{{</w:t>
-            </w:r>
-            <w:proofErr w:type="spellStart"/>
-            <w:r>
-              <w:rPr>
-                <w:rFonts w:ascii="Arial" w:hAnsi="Arial" w:cs="Arial"/>
-                <w:bCs/>
-              </w:rPr>
-              <w:t>officer_visit_condition</w:t>
-            </w:r>
-            <w:proofErr w:type="spellEnd"/>
-            <w:r>
-              <w:rPr>
-                <w:rFonts w:ascii="Arial" w:hAnsi="Arial" w:cs="Arial"/>
-                <w:bCs/>
-              </w:rPr>
-              <w:t>}}</w:t>
+              <w:t>{{officer_visit_condition}}</w:t>
             </w:r>
           </w:p>
         </w:tc>
@@ -5794,23 +5006,7 @@
                 <w:rFonts w:ascii="Arial" w:hAnsi="Arial" w:cs="Arial"/>
                 <w:bCs/>
               </w:rPr>
-              <w:t>{{</w:t>
-            </w:r>
-            <w:proofErr w:type="spellStart"/>
-            <w:r>
-              <w:rPr>
-                <w:rFonts w:ascii="Arial" w:hAnsi="Arial" w:cs="Arial"/>
-                <w:bCs/>
-              </w:rPr>
-              <w:t>address_approved_condition</w:t>
-            </w:r>
-            <w:proofErr w:type="spellEnd"/>
-            <w:r>
-              <w:rPr>
-                <w:rFonts w:ascii="Arial" w:hAnsi="Arial" w:cs="Arial"/>
-                <w:bCs/>
-              </w:rPr>
-              <w:t>}}</w:t>
+              <w:t>{{address_approved_condition}}</w:t>
             </w:r>
           </w:p>
         </w:tc>
@@ -5837,18 +5033,8 @@
                 <w:b/>
                 <w:color w:val="800080"/>
               </w:rPr>
-              <w:t xml:space="preserve">f) not undertake work, or a particular type of work, unless it is approved by the supervising officer and notify the supervising officer in advance of any proposal to undertake work or a particular type of </w:t>
+              <w:t>f) not undertake work, or a particular type of work, unless it is approved by the supervising officer and notify the supervising officer in advance of any proposal to undertake work or a particular type of work;</w:t>
             </w:r>
-            <w:proofErr w:type="gramStart"/>
-            <w:r>
-              <w:rPr>
-                <w:rFonts w:ascii="Arial" w:hAnsi="Arial" w:cs="Arial"/>
-                <w:b/>
-                <w:color w:val="800080"/>
-              </w:rPr>
-              <w:t>work;</w:t>
-            </w:r>
-            <w:proofErr w:type="gramEnd"/>
           </w:p>
           <w:p>
             <w:pPr>
@@ -5895,23 +5081,7 @@
                 <w:rFonts w:ascii="Arial" w:hAnsi="Arial" w:cs="Arial"/>
                 <w:bCs/>
               </w:rPr>
-              <w:t>{{</w:t>
-            </w:r>
-            <w:proofErr w:type="spellStart"/>
-            <w:r>
-              <w:rPr>
-                <w:rFonts w:ascii="Arial" w:hAnsi="Arial" w:cs="Arial"/>
-                <w:bCs/>
-              </w:rPr>
-              <w:t>no_work_undertaken_condition</w:t>
-            </w:r>
-            <w:proofErr w:type="spellEnd"/>
-            <w:r>
-              <w:rPr>
-                <w:rFonts w:ascii="Arial" w:hAnsi="Arial" w:cs="Arial"/>
-                <w:bCs/>
-              </w:rPr>
-              <w:t>}}</w:t>
+              <w:t>{{no_work_undertaken_condition}}</w:t>
             </w:r>
           </w:p>
         </w:tc>
@@ -5976,23 +5146,7 @@
                 <w:rFonts w:ascii="Arial" w:hAnsi="Arial" w:cs="Arial"/>
                 <w:bCs/>
               </w:rPr>
-              <w:t>{{</w:t>
-            </w:r>
-            <w:proofErr w:type="spellStart"/>
-            <w:r>
-              <w:rPr>
-                <w:rFonts w:ascii="Arial" w:hAnsi="Arial" w:cs="Arial"/>
-                <w:bCs/>
-              </w:rPr>
-              <w:t>no_travel_condition</w:t>
-            </w:r>
-            <w:proofErr w:type="spellEnd"/>
-            <w:r>
-              <w:rPr>
-                <w:rFonts w:ascii="Arial" w:hAnsi="Arial" w:cs="Arial"/>
-                <w:bCs/>
-              </w:rPr>
-              <w:t>}}</w:t>
+              <w:t>{{no_travel_condition}}</w:t>
             </w:r>
           </w:p>
         </w:tc>
@@ -6050,7 +5204,6 @@
               </w:rPr>
               <w:t>{{</w:t>
             </w:r>
-            <w:proofErr w:type="spellStart"/>
             <w:r>
               <w:rPr>
                 <w:rFonts w:ascii="Arial" w:hAnsi="Arial" w:cs="Arial"/>
@@ -6058,7 +5211,6 @@
               </w:rPr>
               <w:t>other_name_known_by</w:t>
             </w:r>
-            <w:proofErr w:type="spellEnd"/>
             <w:r>
               <w:rPr>
                 <w:rFonts w:ascii="Arial" w:hAnsi="Arial" w:cs="Arial"/>
@@ -6085,23 +5237,13 @@
                 <w:color w:val="800080"/>
               </w:rPr>
             </w:pPr>
-            <w:proofErr w:type="spellStart"/>
             <w:r>
               <w:rPr>
                 <w:rFonts w:ascii="Arial" w:hAnsi="Arial" w:cs="Arial"/>
                 <w:b/>
                 <w:color w:val="800080"/>
               </w:rPr>
-              <w:t>i</w:t>
-            </w:r>
-            <w:proofErr w:type="spellEnd"/>
-            <w:r>
-              <w:rPr>
-                <w:rFonts w:ascii="Arial" w:hAnsi="Arial" w:cs="Arial"/>
-                <w:b/>
-                <w:color w:val="800080"/>
-              </w:rPr>
-              <w:t xml:space="preserve">) </w:t>
+              <w:t xml:space="preserve">i) </w:t>
             </w:r>
             <w:r>
               <w:rPr>
@@ -6132,7 +5274,6 @@
               </w:rPr>
               <w:t>{{</w:t>
             </w:r>
-            <w:proofErr w:type="spellStart"/>
             <w:r>
               <w:rPr>
                 <w:rFonts w:ascii="Arial" w:hAnsi="Arial" w:cs="Arial"/>
@@ -6140,7 +5281,6 @@
               </w:rPr>
               <w:t>contact_details_changed</w:t>
             </w:r>
-            <w:proofErr w:type="spellEnd"/>
             <w:r>
               <w:rPr>
                 <w:rFonts w:ascii="Arial" w:hAnsi="Arial" w:cs="Arial"/>
@@ -6300,23 +5440,7 @@
           <w:rFonts w:ascii="Arial" w:hAnsi="Arial" w:cs="Arial"/>
           <w:bCs/>
         </w:rPr>
-        <w:t>{{</w:t>
-      </w:r>
-      <w:proofErr w:type="spellStart"/>
-      <w:r>
-        <w:rPr>
-          <w:rFonts w:ascii="Arial" w:hAnsi="Arial" w:cs="Arial"/>
-          <w:bCs/>
-        </w:rPr>
-        <w:t>additional_conditions_breached</w:t>
-      </w:r>
-      <w:proofErr w:type="spellEnd"/>
-      <w:r>
-        <w:rPr>
-          <w:rFonts w:ascii="Arial" w:hAnsi="Arial" w:cs="Arial"/>
-          <w:bCs/>
-        </w:rPr>
-        <w:t>}}</w:t>
+        <w:t>{{additional_conditions_breached}}</w:t>
       </w:r>
     </w:p>
     <w:p>
@@ -6503,21 +5627,7 @@
         <w:rPr>
           <w:rFonts w:ascii="Arial" w:hAnsi="Arial" w:cs="Arial"/>
         </w:rPr>
-        <w:t>{{</w:t>
-      </w:r>
-      <w:proofErr w:type="spellStart"/>
-      <w:r>
-        <w:rPr>
-          <w:rFonts w:ascii="Arial" w:hAnsi="Arial" w:cs="Arial"/>
-        </w:rPr>
-        <w:t>what_led_to_recall</w:t>
-      </w:r>
-      <w:proofErr w:type="spellEnd"/>
-      <w:r>
-        <w:rPr>
-          <w:rFonts w:ascii="Arial" w:hAnsi="Arial" w:cs="Arial"/>
-        </w:rPr>
-        <w:t>}}</w:t>
+        <w:t>{{what_led_to_recall}}</w:t>
       </w:r>
     </w:p>
     <w:p>
@@ -6635,21 +5745,7 @@
         <w:rPr>
           <w:rFonts w:ascii="Arial" w:hAnsi="Arial" w:cs="Arial"/>
         </w:rPr>
-        <w:t>{{</w:t>
-      </w:r>
-      <w:proofErr w:type="spellStart"/>
-      <w:r>
-        <w:rPr>
-          <w:rFonts w:ascii="Arial" w:hAnsi="Arial" w:cs="Arial"/>
-        </w:rPr>
-        <w:t>response_to_probation</w:t>
-      </w:r>
-      <w:proofErr w:type="spellEnd"/>
-      <w:r>
-        <w:rPr>
-          <w:rFonts w:ascii="Arial" w:hAnsi="Arial" w:cs="Arial"/>
-        </w:rPr>
-        <w:t>}}</w:t>
+        <w:t>{{response_to_probation}}</w:t>
       </w:r>
     </w:p>
     <w:p>
@@ -6891,23 +5987,7 @@
                 <w:rFonts w:ascii="Arial" w:hAnsi="Arial" w:cs="Arial"/>
                 <w:bCs/>
               </w:rPr>
-              <w:t>{{</w:t>
-            </w:r>
-            <w:proofErr w:type="spellStart"/>
-            <w:r>
-              <w:rPr>
-                <w:rFonts w:ascii="Arial" w:hAnsi="Arial" w:cs="Arial"/>
-                <w:bCs/>
-              </w:rPr>
-              <w:t>warning_letter_details</w:t>
-            </w:r>
-            <w:proofErr w:type="spellEnd"/>
-            <w:r>
-              <w:rPr>
-                <w:rFonts w:ascii="Arial" w:hAnsi="Arial" w:cs="Arial"/>
-                <w:bCs/>
-              </w:rPr>
-              <w:t>}}</w:t>
+              <w:t>{{warning_letter_details}}</w:t>
             </w:r>
           </w:p>
         </w:tc>
@@ -6965,23 +6045,7 @@
                 <w:rFonts w:ascii="Arial" w:hAnsi="Arial" w:cs="Arial"/>
                 <w:bCs/>
               </w:rPr>
-              <w:t>{{</w:t>
-            </w:r>
-            <w:proofErr w:type="spellStart"/>
-            <w:r>
-              <w:rPr>
-                <w:rFonts w:ascii="Arial" w:hAnsi="Arial" w:cs="Arial"/>
-                <w:bCs/>
-              </w:rPr>
-              <w:t>increased_frequency_details</w:t>
-            </w:r>
-            <w:proofErr w:type="spellEnd"/>
-            <w:r>
-              <w:rPr>
-                <w:rFonts w:ascii="Arial" w:hAnsi="Arial" w:cs="Arial"/>
-                <w:bCs/>
-              </w:rPr>
-              <w:t>}}</w:t>
+              <w:t>{{increased_frequency_details}}</w:t>
             </w:r>
           </w:p>
         </w:tc>
@@ -7039,23 +6103,7 @@
                 <w:rFonts w:ascii="Arial" w:hAnsi="Arial" w:cs="Arial"/>
                 <w:bCs/>
               </w:rPr>
-              <w:t>{{</w:t>
-            </w:r>
-            <w:proofErr w:type="spellStart"/>
-            <w:r>
-              <w:rPr>
-                <w:rFonts w:ascii="Arial" w:hAnsi="Arial" w:cs="Arial"/>
-                <w:bCs/>
-              </w:rPr>
-              <w:t>extra_licence_conditions_details</w:t>
-            </w:r>
-            <w:proofErr w:type="spellEnd"/>
-            <w:r>
-              <w:rPr>
-                <w:rFonts w:ascii="Arial" w:hAnsi="Arial" w:cs="Arial"/>
-                <w:bCs/>
-              </w:rPr>
-              <w:t>}}</w:t>
+              <w:t>{{extra_licence_conditions_details}}</w:t>
             </w:r>
           </w:p>
         </w:tc>
@@ -7086,25 +6134,7 @@
                 <w:b/>
                 <w:color w:val="800080"/>
               </w:rPr>
-              <w:t>Referral to multi-disciplinary teams (</w:t>
-            </w:r>
-            <w:proofErr w:type="gramStart"/>
-            <w:r>
-              <w:rPr>
-                <w:rFonts w:ascii="Arial" w:hAnsi="Arial" w:cs="Arial"/>
-                <w:b/>
-                <w:color w:val="800080"/>
-              </w:rPr>
-              <w:t>e.g.</w:t>
-            </w:r>
-            <w:proofErr w:type="gramEnd"/>
-            <w:r>
-              <w:rPr>
-                <w:rFonts w:ascii="Arial" w:hAnsi="Arial" w:cs="Arial"/>
-                <w:b/>
-                <w:color w:val="800080"/>
-              </w:rPr>
-              <w:t xml:space="preserve"> IOM, MAPPA, Gangs Unit)</w:t>
+              <w:t>Referral to multi-disciplinary teams (e.g. IOM, MAPPA, Gangs Unit)</w:t>
             </w:r>
           </w:p>
         </w:tc>
@@ -7131,23 +6161,7 @@
                 <w:rFonts w:ascii="Arial" w:hAnsi="Arial" w:cs="Arial"/>
                 <w:bCs/>
               </w:rPr>
-              <w:t>{{</w:t>
-            </w:r>
-            <w:proofErr w:type="spellStart"/>
-            <w:r>
-              <w:rPr>
-                <w:rFonts w:ascii="Arial" w:hAnsi="Arial" w:cs="Arial"/>
-                <w:bCs/>
-              </w:rPr>
-              <w:t>referral_to_other_teams_details</w:t>
-            </w:r>
-            <w:proofErr w:type="spellEnd"/>
-            <w:r>
-              <w:rPr>
-                <w:rFonts w:ascii="Arial" w:hAnsi="Arial" w:cs="Arial"/>
-                <w:bCs/>
-              </w:rPr>
-              <w:t>}}</w:t>
+              <w:t>{{referral_to_other_teams_details}}</w:t>
             </w:r>
           </w:p>
         </w:tc>
@@ -7205,23 +6219,7 @@
                 <w:rFonts w:ascii="Arial" w:hAnsi="Arial" w:cs="Arial"/>
                 <w:bCs/>
               </w:rPr>
-              <w:t>{{</w:t>
-            </w:r>
-            <w:proofErr w:type="spellStart"/>
-            <w:r>
-              <w:rPr>
-                <w:rFonts w:ascii="Arial" w:hAnsi="Arial" w:cs="Arial"/>
-                <w:bCs/>
-              </w:rPr>
-              <w:t>referral_to_partnership_agencies_details</w:t>
-            </w:r>
-            <w:proofErr w:type="spellEnd"/>
-            <w:r>
-              <w:rPr>
-                <w:rFonts w:ascii="Arial" w:hAnsi="Arial" w:cs="Arial"/>
-                <w:bCs/>
-              </w:rPr>
-              <w:t>}}</w:t>
+              <w:t>{{referral_to_partnership_agencies_details}}</w:t>
             </w:r>
           </w:p>
         </w:tc>
@@ -7279,23 +6277,7 @@
                 <w:rFonts w:ascii="Arial" w:hAnsi="Arial" w:cs="Arial"/>
                 <w:bCs/>
               </w:rPr>
-              <w:t>{{</w:t>
-            </w:r>
-            <w:proofErr w:type="spellStart"/>
-            <w:r>
-              <w:rPr>
-                <w:rFonts w:ascii="Arial" w:hAnsi="Arial" w:cs="Arial"/>
-                <w:bCs/>
-              </w:rPr>
-              <w:t>referral_to_approved_premises_details</w:t>
-            </w:r>
-            <w:proofErr w:type="spellEnd"/>
-            <w:r>
-              <w:rPr>
-                <w:rFonts w:ascii="Arial" w:hAnsi="Arial" w:cs="Arial"/>
-                <w:bCs/>
-              </w:rPr>
-              <w:t>}}</w:t>
+              <w:t>{{referral_to_approved_premises_details}}</w:t>
             </w:r>
           </w:p>
         </w:tc>
@@ -7353,23 +6335,7 @@
                 <w:rFonts w:ascii="Arial" w:hAnsi="Arial" w:cs="Arial"/>
                 <w:bCs/>
               </w:rPr>
-              <w:t>{{</w:t>
-            </w:r>
-            <w:proofErr w:type="spellStart"/>
-            <w:r>
-              <w:rPr>
-                <w:rFonts w:ascii="Arial" w:hAnsi="Arial" w:cs="Arial"/>
-                <w:bCs/>
-              </w:rPr>
-              <w:t>drug_testing_details</w:t>
-            </w:r>
-            <w:proofErr w:type="spellEnd"/>
-            <w:r>
-              <w:rPr>
-                <w:rFonts w:ascii="Arial" w:hAnsi="Arial" w:cs="Arial"/>
-                <w:bCs/>
-              </w:rPr>
-              <w:t>}}</w:t>
+              <w:t>{{drug_testing_details}}</w:t>
             </w:r>
           </w:p>
         </w:tc>
@@ -7427,23 +6393,7 @@
                 <w:rFonts w:ascii="Arial" w:hAnsi="Arial" w:cs="Arial"/>
                 <w:bCs/>
               </w:rPr>
-              <w:t>{{</w:t>
-            </w:r>
-            <w:proofErr w:type="spellStart"/>
-            <w:r>
-              <w:rPr>
-                <w:rFonts w:ascii="Arial" w:hAnsi="Arial" w:cs="Arial"/>
-                <w:bCs/>
-              </w:rPr>
-              <w:t>alternative_to_recall_other_details</w:t>
-            </w:r>
-            <w:proofErr w:type="spellEnd"/>
-            <w:r>
-              <w:rPr>
-                <w:rFonts w:ascii="Arial" w:hAnsi="Arial" w:cs="Arial"/>
-                <w:bCs/>
-              </w:rPr>
-              <w:t>}}</w:t>
+              <w:t>{{alternative_to_recall_other_details}}</w:t>
             </w:r>
           </w:p>
         </w:tc>
@@ -7550,25 +6500,7 @@
           <w:b/>
           <w:color w:val="800080"/>
         </w:rPr>
-        <w:t xml:space="preserve">The offender is suitable for FTR if the identified risks can be safely managed in the community at the end of the fixed term period.  In your assessment </w:t>
-      </w:r>
-      <w:proofErr w:type="gramStart"/>
-      <w:r>
-        <w:rPr>
-          <w:rFonts w:ascii="Arial" w:hAnsi="Arial" w:cs="Arial"/>
-          <w:b/>
-          <w:color w:val="800080"/>
-        </w:rPr>
-        <w:t>about  the</w:t>
-      </w:r>
-      <w:proofErr w:type="gramEnd"/>
-      <w:r>
-        <w:rPr>
-          <w:rFonts w:ascii="Arial" w:hAnsi="Arial" w:cs="Arial"/>
-          <w:b/>
-          <w:color w:val="800080"/>
-        </w:rPr>
-        <w:t xml:space="preserve"> offender’s  suitability for an FTR, you must consider the following factors:</w:t>
+        <w:t>The offender is suitable for FTR if the identified risks can be safely managed in the community at the end of the fixed term period.  In your assessment about  the offender’s  suitability for an FTR, you must consider the following factors:</w:t>
       </w:r>
     </w:p>
     <w:p>
@@ -7598,25 +6530,7 @@
           <w:b/>
           <w:color w:val="800080"/>
         </w:rPr>
-        <w:t xml:space="preserve">- The offender’s index offence </w:t>
-      </w:r>
-      <w:proofErr w:type="gramStart"/>
-      <w:r>
-        <w:rPr>
-          <w:rFonts w:ascii="Arial" w:hAnsi="Arial" w:cs="Arial"/>
-          <w:b/>
-          <w:color w:val="800080"/>
-        </w:rPr>
-        <w:t>i.e.</w:t>
-      </w:r>
-      <w:proofErr w:type="gramEnd"/>
-      <w:r>
-        <w:rPr>
-          <w:rFonts w:ascii="Arial" w:hAnsi="Arial" w:cs="Arial"/>
-          <w:b/>
-          <w:color w:val="800080"/>
-        </w:rPr>
-        <w:t xml:space="preserve"> was it sexual or violent</w:t>
+        <w:t>- The offender’s index offence i.e. was it sexual or violent</w:t>
       </w:r>
     </w:p>
     <w:p>
@@ -7826,23 +6740,7 @@
           <w:rFonts w:ascii="Arial" w:hAnsi="Arial" w:cs="Arial"/>
           <w:bCs/>
         </w:rPr>
-        <w:t>{{</w:t>
-      </w:r>
-      <w:proofErr w:type="spellStart"/>
-      <w:r>
-        <w:rPr>
-          <w:rFonts w:ascii="Arial" w:hAnsi="Arial" w:cs="Arial"/>
-          <w:bCs/>
-        </w:rPr>
-        <w:t>recall_type</w:t>
-      </w:r>
-      <w:proofErr w:type="spellEnd"/>
-      <w:r>
-        <w:rPr>
-          <w:rFonts w:ascii="Arial" w:hAnsi="Arial" w:cs="Arial"/>
-          <w:bCs/>
-        </w:rPr>
-        <w:t>}}</w:t>
+        <w:t>{{recall_type}}</w:t>
       </w:r>
       <w:r>
         <w:rPr>
@@ -7868,21 +6766,7 @@
         <w:rPr>
           <w:rFonts w:ascii="Arial" w:hAnsi="Arial" w:cs="Arial"/>
         </w:rPr>
-        <w:t>{{</w:t>
-      </w:r>
-      <w:proofErr w:type="spellStart"/>
-      <w:r>
-        <w:rPr>
-          <w:rFonts w:ascii="Arial" w:hAnsi="Arial" w:cs="Arial"/>
-        </w:rPr>
-        <w:t>recall_type_details</w:t>
-      </w:r>
-      <w:proofErr w:type="spellEnd"/>
-      <w:r>
-        <w:rPr>
-          <w:rFonts w:ascii="Arial" w:hAnsi="Arial" w:cs="Arial"/>
-        </w:rPr>
-        <w:t>}}</w:t>
+        <w:t>{{recall_type_details}}</w:t>
       </w:r>
     </w:p>
     <w:p>
@@ -7941,21 +6825,7 @@
         <w:rPr>
           <w:rFonts w:ascii="Arial" w:hAnsi="Arial" w:cs="Arial"/>
         </w:rPr>
-        <w:t>{{</w:t>
-      </w:r>
-      <w:proofErr w:type="spellStart"/>
-      <w:r>
-        <w:rPr>
-          <w:rFonts w:ascii="Arial" w:hAnsi="Arial" w:cs="Arial"/>
-        </w:rPr>
-        <w:t>fixed_term_additional_licence_conditions</w:t>
-      </w:r>
-      <w:proofErr w:type="spellEnd"/>
-      <w:r>
-        <w:rPr>
-          <w:rFonts w:ascii="Arial" w:hAnsi="Arial" w:cs="Arial"/>
-        </w:rPr>
-        <w:t>}}</w:t>
+        <w:t>{{fixed_term_additional_licence_conditions}}</w:t>
       </w:r>
     </w:p>
     <w:p>
@@ -8048,25 +6918,7 @@
           <w:b/>
           <w:color w:val="800080"/>
         </w:rPr>
-        <w:t xml:space="preserve">be met. Select from the options below and comment on how the offender’s behaviour meets each </w:t>
-      </w:r>
-      <w:proofErr w:type="gramStart"/>
-      <w:r>
-        <w:rPr>
-          <w:rFonts w:ascii="Arial" w:hAnsi="Arial" w:cs="Arial"/>
-          <w:b/>
-          <w:color w:val="800080"/>
-        </w:rPr>
-        <w:t>criteria</w:t>
-      </w:r>
-      <w:proofErr w:type="gramEnd"/>
-      <w:r>
-        <w:rPr>
-          <w:rFonts w:ascii="Arial" w:hAnsi="Arial" w:cs="Arial"/>
-          <w:b/>
-          <w:color w:val="800080"/>
-        </w:rPr>
-        <w:t>:</w:t>
+        <w:t>be met. Select from the options below and comment on how the offender’s behaviour meets each criteria:</w:t>
       </w:r>
     </w:p>
     <w:p>
@@ -8098,63 +6950,20 @@
           <w:rFonts w:ascii="Arial" w:hAnsi="Arial" w:cs="Arial"/>
         </w:rPr>
       </w:pPr>
-      <w:proofErr w:type="spellStart"/>
-      <w:r>
-        <w:rPr>
-          <w:rFonts w:ascii="Arial" w:hAnsi="Arial" w:cs="Arial"/>
-          <w:b/>
-          <w:color w:val="800080"/>
-        </w:rPr>
-        <w:t>i</w:t>
-      </w:r>
-      <w:proofErr w:type="spellEnd"/>
-      <w:r>
-        <w:rPr>
-          <w:rFonts w:ascii="Arial" w:hAnsi="Arial" w:cs="Arial"/>
-          <w:b/>
-          <w:color w:val="800080"/>
-        </w:rPr>
-        <w:t xml:space="preserve">) Has the offender exhibited behaviour </w:t>
-      </w:r>
-      <w:proofErr w:type="gramStart"/>
-      <w:r>
-        <w:rPr>
-          <w:rFonts w:ascii="Arial" w:hAnsi="Arial" w:cs="Arial"/>
-          <w:b/>
-          <w:color w:val="800080"/>
-        </w:rPr>
-        <w:t>similar to</w:t>
-      </w:r>
-      <w:proofErr w:type="gramEnd"/>
-      <w:r>
-        <w:rPr>
-          <w:rFonts w:ascii="Arial" w:hAnsi="Arial" w:cs="Arial"/>
-          <w:b/>
-          <w:color w:val="800080"/>
-        </w:rPr>
-        <w:t xml:space="preserve"> the circumstances surrounding the index offence; is there a causal link? </w:t>
+      <w:r>
+        <w:rPr>
+          <w:rFonts w:ascii="Arial" w:hAnsi="Arial" w:cs="Arial"/>
+          <w:b/>
+          <w:color w:val="800080"/>
+        </w:rPr>
+        <w:t xml:space="preserve">i) Has the offender exhibited behaviour similar to the circumstances surrounding the index offence; is there a causal link? </w:t>
       </w:r>
       <w:r>
         <w:rPr>
           <w:rFonts w:ascii="Arial" w:hAnsi="Arial" w:cs="Arial"/>
         </w:rPr>
         <w:lastRenderedPageBreak/>
-        <w:t>{{</w:t>
-      </w:r>
-      <w:proofErr w:type="spellStart"/>
-      <w:r>
-        <w:rPr>
-          <w:rFonts w:ascii="Arial" w:hAnsi="Arial" w:cs="Arial"/>
-        </w:rPr>
-        <w:t>behaviour_similar_to_index_offence_present</w:t>
-      </w:r>
-      <w:proofErr w:type="spellEnd"/>
-      <w:proofErr w:type="gramStart"/>
-      <w:r>
-        <w:rPr>
-          <w:rFonts w:ascii="Arial" w:hAnsi="Arial" w:cs="Arial"/>
-        </w:rPr>
-        <w:t>}}</w:t>
+        <w:t>{{behaviour_similar_to_index_offence_present}}</w:t>
       </w:r>
       <w:r>
         <w:rPr>
@@ -8175,16 +6984,7 @@
           <w:b/>
           <w:color w:val="800080"/>
         </w:rPr>
-        <w:t>Please</w:t>
-      </w:r>
-      <w:proofErr w:type="gramEnd"/>
-      <w:r>
-        <w:rPr>
-          <w:rFonts w:ascii="Arial" w:hAnsi="Arial" w:cs="Arial"/>
-          <w:b/>
-          <w:color w:val="800080"/>
-        </w:rPr>
-        <w:t xml:space="preserve"> Comment:</w:t>
+        <w:t>Please Comment:</w:t>
       </w:r>
       <w:r>
         <w:rPr>
@@ -8197,21 +6997,7 @@
         <w:rPr>
           <w:rFonts w:ascii="Arial" w:hAnsi="Arial" w:cs="Arial"/>
         </w:rPr>
-        <w:t>{{</w:t>
-      </w:r>
-      <w:proofErr w:type="spellStart"/>
-      <w:r>
-        <w:rPr>
-          <w:rFonts w:ascii="Arial" w:hAnsi="Arial" w:cs="Arial"/>
-        </w:rPr>
-        <w:t>behaviour_similar_to_index_offence</w:t>
-      </w:r>
-      <w:proofErr w:type="spellEnd"/>
-      <w:r>
-        <w:rPr>
-          <w:rFonts w:ascii="Arial" w:hAnsi="Arial" w:cs="Arial"/>
-        </w:rPr>
-        <w:t>}}</w:t>
+        <w:t>{{behaviour_similar_to_index_offence}}</w:t>
       </w:r>
     </w:p>
     <w:p>
@@ -8263,22 +7049,7 @@
         <w:rPr>
           <w:rFonts w:ascii="Arial" w:hAnsi="Arial" w:cs="Arial"/>
         </w:rPr>
-        <w:t>{{</w:t>
-      </w:r>
-      <w:proofErr w:type="spellStart"/>
-      <w:r>
-        <w:rPr>
-          <w:rFonts w:ascii="Arial" w:hAnsi="Arial" w:cs="Arial"/>
-        </w:rPr>
-        <w:t>behaviour_leading_to_sexual_or_violent_offence_present</w:t>
-      </w:r>
-      <w:proofErr w:type="spellEnd"/>
-      <w:proofErr w:type="gramStart"/>
-      <w:r>
-        <w:rPr>
-          <w:rFonts w:ascii="Arial" w:hAnsi="Arial" w:cs="Arial"/>
-        </w:rPr>
-        <w:t>}}</w:t>
+        <w:t>{{behaviour_leading_to_sexual_or_violent_offence_present}}</w:t>
       </w:r>
       <w:r>
         <w:rPr>
@@ -8293,36 +7064,13 @@
           <w:b/>
           <w:color w:val="800080"/>
         </w:rPr>
-        <w:t>Please</w:t>
-      </w:r>
-      <w:proofErr w:type="gramEnd"/>
-      <w:r>
-        <w:rPr>
-          <w:rFonts w:ascii="Arial" w:hAnsi="Arial" w:cs="Arial"/>
-          <w:b/>
-          <w:color w:val="800080"/>
-        </w:rPr>
-        <w:t xml:space="preserve"> Comment: </w:t>
-      </w:r>
-      <w:r>
-        <w:rPr>
-          <w:rFonts w:ascii="Arial" w:hAnsi="Arial" w:cs="Arial"/>
-        </w:rPr>
-        <w:t>{{</w:t>
-      </w:r>
-      <w:proofErr w:type="spellStart"/>
-      <w:r>
-        <w:rPr>
-          <w:rFonts w:ascii="Arial" w:hAnsi="Arial" w:cs="Arial"/>
-        </w:rPr>
-        <w:t>behaviour_leading_to_sexual_or_violent_offence</w:t>
-      </w:r>
-      <w:proofErr w:type="spellEnd"/>
-      <w:r>
-        <w:rPr>
-          <w:rFonts w:ascii="Arial" w:hAnsi="Arial" w:cs="Arial"/>
-        </w:rPr>
-        <w:t>}}</w:t>
+        <w:t xml:space="preserve">Please Comment: </w:t>
+      </w:r>
+      <w:r>
+        <w:rPr>
+          <w:rFonts w:ascii="Arial" w:hAnsi="Arial" w:cs="Arial"/>
+        </w:rPr>
+        <w:t>{{behaviour_leading_to_sexual_or_violent_offence}}</w:t>
       </w:r>
     </w:p>
     <w:p>
@@ -8345,25 +7093,7 @@
           <w:b/>
           <w:color w:val="800080"/>
         </w:rPr>
-        <w:t>iii) Is the offender out of touch with probation/YOT and the assumption can be made that any of (</w:t>
-      </w:r>
-      <w:proofErr w:type="spellStart"/>
-      <w:r>
-        <w:rPr>
-          <w:rFonts w:ascii="Arial" w:hAnsi="Arial" w:cs="Arial"/>
-          <w:b/>
-          <w:color w:val="800080"/>
-        </w:rPr>
-        <w:t>i</w:t>
-      </w:r>
-      <w:proofErr w:type="spellEnd"/>
-      <w:r>
-        <w:rPr>
-          <w:rFonts w:ascii="Arial" w:hAnsi="Arial" w:cs="Arial"/>
-          <w:b/>
-          <w:color w:val="800080"/>
-        </w:rPr>
-        <w:t>) to (ii) may arise?</w:t>
+        <w:t>iii) Is the offender out of touch with probation/YOT and the assumption can be made that any of (i) to (ii) may arise?</w:t>
       </w:r>
       <w:r>
         <w:rPr>
@@ -8377,22 +7107,7 @@
         <w:rPr>
           <w:rFonts w:ascii="Arial" w:hAnsi="Arial" w:cs="Arial"/>
         </w:rPr>
-        <w:t>{{</w:t>
-      </w:r>
-      <w:proofErr w:type="spellStart"/>
-      <w:r>
-        <w:rPr>
-          <w:rFonts w:ascii="Arial" w:hAnsi="Arial" w:cs="Arial"/>
-        </w:rPr>
-        <w:t>out_of_touch_present</w:t>
-      </w:r>
-      <w:proofErr w:type="spellEnd"/>
-      <w:proofErr w:type="gramStart"/>
-      <w:r>
-        <w:rPr>
-          <w:rFonts w:ascii="Arial" w:hAnsi="Arial" w:cs="Arial"/>
-        </w:rPr>
-        <w:t>}}</w:t>
+        <w:t>{{out_of_touch_present}}</w:t>
       </w:r>
       <w:r>
         <w:rPr>
@@ -8405,9 +7120,16 @@
           <w:rFonts w:ascii="Arial" w:hAnsi="Arial" w:cs="Arial"/>
           <w:b/>
         </w:rPr>
-        <w:t xml:space="preserve">  </w:t>
-      </w:r>
-      <w:proofErr w:type="gramEnd"/>
+        <w:t xml:space="preserve">   </w:t>
+      </w:r>
+      <w:r>
+        <w:rPr>
+          <w:rFonts w:ascii="Arial" w:hAnsi="Arial" w:cs="Arial"/>
+          <w:b/>
+          <w:color w:val="800080"/>
+        </w:rPr>
+        <w:t>Please Comment:</w:t>
+      </w:r>
       <w:r>
         <w:rPr>
           <w:rFonts w:ascii="Arial" w:hAnsi="Arial" w:cs="Arial"/>
@@ -8418,37 +7140,8 @@
       <w:r>
         <w:rPr>
           <w:rFonts w:ascii="Arial" w:hAnsi="Arial" w:cs="Arial"/>
-          <w:b/>
-          <w:color w:val="800080"/>
-        </w:rPr>
-        <w:t>Please Comment:</w:t>
-      </w:r>
-      <w:r>
-        <w:rPr>
-          <w:rFonts w:ascii="Arial" w:hAnsi="Arial" w:cs="Arial"/>
-          <w:b/>
-        </w:rPr>
-        <w:t xml:space="preserve"> </w:t>
-      </w:r>
-      <w:r>
-        <w:rPr>
-          <w:rFonts w:ascii="Arial" w:hAnsi="Arial" w:cs="Arial"/>
-        </w:rPr>
-        <w:t>{{</w:t>
-      </w:r>
-      <w:proofErr w:type="spellStart"/>
-      <w:r>
-        <w:rPr>
-          <w:rFonts w:ascii="Arial" w:hAnsi="Arial" w:cs="Arial"/>
-        </w:rPr>
-        <w:t>out_of_touch</w:t>
-      </w:r>
-      <w:proofErr w:type="spellEnd"/>
-      <w:r>
-        <w:rPr>
-          <w:rFonts w:ascii="Arial" w:hAnsi="Arial" w:cs="Arial"/>
-        </w:rPr>
-        <w:t>}}</w:t>
+        </w:rPr>
+        <w:t>{{out_of_touch}}</w:t>
       </w:r>
     </w:p>
     <w:p>
@@ -8624,19 +7317,17 @@
         </w:rPr>
         <w:t>{{</w:t>
       </w:r>
-      <w:proofErr w:type="spellStart"/>
-      <w:r>
-        <w:rPr>
-          <w:rFonts w:ascii="Arial" w:hAnsi="Arial" w:cs="Arial"/>
-        </w:rPr>
-        <w:t>last_person_completing_form_name</w:t>
-      </w:r>
-      <w:proofErr w:type="spellEnd"/>
-      <w:r>
-        <w:rPr>
-          <w:rFonts w:ascii="Arial" w:hAnsi="Arial" w:cs="Arial"/>
-        </w:rPr>
-        <w:t>}}</w:t>
+      <w:r>
+        <w:rPr>
+          <w:rFonts w:ascii="Arial" w:hAnsi="Arial" w:cs="Arial"/>
+        </w:rPr>
+        <w:t>pp</w:t>
+      </w:r>
+      <w:r>
+        <w:rPr>
+          <w:rFonts w:ascii="Arial" w:hAnsi="Arial" w:cs="Arial"/>
+        </w:rPr>
+        <w:t>_name}}</w:t>
       </w:r>
     </w:p>
     <w:p>
@@ -8779,19 +7470,17 @@
         </w:rPr>
         <w:t>{{</w:t>
       </w:r>
-      <w:proofErr w:type="spellStart"/>
-      <w:r>
-        <w:rPr>
-          <w:rFonts w:ascii="Arial" w:hAnsi="Arial" w:cs="Arial"/>
-        </w:rPr>
-        <w:t>last_person_completing_form_email</w:t>
-      </w:r>
-      <w:proofErr w:type="spellEnd"/>
-      <w:r>
-        <w:rPr>
-          <w:rFonts w:ascii="Arial" w:hAnsi="Arial" w:cs="Arial"/>
-        </w:rPr>
-        <w:t>}}</w:t>
+      <w:r>
+        <w:rPr>
+          <w:rFonts w:ascii="Arial" w:hAnsi="Arial" w:cs="Arial"/>
+        </w:rPr>
+        <w:t>pp</w:t>
+      </w:r>
+      <w:r>
+        <w:rPr>
+          <w:rFonts w:ascii="Arial" w:hAnsi="Arial" w:cs="Arial"/>
+        </w:rPr>
+        <w:t>_email}}</w:t>
       </w:r>
       <w:r>
         <w:rPr>
@@ -8829,16 +7518,7 @@
           <w:b/>
           <w:color w:val="800080"/>
         </w:rPr>
-        <w:t>Region</w:t>
-      </w:r>
-      <w:proofErr w:type="gramStart"/>
-      <w:r>
-        <w:rPr>
-          <w:rFonts w:ascii="Arial" w:hAnsi="Arial" w:cs="Arial"/>
-          <w:b/>
-          <w:color w:val="800080"/>
-        </w:rPr>
-        <w:t>:</w:t>
+        <w:t>Region:</w:t>
       </w:r>
       <w:r>
         <w:rPr>
@@ -8859,14 +7539,7 @@
         <w:rPr>
           <w:rFonts w:ascii="Arial" w:hAnsi="Arial" w:cs="Arial"/>
         </w:rPr>
-        <w:t>{</w:t>
-      </w:r>
-      <w:proofErr w:type="gramEnd"/>
-      <w:r>
-        <w:rPr>
-          <w:rFonts w:ascii="Arial" w:hAnsi="Arial" w:cs="Arial"/>
-        </w:rPr>
-        <w:t>{region}}</w:t>
+        <w:t>{{region}}</w:t>
       </w:r>
     </w:p>
     <w:p>
@@ -8905,21 +7578,7 @@
         <w:rPr>
           <w:rFonts w:ascii="Arial" w:hAnsi="Arial" w:cs="Arial"/>
         </w:rPr>
-        <w:t>{{</w:t>
-      </w:r>
-      <w:proofErr w:type="spellStart"/>
-      <w:r>
-        <w:rPr>
-          <w:rFonts w:ascii="Arial" w:hAnsi="Arial" w:cs="Arial"/>
-        </w:rPr>
-        <w:t>local_delivery_unit</w:t>
-      </w:r>
-      <w:proofErr w:type="spellEnd"/>
-      <w:r>
-        <w:rPr>
-          <w:rFonts w:ascii="Arial" w:hAnsi="Arial" w:cs="Arial"/>
-        </w:rPr>
-        <w:t>}}</w:t>
+        <w:t>{{local_delivery_unit}}</w:t>
       </w:r>
     </w:p>
     <w:p>
@@ -9278,21 +7937,7 @@
         <w:rPr>
           <w:rFonts w:ascii="Arial" w:hAnsi="Arial" w:cs="Arial"/>
         </w:rPr>
-        <w:t>{{</w:t>
-      </w:r>
-      <w:proofErr w:type="spellStart"/>
-      <w:r>
-        <w:rPr>
-          <w:rFonts w:ascii="Arial" w:hAnsi="Arial" w:cs="Arial"/>
-        </w:rPr>
-        <w:t>date_of_decision</w:t>
-      </w:r>
-      <w:proofErr w:type="spellEnd"/>
-      <w:r>
-        <w:rPr>
-          <w:rFonts w:ascii="Arial" w:hAnsi="Arial" w:cs="Arial"/>
-        </w:rPr>
-        <w:t>}}</w:t>
+        <w:t>{{date_of_decision}}</w:t>
       </w:r>
     </w:p>
     <w:p>
@@ -9336,21 +7981,7 @@
         <w:rPr>
           <w:rFonts w:ascii="Arial" w:hAnsi="Arial" w:cs="Arial"/>
         </w:rPr>
-        <w:t>{{</w:t>
-      </w:r>
-      <w:proofErr w:type="spellStart"/>
-      <w:r>
-        <w:rPr>
-          <w:rFonts w:ascii="Arial" w:hAnsi="Arial" w:cs="Arial"/>
-        </w:rPr>
-        <w:t>time_of_decision</w:t>
-      </w:r>
-      <w:proofErr w:type="spellEnd"/>
-      <w:r>
-        <w:rPr>
-          <w:rFonts w:ascii="Arial" w:hAnsi="Arial" w:cs="Arial"/>
-        </w:rPr>
-        <w:t>}}</w:t>
+        <w:t>{{time_of_decision}}</w:t>
       </w:r>
     </w:p>
     <w:p>
@@ -10251,23 +8882,7 @@
           <w:rFonts w:ascii="Arial" w:hAnsi="Arial" w:cs="Arial"/>
           <w:color w:val="800080"/>
         </w:rPr>
-        <w:t xml:space="preserve">offender </w:t>
-      </w:r>
-      <w:proofErr w:type="gramStart"/>
-      <w:r>
-        <w:rPr>
-          <w:rFonts w:ascii="Arial" w:hAnsi="Arial" w:cs="Arial"/>
-          <w:color w:val="800080"/>
-        </w:rPr>
-        <w:t>manager</w:t>
-      </w:r>
-      <w:proofErr w:type="gramEnd"/>
-      <w:r>
-        <w:rPr>
-          <w:rFonts w:ascii="Arial" w:hAnsi="Arial" w:cs="Arial"/>
-          <w:color w:val="800080"/>
-        </w:rPr>
-        <w:t xml:space="preserve"> and I am endorsing:</w:t>
+        <w:t>offender manager and I am endorsing:</w:t>
       </w:r>
     </w:p>
     <w:p>
@@ -10341,17 +8956,8 @@
           <w:rFonts w:ascii="Arial" w:hAnsi="Arial" w:cs="Arial"/>
           <w:color w:val="800080"/>
         </w:rPr>
-        <w:t xml:space="preserve">Alternatives to recall have been fully </w:t>
-      </w:r>
-      <w:proofErr w:type="gramStart"/>
-      <w:r>
-        <w:rPr>
-          <w:rFonts w:ascii="Arial" w:hAnsi="Arial" w:cs="Arial"/>
-          <w:color w:val="800080"/>
-        </w:rPr>
-        <w:t>explored</w:t>
-      </w:r>
-      <w:proofErr w:type="gramEnd"/>
+        <w:t>Alternatives to recall have been fully explored</w:t>
+      </w:r>
     </w:p>
     <w:p>
       <w:pPr>
@@ -10424,17 +9030,8 @@
           <w:rFonts w:ascii="Arial" w:hAnsi="Arial" w:cs="Arial"/>
           <w:color w:val="800080"/>
         </w:rPr>
-        <w:t xml:space="preserve">The recall type </w:t>
-      </w:r>
-      <w:proofErr w:type="gramStart"/>
-      <w:r>
-        <w:rPr>
-          <w:rFonts w:ascii="Arial" w:hAnsi="Arial" w:cs="Arial"/>
-          <w:color w:val="800080"/>
-        </w:rPr>
-        <w:t>requested</w:t>
-      </w:r>
-      <w:proofErr w:type="gramEnd"/>
+        <w:t>The recall type requested</w:t>
+      </w:r>
     </w:p>
     <w:p>
       <w:pPr>
@@ -10582,17 +9179,8 @@
           <w:rFonts w:ascii="Arial" w:hAnsi="Arial" w:cs="Arial"/>
           <w:color w:val="800080"/>
         </w:rPr>
-        <w:t xml:space="preserve">The offender is no longer manageable in the </w:t>
-      </w:r>
-      <w:proofErr w:type="gramStart"/>
-      <w:r>
-        <w:rPr>
-          <w:rFonts w:ascii="Arial" w:hAnsi="Arial" w:cs="Arial"/>
-          <w:color w:val="800080"/>
-        </w:rPr>
-        <w:t>community</w:t>
-      </w:r>
-      <w:proofErr w:type="gramEnd"/>
+        <w:t>The offender is no longer manageable in the community</w:t>
+      </w:r>
     </w:p>
     <w:p>
       <w:pPr>

</xml_diff>

<commit_message>
MRD-1840 Add emails for PPCS queries to Part A
</commit_message>
<xml_diff>
--- a/src/main/resources/NAT Recall Part A London Template - obtained 131021.docx
+++ b/src/main/resources/NAT Recall Part A London Template - obtained 131021.docx
@@ -151,7 +151,25 @@
           <w:b/>
           <w:color w:val="800080"/>
         </w:rPr>
-        <w:t>.  There is also guidance available on EQuiP relating to the victim contact scheme (under 1.3.1 – Victims).</w:t>
+        <w:t xml:space="preserve">.  There is also guidance available on </w:t>
+      </w:r>
+      <w:proofErr w:type="spellStart"/>
+      <w:r>
+        <w:rPr>
+          <w:rFonts w:ascii="Arial" w:eastAsia="Arial" w:hAnsi="Arial" w:cs="Arial"/>
+          <w:b/>
+          <w:color w:val="800080"/>
+        </w:rPr>
+        <w:t>EQuiP</w:t>
+      </w:r>
+      <w:proofErr w:type="spellEnd"/>
+      <w:r>
+        <w:rPr>
+          <w:rFonts w:ascii="Arial" w:eastAsia="Arial" w:hAnsi="Arial" w:cs="Arial"/>
+          <w:b/>
+          <w:color w:val="800080"/>
+        </w:rPr>
+        <w:t xml:space="preserve"> relating to the victim contact scheme (under 1.3.1 – Victims).</w:t>
       </w:r>
     </w:p>
     <w:p>
@@ -179,8 +197,18 @@
           <w:b/>
           <w:color w:val="800080"/>
         </w:rPr>
-        <w:t>Sensitive information must be submitted as a separate document where there are concerns regarding disclosure. Non-disclosure information must be scanned, e-mailed and submitted as a separate document</w:t>
-      </w:r>
+        <w:t xml:space="preserve">Sensitive information must be submitted as a separate document where there are concerns regarding disclosure. Non-disclosure information must be scanned, e-mailed and submitted as a separate </w:t>
+      </w:r>
+      <w:proofErr w:type="gramStart"/>
+      <w:r>
+        <w:rPr>
+          <w:rFonts w:ascii="Arial" w:eastAsia="Arial" w:hAnsi="Arial" w:cs="Arial"/>
+          <w:b/>
+          <w:color w:val="800080"/>
+        </w:rPr>
+        <w:t>document</w:t>
+      </w:r>
+      <w:proofErr w:type="gramEnd"/>
     </w:p>
     <w:p>
       <w:pPr>
@@ -414,7 +442,25 @@
           <w:b/>
           <w:color w:val="800080"/>
         </w:rPr>
-        <w:t>this an Emergency recall</w:t>
+        <w:t xml:space="preserve">this an </w:t>
+      </w:r>
+      <w:proofErr w:type="gramStart"/>
+      <w:r>
+        <w:rPr>
+          <w:rFonts w:ascii="Arial" w:hAnsi="Arial" w:cs="Arial"/>
+          <w:b/>
+          <w:color w:val="800080"/>
+        </w:rPr>
+        <w:t>Emergency</w:t>
+      </w:r>
+      <w:proofErr w:type="gramEnd"/>
+      <w:r>
+        <w:rPr>
+          <w:rFonts w:ascii="Arial" w:hAnsi="Arial" w:cs="Arial"/>
+          <w:b/>
+          <w:color w:val="800080"/>
+        </w:rPr>
+        <w:t xml:space="preserve"> recall</w:t>
       </w:r>
       <w:r>
         <w:rPr>
@@ -538,7 +584,21 @@
         <w:rPr>
           <w:rFonts w:ascii="Arial" w:hAnsi="Arial" w:cs="Arial"/>
         </w:rPr>
-        <w:t>{{is_this_an_emergency_recall}}</w:t>
+        <w:t>{{</w:t>
+      </w:r>
+      <w:proofErr w:type="spellStart"/>
+      <w:r>
+        <w:rPr>
+          <w:rFonts w:ascii="Arial" w:hAnsi="Arial" w:cs="Arial"/>
+        </w:rPr>
+        <w:t>is_this_an_emergency_recall</w:t>
+      </w:r>
+      <w:proofErr w:type="spellEnd"/>
+      <w:r>
+        <w:rPr>
+          <w:rFonts w:ascii="Arial" w:hAnsi="Arial" w:cs="Arial"/>
+        </w:rPr>
+        <w:t>}}</w:t>
       </w:r>
     </w:p>
     <w:p>
@@ -619,7 +679,21 @@
         <w:rPr>
           <w:rFonts w:ascii="Arial" w:hAnsi="Arial" w:cs="Arial"/>
         </w:rPr>
-        <w:t>{{indeterminate_sentence_type}}</w:t>
+        <w:t>{{</w:t>
+      </w:r>
+      <w:proofErr w:type="spellStart"/>
+      <w:r>
+        <w:rPr>
+          <w:rFonts w:ascii="Arial" w:hAnsi="Arial" w:cs="Arial"/>
+        </w:rPr>
+        <w:t>indeterminate_sentence_type</w:t>
+      </w:r>
+      <w:proofErr w:type="spellEnd"/>
+      <w:r>
+        <w:rPr>
+          <w:rFonts w:ascii="Arial" w:hAnsi="Arial" w:cs="Arial"/>
+        </w:rPr>
+        <w:t>}}</w:t>
       </w:r>
     </w:p>
     <w:p>
@@ -690,7 +764,16 @@
           <w:b/>
           <w:color w:val="800080"/>
         </w:rPr>
-        <w:t xml:space="preserve"> one of the following: </w:t>
+        <w:t xml:space="preserve"> one of the following</w:t>
+      </w:r>
+      <w:proofErr w:type="gramStart"/>
+      <w:r>
+        <w:rPr>
+          <w:rFonts w:ascii="Arial" w:hAnsi="Arial" w:cs="Arial"/>
+          <w:b/>
+          <w:color w:val="800080"/>
+        </w:rPr>
+        <w:t xml:space="preserve">: </w:t>
       </w:r>
       <w:r>
         <w:rPr>
@@ -704,7 +787,28 @@
         <w:rPr>
           <w:rFonts w:ascii="Arial" w:hAnsi="Arial" w:cs="Arial"/>
         </w:rPr>
-        <w:t>{{is_extended_sentence}}</w:t>
+        <w:t>{</w:t>
+      </w:r>
+      <w:proofErr w:type="gramEnd"/>
+      <w:r>
+        <w:rPr>
+          <w:rFonts w:ascii="Arial" w:hAnsi="Arial" w:cs="Arial"/>
+        </w:rPr>
+        <w:t>{</w:t>
+      </w:r>
+      <w:proofErr w:type="spellStart"/>
+      <w:r>
+        <w:rPr>
+          <w:rFonts w:ascii="Arial" w:hAnsi="Arial" w:cs="Arial"/>
+        </w:rPr>
+        <w:t>is_extended_sentence</w:t>
+      </w:r>
+      <w:proofErr w:type="spellEnd"/>
+      <w:r>
+        <w:rPr>
+          <w:rFonts w:ascii="Arial" w:hAnsi="Arial" w:cs="Arial"/>
+        </w:rPr>
+        <w:t>}}</w:t>
       </w:r>
     </w:p>
     <w:p>
@@ -765,8 +869,18 @@
           <w:b/>
           <w:color w:val="800080"/>
         </w:rPr>
-        <w:t>entence (Criminal Justice Act 2003, Powers of Criminal Courts (sentencing) ACT 2000, Crime &amp; Disorder Act 1998);</w:t>
-      </w:r>
+        <w:t>entence (Criminal Justice Act 2003, Powers of Criminal Courts (sentencing) ACT 2000, Crime &amp; Disorder Act 1998</w:t>
+      </w:r>
+      <w:proofErr w:type="gramStart"/>
+      <w:r>
+        <w:rPr>
+          <w:rFonts w:ascii="Arial" w:hAnsi="Arial" w:cs="Arial"/>
+          <w:b/>
+          <w:color w:val="800080"/>
+        </w:rPr>
+        <w:t>);</w:t>
+      </w:r>
+      <w:proofErr w:type="gramEnd"/>
     </w:p>
     <w:p>
       <w:pPr>
@@ -1084,7 +1198,23 @@
           <w:rFonts w:ascii="Arial" w:hAnsi="Arial" w:cs="Arial"/>
           <w:noProof/>
         </w:rPr>
-        <w:t>{date_of_birth}}</w:t>
+        <w:t>{</w:t>
+      </w:r>
+      <w:proofErr w:type="spellStart"/>
+      <w:r>
+        <w:rPr>
+          <w:rFonts w:ascii="Arial" w:hAnsi="Arial" w:cs="Arial"/>
+          <w:noProof/>
+        </w:rPr>
+        <w:t>date_of_birth</w:t>
+      </w:r>
+      <w:proofErr w:type="spellEnd"/>
+      <w:r>
+        <w:rPr>
+          <w:rFonts w:ascii="Arial" w:hAnsi="Arial" w:cs="Arial"/>
+          <w:noProof/>
+        </w:rPr>
+        <w:t>}}</w:t>
       </w:r>
     </w:p>
     <w:p>
@@ -1178,7 +1308,24 @@
           <w:rFonts w:ascii="Arial" w:hAnsi="Arial" w:cs="Arial"/>
           <w:noProof/>
         </w:rPr>
-        <w:t>{primary_language}}</w:t>
+        <w:t>{</w:t>
+      </w:r>
+      <w:proofErr w:type="spellStart"/>
+      <w:r>
+        <w:rPr>
+          <w:rFonts w:ascii="Arial" w:hAnsi="Arial" w:cs="Arial"/>
+          <w:noProof/>
+        </w:rPr>
+        <w:t>primary_language</w:t>
+      </w:r>
+      <w:proofErr w:type="spellEnd"/>
+      <w:proofErr w:type="gramStart"/>
+      <w:r>
+        <w:rPr>
+          <w:rFonts w:ascii="Arial" w:hAnsi="Arial" w:cs="Arial"/>
+          <w:noProof/>
+        </w:rPr>
+        <w:t>}}</w:t>
       </w:r>
       <w:r>
         <w:rPr>
@@ -1192,6 +1339,7 @@
         </w:rPr>
         <w:t xml:space="preserve"> </w:t>
       </w:r>
+      <w:proofErr w:type="gramEnd"/>
       <w:r>
         <w:rPr>
           <w:rFonts w:ascii="Arial" w:hAnsi="Arial" w:cs="Arial"/>
@@ -1209,7 +1357,23 @@
           <w:rFonts w:ascii="Arial" w:hAnsi="Arial" w:cs="Arial"/>
           <w:noProof/>
         </w:rPr>
-        <w:t>{primary_language}}</w:t>
+        <w:t>{</w:t>
+      </w:r>
+      <w:proofErr w:type="spellStart"/>
+      <w:r>
+        <w:rPr>
+          <w:rFonts w:ascii="Arial" w:hAnsi="Arial" w:cs="Arial"/>
+          <w:noProof/>
+        </w:rPr>
+        <w:t>primary_language</w:t>
+      </w:r>
+      <w:proofErr w:type="spellEnd"/>
+      <w:r>
+        <w:rPr>
+          <w:rFonts w:ascii="Arial" w:hAnsi="Arial" w:cs="Arial"/>
+          <w:noProof/>
+        </w:rPr>
+        <w:t>}}</w:t>
       </w:r>
     </w:p>
     <w:p>
@@ -1330,7 +1494,23 @@
           <w:rFonts w:ascii="Arial" w:hAnsi="Arial" w:cs="Arial"/>
           <w:noProof/>
         </w:rPr>
-        <w:t>{cro_number}}</w:t>
+        <w:t>{</w:t>
+      </w:r>
+      <w:proofErr w:type="spellStart"/>
+      <w:r>
+        <w:rPr>
+          <w:rFonts w:ascii="Arial" w:hAnsi="Arial" w:cs="Arial"/>
+          <w:noProof/>
+        </w:rPr>
+        <w:t>cro_number</w:t>
+      </w:r>
+      <w:proofErr w:type="spellEnd"/>
+      <w:r>
+        <w:rPr>
+          <w:rFonts w:ascii="Arial" w:hAnsi="Arial" w:cs="Arial"/>
+          <w:noProof/>
+        </w:rPr>
+        <w:t>}}</w:t>
       </w:r>
     </w:p>
     <w:p>
@@ -1377,7 +1557,23 @@
           <w:rFonts w:ascii="Arial" w:hAnsi="Arial" w:cs="Arial"/>
           <w:noProof/>
         </w:rPr>
-        <w:t>{pnc_number}}</w:t>
+        <w:t>{</w:t>
+      </w:r>
+      <w:proofErr w:type="spellStart"/>
+      <w:r>
+        <w:rPr>
+          <w:rFonts w:ascii="Arial" w:hAnsi="Arial" w:cs="Arial"/>
+          <w:noProof/>
+        </w:rPr>
+        <w:t>pnc_number</w:t>
+      </w:r>
+      <w:proofErr w:type="spellEnd"/>
+      <w:r>
+        <w:rPr>
+          <w:rFonts w:ascii="Arial" w:hAnsi="Arial" w:cs="Arial"/>
+          <w:noProof/>
+        </w:rPr>
+        <w:t>}}</w:t>
       </w:r>
     </w:p>
     <w:p>
@@ -1424,7 +1620,23 @@
           <w:rFonts w:ascii="Arial" w:hAnsi="Arial" w:cs="Arial"/>
           <w:noProof/>
         </w:rPr>
-        <w:t>{most_recent_prisoner_number}}</w:t>
+        <w:t>{</w:t>
+      </w:r>
+      <w:proofErr w:type="spellStart"/>
+      <w:r>
+        <w:rPr>
+          <w:rFonts w:ascii="Arial" w:hAnsi="Arial" w:cs="Arial"/>
+          <w:noProof/>
+        </w:rPr>
+        <w:t>most_recent_prisoner_number</w:t>
+      </w:r>
+      <w:proofErr w:type="spellEnd"/>
+      <w:r>
+        <w:rPr>
+          <w:rFonts w:ascii="Arial" w:hAnsi="Arial" w:cs="Arial"/>
+          <w:noProof/>
+        </w:rPr>
+        <w:t>}}</w:t>
       </w:r>
     </w:p>
     <w:p>
@@ -1472,7 +1684,23 @@
           <w:rFonts w:ascii="Arial" w:hAnsi="Arial" w:cs="Arial"/>
           <w:noProof/>
         </w:rPr>
-        <w:t>{noms_number}}</w:t>
+        <w:t>{</w:t>
+      </w:r>
+      <w:proofErr w:type="spellStart"/>
+      <w:r>
+        <w:rPr>
+          <w:rFonts w:ascii="Arial" w:hAnsi="Arial" w:cs="Arial"/>
+          <w:noProof/>
+        </w:rPr>
+        <w:t>noms_number</w:t>
+      </w:r>
+      <w:proofErr w:type="spellEnd"/>
+      <w:r>
+        <w:rPr>
+          <w:rFonts w:ascii="Arial" w:hAnsi="Arial" w:cs="Arial"/>
+          <w:noProof/>
+        </w:rPr>
+        <w:t>}}</w:t>
       </w:r>
     </w:p>
     <w:p>
@@ -1511,7 +1739,23 @@
           <w:rFonts w:ascii="Arial" w:hAnsi="Arial" w:cs="Arial"/>
           <w:noProof/>
         </w:rPr>
-        <w:t>{last_releasing_prison}}</w:t>
+        <w:t>{</w:t>
+      </w:r>
+      <w:proofErr w:type="spellStart"/>
+      <w:r>
+        <w:rPr>
+          <w:rFonts w:ascii="Arial" w:hAnsi="Arial" w:cs="Arial"/>
+          <w:noProof/>
+        </w:rPr>
+        <w:t>last_releasing_prison</w:t>
+      </w:r>
+      <w:proofErr w:type="spellEnd"/>
+      <w:r>
+        <w:rPr>
+          <w:rFonts w:ascii="Arial" w:hAnsi="Arial" w:cs="Arial"/>
+          <w:noProof/>
+        </w:rPr>
+        <w:t>}}</w:t>
       </w:r>
     </w:p>
     <w:p>
@@ -1583,15 +1827,24 @@
           <w:rFonts w:ascii="Arial" w:hAnsi="Arial" w:cs="Arial"/>
           <w:noProof/>
         </w:rPr>
-        <w:t>{last_release</w:t>
-      </w:r>
+        <w:t>{</w:t>
+      </w:r>
+      <w:proofErr w:type="spellStart"/>
       <w:r>
         <w:rPr>
           <w:rFonts w:ascii="Arial" w:hAnsi="Arial" w:cs="Arial"/>
           <w:noProof/>
         </w:rPr>
+        <w:t>last_release</w:t>
+      </w:r>
+      <w:r>
+        <w:rPr>
+          <w:rFonts w:ascii="Arial" w:hAnsi="Arial" w:cs="Arial"/>
+          <w:noProof/>
+        </w:rPr>
         <w:t>_date</w:t>
       </w:r>
+      <w:proofErr w:type="spellEnd"/>
       <w:r>
         <w:rPr>
           <w:rFonts w:ascii="Arial" w:hAnsi="Arial" w:cs="Arial"/>
@@ -1635,13 +1888,21 @@
           <w:rFonts w:ascii="Arial" w:hAnsi="Arial" w:cs="Arial"/>
           <w:noProof/>
         </w:rPr>
-        <w:t>{date</w:t>
-      </w:r>
+        <w:t>{</w:t>
+      </w:r>
+      <w:proofErr w:type="spellStart"/>
       <w:r>
         <w:rPr>
           <w:rFonts w:ascii="Arial" w:hAnsi="Arial" w:cs="Arial"/>
           <w:noProof/>
         </w:rPr>
+        <w:t>date</w:t>
+      </w:r>
+      <w:r>
+        <w:rPr>
+          <w:rFonts w:ascii="Arial" w:hAnsi="Arial" w:cs="Arial"/>
+          <w:noProof/>
+        </w:rPr>
         <w:t>s</w:t>
       </w:r>
       <w:r>
@@ -1658,6 +1919,7 @@
         </w:rPr>
         <w:t>s</w:t>
       </w:r>
+      <w:proofErr w:type="spellEnd"/>
       <w:r>
         <w:rPr>
           <w:rFonts w:ascii="Arial" w:hAnsi="Arial" w:cs="Arial"/>
@@ -1714,7 +1976,23 @@
           <w:rFonts w:ascii="Arial" w:hAnsi="Arial" w:cs="Arial"/>
           <w:noProof/>
         </w:rPr>
-        <w:t>{date_of_previous_recalls}}</w:t>
+        <w:t>{</w:t>
+      </w:r>
+      <w:proofErr w:type="spellStart"/>
+      <w:r>
+        <w:rPr>
+          <w:rFonts w:ascii="Arial" w:hAnsi="Arial" w:cs="Arial"/>
+          <w:noProof/>
+        </w:rPr>
+        <w:t>date_of_previous_recalls</w:t>
+      </w:r>
+      <w:proofErr w:type="spellEnd"/>
+      <w:r>
+        <w:rPr>
+          <w:rFonts w:ascii="Arial" w:hAnsi="Arial" w:cs="Arial"/>
+          <w:noProof/>
+        </w:rPr>
+        <w:t>}}</w:t>
       </w:r>
     </w:p>
     <w:p>
@@ -1810,7 +2088,23 @@
           <w:rFonts w:ascii="Arial" w:hAnsi="Arial" w:cs="Arial"/>
           <w:noProof/>
         </w:rPr>
-        <w:t>{index_offence_description}}</w:t>
+        <w:t>{</w:t>
+      </w:r>
+      <w:proofErr w:type="spellStart"/>
+      <w:r>
+        <w:rPr>
+          <w:rFonts w:ascii="Arial" w:hAnsi="Arial" w:cs="Arial"/>
+          <w:noProof/>
+        </w:rPr>
+        <w:t>index_offence_description</w:t>
+      </w:r>
+      <w:proofErr w:type="spellEnd"/>
+      <w:r>
+        <w:rPr>
+          <w:rFonts w:ascii="Arial" w:hAnsi="Arial" w:cs="Arial"/>
+          <w:noProof/>
+        </w:rPr>
+        <w:t>}}</w:t>
       </w:r>
     </w:p>
     <w:p>
@@ -1866,7 +2160,23 @@
           <w:rFonts w:ascii="Arial" w:hAnsi="Arial" w:cs="Arial"/>
           <w:noProof/>
         </w:rPr>
-        <w:t>{date_of_original_offence}}</w:t>
+        <w:t>{</w:t>
+      </w:r>
+      <w:proofErr w:type="spellStart"/>
+      <w:r>
+        <w:rPr>
+          <w:rFonts w:ascii="Arial" w:hAnsi="Arial" w:cs="Arial"/>
+          <w:noProof/>
+        </w:rPr>
+        <w:t>date_of_original_offence</w:t>
+      </w:r>
+      <w:proofErr w:type="spellEnd"/>
+      <w:r>
+        <w:rPr>
+          <w:rFonts w:ascii="Arial" w:hAnsi="Arial" w:cs="Arial"/>
+          <w:noProof/>
+        </w:rPr>
+        <w:t>}}</w:t>
       </w:r>
     </w:p>
     <w:p>
@@ -1914,7 +2224,23 @@
           <w:rFonts w:ascii="Arial" w:hAnsi="Arial" w:cs="Arial"/>
           <w:noProof/>
         </w:rPr>
-        <w:t>{date_of_sentence}}</w:t>
+        <w:t>{</w:t>
+      </w:r>
+      <w:proofErr w:type="spellStart"/>
+      <w:r>
+        <w:rPr>
+          <w:rFonts w:ascii="Arial" w:hAnsi="Arial" w:cs="Arial"/>
+          <w:noProof/>
+        </w:rPr>
+        <w:t>date_of_sentence</w:t>
+      </w:r>
+      <w:proofErr w:type="spellEnd"/>
+      <w:r>
+        <w:rPr>
+          <w:rFonts w:ascii="Arial" w:hAnsi="Arial" w:cs="Arial"/>
+          <w:noProof/>
+        </w:rPr>
+        <w:t>}}</w:t>
       </w:r>
     </w:p>
     <w:p>
@@ -1962,7 +2288,23 @@
           <w:rFonts w:ascii="Arial" w:hAnsi="Arial" w:cs="Arial"/>
           <w:noProof/>
         </w:rPr>
-        <w:t>{length_of_sentence}}</w:t>
+        <w:t>{</w:t>
+      </w:r>
+      <w:proofErr w:type="spellStart"/>
+      <w:r>
+        <w:rPr>
+          <w:rFonts w:ascii="Arial" w:hAnsi="Arial" w:cs="Arial"/>
+          <w:noProof/>
+        </w:rPr>
+        <w:t>length_of_sentence</w:t>
+      </w:r>
+      <w:proofErr w:type="spellEnd"/>
+      <w:r>
+        <w:rPr>
+          <w:rFonts w:ascii="Arial" w:hAnsi="Arial" w:cs="Arial"/>
+          <w:noProof/>
+        </w:rPr>
+        <w:t>}}</w:t>
       </w:r>
     </w:p>
     <w:p>
@@ -2011,7 +2353,23 @@
           <w:rFonts w:ascii="Arial" w:hAnsi="Arial" w:cs="Arial"/>
           <w:noProof/>
         </w:rPr>
-        <w:t>{licence_expiry_date}}</w:t>
+        <w:t>{</w:t>
+      </w:r>
+      <w:proofErr w:type="spellStart"/>
+      <w:r>
+        <w:rPr>
+          <w:rFonts w:ascii="Arial" w:hAnsi="Arial" w:cs="Arial"/>
+          <w:noProof/>
+        </w:rPr>
+        <w:t>licence_expiry_date</w:t>
+      </w:r>
+      <w:proofErr w:type="spellEnd"/>
+      <w:r>
+        <w:rPr>
+          <w:rFonts w:ascii="Arial" w:hAnsi="Arial" w:cs="Arial"/>
+          <w:noProof/>
+        </w:rPr>
+        <w:t>}}</w:t>
       </w:r>
     </w:p>
     <w:p>
@@ -2060,7 +2418,23 @@
           <w:rFonts w:ascii="Arial" w:hAnsi="Arial" w:cs="Arial"/>
           <w:noProof/>
         </w:rPr>
-        <w:t>{sentence_expiry_date}}</w:t>
+        <w:t>{</w:t>
+      </w:r>
+      <w:proofErr w:type="spellStart"/>
+      <w:r>
+        <w:rPr>
+          <w:rFonts w:ascii="Arial" w:hAnsi="Arial" w:cs="Arial"/>
+          <w:noProof/>
+        </w:rPr>
+        <w:t>sentence_expiry_date</w:t>
+      </w:r>
+      <w:proofErr w:type="spellEnd"/>
+      <w:r>
+        <w:rPr>
+          <w:rFonts w:ascii="Arial" w:hAnsi="Arial" w:cs="Arial"/>
+          <w:noProof/>
+        </w:rPr>
+        <w:t>}}</w:t>
       </w:r>
     </w:p>
     <w:p>
@@ -2142,7 +2516,23 @@
           <w:rFonts w:ascii="Arial" w:hAnsi="Arial" w:cs="Arial"/>
           <w:noProof/>
         </w:rPr>
-        <w:t>{custodial_term}}</w:t>
+        <w:t>{</w:t>
+      </w:r>
+      <w:proofErr w:type="spellStart"/>
+      <w:r>
+        <w:rPr>
+          <w:rFonts w:ascii="Arial" w:hAnsi="Arial" w:cs="Arial"/>
+          <w:noProof/>
+        </w:rPr>
+        <w:t>custodial_term</w:t>
+      </w:r>
+      <w:proofErr w:type="spellEnd"/>
+      <w:r>
+        <w:rPr>
+          <w:rFonts w:ascii="Arial" w:hAnsi="Arial" w:cs="Arial"/>
+          <w:noProof/>
+        </w:rPr>
+        <w:t>}}</w:t>
       </w:r>
     </w:p>
     <w:p>
@@ -2248,12 +2638,21 @@
         </w:rPr>
         <w:t>{{</w:t>
       </w:r>
+      <w:proofErr w:type="spellStart"/>
       <w:r>
         <w:rPr>
           <w:rFonts w:ascii="Arial" w:hAnsi="Arial" w:cs="Arial"/>
           <w:noProof/>
         </w:rPr>
-        <w:t>custody_status}}</w:t>
+        <w:t>custody_status</w:t>
+      </w:r>
+      <w:proofErr w:type="spellEnd"/>
+      <w:r>
+        <w:rPr>
+          <w:rFonts w:ascii="Arial" w:hAnsi="Arial" w:cs="Arial"/>
+          <w:noProof/>
+        </w:rPr>
+        <w:t>}}</w:t>
       </w:r>
     </w:p>
     <w:p>
@@ -2322,7 +2721,23 @@
           <w:rFonts w:ascii="Arial" w:hAnsi="Arial" w:cs="Arial"/>
           <w:noProof/>
         </w:rPr>
-        <w:t>{last_recorded_address}}</w:t>
+        <w:t>{</w:t>
+      </w:r>
+      <w:proofErr w:type="spellStart"/>
+      <w:r>
+        <w:rPr>
+          <w:rFonts w:ascii="Arial" w:hAnsi="Arial" w:cs="Arial"/>
+          <w:noProof/>
+        </w:rPr>
+        <w:t>last_recorded_address</w:t>
+      </w:r>
+      <w:proofErr w:type="spellEnd"/>
+      <w:r>
+        <w:rPr>
+          <w:rFonts w:ascii="Arial" w:hAnsi="Arial" w:cs="Arial"/>
+          <w:noProof/>
+        </w:rPr>
+        <w:t>}}</w:t>
       </w:r>
     </w:p>
     <w:p>
@@ -2404,7 +2819,23 @@
           <w:rFonts w:ascii="Arial" w:hAnsi="Arial" w:cs="Arial"/>
           <w:noProof/>
         </w:rPr>
-        <w:t>{custody_status_details}}</w:t>
+        <w:t>{</w:t>
+      </w:r>
+      <w:proofErr w:type="spellStart"/>
+      <w:r>
+        <w:rPr>
+          <w:rFonts w:ascii="Arial" w:hAnsi="Arial" w:cs="Arial"/>
+          <w:noProof/>
+        </w:rPr>
+        <w:t>custody_status_details</w:t>
+      </w:r>
+      <w:proofErr w:type="spellEnd"/>
+      <w:r>
+        <w:rPr>
+          <w:rFonts w:ascii="Arial" w:hAnsi="Arial" w:cs="Arial"/>
+          <w:noProof/>
+        </w:rPr>
+        <w:t>}}</w:t>
       </w:r>
     </w:p>
     <w:p>
@@ -2660,12 +3091,21 @@
         </w:rPr>
         <w:t>{{</w:t>
       </w:r>
+      <w:proofErr w:type="spellStart"/>
       <w:r>
         <w:rPr>
           <w:rFonts w:ascii="Arial" w:hAnsi="Arial" w:cs="Arial"/>
           <w:noProof/>
         </w:rPr>
-        <w:t>contact_name}}</w:t>
+        <w:t>contact_name</w:t>
+      </w:r>
+      <w:proofErr w:type="spellEnd"/>
+      <w:r>
+        <w:rPr>
+          <w:rFonts w:ascii="Arial" w:hAnsi="Arial" w:cs="Arial"/>
+          <w:noProof/>
+        </w:rPr>
+        <w:t>}}</w:t>
       </w:r>
     </w:p>
     <w:p>
@@ -2711,7 +3151,23 @@
           <w:rFonts w:ascii="Arial" w:hAnsi="Arial" w:cs="Arial"/>
           <w:noProof/>
         </w:rPr>
-        <w:t>{phone_number}}</w:t>
+        <w:t>{</w:t>
+      </w:r>
+      <w:proofErr w:type="spellStart"/>
+      <w:r>
+        <w:rPr>
+          <w:rFonts w:ascii="Arial" w:hAnsi="Arial" w:cs="Arial"/>
+          <w:noProof/>
+        </w:rPr>
+        <w:t>phone_number</w:t>
+      </w:r>
+      <w:proofErr w:type="spellEnd"/>
+      <w:r>
+        <w:rPr>
+          <w:rFonts w:ascii="Arial" w:hAnsi="Arial" w:cs="Arial"/>
+          <w:noProof/>
+        </w:rPr>
+        <w:t>}}</w:t>
       </w:r>
       <w:r>
         <w:rPr>
@@ -2751,7 +3207,16 @@
           <w:b/>
           <w:color w:val="800080"/>
         </w:rPr>
-        <w:t xml:space="preserve">Fax number: </w:t>
+        <w:t>Fax number</w:t>
+      </w:r>
+      <w:proofErr w:type="gramStart"/>
+      <w:r>
+        <w:rPr>
+          <w:rFonts w:ascii="Arial" w:hAnsi="Arial" w:cs="Arial"/>
+          <w:b/>
+          <w:color w:val="800080"/>
+        </w:rPr>
+        <w:t xml:space="preserve">: </w:t>
       </w:r>
       <w:r>
         <w:rPr>
@@ -2766,12 +3231,29 @@
         </w:rPr>
         <w:t>{</w:t>
       </w:r>
+      <w:proofErr w:type="gramEnd"/>
       <w:r>
         <w:rPr>
           <w:rFonts w:ascii="Arial" w:hAnsi="Arial" w:cs="Arial"/>
           <w:noProof/>
         </w:rPr>
-        <w:t>{fax_number}}</w:t>
+        <w:t>{</w:t>
+      </w:r>
+      <w:proofErr w:type="spellStart"/>
+      <w:r>
+        <w:rPr>
+          <w:rFonts w:ascii="Arial" w:hAnsi="Arial" w:cs="Arial"/>
+          <w:noProof/>
+        </w:rPr>
+        <w:t>fax_number</w:t>
+      </w:r>
+      <w:proofErr w:type="spellEnd"/>
+      <w:r>
+        <w:rPr>
+          <w:rFonts w:ascii="Arial" w:hAnsi="Arial" w:cs="Arial"/>
+          <w:noProof/>
+        </w:rPr>
+        <w:t>}}</w:t>
       </w:r>
     </w:p>
     <w:p>
@@ -3062,7 +3544,25 @@
           <w:b/>
           <w:color w:val="800080"/>
         </w:rPr>
-        <w:t>- Relationship breakdown as a result of recall</w:t>
+        <w:t xml:space="preserve">- Relationship breakdown </w:t>
+      </w:r>
+      <w:proofErr w:type="gramStart"/>
+      <w:r>
+        <w:rPr>
+          <w:rFonts w:ascii="Arial" w:hAnsi="Arial" w:cs="Arial"/>
+          <w:b/>
+          <w:color w:val="800080"/>
+        </w:rPr>
+        <w:t>as a result of</w:t>
+      </w:r>
+      <w:proofErr w:type="gramEnd"/>
+      <w:r>
+        <w:rPr>
+          <w:rFonts w:ascii="Arial" w:hAnsi="Arial" w:cs="Arial"/>
+          <w:b/>
+          <w:color w:val="800080"/>
+        </w:rPr>
+        <w:t xml:space="preserve"> recall</w:t>
       </w:r>
     </w:p>
     <w:p>
@@ -3214,7 +3714,25 @@
           <w:b/>
           <w:color w:val="800080"/>
         </w:rPr>
-        <w:t>- Assessed as being at RoSH from other</w:t>
+        <w:t xml:space="preserve">- Assessed as being at </w:t>
+      </w:r>
+      <w:proofErr w:type="spellStart"/>
+      <w:r>
+        <w:rPr>
+          <w:rFonts w:ascii="Arial" w:hAnsi="Arial" w:cs="Arial"/>
+          <w:b/>
+          <w:color w:val="800080"/>
+        </w:rPr>
+        <w:t>RoSH</w:t>
+      </w:r>
+      <w:proofErr w:type="spellEnd"/>
+      <w:r>
+        <w:rPr>
+          <w:rFonts w:ascii="Arial" w:hAnsi="Arial" w:cs="Arial"/>
+          <w:b/>
+          <w:color w:val="800080"/>
+        </w:rPr>
+        <w:t xml:space="preserve"> from other</w:t>
       </w:r>
       <w:r>
         <w:rPr>
@@ -3624,7 +4142,23 @@
           <w:rFonts w:ascii="Arial" w:hAnsi="Arial" w:cs="Arial"/>
           <w:bCs/>
         </w:rPr>
-        <w:t>{{has_contraband_risk}}</w:t>
+        <w:t>{{</w:t>
+      </w:r>
+      <w:proofErr w:type="spellStart"/>
+      <w:r>
+        <w:rPr>
+          <w:rFonts w:ascii="Arial" w:hAnsi="Arial" w:cs="Arial"/>
+          <w:bCs/>
+        </w:rPr>
+        <w:t>has_contraband_risk</w:t>
+      </w:r>
+      <w:proofErr w:type="spellEnd"/>
+      <w:r>
+        <w:rPr>
+          <w:rFonts w:ascii="Arial" w:hAnsi="Arial" w:cs="Arial"/>
+          <w:bCs/>
+        </w:rPr>
+        <w:t>}}</w:t>
       </w:r>
       <w:r>
         <w:rPr>
@@ -3669,7 +4203,23 @@
           <w:rFonts w:ascii="Arial" w:hAnsi="Arial" w:cs="Arial"/>
           <w:bCs/>
         </w:rPr>
-        <w:t>{{has_contraband_risk_details}}</w:t>
+        <w:t>{{</w:t>
+      </w:r>
+      <w:proofErr w:type="spellStart"/>
+      <w:r>
+        <w:rPr>
+          <w:rFonts w:ascii="Arial" w:hAnsi="Arial" w:cs="Arial"/>
+          <w:bCs/>
+        </w:rPr>
+        <w:t>has_contraband_risk_details</w:t>
+      </w:r>
+      <w:proofErr w:type="spellEnd"/>
+      <w:r>
+        <w:rPr>
+          <w:rFonts w:ascii="Arial" w:hAnsi="Arial" w:cs="Arial"/>
+          <w:bCs/>
+        </w:rPr>
+        <w:t>}}</w:t>
       </w:r>
       <w:r>
         <w:rPr>
@@ -3780,7 +4330,23 @@
           <w:rFonts w:ascii="Arial" w:hAnsi="Arial" w:cs="Arial"/>
           <w:bCs/>
         </w:rPr>
-        <w:t>{{mappa_category}}</w:t>
+        <w:t>{{</w:t>
+      </w:r>
+      <w:proofErr w:type="spellStart"/>
+      <w:r>
+        <w:rPr>
+          <w:rFonts w:ascii="Arial" w:hAnsi="Arial" w:cs="Arial"/>
+          <w:bCs/>
+        </w:rPr>
+        <w:t>mappa_category</w:t>
+      </w:r>
+      <w:proofErr w:type="spellEnd"/>
+      <w:r>
+        <w:rPr>
+          <w:rFonts w:ascii="Arial" w:hAnsi="Arial" w:cs="Arial"/>
+          <w:bCs/>
+        </w:rPr>
+        <w:t>}}</w:t>
       </w:r>
     </w:p>
     <w:p>
@@ -3818,7 +4384,23 @@
           <w:rFonts w:ascii="Arial" w:hAnsi="Arial" w:cs="Arial"/>
           <w:bCs/>
         </w:rPr>
-        <w:t>{{mappa_level}}</w:t>
+        <w:t>{{</w:t>
+      </w:r>
+      <w:proofErr w:type="spellStart"/>
+      <w:r>
+        <w:rPr>
+          <w:rFonts w:ascii="Arial" w:hAnsi="Arial" w:cs="Arial"/>
+          <w:bCs/>
+        </w:rPr>
+        <w:t>mappa_level</w:t>
+      </w:r>
+      <w:proofErr w:type="spellEnd"/>
+      <w:r>
+        <w:rPr>
+          <w:rFonts w:ascii="Arial" w:hAnsi="Arial" w:cs="Arial"/>
+          <w:bCs/>
+        </w:rPr>
+        <w:t>}}</w:t>
       </w:r>
     </w:p>
     <w:p>
@@ -3849,7 +4431,23 @@
           <w:rFonts w:ascii="Arial" w:hAnsi="Arial" w:cs="Arial"/>
           <w:bCs/>
         </w:rPr>
-        <w:t>{{is_under_integrated_offender_management}}</w:t>
+        <w:t>{{</w:t>
+      </w:r>
+      <w:proofErr w:type="spellStart"/>
+      <w:r>
+        <w:rPr>
+          <w:rFonts w:ascii="Arial" w:hAnsi="Arial" w:cs="Arial"/>
+          <w:bCs/>
+        </w:rPr>
+        <w:t>is_under_integrated_offender_management</w:t>
+      </w:r>
+      <w:proofErr w:type="spellEnd"/>
+      <w:r>
+        <w:rPr>
+          <w:rFonts w:ascii="Arial" w:hAnsi="Arial" w:cs="Arial"/>
+          <w:bCs/>
+        </w:rPr>
+        <w:t>}}</w:t>
       </w:r>
       <w:r>
         <w:rPr>
@@ -4020,7 +4618,23 @@
           <w:rFonts w:ascii="Arial" w:hAnsi="Arial" w:cs="Arial"/>
           <w:bCs/>
         </w:rPr>
-        <w:t>{{has_victims_in_contact_scheme}}</w:t>
+        <w:t>{{</w:t>
+      </w:r>
+      <w:proofErr w:type="spellStart"/>
+      <w:r>
+        <w:rPr>
+          <w:rFonts w:ascii="Arial" w:hAnsi="Arial" w:cs="Arial"/>
+          <w:bCs/>
+        </w:rPr>
+        <w:t>has_victims_in_contact_scheme</w:t>
+      </w:r>
+      <w:proofErr w:type="spellEnd"/>
+      <w:r>
+        <w:rPr>
+          <w:rFonts w:ascii="Arial" w:hAnsi="Arial" w:cs="Arial"/>
+          <w:bCs/>
+        </w:rPr>
+        <w:t>}}</w:t>
       </w:r>
     </w:p>
     <w:p>
@@ -4257,7 +4871,23 @@
           <w:rFonts w:ascii="Arial" w:hAnsi="Arial" w:cs="Arial"/>
           <w:bCs/>
         </w:rPr>
-        <w:t>{{date_vlo_informed}}</w:t>
+        <w:t>{{</w:t>
+      </w:r>
+      <w:proofErr w:type="spellStart"/>
+      <w:r>
+        <w:rPr>
+          <w:rFonts w:ascii="Arial" w:hAnsi="Arial" w:cs="Arial"/>
+          <w:bCs/>
+        </w:rPr>
+        <w:t>date_vlo_informed</w:t>
+      </w:r>
+      <w:proofErr w:type="spellEnd"/>
+      <w:r>
+        <w:rPr>
+          <w:rFonts w:ascii="Arial" w:hAnsi="Arial" w:cs="Arial"/>
+          <w:bCs/>
+        </w:rPr>
+        <w:t>}}</w:t>
       </w:r>
     </w:p>
     <w:p>
@@ -4317,7 +4947,23 @@
           <w:rFonts w:ascii="Arial" w:hAnsi="Arial" w:cs="Arial"/>
           <w:bCs/>
         </w:rPr>
-        <w:t>{{risk_to_public}}</w:t>
+        <w:t>{{</w:t>
+      </w:r>
+      <w:proofErr w:type="spellStart"/>
+      <w:r>
+        <w:rPr>
+          <w:rFonts w:ascii="Arial" w:hAnsi="Arial" w:cs="Arial"/>
+          <w:bCs/>
+        </w:rPr>
+        <w:t>risk_to_public</w:t>
+      </w:r>
+      <w:proofErr w:type="spellEnd"/>
+      <w:r>
+        <w:rPr>
+          <w:rFonts w:ascii="Arial" w:hAnsi="Arial" w:cs="Arial"/>
+          <w:bCs/>
+        </w:rPr>
+        <w:t>}}</w:t>
       </w:r>
       <w:r>
         <w:rPr>
@@ -4389,13 +5035,29 @@
           <w:rFonts w:ascii="Arial" w:hAnsi="Arial" w:cs="Arial"/>
           <w:bCs/>
         </w:rPr>
-        <w:t>{{risk_to_known_adult}}</w:t>
-      </w:r>
+        <w:t>{{</w:t>
+      </w:r>
+      <w:proofErr w:type="spellStart"/>
       <w:r>
         <w:rPr>
           <w:rFonts w:ascii="Arial" w:hAnsi="Arial" w:cs="Arial"/>
           <w:bCs/>
         </w:rPr>
+        <w:t>risk_to_known_adult</w:t>
+      </w:r>
+      <w:proofErr w:type="spellEnd"/>
+      <w:r>
+        <w:rPr>
+          <w:rFonts w:ascii="Arial" w:hAnsi="Arial" w:cs="Arial"/>
+          <w:bCs/>
+        </w:rPr>
+        <w:t>}}</w:t>
+      </w:r>
+      <w:r>
+        <w:rPr>
+          <w:rFonts w:ascii="Arial" w:hAnsi="Arial" w:cs="Arial"/>
+          <w:bCs/>
+        </w:rPr>
         <w:tab/>
       </w:r>
       <w:r>
@@ -4469,7 +5131,23 @@
           <w:rFonts w:ascii="Arial" w:hAnsi="Arial" w:cs="Arial"/>
           <w:bCs/>
         </w:rPr>
-        <w:t>{{risk_to_children}}</w:t>
+        <w:t>{{</w:t>
+      </w:r>
+      <w:proofErr w:type="spellStart"/>
+      <w:r>
+        <w:rPr>
+          <w:rFonts w:ascii="Arial" w:hAnsi="Arial" w:cs="Arial"/>
+          <w:bCs/>
+        </w:rPr>
+        <w:t>risk_to_children</w:t>
+      </w:r>
+      <w:proofErr w:type="spellEnd"/>
+      <w:r>
+        <w:rPr>
+          <w:rFonts w:ascii="Arial" w:hAnsi="Arial" w:cs="Arial"/>
+          <w:bCs/>
+        </w:rPr>
+        <w:t>}}</w:t>
       </w:r>
       <w:r>
         <w:rPr>
@@ -4541,7 +5219,23 @@
           <w:rFonts w:ascii="Arial" w:hAnsi="Arial" w:cs="Arial"/>
           <w:bCs/>
         </w:rPr>
-        <w:t>{{risk_to_prisoners}}</w:t>
+        <w:t>{{</w:t>
+      </w:r>
+      <w:proofErr w:type="spellStart"/>
+      <w:r>
+        <w:rPr>
+          <w:rFonts w:ascii="Arial" w:hAnsi="Arial" w:cs="Arial"/>
+          <w:bCs/>
+        </w:rPr>
+        <w:t>risk_to_prisoners</w:t>
+      </w:r>
+      <w:proofErr w:type="spellEnd"/>
+      <w:r>
+        <w:rPr>
+          <w:rFonts w:ascii="Arial" w:hAnsi="Arial" w:cs="Arial"/>
+          <w:bCs/>
+        </w:rPr>
+        <w:t>}}</w:t>
       </w:r>
       <w:r>
         <w:rPr>
@@ -4606,7 +5300,23 @@
           <w:rFonts w:ascii="Arial" w:hAnsi="Arial" w:cs="Arial"/>
           <w:bCs/>
         </w:rPr>
-        <w:t>{{risk_to_staff}}</w:t>
+        <w:t>{{</w:t>
+      </w:r>
+      <w:proofErr w:type="spellStart"/>
+      <w:r>
+        <w:rPr>
+          <w:rFonts w:ascii="Arial" w:hAnsi="Arial" w:cs="Arial"/>
+          <w:bCs/>
+        </w:rPr>
+        <w:t>risk_to_staff</w:t>
+      </w:r>
+      <w:proofErr w:type="spellEnd"/>
+      <w:r>
+        <w:rPr>
+          <w:rFonts w:ascii="Arial" w:hAnsi="Arial" w:cs="Arial"/>
+          <w:bCs/>
+        </w:rPr>
+        <w:t>}}</w:t>
       </w:r>
     </w:p>
     <w:p>
@@ -4689,7 +5399,21 @@
         <w:rPr>
           <w:rFonts w:ascii="Arial" w:hAnsi="Arial" w:cs="Arial"/>
         </w:rPr>
-        <w:t>{{index_offence_details}}</w:t>
+        <w:t>{{</w:t>
+      </w:r>
+      <w:proofErr w:type="spellStart"/>
+      <w:r>
+        <w:rPr>
+          <w:rFonts w:ascii="Arial" w:hAnsi="Arial" w:cs="Arial"/>
+        </w:rPr>
+        <w:t>index_offence_details</w:t>
+      </w:r>
+      <w:proofErr w:type="spellEnd"/>
+      <w:r>
+        <w:rPr>
+          <w:rFonts w:ascii="Arial" w:hAnsi="Arial" w:cs="Arial"/>
+        </w:rPr>
+        <w:t>}}</w:t>
       </w:r>
     </w:p>
     <w:p>
@@ -4814,7 +5538,23 @@
                 <w:rFonts w:ascii="Arial" w:hAnsi="Arial" w:cs="Arial"/>
                 <w:bCs/>
               </w:rPr>
-              <w:t>{{good_behaviour_condition}}</w:t>
+              <w:t>{{</w:t>
+            </w:r>
+            <w:proofErr w:type="spellStart"/>
+            <w:r>
+              <w:rPr>
+                <w:rFonts w:ascii="Arial" w:hAnsi="Arial" w:cs="Arial"/>
+                <w:bCs/>
+              </w:rPr>
+              <w:t>good_behaviour_condition</w:t>
+            </w:r>
+            <w:proofErr w:type="spellEnd"/>
+            <w:r>
+              <w:rPr>
+                <w:rFonts w:ascii="Arial" w:hAnsi="Arial" w:cs="Arial"/>
+                <w:bCs/>
+              </w:rPr>
+              <w:t>}}</w:t>
             </w:r>
           </w:p>
         </w:tc>
@@ -4862,7 +5602,23 @@
                 <w:rFonts w:ascii="Arial" w:hAnsi="Arial" w:cs="Arial"/>
                 <w:bCs/>
               </w:rPr>
-              <w:t>{{no_offence_condition}}</w:t>
+              <w:t>{{</w:t>
+            </w:r>
+            <w:proofErr w:type="spellStart"/>
+            <w:r>
+              <w:rPr>
+                <w:rFonts w:ascii="Arial" w:hAnsi="Arial" w:cs="Arial"/>
+                <w:bCs/>
+              </w:rPr>
+              <w:t>no_offence_condition</w:t>
+            </w:r>
+            <w:proofErr w:type="spellEnd"/>
+            <w:r>
+              <w:rPr>
+                <w:rFonts w:ascii="Arial" w:hAnsi="Arial" w:cs="Arial"/>
+                <w:bCs/>
+              </w:rPr>
+              <w:t>}}</w:t>
             </w:r>
           </w:p>
         </w:tc>
@@ -4910,7 +5666,23 @@
                 <w:rFonts w:ascii="Arial" w:hAnsi="Arial" w:cs="Arial"/>
                 <w:bCs/>
               </w:rPr>
-              <w:t>{{keep_in_touch_condition}}</w:t>
+              <w:t>{{</w:t>
+            </w:r>
+            <w:proofErr w:type="spellStart"/>
+            <w:r>
+              <w:rPr>
+                <w:rFonts w:ascii="Arial" w:hAnsi="Arial" w:cs="Arial"/>
+                <w:bCs/>
+              </w:rPr>
+              <w:t>keep_in_touch_condition</w:t>
+            </w:r>
+            <w:proofErr w:type="spellEnd"/>
+            <w:r>
+              <w:rPr>
+                <w:rFonts w:ascii="Arial" w:hAnsi="Arial" w:cs="Arial"/>
+                <w:bCs/>
+              </w:rPr>
+              <w:t>}}</w:t>
             </w:r>
           </w:p>
         </w:tc>
@@ -4958,7 +5730,23 @@
                 <w:rFonts w:ascii="Arial" w:hAnsi="Arial" w:cs="Arial"/>
                 <w:bCs/>
               </w:rPr>
-              <w:t>{{officer_visit_condition}}</w:t>
+              <w:t>{{</w:t>
+            </w:r>
+            <w:proofErr w:type="spellStart"/>
+            <w:r>
+              <w:rPr>
+                <w:rFonts w:ascii="Arial" w:hAnsi="Arial" w:cs="Arial"/>
+                <w:bCs/>
+              </w:rPr>
+              <w:t>officer_visit_condition</w:t>
+            </w:r>
+            <w:proofErr w:type="spellEnd"/>
+            <w:r>
+              <w:rPr>
+                <w:rFonts w:ascii="Arial" w:hAnsi="Arial" w:cs="Arial"/>
+                <w:bCs/>
+              </w:rPr>
+              <w:t>}}</w:t>
             </w:r>
           </w:p>
         </w:tc>
@@ -5006,7 +5794,23 @@
                 <w:rFonts w:ascii="Arial" w:hAnsi="Arial" w:cs="Arial"/>
                 <w:bCs/>
               </w:rPr>
-              <w:t>{{address_approved_condition}}</w:t>
+              <w:t>{{</w:t>
+            </w:r>
+            <w:proofErr w:type="spellStart"/>
+            <w:r>
+              <w:rPr>
+                <w:rFonts w:ascii="Arial" w:hAnsi="Arial" w:cs="Arial"/>
+                <w:bCs/>
+              </w:rPr>
+              <w:t>address_approved_condition</w:t>
+            </w:r>
+            <w:proofErr w:type="spellEnd"/>
+            <w:r>
+              <w:rPr>
+                <w:rFonts w:ascii="Arial" w:hAnsi="Arial" w:cs="Arial"/>
+                <w:bCs/>
+              </w:rPr>
+              <w:t>}}</w:t>
             </w:r>
           </w:p>
         </w:tc>
@@ -5033,8 +5837,18 @@
                 <w:b/>
                 <w:color w:val="800080"/>
               </w:rPr>
-              <w:t>f) not undertake work, or a particular type of work, unless it is approved by the supervising officer and notify the supervising officer in advance of any proposal to undertake work or a particular type of work;</w:t>
+              <w:t xml:space="preserve">f) not undertake work, or a particular type of work, unless it is approved by the supervising officer and notify the supervising officer in advance of any proposal to undertake work or a particular type of </w:t>
             </w:r>
+            <w:proofErr w:type="gramStart"/>
+            <w:r>
+              <w:rPr>
+                <w:rFonts w:ascii="Arial" w:hAnsi="Arial" w:cs="Arial"/>
+                <w:b/>
+                <w:color w:val="800080"/>
+              </w:rPr>
+              <w:t>work;</w:t>
+            </w:r>
+            <w:proofErr w:type="gramEnd"/>
           </w:p>
           <w:p>
             <w:pPr>
@@ -5081,7 +5895,23 @@
                 <w:rFonts w:ascii="Arial" w:hAnsi="Arial" w:cs="Arial"/>
                 <w:bCs/>
               </w:rPr>
-              <w:t>{{no_work_undertaken_condition}}</w:t>
+              <w:t>{{</w:t>
+            </w:r>
+            <w:proofErr w:type="spellStart"/>
+            <w:r>
+              <w:rPr>
+                <w:rFonts w:ascii="Arial" w:hAnsi="Arial" w:cs="Arial"/>
+                <w:bCs/>
+              </w:rPr>
+              <w:t>no_work_undertaken_condition</w:t>
+            </w:r>
+            <w:proofErr w:type="spellEnd"/>
+            <w:r>
+              <w:rPr>
+                <w:rFonts w:ascii="Arial" w:hAnsi="Arial" w:cs="Arial"/>
+                <w:bCs/>
+              </w:rPr>
+              <w:t>}}</w:t>
             </w:r>
           </w:p>
         </w:tc>
@@ -5146,7 +5976,23 @@
                 <w:rFonts w:ascii="Arial" w:hAnsi="Arial" w:cs="Arial"/>
                 <w:bCs/>
               </w:rPr>
-              <w:t>{{no_travel_condition}}</w:t>
+              <w:t>{{</w:t>
+            </w:r>
+            <w:proofErr w:type="spellStart"/>
+            <w:r>
+              <w:rPr>
+                <w:rFonts w:ascii="Arial" w:hAnsi="Arial" w:cs="Arial"/>
+                <w:bCs/>
+              </w:rPr>
+              <w:t>no_travel_condition</w:t>
+            </w:r>
+            <w:proofErr w:type="spellEnd"/>
+            <w:r>
+              <w:rPr>
+                <w:rFonts w:ascii="Arial" w:hAnsi="Arial" w:cs="Arial"/>
+                <w:bCs/>
+              </w:rPr>
+              <w:t>}}</w:t>
             </w:r>
           </w:p>
         </w:tc>
@@ -5204,6 +6050,7 @@
               </w:rPr>
               <w:t>{{</w:t>
             </w:r>
+            <w:proofErr w:type="spellStart"/>
             <w:r>
               <w:rPr>
                 <w:rFonts w:ascii="Arial" w:hAnsi="Arial" w:cs="Arial"/>
@@ -5211,6 +6058,7 @@
               </w:rPr>
               <w:t>other_name_known_by</w:t>
             </w:r>
+            <w:proofErr w:type="spellEnd"/>
             <w:r>
               <w:rPr>
                 <w:rFonts w:ascii="Arial" w:hAnsi="Arial" w:cs="Arial"/>
@@ -5237,13 +6085,23 @@
                 <w:color w:val="800080"/>
               </w:rPr>
             </w:pPr>
+            <w:proofErr w:type="spellStart"/>
             <w:r>
               <w:rPr>
                 <w:rFonts w:ascii="Arial" w:hAnsi="Arial" w:cs="Arial"/>
                 <w:b/>
                 <w:color w:val="800080"/>
               </w:rPr>
-              <w:t xml:space="preserve">i) </w:t>
+              <w:t>i</w:t>
+            </w:r>
+            <w:proofErr w:type="spellEnd"/>
+            <w:r>
+              <w:rPr>
+                <w:rFonts w:ascii="Arial" w:hAnsi="Arial" w:cs="Arial"/>
+                <w:b/>
+                <w:color w:val="800080"/>
+              </w:rPr>
+              <w:t xml:space="preserve">) </w:t>
             </w:r>
             <w:r>
               <w:rPr>
@@ -5274,6 +6132,7 @@
               </w:rPr>
               <w:t>{{</w:t>
             </w:r>
+            <w:proofErr w:type="spellStart"/>
             <w:r>
               <w:rPr>
                 <w:rFonts w:ascii="Arial" w:hAnsi="Arial" w:cs="Arial"/>
@@ -5281,6 +6140,7 @@
               </w:rPr>
               <w:t>contact_details_changed</w:t>
             </w:r>
+            <w:proofErr w:type="spellEnd"/>
             <w:r>
               <w:rPr>
                 <w:rFonts w:ascii="Arial" w:hAnsi="Arial" w:cs="Arial"/>
@@ -5440,7 +6300,23 @@
           <w:rFonts w:ascii="Arial" w:hAnsi="Arial" w:cs="Arial"/>
           <w:bCs/>
         </w:rPr>
-        <w:t>{{additional_conditions_breached}}</w:t>
+        <w:t>{{</w:t>
+      </w:r>
+      <w:proofErr w:type="spellStart"/>
+      <w:r>
+        <w:rPr>
+          <w:rFonts w:ascii="Arial" w:hAnsi="Arial" w:cs="Arial"/>
+          <w:bCs/>
+        </w:rPr>
+        <w:t>additional_conditions_breached</w:t>
+      </w:r>
+      <w:proofErr w:type="spellEnd"/>
+      <w:r>
+        <w:rPr>
+          <w:rFonts w:ascii="Arial" w:hAnsi="Arial" w:cs="Arial"/>
+          <w:bCs/>
+        </w:rPr>
+        <w:t>}}</w:t>
       </w:r>
     </w:p>
     <w:p>
@@ -5627,7 +6503,21 @@
         <w:rPr>
           <w:rFonts w:ascii="Arial" w:hAnsi="Arial" w:cs="Arial"/>
         </w:rPr>
-        <w:t>{{what_led_to_recall}}</w:t>
+        <w:t>{{</w:t>
+      </w:r>
+      <w:proofErr w:type="spellStart"/>
+      <w:r>
+        <w:rPr>
+          <w:rFonts w:ascii="Arial" w:hAnsi="Arial" w:cs="Arial"/>
+        </w:rPr>
+        <w:t>what_led_to_recall</w:t>
+      </w:r>
+      <w:proofErr w:type="spellEnd"/>
+      <w:r>
+        <w:rPr>
+          <w:rFonts w:ascii="Arial" w:hAnsi="Arial" w:cs="Arial"/>
+        </w:rPr>
+        <w:t>}}</w:t>
       </w:r>
     </w:p>
     <w:p>
@@ -5745,7 +6635,21 @@
         <w:rPr>
           <w:rFonts w:ascii="Arial" w:hAnsi="Arial" w:cs="Arial"/>
         </w:rPr>
-        <w:t>{{response_to_probation}}</w:t>
+        <w:t>{{</w:t>
+      </w:r>
+      <w:proofErr w:type="spellStart"/>
+      <w:r>
+        <w:rPr>
+          <w:rFonts w:ascii="Arial" w:hAnsi="Arial" w:cs="Arial"/>
+        </w:rPr>
+        <w:t>response_to_probation</w:t>
+      </w:r>
+      <w:proofErr w:type="spellEnd"/>
+      <w:r>
+        <w:rPr>
+          <w:rFonts w:ascii="Arial" w:hAnsi="Arial" w:cs="Arial"/>
+        </w:rPr>
+        <w:t>}}</w:t>
       </w:r>
     </w:p>
     <w:p>
@@ -5987,7 +6891,23 @@
                 <w:rFonts w:ascii="Arial" w:hAnsi="Arial" w:cs="Arial"/>
                 <w:bCs/>
               </w:rPr>
-              <w:t>{{warning_letter_details}}</w:t>
+              <w:t>{{</w:t>
+            </w:r>
+            <w:proofErr w:type="spellStart"/>
+            <w:r>
+              <w:rPr>
+                <w:rFonts w:ascii="Arial" w:hAnsi="Arial" w:cs="Arial"/>
+                <w:bCs/>
+              </w:rPr>
+              <w:t>warning_letter_details</w:t>
+            </w:r>
+            <w:proofErr w:type="spellEnd"/>
+            <w:r>
+              <w:rPr>
+                <w:rFonts w:ascii="Arial" w:hAnsi="Arial" w:cs="Arial"/>
+                <w:bCs/>
+              </w:rPr>
+              <w:t>}}</w:t>
             </w:r>
           </w:p>
         </w:tc>
@@ -6045,7 +6965,23 @@
                 <w:rFonts w:ascii="Arial" w:hAnsi="Arial" w:cs="Arial"/>
                 <w:bCs/>
               </w:rPr>
-              <w:t>{{increased_frequency_details}}</w:t>
+              <w:t>{{</w:t>
+            </w:r>
+            <w:proofErr w:type="spellStart"/>
+            <w:r>
+              <w:rPr>
+                <w:rFonts w:ascii="Arial" w:hAnsi="Arial" w:cs="Arial"/>
+                <w:bCs/>
+              </w:rPr>
+              <w:t>increased_frequency_details</w:t>
+            </w:r>
+            <w:proofErr w:type="spellEnd"/>
+            <w:r>
+              <w:rPr>
+                <w:rFonts w:ascii="Arial" w:hAnsi="Arial" w:cs="Arial"/>
+                <w:bCs/>
+              </w:rPr>
+              <w:t>}}</w:t>
             </w:r>
           </w:p>
         </w:tc>
@@ -6103,7 +7039,23 @@
                 <w:rFonts w:ascii="Arial" w:hAnsi="Arial" w:cs="Arial"/>
                 <w:bCs/>
               </w:rPr>
-              <w:t>{{extra_licence_conditions_details}}</w:t>
+              <w:t>{{</w:t>
+            </w:r>
+            <w:proofErr w:type="spellStart"/>
+            <w:r>
+              <w:rPr>
+                <w:rFonts w:ascii="Arial" w:hAnsi="Arial" w:cs="Arial"/>
+                <w:bCs/>
+              </w:rPr>
+              <w:t>extra_licence_conditions_details</w:t>
+            </w:r>
+            <w:proofErr w:type="spellEnd"/>
+            <w:r>
+              <w:rPr>
+                <w:rFonts w:ascii="Arial" w:hAnsi="Arial" w:cs="Arial"/>
+                <w:bCs/>
+              </w:rPr>
+              <w:t>}}</w:t>
             </w:r>
           </w:p>
         </w:tc>
@@ -6134,7 +7086,25 @@
                 <w:b/>
                 <w:color w:val="800080"/>
               </w:rPr>
-              <w:t>Referral to multi-disciplinary teams (e.g. IOM, MAPPA, Gangs Unit)</w:t>
+              <w:t>Referral to multi-disciplinary teams (</w:t>
+            </w:r>
+            <w:proofErr w:type="gramStart"/>
+            <w:r>
+              <w:rPr>
+                <w:rFonts w:ascii="Arial" w:hAnsi="Arial" w:cs="Arial"/>
+                <w:b/>
+                <w:color w:val="800080"/>
+              </w:rPr>
+              <w:t>e.g.</w:t>
+            </w:r>
+            <w:proofErr w:type="gramEnd"/>
+            <w:r>
+              <w:rPr>
+                <w:rFonts w:ascii="Arial" w:hAnsi="Arial" w:cs="Arial"/>
+                <w:b/>
+                <w:color w:val="800080"/>
+              </w:rPr>
+              <w:t xml:space="preserve"> IOM, MAPPA, Gangs Unit)</w:t>
             </w:r>
           </w:p>
         </w:tc>
@@ -6161,7 +7131,23 @@
                 <w:rFonts w:ascii="Arial" w:hAnsi="Arial" w:cs="Arial"/>
                 <w:bCs/>
               </w:rPr>
-              <w:t>{{referral_to_other_teams_details}}</w:t>
+              <w:t>{{</w:t>
+            </w:r>
+            <w:proofErr w:type="spellStart"/>
+            <w:r>
+              <w:rPr>
+                <w:rFonts w:ascii="Arial" w:hAnsi="Arial" w:cs="Arial"/>
+                <w:bCs/>
+              </w:rPr>
+              <w:t>referral_to_other_teams_details</w:t>
+            </w:r>
+            <w:proofErr w:type="spellEnd"/>
+            <w:r>
+              <w:rPr>
+                <w:rFonts w:ascii="Arial" w:hAnsi="Arial" w:cs="Arial"/>
+                <w:bCs/>
+              </w:rPr>
+              <w:t>}}</w:t>
             </w:r>
           </w:p>
         </w:tc>
@@ -6219,7 +7205,23 @@
                 <w:rFonts w:ascii="Arial" w:hAnsi="Arial" w:cs="Arial"/>
                 <w:bCs/>
               </w:rPr>
-              <w:t>{{referral_to_partnership_agencies_details}}</w:t>
+              <w:t>{{</w:t>
+            </w:r>
+            <w:proofErr w:type="spellStart"/>
+            <w:r>
+              <w:rPr>
+                <w:rFonts w:ascii="Arial" w:hAnsi="Arial" w:cs="Arial"/>
+                <w:bCs/>
+              </w:rPr>
+              <w:t>referral_to_partnership_agencies_details</w:t>
+            </w:r>
+            <w:proofErr w:type="spellEnd"/>
+            <w:r>
+              <w:rPr>
+                <w:rFonts w:ascii="Arial" w:hAnsi="Arial" w:cs="Arial"/>
+                <w:bCs/>
+              </w:rPr>
+              <w:t>}}</w:t>
             </w:r>
           </w:p>
         </w:tc>
@@ -6277,7 +7279,23 @@
                 <w:rFonts w:ascii="Arial" w:hAnsi="Arial" w:cs="Arial"/>
                 <w:bCs/>
               </w:rPr>
-              <w:t>{{referral_to_approved_premises_details}}</w:t>
+              <w:t>{{</w:t>
+            </w:r>
+            <w:proofErr w:type="spellStart"/>
+            <w:r>
+              <w:rPr>
+                <w:rFonts w:ascii="Arial" w:hAnsi="Arial" w:cs="Arial"/>
+                <w:bCs/>
+              </w:rPr>
+              <w:t>referral_to_approved_premises_details</w:t>
+            </w:r>
+            <w:proofErr w:type="spellEnd"/>
+            <w:r>
+              <w:rPr>
+                <w:rFonts w:ascii="Arial" w:hAnsi="Arial" w:cs="Arial"/>
+                <w:bCs/>
+              </w:rPr>
+              <w:t>}}</w:t>
             </w:r>
           </w:p>
         </w:tc>
@@ -6335,7 +7353,23 @@
                 <w:rFonts w:ascii="Arial" w:hAnsi="Arial" w:cs="Arial"/>
                 <w:bCs/>
               </w:rPr>
-              <w:t>{{drug_testing_details}}</w:t>
+              <w:t>{{</w:t>
+            </w:r>
+            <w:proofErr w:type="spellStart"/>
+            <w:r>
+              <w:rPr>
+                <w:rFonts w:ascii="Arial" w:hAnsi="Arial" w:cs="Arial"/>
+                <w:bCs/>
+              </w:rPr>
+              <w:t>drug_testing_details</w:t>
+            </w:r>
+            <w:proofErr w:type="spellEnd"/>
+            <w:r>
+              <w:rPr>
+                <w:rFonts w:ascii="Arial" w:hAnsi="Arial" w:cs="Arial"/>
+                <w:bCs/>
+              </w:rPr>
+              <w:t>}}</w:t>
             </w:r>
           </w:p>
         </w:tc>
@@ -6393,7 +7427,23 @@
                 <w:rFonts w:ascii="Arial" w:hAnsi="Arial" w:cs="Arial"/>
                 <w:bCs/>
               </w:rPr>
-              <w:t>{{alternative_to_recall_other_details}}</w:t>
+              <w:t>{{</w:t>
+            </w:r>
+            <w:proofErr w:type="spellStart"/>
+            <w:r>
+              <w:rPr>
+                <w:rFonts w:ascii="Arial" w:hAnsi="Arial" w:cs="Arial"/>
+                <w:bCs/>
+              </w:rPr>
+              <w:t>alternative_to_recall_other_details</w:t>
+            </w:r>
+            <w:proofErr w:type="spellEnd"/>
+            <w:r>
+              <w:rPr>
+                <w:rFonts w:ascii="Arial" w:hAnsi="Arial" w:cs="Arial"/>
+                <w:bCs/>
+              </w:rPr>
+              <w:t>}}</w:t>
             </w:r>
           </w:p>
         </w:tc>
@@ -6500,7 +7550,25 @@
           <w:b/>
           <w:color w:val="800080"/>
         </w:rPr>
-        <w:t>The offender is suitable for FTR if the identified risks can be safely managed in the community at the end of the fixed term period.  In your assessment about  the offender’s  suitability for an FTR, you must consider the following factors:</w:t>
+        <w:t xml:space="preserve">The offender is suitable for FTR if the identified risks can be safely managed in the community at the end of the fixed term period.  In your assessment </w:t>
+      </w:r>
+      <w:proofErr w:type="gramStart"/>
+      <w:r>
+        <w:rPr>
+          <w:rFonts w:ascii="Arial" w:hAnsi="Arial" w:cs="Arial"/>
+          <w:b/>
+          <w:color w:val="800080"/>
+        </w:rPr>
+        <w:t>about  the</w:t>
+      </w:r>
+      <w:proofErr w:type="gramEnd"/>
+      <w:r>
+        <w:rPr>
+          <w:rFonts w:ascii="Arial" w:hAnsi="Arial" w:cs="Arial"/>
+          <w:b/>
+          <w:color w:val="800080"/>
+        </w:rPr>
+        <w:t xml:space="preserve"> offender’s  suitability for an FTR, you must consider the following factors:</w:t>
       </w:r>
     </w:p>
     <w:p>
@@ -6530,7 +7598,25 @@
           <w:b/>
           <w:color w:val="800080"/>
         </w:rPr>
-        <w:t>- The offender’s index offence i.e. was it sexual or violent</w:t>
+        <w:t xml:space="preserve">- The offender’s index offence </w:t>
+      </w:r>
+      <w:proofErr w:type="gramStart"/>
+      <w:r>
+        <w:rPr>
+          <w:rFonts w:ascii="Arial" w:hAnsi="Arial" w:cs="Arial"/>
+          <w:b/>
+          <w:color w:val="800080"/>
+        </w:rPr>
+        <w:t>i.e.</w:t>
+      </w:r>
+      <w:proofErr w:type="gramEnd"/>
+      <w:r>
+        <w:rPr>
+          <w:rFonts w:ascii="Arial" w:hAnsi="Arial" w:cs="Arial"/>
+          <w:b/>
+          <w:color w:val="800080"/>
+        </w:rPr>
+        <w:t xml:space="preserve"> was it sexual or violent</w:t>
       </w:r>
     </w:p>
     <w:p>
@@ -6740,7 +7826,23 @@
           <w:rFonts w:ascii="Arial" w:hAnsi="Arial" w:cs="Arial"/>
           <w:bCs/>
         </w:rPr>
-        <w:t>{{recall_type}}</w:t>
+        <w:t>{{</w:t>
+      </w:r>
+      <w:proofErr w:type="spellStart"/>
+      <w:r>
+        <w:rPr>
+          <w:rFonts w:ascii="Arial" w:hAnsi="Arial" w:cs="Arial"/>
+          <w:bCs/>
+        </w:rPr>
+        <w:t>recall_type</w:t>
+      </w:r>
+      <w:proofErr w:type="spellEnd"/>
+      <w:r>
+        <w:rPr>
+          <w:rFonts w:ascii="Arial" w:hAnsi="Arial" w:cs="Arial"/>
+          <w:bCs/>
+        </w:rPr>
+        <w:t>}}</w:t>
       </w:r>
       <w:r>
         <w:rPr>
@@ -6766,7 +7868,21 @@
         <w:rPr>
           <w:rFonts w:ascii="Arial" w:hAnsi="Arial" w:cs="Arial"/>
         </w:rPr>
-        <w:t>{{recall_type_details}}</w:t>
+        <w:t>{{</w:t>
+      </w:r>
+      <w:proofErr w:type="spellStart"/>
+      <w:r>
+        <w:rPr>
+          <w:rFonts w:ascii="Arial" w:hAnsi="Arial" w:cs="Arial"/>
+        </w:rPr>
+        <w:t>recall_type_details</w:t>
+      </w:r>
+      <w:proofErr w:type="spellEnd"/>
+      <w:r>
+        <w:rPr>
+          <w:rFonts w:ascii="Arial" w:hAnsi="Arial" w:cs="Arial"/>
+        </w:rPr>
+        <w:t>}}</w:t>
       </w:r>
     </w:p>
     <w:p>
@@ -6825,7 +7941,21 @@
         <w:rPr>
           <w:rFonts w:ascii="Arial" w:hAnsi="Arial" w:cs="Arial"/>
         </w:rPr>
-        <w:t>{{fixed_term_additional_licence_conditions}}</w:t>
+        <w:t>{{</w:t>
+      </w:r>
+      <w:proofErr w:type="spellStart"/>
+      <w:r>
+        <w:rPr>
+          <w:rFonts w:ascii="Arial" w:hAnsi="Arial" w:cs="Arial"/>
+        </w:rPr>
+        <w:t>fixed_term_additional_licence_conditions</w:t>
+      </w:r>
+      <w:proofErr w:type="spellEnd"/>
+      <w:r>
+        <w:rPr>
+          <w:rFonts w:ascii="Arial" w:hAnsi="Arial" w:cs="Arial"/>
+        </w:rPr>
+        <w:t>}}</w:t>
       </w:r>
     </w:p>
     <w:p>
@@ -6918,7 +8048,25 @@
           <w:b/>
           <w:color w:val="800080"/>
         </w:rPr>
-        <w:t>be met. Select from the options below and comment on how the offender’s behaviour meets each criteria:</w:t>
+        <w:t xml:space="preserve">be met. Select from the options below and comment on how the offender’s behaviour meets each </w:t>
+      </w:r>
+      <w:proofErr w:type="gramStart"/>
+      <w:r>
+        <w:rPr>
+          <w:rFonts w:ascii="Arial" w:hAnsi="Arial" w:cs="Arial"/>
+          <w:b/>
+          <w:color w:val="800080"/>
+        </w:rPr>
+        <w:t>criteria</w:t>
+      </w:r>
+      <w:proofErr w:type="gramEnd"/>
+      <w:r>
+        <w:rPr>
+          <w:rFonts w:ascii="Arial" w:hAnsi="Arial" w:cs="Arial"/>
+          <w:b/>
+          <w:color w:val="800080"/>
+        </w:rPr>
+        <w:t>:</w:t>
       </w:r>
     </w:p>
     <w:p>
@@ -6950,20 +8098,63 @@
           <w:rFonts w:ascii="Arial" w:hAnsi="Arial" w:cs="Arial"/>
         </w:rPr>
       </w:pPr>
-      <w:r>
-        <w:rPr>
-          <w:rFonts w:ascii="Arial" w:hAnsi="Arial" w:cs="Arial"/>
-          <w:b/>
-          <w:color w:val="800080"/>
-        </w:rPr>
-        <w:t xml:space="preserve">i) Has the offender exhibited behaviour similar to the circumstances surrounding the index offence; is there a causal link? </w:t>
+      <w:proofErr w:type="spellStart"/>
+      <w:r>
+        <w:rPr>
+          <w:rFonts w:ascii="Arial" w:hAnsi="Arial" w:cs="Arial"/>
+          <w:b/>
+          <w:color w:val="800080"/>
+        </w:rPr>
+        <w:t>i</w:t>
+      </w:r>
+      <w:proofErr w:type="spellEnd"/>
+      <w:r>
+        <w:rPr>
+          <w:rFonts w:ascii="Arial" w:hAnsi="Arial" w:cs="Arial"/>
+          <w:b/>
+          <w:color w:val="800080"/>
+        </w:rPr>
+        <w:t xml:space="preserve">) Has the offender exhibited behaviour </w:t>
+      </w:r>
+      <w:proofErr w:type="gramStart"/>
+      <w:r>
+        <w:rPr>
+          <w:rFonts w:ascii="Arial" w:hAnsi="Arial" w:cs="Arial"/>
+          <w:b/>
+          <w:color w:val="800080"/>
+        </w:rPr>
+        <w:t>similar to</w:t>
+      </w:r>
+      <w:proofErr w:type="gramEnd"/>
+      <w:r>
+        <w:rPr>
+          <w:rFonts w:ascii="Arial" w:hAnsi="Arial" w:cs="Arial"/>
+          <w:b/>
+          <w:color w:val="800080"/>
+        </w:rPr>
+        <w:t xml:space="preserve"> the circumstances surrounding the index offence; is there a causal link? </w:t>
       </w:r>
       <w:r>
         <w:rPr>
           <w:rFonts w:ascii="Arial" w:hAnsi="Arial" w:cs="Arial"/>
         </w:rPr>
         <w:lastRenderedPageBreak/>
-        <w:t>{{behaviour_similar_to_index_offence_present}}</w:t>
+        <w:t>{{</w:t>
+      </w:r>
+      <w:proofErr w:type="spellStart"/>
+      <w:r>
+        <w:rPr>
+          <w:rFonts w:ascii="Arial" w:hAnsi="Arial" w:cs="Arial"/>
+        </w:rPr>
+        <w:t>behaviour_similar_to_index_offence_present</w:t>
+      </w:r>
+      <w:proofErr w:type="spellEnd"/>
+      <w:proofErr w:type="gramStart"/>
+      <w:r>
+        <w:rPr>
+          <w:rFonts w:ascii="Arial" w:hAnsi="Arial" w:cs="Arial"/>
+        </w:rPr>
+        <w:t>}}</w:t>
       </w:r>
       <w:r>
         <w:rPr>
@@ -6984,7 +8175,16 @@
           <w:b/>
           <w:color w:val="800080"/>
         </w:rPr>
-        <w:t>Please Comment:</w:t>
+        <w:t>Please</w:t>
+      </w:r>
+      <w:proofErr w:type="gramEnd"/>
+      <w:r>
+        <w:rPr>
+          <w:rFonts w:ascii="Arial" w:hAnsi="Arial" w:cs="Arial"/>
+          <w:b/>
+          <w:color w:val="800080"/>
+        </w:rPr>
+        <w:t xml:space="preserve"> Comment:</w:t>
       </w:r>
       <w:r>
         <w:rPr>
@@ -6997,7 +8197,21 @@
         <w:rPr>
           <w:rFonts w:ascii="Arial" w:hAnsi="Arial" w:cs="Arial"/>
         </w:rPr>
-        <w:t>{{behaviour_similar_to_index_offence}}</w:t>
+        <w:t>{{</w:t>
+      </w:r>
+      <w:proofErr w:type="spellStart"/>
+      <w:r>
+        <w:rPr>
+          <w:rFonts w:ascii="Arial" w:hAnsi="Arial" w:cs="Arial"/>
+        </w:rPr>
+        <w:t>behaviour_similar_to_index_offence</w:t>
+      </w:r>
+      <w:proofErr w:type="spellEnd"/>
+      <w:r>
+        <w:rPr>
+          <w:rFonts w:ascii="Arial" w:hAnsi="Arial" w:cs="Arial"/>
+        </w:rPr>
+        <w:t>}}</w:t>
       </w:r>
     </w:p>
     <w:p>
@@ -7049,7 +8263,22 @@
         <w:rPr>
           <w:rFonts w:ascii="Arial" w:hAnsi="Arial" w:cs="Arial"/>
         </w:rPr>
-        <w:t>{{behaviour_leading_to_sexual_or_violent_offence_present}}</w:t>
+        <w:t>{{</w:t>
+      </w:r>
+      <w:proofErr w:type="spellStart"/>
+      <w:r>
+        <w:rPr>
+          <w:rFonts w:ascii="Arial" w:hAnsi="Arial" w:cs="Arial"/>
+        </w:rPr>
+        <w:t>behaviour_leading_to_sexual_or_violent_offence_present</w:t>
+      </w:r>
+      <w:proofErr w:type="spellEnd"/>
+      <w:proofErr w:type="gramStart"/>
+      <w:r>
+        <w:rPr>
+          <w:rFonts w:ascii="Arial" w:hAnsi="Arial" w:cs="Arial"/>
+        </w:rPr>
+        <w:t>}}</w:t>
       </w:r>
       <w:r>
         <w:rPr>
@@ -7064,13 +8293,36 @@
           <w:b/>
           <w:color w:val="800080"/>
         </w:rPr>
-        <w:t xml:space="preserve">Please Comment: </w:t>
-      </w:r>
-      <w:r>
-        <w:rPr>
-          <w:rFonts w:ascii="Arial" w:hAnsi="Arial" w:cs="Arial"/>
-        </w:rPr>
-        <w:t>{{behaviour_leading_to_sexual_or_violent_offence}}</w:t>
+        <w:t>Please</w:t>
+      </w:r>
+      <w:proofErr w:type="gramEnd"/>
+      <w:r>
+        <w:rPr>
+          <w:rFonts w:ascii="Arial" w:hAnsi="Arial" w:cs="Arial"/>
+          <w:b/>
+          <w:color w:val="800080"/>
+        </w:rPr>
+        <w:t xml:space="preserve"> Comment: </w:t>
+      </w:r>
+      <w:r>
+        <w:rPr>
+          <w:rFonts w:ascii="Arial" w:hAnsi="Arial" w:cs="Arial"/>
+        </w:rPr>
+        <w:t>{{</w:t>
+      </w:r>
+      <w:proofErr w:type="spellStart"/>
+      <w:r>
+        <w:rPr>
+          <w:rFonts w:ascii="Arial" w:hAnsi="Arial" w:cs="Arial"/>
+        </w:rPr>
+        <w:t>behaviour_leading_to_sexual_or_violent_offence</w:t>
+      </w:r>
+      <w:proofErr w:type="spellEnd"/>
+      <w:r>
+        <w:rPr>
+          <w:rFonts w:ascii="Arial" w:hAnsi="Arial" w:cs="Arial"/>
+        </w:rPr>
+        <w:t>}}</w:t>
       </w:r>
     </w:p>
     <w:p>
@@ -7093,7 +8345,25 @@
           <w:b/>
           <w:color w:val="800080"/>
         </w:rPr>
-        <w:t>iii) Is the offender out of touch with probation/YOT and the assumption can be made that any of (i) to (ii) may arise?</w:t>
+        <w:t>iii) Is the offender out of touch with probation/YOT and the assumption can be made that any of (</w:t>
+      </w:r>
+      <w:proofErr w:type="spellStart"/>
+      <w:r>
+        <w:rPr>
+          <w:rFonts w:ascii="Arial" w:hAnsi="Arial" w:cs="Arial"/>
+          <w:b/>
+          <w:color w:val="800080"/>
+        </w:rPr>
+        <w:t>i</w:t>
+      </w:r>
+      <w:proofErr w:type="spellEnd"/>
+      <w:r>
+        <w:rPr>
+          <w:rFonts w:ascii="Arial" w:hAnsi="Arial" w:cs="Arial"/>
+          <w:b/>
+          <w:color w:val="800080"/>
+        </w:rPr>
+        <w:t>) to (ii) may arise?</w:t>
       </w:r>
       <w:r>
         <w:rPr>
@@ -7107,7 +8377,22 @@
         <w:rPr>
           <w:rFonts w:ascii="Arial" w:hAnsi="Arial" w:cs="Arial"/>
         </w:rPr>
-        <w:t>{{out_of_touch_present}}</w:t>
+        <w:t>{{</w:t>
+      </w:r>
+      <w:proofErr w:type="spellStart"/>
+      <w:r>
+        <w:rPr>
+          <w:rFonts w:ascii="Arial" w:hAnsi="Arial" w:cs="Arial"/>
+        </w:rPr>
+        <w:t>out_of_touch_present</w:t>
+      </w:r>
+      <w:proofErr w:type="spellEnd"/>
+      <w:proofErr w:type="gramStart"/>
+      <w:r>
+        <w:rPr>
+          <w:rFonts w:ascii="Arial" w:hAnsi="Arial" w:cs="Arial"/>
+        </w:rPr>
+        <w:t>}}</w:t>
       </w:r>
       <w:r>
         <w:rPr>
@@ -7120,7 +8405,15 @@
           <w:rFonts w:ascii="Arial" w:hAnsi="Arial" w:cs="Arial"/>
           <w:b/>
         </w:rPr>
-        <w:t xml:space="preserve">   </w:t>
+        <w:t xml:space="preserve">  </w:t>
+      </w:r>
+      <w:proofErr w:type="gramEnd"/>
+      <w:r>
+        <w:rPr>
+          <w:rFonts w:ascii="Arial" w:hAnsi="Arial" w:cs="Arial"/>
+          <w:b/>
+        </w:rPr>
+        <w:t xml:space="preserve"> </w:t>
       </w:r>
       <w:r>
         <w:rPr>
@@ -7141,7 +8434,21 @@
         <w:rPr>
           <w:rFonts w:ascii="Arial" w:hAnsi="Arial" w:cs="Arial"/>
         </w:rPr>
-        <w:t>{{out_of_touch}}</w:t>
+        <w:t>{{</w:t>
+      </w:r>
+      <w:proofErr w:type="spellStart"/>
+      <w:r>
+        <w:rPr>
+          <w:rFonts w:ascii="Arial" w:hAnsi="Arial" w:cs="Arial"/>
+        </w:rPr>
+        <w:t>out_of_touch</w:t>
+      </w:r>
+      <w:proofErr w:type="spellEnd"/>
+      <w:r>
+        <w:rPr>
+          <w:rFonts w:ascii="Arial" w:hAnsi="Arial" w:cs="Arial"/>
+        </w:rPr>
+        <w:t>}}</w:t>
       </w:r>
     </w:p>
     <w:p>
@@ -7317,6 +8624,7 @@
         </w:rPr>
         <w:t>{{</w:t>
       </w:r>
+      <w:proofErr w:type="spellStart"/>
       <w:r>
         <w:rPr>
           <w:rFonts w:ascii="Arial" w:hAnsi="Arial" w:cs="Arial"/>
@@ -7327,7 +8635,14 @@
         <w:rPr>
           <w:rFonts w:ascii="Arial" w:hAnsi="Arial" w:cs="Arial"/>
         </w:rPr>
-        <w:t>_name}}</w:t>
+        <w:t>_name</w:t>
+      </w:r>
+      <w:proofErr w:type="spellEnd"/>
+      <w:r>
+        <w:rPr>
+          <w:rFonts w:ascii="Arial" w:hAnsi="Arial" w:cs="Arial"/>
+        </w:rPr>
+        <w:t>}}</w:t>
       </w:r>
     </w:p>
     <w:p>
@@ -7470,6 +8785,7 @@
         </w:rPr>
         <w:t>{{</w:t>
       </w:r>
+      <w:proofErr w:type="spellStart"/>
       <w:r>
         <w:rPr>
           <w:rFonts w:ascii="Arial" w:hAnsi="Arial" w:cs="Arial"/>
@@ -7480,7 +8796,14 @@
         <w:rPr>
           <w:rFonts w:ascii="Arial" w:hAnsi="Arial" w:cs="Arial"/>
         </w:rPr>
-        <w:t>_email}}</w:t>
+        <w:t>_email</w:t>
+      </w:r>
+      <w:proofErr w:type="spellEnd"/>
+      <w:r>
+        <w:rPr>
+          <w:rFonts w:ascii="Arial" w:hAnsi="Arial" w:cs="Arial"/>
+        </w:rPr>
+        <w:t>}}</w:t>
       </w:r>
       <w:r>
         <w:rPr>
@@ -7518,7 +8841,16 @@
           <w:b/>
           <w:color w:val="800080"/>
         </w:rPr>
-        <w:t>Region:</w:t>
+        <w:t>Region</w:t>
+      </w:r>
+      <w:proofErr w:type="gramStart"/>
+      <w:r>
+        <w:rPr>
+          <w:rFonts w:ascii="Arial" w:hAnsi="Arial" w:cs="Arial"/>
+          <w:b/>
+          <w:color w:val="800080"/>
+        </w:rPr>
+        <w:t>:</w:t>
       </w:r>
       <w:r>
         <w:rPr>
@@ -7539,7 +8871,14 @@
         <w:rPr>
           <w:rFonts w:ascii="Arial" w:hAnsi="Arial" w:cs="Arial"/>
         </w:rPr>
-        <w:t>{{region}}</w:t>
+        <w:t>{</w:t>
+      </w:r>
+      <w:proofErr w:type="gramEnd"/>
+      <w:r>
+        <w:rPr>
+          <w:rFonts w:ascii="Arial" w:hAnsi="Arial" w:cs="Arial"/>
+        </w:rPr>
+        <w:t>{region}}</w:t>
       </w:r>
     </w:p>
     <w:p>
@@ -7578,7 +8917,21 @@
         <w:rPr>
           <w:rFonts w:ascii="Arial" w:hAnsi="Arial" w:cs="Arial"/>
         </w:rPr>
-        <w:t>{{local_delivery_unit}}</w:t>
+        <w:t>{{</w:t>
+      </w:r>
+      <w:proofErr w:type="spellStart"/>
+      <w:r>
+        <w:rPr>
+          <w:rFonts w:ascii="Arial" w:hAnsi="Arial" w:cs="Arial"/>
+        </w:rPr>
+        <w:t>local_delivery_unit</w:t>
+      </w:r>
+      <w:proofErr w:type="spellEnd"/>
+      <w:r>
+        <w:rPr>
+          <w:rFonts w:ascii="Arial" w:hAnsi="Arial" w:cs="Arial"/>
+        </w:rPr>
+        <w:t>}}</w:t>
       </w:r>
     </w:p>
     <w:p>
@@ -7818,9 +9171,273 @@
         </w:rPr>
         <w:t>:</w:t>
       </w:r>
-      <w:r>
-        <w:rPr>
-          <w:rFonts w:ascii="Arial" w:hAnsi="Arial" w:cs="Arial"/>
+    </w:p>
+    <w:p>
+      <w:pPr>
+        <w:pBdr>
+          <w:top w:val="single" w:sz="4" w:space="1" w:color="auto"/>
+          <w:left w:val="single" w:sz="4" w:space="4" w:color="auto"/>
+          <w:bottom w:val="single" w:sz="4" w:space="1" w:color="auto"/>
+          <w:right w:val="single" w:sz="4" w:space="4" w:color="auto"/>
+        </w:pBdr>
+        <w:tabs>
+          <w:tab w:val="left" w:pos="1440"/>
+        </w:tabs>
+        <w:spacing w:line="360" w:lineRule="auto"/>
+        <w:rPr>
+          <w:rFonts w:ascii="Arial" w:hAnsi="Arial" w:cs="Arial"/>
+        </w:rPr>
+      </w:pPr>
+      <w:r>
+        <w:rPr>
+          <w:rFonts w:ascii="Arial" w:hAnsi="Arial" w:cs="Arial"/>
+        </w:rPr>
+        <w:t>{{</w:t>
+      </w:r>
+      <w:proofErr w:type="spellStart"/>
+      <w:r>
+        <w:rPr>
+          <w:rFonts w:ascii="Arial" w:hAnsi="Arial" w:cs="Arial"/>
+        </w:rPr>
+        <w:t>ppcs_query_emails</w:t>
+      </w:r>
+      <w:proofErr w:type="spellEnd"/>
+      <w:r>
+        <w:rPr>
+          <w:rFonts w:ascii="Arial" w:hAnsi="Arial" w:cs="Arial"/>
+        </w:rPr>
+        <w:t>}}</w:t>
+      </w:r>
+    </w:p>
+    <w:p>
+      <w:pPr>
+        <w:pBdr>
+          <w:top w:val="single" w:sz="4" w:space="1" w:color="auto"/>
+          <w:left w:val="single" w:sz="4" w:space="4" w:color="auto"/>
+          <w:bottom w:val="single" w:sz="4" w:space="1" w:color="auto"/>
+          <w:right w:val="single" w:sz="4" w:space="4" w:color="auto"/>
+        </w:pBdr>
+        <w:tabs>
+          <w:tab w:val="left" w:pos="1440"/>
+        </w:tabs>
+        <w:spacing w:line="360" w:lineRule="auto"/>
+        <w:rPr>
+          <w:rFonts w:ascii="Arial" w:hAnsi="Arial" w:cs="Arial"/>
+        </w:rPr>
+      </w:pPr>
+      <w:r>
+        <w:rPr>
+          <w:rFonts w:ascii="Arial" w:hAnsi="Arial" w:cs="Arial"/>
+          <w:b/>
+          <w:color w:val="800080"/>
+        </w:rPr>
+        <w:t>Date of decision to request revocation</w:t>
+      </w:r>
+      <w:r>
+        <w:rPr>
+          <w:rFonts w:ascii="Arial" w:hAnsi="Arial" w:cs="Arial"/>
+          <w:color w:val="800080"/>
+        </w:rPr>
+        <w:t>:</w:t>
+      </w:r>
+      <w:r>
+        <w:rPr>
+          <w:rFonts w:ascii="Arial" w:hAnsi="Arial" w:cs="Arial"/>
+        </w:rPr>
+        <w:t xml:space="preserve"> </w:t>
+      </w:r>
+      <w:r>
+        <w:rPr>
+          <w:rFonts w:ascii="Arial" w:hAnsi="Arial" w:cs="Arial"/>
+        </w:rPr>
+        <w:t>{{</w:t>
+      </w:r>
+      <w:proofErr w:type="spellStart"/>
+      <w:r>
+        <w:rPr>
+          <w:rFonts w:ascii="Arial" w:hAnsi="Arial" w:cs="Arial"/>
+        </w:rPr>
+        <w:t>date_of_decision</w:t>
+      </w:r>
+      <w:proofErr w:type="spellEnd"/>
+      <w:r>
+        <w:rPr>
+          <w:rFonts w:ascii="Arial" w:hAnsi="Arial" w:cs="Arial"/>
+        </w:rPr>
+        <w:t>}}</w:t>
+      </w:r>
+    </w:p>
+    <w:p>
+      <w:pPr>
+        <w:pBdr>
+          <w:top w:val="single" w:sz="4" w:space="1" w:color="auto"/>
+          <w:left w:val="single" w:sz="4" w:space="4" w:color="auto"/>
+          <w:bottom w:val="single" w:sz="4" w:space="1" w:color="auto"/>
+          <w:right w:val="single" w:sz="4" w:space="4" w:color="auto"/>
+        </w:pBdr>
+        <w:tabs>
+          <w:tab w:val="left" w:pos="1440"/>
+        </w:tabs>
+        <w:spacing w:line="360" w:lineRule="auto"/>
+        <w:rPr>
+          <w:rFonts w:ascii="Arial" w:hAnsi="Arial" w:cs="Arial"/>
+        </w:rPr>
+      </w:pPr>
+      <w:r>
+        <w:rPr>
+          <w:rFonts w:ascii="Arial" w:hAnsi="Arial" w:cs="Arial"/>
+          <w:b/>
+          <w:color w:val="800080"/>
+        </w:rPr>
+        <w:t>Time (24 hour) of decision to request information</w:t>
+      </w:r>
+      <w:r>
+        <w:rPr>
+          <w:rFonts w:ascii="Arial" w:hAnsi="Arial" w:cs="Arial"/>
+          <w:color w:val="800080"/>
+        </w:rPr>
+        <w:t>:</w:t>
+      </w:r>
+      <w:r>
+        <w:rPr>
+          <w:rFonts w:ascii="Arial" w:hAnsi="Arial" w:cs="Arial"/>
+        </w:rPr>
+        <w:t xml:space="preserve"> </w:t>
+      </w:r>
+      <w:r>
+        <w:rPr>
+          <w:rFonts w:ascii="Arial" w:hAnsi="Arial" w:cs="Arial"/>
+        </w:rPr>
+        <w:t>{{</w:t>
+      </w:r>
+      <w:proofErr w:type="spellStart"/>
+      <w:r>
+        <w:rPr>
+          <w:rFonts w:ascii="Arial" w:hAnsi="Arial" w:cs="Arial"/>
+        </w:rPr>
+        <w:t>time_of_decision</w:t>
+      </w:r>
+      <w:proofErr w:type="spellEnd"/>
+      <w:r>
+        <w:rPr>
+          <w:rFonts w:ascii="Arial" w:hAnsi="Arial" w:cs="Arial"/>
+        </w:rPr>
+        <w:t>}}</w:t>
+      </w:r>
+    </w:p>
+    <w:p>
+      <w:pPr>
+        <w:jc w:val="both"/>
+        <w:rPr>
+          <w:rFonts w:ascii="Arial" w:hAnsi="Arial" w:cs="Arial"/>
+          <w:i/>
+          <w:sz w:val="16"/>
+          <w:szCs w:val="16"/>
+        </w:rPr>
+      </w:pPr>
+    </w:p>
+    <w:p>
+      <w:pPr>
+        <w:pBdr>
+          <w:top w:val="single" w:sz="4" w:space="1" w:color="auto"/>
+          <w:left w:val="single" w:sz="4" w:space="4" w:color="auto"/>
+          <w:bottom w:val="single" w:sz="4" w:space="1" w:color="auto"/>
+          <w:right w:val="single" w:sz="4" w:space="4" w:color="auto"/>
+        </w:pBdr>
+        <w:jc w:val="both"/>
+        <w:outlineLvl w:val="2"/>
+        <w:rPr>
+          <w:rFonts w:ascii="Arial" w:hAnsi="Arial" w:cs="Arial"/>
+          <w:b/>
+          <w:color w:val="800080"/>
+        </w:rPr>
+      </w:pPr>
+      <w:r>
+        <w:rPr>
+          <w:rFonts w:ascii="Arial" w:hAnsi="Arial" w:cs="Arial"/>
+          <w:b/>
+          <w:color w:val="800080"/>
+        </w:rPr>
+        <w:t>26. If different from above, deta</w:t>
+      </w:r>
+      <w:r>
+        <w:rPr>
+          <w:rFonts w:ascii="Arial" w:hAnsi="Arial" w:cs="Arial"/>
+          <w:b/>
+          <w:color w:val="800080"/>
+        </w:rPr>
+        <w:t xml:space="preserve">ils of the current supervising </w:t>
+      </w:r>
+      <w:r>
+        <w:rPr>
+          <w:rFonts w:ascii="Arial" w:hAnsi="Arial" w:cs="Arial"/>
+          <w:b/>
+          <w:color w:val="800080"/>
+        </w:rPr>
+        <w:t xml:space="preserve">PS/YOT </w:t>
+      </w:r>
+      <w:r>
+        <w:rPr>
+          <w:rFonts w:ascii="Arial" w:hAnsi="Arial" w:cs="Arial"/>
+          <w:b/>
+          <w:color w:val="800080"/>
+        </w:rPr>
+        <w:t xml:space="preserve">community </w:t>
+      </w:r>
+      <w:r>
+        <w:rPr>
+          <w:rFonts w:ascii="Arial" w:hAnsi="Arial" w:cs="Arial"/>
+          <w:b/>
+          <w:color w:val="800080"/>
+        </w:rPr>
+        <w:t>offender manager:</w:t>
+      </w:r>
+    </w:p>
+    <w:p>
+      <w:pPr>
+        <w:pBdr>
+          <w:top w:val="single" w:sz="4" w:space="1" w:color="auto"/>
+          <w:left w:val="single" w:sz="4" w:space="4" w:color="auto"/>
+          <w:bottom w:val="single" w:sz="4" w:space="1" w:color="auto"/>
+          <w:right w:val="single" w:sz="4" w:space="4" w:color="auto"/>
+        </w:pBdr>
+        <w:jc w:val="both"/>
+        <w:rPr>
+          <w:rFonts w:ascii="Arial" w:hAnsi="Arial" w:cs="Arial"/>
+          <w:b/>
+          <w:color w:val="800080"/>
+          <w:sz w:val="12"/>
+          <w:szCs w:val="12"/>
+        </w:rPr>
+      </w:pPr>
+    </w:p>
+    <w:p>
+      <w:pPr>
+        <w:pBdr>
+          <w:top w:val="single" w:sz="4" w:space="1" w:color="auto"/>
+          <w:left w:val="single" w:sz="4" w:space="4" w:color="auto"/>
+          <w:bottom w:val="single" w:sz="4" w:space="1" w:color="auto"/>
+          <w:right w:val="single" w:sz="4" w:space="4" w:color="auto"/>
+        </w:pBdr>
+        <w:spacing w:line="360" w:lineRule="auto"/>
+        <w:jc w:val="both"/>
+        <w:rPr>
+          <w:rFonts w:ascii="Arial" w:hAnsi="Arial" w:cs="Arial"/>
+          <w:b/>
+        </w:rPr>
+      </w:pPr>
+      <w:r>
+        <w:rPr>
+          <w:rFonts w:ascii="Arial" w:hAnsi="Arial" w:cs="Arial"/>
+          <w:b/>
+          <w:color w:val="800080"/>
+        </w:rPr>
+        <w:t>Name of OM/YOT worker:</w:t>
+      </w:r>
+      <w:r>
+        <w:rPr>
+          <w:rFonts w:ascii="Arial" w:hAnsi="Arial" w:cs="Arial"/>
+          <w:b/>
         </w:rPr>
         <w:t xml:space="preserve"> </w:t>
       </w:r>
@@ -7918,180 +9535,7 @@
           <w:b/>
           <w:color w:val="800080"/>
         </w:rPr>
-        <w:t>Date of decision to request revocation</w:t>
-      </w:r>
-      <w:r>
-        <w:rPr>
-          <w:rFonts w:ascii="Arial" w:hAnsi="Arial" w:cs="Arial"/>
-          <w:color w:val="800080"/>
-        </w:rPr>
-        <w:t>:</w:t>
-      </w:r>
-      <w:r>
-        <w:rPr>
-          <w:rFonts w:ascii="Arial" w:hAnsi="Arial" w:cs="Arial"/>
-        </w:rPr>
-        <w:t xml:space="preserve"> </w:t>
-      </w:r>
-      <w:r>
-        <w:rPr>
-          <w:rFonts w:ascii="Arial" w:hAnsi="Arial" w:cs="Arial"/>
-        </w:rPr>
-        <w:t>{{date_of_decision}}</w:t>
-      </w:r>
-    </w:p>
-    <w:p>
-      <w:pPr>
-        <w:pBdr>
-          <w:top w:val="single" w:sz="4" w:space="1" w:color="auto"/>
-          <w:left w:val="single" w:sz="4" w:space="4" w:color="auto"/>
-          <w:bottom w:val="single" w:sz="4" w:space="1" w:color="auto"/>
-          <w:right w:val="single" w:sz="4" w:space="4" w:color="auto"/>
-        </w:pBdr>
-        <w:tabs>
-          <w:tab w:val="left" w:pos="1440"/>
-        </w:tabs>
-        <w:spacing w:line="360" w:lineRule="auto"/>
-        <w:rPr>
-          <w:rFonts w:ascii="Arial" w:hAnsi="Arial" w:cs="Arial"/>
-        </w:rPr>
-      </w:pPr>
-      <w:r>
-        <w:rPr>
-          <w:rFonts w:ascii="Arial" w:hAnsi="Arial" w:cs="Arial"/>
-          <w:b/>
-          <w:color w:val="800080"/>
-        </w:rPr>
-        <w:t>Time (24 hour) of decision to request information</w:t>
-      </w:r>
-      <w:r>
-        <w:rPr>
-          <w:rFonts w:ascii="Arial" w:hAnsi="Arial" w:cs="Arial"/>
-          <w:color w:val="800080"/>
-        </w:rPr>
-        <w:t>:</w:t>
-      </w:r>
-      <w:r>
-        <w:rPr>
-          <w:rFonts w:ascii="Arial" w:hAnsi="Arial" w:cs="Arial"/>
-        </w:rPr>
-        <w:t xml:space="preserve"> </w:t>
-      </w:r>
-      <w:r>
-        <w:rPr>
-          <w:rFonts w:ascii="Arial" w:hAnsi="Arial" w:cs="Arial"/>
-        </w:rPr>
-        <w:t>{{time_of_decision}}</w:t>
-      </w:r>
-    </w:p>
-    <w:p>
-      <w:pPr>
-        <w:jc w:val="both"/>
-        <w:rPr>
-          <w:rFonts w:ascii="Arial" w:hAnsi="Arial" w:cs="Arial"/>
-          <w:i/>
-          <w:sz w:val="16"/>
-          <w:szCs w:val="16"/>
-        </w:rPr>
-      </w:pPr>
-    </w:p>
-    <w:p>
-      <w:pPr>
-        <w:pBdr>
-          <w:top w:val="single" w:sz="4" w:space="1" w:color="auto"/>
-          <w:left w:val="single" w:sz="4" w:space="4" w:color="auto"/>
-          <w:bottom w:val="single" w:sz="4" w:space="1" w:color="auto"/>
-          <w:right w:val="single" w:sz="4" w:space="4" w:color="auto"/>
-        </w:pBdr>
-        <w:jc w:val="both"/>
-        <w:outlineLvl w:val="2"/>
-        <w:rPr>
-          <w:rFonts w:ascii="Arial" w:hAnsi="Arial" w:cs="Arial"/>
-          <w:b/>
-          <w:color w:val="800080"/>
-        </w:rPr>
-      </w:pPr>
-      <w:r>
-        <w:rPr>
-          <w:rFonts w:ascii="Arial" w:hAnsi="Arial" w:cs="Arial"/>
-          <w:b/>
-          <w:color w:val="800080"/>
-        </w:rPr>
-        <w:t>26. If different from above, deta</w:t>
-      </w:r>
-      <w:r>
-        <w:rPr>
-          <w:rFonts w:ascii="Arial" w:hAnsi="Arial" w:cs="Arial"/>
-          <w:b/>
-          <w:color w:val="800080"/>
-        </w:rPr>
-        <w:t xml:space="preserve">ils of the current supervising </w:t>
-      </w:r>
-      <w:r>
-        <w:rPr>
-          <w:rFonts w:ascii="Arial" w:hAnsi="Arial" w:cs="Arial"/>
-          <w:b/>
-          <w:color w:val="800080"/>
-        </w:rPr>
-        <w:t xml:space="preserve">PS/YOT </w:t>
-      </w:r>
-      <w:r>
-        <w:rPr>
-          <w:rFonts w:ascii="Arial" w:hAnsi="Arial" w:cs="Arial"/>
-          <w:b/>
-          <w:color w:val="800080"/>
-        </w:rPr>
-        <w:t xml:space="preserve">community </w:t>
-      </w:r>
-      <w:r>
-        <w:rPr>
-          <w:rFonts w:ascii="Arial" w:hAnsi="Arial" w:cs="Arial"/>
-          <w:b/>
-          <w:color w:val="800080"/>
-        </w:rPr>
-        <w:t>offender manager:</w:t>
-      </w:r>
-    </w:p>
-    <w:p>
-      <w:pPr>
-        <w:pBdr>
-          <w:top w:val="single" w:sz="4" w:space="1" w:color="auto"/>
-          <w:left w:val="single" w:sz="4" w:space="4" w:color="auto"/>
-          <w:bottom w:val="single" w:sz="4" w:space="1" w:color="auto"/>
-          <w:right w:val="single" w:sz="4" w:space="4" w:color="auto"/>
-        </w:pBdr>
-        <w:jc w:val="both"/>
-        <w:rPr>
-          <w:rFonts w:ascii="Arial" w:hAnsi="Arial" w:cs="Arial"/>
-          <w:b/>
-          <w:color w:val="800080"/>
-          <w:sz w:val="12"/>
-          <w:szCs w:val="12"/>
-        </w:rPr>
-      </w:pPr>
-    </w:p>
-    <w:p>
-      <w:pPr>
-        <w:pBdr>
-          <w:top w:val="single" w:sz="4" w:space="1" w:color="auto"/>
-          <w:left w:val="single" w:sz="4" w:space="4" w:color="auto"/>
-          <w:bottom w:val="single" w:sz="4" w:space="1" w:color="auto"/>
-          <w:right w:val="single" w:sz="4" w:space="4" w:color="auto"/>
-        </w:pBdr>
-        <w:spacing w:line="360" w:lineRule="auto"/>
-        <w:jc w:val="both"/>
-        <w:rPr>
-          <w:rFonts w:ascii="Arial" w:hAnsi="Arial" w:cs="Arial"/>
-          <w:b/>
-        </w:rPr>
-      </w:pPr>
-      <w:r>
-        <w:rPr>
-          <w:rFonts w:ascii="Arial" w:hAnsi="Arial" w:cs="Arial"/>
-          <w:b/>
-          <w:color w:val="800080"/>
-        </w:rPr>
-        <w:t>Name of OM/YOT worker:</w:t>
+        <w:t>Telephone Number:</w:t>
       </w:r>
       <w:r>
         <w:rPr>
@@ -8194,7 +9638,7 @@
           <w:b/>
           <w:color w:val="800080"/>
         </w:rPr>
-        <w:t>Telephone Number:</w:t>
+        <w:t>Email Address:</w:t>
       </w:r>
       <w:r>
         <w:rPr>
@@ -8274,6 +9718,12 @@
         </w:rPr>
         <w:fldChar w:fldCharType="end"/>
       </w:r>
+      <w:r>
+        <w:rPr>
+          <w:rFonts w:ascii="Arial" w:hAnsi="Arial" w:cs="Arial"/>
+        </w:rPr>
+        <w:t xml:space="preserve"> </w:t>
+      </w:r>
     </w:p>
     <w:p>
       <w:pPr>
@@ -8289,22 +9739,24 @@
         <w:spacing w:line="360" w:lineRule="auto"/>
         <w:rPr>
           <w:rFonts w:ascii="Arial" w:hAnsi="Arial" w:cs="Arial"/>
-        </w:rPr>
-      </w:pPr>
-      <w:r>
-        <w:rPr>
-          <w:rFonts w:ascii="Arial" w:hAnsi="Arial" w:cs="Arial"/>
-          <w:b/>
-          <w:color w:val="800080"/>
-        </w:rPr>
-        <w:t>Email Address:</w:t>
-      </w:r>
-      <w:r>
-        <w:rPr>
-          <w:rFonts w:ascii="Arial" w:hAnsi="Arial" w:cs="Arial"/>
-          <w:b/>
-        </w:rPr>
-        <w:t xml:space="preserve"> </w:t>
+          <w:b/>
+        </w:rPr>
+      </w:pPr>
+      <w:r>
+        <w:rPr>
+          <w:rFonts w:ascii="Arial" w:hAnsi="Arial" w:cs="Arial"/>
+          <w:b/>
+          <w:color w:val="800080"/>
+        </w:rPr>
+        <w:t>Region</w:t>
+      </w:r>
+      <w:r>
+        <w:rPr>
+          <w:rFonts w:ascii="Arial" w:hAnsi="Arial" w:cs="Arial"/>
+          <w:b/>
+          <w:color w:val="800080"/>
+        </w:rPr>
+        <w:t xml:space="preserve">: </w:t>
       </w:r>
       <w:r>
         <w:rPr>
@@ -8377,12 +9829,6 @@
         </w:rPr>
         <w:fldChar w:fldCharType="end"/>
       </w:r>
-      <w:r>
-        <w:rPr>
-          <w:rFonts w:ascii="Arial" w:hAnsi="Arial" w:cs="Arial"/>
-        </w:rPr>
-        <w:t xml:space="preserve"> </w:t>
-      </w:r>
     </w:p>
     <w:p>
       <w:pPr>
@@ -8398,16 +9844,15 @@
         <w:spacing w:line="360" w:lineRule="auto"/>
         <w:rPr>
           <w:rFonts w:ascii="Arial" w:hAnsi="Arial" w:cs="Arial"/>
-          <w:b/>
-        </w:rPr>
-      </w:pPr>
-      <w:r>
-        <w:rPr>
-          <w:rFonts w:ascii="Arial" w:hAnsi="Arial" w:cs="Arial"/>
-          <w:b/>
-          <w:color w:val="800080"/>
-        </w:rPr>
-        <w:t>Region</w:t>
+        </w:rPr>
+      </w:pPr>
+      <w:r>
+        <w:rPr>
+          <w:rFonts w:ascii="Arial" w:hAnsi="Arial" w:cs="Arial"/>
+          <w:b/>
+          <w:color w:val="800080"/>
+        </w:rPr>
+        <w:t>LDU</w:t>
       </w:r>
       <w:r>
         <w:rPr>
@@ -8511,110 +9956,6 @@
           <w:b/>
           <w:color w:val="800080"/>
         </w:rPr>
-        <w:t>LDU</w:t>
-      </w:r>
-      <w:r>
-        <w:rPr>
-          <w:rFonts w:ascii="Arial" w:hAnsi="Arial" w:cs="Arial"/>
-          <w:b/>
-          <w:color w:val="800080"/>
-        </w:rPr>
-        <w:t xml:space="preserve">: </w:t>
-      </w:r>
-      <w:r>
-        <w:rPr>
-          <w:rFonts w:ascii="Arial" w:hAnsi="Arial" w:cs="Arial"/>
-        </w:rPr>
-        <w:fldChar w:fldCharType="begin">
-          <w:ffData>
-            <w:name w:val=""/>
-            <w:enabled/>
-            <w:calcOnExit w:val="0"/>
-            <w:textInput/>
-          </w:ffData>
-        </w:fldChar>
-      </w:r>
-      <w:r>
-        <w:rPr>
-          <w:rFonts w:ascii="Arial" w:hAnsi="Arial" w:cs="Arial"/>
-        </w:rPr>
-        <w:instrText xml:space="preserve"> FORMTEXT </w:instrText>
-      </w:r>
-      <w:r>
-        <w:rPr>
-          <w:rFonts w:ascii="Arial" w:hAnsi="Arial" w:cs="Arial"/>
-        </w:rPr>
-      </w:r>
-      <w:r>
-        <w:rPr>
-          <w:rFonts w:ascii="Arial" w:hAnsi="Arial" w:cs="Arial"/>
-        </w:rPr>
-        <w:fldChar w:fldCharType="separate"/>
-      </w:r>
-      <w:r>
-        <w:rPr>
-          <w:rFonts w:ascii="Arial" w:hAnsi="Arial" w:cs="Arial"/>
-          <w:noProof/>
-        </w:rPr>
-        <w:t> </w:t>
-      </w:r>
-      <w:r>
-        <w:rPr>
-          <w:rFonts w:ascii="Arial" w:hAnsi="Arial" w:cs="Arial"/>
-          <w:noProof/>
-        </w:rPr>
-        <w:t> </w:t>
-      </w:r>
-      <w:r>
-        <w:rPr>
-          <w:rFonts w:ascii="Arial" w:hAnsi="Arial" w:cs="Arial"/>
-          <w:noProof/>
-        </w:rPr>
-        <w:t> </w:t>
-      </w:r>
-      <w:r>
-        <w:rPr>
-          <w:rFonts w:ascii="Arial" w:hAnsi="Arial" w:cs="Arial"/>
-          <w:noProof/>
-        </w:rPr>
-        <w:t> </w:t>
-      </w:r>
-      <w:r>
-        <w:rPr>
-          <w:rFonts w:ascii="Arial" w:hAnsi="Arial" w:cs="Arial"/>
-          <w:noProof/>
-        </w:rPr>
-        <w:t> </w:t>
-      </w:r>
-      <w:r>
-        <w:rPr>
-          <w:rFonts w:ascii="Arial" w:hAnsi="Arial" w:cs="Arial"/>
-        </w:rPr>
-        <w:fldChar w:fldCharType="end"/>
-      </w:r>
-    </w:p>
-    <w:p>
-      <w:pPr>
-        <w:pBdr>
-          <w:top w:val="single" w:sz="4" w:space="1" w:color="auto"/>
-          <w:left w:val="single" w:sz="4" w:space="4" w:color="auto"/>
-          <w:bottom w:val="single" w:sz="4" w:space="1" w:color="auto"/>
-          <w:right w:val="single" w:sz="4" w:space="4" w:color="auto"/>
-        </w:pBdr>
-        <w:tabs>
-          <w:tab w:val="left" w:pos="1440"/>
-        </w:tabs>
-        <w:spacing w:line="360" w:lineRule="auto"/>
-        <w:rPr>
-          <w:rFonts w:ascii="Arial" w:hAnsi="Arial" w:cs="Arial"/>
-        </w:rPr>
-      </w:pPr>
-      <w:r>
-        <w:rPr>
-          <w:rFonts w:ascii="Arial" w:hAnsi="Arial" w:cs="Arial"/>
-          <w:b/>
-          <w:color w:val="800080"/>
-        </w:rPr>
         <w:t>E-mail address to which PPCS should respond including a functional mailbox</w:t>
       </w:r>
       <w:r>
@@ -8634,72 +9975,21 @@
         <w:rPr>
           <w:rFonts w:ascii="Arial" w:hAnsi="Arial" w:cs="Arial"/>
         </w:rPr>
-        <w:fldChar w:fldCharType="begin">
-          <w:ffData>
-            <w:name w:val=""/>
-            <w:enabled/>
-            <w:calcOnExit w:val="0"/>
-            <w:textInput/>
-          </w:ffData>
-        </w:fldChar>
-      </w:r>
-      <w:r>
-        <w:rPr>
-          <w:rFonts w:ascii="Arial" w:hAnsi="Arial" w:cs="Arial"/>
-        </w:rPr>
-        <w:instrText xml:space="preserve"> FORMTEXT </w:instrText>
-      </w:r>
-      <w:r>
-        <w:rPr>
-          <w:rFonts w:ascii="Arial" w:hAnsi="Arial" w:cs="Arial"/>
-        </w:rPr>
-      </w:r>
-      <w:r>
-        <w:rPr>
-          <w:rFonts w:ascii="Arial" w:hAnsi="Arial" w:cs="Arial"/>
-        </w:rPr>
-        <w:fldChar w:fldCharType="separate"/>
-      </w:r>
-      <w:r>
-        <w:rPr>
-          <w:rFonts w:ascii="Arial" w:hAnsi="Arial" w:cs="Arial"/>
-          <w:noProof/>
-        </w:rPr>
-        <w:t> </w:t>
-      </w:r>
-      <w:r>
-        <w:rPr>
-          <w:rFonts w:ascii="Arial" w:hAnsi="Arial" w:cs="Arial"/>
-          <w:noProof/>
-        </w:rPr>
-        <w:t> </w:t>
-      </w:r>
-      <w:r>
-        <w:rPr>
-          <w:rFonts w:ascii="Arial" w:hAnsi="Arial" w:cs="Arial"/>
-          <w:noProof/>
-        </w:rPr>
-        <w:t> </w:t>
-      </w:r>
-      <w:r>
-        <w:rPr>
-          <w:rFonts w:ascii="Arial" w:hAnsi="Arial" w:cs="Arial"/>
-          <w:noProof/>
-        </w:rPr>
-        <w:t> </w:t>
-      </w:r>
-      <w:r>
-        <w:rPr>
-          <w:rFonts w:ascii="Arial" w:hAnsi="Arial" w:cs="Arial"/>
-          <w:noProof/>
-        </w:rPr>
-        <w:t> </w:t>
-      </w:r>
-      <w:r>
-        <w:rPr>
-          <w:rFonts w:ascii="Arial" w:hAnsi="Arial" w:cs="Arial"/>
-        </w:rPr>
-        <w:fldChar w:fldCharType="end"/>
+        <w:t>{{</w:t>
+      </w:r>
+      <w:proofErr w:type="spellStart"/>
+      <w:r>
+        <w:rPr>
+          <w:rFonts w:ascii="Arial" w:hAnsi="Arial" w:cs="Arial"/>
+        </w:rPr>
+        <w:t>ppcs_query_emails</w:t>
+      </w:r>
+      <w:proofErr w:type="spellEnd"/>
+      <w:r>
+        <w:rPr>
+          <w:rFonts w:ascii="Arial" w:hAnsi="Arial" w:cs="Arial"/>
+        </w:rPr>
+        <w:t>}}</w:t>
       </w:r>
     </w:p>
     <w:p>
@@ -8882,7 +10172,23 @@
           <w:rFonts w:ascii="Arial" w:hAnsi="Arial" w:cs="Arial"/>
           <w:color w:val="800080"/>
         </w:rPr>
-        <w:t>offender manager and I am endorsing:</w:t>
+        <w:t xml:space="preserve">offender </w:t>
+      </w:r>
+      <w:proofErr w:type="gramStart"/>
+      <w:r>
+        <w:rPr>
+          <w:rFonts w:ascii="Arial" w:hAnsi="Arial" w:cs="Arial"/>
+          <w:color w:val="800080"/>
+        </w:rPr>
+        <w:t>manager</w:t>
+      </w:r>
+      <w:proofErr w:type="gramEnd"/>
+      <w:r>
+        <w:rPr>
+          <w:rFonts w:ascii="Arial" w:hAnsi="Arial" w:cs="Arial"/>
+          <w:color w:val="800080"/>
+        </w:rPr>
+        <w:t xml:space="preserve"> and I am endorsing:</w:t>
       </w:r>
     </w:p>
     <w:p>
@@ -8956,8 +10262,17 @@
           <w:rFonts w:ascii="Arial" w:hAnsi="Arial" w:cs="Arial"/>
           <w:color w:val="800080"/>
         </w:rPr>
-        <w:t>Alternatives to recall have been fully explored</w:t>
-      </w:r>
+        <w:t xml:space="preserve">Alternatives to recall have been fully </w:t>
+      </w:r>
+      <w:proofErr w:type="gramStart"/>
+      <w:r>
+        <w:rPr>
+          <w:rFonts w:ascii="Arial" w:hAnsi="Arial" w:cs="Arial"/>
+          <w:color w:val="800080"/>
+        </w:rPr>
+        <w:t>explored</w:t>
+      </w:r>
+      <w:proofErr w:type="gramEnd"/>
     </w:p>
     <w:p>
       <w:pPr>
@@ -9030,8 +10345,17 @@
           <w:rFonts w:ascii="Arial" w:hAnsi="Arial" w:cs="Arial"/>
           <w:color w:val="800080"/>
         </w:rPr>
-        <w:t>The recall type requested</w:t>
-      </w:r>
+        <w:t xml:space="preserve">The recall type </w:t>
+      </w:r>
+      <w:proofErr w:type="gramStart"/>
+      <w:r>
+        <w:rPr>
+          <w:rFonts w:ascii="Arial" w:hAnsi="Arial" w:cs="Arial"/>
+          <w:color w:val="800080"/>
+        </w:rPr>
+        <w:t>requested</w:t>
+      </w:r>
+      <w:proofErr w:type="gramEnd"/>
     </w:p>
     <w:p>
       <w:pPr>
@@ -9179,8 +10503,17 @@
           <w:rFonts w:ascii="Arial" w:hAnsi="Arial" w:cs="Arial"/>
           <w:color w:val="800080"/>
         </w:rPr>
-        <w:t>The offender is no longer manageable in the community</w:t>
-      </w:r>
+        <w:t xml:space="preserve">The offender is no longer manageable in the </w:t>
+      </w:r>
+      <w:proofErr w:type="gramStart"/>
+      <w:r>
+        <w:rPr>
+          <w:rFonts w:ascii="Arial" w:hAnsi="Arial" w:cs="Arial"/>
+          <w:color w:val="800080"/>
+        </w:rPr>
+        <w:t>community</w:t>
+      </w:r>
+      <w:proofErr w:type="gramEnd"/>
     </w:p>
     <w:p>
       <w:pPr>

</xml_diff>

<commit_message>
MRD-1840 Add emails for revocation order to Part A
</commit_message>
<xml_diff>
--- a/src/main/resources/NAT Recall Part A London Template - obtained 131021.docx
+++ b/src/main/resources/NAT Recall Part A London Template - obtained 131021.docx
@@ -11622,6 +11622,7 @@
         <w:spacing w:line="360" w:lineRule="auto"/>
         <w:rPr>
           <w:rFonts w:ascii="Arial" w:hAnsi="Arial" w:cs="Arial"/>
+          <w:b/>
         </w:rPr>
       </w:pPr>
       <w:r>
@@ -11637,79 +11638,27 @@
           <w:rFonts w:ascii="Arial" w:hAnsi="Arial" w:cs="Arial"/>
           <w:b/>
         </w:rPr>
-        <w:t xml:space="preserve"> </w:t>
-      </w:r>
-      <w:r>
-        <w:rPr>
-          <w:rFonts w:ascii="Arial" w:hAnsi="Arial" w:cs="Arial"/>
-        </w:rPr>
-        <w:fldChar w:fldCharType="begin">
-          <w:ffData>
-            <w:name w:val=""/>
-            <w:enabled/>
-            <w:calcOnExit w:val="0"/>
-            <w:statusText w:type="text" w:val="Senior manager authorisation  - e mail address for receipt of a copy of the revocation order:"/>
-            <w:textInput/>
-          </w:ffData>
-        </w:fldChar>
-      </w:r>
-      <w:r>
-        <w:rPr>
-          <w:rFonts w:ascii="Arial" w:hAnsi="Arial" w:cs="Arial"/>
-        </w:rPr>
-        <w:instrText xml:space="preserve"> FORMTEXT </w:instrText>
-      </w:r>
-      <w:r>
-        <w:rPr>
-          <w:rFonts w:ascii="Arial" w:hAnsi="Arial" w:cs="Arial"/>
-        </w:rPr>
-      </w:r>
-      <w:r>
-        <w:rPr>
-          <w:rFonts w:ascii="Arial" w:hAnsi="Arial" w:cs="Arial"/>
-        </w:rPr>
-        <w:fldChar w:fldCharType="separate"/>
-      </w:r>
-      <w:r>
-        <w:rPr>
-          <w:rFonts w:ascii="Arial" w:hAnsi="Arial" w:cs="Arial"/>
-          <w:noProof/>
-        </w:rPr>
-        <w:t> </w:t>
-      </w:r>
-      <w:r>
-        <w:rPr>
-          <w:rFonts w:ascii="Arial" w:hAnsi="Arial" w:cs="Arial"/>
-          <w:noProof/>
-        </w:rPr>
-        <w:t> </w:t>
-      </w:r>
-      <w:r>
-        <w:rPr>
-          <w:rFonts w:ascii="Arial" w:hAnsi="Arial" w:cs="Arial"/>
-          <w:noProof/>
-        </w:rPr>
-        <w:t> </w:t>
-      </w:r>
-      <w:r>
-        <w:rPr>
-          <w:rFonts w:ascii="Arial" w:hAnsi="Arial" w:cs="Arial"/>
-          <w:noProof/>
-        </w:rPr>
-        <w:t> </w:t>
-      </w:r>
-      <w:r>
-        <w:rPr>
-          <w:rFonts w:ascii="Arial" w:hAnsi="Arial" w:cs="Arial"/>
-          <w:noProof/>
-        </w:rPr>
-        <w:t> </w:t>
-      </w:r>
-      <w:r>
-        <w:rPr>
-          <w:rFonts w:ascii="Arial" w:hAnsi="Arial" w:cs="Arial"/>
-        </w:rPr>
-        <w:fldChar w:fldCharType="end"/>
+        <w:br/>
+      </w:r>
+      <w:r>
+        <w:rPr>
+          <w:rFonts w:ascii="Arial" w:hAnsi="Arial" w:cs="Arial"/>
+        </w:rPr>
+        <w:t>{{</w:t>
+      </w:r>
+      <w:proofErr w:type="spellStart"/>
+      <w:r>
+        <w:rPr>
+          <w:rFonts w:ascii="Arial" w:hAnsi="Arial" w:cs="Arial"/>
+        </w:rPr>
+        <w:t>revocation_order_recipients</w:t>
+      </w:r>
+      <w:proofErr w:type="spellEnd"/>
+      <w:r>
+        <w:rPr>
+          <w:rFonts w:ascii="Arial" w:hAnsi="Arial" w:cs="Arial"/>
+        </w:rPr>
+        <w:t>}}</w:t>
       </w:r>
     </w:p>
     <w:p>

</xml_diff>

<commit_message>
MRD-1840 Add query and revocation emails to Part A (#732)
* MRD-1840 Add emails for PPCS queries to Part A

* MRD-1840 Add emails for revocation order to Part A
</commit_message>
<xml_diff>
--- a/src/main/resources/NAT Recall Part A London Template - obtained 131021.docx
+++ b/src/main/resources/NAT Recall Part A London Template - obtained 131021.docx
@@ -151,7 +151,25 @@
           <w:b/>
           <w:color w:val="800080"/>
         </w:rPr>
-        <w:t>.  There is also guidance available on EQuiP relating to the victim contact scheme (under 1.3.1 – Victims).</w:t>
+        <w:t xml:space="preserve">.  There is also guidance available on </w:t>
+      </w:r>
+      <w:proofErr w:type="spellStart"/>
+      <w:r>
+        <w:rPr>
+          <w:rFonts w:ascii="Arial" w:eastAsia="Arial" w:hAnsi="Arial" w:cs="Arial"/>
+          <w:b/>
+          <w:color w:val="800080"/>
+        </w:rPr>
+        <w:t>EQuiP</w:t>
+      </w:r>
+      <w:proofErr w:type="spellEnd"/>
+      <w:r>
+        <w:rPr>
+          <w:rFonts w:ascii="Arial" w:eastAsia="Arial" w:hAnsi="Arial" w:cs="Arial"/>
+          <w:b/>
+          <w:color w:val="800080"/>
+        </w:rPr>
+        <w:t xml:space="preserve"> relating to the victim contact scheme (under 1.3.1 – Victims).</w:t>
       </w:r>
     </w:p>
     <w:p>
@@ -179,8 +197,18 @@
           <w:b/>
           <w:color w:val="800080"/>
         </w:rPr>
-        <w:t>Sensitive information must be submitted as a separate document where there are concerns regarding disclosure. Non-disclosure information must be scanned, e-mailed and submitted as a separate document</w:t>
-      </w:r>
+        <w:t xml:space="preserve">Sensitive information must be submitted as a separate document where there are concerns regarding disclosure. Non-disclosure information must be scanned, e-mailed and submitted as a separate </w:t>
+      </w:r>
+      <w:proofErr w:type="gramStart"/>
+      <w:r>
+        <w:rPr>
+          <w:rFonts w:ascii="Arial" w:eastAsia="Arial" w:hAnsi="Arial" w:cs="Arial"/>
+          <w:b/>
+          <w:color w:val="800080"/>
+        </w:rPr>
+        <w:t>document</w:t>
+      </w:r>
+      <w:proofErr w:type="gramEnd"/>
     </w:p>
     <w:p>
       <w:pPr>
@@ -414,7 +442,25 @@
           <w:b/>
           <w:color w:val="800080"/>
         </w:rPr>
-        <w:t>this an Emergency recall</w:t>
+        <w:t xml:space="preserve">this an </w:t>
+      </w:r>
+      <w:proofErr w:type="gramStart"/>
+      <w:r>
+        <w:rPr>
+          <w:rFonts w:ascii="Arial" w:hAnsi="Arial" w:cs="Arial"/>
+          <w:b/>
+          <w:color w:val="800080"/>
+        </w:rPr>
+        <w:t>Emergency</w:t>
+      </w:r>
+      <w:proofErr w:type="gramEnd"/>
+      <w:r>
+        <w:rPr>
+          <w:rFonts w:ascii="Arial" w:hAnsi="Arial" w:cs="Arial"/>
+          <w:b/>
+          <w:color w:val="800080"/>
+        </w:rPr>
+        <w:t xml:space="preserve"> recall</w:t>
       </w:r>
       <w:r>
         <w:rPr>
@@ -538,7 +584,21 @@
         <w:rPr>
           <w:rFonts w:ascii="Arial" w:hAnsi="Arial" w:cs="Arial"/>
         </w:rPr>
-        <w:t>{{is_this_an_emergency_recall}}</w:t>
+        <w:t>{{</w:t>
+      </w:r>
+      <w:proofErr w:type="spellStart"/>
+      <w:r>
+        <w:rPr>
+          <w:rFonts w:ascii="Arial" w:hAnsi="Arial" w:cs="Arial"/>
+        </w:rPr>
+        <w:t>is_this_an_emergency_recall</w:t>
+      </w:r>
+      <w:proofErr w:type="spellEnd"/>
+      <w:r>
+        <w:rPr>
+          <w:rFonts w:ascii="Arial" w:hAnsi="Arial" w:cs="Arial"/>
+        </w:rPr>
+        <w:t>}}</w:t>
       </w:r>
     </w:p>
     <w:p>
@@ -619,7 +679,21 @@
         <w:rPr>
           <w:rFonts w:ascii="Arial" w:hAnsi="Arial" w:cs="Arial"/>
         </w:rPr>
-        <w:t>{{indeterminate_sentence_type}}</w:t>
+        <w:t>{{</w:t>
+      </w:r>
+      <w:proofErr w:type="spellStart"/>
+      <w:r>
+        <w:rPr>
+          <w:rFonts w:ascii="Arial" w:hAnsi="Arial" w:cs="Arial"/>
+        </w:rPr>
+        <w:t>indeterminate_sentence_type</w:t>
+      </w:r>
+      <w:proofErr w:type="spellEnd"/>
+      <w:r>
+        <w:rPr>
+          <w:rFonts w:ascii="Arial" w:hAnsi="Arial" w:cs="Arial"/>
+        </w:rPr>
+        <w:t>}}</w:t>
       </w:r>
     </w:p>
     <w:p>
@@ -690,7 +764,16 @@
           <w:b/>
           <w:color w:val="800080"/>
         </w:rPr>
-        <w:t xml:space="preserve"> one of the following: </w:t>
+        <w:t xml:space="preserve"> one of the following</w:t>
+      </w:r>
+      <w:proofErr w:type="gramStart"/>
+      <w:r>
+        <w:rPr>
+          <w:rFonts w:ascii="Arial" w:hAnsi="Arial" w:cs="Arial"/>
+          <w:b/>
+          <w:color w:val="800080"/>
+        </w:rPr>
+        <w:t xml:space="preserve">: </w:t>
       </w:r>
       <w:r>
         <w:rPr>
@@ -704,7 +787,28 @@
         <w:rPr>
           <w:rFonts w:ascii="Arial" w:hAnsi="Arial" w:cs="Arial"/>
         </w:rPr>
-        <w:t>{{is_extended_sentence}}</w:t>
+        <w:t>{</w:t>
+      </w:r>
+      <w:proofErr w:type="gramEnd"/>
+      <w:r>
+        <w:rPr>
+          <w:rFonts w:ascii="Arial" w:hAnsi="Arial" w:cs="Arial"/>
+        </w:rPr>
+        <w:t>{</w:t>
+      </w:r>
+      <w:proofErr w:type="spellStart"/>
+      <w:r>
+        <w:rPr>
+          <w:rFonts w:ascii="Arial" w:hAnsi="Arial" w:cs="Arial"/>
+        </w:rPr>
+        <w:t>is_extended_sentence</w:t>
+      </w:r>
+      <w:proofErr w:type="spellEnd"/>
+      <w:r>
+        <w:rPr>
+          <w:rFonts w:ascii="Arial" w:hAnsi="Arial" w:cs="Arial"/>
+        </w:rPr>
+        <w:t>}}</w:t>
       </w:r>
     </w:p>
     <w:p>
@@ -765,8 +869,18 @@
           <w:b/>
           <w:color w:val="800080"/>
         </w:rPr>
-        <w:t>entence (Criminal Justice Act 2003, Powers of Criminal Courts (sentencing) ACT 2000, Crime &amp; Disorder Act 1998);</w:t>
-      </w:r>
+        <w:t>entence (Criminal Justice Act 2003, Powers of Criminal Courts (sentencing) ACT 2000, Crime &amp; Disorder Act 1998</w:t>
+      </w:r>
+      <w:proofErr w:type="gramStart"/>
+      <w:r>
+        <w:rPr>
+          <w:rFonts w:ascii="Arial" w:hAnsi="Arial" w:cs="Arial"/>
+          <w:b/>
+          <w:color w:val="800080"/>
+        </w:rPr>
+        <w:t>);</w:t>
+      </w:r>
+      <w:proofErr w:type="gramEnd"/>
     </w:p>
     <w:p>
       <w:pPr>
@@ -1084,7 +1198,23 @@
           <w:rFonts w:ascii="Arial" w:hAnsi="Arial" w:cs="Arial"/>
           <w:noProof/>
         </w:rPr>
-        <w:t>{date_of_birth}}</w:t>
+        <w:t>{</w:t>
+      </w:r>
+      <w:proofErr w:type="spellStart"/>
+      <w:r>
+        <w:rPr>
+          <w:rFonts w:ascii="Arial" w:hAnsi="Arial" w:cs="Arial"/>
+          <w:noProof/>
+        </w:rPr>
+        <w:t>date_of_birth</w:t>
+      </w:r>
+      <w:proofErr w:type="spellEnd"/>
+      <w:r>
+        <w:rPr>
+          <w:rFonts w:ascii="Arial" w:hAnsi="Arial" w:cs="Arial"/>
+          <w:noProof/>
+        </w:rPr>
+        <w:t>}}</w:t>
       </w:r>
     </w:p>
     <w:p>
@@ -1178,7 +1308,24 @@
           <w:rFonts w:ascii="Arial" w:hAnsi="Arial" w:cs="Arial"/>
           <w:noProof/>
         </w:rPr>
-        <w:t>{primary_language}}</w:t>
+        <w:t>{</w:t>
+      </w:r>
+      <w:proofErr w:type="spellStart"/>
+      <w:r>
+        <w:rPr>
+          <w:rFonts w:ascii="Arial" w:hAnsi="Arial" w:cs="Arial"/>
+          <w:noProof/>
+        </w:rPr>
+        <w:t>primary_language</w:t>
+      </w:r>
+      <w:proofErr w:type="spellEnd"/>
+      <w:proofErr w:type="gramStart"/>
+      <w:r>
+        <w:rPr>
+          <w:rFonts w:ascii="Arial" w:hAnsi="Arial" w:cs="Arial"/>
+          <w:noProof/>
+        </w:rPr>
+        <w:t>}}</w:t>
       </w:r>
       <w:r>
         <w:rPr>
@@ -1192,6 +1339,7 @@
         </w:rPr>
         <w:t xml:space="preserve"> </w:t>
       </w:r>
+      <w:proofErr w:type="gramEnd"/>
       <w:r>
         <w:rPr>
           <w:rFonts w:ascii="Arial" w:hAnsi="Arial" w:cs="Arial"/>
@@ -1209,7 +1357,23 @@
           <w:rFonts w:ascii="Arial" w:hAnsi="Arial" w:cs="Arial"/>
           <w:noProof/>
         </w:rPr>
-        <w:t>{primary_language}}</w:t>
+        <w:t>{</w:t>
+      </w:r>
+      <w:proofErr w:type="spellStart"/>
+      <w:r>
+        <w:rPr>
+          <w:rFonts w:ascii="Arial" w:hAnsi="Arial" w:cs="Arial"/>
+          <w:noProof/>
+        </w:rPr>
+        <w:t>primary_language</w:t>
+      </w:r>
+      <w:proofErr w:type="spellEnd"/>
+      <w:r>
+        <w:rPr>
+          <w:rFonts w:ascii="Arial" w:hAnsi="Arial" w:cs="Arial"/>
+          <w:noProof/>
+        </w:rPr>
+        <w:t>}}</w:t>
       </w:r>
     </w:p>
     <w:p>
@@ -1330,7 +1494,23 @@
           <w:rFonts w:ascii="Arial" w:hAnsi="Arial" w:cs="Arial"/>
           <w:noProof/>
         </w:rPr>
-        <w:t>{cro_number}}</w:t>
+        <w:t>{</w:t>
+      </w:r>
+      <w:proofErr w:type="spellStart"/>
+      <w:r>
+        <w:rPr>
+          <w:rFonts w:ascii="Arial" w:hAnsi="Arial" w:cs="Arial"/>
+          <w:noProof/>
+        </w:rPr>
+        <w:t>cro_number</w:t>
+      </w:r>
+      <w:proofErr w:type="spellEnd"/>
+      <w:r>
+        <w:rPr>
+          <w:rFonts w:ascii="Arial" w:hAnsi="Arial" w:cs="Arial"/>
+          <w:noProof/>
+        </w:rPr>
+        <w:t>}}</w:t>
       </w:r>
     </w:p>
     <w:p>
@@ -1377,7 +1557,23 @@
           <w:rFonts w:ascii="Arial" w:hAnsi="Arial" w:cs="Arial"/>
           <w:noProof/>
         </w:rPr>
-        <w:t>{pnc_number}}</w:t>
+        <w:t>{</w:t>
+      </w:r>
+      <w:proofErr w:type="spellStart"/>
+      <w:r>
+        <w:rPr>
+          <w:rFonts w:ascii="Arial" w:hAnsi="Arial" w:cs="Arial"/>
+          <w:noProof/>
+        </w:rPr>
+        <w:t>pnc_number</w:t>
+      </w:r>
+      <w:proofErr w:type="spellEnd"/>
+      <w:r>
+        <w:rPr>
+          <w:rFonts w:ascii="Arial" w:hAnsi="Arial" w:cs="Arial"/>
+          <w:noProof/>
+        </w:rPr>
+        <w:t>}}</w:t>
       </w:r>
     </w:p>
     <w:p>
@@ -1424,7 +1620,23 @@
           <w:rFonts w:ascii="Arial" w:hAnsi="Arial" w:cs="Arial"/>
           <w:noProof/>
         </w:rPr>
-        <w:t>{most_recent_prisoner_number}}</w:t>
+        <w:t>{</w:t>
+      </w:r>
+      <w:proofErr w:type="spellStart"/>
+      <w:r>
+        <w:rPr>
+          <w:rFonts w:ascii="Arial" w:hAnsi="Arial" w:cs="Arial"/>
+          <w:noProof/>
+        </w:rPr>
+        <w:t>most_recent_prisoner_number</w:t>
+      </w:r>
+      <w:proofErr w:type="spellEnd"/>
+      <w:r>
+        <w:rPr>
+          <w:rFonts w:ascii="Arial" w:hAnsi="Arial" w:cs="Arial"/>
+          <w:noProof/>
+        </w:rPr>
+        <w:t>}}</w:t>
       </w:r>
     </w:p>
     <w:p>
@@ -1472,7 +1684,23 @@
           <w:rFonts w:ascii="Arial" w:hAnsi="Arial" w:cs="Arial"/>
           <w:noProof/>
         </w:rPr>
-        <w:t>{noms_number}}</w:t>
+        <w:t>{</w:t>
+      </w:r>
+      <w:proofErr w:type="spellStart"/>
+      <w:r>
+        <w:rPr>
+          <w:rFonts w:ascii="Arial" w:hAnsi="Arial" w:cs="Arial"/>
+          <w:noProof/>
+        </w:rPr>
+        <w:t>noms_number</w:t>
+      </w:r>
+      <w:proofErr w:type="spellEnd"/>
+      <w:r>
+        <w:rPr>
+          <w:rFonts w:ascii="Arial" w:hAnsi="Arial" w:cs="Arial"/>
+          <w:noProof/>
+        </w:rPr>
+        <w:t>}}</w:t>
       </w:r>
     </w:p>
     <w:p>
@@ -1511,7 +1739,23 @@
           <w:rFonts w:ascii="Arial" w:hAnsi="Arial" w:cs="Arial"/>
           <w:noProof/>
         </w:rPr>
-        <w:t>{last_releasing_prison}}</w:t>
+        <w:t>{</w:t>
+      </w:r>
+      <w:proofErr w:type="spellStart"/>
+      <w:r>
+        <w:rPr>
+          <w:rFonts w:ascii="Arial" w:hAnsi="Arial" w:cs="Arial"/>
+          <w:noProof/>
+        </w:rPr>
+        <w:t>last_releasing_prison</w:t>
+      </w:r>
+      <w:proofErr w:type="spellEnd"/>
+      <w:r>
+        <w:rPr>
+          <w:rFonts w:ascii="Arial" w:hAnsi="Arial" w:cs="Arial"/>
+          <w:noProof/>
+        </w:rPr>
+        <w:t>}}</w:t>
       </w:r>
     </w:p>
     <w:p>
@@ -1583,15 +1827,24 @@
           <w:rFonts w:ascii="Arial" w:hAnsi="Arial" w:cs="Arial"/>
           <w:noProof/>
         </w:rPr>
-        <w:t>{last_release</w:t>
-      </w:r>
+        <w:t>{</w:t>
+      </w:r>
+      <w:proofErr w:type="spellStart"/>
       <w:r>
         <w:rPr>
           <w:rFonts w:ascii="Arial" w:hAnsi="Arial" w:cs="Arial"/>
           <w:noProof/>
         </w:rPr>
+        <w:t>last_release</w:t>
+      </w:r>
+      <w:r>
+        <w:rPr>
+          <w:rFonts w:ascii="Arial" w:hAnsi="Arial" w:cs="Arial"/>
+          <w:noProof/>
+        </w:rPr>
         <w:t>_date</w:t>
       </w:r>
+      <w:proofErr w:type="spellEnd"/>
       <w:r>
         <w:rPr>
           <w:rFonts w:ascii="Arial" w:hAnsi="Arial" w:cs="Arial"/>
@@ -1635,13 +1888,21 @@
           <w:rFonts w:ascii="Arial" w:hAnsi="Arial" w:cs="Arial"/>
           <w:noProof/>
         </w:rPr>
-        <w:t>{date</w:t>
-      </w:r>
+        <w:t>{</w:t>
+      </w:r>
+      <w:proofErr w:type="spellStart"/>
       <w:r>
         <w:rPr>
           <w:rFonts w:ascii="Arial" w:hAnsi="Arial" w:cs="Arial"/>
           <w:noProof/>
         </w:rPr>
+        <w:t>date</w:t>
+      </w:r>
+      <w:r>
+        <w:rPr>
+          <w:rFonts w:ascii="Arial" w:hAnsi="Arial" w:cs="Arial"/>
+          <w:noProof/>
+        </w:rPr>
         <w:t>s</w:t>
       </w:r>
       <w:r>
@@ -1658,6 +1919,7 @@
         </w:rPr>
         <w:t>s</w:t>
       </w:r>
+      <w:proofErr w:type="spellEnd"/>
       <w:r>
         <w:rPr>
           <w:rFonts w:ascii="Arial" w:hAnsi="Arial" w:cs="Arial"/>
@@ -1714,7 +1976,23 @@
           <w:rFonts w:ascii="Arial" w:hAnsi="Arial" w:cs="Arial"/>
           <w:noProof/>
         </w:rPr>
-        <w:t>{date_of_previous_recalls}}</w:t>
+        <w:t>{</w:t>
+      </w:r>
+      <w:proofErr w:type="spellStart"/>
+      <w:r>
+        <w:rPr>
+          <w:rFonts w:ascii="Arial" w:hAnsi="Arial" w:cs="Arial"/>
+          <w:noProof/>
+        </w:rPr>
+        <w:t>date_of_previous_recalls</w:t>
+      </w:r>
+      <w:proofErr w:type="spellEnd"/>
+      <w:r>
+        <w:rPr>
+          <w:rFonts w:ascii="Arial" w:hAnsi="Arial" w:cs="Arial"/>
+          <w:noProof/>
+        </w:rPr>
+        <w:t>}}</w:t>
       </w:r>
     </w:p>
     <w:p>
@@ -1810,7 +2088,23 @@
           <w:rFonts w:ascii="Arial" w:hAnsi="Arial" w:cs="Arial"/>
           <w:noProof/>
         </w:rPr>
-        <w:t>{index_offence_description}}</w:t>
+        <w:t>{</w:t>
+      </w:r>
+      <w:proofErr w:type="spellStart"/>
+      <w:r>
+        <w:rPr>
+          <w:rFonts w:ascii="Arial" w:hAnsi="Arial" w:cs="Arial"/>
+          <w:noProof/>
+        </w:rPr>
+        <w:t>index_offence_description</w:t>
+      </w:r>
+      <w:proofErr w:type="spellEnd"/>
+      <w:r>
+        <w:rPr>
+          <w:rFonts w:ascii="Arial" w:hAnsi="Arial" w:cs="Arial"/>
+          <w:noProof/>
+        </w:rPr>
+        <w:t>}}</w:t>
       </w:r>
     </w:p>
     <w:p>
@@ -1866,7 +2160,23 @@
           <w:rFonts w:ascii="Arial" w:hAnsi="Arial" w:cs="Arial"/>
           <w:noProof/>
         </w:rPr>
-        <w:t>{date_of_original_offence}}</w:t>
+        <w:t>{</w:t>
+      </w:r>
+      <w:proofErr w:type="spellStart"/>
+      <w:r>
+        <w:rPr>
+          <w:rFonts w:ascii="Arial" w:hAnsi="Arial" w:cs="Arial"/>
+          <w:noProof/>
+        </w:rPr>
+        <w:t>date_of_original_offence</w:t>
+      </w:r>
+      <w:proofErr w:type="spellEnd"/>
+      <w:r>
+        <w:rPr>
+          <w:rFonts w:ascii="Arial" w:hAnsi="Arial" w:cs="Arial"/>
+          <w:noProof/>
+        </w:rPr>
+        <w:t>}}</w:t>
       </w:r>
     </w:p>
     <w:p>
@@ -1914,7 +2224,23 @@
           <w:rFonts w:ascii="Arial" w:hAnsi="Arial" w:cs="Arial"/>
           <w:noProof/>
         </w:rPr>
-        <w:t>{date_of_sentence}}</w:t>
+        <w:t>{</w:t>
+      </w:r>
+      <w:proofErr w:type="spellStart"/>
+      <w:r>
+        <w:rPr>
+          <w:rFonts w:ascii="Arial" w:hAnsi="Arial" w:cs="Arial"/>
+          <w:noProof/>
+        </w:rPr>
+        <w:t>date_of_sentence</w:t>
+      </w:r>
+      <w:proofErr w:type="spellEnd"/>
+      <w:r>
+        <w:rPr>
+          <w:rFonts w:ascii="Arial" w:hAnsi="Arial" w:cs="Arial"/>
+          <w:noProof/>
+        </w:rPr>
+        <w:t>}}</w:t>
       </w:r>
     </w:p>
     <w:p>
@@ -1962,7 +2288,23 @@
           <w:rFonts w:ascii="Arial" w:hAnsi="Arial" w:cs="Arial"/>
           <w:noProof/>
         </w:rPr>
-        <w:t>{length_of_sentence}}</w:t>
+        <w:t>{</w:t>
+      </w:r>
+      <w:proofErr w:type="spellStart"/>
+      <w:r>
+        <w:rPr>
+          <w:rFonts w:ascii="Arial" w:hAnsi="Arial" w:cs="Arial"/>
+          <w:noProof/>
+        </w:rPr>
+        <w:t>length_of_sentence</w:t>
+      </w:r>
+      <w:proofErr w:type="spellEnd"/>
+      <w:r>
+        <w:rPr>
+          <w:rFonts w:ascii="Arial" w:hAnsi="Arial" w:cs="Arial"/>
+          <w:noProof/>
+        </w:rPr>
+        <w:t>}}</w:t>
       </w:r>
     </w:p>
     <w:p>
@@ -2011,7 +2353,23 @@
           <w:rFonts w:ascii="Arial" w:hAnsi="Arial" w:cs="Arial"/>
           <w:noProof/>
         </w:rPr>
-        <w:t>{licence_expiry_date}}</w:t>
+        <w:t>{</w:t>
+      </w:r>
+      <w:proofErr w:type="spellStart"/>
+      <w:r>
+        <w:rPr>
+          <w:rFonts w:ascii="Arial" w:hAnsi="Arial" w:cs="Arial"/>
+          <w:noProof/>
+        </w:rPr>
+        <w:t>licence_expiry_date</w:t>
+      </w:r>
+      <w:proofErr w:type="spellEnd"/>
+      <w:r>
+        <w:rPr>
+          <w:rFonts w:ascii="Arial" w:hAnsi="Arial" w:cs="Arial"/>
+          <w:noProof/>
+        </w:rPr>
+        <w:t>}}</w:t>
       </w:r>
     </w:p>
     <w:p>
@@ -2060,7 +2418,23 @@
           <w:rFonts w:ascii="Arial" w:hAnsi="Arial" w:cs="Arial"/>
           <w:noProof/>
         </w:rPr>
-        <w:t>{sentence_expiry_date}}</w:t>
+        <w:t>{</w:t>
+      </w:r>
+      <w:proofErr w:type="spellStart"/>
+      <w:r>
+        <w:rPr>
+          <w:rFonts w:ascii="Arial" w:hAnsi="Arial" w:cs="Arial"/>
+          <w:noProof/>
+        </w:rPr>
+        <w:t>sentence_expiry_date</w:t>
+      </w:r>
+      <w:proofErr w:type="spellEnd"/>
+      <w:r>
+        <w:rPr>
+          <w:rFonts w:ascii="Arial" w:hAnsi="Arial" w:cs="Arial"/>
+          <w:noProof/>
+        </w:rPr>
+        <w:t>}}</w:t>
       </w:r>
     </w:p>
     <w:p>
@@ -2142,7 +2516,23 @@
           <w:rFonts w:ascii="Arial" w:hAnsi="Arial" w:cs="Arial"/>
           <w:noProof/>
         </w:rPr>
-        <w:t>{custodial_term}}</w:t>
+        <w:t>{</w:t>
+      </w:r>
+      <w:proofErr w:type="spellStart"/>
+      <w:r>
+        <w:rPr>
+          <w:rFonts w:ascii="Arial" w:hAnsi="Arial" w:cs="Arial"/>
+          <w:noProof/>
+        </w:rPr>
+        <w:t>custodial_term</w:t>
+      </w:r>
+      <w:proofErr w:type="spellEnd"/>
+      <w:r>
+        <w:rPr>
+          <w:rFonts w:ascii="Arial" w:hAnsi="Arial" w:cs="Arial"/>
+          <w:noProof/>
+        </w:rPr>
+        <w:t>}}</w:t>
       </w:r>
     </w:p>
     <w:p>
@@ -2248,12 +2638,21 @@
         </w:rPr>
         <w:t>{{</w:t>
       </w:r>
+      <w:proofErr w:type="spellStart"/>
       <w:r>
         <w:rPr>
           <w:rFonts w:ascii="Arial" w:hAnsi="Arial" w:cs="Arial"/>
           <w:noProof/>
         </w:rPr>
-        <w:t>custody_status}}</w:t>
+        <w:t>custody_status</w:t>
+      </w:r>
+      <w:proofErr w:type="spellEnd"/>
+      <w:r>
+        <w:rPr>
+          <w:rFonts w:ascii="Arial" w:hAnsi="Arial" w:cs="Arial"/>
+          <w:noProof/>
+        </w:rPr>
+        <w:t>}}</w:t>
       </w:r>
     </w:p>
     <w:p>
@@ -2322,7 +2721,23 @@
           <w:rFonts w:ascii="Arial" w:hAnsi="Arial" w:cs="Arial"/>
           <w:noProof/>
         </w:rPr>
-        <w:t>{last_recorded_address}}</w:t>
+        <w:t>{</w:t>
+      </w:r>
+      <w:proofErr w:type="spellStart"/>
+      <w:r>
+        <w:rPr>
+          <w:rFonts w:ascii="Arial" w:hAnsi="Arial" w:cs="Arial"/>
+          <w:noProof/>
+        </w:rPr>
+        <w:t>last_recorded_address</w:t>
+      </w:r>
+      <w:proofErr w:type="spellEnd"/>
+      <w:r>
+        <w:rPr>
+          <w:rFonts w:ascii="Arial" w:hAnsi="Arial" w:cs="Arial"/>
+          <w:noProof/>
+        </w:rPr>
+        <w:t>}}</w:t>
       </w:r>
     </w:p>
     <w:p>
@@ -2404,7 +2819,23 @@
           <w:rFonts w:ascii="Arial" w:hAnsi="Arial" w:cs="Arial"/>
           <w:noProof/>
         </w:rPr>
-        <w:t>{custody_status_details}}</w:t>
+        <w:t>{</w:t>
+      </w:r>
+      <w:proofErr w:type="spellStart"/>
+      <w:r>
+        <w:rPr>
+          <w:rFonts w:ascii="Arial" w:hAnsi="Arial" w:cs="Arial"/>
+          <w:noProof/>
+        </w:rPr>
+        <w:t>custody_status_details</w:t>
+      </w:r>
+      <w:proofErr w:type="spellEnd"/>
+      <w:r>
+        <w:rPr>
+          <w:rFonts w:ascii="Arial" w:hAnsi="Arial" w:cs="Arial"/>
+          <w:noProof/>
+        </w:rPr>
+        <w:t>}}</w:t>
       </w:r>
     </w:p>
     <w:p>
@@ -2660,12 +3091,21 @@
         </w:rPr>
         <w:t>{{</w:t>
       </w:r>
+      <w:proofErr w:type="spellStart"/>
       <w:r>
         <w:rPr>
           <w:rFonts w:ascii="Arial" w:hAnsi="Arial" w:cs="Arial"/>
           <w:noProof/>
         </w:rPr>
-        <w:t>contact_name}}</w:t>
+        <w:t>contact_name</w:t>
+      </w:r>
+      <w:proofErr w:type="spellEnd"/>
+      <w:r>
+        <w:rPr>
+          <w:rFonts w:ascii="Arial" w:hAnsi="Arial" w:cs="Arial"/>
+          <w:noProof/>
+        </w:rPr>
+        <w:t>}}</w:t>
       </w:r>
     </w:p>
     <w:p>
@@ -2711,7 +3151,23 @@
           <w:rFonts w:ascii="Arial" w:hAnsi="Arial" w:cs="Arial"/>
           <w:noProof/>
         </w:rPr>
-        <w:t>{phone_number}}</w:t>
+        <w:t>{</w:t>
+      </w:r>
+      <w:proofErr w:type="spellStart"/>
+      <w:r>
+        <w:rPr>
+          <w:rFonts w:ascii="Arial" w:hAnsi="Arial" w:cs="Arial"/>
+          <w:noProof/>
+        </w:rPr>
+        <w:t>phone_number</w:t>
+      </w:r>
+      <w:proofErr w:type="spellEnd"/>
+      <w:r>
+        <w:rPr>
+          <w:rFonts w:ascii="Arial" w:hAnsi="Arial" w:cs="Arial"/>
+          <w:noProof/>
+        </w:rPr>
+        <w:t>}}</w:t>
       </w:r>
       <w:r>
         <w:rPr>
@@ -2751,7 +3207,16 @@
           <w:b/>
           <w:color w:val="800080"/>
         </w:rPr>
-        <w:t xml:space="preserve">Fax number: </w:t>
+        <w:t>Fax number</w:t>
+      </w:r>
+      <w:proofErr w:type="gramStart"/>
+      <w:r>
+        <w:rPr>
+          <w:rFonts w:ascii="Arial" w:hAnsi="Arial" w:cs="Arial"/>
+          <w:b/>
+          <w:color w:val="800080"/>
+        </w:rPr>
+        <w:t xml:space="preserve">: </w:t>
       </w:r>
       <w:r>
         <w:rPr>
@@ -2766,12 +3231,29 @@
         </w:rPr>
         <w:t>{</w:t>
       </w:r>
+      <w:proofErr w:type="gramEnd"/>
       <w:r>
         <w:rPr>
           <w:rFonts w:ascii="Arial" w:hAnsi="Arial" w:cs="Arial"/>
           <w:noProof/>
         </w:rPr>
-        <w:t>{fax_number}}</w:t>
+        <w:t>{</w:t>
+      </w:r>
+      <w:proofErr w:type="spellStart"/>
+      <w:r>
+        <w:rPr>
+          <w:rFonts w:ascii="Arial" w:hAnsi="Arial" w:cs="Arial"/>
+          <w:noProof/>
+        </w:rPr>
+        <w:t>fax_number</w:t>
+      </w:r>
+      <w:proofErr w:type="spellEnd"/>
+      <w:r>
+        <w:rPr>
+          <w:rFonts w:ascii="Arial" w:hAnsi="Arial" w:cs="Arial"/>
+          <w:noProof/>
+        </w:rPr>
+        <w:t>}}</w:t>
       </w:r>
     </w:p>
     <w:p>
@@ -3062,7 +3544,25 @@
           <w:b/>
           <w:color w:val="800080"/>
         </w:rPr>
-        <w:t>- Relationship breakdown as a result of recall</w:t>
+        <w:t xml:space="preserve">- Relationship breakdown </w:t>
+      </w:r>
+      <w:proofErr w:type="gramStart"/>
+      <w:r>
+        <w:rPr>
+          <w:rFonts w:ascii="Arial" w:hAnsi="Arial" w:cs="Arial"/>
+          <w:b/>
+          <w:color w:val="800080"/>
+        </w:rPr>
+        <w:t>as a result of</w:t>
+      </w:r>
+      <w:proofErr w:type="gramEnd"/>
+      <w:r>
+        <w:rPr>
+          <w:rFonts w:ascii="Arial" w:hAnsi="Arial" w:cs="Arial"/>
+          <w:b/>
+          <w:color w:val="800080"/>
+        </w:rPr>
+        <w:t xml:space="preserve"> recall</w:t>
       </w:r>
     </w:p>
     <w:p>
@@ -3214,7 +3714,25 @@
           <w:b/>
           <w:color w:val="800080"/>
         </w:rPr>
-        <w:t>- Assessed as being at RoSH from other</w:t>
+        <w:t xml:space="preserve">- Assessed as being at </w:t>
+      </w:r>
+      <w:proofErr w:type="spellStart"/>
+      <w:r>
+        <w:rPr>
+          <w:rFonts w:ascii="Arial" w:hAnsi="Arial" w:cs="Arial"/>
+          <w:b/>
+          <w:color w:val="800080"/>
+        </w:rPr>
+        <w:t>RoSH</w:t>
+      </w:r>
+      <w:proofErr w:type="spellEnd"/>
+      <w:r>
+        <w:rPr>
+          <w:rFonts w:ascii="Arial" w:hAnsi="Arial" w:cs="Arial"/>
+          <w:b/>
+          <w:color w:val="800080"/>
+        </w:rPr>
+        <w:t xml:space="preserve"> from other</w:t>
       </w:r>
       <w:r>
         <w:rPr>
@@ -3624,7 +4142,23 @@
           <w:rFonts w:ascii="Arial" w:hAnsi="Arial" w:cs="Arial"/>
           <w:bCs/>
         </w:rPr>
-        <w:t>{{has_contraband_risk}}</w:t>
+        <w:t>{{</w:t>
+      </w:r>
+      <w:proofErr w:type="spellStart"/>
+      <w:r>
+        <w:rPr>
+          <w:rFonts w:ascii="Arial" w:hAnsi="Arial" w:cs="Arial"/>
+          <w:bCs/>
+        </w:rPr>
+        <w:t>has_contraband_risk</w:t>
+      </w:r>
+      <w:proofErr w:type="spellEnd"/>
+      <w:r>
+        <w:rPr>
+          <w:rFonts w:ascii="Arial" w:hAnsi="Arial" w:cs="Arial"/>
+          <w:bCs/>
+        </w:rPr>
+        <w:t>}}</w:t>
       </w:r>
       <w:r>
         <w:rPr>
@@ -3669,7 +4203,23 @@
           <w:rFonts w:ascii="Arial" w:hAnsi="Arial" w:cs="Arial"/>
           <w:bCs/>
         </w:rPr>
-        <w:t>{{has_contraband_risk_details}}</w:t>
+        <w:t>{{</w:t>
+      </w:r>
+      <w:proofErr w:type="spellStart"/>
+      <w:r>
+        <w:rPr>
+          <w:rFonts w:ascii="Arial" w:hAnsi="Arial" w:cs="Arial"/>
+          <w:bCs/>
+        </w:rPr>
+        <w:t>has_contraband_risk_details</w:t>
+      </w:r>
+      <w:proofErr w:type="spellEnd"/>
+      <w:r>
+        <w:rPr>
+          <w:rFonts w:ascii="Arial" w:hAnsi="Arial" w:cs="Arial"/>
+          <w:bCs/>
+        </w:rPr>
+        <w:t>}}</w:t>
       </w:r>
       <w:r>
         <w:rPr>
@@ -3780,7 +4330,23 @@
           <w:rFonts w:ascii="Arial" w:hAnsi="Arial" w:cs="Arial"/>
           <w:bCs/>
         </w:rPr>
-        <w:t>{{mappa_category}}</w:t>
+        <w:t>{{</w:t>
+      </w:r>
+      <w:proofErr w:type="spellStart"/>
+      <w:r>
+        <w:rPr>
+          <w:rFonts w:ascii="Arial" w:hAnsi="Arial" w:cs="Arial"/>
+          <w:bCs/>
+        </w:rPr>
+        <w:t>mappa_category</w:t>
+      </w:r>
+      <w:proofErr w:type="spellEnd"/>
+      <w:r>
+        <w:rPr>
+          <w:rFonts w:ascii="Arial" w:hAnsi="Arial" w:cs="Arial"/>
+          <w:bCs/>
+        </w:rPr>
+        <w:t>}}</w:t>
       </w:r>
     </w:p>
     <w:p>
@@ -3818,7 +4384,23 @@
           <w:rFonts w:ascii="Arial" w:hAnsi="Arial" w:cs="Arial"/>
           <w:bCs/>
         </w:rPr>
-        <w:t>{{mappa_level}}</w:t>
+        <w:t>{{</w:t>
+      </w:r>
+      <w:proofErr w:type="spellStart"/>
+      <w:r>
+        <w:rPr>
+          <w:rFonts w:ascii="Arial" w:hAnsi="Arial" w:cs="Arial"/>
+          <w:bCs/>
+        </w:rPr>
+        <w:t>mappa_level</w:t>
+      </w:r>
+      <w:proofErr w:type="spellEnd"/>
+      <w:r>
+        <w:rPr>
+          <w:rFonts w:ascii="Arial" w:hAnsi="Arial" w:cs="Arial"/>
+          <w:bCs/>
+        </w:rPr>
+        <w:t>}}</w:t>
       </w:r>
     </w:p>
     <w:p>
@@ -3849,7 +4431,23 @@
           <w:rFonts w:ascii="Arial" w:hAnsi="Arial" w:cs="Arial"/>
           <w:bCs/>
         </w:rPr>
-        <w:t>{{is_under_integrated_offender_management}}</w:t>
+        <w:t>{{</w:t>
+      </w:r>
+      <w:proofErr w:type="spellStart"/>
+      <w:r>
+        <w:rPr>
+          <w:rFonts w:ascii="Arial" w:hAnsi="Arial" w:cs="Arial"/>
+          <w:bCs/>
+        </w:rPr>
+        <w:t>is_under_integrated_offender_management</w:t>
+      </w:r>
+      <w:proofErr w:type="spellEnd"/>
+      <w:r>
+        <w:rPr>
+          <w:rFonts w:ascii="Arial" w:hAnsi="Arial" w:cs="Arial"/>
+          <w:bCs/>
+        </w:rPr>
+        <w:t>}}</w:t>
       </w:r>
       <w:r>
         <w:rPr>
@@ -4020,7 +4618,23 @@
           <w:rFonts w:ascii="Arial" w:hAnsi="Arial" w:cs="Arial"/>
           <w:bCs/>
         </w:rPr>
-        <w:t>{{has_victims_in_contact_scheme}}</w:t>
+        <w:t>{{</w:t>
+      </w:r>
+      <w:proofErr w:type="spellStart"/>
+      <w:r>
+        <w:rPr>
+          <w:rFonts w:ascii="Arial" w:hAnsi="Arial" w:cs="Arial"/>
+          <w:bCs/>
+        </w:rPr>
+        <w:t>has_victims_in_contact_scheme</w:t>
+      </w:r>
+      <w:proofErr w:type="spellEnd"/>
+      <w:r>
+        <w:rPr>
+          <w:rFonts w:ascii="Arial" w:hAnsi="Arial" w:cs="Arial"/>
+          <w:bCs/>
+        </w:rPr>
+        <w:t>}}</w:t>
       </w:r>
     </w:p>
     <w:p>
@@ -4257,7 +4871,23 @@
           <w:rFonts w:ascii="Arial" w:hAnsi="Arial" w:cs="Arial"/>
           <w:bCs/>
         </w:rPr>
-        <w:t>{{date_vlo_informed}}</w:t>
+        <w:t>{{</w:t>
+      </w:r>
+      <w:proofErr w:type="spellStart"/>
+      <w:r>
+        <w:rPr>
+          <w:rFonts w:ascii="Arial" w:hAnsi="Arial" w:cs="Arial"/>
+          <w:bCs/>
+        </w:rPr>
+        <w:t>date_vlo_informed</w:t>
+      </w:r>
+      <w:proofErr w:type="spellEnd"/>
+      <w:r>
+        <w:rPr>
+          <w:rFonts w:ascii="Arial" w:hAnsi="Arial" w:cs="Arial"/>
+          <w:bCs/>
+        </w:rPr>
+        <w:t>}}</w:t>
       </w:r>
     </w:p>
     <w:p>
@@ -4317,7 +4947,23 @@
           <w:rFonts w:ascii="Arial" w:hAnsi="Arial" w:cs="Arial"/>
           <w:bCs/>
         </w:rPr>
-        <w:t>{{risk_to_public}}</w:t>
+        <w:t>{{</w:t>
+      </w:r>
+      <w:proofErr w:type="spellStart"/>
+      <w:r>
+        <w:rPr>
+          <w:rFonts w:ascii="Arial" w:hAnsi="Arial" w:cs="Arial"/>
+          <w:bCs/>
+        </w:rPr>
+        <w:t>risk_to_public</w:t>
+      </w:r>
+      <w:proofErr w:type="spellEnd"/>
+      <w:r>
+        <w:rPr>
+          <w:rFonts w:ascii="Arial" w:hAnsi="Arial" w:cs="Arial"/>
+          <w:bCs/>
+        </w:rPr>
+        <w:t>}}</w:t>
       </w:r>
       <w:r>
         <w:rPr>
@@ -4389,13 +5035,29 @@
           <w:rFonts w:ascii="Arial" w:hAnsi="Arial" w:cs="Arial"/>
           <w:bCs/>
         </w:rPr>
-        <w:t>{{risk_to_known_adult}}</w:t>
-      </w:r>
+        <w:t>{{</w:t>
+      </w:r>
+      <w:proofErr w:type="spellStart"/>
       <w:r>
         <w:rPr>
           <w:rFonts w:ascii="Arial" w:hAnsi="Arial" w:cs="Arial"/>
           <w:bCs/>
         </w:rPr>
+        <w:t>risk_to_known_adult</w:t>
+      </w:r>
+      <w:proofErr w:type="spellEnd"/>
+      <w:r>
+        <w:rPr>
+          <w:rFonts w:ascii="Arial" w:hAnsi="Arial" w:cs="Arial"/>
+          <w:bCs/>
+        </w:rPr>
+        <w:t>}}</w:t>
+      </w:r>
+      <w:r>
+        <w:rPr>
+          <w:rFonts w:ascii="Arial" w:hAnsi="Arial" w:cs="Arial"/>
+          <w:bCs/>
+        </w:rPr>
         <w:tab/>
       </w:r>
       <w:r>
@@ -4469,7 +5131,23 @@
           <w:rFonts w:ascii="Arial" w:hAnsi="Arial" w:cs="Arial"/>
           <w:bCs/>
         </w:rPr>
-        <w:t>{{risk_to_children}}</w:t>
+        <w:t>{{</w:t>
+      </w:r>
+      <w:proofErr w:type="spellStart"/>
+      <w:r>
+        <w:rPr>
+          <w:rFonts w:ascii="Arial" w:hAnsi="Arial" w:cs="Arial"/>
+          <w:bCs/>
+        </w:rPr>
+        <w:t>risk_to_children</w:t>
+      </w:r>
+      <w:proofErr w:type="spellEnd"/>
+      <w:r>
+        <w:rPr>
+          <w:rFonts w:ascii="Arial" w:hAnsi="Arial" w:cs="Arial"/>
+          <w:bCs/>
+        </w:rPr>
+        <w:t>}}</w:t>
       </w:r>
       <w:r>
         <w:rPr>
@@ -4541,7 +5219,23 @@
           <w:rFonts w:ascii="Arial" w:hAnsi="Arial" w:cs="Arial"/>
           <w:bCs/>
         </w:rPr>
-        <w:t>{{risk_to_prisoners}}</w:t>
+        <w:t>{{</w:t>
+      </w:r>
+      <w:proofErr w:type="spellStart"/>
+      <w:r>
+        <w:rPr>
+          <w:rFonts w:ascii="Arial" w:hAnsi="Arial" w:cs="Arial"/>
+          <w:bCs/>
+        </w:rPr>
+        <w:t>risk_to_prisoners</w:t>
+      </w:r>
+      <w:proofErr w:type="spellEnd"/>
+      <w:r>
+        <w:rPr>
+          <w:rFonts w:ascii="Arial" w:hAnsi="Arial" w:cs="Arial"/>
+          <w:bCs/>
+        </w:rPr>
+        <w:t>}}</w:t>
       </w:r>
       <w:r>
         <w:rPr>
@@ -4606,7 +5300,23 @@
           <w:rFonts w:ascii="Arial" w:hAnsi="Arial" w:cs="Arial"/>
           <w:bCs/>
         </w:rPr>
-        <w:t>{{risk_to_staff}}</w:t>
+        <w:t>{{</w:t>
+      </w:r>
+      <w:proofErr w:type="spellStart"/>
+      <w:r>
+        <w:rPr>
+          <w:rFonts w:ascii="Arial" w:hAnsi="Arial" w:cs="Arial"/>
+          <w:bCs/>
+        </w:rPr>
+        <w:t>risk_to_staff</w:t>
+      </w:r>
+      <w:proofErr w:type="spellEnd"/>
+      <w:r>
+        <w:rPr>
+          <w:rFonts w:ascii="Arial" w:hAnsi="Arial" w:cs="Arial"/>
+          <w:bCs/>
+        </w:rPr>
+        <w:t>}}</w:t>
       </w:r>
     </w:p>
     <w:p>
@@ -4689,7 +5399,21 @@
         <w:rPr>
           <w:rFonts w:ascii="Arial" w:hAnsi="Arial" w:cs="Arial"/>
         </w:rPr>
-        <w:t>{{index_offence_details}}</w:t>
+        <w:t>{{</w:t>
+      </w:r>
+      <w:proofErr w:type="spellStart"/>
+      <w:r>
+        <w:rPr>
+          <w:rFonts w:ascii="Arial" w:hAnsi="Arial" w:cs="Arial"/>
+        </w:rPr>
+        <w:t>index_offence_details</w:t>
+      </w:r>
+      <w:proofErr w:type="spellEnd"/>
+      <w:r>
+        <w:rPr>
+          <w:rFonts w:ascii="Arial" w:hAnsi="Arial" w:cs="Arial"/>
+        </w:rPr>
+        <w:t>}}</w:t>
       </w:r>
     </w:p>
     <w:p>
@@ -4814,7 +5538,23 @@
                 <w:rFonts w:ascii="Arial" w:hAnsi="Arial" w:cs="Arial"/>
                 <w:bCs/>
               </w:rPr>
-              <w:t>{{good_behaviour_condition}}</w:t>
+              <w:t>{{</w:t>
+            </w:r>
+            <w:proofErr w:type="spellStart"/>
+            <w:r>
+              <w:rPr>
+                <w:rFonts w:ascii="Arial" w:hAnsi="Arial" w:cs="Arial"/>
+                <w:bCs/>
+              </w:rPr>
+              <w:t>good_behaviour_condition</w:t>
+            </w:r>
+            <w:proofErr w:type="spellEnd"/>
+            <w:r>
+              <w:rPr>
+                <w:rFonts w:ascii="Arial" w:hAnsi="Arial" w:cs="Arial"/>
+                <w:bCs/>
+              </w:rPr>
+              <w:t>}}</w:t>
             </w:r>
           </w:p>
         </w:tc>
@@ -4862,7 +5602,23 @@
                 <w:rFonts w:ascii="Arial" w:hAnsi="Arial" w:cs="Arial"/>
                 <w:bCs/>
               </w:rPr>
-              <w:t>{{no_offence_condition}}</w:t>
+              <w:t>{{</w:t>
+            </w:r>
+            <w:proofErr w:type="spellStart"/>
+            <w:r>
+              <w:rPr>
+                <w:rFonts w:ascii="Arial" w:hAnsi="Arial" w:cs="Arial"/>
+                <w:bCs/>
+              </w:rPr>
+              <w:t>no_offence_condition</w:t>
+            </w:r>
+            <w:proofErr w:type="spellEnd"/>
+            <w:r>
+              <w:rPr>
+                <w:rFonts w:ascii="Arial" w:hAnsi="Arial" w:cs="Arial"/>
+                <w:bCs/>
+              </w:rPr>
+              <w:t>}}</w:t>
             </w:r>
           </w:p>
         </w:tc>
@@ -4910,7 +5666,23 @@
                 <w:rFonts w:ascii="Arial" w:hAnsi="Arial" w:cs="Arial"/>
                 <w:bCs/>
               </w:rPr>
-              <w:t>{{keep_in_touch_condition}}</w:t>
+              <w:t>{{</w:t>
+            </w:r>
+            <w:proofErr w:type="spellStart"/>
+            <w:r>
+              <w:rPr>
+                <w:rFonts w:ascii="Arial" w:hAnsi="Arial" w:cs="Arial"/>
+                <w:bCs/>
+              </w:rPr>
+              <w:t>keep_in_touch_condition</w:t>
+            </w:r>
+            <w:proofErr w:type="spellEnd"/>
+            <w:r>
+              <w:rPr>
+                <w:rFonts w:ascii="Arial" w:hAnsi="Arial" w:cs="Arial"/>
+                <w:bCs/>
+              </w:rPr>
+              <w:t>}}</w:t>
             </w:r>
           </w:p>
         </w:tc>
@@ -4958,7 +5730,23 @@
                 <w:rFonts w:ascii="Arial" w:hAnsi="Arial" w:cs="Arial"/>
                 <w:bCs/>
               </w:rPr>
-              <w:t>{{officer_visit_condition}}</w:t>
+              <w:t>{{</w:t>
+            </w:r>
+            <w:proofErr w:type="spellStart"/>
+            <w:r>
+              <w:rPr>
+                <w:rFonts w:ascii="Arial" w:hAnsi="Arial" w:cs="Arial"/>
+                <w:bCs/>
+              </w:rPr>
+              <w:t>officer_visit_condition</w:t>
+            </w:r>
+            <w:proofErr w:type="spellEnd"/>
+            <w:r>
+              <w:rPr>
+                <w:rFonts w:ascii="Arial" w:hAnsi="Arial" w:cs="Arial"/>
+                <w:bCs/>
+              </w:rPr>
+              <w:t>}}</w:t>
             </w:r>
           </w:p>
         </w:tc>
@@ -5006,7 +5794,23 @@
                 <w:rFonts w:ascii="Arial" w:hAnsi="Arial" w:cs="Arial"/>
                 <w:bCs/>
               </w:rPr>
-              <w:t>{{address_approved_condition}}</w:t>
+              <w:t>{{</w:t>
+            </w:r>
+            <w:proofErr w:type="spellStart"/>
+            <w:r>
+              <w:rPr>
+                <w:rFonts w:ascii="Arial" w:hAnsi="Arial" w:cs="Arial"/>
+                <w:bCs/>
+              </w:rPr>
+              <w:t>address_approved_condition</w:t>
+            </w:r>
+            <w:proofErr w:type="spellEnd"/>
+            <w:r>
+              <w:rPr>
+                <w:rFonts w:ascii="Arial" w:hAnsi="Arial" w:cs="Arial"/>
+                <w:bCs/>
+              </w:rPr>
+              <w:t>}}</w:t>
             </w:r>
           </w:p>
         </w:tc>
@@ -5033,8 +5837,18 @@
                 <w:b/>
                 <w:color w:val="800080"/>
               </w:rPr>
-              <w:t>f) not undertake work, or a particular type of work, unless it is approved by the supervising officer and notify the supervising officer in advance of any proposal to undertake work or a particular type of work;</w:t>
+              <w:t xml:space="preserve">f) not undertake work, or a particular type of work, unless it is approved by the supervising officer and notify the supervising officer in advance of any proposal to undertake work or a particular type of </w:t>
             </w:r>
+            <w:proofErr w:type="gramStart"/>
+            <w:r>
+              <w:rPr>
+                <w:rFonts w:ascii="Arial" w:hAnsi="Arial" w:cs="Arial"/>
+                <w:b/>
+                <w:color w:val="800080"/>
+              </w:rPr>
+              <w:t>work;</w:t>
+            </w:r>
+            <w:proofErr w:type="gramEnd"/>
           </w:p>
           <w:p>
             <w:pPr>
@@ -5081,7 +5895,23 @@
                 <w:rFonts w:ascii="Arial" w:hAnsi="Arial" w:cs="Arial"/>
                 <w:bCs/>
               </w:rPr>
-              <w:t>{{no_work_undertaken_condition}}</w:t>
+              <w:t>{{</w:t>
+            </w:r>
+            <w:proofErr w:type="spellStart"/>
+            <w:r>
+              <w:rPr>
+                <w:rFonts w:ascii="Arial" w:hAnsi="Arial" w:cs="Arial"/>
+                <w:bCs/>
+              </w:rPr>
+              <w:t>no_work_undertaken_condition</w:t>
+            </w:r>
+            <w:proofErr w:type="spellEnd"/>
+            <w:r>
+              <w:rPr>
+                <w:rFonts w:ascii="Arial" w:hAnsi="Arial" w:cs="Arial"/>
+                <w:bCs/>
+              </w:rPr>
+              <w:t>}}</w:t>
             </w:r>
           </w:p>
         </w:tc>
@@ -5146,7 +5976,23 @@
                 <w:rFonts w:ascii="Arial" w:hAnsi="Arial" w:cs="Arial"/>
                 <w:bCs/>
               </w:rPr>
-              <w:t>{{no_travel_condition}}</w:t>
+              <w:t>{{</w:t>
+            </w:r>
+            <w:proofErr w:type="spellStart"/>
+            <w:r>
+              <w:rPr>
+                <w:rFonts w:ascii="Arial" w:hAnsi="Arial" w:cs="Arial"/>
+                <w:bCs/>
+              </w:rPr>
+              <w:t>no_travel_condition</w:t>
+            </w:r>
+            <w:proofErr w:type="spellEnd"/>
+            <w:r>
+              <w:rPr>
+                <w:rFonts w:ascii="Arial" w:hAnsi="Arial" w:cs="Arial"/>
+                <w:bCs/>
+              </w:rPr>
+              <w:t>}}</w:t>
             </w:r>
           </w:p>
         </w:tc>
@@ -5204,6 +6050,7 @@
               </w:rPr>
               <w:t>{{</w:t>
             </w:r>
+            <w:proofErr w:type="spellStart"/>
             <w:r>
               <w:rPr>
                 <w:rFonts w:ascii="Arial" w:hAnsi="Arial" w:cs="Arial"/>
@@ -5211,6 +6058,7 @@
               </w:rPr>
               <w:t>other_name_known_by</w:t>
             </w:r>
+            <w:proofErr w:type="spellEnd"/>
             <w:r>
               <w:rPr>
                 <w:rFonts w:ascii="Arial" w:hAnsi="Arial" w:cs="Arial"/>
@@ -5237,13 +6085,23 @@
                 <w:color w:val="800080"/>
               </w:rPr>
             </w:pPr>
+            <w:proofErr w:type="spellStart"/>
             <w:r>
               <w:rPr>
                 <w:rFonts w:ascii="Arial" w:hAnsi="Arial" w:cs="Arial"/>
                 <w:b/>
                 <w:color w:val="800080"/>
               </w:rPr>
-              <w:t xml:space="preserve">i) </w:t>
+              <w:t>i</w:t>
+            </w:r>
+            <w:proofErr w:type="spellEnd"/>
+            <w:r>
+              <w:rPr>
+                <w:rFonts w:ascii="Arial" w:hAnsi="Arial" w:cs="Arial"/>
+                <w:b/>
+                <w:color w:val="800080"/>
+              </w:rPr>
+              <w:t xml:space="preserve">) </w:t>
             </w:r>
             <w:r>
               <w:rPr>
@@ -5274,6 +6132,7 @@
               </w:rPr>
               <w:t>{{</w:t>
             </w:r>
+            <w:proofErr w:type="spellStart"/>
             <w:r>
               <w:rPr>
                 <w:rFonts w:ascii="Arial" w:hAnsi="Arial" w:cs="Arial"/>
@@ -5281,6 +6140,7 @@
               </w:rPr>
               <w:t>contact_details_changed</w:t>
             </w:r>
+            <w:proofErr w:type="spellEnd"/>
             <w:r>
               <w:rPr>
                 <w:rFonts w:ascii="Arial" w:hAnsi="Arial" w:cs="Arial"/>
@@ -5440,7 +6300,23 @@
           <w:rFonts w:ascii="Arial" w:hAnsi="Arial" w:cs="Arial"/>
           <w:bCs/>
         </w:rPr>
-        <w:t>{{additional_conditions_breached}}</w:t>
+        <w:t>{{</w:t>
+      </w:r>
+      <w:proofErr w:type="spellStart"/>
+      <w:r>
+        <w:rPr>
+          <w:rFonts w:ascii="Arial" w:hAnsi="Arial" w:cs="Arial"/>
+          <w:bCs/>
+        </w:rPr>
+        <w:t>additional_conditions_breached</w:t>
+      </w:r>
+      <w:proofErr w:type="spellEnd"/>
+      <w:r>
+        <w:rPr>
+          <w:rFonts w:ascii="Arial" w:hAnsi="Arial" w:cs="Arial"/>
+          <w:bCs/>
+        </w:rPr>
+        <w:t>}}</w:t>
       </w:r>
     </w:p>
     <w:p>
@@ -5627,7 +6503,21 @@
         <w:rPr>
           <w:rFonts w:ascii="Arial" w:hAnsi="Arial" w:cs="Arial"/>
         </w:rPr>
-        <w:t>{{what_led_to_recall}}</w:t>
+        <w:t>{{</w:t>
+      </w:r>
+      <w:proofErr w:type="spellStart"/>
+      <w:r>
+        <w:rPr>
+          <w:rFonts w:ascii="Arial" w:hAnsi="Arial" w:cs="Arial"/>
+        </w:rPr>
+        <w:t>what_led_to_recall</w:t>
+      </w:r>
+      <w:proofErr w:type="spellEnd"/>
+      <w:r>
+        <w:rPr>
+          <w:rFonts w:ascii="Arial" w:hAnsi="Arial" w:cs="Arial"/>
+        </w:rPr>
+        <w:t>}}</w:t>
       </w:r>
     </w:p>
     <w:p>
@@ -5745,7 +6635,21 @@
         <w:rPr>
           <w:rFonts w:ascii="Arial" w:hAnsi="Arial" w:cs="Arial"/>
         </w:rPr>
-        <w:t>{{response_to_probation}}</w:t>
+        <w:t>{{</w:t>
+      </w:r>
+      <w:proofErr w:type="spellStart"/>
+      <w:r>
+        <w:rPr>
+          <w:rFonts w:ascii="Arial" w:hAnsi="Arial" w:cs="Arial"/>
+        </w:rPr>
+        <w:t>response_to_probation</w:t>
+      </w:r>
+      <w:proofErr w:type="spellEnd"/>
+      <w:r>
+        <w:rPr>
+          <w:rFonts w:ascii="Arial" w:hAnsi="Arial" w:cs="Arial"/>
+        </w:rPr>
+        <w:t>}}</w:t>
       </w:r>
     </w:p>
     <w:p>
@@ -5987,7 +6891,23 @@
                 <w:rFonts w:ascii="Arial" w:hAnsi="Arial" w:cs="Arial"/>
                 <w:bCs/>
               </w:rPr>
-              <w:t>{{warning_letter_details}}</w:t>
+              <w:t>{{</w:t>
+            </w:r>
+            <w:proofErr w:type="spellStart"/>
+            <w:r>
+              <w:rPr>
+                <w:rFonts w:ascii="Arial" w:hAnsi="Arial" w:cs="Arial"/>
+                <w:bCs/>
+              </w:rPr>
+              <w:t>warning_letter_details</w:t>
+            </w:r>
+            <w:proofErr w:type="spellEnd"/>
+            <w:r>
+              <w:rPr>
+                <w:rFonts w:ascii="Arial" w:hAnsi="Arial" w:cs="Arial"/>
+                <w:bCs/>
+              </w:rPr>
+              <w:t>}}</w:t>
             </w:r>
           </w:p>
         </w:tc>
@@ -6045,7 +6965,23 @@
                 <w:rFonts w:ascii="Arial" w:hAnsi="Arial" w:cs="Arial"/>
                 <w:bCs/>
               </w:rPr>
-              <w:t>{{increased_frequency_details}}</w:t>
+              <w:t>{{</w:t>
+            </w:r>
+            <w:proofErr w:type="spellStart"/>
+            <w:r>
+              <w:rPr>
+                <w:rFonts w:ascii="Arial" w:hAnsi="Arial" w:cs="Arial"/>
+                <w:bCs/>
+              </w:rPr>
+              <w:t>increased_frequency_details</w:t>
+            </w:r>
+            <w:proofErr w:type="spellEnd"/>
+            <w:r>
+              <w:rPr>
+                <w:rFonts w:ascii="Arial" w:hAnsi="Arial" w:cs="Arial"/>
+                <w:bCs/>
+              </w:rPr>
+              <w:t>}}</w:t>
             </w:r>
           </w:p>
         </w:tc>
@@ -6103,7 +7039,23 @@
                 <w:rFonts w:ascii="Arial" w:hAnsi="Arial" w:cs="Arial"/>
                 <w:bCs/>
               </w:rPr>
-              <w:t>{{extra_licence_conditions_details}}</w:t>
+              <w:t>{{</w:t>
+            </w:r>
+            <w:proofErr w:type="spellStart"/>
+            <w:r>
+              <w:rPr>
+                <w:rFonts w:ascii="Arial" w:hAnsi="Arial" w:cs="Arial"/>
+                <w:bCs/>
+              </w:rPr>
+              <w:t>extra_licence_conditions_details</w:t>
+            </w:r>
+            <w:proofErr w:type="spellEnd"/>
+            <w:r>
+              <w:rPr>
+                <w:rFonts w:ascii="Arial" w:hAnsi="Arial" w:cs="Arial"/>
+                <w:bCs/>
+              </w:rPr>
+              <w:t>}}</w:t>
             </w:r>
           </w:p>
         </w:tc>
@@ -6134,7 +7086,25 @@
                 <w:b/>
                 <w:color w:val="800080"/>
               </w:rPr>
-              <w:t>Referral to multi-disciplinary teams (e.g. IOM, MAPPA, Gangs Unit)</w:t>
+              <w:t>Referral to multi-disciplinary teams (</w:t>
+            </w:r>
+            <w:proofErr w:type="gramStart"/>
+            <w:r>
+              <w:rPr>
+                <w:rFonts w:ascii="Arial" w:hAnsi="Arial" w:cs="Arial"/>
+                <w:b/>
+                <w:color w:val="800080"/>
+              </w:rPr>
+              <w:t>e.g.</w:t>
+            </w:r>
+            <w:proofErr w:type="gramEnd"/>
+            <w:r>
+              <w:rPr>
+                <w:rFonts w:ascii="Arial" w:hAnsi="Arial" w:cs="Arial"/>
+                <w:b/>
+                <w:color w:val="800080"/>
+              </w:rPr>
+              <w:t xml:space="preserve"> IOM, MAPPA, Gangs Unit)</w:t>
             </w:r>
           </w:p>
         </w:tc>
@@ -6161,7 +7131,23 @@
                 <w:rFonts w:ascii="Arial" w:hAnsi="Arial" w:cs="Arial"/>
                 <w:bCs/>
               </w:rPr>
-              <w:t>{{referral_to_other_teams_details}}</w:t>
+              <w:t>{{</w:t>
+            </w:r>
+            <w:proofErr w:type="spellStart"/>
+            <w:r>
+              <w:rPr>
+                <w:rFonts w:ascii="Arial" w:hAnsi="Arial" w:cs="Arial"/>
+                <w:bCs/>
+              </w:rPr>
+              <w:t>referral_to_other_teams_details</w:t>
+            </w:r>
+            <w:proofErr w:type="spellEnd"/>
+            <w:r>
+              <w:rPr>
+                <w:rFonts w:ascii="Arial" w:hAnsi="Arial" w:cs="Arial"/>
+                <w:bCs/>
+              </w:rPr>
+              <w:t>}}</w:t>
             </w:r>
           </w:p>
         </w:tc>
@@ -6219,7 +7205,23 @@
                 <w:rFonts w:ascii="Arial" w:hAnsi="Arial" w:cs="Arial"/>
                 <w:bCs/>
               </w:rPr>
-              <w:t>{{referral_to_partnership_agencies_details}}</w:t>
+              <w:t>{{</w:t>
+            </w:r>
+            <w:proofErr w:type="spellStart"/>
+            <w:r>
+              <w:rPr>
+                <w:rFonts w:ascii="Arial" w:hAnsi="Arial" w:cs="Arial"/>
+                <w:bCs/>
+              </w:rPr>
+              <w:t>referral_to_partnership_agencies_details</w:t>
+            </w:r>
+            <w:proofErr w:type="spellEnd"/>
+            <w:r>
+              <w:rPr>
+                <w:rFonts w:ascii="Arial" w:hAnsi="Arial" w:cs="Arial"/>
+                <w:bCs/>
+              </w:rPr>
+              <w:t>}}</w:t>
             </w:r>
           </w:p>
         </w:tc>
@@ -6277,7 +7279,23 @@
                 <w:rFonts w:ascii="Arial" w:hAnsi="Arial" w:cs="Arial"/>
                 <w:bCs/>
               </w:rPr>
-              <w:t>{{referral_to_approved_premises_details}}</w:t>
+              <w:t>{{</w:t>
+            </w:r>
+            <w:proofErr w:type="spellStart"/>
+            <w:r>
+              <w:rPr>
+                <w:rFonts w:ascii="Arial" w:hAnsi="Arial" w:cs="Arial"/>
+                <w:bCs/>
+              </w:rPr>
+              <w:t>referral_to_approved_premises_details</w:t>
+            </w:r>
+            <w:proofErr w:type="spellEnd"/>
+            <w:r>
+              <w:rPr>
+                <w:rFonts w:ascii="Arial" w:hAnsi="Arial" w:cs="Arial"/>
+                <w:bCs/>
+              </w:rPr>
+              <w:t>}}</w:t>
             </w:r>
           </w:p>
         </w:tc>
@@ -6335,7 +7353,23 @@
                 <w:rFonts w:ascii="Arial" w:hAnsi="Arial" w:cs="Arial"/>
                 <w:bCs/>
               </w:rPr>
-              <w:t>{{drug_testing_details}}</w:t>
+              <w:t>{{</w:t>
+            </w:r>
+            <w:proofErr w:type="spellStart"/>
+            <w:r>
+              <w:rPr>
+                <w:rFonts w:ascii="Arial" w:hAnsi="Arial" w:cs="Arial"/>
+                <w:bCs/>
+              </w:rPr>
+              <w:t>drug_testing_details</w:t>
+            </w:r>
+            <w:proofErr w:type="spellEnd"/>
+            <w:r>
+              <w:rPr>
+                <w:rFonts w:ascii="Arial" w:hAnsi="Arial" w:cs="Arial"/>
+                <w:bCs/>
+              </w:rPr>
+              <w:t>}}</w:t>
             </w:r>
           </w:p>
         </w:tc>
@@ -6393,7 +7427,23 @@
                 <w:rFonts w:ascii="Arial" w:hAnsi="Arial" w:cs="Arial"/>
                 <w:bCs/>
               </w:rPr>
-              <w:t>{{alternative_to_recall_other_details}}</w:t>
+              <w:t>{{</w:t>
+            </w:r>
+            <w:proofErr w:type="spellStart"/>
+            <w:r>
+              <w:rPr>
+                <w:rFonts w:ascii="Arial" w:hAnsi="Arial" w:cs="Arial"/>
+                <w:bCs/>
+              </w:rPr>
+              <w:t>alternative_to_recall_other_details</w:t>
+            </w:r>
+            <w:proofErr w:type="spellEnd"/>
+            <w:r>
+              <w:rPr>
+                <w:rFonts w:ascii="Arial" w:hAnsi="Arial" w:cs="Arial"/>
+                <w:bCs/>
+              </w:rPr>
+              <w:t>}}</w:t>
             </w:r>
           </w:p>
         </w:tc>
@@ -6500,7 +7550,25 @@
           <w:b/>
           <w:color w:val="800080"/>
         </w:rPr>
-        <w:t>The offender is suitable for FTR if the identified risks can be safely managed in the community at the end of the fixed term period.  In your assessment about  the offender’s  suitability for an FTR, you must consider the following factors:</w:t>
+        <w:t xml:space="preserve">The offender is suitable for FTR if the identified risks can be safely managed in the community at the end of the fixed term period.  In your assessment </w:t>
+      </w:r>
+      <w:proofErr w:type="gramStart"/>
+      <w:r>
+        <w:rPr>
+          <w:rFonts w:ascii="Arial" w:hAnsi="Arial" w:cs="Arial"/>
+          <w:b/>
+          <w:color w:val="800080"/>
+        </w:rPr>
+        <w:t>about  the</w:t>
+      </w:r>
+      <w:proofErr w:type="gramEnd"/>
+      <w:r>
+        <w:rPr>
+          <w:rFonts w:ascii="Arial" w:hAnsi="Arial" w:cs="Arial"/>
+          <w:b/>
+          <w:color w:val="800080"/>
+        </w:rPr>
+        <w:t xml:space="preserve"> offender’s  suitability for an FTR, you must consider the following factors:</w:t>
       </w:r>
     </w:p>
     <w:p>
@@ -6530,7 +7598,25 @@
           <w:b/>
           <w:color w:val="800080"/>
         </w:rPr>
-        <w:t>- The offender’s index offence i.e. was it sexual or violent</w:t>
+        <w:t xml:space="preserve">- The offender’s index offence </w:t>
+      </w:r>
+      <w:proofErr w:type="gramStart"/>
+      <w:r>
+        <w:rPr>
+          <w:rFonts w:ascii="Arial" w:hAnsi="Arial" w:cs="Arial"/>
+          <w:b/>
+          <w:color w:val="800080"/>
+        </w:rPr>
+        <w:t>i.e.</w:t>
+      </w:r>
+      <w:proofErr w:type="gramEnd"/>
+      <w:r>
+        <w:rPr>
+          <w:rFonts w:ascii="Arial" w:hAnsi="Arial" w:cs="Arial"/>
+          <w:b/>
+          <w:color w:val="800080"/>
+        </w:rPr>
+        <w:t xml:space="preserve"> was it sexual or violent</w:t>
       </w:r>
     </w:p>
     <w:p>
@@ -6740,7 +7826,23 @@
           <w:rFonts w:ascii="Arial" w:hAnsi="Arial" w:cs="Arial"/>
           <w:bCs/>
         </w:rPr>
-        <w:t>{{recall_type}}</w:t>
+        <w:t>{{</w:t>
+      </w:r>
+      <w:proofErr w:type="spellStart"/>
+      <w:r>
+        <w:rPr>
+          <w:rFonts w:ascii="Arial" w:hAnsi="Arial" w:cs="Arial"/>
+          <w:bCs/>
+        </w:rPr>
+        <w:t>recall_type</w:t>
+      </w:r>
+      <w:proofErr w:type="spellEnd"/>
+      <w:r>
+        <w:rPr>
+          <w:rFonts w:ascii="Arial" w:hAnsi="Arial" w:cs="Arial"/>
+          <w:bCs/>
+        </w:rPr>
+        <w:t>}}</w:t>
       </w:r>
       <w:r>
         <w:rPr>
@@ -6766,7 +7868,21 @@
         <w:rPr>
           <w:rFonts w:ascii="Arial" w:hAnsi="Arial" w:cs="Arial"/>
         </w:rPr>
-        <w:t>{{recall_type_details}}</w:t>
+        <w:t>{{</w:t>
+      </w:r>
+      <w:proofErr w:type="spellStart"/>
+      <w:r>
+        <w:rPr>
+          <w:rFonts w:ascii="Arial" w:hAnsi="Arial" w:cs="Arial"/>
+        </w:rPr>
+        <w:t>recall_type_details</w:t>
+      </w:r>
+      <w:proofErr w:type="spellEnd"/>
+      <w:r>
+        <w:rPr>
+          <w:rFonts w:ascii="Arial" w:hAnsi="Arial" w:cs="Arial"/>
+        </w:rPr>
+        <w:t>}}</w:t>
       </w:r>
     </w:p>
     <w:p>
@@ -6825,7 +7941,21 @@
         <w:rPr>
           <w:rFonts w:ascii="Arial" w:hAnsi="Arial" w:cs="Arial"/>
         </w:rPr>
-        <w:t>{{fixed_term_additional_licence_conditions}}</w:t>
+        <w:t>{{</w:t>
+      </w:r>
+      <w:proofErr w:type="spellStart"/>
+      <w:r>
+        <w:rPr>
+          <w:rFonts w:ascii="Arial" w:hAnsi="Arial" w:cs="Arial"/>
+        </w:rPr>
+        <w:t>fixed_term_additional_licence_conditions</w:t>
+      </w:r>
+      <w:proofErr w:type="spellEnd"/>
+      <w:r>
+        <w:rPr>
+          <w:rFonts w:ascii="Arial" w:hAnsi="Arial" w:cs="Arial"/>
+        </w:rPr>
+        <w:t>}}</w:t>
       </w:r>
     </w:p>
     <w:p>
@@ -6918,7 +8048,25 @@
           <w:b/>
           <w:color w:val="800080"/>
         </w:rPr>
-        <w:t>be met. Select from the options below and comment on how the offender’s behaviour meets each criteria:</w:t>
+        <w:t xml:space="preserve">be met. Select from the options below and comment on how the offender’s behaviour meets each </w:t>
+      </w:r>
+      <w:proofErr w:type="gramStart"/>
+      <w:r>
+        <w:rPr>
+          <w:rFonts w:ascii="Arial" w:hAnsi="Arial" w:cs="Arial"/>
+          <w:b/>
+          <w:color w:val="800080"/>
+        </w:rPr>
+        <w:t>criteria</w:t>
+      </w:r>
+      <w:proofErr w:type="gramEnd"/>
+      <w:r>
+        <w:rPr>
+          <w:rFonts w:ascii="Arial" w:hAnsi="Arial" w:cs="Arial"/>
+          <w:b/>
+          <w:color w:val="800080"/>
+        </w:rPr>
+        <w:t>:</w:t>
       </w:r>
     </w:p>
     <w:p>
@@ -6950,20 +8098,63 @@
           <w:rFonts w:ascii="Arial" w:hAnsi="Arial" w:cs="Arial"/>
         </w:rPr>
       </w:pPr>
-      <w:r>
-        <w:rPr>
-          <w:rFonts w:ascii="Arial" w:hAnsi="Arial" w:cs="Arial"/>
-          <w:b/>
-          <w:color w:val="800080"/>
-        </w:rPr>
-        <w:t xml:space="preserve">i) Has the offender exhibited behaviour similar to the circumstances surrounding the index offence; is there a causal link? </w:t>
+      <w:proofErr w:type="spellStart"/>
+      <w:r>
+        <w:rPr>
+          <w:rFonts w:ascii="Arial" w:hAnsi="Arial" w:cs="Arial"/>
+          <w:b/>
+          <w:color w:val="800080"/>
+        </w:rPr>
+        <w:t>i</w:t>
+      </w:r>
+      <w:proofErr w:type="spellEnd"/>
+      <w:r>
+        <w:rPr>
+          <w:rFonts w:ascii="Arial" w:hAnsi="Arial" w:cs="Arial"/>
+          <w:b/>
+          <w:color w:val="800080"/>
+        </w:rPr>
+        <w:t xml:space="preserve">) Has the offender exhibited behaviour </w:t>
+      </w:r>
+      <w:proofErr w:type="gramStart"/>
+      <w:r>
+        <w:rPr>
+          <w:rFonts w:ascii="Arial" w:hAnsi="Arial" w:cs="Arial"/>
+          <w:b/>
+          <w:color w:val="800080"/>
+        </w:rPr>
+        <w:t>similar to</w:t>
+      </w:r>
+      <w:proofErr w:type="gramEnd"/>
+      <w:r>
+        <w:rPr>
+          <w:rFonts w:ascii="Arial" w:hAnsi="Arial" w:cs="Arial"/>
+          <w:b/>
+          <w:color w:val="800080"/>
+        </w:rPr>
+        <w:t xml:space="preserve"> the circumstances surrounding the index offence; is there a causal link? </w:t>
       </w:r>
       <w:r>
         <w:rPr>
           <w:rFonts w:ascii="Arial" w:hAnsi="Arial" w:cs="Arial"/>
         </w:rPr>
         <w:lastRenderedPageBreak/>
-        <w:t>{{behaviour_similar_to_index_offence_present}}</w:t>
+        <w:t>{{</w:t>
+      </w:r>
+      <w:proofErr w:type="spellStart"/>
+      <w:r>
+        <w:rPr>
+          <w:rFonts w:ascii="Arial" w:hAnsi="Arial" w:cs="Arial"/>
+        </w:rPr>
+        <w:t>behaviour_similar_to_index_offence_present</w:t>
+      </w:r>
+      <w:proofErr w:type="spellEnd"/>
+      <w:proofErr w:type="gramStart"/>
+      <w:r>
+        <w:rPr>
+          <w:rFonts w:ascii="Arial" w:hAnsi="Arial" w:cs="Arial"/>
+        </w:rPr>
+        <w:t>}}</w:t>
       </w:r>
       <w:r>
         <w:rPr>
@@ -6984,7 +8175,16 @@
           <w:b/>
           <w:color w:val="800080"/>
         </w:rPr>
-        <w:t>Please Comment:</w:t>
+        <w:t>Please</w:t>
+      </w:r>
+      <w:proofErr w:type="gramEnd"/>
+      <w:r>
+        <w:rPr>
+          <w:rFonts w:ascii="Arial" w:hAnsi="Arial" w:cs="Arial"/>
+          <w:b/>
+          <w:color w:val="800080"/>
+        </w:rPr>
+        <w:t xml:space="preserve"> Comment:</w:t>
       </w:r>
       <w:r>
         <w:rPr>
@@ -6997,7 +8197,21 @@
         <w:rPr>
           <w:rFonts w:ascii="Arial" w:hAnsi="Arial" w:cs="Arial"/>
         </w:rPr>
-        <w:t>{{behaviour_similar_to_index_offence}}</w:t>
+        <w:t>{{</w:t>
+      </w:r>
+      <w:proofErr w:type="spellStart"/>
+      <w:r>
+        <w:rPr>
+          <w:rFonts w:ascii="Arial" w:hAnsi="Arial" w:cs="Arial"/>
+        </w:rPr>
+        <w:t>behaviour_similar_to_index_offence</w:t>
+      </w:r>
+      <w:proofErr w:type="spellEnd"/>
+      <w:r>
+        <w:rPr>
+          <w:rFonts w:ascii="Arial" w:hAnsi="Arial" w:cs="Arial"/>
+        </w:rPr>
+        <w:t>}}</w:t>
       </w:r>
     </w:p>
     <w:p>
@@ -7049,7 +8263,22 @@
         <w:rPr>
           <w:rFonts w:ascii="Arial" w:hAnsi="Arial" w:cs="Arial"/>
         </w:rPr>
-        <w:t>{{behaviour_leading_to_sexual_or_violent_offence_present}}</w:t>
+        <w:t>{{</w:t>
+      </w:r>
+      <w:proofErr w:type="spellStart"/>
+      <w:r>
+        <w:rPr>
+          <w:rFonts w:ascii="Arial" w:hAnsi="Arial" w:cs="Arial"/>
+        </w:rPr>
+        <w:t>behaviour_leading_to_sexual_or_violent_offence_present</w:t>
+      </w:r>
+      <w:proofErr w:type="spellEnd"/>
+      <w:proofErr w:type="gramStart"/>
+      <w:r>
+        <w:rPr>
+          <w:rFonts w:ascii="Arial" w:hAnsi="Arial" w:cs="Arial"/>
+        </w:rPr>
+        <w:t>}}</w:t>
       </w:r>
       <w:r>
         <w:rPr>
@@ -7064,13 +8293,36 @@
           <w:b/>
           <w:color w:val="800080"/>
         </w:rPr>
-        <w:t xml:space="preserve">Please Comment: </w:t>
-      </w:r>
-      <w:r>
-        <w:rPr>
-          <w:rFonts w:ascii="Arial" w:hAnsi="Arial" w:cs="Arial"/>
-        </w:rPr>
-        <w:t>{{behaviour_leading_to_sexual_or_violent_offence}}</w:t>
+        <w:t>Please</w:t>
+      </w:r>
+      <w:proofErr w:type="gramEnd"/>
+      <w:r>
+        <w:rPr>
+          <w:rFonts w:ascii="Arial" w:hAnsi="Arial" w:cs="Arial"/>
+          <w:b/>
+          <w:color w:val="800080"/>
+        </w:rPr>
+        <w:t xml:space="preserve"> Comment: </w:t>
+      </w:r>
+      <w:r>
+        <w:rPr>
+          <w:rFonts w:ascii="Arial" w:hAnsi="Arial" w:cs="Arial"/>
+        </w:rPr>
+        <w:t>{{</w:t>
+      </w:r>
+      <w:proofErr w:type="spellStart"/>
+      <w:r>
+        <w:rPr>
+          <w:rFonts w:ascii="Arial" w:hAnsi="Arial" w:cs="Arial"/>
+        </w:rPr>
+        <w:t>behaviour_leading_to_sexual_or_violent_offence</w:t>
+      </w:r>
+      <w:proofErr w:type="spellEnd"/>
+      <w:r>
+        <w:rPr>
+          <w:rFonts w:ascii="Arial" w:hAnsi="Arial" w:cs="Arial"/>
+        </w:rPr>
+        <w:t>}}</w:t>
       </w:r>
     </w:p>
     <w:p>
@@ -7093,7 +8345,25 @@
           <w:b/>
           <w:color w:val="800080"/>
         </w:rPr>
-        <w:t>iii) Is the offender out of touch with probation/YOT and the assumption can be made that any of (i) to (ii) may arise?</w:t>
+        <w:t>iii) Is the offender out of touch with probation/YOT and the assumption can be made that any of (</w:t>
+      </w:r>
+      <w:proofErr w:type="spellStart"/>
+      <w:r>
+        <w:rPr>
+          <w:rFonts w:ascii="Arial" w:hAnsi="Arial" w:cs="Arial"/>
+          <w:b/>
+          <w:color w:val="800080"/>
+        </w:rPr>
+        <w:t>i</w:t>
+      </w:r>
+      <w:proofErr w:type="spellEnd"/>
+      <w:r>
+        <w:rPr>
+          <w:rFonts w:ascii="Arial" w:hAnsi="Arial" w:cs="Arial"/>
+          <w:b/>
+          <w:color w:val="800080"/>
+        </w:rPr>
+        <w:t>) to (ii) may arise?</w:t>
       </w:r>
       <w:r>
         <w:rPr>
@@ -7107,7 +8377,22 @@
         <w:rPr>
           <w:rFonts w:ascii="Arial" w:hAnsi="Arial" w:cs="Arial"/>
         </w:rPr>
-        <w:t>{{out_of_touch_present}}</w:t>
+        <w:t>{{</w:t>
+      </w:r>
+      <w:proofErr w:type="spellStart"/>
+      <w:r>
+        <w:rPr>
+          <w:rFonts w:ascii="Arial" w:hAnsi="Arial" w:cs="Arial"/>
+        </w:rPr>
+        <w:t>out_of_touch_present</w:t>
+      </w:r>
+      <w:proofErr w:type="spellEnd"/>
+      <w:proofErr w:type="gramStart"/>
+      <w:r>
+        <w:rPr>
+          <w:rFonts w:ascii="Arial" w:hAnsi="Arial" w:cs="Arial"/>
+        </w:rPr>
+        <w:t>}}</w:t>
       </w:r>
       <w:r>
         <w:rPr>
@@ -7120,7 +8405,15 @@
           <w:rFonts w:ascii="Arial" w:hAnsi="Arial" w:cs="Arial"/>
           <w:b/>
         </w:rPr>
-        <w:t xml:space="preserve">   </w:t>
+        <w:t xml:space="preserve">  </w:t>
+      </w:r>
+      <w:proofErr w:type="gramEnd"/>
+      <w:r>
+        <w:rPr>
+          <w:rFonts w:ascii="Arial" w:hAnsi="Arial" w:cs="Arial"/>
+          <w:b/>
+        </w:rPr>
+        <w:t xml:space="preserve"> </w:t>
       </w:r>
       <w:r>
         <w:rPr>
@@ -7141,7 +8434,21 @@
         <w:rPr>
           <w:rFonts w:ascii="Arial" w:hAnsi="Arial" w:cs="Arial"/>
         </w:rPr>
-        <w:t>{{out_of_touch}}</w:t>
+        <w:t>{{</w:t>
+      </w:r>
+      <w:proofErr w:type="spellStart"/>
+      <w:r>
+        <w:rPr>
+          <w:rFonts w:ascii="Arial" w:hAnsi="Arial" w:cs="Arial"/>
+        </w:rPr>
+        <w:t>out_of_touch</w:t>
+      </w:r>
+      <w:proofErr w:type="spellEnd"/>
+      <w:r>
+        <w:rPr>
+          <w:rFonts w:ascii="Arial" w:hAnsi="Arial" w:cs="Arial"/>
+        </w:rPr>
+        <w:t>}}</w:t>
       </w:r>
     </w:p>
     <w:p>
@@ -7317,6 +8624,7 @@
         </w:rPr>
         <w:t>{{</w:t>
       </w:r>
+      <w:proofErr w:type="spellStart"/>
       <w:r>
         <w:rPr>
           <w:rFonts w:ascii="Arial" w:hAnsi="Arial" w:cs="Arial"/>
@@ -7327,7 +8635,14 @@
         <w:rPr>
           <w:rFonts w:ascii="Arial" w:hAnsi="Arial" w:cs="Arial"/>
         </w:rPr>
-        <w:t>_name}}</w:t>
+        <w:t>_name</w:t>
+      </w:r>
+      <w:proofErr w:type="spellEnd"/>
+      <w:r>
+        <w:rPr>
+          <w:rFonts w:ascii="Arial" w:hAnsi="Arial" w:cs="Arial"/>
+        </w:rPr>
+        <w:t>}}</w:t>
       </w:r>
     </w:p>
     <w:p>
@@ -7470,6 +8785,7 @@
         </w:rPr>
         <w:t>{{</w:t>
       </w:r>
+      <w:proofErr w:type="spellStart"/>
       <w:r>
         <w:rPr>
           <w:rFonts w:ascii="Arial" w:hAnsi="Arial" w:cs="Arial"/>
@@ -7480,7 +8796,14 @@
         <w:rPr>
           <w:rFonts w:ascii="Arial" w:hAnsi="Arial" w:cs="Arial"/>
         </w:rPr>
-        <w:t>_email}}</w:t>
+        <w:t>_email</w:t>
+      </w:r>
+      <w:proofErr w:type="spellEnd"/>
+      <w:r>
+        <w:rPr>
+          <w:rFonts w:ascii="Arial" w:hAnsi="Arial" w:cs="Arial"/>
+        </w:rPr>
+        <w:t>}}</w:t>
       </w:r>
       <w:r>
         <w:rPr>
@@ -7518,7 +8841,16 @@
           <w:b/>
           <w:color w:val="800080"/>
         </w:rPr>
-        <w:t>Region:</w:t>
+        <w:t>Region</w:t>
+      </w:r>
+      <w:proofErr w:type="gramStart"/>
+      <w:r>
+        <w:rPr>
+          <w:rFonts w:ascii="Arial" w:hAnsi="Arial" w:cs="Arial"/>
+          <w:b/>
+          <w:color w:val="800080"/>
+        </w:rPr>
+        <w:t>:</w:t>
       </w:r>
       <w:r>
         <w:rPr>
@@ -7539,7 +8871,14 @@
         <w:rPr>
           <w:rFonts w:ascii="Arial" w:hAnsi="Arial" w:cs="Arial"/>
         </w:rPr>
-        <w:t>{{region}}</w:t>
+        <w:t>{</w:t>
+      </w:r>
+      <w:proofErr w:type="gramEnd"/>
+      <w:r>
+        <w:rPr>
+          <w:rFonts w:ascii="Arial" w:hAnsi="Arial" w:cs="Arial"/>
+        </w:rPr>
+        <w:t>{region}}</w:t>
       </w:r>
     </w:p>
     <w:p>
@@ -7578,7 +8917,21 @@
         <w:rPr>
           <w:rFonts w:ascii="Arial" w:hAnsi="Arial" w:cs="Arial"/>
         </w:rPr>
-        <w:t>{{local_delivery_unit}}</w:t>
+        <w:t>{{</w:t>
+      </w:r>
+      <w:proofErr w:type="spellStart"/>
+      <w:r>
+        <w:rPr>
+          <w:rFonts w:ascii="Arial" w:hAnsi="Arial" w:cs="Arial"/>
+        </w:rPr>
+        <w:t>local_delivery_unit</w:t>
+      </w:r>
+      <w:proofErr w:type="spellEnd"/>
+      <w:r>
+        <w:rPr>
+          <w:rFonts w:ascii="Arial" w:hAnsi="Arial" w:cs="Arial"/>
+        </w:rPr>
+        <w:t>}}</w:t>
       </w:r>
     </w:p>
     <w:p>
@@ -7818,9 +9171,273 @@
         </w:rPr>
         <w:t>:</w:t>
       </w:r>
-      <w:r>
-        <w:rPr>
-          <w:rFonts w:ascii="Arial" w:hAnsi="Arial" w:cs="Arial"/>
+    </w:p>
+    <w:p>
+      <w:pPr>
+        <w:pBdr>
+          <w:top w:val="single" w:sz="4" w:space="1" w:color="auto"/>
+          <w:left w:val="single" w:sz="4" w:space="4" w:color="auto"/>
+          <w:bottom w:val="single" w:sz="4" w:space="1" w:color="auto"/>
+          <w:right w:val="single" w:sz="4" w:space="4" w:color="auto"/>
+        </w:pBdr>
+        <w:tabs>
+          <w:tab w:val="left" w:pos="1440"/>
+        </w:tabs>
+        <w:spacing w:line="360" w:lineRule="auto"/>
+        <w:rPr>
+          <w:rFonts w:ascii="Arial" w:hAnsi="Arial" w:cs="Arial"/>
+        </w:rPr>
+      </w:pPr>
+      <w:r>
+        <w:rPr>
+          <w:rFonts w:ascii="Arial" w:hAnsi="Arial" w:cs="Arial"/>
+        </w:rPr>
+        <w:t>{{</w:t>
+      </w:r>
+      <w:proofErr w:type="spellStart"/>
+      <w:r>
+        <w:rPr>
+          <w:rFonts w:ascii="Arial" w:hAnsi="Arial" w:cs="Arial"/>
+        </w:rPr>
+        <w:t>ppcs_query_emails</w:t>
+      </w:r>
+      <w:proofErr w:type="spellEnd"/>
+      <w:r>
+        <w:rPr>
+          <w:rFonts w:ascii="Arial" w:hAnsi="Arial" w:cs="Arial"/>
+        </w:rPr>
+        <w:t>}}</w:t>
+      </w:r>
+    </w:p>
+    <w:p>
+      <w:pPr>
+        <w:pBdr>
+          <w:top w:val="single" w:sz="4" w:space="1" w:color="auto"/>
+          <w:left w:val="single" w:sz="4" w:space="4" w:color="auto"/>
+          <w:bottom w:val="single" w:sz="4" w:space="1" w:color="auto"/>
+          <w:right w:val="single" w:sz="4" w:space="4" w:color="auto"/>
+        </w:pBdr>
+        <w:tabs>
+          <w:tab w:val="left" w:pos="1440"/>
+        </w:tabs>
+        <w:spacing w:line="360" w:lineRule="auto"/>
+        <w:rPr>
+          <w:rFonts w:ascii="Arial" w:hAnsi="Arial" w:cs="Arial"/>
+        </w:rPr>
+      </w:pPr>
+      <w:r>
+        <w:rPr>
+          <w:rFonts w:ascii="Arial" w:hAnsi="Arial" w:cs="Arial"/>
+          <w:b/>
+          <w:color w:val="800080"/>
+        </w:rPr>
+        <w:t>Date of decision to request revocation</w:t>
+      </w:r>
+      <w:r>
+        <w:rPr>
+          <w:rFonts w:ascii="Arial" w:hAnsi="Arial" w:cs="Arial"/>
+          <w:color w:val="800080"/>
+        </w:rPr>
+        <w:t>:</w:t>
+      </w:r>
+      <w:r>
+        <w:rPr>
+          <w:rFonts w:ascii="Arial" w:hAnsi="Arial" w:cs="Arial"/>
+        </w:rPr>
+        <w:t xml:space="preserve"> </w:t>
+      </w:r>
+      <w:r>
+        <w:rPr>
+          <w:rFonts w:ascii="Arial" w:hAnsi="Arial" w:cs="Arial"/>
+        </w:rPr>
+        <w:t>{{</w:t>
+      </w:r>
+      <w:proofErr w:type="spellStart"/>
+      <w:r>
+        <w:rPr>
+          <w:rFonts w:ascii="Arial" w:hAnsi="Arial" w:cs="Arial"/>
+        </w:rPr>
+        <w:t>date_of_decision</w:t>
+      </w:r>
+      <w:proofErr w:type="spellEnd"/>
+      <w:r>
+        <w:rPr>
+          <w:rFonts w:ascii="Arial" w:hAnsi="Arial" w:cs="Arial"/>
+        </w:rPr>
+        <w:t>}}</w:t>
+      </w:r>
+    </w:p>
+    <w:p>
+      <w:pPr>
+        <w:pBdr>
+          <w:top w:val="single" w:sz="4" w:space="1" w:color="auto"/>
+          <w:left w:val="single" w:sz="4" w:space="4" w:color="auto"/>
+          <w:bottom w:val="single" w:sz="4" w:space="1" w:color="auto"/>
+          <w:right w:val="single" w:sz="4" w:space="4" w:color="auto"/>
+        </w:pBdr>
+        <w:tabs>
+          <w:tab w:val="left" w:pos="1440"/>
+        </w:tabs>
+        <w:spacing w:line="360" w:lineRule="auto"/>
+        <w:rPr>
+          <w:rFonts w:ascii="Arial" w:hAnsi="Arial" w:cs="Arial"/>
+        </w:rPr>
+      </w:pPr>
+      <w:r>
+        <w:rPr>
+          <w:rFonts w:ascii="Arial" w:hAnsi="Arial" w:cs="Arial"/>
+          <w:b/>
+          <w:color w:val="800080"/>
+        </w:rPr>
+        <w:t>Time (24 hour) of decision to request information</w:t>
+      </w:r>
+      <w:r>
+        <w:rPr>
+          <w:rFonts w:ascii="Arial" w:hAnsi="Arial" w:cs="Arial"/>
+          <w:color w:val="800080"/>
+        </w:rPr>
+        <w:t>:</w:t>
+      </w:r>
+      <w:r>
+        <w:rPr>
+          <w:rFonts w:ascii="Arial" w:hAnsi="Arial" w:cs="Arial"/>
+        </w:rPr>
+        <w:t xml:space="preserve"> </w:t>
+      </w:r>
+      <w:r>
+        <w:rPr>
+          <w:rFonts w:ascii="Arial" w:hAnsi="Arial" w:cs="Arial"/>
+        </w:rPr>
+        <w:t>{{</w:t>
+      </w:r>
+      <w:proofErr w:type="spellStart"/>
+      <w:r>
+        <w:rPr>
+          <w:rFonts w:ascii="Arial" w:hAnsi="Arial" w:cs="Arial"/>
+        </w:rPr>
+        <w:t>time_of_decision</w:t>
+      </w:r>
+      <w:proofErr w:type="spellEnd"/>
+      <w:r>
+        <w:rPr>
+          <w:rFonts w:ascii="Arial" w:hAnsi="Arial" w:cs="Arial"/>
+        </w:rPr>
+        <w:t>}}</w:t>
+      </w:r>
+    </w:p>
+    <w:p>
+      <w:pPr>
+        <w:jc w:val="both"/>
+        <w:rPr>
+          <w:rFonts w:ascii="Arial" w:hAnsi="Arial" w:cs="Arial"/>
+          <w:i/>
+          <w:sz w:val="16"/>
+          <w:szCs w:val="16"/>
+        </w:rPr>
+      </w:pPr>
+    </w:p>
+    <w:p>
+      <w:pPr>
+        <w:pBdr>
+          <w:top w:val="single" w:sz="4" w:space="1" w:color="auto"/>
+          <w:left w:val="single" w:sz="4" w:space="4" w:color="auto"/>
+          <w:bottom w:val="single" w:sz="4" w:space="1" w:color="auto"/>
+          <w:right w:val="single" w:sz="4" w:space="4" w:color="auto"/>
+        </w:pBdr>
+        <w:jc w:val="both"/>
+        <w:outlineLvl w:val="2"/>
+        <w:rPr>
+          <w:rFonts w:ascii="Arial" w:hAnsi="Arial" w:cs="Arial"/>
+          <w:b/>
+          <w:color w:val="800080"/>
+        </w:rPr>
+      </w:pPr>
+      <w:r>
+        <w:rPr>
+          <w:rFonts w:ascii="Arial" w:hAnsi="Arial" w:cs="Arial"/>
+          <w:b/>
+          <w:color w:val="800080"/>
+        </w:rPr>
+        <w:t>26. If different from above, deta</w:t>
+      </w:r>
+      <w:r>
+        <w:rPr>
+          <w:rFonts w:ascii="Arial" w:hAnsi="Arial" w:cs="Arial"/>
+          <w:b/>
+          <w:color w:val="800080"/>
+        </w:rPr>
+        <w:t xml:space="preserve">ils of the current supervising </w:t>
+      </w:r>
+      <w:r>
+        <w:rPr>
+          <w:rFonts w:ascii="Arial" w:hAnsi="Arial" w:cs="Arial"/>
+          <w:b/>
+          <w:color w:val="800080"/>
+        </w:rPr>
+        <w:t xml:space="preserve">PS/YOT </w:t>
+      </w:r>
+      <w:r>
+        <w:rPr>
+          <w:rFonts w:ascii="Arial" w:hAnsi="Arial" w:cs="Arial"/>
+          <w:b/>
+          <w:color w:val="800080"/>
+        </w:rPr>
+        <w:t xml:space="preserve">community </w:t>
+      </w:r>
+      <w:r>
+        <w:rPr>
+          <w:rFonts w:ascii="Arial" w:hAnsi="Arial" w:cs="Arial"/>
+          <w:b/>
+          <w:color w:val="800080"/>
+        </w:rPr>
+        <w:t>offender manager:</w:t>
+      </w:r>
+    </w:p>
+    <w:p>
+      <w:pPr>
+        <w:pBdr>
+          <w:top w:val="single" w:sz="4" w:space="1" w:color="auto"/>
+          <w:left w:val="single" w:sz="4" w:space="4" w:color="auto"/>
+          <w:bottom w:val="single" w:sz="4" w:space="1" w:color="auto"/>
+          <w:right w:val="single" w:sz="4" w:space="4" w:color="auto"/>
+        </w:pBdr>
+        <w:jc w:val="both"/>
+        <w:rPr>
+          <w:rFonts w:ascii="Arial" w:hAnsi="Arial" w:cs="Arial"/>
+          <w:b/>
+          <w:color w:val="800080"/>
+          <w:sz w:val="12"/>
+          <w:szCs w:val="12"/>
+        </w:rPr>
+      </w:pPr>
+    </w:p>
+    <w:p>
+      <w:pPr>
+        <w:pBdr>
+          <w:top w:val="single" w:sz="4" w:space="1" w:color="auto"/>
+          <w:left w:val="single" w:sz="4" w:space="4" w:color="auto"/>
+          <w:bottom w:val="single" w:sz="4" w:space="1" w:color="auto"/>
+          <w:right w:val="single" w:sz="4" w:space="4" w:color="auto"/>
+        </w:pBdr>
+        <w:spacing w:line="360" w:lineRule="auto"/>
+        <w:jc w:val="both"/>
+        <w:rPr>
+          <w:rFonts w:ascii="Arial" w:hAnsi="Arial" w:cs="Arial"/>
+          <w:b/>
+        </w:rPr>
+      </w:pPr>
+      <w:r>
+        <w:rPr>
+          <w:rFonts w:ascii="Arial" w:hAnsi="Arial" w:cs="Arial"/>
+          <w:b/>
+          <w:color w:val="800080"/>
+        </w:rPr>
+        <w:t>Name of OM/YOT worker:</w:t>
+      </w:r>
+      <w:r>
+        <w:rPr>
+          <w:rFonts w:ascii="Arial" w:hAnsi="Arial" w:cs="Arial"/>
+          <w:b/>
         </w:rPr>
         <w:t xml:space="preserve"> </w:t>
       </w:r>
@@ -7918,180 +9535,7 @@
           <w:b/>
           <w:color w:val="800080"/>
         </w:rPr>
-        <w:t>Date of decision to request revocation</w:t>
-      </w:r>
-      <w:r>
-        <w:rPr>
-          <w:rFonts w:ascii="Arial" w:hAnsi="Arial" w:cs="Arial"/>
-          <w:color w:val="800080"/>
-        </w:rPr>
-        <w:t>:</w:t>
-      </w:r>
-      <w:r>
-        <w:rPr>
-          <w:rFonts w:ascii="Arial" w:hAnsi="Arial" w:cs="Arial"/>
-        </w:rPr>
-        <w:t xml:space="preserve"> </w:t>
-      </w:r>
-      <w:r>
-        <w:rPr>
-          <w:rFonts w:ascii="Arial" w:hAnsi="Arial" w:cs="Arial"/>
-        </w:rPr>
-        <w:t>{{date_of_decision}}</w:t>
-      </w:r>
-    </w:p>
-    <w:p>
-      <w:pPr>
-        <w:pBdr>
-          <w:top w:val="single" w:sz="4" w:space="1" w:color="auto"/>
-          <w:left w:val="single" w:sz="4" w:space="4" w:color="auto"/>
-          <w:bottom w:val="single" w:sz="4" w:space="1" w:color="auto"/>
-          <w:right w:val="single" w:sz="4" w:space="4" w:color="auto"/>
-        </w:pBdr>
-        <w:tabs>
-          <w:tab w:val="left" w:pos="1440"/>
-        </w:tabs>
-        <w:spacing w:line="360" w:lineRule="auto"/>
-        <w:rPr>
-          <w:rFonts w:ascii="Arial" w:hAnsi="Arial" w:cs="Arial"/>
-        </w:rPr>
-      </w:pPr>
-      <w:r>
-        <w:rPr>
-          <w:rFonts w:ascii="Arial" w:hAnsi="Arial" w:cs="Arial"/>
-          <w:b/>
-          <w:color w:val="800080"/>
-        </w:rPr>
-        <w:t>Time (24 hour) of decision to request information</w:t>
-      </w:r>
-      <w:r>
-        <w:rPr>
-          <w:rFonts w:ascii="Arial" w:hAnsi="Arial" w:cs="Arial"/>
-          <w:color w:val="800080"/>
-        </w:rPr>
-        <w:t>:</w:t>
-      </w:r>
-      <w:r>
-        <w:rPr>
-          <w:rFonts w:ascii="Arial" w:hAnsi="Arial" w:cs="Arial"/>
-        </w:rPr>
-        <w:t xml:space="preserve"> </w:t>
-      </w:r>
-      <w:r>
-        <w:rPr>
-          <w:rFonts w:ascii="Arial" w:hAnsi="Arial" w:cs="Arial"/>
-        </w:rPr>
-        <w:t>{{time_of_decision}}</w:t>
-      </w:r>
-    </w:p>
-    <w:p>
-      <w:pPr>
-        <w:jc w:val="both"/>
-        <w:rPr>
-          <w:rFonts w:ascii="Arial" w:hAnsi="Arial" w:cs="Arial"/>
-          <w:i/>
-          <w:sz w:val="16"/>
-          <w:szCs w:val="16"/>
-        </w:rPr>
-      </w:pPr>
-    </w:p>
-    <w:p>
-      <w:pPr>
-        <w:pBdr>
-          <w:top w:val="single" w:sz="4" w:space="1" w:color="auto"/>
-          <w:left w:val="single" w:sz="4" w:space="4" w:color="auto"/>
-          <w:bottom w:val="single" w:sz="4" w:space="1" w:color="auto"/>
-          <w:right w:val="single" w:sz="4" w:space="4" w:color="auto"/>
-        </w:pBdr>
-        <w:jc w:val="both"/>
-        <w:outlineLvl w:val="2"/>
-        <w:rPr>
-          <w:rFonts w:ascii="Arial" w:hAnsi="Arial" w:cs="Arial"/>
-          <w:b/>
-          <w:color w:val="800080"/>
-        </w:rPr>
-      </w:pPr>
-      <w:r>
-        <w:rPr>
-          <w:rFonts w:ascii="Arial" w:hAnsi="Arial" w:cs="Arial"/>
-          <w:b/>
-          <w:color w:val="800080"/>
-        </w:rPr>
-        <w:t>26. If different from above, deta</w:t>
-      </w:r>
-      <w:r>
-        <w:rPr>
-          <w:rFonts w:ascii="Arial" w:hAnsi="Arial" w:cs="Arial"/>
-          <w:b/>
-          <w:color w:val="800080"/>
-        </w:rPr>
-        <w:t xml:space="preserve">ils of the current supervising </w:t>
-      </w:r>
-      <w:r>
-        <w:rPr>
-          <w:rFonts w:ascii="Arial" w:hAnsi="Arial" w:cs="Arial"/>
-          <w:b/>
-          <w:color w:val="800080"/>
-        </w:rPr>
-        <w:t xml:space="preserve">PS/YOT </w:t>
-      </w:r>
-      <w:r>
-        <w:rPr>
-          <w:rFonts w:ascii="Arial" w:hAnsi="Arial" w:cs="Arial"/>
-          <w:b/>
-          <w:color w:val="800080"/>
-        </w:rPr>
-        <w:t xml:space="preserve">community </w:t>
-      </w:r>
-      <w:r>
-        <w:rPr>
-          <w:rFonts w:ascii="Arial" w:hAnsi="Arial" w:cs="Arial"/>
-          <w:b/>
-          <w:color w:val="800080"/>
-        </w:rPr>
-        <w:t>offender manager:</w:t>
-      </w:r>
-    </w:p>
-    <w:p>
-      <w:pPr>
-        <w:pBdr>
-          <w:top w:val="single" w:sz="4" w:space="1" w:color="auto"/>
-          <w:left w:val="single" w:sz="4" w:space="4" w:color="auto"/>
-          <w:bottom w:val="single" w:sz="4" w:space="1" w:color="auto"/>
-          <w:right w:val="single" w:sz="4" w:space="4" w:color="auto"/>
-        </w:pBdr>
-        <w:jc w:val="both"/>
-        <w:rPr>
-          <w:rFonts w:ascii="Arial" w:hAnsi="Arial" w:cs="Arial"/>
-          <w:b/>
-          <w:color w:val="800080"/>
-          <w:sz w:val="12"/>
-          <w:szCs w:val="12"/>
-        </w:rPr>
-      </w:pPr>
-    </w:p>
-    <w:p>
-      <w:pPr>
-        <w:pBdr>
-          <w:top w:val="single" w:sz="4" w:space="1" w:color="auto"/>
-          <w:left w:val="single" w:sz="4" w:space="4" w:color="auto"/>
-          <w:bottom w:val="single" w:sz="4" w:space="1" w:color="auto"/>
-          <w:right w:val="single" w:sz="4" w:space="4" w:color="auto"/>
-        </w:pBdr>
-        <w:spacing w:line="360" w:lineRule="auto"/>
-        <w:jc w:val="both"/>
-        <w:rPr>
-          <w:rFonts w:ascii="Arial" w:hAnsi="Arial" w:cs="Arial"/>
-          <w:b/>
-        </w:rPr>
-      </w:pPr>
-      <w:r>
-        <w:rPr>
-          <w:rFonts w:ascii="Arial" w:hAnsi="Arial" w:cs="Arial"/>
-          <w:b/>
-          <w:color w:val="800080"/>
-        </w:rPr>
-        <w:t>Name of OM/YOT worker:</w:t>
+        <w:t>Telephone Number:</w:t>
       </w:r>
       <w:r>
         <w:rPr>
@@ -8194,7 +9638,7 @@
           <w:b/>
           <w:color w:val="800080"/>
         </w:rPr>
-        <w:t>Telephone Number:</w:t>
+        <w:t>Email Address:</w:t>
       </w:r>
       <w:r>
         <w:rPr>
@@ -8274,6 +9718,12 @@
         </w:rPr>
         <w:fldChar w:fldCharType="end"/>
       </w:r>
+      <w:r>
+        <w:rPr>
+          <w:rFonts w:ascii="Arial" w:hAnsi="Arial" w:cs="Arial"/>
+        </w:rPr>
+        <w:t xml:space="preserve"> </w:t>
+      </w:r>
     </w:p>
     <w:p>
       <w:pPr>
@@ -8289,22 +9739,24 @@
         <w:spacing w:line="360" w:lineRule="auto"/>
         <w:rPr>
           <w:rFonts w:ascii="Arial" w:hAnsi="Arial" w:cs="Arial"/>
-        </w:rPr>
-      </w:pPr>
-      <w:r>
-        <w:rPr>
-          <w:rFonts w:ascii="Arial" w:hAnsi="Arial" w:cs="Arial"/>
-          <w:b/>
-          <w:color w:val="800080"/>
-        </w:rPr>
-        <w:t>Email Address:</w:t>
-      </w:r>
-      <w:r>
-        <w:rPr>
-          <w:rFonts w:ascii="Arial" w:hAnsi="Arial" w:cs="Arial"/>
-          <w:b/>
-        </w:rPr>
-        <w:t xml:space="preserve"> </w:t>
+          <w:b/>
+        </w:rPr>
+      </w:pPr>
+      <w:r>
+        <w:rPr>
+          <w:rFonts w:ascii="Arial" w:hAnsi="Arial" w:cs="Arial"/>
+          <w:b/>
+          <w:color w:val="800080"/>
+        </w:rPr>
+        <w:t>Region</w:t>
+      </w:r>
+      <w:r>
+        <w:rPr>
+          <w:rFonts w:ascii="Arial" w:hAnsi="Arial" w:cs="Arial"/>
+          <w:b/>
+          <w:color w:val="800080"/>
+        </w:rPr>
+        <w:t xml:space="preserve">: </w:t>
       </w:r>
       <w:r>
         <w:rPr>
@@ -8377,12 +9829,6 @@
         </w:rPr>
         <w:fldChar w:fldCharType="end"/>
       </w:r>
-      <w:r>
-        <w:rPr>
-          <w:rFonts w:ascii="Arial" w:hAnsi="Arial" w:cs="Arial"/>
-        </w:rPr>
-        <w:t xml:space="preserve"> </w:t>
-      </w:r>
     </w:p>
     <w:p>
       <w:pPr>
@@ -8398,16 +9844,15 @@
         <w:spacing w:line="360" w:lineRule="auto"/>
         <w:rPr>
           <w:rFonts w:ascii="Arial" w:hAnsi="Arial" w:cs="Arial"/>
-          <w:b/>
-        </w:rPr>
-      </w:pPr>
-      <w:r>
-        <w:rPr>
-          <w:rFonts w:ascii="Arial" w:hAnsi="Arial" w:cs="Arial"/>
-          <w:b/>
-          <w:color w:val="800080"/>
-        </w:rPr>
-        <w:t>Region</w:t>
+        </w:rPr>
+      </w:pPr>
+      <w:r>
+        <w:rPr>
+          <w:rFonts w:ascii="Arial" w:hAnsi="Arial" w:cs="Arial"/>
+          <w:b/>
+          <w:color w:val="800080"/>
+        </w:rPr>
+        <w:t>LDU</w:t>
       </w:r>
       <w:r>
         <w:rPr>
@@ -8511,110 +9956,6 @@
           <w:b/>
           <w:color w:val="800080"/>
         </w:rPr>
-        <w:t>LDU</w:t>
-      </w:r>
-      <w:r>
-        <w:rPr>
-          <w:rFonts w:ascii="Arial" w:hAnsi="Arial" w:cs="Arial"/>
-          <w:b/>
-          <w:color w:val="800080"/>
-        </w:rPr>
-        <w:t xml:space="preserve">: </w:t>
-      </w:r>
-      <w:r>
-        <w:rPr>
-          <w:rFonts w:ascii="Arial" w:hAnsi="Arial" w:cs="Arial"/>
-        </w:rPr>
-        <w:fldChar w:fldCharType="begin">
-          <w:ffData>
-            <w:name w:val=""/>
-            <w:enabled/>
-            <w:calcOnExit w:val="0"/>
-            <w:textInput/>
-          </w:ffData>
-        </w:fldChar>
-      </w:r>
-      <w:r>
-        <w:rPr>
-          <w:rFonts w:ascii="Arial" w:hAnsi="Arial" w:cs="Arial"/>
-        </w:rPr>
-        <w:instrText xml:space="preserve"> FORMTEXT </w:instrText>
-      </w:r>
-      <w:r>
-        <w:rPr>
-          <w:rFonts w:ascii="Arial" w:hAnsi="Arial" w:cs="Arial"/>
-        </w:rPr>
-      </w:r>
-      <w:r>
-        <w:rPr>
-          <w:rFonts w:ascii="Arial" w:hAnsi="Arial" w:cs="Arial"/>
-        </w:rPr>
-        <w:fldChar w:fldCharType="separate"/>
-      </w:r>
-      <w:r>
-        <w:rPr>
-          <w:rFonts w:ascii="Arial" w:hAnsi="Arial" w:cs="Arial"/>
-          <w:noProof/>
-        </w:rPr>
-        <w:t> </w:t>
-      </w:r>
-      <w:r>
-        <w:rPr>
-          <w:rFonts w:ascii="Arial" w:hAnsi="Arial" w:cs="Arial"/>
-          <w:noProof/>
-        </w:rPr>
-        <w:t> </w:t>
-      </w:r>
-      <w:r>
-        <w:rPr>
-          <w:rFonts w:ascii="Arial" w:hAnsi="Arial" w:cs="Arial"/>
-          <w:noProof/>
-        </w:rPr>
-        <w:t> </w:t>
-      </w:r>
-      <w:r>
-        <w:rPr>
-          <w:rFonts w:ascii="Arial" w:hAnsi="Arial" w:cs="Arial"/>
-          <w:noProof/>
-        </w:rPr>
-        <w:t> </w:t>
-      </w:r>
-      <w:r>
-        <w:rPr>
-          <w:rFonts w:ascii="Arial" w:hAnsi="Arial" w:cs="Arial"/>
-          <w:noProof/>
-        </w:rPr>
-        <w:t> </w:t>
-      </w:r>
-      <w:r>
-        <w:rPr>
-          <w:rFonts w:ascii="Arial" w:hAnsi="Arial" w:cs="Arial"/>
-        </w:rPr>
-        <w:fldChar w:fldCharType="end"/>
-      </w:r>
-    </w:p>
-    <w:p>
-      <w:pPr>
-        <w:pBdr>
-          <w:top w:val="single" w:sz="4" w:space="1" w:color="auto"/>
-          <w:left w:val="single" w:sz="4" w:space="4" w:color="auto"/>
-          <w:bottom w:val="single" w:sz="4" w:space="1" w:color="auto"/>
-          <w:right w:val="single" w:sz="4" w:space="4" w:color="auto"/>
-        </w:pBdr>
-        <w:tabs>
-          <w:tab w:val="left" w:pos="1440"/>
-        </w:tabs>
-        <w:spacing w:line="360" w:lineRule="auto"/>
-        <w:rPr>
-          <w:rFonts w:ascii="Arial" w:hAnsi="Arial" w:cs="Arial"/>
-        </w:rPr>
-      </w:pPr>
-      <w:r>
-        <w:rPr>
-          <w:rFonts w:ascii="Arial" w:hAnsi="Arial" w:cs="Arial"/>
-          <w:b/>
-          <w:color w:val="800080"/>
-        </w:rPr>
         <w:t>E-mail address to which PPCS should respond including a functional mailbox</w:t>
       </w:r>
       <w:r>
@@ -8634,72 +9975,21 @@
         <w:rPr>
           <w:rFonts w:ascii="Arial" w:hAnsi="Arial" w:cs="Arial"/>
         </w:rPr>
-        <w:fldChar w:fldCharType="begin">
-          <w:ffData>
-            <w:name w:val=""/>
-            <w:enabled/>
-            <w:calcOnExit w:val="0"/>
-            <w:textInput/>
-          </w:ffData>
-        </w:fldChar>
-      </w:r>
-      <w:r>
-        <w:rPr>
-          <w:rFonts w:ascii="Arial" w:hAnsi="Arial" w:cs="Arial"/>
-        </w:rPr>
-        <w:instrText xml:space="preserve"> FORMTEXT </w:instrText>
-      </w:r>
-      <w:r>
-        <w:rPr>
-          <w:rFonts w:ascii="Arial" w:hAnsi="Arial" w:cs="Arial"/>
-        </w:rPr>
-      </w:r>
-      <w:r>
-        <w:rPr>
-          <w:rFonts w:ascii="Arial" w:hAnsi="Arial" w:cs="Arial"/>
-        </w:rPr>
-        <w:fldChar w:fldCharType="separate"/>
-      </w:r>
-      <w:r>
-        <w:rPr>
-          <w:rFonts w:ascii="Arial" w:hAnsi="Arial" w:cs="Arial"/>
-          <w:noProof/>
-        </w:rPr>
-        <w:t> </w:t>
-      </w:r>
-      <w:r>
-        <w:rPr>
-          <w:rFonts w:ascii="Arial" w:hAnsi="Arial" w:cs="Arial"/>
-          <w:noProof/>
-        </w:rPr>
-        <w:t> </w:t>
-      </w:r>
-      <w:r>
-        <w:rPr>
-          <w:rFonts w:ascii="Arial" w:hAnsi="Arial" w:cs="Arial"/>
-          <w:noProof/>
-        </w:rPr>
-        <w:t> </w:t>
-      </w:r>
-      <w:r>
-        <w:rPr>
-          <w:rFonts w:ascii="Arial" w:hAnsi="Arial" w:cs="Arial"/>
-          <w:noProof/>
-        </w:rPr>
-        <w:t> </w:t>
-      </w:r>
-      <w:r>
-        <w:rPr>
-          <w:rFonts w:ascii="Arial" w:hAnsi="Arial" w:cs="Arial"/>
-          <w:noProof/>
-        </w:rPr>
-        <w:t> </w:t>
-      </w:r>
-      <w:r>
-        <w:rPr>
-          <w:rFonts w:ascii="Arial" w:hAnsi="Arial" w:cs="Arial"/>
-        </w:rPr>
-        <w:fldChar w:fldCharType="end"/>
+        <w:t>{{</w:t>
+      </w:r>
+      <w:proofErr w:type="spellStart"/>
+      <w:r>
+        <w:rPr>
+          <w:rFonts w:ascii="Arial" w:hAnsi="Arial" w:cs="Arial"/>
+        </w:rPr>
+        <w:t>ppcs_query_emails</w:t>
+      </w:r>
+      <w:proofErr w:type="spellEnd"/>
+      <w:r>
+        <w:rPr>
+          <w:rFonts w:ascii="Arial" w:hAnsi="Arial" w:cs="Arial"/>
+        </w:rPr>
+        <w:t>}}</w:t>
       </w:r>
     </w:p>
     <w:p>
@@ -8882,7 +10172,23 @@
           <w:rFonts w:ascii="Arial" w:hAnsi="Arial" w:cs="Arial"/>
           <w:color w:val="800080"/>
         </w:rPr>
-        <w:t>offender manager and I am endorsing:</w:t>
+        <w:t xml:space="preserve">offender </w:t>
+      </w:r>
+      <w:proofErr w:type="gramStart"/>
+      <w:r>
+        <w:rPr>
+          <w:rFonts w:ascii="Arial" w:hAnsi="Arial" w:cs="Arial"/>
+          <w:color w:val="800080"/>
+        </w:rPr>
+        <w:t>manager</w:t>
+      </w:r>
+      <w:proofErr w:type="gramEnd"/>
+      <w:r>
+        <w:rPr>
+          <w:rFonts w:ascii="Arial" w:hAnsi="Arial" w:cs="Arial"/>
+          <w:color w:val="800080"/>
+        </w:rPr>
+        <w:t xml:space="preserve"> and I am endorsing:</w:t>
       </w:r>
     </w:p>
     <w:p>
@@ -8956,8 +10262,17 @@
           <w:rFonts w:ascii="Arial" w:hAnsi="Arial" w:cs="Arial"/>
           <w:color w:val="800080"/>
         </w:rPr>
-        <w:t>Alternatives to recall have been fully explored</w:t>
-      </w:r>
+        <w:t xml:space="preserve">Alternatives to recall have been fully </w:t>
+      </w:r>
+      <w:proofErr w:type="gramStart"/>
+      <w:r>
+        <w:rPr>
+          <w:rFonts w:ascii="Arial" w:hAnsi="Arial" w:cs="Arial"/>
+          <w:color w:val="800080"/>
+        </w:rPr>
+        <w:t>explored</w:t>
+      </w:r>
+      <w:proofErr w:type="gramEnd"/>
     </w:p>
     <w:p>
       <w:pPr>
@@ -9030,8 +10345,17 @@
           <w:rFonts w:ascii="Arial" w:hAnsi="Arial" w:cs="Arial"/>
           <w:color w:val="800080"/>
         </w:rPr>
-        <w:t>The recall type requested</w:t>
-      </w:r>
+        <w:t xml:space="preserve">The recall type </w:t>
+      </w:r>
+      <w:proofErr w:type="gramStart"/>
+      <w:r>
+        <w:rPr>
+          <w:rFonts w:ascii="Arial" w:hAnsi="Arial" w:cs="Arial"/>
+          <w:color w:val="800080"/>
+        </w:rPr>
+        <w:t>requested</w:t>
+      </w:r>
+      <w:proofErr w:type="gramEnd"/>
     </w:p>
     <w:p>
       <w:pPr>
@@ -9179,8 +10503,17 @@
           <w:rFonts w:ascii="Arial" w:hAnsi="Arial" w:cs="Arial"/>
           <w:color w:val="800080"/>
         </w:rPr>
-        <w:t>The offender is no longer manageable in the community</w:t>
-      </w:r>
+        <w:t xml:space="preserve">The offender is no longer manageable in the </w:t>
+      </w:r>
+      <w:proofErr w:type="gramStart"/>
+      <w:r>
+        <w:rPr>
+          <w:rFonts w:ascii="Arial" w:hAnsi="Arial" w:cs="Arial"/>
+          <w:color w:val="800080"/>
+        </w:rPr>
+        <w:t>community</w:t>
+      </w:r>
+      <w:proofErr w:type="gramEnd"/>
     </w:p>
     <w:p>
       <w:pPr>
@@ -10289,6 +11622,7 @@
         <w:spacing w:line="360" w:lineRule="auto"/>
         <w:rPr>
           <w:rFonts w:ascii="Arial" w:hAnsi="Arial" w:cs="Arial"/>
+          <w:b/>
         </w:rPr>
       </w:pPr>
       <w:r>
@@ -10304,79 +11638,27 @@
           <w:rFonts w:ascii="Arial" w:hAnsi="Arial" w:cs="Arial"/>
           <w:b/>
         </w:rPr>
-        <w:t xml:space="preserve"> </w:t>
-      </w:r>
-      <w:r>
-        <w:rPr>
-          <w:rFonts w:ascii="Arial" w:hAnsi="Arial" w:cs="Arial"/>
-        </w:rPr>
-        <w:fldChar w:fldCharType="begin">
-          <w:ffData>
-            <w:name w:val=""/>
-            <w:enabled/>
-            <w:calcOnExit w:val="0"/>
-            <w:statusText w:type="text" w:val="Senior manager authorisation  - e mail address for receipt of a copy of the revocation order:"/>
-            <w:textInput/>
-          </w:ffData>
-        </w:fldChar>
-      </w:r>
-      <w:r>
-        <w:rPr>
-          <w:rFonts w:ascii="Arial" w:hAnsi="Arial" w:cs="Arial"/>
-        </w:rPr>
-        <w:instrText xml:space="preserve"> FORMTEXT </w:instrText>
-      </w:r>
-      <w:r>
-        <w:rPr>
-          <w:rFonts w:ascii="Arial" w:hAnsi="Arial" w:cs="Arial"/>
-        </w:rPr>
-      </w:r>
-      <w:r>
-        <w:rPr>
-          <w:rFonts w:ascii="Arial" w:hAnsi="Arial" w:cs="Arial"/>
-        </w:rPr>
-        <w:fldChar w:fldCharType="separate"/>
-      </w:r>
-      <w:r>
-        <w:rPr>
-          <w:rFonts w:ascii="Arial" w:hAnsi="Arial" w:cs="Arial"/>
-          <w:noProof/>
-        </w:rPr>
-        <w:t> </w:t>
-      </w:r>
-      <w:r>
-        <w:rPr>
-          <w:rFonts w:ascii="Arial" w:hAnsi="Arial" w:cs="Arial"/>
-          <w:noProof/>
-        </w:rPr>
-        <w:t> </w:t>
-      </w:r>
-      <w:r>
-        <w:rPr>
-          <w:rFonts w:ascii="Arial" w:hAnsi="Arial" w:cs="Arial"/>
-          <w:noProof/>
-        </w:rPr>
-        <w:t> </w:t>
-      </w:r>
-      <w:r>
-        <w:rPr>
-          <w:rFonts w:ascii="Arial" w:hAnsi="Arial" w:cs="Arial"/>
-          <w:noProof/>
-        </w:rPr>
-        <w:t> </w:t>
-      </w:r>
-      <w:r>
-        <w:rPr>
-          <w:rFonts w:ascii="Arial" w:hAnsi="Arial" w:cs="Arial"/>
-          <w:noProof/>
-        </w:rPr>
-        <w:t> </w:t>
-      </w:r>
-      <w:r>
-        <w:rPr>
-          <w:rFonts w:ascii="Arial" w:hAnsi="Arial" w:cs="Arial"/>
-        </w:rPr>
-        <w:fldChar w:fldCharType="end"/>
+        <w:br/>
+      </w:r>
+      <w:r>
+        <w:rPr>
+          <w:rFonts w:ascii="Arial" w:hAnsi="Arial" w:cs="Arial"/>
+        </w:rPr>
+        <w:t>{{</w:t>
+      </w:r>
+      <w:proofErr w:type="spellStart"/>
+      <w:r>
+        <w:rPr>
+          <w:rFonts w:ascii="Arial" w:hAnsi="Arial" w:cs="Arial"/>
+        </w:rPr>
+        <w:t>revocation_order_recipients</w:t>
+      </w:r>
+      <w:proofErr w:type="spellEnd"/>
+      <w:r>
+        <w:rPr>
+          <w:rFonts w:ascii="Arial" w:hAnsi="Arial" w:cs="Arial"/>
+        </w:rPr>
+        <w:t>}}</w:t>
       </w:r>
     </w:p>
     <w:p>

</xml_diff>

<commit_message>
MRD-1840 Update Part A template to retain form field The PPCS query emails and revocation recipients data will not be present until the probationAdmin flag is enabled. Until then, this change will retain the Word FORMTEXT field in the Part A
</commit_message>
<xml_diff>
--- a/src/main/resources/NAT Recall Part A London Template - obtained 131021.docx
+++ b/src/main/resources/NAT Recall Part A London Template - obtained 131021.docx
@@ -9192,21 +9192,60 @@
         <w:rPr>
           <w:rFonts w:ascii="Arial" w:hAnsi="Arial" w:cs="Arial"/>
         </w:rPr>
-        <w:t>{{</w:t>
-      </w:r>
-      <w:proofErr w:type="spellStart"/>
-      <w:r>
-        <w:rPr>
-          <w:rFonts w:ascii="Arial" w:hAnsi="Arial" w:cs="Arial"/>
-        </w:rPr>
-        <w:t>ppcs_query_emails</w:t>
-      </w:r>
-      <w:proofErr w:type="spellEnd"/>
-      <w:r>
-        <w:rPr>
-          <w:rFonts w:ascii="Arial" w:hAnsi="Arial" w:cs="Arial"/>
-        </w:rPr>
-        <w:t>}}</w:t>
+        <w:fldChar w:fldCharType="begin">
+          <w:ffData>
+            <w:name w:val=""/>
+            <w:enabled/>
+            <w:calcOnExit w:val="0"/>
+            <w:statusText w:type="text" w:val="senior manager authorisation  - e mail address:"/>
+            <w:textInput>
+              <w:default w:val="{{countersign_aco_email}}"/>
+            </w:textInput>
+          </w:ffData>
+        </w:fldChar>
+      </w:r>
+      <w:r>
+        <w:rPr>
+          <w:rFonts w:ascii="Arial" w:hAnsi="Arial" w:cs="Arial"/>
+        </w:rPr>
+        <w:instrText xml:space="preserve"> FORMTEXT </w:instrText>
+      </w:r>
+      <w:r>
+        <w:rPr>
+          <w:rFonts w:ascii="Arial" w:hAnsi="Arial" w:cs="Arial"/>
+        </w:rPr>
+      </w:r>
+      <w:r>
+        <w:rPr>
+          <w:rFonts w:ascii="Arial" w:hAnsi="Arial" w:cs="Arial"/>
+        </w:rPr>
+        <w:fldChar w:fldCharType="separate"/>
+      </w:r>
+      <w:r>
+        <w:rPr>
+          <w:rFonts w:ascii="Arial" w:hAnsi="Arial" w:cs="Arial"/>
+          <w:noProof/>
+        </w:rPr>
+        <w:t>{{ppcs_query_emails}</w:t>
+      </w:r>
+      <w:r>
+        <w:rPr>
+          <w:rFonts w:ascii="Arial" w:hAnsi="Arial" w:cs="Arial"/>
+          <w:noProof/>
+        </w:rPr>
+        <w:t xml:space="preserve">}      </w:t>
+      </w:r>
+      <w:r>
+        <w:rPr>
+          <w:rFonts w:ascii="Arial" w:hAnsi="Arial" w:cs="Arial"/>
+        </w:rPr>
+        <w:fldChar w:fldCharType="end"/>
+      </w:r>
+      <w:r>
+        <w:rPr>
+          <w:rFonts w:ascii="Arial" w:hAnsi="Arial" w:cs="Arial"/>
+        </w:rPr>
+        <w:t xml:space="preserve"> </w:t>
       </w:r>
     </w:p>
     <w:p>
@@ -9965,31 +10004,76 @@
         </w:rPr>
         <w:t>:</w:t>
       </w:r>
+    </w:p>
+    <w:p>
+      <w:pPr>
+        <w:pBdr>
+          <w:top w:val="single" w:sz="4" w:space="1" w:color="auto"/>
+          <w:left w:val="single" w:sz="4" w:space="4" w:color="auto"/>
+          <w:bottom w:val="single" w:sz="4" w:space="1" w:color="auto"/>
+          <w:right w:val="single" w:sz="4" w:space="4" w:color="auto"/>
+        </w:pBdr>
+        <w:tabs>
+          <w:tab w:val="left" w:pos="1440"/>
+        </w:tabs>
+        <w:spacing w:line="360" w:lineRule="auto"/>
+        <w:rPr>
+          <w:rFonts w:ascii="Arial" w:hAnsi="Arial" w:cs="Arial"/>
+        </w:rPr>
+      </w:pPr>
+      <w:r>
+        <w:rPr>
+          <w:rFonts w:ascii="Arial" w:hAnsi="Arial" w:cs="Arial"/>
+        </w:rPr>
+        <w:fldChar w:fldCharType="begin">
+          <w:ffData>
+            <w:name w:val=""/>
+            <w:enabled/>
+            <w:calcOnExit w:val="0"/>
+            <w:textInput/>
+          </w:ffData>
+        </w:fldChar>
+      </w:r>
+      <w:r>
+        <w:rPr>
+          <w:rFonts w:ascii="Arial" w:hAnsi="Arial" w:cs="Arial"/>
+        </w:rPr>
+        <w:instrText xml:space="preserve"> FORMTEXT </w:instrText>
+      </w:r>
+      <w:r>
+        <w:rPr>
+          <w:rFonts w:ascii="Arial" w:hAnsi="Arial" w:cs="Arial"/>
+        </w:rPr>
+      </w:r>
+      <w:r>
+        <w:rPr>
+          <w:rFonts w:ascii="Arial" w:hAnsi="Arial" w:cs="Arial"/>
+        </w:rPr>
+        <w:fldChar w:fldCharType="separate"/>
+      </w:r>
+      <w:r>
+        <w:rPr>
+          <w:rFonts w:ascii="Arial" w:hAnsi="Arial" w:cs="Arial"/>
+        </w:rPr>
+        <w:t>{{ppcs_query_emails}</w:t>
+      </w:r>
+      <w:r>
+        <w:rPr>
+          <w:rFonts w:ascii="Arial" w:hAnsi="Arial" w:cs="Arial"/>
+        </w:rPr>
+        <w:t xml:space="preserve">}       </w:t>
+      </w:r>
+      <w:r>
+        <w:rPr>
+          <w:rFonts w:ascii="Arial" w:hAnsi="Arial" w:cs="Arial"/>
+        </w:rPr>
+        <w:fldChar w:fldCharType="end"/>
+      </w:r>
       <w:r>
         <w:rPr>
           <w:rFonts w:ascii="Arial" w:hAnsi="Arial" w:cs="Arial"/>
         </w:rPr>
         <w:t xml:space="preserve"> </w:t>
-      </w:r>
-      <w:r>
-        <w:rPr>
-          <w:rFonts w:ascii="Arial" w:hAnsi="Arial" w:cs="Arial"/>
-        </w:rPr>
-        <w:t>{{</w:t>
-      </w:r>
-      <w:proofErr w:type="spellStart"/>
-      <w:r>
-        <w:rPr>
-          <w:rFonts w:ascii="Arial" w:hAnsi="Arial" w:cs="Arial"/>
-        </w:rPr>
-        <w:t>ppcs_query_emails</w:t>
-      </w:r>
-      <w:proofErr w:type="spellEnd"/>
-      <w:r>
-        <w:rPr>
-          <w:rFonts w:ascii="Arial" w:hAnsi="Arial" w:cs="Arial"/>
-        </w:rPr>
-        <w:t>}}</w:t>
       </w:r>
     </w:p>
     <w:p>
@@ -11644,21 +11728,74 @@
         <w:rPr>
           <w:rFonts w:ascii="Arial" w:hAnsi="Arial" w:cs="Arial"/>
         </w:rPr>
+        <w:fldChar w:fldCharType="begin">
+          <w:ffData>
+            <w:name w:val=""/>
+            <w:enabled/>
+            <w:calcOnExit w:val="0"/>
+            <w:statusText w:type="text" w:val="senior manager authorisation  - e mail address:"/>
+            <w:textInput>
+              <w:default w:val="{{countersign_aco_email}}"/>
+            </w:textInput>
+          </w:ffData>
+        </w:fldChar>
+      </w:r>
+      <w:r>
+        <w:rPr>
+          <w:rFonts w:ascii="Arial" w:hAnsi="Arial" w:cs="Arial"/>
+        </w:rPr>
+        <w:instrText xml:space="preserve"> FORMTEXT </w:instrText>
+      </w:r>
+      <w:r>
+        <w:rPr>
+          <w:rFonts w:ascii="Arial" w:hAnsi="Arial" w:cs="Arial"/>
+        </w:rPr>
+      </w:r>
+      <w:r>
+        <w:rPr>
+          <w:rFonts w:ascii="Arial" w:hAnsi="Arial" w:cs="Arial"/>
+        </w:rPr>
+        <w:fldChar w:fldCharType="separate"/>
+      </w:r>
+      <w:r>
+        <w:rPr>
+          <w:rFonts w:ascii="Arial" w:hAnsi="Arial" w:cs="Arial"/>
+          <w:noProof/>
+        </w:rPr>
         <w:t>{{</w:t>
       </w:r>
-      <w:proofErr w:type="spellStart"/>
       <w:r>
         <w:rPr>
           <w:rFonts w:ascii="Arial" w:hAnsi="Arial" w:cs="Arial"/>
         </w:rPr>
         <w:t>revocation_order_recipients</w:t>
       </w:r>
-      <w:proofErr w:type="spellEnd"/>
-      <w:r>
-        <w:rPr>
-          <w:rFonts w:ascii="Arial" w:hAnsi="Arial" w:cs="Arial"/>
-        </w:rPr>
-        <w:t>}}</w:t>
+      <w:r>
+        <w:rPr>
+          <w:rFonts w:ascii="Arial" w:hAnsi="Arial" w:cs="Arial"/>
+          <w:noProof/>
+        </w:rPr>
+        <w:t>}</w:t>
+      </w:r>
+      <w:r>
+        <w:rPr>
+          <w:rFonts w:ascii="Arial" w:hAnsi="Arial" w:cs="Arial"/>
+          <w:noProof/>
+        </w:rPr>
+        <w:t>}</w:t>
+      </w:r>
+      <w:r>
+        <w:rPr>
+          <w:rFonts w:ascii="Arial" w:hAnsi="Arial" w:cs="Arial"/>
+          <w:noProof/>
+        </w:rPr>
+        <w:t xml:space="preserve">       </w:t>
+      </w:r>
+      <w:r>
+        <w:rPr>
+          <w:rFonts w:ascii="Arial" w:hAnsi="Arial" w:cs="Arial"/>
+        </w:rPr>
+        <w:fldChar w:fldCharType="end"/>
       </w:r>
     </w:p>
     <w:p>

</xml_diff>

<commit_message>
MRD-1840 Update Part A template to retain form field (#734)
The PPCS query emails and revocation recipients data will not be present
until the probationAdmin flag is enabled.
Until then, this change will retain the Word FORMTEXT field in the Part A
</commit_message>
<xml_diff>
--- a/src/main/resources/NAT Recall Part A London Template - obtained 131021.docx
+++ b/src/main/resources/NAT Recall Part A London Template - obtained 131021.docx
@@ -9192,21 +9192,60 @@
         <w:rPr>
           <w:rFonts w:ascii="Arial" w:hAnsi="Arial" w:cs="Arial"/>
         </w:rPr>
-        <w:t>{{</w:t>
-      </w:r>
-      <w:proofErr w:type="spellStart"/>
-      <w:r>
-        <w:rPr>
-          <w:rFonts w:ascii="Arial" w:hAnsi="Arial" w:cs="Arial"/>
-        </w:rPr>
-        <w:t>ppcs_query_emails</w:t>
-      </w:r>
-      <w:proofErr w:type="spellEnd"/>
-      <w:r>
-        <w:rPr>
-          <w:rFonts w:ascii="Arial" w:hAnsi="Arial" w:cs="Arial"/>
-        </w:rPr>
-        <w:t>}}</w:t>
+        <w:fldChar w:fldCharType="begin">
+          <w:ffData>
+            <w:name w:val=""/>
+            <w:enabled/>
+            <w:calcOnExit w:val="0"/>
+            <w:statusText w:type="text" w:val="senior manager authorisation  - e mail address:"/>
+            <w:textInput>
+              <w:default w:val="{{countersign_aco_email}}"/>
+            </w:textInput>
+          </w:ffData>
+        </w:fldChar>
+      </w:r>
+      <w:r>
+        <w:rPr>
+          <w:rFonts w:ascii="Arial" w:hAnsi="Arial" w:cs="Arial"/>
+        </w:rPr>
+        <w:instrText xml:space="preserve"> FORMTEXT </w:instrText>
+      </w:r>
+      <w:r>
+        <w:rPr>
+          <w:rFonts w:ascii="Arial" w:hAnsi="Arial" w:cs="Arial"/>
+        </w:rPr>
+      </w:r>
+      <w:r>
+        <w:rPr>
+          <w:rFonts w:ascii="Arial" w:hAnsi="Arial" w:cs="Arial"/>
+        </w:rPr>
+        <w:fldChar w:fldCharType="separate"/>
+      </w:r>
+      <w:r>
+        <w:rPr>
+          <w:rFonts w:ascii="Arial" w:hAnsi="Arial" w:cs="Arial"/>
+          <w:noProof/>
+        </w:rPr>
+        <w:t>{{ppcs_query_emails}</w:t>
+      </w:r>
+      <w:r>
+        <w:rPr>
+          <w:rFonts w:ascii="Arial" w:hAnsi="Arial" w:cs="Arial"/>
+          <w:noProof/>
+        </w:rPr>
+        <w:t xml:space="preserve">}      </w:t>
+      </w:r>
+      <w:r>
+        <w:rPr>
+          <w:rFonts w:ascii="Arial" w:hAnsi="Arial" w:cs="Arial"/>
+        </w:rPr>
+        <w:fldChar w:fldCharType="end"/>
+      </w:r>
+      <w:r>
+        <w:rPr>
+          <w:rFonts w:ascii="Arial" w:hAnsi="Arial" w:cs="Arial"/>
+        </w:rPr>
+        <w:t xml:space="preserve"> </w:t>
       </w:r>
     </w:p>
     <w:p>
@@ -9965,31 +10004,76 @@
         </w:rPr>
         <w:t>:</w:t>
       </w:r>
+    </w:p>
+    <w:p>
+      <w:pPr>
+        <w:pBdr>
+          <w:top w:val="single" w:sz="4" w:space="1" w:color="auto"/>
+          <w:left w:val="single" w:sz="4" w:space="4" w:color="auto"/>
+          <w:bottom w:val="single" w:sz="4" w:space="1" w:color="auto"/>
+          <w:right w:val="single" w:sz="4" w:space="4" w:color="auto"/>
+        </w:pBdr>
+        <w:tabs>
+          <w:tab w:val="left" w:pos="1440"/>
+        </w:tabs>
+        <w:spacing w:line="360" w:lineRule="auto"/>
+        <w:rPr>
+          <w:rFonts w:ascii="Arial" w:hAnsi="Arial" w:cs="Arial"/>
+        </w:rPr>
+      </w:pPr>
+      <w:r>
+        <w:rPr>
+          <w:rFonts w:ascii="Arial" w:hAnsi="Arial" w:cs="Arial"/>
+        </w:rPr>
+        <w:fldChar w:fldCharType="begin">
+          <w:ffData>
+            <w:name w:val=""/>
+            <w:enabled/>
+            <w:calcOnExit w:val="0"/>
+            <w:textInput/>
+          </w:ffData>
+        </w:fldChar>
+      </w:r>
+      <w:r>
+        <w:rPr>
+          <w:rFonts w:ascii="Arial" w:hAnsi="Arial" w:cs="Arial"/>
+        </w:rPr>
+        <w:instrText xml:space="preserve"> FORMTEXT </w:instrText>
+      </w:r>
+      <w:r>
+        <w:rPr>
+          <w:rFonts w:ascii="Arial" w:hAnsi="Arial" w:cs="Arial"/>
+        </w:rPr>
+      </w:r>
+      <w:r>
+        <w:rPr>
+          <w:rFonts w:ascii="Arial" w:hAnsi="Arial" w:cs="Arial"/>
+        </w:rPr>
+        <w:fldChar w:fldCharType="separate"/>
+      </w:r>
+      <w:r>
+        <w:rPr>
+          <w:rFonts w:ascii="Arial" w:hAnsi="Arial" w:cs="Arial"/>
+        </w:rPr>
+        <w:t>{{ppcs_query_emails}</w:t>
+      </w:r>
+      <w:r>
+        <w:rPr>
+          <w:rFonts w:ascii="Arial" w:hAnsi="Arial" w:cs="Arial"/>
+        </w:rPr>
+        <w:t xml:space="preserve">}       </w:t>
+      </w:r>
+      <w:r>
+        <w:rPr>
+          <w:rFonts w:ascii="Arial" w:hAnsi="Arial" w:cs="Arial"/>
+        </w:rPr>
+        <w:fldChar w:fldCharType="end"/>
+      </w:r>
       <w:r>
         <w:rPr>
           <w:rFonts w:ascii="Arial" w:hAnsi="Arial" w:cs="Arial"/>
         </w:rPr>
         <w:t xml:space="preserve"> </w:t>
-      </w:r>
-      <w:r>
-        <w:rPr>
-          <w:rFonts w:ascii="Arial" w:hAnsi="Arial" w:cs="Arial"/>
-        </w:rPr>
-        <w:t>{{</w:t>
-      </w:r>
-      <w:proofErr w:type="spellStart"/>
-      <w:r>
-        <w:rPr>
-          <w:rFonts w:ascii="Arial" w:hAnsi="Arial" w:cs="Arial"/>
-        </w:rPr>
-        <w:t>ppcs_query_emails</w:t>
-      </w:r>
-      <w:proofErr w:type="spellEnd"/>
-      <w:r>
-        <w:rPr>
-          <w:rFonts w:ascii="Arial" w:hAnsi="Arial" w:cs="Arial"/>
-        </w:rPr>
-        <w:t>}}</w:t>
       </w:r>
     </w:p>
     <w:p>
@@ -11644,21 +11728,74 @@
         <w:rPr>
           <w:rFonts w:ascii="Arial" w:hAnsi="Arial" w:cs="Arial"/>
         </w:rPr>
+        <w:fldChar w:fldCharType="begin">
+          <w:ffData>
+            <w:name w:val=""/>
+            <w:enabled/>
+            <w:calcOnExit w:val="0"/>
+            <w:statusText w:type="text" w:val="senior manager authorisation  - e mail address:"/>
+            <w:textInput>
+              <w:default w:val="{{countersign_aco_email}}"/>
+            </w:textInput>
+          </w:ffData>
+        </w:fldChar>
+      </w:r>
+      <w:r>
+        <w:rPr>
+          <w:rFonts w:ascii="Arial" w:hAnsi="Arial" w:cs="Arial"/>
+        </w:rPr>
+        <w:instrText xml:space="preserve"> FORMTEXT </w:instrText>
+      </w:r>
+      <w:r>
+        <w:rPr>
+          <w:rFonts w:ascii="Arial" w:hAnsi="Arial" w:cs="Arial"/>
+        </w:rPr>
+      </w:r>
+      <w:r>
+        <w:rPr>
+          <w:rFonts w:ascii="Arial" w:hAnsi="Arial" w:cs="Arial"/>
+        </w:rPr>
+        <w:fldChar w:fldCharType="separate"/>
+      </w:r>
+      <w:r>
+        <w:rPr>
+          <w:rFonts w:ascii="Arial" w:hAnsi="Arial" w:cs="Arial"/>
+          <w:noProof/>
+        </w:rPr>
         <w:t>{{</w:t>
       </w:r>
-      <w:proofErr w:type="spellStart"/>
       <w:r>
         <w:rPr>
           <w:rFonts w:ascii="Arial" w:hAnsi="Arial" w:cs="Arial"/>
         </w:rPr>
         <w:t>revocation_order_recipients</w:t>
       </w:r>
-      <w:proofErr w:type="spellEnd"/>
-      <w:r>
-        <w:rPr>
-          <w:rFonts w:ascii="Arial" w:hAnsi="Arial" w:cs="Arial"/>
-        </w:rPr>
-        <w:t>}}</w:t>
+      <w:r>
+        <w:rPr>
+          <w:rFonts w:ascii="Arial" w:hAnsi="Arial" w:cs="Arial"/>
+          <w:noProof/>
+        </w:rPr>
+        <w:t>}</w:t>
+      </w:r>
+      <w:r>
+        <w:rPr>
+          <w:rFonts w:ascii="Arial" w:hAnsi="Arial" w:cs="Arial"/>
+          <w:noProof/>
+        </w:rPr>
+        <w:t>}</w:t>
+      </w:r>
+      <w:r>
+        <w:rPr>
+          <w:rFonts w:ascii="Arial" w:hAnsi="Arial" w:cs="Arial"/>
+          <w:noProof/>
+        </w:rPr>
+        <w:t xml:space="preserve">       </w:t>
+      </w:r>
+      <w:r>
+        <w:rPr>
+          <w:rFonts w:ascii="Arial" w:hAnsi="Arial" w:cs="Arial"/>
+        </w:rPr>
+        <w:fldChar w:fldCharType="end"/>
       </w:r>
     </w:p>
     <w:p>

</xml_diff>

<commit_message>
MRD-1800 Change 'completed by' merge field names
</commit_message>
<xml_diff>
--- a/src/main/resources/NAT Recall Part A London Template - obtained 131021.docx
+++ b/src/main/resources/NAT Recall Part A London Template - obtained 131021.docx
@@ -8629,7 +8629,7 @@
         <w:rPr>
           <w:rFonts w:ascii="Arial" w:hAnsi="Arial" w:cs="Arial"/>
         </w:rPr>
-        <w:t>pp</w:t>
+        <w:t>completing</w:t>
       </w:r>
       <w:r>
         <w:rPr>
@@ -8790,7 +8790,7 @@
         <w:rPr>
           <w:rFonts w:ascii="Arial" w:hAnsi="Arial" w:cs="Arial"/>
         </w:rPr>
-        <w:t>pp</w:t>
+        <w:t>completing</w:t>
       </w:r>
       <w:r>
         <w:rPr>
@@ -8841,16 +8841,7 @@
           <w:b/>
           <w:color w:val="800080"/>
         </w:rPr>
-        <w:t>Region</w:t>
-      </w:r>
-      <w:proofErr w:type="gramStart"/>
-      <w:r>
-        <w:rPr>
-          <w:rFonts w:ascii="Arial" w:hAnsi="Arial" w:cs="Arial"/>
-          <w:b/>
-          <w:color w:val="800080"/>
-        </w:rPr>
-        <w:t>:</w:t>
+        <w:t>Region:</w:t>
       </w:r>
       <w:r>
         <w:rPr>
@@ -8863,22 +8854,28 @@
       <w:r>
         <w:rPr>
           <w:rFonts w:ascii="Arial" w:hAnsi="Arial" w:cs="Arial"/>
-          <w:b/>
-        </w:rPr>
-        <w:t xml:space="preserve"> </w:t>
-      </w:r>
-      <w:r>
-        <w:rPr>
-          <w:rFonts w:ascii="Arial" w:hAnsi="Arial" w:cs="Arial"/>
-        </w:rPr>
-        <w:t>{</w:t>
-      </w:r>
-      <w:proofErr w:type="gramEnd"/>
-      <w:r>
-        <w:rPr>
-          <w:rFonts w:ascii="Arial" w:hAnsi="Arial" w:cs="Arial"/>
-        </w:rPr>
-        <w:t>{region}}</w:t>
+        </w:rPr>
+        <w:t>{{</w:t>
+      </w:r>
+      <w:proofErr w:type="spellStart"/>
+      <w:r>
+        <w:rPr>
+          <w:rFonts w:ascii="Arial" w:hAnsi="Arial" w:cs="Arial"/>
+        </w:rPr>
+        <w:t>completing_</w:t>
+      </w:r>
+      <w:r>
+        <w:rPr>
+          <w:rFonts w:ascii="Arial" w:hAnsi="Arial" w:cs="Arial"/>
+        </w:rPr>
+        <w:t>region</w:t>
+      </w:r>
+      <w:proofErr w:type="spellEnd"/>
+      <w:r>
+        <w:rPr>
+          <w:rFonts w:ascii="Arial" w:hAnsi="Arial" w:cs="Arial"/>
+        </w:rPr>
+        <w:t>}}</w:t>
       </w:r>
     </w:p>
     <w:p>
@@ -8920,6 +8917,12 @@
         <w:t>{{</w:t>
       </w:r>
       <w:proofErr w:type="spellStart"/>
+      <w:r>
+        <w:rPr>
+          <w:rFonts w:ascii="Arial" w:hAnsi="Arial" w:cs="Arial"/>
+        </w:rPr>
+        <w:t>completing_</w:t>
+      </w:r>
       <w:r>
         <w:rPr>
           <w:rFonts w:ascii="Arial" w:hAnsi="Arial" w:cs="Arial"/>

</xml_diff>

<commit_message>
MRD-1800 Prepare for flagged behaviour
</commit_message>
<xml_diff>
--- a/src/main/resources/NAT Recall Part A London Template - obtained 131021.docx
+++ b/src/main/resources/NAT Recall Part A London Template - obtained 131021.docx
@@ -8629,7 +8629,13 @@
         <w:rPr>
           <w:rFonts w:ascii="Arial" w:hAnsi="Arial" w:cs="Arial"/>
         </w:rPr>
-        <w:t>completing</w:t>
+        <w:t>complet</w:t>
+      </w:r>
+      <w:r>
+        <w:rPr>
+          <w:rFonts w:ascii="Arial" w:hAnsi="Arial" w:cs="Arial"/>
+        </w:rPr>
+        <w:t>ed_by</w:t>
       </w:r>
       <w:r>
         <w:rPr>
@@ -8709,37 +8715,54 @@
       <w:r>
         <w:rPr>
           <w:rFonts w:ascii="Arial" w:hAnsi="Arial" w:cs="Arial"/>
-          <w:noProof/>
-        </w:rPr>
-        <w:t> </w:t>
-      </w:r>
-      <w:r>
-        <w:rPr>
-          <w:rFonts w:ascii="Arial" w:hAnsi="Arial" w:cs="Arial"/>
-          <w:noProof/>
-        </w:rPr>
-        <w:t> </w:t>
-      </w:r>
-      <w:r>
-        <w:rPr>
-          <w:rFonts w:ascii="Arial" w:hAnsi="Arial" w:cs="Arial"/>
-          <w:noProof/>
-        </w:rPr>
-        <w:t> </w:t>
-      </w:r>
-      <w:r>
-        <w:rPr>
-          <w:rFonts w:ascii="Arial" w:hAnsi="Arial" w:cs="Arial"/>
-          <w:noProof/>
-        </w:rPr>
-        <w:t> </w:t>
-      </w:r>
-      <w:r>
-        <w:rPr>
-          <w:rFonts w:ascii="Arial" w:hAnsi="Arial" w:cs="Arial"/>
-          <w:noProof/>
-        </w:rPr>
-        <w:t> </w:t>
+        </w:rPr>
+        <w:t>{{</w:t>
+      </w:r>
+      <w:proofErr w:type="spellStart"/>
+      <w:r>
+        <w:rPr>
+          <w:rFonts w:ascii="Arial" w:hAnsi="Arial" w:cs="Arial"/>
+        </w:rPr>
+        <w:t>completed_by</w:t>
+      </w:r>
+      <w:r>
+        <w:rPr>
+          <w:rFonts w:ascii="Arial" w:hAnsi="Arial" w:cs="Arial"/>
+        </w:rPr>
+        <w:t>_</w:t>
+      </w:r>
+      <w:r>
+        <w:rPr>
+          <w:rFonts w:ascii="Arial" w:hAnsi="Arial" w:cs="Arial"/>
+        </w:rPr>
+        <w:t>telephone</w:t>
+      </w:r>
+      <w:proofErr w:type="spellEnd"/>
+      <w:proofErr w:type="gramStart"/>
+      <w:r>
+        <w:rPr>
+          <w:rFonts w:ascii="Arial" w:hAnsi="Arial" w:cs="Arial"/>
+        </w:rPr>
+        <w:t>}}</w:t>
+      </w:r>
+      <w:r>
+        <w:rPr>
+          <w:rFonts w:ascii="Arial" w:hAnsi="Arial" w:cs="Arial"/>
+        </w:rPr>
+        <w:t xml:space="preserve">   </w:t>
+      </w:r>
+      <w:proofErr w:type="gramEnd"/>
+      <w:r>
+        <w:rPr>
+          <w:rFonts w:ascii="Arial" w:hAnsi="Arial" w:cs="Arial"/>
+        </w:rPr>
+        <w:t xml:space="preserve">  </w:t>
+      </w:r>
+      <w:r>
+        <w:rPr>
+          <w:rFonts w:ascii="Arial" w:hAnsi="Arial" w:cs="Arial"/>
+        </w:rPr>
+        <w:t xml:space="preserve">   </w:t>
       </w:r>
       <w:r>
         <w:rPr>
@@ -8790,7 +8813,13 @@
         <w:rPr>
           <w:rFonts w:ascii="Arial" w:hAnsi="Arial" w:cs="Arial"/>
         </w:rPr>
-        <w:t>completing</w:t>
+        <w:t>complet</w:t>
+      </w:r>
+      <w:r>
+        <w:rPr>
+          <w:rFonts w:ascii="Arial" w:hAnsi="Arial" w:cs="Arial"/>
+        </w:rPr>
+        <w:t>ed_by</w:t>
       </w:r>
       <w:r>
         <w:rPr>
@@ -8862,7 +8891,19 @@
         <w:rPr>
           <w:rFonts w:ascii="Arial" w:hAnsi="Arial" w:cs="Arial"/>
         </w:rPr>
-        <w:t>completing_</w:t>
+        <w:t>complet</w:t>
+      </w:r>
+      <w:r>
+        <w:rPr>
+          <w:rFonts w:ascii="Arial" w:hAnsi="Arial" w:cs="Arial"/>
+        </w:rPr>
+        <w:t>ed_by</w:t>
+      </w:r>
+      <w:r>
+        <w:rPr>
+          <w:rFonts w:ascii="Arial" w:hAnsi="Arial" w:cs="Arial"/>
+        </w:rPr>
+        <w:t>_</w:t>
       </w:r>
       <w:r>
         <w:rPr>
@@ -8921,7 +8962,19 @@
         <w:rPr>
           <w:rFonts w:ascii="Arial" w:hAnsi="Arial" w:cs="Arial"/>
         </w:rPr>
-        <w:t>completing_</w:t>
+        <w:t>complet</w:t>
+      </w:r>
+      <w:r>
+        <w:rPr>
+          <w:rFonts w:ascii="Arial" w:hAnsi="Arial" w:cs="Arial"/>
+        </w:rPr>
+        <w:t>ed_by</w:t>
+      </w:r>
+      <w:r>
+        <w:rPr>
+          <w:rFonts w:ascii="Arial" w:hAnsi="Arial" w:cs="Arial"/>
+        </w:rPr>
+        <w:t>_</w:t>
       </w:r>
       <w:r>
         <w:rPr>

</xml_diff>

<commit_message>
MRD-1800 Add completed by and supervising practitioner fields
</commit_message>
<xml_diff>
--- a/src/main/resources/NAT Recall Part A London Template - obtained 131021.docx
+++ b/src/main/resources/NAT Recall Part A London Template - obtained 131021.docx
@@ -8718,7 +8718,6 @@
         </w:rPr>
         <w:t>{{</w:t>
       </w:r>
-      <w:proofErr w:type="spellStart"/>
       <w:r>
         <w:rPr>
           <w:rFonts w:ascii="Arial" w:hAnsi="Arial" w:cs="Arial"/>
@@ -8737,8 +8736,6 @@
         </w:rPr>
         <w:t>telephone</w:t>
       </w:r>
-      <w:proofErr w:type="spellEnd"/>
-      <w:proofErr w:type="gramStart"/>
       <w:r>
         <w:rPr>
           <w:rFonts w:ascii="Arial" w:hAnsi="Arial" w:cs="Arial"/>
@@ -8749,14 +8746,7 @@
         <w:rPr>
           <w:rFonts w:ascii="Arial" w:hAnsi="Arial" w:cs="Arial"/>
         </w:rPr>
-        <w:t xml:space="preserve">   </w:t>
-      </w:r>
-      <w:proofErr w:type="gramEnd"/>
-      <w:r>
-        <w:rPr>
-          <w:rFonts w:ascii="Arial" w:hAnsi="Arial" w:cs="Arial"/>
-        </w:rPr>
-        <w:t xml:space="preserve">  </w:t>
+        <w:t xml:space="preserve">     </w:t>
       </w:r>
       <w:r>
         <w:rPr>
@@ -9571,7 +9561,7 @@
           <w:rFonts w:ascii="Arial" w:hAnsi="Arial" w:cs="Arial"/>
           <w:noProof/>
         </w:rPr>
-        <w:t> </w:t>
+        <w:t>{{supervising_practitioner_name}}</w:t>
       </w:r>
       <w:r>
         <w:rPr>
@@ -9674,7 +9664,7 @@
           <w:rFonts w:ascii="Arial" w:hAnsi="Arial" w:cs="Arial"/>
           <w:noProof/>
         </w:rPr>
-        <w:t> </w:t>
+        <w:t>{{supervising_practitioner_telephone}}</w:t>
       </w:r>
       <w:r>
         <w:rPr>
@@ -9777,7 +9767,7 @@
           <w:rFonts w:ascii="Arial" w:hAnsi="Arial" w:cs="Arial"/>
           <w:noProof/>
         </w:rPr>
-        <w:t> </w:t>
+        <w:t>{{supervising_practitioner_email}}</w:t>
       </w:r>
       <w:r>
         <w:rPr>
@@ -9888,7 +9878,7 @@
           <w:rFonts w:ascii="Arial" w:hAnsi="Arial" w:cs="Arial"/>
           <w:noProof/>
         </w:rPr>
-        <w:t> </w:t>
+        <w:t>{{supervising_practitioner_region}}</w:t>
       </w:r>
       <w:r>
         <w:rPr>
@@ -9992,7 +9982,7 @@
           <w:rFonts w:ascii="Arial" w:hAnsi="Arial" w:cs="Arial"/>
           <w:noProof/>
         </w:rPr>
-        <w:t> </w:t>
+        <w:t>{{supervising_practitioner_local_delivery_unit}}</w:t>
       </w:r>
       <w:r>
         <w:rPr>

</xml_diff>

<commit_message>
MRD-1800 Add completed by and supervising practitioner fields to Part A (#738)
* MRD-1800 Change 'completed by' merge field names

* MRD-1800 Used ktLintFormat to reformat

* MRD-1800 Prepare for flagged behaviour

* MRD-1800 Rename fields in preview template after merge from main

* MRD-1800 Add completed by and supervising practitioner fields
</commit_message>
<xml_diff>
--- a/src/main/resources/NAT Recall Part A London Template - obtained 131021.docx
+++ b/src/main/resources/NAT Recall Part A London Template - obtained 131021.docx
@@ -8629,7 +8629,13 @@
         <w:rPr>
           <w:rFonts w:ascii="Arial" w:hAnsi="Arial" w:cs="Arial"/>
         </w:rPr>
-        <w:t>pp</w:t>
+        <w:t>complet</w:t>
+      </w:r>
+      <w:r>
+        <w:rPr>
+          <w:rFonts w:ascii="Arial" w:hAnsi="Arial" w:cs="Arial"/>
+        </w:rPr>
+        <w:t>ed_by</w:t>
       </w:r>
       <w:r>
         <w:rPr>
@@ -8709,37 +8715,44 @@
       <w:r>
         <w:rPr>
           <w:rFonts w:ascii="Arial" w:hAnsi="Arial" w:cs="Arial"/>
-          <w:noProof/>
-        </w:rPr>
-        <w:t> </w:t>
-      </w:r>
-      <w:r>
-        <w:rPr>
-          <w:rFonts w:ascii="Arial" w:hAnsi="Arial" w:cs="Arial"/>
-          <w:noProof/>
-        </w:rPr>
-        <w:t> </w:t>
-      </w:r>
-      <w:r>
-        <w:rPr>
-          <w:rFonts w:ascii="Arial" w:hAnsi="Arial" w:cs="Arial"/>
-          <w:noProof/>
-        </w:rPr>
-        <w:t> </w:t>
-      </w:r>
-      <w:r>
-        <w:rPr>
-          <w:rFonts w:ascii="Arial" w:hAnsi="Arial" w:cs="Arial"/>
-          <w:noProof/>
-        </w:rPr>
-        <w:t> </w:t>
-      </w:r>
-      <w:r>
-        <w:rPr>
-          <w:rFonts w:ascii="Arial" w:hAnsi="Arial" w:cs="Arial"/>
-          <w:noProof/>
-        </w:rPr>
-        <w:t> </w:t>
+        </w:rPr>
+        <w:t>{{</w:t>
+      </w:r>
+      <w:r>
+        <w:rPr>
+          <w:rFonts w:ascii="Arial" w:hAnsi="Arial" w:cs="Arial"/>
+        </w:rPr>
+        <w:t>completed_by</w:t>
+      </w:r>
+      <w:r>
+        <w:rPr>
+          <w:rFonts w:ascii="Arial" w:hAnsi="Arial" w:cs="Arial"/>
+        </w:rPr>
+        <w:t>_</w:t>
+      </w:r>
+      <w:r>
+        <w:rPr>
+          <w:rFonts w:ascii="Arial" w:hAnsi="Arial" w:cs="Arial"/>
+        </w:rPr>
+        <w:t>telephone</w:t>
+      </w:r>
+      <w:r>
+        <w:rPr>
+          <w:rFonts w:ascii="Arial" w:hAnsi="Arial" w:cs="Arial"/>
+        </w:rPr>
+        <w:t>}}</w:t>
+      </w:r>
+      <w:r>
+        <w:rPr>
+          <w:rFonts w:ascii="Arial" w:hAnsi="Arial" w:cs="Arial"/>
+        </w:rPr>
+        <w:t xml:space="preserve">     </w:t>
+      </w:r>
+      <w:r>
+        <w:rPr>
+          <w:rFonts w:ascii="Arial" w:hAnsi="Arial" w:cs="Arial"/>
+        </w:rPr>
+        <w:t xml:space="preserve">   </w:t>
       </w:r>
       <w:r>
         <w:rPr>
@@ -8790,7 +8803,13 @@
         <w:rPr>
           <w:rFonts w:ascii="Arial" w:hAnsi="Arial" w:cs="Arial"/>
         </w:rPr>
-        <w:t>pp</w:t>
+        <w:t>complet</w:t>
+      </w:r>
+      <w:r>
+        <w:rPr>
+          <w:rFonts w:ascii="Arial" w:hAnsi="Arial" w:cs="Arial"/>
+        </w:rPr>
+        <w:t>ed_by</w:t>
       </w:r>
       <w:r>
         <w:rPr>
@@ -8841,16 +8860,7 @@
           <w:b/>
           <w:color w:val="800080"/>
         </w:rPr>
-        <w:t>Region</w:t>
-      </w:r>
-      <w:proofErr w:type="gramStart"/>
-      <w:r>
-        <w:rPr>
-          <w:rFonts w:ascii="Arial" w:hAnsi="Arial" w:cs="Arial"/>
-          <w:b/>
-          <w:color w:val="800080"/>
-        </w:rPr>
-        <w:t>:</w:t>
+        <w:t>Region:</w:t>
       </w:r>
       <w:r>
         <w:rPr>
@@ -8863,22 +8873,40 @@
       <w:r>
         <w:rPr>
           <w:rFonts w:ascii="Arial" w:hAnsi="Arial" w:cs="Arial"/>
-          <w:b/>
-        </w:rPr>
-        <w:t xml:space="preserve"> </w:t>
-      </w:r>
-      <w:r>
-        <w:rPr>
-          <w:rFonts w:ascii="Arial" w:hAnsi="Arial" w:cs="Arial"/>
-        </w:rPr>
-        <w:t>{</w:t>
-      </w:r>
-      <w:proofErr w:type="gramEnd"/>
-      <w:r>
-        <w:rPr>
-          <w:rFonts w:ascii="Arial" w:hAnsi="Arial" w:cs="Arial"/>
-        </w:rPr>
-        <w:t>{region}}</w:t>
+        </w:rPr>
+        <w:t>{{</w:t>
+      </w:r>
+      <w:proofErr w:type="spellStart"/>
+      <w:r>
+        <w:rPr>
+          <w:rFonts w:ascii="Arial" w:hAnsi="Arial" w:cs="Arial"/>
+        </w:rPr>
+        <w:t>complet</w:t>
+      </w:r>
+      <w:r>
+        <w:rPr>
+          <w:rFonts w:ascii="Arial" w:hAnsi="Arial" w:cs="Arial"/>
+        </w:rPr>
+        <w:t>ed_by</w:t>
+      </w:r>
+      <w:r>
+        <w:rPr>
+          <w:rFonts w:ascii="Arial" w:hAnsi="Arial" w:cs="Arial"/>
+        </w:rPr>
+        <w:t>_</w:t>
+      </w:r>
+      <w:r>
+        <w:rPr>
+          <w:rFonts w:ascii="Arial" w:hAnsi="Arial" w:cs="Arial"/>
+        </w:rPr>
+        <w:t>region</w:t>
+      </w:r>
+      <w:proofErr w:type="spellEnd"/>
+      <w:r>
+        <w:rPr>
+          <w:rFonts w:ascii="Arial" w:hAnsi="Arial" w:cs="Arial"/>
+        </w:rPr>
+        <w:t>}}</w:t>
       </w:r>
     </w:p>
     <w:p>
@@ -8920,6 +8948,24 @@
         <w:t>{{</w:t>
       </w:r>
       <w:proofErr w:type="spellStart"/>
+      <w:r>
+        <w:rPr>
+          <w:rFonts w:ascii="Arial" w:hAnsi="Arial" w:cs="Arial"/>
+        </w:rPr>
+        <w:t>complet</w:t>
+      </w:r>
+      <w:r>
+        <w:rPr>
+          <w:rFonts w:ascii="Arial" w:hAnsi="Arial" w:cs="Arial"/>
+        </w:rPr>
+        <w:t>ed_by</w:t>
+      </w:r>
+      <w:r>
+        <w:rPr>
+          <w:rFonts w:ascii="Arial" w:hAnsi="Arial" w:cs="Arial"/>
+        </w:rPr>
+        <w:t>_</w:t>
+      </w:r>
       <w:r>
         <w:rPr>
           <w:rFonts w:ascii="Arial" w:hAnsi="Arial" w:cs="Arial"/>
@@ -9515,7 +9561,7 @@
           <w:rFonts w:ascii="Arial" w:hAnsi="Arial" w:cs="Arial"/>
           <w:noProof/>
         </w:rPr>
-        <w:t> </w:t>
+        <w:t>{{supervising_practitioner_name}}</w:t>
       </w:r>
       <w:r>
         <w:rPr>
@@ -9618,7 +9664,7 @@
           <w:rFonts w:ascii="Arial" w:hAnsi="Arial" w:cs="Arial"/>
           <w:noProof/>
         </w:rPr>
-        <w:t> </w:t>
+        <w:t>{{supervising_practitioner_telephone}}</w:t>
       </w:r>
       <w:r>
         <w:rPr>
@@ -9721,7 +9767,7 @@
           <w:rFonts w:ascii="Arial" w:hAnsi="Arial" w:cs="Arial"/>
           <w:noProof/>
         </w:rPr>
-        <w:t> </w:t>
+        <w:t>{{supervising_practitioner_email}}</w:t>
       </w:r>
       <w:r>
         <w:rPr>
@@ -9832,7 +9878,7 @@
           <w:rFonts w:ascii="Arial" w:hAnsi="Arial" w:cs="Arial"/>
           <w:noProof/>
         </w:rPr>
-        <w:t> </w:t>
+        <w:t>{{supervising_practitioner_region}}</w:t>
       </w:r>
       <w:r>
         <w:rPr>
@@ -9936,7 +9982,7 @@
           <w:rFonts w:ascii="Arial" w:hAnsi="Arial" w:cs="Arial"/>
           <w:noProof/>
         </w:rPr>
-        <w:t> </w:t>
+        <w:t>{{supervising_practitioner_local_delivery_unit}}</w:t>
       </w:r>
       <w:r>
         <w:rPr>

</xml_diff>

<commit_message>
MRD-1896 Only show PPCS query emails in one question
</commit_message>
<xml_diff>
--- a/src/main/resources/NAT Recall Part A London Template - obtained 131021.docx
+++ b/src/main/resources/NAT Recall Part A London Template - obtained 131021.docx
@@ -9272,7 +9272,21 @@
           <w:rFonts w:ascii="Arial" w:hAnsi="Arial" w:cs="Arial"/>
           <w:noProof/>
         </w:rPr>
-        <w:t>{{ppcs_query_emails}</w:t>
+        <w:t>{{</w:t>
+      </w:r>
+      <w:r>
+        <w:rPr>
+          <w:rFonts w:ascii="Arial" w:hAnsi="Arial" w:cs="Arial"/>
+          <w:noProof/>
+        </w:rPr>
+        <w:t>completed_by_</w:t>
+      </w:r>
+      <w:r>
+        <w:rPr>
+          <w:rFonts w:ascii="Arial" w:hAnsi="Arial" w:cs="Arial"/>
+          <w:noProof/>
+        </w:rPr>
+        <w:t>ppcs_query_emails}</w:t>
       </w:r>
       <w:r>
         <w:rPr>
@@ -10101,13 +10115,41 @@
         <w:rPr>
           <w:rFonts w:ascii="Arial" w:hAnsi="Arial" w:cs="Arial"/>
         </w:rPr>
-        <w:t>{{ppcs_query_emails}</w:t>
-      </w:r>
-      <w:r>
-        <w:rPr>
-          <w:rFonts w:ascii="Arial" w:hAnsi="Arial" w:cs="Arial"/>
-        </w:rPr>
-        <w:t xml:space="preserve">}       </w:t>
+        <w:t>{{</w:t>
+      </w:r>
+      <w:proofErr w:type="spellStart"/>
+      <w:r>
+        <w:rPr>
+          <w:rFonts w:ascii="Arial" w:hAnsi="Arial" w:cs="Arial"/>
+        </w:rPr>
+        <w:t>supervising_practitioner_</w:t>
+      </w:r>
+      <w:r>
+        <w:rPr>
+          <w:rFonts w:ascii="Arial" w:hAnsi="Arial" w:cs="Arial"/>
+        </w:rPr>
+        <w:t>ppcs_query_emails</w:t>
+      </w:r>
+      <w:proofErr w:type="spellEnd"/>
+      <w:proofErr w:type="gramStart"/>
+      <w:r>
+        <w:rPr>
+          <w:rFonts w:ascii="Arial" w:hAnsi="Arial" w:cs="Arial"/>
+        </w:rPr>
+        <w:t>}</w:t>
+      </w:r>
+      <w:r>
+        <w:rPr>
+          <w:rFonts w:ascii="Arial" w:hAnsi="Arial" w:cs="Arial"/>
+        </w:rPr>
+        <w:t xml:space="preserve">}   </w:t>
+      </w:r>
+      <w:proofErr w:type="gramEnd"/>
+      <w:r>
+        <w:rPr>
+          <w:rFonts w:ascii="Arial" w:hAnsi="Arial" w:cs="Arial"/>
+        </w:rPr>
+        <w:t xml:space="preserve">    </w:t>
       </w:r>
       <w:r>
         <w:rPr>

</xml_diff>

<commit_message>
MRD-1896 Only show PPCS query emails in one question (#745)
* Add .DS_Store file to .gitignore

* MRD-1896 Only show PPCS query emails in one question
</commit_message>
<xml_diff>
--- a/src/main/resources/NAT Recall Part A London Template - obtained 131021.docx
+++ b/src/main/resources/NAT Recall Part A London Template - obtained 131021.docx
@@ -9272,7 +9272,21 @@
           <w:rFonts w:ascii="Arial" w:hAnsi="Arial" w:cs="Arial"/>
           <w:noProof/>
         </w:rPr>
-        <w:t>{{ppcs_query_emails}</w:t>
+        <w:t>{{</w:t>
+      </w:r>
+      <w:r>
+        <w:rPr>
+          <w:rFonts w:ascii="Arial" w:hAnsi="Arial" w:cs="Arial"/>
+          <w:noProof/>
+        </w:rPr>
+        <w:t>completed_by_</w:t>
+      </w:r>
+      <w:r>
+        <w:rPr>
+          <w:rFonts w:ascii="Arial" w:hAnsi="Arial" w:cs="Arial"/>
+          <w:noProof/>
+        </w:rPr>
+        <w:t>ppcs_query_emails}</w:t>
       </w:r>
       <w:r>
         <w:rPr>
@@ -10101,13 +10115,41 @@
         <w:rPr>
           <w:rFonts w:ascii="Arial" w:hAnsi="Arial" w:cs="Arial"/>
         </w:rPr>
-        <w:t>{{ppcs_query_emails}</w:t>
-      </w:r>
-      <w:r>
-        <w:rPr>
-          <w:rFonts w:ascii="Arial" w:hAnsi="Arial" w:cs="Arial"/>
-        </w:rPr>
-        <w:t xml:space="preserve">}       </w:t>
+        <w:t>{{</w:t>
+      </w:r>
+      <w:proofErr w:type="spellStart"/>
+      <w:r>
+        <w:rPr>
+          <w:rFonts w:ascii="Arial" w:hAnsi="Arial" w:cs="Arial"/>
+        </w:rPr>
+        <w:t>supervising_practitioner_</w:t>
+      </w:r>
+      <w:r>
+        <w:rPr>
+          <w:rFonts w:ascii="Arial" w:hAnsi="Arial" w:cs="Arial"/>
+        </w:rPr>
+        <w:t>ppcs_query_emails</w:t>
+      </w:r>
+      <w:proofErr w:type="spellEnd"/>
+      <w:proofErr w:type="gramStart"/>
+      <w:r>
+        <w:rPr>
+          <w:rFonts w:ascii="Arial" w:hAnsi="Arial" w:cs="Arial"/>
+        </w:rPr>
+        <w:t>}</w:t>
+      </w:r>
+      <w:r>
+        <w:rPr>
+          <w:rFonts w:ascii="Arial" w:hAnsi="Arial" w:cs="Arial"/>
+        </w:rPr>
+        <w:t xml:space="preserve">}   </w:t>
+      </w:r>
+      <w:proofErr w:type="gramEnd"/>
+      <w:r>
+        <w:rPr>
+          <w:rFonts w:ascii="Arial" w:hAnsi="Arial" w:cs="Arial"/>
+        </w:rPr>
+        <w:t xml:space="preserve">    </w:t>
       </w:r>
       <w:r>
         <w:rPr>

</xml_diff>